<commit_message>
atualização dos itens 2.2.1 e 2.2.2
</commit_message>
<xml_diff>
--- a/documentacao/G4_Documentacao1sem2014.docx
+++ b/documentacao/G4_Documentacao1sem2014.docx
@@ -1,6 +1,6 @@
 
 <file path=word/document.xml><?xml version="1.0" encoding="utf-8"?>
-<w:document xmlns:wpc="http://schemas.microsoft.com/office/word/2010/wordprocessingCanvas" xmlns:mc="http://schemas.openxmlformats.org/markup-compatibility/2006" xmlns:o="urn:schemas-microsoft-com:office:office" xmlns:r="http://schemas.openxmlformats.org/officeDocument/2006/relationships" xmlns:m="http://schemas.openxmlformats.org/officeDocument/2006/math" xmlns:v="urn:schemas-microsoft-com:vml" xmlns:wp14="http://schemas.microsoft.com/office/word/2010/wordprocessingDrawing" xmlns:wp="http://schemas.openxmlformats.org/drawingml/2006/wordprocessingDrawing" xmlns:w10="urn:schemas-microsoft-com:office:word" xmlns:w="http://schemas.openxmlformats.org/wordprocessingml/2006/main" xmlns:w14="http://schemas.microsoft.com/office/word/2010/wordml" xmlns:wpg="http://schemas.microsoft.com/office/word/2010/wordprocessingGroup" xmlns:wpi="http://schemas.microsoft.com/office/word/2010/wordprocessingInk" xmlns:wne="http://schemas.microsoft.com/office/word/2006/wordml" xmlns:wps="http://schemas.microsoft.com/office/word/2010/wordprocessingShape" mc:Ignorable="w14 wp14">
+<w:document xmlns:ve="http://schemas.openxmlformats.org/markup-compatibility/2006" xmlns:o="urn:schemas-microsoft-com:office:office" xmlns:r="http://schemas.openxmlformats.org/officeDocument/2006/relationships" xmlns:m="http://schemas.openxmlformats.org/officeDocument/2006/math" xmlns:v="urn:schemas-microsoft-com:vml" xmlns:wp="http://schemas.openxmlformats.org/drawingml/2006/wordprocessingDrawing" xmlns:w10="urn:schemas-microsoft-com:office:word" xmlns:w="http://schemas.openxmlformats.org/wordprocessingml/2006/main" xmlns:wne="http://schemas.microsoft.com/office/word/2006/wordml">
   <w:body>
     <w:p>
       <w:pPr>
@@ -23,9 +23,6 @@
         <w:t xml:space="preserve"> IBTA</w:t>
       </w:r>
       <w:r>
-        <w:t xml:space="preserve"> </w:t>
-      </w:r>
-      <w:r>
         <w:br/>
       </w:r>
     </w:p>
@@ -163,23 +160,13 @@
         </w:rPr>
         <w:br/>
       </w:r>
-      <w:proofErr w:type="gramStart"/>
       <w:r>
         <w:rPr>
           <w:color w:val="548DD4" w:themeColor="text2" w:themeTint="99"/>
           <w:sz w:val="20"/>
           <w:szCs w:val="20"/>
         </w:rPr>
-        <w:t>[</w:t>
-      </w:r>
-      <w:proofErr w:type="gramEnd"/>
-      <w:r>
-        <w:rPr>
-          <w:color w:val="548DD4" w:themeColor="text2" w:themeTint="99"/>
-          <w:sz w:val="20"/>
-          <w:szCs w:val="20"/>
-        </w:rPr>
-        <w:t xml:space="preserve">O titulo deve refletir a essência de seu projeto e não o nome do produto. </w:t>
+        <w:t xml:space="preserve">[O titulo deve refletir a essência de seu projeto e não o nome do produto. </w:t>
       </w:r>
       <w:r>
         <w:rPr>
@@ -208,8 +195,8 @@
         <w:spacing w:line="240" w:lineRule="auto"/>
         <w:ind w:firstLine="0"/>
         <w:sectPr>
-          <w:headerReference w:type="default" r:id="rId9"/>
-          <w:headerReference w:type="first" r:id="rId10"/>
+          <w:headerReference w:type="default" r:id="rId8"/>
+          <w:headerReference w:type="first" r:id="rId9"/>
           <w:pgSz w:w="11907" w:h="16840" w:code="9"/>
           <w:pgMar w:top="1701" w:right="1134" w:bottom="1134" w:left="1701" w:header="1134" w:footer="0" w:gutter="0"/>
           <w:pgNumType w:start="1"/>
@@ -325,28 +312,7 @@
         <w:jc w:val="right"/>
       </w:pPr>
       <w:r>
-        <w:t xml:space="preserve">Orientador: </w:t>
-      </w:r>
-      <w:proofErr w:type="spellStart"/>
-      <w:r>
-        <w:t>Prof.</w:t>
-      </w:r>
-      <w:proofErr w:type="gramStart"/>
-      <w:r>
-        <w:t>MSc</w:t>
-      </w:r>
-      <w:proofErr w:type="spellEnd"/>
-      <w:proofErr w:type="gramEnd"/>
-      <w:r>
-        <w:t xml:space="preserve"> </w:t>
-      </w:r>
-      <w:proofErr w:type="spellStart"/>
-      <w:r>
-        <w:t>Helio</w:t>
-      </w:r>
-      <w:proofErr w:type="spellEnd"/>
-      <w:r>
-        <w:t xml:space="preserve"> Azevedo</w:t>
+        <w:t>Orientador: Prof.MScHelio Azevedo</w:t>
       </w:r>
     </w:p>
     <w:p>
@@ -382,7 +348,7 @@
           <w:bCs/>
         </w:rPr>
         <w:sectPr>
-          <w:headerReference w:type="default" r:id="rId11"/>
+          <w:headerReference w:type="default" r:id="rId10"/>
           <w:pgSz w:w="11907" w:h="16840" w:code="9"/>
           <w:pgMar w:top="1701" w:right="1134" w:bottom="1134" w:left="1701" w:header="1134" w:footer="0" w:gutter="0"/>
           <w:pgNumType w:start="1"/>
@@ -582,12 +548,8 @@
       </w:r>
       <w:r>
         <w:br/>
-      </w:r>
-      <w:proofErr w:type="spellStart"/>
-      <w:r>
         <w:t>Prof.XXXXXX</w:t>
       </w:r>
-      <w:proofErr w:type="spellEnd"/>
       <w:r>
         <w:br/>
       </w:r>
@@ -853,40 +815,16 @@
         <w:t xml:space="preserve">Palavras-chave: </w:t>
       </w:r>
       <w:r>
-        <w:t xml:space="preserve">São palavras representativas do conteúdo do trabalho, separadas entre si por ponto e </w:t>
-      </w:r>
-      <w:proofErr w:type="spellStart"/>
-      <w:r>
-        <w:t>vírgula.</w:t>
-      </w:r>
-      <w:r>
-        <w:t>Minimo</w:t>
-      </w:r>
-      <w:proofErr w:type="spellEnd"/>
-      <w:r>
-        <w:t xml:space="preserve"> de 3, máximo de 5</w:t>
+        <w:t>São palavras representativas do conteúdo do trabalho, separadas entre si por ponto e vírgula.</w:t>
+      </w:r>
+      <w:r>
+        <w:t>Minimo de 3, máximo de 5</w:t>
       </w:r>
       <w:r>
         <w:t>. As p</w:t>
       </w:r>
       <w:r>
-        <w:t xml:space="preserve">alavras chaves deve refletir a área de seu projeto (gestão, vendas, relacionamentos, </w:t>
-      </w:r>
-      <w:proofErr w:type="spellStart"/>
-      <w:r>
-        <w:t>etc</w:t>
-      </w:r>
-      <w:proofErr w:type="spellEnd"/>
-      <w:r>
-        <w:t xml:space="preserve">) e </w:t>
-      </w:r>
-      <w:proofErr w:type="gramStart"/>
-      <w:r>
-        <w:t>sub área</w:t>
-      </w:r>
-      <w:proofErr w:type="gramEnd"/>
-      <w:r>
-        <w:t xml:space="preserve"> (finanças, almoxarifado, vendas de livros, etc).</w:t>
+        <w:t>alavras chaves deve refletir a área de seu projeto (gestão, vendas, relacionamentos, etc) e sub área (finanças, almoxarifado, vendas de livros, etc).</w:t>
       </w:r>
     </w:p>
     <w:p>
@@ -993,7 +931,7 @@
           <w:lang w:val="en-US"/>
         </w:rPr>
         <w:sectPr>
-          <w:headerReference w:type="default" r:id="rId12"/>
+          <w:headerReference w:type="default" r:id="rId11"/>
           <w:pgSz w:w="11907" w:h="16840" w:code="9"/>
           <w:pgMar w:top="1701" w:right="927" w:bottom="1134" w:left="1701" w:header="1134" w:footer="0" w:gutter="0"/>
           <w:pgNumType w:start="12"/>
@@ -1011,12 +949,6 @@
       </w:r>
       <w:r>
         <w:rPr>
-          <w:lang w:val="en-US"/>
-        </w:rPr>
-        <w:t xml:space="preserve"> </w:t>
-      </w:r>
-      <w:r>
-        <w:rPr>
           <w:color w:val="000000"/>
           <w:lang w:val="en-US"/>
         </w:rPr>
@@ -1858,14 +1790,6 @@
           <w:color w:val="000000"/>
         </w:rPr>
       </w:pPr>
-      <w:r>
-        <w:rPr>
-          <w:b/>
-          <w:bCs/>
-          <w:color w:val="000000"/>
-        </w:rPr>
-        <w:t xml:space="preserve"> </w:t>
-      </w:r>
       <w:r>
         <w:rPr>
           <w:b/>
@@ -2180,7 +2104,7 @@
       <w:tblPr>
         <w:tblW w:w="0" w:type="auto"/>
         <w:tblInd w:w="-106" w:type="dxa"/>
-        <w:tblLook w:val="0000" w:firstRow="0" w:lastRow="0" w:firstColumn="0" w:lastColumn="0" w:noHBand="0" w:noVBand="0"/>
+        <w:tblLook w:val="0000"/>
       </w:tblPr>
       <w:tblGrid>
         <w:gridCol w:w="1809"/>
@@ -2227,33 +2151,11 @@
                 <w:color w:val="0000FF"/>
               </w:rPr>
             </w:pPr>
-            <w:proofErr w:type="gramStart"/>
             <w:r>
               <w:rPr>
                 <w:color w:val="0000FF"/>
               </w:rPr>
-              <w:t>Insira</w:t>
-            </w:r>
-            <w:proofErr w:type="gramEnd"/>
-            <w:r>
-              <w:rPr>
-                <w:color w:val="0000FF"/>
-              </w:rPr>
-              <w:t xml:space="preserve"> neste setor as abreviaturas de seu trabalho. </w:t>
-            </w:r>
-            <w:proofErr w:type="spellStart"/>
-            <w:r>
-              <w:rPr>
-                <w:color w:val="0000FF"/>
-              </w:rPr>
-              <w:t>Exmplos</w:t>
-            </w:r>
-            <w:proofErr w:type="spellEnd"/>
-            <w:r>
-              <w:rPr>
-                <w:color w:val="0000FF"/>
-              </w:rPr>
-              <w:t>:</w:t>
+              <w:t>Insira neste setor as abreviaturas de seu trabalho. Exmplos:</w:t>
             </w:r>
           </w:p>
         </w:tc>
@@ -2349,42 +2251,12 @@
                 <w:color w:val="0000FF"/>
               </w:rPr>
             </w:pPr>
-            <w:proofErr w:type="spellStart"/>
             <w:r>
               <w:rPr>
                 <w:color w:val="0000FF"/>
               </w:rPr>
-              <w:t>Unified</w:t>
+              <w:t>UnifiedModelingLanguage</w:t>
             </w:r>
-            <w:proofErr w:type="spellEnd"/>
-            <w:r>
-              <w:rPr>
-                <w:color w:val="0000FF"/>
-              </w:rPr>
-              <w:t xml:space="preserve"> </w:t>
-            </w:r>
-            <w:proofErr w:type="spellStart"/>
-            <w:r>
-              <w:rPr>
-                <w:color w:val="0000FF"/>
-              </w:rPr>
-              <w:t>Modeling</w:t>
-            </w:r>
-            <w:proofErr w:type="spellEnd"/>
-            <w:r>
-              <w:rPr>
-                <w:color w:val="0000FF"/>
-              </w:rPr>
-              <w:t xml:space="preserve"> </w:t>
-            </w:r>
-            <w:proofErr w:type="spellStart"/>
-            <w:r>
-              <w:rPr>
-                <w:color w:val="0000FF"/>
-              </w:rPr>
-              <w:t>Language</w:t>
-            </w:r>
-            <w:proofErr w:type="spellEnd"/>
           </w:p>
         </w:tc>
       </w:tr>
@@ -2530,9 +2402,6 @@
           <w:titlePg/>
         </w:sectPr>
       </w:pPr>
-      <w:r>
-        <w:t xml:space="preserve"> </w:t>
-      </w:r>
     </w:p>
     <w:p>
       <w:pPr>
@@ -6092,69 +5961,41 @@
         <w:rPr>
           <w:color w:val="000000" w:themeColor="text1"/>
         </w:rPr>
-        <w:t xml:space="preserve">O projeto envolve um sistema para gerenciamento de um laboratório de exames clínicos. O </w:t>
-      </w:r>
-      <w:proofErr w:type="gramStart"/>
+        <w:t xml:space="preserve">O projeto envolve um sistema para gerenciamento de um laboratório de exames clínicos. O usuário(paciente) poderá ter acesso ao sistema via website para agendamento virtual de um exame, verificar o andamento e resultado de exames. Haverá também usuários que serão administradores do sistema que irão </w:t>
+      </w:r>
+      <w:commentRangeStart w:id="12"/>
       <w:r>
         <w:rPr>
           <w:color w:val="000000" w:themeColor="text1"/>
         </w:rPr>
-        <w:t>usuário(</w:t>
-      </w:r>
-      <w:proofErr w:type="gramEnd"/>
+        <w:t xml:space="preserve">aprovar </w:t>
+      </w:r>
+      <w:commentRangeEnd w:id="12"/>
       <w:r>
         <w:rPr>
           <w:color w:val="000000" w:themeColor="text1"/>
         </w:rPr>
-        <w:t xml:space="preserve">paciente) poderá ter acesso ao sistema via website para agendamento virtual de um exame, verificar o andamento e resultado de exames. Haverá também usuários que serão administradores do sistema que irão </w:t>
-      </w:r>
-      <w:commentRangeStart w:id="12"/>
+        <w:commentReference w:id="12"/>
+      </w:r>
       <w:r>
         <w:rPr>
           <w:color w:val="000000" w:themeColor="text1"/>
         </w:rPr>
-        <w:t xml:space="preserve">aprovar </w:t>
-      </w:r>
-      <w:commentRangeEnd w:id="12"/>
-      <w:r>
+        <w:t>solicitações de usuários normais, fazer cadastros de usuários no sistema e deixar visível para o usuário todos os resultados buscando o máximo de praticidade e facilidade para o paciente.</w:t>
+      </w:r>
+    </w:p>
+    <w:p>
+      <w:pPr>
+        <w:ind w:firstLine="578"/>
         <w:rPr>
           <w:color w:val="000000" w:themeColor="text1"/>
         </w:rPr>
-        <w:commentReference w:id="12"/>
-      </w:r>
+      </w:pPr>
       <w:r>
         <w:rPr>
           <w:color w:val="000000" w:themeColor="text1"/>
         </w:rPr>
-        <w:t>solicitações de usuários normais, fazer cadastros de usuários no sistema e deixar visível para o usuário todos os resultados buscando o máximo de praticidade e facilidade para o paciente.</w:t>
-      </w:r>
-    </w:p>
-    <w:p>
-      <w:pPr>
-        <w:ind w:firstLine="578"/>
-        <w:rPr>
-          <w:color w:val="000000" w:themeColor="text1"/>
-        </w:rPr>
-      </w:pPr>
-      <w:r>
-        <w:rPr>
-          <w:color w:val="000000" w:themeColor="text1"/>
-        </w:rPr>
-        <w:t xml:space="preserve">As interfaces </w:t>
-      </w:r>
-      <w:proofErr w:type="gramStart"/>
-      <w:r>
-        <w:rPr>
-          <w:color w:val="000000" w:themeColor="text1"/>
-        </w:rPr>
-        <w:t>serão,</w:t>
-      </w:r>
-      <w:proofErr w:type="gramEnd"/>
-      <w:r>
-        <w:rPr>
-          <w:color w:val="000000" w:themeColor="text1"/>
-        </w:rPr>
-        <w:t xml:space="preserve"> um website para acesso do paciente e um sistema para os administradores poderem realizar todas as tarefas que forem necessárias para a gestão.</w:t>
+        <w:t>As interfaces serão, um website para acesso do paciente e um sistema para os administradores poderem realizar todas as tarefas que forem necessárias para a gestão.</w:t>
       </w:r>
     </w:p>
     <w:p>
@@ -6190,42 +6031,43 @@
       <w:r>
         <w:rPr>
           <w:rFonts w:ascii="Times New Roman" w:hAnsi="Times New Roman"/>
-          <w:color w:val="0000FF"/>
+          <w:color w:val="000000" w:themeColor="text1"/>
           <w:sz w:val="24"/>
           <w:szCs w:val="24"/>
         </w:rPr>
-        <w:t xml:space="preserve">  </w:t>
-      </w:r>
-      <w:r>
+        <w:t>Buscar o máximo de praticidade para o paciente.</w:t>
+      </w:r>
+    </w:p>
+    <w:p>
+      <w:pPr>
+        <w:pStyle w:val="Pargrafonormal"/>
         <w:rPr>
           <w:rFonts w:ascii="Times New Roman" w:hAnsi="Times New Roman"/>
           <w:color w:val="000000" w:themeColor="text1"/>
           <w:sz w:val="24"/>
           <w:szCs w:val="24"/>
         </w:rPr>
-        <w:t>Buscar o máximo de praticidade para o paciente.</w:t>
-      </w:r>
-    </w:p>
-    <w:p>
-      <w:pPr>
-        <w:pStyle w:val="Pargrafonormal"/>
+      </w:pPr>
+      <w:r>
         <w:rPr>
           <w:rFonts w:ascii="Times New Roman" w:hAnsi="Times New Roman"/>
           <w:color w:val="000000" w:themeColor="text1"/>
           <w:sz w:val="24"/>
           <w:szCs w:val="24"/>
         </w:rPr>
-      </w:pPr>
-      <w:r>
+        <w:t>Aprimorar o gerenciamento de um consultório clinico.</w:t>
+      </w:r>
+    </w:p>
+    <w:p>
+      <w:pPr>
+        <w:pStyle w:val="Pargrafonormal"/>
         <w:rPr>
           <w:rFonts w:ascii="Times New Roman" w:hAnsi="Times New Roman"/>
           <w:color w:val="000000" w:themeColor="text1"/>
           <w:sz w:val="24"/>
           <w:szCs w:val="24"/>
         </w:rPr>
-        <w:t xml:space="preserve">Aprimorar o gerenciamento de um consultório </w:t>
-      </w:r>
-      <w:proofErr w:type="gramStart"/>
+      </w:pPr>
       <w:r>
         <w:rPr>
           <w:rFonts w:ascii="Times New Roman" w:hAnsi="Times New Roman"/>
@@ -6233,106 +6075,42 @@
           <w:sz w:val="24"/>
           <w:szCs w:val="24"/>
         </w:rPr>
-        <w:t>clinico</w:t>
-      </w:r>
-      <w:proofErr w:type="gramEnd"/>
-      <w:r>
+        <w:t>Ter o controle e histórico de todas consultas de algum paciente.</w:t>
+      </w:r>
+    </w:p>
+    <w:p>
+      <w:pPr>
+        <w:pStyle w:val="Pargrafonormal"/>
         <w:rPr>
           <w:rFonts w:ascii="Times New Roman" w:hAnsi="Times New Roman"/>
-          <w:color w:val="000000" w:themeColor="text1"/>
+          <w:color w:val="0000FF"/>
           <w:sz w:val="24"/>
           <w:szCs w:val="24"/>
         </w:rPr>
-        <w:t>.</w:t>
-      </w:r>
-    </w:p>
-    <w:p>
-      <w:pPr>
-        <w:pStyle w:val="Pargrafonormal"/>
-        <w:rPr>
-          <w:rFonts w:ascii="Times New Roman" w:hAnsi="Times New Roman"/>
+      </w:pPr>
+    </w:p>
+    <w:p>
+      <w:pPr>
+        <w:pStyle w:val="Ttulo3"/>
+      </w:pPr>
+      <w:bookmarkStart w:id="15" w:name="_Toc378408138"/>
+      <w:r>
+        <w:t>Objetivo Geral</w:t>
+      </w:r>
+      <w:bookmarkEnd w:id="15"/>
+    </w:p>
+    <w:p>
+      <w:pPr>
+        <w:ind w:firstLine="709"/>
+        <w:rPr>
           <w:color w:val="000000" w:themeColor="text1"/>
-          <w:sz w:val="24"/>
-          <w:szCs w:val="24"/>
-        </w:rPr>
-      </w:pPr>
-      <w:r>
-        <w:rPr>
-          <w:rFonts w:ascii="Times New Roman" w:hAnsi="Times New Roman"/>
+        </w:rPr>
+      </w:pPr>
+      <w:r>
+        <w:rPr>
           <w:color w:val="000000" w:themeColor="text1"/>
-          <w:sz w:val="24"/>
-          <w:szCs w:val="24"/>
-        </w:rPr>
-        <w:t xml:space="preserve">Ter o controle e histórico de </w:t>
-      </w:r>
-      <w:proofErr w:type="gramStart"/>
-      <w:r>
-        <w:rPr>
-          <w:rFonts w:ascii="Times New Roman" w:hAnsi="Times New Roman"/>
-          <w:color w:val="000000" w:themeColor="text1"/>
-          <w:sz w:val="24"/>
-          <w:szCs w:val="24"/>
-        </w:rPr>
-        <w:t>todas</w:t>
-      </w:r>
-      <w:proofErr w:type="gramEnd"/>
-      <w:r>
-        <w:rPr>
-          <w:rFonts w:ascii="Times New Roman" w:hAnsi="Times New Roman"/>
-          <w:color w:val="000000" w:themeColor="text1"/>
-          <w:sz w:val="24"/>
-          <w:szCs w:val="24"/>
-        </w:rPr>
-        <w:t xml:space="preserve"> consultas de algum paciente.</w:t>
-      </w:r>
-    </w:p>
-    <w:p>
-      <w:pPr>
-        <w:pStyle w:val="Pargrafonormal"/>
-        <w:rPr>
-          <w:rFonts w:ascii="Times New Roman" w:hAnsi="Times New Roman"/>
-          <w:color w:val="0000FF"/>
-          <w:sz w:val="24"/>
-          <w:szCs w:val="24"/>
-        </w:rPr>
-      </w:pPr>
-    </w:p>
-    <w:p>
-      <w:pPr>
-        <w:pStyle w:val="Ttulo3"/>
-      </w:pPr>
-      <w:bookmarkStart w:id="15" w:name="_Toc378408138"/>
-      <w:r>
-        <w:t>Objetivo Geral</w:t>
-      </w:r>
-      <w:bookmarkEnd w:id="15"/>
-    </w:p>
-    <w:p>
-      <w:pPr>
-        <w:ind w:firstLine="709"/>
-        <w:rPr>
-          <w:color w:val="000000" w:themeColor="text1"/>
-        </w:rPr>
-      </w:pPr>
-      <w:r>
-        <w:rPr>
-          <w:color w:val="000000" w:themeColor="text1"/>
-        </w:rPr>
-        <w:t xml:space="preserve">Este projeto tem por objetivo a </w:t>
-      </w:r>
-      <w:proofErr w:type="gramStart"/>
-      <w:r>
-        <w:rPr>
-          <w:color w:val="000000" w:themeColor="text1"/>
-        </w:rPr>
-        <w:t>implementação</w:t>
-      </w:r>
-      <w:proofErr w:type="gramEnd"/>
-      <w:r>
-        <w:rPr>
-          <w:color w:val="000000" w:themeColor="text1"/>
-        </w:rPr>
-        <w:t xml:space="preserve"> de um sistema que gerencie um laboratório de exames clínicos.</w:t>
+        </w:rPr>
+        <w:t>Este projeto tem por objetivo a implementação de um sistema que gerencie um laboratório de exames clínicos.</w:t>
       </w:r>
     </w:p>
     <w:p/>
@@ -6391,7 +6169,7 @@
         <w:rPr>
           <w:color w:val="000000" w:themeColor="text1"/>
         </w:rPr>
-        <w:t xml:space="preserve"> Cadastrar pacientes para acompanhamento de exames on-line</w:t>
+        <w:t>Cadastrar pacientes para acompanhamento de exames on-line</w:t>
       </w:r>
     </w:p>
     <w:p>
@@ -6410,7 +6188,7 @@
         <w:rPr>
           <w:color w:val="000000" w:themeColor="text1"/>
         </w:rPr>
-        <w:t xml:space="preserve"> Documentar histórico dos pacientes na clínica</w:t>
+        <w:t>Documentar histórico dos pacientes na clínica</w:t>
       </w:r>
     </w:p>
     <w:p>
@@ -6429,7 +6207,7 @@
         <w:rPr>
           <w:color w:val="000000" w:themeColor="text1"/>
         </w:rPr>
-        <w:t xml:space="preserve"> Gerar prontuário digital para o paciente</w:t>
+        <w:t>Gerar prontuário digital para o paciente</w:t>
       </w:r>
     </w:p>
     <w:p>
@@ -6448,16 +6226,8 @@
         <w:rPr>
           <w:color w:val="000000" w:themeColor="text1"/>
         </w:rPr>
-        <w:t xml:space="preserve"> Gerar relatórios diários, semanais ou mensais do fluxo de </w:t>
-      </w:r>
-      <w:proofErr w:type="gramStart"/>
-      <w:r>
-        <w:rPr>
-          <w:color w:val="000000" w:themeColor="text1"/>
-        </w:rPr>
-        <w:t>exames</w:t>
-      </w:r>
-      <w:proofErr w:type="gramEnd"/>
+        <w:t>Gerar relatórios diários, semanais ou mensais do fluxo de exames</w:t>
+      </w:r>
     </w:p>
     <w:p/>
     <w:p/>
@@ -6573,7 +6343,7 @@
           <w:insideV w:val="single" w:sz="6" w:space="0" w:color="000000"/>
         </w:tblBorders>
         <w:tblLayout w:type="fixed"/>
-        <w:tblLook w:val="0000" w:firstRow="0" w:lastRow="0" w:firstColumn="0" w:lastColumn="0" w:noHBand="0" w:noVBand="0"/>
+        <w:tblLook w:val="0000"/>
       </w:tblPr>
       <w:tblGrid>
         <w:gridCol w:w="2127"/>
@@ -6728,21 +6498,12 @@
                 <w:szCs w:val="24"/>
               </w:rPr>
             </w:pPr>
-            <w:proofErr w:type="gramStart"/>
             <w:r>
               <w:rPr>
                 <w:sz w:val="24"/>
                 <w:szCs w:val="24"/>
               </w:rPr>
-              <w:t>garante</w:t>
-            </w:r>
-            <w:proofErr w:type="gramEnd"/>
-            <w:r>
-              <w:rPr>
-                <w:sz w:val="24"/>
-                <w:szCs w:val="24"/>
-              </w:rPr>
-              <w:t xml:space="preserve"> que o sistema poderá ter manutenção</w:t>
+              <w:t>garante que o sistema poderá ter manutenção</w:t>
             </w:r>
           </w:p>
           <w:p>
@@ -6753,21 +6514,12 @@
                 <w:szCs w:val="24"/>
               </w:rPr>
             </w:pPr>
-            <w:proofErr w:type="gramStart"/>
             <w:r>
               <w:rPr>
                 <w:sz w:val="24"/>
                 <w:szCs w:val="24"/>
               </w:rPr>
-              <w:t>garante</w:t>
-            </w:r>
-            <w:proofErr w:type="gramEnd"/>
-            <w:r>
-              <w:rPr>
-                <w:sz w:val="24"/>
-                <w:szCs w:val="24"/>
-              </w:rPr>
-              <w:t xml:space="preserve"> que haverá uma demanda do mercado para as características do produto</w:t>
+              <w:t>garante que haverá uma demanda do mercado para as características do produto</w:t>
             </w:r>
           </w:p>
           <w:p>
@@ -6778,21 +6530,12 @@
                 <w:szCs w:val="24"/>
               </w:rPr>
             </w:pPr>
-            <w:proofErr w:type="gramStart"/>
             <w:r>
               <w:rPr>
                 <w:sz w:val="24"/>
                 <w:szCs w:val="24"/>
               </w:rPr>
-              <w:t>monitora</w:t>
-            </w:r>
-            <w:proofErr w:type="gramEnd"/>
-            <w:r>
-              <w:rPr>
-                <w:sz w:val="24"/>
-                <w:szCs w:val="24"/>
-              </w:rPr>
-              <w:t xml:space="preserve"> o andamento do projeto</w:t>
+              <w:t>monitora o andamento do projeto</w:t>
             </w:r>
           </w:p>
           <w:p>
@@ -6937,7 +6680,7 @@
           <w:left w:w="70" w:type="dxa"/>
           <w:right w:w="70" w:type="dxa"/>
         </w:tblCellMar>
-        <w:tblLook w:val="0000" w:firstRow="0" w:lastRow="0" w:firstColumn="0" w:lastColumn="0" w:noHBand="0" w:noVBand="0"/>
+        <w:tblLook w:val="0000"/>
       </w:tblPr>
       <w:tblGrid>
         <w:gridCol w:w="2506"/>
@@ -7593,7 +7336,7 @@
           <w:insideV w:val="single" w:sz="6" w:space="0" w:color="000000"/>
         </w:tblBorders>
         <w:tblLayout w:type="fixed"/>
-        <w:tblLook w:val="0000" w:firstRow="0" w:lastRow="0" w:firstColumn="0" w:lastColumn="0" w:noHBand="0" w:noVBand="0"/>
+        <w:tblLook w:val="0000"/>
       </w:tblPr>
       <w:tblGrid>
         <w:gridCol w:w="1718"/>
@@ -7753,52 +7496,32 @@
             <w:pPr>
               <w:pStyle w:val="InfoBlue0"/>
             </w:pPr>
-            <w:proofErr w:type="gramStart"/>
             <w:r>
-              <w:t>percebe</w:t>
-            </w:r>
-            <w:proofErr w:type="gramEnd"/>
-            <w:r>
-              <w:t xml:space="preserve"> os detalhes</w:t>
+              <w:t>percebe os detalhes</w:t>
             </w:r>
           </w:p>
           <w:p>
             <w:pPr>
               <w:pStyle w:val="InfoBlue0"/>
             </w:pPr>
-            <w:proofErr w:type="gramStart"/>
             <w:r>
-              <w:t>produz</w:t>
-            </w:r>
-            <w:proofErr w:type="gramEnd"/>
-            <w:r>
-              <w:t xml:space="preserve"> relatórios</w:t>
+              <w:t>produz relatórios</w:t>
             </w:r>
           </w:p>
           <w:p>
             <w:pPr>
               <w:pStyle w:val="InfoBlue0"/>
             </w:pPr>
-            <w:proofErr w:type="gramStart"/>
             <w:r>
-              <w:t>coordena</w:t>
-            </w:r>
-            <w:proofErr w:type="gramEnd"/>
-            <w:r>
-              <w:t xml:space="preserve"> o trabalho</w:t>
+              <w:t>coordena o trabalho</w:t>
             </w:r>
           </w:p>
           <w:p>
             <w:pPr>
               <w:pStyle w:val="InfoBlue0"/>
             </w:pPr>
-            <w:proofErr w:type="gramStart"/>
             <w:r>
-              <w:t>etc.</w:t>
-            </w:r>
-            <w:proofErr w:type="gramEnd"/>
-            <w:r>
-              <w:t>]</w:t>
+              <w:t>etc.]</w:t>
             </w:r>
           </w:p>
         </w:tc>
@@ -7920,14 +7643,12 @@
           <w:color w:val="0000FF"/>
         </w:rPr>
       </w:pPr>
-      <w:proofErr w:type="gramStart"/>
       <w:r>
         <w:rPr>
           <w:color w:val="0000FF"/>
         </w:rPr>
         <w:t>Este é o ponto em que podem ser incluídos fragmentos do Modelo de Negócios para resumir a tarefa e os papéis envolvidos etc.]</w:t>
       </w:r>
-      <w:proofErr w:type="gramEnd"/>
     </w:p>
     <w:p>
       <w:pPr>
@@ -8047,7 +7768,6 @@
         </w:rPr>
         <w:t>•</w:t>
       </w:r>
-      <w:proofErr w:type="gramStart"/>
       <w:r>
         <w:rPr>
           <w:color w:val="0000FF"/>
@@ -8055,7 +7775,6 @@
         <w:tab/>
         <w:t>Suposições e dependências]</w:t>
       </w:r>
-      <w:proofErr w:type="gramEnd"/>
     </w:p>
     <w:p>
       <w:pPr>
@@ -8105,52 +7824,45 @@
     </w:p>
     <w:p>
       <w:pPr>
-        <w:rPr>
-          <w:color w:val="0000FF"/>
-        </w:rPr>
-      </w:pPr>
-      <w:r>
-        <w:rPr>
-          <w:color w:val="0000FF"/>
-        </w:rPr>
-        <w:t xml:space="preserve">[Esta subseção do documento de </w:t>
-      </w:r>
-      <w:r>
-        <w:rPr>
-          <w:b/>
-          <w:bCs/>
-          <w:color w:val="0000FF"/>
-        </w:rPr>
-        <w:t>Visão</w:t>
-      </w:r>
-      <w:r>
-        <w:rPr>
-          <w:color w:val="0000FF"/>
-        </w:rPr>
-        <w:t xml:space="preserve"> coloca o produto na perspectiva de outros produtos relacionados e do ambiente do usuário. Se o produto for independente e totalmente </w:t>
-      </w:r>
-      <w:r>
-        <w:rPr>
-          <w:color w:val="0000FF"/>
-        </w:rPr>
+        <w:ind w:firstLine="709"/>
+      </w:pPr>
+      <w:r>
+        <w:t xml:space="preserve">O produto deverá possuir uma aplicação desktop capaz de ser executada em Sistemas Operacional distintos. Desde que possuam </w:t>
+      </w:r>
+      <w:r>
+        <w:t xml:space="preserve">suporte a aplicações JAVA, ou seja, possuir uma </w:t>
+      </w:r>
+      <w:r>
         <w:lastRenderedPageBreak/>
-        <w:t>auto</w:t>
-      </w:r>
-      <w:r>
-        <w:rPr>
-          <w:color w:val="0000FF"/>
-        </w:rPr>
-        <w:t>s</w:t>
-      </w:r>
-      <w:r>
-        <w:rPr>
-          <w:color w:val="0000FF"/>
-        </w:rPr>
-        <w:t>suficiente, exponha isso aqui. Se o produto for um componente de um sistema maior, esta subseção deverá relacionar como esses sistemas interagem e identificar as interfaces relevantes entre os sistemas. Uma maneira fácil de exibir os principais componentes do sistema maior, suas interconexões e interfaces externas é através de um diagrama de bloco.]</w:t>
-      </w:r>
-    </w:p>
-    <w:p>
-      <w:pPr>
+        <w:t>JVM instalada. Esta aplicação desktop deverá possuir meios para administração/gestão da organização.</w:t>
+      </w:r>
+    </w:p>
+    <w:p>
+      <w:pPr>
+        <w:ind w:firstLine="709"/>
+      </w:pPr>
+      <w:r>
+        <w:t xml:space="preserve">O Produto irá possuir também um website padrão capaz de fornecer informações e </w:t>
+      </w:r>
+      <w:r>
+        <w:t>a opção de agendamento de alguns exames clínicos disponíveis para os clientes</w:t>
+      </w:r>
+      <w:r>
+        <w:t xml:space="preserve">. O cliente </w:t>
+      </w:r>
+      <w:r>
+        <w:t xml:space="preserve">dos serviços </w:t>
+      </w:r>
+      <w:r>
+        <w:t xml:space="preserve">também poderá fazer a escolha de recebimento dos resultados através de diversos meios como: </w:t>
+      </w:r>
+      <w:r>
+        <w:t>entrega em domicilio, envio ao email ou retirada no próprio laboratório.</w:t>
+      </w:r>
+    </w:p>
+    <w:p>
+      <w:pPr>
+        <w:ind w:firstLine="709"/>
         <w:rPr>
           <w:color w:val="0000FF"/>
         </w:rPr>
@@ -8196,27 +7908,31 @@
     </w:p>
     <w:p>
       <w:pPr>
-        <w:rPr>
-          <w:color w:val="0000FF"/>
-        </w:rPr>
-      </w:pPr>
-      <w:r>
-        <w:rPr>
-          <w:color w:val="0000FF"/>
-        </w:rPr>
-        <w:t>[</w:t>
-      </w:r>
-      <w:r>
-        <w:rPr>
-          <w:color w:val="0000FF"/>
-        </w:rPr>
-        <w:t xml:space="preserve">Liste as suposições e dependências que você assumiu para especificar seu sistema, e </w:t>
-      </w:r>
-      <w:r>
-        <w:rPr>
-          <w:color w:val="0000FF"/>
-        </w:rPr>
-        <w:t>que, se mudadas, alterarão o documento. Por exemplo, uma suposição poderá estabelecer que um sistema operacional específico estará disponível para o hardware projetado para o produto de software. Se o sistema operacional não estiver disponível, o documento de deverá ser mudado.]</w:t>
+        <w:ind w:left="709"/>
+      </w:pPr>
+      <w:r>
+        <w:t>As maquinas clientes deverão possuir disponíveis browser e rede para gerenciamento de</w:t>
+      </w:r>
+    </w:p>
+    <w:p>
+      <w:r>
+        <w:t>algumas aplicações.</w:t>
+      </w:r>
+    </w:p>
+    <w:p>
+      <w:pPr>
+        <w:ind w:firstLine="709"/>
+      </w:pPr>
+      <w:r>
+        <w:t>As maquinas servidores deverão suportar os servidores de aplicações necessários para o website e banco de dados.</w:t>
+      </w:r>
+    </w:p>
+    <w:p>
+      <w:pPr>
+        <w:ind w:firstLine="709"/>
+      </w:pPr>
+      <w:r>
+        <w:t>Relatórios de fluxo de exames do sistema geram arquivos com extensões PDF que pode ser lido pelo software Adobe Acrobat Reader e possui versão gratuita. A partir desse documento digital o administrador do sistema poderá imprimir em uma impressora comum.</w:t>
       </w:r>
     </w:p>
     <w:p>
@@ -8236,13 +7952,7 @@
       <w:bookmarkStart w:id="84" w:name="_Toc18208277"/>
       <w:bookmarkStart w:id="85" w:name="_Toc378408149"/>
       <w:r>
-        <w:t>Requisitos</w:t>
-      </w:r>
-      <w:r>
-        <w:t xml:space="preserve"> </w:t>
-      </w:r>
-      <w:r>
-        <w:t xml:space="preserve">Funcionais </w:t>
+        <w:t xml:space="preserve">RequisitosFuncionais </w:t>
       </w:r>
       <w:r>
         <w:t>do Produto</w:t>
@@ -8308,6 +8018,7 @@
         <w:rPr>
           <w:color w:val="0000FF"/>
         </w:rPr>
+        <w:lastRenderedPageBreak/>
         <w:t>Em toda esta seção, cada recurso poderá ser externamente percebido por usuários, operadores e outros sistemas externos. Esses recursos deverão incluir uma descrição da funcionalidade e de todas as questões de usabilidade relevantes que deverão ser abordadas. As seguintes diretrizes se aplicam:</w:t>
       </w:r>
     </w:p>
@@ -8321,7 +8032,6 @@
         <w:rPr>
           <w:color w:val="0000FF"/>
         </w:rPr>
-        <w:lastRenderedPageBreak/>
         <w:t>•</w:t>
       </w:r>
       <w:r>
@@ -8331,14 +8041,12 @@
         <w:tab/>
         <w:t>Evite o design. Mantenha as descrições dos recursos em um nível geral. Concentre-se nos recursos necessários e por que (e não como</w:t>
       </w:r>
-      <w:proofErr w:type="gramStart"/>
       <w:r>
         <w:rPr>
           <w:color w:val="0000FF"/>
         </w:rPr>
         <w:t>)</w:t>
       </w:r>
-      <w:proofErr w:type="gramEnd"/>
       <w:r>
         <w:rPr>
           <w:color w:val="0000FF"/>
@@ -8357,21 +8065,7 @@
         <w:rPr>
           <w:color w:val="0000FF"/>
         </w:rPr>
-        <w:t xml:space="preserve">[Defina a prioridade dos diferentes recursos do sistema. Inclua, se </w:t>
-      </w:r>
-      <w:proofErr w:type="gramStart"/>
-      <w:r>
-        <w:rPr>
-          <w:color w:val="0000FF"/>
-        </w:rPr>
-        <w:t>for</w:t>
-      </w:r>
-      <w:proofErr w:type="gramEnd"/>
-      <w:r>
-        <w:rPr>
-          <w:color w:val="0000FF"/>
-        </w:rPr>
-        <w:t xml:space="preserve"> útil, atributos como, por exemplo, estabilidade, benefício, esforço e risco.]</w:t>
+        <w:t>[Defina a prioridade dos diferentes recursos do sistema. Inclua, se for útil, atributos como, por exemplo, estabilidade, benefício, esforço e risco.]</w:t>
       </w:r>
     </w:p>
     <w:p>
@@ -8386,13 +8080,8 @@
         </w:rPr>
         <w:tab/>
       </w:r>
-      <w:proofErr w:type="spellStart"/>
       <w:r>
         <w:t>Table</w:t>
-      </w:r>
-      <w:proofErr w:type="spellEnd"/>
-      <w:r>
-        <w:t xml:space="preserve"> </w:t>
       </w:r>
       <w:fldSimple w:instr=" SEQ Table \* ARABIC ">
         <w:r>
@@ -8418,7 +8107,7 @@
           <w:insideH w:val="single" w:sz="4" w:space="0" w:color="auto"/>
           <w:insideV w:val="single" w:sz="4" w:space="0" w:color="auto"/>
         </w:tblBorders>
-        <w:tblLook w:val="01E0" w:firstRow="1" w:lastRow="1" w:firstColumn="1" w:lastColumn="1" w:noHBand="0" w:noVBand="0"/>
+        <w:tblLook w:val="01E0"/>
       </w:tblPr>
       <w:tblGrid>
         <w:gridCol w:w="976"/>
@@ -8750,30 +8439,9 @@
         <w:rPr>
           <w:color w:val="0000FF"/>
         </w:rPr>
-        <w:t xml:space="preserve">Defina a prioridade desses outros requisitos do produto. Inclua, se </w:t>
-      </w:r>
-      <w:proofErr w:type="gramStart"/>
-      <w:r>
-        <w:rPr>
-          <w:color w:val="0000FF"/>
-        </w:rPr>
-        <w:t>for</w:t>
-      </w:r>
-      <w:proofErr w:type="gramEnd"/>
-      <w:r>
-        <w:rPr>
-          <w:color w:val="0000FF"/>
-        </w:rPr>
-        <w:t xml:space="preserve"> útil, atributos como, por exemplo, estabilidade, benefício, esforço e risco.]</w:t>
+        <w:t>Defina a prioridade desses outros requisitos do produto. Inclua, se for útil, atributos como, por exemplo, estabilidade, benefício, esforço e risco.]</w:t>
       </w:r>
       <w:bookmarkEnd w:id="91"/>
-      <w:r>
-        <w:rPr>
-          <w:rStyle w:val="tw4winInternal"/>
-          <w:color w:val="0000FF"/>
-        </w:rPr>
-        <w:t xml:space="preserve"> </w:t>
-      </w:r>
       <w:bookmarkEnd w:id="92"/>
     </w:p>
     <w:p/>
@@ -8848,63 +8516,15 @@
         <w:rPr>
           <w:color w:val="8DB3E2" w:themeColor="text2" w:themeTint="66"/>
         </w:rPr>
-        <w:t xml:space="preserve">O sistema deverá permitir a pesquisa e exportação do resultado das pesquisas para formato de arquivo </w:t>
-      </w:r>
-      <w:proofErr w:type="spellStart"/>
-      <w:r>
-        <w:rPr>
-          <w:color w:val="8DB3E2" w:themeColor="text2" w:themeTint="66"/>
-        </w:rPr>
-        <w:t>pdf</w:t>
-      </w:r>
-      <w:proofErr w:type="spellEnd"/>
-      <w:r>
-        <w:rPr>
-          <w:color w:val="8DB3E2" w:themeColor="text2" w:themeTint="66"/>
-        </w:rPr>
-        <w:t xml:space="preserve"> (</w:t>
-      </w:r>
-      <w:proofErr w:type="spellStart"/>
+        <w:t>O sistema deverá permitir a pesquisa e exportação do resultado das pesquisas para formato de arquivo pdf (</w:t>
+      </w:r>
       <w:r>
         <w:rPr>
           <w:i/>
           <w:color w:val="8DB3E2" w:themeColor="text2" w:themeTint="66"/>
         </w:rPr>
-        <w:t>Portable</w:t>
-      </w:r>
-      <w:proofErr w:type="spellEnd"/>
-      <w:r>
-        <w:rPr>
-          <w:i/>
-          <w:color w:val="8DB3E2" w:themeColor="text2" w:themeTint="66"/>
-        </w:rPr>
-        <w:t xml:space="preserve"> </w:t>
-      </w:r>
-      <w:proofErr w:type="spellStart"/>
-      <w:r>
-        <w:rPr>
-          <w:i/>
-          <w:color w:val="8DB3E2" w:themeColor="text2" w:themeTint="66"/>
-        </w:rPr>
-        <w:t>Document</w:t>
-      </w:r>
-      <w:proofErr w:type="spellEnd"/>
-      <w:r>
-        <w:rPr>
-          <w:i/>
-          <w:color w:val="8DB3E2" w:themeColor="text2" w:themeTint="66"/>
-        </w:rPr>
-        <w:t xml:space="preserve"> </w:t>
-      </w:r>
-      <w:proofErr w:type="spellStart"/>
-      <w:r>
-        <w:rPr>
-          <w:i/>
-          <w:color w:val="8DB3E2" w:themeColor="text2" w:themeTint="66"/>
-        </w:rPr>
-        <w:t>Format</w:t>
-      </w:r>
-      <w:proofErr w:type="spellEnd"/>
+        <w:t>PortableDocumentFormat</w:t>
+      </w:r>
       <w:r>
         <w:rPr>
           <w:color w:val="8DB3E2" w:themeColor="text2" w:themeTint="66"/>
@@ -8929,21 +8549,8 @@
         <w:rPr>
           <w:color w:val="8DB3E2" w:themeColor="text2" w:themeTint="66"/>
         </w:rPr>
-        <w:t xml:space="preserve">Requisitos de </w:t>
-      </w:r>
-      <w:proofErr w:type="spellStart"/>
-      <w:r>
-        <w:rPr>
-          <w:color w:val="8DB3E2" w:themeColor="text2" w:themeTint="66"/>
-        </w:rPr>
-        <w:t>Suportabilidade</w:t>
-      </w:r>
-      <w:proofErr w:type="spellEnd"/>
-      <w:r>
-        <w:rPr>
-          <w:color w:val="8DB3E2" w:themeColor="text2" w:themeTint="66"/>
-        </w:rPr>
-        <w:t>/Ambiente</w:t>
+        <w:lastRenderedPageBreak/>
+        <w:t>Requisitos de Suportabilidade/Ambiente</w:t>
       </w:r>
     </w:p>
     <w:p>
@@ -8974,14 +8581,6 @@
       </w:r>
       <w:r>
         <w:rPr>
-          <w:i/>
-          <w:iCs/>
-          <w:color w:val="8DB3E2" w:themeColor="text2" w:themeTint="66"/>
-        </w:rPr>
-        <w:t xml:space="preserve"> </w:t>
-      </w:r>
-      <w:r>
-        <w:rPr>
           <w:color w:val="8DB3E2" w:themeColor="text2" w:themeTint="66"/>
         </w:rPr>
         <w:t xml:space="preserve">e Internet da organização, quando necessário </w:t>
@@ -9072,7 +8671,6 @@
         <w:rPr>
           <w:color w:val="8DB3E2" w:themeColor="text2" w:themeTint="66"/>
         </w:rPr>
-        <w:lastRenderedPageBreak/>
         <w:t>Requisitos de Confiabilidade</w:t>
       </w:r>
     </w:p>
@@ -9173,23 +8771,7 @@
         <w:rPr>
           <w:color w:val="8DB3E2" w:themeColor="text2" w:themeTint="66"/>
         </w:rPr>
-        <w:t xml:space="preserve">Script de geração do WAR, JAR e EAR do </w:t>
-      </w:r>
-      <w:proofErr w:type="spellStart"/>
-      <w:proofErr w:type="gramStart"/>
-      <w:r>
-        <w:rPr>
-          <w:color w:val="8DB3E2" w:themeColor="text2" w:themeTint="66"/>
-        </w:rPr>
-        <w:t>SisGestor</w:t>
-      </w:r>
-      <w:proofErr w:type="spellEnd"/>
-      <w:proofErr w:type="gramEnd"/>
-      <w:r>
-        <w:rPr>
-          <w:color w:val="8DB3E2" w:themeColor="text2" w:themeTint="66"/>
-        </w:rPr>
-        <w:t>.</w:t>
+        <w:t>Script de geração do WAR, JAR e EAR do SisGestor.</w:t>
       </w:r>
     </w:p>
     <w:p>
@@ -9209,39 +8791,21 @@
         <w:rPr>
           <w:color w:val="8DB3E2" w:themeColor="text2" w:themeTint="66"/>
         </w:rPr>
-        <w:t xml:space="preserve">Script de geração do banco de dados do </w:t>
-      </w:r>
-      <w:proofErr w:type="spellStart"/>
-      <w:proofErr w:type="gramStart"/>
-      <w:r>
-        <w:rPr>
-          <w:color w:val="8DB3E2" w:themeColor="text2" w:themeTint="66"/>
-        </w:rPr>
-        <w:t>SisGestor</w:t>
-      </w:r>
-      <w:proofErr w:type="spellEnd"/>
-      <w:proofErr w:type="gramEnd"/>
-      <w:r>
-        <w:rPr>
-          <w:color w:val="8DB3E2" w:themeColor="text2" w:themeTint="66"/>
-        </w:rPr>
-        <w:t>.</w:t>
-      </w:r>
-    </w:p>
-    <w:p>
-      <w:pPr>
-        <w:rPr>
-          <w:color w:val="0000FF"/>
-        </w:rPr>
-      </w:pPr>
-      <w:proofErr w:type="gramStart"/>
+        <w:t>Script de geração do banco de dados do SisGestor.</w:t>
+      </w:r>
+    </w:p>
+    <w:p>
+      <w:pPr>
+        <w:rPr>
+          <w:color w:val="0000FF"/>
+        </w:rPr>
+      </w:pPr>
       <w:r>
         <w:rPr>
           <w:color w:val="0000FF"/>
         </w:rPr>
         <w:t>]</w:t>
       </w:r>
-      <w:proofErr w:type="gramEnd"/>
     </w:p>
     <w:p/>
     <w:p/>
@@ -9346,7 +8910,7 @@
                     </pic:cNvPicPr>
                   </pic:nvPicPr>
                   <pic:blipFill>
-                    <a:blip r:embed="rId14"/>
+                    <a:blip r:embed="rId13"/>
                     <a:srcRect/>
                     <a:stretch>
                       <a:fillRect/>
@@ -9525,7 +9089,7 @@
                     </pic:cNvPicPr>
                   </pic:nvPicPr>
                   <pic:blipFill>
-                    <a:blip r:embed="rId14"/>
+                    <a:blip r:embed="rId13"/>
                     <a:srcRect/>
                     <a:stretch>
                       <a:fillRect/>
@@ -9561,23 +9125,7 @@
           <w:rFonts w:eastAsia="Batang"/>
           <w:color w:val="0000FF"/>
         </w:rPr>
-        <w:t xml:space="preserve"> Entidade que interage com o sistema, pode ser representado por papéis executados por usuário, </w:t>
-      </w:r>
-      <w:proofErr w:type="gramStart"/>
-      <w:r>
-        <w:rPr>
-          <w:rFonts w:eastAsia="Batang"/>
-          <w:color w:val="0000FF"/>
-        </w:rPr>
-        <w:t>por exemplo</w:t>
-      </w:r>
-      <w:proofErr w:type="gramEnd"/>
-      <w:r>
-        <w:rPr>
-          <w:rFonts w:eastAsia="Batang"/>
-          <w:color w:val="0000FF"/>
-        </w:rPr>
-        <w:t xml:space="preserve"> Cliente, hardware externo ou sistemas externos.</w:t>
+        <w:t xml:space="preserve"> Entidade que interage com o sistema, pode ser representado por papéis executados por usuário, por exemplo Cliente, hardware externo ou sistemas externos.</w:t>
       </w:r>
     </w:p>
     <w:p>
@@ -9643,23 +9191,7 @@
           <w:rFonts w:eastAsia="Batang"/>
           <w:color w:val="0000FF"/>
         </w:rPr>
-        <w:t xml:space="preserve"> Representa </w:t>
-      </w:r>
-      <w:proofErr w:type="gramStart"/>
-      <w:r>
-        <w:rPr>
-          <w:rFonts w:eastAsia="Batang"/>
-          <w:color w:val="0000FF"/>
-        </w:rPr>
-        <w:t>um interação</w:t>
-      </w:r>
-      <w:proofErr w:type="gramEnd"/>
-      <w:r>
-        <w:rPr>
-          <w:rFonts w:eastAsia="Batang"/>
-          <w:color w:val="0000FF"/>
-        </w:rPr>
-        <w:t xml:space="preserve"> entre o ator e o sistema;  compreende os requisitos funcionais do sistema.</w:t>
+        <w:t xml:space="preserve"> Representa um interação entre o ator e o sistema;  compreende os requisitos funcionais do sistema.</w:t>
       </w:r>
     </w:p>
     <w:p>
@@ -9694,7 +9226,7 @@
                     </pic:cNvPicPr>
                   </pic:nvPicPr>
                   <pic:blipFill>
-                    <a:blip r:embed="rId15"/>
+                    <a:blip r:embed="rId14"/>
                     <a:srcRect/>
                     <a:stretch>
                       <a:fillRect/>
@@ -9851,31 +9383,7 @@
           <w:rFonts w:eastAsia="Batang"/>
           <w:color w:val="0000FF"/>
         </w:rPr>
-        <w:t>representa</w:t>
-      </w:r>
-      <w:proofErr w:type="gramStart"/>
-      <w:r>
-        <w:rPr>
-          <w:rFonts w:eastAsia="Batang"/>
-          <w:b/>
-          <w:color w:val="0000FF"/>
-        </w:rPr>
-        <w:t xml:space="preserve"> </w:t>
-      </w:r>
-      <w:r>
-        <w:rPr>
-          <w:rFonts w:eastAsia="Batang"/>
-          <w:color w:val="0000FF"/>
-        </w:rPr>
-        <w:t xml:space="preserve"> </w:t>
-      </w:r>
-      <w:proofErr w:type="gramEnd"/>
-      <w:r>
-        <w:rPr>
-          <w:rFonts w:eastAsia="Batang"/>
-          <w:color w:val="0000FF"/>
-        </w:rPr>
-        <w:t xml:space="preserve">relacionamento </w:t>
+        <w:t xml:space="preserve">representarelacionamento </w:t>
       </w:r>
       <w:r>
         <w:rPr>
@@ -9916,7 +9424,7 @@
                     </pic:cNvPicPr>
                   </pic:nvPicPr>
                   <pic:blipFill>
-                    <a:blip r:embed="rId16"/>
+                    <a:blip r:embed="rId15"/>
                     <a:srcRect/>
                     <a:stretch>
                       <a:fillRect/>
@@ -10056,7 +9564,7 @@
                     </pic:cNvPicPr>
                   </pic:nvPicPr>
                   <pic:blipFill>
-                    <a:blip r:embed="rId17"/>
+                    <a:blip r:embed="rId16"/>
                     <a:srcRect/>
                     <a:stretch>
                       <a:fillRect/>
@@ -10198,7 +9706,7 @@
                     </pic:cNvPicPr>
                   </pic:nvPicPr>
                   <pic:blipFill>
-                    <a:blip r:embed="rId18"/>
+                    <a:blip r:embed="rId17"/>
                     <a:srcRect/>
                     <a:stretch>
                       <a:fillRect/>
@@ -10271,7 +9779,6 @@
           <w:color w:val="0000FF"/>
         </w:rPr>
       </w:pPr>
-      <w:proofErr w:type="spellStart"/>
       <w:r>
         <w:rPr>
           <w:b/>
@@ -10280,7 +9787,6 @@
         <w:lastRenderedPageBreak/>
         <w:t>Extends</w:t>
       </w:r>
-      <w:proofErr w:type="spellEnd"/>
       <w:r>
         <w:rPr>
           <w:color w:val="0000FF"/>
@@ -10291,21 +9797,7 @@
         <w:rPr>
           <w:color w:val="0000FF"/>
         </w:rPr>
-        <w:t>xtensões (</w:t>
-      </w:r>
-      <w:proofErr w:type="spellStart"/>
-      <w:r>
-        <w:rPr>
-          <w:color w:val="0000FF"/>
-        </w:rPr>
-        <w:t>extends</w:t>
-      </w:r>
-      <w:proofErr w:type="spellEnd"/>
-      <w:r>
-        <w:rPr>
-          <w:color w:val="0000FF"/>
-        </w:rPr>
-        <w:t>) entre os casos de uso:</w:t>
+        <w:t>xtensões (extends) entre os casos de uso:</w:t>
       </w:r>
     </w:p>
     <w:p>
@@ -10360,7 +9852,7 @@
                     </pic:cNvPicPr>
                   </pic:nvPicPr>
                   <pic:blipFill>
-                    <a:blip r:embed="rId19"/>
+                    <a:blip r:embed="rId18"/>
                     <a:srcRect/>
                     <a:stretch>
                       <a:fillRect/>
@@ -10416,15 +9908,7 @@
         <w:fldChar w:fldCharType="end"/>
       </w:r>
       <w:r>
-        <w:t xml:space="preserve"> - </w:t>
-      </w:r>
-      <w:proofErr w:type="spellStart"/>
-      <w:r>
-        <w:t>Extends</w:t>
-      </w:r>
-      <w:proofErr w:type="spellEnd"/>
-      <w:r>
-        <w:t xml:space="preserve"> entre casos de uso</w:t>
+        <w:t xml:space="preserve"> - Extends entre casos de uso</w:t>
       </w:r>
       <w:bookmarkEnd w:id="101"/>
     </w:p>
@@ -10521,7 +10005,7 @@
                     </pic:cNvPicPr>
                   </pic:nvPicPr>
                   <pic:blipFill>
-                    <a:blip r:embed="rId20"/>
+                    <a:blip r:embed="rId19"/>
                     <a:srcRect/>
                     <a:stretch>
                       <a:fillRect/>
@@ -10627,7 +10111,7 @@
                     </pic:cNvPicPr>
                   </pic:nvPicPr>
                   <pic:blipFill>
-                    <a:blip r:embed="rId21"/>
+                    <a:blip r:embed="rId20"/>
                     <a:srcRect/>
                     <a:stretch>
                       <a:fillRect/>
@@ -10748,15 +10232,7 @@
         <w:fldChar w:fldCharType="end"/>
       </w:r>
       <w:r>
-        <w:t xml:space="preserve"> </w:t>
-      </w:r>
-      <w:proofErr w:type="gramStart"/>
-      <w:r>
-        <w:t>Atroes</w:t>
-      </w:r>
-      <w:proofErr w:type="gramEnd"/>
-      <w:r>
-        <w:t xml:space="preserve"> presentes no sistema</w:t>
+        <w:t>Atroes presentes no sistema</w:t>
       </w:r>
       <w:bookmarkEnd w:id="105"/>
     </w:p>
@@ -10771,7 +10247,7 @@
           <w:insideH w:val="single" w:sz="4" w:space="0" w:color="000000"/>
           <w:insideV w:val="single" w:sz="4" w:space="0" w:color="000000"/>
         </w:tblBorders>
-        <w:tblLook w:val="04A0" w:firstRow="1" w:lastRow="0" w:firstColumn="1" w:lastColumn="0" w:noHBand="0" w:noVBand="1"/>
+        <w:tblLook w:val="04A0"/>
       </w:tblPr>
       <w:tblGrid>
         <w:gridCol w:w="4747"/>
@@ -10917,25 +10393,7 @@
         <w:rPr>
           <w:color w:val="0000FF"/>
         </w:rPr>
-        <w:t>A descrição dos casos de uso esclarece a lógica para execução da atividade desempenhada pelo caso de uso. Na tabela apresentada a seguir, é apresentado um modelo para descrição dos casos de</w:t>
-      </w:r>
-      <w:r>
-        <w:rPr>
-          <w:color w:val="0000FF"/>
-        </w:rPr>
-        <w:t xml:space="preserve"> </w:t>
-      </w:r>
-      <w:r>
-        <w:rPr>
-          <w:color w:val="0000FF"/>
-        </w:rPr>
-        <w:t>uso, em</w:t>
-      </w:r>
-      <w:r>
-        <w:rPr>
-          <w:color w:val="0000FF"/>
-        </w:rPr>
-        <w:t xml:space="preserve"> </w:t>
+        <w:t>A descrição dos casos de uso esclarece a lógica para execução da atividade desempenhada pelo caso de uso. Na tabela apresentada a seguir, é apresentado um modelo para descrição dos casos deuso, em</w:t>
       </w:r>
       <w:sdt>
         <w:sdtPr>
@@ -10945,7 +10403,6 @@
           <w:id w:val="1826236"/>
           <w:citation/>
         </w:sdtPr>
-        <w:sdtEndPr/>
         <w:sdtContent>
           <w:r>
             <w:rPr>
@@ -10980,14 +10437,6 @@
           </w:r>
         </w:sdtContent>
       </w:sdt>
-      <w:proofErr w:type="gramStart"/>
-      <w:r>
-        <w:rPr>
-          <w:color w:val="0000FF"/>
-        </w:rPr>
-        <w:t xml:space="preserve">  </w:t>
-      </w:r>
-      <w:proofErr w:type="gramEnd"/>
       <w:r>
         <w:rPr>
           <w:color w:val="0000FF"/>
@@ -11048,7 +10497,7 @@
           <w:insideH w:val="single" w:sz="4" w:space="0" w:color="auto"/>
           <w:insideV w:val="single" w:sz="4" w:space="0" w:color="auto"/>
         </w:tblBorders>
-        <w:tblLook w:val="0000" w:firstRow="0" w:lastRow="0" w:firstColumn="0" w:lastColumn="0" w:noHBand="0" w:noVBand="0"/>
+        <w:tblLook w:val="0000"/>
       </w:tblPr>
       <w:tblGrid>
         <w:gridCol w:w="2658"/>
@@ -11220,21 +10669,7 @@
               <w:rPr>
                 <w:color w:val="548DD4"/>
               </w:rPr>
-              <w:t>Ação, atividade ou estado que deve ocorrer</w:t>
-            </w:r>
-            <w:proofErr w:type="gramStart"/>
-            <w:r>
-              <w:rPr>
-                <w:color w:val="548DD4"/>
-              </w:rPr>
-              <w:t xml:space="preserve">  </w:t>
-            </w:r>
-            <w:proofErr w:type="gramEnd"/>
-            <w:r>
-              <w:rPr>
-                <w:color w:val="548DD4"/>
-              </w:rPr>
-              <w:t>antes do caso de uso ser acionado.</w:t>
+              <w:t>Ação, atividade ou estado que deve ocorrerantes do caso de uso ser acionado.</w:t>
             </w:r>
           </w:p>
         </w:tc>
@@ -11352,9 +10787,6 @@
               <w:t>Fluxo Alternativo:</w:t>
             </w:r>
             <w:r>
-              <w:t xml:space="preserve"> </w:t>
-            </w:r>
-            <w:r>
               <w:rPr>
                 <w:color w:val="548DD4"/>
               </w:rPr>
@@ -11524,21 +10956,7 @@
         <w:rPr>
           <w:color w:val="0000FF"/>
         </w:rPr>
-        <w:t>Usuário: O escopo deve permitir ações no contexto de usuário</w:t>
-      </w:r>
-      <w:proofErr w:type="gramStart"/>
-      <w:r>
-        <w:rPr>
-          <w:color w:val="0000FF"/>
-        </w:rPr>
-        <w:t xml:space="preserve">  </w:t>
-      </w:r>
-      <w:proofErr w:type="gramEnd"/>
-      <w:r>
-        <w:rPr>
-          <w:color w:val="0000FF"/>
-        </w:rPr>
-        <w:t>com manipulação das informações mantidas pelo administrador.</w:t>
+        <w:t>Usuário: O escopo deve permitir ações no contexto de usuáriocom manipulação das informações mantidas pelo administrador.</w:t>
       </w:r>
     </w:p>
     <w:p>
@@ -11630,7 +11048,7 @@
           <w:insideH w:val="single" w:sz="4" w:space="0" w:color="000000"/>
           <w:insideV w:val="single" w:sz="4" w:space="0" w:color="000000"/>
         </w:tblBorders>
-        <w:tblLook w:val="04A0" w:firstRow="1" w:lastRow="0" w:firstColumn="1" w:lastColumn="0" w:noHBand="0" w:noVBand="1"/>
+        <w:tblLook w:val="04A0"/>
       </w:tblPr>
       <w:tblGrid>
         <w:gridCol w:w="3936"/>
@@ -11752,9 +11170,6 @@
         <w:t>Diagrama de Comunicação</w:t>
       </w:r>
       <w:bookmarkEnd w:id="111"/>
-      <w:r>
-        <w:t xml:space="preserve"> </w:t>
-      </w:r>
     </w:p>
     <w:p>
       <w:pPr>
@@ -11775,15 +11190,7 @@
       </w:pPr>
       <w:bookmarkStart w:id="112" w:name="_Toc378408158"/>
       <w:r>
-        <w:t>Diagrama de comunicação: Caso de Uso &lt;</w:t>
-      </w:r>
-      <w:proofErr w:type="spellStart"/>
-      <w:r>
-        <w:t>xxxxxx</w:t>
-      </w:r>
-      <w:proofErr w:type="spellEnd"/>
-      <w:r>
-        <w:t>&gt;</w:t>
+        <w:t>Diagrama de comunicação: Caso de Uso &lt;xxxxxx&gt;</w:t>
       </w:r>
       <w:bookmarkEnd w:id="112"/>
     </w:p>
@@ -11807,15 +11214,7 @@
       </w:pPr>
       <w:bookmarkStart w:id="113" w:name="_Toc378408159"/>
       <w:r>
-        <w:t>Diagrama de comunicação: Caso de Uso &lt;</w:t>
-      </w:r>
-      <w:proofErr w:type="spellStart"/>
-      <w:r>
-        <w:t>yyyyy</w:t>
-      </w:r>
-      <w:proofErr w:type="spellEnd"/>
-      <w:r>
-        <w:t>&gt;</w:t>
+        <w:t>Diagrama de comunicação: Caso de Uso &lt;yyyyy&gt;</w:t>
       </w:r>
       <w:bookmarkEnd w:id="113"/>
     </w:p>
@@ -11839,15 +11238,7 @@
       </w:pPr>
       <w:bookmarkStart w:id="114" w:name="_Toc378408160"/>
       <w:r>
-        <w:t>Diagrama de comunicação: Caso de Uso &lt;</w:t>
-      </w:r>
-      <w:proofErr w:type="spellStart"/>
-      <w:r>
-        <w:t>zzzzz</w:t>
-      </w:r>
-      <w:proofErr w:type="spellEnd"/>
-      <w:r>
-        <w:t>&gt;</w:t>
+        <w:t>Diagrama de comunicação: Caso de Uso &lt;zzzzz&gt;</w:t>
       </w:r>
       <w:bookmarkEnd w:id="114"/>
     </w:p>
@@ -11862,21 +11253,13 @@
           <w:color w:val="0000FF"/>
         </w:rPr>
         <w:t>&lt;Represente aqui o diagrama de comunicação para o cenário “Fluxo Básico” do caso de uso.&gt;</w:t>
-      </w:r>
-    </w:p>
-    <w:p/>
-    <w:p>
-      <w:r>
-        <w:t xml:space="preserve"> </w:t>
       </w:r>
     </w:p>
     <w:p/>
     <w:p/>
-    <w:p>
-      <w:r>
-        <w:t xml:space="preserve"> </w:t>
-      </w:r>
-    </w:p>
+    <w:p/>
+    <w:p/>
+    <w:p/>
     <w:p>
       <w:pPr>
         <w:pStyle w:val="Ttulo2"/>
@@ -11886,35 +11269,18 @@
         <w:t>Diagrama de Classes</w:t>
       </w:r>
       <w:bookmarkEnd w:id="115"/>
-      <w:r>
-        <w:t xml:space="preserve"> </w:t>
-      </w:r>
-    </w:p>
-    <w:p>
-      <w:pPr>
-        <w:rPr>
-          <w:color w:val="0000FF"/>
-        </w:rPr>
-      </w:pPr>
-      <w:r>
-        <w:rPr>
-          <w:color w:val="0000FF"/>
-        </w:rPr>
-        <w:t xml:space="preserve">A partir das classes de analise obtidas na fase anterior do projeto (primeiro bimestre) associadas a analise dos diagramas de comunicação descritos no item anterior, é possível criar o Diagrama de Classes. Os próximos itens deste </w:t>
-      </w:r>
-      <w:proofErr w:type="gramStart"/>
-      <w:r>
-        <w:rPr>
-          <w:color w:val="0000FF"/>
-        </w:rPr>
-        <w:t>capitulo</w:t>
-      </w:r>
-      <w:proofErr w:type="gramEnd"/>
-      <w:r>
-        <w:rPr>
-          <w:color w:val="0000FF"/>
-        </w:rPr>
-        <w:t xml:space="preserve"> apresentam o diagrama de classe de nosso sistema. </w:t>
+    </w:p>
+    <w:p>
+      <w:pPr>
+        <w:rPr>
+          <w:color w:val="0000FF"/>
+        </w:rPr>
+      </w:pPr>
+      <w:r>
+        <w:rPr>
+          <w:color w:val="0000FF"/>
+        </w:rPr>
+        <w:t xml:space="preserve">A partir das classes de analise obtidas na fase anterior do projeto (primeiro bimestre) associadas a analise dos diagramas de comunicação descritos no item anterior, é possível criar o Diagrama de Classes. Os próximos itens deste capitulo apresentam o diagrama de classe de nosso sistema. </w:t>
       </w:r>
     </w:p>
     <w:p>
@@ -11947,21 +11313,7 @@
         <w:rPr>
           <w:color w:val="0000FF"/>
         </w:rPr>
-        <w:t xml:space="preserve">Importante: considere atributos, </w:t>
-      </w:r>
-      <w:proofErr w:type="spellStart"/>
-      <w:r>
-        <w:rPr>
-          <w:color w:val="0000FF"/>
-        </w:rPr>
-        <w:t>metodos</w:t>
-      </w:r>
-      <w:proofErr w:type="spellEnd"/>
-      <w:r>
-        <w:rPr>
-          <w:color w:val="0000FF"/>
-        </w:rPr>
-        <w:t>, visibilidade e associações para as classes apresentadas.&gt;</w:t>
+        <w:t>Importante: considere atributos, metodos, visibilidade e associações para as classes apresentadas.&gt;</w:t>
       </w:r>
     </w:p>
     <w:p>
@@ -12089,9 +11441,6 @@
         <w:t>classe para pacote &lt;nome do pacote&gt;</w:t>
       </w:r>
       <w:bookmarkEnd w:id="117"/>
-      <w:r>
-        <w:t xml:space="preserve"> </w:t>
-      </w:r>
     </w:p>
     <w:p/>
     <w:p>
@@ -12110,21 +11459,10 @@
         <w:pStyle w:val="Ttulo1"/>
         <w:pageBreakBefore/>
       </w:pPr>
+      <w:bookmarkStart w:id="119" w:name="_Toc378408164"/>
       <w:r>
         <w:lastRenderedPageBreak/>
-        <w:t xml:space="preserve"> </w:t>
-      </w:r>
-      <w:bookmarkStart w:id="119" w:name="_Toc378408164"/>
-      <w:r>
-        <w:t>Teste</w:t>
-      </w:r>
-      <w:proofErr w:type="gramStart"/>
-      <w:r>
-        <w:t xml:space="preserve">  </w:t>
-      </w:r>
-      <w:proofErr w:type="gramEnd"/>
-      <w:r>
-        <w:t>Unitário</w:t>
+        <w:t>TesteUnitário</w:t>
       </w:r>
       <w:bookmarkEnd w:id="119"/>
     </w:p>
@@ -12133,26 +11471,14 @@
         <w:t xml:space="preserve">Descreva neste tópico o resultado dos testes realizados apresentando evidencias da execução, erros encontrados e soluções propostas. </w:t>
       </w:r>
     </w:p>
-    <w:p>
-      <w:r>
-        <w:t xml:space="preserve"> </w:t>
-      </w:r>
-    </w:p>
+    <w:p/>
     <w:p>
       <w:pPr>
         <w:pStyle w:val="Ttulo3"/>
       </w:pPr>
       <w:bookmarkStart w:id="120" w:name="_Toc378408165"/>
       <w:r>
-        <w:t>Relatório de testes para o Caso de Uso &lt;</w:t>
-      </w:r>
-      <w:proofErr w:type="spellStart"/>
-      <w:r>
-        <w:t>xxxxxx</w:t>
-      </w:r>
-      <w:proofErr w:type="spellEnd"/>
-      <w:r>
-        <w:t>&gt;</w:t>
+        <w:t>Relatório de testes para o Caso de Uso &lt;xxxxxx&gt;</w:t>
       </w:r>
       <w:bookmarkEnd w:id="120"/>
     </w:p>
@@ -12172,21 +11498,7 @@
         <w:rPr>
           <w:color w:val="0000FF"/>
         </w:rPr>
-        <w:t xml:space="preserve">resultado </w:t>
-      </w:r>
-      <w:proofErr w:type="gramStart"/>
-      <w:r>
-        <w:rPr>
-          <w:color w:val="0000FF"/>
-        </w:rPr>
-        <w:t>dos teses</w:t>
-      </w:r>
-      <w:proofErr w:type="gramEnd"/>
-      <w:r>
-        <w:rPr>
-          <w:color w:val="0000FF"/>
-        </w:rPr>
-        <w:t xml:space="preserve"> de unidade para </w:t>
+        <w:t xml:space="preserve">resultado dos teses de unidade para </w:t>
       </w:r>
       <w:r>
         <w:rPr>
@@ -12202,15 +11514,7 @@
       </w:pPr>
       <w:bookmarkStart w:id="121" w:name="_Toc378408166"/>
       <w:r>
-        <w:t>Relatório de testes para o Caso de Uso &lt;</w:t>
-      </w:r>
-      <w:proofErr w:type="spellStart"/>
-      <w:r>
-        <w:t>yyyyy</w:t>
-      </w:r>
-      <w:proofErr w:type="spellEnd"/>
-      <w:r>
-        <w:t>&gt;</w:t>
+        <w:t>Relatório de testes para o Caso de Uso &lt;yyyyy&gt;</w:t>
       </w:r>
       <w:bookmarkEnd w:id="121"/>
     </w:p>
@@ -12230,21 +11534,7 @@
         <w:rPr>
           <w:color w:val="0000FF"/>
         </w:rPr>
-        <w:t xml:space="preserve">resultado </w:t>
-      </w:r>
-      <w:proofErr w:type="gramStart"/>
-      <w:r>
-        <w:rPr>
-          <w:color w:val="0000FF"/>
-        </w:rPr>
-        <w:t>dos teses</w:t>
-      </w:r>
-      <w:proofErr w:type="gramEnd"/>
-      <w:r>
-        <w:rPr>
-          <w:color w:val="0000FF"/>
-        </w:rPr>
-        <w:t xml:space="preserve"> de unidade para </w:t>
+        <w:t xml:space="preserve">resultado dos teses de unidade para </w:t>
       </w:r>
       <w:r>
         <w:rPr>
@@ -12260,15 +11550,7 @@
       </w:pPr>
       <w:bookmarkStart w:id="122" w:name="_Toc378408167"/>
       <w:r>
-        <w:t>Relatório de testes para o Caso de Uso &lt;</w:t>
-      </w:r>
-      <w:proofErr w:type="spellStart"/>
-      <w:r>
-        <w:t>zzzzz</w:t>
-      </w:r>
-      <w:proofErr w:type="spellEnd"/>
-      <w:r>
-        <w:t>&gt;</w:t>
+        <w:t>Relatório de testes para o Caso de Uso &lt;zzzzz&gt;</w:t>
       </w:r>
       <w:bookmarkEnd w:id="122"/>
     </w:p>
@@ -12288,21 +11570,7 @@
         <w:rPr>
           <w:color w:val="0000FF"/>
         </w:rPr>
-        <w:t xml:space="preserve">resultado </w:t>
-      </w:r>
-      <w:proofErr w:type="gramStart"/>
-      <w:r>
-        <w:rPr>
-          <w:color w:val="0000FF"/>
-        </w:rPr>
-        <w:t>dos teses</w:t>
-      </w:r>
-      <w:proofErr w:type="gramEnd"/>
-      <w:r>
-        <w:rPr>
-          <w:color w:val="0000FF"/>
-        </w:rPr>
-        <w:t xml:space="preserve"> de unidade para </w:t>
+        <w:t xml:space="preserve">resultado dos teses de unidade para </w:t>
       </w:r>
       <w:r>
         <w:rPr>
@@ -12409,12 +11677,6 @@
         </w:rPr>
         <w:t>Não se permite a inclusão de dados novos nesse capítulo.</w:t>
       </w:r>
-      <w:r>
-        <w:rPr>
-          <w:color w:val="0000FF"/>
-        </w:rPr>
-        <w:t xml:space="preserve"> </w:t>
-      </w:r>
     </w:p>
     <w:p>
       <w:pPr>
@@ -12443,9 +11705,9 @@
           <w:color w:val="0000FF"/>
         </w:rPr>
         <w:sectPr>
-          <w:headerReference w:type="default" r:id="rId22"/>
-          <w:footerReference w:type="default" r:id="rId23"/>
-          <w:headerReference w:type="first" r:id="rId24"/>
+          <w:headerReference w:type="default" r:id="rId21"/>
+          <w:footerReference w:type="default" r:id="rId22"/>
+          <w:headerReference w:type="first" r:id="rId23"/>
           <w:pgSz w:w="11907" w:h="16840" w:code="9"/>
           <w:pgMar w:top="1701" w:right="1134" w:bottom="1134" w:left="1418" w:header="1134" w:footer="0" w:gutter="0"/>
           <w:pgNumType w:start="1"/>
@@ -12486,38 +11748,16 @@
       </w:r>
       <w:r>
         <w:rPr>
-          <w:bCs/>
-        </w:rPr>
-        <w:t xml:space="preserve"> </w:t>
-      </w:r>
-      <w:r>
-        <w:rPr>
           <w:b/>
           <w:bCs/>
         </w:rPr>
-        <w:t>Fundamentos de metodologia</w:t>
+        <w:t>Fundamentos de metodologiacientífica</w:t>
       </w:r>
       <w:r>
         <w:rPr>
           <w:bCs/>
         </w:rPr>
-        <w:t xml:space="preserve"> </w:t>
-      </w:r>
-      <w:r>
-        <w:rPr>
-          <w:b/>
-          <w:bCs/>
-        </w:rPr>
-        <w:t>científica</w:t>
-      </w:r>
-      <w:r>
-        <w:rPr>
-          <w:bCs/>
-        </w:rPr>
         <w:t>. São Paulo: Atlas, 2007.</w:t>
-      </w:r>
-      <w:r>
-        <w:t xml:space="preserve"> </w:t>
       </w:r>
     </w:p>
     <w:p>
@@ -12534,12 +11774,6 @@
           <w:noProof/>
         </w:rPr>
         <w:t>VERIS FACULDADES.</w:t>
-      </w:r>
-      <w:r>
-        <w:rPr>
-          <w:noProof/>
-        </w:rPr>
-        <w:t xml:space="preserve"> </w:t>
       </w:r>
       <w:r>
         <w:rPr>
@@ -12547,22 +11781,7 @@
           <w:iCs/>
           <w:noProof/>
         </w:rPr>
-        <w:t>Manual para</w:t>
-      </w:r>
-      <w:r>
-        <w:rPr>
-          <w:iCs/>
-          <w:noProof/>
-        </w:rPr>
-        <w:t xml:space="preserve"> </w:t>
-      </w:r>
-      <w:r>
-        <w:rPr>
-          <w:b/>
-          <w:iCs/>
-          <w:noProof/>
-        </w:rPr>
-        <w:t>Normalização de Trabalhos Acadêmicos</w:t>
+        <w:t>Manual paraNormalização de Trabalhos Acadêmicos</w:t>
       </w:r>
       <w:r>
         <w:rPr>
@@ -12599,8 +11818,8 @@
     <w:p>
       <w:pPr>
         <w:sectPr>
-          <w:headerReference w:type="first" r:id="rId25"/>
-          <w:footerReference w:type="first" r:id="rId26"/>
+          <w:headerReference w:type="first" r:id="rId24"/>
+          <w:footerReference w:type="first" r:id="rId25"/>
           <w:pgSz w:w="11907" w:h="16840" w:code="9"/>
           <w:pgMar w:top="1701" w:right="1134" w:bottom="1134" w:left="1701" w:header="1134" w:footer="0" w:gutter="0"/>
           <w:cols w:space="720"/>
@@ -12641,7 +11860,7 @@
 </file>
 
 <file path=word/comments.xml><?xml version="1.0" encoding="utf-8"?>
-<w:comments xmlns:wpc="http://schemas.microsoft.com/office/word/2010/wordprocessingCanvas" xmlns:mc="http://schemas.openxmlformats.org/markup-compatibility/2006" xmlns:o="urn:schemas-microsoft-com:office:office" xmlns:r="http://schemas.openxmlformats.org/officeDocument/2006/relationships" xmlns:m="http://schemas.openxmlformats.org/officeDocument/2006/math" xmlns:v="urn:schemas-microsoft-com:vml" xmlns:wp14="http://schemas.microsoft.com/office/word/2010/wordprocessingDrawing" xmlns:wp="http://schemas.openxmlformats.org/drawingml/2006/wordprocessingDrawing" xmlns:w10="urn:schemas-microsoft-com:office:word" xmlns:w="http://schemas.openxmlformats.org/wordprocessingml/2006/main" xmlns:w14="http://schemas.microsoft.com/office/word/2010/wordml" xmlns:wpg="http://schemas.microsoft.com/office/word/2010/wordprocessingGroup" xmlns:wpi="http://schemas.microsoft.com/office/word/2010/wordprocessingInk" xmlns:wne="http://schemas.microsoft.com/office/word/2006/wordml" xmlns:wps="http://schemas.microsoft.com/office/word/2010/wordprocessingShape" mc:Ignorable="w14 wp14">
+<w:comments xmlns:ve="http://schemas.openxmlformats.org/markup-compatibility/2006" xmlns:o="urn:schemas-microsoft-com:office:office" xmlns:r="http://schemas.openxmlformats.org/officeDocument/2006/relationships" xmlns:m="http://schemas.openxmlformats.org/officeDocument/2006/math" xmlns:v="urn:schemas-microsoft-com:vml" xmlns:wp="http://schemas.openxmlformats.org/drawingml/2006/wordprocessingDrawing" xmlns:w10="urn:schemas-microsoft-com:office:word" xmlns:w="http://schemas.openxmlformats.org/wordprocessingml/2006/main" xmlns:wne="http://schemas.microsoft.com/office/word/2006/wordml">
   <w:comment w:id="12" w:author="Helio " w:date="2014-02-24T19:04:00Z" w:initials="ha">
     <w:p>
       <w:pPr>
@@ -12654,15 +11873,7 @@
         <w:annotationRef/>
       </w:r>
       <w:r>
-        <w:t xml:space="preserve">Que tipo de </w:t>
-      </w:r>
-      <w:proofErr w:type="spellStart"/>
-      <w:r>
-        <w:t>apovação</w:t>
-      </w:r>
-      <w:proofErr w:type="spellEnd"/>
-      <w:r>
-        <w:t>?</w:t>
+        <w:t>Que tipo de apovação?</w:t>
       </w:r>
     </w:p>
   </w:comment>
@@ -12670,15 +11881,15 @@
 </file>
 
 <file path=word/endnotes.xml><?xml version="1.0" encoding="utf-8"?>
-<w:endnotes xmlns:wpc="http://schemas.microsoft.com/office/word/2010/wordprocessingCanvas" xmlns:mc="http://schemas.openxmlformats.org/markup-compatibility/2006" xmlns:o="urn:schemas-microsoft-com:office:office" xmlns:r="http://schemas.openxmlformats.org/officeDocument/2006/relationships" xmlns:m="http://schemas.openxmlformats.org/officeDocument/2006/math" xmlns:v="urn:schemas-microsoft-com:vml" xmlns:wp14="http://schemas.microsoft.com/office/word/2010/wordprocessingDrawing" xmlns:wp="http://schemas.openxmlformats.org/drawingml/2006/wordprocessingDrawing" xmlns:w10="urn:schemas-microsoft-com:office:word" xmlns:w="http://schemas.openxmlformats.org/wordprocessingml/2006/main" xmlns:w14="http://schemas.microsoft.com/office/word/2010/wordml" xmlns:wpg="http://schemas.microsoft.com/office/word/2010/wordprocessingGroup" xmlns:wpi="http://schemas.microsoft.com/office/word/2010/wordprocessingInk" xmlns:wne="http://schemas.microsoft.com/office/word/2006/wordml" xmlns:wps="http://schemas.microsoft.com/office/word/2010/wordprocessingShape" mc:Ignorable="w14 wp14">
-  <w:endnote w:type="separator" w:id="-1">
+<w:endnotes xmlns:ve="http://schemas.openxmlformats.org/markup-compatibility/2006" xmlns:o="urn:schemas-microsoft-com:office:office" xmlns:r="http://schemas.openxmlformats.org/officeDocument/2006/relationships" xmlns:m="http://schemas.openxmlformats.org/officeDocument/2006/math" xmlns:v="urn:schemas-microsoft-com:vml" xmlns:wp="http://schemas.openxmlformats.org/drawingml/2006/wordprocessingDrawing" xmlns:w10="urn:schemas-microsoft-com:office:word" xmlns:w="http://schemas.openxmlformats.org/wordprocessingml/2006/main" xmlns:wne="http://schemas.microsoft.com/office/word/2006/wordml">
+  <w:endnote w:type="separator" w:id="0">
     <w:p>
       <w:r>
         <w:separator/>
       </w:r>
     </w:p>
   </w:endnote>
-  <w:endnote w:type="continuationSeparator" w:id="0">
+  <w:endnote w:type="continuationSeparator" w:id="1">
     <w:p>
       <w:r>
         <w:continuationSeparator/>
@@ -12689,7 +11900,7 @@
 </file>
 
 <file path=word/footer1.xml><?xml version="1.0" encoding="utf-8"?>
-<w:ftr xmlns:wpc="http://schemas.microsoft.com/office/word/2010/wordprocessingCanvas" xmlns:mc="http://schemas.openxmlformats.org/markup-compatibility/2006" xmlns:o="urn:schemas-microsoft-com:office:office" xmlns:r="http://schemas.openxmlformats.org/officeDocument/2006/relationships" xmlns:m="http://schemas.openxmlformats.org/officeDocument/2006/math" xmlns:v="urn:schemas-microsoft-com:vml" xmlns:wp14="http://schemas.microsoft.com/office/word/2010/wordprocessingDrawing" xmlns:wp="http://schemas.openxmlformats.org/drawingml/2006/wordprocessingDrawing" xmlns:w10="urn:schemas-microsoft-com:office:word" xmlns:w="http://schemas.openxmlformats.org/wordprocessingml/2006/main" xmlns:w14="http://schemas.microsoft.com/office/word/2010/wordml" xmlns:wpg="http://schemas.microsoft.com/office/word/2010/wordprocessingGroup" xmlns:wpi="http://schemas.microsoft.com/office/word/2010/wordprocessingInk" xmlns:wne="http://schemas.microsoft.com/office/word/2006/wordml" xmlns:wps="http://schemas.microsoft.com/office/word/2010/wordprocessingShape" mc:Ignorable="w14 wp14">
+<w:ftr xmlns:ve="http://schemas.openxmlformats.org/markup-compatibility/2006" xmlns:o="urn:schemas-microsoft-com:office:office" xmlns:r="http://schemas.openxmlformats.org/officeDocument/2006/relationships" xmlns:m="http://schemas.openxmlformats.org/officeDocument/2006/math" xmlns:v="urn:schemas-microsoft-com:vml" xmlns:wp="http://schemas.openxmlformats.org/drawingml/2006/wordprocessingDrawing" xmlns:w10="urn:schemas-microsoft-com:office:word" xmlns:w="http://schemas.openxmlformats.org/wordprocessingml/2006/main" xmlns:wne="http://schemas.microsoft.com/office/word/2006/wordml">
   <w:p>
     <w:pPr>
       <w:pStyle w:val="Rodap"/>
@@ -12718,27 +11929,14 @@
       </w:rPr>
       <w:tab/>
     </w:r>
-    <w:r>
-      <w:fldChar w:fldCharType="begin"/>
-    </w:r>
-    <w:r>
-      <w:instrText xml:space="preserve"> PAGE   \* MERGEFORMAT </w:instrText>
-    </w:r>
-    <w:r>
-      <w:fldChar w:fldCharType="separate"/>
-    </w:r>
-    <w:r>
-      <w:rPr>
-        <w:noProof/>
-      </w:rPr>
-      <w:t>2</w:t>
-    </w:r>
-    <w:r>
-      <w:rPr>
-        <w:noProof/>
-      </w:rPr>
-      <w:fldChar w:fldCharType="end"/>
-    </w:r>
+    <w:fldSimple w:instr=" PAGE   \* MERGEFORMAT ">
+      <w:r>
+        <w:rPr>
+          <w:noProof/>
+        </w:rPr>
+        <w:t>5</w:t>
+      </w:r>
+    </w:fldSimple>
   </w:p>
   <w:p>
     <w:pPr>
@@ -12753,7 +11951,7 @@
 </file>
 
 <file path=word/footer2.xml><?xml version="1.0" encoding="utf-8"?>
-<w:ftr xmlns:wpc="http://schemas.microsoft.com/office/word/2010/wordprocessingCanvas" xmlns:mc="http://schemas.openxmlformats.org/markup-compatibility/2006" xmlns:o="urn:schemas-microsoft-com:office:office" xmlns:r="http://schemas.openxmlformats.org/officeDocument/2006/relationships" xmlns:m="http://schemas.openxmlformats.org/officeDocument/2006/math" xmlns:v="urn:schemas-microsoft-com:vml" xmlns:wp14="http://schemas.microsoft.com/office/word/2010/wordprocessingDrawing" xmlns:wp="http://schemas.openxmlformats.org/drawingml/2006/wordprocessingDrawing" xmlns:w10="urn:schemas-microsoft-com:office:word" xmlns:w="http://schemas.openxmlformats.org/wordprocessingml/2006/main" xmlns:w14="http://schemas.microsoft.com/office/word/2010/wordml" xmlns:wpg="http://schemas.microsoft.com/office/word/2010/wordprocessingGroup" xmlns:wpi="http://schemas.microsoft.com/office/word/2010/wordprocessingInk" xmlns:wne="http://schemas.microsoft.com/office/word/2006/wordml" xmlns:wps="http://schemas.microsoft.com/office/word/2010/wordprocessingShape" mc:Ignorable="w14 wp14">
+<w:ftr xmlns:ve="http://schemas.openxmlformats.org/markup-compatibility/2006" xmlns:o="urn:schemas-microsoft-com:office:office" xmlns:r="http://schemas.openxmlformats.org/officeDocument/2006/relationships" xmlns:m="http://schemas.openxmlformats.org/officeDocument/2006/math" xmlns:v="urn:schemas-microsoft-com:vml" xmlns:wp="http://schemas.openxmlformats.org/drawingml/2006/wordprocessingDrawing" xmlns:w10="urn:schemas-microsoft-com:office:word" xmlns:w="http://schemas.openxmlformats.org/wordprocessingml/2006/main" xmlns:wne="http://schemas.microsoft.com/office/word/2006/wordml">
   <w:p>
     <w:pPr>
       <w:pStyle w:val="Rodap"/>
@@ -12782,27 +11980,14 @@
       </w:rPr>
       <w:tab/>
     </w:r>
-    <w:r>
-      <w:fldChar w:fldCharType="begin"/>
-    </w:r>
-    <w:r>
-      <w:instrText xml:space="preserve"> PAGE   \* MERGEFORMAT </w:instrText>
-    </w:r>
-    <w:r>
-      <w:fldChar w:fldCharType="separate"/>
-    </w:r>
-    <w:r>
-      <w:rPr>
-        <w:noProof/>
-      </w:rPr>
-      <w:t>20</w:t>
-    </w:r>
-    <w:r>
-      <w:rPr>
-        <w:noProof/>
-      </w:rPr>
-      <w:fldChar w:fldCharType="end"/>
-    </w:r>
+    <w:fldSimple w:instr=" PAGE   \* MERGEFORMAT ">
+      <w:r>
+        <w:rPr>
+          <w:noProof/>
+        </w:rPr>
+        <w:t>20</w:t>
+      </w:r>
+    </w:fldSimple>
   </w:p>
   <w:p>
     <w:pPr>
@@ -12813,15 +11998,15 @@
 </file>
 
 <file path=word/footnotes.xml><?xml version="1.0" encoding="utf-8"?>
-<w:footnotes xmlns:wpc="http://schemas.microsoft.com/office/word/2010/wordprocessingCanvas" xmlns:mc="http://schemas.openxmlformats.org/markup-compatibility/2006" xmlns:o="urn:schemas-microsoft-com:office:office" xmlns:r="http://schemas.openxmlformats.org/officeDocument/2006/relationships" xmlns:m="http://schemas.openxmlformats.org/officeDocument/2006/math" xmlns:v="urn:schemas-microsoft-com:vml" xmlns:wp14="http://schemas.microsoft.com/office/word/2010/wordprocessingDrawing" xmlns:wp="http://schemas.openxmlformats.org/drawingml/2006/wordprocessingDrawing" xmlns:w10="urn:schemas-microsoft-com:office:word" xmlns:w="http://schemas.openxmlformats.org/wordprocessingml/2006/main" xmlns:w14="http://schemas.microsoft.com/office/word/2010/wordml" xmlns:wpg="http://schemas.microsoft.com/office/word/2010/wordprocessingGroup" xmlns:wpi="http://schemas.microsoft.com/office/word/2010/wordprocessingInk" xmlns:wne="http://schemas.microsoft.com/office/word/2006/wordml" xmlns:wps="http://schemas.microsoft.com/office/word/2010/wordprocessingShape" mc:Ignorable="w14 wp14">
-  <w:footnote w:type="separator" w:id="-1">
+<w:footnotes xmlns:ve="http://schemas.openxmlformats.org/markup-compatibility/2006" xmlns:o="urn:schemas-microsoft-com:office:office" xmlns:r="http://schemas.openxmlformats.org/officeDocument/2006/relationships" xmlns:m="http://schemas.openxmlformats.org/officeDocument/2006/math" xmlns:v="urn:schemas-microsoft-com:vml" xmlns:wp="http://schemas.openxmlformats.org/drawingml/2006/wordprocessingDrawing" xmlns:w10="urn:schemas-microsoft-com:office:word" xmlns:w="http://schemas.openxmlformats.org/wordprocessingml/2006/main" xmlns:wne="http://schemas.microsoft.com/office/word/2006/wordml">
+  <w:footnote w:type="separator" w:id="0">
     <w:p>
       <w:r>
         <w:separator/>
       </w:r>
     </w:p>
   </w:footnote>
-  <w:footnote w:type="continuationSeparator" w:id="0">
+  <w:footnote w:type="continuationSeparator" w:id="1">
     <w:p>
       <w:r>
         <w:continuationSeparator/>
@@ -12832,7 +12017,7 @@
 </file>
 
 <file path=word/header1.xml><?xml version="1.0" encoding="utf-8"?>
-<w:hdr xmlns:wpc="http://schemas.microsoft.com/office/word/2010/wordprocessingCanvas" xmlns:mc="http://schemas.openxmlformats.org/markup-compatibility/2006" xmlns:o="urn:schemas-microsoft-com:office:office" xmlns:r="http://schemas.openxmlformats.org/officeDocument/2006/relationships" xmlns:m="http://schemas.openxmlformats.org/officeDocument/2006/math" xmlns:v="urn:schemas-microsoft-com:vml" xmlns:wp14="http://schemas.microsoft.com/office/word/2010/wordprocessingDrawing" xmlns:wp="http://schemas.openxmlformats.org/drawingml/2006/wordprocessingDrawing" xmlns:w10="urn:schemas-microsoft-com:office:word" xmlns:w="http://schemas.openxmlformats.org/wordprocessingml/2006/main" xmlns:w14="http://schemas.microsoft.com/office/word/2010/wordml" xmlns:wpg="http://schemas.microsoft.com/office/word/2010/wordprocessingGroup" xmlns:wpi="http://schemas.microsoft.com/office/word/2010/wordprocessingInk" xmlns:wne="http://schemas.microsoft.com/office/word/2006/wordml" xmlns:wps="http://schemas.microsoft.com/office/word/2010/wordprocessingShape" mc:Ignorable="w14 wp14">
+<w:hdr xmlns:ve="http://schemas.openxmlformats.org/markup-compatibility/2006" xmlns:o="urn:schemas-microsoft-com:office:office" xmlns:r="http://schemas.openxmlformats.org/officeDocument/2006/relationships" xmlns:m="http://schemas.openxmlformats.org/officeDocument/2006/math" xmlns:v="urn:schemas-microsoft-com:vml" xmlns:wp="http://schemas.openxmlformats.org/drawingml/2006/wordprocessingDrawing" xmlns:w10="urn:schemas-microsoft-com:office:word" xmlns:w="http://schemas.openxmlformats.org/wordprocessingml/2006/main" xmlns:wne="http://schemas.microsoft.com/office/word/2006/wordml">
   <w:p>
     <w:pPr>
       <w:pStyle w:val="Cabealho"/>
@@ -12893,7 +12078,7 @@
 </file>
 
 <file path=word/header2.xml><?xml version="1.0" encoding="utf-8"?>
-<w:hdr xmlns:wpc="http://schemas.microsoft.com/office/word/2010/wordprocessingCanvas" xmlns:mc="http://schemas.openxmlformats.org/markup-compatibility/2006" xmlns:o="urn:schemas-microsoft-com:office:office" xmlns:r="http://schemas.openxmlformats.org/officeDocument/2006/relationships" xmlns:m="http://schemas.openxmlformats.org/officeDocument/2006/math" xmlns:v="urn:schemas-microsoft-com:vml" xmlns:wp14="http://schemas.microsoft.com/office/word/2010/wordprocessingDrawing" xmlns:wp="http://schemas.openxmlformats.org/drawingml/2006/wordprocessingDrawing" xmlns:w10="urn:schemas-microsoft-com:office:word" xmlns:w="http://schemas.openxmlformats.org/wordprocessingml/2006/main" xmlns:w14="http://schemas.microsoft.com/office/word/2010/wordml" xmlns:wpg="http://schemas.microsoft.com/office/word/2010/wordprocessingGroup" xmlns:wpi="http://schemas.microsoft.com/office/word/2010/wordprocessingInk" xmlns:wne="http://schemas.microsoft.com/office/word/2006/wordml" xmlns:wps="http://schemas.microsoft.com/office/word/2010/wordprocessingShape" mc:Ignorable="w14 wp14">
+<w:hdr xmlns:ve="http://schemas.openxmlformats.org/markup-compatibility/2006" xmlns:o="urn:schemas-microsoft-com:office:office" xmlns:r="http://schemas.openxmlformats.org/officeDocument/2006/relationships" xmlns:m="http://schemas.openxmlformats.org/officeDocument/2006/math" xmlns:v="urn:schemas-microsoft-com:vml" xmlns:wp="http://schemas.openxmlformats.org/drawingml/2006/wordprocessingDrawing" xmlns:w10="urn:schemas-microsoft-com:office:word" xmlns:w="http://schemas.openxmlformats.org/wordprocessingml/2006/main" xmlns:wne="http://schemas.microsoft.com/office/word/2006/wordml">
   <w:p>
     <w:pPr>
       <w:pStyle w:val="Cabealho"/>
@@ -12915,7 +12100,7 @@
 </file>
 
 <file path=word/header3.xml><?xml version="1.0" encoding="utf-8"?>
-<w:hdr xmlns:wpc="http://schemas.microsoft.com/office/word/2010/wordprocessingCanvas" xmlns:mc="http://schemas.openxmlformats.org/markup-compatibility/2006" xmlns:o="urn:schemas-microsoft-com:office:office" xmlns:r="http://schemas.openxmlformats.org/officeDocument/2006/relationships" xmlns:m="http://schemas.openxmlformats.org/officeDocument/2006/math" xmlns:v="urn:schemas-microsoft-com:vml" xmlns:wp14="http://schemas.microsoft.com/office/word/2010/wordprocessingDrawing" xmlns:wp="http://schemas.openxmlformats.org/drawingml/2006/wordprocessingDrawing" xmlns:w10="urn:schemas-microsoft-com:office:word" xmlns:w="http://schemas.openxmlformats.org/wordprocessingml/2006/main" xmlns:w14="http://schemas.microsoft.com/office/word/2010/wordml" xmlns:wpg="http://schemas.microsoft.com/office/word/2010/wordprocessingGroup" xmlns:wpi="http://schemas.microsoft.com/office/word/2010/wordprocessingInk" xmlns:wne="http://schemas.microsoft.com/office/word/2006/wordml" xmlns:wps="http://schemas.microsoft.com/office/word/2010/wordprocessingShape" mc:Ignorable="w14 wp14">
+<w:hdr xmlns:ve="http://schemas.openxmlformats.org/markup-compatibility/2006" xmlns:o="urn:schemas-microsoft-com:office:office" xmlns:r="http://schemas.openxmlformats.org/officeDocument/2006/relationships" xmlns:m="http://schemas.openxmlformats.org/officeDocument/2006/math" xmlns:v="urn:schemas-microsoft-com:vml" xmlns:wp="http://schemas.openxmlformats.org/drawingml/2006/wordprocessingDrawing" xmlns:w10="urn:schemas-microsoft-com:office:word" xmlns:w="http://schemas.openxmlformats.org/wordprocessingml/2006/main" xmlns:wne="http://schemas.microsoft.com/office/word/2006/wordml">
   <w:p>
     <w:pPr>
       <w:pStyle w:val="Cabealho"/>
@@ -12952,7 +12137,7 @@
 </file>
 
 <file path=word/header4.xml><?xml version="1.0" encoding="utf-8"?>
-<w:hdr xmlns:wpc="http://schemas.microsoft.com/office/word/2010/wordprocessingCanvas" xmlns:mc="http://schemas.openxmlformats.org/markup-compatibility/2006" xmlns:o="urn:schemas-microsoft-com:office:office" xmlns:r="http://schemas.openxmlformats.org/officeDocument/2006/relationships" xmlns:m="http://schemas.openxmlformats.org/officeDocument/2006/math" xmlns:v="urn:schemas-microsoft-com:vml" xmlns:wp14="http://schemas.microsoft.com/office/word/2010/wordprocessingDrawing" xmlns:wp="http://schemas.openxmlformats.org/drawingml/2006/wordprocessingDrawing" xmlns:w10="urn:schemas-microsoft-com:office:word" xmlns:w="http://schemas.openxmlformats.org/wordprocessingml/2006/main" xmlns:w14="http://schemas.microsoft.com/office/word/2010/wordml" xmlns:wpg="http://schemas.microsoft.com/office/word/2010/wordprocessingGroup" xmlns:wpi="http://schemas.microsoft.com/office/word/2010/wordprocessingInk" xmlns:wne="http://schemas.microsoft.com/office/word/2006/wordml" xmlns:wps="http://schemas.microsoft.com/office/word/2010/wordprocessingShape" mc:Ignorable="w14 wp14">
+<w:hdr xmlns:ve="http://schemas.openxmlformats.org/markup-compatibility/2006" xmlns:o="urn:schemas-microsoft-com:office:office" xmlns:r="http://schemas.openxmlformats.org/officeDocument/2006/relationships" xmlns:m="http://schemas.openxmlformats.org/officeDocument/2006/math" xmlns:v="urn:schemas-microsoft-com:vml" xmlns:wp="http://schemas.openxmlformats.org/drawingml/2006/wordprocessingDrawing" xmlns:w10="urn:schemas-microsoft-com:office:word" xmlns:w="http://schemas.openxmlformats.org/wordprocessingml/2006/main" xmlns:wne="http://schemas.microsoft.com/office/word/2006/wordml">
   <w:p>
     <w:pPr>
       <w:pStyle w:val="Cabealho"/>
@@ -12967,7 +12152,7 @@
 </file>
 
 <file path=word/header5.xml><?xml version="1.0" encoding="utf-8"?>
-<w:hdr xmlns:wpc="http://schemas.microsoft.com/office/word/2010/wordprocessingCanvas" xmlns:mc="http://schemas.openxmlformats.org/markup-compatibility/2006" xmlns:o="urn:schemas-microsoft-com:office:office" xmlns:r="http://schemas.openxmlformats.org/officeDocument/2006/relationships" xmlns:m="http://schemas.openxmlformats.org/officeDocument/2006/math" xmlns:v="urn:schemas-microsoft-com:vml" xmlns:wp14="http://schemas.microsoft.com/office/word/2010/wordprocessingDrawing" xmlns:wp="http://schemas.openxmlformats.org/drawingml/2006/wordprocessingDrawing" xmlns:w10="urn:schemas-microsoft-com:office:word" xmlns:w="http://schemas.openxmlformats.org/wordprocessingml/2006/main" xmlns:w14="http://schemas.microsoft.com/office/word/2010/wordml" xmlns:wpg="http://schemas.microsoft.com/office/word/2010/wordprocessingGroup" xmlns:wpi="http://schemas.microsoft.com/office/word/2010/wordprocessingInk" xmlns:wne="http://schemas.microsoft.com/office/word/2006/wordml" xmlns:wps="http://schemas.microsoft.com/office/word/2010/wordprocessingShape" mc:Ignorable="w14 wp14">
+<w:hdr xmlns:ve="http://schemas.openxmlformats.org/markup-compatibility/2006" xmlns:o="urn:schemas-microsoft-com:office:office" xmlns:r="http://schemas.openxmlformats.org/officeDocument/2006/relationships" xmlns:m="http://schemas.openxmlformats.org/officeDocument/2006/math" xmlns:v="urn:schemas-microsoft-com:vml" xmlns:wp="http://schemas.openxmlformats.org/drawingml/2006/wordprocessingDrawing" xmlns:w10="urn:schemas-microsoft-com:office:word" xmlns:w="http://schemas.openxmlformats.org/wordprocessingml/2006/main" xmlns:wne="http://schemas.microsoft.com/office/word/2006/wordml">
   <w:p>
     <w:pPr>
       <w:pStyle w:val="Cabealho"/>
@@ -12982,7 +12167,7 @@
 </file>
 
 <file path=word/header6.xml><?xml version="1.0" encoding="utf-8"?>
-<w:hdr xmlns:wpc="http://schemas.microsoft.com/office/word/2010/wordprocessingCanvas" xmlns:mc="http://schemas.openxmlformats.org/markup-compatibility/2006" xmlns:o="urn:schemas-microsoft-com:office:office" xmlns:r="http://schemas.openxmlformats.org/officeDocument/2006/relationships" xmlns:m="http://schemas.openxmlformats.org/officeDocument/2006/math" xmlns:v="urn:schemas-microsoft-com:vml" xmlns:wp14="http://schemas.microsoft.com/office/word/2010/wordprocessingDrawing" xmlns:wp="http://schemas.openxmlformats.org/drawingml/2006/wordprocessingDrawing" xmlns:w10="urn:schemas-microsoft-com:office:word" xmlns:w="http://schemas.openxmlformats.org/wordprocessingml/2006/main" xmlns:w14="http://schemas.microsoft.com/office/word/2010/wordml" xmlns:wpg="http://schemas.microsoft.com/office/word/2010/wordprocessingGroup" xmlns:wpi="http://schemas.microsoft.com/office/word/2010/wordprocessingInk" xmlns:wne="http://schemas.microsoft.com/office/word/2006/wordml" xmlns:wps="http://schemas.microsoft.com/office/word/2010/wordprocessingShape" mc:Ignorable="w14 wp14">
+<w:hdr xmlns:ve="http://schemas.openxmlformats.org/markup-compatibility/2006" xmlns:o="urn:schemas-microsoft-com:office:office" xmlns:r="http://schemas.openxmlformats.org/officeDocument/2006/relationships" xmlns:m="http://schemas.openxmlformats.org/officeDocument/2006/math" xmlns:v="urn:schemas-microsoft-com:vml" xmlns:wp="http://schemas.openxmlformats.org/drawingml/2006/wordprocessingDrawing" xmlns:w10="urn:schemas-microsoft-com:office:word" xmlns:w="http://schemas.openxmlformats.org/wordprocessingml/2006/main" xmlns:wne="http://schemas.microsoft.com/office/word/2006/wordml">
   <w:p>
     <w:pPr>
       <w:pStyle w:val="Cabealho"/>
@@ -12992,7 +12177,7 @@
 </file>
 
 <file path=word/header7.xml><?xml version="1.0" encoding="utf-8"?>
-<w:hdr xmlns:wpc="http://schemas.microsoft.com/office/word/2010/wordprocessingCanvas" xmlns:mc="http://schemas.openxmlformats.org/markup-compatibility/2006" xmlns:o="urn:schemas-microsoft-com:office:office" xmlns:r="http://schemas.openxmlformats.org/officeDocument/2006/relationships" xmlns:m="http://schemas.openxmlformats.org/officeDocument/2006/math" xmlns:v="urn:schemas-microsoft-com:vml" xmlns:wp14="http://schemas.microsoft.com/office/word/2010/wordprocessingDrawing" xmlns:wp="http://schemas.openxmlformats.org/drawingml/2006/wordprocessingDrawing" xmlns:w10="urn:schemas-microsoft-com:office:word" xmlns:w="http://schemas.openxmlformats.org/wordprocessingml/2006/main" xmlns:w14="http://schemas.microsoft.com/office/word/2010/wordml" xmlns:wpg="http://schemas.microsoft.com/office/word/2010/wordprocessingGroup" xmlns:wpi="http://schemas.microsoft.com/office/word/2010/wordprocessingInk" xmlns:wne="http://schemas.microsoft.com/office/word/2006/wordml" xmlns:wps="http://schemas.microsoft.com/office/word/2010/wordprocessingShape" mc:Ignorable="w14 wp14">
+<w:hdr xmlns:ve="http://schemas.openxmlformats.org/markup-compatibility/2006" xmlns:o="urn:schemas-microsoft-com:office:office" xmlns:r="http://schemas.openxmlformats.org/officeDocument/2006/relationships" xmlns:m="http://schemas.openxmlformats.org/officeDocument/2006/math" xmlns:v="urn:schemas-microsoft-com:vml" xmlns:wp="http://schemas.openxmlformats.org/drawingml/2006/wordprocessingDrawing" xmlns:w10="urn:schemas-microsoft-com:office:word" xmlns:w="http://schemas.openxmlformats.org/wordprocessingml/2006/main" xmlns:wne="http://schemas.microsoft.com/office/word/2006/wordml">
   <w:p>
     <w:pPr>
       <w:pStyle w:val="Cabealho"/>
@@ -13002,7 +12187,7 @@
 </file>
 
 <file path=word/numbering.xml><?xml version="1.0" encoding="utf-8"?>
-<w:numbering xmlns:wpc="http://schemas.microsoft.com/office/word/2010/wordprocessingCanvas" xmlns:mc="http://schemas.openxmlformats.org/markup-compatibility/2006" xmlns:o="urn:schemas-microsoft-com:office:office" xmlns:r="http://schemas.openxmlformats.org/officeDocument/2006/relationships" xmlns:m="http://schemas.openxmlformats.org/officeDocument/2006/math" xmlns:v="urn:schemas-microsoft-com:vml" xmlns:wp14="http://schemas.microsoft.com/office/word/2010/wordprocessingDrawing" xmlns:wp="http://schemas.openxmlformats.org/drawingml/2006/wordprocessingDrawing" xmlns:w10="urn:schemas-microsoft-com:office:word" xmlns:w="http://schemas.openxmlformats.org/wordprocessingml/2006/main" xmlns:w14="http://schemas.microsoft.com/office/word/2010/wordml" xmlns:wpg="http://schemas.microsoft.com/office/word/2010/wordprocessingGroup" xmlns:wpi="http://schemas.microsoft.com/office/word/2010/wordprocessingInk" xmlns:wne="http://schemas.microsoft.com/office/word/2006/wordml" xmlns:wps="http://schemas.microsoft.com/office/word/2010/wordprocessingShape" mc:Ignorable="w14 wp14">
+<w:numbering xmlns:ve="http://schemas.openxmlformats.org/markup-compatibility/2006" xmlns:o="urn:schemas-microsoft-com:office:office" xmlns:r="http://schemas.openxmlformats.org/officeDocument/2006/relationships" xmlns:m="http://schemas.openxmlformats.org/officeDocument/2006/math" xmlns:v="urn:schemas-microsoft-com:vml" xmlns:wp="http://schemas.openxmlformats.org/drawingml/2006/wordprocessingDrawing" xmlns:w10="urn:schemas-microsoft-com:office:word" xmlns:w="http://schemas.openxmlformats.org/wordprocessingml/2006/main" xmlns:wne="http://schemas.microsoft.com/office/word/2006/wordml">
   <w:abstractNum w:abstractNumId="0">
     <w:nsid w:val="05D72FCF"/>
     <w:multiLevelType w:val="hybridMultilevel"/>
@@ -15237,7 +14422,7 @@
 </file>
 
 <file path=word/styles.xml><?xml version="1.0" encoding="utf-8"?>
-<w:styles xmlns:mc="http://schemas.openxmlformats.org/markup-compatibility/2006" xmlns:r="http://schemas.openxmlformats.org/officeDocument/2006/relationships" xmlns:w="http://schemas.openxmlformats.org/wordprocessingml/2006/main" xmlns:w14="http://schemas.microsoft.com/office/word/2010/wordml" mc:Ignorable="w14">
+<w:styles xmlns:r="http://schemas.openxmlformats.org/officeDocument/2006/relationships" xmlns:w="http://schemas.openxmlformats.org/wordprocessingml/2006/main">
   <w:docDefaults>
     <w:rPrDefault>
       <w:rPr>
@@ -15717,6 +14902,7 @@
     <w:uiPriority w:val="99"/>
     <w:semiHidden/>
     <w:unhideWhenUsed/>
+    <w:qFormat/>
     <w:tblPr>
       <w:tblInd w:w="0" w:type="dxa"/>
       <w:tblCellMar>

</xml_diff>

<commit_message>
revisão cap 2: Visão do Sistema.
</commit_message>
<xml_diff>
--- a/documentacao/G4_Documentacao1sem2014.docx
+++ b/documentacao/G4_Documentacao1sem2014.docx
@@ -1,6 +1,6 @@
 
 <file path=word/document.xml><?xml version="1.0" encoding="utf-8"?>
-<w:document xmlns:wpc="http://schemas.microsoft.com/office/word/2010/wordprocessingCanvas" xmlns:mc="http://schemas.openxmlformats.org/markup-compatibility/2006" xmlns:o="urn:schemas-microsoft-com:office:office" xmlns:r="http://schemas.openxmlformats.org/officeDocument/2006/relationships" xmlns:m="http://schemas.openxmlformats.org/officeDocument/2006/math" xmlns:v="urn:schemas-microsoft-com:vml" xmlns:wp14="http://schemas.microsoft.com/office/word/2010/wordprocessingDrawing" xmlns:wp="http://schemas.openxmlformats.org/drawingml/2006/wordprocessingDrawing" xmlns:w10="urn:schemas-microsoft-com:office:word" xmlns:w="http://schemas.openxmlformats.org/wordprocessingml/2006/main" xmlns:w14="http://schemas.microsoft.com/office/word/2010/wordml" xmlns:w15="http://schemas.microsoft.com/office/word/2012/wordml" xmlns:wpg="http://schemas.microsoft.com/office/word/2010/wordprocessingGroup" xmlns:wpi="http://schemas.microsoft.com/office/word/2010/wordprocessingInk" xmlns:wne="http://schemas.microsoft.com/office/word/2006/wordml" xmlns:wps="http://schemas.microsoft.com/office/word/2010/wordprocessingShape" mc:Ignorable="w14 w15 wp14">
+<w:document xmlns:ve="http://schemas.openxmlformats.org/markup-compatibility/2006" xmlns:o="urn:schemas-microsoft-com:office:office" xmlns:r="http://schemas.openxmlformats.org/officeDocument/2006/relationships" xmlns:m="http://schemas.openxmlformats.org/officeDocument/2006/math" xmlns:v="urn:schemas-microsoft-com:vml" xmlns:wp="http://schemas.openxmlformats.org/drawingml/2006/wordprocessingDrawing" xmlns:w10="urn:schemas-microsoft-com:office:word" xmlns:w="http://schemas.openxmlformats.org/wordprocessingml/2006/main" xmlns:wne="http://schemas.microsoft.com/office/word/2006/wordml">
   <w:body>
     <w:p>
       <w:pPr>
@@ -10,7 +10,7 @@
         <w:rPr>
           <w:noProof/>
         </w:rPr>
-        <w:pict w14:anchorId="4F897AF8">
+        <w:pict>
           <v:line id="_x0000_s1026" style="position:absolute;left:0;text-align:left;z-index:251656704" from="234pt,-36pt" to="234pt,-28.8pt" o:allowincell="f" strokecolor="white">
             <v:stroke startarrow="block" endarrow="block"/>
           </v:line>
@@ -176,13 +176,23 @@
         </w:rPr>
         <w:br/>
       </w:r>
+      <w:proofErr w:type="gramStart"/>
       <w:r>
         <w:rPr>
           <w:color w:val="548DD4" w:themeColor="text2" w:themeTint="99"/>
           <w:sz w:val="20"/>
           <w:szCs w:val="20"/>
         </w:rPr>
-        <w:t xml:space="preserve">[O titulo deve refletir a essência de seu projeto e não o nome do produto. </w:t>
+        <w:t>[</w:t>
+      </w:r>
+      <w:proofErr w:type="gramEnd"/>
+      <w:r>
+        <w:rPr>
+          <w:color w:val="548DD4" w:themeColor="text2" w:themeTint="99"/>
+          <w:sz w:val="20"/>
+          <w:szCs w:val="20"/>
+        </w:rPr>
+        <w:t xml:space="preserve">O titulo deve refletir a essência de seu projeto e não o nome do produto. </w:t>
       </w:r>
       <w:r>
         <w:rPr>
@@ -381,8 +391,13 @@
         <w:t>IBTA</w:t>
       </w:r>
       <w:r>
-        <w:t xml:space="preserve"> para a obtenção da certificação de Analista e Desenvolvedor de Sistemas Web</w:t>
-      </w:r>
+        <w:t xml:space="preserve"> para a obtenção da certificação de Analista e Desenvolvedor de Sistemas </w:t>
+      </w:r>
+      <w:proofErr w:type="gramStart"/>
+      <w:r>
+        <w:t>Web</w:t>
+      </w:r>
+      <w:proofErr w:type="gramEnd"/>
     </w:p>
     <w:p>
       <w:pPr>
@@ -391,7 +406,20 @@
         <w:jc w:val="right"/>
       </w:pPr>
       <w:r>
-        <w:t>Orientador: Prof.MScHelio Azevedo</w:t>
+        <w:t xml:space="preserve">Orientador: </w:t>
+      </w:r>
+      <w:proofErr w:type="spellStart"/>
+      <w:r>
+        <w:t>Prof.</w:t>
+      </w:r>
+      <w:proofErr w:type="gramStart"/>
+      <w:r>
+        <w:t>MScHelio</w:t>
+      </w:r>
+      <w:proofErr w:type="spellEnd"/>
+      <w:proofErr w:type="gramEnd"/>
+      <w:r>
+        <w:t xml:space="preserve"> Azevedo</w:t>
       </w:r>
     </w:p>
     <w:p>
@@ -629,8 +657,12 @@
       </w:r>
       <w:r>
         <w:br/>
+      </w:r>
+      <w:proofErr w:type="spellStart"/>
+      <w:r>
         <w:t>Prof.XXXXXX</w:t>
       </w:r>
+      <w:proofErr w:type="spellEnd"/>
       <w:r>
         <w:br/>
       </w:r>
@@ -691,6 +723,7 @@
         <w:lastRenderedPageBreak/>
         <w:t>Aqui você faz dedicatória àqueles (as) que julgar merecedores (as).</w:t>
       </w:r>
+      <w:proofErr w:type="gramStart"/>
     </w:p>
     <w:p>
       <w:pPr>
@@ -701,6 +734,7 @@
           <w:bCs/>
         </w:rPr>
       </w:pPr>
+      <w:proofErr w:type="gramEnd"/>
     </w:p>
     <w:p>
       <w:pPr>
@@ -874,7 +908,15 @@
         <w:pStyle w:val="Corpodetexto"/>
       </w:pPr>
       <w:r>
-        <w:t>Consiste na apresentação dos pontos relevantes de um texto. O resumo deve dar uma visão rápida e clara do trabalho; constitui-se em uma seqüência de frases concisas e objetivas e não de uma simples enumeração de tópicos. Apresenta os objetivos do estudo, o problema, a metodologia, resultados alcançados e conclusão. Deve ser digitado em espaço simples e sem parágrafos, não ultrapassando a 500 palavras.</w:t>
+        <w:t xml:space="preserve">Consiste na apresentação dos pontos relevantes de um texto. O resumo deve dar uma visão rápida e clara do trabalho; constitui-se em uma </w:t>
+      </w:r>
+      <w:proofErr w:type="spellStart"/>
+      <w:r>
+        <w:t>seqüência</w:t>
+      </w:r>
+      <w:proofErr w:type="spellEnd"/>
+      <w:r>
+        <w:t xml:space="preserve"> de frases concisas e objetivas e não de uma simples enumeração de tópicos. Apresenta os objetivos do estudo, o problema, a metodologia, resultados alcançados e conclusão. Deve ser digitado em espaço simples e sem parágrafos, não ultrapassando a 500 palavras.</w:t>
       </w:r>
     </w:p>
     <w:p>
@@ -896,16 +938,50 @@
         <w:t xml:space="preserve">Palavras-chave: </w:t>
       </w:r>
       <w:r>
-        <w:t>São palavras representativas do conteúdo do trabalho, separadas entre si por ponto e vírgula.</w:t>
-      </w:r>
-      <w:r>
-        <w:t>Minimo de 3, máximo de 5</w:t>
+        <w:t xml:space="preserve">São palavras representativas do conteúdo do trabalho, separadas entre si por ponto e </w:t>
+      </w:r>
+      <w:proofErr w:type="gramStart"/>
+      <w:r>
+        <w:t>vírgula.</w:t>
+      </w:r>
+      <w:proofErr w:type="spellStart"/>
+      <w:proofErr w:type="gramEnd"/>
+      <w:r>
+        <w:t>Minimo</w:t>
+      </w:r>
+      <w:proofErr w:type="spellEnd"/>
+      <w:r>
+        <w:t xml:space="preserve"> de 3, máximo de 5</w:t>
       </w:r>
       <w:r>
         <w:t>. As p</w:t>
       </w:r>
       <w:r>
-        <w:t>alavras chaves deve refletir a área de seu projeto (gestão, vendas, relacionamentos, etc) e sub área (finanças, almoxarifado, vendas de livros, etc).</w:t>
+        <w:t xml:space="preserve">alavras chaves deve refletir a área de seu projeto (gestão, vendas, relacionamentos, </w:t>
+      </w:r>
+      <w:proofErr w:type="spellStart"/>
+      <w:r>
+        <w:t>etc</w:t>
+      </w:r>
+      <w:proofErr w:type="spellEnd"/>
+      <w:r>
+        <w:t xml:space="preserve">) e </w:t>
+      </w:r>
+      <w:proofErr w:type="gramStart"/>
+      <w:r>
+        <w:t>sub área</w:t>
+      </w:r>
+      <w:proofErr w:type="gramEnd"/>
+      <w:r>
+        <w:t xml:space="preserve"> (finanças, almoxarifado, vendas de livros, </w:t>
+      </w:r>
+      <w:proofErr w:type="spellStart"/>
+      <w:r>
+        <w:t>etc</w:t>
+      </w:r>
+      <w:proofErr w:type="spellEnd"/>
+      <w:r>
+        <w:t>).</w:t>
       </w:r>
     </w:p>
     <w:p>
@@ -1026,14 +1102,41 @@
           <w:bCs/>
           <w:lang w:val="en-US"/>
         </w:rPr>
-        <w:t>Key words:</w:t>
+        <w:t xml:space="preserve">Key </w:t>
+      </w:r>
+      <w:proofErr w:type="spellStart"/>
+      <w:r>
+        <w:rPr>
+          <w:b/>
+          <w:bCs/>
+          <w:lang w:val="en-US"/>
+        </w:rPr>
+        <w:t>words</w:t>
+      </w:r>
+      <w:proofErr w:type="gramStart"/>
+      <w:r>
+        <w:rPr>
+          <w:b/>
+          <w:bCs/>
+          <w:lang w:val="en-US"/>
+        </w:rPr>
+        <w:t>:</w:t>
       </w:r>
       <w:r>
         <w:rPr>
           <w:color w:val="000000"/>
           <w:lang w:val="en-US"/>
         </w:rPr>
-        <w:t>They are representative words of the content of the work, separate between itself for point and comma.</w:t>
+        <w:t>They</w:t>
+      </w:r>
+      <w:proofErr w:type="spellEnd"/>
+      <w:proofErr w:type="gramEnd"/>
+      <w:r>
+        <w:rPr>
+          <w:color w:val="000000"/>
+          <w:lang w:val="en-US"/>
+        </w:rPr>
+        <w:t xml:space="preserve"> are representative words of the content of the work, separate between itself for point and comma.</w:t>
       </w:r>
     </w:p>
     <w:p>
@@ -2185,7 +2288,7 @@
       <w:tblPr>
         <w:tblW w:w="0" w:type="auto"/>
         <w:tblInd w:w="-106" w:type="dxa"/>
-        <w:tblLook w:val="0000" w:firstRow="0" w:lastRow="0" w:firstColumn="0" w:lastColumn="0" w:noHBand="0" w:noVBand="0"/>
+        <w:tblLook w:val="0000"/>
       </w:tblPr>
       <w:tblGrid>
         <w:gridCol w:w="1809"/>
@@ -2232,11 +2335,33 @@
                 <w:color w:val="0000FF"/>
               </w:rPr>
             </w:pPr>
+            <w:proofErr w:type="gramStart"/>
             <w:r>
               <w:rPr>
                 <w:color w:val="0000FF"/>
               </w:rPr>
-              <w:t>Insira neste setor as abreviaturas de seu trabalho. Exmplos:</w:t>
+              <w:t>Insira</w:t>
+            </w:r>
+            <w:proofErr w:type="gramEnd"/>
+            <w:r>
+              <w:rPr>
+                <w:color w:val="0000FF"/>
+              </w:rPr>
+              <w:t xml:space="preserve"> neste setor as abreviaturas de seu trabalho. </w:t>
+            </w:r>
+            <w:proofErr w:type="spellStart"/>
+            <w:r>
+              <w:rPr>
+                <w:color w:val="0000FF"/>
+              </w:rPr>
+              <w:t>Exmplos</w:t>
+            </w:r>
+            <w:proofErr w:type="spellEnd"/>
+            <w:r>
+              <w:rPr>
+                <w:color w:val="0000FF"/>
+              </w:rPr>
+              <w:t>:</w:t>
             </w:r>
           </w:p>
         </w:tc>
@@ -2332,12 +2457,16 @@
                 <w:color w:val="0000FF"/>
               </w:rPr>
             </w:pPr>
+            <w:proofErr w:type="spellStart"/>
+            <w:proofErr w:type="gramStart"/>
             <w:r>
               <w:rPr>
                 <w:color w:val="0000FF"/>
               </w:rPr>
               <w:t>UnifiedModelingLanguage</w:t>
             </w:r>
+            <w:proofErr w:type="spellEnd"/>
+            <w:proofErr w:type="gramEnd"/>
           </w:p>
         </w:tc>
       </w:tr>
@@ -6026,10 +6155,15 @@
       <w:bookmarkStart w:id="10" w:name="_Toc269829179"/>
       <w:bookmarkStart w:id="11" w:name="_Toc378408136"/>
       <w:r>
-        <w:t>Contexto e Problematização</w:t>
+        <w:t xml:space="preserve">Contexto e </w:t>
+      </w:r>
+      <w:proofErr w:type="spellStart"/>
+      <w:r>
+        <w:t>Problematização</w:t>
       </w:r>
       <w:bookmarkEnd w:id="10"/>
       <w:bookmarkEnd w:id="11"/>
+      <w:proofErr w:type="spellEnd"/>
     </w:p>
     <w:p>
       <w:pPr>
@@ -6042,7 +6176,35 @@
         <w:rPr>
           <w:color w:val="000000" w:themeColor="text1"/>
         </w:rPr>
-        <w:t xml:space="preserve">O projeto envolve um sistema para gerenciamento de um laboratório de exames clínicos. O usuário(paciente) poderá ter acesso ao sistema via website para agendamento virtual de um exame, verificar o andamento e resultado de exames. Haverá também usuários que serão administradores do sistema que irão </w:t>
+        <w:t xml:space="preserve">O projeto envolve um sistema para gerenciamento de um laboratório de exames clínicos. O </w:t>
+      </w:r>
+      <w:proofErr w:type="gramStart"/>
+      <w:r>
+        <w:rPr>
+          <w:color w:val="000000" w:themeColor="text1"/>
+        </w:rPr>
+        <w:t>usuário(</w:t>
+      </w:r>
+      <w:proofErr w:type="gramEnd"/>
+      <w:r>
+        <w:rPr>
+          <w:color w:val="000000" w:themeColor="text1"/>
+        </w:rPr>
+        <w:t xml:space="preserve">paciente) poderá ter acesso ao sistema via </w:t>
+      </w:r>
+      <w:proofErr w:type="spellStart"/>
+      <w:r>
+        <w:rPr>
+          <w:color w:val="000000" w:themeColor="text1"/>
+        </w:rPr>
+        <w:t>website</w:t>
+      </w:r>
+      <w:proofErr w:type="spellEnd"/>
+      <w:r>
+        <w:rPr>
+          <w:color w:val="000000" w:themeColor="text1"/>
+        </w:rPr>
+        <w:t xml:space="preserve"> para agendamento virtual de um exame, verificar o andamento e resultado de exames. Haverá também usuários que serão administradores do sistema que irão </w:t>
       </w:r>
       <w:commentRangeStart w:id="12"/>
       <w:r>
@@ -6076,7 +6238,35 @@
         <w:rPr>
           <w:color w:val="000000" w:themeColor="text1"/>
         </w:rPr>
-        <w:t>As interfaces serão, um website para acesso do paciente e um sistema para os administradores poderem realizar todas as tarefas que forem necessárias para a gestão.</w:t>
+        <w:t xml:space="preserve">As interfaces </w:t>
+      </w:r>
+      <w:proofErr w:type="gramStart"/>
+      <w:r>
+        <w:rPr>
+          <w:color w:val="000000" w:themeColor="text1"/>
+        </w:rPr>
+        <w:t>serão,</w:t>
+      </w:r>
+      <w:proofErr w:type="gramEnd"/>
+      <w:r>
+        <w:rPr>
+          <w:color w:val="000000" w:themeColor="text1"/>
+        </w:rPr>
+        <w:t xml:space="preserve"> um </w:t>
+      </w:r>
+      <w:proofErr w:type="spellStart"/>
+      <w:r>
+        <w:rPr>
+          <w:color w:val="000000" w:themeColor="text1"/>
+        </w:rPr>
+        <w:t>website</w:t>
+      </w:r>
+      <w:proofErr w:type="spellEnd"/>
+      <w:r>
+        <w:rPr>
+          <w:color w:val="000000" w:themeColor="text1"/>
+        </w:rPr>
+        <w:t xml:space="preserve"> para acesso do paciente e um sistema para os administradores poderem realizar todas as tarefas que forem necessárias para a gestão.</w:t>
       </w:r>
     </w:p>
     <w:p>
@@ -6136,19 +6326,19 @@
           <w:sz w:val="24"/>
           <w:szCs w:val="24"/>
         </w:rPr>
-        <w:t>Aprimorar o gerenciamento de um consultório clinico.</w:t>
-      </w:r>
-    </w:p>
-    <w:p>
-      <w:pPr>
-        <w:pStyle w:val="Pargrafonormal"/>
+        <w:t xml:space="preserve">Aprimorar o gerenciamento de um consultório </w:t>
+      </w:r>
+      <w:proofErr w:type="gramStart"/>
+      <w:r>
         <w:rPr>
           <w:rFonts w:ascii="Times New Roman" w:hAnsi="Times New Roman"/>
           <w:color w:val="000000" w:themeColor="text1"/>
           <w:sz w:val="24"/>
           <w:szCs w:val="24"/>
         </w:rPr>
-      </w:pPr>
+        <w:t>clinico</w:t>
+      </w:r>
+      <w:proofErr w:type="gramEnd"/>
       <w:r>
         <w:rPr>
           <w:rFonts w:ascii="Times New Roman" w:hAnsi="Times New Roman"/>
@@ -6156,7 +6346,7 @@
           <w:sz w:val="24"/>
           <w:szCs w:val="24"/>
         </w:rPr>
-        <w:t>Ter o controle e histórico de todas consultas de algum paciente.</w:t>
+        <w:t>.</w:t>
       </w:r>
     </w:p>
     <w:p>
@@ -6164,11 +6354,51 @@
         <w:pStyle w:val="Pargrafonormal"/>
         <w:rPr>
           <w:rFonts w:ascii="Times New Roman" w:hAnsi="Times New Roman"/>
-          <w:color w:val="0000FF"/>
+          <w:color w:val="000000" w:themeColor="text1"/>
           <w:sz w:val="24"/>
           <w:szCs w:val="24"/>
         </w:rPr>
       </w:pPr>
+      <w:r>
+        <w:rPr>
+          <w:rFonts w:ascii="Times New Roman" w:hAnsi="Times New Roman"/>
+          <w:color w:val="000000" w:themeColor="text1"/>
+          <w:sz w:val="24"/>
+          <w:szCs w:val="24"/>
+        </w:rPr>
+        <w:t xml:space="preserve">Ter o controle e histórico de </w:t>
+      </w:r>
+      <w:proofErr w:type="gramStart"/>
+      <w:r>
+        <w:rPr>
+          <w:rFonts w:ascii="Times New Roman" w:hAnsi="Times New Roman"/>
+          <w:color w:val="000000" w:themeColor="text1"/>
+          <w:sz w:val="24"/>
+          <w:szCs w:val="24"/>
+        </w:rPr>
+        <w:t>todas</w:t>
+      </w:r>
+      <w:proofErr w:type="gramEnd"/>
+      <w:r>
+        <w:rPr>
+          <w:rFonts w:ascii="Times New Roman" w:hAnsi="Times New Roman"/>
+          <w:color w:val="000000" w:themeColor="text1"/>
+          <w:sz w:val="24"/>
+          <w:szCs w:val="24"/>
+        </w:rPr>
+        <w:t xml:space="preserve"> consultas de algum paciente.</w:t>
+      </w:r>
+    </w:p>
+    <w:p>
+      <w:pPr>
+        <w:pStyle w:val="Pargrafonormal"/>
+        <w:rPr>
+          <w:rFonts w:ascii="Times New Roman" w:hAnsi="Times New Roman"/>
+          <w:color w:val="0000FF"/>
+          <w:sz w:val="24"/>
+          <w:szCs w:val="24"/>
+        </w:rPr>
+      </w:pPr>
     </w:p>
     <w:p>
       <w:pPr>
@@ -6191,7 +6421,21 @@
         <w:rPr>
           <w:color w:val="000000" w:themeColor="text1"/>
         </w:rPr>
-        <w:t>Este projeto tem por objetivo a implementação de um sistema que gerencie um laboratório de exames clínicos.</w:t>
+        <w:t xml:space="preserve">Este projeto tem por objetivo a </w:t>
+      </w:r>
+      <w:proofErr w:type="gramStart"/>
+      <w:r>
+        <w:rPr>
+          <w:color w:val="000000" w:themeColor="text1"/>
+        </w:rPr>
+        <w:t>implementação</w:t>
+      </w:r>
+      <w:proofErr w:type="gramEnd"/>
+      <w:r>
+        <w:rPr>
+          <w:color w:val="000000" w:themeColor="text1"/>
+        </w:rPr>
+        <w:t xml:space="preserve"> de um sistema que gerencie um laboratório de exames clínicos.</w:t>
       </w:r>
     </w:p>
     <w:p/>
@@ -6231,8 +6475,16 @@
         <w:rPr>
           <w:color w:val="000000" w:themeColor="text1"/>
         </w:rPr>
-        <w:t>Agendar exames de pacientes via website</w:t>
-      </w:r>
+        <w:t xml:space="preserve">Agendar exames de pacientes via </w:t>
+      </w:r>
+      <w:proofErr w:type="spellStart"/>
+      <w:r>
+        <w:rPr>
+          <w:color w:val="000000" w:themeColor="text1"/>
+        </w:rPr>
+        <w:t>website</w:t>
+      </w:r>
+      <w:proofErr w:type="spellEnd"/>
     </w:p>
     <w:p>
       <w:pPr>
@@ -6307,8 +6559,16 @@
         <w:rPr>
           <w:color w:val="000000" w:themeColor="text1"/>
         </w:rPr>
-        <w:t>Gerar relatórios diários, semanais ou mensais do fluxo de exames</w:t>
-      </w:r>
+        <w:t xml:space="preserve">Gerar relatórios diários, semanais ou mensais do fluxo de </w:t>
+      </w:r>
+      <w:proofErr w:type="gramStart"/>
+      <w:r>
+        <w:rPr>
+          <w:color w:val="000000" w:themeColor="text1"/>
+        </w:rPr>
+        <w:t>exames</w:t>
+      </w:r>
+      <w:proofErr w:type="gramEnd"/>
     </w:p>
     <w:p/>
     <w:p/>
@@ -6386,7 +6646,7 @@
           <w:left w:w="70" w:type="dxa"/>
           <w:right w:w="70" w:type="dxa"/>
         </w:tblCellMar>
-        <w:tblLook w:val="0000" w:firstRow="0" w:lastRow="0" w:firstColumn="0" w:lastColumn="0" w:noHBand="0" w:noVBand="0"/>
+        <w:tblLook w:val="0000"/>
       </w:tblPr>
       <w:tblGrid>
         <w:gridCol w:w="2506"/>
@@ -6509,8 +6769,13 @@
               <w:pStyle w:val="InfoBlue0"/>
             </w:pPr>
             <w:r>
-              <w:t>Danilo Missio</w:t>
+              <w:t xml:space="preserve">Danilo </w:t>
             </w:r>
+            <w:proofErr w:type="spellStart"/>
+            <w:r>
+              <w:t>Missio</w:t>
+            </w:r>
+            <w:proofErr w:type="spellEnd"/>
           </w:p>
           <w:p>
             <w:pPr>
@@ -6652,8 +6917,13 @@
               <w:pStyle w:val="InfoBlue0"/>
             </w:pPr>
             <w:r>
-              <w:t>Danilo Missio</w:t>
+              <w:t xml:space="preserve">Danilo </w:t>
             </w:r>
+            <w:proofErr w:type="spellStart"/>
+            <w:r>
+              <w:t>Missio</w:t>
+            </w:r>
+            <w:proofErr w:type="spellEnd"/>
           </w:p>
           <w:p>
             <w:pPr>
@@ -6716,8 +6986,13 @@
               <w:pStyle w:val="InfoBlue0"/>
             </w:pPr>
             <w:r>
-              <w:t>Danilo Missio</w:t>
+              <w:t xml:space="preserve">Danilo </w:t>
             </w:r>
+            <w:proofErr w:type="spellStart"/>
+            <w:r>
+              <w:t>Missio</w:t>
+            </w:r>
+            <w:proofErr w:type="spellEnd"/>
           </w:p>
         </w:tc>
       </w:tr>
@@ -6760,8 +7035,13 @@
               <w:pStyle w:val="InfoBlue0"/>
             </w:pPr>
             <w:r>
-              <w:t>Danilo Missio</w:t>
+              <w:t xml:space="preserve">Danilo </w:t>
             </w:r>
+            <w:proofErr w:type="spellStart"/>
+            <w:r>
+              <w:t>Missio</w:t>
+            </w:r>
+            <w:proofErr w:type="spellEnd"/>
           </w:p>
           <w:p>
             <w:pPr>
@@ -6810,8 +7090,13 @@
             <w:pPr>
               <w:pStyle w:val="InfoBlue0"/>
             </w:pPr>
+            <w:proofErr w:type="gramStart"/>
             <w:r>
-              <w:t>Implementar o sistema conforme as especificações.</w:t>
+              <w:t>Implementar</w:t>
+            </w:r>
+            <w:proofErr w:type="gramEnd"/>
+            <w:r>
+              <w:t xml:space="preserve"> o sistema conforme as especificações.</w:t>
             </w:r>
           </w:p>
         </w:tc>
@@ -6824,8 +7109,13 @@
               <w:pStyle w:val="InfoBlue0"/>
             </w:pPr>
             <w:r>
-              <w:t>Danilo Missio</w:t>
+              <w:t xml:space="preserve">Danilo </w:t>
             </w:r>
+            <w:proofErr w:type="spellStart"/>
+            <w:r>
+              <w:t>Missio</w:t>
+            </w:r>
+            <w:proofErr w:type="spellEnd"/>
           </w:p>
           <w:p>
             <w:pPr>
@@ -7002,8 +7292,13 @@
               <w:pStyle w:val="InfoBlue0"/>
             </w:pPr>
             <w:r>
-              <w:t>Danilo Missio</w:t>
+              <w:t xml:space="preserve">Danilo </w:t>
             </w:r>
+            <w:proofErr w:type="spellStart"/>
+            <w:r>
+              <w:t>Missio</w:t>
+            </w:r>
+            <w:proofErr w:type="spellEnd"/>
           </w:p>
           <w:p>
             <w:pPr>
@@ -7051,8 +7346,13 @@
               <w:pStyle w:val="InfoBlue0"/>
             </w:pPr>
             <w:r>
-              <w:t>Danilo Missio</w:t>
+              <w:t xml:space="preserve">Danilo </w:t>
             </w:r>
+            <w:proofErr w:type="spellStart"/>
+            <w:r>
+              <w:t>Missio</w:t>
+            </w:r>
+            <w:proofErr w:type="spellEnd"/>
           </w:p>
           <w:p>
             <w:pPr>
@@ -7182,7 +7482,7 @@
           <w:insideV w:val="single" w:sz="6" w:space="0" w:color="000000"/>
         </w:tblBorders>
         <w:tblLayout w:type="fixed"/>
-        <w:tblLook w:val="0000" w:firstRow="0" w:lastRow="0" w:firstColumn="0" w:lastColumn="0" w:noHBand="0" w:noVBand="0"/>
+        <w:tblLook w:val="0000"/>
       </w:tblPr>
       <w:tblGrid>
         <w:gridCol w:w="1718"/>
@@ -7499,6 +7799,7 @@
               </w:rPr>
               <w:t xml:space="preserve">Gerar código para o paciente conseguir acompanhar o exame via </w:t>
             </w:r>
+            <w:proofErr w:type="spellStart"/>
             <w:r>
               <w:rPr>
                 <w:i/>
@@ -7511,6 +7812,7 @@
               </w:rPr>
               <w:t>website</w:t>
             </w:r>
+            <w:proofErr w:type="spellEnd"/>
           </w:p>
           <w:p>
             <w:pPr>
@@ -7628,8 +7930,13 @@
             <w:pPr>
               <w:pStyle w:val="InfoBlue0"/>
             </w:pPr>
+            <w:proofErr w:type="gramStart"/>
             <w:r>
-              <w:t>Usuário(Paciente)</w:t>
+              <w:t>Usuário(</w:t>
+            </w:r>
+            <w:proofErr w:type="gramEnd"/>
+            <w:r>
+              <w:t>Paciente)</w:t>
             </w:r>
           </w:p>
         </w:tc>
@@ -7729,13 +8036,35 @@
         <w:ind w:firstLine="709"/>
       </w:pPr>
       <w:r>
-        <w:t xml:space="preserve">O Ambiente do usuário é organizado e de fácil entendimento, facilitando as tarefas executadas e diminuindo o tempo gasto para realiza-las. O website </w:t>
+        <w:t xml:space="preserve">O Ambiente do usuário é organizado e de fácil entendimento, facilitando as tarefas executadas e diminuindo o tempo gasto para realiza-las. O </w:t>
+      </w:r>
+      <w:proofErr w:type="spellStart"/>
+      <w:r>
+        <w:t>website</w:t>
+      </w:r>
+      <w:proofErr w:type="spellEnd"/>
+      <w:r>
+        <w:t xml:space="preserve"> </w:t>
       </w:r>
       <w:r>
         <w:t>oferece um sistema de verificação de exames realizados, onde o usuário pode consultar seus exames através de um código recebido por um atendente após fazer seu exame no laboratório.</w:t>
       </w:r>
       <w:r>
-        <w:t xml:space="preserve"> Também será oferecido um sistema de agendamento de consultas on-line.</w:t>
+        <w:t xml:space="preserve"> Também será oferecido um sistema de agendamento de </w:t>
+      </w:r>
+      <w:commentRangeStart w:id="41"/>
+      <w:r>
+        <w:t>consultas on-line</w:t>
+      </w:r>
+      <w:commentRangeEnd w:id="41"/>
+      <w:r>
+        <w:rPr>
+          <w:rStyle w:val="Refdecomentrio"/>
+        </w:rPr>
+        <w:commentReference w:id="41"/>
+      </w:r>
+      <w:r>
+        <w:t>.</w:t>
       </w:r>
     </w:p>
     <w:p>
@@ -7743,13 +8072,35 @@
         <w:ind w:firstLine="709"/>
       </w:pPr>
       <w:r>
-        <w:t>O foco do website é ser funcional nos computadores/desktops, mas a interface também proporcionara o acesso através de outr</w:t>
-      </w:r>
-      <w:r>
-        <w:t>os dispositivos, como celulares e qualquer outra fon</w:t>
-      </w:r>
-      <w:r>
-        <w:t>te que suporte aplicações JAVA, que será a plataforma chave do sistema e do ambiente.</w:t>
+        <w:t xml:space="preserve">O foco do </w:t>
+      </w:r>
+      <w:proofErr w:type="spellStart"/>
+      <w:r>
+        <w:t>website</w:t>
+      </w:r>
+      <w:proofErr w:type="spellEnd"/>
+      <w:r>
+        <w:t xml:space="preserve"> é ser funcional nos computadores/desktops, mas a interface também proporcionara o acesso através de outr</w:t>
+      </w:r>
+      <w:r>
+        <w:t>os dispositivos</w:t>
+      </w:r>
+      <w:commentRangeStart w:id="42"/>
+      <w:r>
+        <w:t>, como celulares e qualquer outra fon</w:t>
+      </w:r>
+      <w:r>
+        <w:t xml:space="preserve">te </w:t>
+      </w:r>
+      <w:commentRangeEnd w:id="42"/>
+      <w:r>
+        <w:rPr>
+          <w:rStyle w:val="Refdecomentrio"/>
+        </w:rPr>
+        <w:commentReference w:id="42"/>
+      </w:r>
+      <w:r>
+        <w:t>que suporte aplicações JAVA, que será a plataforma chave do sistema e do ambiente.</w:t>
       </w:r>
     </w:p>
     <w:p/>
@@ -7760,8 +8111,8 @@
           <w:color w:val="0000FF"/>
         </w:rPr>
       </w:pPr>
-      <w:bookmarkStart w:id="41" w:name="_GoBack"/>
-      <w:bookmarkEnd w:id="41"/>
+      <w:bookmarkStart w:id="43" w:name="_GoBack"/>
+      <w:bookmarkEnd w:id="43"/>
     </w:p>
     <w:p>
       <w:pPr>
@@ -7772,121 +8123,140 @@
       <w:pPr>
         <w:pStyle w:val="Ttulo3"/>
       </w:pPr>
-      <w:bookmarkStart w:id="42" w:name="_Toc512930914"/>
-      <w:bookmarkStart w:id="43" w:name="_Toc452813589"/>
-      <w:bookmarkStart w:id="44" w:name="_Toc18208273"/>
-      <w:bookmarkStart w:id="45" w:name="_Toc378408145"/>
+      <w:bookmarkStart w:id="44" w:name="_Toc512930914"/>
+      <w:bookmarkStart w:id="45" w:name="_Toc452813589"/>
+      <w:bookmarkStart w:id="46" w:name="_Toc18208273"/>
+      <w:bookmarkStart w:id="47" w:name="_Toc378408145"/>
       <w:r>
         <w:lastRenderedPageBreak/>
-        <w:t>Alternativas e Concorrência</w:t>
-      </w:r>
-      <w:bookmarkEnd w:id="42"/>
-      <w:bookmarkEnd w:id="43"/>
+        <w:t xml:space="preserve">Alternativas e </w:t>
+      </w:r>
+      <w:commentRangeStart w:id="48"/>
+      <w:r>
+        <w:t>Concorrência</w:t>
+      </w:r>
       <w:bookmarkEnd w:id="44"/>
       <w:bookmarkEnd w:id="45"/>
-    </w:p>
-    <w:p>
-      <w:pPr>
-        <w:ind w:firstLine="709"/>
-      </w:pPr>
-      <w:r>
-        <w:t xml:space="preserve">A criação de uma equipe para pesquisa de campo será uma forte alternativa e uma solução local </w:t>
-      </w:r>
-      <w:r>
-        <w:t>para estar sempre por dentro das mudanças do mercado e acompanhar as evoluções tecnológicas</w:t>
-      </w:r>
-      <w:r>
-        <w:t>,</w:t>
-      </w:r>
-      <w:r>
-        <w:t xml:space="preserve"> para assim, melhorar e manter o sistema sempre à frente da concorrência. </w:t>
-      </w:r>
-    </w:p>
-    <w:p>
-      <w:pPr>
-        <w:ind w:firstLine="709"/>
-      </w:pPr>
-      <w:r>
-        <w:t xml:space="preserve">Os principais pontos fortes que serão analisados na concorrência são: Fluidez do website e da interface; formas de interação </w:t>
-      </w:r>
-      <w:r>
-        <w:t xml:space="preserve">do sistema </w:t>
-      </w:r>
-      <w:r>
-        <w:t>com o usuário</w:t>
-      </w:r>
-      <w:r>
-        <w:t xml:space="preserve"> e serviços e ferramentas que o sistema oferece para o usuário.</w:t>
-      </w:r>
-    </w:p>
-    <w:p>
-      <w:pPr>
-        <w:ind w:firstLine="709"/>
-      </w:pPr>
-      <w:r>
-        <w:t>A maior exigência do usuário final é ter um sistema e uma interface funcional que atenda todas as suas exigências</w:t>
-      </w:r>
-      <w:r>
-        <w:t xml:space="preserve"> de uma forma rápida e segura.</w:t>
-      </w:r>
-    </w:p>
-    <w:p>
-      <w:pPr>
-        <w:rPr>
-          <w:color w:val="0000FF"/>
-        </w:rPr>
-      </w:pPr>
-    </w:p>
-    <w:p>
-      <w:pPr>
-        <w:pStyle w:val="Ttulo2"/>
-      </w:pPr>
-      <w:bookmarkStart w:id="46" w:name="_Toc512930915"/>
-      <w:bookmarkStart w:id="47" w:name="_Toc452813590"/>
-      <w:bookmarkStart w:id="48" w:name="_Toc436203387"/>
-      <w:bookmarkStart w:id="49" w:name="_Toc18208274"/>
-      <w:bookmarkStart w:id="50" w:name="_Toc378408146"/>
-      <w:bookmarkEnd w:id="23"/>
-      <w:r>
-        <w:t xml:space="preserve">Visão </w:t>
-      </w:r>
-      <w:r>
-        <w:t>Geral</w:t>
-      </w:r>
-      <w:r>
-        <w:t xml:space="preserve"> do Produto</w:t>
-      </w:r>
       <w:bookmarkEnd w:id="46"/>
       <w:bookmarkEnd w:id="47"/>
-      <w:bookmarkEnd w:id="48"/>
+      <w:commentRangeEnd w:id="48"/>
+      <w:r>
+        <w:rPr>
+          <w:rStyle w:val="Refdecomentrio"/>
+          <w:rFonts w:cs="Times New Roman"/>
+          <w:b w:val="0"/>
+          <w:bCs w:val="0"/>
+        </w:rPr>
+        <w:commentReference w:id="48"/>
+      </w:r>
+    </w:p>
+    <w:p>
+      <w:pPr>
+        <w:ind w:firstLine="709"/>
+      </w:pPr>
+      <w:r>
+        <w:t xml:space="preserve">A criação de uma equipe para pesquisa de campo será uma forte alternativa e uma solução local </w:t>
+      </w:r>
+      <w:r>
+        <w:t>para estar sempre por dentro das mudanças do mercado e acompanhar as evoluções tecnológicas</w:t>
+      </w:r>
+      <w:r>
+        <w:t>,</w:t>
+      </w:r>
+      <w:r>
+        <w:t xml:space="preserve"> para assim, melhorar e manter o sistema sempre à frente da concorrência. </w:t>
+      </w:r>
+    </w:p>
+    <w:p>
+      <w:pPr>
+        <w:ind w:firstLine="709"/>
+      </w:pPr>
+      <w:r>
+        <w:t xml:space="preserve">Os principais pontos fortes que serão analisados na concorrência são: Fluidez do </w:t>
+      </w:r>
+      <w:proofErr w:type="spellStart"/>
+      <w:r>
+        <w:t>website</w:t>
+      </w:r>
+      <w:proofErr w:type="spellEnd"/>
+      <w:r>
+        <w:t xml:space="preserve"> e da interface; formas de interação </w:t>
+      </w:r>
+      <w:r>
+        <w:t xml:space="preserve">do sistema </w:t>
+      </w:r>
+      <w:r>
+        <w:t>com o usuário</w:t>
+      </w:r>
+      <w:r>
+        <w:t xml:space="preserve"> e serviços e ferramentas que o sistema oferece para o usuário.</w:t>
+      </w:r>
+    </w:p>
+    <w:p>
+      <w:pPr>
+        <w:ind w:firstLine="709"/>
+      </w:pPr>
+      <w:r>
+        <w:t>A maior exigência do usuário final é ter um sistema e uma interface funcional que atenda todas as suas exigências</w:t>
+      </w:r>
+      <w:r>
+        <w:t xml:space="preserve"> de uma forma rápida e segura.</w:t>
+      </w:r>
+    </w:p>
+    <w:p>
+      <w:pPr>
+        <w:rPr>
+          <w:color w:val="0000FF"/>
+        </w:rPr>
+      </w:pPr>
+    </w:p>
+    <w:p>
+      <w:pPr>
+        <w:pStyle w:val="Ttulo2"/>
+      </w:pPr>
+      <w:bookmarkStart w:id="49" w:name="_Toc512930915"/>
+      <w:bookmarkStart w:id="50" w:name="_Toc452813590"/>
+      <w:bookmarkStart w:id="51" w:name="_Toc436203387"/>
+      <w:bookmarkStart w:id="52" w:name="_Toc18208274"/>
+      <w:bookmarkStart w:id="53" w:name="_Toc378408146"/>
+      <w:bookmarkEnd w:id="23"/>
+      <w:r>
+        <w:t xml:space="preserve">Visão </w:t>
+      </w:r>
+      <w:r>
+        <w:t>Geral</w:t>
+      </w:r>
+      <w:r>
+        <w:t xml:space="preserve"> do Produto</w:t>
+      </w:r>
       <w:bookmarkEnd w:id="49"/>
       <w:bookmarkEnd w:id="50"/>
-    </w:p>
-    <w:p>
-      <w:pPr>
-        <w:pStyle w:val="Ttulo3"/>
-      </w:pPr>
-      <w:bookmarkStart w:id="51" w:name="_Toc512930916"/>
-      <w:bookmarkStart w:id="52" w:name="_Toc452813591"/>
-      <w:bookmarkStart w:id="53" w:name="_Toc436203388"/>
-      <w:bookmarkStart w:id="54" w:name="_Toc425054391"/>
-      <w:bookmarkStart w:id="55" w:name="_Toc422186484"/>
-      <w:bookmarkStart w:id="56" w:name="_Toc346297778"/>
-      <w:bookmarkStart w:id="57" w:name="_Toc342757867"/>
-      <w:bookmarkStart w:id="58" w:name="_Toc339784266"/>
-      <w:bookmarkStart w:id="59" w:name="_Toc339783677"/>
-      <w:bookmarkStart w:id="60" w:name="_Toc323533353"/>
-      <w:bookmarkStart w:id="61" w:name="_Toc320279476"/>
-      <w:bookmarkStart w:id="62" w:name="_Toc320274603"/>
-      <w:bookmarkStart w:id="63" w:name="_Toc318088998"/>
-      <w:bookmarkStart w:id="64" w:name="_Toc18208275"/>
-      <w:bookmarkStart w:id="65" w:name="_Toc378408147"/>
-      <w:r>
-        <w:t>Perspectiva do Produto</w:t>
-      </w:r>
       <w:bookmarkEnd w:id="51"/>
       <w:bookmarkEnd w:id="52"/>
       <w:bookmarkEnd w:id="53"/>
+    </w:p>
+    <w:p>
+      <w:pPr>
+        <w:pStyle w:val="Ttulo3"/>
+      </w:pPr>
+      <w:bookmarkStart w:id="54" w:name="_Toc512930916"/>
+      <w:bookmarkStart w:id="55" w:name="_Toc452813591"/>
+      <w:bookmarkStart w:id="56" w:name="_Toc436203388"/>
+      <w:bookmarkStart w:id="57" w:name="_Toc425054391"/>
+      <w:bookmarkStart w:id="58" w:name="_Toc422186484"/>
+      <w:bookmarkStart w:id="59" w:name="_Toc346297778"/>
+      <w:bookmarkStart w:id="60" w:name="_Toc342757867"/>
+      <w:bookmarkStart w:id="61" w:name="_Toc339784266"/>
+      <w:bookmarkStart w:id="62" w:name="_Toc339783677"/>
+      <w:bookmarkStart w:id="63" w:name="_Toc323533353"/>
+      <w:bookmarkStart w:id="64" w:name="_Toc320279476"/>
+      <w:bookmarkStart w:id="65" w:name="_Toc320274603"/>
+      <w:bookmarkStart w:id="66" w:name="_Toc318088998"/>
+      <w:bookmarkStart w:id="67" w:name="_Toc18208275"/>
+      <w:bookmarkStart w:id="68" w:name="_Toc378408147"/>
+      <w:r>
+        <w:t>Perspectiva do Produto</w:t>
+      </w:r>
       <w:bookmarkEnd w:id="54"/>
       <w:bookmarkEnd w:id="55"/>
       <w:bookmarkEnd w:id="56"/>
@@ -7899,66 +8269,87 @@
       <w:bookmarkEnd w:id="63"/>
       <w:bookmarkEnd w:id="64"/>
       <w:bookmarkEnd w:id="65"/>
-    </w:p>
-    <w:p>
-      <w:pPr>
-        <w:ind w:firstLine="709"/>
-      </w:pPr>
-      <w:r>
-        <w:t xml:space="preserve">O produto deverá possuir uma aplicação desktop capaz de ser executada em Sistemas Operacional distintos. Desde que possuam </w:t>
-      </w:r>
-      <w:r>
-        <w:t>suporte a aplicações JAVA, ou seja, possuir uma JVM instalada. Esta aplicação desktop deverá possuir meios para administração/gestão da organização.</w:t>
-      </w:r>
-    </w:p>
-    <w:p>
-      <w:pPr>
-        <w:ind w:firstLine="709"/>
-      </w:pPr>
-      <w:r>
-        <w:t xml:space="preserve">O Produto irá possuir também um website padrão capaz de fornecer informações e </w:t>
-      </w:r>
-      <w:r>
-        <w:t>a opção de agendamento de alguns exames clínicos disponíveis para os clientes</w:t>
-      </w:r>
-      <w:r>
-        <w:t>.</w:t>
-      </w:r>
-    </w:p>
-    <w:p>
-      <w:pPr>
-        <w:ind w:firstLine="709"/>
-        <w:rPr>
-          <w:color w:val="0000FF"/>
-        </w:rPr>
-      </w:pPr>
-    </w:p>
-    <w:p>
-      <w:pPr>
-        <w:pStyle w:val="Ttulo3"/>
-      </w:pPr>
-      <w:bookmarkStart w:id="66" w:name="_Toc512930917"/>
-      <w:bookmarkStart w:id="67" w:name="_Toc452813593"/>
-      <w:bookmarkStart w:id="68" w:name="_Toc436203390"/>
-      <w:bookmarkStart w:id="69" w:name="_Toc425054394"/>
-      <w:bookmarkStart w:id="70" w:name="_Toc422186487"/>
-      <w:bookmarkStart w:id="71" w:name="_Toc346297780"/>
-      <w:bookmarkStart w:id="72" w:name="_Toc342757869"/>
-      <w:bookmarkStart w:id="73" w:name="_Toc339784278"/>
-      <w:bookmarkStart w:id="74" w:name="_Toc339783689"/>
-      <w:bookmarkStart w:id="75" w:name="_Toc323533379"/>
-      <w:bookmarkStart w:id="76" w:name="_Toc320279510"/>
-      <w:bookmarkStart w:id="77" w:name="_Toc320274637"/>
-      <w:bookmarkStart w:id="78" w:name="_Toc318089002"/>
-      <w:bookmarkStart w:id="79" w:name="_Toc18208276"/>
-      <w:bookmarkStart w:id="80" w:name="_Toc378408148"/>
-      <w:r>
-        <w:t>Suposições e Dependências</w:t>
-      </w:r>
       <w:bookmarkEnd w:id="66"/>
       <w:bookmarkEnd w:id="67"/>
       <w:bookmarkEnd w:id="68"/>
-      <w:bookmarkEnd w:id="69"/>
+    </w:p>
+    <w:p>
+      <w:pPr>
+        <w:ind w:firstLine="709"/>
+      </w:pPr>
+      <w:r>
+        <w:t xml:space="preserve">O produto deverá possuir uma aplicação desktop capaz de ser executada em Sistemas Operacional distintos. Desde que possuam </w:t>
+      </w:r>
+      <w:r>
+        <w:t>suporte a aplicações JAVA, ou seja, possuir uma JVM instalada. Esta aplicação desktop deverá possuir meios para administração/gestão da organização.</w:t>
+      </w:r>
+    </w:p>
+    <w:p>
+      <w:pPr>
+        <w:ind w:firstLine="709"/>
+      </w:pPr>
+      <w:r>
+        <w:t xml:space="preserve">O Produto irá possuir também um </w:t>
+      </w:r>
+      <w:proofErr w:type="spellStart"/>
+      <w:r>
+        <w:t>website</w:t>
+      </w:r>
+      <w:proofErr w:type="spellEnd"/>
+      <w:r>
+        <w:t xml:space="preserve"> padrão capaz de fornecer informações e </w:t>
+      </w:r>
+      <w:r>
+        <w:t xml:space="preserve">a opção de </w:t>
+      </w:r>
+      <w:commentRangeStart w:id="69"/>
+      <w:r>
+        <w:t xml:space="preserve">agendamento de alguns exames </w:t>
+      </w:r>
+      <w:commentRangeEnd w:id="69"/>
+      <w:r>
+        <w:rPr>
+          <w:rStyle w:val="Refdecomentrio"/>
+        </w:rPr>
+        <w:commentReference w:id="69"/>
+      </w:r>
+      <w:r>
+        <w:t>clínicos disponíveis para os clientes</w:t>
+      </w:r>
+      <w:r>
+        <w:t>.</w:t>
+      </w:r>
+    </w:p>
+    <w:p>
+      <w:pPr>
+        <w:ind w:firstLine="709"/>
+        <w:rPr>
+          <w:color w:val="0000FF"/>
+        </w:rPr>
+      </w:pPr>
+    </w:p>
+    <w:p>
+      <w:pPr>
+        <w:pStyle w:val="Ttulo3"/>
+      </w:pPr>
+      <w:bookmarkStart w:id="70" w:name="_Toc512930917"/>
+      <w:bookmarkStart w:id="71" w:name="_Toc452813593"/>
+      <w:bookmarkStart w:id="72" w:name="_Toc436203390"/>
+      <w:bookmarkStart w:id="73" w:name="_Toc425054394"/>
+      <w:bookmarkStart w:id="74" w:name="_Toc422186487"/>
+      <w:bookmarkStart w:id="75" w:name="_Toc346297780"/>
+      <w:bookmarkStart w:id="76" w:name="_Toc342757869"/>
+      <w:bookmarkStart w:id="77" w:name="_Toc339784278"/>
+      <w:bookmarkStart w:id="78" w:name="_Toc339783689"/>
+      <w:bookmarkStart w:id="79" w:name="_Toc323533379"/>
+      <w:bookmarkStart w:id="80" w:name="_Toc320279510"/>
+      <w:bookmarkStart w:id="81" w:name="_Toc320274637"/>
+      <w:bookmarkStart w:id="82" w:name="_Toc318089002"/>
+      <w:bookmarkStart w:id="83" w:name="_Toc18208276"/>
+      <w:bookmarkStart w:id="84" w:name="_Toc378408148"/>
+      <w:r>
+        <w:t>Suposições e Dependências</w:t>
+      </w:r>
       <w:bookmarkEnd w:id="70"/>
       <w:bookmarkEnd w:id="71"/>
       <w:bookmarkEnd w:id="72"/>
@@ -7970,91 +8361,141 @@
       <w:bookmarkEnd w:id="78"/>
       <w:bookmarkEnd w:id="79"/>
       <w:bookmarkEnd w:id="80"/>
-    </w:p>
-    <w:p>
-      <w:pPr>
-        <w:ind w:left="709"/>
-      </w:pPr>
-      <w:r>
-        <w:t>As maquinas clientes deverão possuir disponíveis browser e rede para gerenciamento de</w:t>
-      </w:r>
-      <w:r>
-        <w:t xml:space="preserve"> algumas</w:t>
-      </w:r>
-      <w:r>
-        <w:t xml:space="preserve"> aplicações.</w:t>
-      </w:r>
-    </w:p>
-    <w:p>
-      <w:pPr>
-        <w:ind w:firstLine="709"/>
-      </w:pPr>
-      <w:r>
-        <w:t>As maquinas servidores deverão suportar os servidores de aplicações necessários para o website e banco de dados.</w:t>
-      </w:r>
-    </w:p>
-    <w:p>
-      <w:pPr>
-        <w:ind w:firstLine="709"/>
-      </w:pPr>
-      <w:r>
-        <w:t>Relatórios de fluxo de exames do sistema geram arquivos com extensões PDF que pode ser lido pelo software Adobe Acrobat Reader e possui versão gratuita. A partir desse documento digital o administrador do sistema poderá imprimir em uma impressora comum.</w:t>
-      </w:r>
-    </w:p>
-    <w:p>
-      <w:pPr>
-        <w:rPr>
-          <w:color w:val="0000FF"/>
-        </w:rPr>
-      </w:pPr>
-    </w:p>
-    <w:p>
-      <w:pPr>
-        <w:rPr>
-          <w:color w:val="0000FF"/>
-        </w:rPr>
-      </w:pPr>
-    </w:p>
-    <w:p>
-      <w:pPr>
-        <w:rPr>
-          <w:color w:val="0000FF"/>
-        </w:rPr>
-      </w:pPr>
-    </w:p>
-    <w:p>
-      <w:pPr>
-        <w:rPr>
-          <w:color w:val="0000FF"/>
-        </w:rPr>
-      </w:pPr>
-    </w:p>
-    <w:p>
-      <w:pPr>
-        <w:pStyle w:val="Ttulo2"/>
-      </w:pPr>
-      <w:bookmarkStart w:id="81" w:name="_Toc512930918"/>
-      <w:bookmarkStart w:id="82" w:name="_Toc452813596"/>
-      <w:bookmarkStart w:id="83" w:name="_Toc436203402"/>
-      <w:bookmarkStart w:id="84" w:name="_Toc18208277"/>
-      <w:bookmarkStart w:id="85" w:name="_Toc378408149"/>
-      <w:r>
-        <w:t>Requisitos</w:t>
-      </w:r>
-      <w:r>
-        <w:t xml:space="preserve"> </w:t>
-      </w:r>
-      <w:r>
-        <w:t xml:space="preserve">Funcionais </w:t>
-      </w:r>
-      <w:r>
-        <w:t>do Produto</w:t>
-      </w:r>
       <w:bookmarkEnd w:id="81"/>
       <w:bookmarkEnd w:id="82"/>
       <w:bookmarkEnd w:id="83"/>
       <w:bookmarkEnd w:id="84"/>
+    </w:p>
+    <w:p>
+      <w:pPr>
+        <w:ind w:left="709"/>
+      </w:pPr>
+      <w:r>
+        <w:t xml:space="preserve">As maquinas clientes deverão possuir </w:t>
+      </w:r>
+      <w:proofErr w:type="gramStart"/>
+      <w:r>
+        <w:t>disponíveis browser</w:t>
+      </w:r>
+      <w:proofErr w:type="gramEnd"/>
+      <w:r>
+        <w:t xml:space="preserve"> e rede para gerenciamento de</w:t>
+      </w:r>
+      <w:r>
+        <w:t xml:space="preserve"> algumas</w:t>
+      </w:r>
+      <w:r>
+        <w:t xml:space="preserve"> aplicações.</w:t>
+      </w:r>
+    </w:p>
+    <w:p>
+      <w:pPr>
+        <w:ind w:firstLine="709"/>
+      </w:pPr>
+      <w:r>
+        <w:t xml:space="preserve">As maquinas servidores deverão suportar os servidores de aplicações necessários para o </w:t>
+      </w:r>
+      <w:proofErr w:type="spellStart"/>
+      <w:r>
+        <w:t>website</w:t>
+      </w:r>
+      <w:proofErr w:type="spellEnd"/>
+      <w:r>
+        <w:t xml:space="preserve"> e banco de dados.</w:t>
+      </w:r>
+    </w:p>
+    <w:p>
+      <w:pPr>
+        <w:ind w:firstLine="709"/>
+      </w:pPr>
+      <w:r>
+        <w:t xml:space="preserve">Relatórios de fluxo de exames do sistema geram arquivos com extensões PDF que pode ser lido pelo software Adobe </w:t>
+      </w:r>
+      <w:proofErr w:type="spellStart"/>
+      <w:r>
+        <w:t>Acrobat</w:t>
+      </w:r>
+      <w:proofErr w:type="spellEnd"/>
+      <w:r>
+        <w:t xml:space="preserve"> </w:t>
+      </w:r>
+      <w:proofErr w:type="spellStart"/>
+      <w:r>
+        <w:t>Reader</w:t>
+      </w:r>
+      <w:proofErr w:type="spellEnd"/>
+      <w:r>
+        <w:t xml:space="preserve"> e possui versão gratuita. A partir desse documento digital o administrador do sistema poderá imprimir em uma impressora comum.</w:t>
+      </w:r>
+    </w:p>
+    <w:p>
+      <w:pPr>
+        <w:rPr>
+          <w:color w:val="0000FF"/>
+        </w:rPr>
+      </w:pPr>
+    </w:p>
+    <w:p>
+      <w:pPr>
+        <w:rPr>
+          <w:color w:val="0000FF"/>
+        </w:rPr>
+      </w:pPr>
+    </w:p>
+    <w:p>
+      <w:pPr>
+        <w:rPr>
+          <w:color w:val="0000FF"/>
+        </w:rPr>
+      </w:pPr>
+    </w:p>
+    <w:p>
+      <w:pPr>
+        <w:rPr>
+          <w:color w:val="0000FF"/>
+        </w:rPr>
+      </w:pPr>
+    </w:p>
+    <w:p>
+      <w:pPr>
+        <w:pStyle w:val="Ttulo2"/>
+      </w:pPr>
+      <w:bookmarkStart w:id="85" w:name="_Toc512930918"/>
+      <w:bookmarkStart w:id="86" w:name="_Toc452813596"/>
+      <w:bookmarkStart w:id="87" w:name="_Toc436203402"/>
+      <w:bookmarkStart w:id="88" w:name="_Toc18208277"/>
+      <w:bookmarkStart w:id="89" w:name="_Toc378408149"/>
+      <w:r>
+        <w:t>Requisitos</w:t>
+      </w:r>
+      <w:r>
+        <w:t xml:space="preserve"> </w:t>
+      </w:r>
+      <w:r>
+        <w:t xml:space="preserve">Funcionais </w:t>
+      </w:r>
+      <w:r>
+        <w:t xml:space="preserve">do </w:t>
+      </w:r>
+      <w:commentRangeStart w:id="90"/>
+      <w:r>
+        <w:t>Produto</w:t>
+      </w:r>
       <w:bookmarkEnd w:id="85"/>
+      <w:bookmarkEnd w:id="86"/>
+      <w:bookmarkEnd w:id="87"/>
+      <w:bookmarkEnd w:id="88"/>
+      <w:bookmarkEnd w:id="89"/>
+      <w:commentRangeEnd w:id="90"/>
+      <w:r>
+        <w:rPr>
+          <w:rStyle w:val="Refdecomentrio"/>
+          <w:rFonts w:cs="Times New Roman"/>
+          <w:b w:val="0"/>
+          <w:bCs w:val="0"/>
+        </w:rPr>
+        <w:commentReference w:id="90"/>
+      </w:r>
     </w:p>
     <w:p>
       <w:pPr>
@@ -8095,7 +8536,7 @@
           <w:insideH w:val="single" w:sz="4" w:space="0" w:color="auto"/>
           <w:insideV w:val="single" w:sz="4" w:space="0" w:color="auto"/>
         </w:tblBorders>
-        <w:tblLook w:val="01E0" w:firstRow="1" w:lastRow="1" w:firstColumn="1" w:lastColumn="1" w:noHBand="0" w:noVBand="0"/>
+        <w:tblLook w:val="01E0"/>
       </w:tblPr>
       <w:tblGrid>
         <w:gridCol w:w="976"/>
@@ -8233,8 +8674,13 @@
               <w:jc w:val="left"/>
             </w:pPr>
             <w:r>
-              <w:t>Agendamento de exames via website</w:t>
+              <w:t xml:space="preserve">Agendamento de exames via </w:t>
             </w:r>
+            <w:proofErr w:type="spellStart"/>
+            <w:r>
+              <w:t>website</w:t>
+            </w:r>
+            <w:proofErr w:type="spellEnd"/>
           </w:p>
         </w:tc>
         <w:tc>
@@ -8520,11 +8966,11 @@
       <w:pPr>
         <w:pStyle w:val="Ttulo2"/>
       </w:pPr>
-      <w:bookmarkStart w:id="86" w:name="_Toc512930919"/>
-      <w:bookmarkStart w:id="87" w:name="_Toc452813602"/>
-      <w:bookmarkStart w:id="88" w:name="_Toc436203408"/>
-      <w:bookmarkStart w:id="89" w:name="_Toc18208278"/>
-      <w:bookmarkStart w:id="90" w:name="_Toc378408150"/>
+      <w:bookmarkStart w:id="91" w:name="_Toc512930919"/>
+      <w:bookmarkStart w:id="92" w:name="_Toc452813602"/>
+      <w:bookmarkStart w:id="93" w:name="_Toc436203408"/>
+      <w:bookmarkStart w:id="94" w:name="_Toc18208278"/>
+      <w:bookmarkStart w:id="95" w:name="_Toc378408150"/>
       <w:r>
         <w:t xml:space="preserve">Requisitos </w:t>
       </w:r>
@@ -8534,11 +8980,11 @@
       <w:r>
         <w:t>do Produto</w:t>
       </w:r>
-      <w:bookmarkEnd w:id="86"/>
-      <w:bookmarkEnd w:id="87"/>
-      <w:bookmarkEnd w:id="88"/>
-      <w:bookmarkEnd w:id="89"/>
-      <w:bookmarkEnd w:id="90"/>
+      <w:bookmarkEnd w:id="91"/>
+      <w:bookmarkEnd w:id="92"/>
+      <w:bookmarkEnd w:id="93"/>
+      <w:bookmarkEnd w:id="94"/>
+      <w:bookmarkEnd w:id="95"/>
     </w:p>
     <w:p>
       <w:pPr>
@@ -8582,7 +9028,15 @@
         </w:numPr>
       </w:pPr>
       <w:r>
-        <w:t>Requisitos de Suportabilidade/Ambiente:</w:t>
+        <w:t xml:space="preserve">Requisitos de </w:t>
+      </w:r>
+      <w:proofErr w:type="spellStart"/>
+      <w:r>
+        <w:t>Suportabilidade</w:t>
+      </w:r>
+      <w:proofErr w:type="spellEnd"/>
+      <w:r>
+        <w:t>/Ambiente:</w:t>
       </w:r>
     </w:p>
     <w:p>
@@ -8679,7 +9133,15 @@
       </w:pPr>
       <w:r>
         <w:lastRenderedPageBreak/>
-        <w:t>Todo o acesso tanto ao sistema interno do laboratório quanto ao acesso ao site, deve ser controlado através de autenticação de usuário e senha - no caso do sistema interno, o acesso ao mesmo está atrelado à um nível hierárquico de acesso às diversas funções.</w:t>
+        <w:t xml:space="preserve">Todo o acesso tanto ao sistema interno do laboratório quanto ao acesso ao site, deve ser controlado através de autenticação de usuário e senha - no caso do sistema interno, o acesso ao mesmo está atrelado </w:t>
+      </w:r>
+      <w:proofErr w:type="gramStart"/>
+      <w:r>
+        <w:t>à</w:t>
+      </w:r>
+      <w:proofErr w:type="gramEnd"/>
+      <w:r>
+        <w:t xml:space="preserve"> um nível hierárquico de acesso às diversas funções.</w:t>
       </w:r>
     </w:p>
     <w:p>
@@ -8702,9 +9164,11 @@
       <w:r>
         <w:t xml:space="preserve"> de resultado do exame via código gerado na hora do exame, pelo </w:t>
       </w:r>
+      <w:proofErr w:type="spellStart"/>
       <w:r>
         <w:t>website</w:t>
       </w:r>
+      <w:proofErr w:type="spellEnd"/>
       <w:r>
         <w:t>. Esse código terá uma complexidade de caracteres alta e o paciente além do código deverá preencher outro campo com algum dado pessoal para que seja seguro que ninguém além do próprio paciente, consiga verificar o resultado do seu exame.</w:t>
       </w:r>
@@ -8739,7 +9203,18 @@
         <w:t>(?).</w:t>
       </w:r>
       <w:r>
-        <w:t xml:space="preserve"> Não conseguimos entender esse ponto</w:t>
+        <w:t xml:space="preserve"> Não conseguimos entender esse </w:t>
+      </w:r>
+      <w:commentRangeStart w:id="96"/>
+      <w:r>
+        <w:t>ponto</w:t>
+      </w:r>
+      <w:commentRangeEnd w:id="96"/>
+      <w:r>
+        <w:rPr>
+          <w:rStyle w:val="Refdecomentrio"/>
+        </w:rPr>
+        <w:commentReference w:id="96"/>
       </w:r>
     </w:p>
     <w:p/>
@@ -8778,7 +9253,7 @@
       <w:pPr>
         <w:pStyle w:val="Ttulo1"/>
       </w:pPr>
-      <w:bookmarkStart w:id="91" w:name="_Toc378408151"/>
+      <w:bookmarkStart w:id="97" w:name="_Toc378408151"/>
       <w:r>
         <w:lastRenderedPageBreak/>
         <w:t>Análise dos</w:t>
@@ -8786,18 +9261,18 @@
       <w:r>
         <w:t xml:space="preserve"> Requisitos</w:t>
       </w:r>
-      <w:bookmarkEnd w:id="91"/>
+      <w:bookmarkEnd w:id="97"/>
     </w:p>
     <w:p/>
     <w:p>
       <w:pPr>
         <w:pStyle w:val="Ttulo2"/>
       </w:pPr>
-      <w:bookmarkStart w:id="92" w:name="_Toc378408152"/>
+      <w:bookmarkStart w:id="98" w:name="_Toc378408152"/>
       <w:r>
         <w:t>Diagrama de Casos de Uso</w:t>
       </w:r>
-      <w:bookmarkEnd w:id="92"/>
+      <w:bookmarkEnd w:id="98"/>
     </w:p>
     <w:p>
       <w:pPr>
@@ -8828,7 +9303,7 @@
           <w:color w:val="0000FF"/>
         </w:rPr>
         <w:drawing>
-          <wp:anchor distT="0" distB="0" distL="114300" distR="114300" simplePos="0" relativeHeight="251660800" behindDoc="0" locked="0" layoutInCell="1" allowOverlap="1" wp14:anchorId="683F4D17" wp14:editId="5F7D52C1">
+          <wp:anchor distT="0" distB="0" distL="114300" distR="114300" simplePos="0" relativeHeight="251660800" behindDoc="0" locked="0" layoutInCell="1" allowOverlap="1">
             <wp:simplePos x="0" y="0"/>
             <wp:positionH relativeFrom="column">
               <wp:posOffset>2712085</wp:posOffset>
@@ -8853,7 +9328,7 @@
                     </pic:cNvPicPr>
                   </pic:nvPicPr>
                   <pic:blipFill>
-                    <a:blip r:embed="rId14"/>
+                    <a:blip r:embed="rId13"/>
                     <a:srcRect/>
                     <a:stretch>
                       <a:fillRect/>
@@ -8935,7 +9410,7 @@
       <w:pPr>
         <w:pStyle w:val="Legenda"/>
       </w:pPr>
-      <w:bookmarkStart w:id="93" w:name="_Toc378408206"/>
+      <w:bookmarkStart w:id="99" w:name="_Toc378408206"/>
       <w:r>
         <w:t xml:space="preserve">Figura </w:t>
       </w:r>
@@ -8963,7 +9438,7 @@
       <w:r>
         <w:t xml:space="preserve"> – Primeira figura</w:t>
       </w:r>
-      <w:bookmarkEnd w:id="93"/>
+      <w:bookmarkEnd w:id="99"/>
     </w:p>
     <w:p>
       <w:pPr>
@@ -9007,7 +9482,7 @@
           <w:color w:val="0000FF"/>
         </w:rPr>
         <w:drawing>
-          <wp:anchor distT="0" distB="0" distL="114300" distR="114300" simplePos="0" relativeHeight="251658752" behindDoc="0" locked="0" layoutInCell="1" allowOverlap="1" wp14:anchorId="65DCA96D" wp14:editId="5D5CA957">
+          <wp:anchor distT="0" distB="0" distL="114300" distR="114300" simplePos="0" relativeHeight="251658752" behindDoc="0" locked="0" layoutInCell="1" allowOverlap="1">
             <wp:simplePos x="0" y="0"/>
             <wp:positionH relativeFrom="column">
               <wp:posOffset>2892425</wp:posOffset>
@@ -9032,7 +9507,7 @@
                     </pic:cNvPicPr>
                   </pic:nvPicPr>
                   <pic:blipFill>
-                    <a:blip r:embed="rId14"/>
+                    <a:blip r:embed="rId13"/>
                     <a:srcRect/>
                     <a:stretch>
                       <a:fillRect/>
@@ -9068,13 +9543,29 @@
           <w:rFonts w:eastAsia="Batang"/>
           <w:color w:val="0000FF"/>
         </w:rPr>
-        <w:t xml:space="preserve"> Entidade que interage com o sistema, pode ser representado por papéis executados por usuário, por exemplo Cliente, hardware externo ou sistemas externos.</w:t>
-      </w:r>
-    </w:p>
-    <w:p>
-      <w:pPr>
+        <w:t xml:space="preserve"> Entidade que interage com o sistema, pode ser representado por papéis executados por usuário, </w:t>
+      </w:r>
+      <w:proofErr w:type="gramStart"/>
+      <w:r>
         <w:rPr>
           <w:rFonts w:eastAsia="Batang"/>
+          <w:color w:val="0000FF"/>
+        </w:rPr>
+        <w:t>por exemplo</w:t>
+      </w:r>
+      <w:proofErr w:type="gramEnd"/>
+      <w:r>
+        <w:rPr>
+          <w:rFonts w:eastAsia="Batang"/>
+          <w:color w:val="0000FF"/>
+        </w:rPr>
+        <w:t xml:space="preserve"> Cliente, hardware externo ou sistemas externos.</w:t>
+      </w:r>
+    </w:p>
+    <w:p>
+      <w:pPr>
+        <w:rPr>
+          <w:rFonts w:eastAsia="Batang"/>
         </w:rPr>
       </w:pPr>
     </w:p>
@@ -9082,7 +9573,7 @@
       <w:pPr>
         <w:pStyle w:val="Legenda"/>
       </w:pPr>
-      <w:bookmarkStart w:id="94" w:name="_Toc378408207"/>
+      <w:bookmarkStart w:id="100" w:name="_Toc378408207"/>
       <w:r>
         <w:t xml:space="preserve">Figura </w:t>
       </w:r>
@@ -9107,7 +9598,7 @@
       <w:r>
         <w:t xml:space="preserve"> – Representação UML do ator do caso de uso</w:t>
       </w:r>
-      <w:bookmarkEnd w:id="94"/>
+      <w:bookmarkEnd w:id="100"/>
     </w:p>
     <w:p>
       <w:pPr>
@@ -9134,7 +9625,23 @@
           <w:rFonts w:eastAsia="Batang"/>
           <w:color w:val="0000FF"/>
         </w:rPr>
-        <w:t xml:space="preserve"> Representa um interação entre o ator e o sistema;  compreende os requisitos funcionais do sistema.</w:t>
+        <w:t xml:space="preserve"> Representa </w:t>
+      </w:r>
+      <w:proofErr w:type="gramStart"/>
+      <w:r>
+        <w:rPr>
+          <w:rFonts w:eastAsia="Batang"/>
+          <w:color w:val="0000FF"/>
+        </w:rPr>
+        <w:t>um interação</w:t>
+      </w:r>
+      <w:proofErr w:type="gramEnd"/>
+      <w:r>
+        <w:rPr>
+          <w:rFonts w:eastAsia="Batang"/>
+          <w:color w:val="0000FF"/>
+        </w:rPr>
+        <w:t xml:space="preserve"> entre o ator e o sistema;  compreende os requisitos funcionais do sistema.</w:t>
       </w:r>
     </w:p>
     <w:p>
@@ -9152,7 +9659,7 @@
         </w:rPr>
         <w:lastRenderedPageBreak/>
         <w:drawing>
-          <wp:inline distT="0" distB="0" distL="0" distR="0" wp14:anchorId="46D95A47" wp14:editId="1B69304F">
+          <wp:inline distT="0" distB="0" distL="0" distR="0">
             <wp:extent cx="3370580" cy="826770"/>
             <wp:effectExtent l="19050" t="0" r="1270" b="0"/>
             <wp:docPr id="1" name="Imagem 2"/>
@@ -9169,7 +9676,7 @@
                     </pic:cNvPicPr>
                   </pic:nvPicPr>
                   <pic:blipFill>
-                    <a:blip r:embed="rId15"/>
+                    <a:blip r:embed="rId14"/>
                     <a:srcRect/>
                     <a:stretch>
                       <a:fillRect/>
@@ -9202,7 +9709,7 @@
       <w:pPr>
         <w:pStyle w:val="Legenda"/>
       </w:pPr>
-      <w:bookmarkStart w:id="95" w:name="_Toc378408208"/>
+      <w:bookmarkStart w:id="101" w:name="_Toc378408208"/>
       <w:r>
         <w:t xml:space="preserve">Figura </w:t>
       </w:r>
@@ -9233,7 +9740,7 @@
       <w:r>
         <w:t xml:space="preserve"> UML</w:t>
       </w:r>
-      <w:bookmarkEnd w:id="95"/>
+      <w:bookmarkEnd w:id="101"/>
     </w:p>
     <w:p>
       <w:pPr>
@@ -9254,7 +9761,23 @@
           <w:rFonts w:eastAsia="Batang"/>
           <w:color w:val="0000FF"/>
         </w:rPr>
-        <w:t>O caso de uso deve ser identificado pela sigla UC (Use Case) e o número atribuído ao caso de uso seguido do seu nome, por exemplo UC03 – Fazer Pedido.</w:t>
+        <w:t xml:space="preserve">O caso de uso deve ser identificado pela sigla UC (Use Case) e o número atribuído ao caso de uso seguido do seu nome, </w:t>
+      </w:r>
+      <w:proofErr w:type="gramStart"/>
+      <w:r>
+        <w:rPr>
+          <w:rFonts w:eastAsia="Batang"/>
+          <w:color w:val="0000FF"/>
+        </w:rPr>
+        <w:t>por exemplo</w:t>
+      </w:r>
+      <w:proofErr w:type="gramEnd"/>
+      <w:r>
+        <w:rPr>
+          <w:rFonts w:eastAsia="Batang"/>
+          <w:color w:val="0000FF"/>
+        </w:rPr>
+        <w:t xml:space="preserve"> UC03 – Fazer Pedido.</w:t>
       </w:r>
     </w:p>
     <w:p>
@@ -9321,12 +9844,21 @@
         </w:rPr>
         <w:t xml:space="preserve">: </w:t>
       </w:r>
+      <w:proofErr w:type="spellStart"/>
       <w:r>
         <w:rPr>
           <w:rFonts w:eastAsia="Batang"/>
           <w:color w:val="0000FF"/>
         </w:rPr>
-        <w:t xml:space="preserve">representarelacionamento </w:t>
+        <w:t>representarelacionamento</w:t>
+      </w:r>
+      <w:proofErr w:type="spellEnd"/>
+      <w:r>
+        <w:rPr>
+          <w:rFonts w:eastAsia="Batang"/>
+          <w:color w:val="0000FF"/>
+        </w:rPr>
+        <w:t xml:space="preserve"> </w:t>
       </w:r>
       <w:r>
         <w:rPr>
@@ -9350,7 +9882,7 @@
           <w:noProof/>
         </w:rPr>
         <w:drawing>
-          <wp:inline distT="0" distB="0" distL="0" distR="0" wp14:anchorId="2D6F0A5C" wp14:editId="17ED4616">
+          <wp:inline distT="0" distB="0" distL="0" distR="0">
             <wp:extent cx="3106420" cy="1019810"/>
             <wp:effectExtent l="19050" t="0" r="0" b="0"/>
             <wp:docPr id="2" name="Imagem 3"/>
@@ -9367,7 +9899,7 @@
                     </pic:cNvPicPr>
                   </pic:nvPicPr>
                   <pic:blipFill>
-                    <a:blip r:embed="rId16"/>
+                    <a:blip r:embed="rId15"/>
                     <a:srcRect/>
                     <a:stretch>
                       <a:fillRect/>
@@ -9400,7 +9932,7 @@
       <w:pPr>
         <w:pStyle w:val="Legenda"/>
       </w:pPr>
-      <w:bookmarkStart w:id="96" w:name="_Toc378408209"/>
+      <w:bookmarkStart w:id="102" w:name="_Toc378408209"/>
       <w:r>
         <w:t xml:space="preserve">Figura </w:t>
       </w:r>
@@ -9425,7 +9957,7 @@
       <w:r>
         <w:t xml:space="preserve"> - Associação entre ator e caso de uso</w:t>
       </w:r>
-      <w:bookmarkEnd w:id="96"/>
+      <w:bookmarkEnd w:id="102"/>
     </w:p>
     <w:p>
       <w:pPr>
@@ -9490,7 +10022,7 @@
           <w:szCs w:val="24"/>
         </w:rPr>
         <w:drawing>
-          <wp:inline distT="0" distB="0" distL="0" distR="0" wp14:anchorId="04A68B98" wp14:editId="0445F248">
+          <wp:inline distT="0" distB="0" distL="0" distR="0">
             <wp:extent cx="2784475" cy="1025525"/>
             <wp:effectExtent l="19050" t="0" r="0" b="0"/>
             <wp:docPr id="3" name="Imagem 4"/>
@@ -9507,7 +10039,7 @@
                     </pic:cNvPicPr>
                   </pic:nvPicPr>
                   <pic:blipFill>
-                    <a:blip r:embed="rId17"/>
+                    <a:blip r:embed="rId16"/>
                     <a:srcRect/>
                     <a:stretch>
                       <a:fillRect/>
@@ -9540,7 +10072,7 @@
       <w:pPr>
         <w:pStyle w:val="Legenda"/>
       </w:pPr>
-      <w:bookmarkStart w:id="97" w:name="_Toc378408210"/>
+      <w:bookmarkStart w:id="103" w:name="_Toc378408210"/>
       <w:r>
         <w:t xml:space="preserve">Figura </w:t>
       </w:r>
@@ -9565,7 +10097,7 @@
       <w:r>
         <w:t xml:space="preserve"> - Generalização entre atores</w:t>
       </w:r>
-      <w:bookmarkEnd w:id="97"/>
+      <w:bookmarkEnd w:id="103"/>
     </w:p>
     <w:p>
       <w:pPr>
@@ -9632,7 +10164,7 @@
           <w:noProof/>
         </w:rPr>
         <w:drawing>
-          <wp:inline distT="0" distB="0" distL="0" distR="0" wp14:anchorId="0A6C6025" wp14:editId="7AB11074">
+          <wp:inline distT="0" distB="0" distL="0" distR="0">
             <wp:extent cx="3704590" cy="1887220"/>
             <wp:effectExtent l="19050" t="0" r="0" b="0"/>
             <wp:docPr id="4" name="Imagem 5"/>
@@ -9649,7 +10181,7 @@
                     </pic:cNvPicPr>
                   </pic:nvPicPr>
                   <pic:blipFill>
-                    <a:blip r:embed="rId18"/>
+                    <a:blip r:embed="rId17"/>
                     <a:srcRect/>
                     <a:stretch>
                       <a:fillRect/>
@@ -9682,7 +10214,7 @@
       <w:pPr>
         <w:pStyle w:val="Legenda"/>
       </w:pPr>
-      <w:bookmarkStart w:id="98" w:name="_Toc378408211"/>
+      <w:bookmarkStart w:id="104" w:name="_Toc378408211"/>
       <w:r>
         <w:t xml:space="preserve">Figura </w:t>
       </w:r>
@@ -9707,7 +10239,7 @@
       <w:r>
         <w:t xml:space="preserve"> - Generalizações entre casos de uso</w:t>
       </w:r>
-      <w:bookmarkEnd w:id="98"/>
+      <w:bookmarkEnd w:id="104"/>
     </w:p>
     <w:p/>
     <w:p>
@@ -9722,6 +10254,7 @@
           <w:color w:val="0000FF"/>
         </w:rPr>
       </w:pPr>
+      <w:proofErr w:type="spellStart"/>
       <w:r>
         <w:rPr>
           <w:b/>
@@ -9730,6 +10263,7 @@
         <w:lastRenderedPageBreak/>
         <w:t>Extends</w:t>
       </w:r>
+      <w:proofErr w:type="spellEnd"/>
       <w:r>
         <w:rPr>
           <w:color w:val="0000FF"/>
@@ -9740,7 +10274,21 @@
         <w:rPr>
           <w:color w:val="0000FF"/>
         </w:rPr>
-        <w:t>xtensões (extends) entre os casos de uso:</w:t>
+        <w:t>xtensões (</w:t>
+      </w:r>
+      <w:proofErr w:type="spellStart"/>
+      <w:r>
+        <w:rPr>
+          <w:color w:val="0000FF"/>
+        </w:rPr>
+        <w:t>extends</w:t>
+      </w:r>
+      <w:proofErr w:type="spellEnd"/>
+      <w:r>
+        <w:rPr>
+          <w:color w:val="0000FF"/>
+        </w:rPr>
+        <w:t>) entre os casos de uso:</w:t>
       </w:r>
     </w:p>
     <w:p>
@@ -9778,7 +10326,7 @@
           <w:noProof/>
         </w:rPr>
         <w:drawing>
-          <wp:inline distT="0" distB="0" distL="0" distR="0" wp14:anchorId="75D12800" wp14:editId="73F87D8F">
+          <wp:inline distT="0" distB="0" distL="0" distR="0">
             <wp:extent cx="4003675" cy="732790"/>
             <wp:effectExtent l="19050" t="0" r="0" b="0"/>
             <wp:docPr id="5" name="Imagem 6"/>
@@ -9795,7 +10343,7 @@
                     </pic:cNvPicPr>
                   </pic:nvPicPr>
                   <pic:blipFill>
-                    <a:blip r:embed="rId19"/>
+                    <a:blip r:embed="rId18"/>
                     <a:srcRect/>
                     <a:stretch>
                       <a:fillRect/>
@@ -9828,7 +10376,7 @@
       <w:pPr>
         <w:pStyle w:val="Legenda"/>
       </w:pPr>
-      <w:bookmarkStart w:id="99" w:name="_Toc378408212"/>
+      <w:bookmarkStart w:id="105" w:name="_Toc378408212"/>
       <w:r>
         <w:t xml:space="preserve">Figura </w:t>
       </w:r>
@@ -9851,9 +10399,17 @@
         <w:fldChar w:fldCharType="end"/>
       </w:r>
       <w:r>
-        <w:t xml:space="preserve"> - Extends entre casos de uso</w:t>
-      </w:r>
-      <w:bookmarkEnd w:id="99"/>
+        <w:t xml:space="preserve"> - </w:t>
+      </w:r>
+      <w:proofErr w:type="spellStart"/>
+      <w:r>
+        <w:t>Extends</w:t>
+      </w:r>
+      <w:proofErr w:type="spellEnd"/>
+      <w:r>
+        <w:t xml:space="preserve"> entre casos de uso</w:t>
+      </w:r>
+      <w:bookmarkEnd w:id="105"/>
     </w:p>
     <w:p/>
     <w:p>
@@ -9931,7 +10487,7 @@
           <w:noProof/>
         </w:rPr>
         <w:drawing>
-          <wp:inline distT="0" distB="0" distL="0" distR="0" wp14:anchorId="1EF5D701" wp14:editId="5846052C">
+          <wp:inline distT="0" distB="0" distL="0" distR="0">
             <wp:extent cx="4132580" cy="762000"/>
             <wp:effectExtent l="19050" t="0" r="1270" b="0"/>
             <wp:docPr id="6" name="Imagem 7"/>
@@ -9948,7 +10504,7 @@
                     </pic:cNvPicPr>
                   </pic:nvPicPr>
                   <pic:blipFill>
-                    <a:blip r:embed="rId20"/>
+                    <a:blip r:embed="rId19"/>
                     <a:srcRect/>
                     <a:stretch>
                       <a:fillRect/>
@@ -9981,7 +10537,7 @@
       <w:pPr>
         <w:pStyle w:val="Legenda"/>
       </w:pPr>
-      <w:bookmarkStart w:id="100" w:name="_Toc378408213"/>
+      <w:bookmarkStart w:id="106" w:name="_Toc378408213"/>
       <w:r>
         <w:t xml:space="preserve">Figura </w:t>
       </w:r>
@@ -10006,7 +10562,7 @@
       <w:r>
         <w:t xml:space="preserve"> - Includes em casos de uso</w:t>
       </w:r>
-      <w:bookmarkEnd w:id="100"/>
+      <w:bookmarkEnd w:id="106"/>
     </w:p>
     <w:p>
       <w:pPr>
@@ -10037,7 +10593,7 @@
         </w:rPr>
         <w:lastRenderedPageBreak/>
         <w:drawing>
-          <wp:inline distT="0" distB="0" distL="0" distR="0" wp14:anchorId="11415196" wp14:editId="11E3B0DA">
+          <wp:inline distT="0" distB="0" distL="0" distR="0">
             <wp:extent cx="5398770" cy="4337685"/>
             <wp:effectExtent l="19050" t="0" r="0" b="0"/>
             <wp:docPr id="7" name="Imagem 8"/>
@@ -10054,7 +10610,7 @@
                     </pic:cNvPicPr>
                   </pic:nvPicPr>
                   <pic:blipFill>
-                    <a:blip r:embed="rId21"/>
+                    <a:blip r:embed="rId20"/>
                     <a:srcRect/>
                     <a:stretch>
                       <a:fillRect/>
@@ -10088,7 +10644,7 @@
       <w:pPr>
         <w:pStyle w:val="Legenda"/>
       </w:pPr>
-      <w:bookmarkStart w:id="101" w:name="_Toc378408214"/>
+      <w:bookmarkStart w:id="107" w:name="_Toc378408214"/>
       <w:r>
         <w:t xml:space="preserve">Figura </w:t>
       </w:r>
@@ -10111,9 +10667,14 @@
         <w:fldChar w:fldCharType="end"/>
       </w:r>
       <w:r>
-        <w:t xml:space="preserve"> - Diagrama de casos de uso (adaptado de RUP, 2008)</w:t>
-      </w:r>
-      <w:bookmarkEnd w:id="101"/>
+        <w:t xml:space="preserve"> - Diagrama de casos de uso (adaptado de RUP, 2008</w:t>
+      </w:r>
+      <w:proofErr w:type="gramStart"/>
+      <w:r>
+        <w:t>)</w:t>
+      </w:r>
+      <w:bookmarkEnd w:id="107"/>
+      <w:proofErr w:type="gramEnd"/>
     </w:p>
     <w:p/>
     <w:p/>
@@ -10137,19 +10698,19 @@
       <w:pPr>
         <w:pStyle w:val="Ttulo2"/>
       </w:pPr>
-      <w:bookmarkStart w:id="102" w:name="_Toc378408153"/>
+      <w:bookmarkStart w:id="108" w:name="_Toc378408153"/>
       <w:r>
         <w:lastRenderedPageBreak/>
         <w:t>Descrição dos Atores</w:t>
       </w:r>
-      <w:bookmarkEnd w:id="102"/>
+      <w:bookmarkEnd w:id="108"/>
     </w:p>
     <w:p/>
     <w:p>
       <w:pPr>
         <w:pStyle w:val="Legenda"/>
       </w:pPr>
-      <w:bookmarkStart w:id="103" w:name="_Toc378408132"/>
+      <w:bookmarkStart w:id="109" w:name="_Toc378408132"/>
       <w:r>
         <w:t xml:space="preserve">Tabela </w:t>
       </w:r>
@@ -10174,10 +10735,15 @@
         </w:rPr>
         <w:fldChar w:fldCharType="end"/>
       </w:r>
-      <w:r>
-        <w:t>Atroes presentes no sistema</w:t>
-      </w:r>
-      <w:bookmarkEnd w:id="103"/>
+      <w:proofErr w:type="gramStart"/>
+      <w:r>
+        <w:t>Atroes</w:t>
+      </w:r>
+      <w:proofErr w:type="gramEnd"/>
+      <w:r>
+        <w:t xml:space="preserve"> presentes no sistema</w:t>
+      </w:r>
+      <w:bookmarkEnd w:id="109"/>
     </w:p>
     <w:tbl>
       <w:tblPr>
@@ -10190,7 +10756,7 @@
           <w:insideH w:val="single" w:sz="4" w:space="0" w:color="000000"/>
           <w:insideV w:val="single" w:sz="4" w:space="0" w:color="000000"/>
         </w:tblBorders>
-        <w:tblLook w:val="04A0" w:firstRow="1" w:lastRow="0" w:firstColumn="1" w:lastColumn="0" w:noHBand="0" w:noVBand="1"/>
+        <w:tblLook w:val="04A0"/>
       </w:tblPr>
       <w:tblGrid>
         <w:gridCol w:w="4747"/>
@@ -10247,8 +10813,16 @@
               <w:rPr>
                 <w:color w:val="0000FF"/>
               </w:rPr>
-              <w:t>.]</w:t>
+              <w:t>.</w:t>
             </w:r>
+            <w:proofErr w:type="gramStart"/>
+            <w:r>
+              <w:rPr>
+                <w:color w:val="0000FF"/>
+              </w:rPr>
+              <w:t>]</w:t>
+            </w:r>
+            <w:proofErr w:type="gramEnd"/>
           </w:p>
         </w:tc>
         <w:tc>
@@ -10256,6 +10830,7 @@
             <w:tcW w:w="4748" w:type="dxa"/>
           </w:tcPr>
           <w:p>
+            <w:proofErr w:type="gramStart"/>
             <w:r>
               <w:rPr>
                 <w:color w:val="0000FF"/>
@@ -10270,6 +10845,7 @@
             </w:r>
           </w:p>
         </w:tc>
+        <w:proofErr w:type="gramEnd"/>
       </w:tr>
       <w:tr>
         <w:tc>
@@ -10314,7 +10890,7 @@
       <w:pPr>
         <w:pStyle w:val="Ttulo2"/>
       </w:pPr>
-      <w:bookmarkStart w:id="104" w:name="_Toc378408154"/>
+      <w:bookmarkStart w:id="110" w:name="_Toc378408154"/>
       <w:r>
         <w:t xml:space="preserve">Descrição dos </w:t>
       </w:r>
@@ -10324,19 +10900,33 @@
       <w:r>
         <w:t>so</w:t>
       </w:r>
-      <w:bookmarkEnd w:id="104"/>
-    </w:p>
-    <w:p>
-      <w:pPr>
-        <w:rPr>
-          <w:color w:val="0000FF"/>
-        </w:rPr>
-      </w:pPr>
-      <w:r>
-        <w:rPr>
-          <w:color w:val="0000FF"/>
-        </w:rPr>
-        <w:t>A descrição dos casos de uso esclarece a lógica para execução da atividade desempenhada pelo caso de uso. Na tabela apresentada a seguir, é apresentado um modelo para descrição dos casos deuso, em</w:t>
+      <w:bookmarkEnd w:id="110"/>
+    </w:p>
+    <w:p>
+      <w:pPr>
+        <w:rPr>
+          <w:color w:val="0000FF"/>
+        </w:rPr>
+      </w:pPr>
+      <w:r>
+        <w:rPr>
+          <w:color w:val="0000FF"/>
+        </w:rPr>
+        <w:t xml:space="preserve">A descrição dos casos de uso esclarece a lógica para execução da atividade desempenhada pelo caso de uso. Na tabela apresentada a seguir, é apresentado um modelo para descrição dos casos </w:t>
+      </w:r>
+      <w:proofErr w:type="spellStart"/>
+      <w:r>
+        <w:rPr>
+          <w:color w:val="0000FF"/>
+        </w:rPr>
+        <w:t>deuso</w:t>
+      </w:r>
+      <w:proofErr w:type="spellEnd"/>
+      <w:r>
+        <w:rPr>
+          <w:color w:val="0000FF"/>
+        </w:rPr>
+        <w:t>, em</w:t>
       </w:r>
       <w:sdt>
         <w:sdtPr>
@@ -10346,7 +10936,6 @@
           <w:id w:val="1826236"/>
           <w:citation/>
         </w:sdtPr>
-        <w:sdtEndPr/>
         <w:sdtContent>
           <w:r>
             <w:rPr>
@@ -10393,7 +10982,7 @@
       <w:pPr>
         <w:pStyle w:val="Legenda"/>
       </w:pPr>
-      <w:bookmarkStart w:id="105" w:name="_Toc378408133"/>
+      <w:bookmarkStart w:id="111" w:name="_Toc378408133"/>
       <w:r>
         <w:t xml:space="preserve">Tabela </w:t>
       </w:r>
@@ -10427,7 +11016,7 @@
       <w:r>
         <w:t xml:space="preserve"> dos casos de uso</w:t>
       </w:r>
-      <w:bookmarkEnd w:id="105"/>
+      <w:bookmarkEnd w:id="111"/>
     </w:p>
     <w:tbl>
       <w:tblPr>
@@ -10441,7 +11030,7 @@
           <w:insideH w:val="single" w:sz="4" w:space="0" w:color="auto"/>
           <w:insideV w:val="single" w:sz="4" w:space="0" w:color="auto"/>
         </w:tblBorders>
-        <w:tblLook w:val="0000" w:firstRow="0" w:lastRow="0" w:firstColumn="0" w:lastColumn="0" w:noHBand="0" w:noVBand="0"/>
+        <w:tblLook w:val="0000"/>
       </w:tblPr>
       <w:tblGrid>
         <w:gridCol w:w="2658"/>
@@ -10613,7 +11202,21 @@
               <w:rPr>
                 <w:color w:val="548DD4"/>
               </w:rPr>
-              <w:t>Ação, atividade ou estado que deve ocorrerantes do caso de uso ser acionado.</w:t>
+              <w:t xml:space="preserve">Ação, atividade ou estado que deve </w:t>
+            </w:r>
+            <w:proofErr w:type="spellStart"/>
+            <w:r>
+              <w:rPr>
+                <w:color w:val="548DD4"/>
+              </w:rPr>
+              <w:t>ocorrerantes</w:t>
+            </w:r>
+            <w:proofErr w:type="spellEnd"/>
+            <w:r>
+              <w:rPr>
+                <w:color w:val="548DD4"/>
+              </w:rPr>
+              <w:t xml:space="preserve"> do caso de uso ser acionado.</w:t>
             </w:r>
           </w:p>
         </w:tc>
@@ -10713,8 +11316,16 @@
               <w:rPr>
                 <w:color w:val="548DD4"/>
               </w:rPr>
-              <w:t>Diretrizes para identificação do fluxo: FP01, FP02, FPNN</w:t>
+              <w:t xml:space="preserve">Diretrizes para identificação do fluxo: FP01, FP02, </w:t>
             </w:r>
+            <w:proofErr w:type="gramStart"/>
+            <w:r>
+              <w:rPr>
+                <w:color w:val="548DD4"/>
+              </w:rPr>
+              <w:t>FPNN</w:t>
+            </w:r>
+            <w:proofErr w:type="gramEnd"/>
           </w:p>
           <w:p/>
           <w:p>
@@ -10728,8 +11339,17 @@
                 <w:b/>
                 <w:bCs/>
               </w:rPr>
-              <w:t>Fluxo Alternativo:</w:t>
+              <w:t xml:space="preserve">Fluxo </w:t>
             </w:r>
+            <w:proofErr w:type="gramStart"/>
+            <w:r>
+              <w:rPr>
+                <w:b/>
+                <w:bCs/>
+              </w:rPr>
+              <w:t>Alternativo:</w:t>
+            </w:r>
+            <w:proofErr w:type="gramEnd"/>
             <w:r>
               <w:rPr>
                 <w:color w:val="548DD4"/>
@@ -10755,8 +11375,16 @@
                 <w:color w:val="548DD4"/>
               </w:rPr>
               <w:lastRenderedPageBreak/>
-              <w:t>Diretrizes para identificação do fluxo alternativo: FA01, FA02, FANN</w:t>
+              <w:t xml:space="preserve">Diretrizes para identificação do fluxo alternativo: FA01, FA02, </w:t>
             </w:r>
+            <w:proofErr w:type="gramStart"/>
+            <w:r>
+              <w:rPr>
+                <w:color w:val="548DD4"/>
+              </w:rPr>
+              <w:t>FANN</w:t>
+            </w:r>
+            <w:proofErr w:type="gramEnd"/>
           </w:p>
           <w:p>
             <w:pPr>
@@ -10782,11 +11410,11 @@
       <w:pPr>
         <w:pStyle w:val="Ttulo2"/>
       </w:pPr>
-      <w:bookmarkStart w:id="106" w:name="_Toc378408155"/>
+      <w:bookmarkStart w:id="112" w:name="_Toc378408155"/>
       <w:r>
         <w:t>Delimitando o Escopo do Sistema</w:t>
       </w:r>
-      <w:bookmarkEnd w:id="106"/>
+      <w:bookmarkEnd w:id="112"/>
     </w:p>
     <w:p>
       <w:pPr>
@@ -10800,12 +11428,14 @@
         </w:rPr>
         <w:t xml:space="preserve">Até o presente momento nenhuma restrição foi definida sobre o escopo do sistema a ser </w:t>
       </w:r>
+      <w:proofErr w:type="gramStart"/>
       <w:r>
         <w:rPr>
           <w:color w:val="0000FF"/>
         </w:rPr>
         <w:t>implementado</w:t>
       </w:r>
+      <w:proofErr w:type="gramEnd"/>
       <w:r>
         <w:rPr>
           <w:color w:val="0000FF"/>
@@ -10832,11 +11462,33 @@
         </w:rPr>
         <w:t xml:space="preserve">Uma vez estabelecido os casos de uso do sistema é necessário identificar quais casos de uso comporão a primeira </w:t>
       </w:r>
-      <w:r>
-        <w:rPr>
-          <w:color w:val="0000FF"/>
-        </w:rPr>
-        <w:t>implementação do sistema. Observe que, da mesma forma todos os casos de uso foram desenvolvidos, o modelo conceitual e físico do banco também deve explorar o sistema completo. O fechamento do escopo na primeira iteração deve se limitar somente a implementação.</w:t>
+      <w:proofErr w:type="gramStart"/>
+      <w:r>
+        <w:rPr>
+          <w:color w:val="0000FF"/>
+        </w:rPr>
+        <w:t>implementação</w:t>
+      </w:r>
+      <w:proofErr w:type="gramEnd"/>
+      <w:r>
+        <w:rPr>
+          <w:color w:val="0000FF"/>
+        </w:rPr>
+        <w:t xml:space="preserve"> do sistema. Observe que, da mesma forma todos os casos de uso foram desenvolvidos, o modelo conceitual e físico do banco também deve explorar o sistema completo. O fechamento do escopo na primeira iteração deve se limitar somente a </w:t>
+      </w:r>
+      <w:proofErr w:type="gramStart"/>
+      <w:r>
+        <w:rPr>
+          <w:color w:val="0000FF"/>
+        </w:rPr>
+        <w:t>implementação</w:t>
+      </w:r>
+      <w:proofErr w:type="gramEnd"/>
+      <w:r>
+        <w:rPr>
+          <w:color w:val="0000FF"/>
+        </w:rPr>
+        <w:t>.</w:t>
       </w:r>
       <w:r>
         <w:rPr>
@@ -10866,7 +11518,21 @@
         <w:rPr>
           <w:color w:val="0000FF"/>
         </w:rPr>
-        <w:t>Factível: O escopo selecionado deve ser passível de implementação no período de um semestre associado ao TCM</w:t>
+        <w:t xml:space="preserve">Factível: O escopo selecionado deve ser passível de </w:t>
+      </w:r>
+      <w:proofErr w:type="gramStart"/>
+      <w:r>
+        <w:rPr>
+          <w:color w:val="0000FF"/>
+        </w:rPr>
+        <w:t>implementação</w:t>
+      </w:r>
+      <w:proofErr w:type="gramEnd"/>
+      <w:r>
+        <w:rPr>
+          <w:color w:val="0000FF"/>
+        </w:rPr>
+        <w:t xml:space="preserve"> no período de um semestre associado ao TCM</w:t>
       </w:r>
     </w:p>
     <w:p>
@@ -10883,7 +11549,21 @@
         <w:rPr>
           <w:color w:val="0000FF"/>
         </w:rPr>
-        <w:t>Administrador: O escopo deve permitir ações no contexto de administrador (com inserção, busca, edição e remoção)</w:t>
+        <w:t xml:space="preserve">Administrador: O escopo deve permitir ações no contexto de administrador (com inserção, </w:t>
+      </w:r>
+      <w:proofErr w:type="gramStart"/>
+      <w:r>
+        <w:rPr>
+          <w:color w:val="0000FF"/>
+        </w:rPr>
+        <w:t>busca,</w:t>
+      </w:r>
+      <w:proofErr w:type="gramEnd"/>
+      <w:r>
+        <w:rPr>
+          <w:color w:val="0000FF"/>
+        </w:rPr>
+        <w:t xml:space="preserve"> edição e remoção)</w:t>
       </w:r>
     </w:p>
     <w:p>
@@ -10900,7 +11580,21 @@
         <w:rPr>
           <w:color w:val="0000FF"/>
         </w:rPr>
-        <w:t>Usuário: O escopo deve permitir ações no contexto de usuáriocom manipulação das informações mantidas pelo administrador.</w:t>
+        <w:t xml:space="preserve">Usuário: O escopo deve permitir ações no contexto de </w:t>
+      </w:r>
+      <w:proofErr w:type="spellStart"/>
+      <w:r>
+        <w:rPr>
+          <w:color w:val="0000FF"/>
+        </w:rPr>
+        <w:t>usuáriocom</w:t>
+      </w:r>
+      <w:proofErr w:type="spellEnd"/>
+      <w:r>
+        <w:rPr>
+          <w:color w:val="0000FF"/>
+        </w:rPr>
+        <w:t xml:space="preserve"> manipulação das informações mantidas pelo administrador.</w:t>
       </w:r>
     </w:p>
     <w:p>
@@ -10951,7 +11645,7 @@
       <w:pPr>
         <w:pStyle w:val="Legenda"/>
       </w:pPr>
-      <w:bookmarkStart w:id="107" w:name="_Toc378408134"/>
+      <w:bookmarkStart w:id="113" w:name="_Toc378408134"/>
       <w:r>
         <w:t xml:space="preserve">Tabela </w:t>
       </w:r>
@@ -10979,7 +11673,7 @@
       <w:r>
         <w:t xml:space="preserve"> Escopo do Sistema</w:t>
       </w:r>
-      <w:bookmarkEnd w:id="107"/>
+      <w:bookmarkEnd w:id="113"/>
     </w:p>
     <w:tbl>
       <w:tblPr>
@@ -10992,7 +11686,7 @@
           <w:insideH w:val="single" w:sz="4" w:space="0" w:color="000000"/>
           <w:insideV w:val="single" w:sz="4" w:space="0" w:color="000000"/>
         </w:tblBorders>
-        <w:tblLook w:val="04A0" w:firstRow="1" w:lastRow="0" w:firstColumn="1" w:lastColumn="0" w:noHBand="0" w:noVBand="1"/>
+        <w:tblLook w:val="04A0"/>
       </w:tblPr>
       <w:tblGrid>
         <w:gridCol w:w="3936"/>
@@ -11095,7 +11789,7 @@
         <w:pStyle w:val="Ttulo1"/>
         <w:pageBreakBefore/>
       </w:pPr>
-      <w:bookmarkStart w:id="108" w:name="_Toc378408156"/>
+      <w:bookmarkStart w:id="114" w:name="_Toc378408156"/>
       <w:r>
         <w:lastRenderedPageBreak/>
         <w:t>P</w:t>
@@ -11103,101 +11797,163 @@
       <w:r>
         <w:t>rojeto do Software</w:t>
       </w:r>
-      <w:bookmarkEnd w:id="108"/>
+      <w:bookmarkEnd w:id="114"/>
     </w:p>
     <w:p>
       <w:pPr>
         <w:pStyle w:val="Ttulo2"/>
       </w:pPr>
-      <w:bookmarkStart w:id="109" w:name="_Toc378408157"/>
+      <w:bookmarkStart w:id="115" w:name="_Toc378408157"/>
       <w:r>
         <w:t>Diagrama de Comunicação</w:t>
       </w:r>
-      <w:bookmarkEnd w:id="109"/>
-    </w:p>
-    <w:p>
-      <w:pPr>
-        <w:rPr>
-          <w:color w:val="0000FF"/>
-        </w:rPr>
-      </w:pPr>
-      <w:r>
-        <w:rPr>
-          <w:color w:val="0000FF"/>
-        </w:rPr>
-        <w:t xml:space="preserve">Na primeira fase de nossa implementação foram construídos diagramas de comunicação para cada caso de uso presente no sistema. </w:t>
+      <w:bookmarkEnd w:id="115"/>
+    </w:p>
+    <w:p>
+      <w:pPr>
+        <w:rPr>
+          <w:color w:val="0000FF"/>
+        </w:rPr>
+      </w:pPr>
+      <w:r>
+        <w:rPr>
+          <w:color w:val="0000FF"/>
+        </w:rPr>
+        <w:t xml:space="preserve">Na primeira fase de nossa </w:t>
+      </w:r>
+      <w:proofErr w:type="gramStart"/>
+      <w:r>
+        <w:rPr>
+          <w:color w:val="0000FF"/>
+        </w:rPr>
+        <w:t>implementação</w:t>
+      </w:r>
+      <w:proofErr w:type="gramEnd"/>
+      <w:r>
+        <w:rPr>
+          <w:color w:val="0000FF"/>
+        </w:rPr>
+        <w:t xml:space="preserve"> foram construídos diagramas de comunicação para cada caso de uso presente no sistema. </w:t>
       </w:r>
     </w:p>
     <w:p>
       <w:pPr>
         <w:pStyle w:val="Ttulo3"/>
       </w:pPr>
-      <w:bookmarkStart w:id="110" w:name="_Toc378408158"/>
-      <w:r>
-        <w:t>Diagrama de comunicação: Caso de Uso &lt;xxxxxx&gt;</w:t>
-      </w:r>
-      <w:bookmarkEnd w:id="110"/>
-    </w:p>
-    <w:p>
-      <w:pPr>
-        <w:rPr>
-          <w:color w:val="0000FF"/>
-        </w:rPr>
-      </w:pPr>
-      <w:r>
-        <w:rPr>
-          <w:color w:val="0000FF"/>
-        </w:rPr>
-        <w:t>&lt;Represente aqui o diagrama de comunicação para o cenário “Fluxo Básico” do caso de uso.&gt;</w:t>
-      </w:r>
+      <w:bookmarkStart w:id="116" w:name="_Toc378408158"/>
+      <w:r>
+        <w:t>Diagrama de comunicação: Caso de Uso &lt;</w:t>
+      </w:r>
+      <w:proofErr w:type="spellStart"/>
+      <w:r>
+        <w:t>xxxxxx</w:t>
+      </w:r>
+      <w:proofErr w:type="spellEnd"/>
+      <w:r>
+        <w:t>&gt;</w:t>
+      </w:r>
+      <w:bookmarkEnd w:id="116"/>
+    </w:p>
+    <w:p>
+      <w:pPr>
+        <w:rPr>
+          <w:color w:val="0000FF"/>
+        </w:rPr>
+      </w:pPr>
+      <w:r>
+        <w:rPr>
+          <w:color w:val="0000FF"/>
+        </w:rPr>
+        <w:t>&lt;Represente aqui o diagrama de comunicação para o cenário “Fluxo Básico” do caso de uso.</w:t>
+      </w:r>
+      <w:proofErr w:type="gramStart"/>
+      <w:r>
+        <w:rPr>
+          <w:color w:val="0000FF"/>
+        </w:rPr>
+        <w:t>&gt;</w:t>
+      </w:r>
+      <w:proofErr w:type="gramEnd"/>
     </w:p>
     <w:p/>
     <w:p>
       <w:pPr>
         <w:pStyle w:val="Ttulo3"/>
       </w:pPr>
-      <w:bookmarkStart w:id="111" w:name="_Toc378408159"/>
-      <w:r>
-        <w:t>Diagrama de comunicação: Caso de Uso &lt;yyyyy&gt;</w:t>
-      </w:r>
-      <w:bookmarkEnd w:id="111"/>
-    </w:p>
-    <w:p>
-      <w:pPr>
-        <w:rPr>
-          <w:color w:val="0000FF"/>
-        </w:rPr>
-      </w:pPr>
-      <w:r>
-        <w:rPr>
-          <w:color w:val="0000FF"/>
-        </w:rPr>
-        <w:t>&lt;Represente aqui o diagrama de comunicação para o cenário “Fluxo Básico” do caso de uso.&gt;</w:t>
-      </w:r>
+      <w:bookmarkStart w:id="117" w:name="_Toc378408159"/>
+      <w:r>
+        <w:t>Diagrama de comunicação: Caso de Uso &lt;</w:t>
+      </w:r>
+      <w:proofErr w:type="spellStart"/>
+      <w:r>
+        <w:t>yyyyy</w:t>
+      </w:r>
+      <w:proofErr w:type="spellEnd"/>
+      <w:r>
+        <w:t>&gt;</w:t>
+      </w:r>
+      <w:bookmarkEnd w:id="117"/>
+    </w:p>
+    <w:p>
+      <w:pPr>
+        <w:rPr>
+          <w:color w:val="0000FF"/>
+        </w:rPr>
+      </w:pPr>
+      <w:r>
+        <w:rPr>
+          <w:color w:val="0000FF"/>
+        </w:rPr>
+        <w:t>&lt;Represente aqui o diagrama de comunicação para o cenário “Fluxo Básico” do caso de uso.</w:t>
+      </w:r>
+      <w:proofErr w:type="gramStart"/>
+      <w:r>
+        <w:rPr>
+          <w:color w:val="0000FF"/>
+        </w:rPr>
+        <w:t>&gt;</w:t>
+      </w:r>
+      <w:proofErr w:type="gramEnd"/>
     </w:p>
     <w:p/>
     <w:p>
       <w:pPr>
         <w:pStyle w:val="Ttulo3"/>
       </w:pPr>
-      <w:bookmarkStart w:id="112" w:name="_Toc378408160"/>
-      <w:r>
-        <w:t>Diagrama de comunicação: Caso de Uso &lt;zzzzz&gt;</w:t>
-      </w:r>
-      <w:bookmarkEnd w:id="112"/>
-    </w:p>
-    <w:p>
-      <w:pPr>
-        <w:rPr>
-          <w:color w:val="0000FF"/>
-        </w:rPr>
-      </w:pPr>
-      <w:r>
-        <w:rPr>
-          <w:color w:val="0000FF"/>
-        </w:rPr>
-        <w:t>&lt;Represente aqui o diagrama de comunicação para o cenário “Fluxo Básico” do caso de uso.&gt;</w:t>
-      </w:r>
+      <w:bookmarkStart w:id="118" w:name="_Toc378408160"/>
+      <w:r>
+        <w:t>Diagrama de comunicação: Caso de Uso &lt;</w:t>
+      </w:r>
+      <w:proofErr w:type="spellStart"/>
+      <w:r>
+        <w:t>zzzzz</w:t>
+      </w:r>
+      <w:proofErr w:type="spellEnd"/>
+      <w:r>
+        <w:t>&gt;</w:t>
+      </w:r>
+      <w:bookmarkEnd w:id="118"/>
+    </w:p>
+    <w:p>
+      <w:pPr>
+        <w:rPr>
+          <w:color w:val="0000FF"/>
+        </w:rPr>
+      </w:pPr>
+      <w:r>
+        <w:rPr>
+          <w:color w:val="0000FF"/>
+        </w:rPr>
+        <w:t>&lt;Represente aqui o diagrama de comunicação para o cenário “Fluxo Básico” do caso de uso.</w:t>
+      </w:r>
+      <w:proofErr w:type="gramStart"/>
+      <w:r>
+        <w:rPr>
+          <w:color w:val="0000FF"/>
+        </w:rPr>
+        <w:t>&gt;</w:t>
+      </w:r>
+      <w:proofErr w:type="gramEnd"/>
     </w:p>
     <w:p/>
     <w:p/>
@@ -11208,23 +11964,37 @@
       <w:pPr>
         <w:pStyle w:val="Ttulo2"/>
       </w:pPr>
-      <w:bookmarkStart w:id="113" w:name="_Toc378408161"/>
+      <w:bookmarkStart w:id="119" w:name="_Toc378408161"/>
       <w:r>
         <w:t>Diagrama de Classes</w:t>
       </w:r>
-      <w:bookmarkEnd w:id="113"/>
-    </w:p>
-    <w:p>
-      <w:pPr>
-        <w:rPr>
-          <w:color w:val="0000FF"/>
-        </w:rPr>
-      </w:pPr>
-      <w:r>
-        <w:rPr>
-          <w:color w:val="0000FF"/>
-        </w:rPr>
-        <w:t xml:space="preserve">A partir das classes de analise obtidas na fase anterior do projeto (primeiro bimestre) associadas a analise dos diagramas de comunicação descritos no item anterior, é possível criar o Diagrama de Classes. Os próximos itens deste capitulo apresentam o diagrama de classe de nosso sistema. </w:t>
+      <w:bookmarkEnd w:id="119"/>
+    </w:p>
+    <w:p>
+      <w:pPr>
+        <w:rPr>
+          <w:color w:val="0000FF"/>
+        </w:rPr>
+      </w:pPr>
+      <w:r>
+        <w:rPr>
+          <w:color w:val="0000FF"/>
+        </w:rPr>
+        <w:t xml:space="preserve">A partir das classes de analise obtidas na fase anterior do projeto (primeiro bimestre) associadas a analise dos diagramas de comunicação descritos no item anterior, é possível criar o Diagrama de Classes. Os próximos itens deste </w:t>
+      </w:r>
+      <w:proofErr w:type="gramStart"/>
+      <w:r>
+        <w:rPr>
+          <w:color w:val="0000FF"/>
+        </w:rPr>
+        <w:t>capitulo</w:t>
+      </w:r>
+      <w:proofErr w:type="gramEnd"/>
+      <w:r>
+        <w:rPr>
+          <w:color w:val="0000FF"/>
+        </w:rPr>
+        <w:t xml:space="preserve"> apresentam o diagrama de classe de nosso sistema. </w:t>
       </w:r>
     </w:p>
     <w:p>
@@ -11257,23 +12027,45 @@
         <w:rPr>
           <w:color w:val="0000FF"/>
         </w:rPr>
-        <w:t>Importante: considere atributos, metodos, visibilidade e associações para as classes apresentadas.&gt;</w:t>
-      </w:r>
+        <w:t xml:space="preserve">Importante: considere atributos, </w:t>
+      </w:r>
+      <w:proofErr w:type="spellStart"/>
+      <w:r>
+        <w:rPr>
+          <w:color w:val="0000FF"/>
+        </w:rPr>
+        <w:t>metodos</w:t>
+      </w:r>
+      <w:proofErr w:type="spellEnd"/>
+      <w:r>
+        <w:rPr>
+          <w:color w:val="0000FF"/>
+        </w:rPr>
+        <w:t>, visibilidade e associações para as classes apresentadas.</w:t>
+      </w:r>
+      <w:proofErr w:type="gramStart"/>
+      <w:r>
+        <w:rPr>
+          <w:color w:val="0000FF"/>
+        </w:rPr>
+        <w:t>&gt;</w:t>
+      </w:r>
+      <w:proofErr w:type="gramEnd"/>
     </w:p>
     <w:p>
       <w:pPr>
         <w:pStyle w:val="Ttulo3"/>
       </w:pPr>
-      <w:bookmarkStart w:id="114" w:name="_Toc378408162"/>
+      <w:bookmarkStart w:id="120" w:name="_Toc378408162"/>
       <w:r>
         <w:lastRenderedPageBreak/>
         <w:t>Pacote &lt;nome do Pacote&gt;</w:t>
       </w:r>
-      <w:bookmarkEnd w:id="114"/>
-    </w:p>
-    <w:p>
-      <w:r>
-        <w:pict w14:anchorId="2A4B19AB">
+      <w:bookmarkEnd w:id="120"/>
+    </w:p>
+    <w:p>
+      <w:r>
+        <w:pict>
           <v:group id="_x0000_s1027" editas="canvas" style="width:441pt;height:4in;mso-position-horizontal-relative:char;mso-position-vertical-relative:line" coordorigin="1702,7010" coordsize="8820,5760">
             <o:lock v:ext="edit" aspectratio="t"/>
             <v:shapetype id="_x0000_t75" coordsize="21600,21600" o:spt="75" o:preferrelative="t" path="m@4@5l@4@11@9@11@9@5xe" filled="f" stroked="f">
@@ -11356,7 +12148,7 @@
                 </v:textbox>
               </v:shape>
             </v:group>
-            <w10:wrap side="left"/>
+            <w10:wrap type="none" side="left"/>
             <w10:anchorlock/>
           </v:group>
         </w:pict>
@@ -11366,7 +12158,7 @@
       <w:pPr>
         <w:pStyle w:val="Legenda"/>
       </w:pPr>
-      <w:bookmarkStart w:id="115" w:name="_Toc378408215"/>
+      <w:bookmarkStart w:id="121" w:name="_Toc378408215"/>
       <w:r>
         <w:t xml:space="preserve">Figura </w:t>
       </w:r>
@@ -11384,18 +12176,18 @@
       <w:r>
         <w:t>classe para pacote &lt;nome do pacote&gt;</w:t>
       </w:r>
-      <w:bookmarkEnd w:id="115"/>
+      <w:bookmarkEnd w:id="121"/>
     </w:p>
     <w:p/>
     <w:p>
       <w:pPr>
         <w:pStyle w:val="Ttulo3"/>
       </w:pPr>
-      <w:bookmarkStart w:id="116" w:name="_Toc378408163"/>
+      <w:bookmarkStart w:id="122" w:name="_Toc378408163"/>
       <w:r>
         <w:t>Pacote &lt;nome do Pacote&gt;</w:t>
       </w:r>
-      <w:bookmarkEnd w:id="116"/>
+      <w:bookmarkEnd w:id="122"/>
     </w:p>
     <w:p/>
     <w:p>
@@ -11403,12 +12195,16 @@
         <w:pStyle w:val="Ttulo1"/>
         <w:pageBreakBefore/>
       </w:pPr>
-      <w:bookmarkStart w:id="117" w:name="_Toc378408164"/>
+      <w:bookmarkStart w:id="123" w:name="_Toc378408164"/>
+      <w:proofErr w:type="spellStart"/>
+      <w:proofErr w:type="gramStart"/>
       <w:r>
         <w:lastRenderedPageBreak/>
         <w:t>TesteUnitário</w:t>
       </w:r>
-      <w:bookmarkEnd w:id="117"/>
+      <w:bookmarkEnd w:id="123"/>
+      <w:proofErr w:type="spellEnd"/>
+      <w:proofErr w:type="gramEnd"/>
     </w:p>
     <w:p>
       <w:r>
@@ -11420,11 +12216,19 @@
       <w:pPr>
         <w:pStyle w:val="Ttulo3"/>
       </w:pPr>
-      <w:bookmarkStart w:id="118" w:name="_Toc378408165"/>
-      <w:r>
-        <w:t>Relatório de testes para o Caso de Uso &lt;xxxxxx&gt;</w:t>
-      </w:r>
-      <w:bookmarkEnd w:id="118"/>
+      <w:bookmarkStart w:id="124" w:name="_Toc378408165"/>
+      <w:r>
+        <w:t>Relatório de testes para o Caso de Uso &lt;</w:t>
+      </w:r>
+      <w:proofErr w:type="spellStart"/>
+      <w:r>
+        <w:t>xxxxxx</w:t>
+      </w:r>
+      <w:proofErr w:type="spellEnd"/>
+      <w:r>
+        <w:t>&gt;</w:t>
+      </w:r>
+      <w:bookmarkEnd w:id="124"/>
     </w:p>
     <w:p>
       <w:pPr>
@@ -11442,7 +12246,21 @@
         <w:rPr>
           <w:color w:val="0000FF"/>
         </w:rPr>
-        <w:t xml:space="preserve">resultado dos teses de unidade para </w:t>
+        <w:t xml:space="preserve">resultado </w:t>
+      </w:r>
+      <w:proofErr w:type="gramStart"/>
+      <w:r>
+        <w:rPr>
+          <w:color w:val="0000FF"/>
+        </w:rPr>
+        <w:t>dos teses</w:t>
+      </w:r>
+      <w:proofErr w:type="gramEnd"/>
+      <w:r>
+        <w:rPr>
+          <w:color w:val="0000FF"/>
+        </w:rPr>
+        <w:t xml:space="preserve"> de unidade para </w:t>
       </w:r>
       <w:r>
         <w:rPr>
@@ -11456,11 +12274,19 @@
       <w:pPr>
         <w:pStyle w:val="Ttulo3"/>
       </w:pPr>
-      <w:bookmarkStart w:id="119" w:name="_Toc378408166"/>
-      <w:r>
-        <w:t>Relatório de testes para o Caso de Uso &lt;yyyyy&gt;</w:t>
-      </w:r>
-      <w:bookmarkEnd w:id="119"/>
+      <w:bookmarkStart w:id="125" w:name="_Toc378408166"/>
+      <w:r>
+        <w:t>Relatório de testes para o Caso de Uso &lt;</w:t>
+      </w:r>
+      <w:proofErr w:type="spellStart"/>
+      <w:r>
+        <w:t>yyyyy</w:t>
+      </w:r>
+      <w:proofErr w:type="spellEnd"/>
+      <w:r>
+        <w:t>&gt;</w:t>
+      </w:r>
+      <w:bookmarkEnd w:id="125"/>
     </w:p>
     <w:p>
       <w:pPr>
@@ -11478,7 +12304,21 @@
         <w:rPr>
           <w:color w:val="0000FF"/>
         </w:rPr>
-        <w:t xml:space="preserve">resultado dos teses de unidade para </w:t>
+        <w:t xml:space="preserve">resultado </w:t>
+      </w:r>
+      <w:proofErr w:type="gramStart"/>
+      <w:r>
+        <w:rPr>
+          <w:color w:val="0000FF"/>
+        </w:rPr>
+        <w:t>dos teses</w:t>
+      </w:r>
+      <w:proofErr w:type="gramEnd"/>
+      <w:r>
+        <w:rPr>
+          <w:color w:val="0000FF"/>
+        </w:rPr>
+        <w:t xml:space="preserve"> de unidade para </w:t>
       </w:r>
       <w:r>
         <w:rPr>
@@ -11492,11 +12332,19 @@
       <w:pPr>
         <w:pStyle w:val="Ttulo3"/>
       </w:pPr>
-      <w:bookmarkStart w:id="120" w:name="_Toc378408167"/>
-      <w:r>
-        <w:t>Relatório de testes para o Caso de Uso &lt;zzzzz&gt;</w:t>
-      </w:r>
-      <w:bookmarkEnd w:id="120"/>
+      <w:bookmarkStart w:id="126" w:name="_Toc378408167"/>
+      <w:r>
+        <w:t>Relatório de testes para o Caso de Uso &lt;</w:t>
+      </w:r>
+      <w:proofErr w:type="spellStart"/>
+      <w:r>
+        <w:t>zzzzz</w:t>
+      </w:r>
+      <w:proofErr w:type="spellEnd"/>
+      <w:r>
+        <w:t>&gt;</w:t>
+      </w:r>
+      <w:bookmarkEnd w:id="126"/>
     </w:p>
     <w:p>
       <w:pPr>
@@ -11514,7 +12362,21 @@
         <w:rPr>
           <w:color w:val="0000FF"/>
         </w:rPr>
-        <w:t xml:space="preserve">resultado dos teses de unidade para </w:t>
+        <w:t xml:space="preserve">resultado </w:t>
+      </w:r>
+      <w:proofErr w:type="gramStart"/>
+      <w:r>
+        <w:rPr>
+          <w:color w:val="0000FF"/>
+        </w:rPr>
+        <w:t>dos teses</w:t>
+      </w:r>
+      <w:proofErr w:type="gramEnd"/>
+      <w:r>
+        <w:rPr>
+          <w:color w:val="0000FF"/>
+        </w:rPr>
+        <w:t xml:space="preserve"> de unidade para </w:t>
       </w:r>
       <w:r>
         <w:rPr>
@@ -11531,19 +12393,19 @@
         <w:pStyle w:val="Ttulo1"/>
         <w:pageBreakBefore/>
       </w:pPr>
-      <w:bookmarkStart w:id="121" w:name="_Toc269327113"/>
-      <w:bookmarkStart w:id="122" w:name="_Toc269327236"/>
-      <w:bookmarkStart w:id="123" w:name="_Toc378408168"/>
+      <w:bookmarkStart w:id="127" w:name="_Toc269327113"/>
+      <w:bookmarkStart w:id="128" w:name="_Toc269327236"/>
+      <w:bookmarkStart w:id="129" w:name="_Toc378408168"/>
       <w:r>
         <w:lastRenderedPageBreak/>
         <w:t>C</w:t>
       </w:r>
-      <w:bookmarkEnd w:id="121"/>
-      <w:bookmarkEnd w:id="122"/>
+      <w:bookmarkEnd w:id="127"/>
+      <w:bookmarkEnd w:id="128"/>
       <w:r>
         <w:t>onclusão</w:t>
       </w:r>
-      <w:bookmarkEnd w:id="123"/>
+      <w:bookmarkEnd w:id="129"/>
     </w:p>
     <w:p>
       <w:pPr>
@@ -11587,13 +12449,27 @@
         <w:rPr>
           <w:color w:val="0000FF"/>
         </w:rPr>
-        <w:t xml:space="preserve">casos de uso selecionados para implementação </w:t>
-      </w:r>
-      <w:r>
-        <w:rPr>
-          <w:color w:val="0000FF"/>
-        </w:rPr>
-        <w:t xml:space="preserve">por exemplo) </w:t>
+        <w:t>casos de uso selecionados para implementação</w:t>
+      </w:r>
+      <w:proofErr w:type="gramStart"/>
+      <w:r>
+        <w:rPr>
+          <w:color w:val="0000FF"/>
+        </w:rPr>
+        <w:t xml:space="preserve"> </w:t>
+      </w:r>
+      <w:r>
+        <w:rPr>
+          <w:color w:val="0000FF"/>
+        </w:rPr>
+        <w:t>por exemplo</w:t>
+      </w:r>
+      <w:proofErr w:type="gramEnd"/>
+      <w:r>
+        <w:rPr>
+          <w:color w:val="0000FF"/>
+        </w:rPr>
+        <w:t xml:space="preserve">) </w:t>
       </w:r>
       <w:r>
         <w:rPr>
@@ -11649,9 +12525,9 @@
           <w:color w:val="0000FF"/>
         </w:rPr>
         <w:sectPr>
-          <w:headerReference w:type="default" r:id="rId22"/>
-          <w:footerReference w:type="default" r:id="rId23"/>
-          <w:headerReference w:type="first" r:id="rId24"/>
+          <w:headerReference w:type="default" r:id="rId21"/>
+          <w:footerReference w:type="default" r:id="rId22"/>
+          <w:headerReference w:type="first" r:id="rId23"/>
           <w:pgSz w:w="11907" w:h="16840" w:code="9"/>
           <w:pgMar w:top="1701" w:right="1134" w:bottom="1134" w:left="1418" w:header="1134" w:footer="0" w:gutter="0"/>
           <w:pgNumType w:start="1"/>
@@ -11666,18 +12542,18 @@
         <w:pageBreakBefore/>
         <w:ind w:left="431" w:hanging="431"/>
       </w:pPr>
-      <w:bookmarkStart w:id="124" w:name="_Toc283537221"/>
-      <w:bookmarkStart w:id="125" w:name="_Toc296795852"/>
-      <w:bookmarkStart w:id="126" w:name="_Toc301444698"/>
-      <w:bookmarkStart w:id="127" w:name="_Toc378408169"/>
+      <w:bookmarkStart w:id="130" w:name="_Toc283537221"/>
+      <w:bookmarkStart w:id="131" w:name="_Toc296795852"/>
+      <w:bookmarkStart w:id="132" w:name="_Toc301444698"/>
+      <w:bookmarkStart w:id="133" w:name="_Toc378408169"/>
       <w:r>
         <w:lastRenderedPageBreak/>
         <w:t>Bibliografia</w:t>
       </w:r>
-      <w:bookmarkEnd w:id="124"/>
-      <w:bookmarkEnd w:id="125"/>
-      <w:bookmarkEnd w:id="126"/>
-      <w:bookmarkEnd w:id="127"/>
+      <w:bookmarkEnd w:id="130"/>
+      <w:bookmarkEnd w:id="131"/>
+      <w:bookmarkEnd w:id="132"/>
+      <w:bookmarkEnd w:id="133"/>
     </w:p>
     <w:p>
       <w:pPr>
@@ -11688,15 +12564,29 @@
         </w:rPr>
       </w:pPr>
       <w:r>
-        <w:t>LAKATOS, Eva Maria; MARCONI, Marina de Andrade.</w:t>
-      </w:r>
+        <w:t xml:space="preserve">LAKATOS, Eva Maria; MARCONI, Marina de </w:t>
+      </w:r>
+      <w:proofErr w:type="gramStart"/>
+      <w:r>
+        <w:t>Andrade.</w:t>
+      </w:r>
+      <w:proofErr w:type="gramEnd"/>
       <w:r>
         <w:rPr>
           <w:b/>
           <w:bCs/>
         </w:rPr>
-        <w:t>Fundamentos de metodologiacientífica</w:t>
-      </w:r>
+        <w:t xml:space="preserve">Fundamentos de </w:t>
+      </w:r>
+      <w:proofErr w:type="spellStart"/>
+      <w:r>
+        <w:rPr>
+          <w:b/>
+          <w:bCs/>
+        </w:rPr>
+        <w:t>metodologiacientífica</w:t>
+      </w:r>
+      <w:proofErr w:type="spellEnd"/>
       <w:r>
         <w:rPr>
           <w:bCs/>
@@ -11762,8 +12652,8 @@
     <w:p>
       <w:pPr>
         <w:sectPr>
-          <w:headerReference w:type="first" r:id="rId25"/>
-          <w:footerReference w:type="first" r:id="rId26"/>
+          <w:headerReference w:type="first" r:id="rId24"/>
+          <w:footerReference w:type="first" r:id="rId25"/>
           <w:pgSz w:w="11907" w:h="16840" w:code="9"/>
           <w:pgMar w:top="1701" w:right="1134" w:bottom="1134" w:left="1701" w:header="1134" w:footer="0" w:gutter="0"/>
           <w:cols w:space="720"/>
@@ -11775,7 +12665,7 @@
       <w:pPr>
         <w:pStyle w:val="Ttulo1"/>
       </w:pPr>
-      <w:bookmarkStart w:id="128" w:name="_Toc378408170"/>
+      <w:bookmarkStart w:id="134" w:name="_Toc378408170"/>
       <w:r>
         <w:lastRenderedPageBreak/>
         <w:t>Anexo</w:t>
@@ -11783,7 +12673,7 @@
       <w:r>
         <w:t xml:space="preserve"> A</w:t>
       </w:r>
-      <w:bookmarkEnd w:id="128"/>
+      <w:bookmarkEnd w:id="134"/>
     </w:p>
     <w:p/>
     <w:p/>
@@ -11804,7 +12694,7 @@
 </file>
 
 <file path=word/comments.xml><?xml version="1.0" encoding="utf-8"?>
-<w:comments xmlns:wpc="http://schemas.microsoft.com/office/word/2010/wordprocessingCanvas" xmlns:mc="http://schemas.openxmlformats.org/markup-compatibility/2006" xmlns:o="urn:schemas-microsoft-com:office:office" xmlns:r="http://schemas.openxmlformats.org/officeDocument/2006/relationships" xmlns:m="http://schemas.openxmlformats.org/officeDocument/2006/math" xmlns:v="urn:schemas-microsoft-com:vml" xmlns:wp14="http://schemas.microsoft.com/office/word/2010/wordprocessingDrawing" xmlns:wp="http://schemas.openxmlformats.org/drawingml/2006/wordprocessingDrawing" xmlns:w10="urn:schemas-microsoft-com:office:word" xmlns:w="http://schemas.openxmlformats.org/wordprocessingml/2006/main" xmlns:w14="http://schemas.microsoft.com/office/word/2010/wordml" xmlns:w15="http://schemas.microsoft.com/office/word/2012/wordml" xmlns:wpg="http://schemas.microsoft.com/office/word/2010/wordprocessingGroup" xmlns:wpi="http://schemas.microsoft.com/office/word/2010/wordprocessingInk" xmlns:wne="http://schemas.microsoft.com/office/word/2006/wordml" xmlns:wps="http://schemas.microsoft.com/office/word/2010/wordprocessingShape" mc:Ignorable="w14 w15 wp14">
+<w:comments xmlns:ve="http://schemas.openxmlformats.org/markup-compatibility/2006" xmlns:o="urn:schemas-microsoft-com:office:office" xmlns:r="http://schemas.openxmlformats.org/officeDocument/2006/relationships" xmlns:m="http://schemas.openxmlformats.org/officeDocument/2006/math" xmlns:v="urn:schemas-microsoft-com:vml" xmlns:wp="http://schemas.openxmlformats.org/drawingml/2006/wordprocessingDrawing" xmlns:w10="urn:schemas-microsoft-com:office:word" xmlns:w="http://schemas.openxmlformats.org/wordprocessingml/2006/main" xmlns:wne="http://schemas.microsoft.com/office/word/2006/wordml">
   <w:comment w:id="12" w:author="Helio" w:date="2014-02-24T19:04:00Z" w:initials="ha">
     <w:p>
       <w:pPr>
@@ -11817,7 +12707,235 @@
         <w:annotationRef/>
       </w:r>
       <w:r>
-        <w:t>Que tipo de apovação?</w:t>
+        <w:t xml:space="preserve">Que tipo de </w:t>
+      </w:r>
+      <w:proofErr w:type="spellStart"/>
+      <w:r>
+        <w:t>apovação</w:t>
+      </w:r>
+      <w:proofErr w:type="spellEnd"/>
+      <w:r>
+        <w:t>?</w:t>
+      </w:r>
+    </w:p>
+  </w:comment>
+  <w:comment w:id="41" w:author="Helio " w:date="2014-03-08T21:48:00Z" w:initials="ha">
+    <w:p>
+      <w:pPr>
+        <w:pStyle w:val="Textodecomentrio"/>
+      </w:pPr>
+      <w:r>
+        <w:rPr>
+          <w:rStyle w:val="Refdecomentrio"/>
+        </w:rPr>
+        <w:annotationRef/>
+      </w:r>
+      <w:r>
+        <w:t>Este é um requisito novo? Não foi citado anteriormente.</w:t>
+      </w:r>
+    </w:p>
+  </w:comment>
+  <w:comment w:id="42" w:author="Helio " w:date="2014-03-08T21:49:00Z" w:initials="ha">
+    <w:p>
+      <w:pPr>
+        <w:pStyle w:val="Textodecomentrio"/>
+      </w:pPr>
+      <w:r>
+        <w:rPr>
+          <w:rStyle w:val="Refdecomentrio"/>
+        </w:rPr>
+        <w:annotationRef/>
+      </w:r>
+      <w:r>
+        <w:t xml:space="preserve">Vocês irão modelar, projetar, </w:t>
+      </w:r>
+      <w:proofErr w:type="gramStart"/>
+      <w:r>
+        <w:t>implementar</w:t>
+      </w:r>
+      <w:proofErr w:type="gramEnd"/>
+      <w:r>
+        <w:t xml:space="preserve"> acesso via </w:t>
+      </w:r>
+      <w:proofErr w:type="spellStart"/>
+      <w:r>
+        <w:t>smartphones</w:t>
+      </w:r>
+      <w:proofErr w:type="spellEnd"/>
+      <w:r>
+        <w:t>?</w:t>
+      </w:r>
+    </w:p>
+  </w:comment>
+  <w:comment w:id="48" w:author="Helio " w:date="2014-03-08T21:51:00Z" w:initials="ha">
+    <w:p>
+      <w:pPr>
+        <w:pStyle w:val="Textodecomentrio"/>
+      </w:pPr>
+      <w:r>
+        <w:rPr>
+          <w:rStyle w:val="Refdecomentrio"/>
+        </w:rPr>
+        <w:annotationRef/>
+      </w:r>
+      <w:r>
+        <w:t xml:space="preserve">Reveja as sugestões presentes no documento </w:t>
+      </w:r>
+      <w:proofErr w:type="spellStart"/>
+      <w:r>
+        <w:t>orginal</w:t>
+      </w:r>
+      <w:proofErr w:type="spellEnd"/>
+      <w:r>
+        <w:t xml:space="preserve">. </w:t>
+      </w:r>
+      <w:proofErr w:type="spellStart"/>
+      <w:r>
+        <w:t>Voce</w:t>
+      </w:r>
+      <w:proofErr w:type="spellEnd"/>
+      <w:r>
+        <w:t xml:space="preserve"> deve pesquisar seus </w:t>
+      </w:r>
+      <w:proofErr w:type="spellStart"/>
+      <w:r>
+        <w:t>concorncorrentes</w:t>
+      </w:r>
+      <w:proofErr w:type="spellEnd"/>
+      <w:r>
+        <w:t>&gt;</w:t>
+      </w:r>
+    </w:p>
+    <w:p>
+      <w:pPr>
+        <w:pStyle w:val="Textodecomentrio"/>
+      </w:pPr>
+    </w:p>
+    <w:p>
+      <w:pPr>
+        <w:pStyle w:val="Textodecomentrio"/>
+      </w:pPr>
+      <w:r>
+        <w:t>“</w:t>
+      </w:r>
+      <w:proofErr w:type="gramStart"/>
+      <w:r>
+        <w:t>”</w:t>
+      </w:r>
+      <w:r>
+        <w:rPr>
+          <w:color w:val="0000FF"/>
+        </w:rPr>
+        <w:t>Identifique</w:t>
+      </w:r>
+      <w:proofErr w:type="gramEnd"/>
+      <w:r>
+        <w:rPr>
+          <w:color w:val="0000FF"/>
+        </w:rPr>
+        <w:t xml:space="preserve"> as alternativas que o envolvido considera disponíveis. Entre elas podem estar incluídas a compra de um produto do concorrente, a criação de uma solução local ou a simples manutenção do status </w:t>
+      </w:r>
+      <w:proofErr w:type="spellStart"/>
+      <w:r>
+        <w:rPr>
+          <w:color w:val="0000FF"/>
+        </w:rPr>
+        <w:t>quo</w:t>
+      </w:r>
+      <w:proofErr w:type="spellEnd"/>
+      <w:r>
+        <w:rPr>
+          <w:color w:val="0000FF"/>
+        </w:rPr>
+        <w:t xml:space="preserve">. Liste todas as opções conhecidas que a concorrência oferece ou que podem se tornar disponíveis. </w:t>
+      </w:r>
+      <w:proofErr w:type="gramStart"/>
+      <w:r>
+        <w:rPr>
+          <w:color w:val="0000FF"/>
+        </w:rPr>
+        <w:t>Inclua os principais pontos fortes e pontos fracos de cada concorrente segundo o ponto de vista do envolvido ou do usuário final.]</w:t>
+      </w:r>
+      <w:proofErr w:type="gramEnd"/>
+      <w:r>
+        <w:rPr>
+          <w:color w:val="0000FF"/>
+        </w:rPr>
+        <w:t>”</w:t>
+      </w:r>
+    </w:p>
+  </w:comment>
+  <w:comment w:id="69" w:author="Helio " w:date="2014-03-08T21:52:00Z" w:initials="ha">
+    <w:p>
+      <w:pPr>
+        <w:pStyle w:val="Textodecomentrio"/>
+      </w:pPr>
+      <w:r>
+        <w:rPr>
+          <w:rStyle w:val="Refdecomentrio"/>
+        </w:rPr>
+        <w:annotationRef/>
+      </w:r>
+      <w:proofErr w:type="spellStart"/>
+      <w:r>
+        <w:t>Tera</w:t>
+      </w:r>
+      <w:proofErr w:type="spellEnd"/>
+      <w:r>
+        <w:t xml:space="preserve"> agendamento?</w:t>
+      </w:r>
+    </w:p>
+  </w:comment>
+  <w:comment w:id="90" w:author="Helio " w:date="2014-03-08T21:54:00Z" w:initials="ha">
+    <w:p>
+      <w:pPr>
+        <w:pStyle w:val="Textodecomentrio"/>
+      </w:pPr>
+      <w:r>
+        <w:rPr>
+          <w:rStyle w:val="Refdecomentrio"/>
+        </w:rPr>
+        <w:annotationRef/>
+      </w:r>
+      <w:proofErr w:type="spellStart"/>
+      <w:r>
+        <w:t>Voce</w:t>
+      </w:r>
+      <w:proofErr w:type="spellEnd"/>
+      <w:r>
+        <w:t xml:space="preserve"> não listou os requisitos dos Gestores e dos Administradores.</w:t>
+      </w:r>
+    </w:p>
+  </w:comment>
+  <w:comment w:id="96" w:author="Helio " w:date="2014-03-08T21:55:00Z" w:initials="ha">
+    <w:p>
+      <w:pPr>
+        <w:pStyle w:val="Textodecomentrio"/>
+      </w:pPr>
+      <w:r>
+        <w:rPr>
+          <w:rStyle w:val="Refdecomentrio"/>
+        </w:rPr>
+        <w:annotationRef/>
+      </w:r>
+      <w:r>
+        <w:t xml:space="preserve">Será necessário </w:t>
+      </w:r>
+      <w:proofErr w:type="spellStart"/>
+      <w:r>
+        <w:t>manaal</w:t>
+      </w:r>
+      <w:proofErr w:type="spellEnd"/>
+      <w:r>
+        <w:t xml:space="preserve">, </w:t>
+      </w:r>
+      <w:proofErr w:type="spellStart"/>
+      <w:r>
+        <w:t>docs</w:t>
+      </w:r>
+      <w:proofErr w:type="spellEnd"/>
+      <w:r>
+        <w:t xml:space="preserve"> de requisitos, projetos, testes?</w:t>
       </w:r>
     </w:p>
   </w:comment>
@@ -11831,7 +12949,7 @@
 </file>
 
 <file path=word/endnotes.xml><?xml version="1.0" encoding="utf-8"?>
-<w:endnotes xmlns:wpc="http://schemas.microsoft.com/office/word/2010/wordprocessingCanvas" xmlns:mc="http://schemas.openxmlformats.org/markup-compatibility/2006" xmlns:o="urn:schemas-microsoft-com:office:office" xmlns:r="http://schemas.openxmlformats.org/officeDocument/2006/relationships" xmlns:m="http://schemas.openxmlformats.org/officeDocument/2006/math" xmlns:v="urn:schemas-microsoft-com:vml" xmlns:wp14="http://schemas.microsoft.com/office/word/2010/wordprocessingDrawing" xmlns:wp="http://schemas.openxmlformats.org/drawingml/2006/wordprocessingDrawing" xmlns:w10="urn:schemas-microsoft-com:office:word" xmlns:w="http://schemas.openxmlformats.org/wordprocessingml/2006/main" xmlns:w14="http://schemas.microsoft.com/office/word/2010/wordml" xmlns:w15="http://schemas.microsoft.com/office/word/2012/wordml" xmlns:wpg="http://schemas.microsoft.com/office/word/2010/wordprocessingGroup" xmlns:wpi="http://schemas.microsoft.com/office/word/2010/wordprocessingInk" xmlns:wne="http://schemas.microsoft.com/office/word/2006/wordml" xmlns:wps="http://schemas.microsoft.com/office/word/2010/wordprocessingShape" mc:Ignorable="w14 w15 wp14">
+<w:endnotes xmlns:ve="http://schemas.openxmlformats.org/markup-compatibility/2006" xmlns:o="urn:schemas-microsoft-com:office:office" xmlns:r="http://schemas.openxmlformats.org/officeDocument/2006/relationships" xmlns:m="http://schemas.openxmlformats.org/officeDocument/2006/math" xmlns:v="urn:schemas-microsoft-com:vml" xmlns:wp="http://schemas.openxmlformats.org/drawingml/2006/wordprocessingDrawing" xmlns:w10="urn:schemas-microsoft-com:office:word" xmlns:w="http://schemas.openxmlformats.org/wordprocessingml/2006/main" xmlns:wne="http://schemas.microsoft.com/office/word/2006/wordml">
   <w:endnote w:type="separator" w:id="-1">
     <w:p>
       <w:r>
@@ -11850,7 +12968,7 @@
 </file>
 
 <file path=word/footer1.xml><?xml version="1.0" encoding="utf-8"?>
-<w:ftr xmlns:wpc="http://schemas.microsoft.com/office/word/2010/wordprocessingCanvas" xmlns:mc="http://schemas.openxmlformats.org/markup-compatibility/2006" xmlns:o="urn:schemas-microsoft-com:office:office" xmlns:r="http://schemas.openxmlformats.org/officeDocument/2006/relationships" xmlns:m="http://schemas.openxmlformats.org/officeDocument/2006/math" xmlns:v="urn:schemas-microsoft-com:vml" xmlns:wp14="http://schemas.microsoft.com/office/word/2010/wordprocessingDrawing" xmlns:wp="http://schemas.openxmlformats.org/drawingml/2006/wordprocessingDrawing" xmlns:w10="urn:schemas-microsoft-com:office:word" xmlns:w="http://schemas.openxmlformats.org/wordprocessingml/2006/main" xmlns:w14="http://schemas.microsoft.com/office/word/2010/wordml" xmlns:w15="http://schemas.microsoft.com/office/word/2012/wordml" xmlns:wpg="http://schemas.microsoft.com/office/word/2010/wordprocessingGroup" xmlns:wpi="http://schemas.microsoft.com/office/word/2010/wordprocessingInk" xmlns:wne="http://schemas.microsoft.com/office/word/2006/wordml" xmlns:wps="http://schemas.microsoft.com/office/word/2010/wordprocessingShape" mc:Ignorable="w14 w15 wp14">
+<w:ftr xmlns:ve="http://schemas.openxmlformats.org/markup-compatibility/2006" xmlns:o="urn:schemas-microsoft-com:office:office" xmlns:r="http://schemas.openxmlformats.org/officeDocument/2006/relationships" xmlns:m="http://schemas.openxmlformats.org/officeDocument/2006/math" xmlns:v="urn:schemas-microsoft-com:vml" xmlns:wp="http://schemas.openxmlformats.org/drawingml/2006/wordprocessingDrawing" xmlns:w10="urn:schemas-microsoft-com:office:word" xmlns:w="http://schemas.openxmlformats.org/wordprocessingml/2006/main" xmlns:wne="http://schemas.microsoft.com/office/word/2006/wordml">
   <w:p>
     <w:pPr>
       <w:pStyle w:val="Rodap"/>
@@ -11892,7 +13010,7 @@
       <w:rPr>
         <w:noProof/>
       </w:rPr>
-      <w:t>4</w:t>
+      <w:t>6</w:t>
     </w:r>
     <w:r>
       <w:rPr>
@@ -11914,7 +13032,7 @@
 </file>
 
 <file path=word/footer2.xml><?xml version="1.0" encoding="utf-8"?>
-<w:ftr xmlns:wpc="http://schemas.microsoft.com/office/word/2010/wordprocessingCanvas" xmlns:mc="http://schemas.openxmlformats.org/markup-compatibility/2006" xmlns:o="urn:schemas-microsoft-com:office:office" xmlns:r="http://schemas.openxmlformats.org/officeDocument/2006/relationships" xmlns:m="http://schemas.openxmlformats.org/officeDocument/2006/math" xmlns:v="urn:schemas-microsoft-com:vml" xmlns:wp14="http://schemas.microsoft.com/office/word/2010/wordprocessingDrawing" xmlns:wp="http://schemas.openxmlformats.org/drawingml/2006/wordprocessingDrawing" xmlns:w10="urn:schemas-microsoft-com:office:word" xmlns:w="http://schemas.openxmlformats.org/wordprocessingml/2006/main" xmlns:w14="http://schemas.microsoft.com/office/word/2010/wordml" xmlns:w15="http://schemas.microsoft.com/office/word/2012/wordml" xmlns:wpg="http://schemas.microsoft.com/office/word/2010/wordprocessingGroup" xmlns:wpi="http://schemas.microsoft.com/office/word/2010/wordprocessingInk" xmlns:wne="http://schemas.microsoft.com/office/word/2006/wordml" xmlns:wps="http://schemas.microsoft.com/office/word/2010/wordprocessingShape" mc:Ignorable="w14 w15 wp14">
+<w:ftr xmlns:ve="http://schemas.openxmlformats.org/markup-compatibility/2006" xmlns:o="urn:schemas-microsoft-com:office:office" xmlns:r="http://schemas.openxmlformats.org/officeDocument/2006/relationships" xmlns:m="http://schemas.openxmlformats.org/officeDocument/2006/math" xmlns:v="urn:schemas-microsoft-com:vml" xmlns:wp="http://schemas.openxmlformats.org/drawingml/2006/wordprocessingDrawing" xmlns:w10="urn:schemas-microsoft-com:office:word" xmlns:w="http://schemas.openxmlformats.org/wordprocessingml/2006/main" xmlns:wne="http://schemas.microsoft.com/office/word/2006/wordml">
   <w:p>
     <w:pPr>
       <w:pStyle w:val="Rodap"/>
@@ -11974,7 +13092,7 @@
 </file>
 
 <file path=word/footnotes.xml><?xml version="1.0" encoding="utf-8"?>
-<w:footnotes xmlns:wpc="http://schemas.microsoft.com/office/word/2010/wordprocessingCanvas" xmlns:mc="http://schemas.openxmlformats.org/markup-compatibility/2006" xmlns:o="urn:schemas-microsoft-com:office:office" xmlns:r="http://schemas.openxmlformats.org/officeDocument/2006/relationships" xmlns:m="http://schemas.openxmlformats.org/officeDocument/2006/math" xmlns:v="urn:schemas-microsoft-com:vml" xmlns:wp14="http://schemas.microsoft.com/office/word/2010/wordprocessingDrawing" xmlns:wp="http://schemas.openxmlformats.org/drawingml/2006/wordprocessingDrawing" xmlns:w10="urn:schemas-microsoft-com:office:word" xmlns:w="http://schemas.openxmlformats.org/wordprocessingml/2006/main" xmlns:w14="http://schemas.microsoft.com/office/word/2010/wordml" xmlns:w15="http://schemas.microsoft.com/office/word/2012/wordml" xmlns:wpg="http://schemas.microsoft.com/office/word/2010/wordprocessingGroup" xmlns:wpi="http://schemas.microsoft.com/office/word/2010/wordprocessingInk" xmlns:wne="http://schemas.microsoft.com/office/word/2006/wordml" xmlns:wps="http://schemas.microsoft.com/office/word/2010/wordprocessingShape" mc:Ignorable="w14 w15 wp14">
+<w:footnotes xmlns:ve="http://schemas.openxmlformats.org/markup-compatibility/2006" xmlns:o="urn:schemas-microsoft-com:office:office" xmlns:r="http://schemas.openxmlformats.org/officeDocument/2006/relationships" xmlns:m="http://schemas.openxmlformats.org/officeDocument/2006/math" xmlns:v="urn:schemas-microsoft-com:vml" xmlns:wp="http://schemas.openxmlformats.org/drawingml/2006/wordprocessingDrawing" xmlns:w10="urn:schemas-microsoft-com:office:word" xmlns:w="http://schemas.openxmlformats.org/wordprocessingml/2006/main" xmlns:wne="http://schemas.microsoft.com/office/word/2006/wordml">
   <w:footnote w:type="separator" w:id="-1">
     <w:p>
       <w:r>
@@ -11993,7 +13111,7 @@
 </file>
 
 <file path=word/header1.xml><?xml version="1.0" encoding="utf-8"?>
-<w:hdr xmlns:wpc="http://schemas.microsoft.com/office/word/2010/wordprocessingCanvas" xmlns:mc="http://schemas.openxmlformats.org/markup-compatibility/2006" xmlns:o="urn:schemas-microsoft-com:office:office" xmlns:r="http://schemas.openxmlformats.org/officeDocument/2006/relationships" xmlns:m="http://schemas.openxmlformats.org/officeDocument/2006/math" xmlns:v="urn:schemas-microsoft-com:vml" xmlns:wp14="http://schemas.microsoft.com/office/word/2010/wordprocessingDrawing" xmlns:wp="http://schemas.openxmlformats.org/drawingml/2006/wordprocessingDrawing" xmlns:w10="urn:schemas-microsoft-com:office:word" xmlns:w="http://schemas.openxmlformats.org/wordprocessingml/2006/main" xmlns:w14="http://schemas.microsoft.com/office/word/2010/wordml" xmlns:w15="http://schemas.microsoft.com/office/word/2012/wordml" xmlns:wpg="http://schemas.microsoft.com/office/word/2010/wordprocessingGroup" xmlns:wpi="http://schemas.microsoft.com/office/word/2010/wordprocessingInk" xmlns:wne="http://schemas.microsoft.com/office/word/2006/wordml" xmlns:wps="http://schemas.microsoft.com/office/word/2010/wordprocessingShape" mc:Ignorable="w14 w15 wp14">
+<w:hdr xmlns:ve="http://schemas.openxmlformats.org/markup-compatibility/2006" xmlns:o="urn:schemas-microsoft-com:office:office" xmlns:r="http://schemas.openxmlformats.org/officeDocument/2006/relationships" xmlns:m="http://schemas.openxmlformats.org/officeDocument/2006/math" xmlns:v="urn:schemas-microsoft-com:vml" xmlns:wp="http://schemas.openxmlformats.org/drawingml/2006/wordprocessingDrawing" xmlns:w10="urn:schemas-microsoft-com:office:word" xmlns:w="http://schemas.openxmlformats.org/wordprocessingml/2006/main" xmlns:wne="http://schemas.microsoft.com/office/word/2006/wordml">
   <w:p>
     <w:pPr>
       <w:pStyle w:val="Cabealho"/>
@@ -12054,7 +13172,7 @@
 </file>
 
 <file path=word/header2.xml><?xml version="1.0" encoding="utf-8"?>
-<w:hdr xmlns:wpc="http://schemas.microsoft.com/office/word/2010/wordprocessingCanvas" xmlns:mc="http://schemas.openxmlformats.org/markup-compatibility/2006" xmlns:o="urn:schemas-microsoft-com:office:office" xmlns:r="http://schemas.openxmlformats.org/officeDocument/2006/relationships" xmlns:m="http://schemas.openxmlformats.org/officeDocument/2006/math" xmlns:v="urn:schemas-microsoft-com:vml" xmlns:wp14="http://schemas.microsoft.com/office/word/2010/wordprocessingDrawing" xmlns:wp="http://schemas.openxmlformats.org/drawingml/2006/wordprocessingDrawing" xmlns:w10="urn:schemas-microsoft-com:office:word" xmlns:w="http://schemas.openxmlformats.org/wordprocessingml/2006/main" xmlns:w14="http://schemas.microsoft.com/office/word/2010/wordml" xmlns:w15="http://schemas.microsoft.com/office/word/2012/wordml" xmlns:wpg="http://schemas.microsoft.com/office/word/2010/wordprocessingGroup" xmlns:wpi="http://schemas.microsoft.com/office/word/2010/wordprocessingInk" xmlns:wne="http://schemas.microsoft.com/office/word/2006/wordml" xmlns:wps="http://schemas.microsoft.com/office/word/2010/wordprocessingShape" mc:Ignorable="w14 w15 wp14">
+<w:hdr xmlns:ve="http://schemas.openxmlformats.org/markup-compatibility/2006" xmlns:o="urn:schemas-microsoft-com:office:office" xmlns:r="http://schemas.openxmlformats.org/officeDocument/2006/relationships" xmlns:m="http://schemas.openxmlformats.org/officeDocument/2006/math" xmlns:v="urn:schemas-microsoft-com:vml" xmlns:wp="http://schemas.openxmlformats.org/drawingml/2006/wordprocessingDrawing" xmlns:w10="urn:schemas-microsoft-com:office:word" xmlns:w="http://schemas.openxmlformats.org/wordprocessingml/2006/main" xmlns:wne="http://schemas.microsoft.com/office/word/2006/wordml">
   <w:p>
     <w:pPr>
       <w:pStyle w:val="Cabealho"/>
@@ -12076,7 +13194,7 @@
 </file>
 
 <file path=word/header3.xml><?xml version="1.0" encoding="utf-8"?>
-<w:hdr xmlns:wpc="http://schemas.microsoft.com/office/word/2010/wordprocessingCanvas" xmlns:mc="http://schemas.openxmlformats.org/markup-compatibility/2006" xmlns:o="urn:schemas-microsoft-com:office:office" xmlns:r="http://schemas.openxmlformats.org/officeDocument/2006/relationships" xmlns:m="http://schemas.openxmlformats.org/officeDocument/2006/math" xmlns:v="urn:schemas-microsoft-com:vml" xmlns:wp14="http://schemas.microsoft.com/office/word/2010/wordprocessingDrawing" xmlns:wp="http://schemas.openxmlformats.org/drawingml/2006/wordprocessingDrawing" xmlns:w10="urn:schemas-microsoft-com:office:word" xmlns:w="http://schemas.openxmlformats.org/wordprocessingml/2006/main" xmlns:w14="http://schemas.microsoft.com/office/word/2010/wordml" xmlns:w15="http://schemas.microsoft.com/office/word/2012/wordml" xmlns:wpg="http://schemas.microsoft.com/office/word/2010/wordprocessingGroup" xmlns:wpi="http://schemas.microsoft.com/office/word/2010/wordprocessingInk" xmlns:wne="http://schemas.microsoft.com/office/word/2006/wordml" xmlns:wps="http://schemas.microsoft.com/office/word/2010/wordprocessingShape" mc:Ignorable="w14 w15 wp14">
+<w:hdr xmlns:ve="http://schemas.openxmlformats.org/markup-compatibility/2006" xmlns:o="urn:schemas-microsoft-com:office:office" xmlns:r="http://schemas.openxmlformats.org/officeDocument/2006/relationships" xmlns:m="http://schemas.openxmlformats.org/officeDocument/2006/math" xmlns:v="urn:schemas-microsoft-com:vml" xmlns:wp="http://schemas.openxmlformats.org/drawingml/2006/wordprocessingDrawing" xmlns:w10="urn:schemas-microsoft-com:office:word" xmlns:w="http://schemas.openxmlformats.org/wordprocessingml/2006/main" xmlns:wne="http://schemas.microsoft.com/office/word/2006/wordml">
   <w:p>
     <w:pPr>
       <w:pStyle w:val="Cabealho"/>
@@ -12113,7 +13231,7 @@
 </file>
 
 <file path=word/header4.xml><?xml version="1.0" encoding="utf-8"?>
-<w:hdr xmlns:wpc="http://schemas.microsoft.com/office/word/2010/wordprocessingCanvas" xmlns:mc="http://schemas.openxmlformats.org/markup-compatibility/2006" xmlns:o="urn:schemas-microsoft-com:office:office" xmlns:r="http://schemas.openxmlformats.org/officeDocument/2006/relationships" xmlns:m="http://schemas.openxmlformats.org/officeDocument/2006/math" xmlns:v="urn:schemas-microsoft-com:vml" xmlns:wp14="http://schemas.microsoft.com/office/word/2010/wordprocessingDrawing" xmlns:wp="http://schemas.openxmlformats.org/drawingml/2006/wordprocessingDrawing" xmlns:w10="urn:schemas-microsoft-com:office:word" xmlns:w="http://schemas.openxmlformats.org/wordprocessingml/2006/main" xmlns:w14="http://schemas.microsoft.com/office/word/2010/wordml" xmlns:w15="http://schemas.microsoft.com/office/word/2012/wordml" xmlns:wpg="http://schemas.microsoft.com/office/word/2010/wordprocessingGroup" xmlns:wpi="http://schemas.microsoft.com/office/word/2010/wordprocessingInk" xmlns:wne="http://schemas.microsoft.com/office/word/2006/wordml" xmlns:wps="http://schemas.microsoft.com/office/word/2010/wordprocessingShape" mc:Ignorable="w14 w15 wp14">
+<w:hdr xmlns:ve="http://schemas.openxmlformats.org/markup-compatibility/2006" xmlns:o="urn:schemas-microsoft-com:office:office" xmlns:r="http://schemas.openxmlformats.org/officeDocument/2006/relationships" xmlns:m="http://schemas.openxmlformats.org/officeDocument/2006/math" xmlns:v="urn:schemas-microsoft-com:vml" xmlns:wp="http://schemas.openxmlformats.org/drawingml/2006/wordprocessingDrawing" xmlns:w10="urn:schemas-microsoft-com:office:word" xmlns:w="http://schemas.openxmlformats.org/wordprocessingml/2006/main" xmlns:wne="http://schemas.microsoft.com/office/word/2006/wordml">
   <w:p>
     <w:pPr>
       <w:pStyle w:val="Cabealho"/>
@@ -12128,7 +13246,7 @@
 </file>
 
 <file path=word/header5.xml><?xml version="1.0" encoding="utf-8"?>
-<w:hdr xmlns:wpc="http://schemas.microsoft.com/office/word/2010/wordprocessingCanvas" xmlns:mc="http://schemas.openxmlformats.org/markup-compatibility/2006" xmlns:o="urn:schemas-microsoft-com:office:office" xmlns:r="http://schemas.openxmlformats.org/officeDocument/2006/relationships" xmlns:m="http://schemas.openxmlformats.org/officeDocument/2006/math" xmlns:v="urn:schemas-microsoft-com:vml" xmlns:wp14="http://schemas.microsoft.com/office/word/2010/wordprocessingDrawing" xmlns:wp="http://schemas.openxmlformats.org/drawingml/2006/wordprocessingDrawing" xmlns:w10="urn:schemas-microsoft-com:office:word" xmlns:w="http://schemas.openxmlformats.org/wordprocessingml/2006/main" xmlns:w14="http://schemas.microsoft.com/office/word/2010/wordml" xmlns:w15="http://schemas.microsoft.com/office/word/2012/wordml" xmlns:wpg="http://schemas.microsoft.com/office/word/2010/wordprocessingGroup" xmlns:wpi="http://schemas.microsoft.com/office/word/2010/wordprocessingInk" xmlns:wne="http://schemas.microsoft.com/office/word/2006/wordml" xmlns:wps="http://schemas.microsoft.com/office/word/2010/wordprocessingShape" mc:Ignorable="w14 w15 wp14">
+<w:hdr xmlns:ve="http://schemas.openxmlformats.org/markup-compatibility/2006" xmlns:o="urn:schemas-microsoft-com:office:office" xmlns:r="http://schemas.openxmlformats.org/officeDocument/2006/relationships" xmlns:m="http://schemas.openxmlformats.org/officeDocument/2006/math" xmlns:v="urn:schemas-microsoft-com:vml" xmlns:wp="http://schemas.openxmlformats.org/drawingml/2006/wordprocessingDrawing" xmlns:w10="urn:schemas-microsoft-com:office:word" xmlns:w="http://schemas.openxmlformats.org/wordprocessingml/2006/main" xmlns:wne="http://schemas.microsoft.com/office/word/2006/wordml">
   <w:p>
     <w:pPr>
       <w:pStyle w:val="Cabealho"/>
@@ -12143,7 +13261,7 @@
 </file>
 
 <file path=word/header6.xml><?xml version="1.0" encoding="utf-8"?>
-<w:hdr xmlns:wpc="http://schemas.microsoft.com/office/word/2010/wordprocessingCanvas" xmlns:mc="http://schemas.openxmlformats.org/markup-compatibility/2006" xmlns:o="urn:schemas-microsoft-com:office:office" xmlns:r="http://schemas.openxmlformats.org/officeDocument/2006/relationships" xmlns:m="http://schemas.openxmlformats.org/officeDocument/2006/math" xmlns:v="urn:schemas-microsoft-com:vml" xmlns:wp14="http://schemas.microsoft.com/office/word/2010/wordprocessingDrawing" xmlns:wp="http://schemas.openxmlformats.org/drawingml/2006/wordprocessingDrawing" xmlns:w10="urn:schemas-microsoft-com:office:word" xmlns:w="http://schemas.openxmlformats.org/wordprocessingml/2006/main" xmlns:w14="http://schemas.microsoft.com/office/word/2010/wordml" xmlns:w15="http://schemas.microsoft.com/office/word/2012/wordml" xmlns:wpg="http://schemas.microsoft.com/office/word/2010/wordprocessingGroup" xmlns:wpi="http://schemas.microsoft.com/office/word/2010/wordprocessingInk" xmlns:wne="http://schemas.microsoft.com/office/word/2006/wordml" xmlns:wps="http://schemas.microsoft.com/office/word/2010/wordprocessingShape" mc:Ignorable="w14 w15 wp14">
+<w:hdr xmlns:ve="http://schemas.openxmlformats.org/markup-compatibility/2006" xmlns:o="urn:schemas-microsoft-com:office:office" xmlns:r="http://schemas.openxmlformats.org/officeDocument/2006/relationships" xmlns:m="http://schemas.openxmlformats.org/officeDocument/2006/math" xmlns:v="urn:schemas-microsoft-com:vml" xmlns:wp="http://schemas.openxmlformats.org/drawingml/2006/wordprocessingDrawing" xmlns:w10="urn:schemas-microsoft-com:office:word" xmlns:w="http://schemas.openxmlformats.org/wordprocessingml/2006/main" xmlns:wne="http://schemas.microsoft.com/office/word/2006/wordml">
   <w:p>
     <w:pPr>
       <w:pStyle w:val="Cabealho"/>
@@ -12153,7 +13271,7 @@
 </file>
 
 <file path=word/header7.xml><?xml version="1.0" encoding="utf-8"?>
-<w:hdr xmlns:wpc="http://schemas.microsoft.com/office/word/2010/wordprocessingCanvas" xmlns:mc="http://schemas.openxmlformats.org/markup-compatibility/2006" xmlns:o="urn:schemas-microsoft-com:office:office" xmlns:r="http://schemas.openxmlformats.org/officeDocument/2006/relationships" xmlns:m="http://schemas.openxmlformats.org/officeDocument/2006/math" xmlns:v="urn:schemas-microsoft-com:vml" xmlns:wp14="http://schemas.microsoft.com/office/word/2010/wordprocessingDrawing" xmlns:wp="http://schemas.openxmlformats.org/drawingml/2006/wordprocessingDrawing" xmlns:w10="urn:schemas-microsoft-com:office:word" xmlns:w="http://schemas.openxmlformats.org/wordprocessingml/2006/main" xmlns:w14="http://schemas.microsoft.com/office/word/2010/wordml" xmlns:w15="http://schemas.microsoft.com/office/word/2012/wordml" xmlns:wpg="http://schemas.microsoft.com/office/word/2010/wordprocessingGroup" xmlns:wpi="http://schemas.microsoft.com/office/word/2010/wordprocessingInk" xmlns:wne="http://schemas.microsoft.com/office/word/2006/wordml" xmlns:wps="http://schemas.microsoft.com/office/word/2010/wordprocessingShape" mc:Ignorable="w14 w15 wp14">
+<w:hdr xmlns:ve="http://schemas.openxmlformats.org/markup-compatibility/2006" xmlns:o="urn:schemas-microsoft-com:office:office" xmlns:r="http://schemas.openxmlformats.org/officeDocument/2006/relationships" xmlns:m="http://schemas.openxmlformats.org/officeDocument/2006/math" xmlns:v="urn:schemas-microsoft-com:vml" xmlns:wp="http://schemas.openxmlformats.org/drawingml/2006/wordprocessingDrawing" xmlns:w10="urn:schemas-microsoft-com:office:word" xmlns:w="http://schemas.openxmlformats.org/wordprocessingml/2006/main" xmlns:wne="http://schemas.microsoft.com/office/word/2006/wordml">
   <w:p>
     <w:pPr>
       <w:pStyle w:val="Cabealho"/>
@@ -12163,7 +13281,7 @@
 </file>
 
 <file path=word/numbering.xml><?xml version="1.0" encoding="utf-8"?>
-<w:numbering xmlns:wpc="http://schemas.microsoft.com/office/word/2010/wordprocessingCanvas" xmlns:mc="http://schemas.openxmlformats.org/markup-compatibility/2006" xmlns:o="urn:schemas-microsoft-com:office:office" xmlns:r="http://schemas.openxmlformats.org/officeDocument/2006/relationships" xmlns:m="http://schemas.openxmlformats.org/officeDocument/2006/math" xmlns:v="urn:schemas-microsoft-com:vml" xmlns:wp14="http://schemas.microsoft.com/office/word/2010/wordprocessingDrawing" xmlns:wp="http://schemas.openxmlformats.org/drawingml/2006/wordprocessingDrawing" xmlns:w10="urn:schemas-microsoft-com:office:word" xmlns:w="http://schemas.openxmlformats.org/wordprocessingml/2006/main" xmlns:w14="http://schemas.microsoft.com/office/word/2010/wordml" xmlns:w15="http://schemas.microsoft.com/office/word/2012/wordml" xmlns:wpg="http://schemas.microsoft.com/office/word/2010/wordprocessingGroup" xmlns:wpi="http://schemas.microsoft.com/office/word/2010/wordprocessingInk" xmlns:wne="http://schemas.microsoft.com/office/word/2006/wordml" xmlns:wps="http://schemas.microsoft.com/office/word/2010/wordprocessingShape" mc:Ignorable="w14 w15 wp14">
+<w:numbering xmlns:ve="http://schemas.openxmlformats.org/markup-compatibility/2006" xmlns:o="urn:schemas-microsoft-com:office:office" xmlns:r="http://schemas.openxmlformats.org/officeDocument/2006/relationships" xmlns:m="http://schemas.openxmlformats.org/officeDocument/2006/math" xmlns:v="urn:schemas-microsoft-com:vml" xmlns:wp="http://schemas.openxmlformats.org/drawingml/2006/wordprocessingDrawing" xmlns:w10="urn:schemas-microsoft-com:office:word" xmlns:w="http://schemas.openxmlformats.org/wordprocessingml/2006/main" xmlns:wne="http://schemas.microsoft.com/office/word/2006/wordml">
   <w:abstractNum w:abstractNumId="0">
     <w:nsid w:val="05D72FCF"/>
     <w:multiLevelType w:val="hybridMultilevel"/>
@@ -14514,7 +15632,7 @@
 </file>
 
 <file path=word/styles.xml><?xml version="1.0" encoding="utf-8"?>
-<w:styles xmlns:mc="http://schemas.openxmlformats.org/markup-compatibility/2006" xmlns:r="http://schemas.openxmlformats.org/officeDocument/2006/relationships" xmlns:w="http://schemas.openxmlformats.org/wordprocessingml/2006/main" xmlns:w14="http://schemas.microsoft.com/office/word/2010/wordml" xmlns:w15="http://schemas.microsoft.com/office/word/2012/wordml" mc:Ignorable="w14 w15">
+<w:styles xmlns:r="http://schemas.openxmlformats.org/officeDocument/2006/relationships" xmlns:w="http://schemas.openxmlformats.org/wordprocessingml/2006/main">
   <w:docDefaults>
     <w:rPrDefault>
       <w:rPr>
@@ -14524,378 +15642,139 @@
     </w:rPrDefault>
     <w:pPrDefault/>
   </w:docDefaults>
-  <w:latentStyles w:defLockedState="0" w:defUIPriority="99" w:defSemiHidden="0" w:defUnhideWhenUsed="0" w:defQFormat="0" w:count="371">
-    <w:lsdException w:name="Normal" w:uiPriority="0" w:qFormat="1"/>
-    <w:lsdException w:name="heading 1" w:qFormat="1"/>
-    <w:lsdException w:name="heading 2" w:qFormat="1"/>
-    <w:lsdException w:name="heading 3" w:qFormat="1"/>
-    <w:lsdException w:name="heading 4" w:qFormat="1"/>
-    <w:lsdException w:name="heading 5" w:qFormat="1"/>
-    <w:lsdException w:name="heading 6" w:qFormat="1"/>
-    <w:lsdException w:name="heading 7" w:unhideWhenUsed="1" w:qFormat="1"/>
-    <w:lsdException w:name="heading 8" w:unhideWhenUsed="1" w:qFormat="1"/>
-    <w:lsdException w:name="heading 9" w:unhideWhenUsed="1" w:qFormat="1"/>
-    <w:lsdException w:name="index 1" w:semiHidden="1" w:unhideWhenUsed="1"/>
-    <w:lsdException w:name="index 2" w:semiHidden="1" w:unhideWhenUsed="1"/>
-    <w:lsdException w:name="index 3" w:semiHidden="1" w:unhideWhenUsed="1"/>
-    <w:lsdException w:name="index 4" w:semiHidden="1" w:unhideWhenUsed="1"/>
-    <w:lsdException w:name="index 5" w:semiHidden="1" w:unhideWhenUsed="1"/>
-    <w:lsdException w:name="index 6" w:semiHidden="1" w:unhideWhenUsed="1"/>
-    <w:lsdException w:name="index 7" w:semiHidden="1" w:unhideWhenUsed="1"/>
-    <w:lsdException w:name="index 8" w:semiHidden="1" w:unhideWhenUsed="1"/>
-    <w:lsdException w:name="index 9" w:semiHidden="1" w:unhideWhenUsed="1"/>
-    <w:lsdException w:name="toc 1" w:semiHidden="1" w:uiPriority="39" w:unhideWhenUsed="1"/>
-    <w:lsdException w:name="toc 2" w:semiHidden="1" w:uiPriority="39" w:unhideWhenUsed="1"/>
-    <w:lsdException w:name="toc 3" w:semiHidden="1" w:uiPriority="39" w:unhideWhenUsed="1"/>
-    <w:lsdException w:name="toc 4" w:semiHidden="1" w:unhideWhenUsed="1"/>
-    <w:lsdException w:name="toc 5" w:semiHidden="1" w:unhideWhenUsed="1"/>
-    <w:lsdException w:name="toc 6" w:semiHidden="1" w:unhideWhenUsed="1"/>
-    <w:lsdException w:name="toc 7" w:semiHidden="1" w:unhideWhenUsed="1"/>
-    <w:lsdException w:name="toc 8" w:semiHidden="1" w:unhideWhenUsed="1"/>
-    <w:lsdException w:name="toc 9" w:semiHidden="1" w:unhideWhenUsed="1"/>
-    <w:lsdException w:name="Normal Indent" w:semiHidden="1" w:unhideWhenUsed="1"/>
-    <w:lsdException w:name="footnote text" w:semiHidden="1" w:unhideWhenUsed="1"/>
-    <w:lsdException w:name="annotation text" w:semiHidden="1" w:unhideWhenUsed="1"/>
-    <w:lsdException w:name="header" w:semiHidden="1" w:uiPriority="0" w:unhideWhenUsed="1"/>
-    <w:lsdException w:name="footer" w:semiHidden="1" w:unhideWhenUsed="1"/>
-    <w:lsdException w:name="index heading" w:semiHidden="1" w:unhideWhenUsed="1"/>
-    <w:lsdException w:name="caption" w:unhideWhenUsed="1" w:qFormat="1"/>
-    <w:lsdException w:name="table of figures" w:semiHidden="1" w:unhideWhenUsed="1"/>
-    <w:lsdException w:name="envelope address" w:semiHidden="1" w:unhideWhenUsed="1"/>
-    <w:lsdException w:name="envelope return" w:semiHidden="1" w:unhideWhenUsed="1"/>
-    <w:lsdException w:name="footnote reference" w:semiHidden="1" w:unhideWhenUsed="1"/>
-    <w:lsdException w:name="annotation reference" w:semiHidden="1" w:unhideWhenUsed="1"/>
-    <w:lsdException w:name="line number" w:semiHidden="1" w:unhideWhenUsed="1"/>
-    <w:lsdException w:name="page number" w:semiHidden="1" w:unhideWhenUsed="1"/>
-    <w:lsdException w:name="endnote reference" w:semiHidden="1" w:unhideWhenUsed="1"/>
-    <w:lsdException w:name="endnote text" w:semiHidden="1" w:unhideWhenUsed="1"/>
-    <w:lsdException w:name="table of authorities" w:semiHidden="1" w:unhideWhenUsed="1"/>
-    <w:lsdException w:name="macro" w:semiHidden="1" w:unhideWhenUsed="1"/>
-    <w:lsdException w:name="toa heading" w:semiHidden="1" w:unhideWhenUsed="1"/>
-    <w:lsdException w:name="List" w:semiHidden="1" w:unhideWhenUsed="1"/>
-    <w:lsdException w:name="List Bullet" w:semiHidden="1" w:unhideWhenUsed="1"/>
-    <w:lsdException w:name="List Number" w:semiHidden="1" w:unhideWhenUsed="1"/>
-    <w:lsdException w:name="List 2" w:semiHidden="1" w:unhideWhenUsed="1"/>
-    <w:lsdException w:name="List 3" w:semiHidden="1" w:unhideWhenUsed="1"/>
-    <w:lsdException w:name="List 4" w:semiHidden="1" w:unhideWhenUsed="1"/>
-    <w:lsdException w:name="List 5" w:semiHidden="1" w:unhideWhenUsed="1"/>
-    <w:lsdException w:name="List Bullet 2" w:semiHidden="1" w:unhideWhenUsed="1"/>
-    <w:lsdException w:name="List Bullet 3" w:semiHidden="1" w:unhideWhenUsed="1"/>
-    <w:lsdException w:name="List Bullet 4" w:semiHidden="1" w:unhideWhenUsed="1"/>
-    <w:lsdException w:name="List Bullet 5" w:semiHidden="1" w:unhideWhenUsed="1"/>
-    <w:lsdException w:name="List Number 2" w:semiHidden="1" w:unhideWhenUsed="1"/>
-    <w:lsdException w:name="List Number 3" w:semiHidden="1" w:unhideWhenUsed="1"/>
-    <w:lsdException w:name="List Number 4" w:semiHidden="1" w:unhideWhenUsed="1"/>
-    <w:lsdException w:name="List Number 5" w:semiHidden="1" w:unhideWhenUsed="1"/>
-    <w:lsdException w:name="Title" w:qFormat="1"/>
-    <w:lsdException w:name="Closing" w:semiHidden="1" w:unhideWhenUsed="1"/>
-    <w:lsdException w:name="Signature" w:semiHidden="1" w:unhideWhenUsed="1"/>
-    <w:lsdException w:name="Default Paragraph Font" w:semiHidden="1" w:unhideWhenUsed="1"/>
-    <w:lsdException w:name="Body Text" w:semiHidden="1" w:uiPriority="0" w:unhideWhenUsed="1"/>
-    <w:lsdException w:name="Body Text Indent" w:semiHidden="1" w:unhideWhenUsed="1"/>
-    <w:lsdException w:name="List Continue" w:semiHidden="1" w:unhideWhenUsed="1"/>
-    <w:lsdException w:name="List Continue 2" w:semiHidden="1" w:unhideWhenUsed="1"/>
-    <w:lsdException w:name="List Continue 3" w:semiHidden="1" w:unhideWhenUsed="1"/>
-    <w:lsdException w:name="List Continue 4" w:semiHidden="1" w:unhideWhenUsed="1"/>
-    <w:lsdException w:name="List Continue 5" w:semiHidden="1" w:unhideWhenUsed="1"/>
-    <w:lsdException w:name="Message Header" w:semiHidden="1" w:unhideWhenUsed="1"/>
-    <w:lsdException w:name="Subtitle" w:uiPriority="11" w:qFormat="1"/>
-    <w:lsdException w:name="Salutation" w:semiHidden="1" w:unhideWhenUsed="1"/>
-    <w:lsdException w:name="Date" w:semiHidden="1" w:unhideWhenUsed="1"/>
-    <w:lsdException w:name="Body Text First Indent" w:semiHidden="1" w:unhideWhenUsed="1"/>
-    <w:lsdException w:name="Body Text First Indent 2" w:semiHidden="1" w:unhideWhenUsed="1"/>
-    <w:lsdException w:name="Note Heading" w:semiHidden="1" w:unhideWhenUsed="1"/>
-    <w:lsdException w:name="Body Text 2" w:semiHidden="1" w:unhideWhenUsed="1"/>
-    <w:lsdException w:name="Body Text 3" w:semiHidden="1" w:unhideWhenUsed="1"/>
-    <w:lsdException w:name="Body Text Indent 2" w:semiHidden="1" w:unhideWhenUsed="1"/>
-    <w:lsdException w:name="Body Text Indent 3" w:semiHidden="1" w:unhideWhenUsed="1"/>
-    <w:lsdException w:name="Block Text" w:semiHidden="1" w:unhideWhenUsed="1"/>
-    <w:lsdException w:name="Hyperlink" w:semiHidden="1" w:unhideWhenUsed="1"/>
-    <w:lsdException w:name="FollowedHyperlink" w:semiHidden="1" w:unhideWhenUsed="1"/>
-    <w:lsdException w:name="Strong" w:uiPriority="0" w:qFormat="1"/>
-    <w:lsdException w:name="Emphasis" w:uiPriority="20" w:qFormat="1"/>
-    <w:lsdException w:name="Document Map" w:semiHidden="1" w:unhideWhenUsed="1"/>
-    <w:lsdException w:name="Plain Text" w:semiHidden="1" w:unhideWhenUsed="1"/>
-    <w:lsdException w:name="E-mail Signature" w:semiHidden="1" w:unhideWhenUsed="1"/>
-    <w:lsdException w:name="HTML Top of Form" w:semiHidden="1" w:unhideWhenUsed="1"/>
-    <w:lsdException w:name="HTML Bottom of Form" w:semiHidden="1" w:unhideWhenUsed="1"/>
-    <w:lsdException w:name="Normal (Web)" w:semiHidden="1" w:unhideWhenUsed="1"/>
-    <w:lsdException w:name="HTML Acronym" w:semiHidden="1" w:unhideWhenUsed="1"/>
-    <w:lsdException w:name="HTML Address" w:semiHidden="1" w:unhideWhenUsed="1"/>
-    <w:lsdException w:name="HTML Cite" w:semiHidden="1" w:unhideWhenUsed="1"/>
-    <w:lsdException w:name="HTML Code" w:semiHidden="1" w:unhideWhenUsed="1"/>
-    <w:lsdException w:name="HTML Definition" w:semiHidden="1" w:unhideWhenUsed="1"/>
-    <w:lsdException w:name="HTML Keyboard" w:semiHidden="1" w:unhideWhenUsed="1"/>
-    <w:lsdException w:name="HTML Preformatted" w:semiHidden="1" w:uiPriority="0" w:unhideWhenUsed="1"/>
-    <w:lsdException w:name="HTML Sample" w:semiHidden="1" w:unhideWhenUsed="1"/>
-    <w:lsdException w:name="HTML Typewriter" w:semiHidden="1" w:unhideWhenUsed="1"/>
-    <w:lsdException w:name="HTML Variable" w:semiHidden="1" w:unhideWhenUsed="1"/>
-    <w:lsdException w:name="Normal Table" w:semiHidden="1" w:unhideWhenUsed="1"/>
-    <w:lsdException w:name="annotation subject" w:semiHidden="1" w:unhideWhenUsed="1"/>
-    <w:lsdException w:name="No List" w:semiHidden="1" w:unhideWhenUsed="1"/>
-    <w:lsdException w:name="Outline List 1" w:semiHidden="1" w:unhideWhenUsed="1"/>
-    <w:lsdException w:name="Outline List 2" w:semiHidden="1" w:unhideWhenUsed="1"/>
-    <w:lsdException w:name="Outline List 3" w:semiHidden="1" w:unhideWhenUsed="1"/>
-    <w:lsdException w:name="Table Simple 1" w:semiHidden="1" w:unhideWhenUsed="1"/>
-    <w:lsdException w:name="Table Simple 2" w:semiHidden="1" w:unhideWhenUsed="1"/>
-    <w:lsdException w:name="Table Simple 3" w:semiHidden="1" w:unhideWhenUsed="1"/>
-    <w:lsdException w:name="Table Classic 1" w:semiHidden="1" w:unhideWhenUsed="1"/>
-    <w:lsdException w:name="Table Classic 2" w:semiHidden="1" w:unhideWhenUsed="1"/>
-    <w:lsdException w:name="Table Classic 3" w:semiHidden="1" w:unhideWhenUsed="1"/>
-    <w:lsdException w:name="Table Classic 4" w:semiHidden="1" w:unhideWhenUsed="1"/>
-    <w:lsdException w:name="Table Colorful 1" w:semiHidden="1" w:unhideWhenUsed="1"/>
-    <w:lsdException w:name="Table Colorful 2" w:semiHidden="1" w:unhideWhenUsed="1"/>
-    <w:lsdException w:name="Table Colorful 3" w:semiHidden="1" w:unhideWhenUsed="1"/>
-    <w:lsdException w:name="Table Columns 1" w:semiHidden="1" w:unhideWhenUsed="1"/>
-    <w:lsdException w:name="Table Columns 2" w:semiHidden="1" w:unhideWhenUsed="1"/>
-    <w:lsdException w:name="Table Columns 3" w:semiHidden="1" w:unhideWhenUsed="1"/>
-    <w:lsdException w:name="Table Columns 4" w:semiHidden="1" w:unhideWhenUsed="1"/>
-    <w:lsdException w:name="Table Columns 5" w:semiHidden="1" w:unhideWhenUsed="1"/>
-    <w:lsdException w:name="Table Grid 1" w:semiHidden="1" w:unhideWhenUsed="1"/>
-    <w:lsdException w:name="Table Grid 2" w:semiHidden="1" w:unhideWhenUsed="1"/>
-    <w:lsdException w:name="Table Grid 3" w:semiHidden="1" w:unhideWhenUsed="1"/>
-    <w:lsdException w:name="Table Grid 4" w:semiHidden="1" w:unhideWhenUsed="1"/>
-    <w:lsdException w:name="Table Grid 5" w:semiHidden="1" w:unhideWhenUsed="1"/>
-    <w:lsdException w:name="Table Grid 6" w:semiHidden="1" w:unhideWhenUsed="1"/>
-    <w:lsdException w:name="Table Grid 7" w:semiHidden="1" w:unhideWhenUsed="1"/>
-    <w:lsdException w:name="Table Grid 8" w:semiHidden="1" w:unhideWhenUsed="1"/>
-    <w:lsdException w:name="Table List 1" w:semiHidden="1" w:unhideWhenUsed="1"/>
-    <w:lsdException w:name="Table List 2" w:semiHidden="1" w:unhideWhenUsed="1"/>
-    <w:lsdException w:name="Table List 3" w:semiHidden="1" w:unhideWhenUsed="1"/>
-    <w:lsdException w:name="Table List 4" w:semiHidden="1" w:unhideWhenUsed="1"/>
-    <w:lsdException w:name="Table List 5" w:semiHidden="1" w:unhideWhenUsed="1"/>
-    <w:lsdException w:name="Table List 6" w:semiHidden="1" w:unhideWhenUsed="1"/>
-    <w:lsdException w:name="Table List 7" w:semiHidden="1" w:unhideWhenUsed="1"/>
-    <w:lsdException w:name="Table List 8" w:semiHidden="1" w:unhideWhenUsed="1"/>
-    <w:lsdException w:name="Table 3D effects 1" w:semiHidden="1" w:unhideWhenUsed="1"/>
-    <w:lsdException w:name="Table 3D effects 2" w:semiHidden="1" w:unhideWhenUsed="1"/>
-    <w:lsdException w:name="Table 3D effects 3" w:semiHidden="1" w:unhideWhenUsed="1"/>
-    <w:lsdException w:name="Table Contemporary" w:semiHidden="1" w:unhideWhenUsed="1"/>
-    <w:lsdException w:name="Table Elegant" w:semiHidden="1" w:unhideWhenUsed="1"/>
-    <w:lsdException w:name="Table Professional" w:semiHidden="1" w:unhideWhenUsed="1"/>
-    <w:lsdException w:name="Table Subtle 1" w:semiHidden="1" w:unhideWhenUsed="1"/>
-    <w:lsdException w:name="Table Subtle 2" w:semiHidden="1" w:unhideWhenUsed="1"/>
-    <w:lsdException w:name="Table Web 1" w:semiHidden="1" w:unhideWhenUsed="1"/>
-    <w:lsdException w:name="Table Web 2" w:semiHidden="1" w:unhideWhenUsed="1"/>
-    <w:lsdException w:name="Table Web 3" w:semiHidden="1" w:unhideWhenUsed="1"/>
-    <w:lsdException w:name="Balloon Text" w:semiHidden="1" w:unhideWhenUsed="1"/>
-    <w:lsdException w:name="Table Grid" w:uiPriority="59"/>
-    <w:lsdException w:name="Table Theme" w:semiHidden="1" w:unhideWhenUsed="1"/>
-    <w:lsdException w:name="Placeholder Text" w:semiHidden="1"/>
-    <w:lsdException w:name="No Spacing" w:uiPriority="1" w:qFormat="1"/>
-    <w:lsdException w:name="Light Shading" w:uiPriority="60"/>
-    <w:lsdException w:name="Light List" w:uiPriority="61"/>
-    <w:lsdException w:name="Light Grid" w:uiPriority="62"/>
-    <w:lsdException w:name="Medium Shading 1" w:uiPriority="63"/>
-    <w:lsdException w:name="Medium Shading 2" w:uiPriority="64"/>
-    <w:lsdException w:name="Medium List 1" w:uiPriority="65"/>
-    <w:lsdException w:name="Medium List 2" w:uiPriority="66"/>
-    <w:lsdException w:name="Medium Grid 1" w:uiPriority="67"/>
-    <w:lsdException w:name="Medium Grid 2" w:uiPriority="68"/>
-    <w:lsdException w:name="Medium Grid 3" w:uiPriority="69"/>
-    <w:lsdException w:name="Dark List" w:uiPriority="70"/>
-    <w:lsdException w:name="Colorful Shading" w:uiPriority="71"/>
-    <w:lsdException w:name="Colorful List" w:uiPriority="72"/>
-    <w:lsdException w:name="Colorful Grid" w:uiPriority="73"/>
-    <w:lsdException w:name="Light Shading Accent 1" w:uiPriority="60"/>
-    <w:lsdException w:name="Light List Accent 1" w:uiPriority="61"/>
-    <w:lsdException w:name="Light Grid Accent 1" w:uiPriority="62"/>
-    <w:lsdException w:name="Medium Shading 1 Accent 1" w:uiPriority="63"/>
-    <w:lsdException w:name="Medium Shading 2 Accent 1" w:uiPriority="64"/>
-    <w:lsdException w:name="Medium List 1 Accent 1" w:uiPriority="65"/>
-    <w:lsdException w:name="Revision" w:semiHidden="1"/>
-    <w:lsdException w:name="List Paragraph" w:qFormat="1"/>
-    <w:lsdException w:name="Quote" w:uiPriority="29" w:qFormat="1"/>
-    <w:lsdException w:name="Intense Quote" w:uiPriority="30" w:qFormat="1"/>
-    <w:lsdException w:name="Medium List 2 Accent 1" w:uiPriority="66"/>
-    <w:lsdException w:name="Medium Grid 1 Accent 1" w:uiPriority="67"/>
-    <w:lsdException w:name="Medium Grid 2 Accent 1" w:uiPriority="68"/>
-    <w:lsdException w:name="Medium Grid 3 Accent 1" w:uiPriority="69"/>
-    <w:lsdException w:name="Dark List Accent 1" w:uiPriority="70"/>
-    <w:lsdException w:name="Colorful Shading Accent 1" w:uiPriority="71"/>
-    <w:lsdException w:name="Colorful List Accent 1" w:uiPriority="72"/>
-    <w:lsdException w:name="Colorful Grid Accent 1" w:uiPriority="73"/>
-    <w:lsdException w:name="Light Shading Accent 2" w:uiPriority="60"/>
-    <w:lsdException w:name="Light List Accent 2" w:uiPriority="61"/>
-    <w:lsdException w:name="Light Grid Accent 2" w:uiPriority="62"/>
-    <w:lsdException w:name="Medium Shading 1 Accent 2" w:uiPriority="63"/>
-    <w:lsdException w:name="Medium Shading 2 Accent 2" w:uiPriority="64"/>
-    <w:lsdException w:name="Medium List 1 Accent 2" w:uiPriority="65"/>
-    <w:lsdException w:name="Medium List 2 Accent 2" w:uiPriority="66"/>
-    <w:lsdException w:name="Medium Grid 1 Accent 2" w:uiPriority="67"/>
-    <w:lsdException w:name="Medium Grid 2 Accent 2" w:uiPriority="68"/>
-    <w:lsdException w:name="Medium Grid 3 Accent 2" w:uiPriority="69"/>
-    <w:lsdException w:name="Dark List Accent 2" w:uiPriority="70"/>
-    <w:lsdException w:name="Colorful Shading Accent 2" w:uiPriority="71"/>
-    <w:lsdException w:name="Colorful List Accent 2" w:uiPriority="72"/>
-    <w:lsdException w:name="Colorful Grid Accent 2" w:uiPriority="73"/>
-    <w:lsdException w:name="Light Shading Accent 3" w:uiPriority="60"/>
-    <w:lsdException w:name="Light List Accent 3" w:uiPriority="61"/>
-    <w:lsdException w:name="Light Grid Accent 3" w:uiPriority="62"/>
-    <w:lsdException w:name="Medium Shading 1 Accent 3" w:uiPriority="63"/>
-    <w:lsdException w:name="Medium Shading 2 Accent 3" w:uiPriority="64"/>
-    <w:lsdException w:name="Medium List 1 Accent 3" w:uiPriority="65"/>
-    <w:lsdException w:name="Medium List 2 Accent 3" w:uiPriority="66"/>
-    <w:lsdException w:name="Medium Grid 1 Accent 3" w:uiPriority="67"/>
-    <w:lsdException w:name="Medium Grid 2 Accent 3" w:uiPriority="68"/>
-    <w:lsdException w:name="Medium Grid 3 Accent 3" w:uiPriority="69"/>
-    <w:lsdException w:name="Dark List Accent 3" w:uiPriority="70"/>
-    <w:lsdException w:name="Colorful Shading Accent 3" w:uiPriority="71"/>
-    <w:lsdException w:name="Colorful List Accent 3" w:uiPriority="72"/>
-    <w:lsdException w:name="Colorful Grid Accent 3" w:uiPriority="73"/>
-    <w:lsdException w:name="Light Shading Accent 4" w:uiPriority="60"/>
-    <w:lsdException w:name="Light List Accent 4" w:uiPriority="61"/>
-    <w:lsdException w:name="Light Grid Accent 4" w:uiPriority="62"/>
-    <w:lsdException w:name="Medium Shading 1 Accent 4" w:uiPriority="63"/>
-    <w:lsdException w:name="Medium Shading 2 Accent 4" w:uiPriority="64"/>
-    <w:lsdException w:name="Medium List 1 Accent 4" w:uiPriority="65"/>
-    <w:lsdException w:name="Medium List 2 Accent 4" w:uiPriority="66"/>
-    <w:lsdException w:name="Medium Grid 1 Accent 4" w:uiPriority="67"/>
-    <w:lsdException w:name="Medium Grid 2 Accent 4" w:uiPriority="68"/>
-    <w:lsdException w:name="Medium Grid 3 Accent 4" w:uiPriority="69"/>
-    <w:lsdException w:name="Dark List Accent 4" w:uiPriority="70"/>
-    <w:lsdException w:name="Colorful Shading Accent 4" w:uiPriority="71"/>
-    <w:lsdException w:name="Colorful List Accent 4" w:uiPriority="72"/>
-    <w:lsdException w:name="Colorful Grid Accent 4" w:uiPriority="73"/>
-    <w:lsdException w:name="Light Shading Accent 5" w:uiPriority="60"/>
-    <w:lsdException w:name="Light List Accent 5" w:uiPriority="61"/>
-    <w:lsdException w:name="Light Grid Accent 5" w:uiPriority="62"/>
-    <w:lsdException w:name="Medium Shading 1 Accent 5" w:uiPriority="63"/>
-    <w:lsdException w:name="Medium Shading 2 Accent 5" w:uiPriority="64"/>
-    <w:lsdException w:name="Medium List 1 Accent 5" w:uiPriority="65"/>
-    <w:lsdException w:name="Medium List 2 Accent 5" w:uiPriority="66"/>
-    <w:lsdException w:name="Medium Grid 1 Accent 5" w:uiPriority="67"/>
-    <w:lsdException w:name="Medium Grid 2 Accent 5" w:uiPriority="68"/>
-    <w:lsdException w:name="Medium Grid 3 Accent 5" w:uiPriority="69"/>
-    <w:lsdException w:name="Dark List Accent 5" w:uiPriority="70"/>
-    <w:lsdException w:name="Colorful Shading Accent 5" w:uiPriority="71"/>
-    <w:lsdException w:name="Colorful List Accent 5" w:uiPriority="72"/>
-    <w:lsdException w:name="Colorful Grid Accent 5" w:uiPriority="73"/>
-    <w:lsdException w:name="Light Shading Accent 6" w:uiPriority="60"/>
-    <w:lsdException w:name="Light List Accent 6" w:uiPriority="61"/>
-    <w:lsdException w:name="Light Grid Accent 6" w:uiPriority="62"/>
-    <w:lsdException w:name="Medium Shading 1 Accent 6" w:uiPriority="63"/>
-    <w:lsdException w:name="Medium Shading 2 Accent 6" w:uiPriority="64"/>
-    <w:lsdException w:name="Medium List 1 Accent 6" w:uiPriority="65"/>
-    <w:lsdException w:name="Medium List 2 Accent 6" w:uiPriority="66"/>
-    <w:lsdException w:name="Medium Grid 1 Accent 6" w:uiPriority="67"/>
-    <w:lsdException w:name="Medium Grid 2 Accent 6" w:uiPriority="68"/>
-    <w:lsdException w:name="Medium Grid 3 Accent 6" w:uiPriority="69"/>
-    <w:lsdException w:name="Dark List Accent 6" w:uiPriority="70"/>
-    <w:lsdException w:name="Colorful Shading Accent 6" w:uiPriority="71"/>
-    <w:lsdException w:name="Colorful List Accent 6" w:uiPriority="72"/>
-    <w:lsdException w:name="Colorful Grid Accent 6" w:uiPriority="73"/>
-    <w:lsdException w:name="Subtle Emphasis" w:uiPriority="19" w:qFormat="1"/>
-    <w:lsdException w:name="Intense Emphasis" w:uiPriority="21" w:qFormat="1"/>
-    <w:lsdException w:name="Subtle Reference" w:uiPriority="31" w:qFormat="1"/>
-    <w:lsdException w:name="Intense Reference" w:uiPriority="32" w:qFormat="1"/>
-    <w:lsdException w:name="Book Title" w:uiPriority="33" w:qFormat="1"/>
-    <w:lsdException w:name="Bibliography" w:semiHidden="1" w:unhideWhenUsed="1"/>
-    <w:lsdException w:name="TOC Heading" w:unhideWhenUsed="1" w:qFormat="1"/>
-    <w:lsdException w:name="Plain Table 1" w:uiPriority="41"/>
-    <w:lsdException w:name="Plain Table 2" w:uiPriority="42"/>
-    <w:lsdException w:name="Plain Table 3" w:uiPriority="43"/>
-    <w:lsdException w:name="Plain Table 4" w:uiPriority="44"/>
-    <w:lsdException w:name="Plain Table 5" w:uiPriority="45"/>
-    <w:lsdException w:name="Grid Table Light" w:uiPriority="40"/>
-    <w:lsdException w:name="Grid Table 1 Light" w:uiPriority="46"/>
-    <w:lsdException w:name="Grid Table 2" w:uiPriority="47"/>
-    <w:lsdException w:name="Grid Table 3" w:uiPriority="48"/>
-    <w:lsdException w:name="Grid Table 4" w:uiPriority="49"/>
-    <w:lsdException w:name="Grid Table 5 Dark" w:uiPriority="50"/>
-    <w:lsdException w:name="Grid Table 6 Colorful" w:uiPriority="51"/>
-    <w:lsdException w:name="Grid Table 7 Colorful" w:uiPriority="52"/>
-    <w:lsdException w:name="Grid Table 1 Light Accent 1" w:uiPriority="46"/>
-    <w:lsdException w:name="Grid Table 2 Accent 1" w:uiPriority="47"/>
-    <w:lsdException w:name="Grid Table 3 Accent 1" w:uiPriority="48"/>
-    <w:lsdException w:name="Grid Table 4 Accent 1" w:uiPriority="49"/>
-    <w:lsdException w:name="Grid Table 5 Dark Accent 1" w:uiPriority="50"/>
-    <w:lsdException w:name="Grid Table 6 Colorful Accent 1" w:uiPriority="51"/>
-    <w:lsdException w:name="Grid Table 7 Colorful Accent 1" w:uiPriority="52"/>
-    <w:lsdException w:name="Grid Table 1 Light Accent 2" w:uiPriority="46"/>
-    <w:lsdException w:name="Grid Table 2 Accent 2" w:uiPriority="47"/>
-    <w:lsdException w:name="Grid Table 3 Accent 2" w:uiPriority="48"/>
-    <w:lsdException w:name="Grid Table 4 Accent 2" w:uiPriority="49"/>
-    <w:lsdException w:name="Grid Table 5 Dark Accent 2" w:uiPriority="50"/>
-    <w:lsdException w:name="Grid Table 6 Colorful Accent 2" w:uiPriority="51"/>
-    <w:lsdException w:name="Grid Table 7 Colorful Accent 2" w:uiPriority="52"/>
-    <w:lsdException w:name="Grid Table 1 Light Accent 3" w:uiPriority="46"/>
-    <w:lsdException w:name="Grid Table 2 Accent 3" w:uiPriority="47"/>
-    <w:lsdException w:name="Grid Table 3 Accent 3" w:uiPriority="48"/>
-    <w:lsdException w:name="Grid Table 4 Accent 3" w:uiPriority="49"/>
-    <w:lsdException w:name="Grid Table 5 Dark Accent 3" w:uiPriority="50"/>
-    <w:lsdException w:name="Grid Table 6 Colorful Accent 3" w:uiPriority="51"/>
-    <w:lsdException w:name="Grid Table 7 Colorful Accent 3" w:uiPriority="52"/>
-    <w:lsdException w:name="Grid Table 1 Light Accent 4" w:uiPriority="46"/>
-    <w:lsdException w:name="Grid Table 2 Accent 4" w:uiPriority="47"/>
-    <w:lsdException w:name="Grid Table 3 Accent 4" w:uiPriority="48"/>
-    <w:lsdException w:name="Grid Table 4 Accent 4" w:uiPriority="49"/>
-    <w:lsdException w:name="Grid Table 5 Dark Accent 4" w:uiPriority="50"/>
-    <w:lsdException w:name="Grid Table 6 Colorful Accent 4" w:uiPriority="51"/>
-    <w:lsdException w:name="Grid Table 7 Colorful Accent 4" w:uiPriority="52"/>
-    <w:lsdException w:name="Grid Table 1 Light Accent 5" w:uiPriority="46"/>
-    <w:lsdException w:name="Grid Table 2 Accent 5" w:uiPriority="47"/>
-    <w:lsdException w:name="Grid Table 3 Accent 5" w:uiPriority="48"/>
-    <w:lsdException w:name="Grid Table 4 Accent 5" w:uiPriority="49"/>
-    <w:lsdException w:name="Grid Table 5 Dark Accent 5" w:uiPriority="50"/>
-    <w:lsdException w:name="Grid Table 6 Colorful Accent 5" w:uiPriority="51"/>
-    <w:lsdException w:name="Grid Table 7 Colorful Accent 5" w:uiPriority="52"/>
-    <w:lsdException w:name="Grid Table 1 Light Accent 6" w:uiPriority="46"/>
-    <w:lsdException w:name="Grid Table 2 Accent 6" w:uiPriority="47"/>
-    <w:lsdException w:name="Grid Table 3 Accent 6" w:uiPriority="48"/>
-    <w:lsdException w:name="Grid Table 4 Accent 6" w:uiPriority="49"/>
-    <w:lsdException w:name="Grid Table 5 Dark Accent 6" w:uiPriority="50"/>
-    <w:lsdException w:name="Grid Table 6 Colorful Accent 6" w:uiPriority="51"/>
-    <w:lsdException w:name="Grid Table 7 Colorful Accent 6" w:uiPriority="52"/>
-    <w:lsdException w:name="List Table 1 Light" w:uiPriority="46"/>
-    <w:lsdException w:name="List Table 2" w:uiPriority="47"/>
-    <w:lsdException w:name="List Table 3" w:uiPriority="48"/>
-    <w:lsdException w:name="List Table 4" w:uiPriority="49"/>
-    <w:lsdException w:name="List Table 5 Dark" w:uiPriority="50"/>
-    <w:lsdException w:name="List Table 6 Colorful" w:uiPriority="51"/>
-    <w:lsdException w:name="List Table 7 Colorful" w:uiPriority="52"/>
-    <w:lsdException w:name="List Table 1 Light Accent 1" w:uiPriority="46"/>
-    <w:lsdException w:name="List Table 2 Accent 1" w:uiPriority="47"/>
-    <w:lsdException w:name="List Table 3 Accent 1" w:uiPriority="48"/>
-    <w:lsdException w:name="List Table 4 Accent 1" w:uiPriority="49"/>
-    <w:lsdException w:name="List Table 5 Dark Accent 1" w:uiPriority="50"/>
-    <w:lsdException w:name="List Table 6 Colorful Accent 1" w:uiPriority="51"/>
-    <w:lsdException w:name="List Table 7 Colorful Accent 1" w:uiPriority="52"/>
-    <w:lsdException w:name="List Table 1 Light Accent 2" w:uiPriority="46"/>
-    <w:lsdException w:name="List Table 2 Accent 2" w:uiPriority="47"/>
-    <w:lsdException w:name="List Table 3 Accent 2" w:uiPriority="48"/>
-    <w:lsdException w:name="List Table 4 Accent 2" w:uiPriority="49"/>
-    <w:lsdException w:name="List Table 5 Dark Accent 2" w:uiPriority="50"/>
-    <w:lsdException w:name="List Table 6 Colorful Accent 2" w:uiPriority="51"/>
-    <w:lsdException w:name="List Table 7 Colorful Accent 2" w:uiPriority="52"/>
-    <w:lsdException w:name="List Table 1 Light Accent 3" w:uiPriority="46"/>
-    <w:lsdException w:name="List Table 2 Accent 3" w:uiPriority="47"/>
-    <w:lsdException w:name="List Table 3 Accent 3" w:uiPriority="48"/>
-    <w:lsdException w:name="List Table 4 Accent 3" w:uiPriority="49"/>
-    <w:lsdException w:name="List Table 5 Dark Accent 3" w:uiPriority="50"/>
-    <w:lsdException w:name="List Table 6 Colorful Accent 3" w:uiPriority="51"/>
-    <w:lsdException w:name="List Table 7 Colorful Accent 3" w:uiPriority="52"/>
-    <w:lsdException w:name="List Table 1 Light Accent 4" w:uiPriority="46"/>
-    <w:lsdException w:name="List Table 2 Accent 4" w:uiPriority="47"/>
-    <w:lsdException w:name="List Table 3 Accent 4" w:uiPriority="48"/>
-    <w:lsdException w:name="List Table 4 Accent 4" w:uiPriority="49"/>
-    <w:lsdException w:name="List Table 5 Dark Accent 4" w:uiPriority="50"/>
-    <w:lsdException w:name="List Table 6 Colorful Accent 4" w:uiPriority="51"/>
-    <w:lsdException w:name="List Table 7 Colorful Accent 4" w:uiPriority="52"/>
-    <w:lsdException w:name="List Table 1 Light Accent 5" w:uiPriority="46"/>
-    <w:lsdException w:name="List Table 2 Accent 5" w:uiPriority="47"/>
-    <w:lsdException w:name="List Table 3 Accent 5" w:uiPriority="48"/>
-    <w:lsdException w:name="List Table 4 Accent 5" w:uiPriority="49"/>
-    <w:lsdException w:name="List Table 5 Dark Accent 5" w:uiPriority="50"/>
-    <w:lsdException w:name="List Table 6 Colorful Accent 5" w:uiPriority="51"/>
-    <w:lsdException w:name="List Table 7 Colorful Accent 5" w:uiPriority="52"/>
-    <w:lsdException w:name="List Table 1 Light Accent 6" w:uiPriority="46"/>
-    <w:lsdException w:name="List Table 2 Accent 6" w:uiPriority="47"/>
-    <w:lsdException w:name="List Table 3 Accent 6" w:uiPriority="48"/>
-    <w:lsdException w:name="List Table 4 Accent 6" w:uiPriority="49"/>
-    <w:lsdException w:name="List Table 5 Dark Accent 6" w:uiPriority="50"/>
-    <w:lsdException w:name="List Table 6 Colorful Accent 6" w:uiPriority="51"/>
-    <w:lsdException w:name="List Table 7 Colorful Accent 6" w:uiPriority="52"/>
+  <w:latentStyles w:defLockedState="0" w:defUIPriority="99" w:defSemiHidden="1" w:defUnhideWhenUsed="1" w:defQFormat="0" w:count="267">
+    <w:lsdException w:name="Normal" w:semiHidden="0" w:uiPriority="0" w:unhideWhenUsed="0" w:qFormat="1"/>
+    <w:lsdException w:name="heading 1" w:semiHidden="0" w:unhideWhenUsed="0" w:qFormat="1"/>
+    <w:lsdException w:name="heading 2" w:semiHidden="0" w:unhideWhenUsed="0" w:qFormat="1"/>
+    <w:lsdException w:name="heading 3" w:semiHidden="0" w:unhideWhenUsed="0" w:qFormat="1"/>
+    <w:lsdException w:name="heading 4" w:semiHidden="0" w:unhideWhenUsed="0" w:qFormat="1"/>
+    <w:lsdException w:name="heading 5" w:semiHidden="0" w:unhideWhenUsed="0" w:qFormat="1"/>
+    <w:lsdException w:name="heading 6" w:semiHidden="0" w:unhideWhenUsed="0" w:qFormat="1"/>
+    <w:lsdException w:name="heading 7" w:semiHidden="0" w:qFormat="1"/>
+    <w:lsdException w:name="heading 8" w:semiHidden="0" w:qFormat="1"/>
+    <w:lsdException w:name="heading 9" w:semiHidden="0" w:qFormat="1"/>
+    <w:lsdException w:name="toc 1" w:uiPriority="39"/>
+    <w:lsdException w:name="toc 2" w:uiPriority="39"/>
+    <w:lsdException w:name="toc 3" w:uiPriority="39"/>
+    <w:lsdException w:name="header" w:uiPriority="0"/>
+    <w:lsdException w:name="caption" w:semiHidden="0" w:qFormat="1"/>
+    <w:lsdException w:name="Title" w:semiHidden="0" w:unhideWhenUsed="0" w:qFormat="1"/>
+    <w:lsdException w:name="Body Text" w:uiPriority="0"/>
+    <w:lsdException w:name="Subtitle" w:semiHidden="0" w:uiPriority="11" w:unhideWhenUsed="0" w:qFormat="1"/>
+    <w:lsdException w:name="Strong" w:semiHidden="0" w:uiPriority="0" w:unhideWhenUsed="0" w:qFormat="1"/>
+    <w:lsdException w:name="Emphasis" w:semiHidden="0" w:uiPriority="20" w:unhideWhenUsed="0" w:qFormat="1"/>
+    <w:lsdException w:name="HTML Preformatted" w:uiPriority="0"/>
+    <w:lsdException w:name="Table Grid" w:semiHidden="0" w:uiPriority="59" w:unhideWhenUsed="0"/>
+    <w:lsdException w:name="Placeholder Text" w:unhideWhenUsed="0"/>
+    <w:lsdException w:name="No Spacing" w:semiHidden="0" w:uiPriority="1" w:unhideWhenUsed="0" w:qFormat="1"/>
+    <w:lsdException w:name="Light Shading" w:semiHidden="0" w:uiPriority="60" w:unhideWhenUsed="0"/>
+    <w:lsdException w:name="Light List" w:semiHidden="0" w:uiPriority="61" w:unhideWhenUsed="0"/>
+    <w:lsdException w:name="Light Grid" w:semiHidden="0" w:uiPriority="62" w:unhideWhenUsed="0"/>
+    <w:lsdException w:name="Medium Shading 1" w:semiHidden="0" w:uiPriority="63" w:unhideWhenUsed="0"/>
+    <w:lsdException w:name="Medium Shading 2" w:semiHidden="0" w:uiPriority="64" w:unhideWhenUsed="0"/>
+    <w:lsdException w:name="Medium List 1" w:semiHidden="0" w:uiPriority="65" w:unhideWhenUsed="0"/>
+    <w:lsdException w:name="Medium List 2" w:semiHidden="0" w:uiPriority="66" w:unhideWhenUsed="0"/>
+    <w:lsdException w:name="Medium Grid 1" w:semiHidden="0" w:uiPriority="67" w:unhideWhenUsed="0"/>
+    <w:lsdException w:name="Medium Grid 2" w:semiHidden="0" w:uiPriority="68" w:unhideWhenUsed="0"/>
+    <w:lsdException w:name="Medium Grid 3" w:semiHidden="0" w:uiPriority="69" w:unhideWhenUsed="0"/>
+    <w:lsdException w:name="Dark List" w:semiHidden="0" w:uiPriority="70" w:unhideWhenUsed="0"/>
+    <w:lsdException w:name="Colorful Shading" w:semiHidden="0" w:uiPriority="71" w:unhideWhenUsed="0"/>
+    <w:lsdException w:name="Colorful List" w:semiHidden="0" w:uiPriority="72" w:unhideWhenUsed="0"/>
+    <w:lsdException w:name="Colorful Grid" w:semiHidden="0" w:uiPriority="73" w:unhideWhenUsed="0"/>
+    <w:lsdException w:name="Light Shading Accent 1" w:semiHidden="0" w:uiPriority="60" w:unhideWhenUsed="0"/>
+    <w:lsdException w:name="Light List Accent 1" w:semiHidden="0" w:uiPriority="61" w:unhideWhenUsed="0"/>
+    <w:lsdException w:name="Light Grid Accent 1" w:semiHidden="0" w:uiPriority="62" w:unhideWhenUsed="0"/>
+    <w:lsdException w:name="Medium Shading 1 Accent 1" w:semiHidden="0" w:uiPriority="63" w:unhideWhenUsed="0"/>
+    <w:lsdException w:name="Medium Shading 2 Accent 1" w:semiHidden="0" w:uiPriority="64" w:unhideWhenUsed="0"/>
+    <w:lsdException w:name="Medium List 1 Accent 1" w:semiHidden="0" w:uiPriority="65" w:unhideWhenUsed="0"/>
+    <w:lsdException w:name="Revision" w:unhideWhenUsed="0"/>
+    <w:lsdException w:name="List Paragraph" w:semiHidden="0" w:unhideWhenUsed="0" w:qFormat="1"/>
+    <w:lsdException w:name="Quote" w:semiHidden="0" w:uiPriority="29" w:unhideWhenUsed="0" w:qFormat="1"/>
+    <w:lsdException w:name="Intense Quote" w:semiHidden="0" w:uiPriority="30" w:unhideWhenUsed="0" w:qFormat="1"/>
+    <w:lsdException w:name="Medium List 2 Accent 1" w:semiHidden="0" w:uiPriority="66" w:unhideWhenUsed="0"/>
+    <w:lsdException w:name="Medium Grid 1 Accent 1" w:semiHidden="0" w:uiPriority="67" w:unhideWhenUsed="0"/>
+    <w:lsdException w:name="Medium Grid 2 Accent 1" w:semiHidden="0" w:uiPriority="68" w:unhideWhenUsed="0"/>
+    <w:lsdException w:name="Medium Grid 3 Accent 1" w:semiHidden="0" w:uiPriority="69" w:unhideWhenUsed="0"/>
+    <w:lsdException w:name="Dark List Accent 1" w:semiHidden="0" w:uiPriority="70" w:unhideWhenUsed="0"/>
+    <w:lsdException w:name="Colorful Shading Accent 1" w:semiHidden="0" w:uiPriority="71" w:unhideWhenUsed="0"/>
+    <w:lsdException w:name="Colorful List Accent 1" w:semiHidden="0" w:uiPriority="72" w:unhideWhenUsed="0"/>
+    <w:lsdException w:name="Colorful Grid Accent 1" w:semiHidden="0" w:uiPriority="73" w:unhideWhenUsed="0"/>
+    <w:lsdException w:name="Light Shading Accent 2" w:semiHidden="0" w:uiPriority="60" w:unhideWhenUsed="0"/>
+    <w:lsdException w:name="Light List Accent 2" w:semiHidden="0" w:uiPriority="61" w:unhideWhenUsed="0"/>
+    <w:lsdException w:name="Light Grid Accent 2" w:semiHidden="0" w:uiPriority="62" w:unhideWhenUsed="0"/>
+    <w:lsdException w:name="Medium Shading 1 Accent 2" w:semiHidden="0" w:uiPriority="63" w:unhideWhenUsed="0"/>
+    <w:lsdException w:name="Medium Shading 2 Accent 2" w:semiHidden="0" w:uiPriority="64" w:unhideWhenUsed="0"/>
+    <w:lsdException w:name="Medium List 1 Accent 2" w:semiHidden="0" w:uiPriority="65" w:unhideWhenUsed="0"/>
+    <w:lsdException w:name="Medium List 2 Accent 2" w:semiHidden="0" w:uiPriority="66" w:unhideWhenUsed="0"/>
+    <w:lsdException w:name="Medium Grid 1 Accent 2" w:semiHidden="0" w:uiPriority="67" w:unhideWhenUsed="0"/>
+    <w:lsdException w:name="Medium Grid 2 Accent 2" w:semiHidden="0" w:uiPriority="68" w:unhideWhenUsed="0"/>
+    <w:lsdException w:name="Medium Grid 3 Accent 2" w:semiHidden="0" w:uiPriority="69" w:unhideWhenUsed="0"/>
+    <w:lsdException w:name="Dark List Accent 2" w:semiHidden="0" w:uiPriority="70" w:unhideWhenUsed="0"/>
+    <w:lsdException w:name="Colorful Shading Accent 2" w:semiHidden="0" w:uiPriority="71" w:unhideWhenUsed="0"/>
+    <w:lsdException w:name="Colorful List Accent 2" w:semiHidden="0" w:uiPriority="72" w:unhideWhenUsed="0"/>
+    <w:lsdException w:name="Colorful Grid Accent 2" w:semiHidden="0" w:uiPriority="73" w:unhideWhenUsed="0"/>
+    <w:lsdException w:name="Light Shading Accent 3" w:semiHidden="0" w:uiPriority="60" w:unhideWhenUsed="0"/>
+    <w:lsdException w:name="Light List Accent 3" w:semiHidden="0" w:uiPriority="61" w:unhideWhenUsed="0"/>
+    <w:lsdException w:name="Light Grid Accent 3" w:semiHidden="0" w:uiPriority="62" w:unhideWhenUsed="0"/>
+    <w:lsdException w:name="Medium Shading 1 Accent 3" w:semiHidden="0" w:uiPriority="63" w:unhideWhenUsed="0"/>
+    <w:lsdException w:name="Medium Shading 2 Accent 3" w:semiHidden="0" w:uiPriority="64" w:unhideWhenUsed="0"/>
+    <w:lsdException w:name="Medium List 1 Accent 3" w:semiHidden="0" w:uiPriority="65" w:unhideWhenUsed="0"/>
+    <w:lsdException w:name="Medium List 2 Accent 3" w:semiHidden="0" w:uiPriority="66" w:unhideWhenUsed="0"/>
+    <w:lsdException w:name="Medium Grid 1 Accent 3" w:semiHidden="0" w:uiPriority="67" w:unhideWhenUsed="0"/>
+    <w:lsdException w:name="Medium Grid 2 Accent 3" w:semiHidden="0" w:uiPriority="68" w:unhideWhenUsed="0"/>
+    <w:lsdException w:name="Medium Grid 3 Accent 3" w:semiHidden="0" w:uiPriority="69" w:unhideWhenUsed="0"/>
+    <w:lsdException w:name="Dark List Accent 3" w:semiHidden="0" w:uiPriority="70" w:unhideWhenUsed="0"/>
+    <w:lsdException w:name="Colorful Shading Accent 3" w:semiHidden="0" w:uiPriority="71" w:unhideWhenUsed="0"/>
+    <w:lsdException w:name="Colorful List Accent 3" w:semiHidden="0" w:uiPriority="72" w:unhideWhenUsed="0"/>
+    <w:lsdException w:name="Colorful Grid Accent 3" w:semiHidden="0" w:uiPriority="73" w:unhideWhenUsed="0"/>
+    <w:lsdException w:name="Light Shading Accent 4" w:semiHidden="0" w:uiPriority="60" w:unhideWhenUsed="0"/>
+    <w:lsdException w:name="Light List Accent 4" w:semiHidden="0" w:uiPriority="61" w:unhideWhenUsed="0"/>
+    <w:lsdException w:name="Light Grid Accent 4" w:semiHidden="0" w:uiPriority="62" w:unhideWhenUsed="0"/>
+    <w:lsdException w:name="Medium Shading 1 Accent 4" w:semiHidden="0" w:uiPriority="63" w:unhideWhenUsed="0"/>
+    <w:lsdException w:name="Medium Shading 2 Accent 4" w:semiHidden="0" w:uiPriority="64" w:unhideWhenUsed="0"/>
+    <w:lsdException w:name="Medium List 1 Accent 4" w:semiHidden="0" w:uiPriority="65" w:unhideWhenUsed="0"/>
+    <w:lsdException w:name="Medium List 2 Accent 4" w:semiHidden="0" w:uiPriority="66" w:unhideWhenUsed="0"/>
+    <w:lsdException w:name="Medium Grid 1 Accent 4" w:semiHidden="0" w:uiPriority="67" w:unhideWhenUsed="0"/>
+    <w:lsdException w:name="Medium Grid 2 Accent 4" w:semiHidden="0" w:uiPriority="68" w:unhideWhenUsed="0"/>
+    <w:lsdException w:name="Medium Grid 3 Accent 4" w:semiHidden="0" w:uiPriority="69" w:unhideWhenUsed="0"/>
+    <w:lsdException w:name="Dark List Accent 4" w:semiHidden="0" w:uiPriority="70" w:unhideWhenUsed="0"/>
+    <w:lsdException w:name="Colorful Shading Accent 4" w:semiHidden="0" w:uiPriority="71" w:unhideWhenUsed="0"/>
+    <w:lsdException w:name="Colorful List Accent 4" w:semiHidden="0" w:uiPriority="72" w:unhideWhenUsed="0"/>
+    <w:lsdException w:name="Colorful Grid Accent 4" w:semiHidden="0" w:uiPriority="73" w:unhideWhenUsed="0"/>
+    <w:lsdException w:name="Light Shading Accent 5" w:semiHidden="0" w:uiPriority="60" w:unhideWhenUsed="0"/>
+    <w:lsdException w:name="Light List Accent 5" w:semiHidden="0" w:uiPriority="61" w:unhideWhenUsed="0"/>
+    <w:lsdException w:name="Light Grid Accent 5" w:semiHidden="0" w:uiPriority="62" w:unhideWhenUsed="0"/>
+    <w:lsdException w:name="Medium Shading 1 Accent 5" w:semiHidden="0" w:uiPriority="63" w:unhideWhenUsed="0"/>
+    <w:lsdException w:name="Medium Shading 2 Accent 5" w:semiHidden="0" w:uiPriority="64" w:unhideWhenUsed="0"/>
+    <w:lsdException w:name="Medium List 1 Accent 5" w:semiHidden="0" w:uiPriority="65" w:unhideWhenUsed="0"/>
+    <w:lsdException w:name="Medium List 2 Accent 5" w:semiHidden="0" w:uiPriority="66" w:unhideWhenUsed="0"/>
+    <w:lsdException w:name="Medium Grid 1 Accent 5" w:semiHidden="0" w:uiPriority="67" w:unhideWhenUsed="0"/>
+    <w:lsdException w:name="Medium Grid 2 Accent 5" w:semiHidden="0" w:uiPriority="68" w:unhideWhenUsed="0"/>
+    <w:lsdException w:name="Medium Grid 3 Accent 5" w:semiHidden="0" w:uiPriority="69" w:unhideWhenUsed="0"/>
+    <w:lsdException w:name="Dark List Accent 5" w:semiHidden="0" w:uiPriority="70" w:unhideWhenUsed="0"/>
+    <w:lsdException w:name="Colorful Shading Accent 5" w:semiHidden="0" w:uiPriority="71" w:unhideWhenUsed="0"/>
+    <w:lsdException w:name="Colorful List Accent 5" w:semiHidden="0" w:uiPriority="72" w:unhideWhenUsed="0"/>
+    <w:lsdException w:name="Colorful Grid Accent 5" w:semiHidden="0" w:uiPriority="73" w:unhideWhenUsed="0"/>
+    <w:lsdException w:name="Light Shading Accent 6" w:semiHidden="0" w:uiPriority="60" w:unhideWhenUsed="0"/>
+    <w:lsdException w:name="Light List Accent 6" w:semiHidden="0" w:uiPriority="61" w:unhideWhenUsed="0"/>
+    <w:lsdException w:name="Light Grid Accent 6" w:semiHidden="0" w:uiPriority="62" w:unhideWhenUsed="0"/>
+    <w:lsdException w:name="Medium Shading 1 Accent 6" w:semiHidden="0" w:uiPriority="63" w:unhideWhenUsed="0"/>
+    <w:lsdException w:name="Medium Shading 2 Accent 6" w:semiHidden="0" w:uiPriority="64" w:unhideWhenUsed="0"/>
+    <w:lsdException w:name="Medium List 1 Accent 6" w:semiHidden="0" w:uiPriority="65" w:unhideWhenUsed="0"/>
+    <w:lsdException w:name="Medium List 2 Accent 6" w:semiHidden="0" w:uiPriority="66" w:unhideWhenUsed="0"/>
+    <w:lsdException w:name="Medium Grid 1 Accent 6" w:semiHidden="0" w:uiPriority="67" w:unhideWhenUsed="0"/>
+    <w:lsdException w:name="Medium Grid 2 Accent 6" w:semiHidden="0" w:uiPriority="68" w:unhideWhenUsed="0"/>
+    <w:lsdException w:name="Medium Grid 3 Accent 6" w:semiHidden="0" w:uiPriority="69" w:unhideWhenUsed="0"/>
+    <w:lsdException w:name="Dark List Accent 6" w:semiHidden="0" w:uiPriority="70" w:unhideWhenUsed="0"/>
+    <w:lsdException w:name="Colorful Shading Accent 6" w:semiHidden="0" w:uiPriority="71" w:unhideWhenUsed="0"/>
+    <w:lsdException w:name="Colorful List Accent 6" w:semiHidden="0" w:uiPriority="72" w:unhideWhenUsed="0"/>
+    <w:lsdException w:name="Colorful Grid Accent 6" w:semiHidden="0" w:uiPriority="73" w:unhideWhenUsed="0"/>
+    <w:lsdException w:name="Subtle Emphasis" w:semiHidden="0" w:uiPriority="19" w:unhideWhenUsed="0" w:qFormat="1"/>
+    <w:lsdException w:name="Intense Emphasis" w:semiHidden="0" w:uiPriority="21" w:unhideWhenUsed="0" w:qFormat="1"/>
+    <w:lsdException w:name="Subtle Reference" w:semiHidden="0" w:uiPriority="31" w:unhideWhenUsed="0" w:qFormat="1"/>
+    <w:lsdException w:name="Intense Reference" w:semiHidden="0" w:uiPriority="32" w:unhideWhenUsed="0" w:qFormat="1"/>
+    <w:lsdException w:name="Book Title" w:semiHidden="0" w:uiPriority="33" w:unhideWhenUsed="0" w:qFormat="1"/>
+    <w:lsdException w:name="TOC Heading" w:semiHidden="0" w:qFormat="1"/>
   </w:latentStyles>
   <w:style w:type="paragraph" w:default="1" w:styleId="Normal">
     <w:name w:val="Normal"/>
@@ -15120,6 +15999,7 @@
     <w:uiPriority w:val="99"/>
     <w:semiHidden/>
     <w:unhideWhenUsed/>
+    <w:qFormat/>
     <w:tblPr>
       <w:tblInd w:w="0" w:type="dxa"/>
       <w:tblCellMar>
@@ -16482,7 +17362,7 @@
 </file>
 
 <file path=customXml/itemProps1.xml><?xml version="1.0" encoding="utf-8"?>
-<ds:datastoreItem xmlns:ds="http://schemas.openxmlformats.org/officeDocument/2006/customXml" ds:itemID="{AC2E1818-0BF5-4279-B8D7-4892530AB019}">
+<ds:datastoreItem xmlns:ds="http://schemas.openxmlformats.org/officeDocument/2006/customXml" ds:itemID="{09CCA9FF-6C16-4FBC-8C73-673944A9B987}">
   <ds:schemaRefs>
     <ds:schemaRef ds:uri="http://schemas.openxmlformats.org/officeDocument/2006/bibliography"/>
   </ds:schemaRefs>

</xml_diff>

<commit_message>
Questões (faz parte dos objetivos): Qual a diferença entre dados paciente e prontuário do paciente ? Como será o agendamento de pacientes para consulta? Como será a geração de relatórios diários, semanais ou mensais do fluxo de exames?
O que faltou (faz parte de sua descrição de usuários)
Administrador	
-Libera visualização do sistema de acordo com o nível do usuário no sistema

Gestor	Será o usuário que ficará responsável por tarefas diárias do sistema	
-Gerar código para o paciente conseguir acompanhar o exame via website
-Aprovar o agendamento de consultas on-line
-Responder a solicitações e dúvidas dos pacientes

Usuário(Paciente)
-Agendar consultas on-line ( se não for implementar deve ser removido de todo o texto)
-Verificar o status do exame realizado
</commit_message>
<xml_diff>
--- a/documentacao/G4_Documentacao1sem2014.docx
+++ b/documentacao/G4_Documentacao1sem2014.docx
@@ -1,6 +1,6 @@
 
 <file path=word/document.xml><?xml version="1.0" encoding="utf-8"?>
-<w:document xmlns:wpc="http://schemas.microsoft.com/office/word/2010/wordprocessingCanvas" xmlns:mc="http://schemas.openxmlformats.org/markup-compatibility/2006" xmlns:o="urn:schemas-microsoft-com:office:office" xmlns:r="http://schemas.openxmlformats.org/officeDocument/2006/relationships" xmlns:m="http://schemas.openxmlformats.org/officeDocument/2006/math" xmlns:v="urn:schemas-microsoft-com:vml" xmlns:wp14="http://schemas.microsoft.com/office/word/2010/wordprocessingDrawing" xmlns:wp="http://schemas.openxmlformats.org/drawingml/2006/wordprocessingDrawing" xmlns:w10="urn:schemas-microsoft-com:office:word" xmlns:w="http://schemas.openxmlformats.org/wordprocessingml/2006/main" xmlns:w14="http://schemas.microsoft.com/office/word/2010/wordml" xmlns:w15="http://schemas.microsoft.com/office/word/2012/wordml" xmlns:wpg="http://schemas.microsoft.com/office/word/2010/wordprocessingGroup" xmlns:wpi="http://schemas.microsoft.com/office/word/2010/wordprocessingInk" xmlns:wne="http://schemas.microsoft.com/office/word/2006/wordml" xmlns:wps="http://schemas.microsoft.com/office/word/2010/wordprocessingShape" mc:Ignorable="w14 w15 wp14">
+<w:document xmlns:ve="http://schemas.openxmlformats.org/markup-compatibility/2006" xmlns:o="urn:schemas-microsoft-com:office:office" xmlns:r="http://schemas.openxmlformats.org/officeDocument/2006/relationships" xmlns:m="http://schemas.openxmlformats.org/officeDocument/2006/math" xmlns:v="urn:schemas-microsoft-com:vml" xmlns:wp="http://schemas.openxmlformats.org/drawingml/2006/wordprocessingDrawing" xmlns:w10="urn:schemas-microsoft-com:office:word" xmlns:w="http://schemas.openxmlformats.org/wordprocessingml/2006/main" xmlns:wne="http://schemas.microsoft.com/office/word/2006/wordml">
   <w:body>
     <w:p>
       <w:pPr>
@@ -10,7 +10,7 @@
         <w:rPr>
           <w:noProof/>
         </w:rPr>
-        <w:pict w14:anchorId="00C75220">
+        <w:pict>
           <v:line id="_x0000_s1026" style="position:absolute;left:0;text-align:left;z-index:251656704" from="234pt,-36pt" to="234pt,-28.8pt" o:allowincell="f" strokecolor="white">
             <v:stroke startarrow="block" endarrow="block"/>
           </v:line>
@@ -176,13 +176,23 @@
         </w:rPr>
         <w:br/>
       </w:r>
+      <w:proofErr w:type="gramStart"/>
       <w:r>
         <w:rPr>
           <w:color w:val="548DD4" w:themeColor="text2" w:themeTint="99"/>
           <w:sz w:val="20"/>
           <w:szCs w:val="20"/>
         </w:rPr>
-        <w:t xml:space="preserve">[O titulo deve refletir a essência de seu projeto e não o nome do produto. </w:t>
+        <w:t>[</w:t>
+      </w:r>
+      <w:proofErr w:type="gramEnd"/>
+      <w:r>
+        <w:rPr>
+          <w:color w:val="548DD4" w:themeColor="text2" w:themeTint="99"/>
+          <w:sz w:val="20"/>
+          <w:szCs w:val="20"/>
+        </w:rPr>
+        <w:t xml:space="preserve">O titulo deve refletir a essência de seu projeto e não o nome do produto. </w:t>
       </w:r>
       <w:r>
         <w:rPr>
@@ -381,8 +391,13 @@
         <w:t>IBTA</w:t>
       </w:r>
       <w:r>
-        <w:t xml:space="preserve"> para a obtenção da certificação de Analista e Desenvolvedor de Sistemas Web</w:t>
-      </w:r>
+        <w:t xml:space="preserve"> para a obtenção da certificação de Analista e Desenvolvedor de Sistemas </w:t>
+      </w:r>
+      <w:proofErr w:type="gramStart"/>
+      <w:r>
+        <w:t>Web</w:t>
+      </w:r>
+      <w:proofErr w:type="gramEnd"/>
     </w:p>
     <w:p>
       <w:pPr>
@@ -391,7 +406,20 @@
         <w:jc w:val="right"/>
       </w:pPr>
       <w:r>
-        <w:t>Orientador: Prof.MScHelio Azevedo</w:t>
+        <w:t xml:space="preserve">Orientador: </w:t>
+      </w:r>
+      <w:proofErr w:type="spellStart"/>
+      <w:r>
+        <w:t>Prof.</w:t>
+      </w:r>
+      <w:proofErr w:type="gramStart"/>
+      <w:r>
+        <w:t>MScHelio</w:t>
+      </w:r>
+      <w:proofErr w:type="spellEnd"/>
+      <w:proofErr w:type="gramEnd"/>
+      <w:r>
+        <w:t xml:space="preserve"> Azevedo</w:t>
       </w:r>
     </w:p>
     <w:p>
@@ -629,8 +657,12 @@
       </w:r>
       <w:r>
         <w:br/>
+      </w:r>
+      <w:proofErr w:type="spellStart"/>
+      <w:r>
         <w:t>Prof.XXXXXX</w:t>
       </w:r>
+      <w:proofErr w:type="spellEnd"/>
       <w:r>
         <w:br/>
       </w:r>
@@ -640,6 +672,7 @@
     </w:p>
     <w:p>
       <w:pPr>
+        <w:spacing w:line="240" w:lineRule="auto"/>
         <w:jc w:val="center"/>
       </w:pPr>
     </w:p>
@@ -656,19 +689,6 @@
           <w:titlePg/>
         </w:sectPr>
       </w:pPr>
-      <w:r>
-        <w:t>__________________________________________________________</w:t>
-      </w:r>
-      <w:r>
-        <w:br/>
-        <w:t>Prof. XXXXXXXXXX</w:t>
-      </w:r>
-      <w:r>
-        <w:br/>
-      </w:r>
-      <w:r>
-        <w:t>Faculdades IBTA</w:t>
-      </w:r>
     </w:p>
     <w:p>
       <w:pPr>
@@ -688,9 +708,9 @@
         <w:rPr>
           <w:bCs/>
         </w:rPr>
-        <w:lastRenderedPageBreak/>
         <w:t>Aqui você faz dedicatória àqueles (as) que julgar merecedores (as).</w:t>
       </w:r>
+      <w:proofErr w:type="gramStart"/>
     </w:p>
     <w:p>
       <w:pPr>
@@ -701,6 +721,7 @@
           <w:bCs/>
         </w:rPr>
       </w:pPr>
+      <w:proofErr w:type="gramEnd"/>
     </w:p>
     <w:p>
       <w:pPr>
@@ -789,7 +810,6 @@
         <w:rPr>
           <w:bCs/>
         </w:rPr>
-        <w:lastRenderedPageBreak/>
         <w:t>“Este espaço serve para você citar um pensamento de algum autor</w:t>
       </w:r>
       <w:bookmarkEnd w:id="0"/>
@@ -851,7 +871,6 @@
         <w:ind w:firstLine="0"/>
       </w:pPr>
       <w:r>
-        <w:lastRenderedPageBreak/>
         <w:t>RESUMO</w:t>
       </w:r>
     </w:p>
@@ -874,7 +893,15 @@
         <w:pStyle w:val="Corpodetexto"/>
       </w:pPr>
       <w:r>
-        <w:t>Consiste na apresentação dos pontos relevantes de um texto. O resumo deve dar uma visão rápida e clara do trabalho; constitui-se em uma seqüência de frases concisas e objetivas e não de uma simples enumeração de tópicos. Apresenta os objetivos do estudo, o problema, a metodologia, resultados alcançados e conclusão. Deve ser digitado em espaço simples e sem parágrafos, não ultrapassando a 500 palavras.</w:t>
+        <w:t xml:space="preserve">Consiste na apresentação dos pontos relevantes de um texto. O resumo deve dar uma visão rápida e clara do trabalho; constitui-se em uma </w:t>
+      </w:r>
+      <w:proofErr w:type="spellStart"/>
+      <w:r>
+        <w:t>seqüência</w:t>
+      </w:r>
+      <w:proofErr w:type="spellEnd"/>
+      <w:r>
+        <w:t xml:space="preserve"> de frases concisas e objetivas e não de uma simples enumeração de tópicos. Apresenta os objetivos do estudo, o problema, a metodologia, resultados alcançados e conclusão. Deve ser digitado em espaço simples e sem parágrafos, não ultrapassando a 500 palavras.</w:t>
       </w:r>
     </w:p>
     <w:p>
@@ -896,16 +923,50 @@
         <w:t xml:space="preserve">Palavras-chave: </w:t>
       </w:r>
       <w:r>
-        <w:t>São palavras representativas do conteúdo do trabalho, separadas entre si por ponto e vírgula.</w:t>
-      </w:r>
-      <w:r>
-        <w:t>Minimo de 3, máximo de 5</w:t>
+        <w:t xml:space="preserve">São palavras representativas do conteúdo do trabalho, separadas entre si por ponto e </w:t>
+      </w:r>
+      <w:proofErr w:type="gramStart"/>
+      <w:r>
+        <w:t>vírgula.</w:t>
+      </w:r>
+      <w:proofErr w:type="spellStart"/>
+      <w:proofErr w:type="gramEnd"/>
+      <w:r>
+        <w:t>Minimo</w:t>
+      </w:r>
+      <w:proofErr w:type="spellEnd"/>
+      <w:r>
+        <w:t xml:space="preserve"> de 3, máximo de 5</w:t>
       </w:r>
       <w:r>
         <w:t>. As p</w:t>
       </w:r>
       <w:r>
-        <w:t>alavras chaves deve refletir a área de seu projeto (gestão, vendas, relacionamentos, etc) e sub área (finanças, almoxarifado, vendas de livros, etc).</w:t>
+        <w:t xml:space="preserve">alavras chaves deve refletir a área de seu projeto (gestão, vendas, relacionamentos, </w:t>
+      </w:r>
+      <w:proofErr w:type="spellStart"/>
+      <w:r>
+        <w:t>etc</w:t>
+      </w:r>
+      <w:proofErr w:type="spellEnd"/>
+      <w:r>
+        <w:t xml:space="preserve">) e </w:t>
+      </w:r>
+      <w:proofErr w:type="gramStart"/>
+      <w:r>
+        <w:t>sub área</w:t>
+      </w:r>
+      <w:proofErr w:type="gramEnd"/>
+      <w:r>
+        <w:t xml:space="preserve"> (finanças, almoxarifado, vendas de livros, </w:t>
+      </w:r>
+      <w:proofErr w:type="spellStart"/>
+      <w:r>
+        <w:t>etc</w:t>
+      </w:r>
+      <w:proofErr w:type="spellEnd"/>
+      <w:r>
+        <w:t>).</w:t>
       </w:r>
     </w:p>
     <w:p>
@@ -941,7 +1002,6 @@
           <w:bCs/>
           <w:lang w:val="en-US"/>
         </w:rPr>
-        <w:lastRenderedPageBreak/>
         <w:t>ABSTRACT</w:t>
       </w:r>
     </w:p>
@@ -1026,32 +1086,58 @@
           <w:bCs/>
           <w:lang w:val="en-US"/>
         </w:rPr>
-        <w:t>Key words:</w:t>
-      </w:r>
-      <w:r>
-        <w:rPr>
-          <w:color w:val="000000"/>
-          <w:lang w:val="en-US"/>
-        </w:rPr>
-        <w:t>They are representative words of the content of the work, separate between itself for point and comma.</w:t>
-      </w:r>
-    </w:p>
-    <w:p>
-      <w:pPr>
-        <w:jc w:val="center"/>
+        <w:t xml:space="preserve">Key </w:t>
+      </w:r>
+      <w:proofErr w:type="spellStart"/>
+      <w:r>
         <w:rPr>
           <w:b/>
           <w:bCs/>
           <w:lang w:val="en-US"/>
         </w:rPr>
-      </w:pPr>
+        <w:t>words</w:t>
+      </w:r>
+      <w:proofErr w:type="gramStart"/>
       <w:r>
         <w:rPr>
           <w:b/>
           <w:bCs/>
           <w:lang w:val="en-US"/>
         </w:rPr>
-        <w:lastRenderedPageBreak/>
+        <w:t>:</w:t>
+      </w:r>
+      <w:r>
+        <w:rPr>
+          <w:color w:val="000000"/>
+          <w:lang w:val="en-US"/>
+        </w:rPr>
+        <w:t>They</w:t>
+      </w:r>
+      <w:proofErr w:type="spellEnd"/>
+      <w:proofErr w:type="gramEnd"/>
+      <w:r>
+        <w:rPr>
+          <w:color w:val="000000"/>
+          <w:lang w:val="en-US"/>
+        </w:rPr>
+        <w:t xml:space="preserve"> are representative words of the content of the work, separate between itself for point and comma.</w:t>
+      </w:r>
+    </w:p>
+    <w:p>
+      <w:pPr>
+        <w:jc w:val="center"/>
+        <w:rPr>
+          <w:b/>
+          <w:bCs/>
+          <w:lang w:val="en-US"/>
+        </w:rPr>
+      </w:pPr>
+      <w:r>
+        <w:rPr>
+          <w:b/>
+          <w:bCs/>
+          <w:lang w:val="en-US"/>
+        </w:rPr>
         <w:t>LISTA DE ILUSTRAÇÕES</w:t>
       </w:r>
     </w:p>
@@ -1897,7 +1983,6 @@
           <w:bCs/>
           <w:color w:val="000000"/>
         </w:rPr>
-        <w:lastRenderedPageBreak/>
         <w:t>LISTA DE TABELAS</w:t>
       </w:r>
       <w:bookmarkEnd w:id="2"/>
@@ -2167,7 +2252,6 @@
           <w:b/>
           <w:bCs/>
         </w:rPr>
-        <w:lastRenderedPageBreak/>
         <w:t xml:space="preserve">LISTA DE </w:t>
       </w:r>
       <w:bookmarkEnd w:id="4"/>
@@ -2185,7 +2269,7 @@
       <w:tblPr>
         <w:tblW w:w="0" w:type="auto"/>
         <w:tblInd w:w="-106" w:type="dxa"/>
-        <w:tblLook w:val="0000" w:firstRow="0" w:lastRow="0" w:firstColumn="0" w:lastColumn="0" w:noHBand="0" w:noVBand="0"/>
+        <w:tblLook w:val="0000"/>
       </w:tblPr>
       <w:tblGrid>
         <w:gridCol w:w="1809"/>
@@ -2232,11 +2316,33 @@
                 <w:color w:val="0000FF"/>
               </w:rPr>
             </w:pPr>
+            <w:proofErr w:type="gramStart"/>
             <w:r>
               <w:rPr>
                 <w:color w:val="0000FF"/>
               </w:rPr>
-              <w:t>Insira neste setor as abreviaturas de seu trabalho. Exmplos:</w:t>
+              <w:t>Insira</w:t>
+            </w:r>
+            <w:proofErr w:type="gramEnd"/>
+            <w:r>
+              <w:rPr>
+                <w:color w:val="0000FF"/>
+              </w:rPr>
+              <w:t xml:space="preserve"> neste setor as abreviaturas de seu trabalho. </w:t>
+            </w:r>
+            <w:proofErr w:type="spellStart"/>
+            <w:r>
+              <w:rPr>
+                <w:color w:val="0000FF"/>
+              </w:rPr>
+              <w:t>Exmplos</w:t>
+            </w:r>
+            <w:proofErr w:type="spellEnd"/>
+            <w:r>
+              <w:rPr>
+                <w:color w:val="0000FF"/>
+              </w:rPr>
+              <w:t>:</w:t>
             </w:r>
           </w:p>
         </w:tc>
@@ -2332,12 +2438,16 @@
                 <w:color w:val="0000FF"/>
               </w:rPr>
             </w:pPr>
+            <w:proofErr w:type="spellStart"/>
+            <w:proofErr w:type="gramStart"/>
             <w:r>
               <w:rPr>
                 <w:color w:val="0000FF"/>
               </w:rPr>
               <w:t>UnifiedModelingLanguage</w:t>
             </w:r>
+            <w:proofErr w:type="spellEnd"/>
+            <w:proofErr w:type="gramEnd"/>
           </w:p>
         </w:tc>
       </w:tr>
@@ -2505,7 +2615,6 @@
           <w:sz w:val="24"/>
           <w:szCs w:val="24"/>
         </w:rPr>
-        <w:lastRenderedPageBreak/>
         <w:t>SUMÁRIO</w:t>
       </w:r>
     </w:p>
@@ -5999,7 +6108,6 @@
       <w:bookmarkStart w:id="8" w:name="_Toc269327223"/>
       <w:bookmarkStart w:id="9" w:name="_Toc378408135"/>
       <w:r>
-        <w:lastRenderedPageBreak/>
         <w:t>I</w:t>
       </w:r>
       <w:bookmarkEnd w:id="5"/>
@@ -6026,10 +6134,15 @@
       <w:bookmarkStart w:id="10" w:name="_Toc269829179"/>
       <w:bookmarkStart w:id="11" w:name="_Toc378408136"/>
       <w:r>
-        <w:t>Contexto e Problematização</w:t>
+        <w:t xml:space="preserve">Contexto e </w:t>
+      </w:r>
+      <w:proofErr w:type="spellStart"/>
+      <w:r>
+        <w:t>Problematização</w:t>
       </w:r>
       <w:bookmarkEnd w:id="10"/>
       <w:bookmarkEnd w:id="11"/>
+      <w:proofErr w:type="spellEnd"/>
     </w:p>
     <w:p>
       <w:pPr>
@@ -6042,7 +6155,35 @@
         <w:rPr>
           <w:color w:val="000000" w:themeColor="text1"/>
         </w:rPr>
-        <w:t xml:space="preserve">O projeto envolve um sistema para gerenciamento de um laboratório de exames clínicos. O usuário(paciente) poderá ter acesso ao sistema via website para agendamento virtual de um exame, verificar o andamento e resultado de exames. Haverá também usuários que serão administradores do sistema que irão </w:t>
+        <w:t xml:space="preserve">O projeto envolve um sistema para gerenciamento de um laboratório de exames clínicos. O </w:t>
+      </w:r>
+      <w:proofErr w:type="gramStart"/>
+      <w:r>
+        <w:rPr>
+          <w:color w:val="000000" w:themeColor="text1"/>
+        </w:rPr>
+        <w:t>usuário(</w:t>
+      </w:r>
+      <w:proofErr w:type="gramEnd"/>
+      <w:r>
+        <w:rPr>
+          <w:color w:val="000000" w:themeColor="text1"/>
+        </w:rPr>
+        <w:t xml:space="preserve">paciente) poderá ter acesso ao sistema via </w:t>
+      </w:r>
+      <w:proofErr w:type="spellStart"/>
+      <w:r>
+        <w:rPr>
+          <w:color w:val="000000" w:themeColor="text1"/>
+        </w:rPr>
+        <w:t>website</w:t>
+      </w:r>
+      <w:proofErr w:type="spellEnd"/>
+      <w:r>
+        <w:rPr>
+          <w:color w:val="000000" w:themeColor="text1"/>
+        </w:rPr>
+        <w:t xml:space="preserve"> para agendamento virtual de um exame, verificar o andamento e resultado de exames. Haverá também usuários que serão administradores do sistema que irão </w:t>
       </w:r>
       <w:commentRangeStart w:id="12"/>
       <w:r>
@@ -6076,7 +6217,35 @@
         <w:rPr>
           <w:color w:val="000000" w:themeColor="text1"/>
         </w:rPr>
-        <w:t>As interfaces serão, um website para acesso do paciente e um sistema para os administradores poderem realizar todas as tarefas que forem necessárias para a gestão.</w:t>
+        <w:t xml:space="preserve">As interfaces </w:t>
+      </w:r>
+      <w:proofErr w:type="gramStart"/>
+      <w:r>
+        <w:rPr>
+          <w:color w:val="000000" w:themeColor="text1"/>
+        </w:rPr>
+        <w:t>serão,</w:t>
+      </w:r>
+      <w:proofErr w:type="gramEnd"/>
+      <w:r>
+        <w:rPr>
+          <w:color w:val="000000" w:themeColor="text1"/>
+        </w:rPr>
+        <w:t xml:space="preserve"> um </w:t>
+      </w:r>
+      <w:proofErr w:type="spellStart"/>
+      <w:r>
+        <w:rPr>
+          <w:color w:val="000000" w:themeColor="text1"/>
+        </w:rPr>
+        <w:t>website</w:t>
+      </w:r>
+      <w:proofErr w:type="spellEnd"/>
+      <w:r>
+        <w:rPr>
+          <w:color w:val="000000" w:themeColor="text1"/>
+        </w:rPr>
+        <w:t xml:space="preserve"> para acesso do paciente e um sistema para os administradores poderem realizar todas as tarefas que forem necessárias para a gestão.</w:t>
       </w:r>
     </w:p>
     <w:p>
@@ -6136,19 +6305,19 @@
           <w:sz w:val="24"/>
           <w:szCs w:val="24"/>
         </w:rPr>
-        <w:t>Aprimorar o gerenciamento de um consultório clinico.</w:t>
-      </w:r>
-    </w:p>
-    <w:p>
-      <w:pPr>
-        <w:pStyle w:val="Pargrafonormal"/>
+        <w:t xml:space="preserve">Aprimorar o gerenciamento de um consultório </w:t>
+      </w:r>
+      <w:proofErr w:type="gramStart"/>
+      <w:r>
         <w:rPr>
           <w:rFonts w:ascii="Times New Roman" w:hAnsi="Times New Roman"/>
           <w:color w:val="000000" w:themeColor="text1"/>
           <w:sz w:val="24"/>
           <w:szCs w:val="24"/>
         </w:rPr>
-      </w:pPr>
+        <w:t>clinico</w:t>
+      </w:r>
+      <w:proofErr w:type="gramEnd"/>
       <w:r>
         <w:rPr>
           <w:rFonts w:ascii="Times New Roman" w:hAnsi="Times New Roman"/>
@@ -6156,7 +6325,47 @@
           <w:sz w:val="24"/>
           <w:szCs w:val="24"/>
         </w:rPr>
-        <w:t>Ter o controle e histórico de todas consultas de algum paciente.</w:t>
+        <w:t>.</w:t>
+      </w:r>
+    </w:p>
+    <w:p>
+      <w:pPr>
+        <w:pStyle w:val="Pargrafonormal"/>
+        <w:rPr>
+          <w:rFonts w:ascii="Times New Roman" w:hAnsi="Times New Roman"/>
+          <w:color w:val="000000" w:themeColor="text1"/>
+          <w:sz w:val="24"/>
+          <w:szCs w:val="24"/>
+        </w:rPr>
+      </w:pPr>
+      <w:r>
+        <w:rPr>
+          <w:rFonts w:ascii="Times New Roman" w:hAnsi="Times New Roman"/>
+          <w:color w:val="000000" w:themeColor="text1"/>
+          <w:sz w:val="24"/>
+          <w:szCs w:val="24"/>
+        </w:rPr>
+        <w:t xml:space="preserve">Ter o controle e histórico de </w:t>
+      </w:r>
+      <w:proofErr w:type="gramStart"/>
+      <w:r>
+        <w:rPr>
+          <w:rFonts w:ascii="Times New Roman" w:hAnsi="Times New Roman"/>
+          <w:color w:val="000000" w:themeColor="text1"/>
+          <w:sz w:val="24"/>
+          <w:szCs w:val="24"/>
+        </w:rPr>
+        <w:t>todas</w:t>
+      </w:r>
+      <w:proofErr w:type="gramEnd"/>
+      <w:r>
+        <w:rPr>
+          <w:rFonts w:ascii="Times New Roman" w:hAnsi="Times New Roman"/>
+          <w:color w:val="000000" w:themeColor="text1"/>
+          <w:sz w:val="24"/>
+          <w:szCs w:val="24"/>
+        </w:rPr>
+        <w:t xml:space="preserve"> consultas de algum paciente.</w:t>
       </w:r>
     </w:p>
     <w:p>
@@ -6191,7 +6400,21 @@
         <w:rPr>
           <w:color w:val="000000" w:themeColor="text1"/>
         </w:rPr>
-        <w:t>Este projeto tem por objetivo a implementação de um sistema que gerencie um laboratório de exames clínicos.</w:t>
+        <w:t xml:space="preserve">Este projeto tem por objetivo a </w:t>
+      </w:r>
+      <w:proofErr w:type="gramStart"/>
+      <w:r>
+        <w:rPr>
+          <w:color w:val="000000" w:themeColor="text1"/>
+        </w:rPr>
+        <w:t>implementação</w:t>
+      </w:r>
+      <w:proofErr w:type="gramEnd"/>
+      <w:r>
+        <w:rPr>
+          <w:color w:val="000000" w:themeColor="text1"/>
+        </w:rPr>
+        <w:t xml:space="preserve"> de um sistema que gerencie um laboratório de exames clínicos.</w:t>
       </w:r>
     </w:p>
     <w:p/>
@@ -6231,8 +6454,16 @@
         <w:rPr>
           <w:color w:val="000000" w:themeColor="text1"/>
         </w:rPr>
-        <w:t>Agendar exames de pacientes via website</w:t>
-      </w:r>
+        <w:t xml:space="preserve">Agendar exames de pacientes via </w:t>
+      </w:r>
+      <w:proofErr w:type="spellStart"/>
+      <w:r>
+        <w:rPr>
+          <w:color w:val="000000" w:themeColor="text1"/>
+        </w:rPr>
+        <w:t>website</w:t>
+      </w:r>
+      <w:proofErr w:type="spellEnd"/>
     </w:p>
     <w:p>
       <w:pPr>
@@ -6307,8 +6538,16 @@
         <w:rPr>
           <w:color w:val="000000" w:themeColor="text1"/>
         </w:rPr>
-        <w:t>Gerar relatórios diários, semanais ou mensais do fluxo de exames</w:t>
-      </w:r>
+        <w:t xml:space="preserve">Gerar relatórios diários, semanais ou mensais do fluxo de </w:t>
+      </w:r>
+      <w:proofErr w:type="gramStart"/>
+      <w:r>
+        <w:rPr>
+          <w:color w:val="000000" w:themeColor="text1"/>
+        </w:rPr>
+        <w:t>exames</w:t>
+      </w:r>
+      <w:proofErr w:type="gramEnd"/>
     </w:p>
     <w:p/>
     <w:p/>
@@ -6386,7 +6625,7 @@
           <w:left w:w="70" w:type="dxa"/>
           <w:right w:w="70" w:type="dxa"/>
         </w:tblCellMar>
-        <w:tblLook w:val="0000" w:firstRow="0" w:lastRow="0" w:firstColumn="0" w:lastColumn="0" w:noHBand="0" w:noVBand="0"/>
+        <w:tblLook w:val="0000"/>
       </w:tblPr>
       <w:tblGrid>
         <w:gridCol w:w="2506"/>
@@ -6509,8 +6748,13 @@
               <w:pStyle w:val="InfoBlue0"/>
             </w:pPr>
             <w:r>
-              <w:t>Danilo Missio</w:t>
+              <w:t xml:space="preserve">Danilo </w:t>
             </w:r>
+            <w:proofErr w:type="spellStart"/>
+            <w:r>
+              <w:t>Missio</w:t>
+            </w:r>
+            <w:proofErr w:type="spellEnd"/>
           </w:p>
           <w:p>
             <w:pPr>
@@ -6652,8 +6896,13 @@
               <w:pStyle w:val="InfoBlue0"/>
             </w:pPr>
             <w:r>
-              <w:t>Danilo Missio</w:t>
+              <w:t xml:space="preserve">Danilo </w:t>
             </w:r>
+            <w:proofErr w:type="spellStart"/>
+            <w:r>
+              <w:t>Missio</w:t>
+            </w:r>
+            <w:proofErr w:type="spellEnd"/>
           </w:p>
           <w:p>
             <w:pPr>
@@ -6716,8 +6965,13 @@
               <w:pStyle w:val="InfoBlue0"/>
             </w:pPr>
             <w:r>
-              <w:t>Danilo Missio</w:t>
+              <w:t xml:space="preserve">Danilo </w:t>
             </w:r>
+            <w:proofErr w:type="spellStart"/>
+            <w:r>
+              <w:t>Missio</w:t>
+            </w:r>
+            <w:proofErr w:type="spellEnd"/>
           </w:p>
         </w:tc>
       </w:tr>
@@ -6760,8 +7014,13 @@
               <w:pStyle w:val="InfoBlue0"/>
             </w:pPr>
             <w:r>
-              <w:t>Danilo Missio</w:t>
+              <w:t xml:space="preserve">Danilo </w:t>
             </w:r>
+            <w:proofErr w:type="spellStart"/>
+            <w:r>
+              <w:t>Missio</w:t>
+            </w:r>
+            <w:proofErr w:type="spellEnd"/>
           </w:p>
           <w:p>
             <w:pPr>
@@ -6810,8 +7069,13 @@
             <w:pPr>
               <w:pStyle w:val="InfoBlue0"/>
             </w:pPr>
+            <w:proofErr w:type="gramStart"/>
             <w:r>
-              <w:t>Implementar o sistema conforme as especificações.</w:t>
+              <w:t>Implementar</w:t>
+            </w:r>
+            <w:proofErr w:type="gramEnd"/>
+            <w:r>
+              <w:t xml:space="preserve"> o sistema conforme as especificações.</w:t>
             </w:r>
           </w:p>
         </w:tc>
@@ -6824,8 +7088,13 @@
               <w:pStyle w:val="InfoBlue0"/>
             </w:pPr>
             <w:r>
-              <w:t>Danilo Missio</w:t>
+              <w:t xml:space="preserve">Danilo </w:t>
             </w:r>
+            <w:proofErr w:type="spellStart"/>
+            <w:r>
+              <w:t>Missio</w:t>
+            </w:r>
+            <w:proofErr w:type="spellEnd"/>
           </w:p>
           <w:p>
             <w:pPr>
@@ -7002,8 +7271,13 @@
               <w:pStyle w:val="InfoBlue0"/>
             </w:pPr>
             <w:r>
-              <w:t>Danilo Missio</w:t>
+              <w:t xml:space="preserve">Danilo </w:t>
             </w:r>
+            <w:proofErr w:type="spellStart"/>
+            <w:r>
+              <w:t>Missio</w:t>
+            </w:r>
+            <w:proofErr w:type="spellEnd"/>
           </w:p>
           <w:p>
             <w:pPr>
@@ -7051,8 +7325,13 @@
               <w:pStyle w:val="InfoBlue0"/>
             </w:pPr>
             <w:r>
-              <w:t>Danilo Missio</w:t>
+              <w:t xml:space="preserve">Danilo </w:t>
             </w:r>
+            <w:proofErr w:type="spellStart"/>
+            <w:r>
+              <w:t>Missio</w:t>
+            </w:r>
+            <w:proofErr w:type="spellEnd"/>
           </w:p>
           <w:p>
             <w:pPr>
@@ -7161,7 +7440,6 @@
         <w:rPr>
           <w:lang w:val="fr-FR"/>
         </w:rPr>
-        <w:lastRenderedPageBreak/>
         <w:t>Resumo dos Usuários</w:t>
       </w:r>
       <w:bookmarkEnd w:id="28"/>
@@ -7182,7 +7460,7 @@
           <w:insideV w:val="single" w:sz="6" w:space="0" w:color="000000"/>
         </w:tblBorders>
         <w:tblLayout w:type="fixed"/>
-        <w:tblLook w:val="0000" w:firstRow="0" w:lastRow="0" w:firstColumn="0" w:lastColumn="0" w:noHBand="0" w:noVBand="0"/>
+        <w:tblLook w:val="0000"/>
       </w:tblPr>
       <w:tblGrid>
         <w:gridCol w:w="1718"/>
@@ -7499,6 +7777,7 @@
               </w:rPr>
               <w:t xml:space="preserve">Gerar código para o paciente conseguir acompanhar o exame via </w:t>
             </w:r>
+            <w:proofErr w:type="spellStart"/>
             <w:r>
               <w:rPr>
                 <w:i/>
@@ -7511,6 +7790,7 @@
               </w:rPr>
               <w:t>website</w:t>
             </w:r>
+            <w:proofErr w:type="spellEnd"/>
           </w:p>
           <w:p>
             <w:pPr>
@@ -7628,8 +7908,13 @@
             <w:pPr>
               <w:pStyle w:val="InfoBlue0"/>
             </w:pPr>
+            <w:proofErr w:type="gramStart"/>
             <w:r>
-              <w:t>Usuário(Paciente)</w:t>
+              <w:t>Usuário(</w:t>
+            </w:r>
+            <w:proofErr w:type="gramEnd"/>
+            <w:r>
+              <w:t>Paciente)</w:t>
             </w:r>
           </w:p>
         </w:tc>
@@ -7729,7 +8014,15 @@
         <w:ind w:firstLine="709"/>
       </w:pPr>
       <w:r>
-        <w:t xml:space="preserve">O Ambiente do usuário é organizado e de fácil entendimento, facilitando as tarefas executadas e diminuindo o tempo gasto para realiza-las. O website </w:t>
+        <w:t xml:space="preserve">O Ambiente do usuário é organizado e de fácil entendimento, facilitando as tarefas executadas e diminuindo o tempo gasto para realiza-las. O </w:t>
+      </w:r>
+      <w:proofErr w:type="spellStart"/>
+      <w:r>
+        <w:t>website</w:t>
+      </w:r>
+      <w:proofErr w:type="spellEnd"/>
+      <w:r>
+        <w:t xml:space="preserve"> </w:t>
       </w:r>
       <w:r>
         <w:t>oferece um sistema de verificação de exames realizados, onde o usuário pode consultar seus exames através de um código recebido por um atendente após fazer seu exame no laboratório.</w:t>
@@ -7757,7 +8050,15 @@
         <w:ind w:firstLine="709"/>
       </w:pPr>
       <w:r>
-        <w:t>O foco do website é ser funcional nos computadores/desktops, mas a interface também proporcionara o acesso através de outr</w:t>
+        <w:t xml:space="preserve">O foco do </w:t>
+      </w:r>
+      <w:proofErr w:type="spellStart"/>
+      <w:r>
+        <w:t>website</w:t>
+      </w:r>
+      <w:proofErr w:type="spellEnd"/>
+      <w:r>
+        <w:t xml:space="preserve"> é ser funcional nos computadores/desktops, mas a interface também proporcionara o acesso através de outr</w:t>
       </w:r>
       <w:r>
         <w:t>os dispositivos</w:t>
@@ -7803,7 +8104,6 @@
       <w:bookmarkStart w:id="45" w:name="_Toc18208273"/>
       <w:bookmarkStart w:id="46" w:name="_Toc378408145"/>
       <w:r>
-        <w:lastRenderedPageBreak/>
         <w:t xml:space="preserve">Alternativas e </w:t>
       </w:r>
       <w:commentRangeStart w:id="47"/>
@@ -7847,7 +8147,15 @@
         <w:ind w:firstLine="709"/>
       </w:pPr>
       <w:r>
-        <w:t xml:space="preserve">Os principais pontos fortes que serão analisados na concorrência são: Fluidez do website e da interface; formas de interação </w:t>
+        <w:t xml:space="preserve">Os principais pontos fortes que serão analisados na concorrência são: Fluidez do </w:t>
+      </w:r>
+      <w:proofErr w:type="spellStart"/>
+      <w:r>
+        <w:t>website</w:t>
+      </w:r>
+      <w:proofErr w:type="spellEnd"/>
+      <w:r>
+        <w:t xml:space="preserve"> e da interface; formas de interação </w:t>
       </w:r>
       <w:r>
         <w:t xml:space="preserve">do sistema </w:t>
@@ -7956,7 +8264,15 @@
         <w:ind w:firstLine="709"/>
       </w:pPr>
       <w:r>
-        <w:t xml:space="preserve">O Produto irá possuir também um website padrão capaz de fornecer informações e </w:t>
+        <w:t xml:space="preserve">O Produto irá possuir também um </w:t>
+      </w:r>
+      <w:proofErr w:type="spellStart"/>
+      <w:r>
+        <w:t>website</w:t>
+      </w:r>
+      <w:proofErr w:type="spellEnd"/>
+      <w:r>
+        <w:t xml:space="preserve"> padrão capaz de fornecer informações e </w:t>
       </w:r>
       <w:r>
         <w:t xml:space="preserve">a opção de </w:t>
@@ -8030,7 +8346,15 @@
         <w:ind w:left="709"/>
       </w:pPr>
       <w:r>
-        <w:t>As maquinas clientes deverão possuir disponíveis browser e rede para gerenciamento de</w:t>
+        <w:t xml:space="preserve">As maquinas clientes deverão possuir </w:t>
+      </w:r>
+      <w:proofErr w:type="gramStart"/>
+      <w:r>
+        <w:t>disponíveis browser</w:t>
+      </w:r>
+      <w:proofErr w:type="gramEnd"/>
+      <w:r>
+        <w:t xml:space="preserve"> e rede para gerenciamento de</w:t>
       </w:r>
       <w:r>
         <w:t xml:space="preserve"> algumas</w:t>
@@ -8044,7 +8368,15 @@
         <w:ind w:firstLine="709"/>
       </w:pPr>
       <w:r>
-        <w:t>As maquinas servidores deverão suportar os servidores de aplicações necessários para o website e banco de dados.</w:t>
+        <w:t xml:space="preserve">As maquinas servidores deverão suportar os servidores de aplicações necessários para o </w:t>
+      </w:r>
+      <w:proofErr w:type="spellStart"/>
+      <w:r>
+        <w:t>website</w:t>
+      </w:r>
+      <w:proofErr w:type="spellEnd"/>
+      <w:r>
+        <w:t xml:space="preserve"> e banco de dados.</w:t>
       </w:r>
     </w:p>
     <w:p>
@@ -8052,7 +8384,23 @@
         <w:ind w:firstLine="709"/>
       </w:pPr>
       <w:r>
-        <w:t>Relatórios de fluxo de exames do sistema geram arquivos com extensões PDF que pode ser lido pelo software Adobe Acrobat Reader e possui versão gratuita. A partir desse documento digital o administrador do sistema poderá imprimir em uma impressora comum.</w:t>
+        <w:t xml:space="preserve">Relatórios de fluxo de exames do sistema geram arquivos com extensões PDF que pode ser lido pelo software Adobe </w:t>
+      </w:r>
+      <w:proofErr w:type="spellStart"/>
+      <w:r>
+        <w:t>Acrobat</w:t>
+      </w:r>
+      <w:proofErr w:type="spellEnd"/>
+      <w:r>
+        <w:t xml:space="preserve"> </w:t>
+      </w:r>
+      <w:proofErr w:type="spellStart"/>
+      <w:r>
+        <w:t>Reader</w:t>
+      </w:r>
+      <w:proofErr w:type="spellEnd"/>
+      <w:r>
+        <w:t xml:space="preserve"> e possui versão gratuita. A partir desse documento digital o administrador do sistema poderá imprimir em uma impressora comum.</w:t>
       </w:r>
     </w:p>
     <w:p>
@@ -8176,7 +8524,7 @@
           <w:insideH w:val="single" w:sz="4" w:space="0" w:color="auto"/>
           <w:insideV w:val="single" w:sz="4" w:space="0" w:color="auto"/>
         </w:tblBorders>
-        <w:tblLook w:val="01E0" w:firstRow="1" w:lastRow="1" w:firstColumn="1" w:lastColumn="1" w:noHBand="0" w:noVBand="0"/>
+        <w:tblLook w:val="01E0"/>
       </w:tblPr>
       <w:tblGrid>
         <w:gridCol w:w="976"/>
@@ -8314,8 +8662,13 @@
               <w:jc w:val="left"/>
             </w:pPr>
             <w:r>
-              <w:t>Agendamento de exames via website</w:t>
+              <w:t xml:space="preserve">Agendamento de exames via </w:t>
             </w:r>
+            <w:proofErr w:type="spellStart"/>
+            <w:r>
+              <w:t>website</w:t>
+            </w:r>
+            <w:proofErr w:type="spellEnd"/>
           </w:p>
         </w:tc>
         <w:tc>
@@ -8663,7 +9016,15 @@
         </w:numPr>
       </w:pPr>
       <w:r>
-        <w:t>Requisitos de Suportabilidade/Ambiente:</w:t>
+        <w:t xml:space="preserve">Requisitos de </w:t>
+      </w:r>
+      <w:proofErr w:type="spellStart"/>
+      <w:r>
+        <w:t>Suportabilidade</w:t>
+      </w:r>
+      <w:proofErr w:type="spellEnd"/>
+      <w:r>
+        <w:t>/Ambiente:</w:t>
       </w:r>
     </w:p>
     <w:p>
@@ -8759,8 +9120,15 @@
         </w:numPr>
       </w:pPr>
       <w:r>
-        <w:lastRenderedPageBreak/>
-        <w:t>Todo o acesso tanto ao sistema interno do laboratório quanto ao acesso ao site, deve ser controlado através de autenticação de usuário e senha - no caso do sistema interno, o acesso ao mesmo está atrelado à um nível hierárquico de acesso às diversas funções.</w:t>
+        <w:t xml:space="preserve">Todo o acesso tanto ao sistema interno do laboratório quanto ao acesso ao site, deve ser controlado através de autenticação de usuário e senha - no caso do sistema interno, o acesso ao mesmo está atrelado </w:t>
+      </w:r>
+      <w:proofErr w:type="gramStart"/>
+      <w:r>
+        <w:t>à</w:t>
+      </w:r>
+      <w:proofErr w:type="gramEnd"/>
+      <w:r>
+        <w:t xml:space="preserve"> um nível hierárquico de acesso às diversas funções.</w:t>
       </w:r>
     </w:p>
     <w:p>
@@ -8783,9 +9151,11 @@
       <w:r>
         <w:t xml:space="preserve"> de resultado do exame via código gerado na hora do exame, pelo </w:t>
       </w:r>
+      <w:proofErr w:type="spellStart"/>
       <w:r>
         <w:t>website</w:t>
       </w:r>
+      <w:proofErr w:type="spellEnd"/>
       <w:r>
         <w:t>. Esse código terá uma complexidade de caracteres alta e o paciente além do código deverá preencher outro campo com algum dado pessoal para que seja seguro que ninguém além do próprio paciente, consiga verificar o resultado do seu exame.</w:t>
       </w:r>
@@ -8834,7 +9204,6 @@
       </w:pPr>
       <w:bookmarkStart w:id="95" w:name="_Toc378408151"/>
       <w:r>
-        <w:lastRenderedPageBreak/>
         <w:t>Análise dos</w:t>
       </w:r>
       <w:r>
@@ -8851,9 +9220,23 @@
       </w:pPr>
       <w:bookmarkStart w:id="97" w:name="_Toc378408152"/>
       <w:r>
-        <w:t>Diagrama de Casos de Uso</w:t>
+        <w:t xml:space="preserve">Diagrama de Casos de </w:t>
+      </w:r>
+      <w:commentRangeStart w:id="98"/>
+      <w:r>
+        <w:t>Uso</w:t>
       </w:r>
       <w:bookmarkEnd w:id="97"/>
+      <w:commentRangeEnd w:id="98"/>
+      <w:r>
+        <w:rPr>
+          <w:rStyle w:val="Refdecomentrio"/>
+          <w:rFonts w:cs="Times New Roman"/>
+          <w:b w:val="0"/>
+          <w:bCs w:val="0"/>
+        </w:rPr>
+        <w:commentReference w:id="98"/>
+      </w:r>
     </w:p>
     <w:p>
       <w:pPr>
@@ -8864,7 +9247,7 @@
           <w:noProof/>
         </w:rPr>
         <w:drawing>
-          <wp:inline distT="0" distB="0" distL="0" distR="0" wp14:anchorId="79A647AD" wp14:editId="7B189E92">
+          <wp:inline distT="0" distB="0" distL="0" distR="0">
             <wp:extent cx="5931535" cy="3657600"/>
             <wp:effectExtent l="0" t="0" r="0" b="0"/>
             <wp:docPr id="9" name="Imagem 9" descr="C:\Users\Kami\Desktop\TCM-DiagramaCasodeUso.jpg"/>
@@ -8881,10 +9264,10 @@
                     </pic:cNvPicPr>
                   </pic:nvPicPr>
                   <pic:blipFill>
-                    <a:blip r:embed="rId14">
+                    <a:blip r:embed="rId13">
                       <a:extLst>
                         <a:ext uri="{28A0092B-C50C-407E-A947-70E740481C1C}">
-                          <a14:useLocalDpi xmlns:a14="http://schemas.microsoft.com/office/drawing/2010/main" val="0"/>
+                          <a14:useLocalDpi xmlns:a14="http://schemas.microsoft.com/office/drawing/2010/main" xmlns:wps="http://schemas.microsoft.com/office/word/2010/wordprocessingShape" xmlns:wpi="http://schemas.microsoft.com/office/word/2010/wordprocessingInk" xmlns:wpg="http://schemas.microsoft.com/office/word/2010/wordprocessingGroup" xmlns:w15="http://schemas.microsoft.com/office/word/2012/wordml" xmlns:w14="http://schemas.microsoft.com/office/word/2010/wordml" xmlns:w="http://schemas.openxmlformats.org/wordprocessingml/2006/main" xmlns:w10="urn:schemas-microsoft-com:office:word" xmlns:wp14="http://schemas.microsoft.com/office/word/2010/wordprocessingDrawing" xmlns:v="urn:schemas-microsoft-com:vml" xmlns:o="urn:schemas-microsoft-com:office:office" xmlns:mc="http://schemas.openxmlformats.org/markup-compatibility/2006" xmlns:wpc="http://schemas.microsoft.com/office/word/2010/wordprocessingCanvas" xmlns="" val="0"/>
                         </a:ext>
                       </a:extLst>
                     </a:blip>
@@ -8917,18 +9300,18 @@
       <w:pPr>
         <w:pStyle w:val="Ttulo2"/>
       </w:pPr>
-      <w:bookmarkStart w:id="98" w:name="_Toc378408153"/>
+      <w:bookmarkStart w:id="99" w:name="_Toc378408153"/>
       <w:r>
         <w:t>Descrição dos Atores</w:t>
       </w:r>
-      <w:bookmarkEnd w:id="98"/>
+      <w:bookmarkEnd w:id="99"/>
     </w:p>
     <w:p/>
     <w:p>
       <w:pPr>
         <w:pStyle w:val="Legenda"/>
       </w:pPr>
-      <w:bookmarkStart w:id="99" w:name="_Toc378408132"/>
+      <w:bookmarkStart w:id="100" w:name="_Toc378408132"/>
       <w:r>
         <w:t xml:space="preserve">Tabela </w:t>
       </w:r>
@@ -8953,10 +9336,15 @@
         </w:rPr>
         <w:fldChar w:fldCharType="end"/>
       </w:r>
-      <w:r>
-        <w:t>Atroes presentes no sistema</w:t>
-      </w:r>
-      <w:bookmarkEnd w:id="99"/>
+      <w:proofErr w:type="gramStart"/>
+      <w:r>
+        <w:t>Atroes</w:t>
+      </w:r>
+      <w:proofErr w:type="gramEnd"/>
+      <w:r>
+        <w:t xml:space="preserve"> presentes no sistema</w:t>
+      </w:r>
+      <w:bookmarkEnd w:id="100"/>
     </w:p>
     <w:tbl>
       <w:tblPr>
@@ -8969,7 +9357,7 @@
           <w:insideH w:val="single" w:sz="4" w:space="0" w:color="000000"/>
           <w:insideV w:val="single" w:sz="4" w:space="0" w:color="000000"/>
         </w:tblBorders>
-        <w:tblLook w:val="04A0" w:firstRow="1" w:lastRow="0" w:firstColumn="1" w:lastColumn="0" w:noHBand="0" w:noVBand="1"/>
+        <w:tblLook w:val="04A0"/>
       </w:tblPr>
       <w:tblGrid>
         <w:gridCol w:w="4747"/>
@@ -9038,8 +9426,13 @@
           </w:tcPr>
           <w:p>
             <w:r>
-              <w:t>Cadastrar pacientes, gerar relatório de exames e gerar prontuário digital do paciente</w:t>
+              <w:t xml:space="preserve">Cadastrar pacientes, gerar relatório de exames e gerar prontuário digital do </w:t>
             </w:r>
+            <w:proofErr w:type="gramStart"/>
+            <w:r>
+              <w:t>paciente</w:t>
+            </w:r>
+            <w:proofErr w:type="gramEnd"/>
           </w:p>
         </w:tc>
       </w:tr>
@@ -9080,7 +9473,7 @@
       <w:pPr>
         <w:pStyle w:val="Ttulo2"/>
       </w:pPr>
-      <w:bookmarkStart w:id="100" w:name="_Toc378408154"/>
+      <w:bookmarkStart w:id="101" w:name="_Toc378408154"/>
       <w:r>
         <w:t xml:space="preserve">Descrição dos </w:t>
       </w:r>
@@ -9090,7 +9483,7 @@
       <w:r>
         <w:t>so</w:t>
       </w:r>
-      <w:bookmarkEnd w:id="100"/>
+      <w:bookmarkEnd w:id="101"/>
     </w:p>
     <w:p>
       <w:pPr>
@@ -9102,7 +9495,21 @@
         <w:rPr>
           <w:color w:val="0000FF"/>
         </w:rPr>
-        <w:t>A descrição dos casos de uso esclarece a lógica para execução da atividade desempenhada pelo caso de uso. Na tabela apresentada a seguir, é apresentado um modelo para descrição dos casos deuso, em</w:t>
+        <w:t xml:space="preserve">A descrição dos casos de uso esclarece a lógica para execução da atividade desempenhada pelo caso de uso. Na tabela apresentada a seguir, é apresentado um modelo para descrição dos casos </w:t>
+      </w:r>
+      <w:proofErr w:type="spellStart"/>
+      <w:r>
+        <w:rPr>
+          <w:color w:val="0000FF"/>
+        </w:rPr>
+        <w:t>deuso</w:t>
+      </w:r>
+      <w:proofErr w:type="spellEnd"/>
+      <w:r>
+        <w:rPr>
+          <w:color w:val="0000FF"/>
+        </w:rPr>
+        <w:t>, em</w:t>
       </w:r>
       <w:sdt>
         <w:sdtPr>
@@ -9112,7 +9519,6 @@
           <w:id w:val="1826236"/>
           <w:citation/>
         </w:sdtPr>
-        <w:sdtEndPr/>
         <w:sdtContent>
           <w:r>
             <w:rPr>
@@ -9159,7 +9565,7 @@
       <w:pPr>
         <w:pStyle w:val="Legenda"/>
       </w:pPr>
-      <w:bookmarkStart w:id="101" w:name="_Toc378408133"/>
+      <w:bookmarkStart w:id="102" w:name="_Toc378408133"/>
       <w:r>
         <w:t xml:space="preserve">Tabela </w:t>
       </w:r>
@@ -9193,7 +9599,7 @@
       <w:r>
         <w:t xml:space="preserve"> dos casos de uso</w:t>
       </w:r>
-      <w:bookmarkEnd w:id="101"/>
+      <w:bookmarkEnd w:id="102"/>
     </w:p>
     <w:tbl>
       <w:tblPr>
@@ -9207,7 +9613,7 @@
           <w:insideH w:val="single" w:sz="4" w:space="0" w:color="auto"/>
           <w:insideV w:val="single" w:sz="4" w:space="0" w:color="auto"/>
         </w:tblBorders>
-        <w:tblLook w:val="0000" w:firstRow="0" w:lastRow="0" w:firstColumn="0" w:lastColumn="0" w:noHBand="0" w:noVBand="0"/>
+        <w:tblLook w:val="0000"/>
       </w:tblPr>
       <w:tblGrid>
         <w:gridCol w:w="2658"/>
@@ -9379,7 +9785,21 @@
               <w:rPr>
                 <w:color w:val="548DD4"/>
               </w:rPr>
-              <w:t>Ação, atividade ou estado que deve ocorrerantes do caso de uso ser acionado.</w:t>
+              <w:t xml:space="preserve">Ação, atividade ou estado que deve </w:t>
+            </w:r>
+            <w:proofErr w:type="spellStart"/>
+            <w:r>
+              <w:rPr>
+                <w:color w:val="548DD4"/>
+              </w:rPr>
+              <w:t>ocorrerantes</w:t>
+            </w:r>
+            <w:proofErr w:type="spellEnd"/>
+            <w:r>
+              <w:rPr>
+                <w:color w:val="548DD4"/>
+              </w:rPr>
+              <w:t xml:space="preserve"> do caso de uso ser acionado.</w:t>
             </w:r>
           </w:p>
         </w:tc>
@@ -9479,8 +9899,16 @@
               <w:rPr>
                 <w:color w:val="548DD4"/>
               </w:rPr>
-              <w:t>Diretrizes para identificação do fluxo: FP01, FP02, FPNN</w:t>
+              <w:t xml:space="preserve">Diretrizes para identificação do fluxo: FP01, FP02, </w:t>
             </w:r>
+            <w:proofErr w:type="gramStart"/>
+            <w:r>
+              <w:rPr>
+                <w:color w:val="548DD4"/>
+              </w:rPr>
+              <w:t>FPNN</w:t>
+            </w:r>
+            <w:proofErr w:type="gramEnd"/>
           </w:p>
           <w:p/>
           <w:p>
@@ -9494,8 +9922,17 @@
                 <w:b/>
                 <w:bCs/>
               </w:rPr>
-              <w:t>Fluxo Alternativo:</w:t>
+              <w:t xml:space="preserve">Fluxo </w:t>
             </w:r>
+            <w:proofErr w:type="gramStart"/>
+            <w:r>
+              <w:rPr>
+                <w:b/>
+                <w:bCs/>
+              </w:rPr>
+              <w:t>Alternativo:</w:t>
+            </w:r>
+            <w:proofErr w:type="gramEnd"/>
             <w:r>
               <w:rPr>
                 <w:color w:val="548DD4"/>
@@ -9520,8 +9957,16 @@
               <w:rPr>
                 <w:color w:val="548DD4"/>
               </w:rPr>
-              <w:t>Diretrizes para identificação do fluxo alternativo: FA01, FA02, FANN</w:t>
+              <w:t xml:space="preserve">Diretrizes para identificação do fluxo alternativo: FA01, FA02, </w:t>
             </w:r>
+            <w:proofErr w:type="gramStart"/>
+            <w:r>
+              <w:rPr>
+                <w:color w:val="548DD4"/>
+              </w:rPr>
+              <w:t>FANN</w:t>
+            </w:r>
+            <w:proofErr w:type="gramEnd"/>
           </w:p>
           <w:p>
             <w:pPr>
@@ -9547,11 +9992,11 @@
       <w:pPr>
         <w:pStyle w:val="Ttulo2"/>
       </w:pPr>
-      <w:bookmarkStart w:id="102" w:name="_Toc378408155"/>
+      <w:bookmarkStart w:id="103" w:name="_Toc378408155"/>
       <w:r>
         <w:t>Delimitando o Escopo do Sistema</w:t>
       </w:r>
-      <w:bookmarkEnd w:id="102"/>
+      <w:bookmarkEnd w:id="103"/>
     </w:p>
     <w:p>
       <w:pPr>
@@ -9565,12 +10010,14 @@
         </w:rPr>
         <w:t xml:space="preserve">Até o presente momento nenhuma restrição foi definida sobre o escopo do sistema a ser </w:t>
       </w:r>
+      <w:proofErr w:type="gramStart"/>
       <w:r>
         <w:rPr>
           <w:color w:val="0000FF"/>
         </w:rPr>
         <w:t>implementado</w:t>
       </w:r>
+      <w:proofErr w:type="gramEnd"/>
       <w:r>
         <w:rPr>
           <w:color w:val="0000FF"/>
@@ -9597,11 +10044,33 @@
         </w:rPr>
         <w:t xml:space="preserve">Uma vez estabelecido os casos de uso do sistema é necessário identificar quais casos de uso comporão a primeira </w:t>
       </w:r>
+      <w:proofErr w:type="gramStart"/>
       <w:r>
         <w:rPr>
           <w:color w:val="0000FF"/>
         </w:rPr>
-        <w:t>implementação do sistema. Observe que, da mesma forma todos os casos de uso foram desenvolvidos, o modelo conceitual e físico do banco também deve explorar o sistema completo. O fechamento do escopo na primeira iteração deve se limitar somente a implementação.</w:t>
+        <w:t>implementação</w:t>
+      </w:r>
+      <w:proofErr w:type="gramEnd"/>
+      <w:r>
+        <w:rPr>
+          <w:color w:val="0000FF"/>
+        </w:rPr>
+        <w:t xml:space="preserve"> do sistema. Observe que, da mesma forma todos os casos de uso foram desenvolvidos, o modelo conceitual e físico do banco também deve explorar o sistema completo. O fechamento do escopo na primeira iteração deve se limitar somente a </w:t>
+      </w:r>
+      <w:proofErr w:type="gramStart"/>
+      <w:r>
+        <w:rPr>
+          <w:color w:val="0000FF"/>
+        </w:rPr>
+        <w:t>implementação</w:t>
+      </w:r>
+      <w:proofErr w:type="gramEnd"/>
+      <w:r>
+        <w:rPr>
+          <w:color w:val="0000FF"/>
+        </w:rPr>
+        <w:t>.</w:t>
       </w:r>
       <w:r>
         <w:rPr>
@@ -9631,7 +10100,21 @@
         <w:rPr>
           <w:color w:val="0000FF"/>
         </w:rPr>
-        <w:t>Factível: O escopo selecionado deve ser passível de implementação no período de um semestre associado ao TCM</w:t>
+        <w:t xml:space="preserve">Factível: O escopo selecionado deve ser passível de </w:t>
+      </w:r>
+      <w:proofErr w:type="gramStart"/>
+      <w:r>
+        <w:rPr>
+          <w:color w:val="0000FF"/>
+        </w:rPr>
+        <w:t>implementação</w:t>
+      </w:r>
+      <w:proofErr w:type="gramEnd"/>
+      <w:r>
+        <w:rPr>
+          <w:color w:val="0000FF"/>
+        </w:rPr>
+        <w:t xml:space="preserve"> no período de um semestre associado ao TCM</w:t>
       </w:r>
     </w:p>
     <w:p>
@@ -9648,7 +10131,21 @@
         <w:rPr>
           <w:color w:val="0000FF"/>
         </w:rPr>
-        <w:t>Administrador: O escopo deve permitir ações no contexto de administrador (com inserção, busca, edição e remoção)</w:t>
+        <w:t xml:space="preserve">Administrador: O escopo deve permitir ações no contexto de administrador (com inserção, </w:t>
+      </w:r>
+      <w:proofErr w:type="gramStart"/>
+      <w:r>
+        <w:rPr>
+          <w:color w:val="0000FF"/>
+        </w:rPr>
+        <w:t>busca,</w:t>
+      </w:r>
+      <w:proofErr w:type="gramEnd"/>
+      <w:r>
+        <w:rPr>
+          <w:color w:val="0000FF"/>
+        </w:rPr>
+        <w:t xml:space="preserve"> edição e remoção)</w:t>
       </w:r>
     </w:p>
     <w:p>
@@ -9665,7 +10162,21 @@
         <w:rPr>
           <w:color w:val="0000FF"/>
         </w:rPr>
-        <w:t>Usuário: O escopo deve permitir ações no contexto de usuáriocom manipulação das informações mantidas pelo administrador.</w:t>
+        <w:t xml:space="preserve">Usuário: O escopo deve permitir ações no contexto de </w:t>
+      </w:r>
+      <w:proofErr w:type="spellStart"/>
+      <w:r>
+        <w:rPr>
+          <w:color w:val="0000FF"/>
+        </w:rPr>
+        <w:t>usuáriocom</w:t>
+      </w:r>
+      <w:proofErr w:type="spellEnd"/>
+      <w:r>
+        <w:rPr>
+          <w:color w:val="0000FF"/>
+        </w:rPr>
+        <w:t xml:space="preserve"> manipulação das informações mantidas pelo administrador.</w:t>
       </w:r>
     </w:p>
     <w:p>
@@ -9716,7 +10227,7 @@
       <w:pPr>
         <w:pStyle w:val="Legenda"/>
       </w:pPr>
-      <w:bookmarkStart w:id="103" w:name="_Toc378408134"/>
+      <w:bookmarkStart w:id="104" w:name="_Toc378408134"/>
       <w:r>
         <w:t xml:space="preserve">Tabela </w:t>
       </w:r>
@@ -9744,7 +10255,7 @@
       <w:r>
         <w:t xml:space="preserve"> Escopo do Sistema</w:t>
       </w:r>
-      <w:bookmarkEnd w:id="103"/>
+      <w:bookmarkEnd w:id="104"/>
     </w:p>
     <w:tbl>
       <w:tblPr>
@@ -9757,7 +10268,7 @@
           <w:insideH w:val="single" w:sz="4" w:space="0" w:color="000000"/>
           <w:insideV w:val="single" w:sz="4" w:space="0" w:color="000000"/>
         </w:tblBorders>
-        <w:tblLook w:val="04A0" w:firstRow="1" w:lastRow="0" w:firstColumn="1" w:lastColumn="0" w:noHBand="0" w:noVBand="1"/>
+        <w:tblLook w:val="04A0"/>
       </w:tblPr>
       <w:tblGrid>
         <w:gridCol w:w="3936"/>
@@ -9860,25 +10371,24 @@
         <w:pStyle w:val="Ttulo1"/>
         <w:pageBreakBefore/>
       </w:pPr>
-      <w:bookmarkStart w:id="104" w:name="_Toc378408156"/>
-      <w:r>
-        <w:lastRenderedPageBreak/>
+      <w:bookmarkStart w:id="105" w:name="_Toc378408156"/>
+      <w:r>
         <w:t>P</w:t>
       </w:r>
       <w:r>
         <w:t>rojeto do Software</w:t>
       </w:r>
-      <w:bookmarkEnd w:id="104"/>
+      <w:bookmarkEnd w:id="105"/>
     </w:p>
     <w:p>
       <w:pPr>
         <w:pStyle w:val="Ttulo2"/>
       </w:pPr>
-      <w:bookmarkStart w:id="105" w:name="_Toc378408157"/>
+      <w:bookmarkStart w:id="106" w:name="_Toc378408157"/>
       <w:r>
         <w:t>Diagrama de Comunicação</w:t>
       </w:r>
-      <w:bookmarkEnd w:id="105"/>
+      <w:bookmarkEnd w:id="106"/>
     </w:p>
     <w:p>
       <w:pPr>
@@ -9890,18 +10400,40 @@
         <w:rPr>
           <w:color w:val="0000FF"/>
         </w:rPr>
-        <w:t xml:space="preserve">Na primeira fase de nossa implementação foram construídos diagramas de comunicação para cada caso de uso presente no sistema. </w:t>
+        <w:t xml:space="preserve">Na primeira fase de nossa </w:t>
+      </w:r>
+      <w:proofErr w:type="gramStart"/>
+      <w:r>
+        <w:rPr>
+          <w:color w:val="0000FF"/>
+        </w:rPr>
+        <w:t>implementação</w:t>
+      </w:r>
+      <w:proofErr w:type="gramEnd"/>
+      <w:r>
+        <w:rPr>
+          <w:color w:val="0000FF"/>
+        </w:rPr>
+        <w:t xml:space="preserve"> foram construídos diagramas de comunicação para cada caso de uso presente no sistema. </w:t>
       </w:r>
     </w:p>
     <w:p>
       <w:pPr>
         <w:pStyle w:val="Ttulo3"/>
       </w:pPr>
-      <w:bookmarkStart w:id="106" w:name="_Toc378408158"/>
-      <w:r>
-        <w:t>Diagrama de comunicação: Caso de Uso &lt;xxxxxx&gt;</w:t>
-      </w:r>
-      <w:bookmarkEnd w:id="106"/>
+      <w:bookmarkStart w:id="107" w:name="_Toc378408158"/>
+      <w:r>
+        <w:t>Diagrama de comunicação: Caso de Uso &lt;</w:t>
+      </w:r>
+      <w:proofErr w:type="spellStart"/>
+      <w:r>
+        <w:t>xxxxxx</w:t>
+      </w:r>
+      <w:proofErr w:type="spellEnd"/>
+      <w:r>
+        <w:t>&gt;</w:t>
+      </w:r>
+      <w:bookmarkEnd w:id="107"/>
     </w:p>
     <w:p>
       <w:pPr>
@@ -9913,19 +10445,35 @@
         <w:rPr>
           <w:color w:val="0000FF"/>
         </w:rPr>
-        <w:t>&lt;Represente aqui o diagrama de comunicação para o cenário “Fluxo Básico” do caso de uso.&gt;</w:t>
-      </w:r>
+        <w:t>&lt;Represente aqui o diagrama de comunicação para o cenário “Fluxo Básico” do caso de uso.</w:t>
+      </w:r>
+      <w:proofErr w:type="gramStart"/>
+      <w:r>
+        <w:rPr>
+          <w:color w:val="0000FF"/>
+        </w:rPr>
+        <w:t>&gt;</w:t>
+      </w:r>
+      <w:proofErr w:type="gramEnd"/>
     </w:p>
     <w:p/>
     <w:p>
       <w:pPr>
         <w:pStyle w:val="Ttulo3"/>
       </w:pPr>
-      <w:bookmarkStart w:id="107" w:name="_Toc378408159"/>
-      <w:r>
-        <w:t>Diagrama de comunicação: Caso de Uso &lt;yyyyy&gt;</w:t>
-      </w:r>
-      <w:bookmarkEnd w:id="107"/>
+      <w:bookmarkStart w:id="108" w:name="_Toc378408159"/>
+      <w:r>
+        <w:t>Diagrama de comunicação: Caso de Uso &lt;</w:t>
+      </w:r>
+      <w:proofErr w:type="spellStart"/>
+      <w:r>
+        <w:t>yyyyy</w:t>
+      </w:r>
+      <w:proofErr w:type="spellEnd"/>
+      <w:r>
+        <w:t>&gt;</w:t>
+      </w:r>
+      <w:bookmarkEnd w:id="108"/>
     </w:p>
     <w:p>
       <w:pPr>
@@ -9937,19 +10485,35 @@
         <w:rPr>
           <w:color w:val="0000FF"/>
         </w:rPr>
-        <w:t>&lt;Represente aqui o diagrama de comunicação para o cenário “Fluxo Básico” do caso de uso.&gt;</w:t>
-      </w:r>
+        <w:t>&lt;Represente aqui o diagrama de comunicação para o cenário “Fluxo Básico” do caso de uso.</w:t>
+      </w:r>
+      <w:proofErr w:type="gramStart"/>
+      <w:r>
+        <w:rPr>
+          <w:color w:val="0000FF"/>
+        </w:rPr>
+        <w:t>&gt;</w:t>
+      </w:r>
+      <w:proofErr w:type="gramEnd"/>
     </w:p>
     <w:p/>
     <w:p>
       <w:pPr>
         <w:pStyle w:val="Ttulo3"/>
       </w:pPr>
-      <w:bookmarkStart w:id="108" w:name="_Toc378408160"/>
-      <w:r>
-        <w:t>Diagrama de comunicação: Caso de Uso &lt;zzzzz&gt;</w:t>
-      </w:r>
-      <w:bookmarkEnd w:id="108"/>
+      <w:bookmarkStart w:id="109" w:name="_Toc378408160"/>
+      <w:r>
+        <w:t>Diagrama de comunicação: Caso de Uso &lt;</w:t>
+      </w:r>
+      <w:proofErr w:type="spellStart"/>
+      <w:r>
+        <w:t>zzzzz</w:t>
+      </w:r>
+      <w:proofErr w:type="spellEnd"/>
+      <w:r>
+        <w:t>&gt;</w:t>
+      </w:r>
+      <w:bookmarkEnd w:id="109"/>
     </w:p>
     <w:p>
       <w:pPr>
@@ -9961,8 +10525,16 @@
         <w:rPr>
           <w:color w:val="0000FF"/>
         </w:rPr>
-        <w:t>&lt;Represente aqui o diagrama de comunicação para o cenário “Fluxo Básico” do caso de uso.&gt;</w:t>
-      </w:r>
+        <w:t>&lt;Represente aqui o diagrama de comunicação para o cenário “Fluxo Básico” do caso de uso.</w:t>
+      </w:r>
+      <w:proofErr w:type="gramStart"/>
+      <w:r>
+        <w:rPr>
+          <w:color w:val="0000FF"/>
+        </w:rPr>
+        <w:t>&gt;</w:t>
+      </w:r>
+      <w:proofErr w:type="gramEnd"/>
     </w:p>
     <w:p/>
     <w:p/>
@@ -9973,11 +10545,11 @@
       <w:pPr>
         <w:pStyle w:val="Ttulo2"/>
       </w:pPr>
-      <w:bookmarkStart w:id="109" w:name="_Toc378408161"/>
+      <w:bookmarkStart w:id="110" w:name="_Toc378408161"/>
       <w:r>
         <w:t>Diagrama de Classes</w:t>
       </w:r>
-      <w:bookmarkEnd w:id="109"/>
+      <w:bookmarkEnd w:id="110"/>
     </w:p>
     <w:p>
       <w:pPr>
@@ -9989,26 +10561,40 @@
         <w:rPr>
           <w:color w:val="0000FF"/>
         </w:rPr>
-        <w:t xml:space="preserve">A partir das classes de analise obtidas na fase anterior do projeto (primeiro bimestre) associadas a analise dos diagramas de comunicação descritos no item anterior, é possível criar o Diagrama de Classes. Os próximos itens deste capitulo apresentam o diagrama de classe de nosso sistema. </w:t>
-      </w:r>
-    </w:p>
-    <w:p>
-      <w:pPr>
+        <w:t xml:space="preserve">A partir das classes de analise obtidas na fase anterior do projeto (primeiro bimestre) associadas a analise dos diagramas de comunicação descritos no item anterior, é possível criar o Diagrama de Classes. Os próximos itens deste </w:t>
+      </w:r>
+      <w:proofErr w:type="gramStart"/>
+      <w:r>
         <w:rPr>
           <w:color w:val="0000FF"/>
         </w:rPr>
-      </w:pPr>
-    </w:p>
-    <w:p>
-      <w:pPr>
+        <w:t>capitulo</w:t>
+      </w:r>
+      <w:proofErr w:type="gramEnd"/>
+      <w:r>
         <w:rPr>
           <w:color w:val="0000FF"/>
         </w:rPr>
-      </w:pPr>
-      <w:r>
+        <w:t xml:space="preserve"> apresentam o diagrama de classe de nosso sistema. </w:t>
+      </w:r>
+    </w:p>
+    <w:p>
+      <w:pPr>
         <w:rPr>
           <w:color w:val="0000FF"/>
         </w:rPr>
+      </w:pPr>
+    </w:p>
+    <w:p>
+      <w:pPr>
+        <w:rPr>
+          <w:color w:val="0000FF"/>
+        </w:rPr>
+      </w:pPr>
+      <w:r>
+        <w:rPr>
+          <w:color w:val="0000FF"/>
+        </w:rPr>
         <w:t xml:space="preserve">&lt;Observe que, dependendo do numero de classes geradas, é possível que o diagrama de classe não possa ser representado em juma única pagina, nesse cenário divida seu diagrama em pacotes coesos e os apresente em diversas paginas. </w:t>
       </w:r>
     </w:p>
@@ -10022,23 +10608,44 @@
         <w:rPr>
           <w:color w:val="0000FF"/>
         </w:rPr>
-        <w:t>Importante: considere atributos, metodos, visibilidade e associações para as classes apresentadas.&gt;</w:t>
-      </w:r>
+        <w:t xml:space="preserve">Importante: considere atributos, </w:t>
+      </w:r>
+      <w:proofErr w:type="spellStart"/>
+      <w:r>
+        <w:rPr>
+          <w:color w:val="0000FF"/>
+        </w:rPr>
+        <w:t>metodos</w:t>
+      </w:r>
+      <w:proofErr w:type="spellEnd"/>
+      <w:r>
+        <w:rPr>
+          <w:color w:val="0000FF"/>
+        </w:rPr>
+        <w:t>, visibilidade e associações para as classes apresentadas.</w:t>
+      </w:r>
+      <w:proofErr w:type="gramStart"/>
+      <w:r>
+        <w:rPr>
+          <w:color w:val="0000FF"/>
+        </w:rPr>
+        <w:t>&gt;</w:t>
+      </w:r>
+      <w:proofErr w:type="gramEnd"/>
     </w:p>
     <w:p>
       <w:pPr>
         <w:pStyle w:val="Ttulo3"/>
       </w:pPr>
-      <w:bookmarkStart w:id="110" w:name="_Toc378408162"/>
-      <w:r>
-        <w:lastRenderedPageBreak/>
+      <w:bookmarkStart w:id="111" w:name="_Toc378408162"/>
+      <w:r>
         <w:t>Pacote &lt;nome do Pacote&gt;</w:t>
       </w:r>
-      <w:bookmarkEnd w:id="110"/>
-    </w:p>
-    <w:p>
-      <w:r>
-        <w:pict w14:anchorId="5B0A9149">
+      <w:bookmarkEnd w:id="111"/>
+    </w:p>
+    <w:p>
+      <w:r>
+        <w:pict>
           <v:group id="_x0000_s1027" editas="canvas" style="width:441pt;height:4in;mso-position-horizontal-relative:char;mso-position-vertical-relative:line" coordorigin="1702,7010" coordsize="8820,5760">
             <o:lock v:ext="edit" aspectratio="t"/>
             <v:shapetype id="_x0000_t75" coordsize="21600,21600" o:spt="75" o:preferrelative="t" path="m@4@5l@4@11@9@11@9@5xe" filled="f" stroked="f">
@@ -10121,7 +10728,7 @@
                 </v:textbox>
               </v:shape>
             </v:group>
-            <w10:wrap side="left"/>
+            <w10:wrap type="none" side="left"/>
             <w10:anchorlock/>
           </v:group>
         </w:pict>
@@ -10131,7 +10738,7 @@
       <w:pPr>
         <w:pStyle w:val="Legenda"/>
       </w:pPr>
-      <w:bookmarkStart w:id="111" w:name="_Toc378408215"/>
+      <w:bookmarkStart w:id="112" w:name="_Toc378408215"/>
       <w:r>
         <w:t xml:space="preserve">Figura </w:t>
       </w:r>
@@ -10162,18 +10769,18 @@
       <w:r>
         <w:t>classe para pacote &lt;nome do pacote&gt;</w:t>
       </w:r>
-      <w:bookmarkEnd w:id="111"/>
+      <w:bookmarkEnd w:id="112"/>
     </w:p>
     <w:p/>
     <w:p>
       <w:pPr>
         <w:pStyle w:val="Ttulo3"/>
       </w:pPr>
-      <w:bookmarkStart w:id="112" w:name="_Toc378408163"/>
+      <w:bookmarkStart w:id="113" w:name="_Toc378408163"/>
       <w:r>
         <w:t>Pacote &lt;nome do Pacote&gt;</w:t>
       </w:r>
-      <w:bookmarkEnd w:id="112"/>
+      <w:bookmarkEnd w:id="113"/>
     </w:p>
     <w:p/>
     <w:p>
@@ -10181,12 +10788,15 @@
         <w:pStyle w:val="Ttulo1"/>
         <w:pageBreakBefore/>
       </w:pPr>
-      <w:bookmarkStart w:id="113" w:name="_Toc378408164"/>
-      <w:r>
-        <w:lastRenderedPageBreak/>
+      <w:bookmarkStart w:id="114" w:name="_Toc378408164"/>
+      <w:proofErr w:type="spellStart"/>
+      <w:proofErr w:type="gramStart"/>
+      <w:r>
         <w:t>TesteUnitário</w:t>
       </w:r>
-      <w:bookmarkEnd w:id="113"/>
+      <w:bookmarkEnd w:id="114"/>
+      <w:proofErr w:type="spellEnd"/>
+      <w:proofErr w:type="gramEnd"/>
     </w:p>
     <w:p>
       <w:r>
@@ -10198,11 +10808,19 @@
       <w:pPr>
         <w:pStyle w:val="Ttulo3"/>
       </w:pPr>
-      <w:bookmarkStart w:id="114" w:name="_Toc378408165"/>
-      <w:r>
-        <w:t>Relatório de testes para o Caso de Uso &lt;xxxxxx&gt;</w:t>
-      </w:r>
-      <w:bookmarkEnd w:id="114"/>
+      <w:bookmarkStart w:id="115" w:name="_Toc378408165"/>
+      <w:r>
+        <w:t>Relatório de testes para o Caso de Uso &lt;</w:t>
+      </w:r>
+      <w:proofErr w:type="spellStart"/>
+      <w:r>
+        <w:t>xxxxxx</w:t>
+      </w:r>
+      <w:proofErr w:type="spellEnd"/>
+      <w:r>
+        <w:t>&gt;</w:t>
+      </w:r>
+      <w:bookmarkEnd w:id="115"/>
     </w:p>
     <w:p>
       <w:pPr>
@@ -10220,12 +10838,26 @@
         <w:rPr>
           <w:color w:val="0000FF"/>
         </w:rPr>
-        <w:t xml:space="preserve">resultado dos teses de unidade para </w:t>
-      </w:r>
+        <w:t xml:space="preserve">resultado </w:t>
+      </w:r>
+      <w:proofErr w:type="gramStart"/>
       <w:r>
         <w:rPr>
           <w:color w:val="0000FF"/>
         </w:rPr>
+        <w:t>dos teses</w:t>
+      </w:r>
+      <w:proofErr w:type="gramEnd"/>
+      <w:r>
+        <w:rPr>
+          <w:color w:val="0000FF"/>
+        </w:rPr>
+        <w:t xml:space="preserve"> de unidade para </w:t>
+      </w:r>
+      <w:r>
+        <w:rPr>
+          <w:color w:val="0000FF"/>
+        </w:rPr>
         <w:t>o cenário “Fluxo Básico” do caso de uso.&gt;</w:t>
       </w:r>
     </w:p>
@@ -10234,11 +10866,19 @@
       <w:pPr>
         <w:pStyle w:val="Ttulo3"/>
       </w:pPr>
-      <w:bookmarkStart w:id="115" w:name="_Toc378408166"/>
-      <w:r>
-        <w:t>Relatório de testes para o Caso de Uso &lt;yyyyy&gt;</w:t>
-      </w:r>
-      <w:bookmarkEnd w:id="115"/>
+      <w:bookmarkStart w:id="116" w:name="_Toc378408166"/>
+      <w:r>
+        <w:t>Relatório de testes para o Caso de Uso &lt;</w:t>
+      </w:r>
+      <w:proofErr w:type="spellStart"/>
+      <w:r>
+        <w:t>yyyyy</w:t>
+      </w:r>
+      <w:proofErr w:type="spellEnd"/>
+      <w:r>
+        <w:t>&gt;</w:t>
+      </w:r>
+      <w:bookmarkEnd w:id="116"/>
     </w:p>
     <w:p>
       <w:pPr>
@@ -10256,12 +10896,26 @@
         <w:rPr>
           <w:color w:val="0000FF"/>
         </w:rPr>
-        <w:t xml:space="preserve">resultado dos teses de unidade para </w:t>
-      </w:r>
+        <w:t xml:space="preserve">resultado </w:t>
+      </w:r>
+      <w:proofErr w:type="gramStart"/>
       <w:r>
         <w:rPr>
           <w:color w:val="0000FF"/>
         </w:rPr>
+        <w:t>dos teses</w:t>
+      </w:r>
+      <w:proofErr w:type="gramEnd"/>
+      <w:r>
+        <w:rPr>
+          <w:color w:val="0000FF"/>
+        </w:rPr>
+        <w:t xml:space="preserve"> de unidade para </w:t>
+      </w:r>
+      <w:r>
+        <w:rPr>
+          <w:color w:val="0000FF"/>
+        </w:rPr>
         <w:t>o cenário “Fluxo Básico” do caso de uso.&gt;</w:t>
       </w:r>
     </w:p>
@@ -10270,11 +10924,19 @@
       <w:pPr>
         <w:pStyle w:val="Ttulo3"/>
       </w:pPr>
-      <w:bookmarkStart w:id="116" w:name="_Toc378408167"/>
-      <w:r>
-        <w:t>Relatório de testes para o Caso de Uso &lt;zzzzz&gt;</w:t>
-      </w:r>
-      <w:bookmarkEnd w:id="116"/>
+      <w:bookmarkStart w:id="117" w:name="_Toc378408167"/>
+      <w:r>
+        <w:t>Relatório de testes para o Caso de Uso &lt;</w:t>
+      </w:r>
+      <w:proofErr w:type="spellStart"/>
+      <w:r>
+        <w:t>zzzzz</w:t>
+      </w:r>
+      <w:proofErr w:type="spellEnd"/>
+      <w:r>
+        <w:t>&gt;</w:t>
+      </w:r>
+      <w:bookmarkEnd w:id="117"/>
     </w:p>
     <w:p>
       <w:pPr>
@@ -10292,7 +10954,21 @@
         <w:rPr>
           <w:color w:val="0000FF"/>
         </w:rPr>
-        <w:t xml:space="preserve">resultado dos teses de unidade para </w:t>
+        <w:t xml:space="preserve">resultado </w:t>
+      </w:r>
+      <w:proofErr w:type="gramStart"/>
+      <w:r>
+        <w:rPr>
+          <w:color w:val="0000FF"/>
+        </w:rPr>
+        <w:t>dos teses</w:t>
+      </w:r>
+      <w:proofErr w:type="gramEnd"/>
+      <w:r>
+        <w:rPr>
+          <w:color w:val="0000FF"/>
+        </w:rPr>
+        <w:t xml:space="preserve"> de unidade para </w:t>
       </w:r>
       <w:r>
         <w:rPr>
@@ -10309,19 +10985,18 @@
         <w:pStyle w:val="Ttulo1"/>
         <w:pageBreakBefore/>
       </w:pPr>
-      <w:bookmarkStart w:id="117" w:name="_Toc269327113"/>
-      <w:bookmarkStart w:id="118" w:name="_Toc269327236"/>
-      <w:bookmarkStart w:id="119" w:name="_Toc378408168"/>
-      <w:r>
-        <w:lastRenderedPageBreak/>
+      <w:bookmarkStart w:id="118" w:name="_Toc269327113"/>
+      <w:bookmarkStart w:id="119" w:name="_Toc269327236"/>
+      <w:bookmarkStart w:id="120" w:name="_Toc378408168"/>
+      <w:r>
         <w:t>C</w:t>
       </w:r>
-      <w:bookmarkEnd w:id="117"/>
       <w:bookmarkEnd w:id="118"/>
+      <w:bookmarkEnd w:id="119"/>
       <w:r>
         <w:t>onclusão</w:t>
       </w:r>
-      <w:bookmarkEnd w:id="119"/>
+      <w:bookmarkEnd w:id="120"/>
     </w:p>
     <w:p>
       <w:pPr>
@@ -10365,18 +11040,32 @@
         <w:rPr>
           <w:color w:val="0000FF"/>
         </w:rPr>
-        <w:t xml:space="preserve">casos de uso selecionados para implementação </w:t>
-      </w:r>
+        <w:t>casos de uso selecionados para implementação</w:t>
+      </w:r>
+      <w:proofErr w:type="gramStart"/>
       <w:r>
         <w:rPr>
           <w:color w:val="0000FF"/>
         </w:rPr>
-        <w:t xml:space="preserve">por exemplo) </w:t>
+        <w:t xml:space="preserve"> </w:t>
       </w:r>
       <w:r>
         <w:rPr>
           <w:color w:val="0000FF"/>
         </w:rPr>
+        <w:t>por exemplo</w:t>
+      </w:r>
+      <w:proofErr w:type="gramEnd"/>
+      <w:r>
+        <w:rPr>
+          <w:color w:val="0000FF"/>
+        </w:rPr>
+        <w:t xml:space="preserve">) </w:t>
+      </w:r>
+      <w:r>
+        <w:rPr>
+          <w:color w:val="0000FF"/>
+        </w:rPr>
         <w:t xml:space="preserve">e definir funcionalidades que devam ser cobertas na evolução do sistema. </w:t>
       </w:r>
     </w:p>
@@ -10427,9 +11116,9 @@
           <w:color w:val="0000FF"/>
         </w:rPr>
         <w:sectPr>
-          <w:headerReference w:type="default" r:id="rId15"/>
-          <w:footerReference w:type="default" r:id="rId16"/>
-          <w:headerReference w:type="first" r:id="rId17"/>
+          <w:headerReference w:type="default" r:id="rId14"/>
+          <w:footerReference w:type="default" r:id="rId15"/>
+          <w:headerReference w:type="first" r:id="rId16"/>
           <w:pgSz w:w="11907" w:h="16840" w:code="9"/>
           <w:pgMar w:top="1701" w:right="1134" w:bottom="1134" w:left="1418" w:header="1134" w:footer="0" w:gutter="0"/>
           <w:pgNumType w:start="1"/>
@@ -10444,18 +11133,17 @@
         <w:pageBreakBefore/>
         <w:ind w:left="431" w:hanging="431"/>
       </w:pPr>
-      <w:bookmarkStart w:id="120" w:name="_Toc283537221"/>
-      <w:bookmarkStart w:id="121" w:name="_Toc296795852"/>
-      <w:bookmarkStart w:id="122" w:name="_Toc301444698"/>
-      <w:bookmarkStart w:id="123" w:name="_Toc378408169"/>
-      <w:r>
-        <w:lastRenderedPageBreak/>
+      <w:bookmarkStart w:id="121" w:name="_Toc283537221"/>
+      <w:bookmarkStart w:id="122" w:name="_Toc296795852"/>
+      <w:bookmarkStart w:id="123" w:name="_Toc301444698"/>
+      <w:bookmarkStart w:id="124" w:name="_Toc378408169"/>
+      <w:r>
         <w:t>Bibliografia</w:t>
       </w:r>
-      <w:bookmarkEnd w:id="120"/>
       <w:bookmarkEnd w:id="121"/>
       <w:bookmarkEnd w:id="122"/>
       <w:bookmarkEnd w:id="123"/>
+      <w:bookmarkEnd w:id="124"/>
     </w:p>
     <w:p>
       <w:pPr>
@@ -10466,15 +11154,29 @@
         </w:rPr>
       </w:pPr>
       <w:r>
-        <w:t>LAKATOS, Eva Maria; MARCONI, Marina de Andrade.</w:t>
-      </w:r>
+        <w:t xml:space="preserve">LAKATOS, Eva Maria; MARCONI, Marina de </w:t>
+      </w:r>
+      <w:proofErr w:type="gramStart"/>
+      <w:r>
+        <w:t>Andrade.</w:t>
+      </w:r>
+      <w:proofErr w:type="gramEnd"/>
       <w:r>
         <w:rPr>
           <w:b/>
           <w:bCs/>
         </w:rPr>
-        <w:t>Fundamentos de metodologiacientífica</w:t>
-      </w:r>
+        <w:t xml:space="preserve">Fundamentos de </w:t>
+      </w:r>
+      <w:proofErr w:type="spellStart"/>
+      <w:r>
+        <w:rPr>
+          <w:b/>
+          <w:bCs/>
+        </w:rPr>
+        <w:t>metodologiacientífica</w:t>
+      </w:r>
+      <w:proofErr w:type="spellEnd"/>
       <w:r>
         <w:rPr>
           <w:bCs/>
@@ -10540,8 +11242,8 @@
     <w:p>
       <w:pPr>
         <w:sectPr>
-          <w:headerReference w:type="first" r:id="rId18"/>
-          <w:footerReference w:type="first" r:id="rId19"/>
+          <w:headerReference w:type="first" r:id="rId17"/>
+          <w:footerReference w:type="first" r:id="rId18"/>
           <w:pgSz w:w="11907" w:h="16840" w:code="9"/>
           <w:pgMar w:top="1701" w:right="1134" w:bottom="1134" w:left="1701" w:header="1134" w:footer="0" w:gutter="0"/>
           <w:cols w:space="720"/>
@@ -10553,15 +11255,14 @@
       <w:pPr>
         <w:pStyle w:val="Ttulo1"/>
       </w:pPr>
-      <w:bookmarkStart w:id="124" w:name="_Toc378408170"/>
-      <w:r>
-        <w:lastRenderedPageBreak/>
+      <w:bookmarkStart w:id="125" w:name="_Toc378408170"/>
+      <w:r>
         <w:t>Anexo</w:t>
       </w:r>
       <w:r>
         <w:t xml:space="preserve"> A</w:t>
       </w:r>
-      <w:bookmarkEnd w:id="124"/>
+      <w:bookmarkEnd w:id="125"/>
     </w:p>
     <w:p/>
     <w:p/>
@@ -10582,7 +11283,7 @@
 </file>
 
 <file path=word/comments.xml><?xml version="1.0" encoding="utf-8"?>
-<w:comments xmlns:wpc="http://schemas.microsoft.com/office/word/2010/wordprocessingCanvas" xmlns:mc="http://schemas.openxmlformats.org/markup-compatibility/2006" xmlns:o="urn:schemas-microsoft-com:office:office" xmlns:r="http://schemas.openxmlformats.org/officeDocument/2006/relationships" xmlns:m="http://schemas.openxmlformats.org/officeDocument/2006/math" xmlns:v="urn:schemas-microsoft-com:vml" xmlns:wp14="http://schemas.microsoft.com/office/word/2010/wordprocessingDrawing" xmlns:wp="http://schemas.openxmlformats.org/drawingml/2006/wordprocessingDrawing" xmlns:w10="urn:schemas-microsoft-com:office:word" xmlns:w="http://schemas.openxmlformats.org/wordprocessingml/2006/main" xmlns:w14="http://schemas.microsoft.com/office/word/2010/wordml" xmlns:w15="http://schemas.microsoft.com/office/word/2012/wordml" xmlns:wpg="http://schemas.microsoft.com/office/word/2010/wordprocessingGroup" xmlns:wpi="http://schemas.microsoft.com/office/word/2010/wordprocessingInk" xmlns:wne="http://schemas.microsoft.com/office/word/2006/wordml" xmlns:wps="http://schemas.microsoft.com/office/word/2010/wordprocessingShape" mc:Ignorable="w14 w15 wp14">
+<w:comments xmlns:ve="http://schemas.openxmlformats.org/markup-compatibility/2006" xmlns:o="urn:schemas-microsoft-com:office:office" xmlns:r="http://schemas.openxmlformats.org/officeDocument/2006/relationships" xmlns:m="http://schemas.openxmlformats.org/officeDocument/2006/math" xmlns:v="urn:schemas-microsoft-com:vml" xmlns:wp="http://schemas.openxmlformats.org/drawingml/2006/wordprocessingDrawing" xmlns:w10="urn:schemas-microsoft-com:office:word" xmlns:w="http://schemas.openxmlformats.org/wordprocessingml/2006/main" xmlns:wne="http://schemas.microsoft.com/office/word/2006/wordml">
   <w:comment w:id="12" w:author="Helio" w:date="2014-02-24T19:04:00Z" w:initials="ha">
     <w:p>
       <w:pPr>
@@ -10595,7 +11296,15 @@
         <w:annotationRef/>
       </w:r>
       <w:r>
-        <w:t>Que tipo de apovação?</w:t>
+        <w:t xml:space="preserve">Que tipo de </w:t>
+      </w:r>
+      <w:proofErr w:type="spellStart"/>
+      <w:r>
+        <w:t>apovação</w:t>
+      </w:r>
+      <w:proofErr w:type="spellEnd"/>
+      <w:r>
+        <w:t>?</w:t>
       </w:r>
     </w:p>
   </w:comment>
@@ -10627,7 +11336,23 @@
         <w:annotationRef/>
       </w:r>
       <w:r>
-        <w:t>Vocês irão modelar, projetar, implementar acesso via smartphones?</w:t>
+        <w:t xml:space="preserve">Vocês irão modelar, projetar, </w:t>
+      </w:r>
+      <w:proofErr w:type="gramStart"/>
+      <w:r>
+        <w:t>implementar</w:t>
+      </w:r>
+      <w:proofErr w:type="gramEnd"/>
+      <w:r>
+        <w:t xml:space="preserve"> acesso via </w:t>
+      </w:r>
+      <w:proofErr w:type="spellStart"/>
+      <w:r>
+        <w:t>smartphones</w:t>
+      </w:r>
+      <w:proofErr w:type="spellEnd"/>
+      <w:r>
+        <w:t>?</w:t>
       </w:r>
     </w:p>
   </w:comment>
@@ -10643,7 +11368,31 @@
         <w:annotationRef/>
       </w:r>
       <w:r>
-        <w:t>Reveja as sugestões presentes no documento orginal. Voce deve pesquisar seus concorncorrentes&gt;</w:t>
+        <w:t xml:space="preserve">Reveja as sugestões presentes no documento </w:t>
+      </w:r>
+      <w:proofErr w:type="spellStart"/>
+      <w:r>
+        <w:t>orginal</w:t>
+      </w:r>
+      <w:proofErr w:type="spellEnd"/>
+      <w:r>
+        <w:t xml:space="preserve">. </w:t>
+      </w:r>
+      <w:proofErr w:type="spellStart"/>
+      <w:r>
+        <w:t>Voce</w:t>
+      </w:r>
+      <w:proofErr w:type="spellEnd"/>
+      <w:r>
+        <w:t xml:space="preserve"> deve pesquisar seus </w:t>
+      </w:r>
+      <w:proofErr w:type="spellStart"/>
+      <w:r>
+        <w:t>concorncorrentes</w:t>
+      </w:r>
+      <w:proofErr w:type="spellEnd"/>
+      <w:r>
+        <w:t>&gt;</w:t>
       </w:r>
     </w:p>
     <w:p>
@@ -10656,14 +11405,47 @@
         <w:pStyle w:val="Textodecomentrio"/>
       </w:pPr>
       <w:r>
-        <w:t>“”</w:t>
+        <w:t>“</w:t>
+      </w:r>
+      <w:proofErr w:type="gramStart"/>
+      <w:r>
+        <w:t>”</w:t>
       </w:r>
       <w:r>
         <w:rPr>
           <w:color w:val="0000FF"/>
         </w:rPr>
-        <w:t>Identifique as alternativas que o envolvido considera disponíveis. Entre elas podem estar incluídas a compra de um produto do concorrente, a criação de uma solução local ou a simples manutenção do status quo. Liste todas as opções conhecidas que a concorrência oferece ou que podem se tornar disponíveis. Inclua os principais pontos fortes e pontos fracos de cada concorrente segundo o ponto de vista do envolvido ou do usuário final.]</w:t>
-      </w:r>
+        <w:t>Identifique</w:t>
+      </w:r>
+      <w:proofErr w:type="gramEnd"/>
+      <w:r>
+        <w:rPr>
+          <w:color w:val="0000FF"/>
+        </w:rPr>
+        <w:t xml:space="preserve"> as alternativas que o envolvido considera disponíveis. Entre elas podem estar incluídas a compra de um produto do concorrente, a criação de uma solução local ou a simples manutenção do status </w:t>
+      </w:r>
+      <w:proofErr w:type="spellStart"/>
+      <w:r>
+        <w:rPr>
+          <w:color w:val="0000FF"/>
+        </w:rPr>
+        <w:t>quo</w:t>
+      </w:r>
+      <w:proofErr w:type="spellEnd"/>
+      <w:r>
+        <w:rPr>
+          <w:color w:val="0000FF"/>
+        </w:rPr>
+        <w:t xml:space="preserve">. Liste todas as opções conhecidas que a concorrência oferece ou que podem se tornar disponíveis. </w:t>
+      </w:r>
+      <w:proofErr w:type="gramStart"/>
+      <w:r>
+        <w:rPr>
+          <w:color w:val="0000FF"/>
+        </w:rPr>
+        <w:t>Inclua os principais pontos fortes e pontos fracos de cada concorrente segundo o ponto de vista do envolvido ou do usuário final.]</w:t>
+      </w:r>
+      <w:proofErr w:type="gramEnd"/>
       <w:r>
         <w:rPr>
           <w:color w:val="0000FF"/>
@@ -10683,8 +11465,13 @@
         </w:rPr>
         <w:annotationRef/>
       </w:r>
-      <w:r>
-        <w:t>Tera agendamento?</w:t>
+      <w:proofErr w:type="spellStart"/>
+      <w:r>
+        <w:t>Tera</w:t>
+      </w:r>
+      <w:proofErr w:type="spellEnd"/>
+      <w:r>
+        <w:t xml:space="preserve"> agendamento?</w:t>
       </w:r>
     </w:p>
   </w:comment>
@@ -10699,8 +11486,196 @@
         </w:rPr>
         <w:annotationRef/>
       </w:r>
-      <w:r>
-        <w:t>Voce não listou os requisitos dos Gestores e dos Administradores.</w:t>
+      <w:proofErr w:type="spellStart"/>
+      <w:r>
+        <w:t>Voce</w:t>
+      </w:r>
+      <w:proofErr w:type="spellEnd"/>
+      <w:r>
+        <w:t xml:space="preserve"> não listou os requisitos dos Gestores e dos Administradores.</w:t>
+      </w:r>
+    </w:p>
+  </w:comment>
+  <w:comment w:id="98" w:author="Helio " w:date="2014-03-16T11:12:00Z" w:initials="ha">
+    <w:p>
+      <w:pPr>
+        <w:pStyle w:val="Textodecomentrio"/>
+      </w:pPr>
+      <w:r>
+        <w:rPr>
+          <w:rStyle w:val="Refdecomentrio"/>
+        </w:rPr>
+        <w:annotationRef/>
+      </w:r>
+    </w:p>
+    <w:p>
+      <w:pPr>
+        <w:pStyle w:val="Textodecomentrio"/>
+      </w:pPr>
+      <w:r>
+        <w:t>Questões (faz parte dos objetivos):</w:t>
+      </w:r>
+    </w:p>
+    <w:p>
+      <w:pPr>
+        <w:pStyle w:val="Textodecomentrio"/>
+      </w:pPr>
+      <w:r>
+        <w:t xml:space="preserve">Qual a diferença entre dados paciente e prontuário do </w:t>
+      </w:r>
+      <w:proofErr w:type="gramStart"/>
+      <w:r>
+        <w:t>paciente ?</w:t>
+      </w:r>
+      <w:proofErr w:type="gramEnd"/>
+    </w:p>
+    <w:p>
+      <w:pPr>
+        <w:pStyle w:val="Textodecomentrio"/>
+      </w:pPr>
+      <w:r>
+        <w:t>Como será o agendamento de pacientes para consulta?</w:t>
+      </w:r>
+    </w:p>
+    <w:p>
+      <w:pPr>
+        <w:pStyle w:val="Textodecomentrio"/>
+      </w:pPr>
+      <w:r>
+        <w:t>Como será a geração de relatórios diários, semanais ou mensais do fluxo de exames?</w:t>
+      </w:r>
+    </w:p>
+    <w:p>
+      <w:pPr>
+        <w:pStyle w:val="Textodecomentrio"/>
+      </w:pPr>
+    </w:p>
+    <w:p>
+      <w:pPr>
+        <w:pStyle w:val="Textodecomentrio"/>
+      </w:pPr>
+    </w:p>
+    <w:p>
+      <w:pPr>
+        <w:pStyle w:val="Textodecomentrio"/>
+      </w:pPr>
+      <w:r>
+        <w:t>O que faltou (faz parte de sua descrição de usuários)</w:t>
+      </w:r>
+    </w:p>
+    <w:p>
+      <w:pPr>
+        <w:pStyle w:val="Textodecomentrio"/>
+      </w:pPr>
+      <w:r>
+        <w:t>Administrador</w:t>
+      </w:r>
+      <w:r>
+        <w:tab/>
+      </w:r>
+    </w:p>
+    <w:p>
+      <w:pPr>
+        <w:pStyle w:val="Textodecomentrio"/>
+      </w:pPr>
+      <w:r>
+        <w:t>-Libera visualização do sistema de acordo com o nível do usuário no sistema</w:t>
+      </w:r>
+    </w:p>
+    <w:p>
+      <w:pPr>
+        <w:pStyle w:val="Textodecomentrio"/>
+      </w:pPr>
+    </w:p>
+    <w:p>
+      <w:pPr>
+        <w:pStyle w:val="Textodecomentrio"/>
+      </w:pPr>
+      <w:r>
+        <w:t>Gestor</w:t>
+      </w:r>
+      <w:r>
+        <w:tab/>
+        <w:t>Será o usuário que ficará responsável por tarefas diárias do sistema</w:t>
+      </w:r>
+      <w:r>
+        <w:tab/>
+      </w:r>
+    </w:p>
+    <w:p>
+      <w:pPr>
+        <w:pStyle w:val="Textodecomentrio"/>
+      </w:pPr>
+      <w:r>
+        <w:t xml:space="preserve">-Gerar código para o paciente conseguir acompanhar o exame via </w:t>
+      </w:r>
+      <w:proofErr w:type="spellStart"/>
+      <w:r>
+        <w:t>website</w:t>
+      </w:r>
+      <w:proofErr w:type="spellEnd"/>
+    </w:p>
+    <w:p>
+      <w:pPr>
+        <w:pStyle w:val="Textodecomentrio"/>
+      </w:pPr>
+      <w:r>
+        <w:t>-Aprovar o agendamento de consultas on-line</w:t>
+      </w:r>
+    </w:p>
+    <w:p>
+      <w:pPr>
+        <w:pStyle w:val="Textodecomentrio"/>
+      </w:pPr>
+      <w:r>
+        <w:t>-Responder a solicitações e dúvidas dos pacientes</w:t>
+      </w:r>
+    </w:p>
+    <w:p>
+      <w:pPr>
+        <w:pStyle w:val="Textodecomentrio"/>
+      </w:pPr>
+    </w:p>
+    <w:p>
+      <w:pPr>
+        <w:pStyle w:val="Textodecomentrio"/>
+      </w:pPr>
+    </w:p>
+    <w:p>
+      <w:pPr>
+        <w:pStyle w:val="Textodecomentrio"/>
+      </w:pPr>
+      <w:proofErr w:type="gramStart"/>
+      <w:r>
+        <w:t>Usuário(</w:t>
+      </w:r>
+      <w:proofErr w:type="gramEnd"/>
+      <w:r>
+        <w:t>Paciente)</w:t>
+      </w:r>
+    </w:p>
+    <w:p>
+      <w:pPr>
+        <w:pStyle w:val="Textodecomentrio"/>
+      </w:pPr>
+      <w:r>
+        <w:t xml:space="preserve">-Agendar consultas on-line </w:t>
+      </w:r>
+      <w:proofErr w:type="gramStart"/>
+      <w:r>
+        <w:t xml:space="preserve">( </w:t>
+      </w:r>
+      <w:proofErr w:type="gramEnd"/>
+      <w:r>
+        <w:t>se não for implementar deve ser removido de todo o texto)</w:t>
+      </w:r>
+    </w:p>
+    <w:p>
+      <w:pPr>
+        <w:pStyle w:val="Textodecomentrio"/>
+      </w:pPr>
+      <w:r>
+        <w:t>-Verificar o status do exame realizado</w:t>
       </w:r>
     </w:p>
   </w:comment>
@@ -10719,7 +11694,7 @@
 </file>
 
 <file path=word/endnotes.xml><?xml version="1.0" encoding="utf-8"?>
-<w:endnotes xmlns:wpc="http://schemas.microsoft.com/office/word/2010/wordprocessingCanvas" xmlns:mc="http://schemas.openxmlformats.org/markup-compatibility/2006" xmlns:o="urn:schemas-microsoft-com:office:office" xmlns:r="http://schemas.openxmlformats.org/officeDocument/2006/relationships" xmlns:m="http://schemas.openxmlformats.org/officeDocument/2006/math" xmlns:v="urn:schemas-microsoft-com:vml" xmlns:wp14="http://schemas.microsoft.com/office/word/2010/wordprocessingDrawing" xmlns:wp="http://schemas.openxmlformats.org/drawingml/2006/wordprocessingDrawing" xmlns:w10="urn:schemas-microsoft-com:office:word" xmlns:w="http://schemas.openxmlformats.org/wordprocessingml/2006/main" xmlns:w14="http://schemas.microsoft.com/office/word/2010/wordml" xmlns:w15="http://schemas.microsoft.com/office/word/2012/wordml" xmlns:wpg="http://schemas.microsoft.com/office/word/2010/wordprocessingGroup" xmlns:wpi="http://schemas.microsoft.com/office/word/2010/wordprocessingInk" xmlns:wne="http://schemas.microsoft.com/office/word/2006/wordml" xmlns:wps="http://schemas.microsoft.com/office/word/2010/wordprocessingShape" mc:Ignorable="w14 w15 wp14">
+<w:endnotes xmlns:ve="http://schemas.openxmlformats.org/markup-compatibility/2006" xmlns:o="urn:schemas-microsoft-com:office:office" xmlns:r="http://schemas.openxmlformats.org/officeDocument/2006/relationships" xmlns:m="http://schemas.openxmlformats.org/officeDocument/2006/math" xmlns:v="urn:schemas-microsoft-com:vml" xmlns:wp="http://schemas.openxmlformats.org/drawingml/2006/wordprocessingDrawing" xmlns:w10="urn:schemas-microsoft-com:office:word" xmlns:w="http://schemas.openxmlformats.org/wordprocessingml/2006/main" xmlns:wne="http://schemas.microsoft.com/office/word/2006/wordml">
   <w:endnote w:type="separator" w:id="-1">
     <w:p>
       <w:r>
@@ -10738,7 +11713,7 @@
 </file>
 
 <file path=word/footer1.xml><?xml version="1.0" encoding="utf-8"?>
-<w:ftr xmlns:wpc="http://schemas.microsoft.com/office/word/2010/wordprocessingCanvas" xmlns:mc="http://schemas.openxmlformats.org/markup-compatibility/2006" xmlns:o="urn:schemas-microsoft-com:office:office" xmlns:r="http://schemas.openxmlformats.org/officeDocument/2006/relationships" xmlns:m="http://schemas.openxmlformats.org/officeDocument/2006/math" xmlns:v="urn:schemas-microsoft-com:vml" xmlns:wp14="http://schemas.microsoft.com/office/word/2010/wordprocessingDrawing" xmlns:wp="http://schemas.openxmlformats.org/drawingml/2006/wordprocessingDrawing" xmlns:w10="urn:schemas-microsoft-com:office:word" xmlns:w="http://schemas.openxmlformats.org/wordprocessingml/2006/main" xmlns:w14="http://schemas.microsoft.com/office/word/2010/wordml" xmlns:w15="http://schemas.microsoft.com/office/word/2012/wordml" xmlns:wpg="http://schemas.microsoft.com/office/word/2010/wordprocessingGroup" xmlns:wpi="http://schemas.microsoft.com/office/word/2010/wordprocessingInk" xmlns:wne="http://schemas.microsoft.com/office/word/2006/wordml" xmlns:wps="http://schemas.microsoft.com/office/word/2010/wordprocessingShape" mc:Ignorable="w14 w15 wp14">
+<w:ftr xmlns:ve="http://schemas.openxmlformats.org/markup-compatibility/2006" xmlns:o="urn:schemas-microsoft-com:office:office" xmlns:r="http://schemas.openxmlformats.org/officeDocument/2006/relationships" xmlns:m="http://schemas.openxmlformats.org/officeDocument/2006/math" xmlns:v="urn:schemas-microsoft-com:vml" xmlns:wp="http://schemas.openxmlformats.org/drawingml/2006/wordprocessingDrawing" xmlns:w10="urn:schemas-microsoft-com:office:word" xmlns:w="http://schemas.openxmlformats.org/wordprocessingml/2006/main" xmlns:wne="http://schemas.microsoft.com/office/word/2006/wordml">
   <w:p>
     <w:pPr>
       <w:pStyle w:val="Rodap"/>
@@ -10802,7 +11777,7 @@
 </file>
 
 <file path=word/footer2.xml><?xml version="1.0" encoding="utf-8"?>
-<w:ftr xmlns:wpc="http://schemas.microsoft.com/office/word/2010/wordprocessingCanvas" xmlns:mc="http://schemas.openxmlformats.org/markup-compatibility/2006" xmlns:o="urn:schemas-microsoft-com:office:office" xmlns:r="http://schemas.openxmlformats.org/officeDocument/2006/relationships" xmlns:m="http://schemas.openxmlformats.org/officeDocument/2006/math" xmlns:v="urn:schemas-microsoft-com:vml" xmlns:wp14="http://schemas.microsoft.com/office/word/2010/wordprocessingDrawing" xmlns:wp="http://schemas.openxmlformats.org/drawingml/2006/wordprocessingDrawing" xmlns:w10="urn:schemas-microsoft-com:office:word" xmlns:w="http://schemas.openxmlformats.org/wordprocessingml/2006/main" xmlns:w14="http://schemas.microsoft.com/office/word/2010/wordml" xmlns:w15="http://schemas.microsoft.com/office/word/2012/wordml" xmlns:wpg="http://schemas.microsoft.com/office/word/2010/wordprocessingGroup" xmlns:wpi="http://schemas.microsoft.com/office/word/2010/wordprocessingInk" xmlns:wne="http://schemas.microsoft.com/office/word/2006/wordml" xmlns:wps="http://schemas.microsoft.com/office/word/2010/wordprocessingShape" mc:Ignorable="w14 w15 wp14">
+<w:ftr xmlns:ve="http://schemas.openxmlformats.org/markup-compatibility/2006" xmlns:o="urn:schemas-microsoft-com:office:office" xmlns:r="http://schemas.openxmlformats.org/officeDocument/2006/relationships" xmlns:m="http://schemas.openxmlformats.org/officeDocument/2006/math" xmlns:v="urn:schemas-microsoft-com:vml" xmlns:wp="http://schemas.openxmlformats.org/drawingml/2006/wordprocessingDrawing" xmlns:w10="urn:schemas-microsoft-com:office:word" xmlns:w="http://schemas.openxmlformats.org/wordprocessingml/2006/main" xmlns:wne="http://schemas.microsoft.com/office/word/2006/wordml">
   <w:p>
     <w:pPr>
       <w:pStyle w:val="Rodap"/>
@@ -10862,7 +11837,7 @@
 </file>
 
 <file path=word/footnotes.xml><?xml version="1.0" encoding="utf-8"?>
-<w:footnotes xmlns:wpc="http://schemas.microsoft.com/office/word/2010/wordprocessingCanvas" xmlns:mc="http://schemas.openxmlformats.org/markup-compatibility/2006" xmlns:o="urn:schemas-microsoft-com:office:office" xmlns:r="http://schemas.openxmlformats.org/officeDocument/2006/relationships" xmlns:m="http://schemas.openxmlformats.org/officeDocument/2006/math" xmlns:v="urn:schemas-microsoft-com:vml" xmlns:wp14="http://schemas.microsoft.com/office/word/2010/wordprocessingDrawing" xmlns:wp="http://schemas.openxmlformats.org/drawingml/2006/wordprocessingDrawing" xmlns:w10="urn:schemas-microsoft-com:office:word" xmlns:w="http://schemas.openxmlformats.org/wordprocessingml/2006/main" xmlns:w14="http://schemas.microsoft.com/office/word/2010/wordml" xmlns:w15="http://schemas.microsoft.com/office/word/2012/wordml" xmlns:wpg="http://schemas.microsoft.com/office/word/2010/wordprocessingGroup" xmlns:wpi="http://schemas.microsoft.com/office/word/2010/wordprocessingInk" xmlns:wne="http://schemas.microsoft.com/office/word/2006/wordml" xmlns:wps="http://schemas.microsoft.com/office/word/2010/wordprocessingShape" mc:Ignorable="w14 w15 wp14">
+<w:footnotes xmlns:ve="http://schemas.openxmlformats.org/markup-compatibility/2006" xmlns:o="urn:schemas-microsoft-com:office:office" xmlns:r="http://schemas.openxmlformats.org/officeDocument/2006/relationships" xmlns:m="http://schemas.openxmlformats.org/officeDocument/2006/math" xmlns:v="urn:schemas-microsoft-com:vml" xmlns:wp="http://schemas.openxmlformats.org/drawingml/2006/wordprocessingDrawing" xmlns:w10="urn:schemas-microsoft-com:office:word" xmlns:w="http://schemas.openxmlformats.org/wordprocessingml/2006/main" xmlns:wne="http://schemas.microsoft.com/office/word/2006/wordml">
   <w:footnote w:type="separator" w:id="-1">
     <w:p>
       <w:r>
@@ -10881,7 +11856,7 @@
 </file>
 
 <file path=word/header1.xml><?xml version="1.0" encoding="utf-8"?>
-<w:hdr xmlns:wpc="http://schemas.microsoft.com/office/word/2010/wordprocessingCanvas" xmlns:mc="http://schemas.openxmlformats.org/markup-compatibility/2006" xmlns:o="urn:schemas-microsoft-com:office:office" xmlns:r="http://schemas.openxmlformats.org/officeDocument/2006/relationships" xmlns:m="http://schemas.openxmlformats.org/officeDocument/2006/math" xmlns:v="urn:schemas-microsoft-com:vml" xmlns:wp14="http://schemas.microsoft.com/office/word/2010/wordprocessingDrawing" xmlns:wp="http://schemas.openxmlformats.org/drawingml/2006/wordprocessingDrawing" xmlns:w10="urn:schemas-microsoft-com:office:word" xmlns:w="http://schemas.openxmlformats.org/wordprocessingml/2006/main" xmlns:w14="http://schemas.microsoft.com/office/word/2010/wordml" xmlns:w15="http://schemas.microsoft.com/office/word/2012/wordml" xmlns:wpg="http://schemas.microsoft.com/office/word/2010/wordprocessingGroup" xmlns:wpi="http://schemas.microsoft.com/office/word/2010/wordprocessingInk" xmlns:wne="http://schemas.microsoft.com/office/word/2006/wordml" xmlns:wps="http://schemas.microsoft.com/office/word/2010/wordprocessingShape" mc:Ignorable="w14 w15 wp14">
+<w:hdr xmlns:ve="http://schemas.openxmlformats.org/markup-compatibility/2006" xmlns:o="urn:schemas-microsoft-com:office:office" xmlns:r="http://schemas.openxmlformats.org/officeDocument/2006/relationships" xmlns:m="http://schemas.openxmlformats.org/officeDocument/2006/math" xmlns:v="urn:schemas-microsoft-com:vml" xmlns:wp="http://schemas.openxmlformats.org/drawingml/2006/wordprocessingDrawing" xmlns:w10="urn:schemas-microsoft-com:office:word" xmlns:w="http://schemas.openxmlformats.org/wordprocessingml/2006/main" xmlns:wne="http://schemas.microsoft.com/office/word/2006/wordml">
   <w:p>
     <w:pPr>
       <w:pStyle w:val="Cabealho"/>
@@ -10942,7 +11917,7 @@
 </file>
 
 <file path=word/header2.xml><?xml version="1.0" encoding="utf-8"?>
-<w:hdr xmlns:wpc="http://schemas.microsoft.com/office/word/2010/wordprocessingCanvas" xmlns:mc="http://schemas.openxmlformats.org/markup-compatibility/2006" xmlns:o="urn:schemas-microsoft-com:office:office" xmlns:r="http://schemas.openxmlformats.org/officeDocument/2006/relationships" xmlns:m="http://schemas.openxmlformats.org/officeDocument/2006/math" xmlns:v="urn:schemas-microsoft-com:vml" xmlns:wp14="http://schemas.microsoft.com/office/word/2010/wordprocessingDrawing" xmlns:wp="http://schemas.openxmlformats.org/drawingml/2006/wordprocessingDrawing" xmlns:w10="urn:schemas-microsoft-com:office:word" xmlns:w="http://schemas.openxmlformats.org/wordprocessingml/2006/main" xmlns:w14="http://schemas.microsoft.com/office/word/2010/wordml" xmlns:w15="http://schemas.microsoft.com/office/word/2012/wordml" xmlns:wpg="http://schemas.microsoft.com/office/word/2010/wordprocessingGroup" xmlns:wpi="http://schemas.microsoft.com/office/word/2010/wordprocessingInk" xmlns:wne="http://schemas.microsoft.com/office/word/2006/wordml" xmlns:wps="http://schemas.microsoft.com/office/word/2010/wordprocessingShape" mc:Ignorable="w14 w15 wp14">
+<w:hdr xmlns:ve="http://schemas.openxmlformats.org/markup-compatibility/2006" xmlns:o="urn:schemas-microsoft-com:office:office" xmlns:r="http://schemas.openxmlformats.org/officeDocument/2006/relationships" xmlns:m="http://schemas.openxmlformats.org/officeDocument/2006/math" xmlns:v="urn:schemas-microsoft-com:vml" xmlns:wp="http://schemas.openxmlformats.org/drawingml/2006/wordprocessingDrawing" xmlns:w10="urn:schemas-microsoft-com:office:word" xmlns:w="http://schemas.openxmlformats.org/wordprocessingml/2006/main" xmlns:wne="http://schemas.microsoft.com/office/word/2006/wordml">
   <w:p>
     <w:pPr>
       <w:pStyle w:val="Cabealho"/>
@@ -10964,7 +11939,7 @@
 </file>
 
 <file path=word/header3.xml><?xml version="1.0" encoding="utf-8"?>
-<w:hdr xmlns:wpc="http://schemas.microsoft.com/office/word/2010/wordprocessingCanvas" xmlns:mc="http://schemas.openxmlformats.org/markup-compatibility/2006" xmlns:o="urn:schemas-microsoft-com:office:office" xmlns:r="http://schemas.openxmlformats.org/officeDocument/2006/relationships" xmlns:m="http://schemas.openxmlformats.org/officeDocument/2006/math" xmlns:v="urn:schemas-microsoft-com:vml" xmlns:wp14="http://schemas.microsoft.com/office/word/2010/wordprocessingDrawing" xmlns:wp="http://schemas.openxmlformats.org/drawingml/2006/wordprocessingDrawing" xmlns:w10="urn:schemas-microsoft-com:office:word" xmlns:w="http://schemas.openxmlformats.org/wordprocessingml/2006/main" xmlns:w14="http://schemas.microsoft.com/office/word/2010/wordml" xmlns:w15="http://schemas.microsoft.com/office/word/2012/wordml" xmlns:wpg="http://schemas.microsoft.com/office/word/2010/wordprocessingGroup" xmlns:wpi="http://schemas.microsoft.com/office/word/2010/wordprocessingInk" xmlns:wne="http://schemas.microsoft.com/office/word/2006/wordml" xmlns:wps="http://schemas.microsoft.com/office/word/2010/wordprocessingShape" mc:Ignorable="w14 w15 wp14">
+<w:hdr xmlns:ve="http://schemas.openxmlformats.org/markup-compatibility/2006" xmlns:o="urn:schemas-microsoft-com:office:office" xmlns:r="http://schemas.openxmlformats.org/officeDocument/2006/relationships" xmlns:m="http://schemas.openxmlformats.org/officeDocument/2006/math" xmlns:v="urn:schemas-microsoft-com:vml" xmlns:wp="http://schemas.openxmlformats.org/drawingml/2006/wordprocessingDrawing" xmlns:w10="urn:schemas-microsoft-com:office:word" xmlns:w="http://schemas.openxmlformats.org/wordprocessingml/2006/main" xmlns:wne="http://schemas.microsoft.com/office/word/2006/wordml">
   <w:p>
     <w:pPr>
       <w:pStyle w:val="Cabealho"/>
@@ -11001,7 +11976,7 @@
 </file>
 
 <file path=word/header4.xml><?xml version="1.0" encoding="utf-8"?>
-<w:hdr xmlns:wpc="http://schemas.microsoft.com/office/word/2010/wordprocessingCanvas" xmlns:mc="http://schemas.openxmlformats.org/markup-compatibility/2006" xmlns:o="urn:schemas-microsoft-com:office:office" xmlns:r="http://schemas.openxmlformats.org/officeDocument/2006/relationships" xmlns:m="http://schemas.openxmlformats.org/officeDocument/2006/math" xmlns:v="urn:schemas-microsoft-com:vml" xmlns:wp14="http://schemas.microsoft.com/office/word/2010/wordprocessingDrawing" xmlns:wp="http://schemas.openxmlformats.org/drawingml/2006/wordprocessingDrawing" xmlns:w10="urn:schemas-microsoft-com:office:word" xmlns:w="http://schemas.openxmlformats.org/wordprocessingml/2006/main" xmlns:w14="http://schemas.microsoft.com/office/word/2010/wordml" xmlns:w15="http://schemas.microsoft.com/office/word/2012/wordml" xmlns:wpg="http://schemas.microsoft.com/office/word/2010/wordprocessingGroup" xmlns:wpi="http://schemas.microsoft.com/office/word/2010/wordprocessingInk" xmlns:wne="http://schemas.microsoft.com/office/word/2006/wordml" xmlns:wps="http://schemas.microsoft.com/office/word/2010/wordprocessingShape" mc:Ignorable="w14 w15 wp14">
+<w:hdr xmlns:ve="http://schemas.openxmlformats.org/markup-compatibility/2006" xmlns:o="urn:schemas-microsoft-com:office:office" xmlns:r="http://schemas.openxmlformats.org/officeDocument/2006/relationships" xmlns:m="http://schemas.openxmlformats.org/officeDocument/2006/math" xmlns:v="urn:schemas-microsoft-com:vml" xmlns:wp="http://schemas.openxmlformats.org/drawingml/2006/wordprocessingDrawing" xmlns:w10="urn:schemas-microsoft-com:office:word" xmlns:w="http://schemas.openxmlformats.org/wordprocessingml/2006/main" xmlns:wne="http://schemas.microsoft.com/office/word/2006/wordml">
   <w:p>
     <w:pPr>
       <w:pStyle w:val="Cabealho"/>
@@ -11016,7 +11991,7 @@
 </file>
 
 <file path=word/header5.xml><?xml version="1.0" encoding="utf-8"?>
-<w:hdr xmlns:wpc="http://schemas.microsoft.com/office/word/2010/wordprocessingCanvas" xmlns:mc="http://schemas.openxmlformats.org/markup-compatibility/2006" xmlns:o="urn:schemas-microsoft-com:office:office" xmlns:r="http://schemas.openxmlformats.org/officeDocument/2006/relationships" xmlns:m="http://schemas.openxmlformats.org/officeDocument/2006/math" xmlns:v="urn:schemas-microsoft-com:vml" xmlns:wp14="http://schemas.microsoft.com/office/word/2010/wordprocessingDrawing" xmlns:wp="http://schemas.openxmlformats.org/drawingml/2006/wordprocessingDrawing" xmlns:w10="urn:schemas-microsoft-com:office:word" xmlns:w="http://schemas.openxmlformats.org/wordprocessingml/2006/main" xmlns:w14="http://schemas.microsoft.com/office/word/2010/wordml" xmlns:w15="http://schemas.microsoft.com/office/word/2012/wordml" xmlns:wpg="http://schemas.microsoft.com/office/word/2010/wordprocessingGroup" xmlns:wpi="http://schemas.microsoft.com/office/word/2010/wordprocessingInk" xmlns:wne="http://schemas.microsoft.com/office/word/2006/wordml" xmlns:wps="http://schemas.microsoft.com/office/word/2010/wordprocessingShape" mc:Ignorable="w14 w15 wp14">
+<w:hdr xmlns:ve="http://schemas.openxmlformats.org/markup-compatibility/2006" xmlns:o="urn:schemas-microsoft-com:office:office" xmlns:r="http://schemas.openxmlformats.org/officeDocument/2006/relationships" xmlns:m="http://schemas.openxmlformats.org/officeDocument/2006/math" xmlns:v="urn:schemas-microsoft-com:vml" xmlns:wp="http://schemas.openxmlformats.org/drawingml/2006/wordprocessingDrawing" xmlns:w10="urn:schemas-microsoft-com:office:word" xmlns:w="http://schemas.openxmlformats.org/wordprocessingml/2006/main" xmlns:wne="http://schemas.microsoft.com/office/word/2006/wordml">
   <w:p>
     <w:pPr>
       <w:pStyle w:val="Cabealho"/>
@@ -11031,7 +12006,7 @@
 </file>
 
 <file path=word/header6.xml><?xml version="1.0" encoding="utf-8"?>
-<w:hdr xmlns:wpc="http://schemas.microsoft.com/office/word/2010/wordprocessingCanvas" xmlns:mc="http://schemas.openxmlformats.org/markup-compatibility/2006" xmlns:o="urn:schemas-microsoft-com:office:office" xmlns:r="http://schemas.openxmlformats.org/officeDocument/2006/relationships" xmlns:m="http://schemas.openxmlformats.org/officeDocument/2006/math" xmlns:v="urn:schemas-microsoft-com:vml" xmlns:wp14="http://schemas.microsoft.com/office/word/2010/wordprocessingDrawing" xmlns:wp="http://schemas.openxmlformats.org/drawingml/2006/wordprocessingDrawing" xmlns:w10="urn:schemas-microsoft-com:office:word" xmlns:w="http://schemas.openxmlformats.org/wordprocessingml/2006/main" xmlns:w14="http://schemas.microsoft.com/office/word/2010/wordml" xmlns:w15="http://schemas.microsoft.com/office/word/2012/wordml" xmlns:wpg="http://schemas.microsoft.com/office/word/2010/wordprocessingGroup" xmlns:wpi="http://schemas.microsoft.com/office/word/2010/wordprocessingInk" xmlns:wne="http://schemas.microsoft.com/office/word/2006/wordml" xmlns:wps="http://schemas.microsoft.com/office/word/2010/wordprocessingShape" mc:Ignorable="w14 w15 wp14">
+<w:hdr xmlns:ve="http://schemas.openxmlformats.org/markup-compatibility/2006" xmlns:o="urn:schemas-microsoft-com:office:office" xmlns:r="http://schemas.openxmlformats.org/officeDocument/2006/relationships" xmlns:m="http://schemas.openxmlformats.org/officeDocument/2006/math" xmlns:v="urn:schemas-microsoft-com:vml" xmlns:wp="http://schemas.openxmlformats.org/drawingml/2006/wordprocessingDrawing" xmlns:w10="urn:schemas-microsoft-com:office:word" xmlns:w="http://schemas.openxmlformats.org/wordprocessingml/2006/main" xmlns:wne="http://schemas.microsoft.com/office/word/2006/wordml">
   <w:p>
     <w:pPr>
       <w:pStyle w:val="Cabealho"/>
@@ -11041,7 +12016,7 @@
 </file>
 
 <file path=word/header7.xml><?xml version="1.0" encoding="utf-8"?>
-<w:hdr xmlns:wpc="http://schemas.microsoft.com/office/word/2010/wordprocessingCanvas" xmlns:mc="http://schemas.openxmlformats.org/markup-compatibility/2006" xmlns:o="urn:schemas-microsoft-com:office:office" xmlns:r="http://schemas.openxmlformats.org/officeDocument/2006/relationships" xmlns:m="http://schemas.openxmlformats.org/officeDocument/2006/math" xmlns:v="urn:schemas-microsoft-com:vml" xmlns:wp14="http://schemas.microsoft.com/office/word/2010/wordprocessingDrawing" xmlns:wp="http://schemas.openxmlformats.org/drawingml/2006/wordprocessingDrawing" xmlns:w10="urn:schemas-microsoft-com:office:word" xmlns:w="http://schemas.openxmlformats.org/wordprocessingml/2006/main" xmlns:w14="http://schemas.microsoft.com/office/word/2010/wordml" xmlns:w15="http://schemas.microsoft.com/office/word/2012/wordml" xmlns:wpg="http://schemas.microsoft.com/office/word/2010/wordprocessingGroup" xmlns:wpi="http://schemas.microsoft.com/office/word/2010/wordprocessingInk" xmlns:wne="http://schemas.microsoft.com/office/word/2006/wordml" xmlns:wps="http://schemas.microsoft.com/office/word/2010/wordprocessingShape" mc:Ignorable="w14 w15 wp14">
+<w:hdr xmlns:ve="http://schemas.openxmlformats.org/markup-compatibility/2006" xmlns:o="urn:schemas-microsoft-com:office:office" xmlns:r="http://schemas.openxmlformats.org/officeDocument/2006/relationships" xmlns:m="http://schemas.openxmlformats.org/officeDocument/2006/math" xmlns:v="urn:schemas-microsoft-com:vml" xmlns:wp="http://schemas.openxmlformats.org/drawingml/2006/wordprocessingDrawing" xmlns:w10="urn:schemas-microsoft-com:office:word" xmlns:w="http://schemas.openxmlformats.org/wordprocessingml/2006/main" xmlns:wne="http://schemas.microsoft.com/office/word/2006/wordml">
   <w:p>
     <w:pPr>
       <w:pStyle w:val="Cabealho"/>
@@ -11051,7 +12026,7 @@
 </file>
 
 <file path=word/numbering.xml><?xml version="1.0" encoding="utf-8"?>
-<w:numbering xmlns:wpc="http://schemas.microsoft.com/office/word/2010/wordprocessingCanvas" xmlns:mc="http://schemas.openxmlformats.org/markup-compatibility/2006" xmlns:o="urn:schemas-microsoft-com:office:office" xmlns:r="http://schemas.openxmlformats.org/officeDocument/2006/relationships" xmlns:m="http://schemas.openxmlformats.org/officeDocument/2006/math" xmlns:v="urn:schemas-microsoft-com:vml" xmlns:wp14="http://schemas.microsoft.com/office/word/2010/wordprocessingDrawing" xmlns:wp="http://schemas.openxmlformats.org/drawingml/2006/wordprocessingDrawing" xmlns:w10="urn:schemas-microsoft-com:office:word" xmlns:w="http://schemas.openxmlformats.org/wordprocessingml/2006/main" xmlns:w14="http://schemas.microsoft.com/office/word/2010/wordml" xmlns:w15="http://schemas.microsoft.com/office/word/2012/wordml" xmlns:wpg="http://schemas.microsoft.com/office/word/2010/wordprocessingGroup" xmlns:wpi="http://schemas.microsoft.com/office/word/2010/wordprocessingInk" xmlns:wne="http://schemas.microsoft.com/office/word/2006/wordml" xmlns:wps="http://schemas.microsoft.com/office/word/2010/wordprocessingShape" mc:Ignorable="w14 w15 wp14">
+<w:numbering xmlns:ve="http://schemas.openxmlformats.org/markup-compatibility/2006" xmlns:o="urn:schemas-microsoft-com:office:office" xmlns:r="http://schemas.openxmlformats.org/officeDocument/2006/relationships" xmlns:m="http://schemas.openxmlformats.org/officeDocument/2006/math" xmlns:v="urn:schemas-microsoft-com:vml" xmlns:wp="http://schemas.openxmlformats.org/drawingml/2006/wordprocessingDrawing" xmlns:w10="urn:schemas-microsoft-com:office:word" xmlns:w="http://schemas.openxmlformats.org/wordprocessingml/2006/main" xmlns:wne="http://schemas.microsoft.com/office/word/2006/wordml">
   <w:abstractNum w:abstractNumId="0">
     <w:nsid w:val="05D72FCF"/>
     <w:multiLevelType w:val="hybridMultilevel"/>
@@ -13402,7 +14377,7 @@
 </file>
 
 <file path=word/styles.xml><?xml version="1.0" encoding="utf-8"?>
-<w:styles xmlns:mc="http://schemas.openxmlformats.org/markup-compatibility/2006" xmlns:r="http://schemas.openxmlformats.org/officeDocument/2006/relationships" xmlns:w="http://schemas.openxmlformats.org/wordprocessingml/2006/main" xmlns:w14="http://schemas.microsoft.com/office/word/2010/wordml" xmlns:w15="http://schemas.microsoft.com/office/word/2012/wordml" mc:Ignorable="w14 w15">
+<w:styles xmlns:r="http://schemas.openxmlformats.org/officeDocument/2006/relationships" xmlns:w="http://schemas.openxmlformats.org/wordprocessingml/2006/main">
   <w:docDefaults>
     <w:rPrDefault>
       <w:rPr>
@@ -13412,378 +14387,139 @@
     </w:rPrDefault>
     <w:pPrDefault/>
   </w:docDefaults>
-  <w:latentStyles w:defLockedState="0" w:defUIPriority="99" w:defSemiHidden="0" w:defUnhideWhenUsed="0" w:defQFormat="0" w:count="371">
-    <w:lsdException w:name="Normal" w:uiPriority="0" w:qFormat="1"/>
-    <w:lsdException w:name="heading 1" w:qFormat="1"/>
-    <w:lsdException w:name="heading 2" w:qFormat="1"/>
-    <w:lsdException w:name="heading 3" w:qFormat="1"/>
-    <w:lsdException w:name="heading 4" w:qFormat="1"/>
-    <w:lsdException w:name="heading 5" w:qFormat="1"/>
-    <w:lsdException w:name="heading 6" w:qFormat="1"/>
-    <w:lsdException w:name="heading 7" w:unhideWhenUsed="1" w:qFormat="1"/>
-    <w:lsdException w:name="heading 8" w:unhideWhenUsed="1" w:qFormat="1"/>
-    <w:lsdException w:name="heading 9" w:unhideWhenUsed="1" w:qFormat="1"/>
-    <w:lsdException w:name="index 1" w:semiHidden="1" w:unhideWhenUsed="1"/>
-    <w:lsdException w:name="index 2" w:semiHidden="1" w:unhideWhenUsed="1"/>
-    <w:lsdException w:name="index 3" w:semiHidden="1" w:unhideWhenUsed="1"/>
-    <w:lsdException w:name="index 4" w:semiHidden="1" w:unhideWhenUsed="1"/>
-    <w:lsdException w:name="index 5" w:semiHidden="1" w:unhideWhenUsed="1"/>
-    <w:lsdException w:name="index 6" w:semiHidden="1" w:unhideWhenUsed="1"/>
-    <w:lsdException w:name="index 7" w:semiHidden="1" w:unhideWhenUsed="1"/>
-    <w:lsdException w:name="index 8" w:semiHidden="1" w:unhideWhenUsed="1"/>
-    <w:lsdException w:name="index 9" w:semiHidden="1" w:unhideWhenUsed="1"/>
-    <w:lsdException w:name="toc 1" w:semiHidden="1" w:uiPriority="39" w:unhideWhenUsed="1"/>
-    <w:lsdException w:name="toc 2" w:semiHidden="1" w:uiPriority="39" w:unhideWhenUsed="1"/>
-    <w:lsdException w:name="toc 3" w:semiHidden="1" w:uiPriority="39" w:unhideWhenUsed="1"/>
-    <w:lsdException w:name="toc 4" w:semiHidden="1" w:unhideWhenUsed="1"/>
-    <w:lsdException w:name="toc 5" w:semiHidden="1" w:unhideWhenUsed="1"/>
-    <w:lsdException w:name="toc 6" w:semiHidden="1" w:unhideWhenUsed="1"/>
-    <w:lsdException w:name="toc 7" w:semiHidden="1" w:unhideWhenUsed="1"/>
-    <w:lsdException w:name="toc 8" w:semiHidden="1" w:unhideWhenUsed="1"/>
-    <w:lsdException w:name="toc 9" w:semiHidden="1" w:unhideWhenUsed="1"/>
-    <w:lsdException w:name="Normal Indent" w:semiHidden="1" w:unhideWhenUsed="1"/>
-    <w:lsdException w:name="footnote text" w:semiHidden="1" w:unhideWhenUsed="1"/>
-    <w:lsdException w:name="annotation text" w:semiHidden="1" w:unhideWhenUsed="1"/>
-    <w:lsdException w:name="header" w:semiHidden="1" w:uiPriority="0" w:unhideWhenUsed="1"/>
-    <w:lsdException w:name="footer" w:semiHidden="1" w:unhideWhenUsed="1"/>
-    <w:lsdException w:name="index heading" w:semiHidden="1" w:unhideWhenUsed="1"/>
-    <w:lsdException w:name="caption" w:unhideWhenUsed="1" w:qFormat="1"/>
-    <w:lsdException w:name="table of figures" w:semiHidden="1" w:unhideWhenUsed="1"/>
-    <w:lsdException w:name="envelope address" w:semiHidden="1" w:unhideWhenUsed="1"/>
-    <w:lsdException w:name="envelope return" w:semiHidden="1" w:unhideWhenUsed="1"/>
-    <w:lsdException w:name="footnote reference" w:semiHidden="1" w:unhideWhenUsed="1"/>
-    <w:lsdException w:name="annotation reference" w:semiHidden="1" w:unhideWhenUsed="1"/>
-    <w:lsdException w:name="line number" w:semiHidden="1" w:unhideWhenUsed="1"/>
-    <w:lsdException w:name="page number" w:semiHidden="1" w:unhideWhenUsed="1"/>
-    <w:lsdException w:name="endnote reference" w:semiHidden="1" w:unhideWhenUsed="1"/>
-    <w:lsdException w:name="endnote text" w:semiHidden="1" w:unhideWhenUsed="1"/>
-    <w:lsdException w:name="table of authorities" w:semiHidden="1" w:unhideWhenUsed="1"/>
-    <w:lsdException w:name="macro" w:semiHidden="1" w:unhideWhenUsed="1"/>
-    <w:lsdException w:name="toa heading" w:semiHidden="1" w:unhideWhenUsed="1"/>
-    <w:lsdException w:name="List" w:semiHidden="1" w:unhideWhenUsed="1"/>
-    <w:lsdException w:name="List Bullet" w:semiHidden="1" w:unhideWhenUsed="1"/>
-    <w:lsdException w:name="List Number" w:semiHidden="1" w:unhideWhenUsed="1"/>
-    <w:lsdException w:name="List 2" w:semiHidden="1" w:unhideWhenUsed="1"/>
-    <w:lsdException w:name="List 3" w:semiHidden="1" w:unhideWhenUsed="1"/>
-    <w:lsdException w:name="List 4" w:semiHidden="1" w:unhideWhenUsed="1"/>
-    <w:lsdException w:name="List 5" w:semiHidden="1" w:unhideWhenUsed="1"/>
-    <w:lsdException w:name="List Bullet 2" w:semiHidden="1" w:unhideWhenUsed="1"/>
-    <w:lsdException w:name="List Bullet 3" w:semiHidden="1" w:unhideWhenUsed="1"/>
-    <w:lsdException w:name="List Bullet 4" w:semiHidden="1" w:unhideWhenUsed="1"/>
-    <w:lsdException w:name="List Bullet 5" w:semiHidden="1" w:unhideWhenUsed="1"/>
-    <w:lsdException w:name="List Number 2" w:semiHidden="1" w:unhideWhenUsed="1"/>
-    <w:lsdException w:name="List Number 3" w:semiHidden="1" w:unhideWhenUsed="1"/>
-    <w:lsdException w:name="List Number 4" w:semiHidden="1" w:unhideWhenUsed="1"/>
-    <w:lsdException w:name="List Number 5" w:semiHidden="1" w:unhideWhenUsed="1"/>
-    <w:lsdException w:name="Title" w:qFormat="1"/>
-    <w:lsdException w:name="Closing" w:semiHidden="1" w:unhideWhenUsed="1"/>
-    <w:lsdException w:name="Signature" w:semiHidden="1" w:unhideWhenUsed="1"/>
-    <w:lsdException w:name="Default Paragraph Font" w:semiHidden="1" w:unhideWhenUsed="1"/>
-    <w:lsdException w:name="Body Text" w:semiHidden="1" w:uiPriority="0" w:unhideWhenUsed="1"/>
-    <w:lsdException w:name="Body Text Indent" w:semiHidden="1" w:unhideWhenUsed="1"/>
-    <w:lsdException w:name="List Continue" w:semiHidden="1" w:unhideWhenUsed="1"/>
-    <w:lsdException w:name="List Continue 2" w:semiHidden="1" w:unhideWhenUsed="1"/>
-    <w:lsdException w:name="List Continue 3" w:semiHidden="1" w:unhideWhenUsed="1"/>
-    <w:lsdException w:name="List Continue 4" w:semiHidden="1" w:unhideWhenUsed="1"/>
-    <w:lsdException w:name="List Continue 5" w:semiHidden="1" w:unhideWhenUsed="1"/>
-    <w:lsdException w:name="Message Header" w:semiHidden="1" w:unhideWhenUsed="1"/>
-    <w:lsdException w:name="Subtitle" w:uiPriority="11" w:qFormat="1"/>
-    <w:lsdException w:name="Salutation" w:semiHidden="1" w:unhideWhenUsed="1"/>
-    <w:lsdException w:name="Date" w:semiHidden="1" w:unhideWhenUsed="1"/>
-    <w:lsdException w:name="Body Text First Indent" w:semiHidden="1" w:unhideWhenUsed="1"/>
-    <w:lsdException w:name="Body Text First Indent 2" w:semiHidden="1" w:unhideWhenUsed="1"/>
-    <w:lsdException w:name="Note Heading" w:semiHidden="1" w:unhideWhenUsed="1"/>
-    <w:lsdException w:name="Body Text 2" w:semiHidden="1" w:unhideWhenUsed="1"/>
-    <w:lsdException w:name="Body Text 3" w:semiHidden="1" w:unhideWhenUsed="1"/>
-    <w:lsdException w:name="Body Text Indent 2" w:semiHidden="1" w:unhideWhenUsed="1"/>
-    <w:lsdException w:name="Body Text Indent 3" w:semiHidden="1" w:unhideWhenUsed="1"/>
-    <w:lsdException w:name="Block Text" w:semiHidden="1" w:unhideWhenUsed="1"/>
-    <w:lsdException w:name="Hyperlink" w:semiHidden="1" w:unhideWhenUsed="1"/>
-    <w:lsdException w:name="FollowedHyperlink" w:semiHidden="1" w:unhideWhenUsed="1"/>
-    <w:lsdException w:name="Strong" w:uiPriority="0" w:qFormat="1"/>
-    <w:lsdException w:name="Emphasis" w:uiPriority="20" w:qFormat="1"/>
-    <w:lsdException w:name="Document Map" w:semiHidden="1" w:unhideWhenUsed="1"/>
-    <w:lsdException w:name="Plain Text" w:semiHidden="1" w:unhideWhenUsed="1"/>
-    <w:lsdException w:name="E-mail Signature" w:semiHidden="1" w:unhideWhenUsed="1"/>
-    <w:lsdException w:name="HTML Top of Form" w:semiHidden="1" w:unhideWhenUsed="1"/>
-    <w:lsdException w:name="HTML Bottom of Form" w:semiHidden="1" w:unhideWhenUsed="1"/>
-    <w:lsdException w:name="Normal (Web)" w:semiHidden="1" w:unhideWhenUsed="1"/>
-    <w:lsdException w:name="HTML Acronym" w:semiHidden="1" w:unhideWhenUsed="1"/>
-    <w:lsdException w:name="HTML Address" w:semiHidden="1" w:unhideWhenUsed="1"/>
-    <w:lsdException w:name="HTML Cite" w:semiHidden="1" w:unhideWhenUsed="1"/>
-    <w:lsdException w:name="HTML Code" w:semiHidden="1" w:unhideWhenUsed="1"/>
-    <w:lsdException w:name="HTML Definition" w:semiHidden="1" w:unhideWhenUsed="1"/>
-    <w:lsdException w:name="HTML Keyboard" w:semiHidden="1" w:unhideWhenUsed="1"/>
-    <w:lsdException w:name="HTML Preformatted" w:semiHidden="1" w:uiPriority="0" w:unhideWhenUsed="1"/>
-    <w:lsdException w:name="HTML Sample" w:semiHidden="1" w:unhideWhenUsed="1"/>
-    <w:lsdException w:name="HTML Typewriter" w:semiHidden="1" w:unhideWhenUsed="1"/>
-    <w:lsdException w:name="HTML Variable" w:semiHidden="1" w:unhideWhenUsed="1"/>
-    <w:lsdException w:name="Normal Table" w:semiHidden="1" w:unhideWhenUsed="1"/>
-    <w:lsdException w:name="annotation subject" w:semiHidden="1" w:unhideWhenUsed="1"/>
-    <w:lsdException w:name="No List" w:semiHidden="1" w:unhideWhenUsed="1"/>
-    <w:lsdException w:name="Outline List 1" w:semiHidden="1" w:unhideWhenUsed="1"/>
-    <w:lsdException w:name="Outline List 2" w:semiHidden="1" w:unhideWhenUsed="1"/>
-    <w:lsdException w:name="Outline List 3" w:semiHidden="1" w:unhideWhenUsed="1"/>
-    <w:lsdException w:name="Table Simple 1" w:semiHidden="1" w:unhideWhenUsed="1"/>
-    <w:lsdException w:name="Table Simple 2" w:semiHidden="1" w:unhideWhenUsed="1"/>
-    <w:lsdException w:name="Table Simple 3" w:semiHidden="1" w:unhideWhenUsed="1"/>
-    <w:lsdException w:name="Table Classic 1" w:semiHidden="1" w:unhideWhenUsed="1"/>
-    <w:lsdException w:name="Table Classic 2" w:semiHidden="1" w:unhideWhenUsed="1"/>
-    <w:lsdException w:name="Table Classic 3" w:semiHidden="1" w:unhideWhenUsed="1"/>
-    <w:lsdException w:name="Table Classic 4" w:semiHidden="1" w:unhideWhenUsed="1"/>
-    <w:lsdException w:name="Table Colorful 1" w:semiHidden="1" w:unhideWhenUsed="1"/>
-    <w:lsdException w:name="Table Colorful 2" w:semiHidden="1" w:unhideWhenUsed="1"/>
-    <w:lsdException w:name="Table Colorful 3" w:semiHidden="1" w:unhideWhenUsed="1"/>
-    <w:lsdException w:name="Table Columns 1" w:semiHidden="1" w:unhideWhenUsed="1"/>
-    <w:lsdException w:name="Table Columns 2" w:semiHidden="1" w:unhideWhenUsed="1"/>
-    <w:lsdException w:name="Table Columns 3" w:semiHidden="1" w:unhideWhenUsed="1"/>
-    <w:lsdException w:name="Table Columns 4" w:semiHidden="1" w:unhideWhenUsed="1"/>
-    <w:lsdException w:name="Table Columns 5" w:semiHidden="1" w:unhideWhenUsed="1"/>
-    <w:lsdException w:name="Table Grid 1" w:semiHidden="1" w:unhideWhenUsed="1"/>
-    <w:lsdException w:name="Table Grid 2" w:semiHidden="1" w:unhideWhenUsed="1"/>
-    <w:lsdException w:name="Table Grid 3" w:semiHidden="1" w:unhideWhenUsed="1"/>
-    <w:lsdException w:name="Table Grid 4" w:semiHidden="1" w:unhideWhenUsed="1"/>
-    <w:lsdException w:name="Table Grid 5" w:semiHidden="1" w:unhideWhenUsed="1"/>
-    <w:lsdException w:name="Table Grid 6" w:semiHidden="1" w:unhideWhenUsed="1"/>
-    <w:lsdException w:name="Table Grid 7" w:semiHidden="1" w:unhideWhenUsed="1"/>
-    <w:lsdException w:name="Table Grid 8" w:semiHidden="1" w:unhideWhenUsed="1"/>
-    <w:lsdException w:name="Table List 1" w:semiHidden="1" w:unhideWhenUsed="1"/>
-    <w:lsdException w:name="Table List 2" w:semiHidden="1" w:unhideWhenUsed="1"/>
-    <w:lsdException w:name="Table List 3" w:semiHidden="1" w:unhideWhenUsed="1"/>
-    <w:lsdException w:name="Table List 4" w:semiHidden="1" w:unhideWhenUsed="1"/>
-    <w:lsdException w:name="Table List 5" w:semiHidden="1" w:unhideWhenUsed="1"/>
-    <w:lsdException w:name="Table List 6" w:semiHidden="1" w:unhideWhenUsed="1"/>
-    <w:lsdException w:name="Table List 7" w:semiHidden="1" w:unhideWhenUsed="1"/>
-    <w:lsdException w:name="Table List 8" w:semiHidden="1" w:unhideWhenUsed="1"/>
-    <w:lsdException w:name="Table 3D effects 1" w:semiHidden="1" w:unhideWhenUsed="1"/>
-    <w:lsdException w:name="Table 3D effects 2" w:semiHidden="1" w:unhideWhenUsed="1"/>
-    <w:lsdException w:name="Table 3D effects 3" w:semiHidden="1" w:unhideWhenUsed="1"/>
-    <w:lsdException w:name="Table Contemporary" w:semiHidden="1" w:unhideWhenUsed="1"/>
-    <w:lsdException w:name="Table Elegant" w:semiHidden="1" w:unhideWhenUsed="1"/>
-    <w:lsdException w:name="Table Professional" w:semiHidden="1" w:unhideWhenUsed="1"/>
-    <w:lsdException w:name="Table Subtle 1" w:semiHidden="1" w:unhideWhenUsed="1"/>
-    <w:lsdException w:name="Table Subtle 2" w:semiHidden="1" w:unhideWhenUsed="1"/>
-    <w:lsdException w:name="Table Web 1" w:semiHidden="1" w:unhideWhenUsed="1"/>
-    <w:lsdException w:name="Table Web 2" w:semiHidden="1" w:unhideWhenUsed="1"/>
-    <w:lsdException w:name="Table Web 3" w:semiHidden="1" w:unhideWhenUsed="1"/>
-    <w:lsdException w:name="Balloon Text" w:semiHidden="1" w:unhideWhenUsed="1"/>
-    <w:lsdException w:name="Table Grid" w:uiPriority="59"/>
-    <w:lsdException w:name="Table Theme" w:semiHidden="1" w:unhideWhenUsed="1"/>
-    <w:lsdException w:name="Placeholder Text" w:semiHidden="1"/>
-    <w:lsdException w:name="No Spacing" w:uiPriority="1" w:qFormat="1"/>
-    <w:lsdException w:name="Light Shading" w:uiPriority="60"/>
-    <w:lsdException w:name="Light List" w:uiPriority="61"/>
-    <w:lsdException w:name="Light Grid" w:uiPriority="62"/>
-    <w:lsdException w:name="Medium Shading 1" w:uiPriority="63"/>
-    <w:lsdException w:name="Medium Shading 2" w:uiPriority="64"/>
-    <w:lsdException w:name="Medium List 1" w:uiPriority="65"/>
-    <w:lsdException w:name="Medium List 2" w:uiPriority="66"/>
-    <w:lsdException w:name="Medium Grid 1" w:uiPriority="67"/>
-    <w:lsdException w:name="Medium Grid 2" w:uiPriority="68"/>
-    <w:lsdException w:name="Medium Grid 3" w:uiPriority="69"/>
-    <w:lsdException w:name="Dark List" w:uiPriority="70"/>
-    <w:lsdException w:name="Colorful Shading" w:uiPriority="71"/>
-    <w:lsdException w:name="Colorful List" w:uiPriority="72"/>
-    <w:lsdException w:name="Colorful Grid" w:uiPriority="73"/>
-    <w:lsdException w:name="Light Shading Accent 1" w:uiPriority="60"/>
-    <w:lsdException w:name="Light List Accent 1" w:uiPriority="61"/>
-    <w:lsdException w:name="Light Grid Accent 1" w:uiPriority="62"/>
-    <w:lsdException w:name="Medium Shading 1 Accent 1" w:uiPriority="63"/>
-    <w:lsdException w:name="Medium Shading 2 Accent 1" w:uiPriority="64"/>
-    <w:lsdException w:name="Medium List 1 Accent 1" w:uiPriority="65"/>
-    <w:lsdException w:name="Revision" w:semiHidden="1"/>
-    <w:lsdException w:name="List Paragraph" w:qFormat="1"/>
-    <w:lsdException w:name="Quote" w:uiPriority="29" w:qFormat="1"/>
-    <w:lsdException w:name="Intense Quote" w:uiPriority="30" w:qFormat="1"/>
-    <w:lsdException w:name="Medium List 2 Accent 1" w:uiPriority="66"/>
-    <w:lsdException w:name="Medium Grid 1 Accent 1" w:uiPriority="67"/>
-    <w:lsdException w:name="Medium Grid 2 Accent 1" w:uiPriority="68"/>
-    <w:lsdException w:name="Medium Grid 3 Accent 1" w:uiPriority="69"/>
-    <w:lsdException w:name="Dark List Accent 1" w:uiPriority="70"/>
-    <w:lsdException w:name="Colorful Shading Accent 1" w:uiPriority="71"/>
-    <w:lsdException w:name="Colorful List Accent 1" w:uiPriority="72"/>
-    <w:lsdException w:name="Colorful Grid Accent 1" w:uiPriority="73"/>
-    <w:lsdException w:name="Light Shading Accent 2" w:uiPriority="60"/>
-    <w:lsdException w:name="Light List Accent 2" w:uiPriority="61"/>
-    <w:lsdException w:name="Light Grid Accent 2" w:uiPriority="62"/>
-    <w:lsdException w:name="Medium Shading 1 Accent 2" w:uiPriority="63"/>
-    <w:lsdException w:name="Medium Shading 2 Accent 2" w:uiPriority="64"/>
-    <w:lsdException w:name="Medium List 1 Accent 2" w:uiPriority="65"/>
-    <w:lsdException w:name="Medium List 2 Accent 2" w:uiPriority="66"/>
-    <w:lsdException w:name="Medium Grid 1 Accent 2" w:uiPriority="67"/>
-    <w:lsdException w:name="Medium Grid 2 Accent 2" w:uiPriority="68"/>
-    <w:lsdException w:name="Medium Grid 3 Accent 2" w:uiPriority="69"/>
-    <w:lsdException w:name="Dark List Accent 2" w:uiPriority="70"/>
-    <w:lsdException w:name="Colorful Shading Accent 2" w:uiPriority="71"/>
-    <w:lsdException w:name="Colorful List Accent 2" w:uiPriority="72"/>
-    <w:lsdException w:name="Colorful Grid Accent 2" w:uiPriority="73"/>
-    <w:lsdException w:name="Light Shading Accent 3" w:uiPriority="60"/>
-    <w:lsdException w:name="Light List Accent 3" w:uiPriority="61"/>
-    <w:lsdException w:name="Light Grid Accent 3" w:uiPriority="62"/>
-    <w:lsdException w:name="Medium Shading 1 Accent 3" w:uiPriority="63"/>
-    <w:lsdException w:name="Medium Shading 2 Accent 3" w:uiPriority="64"/>
-    <w:lsdException w:name="Medium List 1 Accent 3" w:uiPriority="65"/>
-    <w:lsdException w:name="Medium List 2 Accent 3" w:uiPriority="66"/>
-    <w:lsdException w:name="Medium Grid 1 Accent 3" w:uiPriority="67"/>
-    <w:lsdException w:name="Medium Grid 2 Accent 3" w:uiPriority="68"/>
-    <w:lsdException w:name="Medium Grid 3 Accent 3" w:uiPriority="69"/>
-    <w:lsdException w:name="Dark List Accent 3" w:uiPriority="70"/>
-    <w:lsdException w:name="Colorful Shading Accent 3" w:uiPriority="71"/>
-    <w:lsdException w:name="Colorful List Accent 3" w:uiPriority="72"/>
-    <w:lsdException w:name="Colorful Grid Accent 3" w:uiPriority="73"/>
-    <w:lsdException w:name="Light Shading Accent 4" w:uiPriority="60"/>
-    <w:lsdException w:name="Light List Accent 4" w:uiPriority="61"/>
-    <w:lsdException w:name="Light Grid Accent 4" w:uiPriority="62"/>
-    <w:lsdException w:name="Medium Shading 1 Accent 4" w:uiPriority="63"/>
-    <w:lsdException w:name="Medium Shading 2 Accent 4" w:uiPriority="64"/>
-    <w:lsdException w:name="Medium List 1 Accent 4" w:uiPriority="65"/>
-    <w:lsdException w:name="Medium List 2 Accent 4" w:uiPriority="66"/>
-    <w:lsdException w:name="Medium Grid 1 Accent 4" w:uiPriority="67"/>
-    <w:lsdException w:name="Medium Grid 2 Accent 4" w:uiPriority="68"/>
-    <w:lsdException w:name="Medium Grid 3 Accent 4" w:uiPriority="69"/>
-    <w:lsdException w:name="Dark List Accent 4" w:uiPriority="70"/>
-    <w:lsdException w:name="Colorful Shading Accent 4" w:uiPriority="71"/>
-    <w:lsdException w:name="Colorful List Accent 4" w:uiPriority="72"/>
-    <w:lsdException w:name="Colorful Grid Accent 4" w:uiPriority="73"/>
-    <w:lsdException w:name="Light Shading Accent 5" w:uiPriority="60"/>
-    <w:lsdException w:name="Light List Accent 5" w:uiPriority="61"/>
-    <w:lsdException w:name="Light Grid Accent 5" w:uiPriority="62"/>
-    <w:lsdException w:name="Medium Shading 1 Accent 5" w:uiPriority="63"/>
-    <w:lsdException w:name="Medium Shading 2 Accent 5" w:uiPriority="64"/>
-    <w:lsdException w:name="Medium List 1 Accent 5" w:uiPriority="65"/>
-    <w:lsdException w:name="Medium List 2 Accent 5" w:uiPriority="66"/>
-    <w:lsdException w:name="Medium Grid 1 Accent 5" w:uiPriority="67"/>
-    <w:lsdException w:name="Medium Grid 2 Accent 5" w:uiPriority="68"/>
-    <w:lsdException w:name="Medium Grid 3 Accent 5" w:uiPriority="69"/>
-    <w:lsdException w:name="Dark List Accent 5" w:uiPriority="70"/>
-    <w:lsdException w:name="Colorful Shading Accent 5" w:uiPriority="71"/>
-    <w:lsdException w:name="Colorful List Accent 5" w:uiPriority="72"/>
-    <w:lsdException w:name="Colorful Grid Accent 5" w:uiPriority="73"/>
-    <w:lsdException w:name="Light Shading Accent 6" w:uiPriority="60"/>
-    <w:lsdException w:name="Light List Accent 6" w:uiPriority="61"/>
-    <w:lsdException w:name="Light Grid Accent 6" w:uiPriority="62"/>
-    <w:lsdException w:name="Medium Shading 1 Accent 6" w:uiPriority="63"/>
-    <w:lsdException w:name="Medium Shading 2 Accent 6" w:uiPriority="64"/>
-    <w:lsdException w:name="Medium List 1 Accent 6" w:uiPriority="65"/>
-    <w:lsdException w:name="Medium List 2 Accent 6" w:uiPriority="66"/>
-    <w:lsdException w:name="Medium Grid 1 Accent 6" w:uiPriority="67"/>
-    <w:lsdException w:name="Medium Grid 2 Accent 6" w:uiPriority="68"/>
-    <w:lsdException w:name="Medium Grid 3 Accent 6" w:uiPriority="69"/>
-    <w:lsdException w:name="Dark List Accent 6" w:uiPriority="70"/>
-    <w:lsdException w:name="Colorful Shading Accent 6" w:uiPriority="71"/>
-    <w:lsdException w:name="Colorful List Accent 6" w:uiPriority="72"/>
-    <w:lsdException w:name="Colorful Grid Accent 6" w:uiPriority="73"/>
-    <w:lsdException w:name="Subtle Emphasis" w:uiPriority="19" w:qFormat="1"/>
-    <w:lsdException w:name="Intense Emphasis" w:uiPriority="21" w:qFormat="1"/>
-    <w:lsdException w:name="Subtle Reference" w:uiPriority="31" w:qFormat="1"/>
-    <w:lsdException w:name="Intense Reference" w:uiPriority="32" w:qFormat="1"/>
-    <w:lsdException w:name="Book Title" w:uiPriority="33" w:qFormat="1"/>
-    <w:lsdException w:name="Bibliography" w:semiHidden="1" w:unhideWhenUsed="1"/>
-    <w:lsdException w:name="TOC Heading" w:unhideWhenUsed="1" w:qFormat="1"/>
-    <w:lsdException w:name="Plain Table 1" w:uiPriority="41"/>
-    <w:lsdException w:name="Plain Table 2" w:uiPriority="42"/>
-    <w:lsdException w:name="Plain Table 3" w:uiPriority="43"/>
-    <w:lsdException w:name="Plain Table 4" w:uiPriority="44"/>
-    <w:lsdException w:name="Plain Table 5" w:uiPriority="45"/>
-    <w:lsdException w:name="Grid Table Light" w:uiPriority="40"/>
-    <w:lsdException w:name="Grid Table 1 Light" w:uiPriority="46"/>
-    <w:lsdException w:name="Grid Table 2" w:uiPriority="47"/>
-    <w:lsdException w:name="Grid Table 3" w:uiPriority="48"/>
-    <w:lsdException w:name="Grid Table 4" w:uiPriority="49"/>
-    <w:lsdException w:name="Grid Table 5 Dark" w:uiPriority="50"/>
-    <w:lsdException w:name="Grid Table 6 Colorful" w:uiPriority="51"/>
-    <w:lsdException w:name="Grid Table 7 Colorful" w:uiPriority="52"/>
-    <w:lsdException w:name="Grid Table 1 Light Accent 1" w:uiPriority="46"/>
-    <w:lsdException w:name="Grid Table 2 Accent 1" w:uiPriority="47"/>
-    <w:lsdException w:name="Grid Table 3 Accent 1" w:uiPriority="48"/>
-    <w:lsdException w:name="Grid Table 4 Accent 1" w:uiPriority="49"/>
-    <w:lsdException w:name="Grid Table 5 Dark Accent 1" w:uiPriority="50"/>
-    <w:lsdException w:name="Grid Table 6 Colorful Accent 1" w:uiPriority="51"/>
-    <w:lsdException w:name="Grid Table 7 Colorful Accent 1" w:uiPriority="52"/>
-    <w:lsdException w:name="Grid Table 1 Light Accent 2" w:uiPriority="46"/>
-    <w:lsdException w:name="Grid Table 2 Accent 2" w:uiPriority="47"/>
-    <w:lsdException w:name="Grid Table 3 Accent 2" w:uiPriority="48"/>
-    <w:lsdException w:name="Grid Table 4 Accent 2" w:uiPriority="49"/>
-    <w:lsdException w:name="Grid Table 5 Dark Accent 2" w:uiPriority="50"/>
-    <w:lsdException w:name="Grid Table 6 Colorful Accent 2" w:uiPriority="51"/>
-    <w:lsdException w:name="Grid Table 7 Colorful Accent 2" w:uiPriority="52"/>
-    <w:lsdException w:name="Grid Table 1 Light Accent 3" w:uiPriority="46"/>
-    <w:lsdException w:name="Grid Table 2 Accent 3" w:uiPriority="47"/>
-    <w:lsdException w:name="Grid Table 3 Accent 3" w:uiPriority="48"/>
-    <w:lsdException w:name="Grid Table 4 Accent 3" w:uiPriority="49"/>
-    <w:lsdException w:name="Grid Table 5 Dark Accent 3" w:uiPriority="50"/>
-    <w:lsdException w:name="Grid Table 6 Colorful Accent 3" w:uiPriority="51"/>
-    <w:lsdException w:name="Grid Table 7 Colorful Accent 3" w:uiPriority="52"/>
-    <w:lsdException w:name="Grid Table 1 Light Accent 4" w:uiPriority="46"/>
-    <w:lsdException w:name="Grid Table 2 Accent 4" w:uiPriority="47"/>
-    <w:lsdException w:name="Grid Table 3 Accent 4" w:uiPriority="48"/>
-    <w:lsdException w:name="Grid Table 4 Accent 4" w:uiPriority="49"/>
-    <w:lsdException w:name="Grid Table 5 Dark Accent 4" w:uiPriority="50"/>
-    <w:lsdException w:name="Grid Table 6 Colorful Accent 4" w:uiPriority="51"/>
-    <w:lsdException w:name="Grid Table 7 Colorful Accent 4" w:uiPriority="52"/>
-    <w:lsdException w:name="Grid Table 1 Light Accent 5" w:uiPriority="46"/>
-    <w:lsdException w:name="Grid Table 2 Accent 5" w:uiPriority="47"/>
-    <w:lsdException w:name="Grid Table 3 Accent 5" w:uiPriority="48"/>
-    <w:lsdException w:name="Grid Table 4 Accent 5" w:uiPriority="49"/>
-    <w:lsdException w:name="Grid Table 5 Dark Accent 5" w:uiPriority="50"/>
-    <w:lsdException w:name="Grid Table 6 Colorful Accent 5" w:uiPriority="51"/>
-    <w:lsdException w:name="Grid Table 7 Colorful Accent 5" w:uiPriority="52"/>
-    <w:lsdException w:name="Grid Table 1 Light Accent 6" w:uiPriority="46"/>
-    <w:lsdException w:name="Grid Table 2 Accent 6" w:uiPriority="47"/>
-    <w:lsdException w:name="Grid Table 3 Accent 6" w:uiPriority="48"/>
-    <w:lsdException w:name="Grid Table 4 Accent 6" w:uiPriority="49"/>
-    <w:lsdException w:name="Grid Table 5 Dark Accent 6" w:uiPriority="50"/>
-    <w:lsdException w:name="Grid Table 6 Colorful Accent 6" w:uiPriority="51"/>
-    <w:lsdException w:name="Grid Table 7 Colorful Accent 6" w:uiPriority="52"/>
-    <w:lsdException w:name="List Table 1 Light" w:uiPriority="46"/>
-    <w:lsdException w:name="List Table 2" w:uiPriority="47"/>
-    <w:lsdException w:name="List Table 3" w:uiPriority="48"/>
-    <w:lsdException w:name="List Table 4" w:uiPriority="49"/>
-    <w:lsdException w:name="List Table 5 Dark" w:uiPriority="50"/>
-    <w:lsdException w:name="List Table 6 Colorful" w:uiPriority="51"/>
-    <w:lsdException w:name="List Table 7 Colorful" w:uiPriority="52"/>
-    <w:lsdException w:name="List Table 1 Light Accent 1" w:uiPriority="46"/>
-    <w:lsdException w:name="List Table 2 Accent 1" w:uiPriority="47"/>
-    <w:lsdException w:name="List Table 3 Accent 1" w:uiPriority="48"/>
-    <w:lsdException w:name="List Table 4 Accent 1" w:uiPriority="49"/>
-    <w:lsdException w:name="List Table 5 Dark Accent 1" w:uiPriority="50"/>
-    <w:lsdException w:name="List Table 6 Colorful Accent 1" w:uiPriority="51"/>
-    <w:lsdException w:name="List Table 7 Colorful Accent 1" w:uiPriority="52"/>
-    <w:lsdException w:name="List Table 1 Light Accent 2" w:uiPriority="46"/>
-    <w:lsdException w:name="List Table 2 Accent 2" w:uiPriority="47"/>
-    <w:lsdException w:name="List Table 3 Accent 2" w:uiPriority="48"/>
-    <w:lsdException w:name="List Table 4 Accent 2" w:uiPriority="49"/>
-    <w:lsdException w:name="List Table 5 Dark Accent 2" w:uiPriority="50"/>
-    <w:lsdException w:name="List Table 6 Colorful Accent 2" w:uiPriority="51"/>
-    <w:lsdException w:name="List Table 7 Colorful Accent 2" w:uiPriority="52"/>
-    <w:lsdException w:name="List Table 1 Light Accent 3" w:uiPriority="46"/>
-    <w:lsdException w:name="List Table 2 Accent 3" w:uiPriority="47"/>
-    <w:lsdException w:name="List Table 3 Accent 3" w:uiPriority="48"/>
-    <w:lsdException w:name="List Table 4 Accent 3" w:uiPriority="49"/>
-    <w:lsdException w:name="List Table 5 Dark Accent 3" w:uiPriority="50"/>
-    <w:lsdException w:name="List Table 6 Colorful Accent 3" w:uiPriority="51"/>
-    <w:lsdException w:name="List Table 7 Colorful Accent 3" w:uiPriority="52"/>
-    <w:lsdException w:name="List Table 1 Light Accent 4" w:uiPriority="46"/>
-    <w:lsdException w:name="List Table 2 Accent 4" w:uiPriority="47"/>
-    <w:lsdException w:name="List Table 3 Accent 4" w:uiPriority="48"/>
-    <w:lsdException w:name="List Table 4 Accent 4" w:uiPriority="49"/>
-    <w:lsdException w:name="List Table 5 Dark Accent 4" w:uiPriority="50"/>
-    <w:lsdException w:name="List Table 6 Colorful Accent 4" w:uiPriority="51"/>
-    <w:lsdException w:name="List Table 7 Colorful Accent 4" w:uiPriority="52"/>
-    <w:lsdException w:name="List Table 1 Light Accent 5" w:uiPriority="46"/>
-    <w:lsdException w:name="List Table 2 Accent 5" w:uiPriority="47"/>
-    <w:lsdException w:name="List Table 3 Accent 5" w:uiPriority="48"/>
-    <w:lsdException w:name="List Table 4 Accent 5" w:uiPriority="49"/>
-    <w:lsdException w:name="List Table 5 Dark Accent 5" w:uiPriority="50"/>
-    <w:lsdException w:name="List Table 6 Colorful Accent 5" w:uiPriority="51"/>
-    <w:lsdException w:name="List Table 7 Colorful Accent 5" w:uiPriority="52"/>
-    <w:lsdException w:name="List Table 1 Light Accent 6" w:uiPriority="46"/>
-    <w:lsdException w:name="List Table 2 Accent 6" w:uiPriority="47"/>
-    <w:lsdException w:name="List Table 3 Accent 6" w:uiPriority="48"/>
-    <w:lsdException w:name="List Table 4 Accent 6" w:uiPriority="49"/>
-    <w:lsdException w:name="List Table 5 Dark Accent 6" w:uiPriority="50"/>
-    <w:lsdException w:name="List Table 6 Colorful Accent 6" w:uiPriority="51"/>
-    <w:lsdException w:name="List Table 7 Colorful Accent 6" w:uiPriority="52"/>
+  <w:latentStyles w:defLockedState="0" w:defUIPriority="99" w:defSemiHidden="1" w:defUnhideWhenUsed="1" w:defQFormat="0" w:count="267">
+    <w:lsdException w:name="Normal" w:semiHidden="0" w:uiPriority="0" w:unhideWhenUsed="0" w:qFormat="1"/>
+    <w:lsdException w:name="heading 1" w:semiHidden="0" w:unhideWhenUsed="0" w:qFormat="1"/>
+    <w:lsdException w:name="heading 2" w:semiHidden="0" w:unhideWhenUsed="0" w:qFormat="1"/>
+    <w:lsdException w:name="heading 3" w:semiHidden="0" w:unhideWhenUsed="0" w:qFormat="1"/>
+    <w:lsdException w:name="heading 4" w:semiHidden="0" w:unhideWhenUsed="0" w:qFormat="1"/>
+    <w:lsdException w:name="heading 5" w:semiHidden="0" w:unhideWhenUsed="0" w:qFormat="1"/>
+    <w:lsdException w:name="heading 6" w:semiHidden="0" w:unhideWhenUsed="0" w:qFormat="1"/>
+    <w:lsdException w:name="heading 7" w:semiHidden="0" w:qFormat="1"/>
+    <w:lsdException w:name="heading 8" w:semiHidden="0" w:qFormat="1"/>
+    <w:lsdException w:name="heading 9" w:semiHidden="0" w:qFormat="1"/>
+    <w:lsdException w:name="toc 1" w:uiPriority="39"/>
+    <w:lsdException w:name="toc 2" w:uiPriority="39"/>
+    <w:lsdException w:name="toc 3" w:uiPriority="39"/>
+    <w:lsdException w:name="header" w:uiPriority="0"/>
+    <w:lsdException w:name="caption" w:semiHidden="0" w:qFormat="1"/>
+    <w:lsdException w:name="Title" w:semiHidden="0" w:unhideWhenUsed="0" w:qFormat="1"/>
+    <w:lsdException w:name="Body Text" w:uiPriority="0"/>
+    <w:lsdException w:name="Subtitle" w:semiHidden="0" w:uiPriority="11" w:unhideWhenUsed="0" w:qFormat="1"/>
+    <w:lsdException w:name="Strong" w:semiHidden="0" w:uiPriority="0" w:unhideWhenUsed="0" w:qFormat="1"/>
+    <w:lsdException w:name="Emphasis" w:semiHidden="0" w:uiPriority="20" w:unhideWhenUsed="0" w:qFormat="1"/>
+    <w:lsdException w:name="HTML Preformatted" w:uiPriority="0"/>
+    <w:lsdException w:name="Table Grid" w:semiHidden="0" w:uiPriority="59" w:unhideWhenUsed="0"/>
+    <w:lsdException w:name="Placeholder Text" w:unhideWhenUsed="0"/>
+    <w:lsdException w:name="No Spacing" w:semiHidden="0" w:uiPriority="1" w:unhideWhenUsed="0" w:qFormat="1"/>
+    <w:lsdException w:name="Light Shading" w:semiHidden="0" w:uiPriority="60" w:unhideWhenUsed="0"/>
+    <w:lsdException w:name="Light List" w:semiHidden="0" w:uiPriority="61" w:unhideWhenUsed="0"/>
+    <w:lsdException w:name="Light Grid" w:semiHidden="0" w:uiPriority="62" w:unhideWhenUsed="0"/>
+    <w:lsdException w:name="Medium Shading 1" w:semiHidden="0" w:uiPriority="63" w:unhideWhenUsed="0"/>
+    <w:lsdException w:name="Medium Shading 2" w:semiHidden="0" w:uiPriority="64" w:unhideWhenUsed="0"/>
+    <w:lsdException w:name="Medium List 1" w:semiHidden="0" w:uiPriority="65" w:unhideWhenUsed="0"/>
+    <w:lsdException w:name="Medium List 2" w:semiHidden="0" w:uiPriority="66" w:unhideWhenUsed="0"/>
+    <w:lsdException w:name="Medium Grid 1" w:semiHidden="0" w:uiPriority="67" w:unhideWhenUsed="0"/>
+    <w:lsdException w:name="Medium Grid 2" w:semiHidden="0" w:uiPriority="68" w:unhideWhenUsed="0"/>
+    <w:lsdException w:name="Medium Grid 3" w:semiHidden="0" w:uiPriority="69" w:unhideWhenUsed="0"/>
+    <w:lsdException w:name="Dark List" w:semiHidden="0" w:uiPriority="70" w:unhideWhenUsed="0"/>
+    <w:lsdException w:name="Colorful Shading" w:semiHidden="0" w:uiPriority="71" w:unhideWhenUsed="0"/>
+    <w:lsdException w:name="Colorful List" w:semiHidden="0" w:uiPriority="72" w:unhideWhenUsed="0"/>
+    <w:lsdException w:name="Colorful Grid" w:semiHidden="0" w:uiPriority="73" w:unhideWhenUsed="0"/>
+    <w:lsdException w:name="Light Shading Accent 1" w:semiHidden="0" w:uiPriority="60" w:unhideWhenUsed="0"/>
+    <w:lsdException w:name="Light List Accent 1" w:semiHidden="0" w:uiPriority="61" w:unhideWhenUsed="0"/>
+    <w:lsdException w:name="Light Grid Accent 1" w:semiHidden="0" w:uiPriority="62" w:unhideWhenUsed="0"/>
+    <w:lsdException w:name="Medium Shading 1 Accent 1" w:semiHidden="0" w:uiPriority="63" w:unhideWhenUsed="0"/>
+    <w:lsdException w:name="Medium Shading 2 Accent 1" w:semiHidden="0" w:uiPriority="64" w:unhideWhenUsed="0"/>
+    <w:lsdException w:name="Medium List 1 Accent 1" w:semiHidden="0" w:uiPriority="65" w:unhideWhenUsed="0"/>
+    <w:lsdException w:name="Revision" w:unhideWhenUsed="0"/>
+    <w:lsdException w:name="List Paragraph" w:semiHidden="0" w:unhideWhenUsed="0" w:qFormat="1"/>
+    <w:lsdException w:name="Quote" w:semiHidden="0" w:uiPriority="29" w:unhideWhenUsed="0" w:qFormat="1"/>
+    <w:lsdException w:name="Intense Quote" w:semiHidden="0" w:uiPriority="30" w:unhideWhenUsed="0" w:qFormat="1"/>
+    <w:lsdException w:name="Medium List 2 Accent 1" w:semiHidden="0" w:uiPriority="66" w:unhideWhenUsed="0"/>
+    <w:lsdException w:name="Medium Grid 1 Accent 1" w:semiHidden="0" w:uiPriority="67" w:unhideWhenUsed="0"/>
+    <w:lsdException w:name="Medium Grid 2 Accent 1" w:semiHidden="0" w:uiPriority="68" w:unhideWhenUsed="0"/>
+    <w:lsdException w:name="Medium Grid 3 Accent 1" w:semiHidden="0" w:uiPriority="69" w:unhideWhenUsed="0"/>
+    <w:lsdException w:name="Dark List Accent 1" w:semiHidden="0" w:uiPriority="70" w:unhideWhenUsed="0"/>
+    <w:lsdException w:name="Colorful Shading Accent 1" w:semiHidden="0" w:uiPriority="71" w:unhideWhenUsed="0"/>
+    <w:lsdException w:name="Colorful List Accent 1" w:semiHidden="0" w:uiPriority="72" w:unhideWhenUsed="0"/>
+    <w:lsdException w:name="Colorful Grid Accent 1" w:semiHidden="0" w:uiPriority="73" w:unhideWhenUsed="0"/>
+    <w:lsdException w:name="Light Shading Accent 2" w:semiHidden="0" w:uiPriority="60" w:unhideWhenUsed="0"/>
+    <w:lsdException w:name="Light List Accent 2" w:semiHidden="0" w:uiPriority="61" w:unhideWhenUsed="0"/>
+    <w:lsdException w:name="Light Grid Accent 2" w:semiHidden="0" w:uiPriority="62" w:unhideWhenUsed="0"/>
+    <w:lsdException w:name="Medium Shading 1 Accent 2" w:semiHidden="0" w:uiPriority="63" w:unhideWhenUsed="0"/>
+    <w:lsdException w:name="Medium Shading 2 Accent 2" w:semiHidden="0" w:uiPriority="64" w:unhideWhenUsed="0"/>
+    <w:lsdException w:name="Medium List 1 Accent 2" w:semiHidden="0" w:uiPriority="65" w:unhideWhenUsed="0"/>
+    <w:lsdException w:name="Medium List 2 Accent 2" w:semiHidden="0" w:uiPriority="66" w:unhideWhenUsed="0"/>
+    <w:lsdException w:name="Medium Grid 1 Accent 2" w:semiHidden="0" w:uiPriority="67" w:unhideWhenUsed="0"/>
+    <w:lsdException w:name="Medium Grid 2 Accent 2" w:semiHidden="0" w:uiPriority="68" w:unhideWhenUsed="0"/>
+    <w:lsdException w:name="Medium Grid 3 Accent 2" w:semiHidden="0" w:uiPriority="69" w:unhideWhenUsed="0"/>
+    <w:lsdException w:name="Dark List Accent 2" w:semiHidden="0" w:uiPriority="70" w:unhideWhenUsed="0"/>
+    <w:lsdException w:name="Colorful Shading Accent 2" w:semiHidden="0" w:uiPriority="71" w:unhideWhenUsed="0"/>
+    <w:lsdException w:name="Colorful List Accent 2" w:semiHidden="0" w:uiPriority="72" w:unhideWhenUsed="0"/>
+    <w:lsdException w:name="Colorful Grid Accent 2" w:semiHidden="0" w:uiPriority="73" w:unhideWhenUsed="0"/>
+    <w:lsdException w:name="Light Shading Accent 3" w:semiHidden="0" w:uiPriority="60" w:unhideWhenUsed="0"/>
+    <w:lsdException w:name="Light List Accent 3" w:semiHidden="0" w:uiPriority="61" w:unhideWhenUsed="0"/>
+    <w:lsdException w:name="Light Grid Accent 3" w:semiHidden="0" w:uiPriority="62" w:unhideWhenUsed="0"/>
+    <w:lsdException w:name="Medium Shading 1 Accent 3" w:semiHidden="0" w:uiPriority="63" w:unhideWhenUsed="0"/>
+    <w:lsdException w:name="Medium Shading 2 Accent 3" w:semiHidden="0" w:uiPriority="64" w:unhideWhenUsed="0"/>
+    <w:lsdException w:name="Medium List 1 Accent 3" w:semiHidden="0" w:uiPriority="65" w:unhideWhenUsed="0"/>
+    <w:lsdException w:name="Medium List 2 Accent 3" w:semiHidden="0" w:uiPriority="66" w:unhideWhenUsed="0"/>
+    <w:lsdException w:name="Medium Grid 1 Accent 3" w:semiHidden="0" w:uiPriority="67" w:unhideWhenUsed="0"/>
+    <w:lsdException w:name="Medium Grid 2 Accent 3" w:semiHidden="0" w:uiPriority="68" w:unhideWhenUsed="0"/>
+    <w:lsdException w:name="Medium Grid 3 Accent 3" w:semiHidden="0" w:uiPriority="69" w:unhideWhenUsed="0"/>
+    <w:lsdException w:name="Dark List Accent 3" w:semiHidden="0" w:uiPriority="70" w:unhideWhenUsed="0"/>
+    <w:lsdException w:name="Colorful Shading Accent 3" w:semiHidden="0" w:uiPriority="71" w:unhideWhenUsed="0"/>
+    <w:lsdException w:name="Colorful List Accent 3" w:semiHidden="0" w:uiPriority="72" w:unhideWhenUsed="0"/>
+    <w:lsdException w:name="Colorful Grid Accent 3" w:semiHidden="0" w:uiPriority="73" w:unhideWhenUsed="0"/>
+    <w:lsdException w:name="Light Shading Accent 4" w:semiHidden="0" w:uiPriority="60" w:unhideWhenUsed="0"/>
+    <w:lsdException w:name="Light List Accent 4" w:semiHidden="0" w:uiPriority="61" w:unhideWhenUsed="0"/>
+    <w:lsdException w:name="Light Grid Accent 4" w:semiHidden="0" w:uiPriority="62" w:unhideWhenUsed="0"/>
+    <w:lsdException w:name="Medium Shading 1 Accent 4" w:semiHidden="0" w:uiPriority="63" w:unhideWhenUsed="0"/>
+    <w:lsdException w:name="Medium Shading 2 Accent 4" w:semiHidden="0" w:uiPriority="64" w:unhideWhenUsed="0"/>
+    <w:lsdException w:name="Medium List 1 Accent 4" w:semiHidden="0" w:uiPriority="65" w:unhideWhenUsed="0"/>
+    <w:lsdException w:name="Medium List 2 Accent 4" w:semiHidden="0" w:uiPriority="66" w:unhideWhenUsed="0"/>
+    <w:lsdException w:name="Medium Grid 1 Accent 4" w:semiHidden="0" w:uiPriority="67" w:unhideWhenUsed="0"/>
+    <w:lsdException w:name="Medium Grid 2 Accent 4" w:semiHidden="0" w:uiPriority="68" w:unhideWhenUsed="0"/>
+    <w:lsdException w:name="Medium Grid 3 Accent 4" w:semiHidden="0" w:uiPriority="69" w:unhideWhenUsed="0"/>
+    <w:lsdException w:name="Dark List Accent 4" w:semiHidden="0" w:uiPriority="70" w:unhideWhenUsed="0"/>
+    <w:lsdException w:name="Colorful Shading Accent 4" w:semiHidden="0" w:uiPriority="71" w:unhideWhenUsed="0"/>
+    <w:lsdException w:name="Colorful List Accent 4" w:semiHidden="0" w:uiPriority="72" w:unhideWhenUsed="0"/>
+    <w:lsdException w:name="Colorful Grid Accent 4" w:semiHidden="0" w:uiPriority="73" w:unhideWhenUsed="0"/>
+    <w:lsdException w:name="Light Shading Accent 5" w:semiHidden="0" w:uiPriority="60" w:unhideWhenUsed="0"/>
+    <w:lsdException w:name="Light List Accent 5" w:semiHidden="0" w:uiPriority="61" w:unhideWhenUsed="0"/>
+    <w:lsdException w:name="Light Grid Accent 5" w:semiHidden="0" w:uiPriority="62" w:unhideWhenUsed="0"/>
+    <w:lsdException w:name="Medium Shading 1 Accent 5" w:semiHidden="0" w:uiPriority="63" w:unhideWhenUsed="0"/>
+    <w:lsdException w:name="Medium Shading 2 Accent 5" w:semiHidden="0" w:uiPriority="64" w:unhideWhenUsed="0"/>
+    <w:lsdException w:name="Medium List 1 Accent 5" w:semiHidden="0" w:uiPriority="65" w:unhideWhenUsed="0"/>
+    <w:lsdException w:name="Medium List 2 Accent 5" w:semiHidden="0" w:uiPriority="66" w:unhideWhenUsed="0"/>
+    <w:lsdException w:name="Medium Grid 1 Accent 5" w:semiHidden="0" w:uiPriority="67" w:unhideWhenUsed="0"/>
+    <w:lsdException w:name="Medium Grid 2 Accent 5" w:semiHidden="0" w:uiPriority="68" w:unhideWhenUsed="0"/>
+    <w:lsdException w:name="Medium Grid 3 Accent 5" w:semiHidden="0" w:uiPriority="69" w:unhideWhenUsed="0"/>
+    <w:lsdException w:name="Dark List Accent 5" w:semiHidden="0" w:uiPriority="70" w:unhideWhenUsed="0"/>
+    <w:lsdException w:name="Colorful Shading Accent 5" w:semiHidden="0" w:uiPriority="71" w:unhideWhenUsed="0"/>
+    <w:lsdException w:name="Colorful List Accent 5" w:semiHidden="0" w:uiPriority="72" w:unhideWhenUsed="0"/>
+    <w:lsdException w:name="Colorful Grid Accent 5" w:semiHidden="0" w:uiPriority="73" w:unhideWhenUsed="0"/>
+    <w:lsdException w:name="Light Shading Accent 6" w:semiHidden="0" w:uiPriority="60" w:unhideWhenUsed="0"/>
+    <w:lsdException w:name="Light List Accent 6" w:semiHidden="0" w:uiPriority="61" w:unhideWhenUsed="0"/>
+    <w:lsdException w:name="Light Grid Accent 6" w:semiHidden="0" w:uiPriority="62" w:unhideWhenUsed="0"/>
+    <w:lsdException w:name="Medium Shading 1 Accent 6" w:semiHidden="0" w:uiPriority="63" w:unhideWhenUsed="0"/>
+    <w:lsdException w:name="Medium Shading 2 Accent 6" w:semiHidden="0" w:uiPriority="64" w:unhideWhenUsed="0"/>
+    <w:lsdException w:name="Medium List 1 Accent 6" w:semiHidden="0" w:uiPriority="65" w:unhideWhenUsed="0"/>
+    <w:lsdException w:name="Medium List 2 Accent 6" w:semiHidden="0" w:uiPriority="66" w:unhideWhenUsed="0"/>
+    <w:lsdException w:name="Medium Grid 1 Accent 6" w:semiHidden="0" w:uiPriority="67" w:unhideWhenUsed="0"/>
+    <w:lsdException w:name="Medium Grid 2 Accent 6" w:semiHidden="0" w:uiPriority="68" w:unhideWhenUsed="0"/>
+    <w:lsdException w:name="Medium Grid 3 Accent 6" w:semiHidden="0" w:uiPriority="69" w:unhideWhenUsed="0"/>
+    <w:lsdException w:name="Dark List Accent 6" w:semiHidden="0" w:uiPriority="70" w:unhideWhenUsed="0"/>
+    <w:lsdException w:name="Colorful Shading Accent 6" w:semiHidden="0" w:uiPriority="71" w:unhideWhenUsed="0"/>
+    <w:lsdException w:name="Colorful List Accent 6" w:semiHidden="0" w:uiPriority="72" w:unhideWhenUsed="0"/>
+    <w:lsdException w:name="Colorful Grid Accent 6" w:semiHidden="0" w:uiPriority="73" w:unhideWhenUsed="0"/>
+    <w:lsdException w:name="Subtle Emphasis" w:semiHidden="0" w:uiPriority="19" w:unhideWhenUsed="0" w:qFormat="1"/>
+    <w:lsdException w:name="Intense Emphasis" w:semiHidden="0" w:uiPriority="21" w:unhideWhenUsed="0" w:qFormat="1"/>
+    <w:lsdException w:name="Subtle Reference" w:semiHidden="0" w:uiPriority="31" w:unhideWhenUsed="0" w:qFormat="1"/>
+    <w:lsdException w:name="Intense Reference" w:semiHidden="0" w:uiPriority="32" w:unhideWhenUsed="0" w:qFormat="1"/>
+    <w:lsdException w:name="Book Title" w:semiHidden="0" w:uiPriority="33" w:unhideWhenUsed="0" w:qFormat="1"/>
+    <w:lsdException w:name="TOC Heading" w:semiHidden="0" w:qFormat="1"/>
   </w:latentStyles>
   <w:style w:type="paragraph" w:default="1" w:styleId="Normal">
     <w:name w:val="Normal"/>
@@ -14008,6 +14744,7 @@
     <w:uiPriority w:val="99"/>
     <w:semiHidden/>
     <w:unhideWhenUsed/>
+    <w:qFormat/>
     <w:tblPr>
       <w:tblInd w:w="0" w:type="dxa"/>
       <w:tblCellMar>
@@ -15370,7 +16107,7 @@
 </file>
 
 <file path=customXml/itemProps1.xml><?xml version="1.0" encoding="utf-8"?>
-<ds:datastoreItem xmlns:ds="http://schemas.openxmlformats.org/officeDocument/2006/customXml" ds:itemID="{14285B3A-257D-4876-8E45-E87356E727F1}">
+<ds:datastoreItem xmlns:ds="http://schemas.openxmlformats.org/officeDocument/2006/customXml" ds:itemID="{90AB4C49-1418-4C7A-B691-7DF910E1FAB2}">
   <ds:schemaRefs>
     <ds:schemaRef ds:uri="http://schemas.openxmlformats.org/officeDocument/2006/bibliography"/>
   </ds:schemaRefs>

</xml_diff>

<commit_message>
Atualização do topico 2.1.3 e atualização da tabela do topico 2.3
</commit_message>
<xml_diff>
--- a/documentacao/G4_Documentacao1sem2014.docx
+++ b/documentacao/G4_Documentacao1sem2014.docx
@@ -1,6 +1,6 @@
 
 <file path=word/document.xml><?xml version="1.0" encoding="utf-8"?>
-<w:document xmlns:ve="http://schemas.openxmlformats.org/markup-compatibility/2006" xmlns:o="urn:schemas-microsoft-com:office:office" xmlns:r="http://schemas.openxmlformats.org/officeDocument/2006/relationships" xmlns:m="http://schemas.openxmlformats.org/officeDocument/2006/math" xmlns:v="urn:schemas-microsoft-com:vml" xmlns:wp="http://schemas.openxmlformats.org/drawingml/2006/wordprocessingDrawing" xmlns:w10="urn:schemas-microsoft-com:office:word" xmlns:w="http://schemas.openxmlformats.org/wordprocessingml/2006/main" xmlns:wne="http://schemas.microsoft.com/office/word/2006/wordml">
+<w:document xmlns:wpc="http://schemas.microsoft.com/office/word/2010/wordprocessingCanvas" xmlns:mc="http://schemas.openxmlformats.org/markup-compatibility/2006" xmlns:o="urn:schemas-microsoft-com:office:office" xmlns:r="http://schemas.openxmlformats.org/officeDocument/2006/relationships" xmlns:m="http://schemas.openxmlformats.org/officeDocument/2006/math" xmlns:v="urn:schemas-microsoft-com:vml" xmlns:wp14="http://schemas.microsoft.com/office/word/2010/wordprocessingDrawing" xmlns:wp="http://schemas.openxmlformats.org/drawingml/2006/wordprocessingDrawing" xmlns:w10="urn:schemas-microsoft-com:office:word" xmlns:w="http://schemas.openxmlformats.org/wordprocessingml/2006/main" xmlns:w14="http://schemas.microsoft.com/office/word/2010/wordml" xmlns:w15="http://schemas.microsoft.com/office/word/2012/wordml" xmlns:wpg="http://schemas.microsoft.com/office/word/2010/wordprocessingGroup" xmlns:wpi="http://schemas.microsoft.com/office/word/2010/wordprocessingInk" xmlns:wne="http://schemas.microsoft.com/office/word/2006/wordml" xmlns:wps="http://schemas.microsoft.com/office/word/2010/wordprocessingShape" mc:Ignorable="w14 w15 wp14">
   <w:body>
     <w:p>
       <w:pPr>
@@ -10,7 +10,7 @@
         <w:rPr>
           <w:noProof/>
         </w:rPr>
-        <w:pict>
+        <w:pict w14:anchorId="05331D1D">
           <v:line id="_x0000_s1026" style="position:absolute;left:0;text-align:left;z-index:251656704" from="234pt,-36pt" to="234pt,-28.8pt" o:allowincell="f" strokecolor="white">
             <v:stroke startarrow="block" endarrow="block"/>
           </v:line>
@@ -153,14 +153,15 @@
           <w:sz w:val="28"/>
           <w:szCs w:val="28"/>
         </w:rPr>
-        <w:t>TÍTULO DO TRABALHO: SUBTÍTULO SE HOUVER</w:t>
-      </w:r>
+        <w:t xml:space="preserve">TÍTULO DO TRABALHO: SUBTÍTULO SE </w:t>
+      </w:r>
+      <w:proofErr w:type="gramStart"/>
       <w:r>
         <w:rPr>
           <w:sz w:val="28"/>
           <w:szCs w:val="28"/>
         </w:rPr>
-        <w:br/>
+        <w:t>HOUVER</w:t>
       </w:r>
       <w:r>
         <w:rPr>
@@ -176,7 +177,13 @@
         </w:rPr>
         <w:br/>
       </w:r>
-      <w:proofErr w:type="gramStart"/>
+      <w:r>
+        <w:rPr>
+          <w:sz w:val="28"/>
+          <w:szCs w:val="28"/>
+        </w:rPr>
+        <w:br/>
+      </w:r>
       <w:r>
         <w:rPr>
           <w:color w:val="548DD4" w:themeColor="text2" w:themeTint="99"/>
@@ -391,13 +398,8 @@
         <w:t>IBTA</w:t>
       </w:r>
       <w:r>
-        <w:t xml:space="preserve"> para a obtenção da certificação de Analista e Desenvolvedor de Sistemas </w:t>
-      </w:r>
-      <w:proofErr w:type="gramStart"/>
-      <w:r>
-        <w:t>Web</w:t>
-      </w:r>
-      <w:proofErr w:type="gramEnd"/>
+        <w:t xml:space="preserve"> para a obtenção da certificação de Analista e Desenvolvedor de Sistemas Web</w:t>
+      </w:r>
     </w:p>
     <w:p>
       <w:pPr>
@@ -410,14 +412,9 @@
       </w:r>
       <w:proofErr w:type="spellStart"/>
       <w:r>
-        <w:t>Prof.</w:t>
-      </w:r>
-      <w:proofErr w:type="gramStart"/>
-      <w:r>
-        <w:t>MScHelio</w:t>
+        <w:t>Prof.MScHelio</w:t>
       </w:r>
       <w:proofErr w:type="spellEnd"/>
-      <w:proofErr w:type="gramEnd"/>
       <w:r>
         <w:t xml:space="preserve"> Azevedo</w:t>
       </w:r>
@@ -708,9 +705,9 @@
         <w:rPr>
           <w:bCs/>
         </w:rPr>
+        <w:lastRenderedPageBreak/>
         <w:t>Aqui você faz dedicatória àqueles (as) que julgar merecedores (as).</w:t>
       </w:r>
-      <w:proofErr w:type="gramStart"/>
     </w:p>
     <w:p>
       <w:pPr>
@@ -721,7 +718,6 @@
           <w:bCs/>
         </w:rPr>
       </w:pPr>
-      <w:proofErr w:type="gramEnd"/>
     </w:p>
     <w:p>
       <w:pPr>
@@ -810,6 +806,7 @@
         <w:rPr>
           <w:bCs/>
         </w:rPr>
+        <w:lastRenderedPageBreak/>
         <w:t>“Este espaço serve para você citar um pensamento de algum autor</w:t>
       </w:r>
       <w:bookmarkEnd w:id="0"/>
@@ -871,6 +868,7 @@
         <w:ind w:firstLine="0"/>
       </w:pPr>
       <w:r>
+        <w:lastRenderedPageBreak/>
         <w:t>RESUMO</w:t>
       </w:r>
     </w:p>
@@ -925,40 +923,30 @@
       <w:r>
         <w:t xml:space="preserve">São palavras representativas do conteúdo do trabalho, separadas entre si por ponto e </w:t>
       </w:r>
-      <w:proofErr w:type="gramStart"/>
+      <w:proofErr w:type="spellStart"/>
       <w:r>
         <w:t>vírgula.</w:t>
       </w:r>
+      <w:r>
+        <w:t>Minimo</w:t>
+      </w:r>
+      <w:proofErr w:type="spellEnd"/>
+      <w:r>
+        <w:t xml:space="preserve"> de 3, máximo de 5</w:t>
+      </w:r>
+      <w:r>
+        <w:t>. As p</w:t>
+      </w:r>
+      <w:r>
+        <w:t xml:space="preserve">alavras chaves deve refletir a área de seu projeto (gestão, vendas, relacionamentos, </w:t>
+      </w:r>
       <w:proofErr w:type="spellStart"/>
-      <w:proofErr w:type="gramEnd"/>
-      <w:r>
-        <w:t>Minimo</w:t>
+      <w:r>
+        <w:t>etc</w:t>
       </w:r>
       <w:proofErr w:type="spellEnd"/>
       <w:r>
-        <w:t xml:space="preserve"> de 3, máximo de 5</w:t>
-      </w:r>
-      <w:r>
-        <w:t>. As p</w:t>
-      </w:r>
-      <w:r>
-        <w:t xml:space="preserve">alavras chaves deve refletir a área de seu projeto (gestão, vendas, relacionamentos, </w:t>
-      </w:r>
-      <w:proofErr w:type="spellStart"/>
-      <w:r>
-        <w:t>etc</w:t>
-      </w:r>
-      <w:proofErr w:type="spellEnd"/>
-      <w:r>
-        <w:t xml:space="preserve">) e </w:t>
-      </w:r>
-      <w:proofErr w:type="gramStart"/>
-      <w:r>
-        <w:t>sub área</w:t>
-      </w:r>
-      <w:proofErr w:type="gramEnd"/>
-      <w:r>
-        <w:t xml:space="preserve"> (finanças, almoxarifado, vendas de livros, </w:t>
+        <w:t xml:space="preserve">) e sub área (finanças, almoxarifado, vendas de livros, </w:t>
       </w:r>
       <w:proofErr w:type="spellStart"/>
       <w:r>
@@ -1002,6 +990,7 @@
           <w:bCs/>
           <w:lang w:val="en-US"/>
         </w:rPr>
+        <w:lastRenderedPageBreak/>
         <w:t>ABSTRACT</w:t>
       </w:r>
     </w:p>
@@ -1138,6 +1127,7 @@
           <w:bCs/>
           <w:lang w:val="en-US"/>
         </w:rPr>
+        <w:lastRenderedPageBreak/>
         <w:t>LISTA DE ILUSTRAÇÕES</w:t>
       </w:r>
     </w:p>
@@ -1983,6 +1973,7 @@
           <w:bCs/>
           <w:color w:val="000000"/>
         </w:rPr>
+        <w:lastRenderedPageBreak/>
         <w:t>LISTA DE TABELAS</w:t>
       </w:r>
       <w:bookmarkEnd w:id="2"/>
@@ -2252,6 +2243,7 @@
           <w:b/>
           <w:bCs/>
         </w:rPr>
+        <w:lastRenderedPageBreak/>
         <w:t xml:space="preserve">LISTA DE </w:t>
       </w:r>
       <w:bookmarkEnd w:id="4"/>
@@ -2269,7 +2261,7 @@
       <w:tblPr>
         <w:tblW w:w="0" w:type="auto"/>
         <w:tblInd w:w="-106" w:type="dxa"/>
-        <w:tblLook w:val="0000"/>
+        <w:tblLook w:val="0000" w:firstRow="0" w:lastRow="0" w:firstColumn="0" w:lastColumn="0" w:noHBand="0" w:noVBand="0"/>
       </w:tblPr>
       <w:tblGrid>
         <w:gridCol w:w="1809"/>
@@ -2316,19 +2308,11 @@
                 <w:color w:val="0000FF"/>
               </w:rPr>
             </w:pPr>
-            <w:proofErr w:type="gramStart"/>
             <w:r>
               <w:rPr>
                 <w:color w:val="0000FF"/>
               </w:rPr>
-              <w:t>Insira</w:t>
-            </w:r>
-            <w:proofErr w:type="gramEnd"/>
-            <w:r>
-              <w:rPr>
-                <w:color w:val="0000FF"/>
-              </w:rPr>
-              <w:t xml:space="preserve"> neste setor as abreviaturas de seu trabalho. </w:t>
+              <w:t xml:space="preserve">Insira neste setor as abreviaturas de seu trabalho. </w:t>
             </w:r>
             <w:proofErr w:type="spellStart"/>
             <w:r>
@@ -2439,7 +2423,6 @@
               </w:rPr>
             </w:pPr>
             <w:proofErr w:type="spellStart"/>
-            <w:proofErr w:type="gramStart"/>
             <w:r>
               <w:rPr>
                 <w:color w:val="0000FF"/>
@@ -2447,7 +2430,6 @@
               <w:t>UnifiedModelingLanguage</w:t>
             </w:r>
             <w:proofErr w:type="spellEnd"/>
-            <w:proofErr w:type="gramEnd"/>
           </w:p>
         </w:tc>
       </w:tr>
@@ -2615,6 +2597,7 @@
           <w:sz w:val="24"/>
           <w:szCs w:val="24"/>
         </w:rPr>
+        <w:lastRenderedPageBreak/>
         <w:t>SUMÁRIO</w:t>
       </w:r>
     </w:p>
@@ -6108,6 +6091,7 @@
       <w:bookmarkStart w:id="8" w:name="_Toc269327223"/>
       <w:bookmarkStart w:id="9" w:name="_Toc378408135"/>
       <w:r>
+        <w:lastRenderedPageBreak/>
         <w:t>I</w:t>
       </w:r>
       <w:bookmarkEnd w:id="5"/>
@@ -6134,15 +6118,10 @@
       <w:bookmarkStart w:id="10" w:name="_Toc269829179"/>
       <w:bookmarkStart w:id="11" w:name="_Toc378408136"/>
       <w:r>
-        <w:t xml:space="preserve">Contexto e </w:t>
-      </w:r>
-      <w:proofErr w:type="spellStart"/>
-      <w:r>
-        <w:t>Problematização</w:t>
+        <w:t>Contexto e Problematização</w:t>
       </w:r>
       <w:bookmarkEnd w:id="10"/>
       <w:bookmarkEnd w:id="11"/>
-      <w:proofErr w:type="spellEnd"/>
     </w:p>
     <w:p>
       <w:pPr>
@@ -6155,97 +6134,41 @@
         <w:rPr>
           <w:color w:val="000000" w:themeColor="text1"/>
         </w:rPr>
-        <w:t xml:space="preserve">O projeto envolve um sistema para gerenciamento de um laboratório de exames clínicos. O </w:t>
-      </w:r>
-      <w:proofErr w:type="gramStart"/>
+        <w:t xml:space="preserve">O projeto envolve um sistema para gerenciamento de um laboratório de exames clínicos. O usuário(paciente) poderá ter acesso ao sistema via website para agendamento virtual de um exame, verificar o andamento e resultado de exames. Haverá também usuários que serão administradores do sistema que irão </w:t>
+      </w:r>
+      <w:commentRangeStart w:id="12"/>
       <w:r>
         <w:rPr>
           <w:color w:val="000000" w:themeColor="text1"/>
         </w:rPr>
-        <w:t>usuário(</w:t>
-      </w:r>
-      <w:proofErr w:type="gramEnd"/>
+        <w:t xml:space="preserve">aprovar </w:t>
+      </w:r>
+      <w:commentRangeEnd w:id="12"/>
       <w:r>
         <w:rPr>
           <w:color w:val="000000" w:themeColor="text1"/>
         </w:rPr>
-        <w:t xml:space="preserve">paciente) poderá ter acesso ao sistema via </w:t>
-      </w:r>
-      <w:proofErr w:type="spellStart"/>
+        <w:commentReference w:id="12"/>
+      </w:r>
       <w:r>
         <w:rPr>
           <w:color w:val="000000" w:themeColor="text1"/>
         </w:rPr>
-        <w:t>website</w:t>
-      </w:r>
-      <w:proofErr w:type="spellEnd"/>
-      <w:r>
+        <w:t>solicitações de usuários normais, fazer cadastros de usuários no sistema e deixar visível para o usuário todos os resultados buscando o máximo de praticidade e facilidade para o paciente.</w:t>
+      </w:r>
+    </w:p>
+    <w:p>
+      <w:pPr>
+        <w:ind w:firstLine="578"/>
         <w:rPr>
           <w:color w:val="000000" w:themeColor="text1"/>
         </w:rPr>
-        <w:t xml:space="preserve"> para agendamento virtual de um exame, verificar o andamento e resultado de exames. Haverá também usuários que serão administradores do sistema que irão </w:t>
-      </w:r>
-      <w:commentRangeStart w:id="12"/>
+      </w:pPr>
       <w:r>
         <w:rPr>
           <w:color w:val="000000" w:themeColor="text1"/>
         </w:rPr>
-        <w:t xml:space="preserve">aprovar </w:t>
-      </w:r>
-      <w:commentRangeEnd w:id="12"/>
-      <w:r>
-        <w:rPr>
-          <w:color w:val="000000" w:themeColor="text1"/>
-        </w:rPr>
-        <w:commentReference w:id="12"/>
-      </w:r>
-      <w:r>
-        <w:rPr>
-          <w:color w:val="000000" w:themeColor="text1"/>
-        </w:rPr>
-        <w:t>solicitações de usuários normais, fazer cadastros de usuários no sistema e deixar visível para o usuário todos os resultados buscando o máximo de praticidade e facilidade para o paciente.</w:t>
-      </w:r>
-    </w:p>
-    <w:p>
-      <w:pPr>
-        <w:ind w:firstLine="578"/>
-        <w:rPr>
-          <w:color w:val="000000" w:themeColor="text1"/>
-        </w:rPr>
-      </w:pPr>
-      <w:r>
-        <w:rPr>
-          <w:color w:val="000000" w:themeColor="text1"/>
-        </w:rPr>
-        <w:t xml:space="preserve">As interfaces </w:t>
-      </w:r>
-      <w:proofErr w:type="gramStart"/>
-      <w:r>
-        <w:rPr>
-          <w:color w:val="000000" w:themeColor="text1"/>
-        </w:rPr>
-        <w:t>serão,</w:t>
-      </w:r>
-      <w:proofErr w:type="gramEnd"/>
-      <w:r>
-        <w:rPr>
-          <w:color w:val="000000" w:themeColor="text1"/>
-        </w:rPr>
-        <w:t xml:space="preserve"> um </w:t>
-      </w:r>
-      <w:proofErr w:type="spellStart"/>
-      <w:r>
-        <w:rPr>
-          <w:color w:val="000000" w:themeColor="text1"/>
-        </w:rPr>
-        <w:t>website</w:t>
-      </w:r>
-      <w:proofErr w:type="spellEnd"/>
-      <w:r>
-        <w:rPr>
-          <w:color w:val="000000" w:themeColor="text1"/>
-        </w:rPr>
-        <w:t xml:space="preserve"> para acesso do paciente e um sistema para os administradores poderem realizar todas as tarefas que forem necessárias para a gestão.</w:t>
+        <w:t>As interfaces serão, um website para acesso do paciente e um sistema para os administradores poderem realizar todas as tarefas que forem necessárias para a gestão.</w:t>
       </w:r>
     </w:p>
     <w:p>
@@ -6305,19 +6228,19 @@
           <w:sz w:val="24"/>
           <w:szCs w:val="24"/>
         </w:rPr>
-        <w:t xml:space="preserve">Aprimorar o gerenciamento de um consultório </w:t>
-      </w:r>
-      <w:proofErr w:type="gramStart"/>
-      <w:r>
+        <w:t>Aprimorar o gerenciamento de um consultório clinico.</w:t>
+      </w:r>
+    </w:p>
+    <w:p>
+      <w:pPr>
+        <w:pStyle w:val="Pargrafonormal"/>
         <w:rPr>
           <w:rFonts w:ascii="Times New Roman" w:hAnsi="Times New Roman"/>
           <w:color w:val="000000" w:themeColor="text1"/>
           <w:sz w:val="24"/>
           <w:szCs w:val="24"/>
         </w:rPr>
-        <w:t>clinico</w:t>
-      </w:r>
-      <w:proofErr w:type="gramEnd"/>
+      </w:pPr>
       <w:r>
         <w:rPr>
           <w:rFonts w:ascii="Times New Roman" w:hAnsi="Times New Roman"/>
@@ -6325,47 +6248,7 @@
           <w:sz w:val="24"/>
           <w:szCs w:val="24"/>
         </w:rPr>
-        <w:t>.</w:t>
-      </w:r>
-    </w:p>
-    <w:p>
-      <w:pPr>
-        <w:pStyle w:val="Pargrafonormal"/>
-        <w:rPr>
-          <w:rFonts w:ascii="Times New Roman" w:hAnsi="Times New Roman"/>
-          <w:color w:val="000000" w:themeColor="text1"/>
-          <w:sz w:val="24"/>
-          <w:szCs w:val="24"/>
-        </w:rPr>
-      </w:pPr>
-      <w:r>
-        <w:rPr>
-          <w:rFonts w:ascii="Times New Roman" w:hAnsi="Times New Roman"/>
-          <w:color w:val="000000" w:themeColor="text1"/>
-          <w:sz w:val="24"/>
-          <w:szCs w:val="24"/>
-        </w:rPr>
-        <w:t xml:space="preserve">Ter o controle e histórico de </w:t>
-      </w:r>
-      <w:proofErr w:type="gramStart"/>
-      <w:r>
-        <w:rPr>
-          <w:rFonts w:ascii="Times New Roman" w:hAnsi="Times New Roman"/>
-          <w:color w:val="000000" w:themeColor="text1"/>
-          <w:sz w:val="24"/>
-          <w:szCs w:val="24"/>
-        </w:rPr>
-        <w:t>todas</w:t>
-      </w:r>
-      <w:proofErr w:type="gramEnd"/>
-      <w:r>
-        <w:rPr>
-          <w:rFonts w:ascii="Times New Roman" w:hAnsi="Times New Roman"/>
-          <w:color w:val="000000" w:themeColor="text1"/>
-          <w:sz w:val="24"/>
-          <w:szCs w:val="24"/>
-        </w:rPr>
-        <w:t xml:space="preserve"> consultas de algum paciente.</w:t>
+        <w:t>Ter o controle e histórico de todas consultas de algum paciente.</w:t>
       </w:r>
     </w:p>
     <w:p>
@@ -6400,21 +6283,7 @@
         <w:rPr>
           <w:color w:val="000000" w:themeColor="text1"/>
         </w:rPr>
-        <w:t xml:space="preserve">Este projeto tem por objetivo a </w:t>
-      </w:r>
-      <w:proofErr w:type="gramStart"/>
-      <w:r>
-        <w:rPr>
-          <w:color w:val="000000" w:themeColor="text1"/>
-        </w:rPr>
-        <w:t>implementação</w:t>
-      </w:r>
-      <w:proofErr w:type="gramEnd"/>
-      <w:r>
-        <w:rPr>
-          <w:color w:val="000000" w:themeColor="text1"/>
-        </w:rPr>
-        <w:t xml:space="preserve"> de um sistema que gerencie um laboratório de exames clínicos.</w:t>
+        <w:t>Este projeto tem por objetivo a implementação de um sistema que gerencie um laboratório de exames clínicos.</w:t>
       </w:r>
     </w:p>
     <w:p/>
@@ -6454,16 +6323,8 @@
         <w:rPr>
           <w:color w:val="000000" w:themeColor="text1"/>
         </w:rPr>
-        <w:t xml:space="preserve">Agendar exames de pacientes via </w:t>
-      </w:r>
-      <w:proofErr w:type="spellStart"/>
-      <w:r>
-        <w:rPr>
-          <w:color w:val="000000" w:themeColor="text1"/>
-        </w:rPr>
-        <w:t>website</w:t>
-      </w:r>
-      <w:proofErr w:type="spellEnd"/>
+        <w:t>Agendar exames de pacientes via website</w:t>
+      </w:r>
     </w:p>
     <w:p>
       <w:pPr>
@@ -6538,26 +6399,18 @@
         <w:rPr>
           <w:color w:val="000000" w:themeColor="text1"/>
         </w:rPr>
-        <w:t xml:space="preserve">Gerar relatórios diários, semanais ou mensais do fluxo de </w:t>
-      </w:r>
-      <w:proofErr w:type="gramStart"/>
-      <w:r>
-        <w:rPr>
-          <w:color w:val="000000" w:themeColor="text1"/>
-        </w:rPr>
-        <w:t>exames</w:t>
-      </w:r>
-      <w:proofErr w:type="gramEnd"/>
+        <w:t>Gerar relatórios diários, semanais ou mensais do fluxo de exames</w:t>
+      </w:r>
     </w:p>
     <w:p/>
     <w:p/>
-    <w:p/>
     <w:p>
       <w:pPr>
         <w:pStyle w:val="Ttulo1"/>
       </w:pPr>
       <w:bookmarkStart w:id="17" w:name="_Toc378408140"/>
       <w:r>
+        <w:lastRenderedPageBreak/>
         <w:t>Visão do Sistema</w:t>
       </w:r>
       <w:bookmarkEnd w:id="17"/>
@@ -6625,7 +6478,7 @@
           <w:left w:w="70" w:type="dxa"/>
           <w:right w:w="70" w:type="dxa"/>
         </w:tblCellMar>
-        <w:tblLook w:val="0000"/>
+        <w:tblLook w:val="0000" w:firstRow="0" w:lastRow="0" w:firstColumn="0" w:lastColumn="0" w:noHBand="0" w:noVBand="0"/>
       </w:tblPr>
       <w:tblGrid>
         <w:gridCol w:w="2506"/>
@@ -6748,13 +6601,8 @@
               <w:pStyle w:val="InfoBlue0"/>
             </w:pPr>
             <w:r>
-              <w:t xml:space="preserve">Danilo </w:t>
+              <w:t>Danilo Missio</w:t>
             </w:r>
-            <w:proofErr w:type="spellStart"/>
-            <w:r>
-              <w:t>Missio</w:t>
-            </w:r>
-            <w:proofErr w:type="spellEnd"/>
           </w:p>
           <w:p>
             <w:pPr>
@@ -6896,13 +6744,8 @@
               <w:pStyle w:val="InfoBlue0"/>
             </w:pPr>
             <w:r>
-              <w:t xml:space="preserve">Danilo </w:t>
+              <w:t>Danilo Missio</w:t>
             </w:r>
-            <w:proofErr w:type="spellStart"/>
-            <w:r>
-              <w:t>Missio</w:t>
-            </w:r>
-            <w:proofErr w:type="spellEnd"/>
           </w:p>
           <w:p>
             <w:pPr>
@@ -6965,13 +6808,8 @@
               <w:pStyle w:val="InfoBlue0"/>
             </w:pPr>
             <w:r>
-              <w:t xml:space="preserve">Danilo </w:t>
+              <w:t>Danilo Missio</w:t>
             </w:r>
-            <w:proofErr w:type="spellStart"/>
-            <w:r>
-              <w:t>Missio</w:t>
-            </w:r>
-            <w:proofErr w:type="spellEnd"/>
           </w:p>
         </w:tc>
       </w:tr>
@@ -7014,13 +6852,8 @@
               <w:pStyle w:val="InfoBlue0"/>
             </w:pPr>
             <w:r>
-              <w:t xml:space="preserve">Danilo </w:t>
+              <w:t>Danilo Missio</w:t>
             </w:r>
-            <w:proofErr w:type="spellStart"/>
-            <w:r>
-              <w:t>Missio</w:t>
-            </w:r>
-            <w:proofErr w:type="spellEnd"/>
           </w:p>
           <w:p>
             <w:pPr>
@@ -7069,13 +6902,8 @@
             <w:pPr>
               <w:pStyle w:val="InfoBlue0"/>
             </w:pPr>
-            <w:proofErr w:type="gramStart"/>
             <w:r>
-              <w:t>Implementar</w:t>
-            </w:r>
-            <w:proofErr w:type="gramEnd"/>
-            <w:r>
-              <w:t xml:space="preserve"> o sistema conforme as especificações.</w:t>
+              <w:t>Implementar o sistema conforme as especificações.</w:t>
             </w:r>
           </w:p>
         </w:tc>
@@ -7088,13 +6916,8 @@
               <w:pStyle w:val="InfoBlue0"/>
             </w:pPr>
             <w:r>
-              <w:t xml:space="preserve">Danilo </w:t>
+              <w:t>Danilo Missio</w:t>
             </w:r>
-            <w:proofErr w:type="spellStart"/>
-            <w:r>
-              <w:t>Missio</w:t>
-            </w:r>
-            <w:proofErr w:type="spellEnd"/>
           </w:p>
           <w:p>
             <w:pPr>
@@ -7271,13 +7094,8 @@
               <w:pStyle w:val="InfoBlue0"/>
             </w:pPr>
             <w:r>
-              <w:t xml:space="preserve">Danilo </w:t>
+              <w:t>Danilo Missio</w:t>
             </w:r>
-            <w:proofErr w:type="spellStart"/>
-            <w:r>
-              <w:t>Missio</w:t>
-            </w:r>
-            <w:proofErr w:type="spellEnd"/>
           </w:p>
           <w:p>
             <w:pPr>
@@ -7325,13 +7143,8 @@
               <w:pStyle w:val="InfoBlue0"/>
             </w:pPr>
             <w:r>
-              <w:t xml:space="preserve">Danilo </w:t>
+              <w:t>Danilo Missio</w:t>
             </w:r>
-            <w:proofErr w:type="spellStart"/>
-            <w:r>
-              <w:t>Missio</w:t>
-            </w:r>
-            <w:proofErr w:type="spellEnd"/>
           </w:p>
           <w:p>
             <w:pPr>
@@ -7428,6 +7241,7 @@
       </w:pPr>
     </w:p>
     <w:p/>
+    <w:p/>
     <w:p>
       <w:pPr>
         <w:pStyle w:val="Ttulo3"/>
@@ -7440,6 +7254,7 @@
         <w:rPr>
           <w:lang w:val="fr-FR"/>
         </w:rPr>
+        <w:lastRenderedPageBreak/>
         <w:t>Resumo dos Usuários</w:t>
       </w:r>
       <w:bookmarkEnd w:id="28"/>
@@ -7460,7 +7275,7 @@
           <w:insideV w:val="single" w:sz="6" w:space="0" w:color="000000"/>
         </w:tblBorders>
         <w:tblLayout w:type="fixed"/>
-        <w:tblLook w:val="0000"/>
+        <w:tblLook w:val="0000" w:firstRow="0" w:lastRow="0" w:firstColumn="0" w:lastColumn="0" w:noHBand="0" w:noVBand="0"/>
       </w:tblPr>
       <w:tblGrid>
         <w:gridCol w:w="1718"/>
@@ -7777,7 +7592,6 @@
               </w:rPr>
               <w:t xml:space="preserve">Gerar código para o paciente conseguir acompanhar o exame via </w:t>
             </w:r>
-            <w:proofErr w:type="spellStart"/>
             <w:r>
               <w:rPr>
                 <w:i/>
@@ -7790,7 +7604,6 @@
               </w:rPr>
               <w:t>website</w:t>
             </w:r>
-            <w:proofErr w:type="spellEnd"/>
           </w:p>
           <w:p>
             <w:pPr>
@@ -7908,13 +7721,8 @@
             <w:pPr>
               <w:pStyle w:val="InfoBlue0"/>
             </w:pPr>
-            <w:proofErr w:type="gramStart"/>
             <w:r>
-              <w:t>Usuário(</w:t>
-            </w:r>
-            <w:proofErr w:type="gramEnd"/>
-            <w:r>
-              <w:t>Paciente)</w:t>
+              <w:t>Usuário(Paciente)</w:t>
             </w:r>
           </w:p>
         </w:tc>
@@ -8014,32 +7822,10 @@
         <w:ind w:firstLine="709"/>
       </w:pPr>
       <w:r>
-        <w:t xml:space="preserve">O Ambiente do usuário é organizado e de fácil entendimento, facilitando as tarefas executadas e diminuindo o tempo gasto para realiza-las. O </w:t>
-      </w:r>
-      <w:proofErr w:type="spellStart"/>
-      <w:r>
-        <w:t>website</w:t>
-      </w:r>
-      <w:proofErr w:type="spellEnd"/>
-      <w:r>
-        <w:t xml:space="preserve"> </w:t>
-      </w:r>
-      <w:r>
-        <w:t>oferece um sistema de verificação de exames realizados, onde o usuário pode consultar seus exames através de um código recebido por um atendente após fazer seu exame no laboratório.</w:t>
-      </w:r>
-      <w:r>
-        <w:t xml:space="preserve"> Também será oferecido um sistema de agendamento de </w:t>
-      </w:r>
-      <w:commentRangeStart w:id="41"/>
-      <w:r>
-        <w:t>consultas on-line</w:t>
-      </w:r>
-      <w:commentRangeEnd w:id="41"/>
-      <w:r>
-        <w:rPr>
-          <w:rStyle w:val="Refdecomentrio"/>
-        </w:rPr>
-        <w:commentReference w:id="41"/>
+        <w:t xml:space="preserve">O Ambiente do usuário é organizado e de fácil entendimento, facilitando as tarefas executadas e diminuindo o tempo gasto para realiza-las. O website </w:t>
+      </w:r>
+      <w:r>
+        <w:t>oferece um sistema de verificação de exames realizados, onde o usuário pode consultar seus exames através de um código recebido por um atendente após fazer seu exame no laboratório</w:t>
       </w:r>
       <w:r>
         <w:t>.</w:t>
@@ -8049,37 +7835,6 @@
       <w:pPr>
         <w:ind w:firstLine="709"/>
       </w:pPr>
-      <w:r>
-        <w:t xml:space="preserve">O foco do </w:t>
-      </w:r>
-      <w:proofErr w:type="spellStart"/>
-      <w:r>
-        <w:t>website</w:t>
-      </w:r>
-      <w:proofErr w:type="spellEnd"/>
-      <w:r>
-        <w:t xml:space="preserve"> é ser funcional nos computadores/desktops, mas a interface também proporcionara o acesso através de outr</w:t>
-      </w:r>
-      <w:r>
-        <w:t>os dispositivos</w:t>
-      </w:r>
-      <w:commentRangeStart w:id="42"/>
-      <w:r>
-        <w:t>, como celulares e qualquer outra fon</w:t>
-      </w:r>
-      <w:r>
-        <w:t xml:space="preserve">te </w:t>
-      </w:r>
-      <w:commentRangeEnd w:id="42"/>
-      <w:r>
-        <w:rPr>
-          <w:rStyle w:val="Refdecomentrio"/>
-        </w:rPr>
-        <w:commentReference w:id="42"/>
-      </w:r>
-      <w:r>
-        <w:t>que suporte aplicações JAVA, que será a plataforma chave do sistema e do ambiente.</w:t>
-      </w:r>
     </w:p>
     <w:p/>
     <w:p/>
@@ -8099,22 +7854,23 @@
       <w:pPr>
         <w:pStyle w:val="Ttulo3"/>
       </w:pPr>
-      <w:bookmarkStart w:id="43" w:name="_Toc512930914"/>
-      <w:bookmarkStart w:id="44" w:name="_Toc452813589"/>
-      <w:bookmarkStart w:id="45" w:name="_Toc18208273"/>
-      <w:bookmarkStart w:id="46" w:name="_Toc378408145"/>
-      <w:r>
+      <w:bookmarkStart w:id="41" w:name="_Toc512930914"/>
+      <w:bookmarkStart w:id="42" w:name="_Toc452813589"/>
+      <w:bookmarkStart w:id="43" w:name="_Toc18208273"/>
+      <w:bookmarkStart w:id="44" w:name="_Toc378408145"/>
+      <w:r>
+        <w:lastRenderedPageBreak/>
         <w:t xml:space="preserve">Alternativas e </w:t>
       </w:r>
-      <w:commentRangeStart w:id="47"/>
+      <w:commentRangeStart w:id="45"/>
       <w:r>
         <w:t>Concorrência</w:t>
       </w:r>
+      <w:bookmarkEnd w:id="41"/>
+      <w:bookmarkEnd w:id="42"/>
       <w:bookmarkEnd w:id="43"/>
       <w:bookmarkEnd w:id="44"/>
-      <w:bookmarkEnd w:id="45"/>
-      <w:bookmarkEnd w:id="46"/>
-      <w:commentRangeEnd w:id="47"/>
+      <w:commentRangeEnd w:id="45"/>
       <w:r>
         <w:rPr>
           <w:rStyle w:val="Refdecomentrio"/>
@@ -8122,7 +7878,7 @@
           <w:b w:val="0"/>
           <w:bCs w:val="0"/>
         </w:rPr>
-        <w:commentReference w:id="47"/>
+        <w:commentReference w:id="45"/>
       </w:r>
     </w:p>
     <w:p>
@@ -8147,15 +7903,7 @@
         <w:ind w:firstLine="709"/>
       </w:pPr>
       <w:r>
-        <w:t xml:space="preserve">Os principais pontos fortes que serão analisados na concorrência são: Fluidez do </w:t>
-      </w:r>
-      <w:proofErr w:type="spellStart"/>
-      <w:r>
-        <w:t>website</w:t>
-      </w:r>
-      <w:proofErr w:type="spellEnd"/>
-      <w:r>
-        <w:t xml:space="preserve"> e da interface; formas de interação </w:t>
+        <w:t xml:space="preserve">Os principais pontos fortes que serão analisados na concorrência são: Fluidez do website e da interface; formas de interação </w:t>
       </w:r>
       <w:r>
         <w:t xml:space="preserve">do sistema </w:t>
@@ -8189,11 +7937,11 @@
       <w:pPr>
         <w:pStyle w:val="Ttulo2"/>
       </w:pPr>
-      <w:bookmarkStart w:id="48" w:name="_Toc512930915"/>
-      <w:bookmarkStart w:id="49" w:name="_Toc452813590"/>
-      <w:bookmarkStart w:id="50" w:name="_Toc436203387"/>
-      <w:bookmarkStart w:id="51" w:name="_Toc18208274"/>
-      <w:bookmarkStart w:id="52" w:name="_Toc378408146"/>
+      <w:bookmarkStart w:id="46" w:name="_Toc512930915"/>
+      <w:bookmarkStart w:id="47" w:name="_Toc452813590"/>
+      <w:bookmarkStart w:id="48" w:name="_Toc436203387"/>
+      <w:bookmarkStart w:id="49" w:name="_Toc18208274"/>
+      <w:bookmarkStart w:id="50" w:name="_Toc378408146"/>
       <w:bookmarkEnd w:id="23"/>
       <w:r>
         <w:t xml:space="preserve">Visão </w:t>
@@ -8204,34 +7952,36 @@
       <w:r>
         <w:t xml:space="preserve"> do Produto</w:t>
       </w:r>
+      <w:bookmarkEnd w:id="46"/>
+      <w:bookmarkEnd w:id="47"/>
       <w:bookmarkEnd w:id="48"/>
       <w:bookmarkEnd w:id="49"/>
       <w:bookmarkEnd w:id="50"/>
+    </w:p>
+    <w:p>
+      <w:pPr>
+        <w:pStyle w:val="Ttulo3"/>
+      </w:pPr>
+      <w:bookmarkStart w:id="51" w:name="_Toc512930916"/>
+      <w:bookmarkStart w:id="52" w:name="_Toc452813591"/>
+      <w:bookmarkStart w:id="53" w:name="_Toc436203388"/>
+      <w:bookmarkStart w:id="54" w:name="_Toc425054391"/>
+      <w:bookmarkStart w:id="55" w:name="_Toc422186484"/>
+      <w:bookmarkStart w:id="56" w:name="_Toc346297778"/>
+      <w:bookmarkStart w:id="57" w:name="_Toc342757867"/>
+      <w:bookmarkStart w:id="58" w:name="_Toc339784266"/>
+      <w:bookmarkStart w:id="59" w:name="_Toc339783677"/>
+      <w:bookmarkStart w:id="60" w:name="_Toc323533353"/>
+      <w:bookmarkStart w:id="61" w:name="_Toc320279476"/>
+      <w:bookmarkStart w:id="62" w:name="_Toc320274603"/>
+      <w:bookmarkStart w:id="63" w:name="_Toc318088998"/>
+      <w:bookmarkStart w:id="64" w:name="_Toc18208275"/>
+      <w:bookmarkStart w:id="65" w:name="_Toc378408147"/>
+      <w:r>
+        <w:t>Perspectiva do Produto</w:t>
+      </w:r>
       <w:bookmarkEnd w:id="51"/>
       <w:bookmarkEnd w:id="52"/>
-    </w:p>
-    <w:p>
-      <w:pPr>
-        <w:pStyle w:val="Ttulo3"/>
-      </w:pPr>
-      <w:bookmarkStart w:id="53" w:name="_Toc512930916"/>
-      <w:bookmarkStart w:id="54" w:name="_Toc452813591"/>
-      <w:bookmarkStart w:id="55" w:name="_Toc436203388"/>
-      <w:bookmarkStart w:id="56" w:name="_Toc425054391"/>
-      <w:bookmarkStart w:id="57" w:name="_Toc422186484"/>
-      <w:bookmarkStart w:id="58" w:name="_Toc346297778"/>
-      <w:bookmarkStart w:id="59" w:name="_Toc342757867"/>
-      <w:bookmarkStart w:id="60" w:name="_Toc339784266"/>
-      <w:bookmarkStart w:id="61" w:name="_Toc339783677"/>
-      <w:bookmarkStart w:id="62" w:name="_Toc323533353"/>
-      <w:bookmarkStart w:id="63" w:name="_Toc320279476"/>
-      <w:bookmarkStart w:id="64" w:name="_Toc320274603"/>
-      <w:bookmarkStart w:id="65" w:name="_Toc318088998"/>
-      <w:bookmarkStart w:id="66" w:name="_Toc18208275"/>
-      <w:bookmarkStart w:id="67" w:name="_Toc378408147"/>
-      <w:r>
-        <w:t>Perspectiva do Produto</w:t>
-      </w:r>
       <w:bookmarkEnd w:id="53"/>
       <w:bookmarkEnd w:id="54"/>
       <w:bookmarkEnd w:id="55"/>
@@ -8245,86 +7995,78 @@
       <w:bookmarkEnd w:id="63"/>
       <w:bookmarkEnd w:id="64"/>
       <w:bookmarkEnd w:id="65"/>
-      <w:bookmarkEnd w:id="66"/>
+    </w:p>
+    <w:p>
+      <w:pPr>
+        <w:ind w:firstLine="709"/>
+      </w:pPr>
+      <w:r>
+        <w:t xml:space="preserve">O produto deverá possuir uma aplicação desktop capaz de ser executada em Sistemas Operacional distintos. Desde que possuam </w:t>
+      </w:r>
+      <w:r>
+        <w:t>suporte a aplicações JAVA, ou seja, possuir uma JVM instalada. Esta aplicação desktop deverá possuir meios para administração/gestão da organização.</w:t>
+      </w:r>
+    </w:p>
+    <w:p>
+      <w:pPr>
+        <w:ind w:firstLine="709"/>
+      </w:pPr>
+      <w:r>
+        <w:t xml:space="preserve">O Produto irá possuir também um website padrão capaz de fornecer informações e </w:t>
+      </w:r>
+      <w:r>
+        <w:t xml:space="preserve">a opção de </w:t>
+      </w:r>
+      <w:commentRangeStart w:id="66"/>
+      <w:r>
+        <w:t xml:space="preserve">agendamento de alguns exames </w:t>
+      </w:r>
+      <w:commentRangeEnd w:id="66"/>
+      <w:r>
+        <w:rPr>
+          <w:rStyle w:val="Refdecomentrio"/>
+        </w:rPr>
+        <w:commentReference w:id="66"/>
+      </w:r>
+      <w:r>
+        <w:t>clínicos disponíveis para os clientes</w:t>
+      </w:r>
+      <w:r>
+        <w:t>.</w:t>
+      </w:r>
+    </w:p>
+    <w:p>
+      <w:pPr>
+        <w:ind w:firstLine="709"/>
+        <w:rPr>
+          <w:color w:val="0000FF"/>
+        </w:rPr>
+      </w:pPr>
+    </w:p>
+    <w:p>
+      <w:pPr>
+        <w:pStyle w:val="Ttulo3"/>
+      </w:pPr>
+      <w:bookmarkStart w:id="67" w:name="_Toc512930917"/>
+      <w:bookmarkStart w:id="68" w:name="_Toc452813593"/>
+      <w:bookmarkStart w:id="69" w:name="_Toc436203390"/>
+      <w:bookmarkStart w:id="70" w:name="_Toc425054394"/>
+      <w:bookmarkStart w:id="71" w:name="_Toc422186487"/>
+      <w:bookmarkStart w:id="72" w:name="_Toc346297780"/>
+      <w:bookmarkStart w:id="73" w:name="_Toc342757869"/>
+      <w:bookmarkStart w:id="74" w:name="_Toc339784278"/>
+      <w:bookmarkStart w:id="75" w:name="_Toc339783689"/>
+      <w:bookmarkStart w:id="76" w:name="_Toc323533379"/>
+      <w:bookmarkStart w:id="77" w:name="_Toc320279510"/>
+      <w:bookmarkStart w:id="78" w:name="_Toc320274637"/>
+      <w:bookmarkStart w:id="79" w:name="_Toc318089002"/>
+      <w:bookmarkStart w:id="80" w:name="_Toc18208276"/>
+      <w:bookmarkStart w:id="81" w:name="_Toc378408148"/>
+      <w:r>
+        <w:t>Suposições e Dependências</w:t>
+      </w:r>
       <w:bookmarkEnd w:id="67"/>
-    </w:p>
-    <w:p>
-      <w:pPr>
-        <w:ind w:firstLine="709"/>
-      </w:pPr>
-      <w:r>
-        <w:t xml:space="preserve">O produto deverá possuir uma aplicação desktop capaz de ser executada em Sistemas Operacional distintos. Desde que possuam </w:t>
-      </w:r>
-      <w:r>
-        <w:t>suporte a aplicações JAVA, ou seja, possuir uma JVM instalada. Esta aplicação desktop deverá possuir meios para administração/gestão da organização.</w:t>
-      </w:r>
-    </w:p>
-    <w:p>
-      <w:pPr>
-        <w:ind w:firstLine="709"/>
-      </w:pPr>
-      <w:r>
-        <w:t xml:space="preserve">O Produto irá possuir também um </w:t>
-      </w:r>
-      <w:proofErr w:type="spellStart"/>
-      <w:r>
-        <w:t>website</w:t>
-      </w:r>
-      <w:proofErr w:type="spellEnd"/>
-      <w:r>
-        <w:t xml:space="preserve"> padrão capaz de fornecer informações e </w:t>
-      </w:r>
-      <w:r>
-        <w:t xml:space="preserve">a opção de </w:t>
-      </w:r>
-      <w:commentRangeStart w:id="68"/>
-      <w:r>
-        <w:t xml:space="preserve">agendamento de alguns exames </w:t>
-      </w:r>
-      <w:commentRangeEnd w:id="68"/>
-      <w:r>
-        <w:rPr>
-          <w:rStyle w:val="Refdecomentrio"/>
-        </w:rPr>
-        <w:commentReference w:id="68"/>
-      </w:r>
-      <w:r>
-        <w:t>clínicos disponíveis para os clientes</w:t>
-      </w:r>
-      <w:r>
-        <w:t>.</w:t>
-      </w:r>
-    </w:p>
-    <w:p>
-      <w:pPr>
-        <w:ind w:firstLine="709"/>
-        <w:rPr>
-          <w:color w:val="0000FF"/>
-        </w:rPr>
-      </w:pPr>
-    </w:p>
-    <w:p>
-      <w:pPr>
-        <w:pStyle w:val="Ttulo3"/>
-      </w:pPr>
-      <w:bookmarkStart w:id="69" w:name="_Toc512930917"/>
-      <w:bookmarkStart w:id="70" w:name="_Toc452813593"/>
-      <w:bookmarkStart w:id="71" w:name="_Toc436203390"/>
-      <w:bookmarkStart w:id="72" w:name="_Toc425054394"/>
-      <w:bookmarkStart w:id="73" w:name="_Toc422186487"/>
-      <w:bookmarkStart w:id="74" w:name="_Toc346297780"/>
-      <w:bookmarkStart w:id="75" w:name="_Toc342757869"/>
-      <w:bookmarkStart w:id="76" w:name="_Toc339784278"/>
-      <w:bookmarkStart w:id="77" w:name="_Toc339783689"/>
-      <w:bookmarkStart w:id="78" w:name="_Toc323533379"/>
-      <w:bookmarkStart w:id="79" w:name="_Toc320279510"/>
-      <w:bookmarkStart w:id="80" w:name="_Toc320274637"/>
-      <w:bookmarkStart w:id="81" w:name="_Toc318089002"/>
-      <w:bookmarkStart w:id="82" w:name="_Toc18208276"/>
-      <w:bookmarkStart w:id="83" w:name="_Toc378408148"/>
-      <w:r>
-        <w:t>Suposições e Dependências</w:t>
-      </w:r>
+      <w:bookmarkEnd w:id="68"/>
       <w:bookmarkEnd w:id="69"/>
       <w:bookmarkEnd w:id="70"/>
       <w:bookmarkEnd w:id="71"/>
@@ -8338,139 +8080,78 @@
       <w:bookmarkEnd w:id="79"/>
       <w:bookmarkEnd w:id="80"/>
       <w:bookmarkEnd w:id="81"/>
+    </w:p>
+    <w:p>
+      <w:pPr>
+        <w:ind w:left="709"/>
+      </w:pPr>
+      <w:r>
+        <w:t>As maquinas clientes deverão possuir disponíveis browser e rede para gerenciamento de</w:t>
+      </w:r>
+      <w:r>
+        <w:t xml:space="preserve"> algumas</w:t>
+      </w:r>
+      <w:r>
+        <w:t xml:space="preserve"> aplicações.</w:t>
+      </w:r>
+    </w:p>
+    <w:p>
+      <w:pPr>
+        <w:ind w:firstLine="709"/>
+      </w:pPr>
+      <w:r>
+        <w:t>As maquinas servidores deverão suportar os servidores de aplicações necessários para o website e banco de dados.</w:t>
+      </w:r>
+    </w:p>
+    <w:p>
+      <w:pPr>
+        <w:ind w:firstLine="709"/>
+      </w:pPr>
+      <w:r>
+        <w:t>Relatórios de fluxo de exames do sistema geram arquivos com extensões PDF que pode ser lido pelo software Adobe Acrobat Reader e possui versão gratuita. A partir desse documento digital o administrador do sistema poderá imprimir em uma impressora comum.</w:t>
+      </w:r>
+    </w:p>
+    <w:p>
+      <w:pPr>
+        <w:rPr>
+          <w:color w:val="0000FF"/>
+        </w:rPr>
+      </w:pPr>
+    </w:p>
+    <w:p>
+      <w:pPr>
+        <w:rPr>
+          <w:color w:val="0000FF"/>
+        </w:rPr>
+      </w:pPr>
+    </w:p>
+    <w:p>
+      <w:pPr>
+        <w:pStyle w:val="Ttulo2"/>
+      </w:pPr>
+      <w:bookmarkStart w:id="82" w:name="_Toc512930918"/>
+      <w:bookmarkStart w:id="83" w:name="_Toc452813596"/>
+      <w:bookmarkStart w:id="84" w:name="_Toc436203402"/>
+      <w:bookmarkStart w:id="85" w:name="_Toc18208277"/>
+      <w:bookmarkStart w:id="86" w:name="_Toc378408149"/>
+      <w:r>
+        <w:lastRenderedPageBreak/>
+        <w:t>Requisitos</w:t>
+      </w:r>
+      <w:r>
+        <w:t xml:space="preserve"> </w:t>
+      </w:r>
+      <w:r>
+        <w:t xml:space="preserve">Funcionais </w:t>
+      </w:r>
+      <w:r>
+        <w:t>do Produto</w:t>
+      </w:r>
       <w:bookmarkEnd w:id="82"/>
       <w:bookmarkEnd w:id="83"/>
-    </w:p>
-    <w:p>
-      <w:pPr>
-        <w:ind w:left="709"/>
-      </w:pPr>
-      <w:r>
-        <w:t xml:space="preserve">As maquinas clientes deverão possuir </w:t>
-      </w:r>
-      <w:proofErr w:type="gramStart"/>
-      <w:r>
-        <w:t>disponíveis browser</w:t>
-      </w:r>
-      <w:proofErr w:type="gramEnd"/>
-      <w:r>
-        <w:t xml:space="preserve"> e rede para gerenciamento de</w:t>
-      </w:r>
-      <w:r>
-        <w:t xml:space="preserve"> algumas</w:t>
-      </w:r>
-      <w:r>
-        <w:t xml:space="preserve"> aplicações.</w:t>
-      </w:r>
-    </w:p>
-    <w:p>
-      <w:pPr>
-        <w:ind w:firstLine="709"/>
-      </w:pPr>
-      <w:r>
-        <w:t xml:space="preserve">As maquinas servidores deverão suportar os servidores de aplicações necessários para o </w:t>
-      </w:r>
-      <w:proofErr w:type="spellStart"/>
-      <w:r>
-        <w:t>website</w:t>
-      </w:r>
-      <w:proofErr w:type="spellEnd"/>
-      <w:r>
-        <w:t xml:space="preserve"> e banco de dados.</w:t>
-      </w:r>
-    </w:p>
-    <w:p>
-      <w:pPr>
-        <w:ind w:firstLine="709"/>
-      </w:pPr>
-      <w:r>
-        <w:t xml:space="preserve">Relatórios de fluxo de exames do sistema geram arquivos com extensões PDF que pode ser lido pelo software Adobe </w:t>
-      </w:r>
-      <w:proofErr w:type="spellStart"/>
-      <w:r>
-        <w:t>Acrobat</w:t>
-      </w:r>
-      <w:proofErr w:type="spellEnd"/>
-      <w:r>
-        <w:t xml:space="preserve"> </w:t>
-      </w:r>
-      <w:proofErr w:type="spellStart"/>
-      <w:r>
-        <w:t>Reader</w:t>
-      </w:r>
-      <w:proofErr w:type="spellEnd"/>
-      <w:r>
-        <w:t xml:space="preserve"> e possui versão gratuita. A partir desse documento digital o administrador do sistema poderá imprimir em uma impressora comum.</w:t>
-      </w:r>
-    </w:p>
-    <w:p>
-      <w:pPr>
-        <w:rPr>
-          <w:color w:val="0000FF"/>
-        </w:rPr>
-      </w:pPr>
-    </w:p>
-    <w:p>
-      <w:pPr>
-        <w:rPr>
-          <w:color w:val="0000FF"/>
-        </w:rPr>
-      </w:pPr>
-    </w:p>
-    <w:p>
-      <w:pPr>
-        <w:rPr>
-          <w:color w:val="0000FF"/>
-        </w:rPr>
-      </w:pPr>
-    </w:p>
-    <w:p>
-      <w:pPr>
-        <w:rPr>
-          <w:color w:val="0000FF"/>
-        </w:rPr>
-      </w:pPr>
-    </w:p>
-    <w:p>
-      <w:pPr>
-        <w:pStyle w:val="Ttulo2"/>
-      </w:pPr>
-      <w:bookmarkStart w:id="84" w:name="_Toc512930918"/>
-      <w:bookmarkStart w:id="85" w:name="_Toc452813596"/>
-      <w:bookmarkStart w:id="86" w:name="_Toc436203402"/>
-      <w:bookmarkStart w:id="87" w:name="_Toc18208277"/>
-      <w:bookmarkStart w:id="88" w:name="_Toc378408149"/>
-      <w:r>
-        <w:t>Requisitos</w:t>
-      </w:r>
-      <w:r>
-        <w:t xml:space="preserve"> </w:t>
-      </w:r>
-      <w:r>
-        <w:t xml:space="preserve">Funcionais </w:t>
-      </w:r>
-      <w:r>
-        <w:t xml:space="preserve">do </w:t>
-      </w:r>
-      <w:commentRangeStart w:id="89"/>
-      <w:r>
-        <w:t>Produto</w:t>
-      </w:r>
       <w:bookmarkEnd w:id="84"/>
       <w:bookmarkEnd w:id="85"/>
       <w:bookmarkEnd w:id="86"/>
-      <w:bookmarkEnd w:id="87"/>
-      <w:bookmarkEnd w:id="88"/>
-      <w:commentRangeEnd w:id="89"/>
-      <w:r>
-        <w:rPr>
-          <w:rStyle w:val="Refdecomentrio"/>
-          <w:rFonts w:cs="Times New Roman"/>
-          <w:b w:val="0"/>
-          <w:bCs w:val="0"/>
-        </w:rPr>
-        <w:commentReference w:id="89"/>
-      </w:r>
     </w:p>
     <w:p>
       <w:pPr>
@@ -8524,7 +8205,7 @@
           <w:insideH w:val="single" w:sz="4" w:space="0" w:color="auto"/>
           <w:insideV w:val="single" w:sz="4" w:space="0" w:color="auto"/>
         </w:tblBorders>
-        <w:tblLook w:val="01E0"/>
+        <w:tblLook w:val="01E0" w:firstRow="1" w:lastRow="1" w:firstColumn="1" w:lastColumn="1" w:noHBand="0" w:noVBand="0"/>
       </w:tblPr>
       <w:tblGrid>
         <w:gridCol w:w="976"/>
@@ -8662,13 +8343,8 @@
               <w:jc w:val="left"/>
             </w:pPr>
             <w:r>
-              <w:t xml:space="preserve">Agendamento de exames via </w:t>
+              <w:t>Acompanhamento de exames on-line</w:t>
             </w:r>
-            <w:proofErr w:type="spellStart"/>
-            <w:r>
-              <w:t>website</w:t>
-            </w:r>
-            <w:proofErr w:type="spellEnd"/>
           </w:p>
         </w:tc>
         <w:tc>
@@ -8730,7 +8406,7 @@
               <w:jc w:val="left"/>
             </w:pPr>
             <w:r>
-              <w:t>Acompanhamento de exames on-line</w:t>
+              <w:t>Relatórios customizados do fluxo de exames</w:t>
             </w:r>
           </w:p>
         </w:tc>
@@ -8752,7 +8428,7 @@
                 <w:rFonts w:eastAsia="Arial"/>
                 <w:color w:val="000000"/>
               </w:rPr>
-              <w:t>S</w:t>
+              <w:t>N</w:t>
             </w:r>
           </w:p>
         </w:tc>
@@ -8790,7 +8466,7 @@
               <w:jc w:val="left"/>
             </w:pPr>
             <w:r>
-              <w:t>Relatórios customizados do fluxo de exames</w:t>
+              <w:t>Controle de histórico do paciente</w:t>
             </w:r>
           </w:p>
         </w:tc>
@@ -8850,7 +8526,7 @@
               <w:jc w:val="left"/>
             </w:pPr>
             <w:r>
-              <w:t>Controle de histórico do paciente</w:t>
+              <w:t>Geração de prontuário digital do paciente</w:t>
             </w:r>
           </w:p>
         </w:tc>
@@ -8910,7 +8586,7 @@
               <w:jc w:val="left"/>
             </w:pPr>
             <w:r>
-              <w:t>Geração de prontuário digital do paciente</w:t>
+              <w:t>Gerenciar status dos exames</w:t>
             </w:r>
           </w:p>
         </w:tc>
@@ -8932,7 +8608,78 @@
                 <w:rFonts w:eastAsia="Arial"/>
                 <w:color w:val="000000"/>
               </w:rPr>
-              <w:t>N</w:t>
+              <w:t>S</w:t>
+            </w:r>
+          </w:p>
+        </w:tc>
+      </w:tr>
+      <w:tr>
+        <w:tc>
+          <w:tcPr>
+            <w:tcW w:w="976" w:type="dxa"/>
+            <w:vAlign w:val="center"/>
+          </w:tcPr>
+          <w:p>
+            <w:pPr>
+              <w:tabs>
+                <w:tab w:val="center" w:pos="882"/>
+                <w:tab w:val="right" w:pos="1764"/>
+              </w:tabs>
+              <w:jc w:val="center"/>
+            </w:pPr>
+            <w:r>
+              <w:t>RF06</w:t>
+            </w:r>
+          </w:p>
+        </w:tc>
+        <w:tc>
+          <w:tcPr>
+            <w:tcW w:w="7161" w:type="dxa"/>
+          </w:tcPr>
+          <w:p>
+            <w:pPr>
+              <w:tabs>
+                <w:tab w:val="center" w:pos="882"/>
+                <w:tab w:val="right" w:pos="1764"/>
+              </w:tabs>
+              <w:spacing w:line="276" w:lineRule="auto"/>
+              <w:jc w:val="left"/>
+            </w:pPr>
+            <w:r>
+              <w:t>C</w:t>
+            </w:r>
+            <w:r>
+              <w:t>adastr</w:t>
+            </w:r>
+            <w:r>
+              <w:t>ar</w:t>
+            </w:r>
+            <w:r>
+              <w:t xml:space="preserve"> gestor para acesso ao sistema.</w:t>
+            </w:r>
+            <w:bookmarkStart w:id="87" w:name="_GoBack"/>
+            <w:bookmarkEnd w:id="87"/>
+          </w:p>
+        </w:tc>
+        <w:tc>
+          <w:tcPr>
+            <w:tcW w:w="897" w:type="dxa"/>
+            <w:vAlign w:val="center"/>
+          </w:tcPr>
+          <w:p>
+            <w:pPr>
+              <w:jc w:val="center"/>
+              <w:rPr>
+                <w:rFonts w:eastAsia="Arial"/>
+                <w:color w:val="000000"/>
+              </w:rPr>
+            </w:pPr>
+            <w:r>
+              <w:rPr>
+                <w:rFonts w:eastAsia="Arial"/>
+                <w:color w:val="000000"/>
+              </w:rPr>
+              <w:t>S</w:t>
             </w:r>
           </w:p>
         </w:tc>
@@ -8954,11 +8701,11 @@
       <w:pPr>
         <w:pStyle w:val="Ttulo2"/>
       </w:pPr>
-      <w:bookmarkStart w:id="90" w:name="_Toc512930919"/>
-      <w:bookmarkStart w:id="91" w:name="_Toc452813602"/>
-      <w:bookmarkStart w:id="92" w:name="_Toc436203408"/>
-      <w:bookmarkStart w:id="93" w:name="_Toc18208278"/>
-      <w:bookmarkStart w:id="94" w:name="_Toc378408150"/>
+      <w:bookmarkStart w:id="88" w:name="_Toc512930919"/>
+      <w:bookmarkStart w:id="89" w:name="_Toc452813602"/>
+      <w:bookmarkStart w:id="90" w:name="_Toc436203408"/>
+      <w:bookmarkStart w:id="91" w:name="_Toc18208278"/>
+      <w:bookmarkStart w:id="92" w:name="_Toc378408150"/>
       <w:r>
         <w:t xml:space="preserve">Requisitos </w:t>
       </w:r>
@@ -8968,11 +8715,11 @@
       <w:r>
         <w:t>do Produto</w:t>
       </w:r>
+      <w:bookmarkEnd w:id="88"/>
+      <w:bookmarkEnd w:id="89"/>
       <w:bookmarkEnd w:id="90"/>
       <w:bookmarkEnd w:id="91"/>
       <w:bookmarkEnd w:id="92"/>
-      <w:bookmarkEnd w:id="93"/>
-      <w:bookmarkEnd w:id="94"/>
     </w:p>
     <w:p>
       <w:pPr>
@@ -9120,15 +8867,11 @@
         </w:numPr>
       </w:pPr>
       <w:r>
-        <w:t xml:space="preserve">Todo o acesso tanto ao sistema interno do laboratório quanto ao acesso ao site, deve ser controlado através de autenticação de usuário e senha - no caso do sistema interno, o acesso ao mesmo está atrelado </w:t>
-      </w:r>
-      <w:proofErr w:type="gramStart"/>
-      <w:r>
-        <w:t>à</w:t>
-      </w:r>
-      <w:proofErr w:type="gramEnd"/>
-      <w:r>
-        <w:t xml:space="preserve"> um nível hierárquico de acesso às diversas funções.</w:t>
+        <w:t xml:space="preserve">Todo o acesso tanto ao sistema interno do laboratório quanto ao acesso ao site, deve ser controlado através de autenticação de usuário e senha - no </w:t>
+      </w:r>
+      <w:r>
+        <w:lastRenderedPageBreak/>
+        <w:t>caso do sistema interno, o acesso ao mesmo está atrelado à um nível hierárquico de acesso às diversas funções.</w:t>
       </w:r>
     </w:p>
     <w:p>
@@ -9151,11 +8894,9 @@
       <w:r>
         <w:t xml:space="preserve"> de resultado do exame via código gerado na hora do exame, pelo </w:t>
       </w:r>
-      <w:proofErr w:type="spellStart"/>
       <w:r>
         <w:t>website</w:t>
       </w:r>
-      <w:proofErr w:type="spellEnd"/>
       <w:r>
         <w:t>. Esse código terá uma complexidade de caracteres alta e o paciente além do código deverá preencher outro campo com algum dado pessoal para que seja seguro que ninguém além do próprio paciente, consiga verificar o resultado do seu exame.</w:t>
       </w:r>
@@ -9202,32 +8943,31 @@
       <w:pPr>
         <w:pStyle w:val="Ttulo1"/>
       </w:pPr>
-      <w:bookmarkStart w:id="95" w:name="_Toc378408151"/>
-      <w:r>
+      <w:bookmarkStart w:id="93" w:name="_Toc378408151"/>
+      <w:r>
+        <w:lastRenderedPageBreak/>
         <w:t>Análise dos</w:t>
       </w:r>
       <w:r>
         <w:t xml:space="preserve"> Requisitos</w:t>
       </w:r>
-      <w:bookmarkStart w:id="96" w:name="_GoBack"/>
-      <w:bookmarkEnd w:id="95"/>
-      <w:bookmarkEnd w:id="96"/>
+      <w:bookmarkEnd w:id="93"/>
     </w:p>
     <w:p/>
     <w:p>
       <w:pPr>
         <w:pStyle w:val="Ttulo2"/>
       </w:pPr>
-      <w:bookmarkStart w:id="97" w:name="_Toc378408152"/>
+      <w:bookmarkStart w:id="94" w:name="_Toc378408152"/>
       <w:r>
         <w:t xml:space="preserve">Diagrama de Casos de </w:t>
       </w:r>
-      <w:commentRangeStart w:id="98"/>
+      <w:commentRangeStart w:id="95"/>
       <w:r>
         <w:t>Uso</w:t>
       </w:r>
-      <w:bookmarkEnd w:id="97"/>
-      <w:commentRangeEnd w:id="98"/>
+      <w:bookmarkEnd w:id="94"/>
+      <w:commentRangeEnd w:id="95"/>
       <w:r>
         <w:rPr>
           <w:rStyle w:val="Refdecomentrio"/>
@@ -9235,7 +8975,7 @@
           <w:b w:val="0"/>
           <w:bCs w:val="0"/>
         </w:rPr>
-        <w:commentReference w:id="98"/>
+        <w:commentReference w:id="95"/>
       </w:r>
     </w:p>
     <w:p>
@@ -9247,7 +8987,7 @@
           <w:noProof/>
         </w:rPr>
         <w:drawing>
-          <wp:inline distT="0" distB="0" distL="0" distR="0">
+          <wp:inline distT="0" distB="0" distL="0" distR="0" wp14:anchorId="14F08F2B" wp14:editId="6BB12FD9">
             <wp:extent cx="5931535" cy="3657600"/>
             <wp:effectExtent l="0" t="0" r="0" b="0"/>
             <wp:docPr id="9" name="Imagem 9" descr="C:\Users\Kami\Desktop\TCM-DiagramaCasodeUso.jpg"/>
@@ -9264,10 +9004,10 @@
                     </pic:cNvPicPr>
                   </pic:nvPicPr>
                   <pic:blipFill>
-                    <a:blip r:embed="rId13">
+                    <a:blip r:embed="rId14">
                       <a:extLst>
                         <a:ext uri="{28A0092B-C50C-407E-A947-70E740481C1C}">
-                          <a14:useLocalDpi xmlns:a14="http://schemas.microsoft.com/office/drawing/2010/main" xmlns:wps="http://schemas.microsoft.com/office/word/2010/wordprocessingShape" xmlns:wpi="http://schemas.microsoft.com/office/word/2010/wordprocessingInk" xmlns:wpg="http://schemas.microsoft.com/office/word/2010/wordprocessingGroup" xmlns:w15="http://schemas.microsoft.com/office/word/2012/wordml" xmlns:w14="http://schemas.microsoft.com/office/word/2010/wordml" xmlns:w="http://schemas.openxmlformats.org/wordprocessingml/2006/main" xmlns:w10="urn:schemas-microsoft-com:office:word" xmlns:wp14="http://schemas.microsoft.com/office/word/2010/wordprocessingDrawing" xmlns:v="urn:schemas-microsoft-com:vml" xmlns:o="urn:schemas-microsoft-com:office:office" xmlns:mc="http://schemas.openxmlformats.org/markup-compatibility/2006" xmlns:wpc="http://schemas.microsoft.com/office/word/2010/wordprocessingCanvas" xmlns="" val="0"/>
+                          <a14:useLocalDpi xmlns:a14="http://schemas.microsoft.com/office/drawing/2010/main" val="0"/>
                         </a:ext>
                       </a:extLst>
                     </a:blip>
@@ -9300,18 +9040,18 @@
       <w:pPr>
         <w:pStyle w:val="Ttulo2"/>
       </w:pPr>
-      <w:bookmarkStart w:id="99" w:name="_Toc378408153"/>
+      <w:bookmarkStart w:id="96" w:name="_Toc378408153"/>
       <w:r>
         <w:t>Descrição dos Atores</w:t>
       </w:r>
-      <w:bookmarkEnd w:id="99"/>
+      <w:bookmarkEnd w:id="96"/>
     </w:p>
     <w:p/>
     <w:p>
       <w:pPr>
         <w:pStyle w:val="Legenda"/>
       </w:pPr>
-      <w:bookmarkStart w:id="100" w:name="_Toc378408132"/>
+      <w:bookmarkStart w:id="97" w:name="_Toc378408132"/>
       <w:r>
         <w:t xml:space="preserve">Tabela </w:t>
       </w:r>
@@ -9336,15 +9076,10 @@
         </w:rPr>
         <w:fldChar w:fldCharType="end"/>
       </w:r>
-      <w:proofErr w:type="gramStart"/>
-      <w:r>
-        <w:t>Atroes</w:t>
-      </w:r>
-      <w:proofErr w:type="gramEnd"/>
-      <w:r>
-        <w:t xml:space="preserve"> presentes no sistema</w:t>
-      </w:r>
-      <w:bookmarkEnd w:id="100"/>
+      <w:r>
+        <w:t>Atroes presentes no sistema</w:t>
+      </w:r>
+      <w:bookmarkEnd w:id="97"/>
     </w:p>
     <w:tbl>
       <w:tblPr>
@@ -9357,7 +9092,7 @@
           <w:insideH w:val="single" w:sz="4" w:space="0" w:color="000000"/>
           <w:insideV w:val="single" w:sz="4" w:space="0" w:color="000000"/>
         </w:tblBorders>
-        <w:tblLook w:val="04A0"/>
+        <w:tblLook w:val="04A0" w:firstRow="1" w:lastRow="0" w:firstColumn="1" w:lastColumn="0" w:noHBand="0" w:noVBand="1"/>
       </w:tblPr>
       <w:tblGrid>
         <w:gridCol w:w="4747"/>
@@ -9426,13 +9161,8 @@
           </w:tcPr>
           <w:p>
             <w:r>
-              <w:t xml:space="preserve">Cadastrar pacientes, gerar relatório de exames e gerar prontuário digital do </w:t>
+              <w:t>Cadastrar pacientes, gerar relatório de exames e gerar prontuário digital do paciente</w:t>
             </w:r>
-            <w:proofErr w:type="gramStart"/>
-            <w:r>
-              <w:t>paciente</w:t>
-            </w:r>
-            <w:proofErr w:type="gramEnd"/>
           </w:p>
         </w:tc>
       </w:tr>
@@ -9466,14 +9196,14 @@
           <w:ilvl w:val="0"/>
           <w:numId w:val="0"/>
         </w:numPr>
-        <w:ind w:left="578"/>
+        <w:ind w:left="578" w:hanging="578"/>
       </w:pPr>
     </w:p>
     <w:p>
       <w:pPr>
         <w:pStyle w:val="Ttulo2"/>
       </w:pPr>
-      <w:bookmarkStart w:id="101" w:name="_Toc378408154"/>
+      <w:bookmarkStart w:id="98" w:name="_Toc378408154"/>
       <w:r>
         <w:t xml:space="preserve">Descrição dos </w:t>
       </w:r>
@@ -9483,7 +9213,7 @@
       <w:r>
         <w:t>so</w:t>
       </w:r>
-      <w:bookmarkEnd w:id="101"/>
+      <w:bookmarkEnd w:id="98"/>
     </w:p>
     <w:p>
       <w:pPr>
@@ -9519,6 +9249,7 @@
           <w:id w:val="1826236"/>
           <w:citation/>
         </w:sdtPr>
+        <w:sdtEndPr/>
         <w:sdtContent>
           <w:r>
             <w:rPr>
@@ -9565,7 +9296,7 @@
       <w:pPr>
         <w:pStyle w:val="Legenda"/>
       </w:pPr>
-      <w:bookmarkStart w:id="102" w:name="_Toc378408133"/>
+      <w:bookmarkStart w:id="99" w:name="_Toc378408133"/>
       <w:r>
         <w:t xml:space="preserve">Tabela </w:t>
       </w:r>
@@ -9599,7 +9330,7 @@
       <w:r>
         <w:t xml:space="preserve"> dos casos de uso</w:t>
       </w:r>
-      <w:bookmarkEnd w:id="102"/>
+      <w:bookmarkEnd w:id="99"/>
     </w:p>
     <w:tbl>
       <w:tblPr>
@@ -9613,7 +9344,7 @@
           <w:insideH w:val="single" w:sz="4" w:space="0" w:color="auto"/>
           <w:insideV w:val="single" w:sz="4" w:space="0" w:color="auto"/>
         </w:tblBorders>
-        <w:tblLook w:val="0000"/>
+        <w:tblLook w:val="0000" w:firstRow="0" w:lastRow="0" w:firstColumn="0" w:lastColumn="0" w:noHBand="0" w:noVBand="0"/>
       </w:tblPr>
       <w:tblGrid>
         <w:gridCol w:w="2658"/>
@@ -9899,16 +9630,8 @@
               <w:rPr>
                 <w:color w:val="548DD4"/>
               </w:rPr>
-              <w:t xml:space="preserve">Diretrizes para identificação do fluxo: FP01, FP02, </w:t>
+              <w:t>Diretrizes para identificação do fluxo: FP01, FP02, FPNN</w:t>
             </w:r>
-            <w:proofErr w:type="gramStart"/>
-            <w:r>
-              <w:rPr>
-                <w:color w:val="548DD4"/>
-              </w:rPr>
-              <w:t>FPNN</w:t>
-            </w:r>
-            <w:proofErr w:type="gramEnd"/>
           </w:p>
           <w:p/>
           <w:p>
@@ -9922,17 +9645,8 @@
                 <w:b/>
                 <w:bCs/>
               </w:rPr>
-              <w:t xml:space="preserve">Fluxo </w:t>
+              <w:t>Fluxo Alternativo:</w:t>
             </w:r>
-            <w:proofErr w:type="gramStart"/>
-            <w:r>
-              <w:rPr>
-                <w:b/>
-                <w:bCs/>
-              </w:rPr>
-              <w:t>Alternativo:</w:t>
-            </w:r>
-            <w:proofErr w:type="gramEnd"/>
             <w:r>
               <w:rPr>
                 <w:color w:val="548DD4"/>
@@ -9957,16 +9671,8 @@
               <w:rPr>
                 <w:color w:val="548DD4"/>
               </w:rPr>
-              <w:t xml:space="preserve">Diretrizes para identificação do fluxo alternativo: FA01, FA02, </w:t>
+              <w:t>Diretrizes para identificação do fluxo alternativo: FA01, FA02, FANN</w:t>
             </w:r>
-            <w:proofErr w:type="gramStart"/>
-            <w:r>
-              <w:rPr>
-                <w:color w:val="548DD4"/>
-              </w:rPr>
-              <w:t>FANN</w:t>
-            </w:r>
-            <w:proofErr w:type="gramEnd"/>
           </w:p>
           <w:p>
             <w:pPr>
@@ -9985,18 +9691,16 @@
     <w:p/>
     <w:p/>
     <w:p/>
-    <w:p/>
-    <w:p/>
-    <w:p/>
     <w:p>
       <w:pPr>
         <w:pStyle w:val="Ttulo2"/>
       </w:pPr>
-      <w:bookmarkStart w:id="103" w:name="_Toc378408155"/>
-      <w:r>
+      <w:bookmarkStart w:id="100" w:name="_Toc378408155"/>
+      <w:r>
+        <w:lastRenderedPageBreak/>
         <w:t>Delimitando o Escopo do Sistema</w:t>
       </w:r>
-      <w:bookmarkEnd w:id="103"/>
+      <w:bookmarkEnd w:id="100"/>
     </w:p>
     <w:p>
       <w:pPr>
@@ -10010,14 +9714,12 @@
         </w:rPr>
         <w:t xml:space="preserve">Até o presente momento nenhuma restrição foi definida sobre o escopo do sistema a ser </w:t>
       </w:r>
-      <w:proofErr w:type="gramStart"/>
       <w:r>
         <w:rPr>
           <w:color w:val="0000FF"/>
         </w:rPr>
         <w:t>implementado</w:t>
       </w:r>
-      <w:proofErr w:type="gramEnd"/>
       <w:r>
         <w:rPr>
           <w:color w:val="0000FF"/>
@@ -10044,33 +9746,11 @@
         </w:rPr>
         <w:t xml:space="preserve">Uma vez estabelecido os casos de uso do sistema é necessário identificar quais casos de uso comporão a primeira </w:t>
       </w:r>
-      <w:proofErr w:type="gramStart"/>
       <w:r>
         <w:rPr>
           <w:color w:val="0000FF"/>
         </w:rPr>
-        <w:t>implementação</w:t>
-      </w:r>
-      <w:proofErr w:type="gramEnd"/>
-      <w:r>
-        <w:rPr>
-          <w:color w:val="0000FF"/>
-        </w:rPr>
-        <w:t xml:space="preserve"> do sistema. Observe que, da mesma forma todos os casos de uso foram desenvolvidos, o modelo conceitual e físico do banco também deve explorar o sistema completo. O fechamento do escopo na primeira iteração deve se limitar somente a </w:t>
-      </w:r>
-      <w:proofErr w:type="gramStart"/>
-      <w:r>
-        <w:rPr>
-          <w:color w:val="0000FF"/>
-        </w:rPr>
-        <w:t>implementação</w:t>
-      </w:r>
-      <w:proofErr w:type="gramEnd"/>
-      <w:r>
-        <w:rPr>
-          <w:color w:val="0000FF"/>
-        </w:rPr>
-        <w:t>.</w:t>
+        <w:t>implementação do sistema. Observe que, da mesma forma todos os casos de uso foram desenvolvidos, o modelo conceitual e físico do banco também deve explorar o sistema completo. O fechamento do escopo na primeira iteração deve se limitar somente a implementação.</w:t>
       </w:r>
       <w:r>
         <w:rPr>
@@ -10100,21 +9780,7 @@
         <w:rPr>
           <w:color w:val="0000FF"/>
         </w:rPr>
-        <w:t xml:space="preserve">Factível: O escopo selecionado deve ser passível de </w:t>
-      </w:r>
-      <w:proofErr w:type="gramStart"/>
-      <w:r>
-        <w:rPr>
-          <w:color w:val="0000FF"/>
-        </w:rPr>
-        <w:t>implementação</w:t>
-      </w:r>
-      <w:proofErr w:type="gramEnd"/>
-      <w:r>
-        <w:rPr>
-          <w:color w:val="0000FF"/>
-        </w:rPr>
-        <w:t xml:space="preserve"> no período de um semestre associado ao TCM</w:t>
+        <w:t>Factível: O escopo selecionado deve ser passível de implementação no período de um semestre associado ao TCM</w:t>
       </w:r>
     </w:p>
     <w:p>
@@ -10131,21 +9797,7 @@
         <w:rPr>
           <w:color w:val="0000FF"/>
         </w:rPr>
-        <w:t xml:space="preserve">Administrador: O escopo deve permitir ações no contexto de administrador (com inserção, </w:t>
-      </w:r>
-      <w:proofErr w:type="gramStart"/>
-      <w:r>
-        <w:rPr>
-          <w:color w:val="0000FF"/>
-        </w:rPr>
-        <w:t>busca,</w:t>
-      </w:r>
-      <w:proofErr w:type="gramEnd"/>
-      <w:r>
-        <w:rPr>
-          <w:color w:val="0000FF"/>
-        </w:rPr>
-        <w:t xml:space="preserve"> edição e remoção)</w:t>
+        <w:t>Administrador: O escopo deve permitir ações no contexto de administrador (com inserção, busca, edição e remoção)</w:t>
       </w:r>
     </w:p>
     <w:p>
@@ -10227,7 +9879,7 @@
       <w:pPr>
         <w:pStyle w:val="Legenda"/>
       </w:pPr>
-      <w:bookmarkStart w:id="104" w:name="_Toc378408134"/>
+      <w:bookmarkStart w:id="101" w:name="_Toc378408134"/>
       <w:r>
         <w:t xml:space="preserve">Tabela </w:t>
       </w:r>
@@ -10255,7 +9907,7 @@
       <w:r>
         <w:t xml:space="preserve"> Escopo do Sistema</w:t>
       </w:r>
-      <w:bookmarkEnd w:id="104"/>
+      <w:bookmarkEnd w:id="101"/>
     </w:p>
     <w:tbl>
       <w:tblPr>
@@ -10268,7 +9920,7 @@
           <w:insideH w:val="single" w:sz="4" w:space="0" w:color="000000"/>
           <w:insideV w:val="single" w:sz="4" w:space="0" w:color="000000"/>
         </w:tblBorders>
-        <w:tblLook w:val="04A0"/>
+        <w:tblLook w:val="04A0" w:firstRow="1" w:lastRow="0" w:firstColumn="1" w:lastColumn="0" w:noHBand="0" w:noVBand="1"/>
       </w:tblPr>
       <w:tblGrid>
         <w:gridCol w:w="3936"/>
@@ -10371,22 +10023,118 @@
         <w:pStyle w:val="Ttulo1"/>
         <w:pageBreakBefore/>
       </w:pPr>
-      <w:bookmarkStart w:id="105" w:name="_Toc378408156"/>
-      <w:r>
+      <w:bookmarkStart w:id="102" w:name="_Toc378408156"/>
+      <w:r>
+        <w:lastRenderedPageBreak/>
         <w:t>P</w:t>
       </w:r>
       <w:r>
         <w:t>rojeto do Software</w:t>
       </w:r>
+      <w:bookmarkEnd w:id="102"/>
+    </w:p>
+    <w:p>
+      <w:pPr>
+        <w:pStyle w:val="Ttulo2"/>
+      </w:pPr>
+      <w:bookmarkStart w:id="103" w:name="_Toc378408157"/>
+      <w:r>
+        <w:t>Diagrama de Comunicação</w:t>
+      </w:r>
+      <w:bookmarkEnd w:id="103"/>
+    </w:p>
+    <w:p>
+      <w:pPr>
+        <w:rPr>
+          <w:color w:val="0000FF"/>
+        </w:rPr>
+      </w:pPr>
+      <w:r>
+        <w:rPr>
+          <w:color w:val="0000FF"/>
+        </w:rPr>
+        <w:t xml:space="preserve">Na primeira fase de nossa implementação foram construídos diagramas de comunicação para cada caso de uso presente no sistema. </w:t>
+      </w:r>
+    </w:p>
+    <w:p>
+      <w:pPr>
+        <w:pStyle w:val="Ttulo3"/>
+      </w:pPr>
+      <w:bookmarkStart w:id="104" w:name="_Toc378408158"/>
+      <w:r>
+        <w:t>Diagrama de comunicação: Caso de Uso &lt;</w:t>
+      </w:r>
+      <w:proofErr w:type="spellStart"/>
+      <w:r>
+        <w:t>xxxxxx</w:t>
+      </w:r>
+      <w:proofErr w:type="spellEnd"/>
+      <w:r>
+        <w:t>&gt;</w:t>
+      </w:r>
+      <w:bookmarkEnd w:id="104"/>
+    </w:p>
+    <w:p>
+      <w:pPr>
+        <w:rPr>
+          <w:color w:val="0000FF"/>
+        </w:rPr>
+      </w:pPr>
+      <w:r>
+        <w:rPr>
+          <w:color w:val="0000FF"/>
+        </w:rPr>
+        <w:t>&lt;Represente aqui o diagrama de comunicação para o cenário “Fluxo Básico” do caso de uso.&gt;</w:t>
+      </w:r>
+    </w:p>
+    <w:p/>
+    <w:p>
+      <w:pPr>
+        <w:pStyle w:val="Ttulo3"/>
+      </w:pPr>
+      <w:bookmarkStart w:id="105" w:name="_Toc378408159"/>
+      <w:r>
+        <w:t>Diagrama de comunicação: Caso de Uso &lt;</w:t>
+      </w:r>
+      <w:proofErr w:type="spellStart"/>
+      <w:r>
+        <w:t>yyyyy</w:t>
+      </w:r>
+      <w:proofErr w:type="spellEnd"/>
+      <w:r>
+        <w:t>&gt;</w:t>
+      </w:r>
       <w:bookmarkEnd w:id="105"/>
     </w:p>
     <w:p>
       <w:pPr>
-        <w:pStyle w:val="Ttulo2"/>
-      </w:pPr>
-      <w:bookmarkStart w:id="106" w:name="_Toc378408157"/>
-      <w:r>
-        <w:t>Diagrama de Comunicação</w:t>
+        <w:rPr>
+          <w:color w:val="0000FF"/>
+        </w:rPr>
+      </w:pPr>
+      <w:r>
+        <w:rPr>
+          <w:color w:val="0000FF"/>
+        </w:rPr>
+        <w:t>&lt;Represente aqui o diagrama de comunicação para o cenário “Fluxo Básico” do caso de uso.&gt;</w:t>
+      </w:r>
+    </w:p>
+    <w:p/>
+    <w:p>
+      <w:pPr>
+        <w:pStyle w:val="Ttulo3"/>
+      </w:pPr>
+      <w:bookmarkStart w:id="106" w:name="_Toc378408160"/>
+      <w:r>
+        <w:t>Diagrama de comunicação: Caso de Uso &lt;</w:t>
+      </w:r>
+      <w:proofErr w:type="spellStart"/>
+      <w:r>
+        <w:t>zzzzz</w:t>
+      </w:r>
+      <w:proofErr w:type="spellEnd"/>
+      <w:r>
+        <w:t>&gt;</w:t>
       </w:r>
       <w:bookmarkEnd w:id="106"/>
     </w:p>
@@ -10400,141 +10148,8 @@
         <w:rPr>
           <w:color w:val="0000FF"/>
         </w:rPr>
-        <w:t xml:space="preserve">Na primeira fase de nossa </w:t>
-      </w:r>
-      <w:proofErr w:type="gramStart"/>
-      <w:r>
-        <w:rPr>
-          <w:color w:val="0000FF"/>
-        </w:rPr>
-        <w:t>implementação</w:t>
-      </w:r>
-      <w:proofErr w:type="gramEnd"/>
-      <w:r>
-        <w:rPr>
-          <w:color w:val="0000FF"/>
-        </w:rPr>
-        <w:t xml:space="preserve"> foram construídos diagramas de comunicação para cada caso de uso presente no sistema. </w:t>
-      </w:r>
-    </w:p>
-    <w:p>
-      <w:pPr>
-        <w:pStyle w:val="Ttulo3"/>
-      </w:pPr>
-      <w:bookmarkStart w:id="107" w:name="_Toc378408158"/>
-      <w:r>
-        <w:t>Diagrama de comunicação: Caso de Uso &lt;</w:t>
-      </w:r>
-      <w:proofErr w:type="spellStart"/>
-      <w:r>
-        <w:t>xxxxxx</w:t>
-      </w:r>
-      <w:proofErr w:type="spellEnd"/>
-      <w:r>
-        <w:t>&gt;</w:t>
-      </w:r>
-      <w:bookmarkEnd w:id="107"/>
-    </w:p>
-    <w:p>
-      <w:pPr>
-        <w:rPr>
-          <w:color w:val="0000FF"/>
-        </w:rPr>
-      </w:pPr>
-      <w:r>
-        <w:rPr>
-          <w:color w:val="0000FF"/>
-        </w:rPr>
-        <w:t>&lt;Represente aqui o diagrama de comunicação para o cenário “Fluxo Básico” do caso de uso.</w:t>
-      </w:r>
-      <w:proofErr w:type="gramStart"/>
-      <w:r>
-        <w:rPr>
-          <w:color w:val="0000FF"/>
-        </w:rPr>
-        <w:t>&gt;</w:t>
-      </w:r>
-      <w:proofErr w:type="gramEnd"/>
-    </w:p>
-    <w:p/>
-    <w:p>
-      <w:pPr>
-        <w:pStyle w:val="Ttulo3"/>
-      </w:pPr>
-      <w:bookmarkStart w:id="108" w:name="_Toc378408159"/>
-      <w:r>
-        <w:t>Diagrama de comunicação: Caso de Uso &lt;</w:t>
-      </w:r>
-      <w:proofErr w:type="spellStart"/>
-      <w:r>
-        <w:t>yyyyy</w:t>
-      </w:r>
-      <w:proofErr w:type="spellEnd"/>
-      <w:r>
-        <w:t>&gt;</w:t>
-      </w:r>
-      <w:bookmarkEnd w:id="108"/>
-    </w:p>
-    <w:p>
-      <w:pPr>
-        <w:rPr>
-          <w:color w:val="0000FF"/>
-        </w:rPr>
-      </w:pPr>
-      <w:r>
-        <w:rPr>
-          <w:color w:val="0000FF"/>
-        </w:rPr>
-        <w:t>&lt;Represente aqui o diagrama de comunicação para o cenário “Fluxo Básico” do caso de uso.</w:t>
-      </w:r>
-      <w:proofErr w:type="gramStart"/>
-      <w:r>
-        <w:rPr>
-          <w:color w:val="0000FF"/>
-        </w:rPr>
-        <w:t>&gt;</w:t>
-      </w:r>
-      <w:proofErr w:type="gramEnd"/>
-    </w:p>
-    <w:p/>
-    <w:p>
-      <w:pPr>
-        <w:pStyle w:val="Ttulo3"/>
-      </w:pPr>
-      <w:bookmarkStart w:id="109" w:name="_Toc378408160"/>
-      <w:r>
-        <w:t>Diagrama de comunicação: Caso de Uso &lt;</w:t>
-      </w:r>
-      <w:proofErr w:type="spellStart"/>
-      <w:r>
-        <w:t>zzzzz</w:t>
-      </w:r>
-      <w:proofErr w:type="spellEnd"/>
-      <w:r>
-        <w:t>&gt;</w:t>
-      </w:r>
-      <w:bookmarkEnd w:id="109"/>
-    </w:p>
-    <w:p>
-      <w:pPr>
-        <w:rPr>
-          <w:color w:val="0000FF"/>
-        </w:rPr>
-      </w:pPr>
-      <w:r>
-        <w:rPr>
-          <w:color w:val="0000FF"/>
-        </w:rPr>
-        <w:t>&lt;Represente aqui o diagrama de comunicação para o cenário “Fluxo Básico” do caso de uso.</w:t>
-      </w:r>
-      <w:proofErr w:type="gramStart"/>
-      <w:r>
-        <w:rPr>
-          <w:color w:val="0000FF"/>
-        </w:rPr>
-        <w:t>&gt;</w:t>
-      </w:r>
-      <w:proofErr w:type="gramEnd"/>
+        <w:t>&lt;Represente aqui o diagrama de comunicação para o cenário “Fluxo Básico” do caso de uso.&gt;</w:t>
+      </w:r>
     </w:p>
     <w:p/>
     <w:p/>
@@ -10545,11 +10160,11 @@
       <w:pPr>
         <w:pStyle w:val="Ttulo2"/>
       </w:pPr>
-      <w:bookmarkStart w:id="110" w:name="_Toc378408161"/>
+      <w:bookmarkStart w:id="107" w:name="_Toc378408161"/>
       <w:r>
         <w:t>Diagrama de Classes</w:t>
       </w:r>
-      <w:bookmarkEnd w:id="110"/>
+      <w:bookmarkEnd w:id="107"/>
     </w:p>
     <w:p>
       <w:pPr>
@@ -10561,29 +10176,28 @@
         <w:rPr>
           <w:color w:val="0000FF"/>
         </w:rPr>
-        <w:t xml:space="preserve">A partir das classes de analise obtidas na fase anterior do projeto (primeiro bimestre) associadas a analise dos diagramas de comunicação descritos no item anterior, é possível criar o Diagrama de Classes. Os próximos itens deste </w:t>
-      </w:r>
-      <w:proofErr w:type="gramStart"/>
-      <w:r>
+        <w:t xml:space="preserve">A partir das classes de analise obtidas na fase anterior do projeto (primeiro bimestre) associadas a analise dos diagramas de comunicação descritos no item anterior, é possível criar o Diagrama de Classes. Os próximos itens deste capitulo apresentam o diagrama de classe de nosso sistema. </w:t>
+      </w:r>
+    </w:p>
+    <w:p>
+      <w:pPr>
         <w:rPr>
           <w:color w:val="0000FF"/>
         </w:rPr>
-        <w:t>capitulo</w:t>
-      </w:r>
-      <w:proofErr w:type="gramEnd"/>
-      <w:r>
+      </w:pPr>
+    </w:p>
+    <w:p>
+      <w:pPr>
         <w:rPr>
           <w:color w:val="0000FF"/>
         </w:rPr>
-        <w:t xml:space="preserve"> apresentam o diagrama de classe de nosso sistema. </w:t>
-      </w:r>
-    </w:p>
-    <w:p>
-      <w:pPr>
+      </w:pPr>
+      <w:r>
         <w:rPr>
           <w:color w:val="0000FF"/>
         </w:rPr>
-      </w:pPr>
+        <w:t xml:space="preserve">&lt;Observe que, dependendo do numero de classes geradas, é possível que o diagrama de classe não possa ser representado em juma única pagina, nesse cenário divida seu diagrama em pacotes coesos e os apresente em diversas paginas. </w:t>
+      </w:r>
     </w:p>
     <w:p>
       <w:pPr>
@@ -10595,57 +10209,37 @@
         <w:rPr>
           <w:color w:val="0000FF"/>
         </w:rPr>
-        <w:t xml:space="preserve">&lt;Observe que, dependendo do numero de classes geradas, é possível que o diagrama de classe não possa ser representado em juma única pagina, nesse cenário divida seu diagrama em pacotes coesos e os apresente em diversas paginas. </w:t>
-      </w:r>
-    </w:p>
-    <w:p>
-      <w:pPr>
+        <w:t xml:space="preserve">Importante: considere atributos, </w:t>
+      </w:r>
+      <w:proofErr w:type="spellStart"/>
+      <w:r>
         <w:rPr>
           <w:color w:val="0000FF"/>
         </w:rPr>
-      </w:pPr>
+        <w:t>metodos</w:t>
+      </w:r>
+      <w:proofErr w:type="spellEnd"/>
       <w:r>
         <w:rPr>
           <w:color w:val="0000FF"/>
         </w:rPr>
-        <w:t xml:space="preserve">Importante: considere atributos, </w:t>
-      </w:r>
-      <w:proofErr w:type="spellStart"/>
-      <w:r>
-        <w:rPr>
-          <w:color w:val="0000FF"/>
-        </w:rPr>
-        <w:t>metodos</w:t>
-      </w:r>
-      <w:proofErr w:type="spellEnd"/>
-      <w:r>
-        <w:rPr>
-          <w:color w:val="0000FF"/>
-        </w:rPr>
-        <w:t>, visibilidade e associações para as classes apresentadas.</w:t>
-      </w:r>
-      <w:proofErr w:type="gramStart"/>
-      <w:r>
-        <w:rPr>
-          <w:color w:val="0000FF"/>
-        </w:rPr>
-        <w:t>&gt;</w:t>
-      </w:r>
-      <w:proofErr w:type="gramEnd"/>
+        <w:t>, visibilidade e associações para as classes apresentadas.&gt;</w:t>
+      </w:r>
     </w:p>
     <w:p>
       <w:pPr>
         <w:pStyle w:val="Ttulo3"/>
       </w:pPr>
-      <w:bookmarkStart w:id="111" w:name="_Toc378408162"/>
-      <w:r>
+      <w:bookmarkStart w:id="108" w:name="_Toc378408162"/>
+      <w:r>
+        <w:lastRenderedPageBreak/>
         <w:t>Pacote &lt;nome do Pacote&gt;</w:t>
       </w:r>
-      <w:bookmarkEnd w:id="111"/>
-    </w:p>
-    <w:p>
-      <w:r>
-        <w:pict>
+      <w:bookmarkEnd w:id="108"/>
+    </w:p>
+    <w:p>
+      <w:r>
+        <w:pict w14:anchorId="27830CEB">
           <v:group id="_x0000_s1027" editas="canvas" style="width:441pt;height:4in;mso-position-horizontal-relative:char;mso-position-vertical-relative:line" coordorigin="1702,7010" coordsize="8820,5760">
             <o:lock v:ext="edit" aspectratio="t"/>
             <v:shapetype id="_x0000_t75" coordsize="21600,21600" o:spt="75" o:preferrelative="t" path="m@4@5l@4@11@9@11@9@5xe" filled="f" stroked="f">
@@ -10728,7 +10322,7 @@
                 </v:textbox>
               </v:shape>
             </v:group>
-            <w10:wrap type="none" side="left"/>
+            <w10:wrap side="left"/>
             <w10:anchorlock/>
           </v:group>
         </w:pict>
@@ -10738,7 +10332,7 @@
       <w:pPr>
         <w:pStyle w:val="Legenda"/>
       </w:pPr>
-      <w:bookmarkStart w:id="112" w:name="_Toc378408215"/>
+      <w:bookmarkStart w:id="109" w:name="_Toc378408215"/>
       <w:r>
         <w:t xml:space="preserve">Figura </w:t>
       </w:r>
@@ -10769,18 +10363,18 @@
       <w:r>
         <w:t>classe para pacote &lt;nome do pacote&gt;</w:t>
       </w:r>
-      <w:bookmarkEnd w:id="112"/>
+      <w:bookmarkEnd w:id="109"/>
     </w:p>
     <w:p/>
     <w:p>
       <w:pPr>
         <w:pStyle w:val="Ttulo3"/>
       </w:pPr>
-      <w:bookmarkStart w:id="113" w:name="_Toc378408163"/>
+      <w:bookmarkStart w:id="110" w:name="_Toc378408163"/>
       <w:r>
         <w:t>Pacote &lt;nome do Pacote&gt;</w:t>
       </w:r>
-      <w:bookmarkEnd w:id="113"/>
+      <w:bookmarkEnd w:id="110"/>
     </w:p>
     <w:p/>
     <w:p>
@@ -10788,39 +10382,126 @@
         <w:pStyle w:val="Ttulo1"/>
         <w:pageBreakBefore/>
       </w:pPr>
-      <w:bookmarkStart w:id="114" w:name="_Toc378408164"/>
+      <w:bookmarkStart w:id="111" w:name="_Toc378408164"/>
       <w:proofErr w:type="spellStart"/>
-      <w:proofErr w:type="gramStart"/>
-      <w:r>
+      <w:r>
+        <w:lastRenderedPageBreak/>
         <w:t>TesteUnitário</w:t>
       </w:r>
+      <w:bookmarkEnd w:id="111"/>
+      <w:proofErr w:type="spellEnd"/>
+    </w:p>
+    <w:p>
+      <w:r>
+        <w:t xml:space="preserve">Descreva neste tópico o resultado dos testes realizados apresentando evidencias da execução, erros encontrados e soluções propostas. </w:t>
+      </w:r>
+    </w:p>
+    <w:p/>
+    <w:p>
+      <w:pPr>
+        <w:pStyle w:val="Ttulo3"/>
+      </w:pPr>
+      <w:bookmarkStart w:id="112" w:name="_Toc378408165"/>
+      <w:r>
+        <w:t>Relatório de testes para o Caso de Uso &lt;</w:t>
+      </w:r>
+      <w:proofErr w:type="spellStart"/>
+      <w:r>
+        <w:t>xxxxxx</w:t>
+      </w:r>
+      <w:proofErr w:type="spellEnd"/>
+      <w:r>
+        <w:t>&gt;</w:t>
+      </w:r>
+      <w:bookmarkEnd w:id="112"/>
+    </w:p>
+    <w:p>
+      <w:pPr>
+        <w:rPr>
+          <w:color w:val="0000FF"/>
+        </w:rPr>
+      </w:pPr>
+      <w:r>
+        <w:rPr>
+          <w:color w:val="0000FF"/>
+        </w:rPr>
+        <w:t xml:space="preserve">&lt;Represente aqui o </w:t>
+      </w:r>
+      <w:r>
+        <w:rPr>
+          <w:color w:val="0000FF"/>
+        </w:rPr>
+        <w:t xml:space="preserve">resultado dos teses de unidade para </w:t>
+      </w:r>
+      <w:r>
+        <w:rPr>
+          <w:color w:val="0000FF"/>
+        </w:rPr>
+        <w:t>o cenário “Fluxo Básico” do caso de uso.&gt;</w:t>
+      </w:r>
+    </w:p>
+    <w:p/>
+    <w:p>
+      <w:pPr>
+        <w:pStyle w:val="Ttulo3"/>
+      </w:pPr>
+      <w:bookmarkStart w:id="113" w:name="_Toc378408166"/>
+      <w:r>
+        <w:t>Relatório de testes para o Caso de Uso &lt;</w:t>
+      </w:r>
+      <w:proofErr w:type="spellStart"/>
+      <w:r>
+        <w:t>yyyyy</w:t>
+      </w:r>
+      <w:proofErr w:type="spellEnd"/>
+      <w:r>
+        <w:t>&gt;</w:t>
+      </w:r>
+      <w:bookmarkEnd w:id="113"/>
+    </w:p>
+    <w:p>
+      <w:pPr>
+        <w:rPr>
+          <w:color w:val="0000FF"/>
+        </w:rPr>
+      </w:pPr>
+      <w:r>
+        <w:rPr>
+          <w:color w:val="0000FF"/>
+        </w:rPr>
+        <w:t xml:space="preserve">&lt;Represente aqui o </w:t>
+      </w:r>
+      <w:r>
+        <w:rPr>
+          <w:color w:val="0000FF"/>
+        </w:rPr>
+        <w:t xml:space="preserve">resultado dos teses de unidade para </w:t>
+      </w:r>
+      <w:r>
+        <w:rPr>
+          <w:color w:val="0000FF"/>
+        </w:rPr>
+        <w:t>o cenário “Fluxo Básico” do caso de uso.&gt;</w:t>
+      </w:r>
+    </w:p>
+    <w:p/>
+    <w:p>
+      <w:pPr>
+        <w:pStyle w:val="Ttulo3"/>
+      </w:pPr>
+      <w:bookmarkStart w:id="114" w:name="_Toc378408167"/>
+      <w:r>
+        <w:t>Relatório de testes para o Caso de Uso &lt;</w:t>
+      </w:r>
+      <w:proofErr w:type="spellStart"/>
+      <w:r>
+        <w:t>zzzzz</w:t>
+      </w:r>
+      <w:proofErr w:type="spellEnd"/>
+      <w:r>
+        <w:t>&gt;</w:t>
+      </w:r>
       <w:bookmarkEnd w:id="114"/>
-      <w:proofErr w:type="spellEnd"/>
-      <w:proofErr w:type="gramEnd"/>
-    </w:p>
-    <w:p>
-      <w:r>
-        <w:t xml:space="preserve">Descreva neste tópico o resultado dos testes realizados apresentando evidencias da execução, erros encontrados e soluções propostas. </w:t>
-      </w:r>
-    </w:p>
-    <w:p/>
-    <w:p>
-      <w:pPr>
-        <w:pStyle w:val="Ttulo3"/>
-      </w:pPr>
-      <w:bookmarkStart w:id="115" w:name="_Toc378408165"/>
-      <w:r>
-        <w:t>Relatório de testes para o Caso de Uso &lt;</w:t>
-      </w:r>
-      <w:proofErr w:type="spellStart"/>
-      <w:r>
-        <w:t>xxxxxx</w:t>
-      </w:r>
-      <w:proofErr w:type="spellEnd"/>
-      <w:r>
-        <w:t>&gt;</w:t>
-      </w:r>
-      <w:bookmarkEnd w:id="115"/>
     </w:p>
     <w:p>
       <w:pPr>
@@ -10838,137 +10519,7 @@
         <w:rPr>
           <w:color w:val="0000FF"/>
         </w:rPr>
-        <w:t xml:space="preserve">resultado </w:t>
-      </w:r>
-      <w:proofErr w:type="gramStart"/>
-      <w:r>
-        <w:rPr>
-          <w:color w:val="0000FF"/>
-        </w:rPr>
-        <w:t>dos teses</w:t>
-      </w:r>
-      <w:proofErr w:type="gramEnd"/>
-      <w:r>
-        <w:rPr>
-          <w:color w:val="0000FF"/>
-        </w:rPr>
-        <w:t xml:space="preserve"> de unidade para </w:t>
-      </w:r>
-      <w:r>
-        <w:rPr>
-          <w:color w:val="0000FF"/>
-        </w:rPr>
-        <w:t>o cenário “Fluxo Básico” do caso de uso.&gt;</w:t>
-      </w:r>
-    </w:p>
-    <w:p/>
-    <w:p>
-      <w:pPr>
-        <w:pStyle w:val="Ttulo3"/>
-      </w:pPr>
-      <w:bookmarkStart w:id="116" w:name="_Toc378408166"/>
-      <w:r>
-        <w:t>Relatório de testes para o Caso de Uso &lt;</w:t>
-      </w:r>
-      <w:proofErr w:type="spellStart"/>
-      <w:r>
-        <w:t>yyyyy</w:t>
-      </w:r>
-      <w:proofErr w:type="spellEnd"/>
-      <w:r>
-        <w:t>&gt;</w:t>
-      </w:r>
-      <w:bookmarkEnd w:id="116"/>
-    </w:p>
-    <w:p>
-      <w:pPr>
-        <w:rPr>
-          <w:color w:val="0000FF"/>
-        </w:rPr>
-      </w:pPr>
-      <w:r>
-        <w:rPr>
-          <w:color w:val="0000FF"/>
-        </w:rPr>
-        <w:t xml:space="preserve">&lt;Represente aqui o </w:t>
-      </w:r>
-      <w:r>
-        <w:rPr>
-          <w:color w:val="0000FF"/>
-        </w:rPr>
-        <w:t xml:space="preserve">resultado </w:t>
-      </w:r>
-      <w:proofErr w:type="gramStart"/>
-      <w:r>
-        <w:rPr>
-          <w:color w:val="0000FF"/>
-        </w:rPr>
-        <w:t>dos teses</w:t>
-      </w:r>
-      <w:proofErr w:type="gramEnd"/>
-      <w:r>
-        <w:rPr>
-          <w:color w:val="0000FF"/>
-        </w:rPr>
-        <w:t xml:space="preserve"> de unidade para </w:t>
-      </w:r>
-      <w:r>
-        <w:rPr>
-          <w:color w:val="0000FF"/>
-        </w:rPr>
-        <w:t>o cenário “Fluxo Básico” do caso de uso.&gt;</w:t>
-      </w:r>
-    </w:p>
-    <w:p/>
-    <w:p>
-      <w:pPr>
-        <w:pStyle w:val="Ttulo3"/>
-      </w:pPr>
-      <w:bookmarkStart w:id="117" w:name="_Toc378408167"/>
-      <w:r>
-        <w:t>Relatório de testes para o Caso de Uso &lt;</w:t>
-      </w:r>
-      <w:proofErr w:type="spellStart"/>
-      <w:r>
-        <w:t>zzzzz</w:t>
-      </w:r>
-      <w:proofErr w:type="spellEnd"/>
-      <w:r>
-        <w:t>&gt;</w:t>
-      </w:r>
-      <w:bookmarkEnd w:id="117"/>
-    </w:p>
-    <w:p>
-      <w:pPr>
-        <w:rPr>
-          <w:color w:val="0000FF"/>
-        </w:rPr>
-      </w:pPr>
-      <w:r>
-        <w:rPr>
-          <w:color w:val="0000FF"/>
-        </w:rPr>
-        <w:t xml:space="preserve">&lt;Represente aqui o </w:t>
-      </w:r>
-      <w:r>
-        <w:rPr>
-          <w:color w:val="0000FF"/>
-        </w:rPr>
-        <w:t xml:space="preserve">resultado </w:t>
-      </w:r>
-      <w:proofErr w:type="gramStart"/>
-      <w:r>
-        <w:rPr>
-          <w:color w:val="0000FF"/>
-        </w:rPr>
-        <w:t>dos teses</w:t>
-      </w:r>
-      <w:proofErr w:type="gramEnd"/>
-      <w:r>
-        <w:rPr>
-          <w:color w:val="0000FF"/>
-        </w:rPr>
-        <w:t xml:space="preserve"> de unidade para </w:t>
+        <w:t xml:space="preserve">resultado dos teses de unidade para </w:t>
       </w:r>
       <w:r>
         <w:rPr>
@@ -10985,18 +10536,19 @@
         <w:pStyle w:val="Ttulo1"/>
         <w:pageBreakBefore/>
       </w:pPr>
-      <w:bookmarkStart w:id="118" w:name="_Toc269327113"/>
-      <w:bookmarkStart w:id="119" w:name="_Toc269327236"/>
-      <w:bookmarkStart w:id="120" w:name="_Toc378408168"/>
-      <w:r>
+      <w:bookmarkStart w:id="115" w:name="_Toc269327113"/>
+      <w:bookmarkStart w:id="116" w:name="_Toc269327236"/>
+      <w:bookmarkStart w:id="117" w:name="_Toc378408168"/>
+      <w:r>
+        <w:lastRenderedPageBreak/>
         <w:t>C</w:t>
       </w:r>
-      <w:bookmarkEnd w:id="118"/>
-      <w:bookmarkEnd w:id="119"/>
+      <w:bookmarkEnd w:id="115"/>
+      <w:bookmarkEnd w:id="116"/>
       <w:r>
         <w:t>onclusão</w:t>
       </w:r>
-      <w:bookmarkEnd w:id="120"/>
+      <w:bookmarkEnd w:id="117"/>
     </w:p>
     <w:p>
       <w:pPr>
@@ -11040,41 +10592,40 @@
         <w:rPr>
           <w:color w:val="0000FF"/>
         </w:rPr>
-        <w:t>casos de uso selecionados para implementação</w:t>
-      </w:r>
-      <w:proofErr w:type="gramStart"/>
+        <w:t xml:space="preserve">casos de uso selecionados para implementação </w:t>
+      </w:r>
       <w:r>
         <w:rPr>
           <w:color w:val="0000FF"/>
         </w:rPr>
-        <w:t xml:space="preserve"> </w:t>
+        <w:t xml:space="preserve">por exemplo) </w:t>
       </w:r>
       <w:r>
         <w:rPr>
           <w:color w:val="0000FF"/>
         </w:rPr>
-        <w:t>por exemplo</w:t>
-      </w:r>
-      <w:proofErr w:type="gramEnd"/>
-      <w:r>
+        <w:t xml:space="preserve">e definir funcionalidades que devam ser cobertas na evolução do sistema. </w:t>
+      </w:r>
+    </w:p>
+    <w:p>
+      <w:pPr>
         <w:rPr>
           <w:color w:val="0000FF"/>
         </w:rPr>
-        <w:t xml:space="preserve">) </w:t>
-      </w:r>
-      <w:r>
+      </w:pPr>
+    </w:p>
+    <w:p>
+      <w:pPr>
         <w:rPr>
           <w:color w:val="0000FF"/>
         </w:rPr>
-        <w:t xml:space="preserve">e definir funcionalidades que devam ser cobertas na evolução do sistema. </w:t>
-      </w:r>
-    </w:p>
-    <w:p>
-      <w:pPr>
+      </w:pPr>
+      <w:r>
         <w:rPr>
           <w:color w:val="0000FF"/>
         </w:rPr>
-      </w:pPr>
+        <w:t>Não se permite a inclusão de dados novos nesse capítulo.</w:t>
+      </w:r>
     </w:p>
     <w:p>
       <w:pPr>
@@ -11082,12 +10633,13 @@
           <w:color w:val="0000FF"/>
         </w:rPr>
       </w:pPr>
-      <w:r>
+    </w:p>
+    <w:p>
+      <w:pPr>
         <w:rPr>
           <w:color w:val="0000FF"/>
         </w:rPr>
-        <w:t>Não se permite a inclusão de dados novos nesse capítulo.</w:t>
-      </w:r>
+      </w:pPr>
     </w:p>
     <w:p>
       <w:pPr>
@@ -11101,24 +10653,10 @@
         <w:rPr>
           <w:color w:val="0000FF"/>
         </w:rPr>
-      </w:pPr>
-    </w:p>
-    <w:p>
-      <w:pPr>
-        <w:rPr>
-          <w:color w:val="0000FF"/>
-        </w:rPr>
-      </w:pPr>
-    </w:p>
-    <w:p>
-      <w:pPr>
-        <w:rPr>
-          <w:color w:val="0000FF"/>
-        </w:rPr>
         <w:sectPr>
-          <w:headerReference w:type="default" r:id="rId14"/>
-          <w:footerReference w:type="default" r:id="rId15"/>
-          <w:headerReference w:type="first" r:id="rId16"/>
+          <w:headerReference w:type="default" r:id="rId15"/>
+          <w:footerReference w:type="default" r:id="rId16"/>
+          <w:headerReference w:type="first" r:id="rId17"/>
           <w:pgSz w:w="11907" w:h="16840" w:code="9"/>
           <w:pgMar w:top="1701" w:right="1134" w:bottom="1134" w:left="1418" w:header="1134" w:footer="0" w:gutter="0"/>
           <w:pgNumType w:start="1"/>
@@ -11133,17 +10671,18 @@
         <w:pageBreakBefore/>
         <w:ind w:left="431" w:hanging="431"/>
       </w:pPr>
-      <w:bookmarkStart w:id="121" w:name="_Toc283537221"/>
-      <w:bookmarkStart w:id="122" w:name="_Toc296795852"/>
-      <w:bookmarkStart w:id="123" w:name="_Toc301444698"/>
-      <w:bookmarkStart w:id="124" w:name="_Toc378408169"/>
-      <w:r>
+      <w:bookmarkStart w:id="118" w:name="_Toc283537221"/>
+      <w:bookmarkStart w:id="119" w:name="_Toc296795852"/>
+      <w:bookmarkStart w:id="120" w:name="_Toc301444698"/>
+      <w:bookmarkStart w:id="121" w:name="_Toc378408169"/>
+      <w:r>
+        <w:lastRenderedPageBreak/>
         <w:t>Bibliografia</w:t>
       </w:r>
+      <w:bookmarkEnd w:id="118"/>
+      <w:bookmarkEnd w:id="119"/>
+      <w:bookmarkEnd w:id="120"/>
       <w:bookmarkEnd w:id="121"/>
-      <w:bookmarkEnd w:id="122"/>
-      <w:bookmarkEnd w:id="123"/>
-      <w:bookmarkEnd w:id="124"/>
     </w:p>
     <w:p>
       <w:pPr>
@@ -11156,17 +10695,24 @@
       <w:r>
         <w:t xml:space="preserve">LAKATOS, Eva Maria; MARCONI, Marina de </w:t>
       </w:r>
-      <w:proofErr w:type="gramStart"/>
+      <w:proofErr w:type="spellStart"/>
       <w:r>
         <w:t>Andrade.</w:t>
       </w:r>
-      <w:proofErr w:type="gramEnd"/>
       <w:r>
         <w:rPr>
           <w:b/>
           <w:bCs/>
         </w:rPr>
-        <w:t xml:space="preserve">Fundamentos de </w:t>
+        <w:t>Fundamentos</w:t>
+      </w:r>
+      <w:proofErr w:type="spellEnd"/>
+      <w:r>
+        <w:rPr>
+          <w:b/>
+          <w:bCs/>
+        </w:rPr>
+        <w:t xml:space="preserve"> de </w:t>
       </w:r>
       <w:proofErr w:type="spellStart"/>
       <w:r>
@@ -11242,8 +10788,8 @@
     <w:p>
       <w:pPr>
         <w:sectPr>
-          <w:headerReference w:type="first" r:id="rId17"/>
-          <w:footerReference w:type="first" r:id="rId18"/>
+          <w:headerReference w:type="first" r:id="rId18"/>
+          <w:footerReference w:type="first" r:id="rId19"/>
           <w:pgSz w:w="11907" w:h="16840" w:code="9"/>
           <w:pgMar w:top="1701" w:right="1134" w:bottom="1134" w:left="1701" w:header="1134" w:footer="0" w:gutter="0"/>
           <w:cols w:space="720"/>
@@ -11255,14 +10801,15 @@
       <w:pPr>
         <w:pStyle w:val="Ttulo1"/>
       </w:pPr>
-      <w:bookmarkStart w:id="125" w:name="_Toc378408170"/>
-      <w:r>
+      <w:bookmarkStart w:id="122" w:name="_Toc378408170"/>
+      <w:r>
+        <w:lastRenderedPageBreak/>
         <w:t>Anexo</w:t>
       </w:r>
       <w:r>
         <w:t xml:space="preserve"> A</w:t>
       </w:r>
-      <w:bookmarkEnd w:id="125"/>
+      <w:bookmarkEnd w:id="122"/>
     </w:p>
     <w:p/>
     <w:p/>
@@ -11283,7 +10830,7 @@
 </file>
 
 <file path=word/comments.xml><?xml version="1.0" encoding="utf-8"?>
-<w:comments xmlns:ve="http://schemas.openxmlformats.org/markup-compatibility/2006" xmlns:o="urn:schemas-microsoft-com:office:office" xmlns:r="http://schemas.openxmlformats.org/officeDocument/2006/relationships" xmlns:m="http://schemas.openxmlformats.org/officeDocument/2006/math" xmlns:v="urn:schemas-microsoft-com:vml" xmlns:wp="http://schemas.openxmlformats.org/drawingml/2006/wordprocessingDrawing" xmlns:w10="urn:schemas-microsoft-com:office:word" xmlns:w="http://schemas.openxmlformats.org/wordprocessingml/2006/main" xmlns:wne="http://schemas.microsoft.com/office/word/2006/wordml">
+<w:comments xmlns:wpc="http://schemas.microsoft.com/office/word/2010/wordprocessingCanvas" xmlns:mc="http://schemas.openxmlformats.org/markup-compatibility/2006" xmlns:o="urn:schemas-microsoft-com:office:office" xmlns:r="http://schemas.openxmlformats.org/officeDocument/2006/relationships" xmlns:m="http://schemas.openxmlformats.org/officeDocument/2006/math" xmlns:v="urn:schemas-microsoft-com:vml" xmlns:wp14="http://schemas.microsoft.com/office/word/2010/wordprocessingDrawing" xmlns:wp="http://schemas.openxmlformats.org/drawingml/2006/wordprocessingDrawing" xmlns:w10="urn:schemas-microsoft-com:office:word" xmlns:w="http://schemas.openxmlformats.org/wordprocessingml/2006/main" xmlns:w14="http://schemas.microsoft.com/office/word/2010/wordml" xmlns:w15="http://schemas.microsoft.com/office/word/2012/wordml" xmlns:wpg="http://schemas.microsoft.com/office/word/2010/wordprocessingGroup" xmlns:wpi="http://schemas.microsoft.com/office/word/2010/wordprocessingInk" xmlns:wne="http://schemas.microsoft.com/office/word/2006/wordml" xmlns:wps="http://schemas.microsoft.com/office/word/2010/wordprocessingShape" mc:Ignorable="w14 w15 wp14">
   <w:comment w:id="12" w:author="Helio" w:date="2014-02-24T19:04:00Z" w:initials="ha">
     <w:p>
       <w:pPr>
@@ -11308,7 +10855,7 @@
       </w:r>
     </w:p>
   </w:comment>
-  <w:comment w:id="41" w:author="Helio" w:date="2014-03-08T21:48:00Z" w:initials="ha">
+  <w:comment w:id="45" w:author="Helio" w:date="2014-03-08T21:51:00Z" w:initials="ha">
     <w:p>
       <w:pPr>
         <w:pStyle w:val="Textodecomentrio"/>
@@ -11320,11 +10867,68 @@
         <w:annotationRef/>
       </w:r>
       <w:r>
-        <w:t>Este é um requisito novo? Não foi citado anteriormente.</w:t>
+        <w:t xml:space="preserve">Reveja as sugestões presentes no documento </w:t>
+      </w:r>
+      <w:proofErr w:type="spellStart"/>
+      <w:r>
+        <w:t>orginal</w:t>
+      </w:r>
+      <w:proofErr w:type="spellEnd"/>
+      <w:r>
+        <w:t xml:space="preserve">. </w:t>
+      </w:r>
+      <w:proofErr w:type="spellStart"/>
+      <w:r>
+        <w:t>Voce</w:t>
+      </w:r>
+      <w:proofErr w:type="spellEnd"/>
+      <w:r>
+        <w:t xml:space="preserve"> deve pesquisar seus </w:t>
+      </w:r>
+      <w:proofErr w:type="spellStart"/>
+      <w:r>
+        <w:t>concorncorrentes</w:t>
+      </w:r>
+      <w:proofErr w:type="spellEnd"/>
+      <w:r>
+        <w:t>&gt;</w:t>
+      </w:r>
+    </w:p>
+    <w:p>
+      <w:pPr>
+        <w:pStyle w:val="Textodecomentrio"/>
+      </w:pPr>
+    </w:p>
+    <w:p>
+      <w:pPr>
+        <w:pStyle w:val="Textodecomentrio"/>
+      </w:pPr>
+      <w:proofErr w:type="gramStart"/>
+      <w:r>
+        <w:t>“”</w:t>
+      </w:r>
+      <w:r>
+        <w:rPr>
+          <w:color w:val="0000FF"/>
+        </w:rPr>
+        <w:t>Identifique</w:t>
+      </w:r>
+      <w:proofErr w:type="gramEnd"/>
+      <w:r>
+        <w:rPr>
+          <w:color w:val="0000FF"/>
+        </w:rPr>
+        <w:t xml:space="preserve"> as alternativas que o envolvido considera disponíveis. Entre elas podem estar incluídas a compra de um produto do concorrente, a criação de uma solução local ou a simples manutenção do status quo. Liste todas as opções conhecidas que a concorrência oferece ou que podem se tornar disponíveis. Inclua os principais pontos fortes e pontos fracos de cada concorrente segundo o ponto de vista do envolvido ou do usuário final.]</w:t>
+      </w:r>
+      <w:r>
+        <w:rPr>
+          <w:color w:val="0000FF"/>
+        </w:rPr>
+        <w:t>”</w:t>
       </w:r>
     </w:p>
   </w:comment>
-  <w:comment w:id="42" w:author="Helio" w:date="2014-03-08T21:49:00Z" w:initials="ha">
+  <w:comment w:id="66" w:author="Helio" w:date="2014-03-08T21:52:00Z" w:initials="ha">
     <w:p>
       <w:pPr>
         <w:pStyle w:val="Textodecomentrio"/>
@@ -11335,168 +10939,17 @@
         </w:rPr>
         <w:annotationRef/>
       </w:r>
-      <w:r>
-        <w:t xml:space="preserve">Vocês irão modelar, projetar, </w:t>
-      </w:r>
-      <w:proofErr w:type="gramStart"/>
-      <w:r>
-        <w:t>implementar</w:t>
-      </w:r>
-      <w:proofErr w:type="gramEnd"/>
-      <w:r>
-        <w:t xml:space="preserve"> acesso via </w:t>
-      </w:r>
       <w:proofErr w:type="spellStart"/>
       <w:r>
-        <w:t>smartphones</w:t>
+        <w:t>Tera</w:t>
       </w:r>
       <w:proofErr w:type="spellEnd"/>
       <w:r>
-        <w:t>?</w:t>
+        <w:t xml:space="preserve"> agendamento?</w:t>
       </w:r>
     </w:p>
   </w:comment>
-  <w:comment w:id="47" w:author="Helio" w:date="2014-03-08T21:51:00Z" w:initials="ha">
-    <w:p>
-      <w:pPr>
-        <w:pStyle w:val="Textodecomentrio"/>
-      </w:pPr>
-      <w:r>
-        <w:rPr>
-          <w:rStyle w:val="Refdecomentrio"/>
-        </w:rPr>
-        <w:annotationRef/>
-      </w:r>
-      <w:r>
-        <w:t xml:space="preserve">Reveja as sugestões presentes no documento </w:t>
-      </w:r>
-      <w:proofErr w:type="spellStart"/>
-      <w:r>
-        <w:t>orginal</w:t>
-      </w:r>
-      <w:proofErr w:type="spellEnd"/>
-      <w:r>
-        <w:t xml:space="preserve">. </w:t>
-      </w:r>
-      <w:proofErr w:type="spellStart"/>
-      <w:r>
-        <w:t>Voce</w:t>
-      </w:r>
-      <w:proofErr w:type="spellEnd"/>
-      <w:r>
-        <w:t xml:space="preserve"> deve pesquisar seus </w:t>
-      </w:r>
-      <w:proofErr w:type="spellStart"/>
-      <w:r>
-        <w:t>concorncorrentes</w:t>
-      </w:r>
-      <w:proofErr w:type="spellEnd"/>
-      <w:r>
-        <w:t>&gt;</w:t>
-      </w:r>
-    </w:p>
-    <w:p>
-      <w:pPr>
-        <w:pStyle w:val="Textodecomentrio"/>
-      </w:pPr>
-    </w:p>
-    <w:p>
-      <w:pPr>
-        <w:pStyle w:val="Textodecomentrio"/>
-      </w:pPr>
-      <w:r>
-        <w:t>“</w:t>
-      </w:r>
-      <w:proofErr w:type="gramStart"/>
-      <w:r>
-        <w:t>”</w:t>
-      </w:r>
-      <w:r>
-        <w:rPr>
-          <w:color w:val="0000FF"/>
-        </w:rPr>
-        <w:t>Identifique</w:t>
-      </w:r>
-      <w:proofErr w:type="gramEnd"/>
-      <w:r>
-        <w:rPr>
-          <w:color w:val="0000FF"/>
-        </w:rPr>
-        <w:t xml:space="preserve"> as alternativas que o envolvido considera disponíveis. Entre elas podem estar incluídas a compra de um produto do concorrente, a criação de uma solução local ou a simples manutenção do status </w:t>
-      </w:r>
-      <w:proofErr w:type="spellStart"/>
-      <w:r>
-        <w:rPr>
-          <w:color w:val="0000FF"/>
-        </w:rPr>
-        <w:t>quo</w:t>
-      </w:r>
-      <w:proofErr w:type="spellEnd"/>
-      <w:r>
-        <w:rPr>
-          <w:color w:val="0000FF"/>
-        </w:rPr>
-        <w:t xml:space="preserve">. Liste todas as opções conhecidas que a concorrência oferece ou que podem se tornar disponíveis. </w:t>
-      </w:r>
-      <w:proofErr w:type="gramStart"/>
-      <w:r>
-        <w:rPr>
-          <w:color w:val="0000FF"/>
-        </w:rPr>
-        <w:t>Inclua os principais pontos fortes e pontos fracos de cada concorrente segundo o ponto de vista do envolvido ou do usuário final.]</w:t>
-      </w:r>
-      <w:proofErr w:type="gramEnd"/>
-      <w:r>
-        <w:rPr>
-          <w:color w:val="0000FF"/>
-        </w:rPr>
-        <w:t>”</w:t>
-      </w:r>
-    </w:p>
-  </w:comment>
-  <w:comment w:id="68" w:author="Helio" w:date="2014-03-08T21:52:00Z" w:initials="ha">
-    <w:p>
-      <w:pPr>
-        <w:pStyle w:val="Textodecomentrio"/>
-      </w:pPr>
-      <w:r>
-        <w:rPr>
-          <w:rStyle w:val="Refdecomentrio"/>
-        </w:rPr>
-        <w:annotationRef/>
-      </w:r>
-      <w:proofErr w:type="spellStart"/>
-      <w:r>
-        <w:t>Tera</w:t>
-      </w:r>
-      <w:proofErr w:type="spellEnd"/>
-      <w:r>
-        <w:t xml:space="preserve"> agendamento?</w:t>
-      </w:r>
-    </w:p>
-  </w:comment>
-  <w:comment w:id="89" w:author="Helio" w:date="2014-03-08T21:54:00Z" w:initials="ha">
-    <w:p>
-      <w:pPr>
-        <w:pStyle w:val="Textodecomentrio"/>
-      </w:pPr>
-      <w:r>
-        <w:rPr>
-          <w:rStyle w:val="Refdecomentrio"/>
-        </w:rPr>
-        <w:annotationRef/>
-      </w:r>
-      <w:proofErr w:type="spellStart"/>
-      <w:r>
-        <w:t>Voce</w:t>
-      </w:r>
-      <w:proofErr w:type="spellEnd"/>
-      <w:r>
-        <w:t xml:space="preserve"> não listou os requisitos dos Gestores e dos Administradores.</w:t>
-      </w:r>
-    </w:p>
-  </w:comment>
-  <w:comment w:id="98" w:author="Helio " w:date="2014-03-16T11:12:00Z" w:initials="ha">
+  <w:comment w:id="95" w:author="Helio" w:date="2014-03-16T11:12:00Z" w:initials="ha">
     <w:p>
       <w:pPr>
         <w:pStyle w:val="Textodecomentrio"/>
@@ -11607,13 +11060,8 @@
         <w:pStyle w:val="Textodecomentrio"/>
       </w:pPr>
       <w:r>
-        <w:t xml:space="preserve">-Gerar código para o paciente conseguir acompanhar o exame via </w:t>
-      </w:r>
-      <w:proofErr w:type="spellStart"/>
-      <w:r>
-        <w:t>website</w:t>
-      </w:r>
-      <w:proofErr w:type="spellEnd"/>
+        <w:t>-Gerar código para o paciente conseguir acompanhar o exame via website</w:t>
+      </w:r>
     </w:p>
     <w:p>
       <w:pPr>
@@ -11645,29 +11093,24 @@
       <w:pPr>
         <w:pStyle w:val="Textodecomentrio"/>
       </w:pPr>
+      <w:r>
+        <w:t>Usuário(Paciente)</w:t>
+      </w:r>
+    </w:p>
+    <w:p>
+      <w:pPr>
+        <w:pStyle w:val="Textodecomentrio"/>
+      </w:pPr>
+      <w:r>
+        <w:t xml:space="preserve">-Agendar consultas on-line </w:t>
+      </w:r>
       <w:proofErr w:type="gramStart"/>
       <w:r>
-        <w:t>Usuário(</w:t>
+        <w:t>( se</w:t>
       </w:r>
       <w:proofErr w:type="gramEnd"/>
       <w:r>
-        <w:t>Paciente)</w:t>
-      </w:r>
-    </w:p>
-    <w:p>
-      <w:pPr>
-        <w:pStyle w:val="Textodecomentrio"/>
-      </w:pPr>
-      <w:r>
-        <w:t xml:space="preserve">-Agendar consultas on-line </w:t>
-      </w:r>
-      <w:proofErr w:type="gramStart"/>
-      <w:r>
-        <w:t xml:space="preserve">( </w:t>
-      </w:r>
-      <w:proofErr w:type="gramEnd"/>
-      <w:r>
-        <w:t>se não for implementar deve ser removido de todo o texto)</w:t>
+        <w:t xml:space="preserve"> não for implementar deve ser removido de todo o texto)</w:t>
       </w:r>
     </w:p>
     <w:p>
@@ -11684,17 +11127,15 @@
 
 <file path=word/commentsExtended.xml><?xml version="1.0" encoding="utf-8"?>
 <w15:commentsEx xmlns:wpc="http://schemas.microsoft.com/office/word/2010/wordprocessingCanvas" xmlns:mc="http://schemas.openxmlformats.org/markup-compatibility/2006" xmlns:o="urn:schemas-microsoft-com:office:office" xmlns:r="http://schemas.openxmlformats.org/officeDocument/2006/relationships" xmlns:m="http://schemas.openxmlformats.org/officeDocument/2006/math" xmlns:v="urn:schemas-microsoft-com:vml" xmlns:wp14="http://schemas.microsoft.com/office/word/2010/wordprocessingDrawing" xmlns:wp="http://schemas.openxmlformats.org/drawingml/2006/wordprocessingDrawing" xmlns:w10="urn:schemas-microsoft-com:office:word" xmlns:w="http://schemas.openxmlformats.org/wordprocessingml/2006/main" xmlns:w14="http://schemas.microsoft.com/office/word/2010/wordml" xmlns:w15="http://schemas.microsoft.com/office/word/2012/wordml" xmlns:wpg="http://schemas.microsoft.com/office/word/2010/wordprocessingGroup" xmlns:wpi="http://schemas.microsoft.com/office/word/2010/wordprocessingInk" xmlns:wne="http://schemas.microsoft.com/office/word/2006/wordml" xmlns:wps="http://schemas.microsoft.com/office/word/2010/wordprocessingShape" mc:Ignorable="w14 w15 wp14">
-  <w15:commentEx w15:paraId="296A14C8" w15:done="0"/>
-  <w15:commentEx w15:paraId="65AC1525" w15:done="0"/>
-  <w15:commentEx w15:paraId="15B41A24" w15:done="0"/>
-  <w15:commentEx w15:paraId="5EF0A0BD" w15:done="0"/>
-  <w15:commentEx w15:paraId="50535843" w15:done="0"/>
-  <w15:commentEx w15:paraId="286DE7DF" w15:done="0"/>
+  <w15:commentEx w15:paraId="3696B1D5" w15:done="0"/>
+  <w15:commentEx w15:paraId="757C7406" w15:done="0"/>
+  <w15:commentEx w15:paraId="427C05A9" w15:done="0"/>
+  <w15:commentEx w15:paraId="56FA257C" w15:done="0"/>
 </w15:commentsEx>
 </file>
 
 <file path=word/endnotes.xml><?xml version="1.0" encoding="utf-8"?>
-<w:endnotes xmlns:ve="http://schemas.openxmlformats.org/markup-compatibility/2006" xmlns:o="urn:schemas-microsoft-com:office:office" xmlns:r="http://schemas.openxmlformats.org/officeDocument/2006/relationships" xmlns:m="http://schemas.openxmlformats.org/officeDocument/2006/math" xmlns:v="urn:schemas-microsoft-com:vml" xmlns:wp="http://schemas.openxmlformats.org/drawingml/2006/wordprocessingDrawing" xmlns:w10="urn:schemas-microsoft-com:office:word" xmlns:w="http://schemas.openxmlformats.org/wordprocessingml/2006/main" xmlns:wne="http://schemas.microsoft.com/office/word/2006/wordml">
+<w:endnotes xmlns:wpc="http://schemas.microsoft.com/office/word/2010/wordprocessingCanvas" xmlns:mc="http://schemas.openxmlformats.org/markup-compatibility/2006" xmlns:o="urn:schemas-microsoft-com:office:office" xmlns:r="http://schemas.openxmlformats.org/officeDocument/2006/relationships" xmlns:m="http://schemas.openxmlformats.org/officeDocument/2006/math" xmlns:v="urn:schemas-microsoft-com:vml" xmlns:wp14="http://schemas.microsoft.com/office/word/2010/wordprocessingDrawing" xmlns:wp="http://schemas.openxmlformats.org/drawingml/2006/wordprocessingDrawing" xmlns:w10="urn:schemas-microsoft-com:office:word" xmlns:w="http://schemas.openxmlformats.org/wordprocessingml/2006/main" xmlns:w14="http://schemas.microsoft.com/office/word/2010/wordml" xmlns:w15="http://schemas.microsoft.com/office/word/2012/wordml" xmlns:wpg="http://schemas.microsoft.com/office/word/2010/wordprocessingGroup" xmlns:wpi="http://schemas.microsoft.com/office/word/2010/wordprocessingInk" xmlns:wne="http://schemas.microsoft.com/office/word/2006/wordml" xmlns:wps="http://schemas.microsoft.com/office/word/2010/wordprocessingShape" mc:Ignorable="w14 w15 wp14">
   <w:endnote w:type="separator" w:id="-1">
     <w:p>
       <w:r>
@@ -11713,7 +11154,7 @@
 </file>
 
 <file path=word/footer1.xml><?xml version="1.0" encoding="utf-8"?>
-<w:ftr xmlns:ve="http://schemas.openxmlformats.org/markup-compatibility/2006" xmlns:o="urn:schemas-microsoft-com:office:office" xmlns:r="http://schemas.openxmlformats.org/officeDocument/2006/relationships" xmlns:m="http://schemas.openxmlformats.org/officeDocument/2006/math" xmlns:v="urn:schemas-microsoft-com:vml" xmlns:wp="http://schemas.openxmlformats.org/drawingml/2006/wordprocessingDrawing" xmlns:w10="urn:schemas-microsoft-com:office:word" xmlns:w="http://schemas.openxmlformats.org/wordprocessingml/2006/main" xmlns:wne="http://schemas.microsoft.com/office/word/2006/wordml">
+<w:ftr xmlns:wpc="http://schemas.microsoft.com/office/word/2010/wordprocessingCanvas" xmlns:mc="http://schemas.openxmlformats.org/markup-compatibility/2006" xmlns:o="urn:schemas-microsoft-com:office:office" xmlns:r="http://schemas.openxmlformats.org/officeDocument/2006/relationships" xmlns:m="http://schemas.openxmlformats.org/officeDocument/2006/math" xmlns:v="urn:schemas-microsoft-com:vml" xmlns:wp14="http://schemas.microsoft.com/office/word/2010/wordprocessingDrawing" xmlns:wp="http://schemas.openxmlformats.org/drawingml/2006/wordprocessingDrawing" xmlns:w10="urn:schemas-microsoft-com:office:word" xmlns:w="http://schemas.openxmlformats.org/wordprocessingml/2006/main" xmlns:w14="http://schemas.microsoft.com/office/word/2010/wordml" xmlns:w15="http://schemas.microsoft.com/office/word/2012/wordml" xmlns:wpg="http://schemas.microsoft.com/office/word/2010/wordprocessingGroup" xmlns:wpi="http://schemas.microsoft.com/office/word/2010/wordprocessingInk" xmlns:wne="http://schemas.microsoft.com/office/word/2006/wordml" xmlns:wps="http://schemas.microsoft.com/office/word/2010/wordprocessingShape" mc:Ignorable="w14 w15 wp14">
   <w:p>
     <w:pPr>
       <w:pStyle w:val="Rodap"/>
@@ -11755,7 +11196,7 @@
       <w:rPr>
         <w:noProof/>
       </w:rPr>
-      <w:t>7</w:t>
+      <w:t>5</w:t>
     </w:r>
     <w:r>
       <w:rPr>
@@ -11777,7 +11218,7 @@
 </file>
 
 <file path=word/footer2.xml><?xml version="1.0" encoding="utf-8"?>
-<w:ftr xmlns:ve="http://schemas.openxmlformats.org/markup-compatibility/2006" xmlns:o="urn:schemas-microsoft-com:office:office" xmlns:r="http://schemas.openxmlformats.org/officeDocument/2006/relationships" xmlns:m="http://schemas.openxmlformats.org/officeDocument/2006/math" xmlns:v="urn:schemas-microsoft-com:vml" xmlns:wp="http://schemas.openxmlformats.org/drawingml/2006/wordprocessingDrawing" xmlns:w10="urn:schemas-microsoft-com:office:word" xmlns:w="http://schemas.openxmlformats.org/wordprocessingml/2006/main" xmlns:wne="http://schemas.microsoft.com/office/word/2006/wordml">
+<w:ftr xmlns:wpc="http://schemas.microsoft.com/office/word/2010/wordprocessingCanvas" xmlns:mc="http://schemas.openxmlformats.org/markup-compatibility/2006" xmlns:o="urn:schemas-microsoft-com:office:office" xmlns:r="http://schemas.openxmlformats.org/officeDocument/2006/relationships" xmlns:m="http://schemas.openxmlformats.org/officeDocument/2006/math" xmlns:v="urn:schemas-microsoft-com:vml" xmlns:wp14="http://schemas.microsoft.com/office/word/2010/wordprocessingDrawing" xmlns:wp="http://schemas.openxmlformats.org/drawingml/2006/wordprocessingDrawing" xmlns:w10="urn:schemas-microsoft-com:office:word" xmlns:w="http://schemas.openxmlformats.org/wordprocessingml/2006/main" xmlns:w14="http://schemas.microsoft.com/office/word/2010/wordml" xmlns:w15="http://schemas.microsoft.com/office/word/2012/wordml" xmlns:wpg="http://schemas.microsoft.com/office/word/2010/wordprocessingGroup" xmlns:wpi="http://schemas.microsoft.com/office/word/2010/wordprocessingInk" xmlns:wne="http://schemas.microsoft.com/office/word/2006/wordml" xmlns:wps="http://schemas.microsoft.com/office/word/2010/wordprocessingShape" mc:Ignorable="w14 w15 wp14">
   <w:p>
     <w:pPr>
       <w:pStyle w:val="Rodap"/>
@@ -11819,7 +11260,7 @@
       <w:rPr>
         <w:noProof/>
       </w:rPr>
-      <w:t>15</w:t>
+      <w:t>14</w:t>
     </w:r>
     <w:r>
       <w:rPr>
@@ -11837,7 +11278,7 @@
 </file>
 
 <file path=word/footnotes.xml><?xml version="1.0" encoding="utf-8"?>
-<w:footnotes xmlns:ve="http://schemas.openxmlformats.org/markup-compatibility/2006" xmlns:o="urn:schemas-microsoft-com:office:office" xmlns:r="http://schemas.openxmlformats.org/officeDocument/2006/relationships" xmlns:m="http://schemas.openxmlformats.org/officeDocument/2006/math" xmlns:v="urn:schemas-microsoft-com:vml" xmlns:wp="http://schemas.openxmlformats.org/drawingml/2006/wordprocessingDrawing" xmlns:w10="urn:schemas-microsoft-com:office:word" xmlns:w="http://schemas.openxmlformats.org/wordprocessingml/2006/main" xmlns:wne="http://schemas.microsoft.com/office/word/2006/wordml">
+<w:footnotes xmlns:wpc="http://schemas.microsoft.com/office/word/2010/wordprocessingCanvas" xmlns:mc="http://schemas.openxmlformats.org/markup-compatibility/2006" xmlns:o="urn:schemas-microsoft-com:office:office" xmlns:r="http://schemas.openxmlformats.org/officeDocument/2006/relationships" xmlns:m="http://schemas.openxmlformats.org/officeDocument/2006/math" xmlns:v="urn:schemas-microsoft-com:vml" xmlns:wp14="http://schemas.microsoft.com/office/word/2010/wordprocessingDrawing" xmlns:wp="http://schemas.openxmlformats.org/drawingml/2006/wordprocessingDrawing" xmlns:w10="urn:schemas-microsoft-com:office:word" xmlns:w="http://schemas.openxmlformats.org/wordprocessingml/2006/main" xmlns:w14="http://schemas.microsoft.com/office/word/2010/wordml" xmlns:w15="http://schemas.microsoft.com/office/word/2012/wordml" xmlns:wpg="http://schemas.microsoft.com/office/word/2010/wordprocessingGroup" xmlns:wpi="http://schemas.microsoft.com/office/word/2010/wordprocessingInk" xmlns:wne="http://schemas.microsoft.com/office/word/2006/wordml" xmlns:wps="http://schemas.microsoft.com/office/word/2010/wordprocessingShape" mc:Ignorable="w14 w15 wp14">
   <w:footnote w:type="separator" w:id="-1">
     <w:p>
       <w:r>
@@ -11856,7 +11297,7 @@
 </file>
 
 <file path=word/header1.xml><?xml version="1.0" encoding="utf-8"?>
-<w:hdr xmlns:ve="http://schemas.openxmlformats.org/markup-compatibility/2006" xmlns:o="urn:schemas-microsoft-com:office:office" xmlns:r="http://schemas.openxmlformats.org/officeDocument/2006/relationships" xmlns:m="http://schemas.openxmlformats.org/officeDocument/2006/math" xmlns:v="urn:schemas-microsoft-com:vml" xmlns:wp="http://schemas.openxmlformats.org/drawingml/2006/wordprocessingDrawing" xmlns:w10="urn:schemas-microsoft-com:office:word" xmlns:w="http://schemas.openxmlformats.org/wordprocessingml/2006/main" xmlns:wne="http://schemas.microsoft.com/office/word/2006/wordml">
+<w:hdr xmlns:wpc="http://schemas.microsoft.com/office/word/2010/wordprocessingCanvas" xmlns:mc="http://schemas.openxmlformats.org/markup-compatibility/2006" xmlns:o="urn:schemas-microsoft-com:office:office" xmlns:r="http://schemas.openxmlformats.org/officeDocument/2006/relationships" xmlns:m="http://schemas.openxmlformats.org/officeDocument/2006/math" xmlns:v="urn:schemas-microsoft-com:vml" xmlns:wp14="http://schemas.microsoft.com/office/word/2010/wordprocessingDrawing" xmlns:wp="http://schemas.openxmlformats.org/drawingml/2006/wordprocessingDrawing" xmlns:w10="urn:schemas-microsoft-com:office:word" xmlns:w="http://schemas.openxmlformats.org/wordprocessingml/2006/main" xmlns:w14="http://schemas.microsoft.com/office/word/2010/wordml" xmlns:w15="http://schemas.microsoft.com/office/word/2012/wordml" xmlns:wpg="http://schemas.microsoft.com/office/word/2010/wordprocessingGroup" xmlns:wpi="http://schemas.microsoft.com/office/word/2010/wordprocessingInk" xmlns:wne="http://schemas.microsoft.com/office/word/2006/wordml" xmlns:wps="http://schemas.microsoft.com/office/word/2010/wordprocessingShape" mc:Ignorable="w14 w15 wp14">
   <w:p>
     <w:pPr>
       <w:pStyle w:val="Cabealho"/>
@@ -11917,7 +11358,7 @@
 </file>
 
 <file path=word/header2.xml><?xml version="1.0" encoding="utf-8"?>
-<w:hdr xmlns:ve="http://schemas.openxmlformats.org/markup-compatibility/2006" xmlns:o="urn:schemas-microsoft-com:office:office" xmlns:r="http://schemas.openxmlformats.org/officeDocument/2006/relationships" xmlns:m="http://schemas.openxmlformats.org/officeDocument/2006/math" xmlns:v="urn:schemas-microsoft-com:vml" xmlns:wp="http://schemas.openxmlformats.org/drawingml/2006/wordprocessingDrawing" xmlns:w10="urn:schemas-microsoft-com:office:word" xmlns:w="http://schemas.openxmlformats.org/wordprocessingml/2006/main" xmlns:wne="http://schemas.microsoft.com/office/word/2006/wordml">
+<w:hdr xmlns:wpc="http://schemas.microsoft.com/office/word/2010/wordprocessingCanvas" xmlns:mc="http://schemas.openxmlformats.org/markup-compatibility/2006" xmlns:o="urn:schemas-microsoft-com:office:office" xmlns:r="http://schemas.openxmlformats.org/officeDocument/2006/relationships" xmlns:m="http://schemas.openxmlformats.org/officeDocument/2006/math" xmlns:v="urn:schemas-microsoft-com:vml" xmlns:wp14="http://schemas.microsoft.com/office/word/2010/wordprocessingDrawing" xmlns:wp="http://schemas.openxmlformats.org/drawingml/2006/wordprocessingDrawing" xmlns:w10="urn:schemas-microsoft-com:office:word" xmlns:w="http://schemas.openxmlformats.org/wordprocessingml/2006/main" xmlns:w14="http://schemas.microsoft.com/office/word/2010/wordml" xmlns:w15="http://schemas.microsoft.com/office/word/2012/wordml" xmlns:wpg="http://schemas.microsoft.com/office/word/2010/wordprocessingGroup" xmlns:wpi="http://schemas.microsoft.com/office/word/2010/wordprocessingInk" xmlns:wne="http://schemas.microsoft.com/office/word/2006/wordml" xmlns:wps="http://schemas.microsoft.com/office/word/2010/wordprocessingShape" mc:Ignorable="w14 w15 wp14">
   <w:p>
     <w:pPr>
       <w:pStyle w:val="Cabealho"/>
@@ -11939,7 +11380,7 @@
 </file>
 
 <file path=word/header3.xml><?xml version="1.0" encoding="utf-8"?>
-<w:hdr xmlns:ve="http://schemas.openxmlformats.org/markup-compatibility/2006" xmlns:o="urn:schemas-microsoft-com:office:office" xmlns:r="http://schemas.openxmlformats.org/officeDocument/2006/relationships" xmlns:m="http://schemas.openxmlformats.org/officeDocument/2006/math" xmlns:v="urn:schemas-microsoft-com:vml" xmlns:wp="http://schemas.openxmlformats.org/drawingml/2006/wordprocessingDrawing" xmlns:w10="urn:schemas-microsoft-com:office:word" xmlns:w="http://schemas.openxmlformats.org/wordprocessingml/2006/main" xmlns:wne="http://schemas.microsoft.com/office/word/2006/wordml">
+<w:hdr xmlns:wpc="http://schemas.microsoft.com/office/word/2010/wordprocessingCanvas" xmlns:mc="http://schemas.openxmlformats.org/markup-compatibility/2006" xmlns:o="urn:schemas-microsoft-com:office:office" xmlns:r="http://schemas.openxmlformats.org/officeDocument/2006/relationships" xmlns:m="http://schemas.openxmlformats.org/officeDocument/2006/math" xmlns:v="urn:schemas-microsoft-com:vml" xmlns:wp14="http://schemas.microsoft.com/office/word/2010/wordprocessingDrawing" xmlns:wp="http://schemas.openxmlformats.org/drawingml/2006/wordprocessingDrawing" xmlns:w10="urn:schemas-microsoft-com:office:word" xmlns:w="http://schemas.openxmlformats.org/wordprocessingml/2006/main" xmlns:w14="http://schemas.microsoft.com/office/word/2010/wordml" xmlns:w15="http://schemas.microsoft.com/office/word/2012/wordml" xmlns:wpg="http://schemas.microsoft.com/office/word/2010/wordprocessingGroup" xmlns:wpi="http://schemas.microsoft.com/office/word/2010/wordprocessingInk" xmlns:wne="http://schemas.microsoft.com/office/word/2006/wordml" xmlns:wps="http://schemas.microsoft.com/office/word/2010/wordprocessingShape" mc:Ignorable="w14 w15 wp14">
   <w:p>
     <w:pPr>
       <w:pStyle w:val="Cabealho"/>
@@ -11976,7 +11417,7 @@
 </file>
 
 <file path=word/header4.xml><?xml version="1.0" encoding="utf-8"?>
-<w:hdr xmlns:ve="http://schemas.openxmlformats.org/markup-compatibility/2006" xmlns:o="urn:schemas-microsoft-com:office:office" xmlns:r="http://schemas.openxmlformats.org/officeDocument/2006/relationships" xmlns:m="http://schemas.openxmlformats.org/officeDocument/2006/math" xmlns:v="urn:schemas-microsoft-com:vml" xmlns:wp="http://schemas.openxmlformats.org/drawingml/2006/wordprocessingDrawing" xmlns:w10="urn:schemas-microsoft-com:office:word" xmlns:w="http://schemas.openxmlformats.org/wordprocessingml/2006/main" xmlns:wne="http://schemas.microsoft.com/office/word/2006/wordml">
+<w:hdr xmlns:wpc="http://schemas.microsoft.com/office/word/2010/wordprocessingCanvas" xmlns:mc="http://schemas.openxmlformats.org/markup-compatibility/2006" xmlns:o="urn:schemas-microsoft-com:office:office" xmlns:r="http://schemas.openxmlformats.org/officeDocument/2006/relationships" xmlns:m="http://schemas.openxmlformats.org/officeDocument/2006/math" xmlns:v="urn:schemas-microsoft-com:vml" xmlns:wp14="http://schemas.microsoft.com/office/word/2010/wordprocessingDrawing" xmlns:wp="http://schemas.openxmlformats.org/drawingml/2006/wordprocessingDrawing" xmlns:w10="urn:schemas-microsoft-com:office:word" xmlns:w="http://schemas.openxmlformats.org/wordprocessingml/2006/main" xmlns:w14="http://schemas.microsoft.com/office/word/2010/wordml" xmlns:w15="http://schemas.microsoft.com/office/word/2012/wordml" xmlns:wpg="http://schemas.microsoft.com/office/word/2010/wordprocessingGroup" xmlns:wpi="http://schemas.microsoft.com/office/word/2010/wordprocessingInk" xmlns:wne="http://schemas.microsoft.com/office/word/2006/wordml" xmlns:wps="http://schemas.microsoft.com/office/word/2010/wordprocessingShape" mc:Ignorable="w14 w15 wp14">
   <w:p>
     <w:pPr>
       <w:pStyle w:val="Cabealho"/>
@@ -11991,7 +11432,7 @@
 </file>
 
 <file path=word/header5.xml><?xml version="1.0" encoding="utf-8"?>
-<w:hdr xmlns:ve="http://schemas.openxmlformats.org/markup-compatibility/2006" xmlns:o="urn:schemas-microsoft-com:office:office" xmlns:r="http://schemas.openxmlformats.org/officeDocument/2006/relationships" xmlns:m="http://schemas.openxmlformats.org/officeDocument/2006/math" xmlns:v="urn:schemas-microsoft-com:vml" xmlns:wp="http://schemas.openxmlformats.org/drawingml/2006/wordprocessingDrawing" xmlns:w10="urn:schemas-microsoft-com:office:word" xmlns:w="http://schemas.openxmlformats.org/wordprocessingml/2006/main" xmlns:wne="http://schemas.microsoft.com/office/word/2006/wordml">
+<w:hdr xmlns:wpc="http://schemas.microsoft.com/office/word/2010/wordprocessingCanvas" xmlns:mc="http://schemas.openxmlformats.org/markup-compatibility/2006" xmlns:o="urn:schemas-microsoft-com:office:office" xmlns:r="http://schemas.openxmlformats.org/officeDocument/2006/relationships" xmlns:m="http://schemas.openxmlformats.org/officeDocument/2006/math" xmlns:v="urn:schemas-microsoft-com:vml" xmlns:wp14="http://schemas.microsoft.com/office/word/2010/wordprocessingDrawing" xmlns:wp="http://schemas.openxmlformats.org/drawingml/2006/wordprocessingDrawing" xmlns:w10="urn:schemas-microsoft-com:office:word" xmlns:w="http://schemas.openxmlformats.org/wordprocessingml/2006/main" xmlns:w14="http://schemas.microsoft.com/office/word/2010/wordml" xmlns:w15="http://schemas.microsoft.com/office/word/2012/wordml" xmlns:wpg="http://schemas.microsoft.com/office/word/2010/wordprocessingGroup" xmlns:wpi="http://schemas.microsoft.com/office/word/2010/wordprocessingInk" xmlns:wne="http://schemas.microsoft.com/office/word/2006/wordml" xmlns:wps="http://schemas.microsoft.com/office/word/2010/wordprocessingShape" mc:Ignorable="w14 w15 wp14">
   <w:p>
     <w:pPr>
       <w:pStyle w:val="Cabealho"/>
@@ -12006,7 +11447,7 @@
 </file>
 
 <file path=word/header6.xml><?xml version="1.0" encoding="utf-8"?>
-<w:hdr xmlns:ve="http://schemas.openxmlformats.org/markup-compatibility/2006" xmlns:o="urn:schemas-microsoft-com:office:office" xmlns:r="http://schemas.openxmlformats.org/officeDocument/2006/relationships" xmlns:m="http://schemas.openxmlformats.org/officeDocument/2006/math" xmlns:v="urn:schemas-microsoft-com:vml" xmlns:wp="http://schemas.openxmlformats.org/drawingml/2006/wordprocessingDrawing" xmlns:w10="urn:schemas-microsoft-com:office:word" xmlns:w="http://schemas.openxmlformats.org/wordprocessingml/2006/main" xmlns:wne="http://schemas.microsoft.com/office/word/2006/wordml">
+<w:hdr xmlns:wpc="http://schemas.microsoft.com/office/word/2010/wordprocessingCanvas" xmlns:mc="http://schemas.openxmlformats.org/markup-compatibility/2006" xmlns:o="urn:schemas-microsoft-com:office:office" xmlns:r="http://schemas.openxmlformats.org/officeDocument/2006/relationships" xmlns:m="http://schemas.openxmlformats.org/officeDocument/2006/math" xmlns:v="urn:schemas-microsoft-com:vml" xmlns:wp14="http://schemas.microsoft.com/office/word/2010/wordprocessingDrawing" xmlns:wp="http://schemas.openxmlformats.org/drawingml/2006/wordprocessingDrawing" xmlns:w10="urn:schemas-microsoft-com:office:word" xmlns:w="http://schemas.openxmlformats.org/wordprocessingml/2006/main" xmlns:w14="http://schemas.microsoft.com/office/word/2010/wordml" xmlns:w15="http://schemas.microsoft.com/office/word/2012/wordml" xmlns:wpg="http://schemas.microsoft.com/office/word/2010/wordprocessingGroup" xmlns:wpi="http://schemas.microsoft.com/office/word/2010/wordprocessingInk" xmlns:wne="http://schemas.microsoft.com/office/word/2006/wordml" xmlns:wps="http://schemas.microsoft.com/office/word/2010/wordprocessingShape" mc:Ignorable="w14 w15 wp14">
   <w:p>
     <w:pPr>
       <w:pStyle w:val="Cabealho"/>
@@ -12016,7 +11457,7 @@
 </file>
 
 <file path=word/header7.xml><?xml version="1.0" encoding="utf-8"?>
-<w:hdr xmlns:ve="http://schemas.openxmlformats.org/markup-compatibility/2006" xmlns:o="urn:schemas-microsoft-com:office:office" xmlns:r="http://schemas.openxmlformats.org/officeDocument/2006/relationships" xmlns:m="http://schemas.openxmlformats.org/officeDocument/2006/math" xmlns:v="urn:schemas-microsoft-com:vml" xmlns:wp="http://schemas.openxmlformats.org/drawingml/2006/wordprocessingDrawing" xmlns:w10="urn:schemas-microsoft-com:office:word" xmlns:w="http://schemas.openxmlformats.org/wordprocessingml/2006/main" xmlns:wne="http://schemas.microsoft.com/office/word/2006/wordml">
+<w:hdr xmlns:wpc="http://schemas.microsoft.com/office/word/2010/wordprocessingCanvas" xmlns:mc="http://schemas.openxmlformats.org/markup-compatibility/2006" xmlns:o="urn:schemas-microsoft-com:office:office" xmlns:r="http://schemas.openxmlformats.org/officeDocument/2006/relationships" xmlns:m="http://schemas.openxmlformats.org/officeDocument/2006/math" xmlns:v="urn:schemas-microsoft-com:vml" xmlns:wp14="http://schemas.microsoft.com/office/word/2010/wordprocessingDrawing" xmlns:wp="http://schemas.openxmlformats.org/drawingml/2006/wordprocessingDrawing" xmlns:w10="urn:schemas-microsoft-com:office:word" xmlns:w="http://schemas.openxmlformats.org/wordprocessingml/2006/main" xmlns:w14="http://schemas.microsoft.com/office/word/2010/wordml" xmlns:w15="http://schemas.microsoft.com/office/word/2012/wordml" xmlns:wpg="http://schemas.microsoft.com/office/word/2010/wordprocessingGroup" xmlns:wpi="http://schemas.microsoft.com/office/word/2010/wordprocessingInk" xmlns:wne="http://schemas.microsoft.com/office/word/2006/wordml" xmlns:wps="http://schemas.microsoft.com/office/word/2010/wordprocessingShape" mc:Ignorable="w14 w15 wp14">
   <w:p>
     <w:pPr>
       <w:pStyle w:val="Cabealho"/>
@@ -12026,7 +11467,7 @@
 </file>
 
 <file path=word/numbering.xml><?xml version="1.0" encoding="utf-8"?>
-<w:numbering xmlns:ve="http://schemas.openxmlformats.org/markup-compatibility/2006" xmlns:o="urn:schemas-microsoft-com:office:office" xmlns:r="http://schemas.openxmlformats.org/officeDocument/2006/relationships" xmlns:m="http://schemas.openxmlformats.org/officeDocument/2006/math" xmlns:v="urn:schemas-microsoft-com:vml" xmlns:wp="http://schemas.openxmlformats.org/drawingml/2006/wordprocessingDrawing" xmlns:w10="urn:schemas-microsoft-com:office:word" xmlns:w="http://schemas.openxmlformats.org/wordprocessingml/2006/main" xmlns:wne="http://schemas.microsoft.com/office/word/2006/wordml">
+<w:numbering xmlns:wpc="http://schemas.microsoft.com/office/word/2010/wordprocessingCanvas" xmlns:mc="http://schemas.openxmlformats.org/markup-compatibility/2006" xmlns:o="urn:schemas-microsoft-com:office:office" xmlns:r="http://schemas.openxmlformats.org/officeDocument/2006/relationships" xmlns:m="http://schemas.openxmlformats.org/officeDocument/2006/math" xmlns:v="urn:schemas-microsoft-com:vml" xmlns:wp14="http://schemas.microsoft.com/office/word/2010/wordprocessingDrawing" xmlns:wp="http://schemas.openxmlformats.org/drawingml/2006/wordprocessingDrawing" xmlns:w10="urn:schemas-microsoft-com:office:word" xmlns:w="http://schemas.openxmlformats.org/wordprocessingml/2006/main" xmlns:w14="http://schemas.microsoft.com/office/word/2010/wordml" xmlns:w15="http://schemas.microsoft.com/office/word/2012/wordml" xmlns:wpg="http://schemas.microsoft.com/office/word/2010/wordprocessingGroup" xmlns:wpi="http://schemas.microsoft.com/office/word/2010/wordprocessingInk" xmlns:wne="http://schemas.microsoft.com/office/word/2006/wordml" xmlns:wps="http://schemas.microsoft.com/office/word/2010/wordprocessingShape" mc:Ignorable="w14 w15 wp14">
   <w:abstractNum w:abstractNumId="0">
     <w:nsid w:val="05D72FCF"/>
     <w:multiLevelType w:val="hybridMultilevel"/>
@@ -14377,7 +13818,7 @@
 </file>
 
 <file path=word/styles.xml><?xml version="1.0" encoding="utf-8"?>
-<w:styles xmlns:r="http://schemas.openxmlformats.org/officeDocument/2006/relationships" xmlns:w="http://schemas.openxmlformats.org/wordprocessingml/2006/main">
+<w:styles xmlns:mc="http://schemas.openxmlformats.org/markup-compatibility/2006" xmlns:r="http://schemas.openxmlformats.org/officeDocument/2006/relationships" xmlns:w="http://schemas.openxmlformats.org/wordprocessingml/2006/main" xmlns:w14="http://schemas.microsoft.com/office/word/2010/wordml" xmlns:w15="http://schemas.microsoft.com/office/word/2012/wordml" mc:Ignorable="w14 w15">
   <w:docDefaults>
     <w:rPrDefault>
       <w:rPr>
@@ -14387,139 +13828,378 @@
     </w:rPrDefault>
     <w:pPrDefault/>
   </w:docDefaults>
-  <w:latentStyles w:defLockedState="0" w:defUIPriority="99" w:defSemiHidden="1" w:defUnhideWhenUsed="1" w:defQFormat="0" w:count="267">
-    <w:lsdException w:name="Normal" w:semiHidden="0" w:uiPriority="0" w:unhideWhenUsed="0" w:qFormat="1"/>
-    <w:lsdException w:name="heading 1" w:semiHidden="0" w:unhideWhenUsed="0" w:qFormat="1"/>
-    <w:lsdException w:name="heading 2" w:semiHidden="0" w:unhideWhenUsed="0" w:qFormat="1"/>
-    <w:lsdException w:name="heading 3" w:semiHidden="0" w:unhideWhenUsed="0" w:qFormat="1"/>
-    <w:lsdException w:name="heading 4" w:semiHidden="0" w:unhideWhenUsed="0" w:qFormat="1"/>
-    <w:lsdException w:name="heading 5" w:semiHidden="0" w:unhideWhenUsed="0" w:qFormat="1"/>
-    <w:lsdException w:name="heading 6" w:semiHidden="0" w:unhideWhenUsed="0" w:qFormat="1"/>
-    <w:lsdException w:name="heading 7" w:semiHidden="0" w:qFormat="1"/>
-    <w:lsdException w:name="heading 8" w:semiHidden="0" w:qFormat="1"/>
-    <w:lsdException w:name="heading 9" w:semiHidden="0" w:qFormat="1"/>
-    <w:lsdException w:name="toc 1" w:uiPriority="39"/>
-    <w:lsdException w:name="toc 2" w:uiPriority="39"/>
-    <w:lsdException w:name="toc 3" w:uiPriority="39"/>
-    <w:lsdException w:name="header" w:uiPriority="0"/>
-    <w:lsdException w:name="caption" w:semiHidden="0" w:qFormat="1"/>
-    <w:lsdException w:name="Title" w:semiHidden="0" w:unhideWhenUsed="0" w:qFormat="1"/>
-    <w:lsdException w:name="Body Text" w:uiPriority="0"/>
-    <w:lsdException w:name="Subtitle" w:semiHidden="0" w:uiPriority="11" w:unhideWhenUsed="0" w:qFormat="1"/>
-    <w:lsdException w:name="Strong" w:semiHidden="0" w:uiPriority="0" w:unhideWhenUsed="0" w:qFormat="1"/>
-    <w:lsdException w:name="Emphasis" w:semiHidden="0" w:uiPriority="20" w:unhideWhenUsed="0" w:qFormat="1"/>
-    <w:lsdException w:name="HTML Preformatted" w:uiPriority="0"/>
-    <w:lsdException w:name="Table Grid" w:semiHidden="0" w:uiPriority="59" w:unhideWhenUsed="0"/>
-    <w:lsdException w:name="Placeholder Text" w:unhideWhenUsed="0"/>
-    <w:lsdException w:name="No Spacing" w:semiHidden="0" w:uiPriority="1" w:unhideWhenUsed="0" w:qFormat="1"/>
-    <w:lsdException w:name="Light Shading" w:semiHidden="0" w:uiPriority="60" w:unhideWhenUsed="0"/>
-    <w:lsdException w:name="Light List" w:semiHidden="0" w:uiPriority="61" w:unhideWhenUsed="0"/>
-    <w:lsdException w:name="Light Grid" w:semiHidden="0" w:uiPriority="62" w:unhideWhenUsed="0"/>
-    <w:lsdException w:name="Medium Shading 1" w:semiHidden="0" w:uiPriority="63" w:unhideWhenUsed="0"/>
-    <w:lsdException w:name="Medium Shading 2" w:semiHidden="0" w:uiPriority="64" w:unhideWhenUsed="0"/>
-    <w:lsdException w:name="Medium List 1" w:semiHidden="0" w:uiPriority="65" w:unhideWhenUsed="0"/>
-    <w:lsdException w:name="Medium List 2" w:semiHidden="0" w:uiPriority="66" w:unhideWhenUsed="0"/>
-    <w:lsdException w:name="Medium Grid 1" w:semiHidden="0" w:uiPriority="67" w:unhideWhenUsed="0"/>
-    <w:lsdException w:name="Medium Grid 2" w:semiHidden="0" w:uiPriority="68" w:unhideWhenUsed="0"/>
-    <w:lsdException w:name="Medium Grid 3" w:semiHidden="0" w:uiPriority="69" w:unhideWhenUsed="0"/>
-    <w:lsdException w:name="Dark List" w:semiHidden="0" w:uiPriority="70" w:unhideWhenUsed="0"/>
-    <w:lsdException w:name="Colorful Shading" w:semiHidden="0" w:uiPriority="71" w:unhideWhenUsed="0"/>
-    <w:lsdException w:name="Colorful List" w:semiHidden="0" w:uiPriority="72" w:unhideWhenUsed="0"/>
-    <w:lsdException w:name="Colorful Grid" w:semiHidden="0" w:uiPriority="73" w:unhideWhenUsed="0"/>
-    <w:lsdException w:name="Light Shading Accent 1" w:semiHidden="0" w:uiPriority="60" w:unhideWhenUsed="0"/>
-    <w:lsdException w:name="Light List Accent 1" w:semiHidden="0" w:uiPriority="61" w:unhideWhenUsed="0"/>
-    <w:lsdException w:name="Light Grid Accent 1" w:semiHidden="0" w:uiPriority="62" w:unhideWhenUsed="0"/>
-    <w:lsdException w:name="Medium Shading 1 Accent 1" w:semiHidden="0" w:uiPriority="63" w:unhideWhenUsed="0"/>
-    <w:lsdException w:name="Medium Shading 2 Accent 1" w:semiHidden="0" w:uiPriority="64" w:unhideWhenUsed="0"/>
-    <w:lsdException w:name="Medium List 1 Accent 1" w:semiHidden="0" w:uiPriority="65" w:unhideWhenUsed="0"/>
-    <w:lsdException w:name="Revision" w:unhideWhenUsed="0"/>
-    <w:lsdException w:name="List Paragraph" w:semiHidden="0" w:unhideWhenUsed="0" w:qFormat="1"/>
-    <w:lsdException w:name="Quote" w:semiHidden="0" w:uiPriority="29" w:unhideWhenUsed="0" w:qFormat="1"/>
-    <w:lsdException w:name="Intense Quote" w:semiHidden="0" w:uiPriority="30" w:unhideWhenUsed="0" w:qFormat="1"/>
-    <w:lsdException w:name="Medium List 2 Accent 1" w:semiHidden="0" w:uiPriority="66" w:unhideWhenUsed="0"/>
-    <w:lsdException w:name="Medium Grid 1 Accent 1" w:semiHidden="0" w:uiPriority="67" w:unhideWhenUsed="0"/>
-    <w:lsdException w:name="Medium Grid 2 Accent 1" w:semiHidden="0" w:uiPriority="68" w:unhideWhenUsed="0"/>
-    <w:lsdException w:name="Medium Grid 3 Accent 1" w:semiHidden="0" w:uiPriority="69" w:unhideWhenUsed="0"/>
-    <w:lsdException w:name="Dark List Accent 1" w:semiHidden="0" w:uiPriority="70" w:unhideWhenUsed="0"/>
-    <w:lsdException w:name="Colorful Shading Accent 1" w:semiHidden="0" w:uiPriority="71" w:unhideWhenUsed="0"/>
-    <w:lsdException w:name="Colorful List Accent 1" w:semiHidden="0" w:uiPriority="72" w:unhideWhenUsed="0"/>
-    <w:lsdException w:name="Colorful Grid Accent 1" w:semiHidden="0" w:uiPriority="73" w:unhideWhenUsed="0"/>
-    <w:lsdException w:name="Light Shading Accent 2" w:semiHidden="0" w:uiPriority="60" w:unhideWhenUsed="0"/>
-    <w:lsdException w:name="Light List Accent 2" w:semiHidden="0" w:uiPriority="61" w:unhideWhenUsed="0"/>
-    <w:lsdException w:name="Light Grid Accent 2" w:semiHidden="0" w:uiPriority="62" w:unhideWhenUsed="0"/>
-    <w:lsdException w:name="Medium Shading 1 Accent 2" w:semiHidden="0" w:uiPriority="63" w:unhideWhenUsed="0"/>
-    <w:lsdException w:name="Medium Shading 2 Accent 2" w:semiHidden="0" w:uiPriority="64" w:unhideWhenUsed="0"/>
-    <w:lsdException w:name="Medium List 1 Accent 2" w:semiHidden="0" w:uiPriority="65" w:unhideWhenUsed="0"/>
-    <w:lsdException w:name="Medium List 2 Accent 2" w:semiHidden="0" w:uiPriority="66" w:unhideWhenUsed="0"/>
-    <w:lsdException w:name="Medium Grid 1 Accent 2" w:semiHidden="0" w:uiPriority="67" w:unhideWhenUsed="0"/>
-    <w:lsdException w:name="Medium Grid 2 Accent 2" w:semiHidden="0" w:uiPriority="68" w:unhideWhenUsed="0"/>
-    <w:lsdException w:name="Medium Grid 3 Accent 2" w:semiHidden="0" w:uiPriority="69" w:unhideWhenUsed="0"/>
-    <w:lsdException w:name="Dark List Accent 2" w:semiHidden="0" w:uiPriority="70" w:unhideWhenUsed="0"/>
-    <w:lsdException w:name="Colorful Shading Accent 2" w:semiHidden="0" w:uiPriority="71" w:unhideWhenUsed="0"/>
-    <w:lsdException w:name="Colorful List Accent 2" w:semiHidden="0" w:uiPriority="72" w:unhideWhenUsed="0"/>
-    <w:lsdException w:name="Colorful Grid Accent 2" w:semiHidden="0" w:uiPriority="73" w:unhideWhenUsed="0"/>
-    <w:lsdException w:name="Light Shading Accent 3" w:semiHidden="0" w:uiPriority="60" w:unhideWhenUsed="0"/>
-    <w:lsdException w:name="Light List Accent 3" w:semiHidden="0" w:uiPriority="61" w:unhideWhenUsed="0"/>
-    <w:lsdException w:name="Light Grid Accent 3" w:semiHidden="0" w:uiPriority="62" w:unhideWhenUsed="0"/>
-    <w:lsdException w:name="Medium Shading 1 Accent 3" w:semiHidden="0" w:uiPriority="63" w:unhideWhenUsed="0"/>
-    <w:lsdException w:name="Medium Shading 2 Accent 3" w:semiHidden="0" w:uiPriority="64" w:unhideWhenUsed="0"/>
-    <w:lsdException w:name="Medium List 1 Accent 3" w:semiHidden="0" w:uiPriority="65" w:unhideWhenUsed="0"/>
-    <w:lsdException w:name="Medium List 2 Accent 3" w:semiHidden="0" w:uiPriority="66" w:unhideWhenUsed="0"/>
-    <w:lsdException w:name="Medium Grid 1 Accent 3" w:semiHidden="0" w:uiPriority="67" w:unhideWhenUsed="0"/>
-    <w:lsdException w:name="Medium Grid 2 Accent 3" w:semiHidden="0" w:uiPriority="68" w:unhideWhenUsed="0"/>
-    <w:lsdException w:name="Medium Grid 3 Accent 3" w:semiHidden="0" w:uiPriority="69" w:unhideWhenUsed="0"/>
-    <w:lsdException w:name="Dark List Accent 3" w:semiHidden="0" w:uiPriority="70" w:unhideWhenUsed="0"/>
-    <w:lsdException w:name="Colorful Shading Accent 3" w:semiHidden="0" w:uiPriority="71" w:unhideWhenUsed="0"/>
-    <w:lsdException w:name="Colorful List Accent 3" w:semiHidden="0" w:uiPriority="72" w:unhideWhenUsed="0"/>
-    <w:lsdException w:name="Colorful Grid Accent 3" w:semiHidden="0" w:uiPriority="73" w:unhideWhenUsed="0"/>
-    <w:lsdException w:name="Light Shading Accent 4" w:semiHidden="0" w:uiPriority="60" w:unhideWhenUsed="0"/>
-    <w:lsdException w:name="Light List Accent 4" w:semiHidden="0" w:uiPriority="61" w:unhideWhenUsed="0"/>
-    <w:lsdException w:name="Light Grid Accent 4" w:semiHidden="0" w:uiPriority="62" w:unhideWhenUsed="0"/>
-    <w:lsdException w:name="Medium Shading 1 Accent 4" w:semiHidden="0" w:uiPriority="63" w:unhideWhenUsed="0"/>
-    <w:lsdException w:name="Medium Shading 2 Accent 4" w:semiHidden="0" w:uiPriority="64" w:unhideWhenUsed="0"/>
-    <w:lsdException w:name="Medium List 1 Accent 4" w:semiHidden="0" w:uiPriority="65" w:unhideWhenUsed="0"/>
-    <w:lsdException w:name="Medium List 2 Accent 4" w:semiHidden="0" w:uiPriority="66" w:unhideWhenUsed="0"/>
-    <w:lsdException w:name="Medium Grid 1 Accent 4" w:semiHidden="0" w:uiPriority="67" w:unhideWhenUsed="0"/>
-    <w:lsdException w:name="Medium Grid 2 Accent 4" w:semiHidden="0" w:uiPriority="68" w:unhideWhenUsed="0"/>
-    <w:lsdException w:name="Medium Grid 3 Accent 4" w:semiHidden="0" w:uiPriority="69" w:unhideWhenUsed="0"/>
-    <w:lsdException w:name="Dark List Accent 4" w:semiHidden="0" w:uiPriority="70" w:unhideWhenUsed="0"/>
-    <w:lsdException w:name="Colorful Shading Accent 4" w:semiHidden="0" w:uiPriority="71" w:unhideWhenUsed="0"/>
-    <w:lsdException w:name="Colorful List Accent 4" w:semiHidden="0" w:uiPriority="72" w:unhideWhenUsed="0"/>
-    <w:lsdException w:name="Colorful Grid Accent 4" w:semiHidden="0" w:uiPriority="73" w:unhideWhenUsed="0"/>
-    <w:lsdException w:name="Light Shading Accent 5" w:semiHidden="0" w:uiPriority="60" w:unhideWhenUsed="0"/>
-    <w:lsdException w:name="Light List Accent 5" w:semiHidden="0" w:uiPriority="61" w:unhideWhenUsed="0"/>
-    <w:lsdException w:name="Light Grid Accent 5" w:semiHidden="0" w:uiPriority="62" w:unhideWhenUsed="0"/>
-    <w:lsdException w:name="Medium Shading 1 Accent 5" w:semiHidden="0" w:uiPriority="63" w:unhideWhenUsed="0"/>
-    <w:lsdException w:name="Medium Shading 2 Accent 5" w:semiHidden="0" w:uiPriority="64" w:unhideWhenUsed="0"/>
-    <w:lsdException w:name="Medium List 1 Accent 5" w:semiHidden="0" w:uiPriority="65" w:unhideWhenUsed="0"/>
-    <w:lsdException w:name="Medium List 2 Accent 5" w:semiHidden="0" w:uiPriority="66" w:unhideWhenUsed="0"/>
-    <w:lsdException w:name="Medium Grid 1 Accent 5" w:semiHidden="0" w:uiPriority="67" w:unhideWhenUsed="0"/>
-    <w:lsdException w:name="Medium Grid 2 Accent 5" w:semiHidden="0" w:uiPriority="68" w:unhideWhenUsed="0"/>
-    <w:lsdException w:name="Medium Grid 3 Accent 5" w:semiHidden="0" w:uiPriority="69" w:unhideWhenUsed="0"/>
-    <w:lsdException w:name="Dark List Accent 5" w:semiHidden="0" w:uiPriority="70" w:unhideWhenUsed="0"/>
-    <w:lsdException w:name="Colorful Shading Accent 5" w:semiHidden="0" w:uiPriority="71" w:unhideWhenUsed="0"/>
-    <w:lsdException w:name="Colorful List Accent 5" w:semiHidden="0" w:uiPriority="72" w:unhideWhenUsed="0"/>
-    <w:lsdException w:name="Colorful Grid Accent 5" w:semiHidden="0" w:uiPriority="73" w:unhideWhenUsed="0"/>
-    <w:lsdException w:name="Light Shading Accent 6" w:semiHidden="0" w:uiPriority="60" w:unhideWhenUsed="0"/>
-    <w:lsdException w:name="Light List Accent 6" w:semiHidden="0" w:uiPriority="61" w:unhideWhenUsed="0"/>
-    <w:lsdException w:name="Light Grid Accent 6" w:semiHidden="0" w:uiPriority="62" w:unhideWhenUsed="0"/>
-    <w:lsdException w:name="Medium Shading 1 Accent 6" w:semiHidden="0" w:uiPriority="63" w:unhideWhenUsed="0"/>
-    <w:lsdException w:name="Medium Shading 2 Accent 6" w:semiHidden="0" w:uiPriority="64" w:unhideWhenUsed="0"/>
-    <w:lsdException w:name="Medium List 1 Accent 6" w:semiHidden="0" w:uiPriority="65" w:unhideWhenUsed="0"/>
-    <w:lsdException w:name="Medium List 2 Accent 6" w:semiHidden="0" w:uiPriority="66" w:unhideWhenUsed="0"/>
-    <w:lsdException w:name="Medium Grid 1 Accent 6" w:semiHidden="0" w:uiPriority="67" w:unhideWhenUsed="0"/>
-    <w:lsdException w:name="Medium Grid 2 Accent 6" w:semiHidden="0" w:uiPriority="68" w:unhideWhenUsed="0"/>
-    <w:lsdException w:name="Medium Grid 3 Accent 6" w:semiHidden="0" w:uiPriority="69" w:unhideWhenUsed="0"/>
-    <w:lsdException w:name="Dark List Accent 6" w:semiHidden="0" w:uiPriority="70" w:unhideWhenUsed="0"/>
-    <w:lsdException w:name="Colorful Shading Accent 6" w:semiHidden="0" w:uiPriority="71" w:unhideWhenUsed="0"/>
-    <w:lsdException w:name="Colorful List Accent 6" w:semiHidden="0" w:uiPriority="72" w:unhideWhenUsed="0"/>
-    <w:lsdException w:name="Colorful Grid Accent 6" w:semiHidden="0" w:uiPriority="73" w:unhideWhenUsed="0"/>
-    <w:lsdException w:name="Subtle Emphasis" w:semiHidden="0" w:uiPriority="19" w:unhideWhenUsed="0" w:qFormat="1"/>
-    <w:lsdException w:name="Intense Emphasis" w:semiHidden="0" w:uiPriority="21" w:unhideWhenUsed="0" w:qFormat="1"/>
-    <w:lsdException w:name="Subtle Reference" w:semiHidden="0" w:uiPriority="31" w:unhideWhenUsed="0" w:qFormat="1"/>
-    <w:lsdException w:name="Intense Reference" w:semiHidden="0" w:uiPriority="32" w:unhideWhenUsed="0" w:qFormat="1"/>
-    <w:lsdException w:name="Book Title" w:semiHidden="0" w:uiPriority="33" w:unhideWhenUsed="0" w:qFormat="1"/>
-    <w:lsdException w:name="TOC Heading" w:semiHidden="0" w:qFormat="1"/>
+  <w:latentStyles w:defLockedState="0" w:defUIPriority="99" w:defSemiHidden="0" w:defUnhideWhenUsed="0" w:defQFormat="0" w:count="371">
+    <w:lsdException w:name="Normal" w:uiPriority="0" w:qFormat="1"/>
+    <w:lsdException w:name="heading 1" w:qFormat="1"/>
+    <w:lsdException w:name="heading 2" w:qFormat="1"/>
+    <w:lsdException w:name="heading 3" w:qFormat="1"/>
+    <w:lsdException w:name="heading 4" w:qFormat="1"/>
+    <w:lsdException w:name="heading 5" w:qFormat="1"/>
+    <w:lsdException w:name="heading 6" w:qFormat="1"/>
+    <w:lsdException w:name="heading 7" w:unhideWhenUsed="1" w:qFormat="1"/>
+    <w:lsdException w:name="heading 8" w:unhideWhenUsed="1" w:qFormat="1"/>
+    <w:lsdException w:name="heading 9" w:unhideWhenUsed="1" w:qFormat="1"/>
+    <w:lsdException w:name="index 1" w:semiHidden="1" w:unhideWhenUsed="1"/>
+    <w:lsdException w:name="index 2" w:semiHidden="1" w:unhideWhenUsed="1"/>
+    <w:lsdException w:name="index 3" w:semiHidden="1" w:unhideWhenUsed="1"/>
+    <w:lsdException w:name="index 4" w:semiHidden="1" w:unhideWhenUsed="1"/>
+    <w:lsdException w:name="index 5" w:semiHidden="1" w:unhideWhenUsed="1"/>
+    <w:lsdException w:name="index 6" w:semiHidden="1" w:unhideWhenUsed="1"/>
+    <w:lsdException w:name="index 7" w:semiHidden="1" w:unhideWhenUsed="1"/>
+    <w:lsdException w:name="index 8" w:semiHidden="1" w:unhideWhenUsed="1"/>
+    <w:lsdException w:name="index 9" w:semiHidden="1" w:unhideWhenUsed="1"/>
+    <w:lsdException w:name="toc 1" w:semiHidden="1" w:uiPriority="39" w:unhideWhenUsed="1"/>
+    <w:lsdException w:name="toc 2" w:semiHidden="1" w:uiPriority="39" w:unhideWhenUsed="1"/>
+    <w:lsdException w:name="toc 3" w:semiHidden="1" w:uiPriority="39" w:unhideWhenUsed="1"/>
+    <w:lsdException w:name="toc 4" w:semiHidden="1" w:unhideWhenUsed="1"/>
+    <w:lsdException w:name="toc 5" w:semiHidden="1" w:unhideWhenUsed="1"/>
+    <w:lsdException w:name="toc 6" w:semiHidden="1" w:unhideWhenUsed="1"/>
+    <w:lsdException w:name="toc 7" w:semiHidden="1" w:unhideWhenUsed="1"/>
+    <w:lsdException w:name="toc 8" w:semiHidden="1" w:unhideWhenUsed="1"/>
+    <w:lsdException w:name="toc 9" w:semiHidden="1" w:unhideWhenUsed="1"/>
+    <w:lsdException w:name="Normal Indent" w:semiHidden="1" w:unhideWhenUsed="1"/>
+    <w:lsdException w:name="footnote text" w:semiHidden="1" w:unhideWhenUsed="1"/>
+    <w:lsdException w:name="annotation text" w:semiHidden="1" w:unhideWhenUsed="1"/>
+    <w:lsdException w:name="header" w:semiHidden="1" w:uiPriority="0" w:unhideWhenUsed="1"/>
+    <w:lsdException w:name="footer" w:semiHidden="1" w:unhideWhenUsed="1"/>
+    <w:lsdException w:name="index heading" w:semiHidden="1" w:unhideWhenUsed="1"/>
+    <w:lsdException w:name="caption" w:unhideWhenUsed="1" w:qFormat="1"/>
+    <w:lsdException w:name="table of figures" w:semiHidden="1" w:unhideWhenUsed="1"/>
+    <w:lsdException w:name="envelope address" w:semiHidden="1" w:unhideWhenUsed="1"/>
+    <w:lsdException w:name="envelope return" w:semiHidden="1" w:unhideWhenUsed="1"/>
+    <w:lsdException w:name="footnote reference" w:semiHidden="1" w:unhideWhenUsed="1"/>
+    <w:lsdException w:name="annotation reference" w:semiHidden="1" w:unhideWhenUsed="1"/>
+    <w:lsdException w:name="line number" w:semiHidden="1" w:unhideWhenUsed="1"/>
+    <w:lsdException w:name="page number" w:semiHidden="1" w:unhideWhenUsed="1"/>
+    <w:lsdException w:name="endnote reference" w:semiHidden="1" w:unhideWhenUsed="1"/>
+    <w:lsdException w:name="endnote text" w:semiHidden="1" w:unhideWhenUsed="1"/>
+    <w:lsdException w:name="table of authorities" w:semiHidden="1" w:unhideWhenUsed="1"/>
+    <w:lsdException w:name="macro" w:semiHidden="1" w:unhideWhenUsed="1"/>
+    <w:lsdException w:name="toa heading" w:semiHidden="1" w:unhideWhenUsed="1"/>
+    <w:lsdException w:name="List" w:semiHidden="1" w:unhideWhenUsed="1"/>
+    <w:lsdException w:name="List Bullet" w:semiHidden="1" w:unhideWhenUsed="1"/>
+    <w:lsdException w:name="List Number" w:semiHidden="1" w:unhideWhenUsed="1"/>
+    <w:lsdException w:name="List 2" w:semiHidden="1" w:unhideWhenUsed="1"/>
+    <w:lsdException w:name="List 3" w:semiHidden="1" w:unhideWhenUsed="1"/>
+    <w:lsdException w:name="List 4" w:semiHidden="1" w:unhideWhenUsed="1"/>
+    <w:lsdException w:name="List 5" w:semiHidden="1" w:unhideWhenUsed="1"/>
+    <w:lsdException w:name="List Bullet 2" w:semiHidden="1" w:unhideWhenUsed="1"/>
+    <w:lsdException w:name="List Bullet 3" w:semiHidden="1" w:unhideWhenUsed="1"/>
+    <w:lsdException w:name="List Bullet 4" w:semiHidden="1" w:unhideWhenUsed="1"/>
+    <w:lsdException w:name="List Bullet 5" w:semiHidden="1" w:unhideWhenUsed="1"/>
+    <w:lsdException w:name="List Number 2" w:semiHidden="1" w:unhideWhenUsed="1"/>
+    <w:lsdException w:name="List Number 3" w:semiHidden="1" w:unhideWhenUsed="1"/>
+    <w:lsdException w:name="List Number 4" w:semiHidden="1" w:unhideWhenUsed="1"/>
+    <w:lsdException w:name="List Number 5" w:semiHidden="1" w:unhideWhenUsed="1"/>
+    <w:lsdException w:name="Title" w:qFormat="1"/>
+    <w:lsdException w:name="Closing" w:semiHidden="1" w:unhideWhenUsed="1"/>
+    <w:lsdException w:name="Signature" w:semiHidden="1" w:unhideWhenUsed="1"/>
+    <w:lsdException w:name="Default Paragraph Font" w:semiHidden="1" w:unhideWhenUsed="1"/>
+    <w:lsdException w:name="Body Text" w:semiHidden="1" w:uiPriority="0" w:unhideWhenUsed="1"/>
+    <w:lsdException w:name="Body Text Indent" w:semiHidden="1" w:unhideWhenUsed="1"/>
+    <w:lsdException w:name="List Continue" w:semiHidden="1" w:unhideWhenUsed="1"/>
+    <w:lsdException w:name="List Continue 2" w:semiHidden="1" w:unhideWhenUsed="1"/>
+    <w:lsdException w:name="List Continue 3" w:semiHidden="1" w:unhideWhenUsed="1"/>
+    <w:lsdException w:name="List Continue 4" w:semiHidden="1" w:unhideWhenUsed="1"/>
+    <w:lsdException w:name="List Continue 5" w:semiHidden="1" w:unhideWhenUsed="1"/>
+    <w:lsdException w:name="Message Header" w:semiHidden="1" w:unhideWhenUsed="1"/>
+    <w:lsdException w:name="Subtitle" w:uiPriority="11" w:qFormat="1"/>
+    <w:lsdException w:name="Salutation" w:semiHidden="1" w:unhideWhenUsed="1"/>
+    <w:lsdException w:name="Date" w:semiHidden="1" w:unhideWhenUsed="1"/>
+    <w:lsdException w:name="Body Text First Indent" w:semiHidden="1" w:unhideWhenUsed="1"/>
+    <w:lsdException w:name="Body Text First Indent 2" w:semiHidden="1" w:unhideWhenUsed="1"/>
+    <w:lsdException w:name="Note Heading" w:semiHidden="1" w:unhideWhenUsed="1"/>
+    <w:lsdException w:name="Body Text 2" w:semiHidden="1" w:unhideWhenUsed="1"/>
+    <w:lsdException w:name="Body Text 3" w:semiHidden="1" w:unhideWhenUsed="1"/>
+    <w:lsdException w:name="Body Text Indent 2" w:semiHidden="1" w:unhideWhenUsed="1"/>
+    <w:lsdException w:name="Body Text Indent 3" w:semiHidden="1" w:unhideWhenUsed="1"/>
+    <w:lsdException w:name="Block Text" w:semiHidden="1" w:unhideWhenUsed="1"/>
+    <w:lsdException w:name="Hyperlink" w:semiHidden="1" w:unhideWhenUsed="1"/>
+    <w:lsdException w:name="FollowedHyperlink" w:semiHidden="1" w:unhideWhenUsed="1"/>
+    <w:lsdException w:name="Strong" w:uiPriority="0" w:qFormat="1"/>
+    <w:lsdException w:name="Emphasis" w:uiPriority="20" w:qFormat="1"/>
+    <w:lsdException w:name="Document Map" w:semiHidden="1" w:unhideWhenUsed="1"/>
+    <w:lsdException w:name="Plain Text" w:semiHidden="1" w:unhideWhenUsed="1"/>
+    <w:lsdException w:name="E-mail Signature" w:semiHidden="1" w:unhideWhenUsed="1"/>
+    <w:lsdException w:name="HTML Top of Form" w:semiHidden="1" w:unhideWhenUsed="1"/>
+    <w:lsdException w:name="HTML Bottom of Form" w:semiHidden="1" w:unhideWhenUsed="1"/>
+    <w:lsdException w:name="Normal (Web)" w:semiHidden="1" w:unhideWhenUsed="1"/>
+    <w:lsdException w:name="HTML Acronym" w:semiHidden="1" w:unhideWhenUsed="1"/>
+    <w:lsdException w:name="HTML Address" w:semiHidden="1" w:unhideWhenUsed="1"/>
+    <w:lsdException w:name="HTML Cite" w:semiHidden="1" w:unhideWhenUsed="1"/>
+    <w:lsdException w:name="HTML Code" w:semiHidden="1" w:unhideWhenUsed="1"/>
+    <w:lsdException w:name="HTML Definition" w:semiHidden="1" w:unhideWhenUsed="1"/>
+    <w:lsdException w:name="HTML Keyboard" w:semiHidden="1" w:unhideWhenUsed="1"/>
+    <w:lsdException w:name="HTML Preformatted" w:semiHidden="1" w:uiPriority="0" w:unhideWhenUsed="1"/>
+    <w:lsdException w:name="HTML Sample" w:semiHidden="1" w:unhideWhenUsed="1"/>
+    <w:lsdException w:name="HTML Typewriter" w:semiHidden="1" w:unhideWhenUsed="1"/>
+    <w:lsdException w:name="HTML Variable" w:semiHidden="1" w:unhideWhenUsed="1"/>
+    <w:lsdException w:name="Normal Table" w:semiHidden="1" w:unhideWhenUsed="1"/>
+    <w:lsdException w:name="annotation subject" w:semiHidden="1" w:unhideWhenUsed="1"/>
+    <w:lsdException w:name="No List" w:semiHidden="1" w:unhideWhenUsed="1"/>
+    <w:lsdException w:name="Outline List 1" w:semiHidden="1" w:unhideWhenUsed="1"/>
+    <w:lsdException w:name="Outline List 2" w:semiHidden="1" w:unhideWhenUsed="1"/>
+    <w:lsdException w:name="Outline List 3" w:semiHidden="1" w:unhideWhenUsed="1"/>
+    <w:lsdException w:name="Table Simple 1" w:semiHidden="1" w:unhideWhenUsed="1"/>
+    <w:lsdException w:name="Table Simple 2" w:semiHidden="1" w:unhideWhenUsed="1"/>
+    <w:lsdException w:name="Table Simple 3" w:semiHidden="1" w:unhideWhenUsed="1"/>
+    <w:lsdException w:name="Table Classic 1" w:semiHidden="1" w:unhideWhenUsed="1"/>
+    <w:lsdException w:name="Table Classic 2" w:semiHidden="1" w:unhideWhenUsed="1"/>
+    <w:lsdException w:name="Table Classic 3" w:semiHidden="1" w:unhideWhenUsed="1"/>
+    <w:lsdException w:name="Table Classic 4" w:semiHidden="1" w:unhideWhenUsed="1"/>
+    <w:lsdException w:name="Table Colorful 1" w:semiHidden="1" w:unhideWhenUsed="1"/>
+    <w:lsdException w:name="Table Colorful 2" w:semiHidden="1" w:unhideWhenUsed="1"/>
+    <w:lsdException w:name="Table Colorful 3" w:semiHidden="1" w:unhideWhenUsed="1"/>
+    <w:lsdException w:name="Table Columns 1" w:semiHidden="1" w:unhideWhenUsed="1"/>
+    <w:lsdException w:name="Table Columns 2" w:semiHidden="1" w:unhideWhenUsed="1"/>
+    <w:lsdException w:name="Table Columns 3" w:semiHidden="1" w:unhideWhenUsed="1"/>
+    <w:lsdException w:name="Table Columns 4" w:semiHidden="1" w:unhideWhenUsed="1"/>
+    <w:lsdException w:name="Table Columns 5" w:semiHidden="1" w:unhideWhenUsed="1"/>
+    <w:lsdException w:name="Table Grid 1" w:semiHidden="1" w:unhideWhenUsed="1"/>
+    <w:lsdException w:name="Table Grid 2" w:semiHidden="1" w:unhideWhenUsed="1"/>
+    <w:lsdException w:name="Table Grid 3" w:semiHidden="1" w:unhideWhenUsed="1"/>
+    <w:lsdException w:name="Table Grid 4" w:semiHidden="1" w:unhideWhenUsed="1"/>
+    <w:lsdException w:name="Table Grid 5" w:semiHidden="1" w:unhideWhenUsed="1"/>
+    <w:lsdException w:name="Table Grid 6" w:semiHidden="1" w:unhideWhenUsed="1"/>
+    <w:lsdException w:name="Table Grid 7" w:semiHidden="1" w:unhideWhenUsed="1"/>
+    <w:lsdException w:name="Table Grid 8" w:semiHidden="1" w:unhideWhenUsed="1"/>
+    <w:lsdException w:name="Table List 1" w:semiHidden="1" w:unhideWhenUsed="1"/>
+    <w:lsdException w:name="Table List 2" w:semiHidden="1" w:unhideWhenUsed="1"/>
+    <w:lsdException w:name="Table List 3" w:semiHidden="1" w:unhideWhenUsed="1"/>
+    <w:lsdException w:name="Table List 4" w:semiHidden="1" w:unhideWhenUsed="1"/>
+    <w:lsdException w:name="Table List 5" w:semiHidden="1" w:unhideWhenUsed="1"/>
+    <w:lsdException w:name="Table List 6" w:semiHidden="1" w:unhideWhenUsed="1"/>
+    <w:lsdException w:name="Table List 7" w:semiHidden="1" w:unhideWhenUsed="1"/>
+    <w:lsdException w:name="Table List 8" w:semiHidden="1" w:unhideWhenUsed="1"/>
+    <w:lsdException w:name="Table 3D effects 1" w:semiHidden="1" w:unhideWhenUsed="1"/>
+    <w:lsdException w:name="Table 3D effects 2" w:semiHidden="1" w:unhideWhenUsed="1"/>
+    <w:lsdException w:name="Table 3D effects 3" w:semiHidden="1" w:unhideWhenUsed="1"/>
+    <w:lsdException w:name="Table Contemporary" w:semiHidden="1" w:unhideWhenUsed="1"/>
+    <w:lsdException w:name="Table Elegant" w:semiHidden="1" w:unhideWhenUsed="1"/>
+    <w:lsdException w:name="Table Professional" w:semiHidden="1" w:unhideWhenUsed="1"/>
+    <w:lsdException w:name="Table Subtle 1" w:semiHidden="1" w:unhideWhenUsed="1"/>
+    <w:lsdException w:name="Table Subtle 2" w:semiHidden="1" w:unhideWhenUsed="1"/>
+    <w:lsdException w:name="Table Web 1" w:semiHidden="1" w:unhideWhenUsed="1"/>
+    <w:lsdException w:name="Table Web 2" w:semiHidden="1" w:unhideWhenUsed="1"/>
+    <w:lsdException w:name="Table Web 3" w:semiHidden="1" w:unhideWhenUsed="1"/>
+    <w:lsdException w:name="Balloon Text" w:semiHidden="1" w:unhideWhenUsed="1"/>
+    <w:lsdException w:name="Table Grid" w:uiPriority="59"/>
+    <w:lsdException w:name="Table Theme" w:semiHidden="1" w:unhideWhenUsed="1"/>
+    <w:lsdException w:name="Placeholder Text" w:semiHidden="1"/>
+    <w:lsdException w:name="No Spacing" w:uiPriority="1" w:qFormat="1"/>
+    <w:lsdException w:name="Light Shading" w:uiPriority="60"/>
+    <w:lsdException w:name="Light List" w:uiPriority="61"/>
+    <w:lsdException w:name="Light Grid" w:uiPriority="62"/>
+    <w:lsdException w:name="Medium Shading 1" w:uiPriority="63"/>
+    <w:lsdException w:name="Medium Shading 2" w:uiPriority="64"/>
+    <w:lsdException w:name="Medium List 1" w:uiPriority="65"/>
+    <w:lsdException w:name="Medium List 2" w:uiPriority="66"/>
+    <w:lsdException w:name="Medium Grid 1" w:uiPriority="67"/>
+    <w:lsdException w:name="Medium Grid 2" w:uiPriority="68"/>
+    <w:lsdException w:name="Medium Grid 3" w:uiPriority="69"/>
+    <w:lsdException w:name="Dark List" w:uiPriority="70"/>
+    <w:lsdException w:name="Colorful Shading" w:uiPriority="71"/>
+    <w:lsdException w:name="Colorful List" w:uiPriority="72"/>
+    <w:lsdException w:name="Colorful Grid" w:uiPriority="73"/>
+    <w:lsdException w:name="Light Shading Accent 1" w:uiPriority="60"/>
+    <w:lsdException w:name="Light List Accent 1" w:uiPriority="61"/>
+    <w:lsdException w:name="Light Grid Accent 1" w:uiPriority="62"/>
+    <w:lsdException w:name="Medium Shading 1 Accent 1" w:uiPriority="63"/>
+    <w:lsdException w:name="Medium Shading 2 Accent 1" w:uiPriority="64"/>
+    <w:lsdException w:name="Medium List 1 Accent 1" w:uiPriority="65"/>
+    <w:lsdException w:name="Revision" w:semiHidden="1"/>
+    <w:lsdException w:name="List Paragraph" w:qFormat="1"/>
+    <w:lsdException w:name="Quote" w:uiPriority="29" w:qFormat="1"/>
+    <w:lsdException w:name="Intense Quote" w:uiPriority="30" w:qFormat="1"/>
+    <w:lsdException w:name="Medium List 2 Accent 1" w:uiPriority="66"/>
+    <w:lsdException w:name="Medium Grid 1 Accent 1" w:uiPriority="67"/>
+    <w:lsdException w:name="Medium Grid 2 Accent 1" w:uiPriority="68"/>
+    <w:lsdException w:name="Medium Grid 3 Accent 1" w:uiPriority="69"/>
+    <w:lsdException w:name="Dark List Accent 1" w:uiPriority="70"/>
+    <w:lsdException w:name="Colorful Shading Accent 1" w:uiPriority="71"/>
+    <w:lsdException w:name="Colorful List Accent 1" w:uiPriority="72"/>
+    <w:lsdException w:name="Colorful Grid Accent 1" w:uiPriority="73"/>
+    <w:lsdException w:name="Light Shading Accent 2" w:uiPriority="60"/>
+    <w:lsdException w:name="Light List Accent 2" w:uiPriority="61"/>
+    <w:lsdException w:name="Light Grid Accent 2" w:uiPriority="62"/>
+    <w:lsdException w:name="Medium Shading 1 Accent 2" w:uiPriority="63"/>
+    <w:lsdException w:name="Medium Shading 2 Accent 2" w:uiPriority="64"/>
+    <w:lsdException w:name="Medium List 1 Accent 2" w:uiPriority="65"/>
+    <w:lsdException w:name="Medium List 2 Accent 2" w:uiPriority="66"/>
+    <w:lsdException w:name="Medium Grid 1 Accent 2" w:uiPriority="67"/>
+    <w:lsdException w:name="Medium Grid 2 Accent 2" w:uiPriority="68"/>
+    <w:lsdException w:name="Medium Grid 3 Accent 2" w:uiPriority="69"/>
+    <w:lsdException w:name="Dark List Accent 2" w:uiPriority="70"/>
+    <w:lsdException w:name="Colorful Shading Accent 2" w:uiPriority="71"/>
+    <w:lsdException w:name="Colorful List Accent 2" w:uiPriority="72"/>
+    <w:lsdException w:name="Colorful Grid Accent 2" w:uiPriority="73"/>
+    <w:lsdException w:name="Light Shading Accent 3" w:uiPriority="60"/>
+    <w:lsdException w:name="Light List Accent 3" w:uiPriority="61"/>
+    <w:lsdException w:name="Light Grid Accent 3" w:uiPriority="62"/>
+    <w:lsdException w:name="Medium Shading 1 Accent 3" w:uiPriority="63"/>
+    <w:lsdException w:name="Medium Shading 2 Accent 3" w:uiPriority="64"/>
+    <w:lsdException w:name="Medium List 1 Accent 3" w:uiPriority="65"/>
+    <w:lsdException w:name="Medium List 2 Accent 3" w:uiPriority="66"/>
+    <w:lsdException w:name="Medium Grid 1 Accent 3" w:uiPriority="67"/>
+    <w:lsdException w:name="Medium Grid 2 Accent 3" w:uiPriority="68"/>
+    <w:lsdException w:name="Medium Grid 3 Accent 3" w:uiPriority="69"/>
+    <w:lsdException w:name="Dark List Accent 3" w:uiPriority="70"/>
+    <w:lsdException w:name="Colorful Shading Accent 3" w:uiPriority="71"/>
+    <w:lsdException w:name="Colorful List Accent 3" w:uiPriority="72"/>
+    <w:lsdException w:name="Colorful Grid Accent 3" w:uiPriority="73"/>
+    <w:lsdException w:name="Light Shading Accent 4" w:uiPriority="60"/>
+    <w:lsdException w:name="Light List Accent 4" w:uiPriority="61"/>
+    <w:lsdException w:name="Light Grid Accent 4" w:uiPriority="62"/>
+    <w:lsdException w:name="Medium Shading 1 Accent 4" w:uiPriority="63"/>
+    <w:lsdException w:name="Medium Shading 2 Accent 4" w:uiPriority="64"/>
+    <w:lsdException w:name="Medium List 1 Accent 4" w:uiPriority="65"/>
+    <w:lsdException w:name="Medium List 2 Accent 4" w:uiPriority="66"/>
+    <w:lsdException w:name="Medium Grid 1 Accent 4" w:uiPriority="67"/>
+    <w:lsdException w:name="Medium Grid 2 Accent 4" w:uiPriority="68"/>
+    <w:lsdException w:name="Medium Grid 3 Accent 4" w:uiPriority="69"/>
+    <w:lsdException w:name="Dark List Accent 4" w:uiPriority="70"/>
+    <w:lsdException w:name="Colorful Shading Accent 4" w:uiPriority="71"/>
+    <w:lsdException w:name="Colorful List Accent 4" w:uiPriority="72"/>
+    <w:lsdException w:name="Colorful Grid Accent 4" w:uiPriority="73"/>
+    <w:lsdException w:name="Light Shading Accent 5" w:uiPriority="60"/>
+    <w:lsdException w:name="Light List Accent 5" w:uiPriority="61"/>
+    <w:lsdException w:name="Light Grid Accent 5" w:uiPriority="62"/>
+    <w:lsdException w:name="Medium Shading 1 Accent 5" w:uiPriority="63"/>
+    <w:lsdException w:name="Medium Shading 2 Accent 5" w:uiPriority="64"/>
+    <w:lsdException w:name="Medium List 1 Accent 5" w:uiPriority="65"/>
+    <w:lsdException w:name="Medium List 2 Accent 5" w:uiPriority="66"/>
+    <w:lsdException w:name="Medium Grid 1 Accent 5" w:uiPriority="67"/>
+    <w:lsdException w:name="Medium Grid 2 Accent 5" w:uiPriority="68"/>
+    <w:lsdException w:name="Medium Grid 3 Accent 5" w:uiPriority="69"/>
+    <w:lsdException w:name="Dark List Accent 5" w:uiPriority="70"/>
+    <w:lsdException w:name="Colorful Shading Accent 5" w:uiPriority="71"/>
+    <w:lsdException w:name="Colorful List Accent 5" w:uiPriority="72"/>
+    <w:lsdException w:name="Colorful Grid Accent 5" w:uiPriority="73"/>
+    <w:lsdException w:name="Light Shading Accent 6" w:uiPriority="60"/>
+    <w:lsdException w:name="Light List Accent 6" w:uiPriority="61"/>
+    <w:lsdException w:name="Light Grid Accent 6" w:uiPriority="62"/>
+    <w:lsdException w:name="Medium Shading 1 Accent 6" w:uiPriority="63"/>
+    <w:lsdException w:name="Medium Shading 2 Accent 6" w:uiPriority="64"/>
+    <w:lsdException w:name="Medium List 1 Accent 6" w:uiPriority="65"/>
+    <w:lsdException w:name="Medium List 2 Accent 6" w:uiPriority="66"/>
+    <w:lsdException w:name="Medium Grid 1 Accent 6" w:uiPriority="67"/>
+    <w:lsdException w:name="Medium Grid 2 Accent 6" w:uiPriority="68"/>
+    <w:lsdException w:name="Medium Grid 3 Accent 6" w:uiPriority="69"/>
+    <w:lsdException w:name="Dark List Accent 6" w:uiPriority="70"/>
+    <w:lsdException w:name="Colorful Shading Accent 6" w:uiPriority="71"/>
+    <w:lsdException w:name="Colorful List Accent 6" w:uiPriority="72"/>
+    <w:lsdException w:name="Colorful Grid Accent 6" w:uiPriority="73"/>
+    <w:lsdException w:name="Subtle Emphasis" w:uiPriority="19" w:qFormat="1"/>
+    <w:lsdException w:name="Intense Emphasis" w:uiPriority="21" w:qFormat="1"/>
+    <w:lsdException w:name="Subtle Reference" w:uiPriority="31" w:qFormat="1"/>
+    <w:lsdException w:name="Intense Reference" w:uiPriority="32" w:qFormat="1"/>
+    <w:lsdException w:name="Book Title" w:uiPriority="33" w:qFormat="1"/>
+    <w:lsdException w:name="Bibliography" w:semiHidden="1" w:unhideWhenUsed="1"/>
+    <w:lsdException w:name="TOC Heading" w:unhideWhenUsed="1" w:qFormat="1"/>
+    <w:lsdException w:name="Plain Table 1" w:uiPriority="41"/>
+    <w:lsdException w:name="Plain Table 2" w:uiPriority="42"/>
+    <w:lsdException w:name="Plain Table 3" w:uiPriority="43"/>
+    <w:lsdException w:name="Plain Table 4" w:uiPriority="44"/>
+    <w:lsdException w:name="Plain Table 5" w:uiPriority="45"/>
+    <w:lsdException w:name="Grid Table Light" w:uiPriority="40"/>
+    <w:lsdException w:name="Grid Table 1 Light" w:uiPriority="46"/>
+    <w:lsdException w:name="Grid Table 2" w:uiPriority="47"/>
+    <w:lsdException w:name="Grid Table 3" w:uiPriority="48"/>
+    <w:lsdException w:name="Grid Table 4" w:uiPriority="49"/>
+    <w:lsdException w:name="Grid Table 5 Dark" w:uiPriority="50"/>
+    <w:lsdException w:name="Grid Table 6 Colorful" w:uiPriority="51"/>
+    <w:lsdException w:name="Grid Table 7 Colorful" w:uiPriority="52"/>
+    <w:lsdException w:name="Grid Table 1 Light Accent 1" w:uiPriority="46"/>
+    <w:lsdException w:name="Grid Table 2 Accent 1" w:uiPriority="47"/>
+    <w:lsdException w:name="Grid Table 3 Accent 1" w:uiPriority="48"/>
+    <w:lsdException w:name="Grid Table 4 Accent 1" w:uiPriority="49"/>
+    <w:lsdException w:name="Grid Table 5 Dark Accent 1" w:uiPriority="50"/>
+    <w:lsdException w:name="Grid Table 6 Colorful Accent 1" w:uiPriority="51"/>
+    <w:lsdException w:name="Grid Table 7 Colorful Accent 1" w:uiPriority="52"/>
+    <w:lsdException w:name="Grid Table 1 Light Accent 2" w:uiPriority="46"/>
+    <w:lsdException w:name="Grid Table 2 Accent 2" w:uiPriority="47"/>
+    <w:lsdException w:name="Grid Table 3 Accent 2" w:uiPriority="48"/>
+    <w:lsdException w:name="Grid Table 4 Accent 2" w:uiPriority="49"/>
+    <w:lsdException w:name="Grid Table 5 Dark Accent 2" w:uiPriority="50"/>
+    <w:lsdException w:name="Grid Table 6 Colorful Accent 2" w:uiPriority="51"/>
+    <w:lsdException w:name="Grid Table 7 Colorful Accent 2" w:uiPriority="52"/>
+    <w:lsdException w:name="Grid Table 1 Light Accent 3" w:uiPriority="46"/>
+    <w:lsdException w:name="Grid Table 2 Accent 3" w:uiPriority="47"/>
+    <w:lsdException w:name="Grid Table 3 Accent 3" w:uiPriority="48"/>
+    <w:lsdException w:name="Grid Table 4 Accent 3" w:uiPriority="49"/>
+    <w:lsdException w:name="Grid Table 5 Dark Accent 3" w:uiPriority="50"/>
+    <w:lsdException w:name="Grid Table 6 Colorful Accent 3" w:uiPriority="51"/>
+    <w:lsdException w:name="Grid Table 7 Colorful Accent 3" w:uiPriority="52"/>
+    <w:lsdException w:name="Grid Table 1 Light Accent 4" w:uiPriority="46"/>
+    <w:lsdException w:name="Grid Table 2 Accent 4" w:uiPriority="47"/>
+    <w:lsdException w:name="Grid Table 3 Accent 4" w:uiPriority="48"/>
+    <w:lsdException w:name="Grid Table 4 Accent 4" w:uiPriority="49"/>
+    <w:lsdException w:name="Grid Table 5 Dark Accent 4" w:uiPriority="50"/>
+    <w:lsdException w:name="Grid Table 6 Colorful Accent 4" w:uiPriority="51"/>
+    <w:lsdException w:name="Grid Table 7 Colorful Accent 4" w:uiPriority="52"/>
+    <w:lsdException w:name="Grid Table 1 Light Accent 5" w:uiPriority="46"/>
+    <w:lsdException w:name="Grid Table 2 Accent 5" w:uiPriority="47"/>
+    <w:lsdException w:name="Grid Table 3 Accent 5" w:uiPriority="48"/>
+    <w:lsdException w:name="Grid Table 4 Accent 5" w:uiPriority="49"/>
+    <w:lsdException w:name="Grid Table 5 Dark Accent 5" w:uiPriority="50"/>
+    <w:lsdException w:name="Grid Table 6 Colorful Accent 5" w:uiPriority="51"/>
+    <w:lsdException w:name="Grid Table 7 Colorful Accent 5" w:uiPriority="52"/>
+    <w:lsdException w:name="Grid Table 1 Light Accent 6" w:uiPriority="46"/>
+    <w:lsdException w:name="Grid Table 2 Accent 6" w:uiPriority="47"/>
+    <w:lsdException w:name="Grid Table 3 Accent 6" w:uiPriority="48"/>
+    <w:lsdException w:name="Grid Table 4 Accent 6" w:uiPriority="49"/>
+    <w:lsdException w:name="Grid Table 5 Dark Accent 6" w:uiPriority="50"/>
+    <w:lsdException w:name="Grid Table 6 Colorful Accent 6" w:uiPriority="51"/>
+    <w:lsdException w:name="Grid Table 7 Colorful Accent 6" w:uiPriority="52"/>
+    <w:lsdException w:name="List Table 1 Light" w:uiPriority="46"/>
+    <w:lsdException w:name="List Table 2" w:uiPriority="47"/>
+    <w:lsdException w:name="List Table 3" w:uiPriority="48"/>
+    <w:lsdException w:name="List Table 4" w:uiPriority="49"/>
+    <w:lsdException w:name="List Table 5 Dark" w:uiPriority="50"/>
+    <w:lsdException w:name="List Table 6 Colorful" w:uiPriority="51"/>
+    <w:lsdException w:name="List Table 7 Colorful" w:uiPriority="52"/>
+    <w:lsdException w:name="List Table 1 Light Accent 1" w:uiPriority="46"/>
+    <w:lsdException w:name="List Table 2 Accent 1" w:uiPriority="47"/>
+    <w:lsdException w:name="List Table 3 Accent 1" w:uiPriority="48"/>
+    <w:lsdException w:name="List Table 4 Accent 1" w:uiPriority="49"/>
+    <w:lsdException w:name="List Table 5 Dark Accent 1" w:uiPriority="50"/>
+    <w:lsdException w:name="List Table 6 Colorful Accent 1" w:uiPriority="51"/>
+    <w:lsdException w:name="List Table 7 Colorful Accent 1" w:uiPriority="52"/>
+    <w:lsdException w:name="List Table 1 Light Accent 2" w:uiPriority="46"/>
+    <w:lsdException w:name="List Table 2 Accent 2" w:uiPriority="47"/>
+    <w:lsdException w:name="List Table 3 Accent 2" w:uiPriority="48"/>
+    <w:lsdException w:name="List Table 4 Accent 2" w:uiPriority="49"/>
+    <w:lsdException w:name="List Table 5 Dark Accent 2" w:uiPriority="50"/>
+    <w:lsdException w:name="List Table 6 Colorful Accent 2" w:uiPriority="51"/>
+    <w:lsdException w:name="List Table 7 Colorful Accent 2" w:uiPriority="52"/>
+    <w:lsdException w:name="List Table 1 Light Accent 3" w:uiPriority="46"/>
+    <w:lsdException w:name="List Table 2 Accent 3" w:uiPriority="47"/>
+    <w:lsdException w:name="List Table 3 Accent 3" w:uiPriority="48"/>
+    <w:lsdException w:name="List Table 4 Accent 3" w:uiPriority="49"/>
+    <w:lsdException w:name="List Table 5 Dark Accent 3" w:uiPriority="50"/>
+    <w:lsdException w:name="List Table 6 Colorful Accent 3" w:uiPriority="51"/>
+    <w:lsdException w:name="List Table 7 Colorful Accent 3" w:uiPriority="52"/>
+    <w:lsdException w:name="List Table 1 Light Accent 4" w:uiPriority="46"/>
+    <w:lsdException w:name="List Table 2 Accent 4" w:uiPriority="47"/>
+    <w:lsdException w:name="List Table 3 Accent 4" w:uiPriority="48"/>
+    <w:lsdException w:name="List Table 4 Accent 4" w:uiPriority="49"/>
+    <w:lsdException w:name="List Table 5 Dark Accent 4" w:uiPriority="50"/>
+    <w:lsdException w:name="List Table 6 Colorful Accent 4" w:uiPriority="51"/>
+    <w:lsdException w:name="List Table 7 Colorful Accent 4" w:uiPriority="52"/>
+    <w:lsdException w:name="List Table 1 Light Accent 5" w:uiPriority="46"/>
+    <w:lsdException w:name="List Table 2 Accent 5" w:uiPriority="47"/>
+    <w:lsdException w:name="List Table 3 Accent 5" w:uiPriority="48"/>
+    <w:lsdException w:name="List Table 4 Accent 5" w:uiPriority="49"/>
+    <w:lsdException w:name="List Table 5 Dark Accent 5" w:uiPriority="50"/>
+    <w:lsdException w:name="List Table 6 Colorful Accent 5" w:uiPriority="51"/>
+    <w:lsdException w:name="List Table 7 Colorful Accent 5" w:uiPriority="52"/>
+    <w:lsdException w:name="List Table 1 Light Accent 6" w:uiPriority="46"/>
+    <w:lsdException w:name="List Table 2 Accent 6" w:uiPriority="47"/>
+    <w:lsdException w:name="List Table 3 Accent 6" w:uiPriority="48"/>
+    <w:lsdException w:name="List Table 4 Accent 6" w:uiPriority="49"/>
+    <w:lsdException w:name="List Table 5 Dark Accent 6" w:uiPriority="50"/>
+    <w:lsdException w:name="List Table 6 Colorful Accent 6" w:uiPriority="51"/>
+    <w:lsdException w:name="List Table 7 Colorful Accent 6" w:uiPriority="52"/>
   </w:latentStyles>
   <w:style w:type="paragraph" w:default="1" w:styleId="Normal">
     <w:name w:val="Normal"/>
@@ -14744,7 +14424,6 @@
     <w:uiPriority w:val="99"/>
     <w:semiHidden/>
     <w:unhideWhenUsed/>
-    <w:qFormat/>
     <w:tblPr>
       <w:tblInd w:w="0" w:type="dxa"/>
       <w:tblCellMar>
@@ -16107,7 +15786,7 @@
 </file>
 
 <file path=customXml/itemProps1.xml><?xml version="1.0" encoding="utf-8"?>
-<ds:datastoreItem xmlns:ds="http://schemas.openxmlformats.org/officeDocument/2006/customXml" ds:itemID="{90AB4C49-1418-4C7A-B691-7DF910E1FAB2}">
+<ds:datastoreItem xmlns:ds="http://schemas.openxmlformats.org/officeDocument/2006/customXml" ds:itemID="{15A1E119-10F0-4D70-A5C9-30499AA46A43}">
   <ds:schemaRefs>
     <ds:schemaRef ds:uri="http://schemas.openxmlformats.org/officeDocument/2006/bibliography"/>
   </ds:schemaRefs>

</xml_diff>

<commit_message>
Atualização das informações da tabela do topico 2.1.2
</commit_message>
<xml_diff>
--- a/documentacao/G4_Documentacao1sem2014.docx
+++ b/documentacao/G4_Documentacao1sem2014.docx
@@ -2612,7 +2612,6 @@
           <w:noProof/>
           <w:sz w:val="22"/>
           <w:szCs w:val="22"/>
-          <w:lang w:val="en-US" w:eastAsia="en-US"/>
         </w:rPr>
       </w:pPr>
       <w:r>
@@ -2639,7 +2638,7 @@
         </w:rPr>
         <w:fldChar w:fldCharType="separate"/>
       </w:r>
-      <w:hyperlink w:anchor="_Toc378408135" w:history="1">
+      <w:hyperlink w:anchor="_Toc382839199" w:history="1">
         <w:r>
           <w:rPr>
             <w:rStyle w:val="Hyperlink"/>
@@ -2656,7 +2655,6 @@
             <w:noProof/>
             <w:sz w:val="22"/>
             <w:szCs w:val="22"/>
-            <w:lang w:val="en-US" w:eastAsia="en-US"/>
           </w:rPr>
           <w:tab/>
         </w:r>
@@ -2686,7 +2684,7 @@
             <w:noProof/>
             <w:webHidden/>
           </w:rPr>
-          <w:instrText xml:space="preserve"> PAGEREF _Toc378408135 \h </w:instrText>
+          <w:instrText xml:space="preserve"> PAGEREF _Toc382839199 \h </w:instrText>
         </w:r>
         <w:r>
           <w:rPr>
@@ -2730,10 +2728,9 @@
           <w:noProof/>
           <w:sz w:val="22"/>
           <w:szCs w:val="22"/>
-          <w:lang w:val="en-US" w:eastAsia="en-US"/>
-        </w:rPr>
-      </w:pPr>
-      <w:hyperlink w:anchor="_Toc378408136" w:history="1">
+        </w:rPr>
+      </w:pPr>
+      <w:hyperlink w:anchor="_Toc382839200" w:history="1">
         <w:r>
           <w:rPr>
             <w:rStyle w:val="Hyperlink"/>
@@ -2748,7 +2745,6 @@
             <w:noProof/>
             <w:sz w:val="22"/>
             <w:szCs w:val="22"/>
-            <w:lang w:val="en-US" w:eastAsia="en-US"/>
           </w:rPr>
           <w:tab/>
         </w:r>
@@ -2778,7 +2774,7 @@
             <w:noProof/>
             <w:webHidden/>
           </w:rPr>
-          <w:instrText xml:space="preserve"> PAGEREF _Toc378408136 \h </w:instrText>
+          <w:instrText xml:space="preserve"> PAGEREF _Toc382839200 \h </w:instrText>
         </w:r>
         <w:r>
           <w:rPr>
@@ -2822,10 +2818,9 @@
           <w:noProof/>
           <w:sz w:val="22"/>
           <w:szCs w:val="22"/>
-          <w:lang w:val="en-US" w:eastAsia="en-US"/>
-        </w:rPr>
-      </w:pPr>
-      <w:hyperlink w:anchor="_Toc378408137" w:history="1">
+        </w:rPr>
+      </w:pPr>
+      <w:hyperlink w:anchor="_Toc382839201" w:history="1">
         <w:r>
           <w:rPr>
             <w:rStyle w:val="Hyperlink"/>
@@ -2840,7 +2835,6 @@
             <w:noProof/>
             <w:sz w:val="22"/>
             <w:szCs w:val="22"/>
-            <w:lang w:val="en-US" w:eastAsia="en-US"/>
           </w:rPr>
           <w:tab/>
         </w:r>
@@ -2870,7 +2864,7 @@
             <w:noProof/>
             <w:webHidden/>
           </w:rPr>
-          <w:instrText xml:space="preserve"> PAGEREF _Toc378408137 \h </w:instrText>
+          <w:instrText xml:space="preserve"> PAGEREF _Toc382839201 \h </w:instrText>
         </w:r>
         <w:r>
           <w:rPr>
@@ -2915,10 +2909,9 @@
           <w:noProof/>
           <w:sz w:val="22"/>
           <w:szCs w:val="22"/>
-          <w:lang w:val="en-US" w:eastAsia="en-US"/>
-        </w:rPr>
-      </w:pPr>
-      <w:hyperlink w:anchor="_Toc378408138" w:history="1">
+        </w:rPr>
+      </w:pPr>
+      <w:hyperlink w:anchor="_Toc382839202" w:history="1">
         <w:r>
           <w:rPr>
             <w:rStyle w:val="Hyperlink"/>
@@ -2934,7 +2927,6 @@
             <w:noProof/>
             <w:sz w:val="22"/>
             <w:szCs w:val="22"/>
-            <w:lang w:val="en-US" w:eastAsia="en-US"/>
           </w:rPr>
           <w:tab/>
         </w:r>
@@ -2964,7 +2956,7 @@
             <w:noProof/>
             <w:webHidden/>
           </w:rPr>
-          <w:instrText xml:space="preserve"> PAGEREF _Toc378408138 \h </w:instrText>
+          <w:instrText xml:space="preserve"> PAGEREF _Toc382839202 \h </w:instrText>
         </w:r>
         <w:r>
           <w:rPr>
@@ -3009,10 +3001,9 @@
           <w:noProof/>
           <w:sz w:val="22"/>
           <w:szCs w:val="22"/>
-          <w:lang w:val="en-US" w:eastAsia="en-US"/>
-        </w:rPr>
-      </w:pPr>
-      <w:hyperlink w:anchor="_Toc378408139" w:history="1">
+        </w:rPr>
+      </w:pPr>
+      <w:hyperlink w:anchor="_Toc382839203" w:history="1">
         <w:r>
           <w:rPr>
             <w:rStyle w:val="Hyperlink"/>
@@ -3028,7 +3019,6 @@
             <w:noProof/>
             <w:sz w:val="22"/>
             <w:szCs w:val="22"/>
-            <w:lang w:val="en-US" w:eastAsia="en-US"/>
           </w:rPr>
           <w:tab/>
         </w:r>
@@ -3058,7 +3048,7 @@
             <w:noProof/>
             <w:webHidden/>
           </w:rPr>
-          <w:instrText xml:space="preserve"> PAGEREF _Toc378408139 \h </w:instrText>
+          <w:instrText xml:space="preserve"> PAGEREF _Toc382839203 \h </w:instrText>
         </w:r>
         <w:r>
           <w:rPr>
@@ -3078,7 +3068,7 @@
             <w:noProof/>
             <w:webHidden/>
           </w:rPr>
-          <w:t>2</w:t>
+          <w:t>1</w:t>
         </w:r>
         <w:r>
           <w:rPr>
@@ -3100,10 +3090,9 @@
           <w:noProof/>
           <w:sz w:val="22"/>
           <w:szCs w:val="22"/>
-          <w:lang w:val="en-US" w:eastAsia="en-US"/>
-        </w:rPr>
-      </w:pPr>
-      <w:hyperlink w:anchor="_Toc378408140" w:history="1">
+        </w:rPr>
+      </w:pPr>
+      <w:hyperlink w:anchor="_Toc382839204" w:history="1">
         <w:r>
           <w:rPr>
             <w:rStyle w:val="Hyperlink"/>
@@ -3120,7 +3109,6 @@
             <w:noProof/>
             <w:sz w:val="22"/>
             <w:szCs w:val="22"/>
-            <w:lang w:val="en-US" w:eastAsia="en-US"/>
           </w:rPr>
           <w:tab/>
         </w:r>
@@ -3150,7 +3138,7 @@
             <w:noProof/>
             <w:webHidden/>
           </w:rPr>
-          <w:instrText xml:space="preserve"> PAGEREF _Toc378408140 \h </w:instrText>
+          <w:instrText xml:space="preserve"> PAGEREF _Toc382839204 \h </w:instrText>
         </w:r>
         <w:r>
           <w:rPr>
@@ -3194,10 +3182,9 @@
           <w:noProof/>
           <w:sz w:val="22"/>
           <w:szCs w:val="22"/>
-          <w:lang w:val="en-US" w:eastAsia="en-US"/>
-        </w:rPr>
-      </w:pPr>
-      <w:hyperlink w:anchor="_Toc378408141" w:history="1">
+        </w:rPr>
+      </w:pPr>
+      <w:hyperlink w:anchor="_Toc382839205" w:history="1">
         <w:r>
           <w:rPr>
             <w:rStyle w:val="Hyperlink"/>
@@ -3213,7 +3200,6 @@
             <w:noProof/>
             <w:sz w:val="22"/>
             <w:szCs w:val="22"/>
-            <w:lang w:val="en-US" w:eastAsia="en-US"/>
           </w:rPr>
           <w:tab/>
         </w:r>
@@ -3244,7 +3230,7 @@
             <w:noProof/>
             <w:webHidden/>
           </w:rPr>
-          <w:instrText xml:space="preserve"> PAGEREF _Toc378408141 \h </w:instrText>
+          <w:instrText xml:space="preserve"> PAGEREF _Toc382839205 \h </w:instrText>
         </w:r>
         <w:r>
           <w:rPr>
@@ -3289,10 +3275,9 @@
           <w:noProof/>
           <w:sz w:val="22"/>
           <w:szCs w:val="22"/>
-          <w:lang w:val="en-US" w:eastAsia="en-US"/>
-        </w:rPr>
-      </w:pPr>
-      <w:hyperlink w:anchor="_Toc378408142" w:history="1">
+        </w:rPr>
+      </w:pPr>
+      <w:hyperlink w:anchor="_Toc382839206" w:history="1">
         <w:r>
           <w:rPr>
             <w:rStyle w:val="Hyperlink"/>
@@ -3308,7 +3293,6 @@
             <w:noProof/>
             <w:sz w:val="22"/>
             <w:szCs w:val="22"/>
-            <w:lang w:val="en-US" w:eastAsia="en-US"/>
           </w:rPr>
           <w:tab/>
         </w:r>
@@ -3338,7 +3322,7 @@
             <w:noProof/>
             <w:webHidden/>
           </w:rPr>
-          <w:instrText xml:space="preserve"> PAGEREF _Toc378408142 \h </w:instrText>
+          <w:instrText xml:space="preserve"> PAGEREF _Toc382839206 \h </w:instrText>
         </w:r>
         <w:r>
           <w:rPr>
@@ -3358,7 +3342,7 @@
             <w:noProof/>
             <w:webHidden/>
           </w:rPr>
-          <w:t>3</w:t>
+          <w:t>2</w:t>
         </w:r>
         <w:r>
           <w:rPr>
@@ -3383,10 +3367,9 @@
           <w:noProof/>
           <w:sz w:val="22"/>
           <w:szCs w:val="22"/>
-          <w:lang w:val="en-US" w:eastAsia="en-US"/>
-        </w:rPr>
-      </w:pPr>
-      <w:hyperlink w:anchor="_Toc378408143" w:history="1">
+        </w:rPr>
+      </w:pPr>
+      <w:hyperlink w:anchor="_Toc382839207" w:history="1">
         <w:r>
           <w:rPr>
             <w:rStyle w:val="Hyperlink"/>
@@ -3403,7 +3386,6 @@
             <w:noProof/>
             <w:sz w:val="22"/>
             <w:szCs w:val="22"/>
-            <w:lang w:val="en-US" w:eastAsia="en-US"/>
           </w:rPr>
           <w:tab/>
         </w:r>
@@ -3434,7 +3416,7 @@
             <w:noProof/>
             <w:webHidden/>
           </w:rPr>
-          <w:instrText xml:space="preserve"> PAGEREF _Toc378408143 \h </w:instrText>
+          <w:instrText xml:space="preserve"> PAGEREF _Toc382839207 \h </w:instrText>
         </w:r>
         <w:r>
           <w:rPr>
@@ -3454,7 +3436,7 @@
             <w:noProof/>
             <w:webHidden/>
           </w:rPr>
-          <w:t>4</w:t>
+          <w:t>3</w:t>
         </w:r>
         <w:r>
           <w:rPr>
@@ -3479,10 +3461,9 @@
           <w:noProof/>
           <w:sz w:val="22"/>
           <w:szCs w:val="22"/>
-          <w:lang w:val="en-US" w:eastAsia="en-US"/>
-        </w:rPr>
-      </w:pPr>
-      <w:hyperlink w:anchor="_Toc378408144" w:history="1">
+        </w:rPr>
+      </w:pPr>
+      <w:hyperlink w:anchor="_Toc382839208" w:history="1">
         <w:r>
           <w:rPr>
             <w:rStyle w:val="Hyperlink"/>
@@ -3498,7 +3479,6 @@
             <w:noProof/>
             <w:sz w:val="22"/>
             <w:szCs w:val="22"/>
-            <w:lang w:val="en-US" w:eastAsia="en-US"/>
           </w:rPr>
           <w:tab/>
         </w:r>
@@ -3528,7 +3508,7 @@
             <w:noProof/>
             <w:webHidden/>
           </w:rPr>
-          <w:instrText xml:space="preserve"> PAGEREF _Toc378408144 \h </w:instrText>
+          <w:instrText xml:space="preserve"> PAGEREF _Toc382839208 \h </w:instrText>
         </w:r>
         <w:r>
           <w:rPr>
@@ -3548,7 +3528,7 @@
             <w:noProof/>
             <w:webHidden/>
           </w:rPr>
-          <w:t>4</w:t>
+          <w:t>3</w:t>
         </w:r>
         <w:r>
           <w:rPr>
@@ -3573,10 +3553,9 @@
           <w:noProof/>
           <w:sz w:val="22"/>
           <w:szCs w:val="22"/>
-          <w:lang w:val="en-US" w:eastAsia="en-US"/>
-        </w:rPr>
-      </w:pPr>
-      <w:hyperlink w:anchor="_Toc378408145" w:history="1">
+        </w:rPr>
+      </w:pPr>
+      <w:hyperlink w:anchor="_Toc382839209" w:history="1">
         <w:r>
           <w:rPr>
             <w:rStyle w:val="Hyperlink"/>
@@ -3592,7 +3571,6 @@
             <w:noProof/>
             <w:sz w:val="22"/>
             <w:szCs w:val="22"/>
-            <w:lang w:val="en-US" w:eastAsia="en-US"/>
           </w:rPr>
           <w:tab/>
         </w:r>
@@ -3622,7 +3600,7 @@
             <w:noProof/>
             <w:webHidden/>
           </w:rPr>
-          <w:instrText xml:space="preserve"> PAGEREF _Toc378408145 \h </w:instrText>
+          <w:instrText xml:space="preserve"> PAGEREF _Toc382839209 \h </w:instrText>
         </w:r>
         <w:r>
           <w:rPr>
@@ -3642,7 +3620,7 @@
             <w:noProof/>
             <w:webHidden/>
           </w:rPr>
-          <w:t>5</w:t>
+          <w:t>4</w:t>
         </w:r>
         <w:r>
           <w:rPr>
@@ -3666,10 +3644,9 @@
           <w:noProof/>
           <w:sz w:val="22"/>
           <w:szCs w:val="22"/>
-          <w:lang w:val="en-US" w:eastAsia="en-US"/>
-        </w:rPr>
-      </w:pPr>
-      <w:hyperlink w:anchor="_Toc378408146" w:history="1">
+        </w:rPr>
+      </w:pPr>
+      <w:hyperlink w:anchor="_Toc382839210" w:history="1">
         <w:r>
           <w:rPr>
             <w:rStyle w:val="Hyperlink"/>
@@ -3684,7 +3661,6 @@
             <w:noProof/>
             <w:sz w:val="22"/>
             <w:szCs w:val="22"/>
-            <w:lang w:val="en-US" w:eastAsia="en-US"/>
           </w:rPr>
           <w:tab/>
         </w:r>
@@ -3714,7 +3690,7 @@
             <w:noProof/>
             <w:webHidden/>
           </w:rPr>
-          <w:instrText xml:space="preserve"> PAGEREF _Toc378408146 \h </w:instrText>
+          <w:instrText xml:space="preserve"> PAGEREF _Toc382839210 \h </w:instrText>
         </w:r>
         <w:r>
           <w:rPr>
@@ -3734,7 +3710,7 @@
             <w:noProof/>
             <w:webHidden/>
           </w:rPr>
-          <w:t>5</w:t>
+          <w:t>4</w:t>
         </w:r>
         <w:r>
           <w:rPr>
@@ -3759,10 +3735,9 @@
           <w:noProof/>
           <w:sz w:val="22"/>
           <w:szCs w:val="22"/>
-          <w:lang w:val="en-US" w:eastAsia="en-US"/>
-        </w:rPr>
-      </w:pPr>
-      <w:hyperlink w:anchor="_Toc378408147" w:history="1">
+        </w:rPr>
+      </w:pPr>
+      <w:hyperlink w:anchor="_Toc382839211" w:history="1">
         <w:r>
           <w:rPr>
             <w:rStyle w:val="Hyperlink"/>
@@ -3778,7 +3753,6 @@
             <w:noProof/>
             <w:sz w:val="22"/>
             <w:szCs w:val="22"/>
-            <w:lang w:val="en-US" w:eastAsia="en-US"/>
           </w:rPr>
           <w:tab/>
         </w:r>
@@ -3808,7 +3782,7 @@
             <w:noProof/>
             <w:webHidden/>
           </w:rPr>
-          <w:instrText xml:space="preserve"> PAGEREF _Toc378408147 \h </w:instrText>
+          <w:instrText xml:space="preserve"> PAGEREF _Toc382839211 \h </w:instrText>
         </w:r>
         <w:r>
           <w:rPr>
@@ -3828,7 +3802,7 @@
             <w:noProof/>
             <w:webHidden/>
           </w:rPr>
-          <w:t>5</w:t>
+          <w:t>4</w:t>
         </w:r>
         <w:r>
           <w:rPr>
@@ -3853,10 +3827,9 @@
           <w:noProof/>
           <w:sz w:val="22"/>
           <w:szCs w:val="22"/>
-          <w:lang w:val="en-US" w:eastAsia="en-US"/>
-        </w:rPr>
-      </w:pPr>
-      <w:hyperlink w:anchor="_Toc378408148" w:history="1">
+        </w:rPr>
+      </w:pPr>
+      <w:hyperlink w:anchor="_Toc382839212" w:history="1">
         <w:r>
           <w:rPr>
             <w:rStyle w:val="Hyperlink"/>
@@ -3872,7 +3845,6 @@
             <w:noProof/>
             <w:sz w:val="22"/>
             <w:szCs w:val="22"/>
-            <w:lang w:val="en-US" w:eastAsia="en-US"/>
           </w:rPr>
           <w:tab/>
         </w:r>
@@ -3902,7 +3874,7 @@
             <w:noProof/>
             <w:webHidden/>
           </w:rPr>
-          <w:instrText xml:space="preserve"> PAGEREF _Toc378408148 \h </w:instrText>
+          <w:instrText xml:space="preserve"> PAGEREF _Toc382839212 \h </w:instrText>
         </w:r>
         <w:r>
           <w:rPr>
@@ -3922,7 +3894,7 @@
             <w:noProof/>
             <w:webHidden/>
           </w:rPr>
-          <w:t>5</w:t>
+          <w:t>4</w:t>
         </w:r>
         <w:r>
           <w:rPr>
@@ -3946,10 +3918,9 @@
           <w:noProof/>
           <w:sz w:val="22"/>
           <w:szCs w:val="22"/>
-          <w:lang w:val="en-US" w:eastAsia="en-US"/>
-        </w:rPr>
-      </w:pPr>
-      <w:hyperlink w:anchor="_Toc378408149" w:history="1">
+        </w:rPr>
+      </w:pPr>
+      <w:hyperlink w:anchor="_Toc382839213" w:history="1">
         <w:r>
           <w:rPr>
             <w:rStyle w:val="Hyperlink"/>
@@ -3964,7 +3935,6 @@
             <w:noProof/>
             <w:sz w:val="22"/>
             <w:szCs w:val="22"/>
-            <w:lang w:val="en-US" w:eastAsia="en-US"/>
           </w:rPr>
           <w:tab/>
         </w:r>
@@ -3994,7 +3964,7 @@
             <w:noProof/>
             <w:webHidden/>
           </w:rPr>
-          <w:instrText xml:space="preserve"> PAGEREF _Toc378408149 \h </w:instrText>
+          <w:instrText xml:space="preserve"> PAGEREF _Toc382839213 \h </w:instrText>
         </w:r>
         <w:r>
           <w:rPr>
@@ -4014,7 +3984,7 @@
             <w:noProof/>
             <w:webHidden/>
           </w:rPr>
-          <w:t>6</w:t>
+          <w:t>5</w:t>
         </w:r>
         <w:r>
           <w:rPr>
@@ -4038,10 +4008,9 @@
           <w:noProof/>
           <w:sz w:val="22"/>
           <w:szCs w:val="22"/>
-          <w:lang w:val="en-US" w:eastAsia="en-US"/>
-        </w:rPr>
-      </w:pPr>
-      <w:hyperlink w:anchor="_Toc378408150" w:history="1">
+        </w:rPr>
+      </w:pPr>
+      <w:hyperlink w:anchor="_Toc382839214" w:history="1">
         <w:r>
           <w:rPr>
             <w:rStyle w:val="Hyperlink"/>
@@ -4056,7 +4025,6 @@
             <w:noProof/>
             <w:sz w:val="22"/>
             <w:szCs w:val="22"/>
-            <w:lang w:val="en-US" w:eastAsia="en-US"/>
           </w:rPr>
           <w:tab/>
         </w:r>
@@ -4086,7 +4054,7 @@
             <w:noProof/>
             <w:webHidden/>
           </w:rPr>
-          <w:instrText xml:space="preserve"> PAGEREF _Toc378408150 \h </w:instrText>
+          <w:instrText xml:space="preserve"> PAGEREF _Toc382839214 \h </w:instrText>
         </w:r>
         <w:r>
           <w:rPr>
@@ -4106,7 +4074,7 @@
             <w:noProof/>
             <w:webHidden/>
           </w:rPr>
-          <w:t>7</w:t>
+          <w:t>5</w:t>
         </w:r>
         <w:r>
           <w:rPr>
@@ -4128,10 +4096,9 @@
           <w:noProof/>
           <w:sz w:val="22"/>
           <w:szCs w:val="22"/>
-          <w:lang w:val="en-US" w:eastAsia="en-US"/>
-        </w:rPr>
-      </w:pPr>
-      <w:hyperlink w:anchor="_Toc378408151" w:history="1">
+        </w:rPr>
+      </w:pPr>
+      <w:hyperlink w:anchor="_Toc382839215" w:history="1">
         <w:r>
           <w:rPr>
             <w:rStyle w:val="Hyperlink"/>
@@ -4148,7 +4115,6 @@
             <w:noProof/>
             <w:sz w:val="22"/>
             <w:szCs w:val="22"/>
-            <w:lang w:val="en-US" w:eastAsia="en-US"/>
           </w:rPr>
           <w:tab/>
         </w:r>
@@ -4178,7 +4144,7 @@
             <w:noProof/>
             <w:webHidden/>
           </w:rPr>
-          <w:instrText xml:space="preserve"> PAGEREF _Toc378408151 \h </w:instrText>
+          <w:instrText xml:space="preserve"> PAGEREF _Toc382839215 \h </w:instrText>
         </w:r>
         <w:r>
           <w:rPr>
@@ -4198,7 +4164,7 @@
             <w:noProof/>
             <w:webHidden/>
           </w:rPr>
-          <w:t>9</w:t>
+          <w:t>7</w:t>
         </w:r>
         <w:r>
           <w:rPr>
@@ -4222,10 +4188,9 @@
           <w:noProof/>
           <w:sz w:val="22"/>
           <w:szCs w:val="22"/>
-          <w:lang w:val="en-US" w:eastAsia="en-US"/>
-        </w:rPr>
-      </w:pPr>
-      <w:hyperlink w:anchor="_Toc378408152" w:history="1">
+        </w:rPr>
+      </w:pPr>
+      <w:hyperlink w:anchor="_Toc382839216" w:history="1">
         <w:r>
           <w:rPr>
             <w:rStyle w:val="Hyperlink"/>
@@ -4240,7 +4205,6 @@
             <w:noProof/>
             <w:sz w:val="22"/>
             <w:szCs w:val="22"/>
-            <w:lang w:val="en-US" w:eastAsia="en-US"/>
           </w:rPr>
           <w:tab/>
         </w:r>
@@ -4270,7 +4234,7 @@
             <w:noProof/>
             <w:webHidden/>
           </w:rPr>
-          <w:instrText xml:space="preserve"> PAGEREF _Toc378408152 \h </w:instrText>
+          <w:instrText xml:space="preserve"> PAGEREF _Toc382839216 \h </w:instrText>
         </w:r>
         <w:r>
           <w:rPr>
@@ -4290,7 +4254,7 @@
             <w:noProof/>
             <w:webHidden/>
           </w:rPr>
-          <w:t>9</w:t>
+          <w:t>7</w:t>
         </w:r>
         <w:r>
           <w:rPr>
@@ -4314,10 +4278,9 @@
           <w:noProof/>
           <w:sz w:val="22"/>
           <w:szCs w:val="22"/>
-          <w:lang w:val="en-US" w:eastAsia="en-US"/>
-        </w:rPr>
-      </w:pPr>
-      <w:hyperlink w:anchor="_Toc378408153" w:history="1">
+        </w:rPr>
+      </w:pPr>
+      <w:hyperlink w:anchor="_Toc382839217" w:history="1">
         <w:r>
           <w:rPr>
             <w:rStyle w:val="Hyperlink"/>
@@ -4332,7 +4295,6 @@
             <w:noProof/>
             <w:sz w:val="22"/>
             <w:szCs w:val="22"/>
-            <w:lang w:val="en-US" w:eastAsia="en-US"/>
           </w:rPr>
           <w:tab/>
         </w:r>
@@ -4362,7 +4324,7 @@
             <w:noProof/>
             <w:webHidden/>
           </w:rPr>
-          <w:instrText xml:space="preserve"> PAGEREF _Toc378408153 \h </w:instrText>
+          <w:instrText xml:space="preserve"> PAGEREF _Toc382839217 \h </w:instrText>
         </w:r>
         <w:r>
           <w:rPr>
@@ -4382,7 +4344,7 @@
             <w:noProof/>
             <w:webHidden/>
           </w:rPr>
-          <w:t>13</w:t>
+          <w:t>7</w:t>
         </w:r>
         <w:r>
           <w:rPr>
@@ -4406,10 +4368,9 @@
           <w:noProof/>
           <w:sz w:val="22"/>
           <w:szCs w:val="22"/>
-          <w:lang w:val="en-US" w:eastAsia="en-US"/>
-        </w:rPr>
-      </w:pPr>
-      <w:hyperlink w:anchor="_Toc378408154" w:history="1">
+        </w:rPr>
+      </w:pPr>
+      <w:hyperlink w:anchor="_Toc382839218" w:history="1">
         <w:r>
           <w:rPr>
             <w:rStyle w:val="Hyperlink"/>
@@ -4424,7 +4385,6 @@
             <w:noProof/>
             <w:sz w:val="22"/>
             <w:szCs w:val="22"/>
-            <w:lang w:val="en-US" w:eastAsia="en-US"/>
           </w:rPr>
           <w:tab/>
         </w:r>
@@ -4454,7 +4414,7 @@
             <w:noProof/>
             <w:webHidden/>
           </w:rPr>
-          <w:instrText xml:space="preserve"> PAGEREF _Toc378408154 \h </w:instrText>
+          <w:instrText xml:space="preserve"> PAGEREF _Toc382839218 \h </w:instrText>
         </w:r>
         <w:r>
           <w:rPr>
@@ -4474,7 +4434,7 @@
             <w:noProof/>
             <w:webHidden/>
           </w:rPr>
-          <w:t>13</w:t>
+          <w:t>8</w:t>
         </w:r>
         <w:r>
           <w:rPr>
@@ -4498,10 +4458,9 @@
           <w:noProof/>
           <w:sz w:val="22"/>
           <w:szCs w:val="22"/>
-          <w:lang w:val="en-US" w:eastAsia="en-US"/>
-        </w:rPr>
-      </w:pPr>
-      <w:hyperlink w:anchor="_Toc378408155" w:history="1">
+        </w:rPr>
+      </w:pPr>
+      <w:hyperlink w:anchor="_Toc382839219" w:history="1">
         <w:r>
           <w:rPr>
             <w:rStyle w:val="Hyperlink"/>
@@ -4516,7 +4475,6 @@
             <w:noProof/>
             <w:sz w:val="22"/>
             <w:szCs w:val="22"/>
-            <w:lang w:val="en-US" w:eastAsia="en-US"/>
           </w:rPr>
           <w:tab/>
         </w:r>
@@ -4546,7 +4504,7 @@
             <w:noProof/>
             <w:webHidden/>
           </w:rPr>
-          <w:instrText xml:space="preserve"> PAGEREF _Toc378408155 \h </w:instrText>
+          <w:instrText xml:space="preserve"> PAGEREF _Toc382839219 \h </w:instrText>
         </w:r>
         <w:r>
           <w:rPr>
@@ -4566,7 +4524,7 @@
             <w:noProof/>
             <w:webHidden/>
           </w:rPr>
-          <w:t>14</w:t>
+          <w:t>9</w:t>
         </w:r>
         <w:r>
           <w:rPr>
@@ -4588,10 +4546,9 @@
           <w:noProof/>
           <w:sz w:val="22"/>
           <w:szCs w:val="22"/>
-          <w:lang w:val="en-US" w:eastAsia="en-US"/>
-        </w:rPr>
-      </w:pPr>
-      <w:hyperlink w:anchor="_Toc378408156" w:history="1">
+        </w:rPr>
+      </w:pPr>
+      <w:hyperlink w:anchor="_Toc382839220" w:history="1">
         <w:r>
           <w:rPr>
             <w:rStyle w:val="Hyperlink"/>
@@ -4608,7 +4565,6 @@
             <w:noProof/>
             <w:sz w:val="22"/>
             <w:szCs w:val="22"/>
-            <w:lang w:val="en-US" w:eastAsia="en-US"/>
           </w:rPr>
           <w:tab/>
         </w:r>
@@ -4638,7 +4594,7 @@
             <w:noProof/>
             <w:webHidden/>
           </w:rPr>
-          <w:instrText xml:space="preserve"> PAGEREF _Toc378408156 \h </w:instrText>
+          <w:instrText xml:space="preserve"> PAGEREF _Toc382839220 \h </w:instrText>
         </w:r>
         <w:r>
           <w:rPr>
@@ -4658,7 +4614,7 @@
             <w:noProof/>
             <w:webHidden/>
           </w:rPr>
-          <w:t>16</w:t>
+          <w:t>10</w:t>
         </w:r>
         <w:r>
           <w:rPr>
@@ -4682,10 +4638,9 @@
           <w:noProof/>
           <w:sz w:val="22"/>
           <w:szCs w:val="22"/>
-          <w:lang w:val="en-US" w:eastAsia="en-US"/>
-        </w:rPr>
-      </w:pPr>
-      <w:hyperlink w:anchor="_Toc378408157" w:history="1">
+        </w:rPr>
+      </w:pPr>
+      <w:hyperlink w:anchor="_Toc382839221" w:history="1">
         <w:r>
           <w:rPr>
             <w:rStyle w:val="Hyperlink"/>
@@ -4700,7 +4655,6 @@
             <w:noProof/>
             <w:sz w:val="22"/>
             <w:szCs w:val="22"/>
-            <w:lang w:val="en-US" w:eastAsia="en-US"/>
           </w:rPr>
           <w:tab/>
         </w:r>
@@ -4730,7 +4684,7 @@
             <w:noProof/>
             <w:webHidden/>
           </w:rPr>
-          <w:instrText xml:space="preserve"> PAGEREF _Toc378408157 \h </w:instrText>
+          <w:instrText xml:space="preserve"> PAGEREF _Toc382839221 \h </w:instrText>
         </w:r>
         <w:r>
           <w:rPr>
@@ -4750,7 +4704,7 @@
             <w:noProof/>
             <w:webHidden/>
           </w:rPr>
-          <w:t>16</w:t>
+          <w:t>10</w:t>
         </w:r>
         <w:r>
           <w:rPr>
@@ -4775,10 +4729,9 @@
           <w:noProof/>
           <w:sz w:val="22"/>
           <w:szCs w:val="22"/>
-          <w:lang w:val="en-US" w:eastAsia="en-US"/>
-        </w:rPr>
-      </w:pPr>
-      <w:hyperlink w:anchor="_Toc378408158" w:history="1">
+        </w:rPr>
+      </w:pPr>
+      <w:hyperlink w:anchor="_Toc382839222" w:history="1">
         <w:r>
           <w:rPr>
             <w:rStyle w:val="Hyperlink"/>
@@ -4794,7 +4747,6 @@
             <w:noProof/>
             <w:sz w:val="22"/>
             <w:szCs w:val="22"/>
-            <w:lang w:val="en-US" w:eastAsia="en-US"/>
           </w:rPr>
           <w:tab/>
         </w:r>
@@ -4824,7 +4776,7 @@
             <w:noProof/>
             <w:webHidden/>
           </w:rPr>
-          <w:instrText xml:space="preserve"> PAGEREF _Toc378408158 \h </w:instrText>
+          <w:instrText xml:space="preserve"> PAGEREF _Toc382839222 \h </w:instrText>
         </w:r>
         <w:r>
           <w:rPr>
@@ -4844,7 +4796,7 @@
             <w:noProof/>
             <w:webHidden/>
           </w:rPr>
-          <w:t>16</w:t>
+          <w:t>10</w:t>
         </w:r>
         <w:r>
           <w:rPr>
@@ -4869,10 +4821,9 @@
           <w:noProof/>
           <w:sz w:val="22"/>
           <w:szCs w:val="22"/>
-          <w:lang w:val="en-US" w:eastAsia="en-US"/>
-        </w:rPr>
-      </w:pPr>
-      <w:hyperlink w:anchor="_Toc378408159" w:history="1">
+        </w:rPr>
+      </w:pPr>
+      <w:hyperlink w:anchor="_Toc382839223" w:history="1">
         <w:r>
           <w:rPr>
             <w:rStyle w:val="Hyperlink"/>
@@ -4888,7 +4839,6 @@
             <w:noProof/>
             <w:sz w:val="22"/>
             <w:szCs w:val="22"/>
-            <w:lang w:val="en-US" w:eastAsia="en-US"/>
           </w:rPr>
           <w:tab/>
         </w:r>
@@ -4918,7 +4868,7 @@
             <w:noProof/>
             <w:webHidden/>
           </w:rPr>
-          <w:instrText xml:space="preserve"> PAGEREF _Toc378408159 \h </w:instrText>
+          <w:instrText xml:space="preserve"> PAGEREF _Toc382839223 \h </w:instrText>
         </w:r>
         <w:r>
           <w:rPr>
@@ -4938,7 +4888,7 @@
             <w:noProof/>
             <w:webHidden/>
           </w:rPr>
-          <w:t>16</w:t>
+          <w:t>10</w:t>
         </w:r>
         <w:r>
           <w:rPr>
@@ -4963,10 +4913,9 @@
           <w:noProof/>
           <w:sz w:val="22"/>
           <w:szCs w:val="22"/>
-          <w:lang w:val="en-US" w:eastAsia="en-US"/>
-        </w:rPr>
-      </w:pPr>
-      <w:hyperlink w:anchor="_Toc378408160" w:history="1">
+        </w:rPr>
+      </w:pPr>
+      <w:hyperlink w:anchor="_Toc382839224" w:history="1">
         <w:r>
           <w:rPr>
             <w:rStyle w:val="Hyperlink"/>
@@ -4982,7 +4931,6 @@
             <w:noProof/>
             <w:sz w:val="22"/>
             <w:szCs w:val="22"/>
-            <w:lang w:val="en-US" w:eastAsia="en-US"/>
           </w:rPr>
           <w:tab/>
         </w:r>
@@ -5012,7 +4960,7 @@
             <w:noProof/>
             <w:webHidden/>
           </w:rPr>
-          <w:instrText xml:space="preserve"> PAGEREF _Toc378408160 \h </w:instrText>
+          <w:instrText xml:space="preserve"> PAGEREF _Toc382839224 \h </w:instrText>
         </w:r>
         <w:r>
           <w:rPr>
@@ -5032,7 +4980,7 @@
             <w:noProof/>
             <w:webHidden/>
           </w:rPr>
-          <w:t>16</w:t>
+          <w:t>10</w:t>
         </w:r>
         <w:r>
           <w:rPr>
@@ -5056,10 +5004,9 @@
           <w:noProof/>
           <w:sz w:val="22"/>
           <w:szCs w:val="22"/>
-          <w:lang w:val="en-US" w:eastAsia="en-US"/>
-        </w:rPr>
-      </w:pPr>
-      <w:hyperlink w:anchor="_Toc378408161" w:history="1">
+        </w:rPr>
+      </w:pPr>
+      <w:hyperlink w:anchor="_Toc382839225" w:history="1">
         <w:r>
           <w:rPr>
             <w:rStyle w:val="Hyperlink"/>
@@ -5074,7 +5021,6 @@
             <w:noProof/>
             <w:sz w:val="22"/>
             <w:szCs w:val="22"/>
-            <w:lang w:val="en-US" w:eastAsia="en-US"/>
           </w:rPr>
           <w:tab/>
         </w:r>
@@ -5104,7 +5050,7 @@
             <w:noProof/>
             <w:webHidden/>
           </w:rPr>
-          <w:instrText xml:space="preserve"> PAGEREF _Toc378408161 \h </w:instrText>
+          <w:instrText xml:space="preserve"> PAGEREF _Toc382839225 \h </w:instrText>
         </w:r>
         <w:r>
           <w:rPr>
@@ -5124,7 +5070,7 @@
             <w:noProof/>
             <w:webHidden/>
           </w:rPr>
-          <w:t>16</w:t>
+          <w:t>10</w:t>
         </w:r>
         <w:r>
           <w:rPr>
@@ -5149,10 +5095,9 @@
           <w:noProof/>
           <w:sz w:val="22"/>
           <w:szCs w:val="22"/>
-          <w:lang w:val="en-US" w:eastAsia="en-US"/>
-        </w:rPr>
-      </w:pPr>
-      <w:hyperlink w:anchor="_Toc378408162" w:history="1">
+        </w:rPr>
+      </w:pPr>
+      <w:hyperlink w:anchor="_Toc382839226" w:history="1">
         <w:r>
           <w:rPr>
             <w:rStyle w:val="Hyperlink"/>
@@ -5168,7 +5113,6 @@
             <w:noProof/>
             <w:sz w:val="22"/>
             <w:szCs w:val="22"/>
-            <w:lang w:val="en-US" w:eastAsia="en-US"/>
           </w:rPr>
           <w:tab/>
         </w:r>
@@ -5198,7 +5142,7 @@
             <w:noProof/>
             <w:webHidden/>
           </w:rPr>
-          <w:instrText xml:space="preserve"> PAGEREF _Toc378408162 \h </w:instrText>
+          <w:instrText xml:space="preserve"> PAGEREF _Toc382839226 \h </w:instrText>
         </w:r>
         <w:r>
           <w:rPr>
@@ -5218,7 +5162,7 @@
             <w:noProof/>
             <w:webHidden/>
           </w:rPr>
-          <w:t>17</w:t>
+          <w:t>11</w:t>
         </w:r>
         <w:r>
           <w:rPr>
@@ -5243,10 +5187,9 @@
           <w:noProof/>
           <w:sz w:val="22"/>
           <w:szCs w:val="22"/>
-          <w:lang w:val="en-US" w:eastAsia="en-US"/>
-        </w:rPr>
-      </w:pPr>
-      <w:hyperlink w:anchor="_Toc378408163" w:history="1">
+        </w:rPr>
+      </w:pPr>
+      <w:hyperlink w:anchor="_Toc382839227" w:history="1">
         <w:r>
           <w:rPr>
             <w:rStyle w:val="Hyperlink"/>
@@ -5262,7 +5205,6 @@
             <w:noProof/>
             <w:sz w:val="22"/>
             <w:szCs w:val="22"/>
-            <w:lang w:val="en-US" w:eastAsia="en-US"/>
           </w:rPr>
           <w:tab/>
         </w:r>
@@ -5292,7 +5234,7 @@
             <w:noProof/>
             <w:webHidden/>
           </w:rPr>
-          <w:instrText xml:space="preserve"> PAGEREF _Toc378408163 \h </w:instrText>
+          <w:instrText xml:space="preserve"> PAGEREF _Toc382839227 \h </w:instrText>
         </w:r>
         <w:r>
           <w:rPr>
@@ -5312,7 +5254,7 @@
             <w:noProof/>
             <w:webHidden/>
           </w:rPr>
-          <w:t>17</w:t>
+          <w:t>11</w:t>
         </w:r>
         <w:r>
           <w:rPr>
@@ -5334,10 +5276,9 @@
           <w:noProof/>
           <w:sz w:val="22"/>
           <w:szCs w:val="22"/>
-          <w:lang w:val="en-US" w:eastAsia="en-US"/>
-        </w:rPr>
-      </w:pPr>
-      <w:hyperlink w:anchor="_Toc378408164" w:history="1">
+        </w:rPr>
+      </w:pPr>
+      <w:hyperlink w:anchor="_Toc382839228" w:history="1">
         <w:r>
           <w:rPr>
             <w:rStyle w:val="Hyperlink"/>
@@ -5354,7 +5295,6 @@
             <w:noProof/>
             <w:sz w:val="22"/>
             <w:szCs w:val="22"/>
-            <w:lang w:val="en-US" w:eastAsia="en-US"/>
           </w:rPr>
           <w:tab/>
         </w:r>
@@ -5363,7 +5303,7 @@
             <w:rStyle w:val="Hyperlink"/>
             <w:noProof/>
           </w:rPr>
-          <w:t>Teste  Unitário</w:t>
+          <w:t>TesteUnitário</w:t>
         </w:r>
         <w:r>
           <w:rPr>
@@ -5384,7 +5324,7 @@
             <w:noProof/>
             <w:webHidden/>
           </w:rPr>
-          <w:instrText xml:space="preserve"> PAGEREF _Toc378408164 \h </w:instrText>
+          <w:instrText xml:space="preserve"> PAGEREF _Toc382839228 \h </w:instrText>
         </w:r>
         <w:r>
           <w:rPr>
@@ -5404,7 +5344,7 @@
             <w:noProof/>
             <w:webHidden/>
           </w:rPr>
-          <w:t>18</w:t>
+          <w:t>12</w:t>
         </w:r>
         <w:r>
           <w:rPr>
@@ -5429,10 +5369,9 @@
           <w:noProof/>
           <w:sz w:val="22"/>
           <w:szCs w:val="22"/>
-          <w:lang w:val="en-US" w:eastAsia="en-US"/>
-        </w:rPr>
-      </w:pPr>
-      <w:hyperlink w:anchor="_Toc378408165" w:history="1">
+        </w:rPr>
+      </w:pPr>
+      <w:hyperlink w:anchor="_Toc382839229" w:history="1">
         <w:r>
           <w:rPr>
             <w:rStyle w:val="Hyperlink"/>
@@ -5448,7 +5387,6 @@
             <w:noProof/>
             <w:sz w:val="22"/>
             <w:szCs w:val="22"/>
-            <w:lang w:val="en-US" w:eastAsia="en-US"/>
           </w:rPr>
           <w:tab/>
         </w:r>
@@ -5478,7 +5416,7 @@
             <w:noProof/>
             <w:webHidden/>
           </w:rPr>
-          <w:instrText xml:space="preserve"> PAGEREF _Toc378408165 \h </w:instrText>
+          <w:instrText xml:space="preserve"> PAGEREF _Toc382839229 \h </w:instrText>
         </w:r>
         <w:r>
           <w:rPr>
@@ -5498,7 +5436,7 @@
             <w:noProof/>
             <w:webHidden/>
           </w:rPr>
-          <w:t>18</w:t>
+          <w:t>12</w:t>
         </w:r>
         <w:r>
           <w:rPr>
@@ -5523,10 +5461,9 @@
           <w:noProof/>
           <w:sz w:val="22"/>
           <w:szCs w:val="22"/>
-          <w:lang w:val="en-US" w:eastAsia="en-US"/>
-        </w:rPr>
-      </w:pPr>
-      <w:hyperlink w:anchor="_Toc378408166" w:history="1">
+        </w:rPr>
+      </w:pPr>
+      <w:hyperlink w:anchor="_Toc382839230" w:history="1">
         <w:r>
           <w:rPr>
             <w:rStyle w:val="Hyperlink"/>
@@ -5542,7 +5479,6 @@
             <w:noProof/>
             <w:sz w:val="22"/>
             <w:szCs w:val="22"/>
-            <w:lang w:val="en-US" w:eastAsia="en-US"/>
           </w:rPr>
           <w:tab/>
         </w:r>
@@ -5572,7 +5508,7 @@
             <w:noProof/>
             <w:webHidden/>
           </w:rPr>
-          <w:instrText xml:space="preserve"> PAGEREF _Toc378408166 \h </w:instrText>
+          <w:instrText xml:space="preserve"> PAGEREF _Toc382839230 \h </w:instrText>
         </w:r>
         <w:r>
           <w:rPr>
@@ -5592,7 +5528,7 @@
             <w:noProof/>
             <w:webHidden/>
           </w:rPr>
-          <w:t>18</w:t>
+          <w:t>12</w:t>
         </w:r>
         <w:r>
           <w:rPr>
@@ -5617,10 +5553,9 @@
           <w:noProof/>
           <w:sz w:val="22"/>
           <w:szCs w:val="22"/>
-          <w:lang w:val="en-US" w:eastAsia="en-US"/>
-        </w:rPr>
-      </w:pPr>
-      <w:hyperlink w:anchor="_Toc378408167" w:history="1">
+        </w:rPr>
+      </w:pPr>
+      <w:hyperlink w:anchor="_Toc382839231" w:history="1">
         <w:r>
           <w:rPr>
             <w:rStyle w:val="Hyperlink"/>
@@ -5636,7 +5571,6 @@
             <w:noProof/>
             <w:sz w:val="22"/>
             <w:szCs w:val="22"/>
-            <w:lang w:val="en-US" w:eastAsia="en-US"/>
           </w:rPr>
           <w:tab/>
         </w:r>
@@ -5666,7 +5600,7 @@
             <w:noProof/>
             <w:webHidden/>
           </w:rPr>
-          <w:instrText xml:space="preserve"> PAGEREF _Toc378408167 \h </w:instrText>
+          <w:instrText xml:space="preserve"> PAGEREF _Toc382839231 \h </w:instrText>
         </w:r>
         <w:r>
           <w:rPr>
@@ -5686,7 +5620,7 @@
             <w:noProof/>
             <w:webHidden/>
           </w:rPr>
-          <w:t>18</w:t>
+          <w:t>12</w:t>
         </w:r>
         <w:r>
           <w:rPr>
@@ -5708,10 +5642,9 @@
           <w:noProof/>
           <w:sz w:val="22"/>
           <w:szCs w:val="22"/>
-          <w:lang w:val="en-US" w:eastAsia="en-US"/>
-        </w:rPr>
-      </w:pPr>
-      <w:hyperlink w:anchor="_Toc378408168" w:history="1">
+        </w:rPr>
+      </w:pPr>
+      <w:hyperlink w:anchor="_Toc382839232" w:history="1">
         <w:r>
           <w:rPr>
             <w:rStyle w:val="Hyperlink"/>
@@ -5728,7 +5661,6 @@
             <w:noProof/>
             <w:sz w:val="22"/>
             <w:szCs w:val="22"/>
-            <w:lang w:val="en-US" w:eastAsia="en-US"/>
           </w:rPr>
           <w:tab/>
         </w:r>
@@ -5758,7 +5690,7 @@
             <w:noProof/>
             <w:webHidden/>
           </w:rPr>
-          <w:instrText xml:space="preserve"> PAGEREF _Toc378408168 \h </w:instrText>
+          <w:instrText xml:space="preserve"> PAGEREF _Toc382839232 \h </w:instrText>
         </w:r>
         <w:r>
           <w:rPr>
@@ -5778,7 +5710,7 @@
             <w:noProof/>
             <w:webHidden/>
           </w:rPr>
-          <w:t>19</w:t>
+          <w:t>13</w:t>
         </w:r>
         <w:r>
           <w:rPr>
@@ -5800,10 +5732,9 @@
           <w:noProof/>
           <w:sz w:val="22"/>
           <w:szCs w:val="22"/>
-          <w:lang w:val="en-US" w:eastAsia="en-US"/>
-        </w:rPr>
-      </w:pPr>
-      <w:hyperlink w:anchor="_Toc378408169" w:history="1">
+        </w:rPr>
+      </w:pPr>
+      <w:hyperlink w:anchor="_Toc382839233" w:history="1">
         <w:r>
           <w:rPr>
             <w:rStyle w:val="Hyperlink"/>
@@ -5820,7 +5751,6 @@
             <w:noProof/>
             <w:sz w:val="22"/>
             <w:szCs w:val="22"/>
-            <w:lang w:val="en-US" w:eastAsia="en-US"/>
           </w:rPr>
           <w:tab/>
         </w:r>
@@ -5850,7 +5780,7 @@
             <w:noProof/>
             <w:webHidden/>
           </w:rPr>
-          <w:instrText xml:space="preserve"> PAGEREF _Toc378408169 \h </w:instrText>
+          <w:instrText xml:space="preserve"> PAGEREF _Toc382839233 \h </w:instrText>
         </w:r>
         <w:r>
           <w:rPr>
@@ -5870,7 +5800,7 @@
             <w:noProof/>
             <w:webHidden/>
           </w:rPr>
-          <w:t>20</w:t>
+          <w:t>14</w:t>
         </w:r>
         <w:r>
           <w:rPr>
@@ -5892,10 +5822,9 @@
           <w:noProof/>
           <w:sz w:val="22"/>
           <w:szCs w:val="22"/>
-          <w:lang w:val="en-US" w:eastAsia="en-US"/>
-        </w:rPr>
-      </w:pPr>
-      <w:hyperlink w:anchor="_Toc378408170" w:history="1">
+        </w:rPr>
+      </w:pPr>
+      <w:hyperlink w:anchor="_Toc382839234" w:history="1">
         <w:r>
           <w:rPr>
             <w:rStyle w:val="Hyperlink"/>
@@ -5912,7 +5841,6 @@
             <w:noProof/>
             <w:sz w:val="22"/>
             <w:szCs w:val="22"/>
-            <w:lang w:val="en-US" w:eastAsia="en-US"/>
           </w:rPr>
           <w:tab/>
         </w:r>
@@ -5942,7 +5870,7 @@
             <w:noProof/>
             <w:webHidden/>
           </w:rPr>
-          <w:instrText xml:space="preserve"> PAGEREF _Toc378408170 \h </w:instrText>
+          <w:instrText xml:space="preserve"> PAGEREF _Toc382839234 \h </w:instrText>
         </w:r>
         <w:r>
           <w:rPr>
@@ -5962,7 +5890,7 @@
             <w:noProof/>
             <w:webHidden/>
           </w:rPr>
-          <w:t>21</w:t>
+          <w:t>15</w:t>
         </w:r>
         <w:r>
           <w:rPr>
@@ -6089,7 +6017,7 @@
       <w:bookmarkStart w:id="6" w:name="_Toc193166270"/>
       <w:bookmarkStart w:id="7" w:name="_Toc269327100"/>
       <w:bookmarkStart w:id="8" w:name="_Toc269327223"/>
-      <w:bookmarkStart w:id="9" w:name="_Toc378408135"/>
+      <w:bookmarkStart w:id="9" w:name="_Toc382839199"/>
       <w:r>
         <w:lastRenderedPageBreak/>
         <w:t>I</w:t>
@@ -6116,7 +6044,7 @@
         <w:pStyle w:val="Ttulo2"/>
       </w:pPr>
       <w:bookmarkStart w:id="10" w:name="_Toc269829179"/>
-      <w:bookmarkStart w:id="11" w:name="_Toc378408136"/>
+      <w:bookmarkStart w:id="11" w:name="_Toc382839200"/>
       <w:r>
         <w:t>Contexto e Problematização</w:t>
       </w:r>
@@ -6183,7 +6111,7 @@
         <w:pStyle w:val="Ttulo2"/>
       </w:pPr>
       <w:bookmarkStart w:id="13" w:name="_Toc269829180"/>
-      <w:bookmarkStart w:id="14" w:name="_Toc378408137"/>
+      <w:bookmarkStart w:id="14" w:name="_Toc382839201"/>
       <w:r>
         <w:t>Objetivos</w:t>
       </w:r>
@@ -6266,7 +6194,7 @@
       <w:pPr>
         <w:pStyle w:val="Ttulo3"/>
       </w:pPr>
-      <w:bookmarkStart w:id="15" w:name="_Toc378408138"/>
+      <w:bookmarkStart w:id="15" w:name="_Toc382839202"/>
       <w:r>
         <w:t>Objetivo Geral</w:t>
       </w:r>
@@ -6301,7 +6229,7 @@
       <w:pPr>
         <w:pStyle w:val="Ttulo3"/>
       </w:pPr>
-      <w:bookmarkStart w:id="16" w:name="_Toc378408139"/>
+      <w:bookmarkStart w:id="16" w:name="_Toc382839203"/>
       <w:r>
         <w:t>Objetivos Específicos</w:t>
       </w:r>
@@ -6323,7 +6251,7 @@
         <w:rPr>
           <w:color w:val="000000" w:themeColor="text1"/>
         </w:rPr>
-        <w:t>Agendar exames de pacientes via website</w:t>
+        <w:t>Cadastrar pacientes para acompanhamento de exames on-line</w:t>
       </w:r>
     </w:p>
     <w:p>
@@ -6342,7 +6270,7 @@
         <w:rPr>
           <w:color w:val="000000" w:themeColor="text1"/>
         </w:rPr>
-        <w:t>Cadastrar pacientes para acompanhamento de exames on-line</w:t>
+        <w:t>Documentar histórico dos pacientes na clínica</w:t>
       </w:r>
     </w:p>
     <w:p>
@@ -6361,7 +6289,7 @@
         <w:rPr>
           <w:color w:val="000000" w:themeColor="text1"/>
         </w:rPr>
-        <w:t>Documentar histórico dos pacientes na clínica</w:t>
+        <w:t>Gerar prontuário digital para o paciente</w:t>
       </w:r>
     </w:p>
     <w:p>
@@ -6380,25 +6308,6 @@
         <w:rPr>
           <w:color w:val="000000" w:themeColor="text1"/>
         </w:rPr>
-        <w:t>Gerar prontuário digital para o paciente</w:t>
-      </w:r>
-    </w:p>
-    <w:p>
-      <w:pPr>
-        <w:pStyle w:val="PargrafodaLista"/>
-        <w:numPr>
-          <w:ilvl w:val="0"/>
-          <w:numId w:val="18"/>
-        </w:numPr>
-        <w:spacing w:line="276" w:lineRule="auto"/>
-        <w:rPr>
-          <w:color w:val="000000" w:themeColor="text1"/>
-        </w:rPr>
-      </w:pPr>
-      <w:r>
-        <w:rPr>
-          <w:color w:val="000000" w:themeColor="text1"/>
-        </w:rPr>
         <w:t>Gerar relatórios diários, semanais ou mensais do fluxo de exames</w:t>
       </w:r>
     </w:p>
@@ -6408,7 +6317,7 @@
       <w:pPr>
         <w:pStyle w:val="Ttulo1"/>
       </w:pPr>
-      <w:bookmarkStart w:id="17" w:name="_Toc378408140"/>
+      <w:bookmarkStart w:id="17" w:name="_Toc382839204"/>
       <w:r>
         <w:lastRenderedPageBreak/>
         <w:t>Visão do Sistema</w:t>
@@ -6426,8 +6335,8 @@
       <w:bookmarkStart w:id="19" w:name="_Toc452813581"/>
       <w:bookmarkStart w:id="20" w:name="_Toc447960005"/>
       <w:bookmarkStart w:id="21" w:name="_Toc18208268"/>
-      <w:bookmarkStart w:id="22" w:name="_Toc378408141"/>
-      <w:bookmarkStart w:id="23" w:name="_Toc436203381"/>
+      <w:bookmarkStart w:id="22" w:name="_Toc436203381"/>
+      <w:bookmarkStart w:id="23" w:name="_Toc382839205"/>
       <w:r>
         <w:rPr>
           <w:lang w:val="fr-FR"/>
@@ -6438,7 +6347,7 @@
       <w:bookmarkEnd w:id="19"/>
       <w:bookmarkEnd w:id="20"/>
       <w:bookmarkEnd w:id="21"/>
-      <w:bookmarkEnd w:id="22"/>
+      <w:bookmarkEnd w:id="23"/>
     </w:p>
     <w:p>
       <w:pPr>
@@ -6448,7 +6357,7 @@
       <w:bookmarkStart w:id="24" w:name="_Toc512930910"/>
       <w:bookmarkStart w:id="25" w:name="_Toc452813583"/>
       <w:bookmarkStart w:id="26" w:name="_Toc18208269"/>
-      <w:bookmarkStart w:id="27" w:name="_Toc378408142"/>
+      <w:bookmarkStart w:id="27" w:name="_Toc382839206"/>
       <w:r>
         <w:t>Resumo dos Envolvidos</w:t>
       </w:r>
@@ -7249,7 +7158,7 @@
           <w:lang w:val="fr-FR"/>
         </w:rPr>
       </w:pPr>
-      <w:bookmarkStart w:id="31" w:name="_Toc378408143"/>
+      <w:bookmarkStart w:id="31" w:name="_Toc382839207"/>
       <w:r>
         <w:rPr>
           <w:lang w:val="fr-FR"/>
@@ -7628,32 +7537,6 @@
                 <w:szCs w:val="20"/>
                 <w:lang w:eastAsia="en-US"/>
               </w:rPr>
-              <w:t>-Aprovar o agendamento de consultas on-line</w:t>
-            </w:r>
-          </w:p>
-          <w:p>
-            <w:pPr>
-              <w:pStyle w:val="Corpodetexto"/>
-              <w:rPr>
-                <w:i/>
-                <w:iCs/>
-                <w:snapToGrid w:val="0"/>
-                <w:color w:val="000000" w:themeColor="text1"/>
-                <w:sz w:val="20"/>
-                <w:szCs w:val="20"/>
-                <w:lang w:eastAsia="en-US"/>
-              </w:rPr>
-            </w:pPr>
-            <w:r>
-              <w:rPr>
-                <w:i/>
-                <w:iCs/>
-                <w:snapToGrid w:val="0"/>
-                <w:color w:val="000000" w:themeColor="text1"/>
-                <w:sz w:val="20"/>
-                <w:szCs w:val="20"/>
-                <w:lang w:eastAsia="en-US"/>
-              </w:rPr>
               <w:t xml:space="preserve">-Gerar </w:t>
             </w:r>
             <w:r>
@@ -7741,7 +7624,16 @@
               <w:pStyle w:val="InfoBlue0"/>
             </w:pPr>
             <w:r>
-              <w:t>Agendamento online de consultas e verificação do andamento do exame</w:t>
+              <w:t>V</w:t>
+            </w:r>
+            <w:r>
+              <w:t xml:space="preserve">erificação do andamento </w:t>
+            </w:r>
+            <w:r>
+              <w:t>e resultado do</w:t>
+            </w:r>
+            <w:r>
+              <w:t xml:space="preserve"> exame</w:t>
             </w:r>
           </w:p>
         </w:tc>
@@ -7757,10 +7649,28 @@
           </w:tcPr>
           <w:p>
             <w:pPr>
-              <w:pStyle w:val="InfoBlue0"/>
+              <w:pStyle w:val="Corpodetexto"/>
+              <w:rPr>
+                <w:i/>
+                <w:iCs/>
+                <w:snapToGrid w:val="0"/>
+                <w:color w:val="000000" w:themeColor="text1"/>
+                <w:sz w:val="20"/>
+                <w:szCs w:val="20"/>
+                <w:lang w:eastAsia="en-US"/>
+              </w:rPr>
             </w:pPr>
             <w:r>
-              <w:t>-Agendar consultas on-line</w:t>
+              <w:rPr>
+                <w:i/>
+                <w:iCs/>
+                <w:snapToGrid w:val="0"/>
+                <w:color w:val="000000" w:themeColor="text1"/>
+                <w:sz w:val="20"/>
+                <w:szCs w:val="20"/>
+                <w:lang w:eastAsia="en-US"/>
+              </w:rPr>
+              <w:t>-Verificar o status do exame realizado</w:t>
             </w:r>
           </w:p>
           <w:p>
@@ -7780,7 +7690,31 @@
                 <w:szCs w:val="20"/>
                 <w:lang w:eastAsia="en-US"/>
               </w:rPr>
-              <w:t>-Verificar o status do exame realizado</w:t>
+              <w:t xml:space="preserve">-Verificar </w:t>
+            </w:r>
+            <w:r>
+              <w:rPr>
+                <w:i/>
+                <w:iCs/>
+                <w:snapToGrid w:val="0"/>
+                <w:color w:val="000000" w:themeColor="text1"/>
+                <w:sz w:val="20"/>
+                <w:szCs w:val="20"/>
+                <w:lang w:eastAsia="en-US"/>
+              </w:rPr>
+              <w:t xml:space="preserve">resultado do exame </w:t>
+            </w:r>
+            <w:r>
+              <w:rPr>
+                <w:i/>
+                <w:iCs/>
+                <w:snapToGrid w:val="0"/>
+                <w:color w:val="000000" w:themeColor="text1"/>
+                <w:sz w:val="20"/>
+                <w:szCs w:val="20"/>
+                <w:lang w:eastAsia="en-US"/>
+              </w:rPr>
+              <w:t>realizado</w:t>
             </w:r>
           </w:p>
         </w:tc>
@@ -7803,7 +7737,7 @@
       <w:bookmarkStart w:id="37" w:name="_Toc346297773"/>
       <w:bookmarkStart w:id="38" w:name="_Toc342757864"/>
       <w:bookmarkStart w:id="39" w:name="_Toc18208271"/>
-      <w:bookmarkStart w:id="40" w:name="_Toc378408144"/>
+      <w:bookmarkStart w:id="40" w:name="_Toc382839208"/>
       <w:r>
         <w:t>Ambiente do Usuário</w:t>
       </w:r>
@@ -7837,12 +7771,19 @@
       </w:pPr>
     </w:p>
     <w:p/>
-    <w:p/>
-    <w:p>
-      <w:pPr>
-        <w:rPr>
-          <w:color w:val="0000FF"/>
-        </w:rPr>
+    <w:p>
+      <w:pPr>
+        <w:pStyle w:val="Corpodetexto"/>
+      </w:pPr>
+    </w:p>
+    <w:p>
+      <w:pPr>
+        <w:pStyle w:val="Corpodetexto"/>
+      </w:pPr>
+    </w:p>
+    <w:p>
+      <w:pPr>
+        <w:pStyle w:val="Corpodetexto"/>
       </w:pPr>
     </w:p>
     <w:p>
@@ -7857,7 +7798,7 @@
       <w:bookmarkStart w:id="41" w:name="_Toc512930914"/>
       <w:bookmarkStart w:id="42" w:name="_Toc452813589"/>
       <w:bookmarkStart w:id="43" w:name="_Toc18208273"/>
-      <w:bookmarkStart w:id="44" w:name="_Toc378408145"/>
+      <w:bookmarkStart w:id="44" w:name="_Toc382839209"/>
       <w:r>
         <w:lastRenderedPageBreak/>
         <w:t xml:space="preserve">Alternativas e </w:t>
@@ -7869,7 +7810,6 @@
       <w:bookmarkEnd w:id="41"/>
       <w:bookmarkEnd w:id="42"/>
       <w:bookmarkEnd w:id="43"/>
-      <w:bookmarkEnd w:id="44"/>
       <w:commentRangeEnd w:id="45"/>
       <w:r>
         <w:rPr>
@@ -7880,6 +7820,9 @@
         </w:rPr>
         <w:commentReference w:id="45"/>
       </w:r>
+      <w:bookmarkStart w:id="46" w:name="_GoBack"/>
+      <w:bookmarkEnd w:id="44"/>
+      <w:bookmarkEnd w:id="46"/>
     </w:p>
     <w:p>
       <w:pPr>
@@ -7937,12 +7880,12 @@
       <w:pPr>
         <w:pStyle w:val="Ttulo2"/>
       </w:pPr>
-      <w:bookmarkStart w:id="46" w:name="_Toc512930915"/>
-      <w:bookmarkStart w:id="47" w:name="_Toc452813590"/>
-      <w:bookmarkStart w:id="48" w:name="_Toc436203387"/>
-      <w:bookmarkStart w:id="49" w:name="_Toc18208274"/>
-      <w:bookmarkStart w:id="50" w:name="_Toc378408146"/>
-      <w:bookmarkEnd w:id="23"/>
+      <w:bookmarkStart w:id="47" w:name="_Toc512930915"/>
+      <w:bookmarkStart w:id="48" w:name="_Toc452813590"/>
+      <w:bookmarkStart w:id="49" w:name="_Toc436203387"/>
+      <w:bookmarkStart w:id="50" w:name="_Toc18208274"/>
+      <w:bookmarkStart w:id="51" w:name="_Toc382839210"/>
+      <w:bookmarkEnd w:id="22"/>
       <w:r>
         <w:t xml:space="preserve">Visão </w:t>
       </w:r>
@@ -7952,35 +7895,34 @@
       <w:r>
         <w:t xml:space="preserve"> do Produto</w:t>
       </w:r>
-      <w:bookmarkEnd w:id="46"/>
       <w:bookmarkEnd w:id="47"/>
       <w:bookmarkEnd w:id="48"/>
       <w:bookmarkEnd w:id="49"/>
       <w:bookmarkEnd w:id="50"/>
+      <w:bookmarkEnd w:id="51"/>
     </w:p>
     <w:p>
       <w:pPr>
         <w:pStyle w:val="Ttulo3"/>
       </w:pPr>
-      <w:bookmarkStart w:id="51" w:name="_Toc512930916"/>
-      <w:bookmarkStart w:id="52" w:name="_Toc452813591"/>
-      <w:bookmarkStart w:id="53" w:name="_Toc436203388"/>
-      <w:bookmarkStart w:id="54" w:name="_Toc425054391"/>
-      <w:bookmarkStart w:id="55" w:name="_Toc422186484"/>
-      <w:bookmarkStart w:id="56" w:name="_Toc346297778"/>
-      <w:bookmarkStart w:id="57" w:name="_Toc342757867"/>
-      <w:bookmarkStart w:id="58" w:name="_Toc339784266"/>
-      <w:bookmarkStart w:id="59" w:name="_Toc339783677"/>
-      <w:bookmarkStart w:id="60" w:name="_Toc323533353"/>
-      <w:bookmarkStart w:id="61" w:name="_Toc320279476"/>
-      <w:bookmarkStart w:id="62" w:name="_Toc320274603"/>
-      <w:bookmarkStart w:id="63" w:name="_Toc318088998"/>
-      <w:bookmarkStart w:id="64" w:name="_Toc18208275"/>
-      <w:bookmarkStart w:id="65" w:name="_Toc378408147"/>
+      <w:bookmarkStart w:id="52" w:name="_Toc512930916"/>
+      <w:bookmarkStart w:id="53" w:name="_Toc452813591"/>
+      <w:bookmarkStart w:id="54" w:name="_Toc436203388"/>
+      <w:bookmarkStart w:id="55" w:name="_Toc425054391"/>
+      <w:bookmarkStart w:id="56" w:name="_Toc422186484"/>
+      <w:bookmarkStart w:id="57" w:name="_Toc346297778"/>
+      <w:bookmarkStart w:id="58" w:name="_Toc342757867"/>
+      <w:bookmarkStart w:id="59" w:name="_Toc339784266"/>
+      <w:bookmarkStart w:id="60" w:name="_Toc339783677"/>
+      <w:bookmarkStart w:id="61" w:name="_Toc323533353"/>
+      <w:bookmarkStart w:id="62" w:name="_Toc320279476"/>
+      <w:bookmarkStart w:id="63" w:name="_Toc320274603"/>
+      <w:bookmarkStart w:id="64" w:name="_Toc318088998"/>
+      <w:bookmarkStart w:id="65" w:name="_Toc18208275"/>
+      <w:bookmarkStart w:id="66" w:name="_Toc382839211"/>
       <w:r>
         <w:t>Perspectiva do Produto</w:t>
       </w:r>
-      <w:bookmarkEnd w:id="51"/>
       <w:bookmarkEnd w:id="52"/>
       <w:bookmarkEnd w:id="53"/>
       <w:bookmarkEnd w:id="54"/>
@@ -7995,6 +7937,7 @@
       <w:bookmarkEnd w:id="63"/>
       <w:bookmarkEnd w:id="64"/>
       <w:bookmarkEnd w:id="65"/>
+      <w:bookmarkEnd w:id="66"/>
     </w:p>
     <w:p>
       <w:pPr>
@@ -8017,19 +7960,17 @@
       <w:r>
         <w:t xml:space="preserve">a opção de </w:t>
       </w:r>
-      <w:commentRangeStart w:id="66"/>
-      <w:r>
-        <w:t xml:space="preserve">agendamento de alguns exames </w:t>
-      </w:r>
-      <w:commentRangeEnd w:id="66"/>
-      <w:r>
-        <w:rPr>
-          <w:rStyle w:val="Refdecomentrio"/>
-        </w:rPr>
-        <w:commentReference w:id="66"/>
-      </w:r>
-      <w:r>
-        <w:t>clínicos disponíveis para os clientes</w:t>
+      <w:r>
+        <w:t>acompanhamento de</w:t>
+      </w:r>
+      <w:r>
+        <w:t xml:space="preserve"> exames </w:t>
+      </w:r>
+      <w:r>
+        <w:t>realizados</w:t>
+      </w:r>
+      <w:r>
+        <w:t xml:space="preserve"> e status dos mesmos para os clientes</w:t>
       </w:r>
       <w:r>
         <w:t>.</w:t>
@@ -8061,7 +8002,7 @@
       <w:bookmarkStart w:id="78" w:name="_Toc320274637"/>
       <w:bookmarkStart w:id="79" w:name="_Toc318089002"/>
       <w:bookmarkStart w:id="80" w:name="_Toc18208276"/>
-      <w:bookmarkStart w:id="81" w:name="_Toc378408148"/>
+      <w:bookmarkStart w:id="81" w:name="_Toc382839212"/>
       <w:r>
         <w:t>Suposições e Dependências</w:t>
       </w:r>
@@ -8133,7 +8074,7 @@
       <w:bookmarkStart w:id="83" w:name="_Toc452813596"/>
       <w:bookmarkStart w:id="84" w:name="_Toc436203402"/>
       <w:bookmarkStart w:id="85" w:name="_Toc18208277"/>
-      <w:bookmarkStart w:id="86" w:name="_Toc378408149"/>
+      <w:bookmarkStart w:id="86" w:name="_Toc382839213"/>
       <w:r>
         <w:lastRenderedPageBreak/>
         <w:t>Requisitos</w:t>
@@ -8646,19 +8587,8 @@
               <w:jc w:val="left"/>
             </w:pPr>
             <w:r>
-              <w:t>C</w:t>
+              <w:t>Cadastrar gestor para acesso ao sistema.</w:t>
             </w:r>
-            <w:r>
-              <w:t>adastr</w:t>
-            </w:r>
-            <w:r>
-              <w:t>ar</w:t>
-            </w:r>
-            <w:r>
-              <w:t xml:space="preserve"> gestor para acesso ao sistema.</w:t>
-            </w:r>
-            <w:bookmarkStart w:id="87" w:name="_GoBack"/>
-            <w:bookmarkEnd w:id="87"/>
           </w:p>
         </w:tc>
         <w:tc>
@@ -8701,11 +8631,11 @@
       <w:pPr>
         <w:pStyle w:val="Ttulo2"/>
       </w:pPr>
-      <w:bookmarkStart w:id="88" w:name="_Toc512930919"/>
-      <w:bookmarkStart w:id="89" w:name="_Toc452813602"/>
-      <w:bookmarkStart w:id="90" w:name="_Toc436203408"/>
-      <w:bookmarkStart w:id="91" w:name="_Toc18208278"/>
-      <w:bookmarkStart w:id="92" w:name="_Toc378408150"/>
+      <w:bookmarkStart w:id="87" w:name="_Toc512930919"/>
+      <w:bookmarkStart w:id="88" w:name="_Toc452813602"/>
+      <w:bookmarkStart w:id="89" w:name="_Toc436203408"/>
+      <w:bookmarkStart w:id="90" w:name="_Toc18208278"/>
+      <w:bookmarkStart w:id="91" w:name="_Toc382839214"/>
       <w:r>
         <w:t xml:space="preserve">Requisitos </w:t>
       </w:r>
@@ -8715,11 +8645,11 @@
       <w:r>
         <w:t>do Produto</w:t>
       </w:r>
+      <w:bookmarkEnd w:id="87"/>
       <w:bookmarkEnd w:id="88"/>
       <w:bookmarkEnd w:id="89"/>
       <w:bookmarkEnd w:id="90"/>
       <w:bookmarkEnd w:id="91"/>
-      <w:bookmarkEnd w:id="92"/>
     </w:p>
     <w:p>
       <w:pPr>
@@ -8943,7 +8873,7 @@
       <w:pPr>
         <w:pStyle w:val="Ttulo1"/>
       </w:pPr>
-      <w:bookmarkStart w:id="93" w:name="_Toc378408151"/>
+      <w:bookmarkStart w:id="92" w:name="_Toc382839215"/>
       <w:r>
         <w:lastRenderedPageBreak/>
         <w:t>Análise dos</w:t>
@@ -8951,23 +8881,22 @@
       <w:r>
         <w:t xml:space="preserve"> Requisitos</w:t>
       </w:r>
-      <w:bookmarkEnd w:id="93"/>
+      <w:bookmarkEnd w:id="92"/>
     </w:p>
     <w:p/>
     <w:p>
       <w:pPr>
         <w:pStyle w:val="Ttulo2"/>
       </w:pPr>
-      <w:bookmarkStart w:id="94" w:name="_Toc378408152"/>
+      <w:bookmarkStart w:id="93" w:name="_Toc382839216"/>
       <w:r>
         <w:t xml:space="preserve">Diagrama de Casos de </w:t>
       </w:r>
-      <w:commentRangeStart w:id="95"/>
+      <w:commentRangeStart w:id="94"/>
       <w:r>
         <w:t>Uso</w:t>
       </w:r>
-      <w:bookmarkEnd w:id="94"/>
-      <w:commentRangeEnd w:id="95"/>
+      <w:commentRangeEnd w:id="94"/>
       <w:r>
         <w:rPr>
           <w:rStyle w:val="Refdecomentrio"/>
@@ -8975,8 +8904,9 @@
           <w:b w:val="0"/>
           <w:bCs w:val="0"/>
         </w:rPr>
-        <w:commentReference w:id="95"/>
-      </w:r>
+        <w:commentReference w:id="94"/>
+      </w:r>
+      <w:bookmarkEnd w:id="93"/>
     </w:p>
     <w:p>
       <w:pPr>
@@ -9040,46 +8970,46 @@
       <w:pPr>
         <w:pStyle w:val="Ttulo2"/>
       </w:pPr>
-      <w:bookmarkStart w:id="96" w:name="_Toc378408153"/>
+      <w:bookmarkStart w:id="95" w:name="_Toc382839217"/>
       <w:r>
         <w:t>Descrição dos Atores</w:t>
       </w:r>
+      <w:bookmarkEnd w:id="95"/>
+    </w:p>
+    <w:p/>
+    <w:p>
+      <w:pPr>
+        <w:pStyle w:val="Legenda"/>
+      </w:pPr>
+      <w:bookmarkStart w:id="96" w:name="_Toc378408132"/>
+      <w:r>
+        <w:t xml:space="preserve">Tabela </w:t>
+      </w:r>
+      <w:r>
+        <w:fldChar w:fldCharType="begin"/>
+      </w:r>
+      <w:r>
+        <w:instrText xml:space="preserve"> SEQ Tabela \* ARABIC </w:instrText>
+      </w:r>
+      <w:r>
+        <w:fldChar w:fldCharType="separate"/>
+      </w:r>
+      <w:r>
+        <w:rPr>
+          <w:noProof/>
+        </w:rPr>
+        <w:t>1</w:t>
+      </w:r>
+      <w:r>
+        <w:rPr>
+          <w:noProof/>
+        </w:rPr>
+        <w:fldChar w:fldCharType="end"/>
+      </w:r>
+      <w:r>
+        <w:t>Atroes presentes no sistema</w:t>
+      </w:r>
       <w:bookmarkEnd w:id="96"/>
-    </w:p>
-    <w:p/>
-    <w:p>
-      <w:pPr>
-        <w:pStyle w:val="Legenda"/>
-      </w:pPr>
-      <w:bookmarkStart w:id="97" w:name="_Toc378408132"/>
-      <w:r>
-        <w:t xml:space="preserve">Tabela </w:t>
-      </w:r>
-      <w:r>
-        <w:fldChar w:fldCharType="begin"/>
-      </w:r>
-      <w:r>
-        <w:instrText xml:space="preserve"> SEQ Tabela \* ARABIC </w:instrText>
-      </w:r>
-      <w:r>
-        <w:fldChar w:fldCharType="separate"/>
-      </w:r>
-      <w:r>
-        <w:rPr>
-          <w:noProof/>
-        </w:rPr>
-        <w:t>1</w:t>
-      </w:r>
-      <w:r>
-        <w:rPr>
-          <w:noProof/>
-        </w:rPr>
-        <w:fldChar w:fldCharType="end"/>
-      </w:r>
-      <w:r>
-        <w:t>Atroes presentes no sistema</w:t>
-      </w:r>
-      <w:bookmarkEnd w:id="97"/>
     </w:p>
     <w:tbl>
       <w:tblPr>
@@ -9203,7 +9133,7 @@
       <w:pPr>
         <w:pStyle w:val="Ttulo2"/>
       </w:pPr>
-      <w:bookmarkStart w:id="98" w:name="_Toc378408154"/>
+      <w:bookmarkStart w:id="97" w:name="_Toc382839218"/>
       <w:r>
         <w:t xml:space="preserve">Descrição dos </w:t>
       </w:r>
@@ -9213,7 +9143,7 @@
       <w:r>
         <w:t>so</w:t>
       </w:r>
-      <w:bookmarkEnd w:id="98"/>
+      <w:bookmarkEnd w:id="97"/>
     </w:p>
     <w:p>
       <w:pPr>
@@ -9249,7 +9179,6 @@
           <w:id w:val="1826236"/>
           <w:citation/>
         </w:sdtPr>
-        <w:sdtEndPr/>
         <w:sdtContent>
           <w:r>
             <w:rPr>
@@ -9296,7 +9225,7 @@
       <w:pPr>
         <w:pStyle w:val="Legenda"/>
       </w:pPr>
-      <w:bookmarkStart w:id="99" w:name="_Toc378408133"/>
+      <w:bookmarkStart w:id="98" w:name="_Toc378408133"/>
       <w:r>
         <w:t xml:space="preserve">Tabela </w:t>
       </w:r>
@@ -9330,7 +9259,7 @@
       <w:r>
         <w:t xml:space="preserve"> dos casos de uso</w:t>
       </w:r>
-      <w:bookmarkEnd w:id="99"/>
+      <w:bookmarkEnd w:id="98"/>
     </w:p>
     <w:tbl>
       <w:tblPr>
@@ -9695,12 +9624,12 @@
       <w:pPr>
         <w:pStyle w:val="Ttulo2"/>
       </w:pPr>
-      <w:bookmarkStart w:id="100" w:name="_Toc378408155"/>
+      <w:bookmarkStart w:id="99" w:name="_Toc382839219"/>
       <w:r>
         <w:lastRenderedPageBreak/>
         <w:t>Delimitando o Escopo do Sistema</w:t>
       </w:r>
-      <w:bookmarkEnd w:id="100"/>
+      <w:bookmarkEnd w:id="99"/>
     </w:p>
     <w:p>
       <w:pPr>
@@ -9879,7 +9808,7 @@
       <w:pPr>
         <w:pStyle w:val="Legenda"/>
       </w:pPr>
-      <w:bookmarkStart w:id="101" w:name="_Toc378408134"/>
+      <w:bookmarkStart w:id="100" w:name="_Toc378408134"/>
       <w:r>
         <w:t xml:space="preserve">Tabela </w:t>
       </w:r>
@@ -9907,7 +9836,7 @@
       <w:r>
         <w:t xml:space="preserve"> Escopo do Sistema</w:t>
       </w:r>
-      <w:bookmarkEnd w:id="101"/>
+      <w:bookmarkEnd w:id="100"/>
     </w:p>
     <w:tbl>
       <w:tblPr>
@@ -10023,7 +9952,7 @@
         <w:pStyle w:val="Ttulo1"/>
         <w:pageBreakBefore/>
       </w:pPr>
-      <w:bookmarkStart w:id="102" w:name="_Toc378408156"/>
+      <w:bookmarkStart w:id="101" w:name="_Toc382839220"/>
       <w:r>
         <w:lastRenderedPageBreak/>
         <w:t>P</w:t>
@@ -10031,15 +9960,46 @@
       <w:r>
         <w:t>rojeto do Software</w:t>
       </w:r>
+      <w:bookmarkEnd w:id="101"/>
+    </w:p>
+    <w:p>
+      <w:pPr>
+        <w:pStyle w:val="Ttulo2"/>
+      </w:pPr>
+      <w:bookmarkStart w:id="102" w:name="_Toc382839221"/>
+      <w:r>
+        <w:t>Diagrama de Comunicação</w:t>
+      </w:r>
       <w:bookmarkEnd w:id="102"/>
     </w:p>
     <w:p>
       <w:pPr>
-        <w:pStyle w:val="Ttulo2"/>
-      </w:pPr>
-      <w:bookmarkStart w:id="103" w:name="_Toc378408157"/>
-      <w:r>
-        <w:t>Diagrama de Comunicação</w:t>
+        <w:rPr>
+          <w:color w:val="0000FF"/>
+        </w:rPr>
+      </w:pPr>
+      <w:r>
+        <w:rPr>
+          <w:color w:val="0000FF"/>
+        </w:rPr>
+        <w:t xml:space="preserve">Na primeira fase de nossa implementação foram construídos diagramas de comunicação para cada caso de uso presente no sistema. </w:t>
+      </w:r>
+    </w:p>
+    <w:p>
+      <w:pPr>
+        <w:pStyle w:val="Ttulo3"/>
+      </w:pPr>
+      <w:bookmarkStart w:id="103" w:name="_Toc382839222"/>
+      <w:r>
+        <w:t>Diagrama de comunicação: Caso de Uso &lt;</w:t>
+      </w:r>
+      <w:proofErr w:type="spellStart"/>
+      <w:r>
+        <w:t>xxxxxx</w:t>
+      </w:r>
+      <w:proofErr w:type="spellEnd"/>
+      <w:r>
+        <w:t>&gt;</w:t>
       </w:r>
       <w:bookmarkEnd w:id="103"/>
     </w:p>
@@ -10053,20 +10013,21 @@
         <w:rPr>
           <w:color w:val="0000FF"/>
         </w:rPr>
-        <w:t xml:space="preserve">Na primeira fase de nossa implementação foram construídos diagramas de comunicação para cada caso de uso presente no sistema. </w:t>
-      </w:r>
-    </w:p>
+        <w:t>&lt;Represente aqui o diagrama de comunicação para o cenário “Fluxo Básico” do caso de uso.&gt;</w:t>
+      </w:r>
+    </w:p>
+    <w:p/>
     <w:p>
       <w:pPr>
         <w:pStyle w:val="Ttulo3"/>
       </w:pPr>
-      <w:bookmarkStart w:id="104" w:name="_Toc378408158"/>
+      <w:bookmarkStart w:id="104" w:name="_Toc382839223"/>
       <w:r>
         <w:t>Diagrama de comunicação: Caso de Uso &lt;</w:t>
       </w:r>
       <w:proofErr w:type="spellStart"/>
       <w:r>
-        <w:t>xxxxxx</w:t>
+        <w:t>yyyyy</w:t>
       </w:r>
       <w:proofErr w:type="spellEnd"/>
       <w:r>
@@ -10092,51 +10053,19 @@
       <w:pPr>
         <w:pStyle w:val="Ttulo3"/>
       </w:pPr>
-      <w:bookmarkStart w:id="105" w:name="_Toc378408159"/>
+      <w:bookmarkStart w:id="105" w:name="_Toc382839224"/>
       <w:r>
         <w:t>Diagrama de comunicação: Caso de Uso &lt;</w:t>
       </w:r>
       <w:proofErr w:type="spellStart"/>
       <w:r>
-        <w:t>yyyyy</w:t>
+        <w:t>zzzzz</w:t>
       </w:r>
       <w:proofErr w:type="spellEnd"/>
       <w:r>
         <w:t>&gt;</w:t>
       </w:r>
       <w:bookmarkEnd w:id="105"/>
-    </w:p>
-    <w:p>
-      <w:pPr>
-        <w:rPr>
-          <w:color w:val="0000FF"/>
-        </w:rPr>
-      </w:pPr>
-      <w:r>
-        <w:rPr>
-          <w:color w:val="0000FF"/>
-        </w:rPr>
-        <w:t>&lt;Represente aqui o diagrama de comunicação para o cenário “Fluxo Básico” do caso de uso.&gt;</w:t>
-      </w:r>
-    </w:p>
-    <w:p/>
-    <w:p>
-      <w:pPr>
-        <w:pStyle w:val="Ttulo3"/>
-      </w:pPr>
-      <w:bookmarkStart w:id="106" w:name="_Toc378408160"/>
-      <w:r>
-        <w:t>Diagrama de comunicação: Caso de Uso &lt;</w:t>
-      </w:r>
-      <w:proofErr w:type="spellStart"/>
-      <w:r>
-        <w:t>zzzzz</w:t>
-      </w:r>
-      <w:proofErr w:type="spellEnd"/>
-      <w:r>
-        <w:t>&gt;</w:t>
-      </w:r>
-      <w:bookmarkEnd w:id="106"/>
     </w:p>
     <w:p>
       <w:pPr>
@@ -10160,11 +10089,11 @@
       <w:pPr>
         <w:pStyle w:val="Ttulo2"/>
       </w:pPr>
-      <w:bookmarkStart w:id="107" w:name="_Toc378408161"/>
+      <w:bookmarkStart w:id="106" w:name="_Toc382839225"/>
       <w:r>
         <w:t>Diagrama de Classes</w:t>
       </w:r>
-      <w:bookmarkEnd w:id="107"/>
+      <w:bookmarkEnd w:id="106"/>
     </w:p>
     <w:p>
       <w:pPr>
@@ -10230,12 +10159,12 @@
       <w:pPr>
         <w:pStyle w:val="Ttulo3"/>
       </w:pPr>
-      <w:bookmarkStart w:id="108" w:name="_Toc378408162"/>
+      <w:bookmarkStart w:id="107" w:name="_Toc382839226"/>
       <w:r>
         <w:lastRenderedPageBreak/>
         <w:t>Pacote &lt;nome do Pacote&gt;</w:t>
       </w:r>
-      <w:bookmarkEnd w:id="108"/>
+      <w:bookmarkEnd w:id="107"/>
     </w:p>
     <w:p>
       <w:r>
@@ -10332,7 +10261,7 @@
       <w:pPr>
         <w:pStyle w:val="Legenda"/>
       </w:pPr>
-      <w:bookmarkStart w:id="109" w:name="_Toc378408215"/>
+      <w:bookmarkStart w:id="108" w:name="_Toc378408215"/>
       <w:r>
         <w:t xml:space="preserve">Figura </w:t>
       </w:r>
@@ -10363,18 +10292,18 @@
       <w:r>
         <w:t>classe para pacote &lt;nome do pacote&gt;</w:t>
       </w:r>
+      <w:bookmarkEnd w:id="108"/>
+    </w:p>
+    <w:p/>
+    <w:p>
+      <w:pPr>
+        <w:pStyle w:val="Ttulo3"/>
+      </w:pPr>
+      <w:bookmarkStart w:id="109" w:name="_Toc382839227"/>
+      <w:r>
+        <w:t>Pacote &lt;nome do Pacote&gt;</w:t>
+      </w:r>
       <w:bookmarkEnd w:id="109"/>
-    </w:p>
-    <w:p/>
-    <w:p>
-      <w:pPr>
-        <w:pStyle w:val="Ttulo3"/>
-      </w:pPr>
-      <w:bookmarkStart w:id="110" w:name="_Toc378408163"/>
-      <w:r>
-        <w:t>Pacote &lt;nome do Pacote&gt;</w:t>
-      </w:r>
-      <w:bookmarkEnd w:id="110"/>
     </w:p>
     <w:p/>
     <w:p>
@@ -10382,18 +10311,106 @@
         <w:pStyle w:val="Ttulo1"/>
         <w:pageBreakBefore/>
       </w:pPr>
-      <w:bookmarkStart w:id="111" w:name="_Toc378408164"/>
+      <w:bookmarkStart w:id="110" w:name="_Toc382839228"/>
       <w:proofErr w:type="spellStart"/>
       <w:r>
         <w:lastRenderedPageBreak/>
         <w:t>TesteUnitário</w:t>
       </w:r>
+      <w:bookmarkEnd w:id="110"/>
+      <w:proofErr w:type="spellEnd"/>
+    </w:p>
+    <w:p>
+      <w:r>
+        <w:t xml:space="preserve">Descreva neste tópico o resultado dos testes realizados apresentando evidencias da execução, erros encontrados e soluções propostas. </w:t>
+      </w:r>
+    </w:p>
+    <w:p/>
+    <w:p>
+      <w:pPr>
+        <w:pStyle w:val="Ttulo3"/>
+      </w:pPr>
+      <w:bookmarkStart w:id="111" w:name="_Toc382839229"/>
+      <w:r>
+        <w:t>Relatório de testes para o Caso de Uso &lt;</w:t>
+      </w:r>
+      <w:proofErr w:type="spellStart"/>
+      <w:r>
+        <w:t>xxxxxx</w:t>
+      </w:r>
+      <w:proofErr w:type="spellEnd"/>
+      <w:r>
+        <w:t>&gt;</w:t>
+      </w:r>
       <w:bookmarkEnd w:id="111"/>
+    </w:p>
+    <w:p>
+      <w:pPr>
+        <w:rPr>
+          <w:color w:val="0000FF"/>
+        </w:rPr>
+      </w:pPr>
+      <w:r>
+        <w:rPr>
+          <w:color w:val="0000FF"/>
+        </w:rPr>
+        <w:t xml:space="preserve">&lt;Represente aqui o </w:t>
+      </w:r>
+      <w:r>
+        <w:rPr>
+          <w:color w:val="0000FF"/>
+        </w:rPr>
+        <w:t xml:space="preserve">resultado dos teses de unidade para </w:t>
+      </w:r>
+      <w:r>
+        <w:rPr>
+          <w:color w:val="0000FF"/>
+        </w:rPr>
+        <w:t>o cenário “Fluxo Básico” do caso de uso.&gt;</w:t>
+      </w:r>
+    </w:p>
+    <w:p/>
+    <w:p>
+      <w:pPr>
+        <w:pStyle w:val="Ttulo3"/>
+      </w:pPr>
+      <w:bookmarkStart w:id="112" w:name="_Toc382839230"/>
+      <w:r>
+        <w:t>Relatório de testes para o Caso de Uso &lt;</w:t>
+      </w:r>
+      <w:proofErr w:type="spellStart"/>
+      <w:r>
+        <w:t>yyyyy</w:t>
+      </w:r>
       <w:proofErr w:type="spellEnd"/>
-    </w:p>
-    <w:p>
-      <w:r>
-        <w:t xml:space="preserve">Descreva neste tópico o resultado dos testes realizados apresentando evidencias da execução, erros encontrados e soluções propostas. </w:t>
+      <w:r>
+        <w:t>&gt;</w:t>
+      </w:r>
+      <w:bookmarkEnd w:id="112"/>
+    </w:p>
+    <w:p>
+      <w:pPr>
+        <w:rPr>
+          <w:color w:val="0000FF"/>
+        </w:rPr>
+      </w:pPr>
+      <w:r>
+        <w:rPr>
+          <w:color w:val="0000FF"/>
+        </w:rPr>
+        <w:t xml:space="preserve">&lt;Represente aqui o </w:t>
+      </w:r>
+      <w:r>
+        <w:rPr>
+          <w:color w:val="0000FF"/>
+        </w:rPr>
+        <w:t xml:space="preserve">resultado dos teses de unidade para </w:t>
+      </w:r>
+      <w:r>
+        <w:rPr>
+          <w:color w:val="0000FF"/>
+        </w:rPr>
+        <w:t>o cenário “Fluxo Básico” do caso de uso.&gt;</w:t>
       </w:r>
     </w:p>
     <w:p/>
@@ -10401,107 +10418,19 @@
       <w:pPr>
         <w:pStyle w:val="Ttulo3"/>
       </w:pPr>
-      <w:bookmarkStart w:id="112" w:name="_Toc378408165"/>
+      <w:bookmarkStart w:id="113" w:name="_Toc382839231"/>
       <w:r>
         <w:t>Relatório de testes para o Caso de Uso &lt;</w:t>
       </w:r>
       <w:proofErr w:type="spellStart"/>
       <w:r>
-        <w:t>xxxxxx</w:t>
+        <w:t>zzzzz</w:t>
       </w:r>
       <w:proofErr w:type="spellEnd"/>
       <w:r>
         <w:t>&gt;</w:t>
       </w:r>
-      <w:bookmarkEnd w:id="112"/>
-    </w:p>
-    <w:p>
-      <w:pPr>
-        <w:rPr>
-          <w:color w:val="0000FF"/>
-        </w:rPr>
-      </w:pPr>
-      <w:r>
-        <w:rPr>
-          <w:color w:val="0000FF"/>
-        </w:rPr>
-        <w:t xml:space="preserve">&lt;Represente aqui o </w:t>
-      </w:r>
-      <w:r>
-        <w:rPr>
-          <w:color w:val="0000FF"/>
-        </w:rPr>
-        <w:t xml:space="preserve">resultado dos teses de unidade para </w:t>
-      </w:r>
-      <w:r>
-        <w:rPr>
-          <w:color w:val="0000FF"/>
-        </w:rPr>
-        <w:t>o cenário “Fluxo Básico” do caso de uso.&gt;</w:t>
-      </w:r>
-    </w:p>
-    <w:p/>
-    <w:p>
-      <w:pPr>
-        <w:pStyle w:val="Ttulo3"/>
-      </w:pPr>
-      <w:bookmarkStart w:id="113" w:name="_Toc378408166"/>
-      <w:r>
-        <w:t>Relatório de testes para o Caso de Uso &lt;</w:t>
-      </w:r>
-      <w:proofErr w:type="spellStart"/>
-      <w:r>
-        <w:t>yyyyy</w:t>
-      </w:r>
-      <w:proofErr w:type="spellEnd"/>
-      <w:r>
-        <w:t>&gt;</w:t>
-      </w:r>
       <w:bookmarkEnd w:id="113"/>
-    </w:p>
-    <w:p>
-      <w:pPr>
-        <w:rPr>
-          <w:color w:val="0000FF"/>
-        </w:rPr>
-      </w:pPr>
-      <w:r>
-        <w:rPr>
-          <w:color w:val="0000FF"/>
-        </w:rPr>
-        <w:t xml:space="preserve">&lt;Represente aqui o </w:t>
-      </w:r>
-      <w:r>
-        <w:rPr>
-          <w:color w:val="0000FF"/>
-        </w:rPr>
-        <w:t xml:space="preserve">resultado dos teses de unidade para </w:t>
-      </w:r>
-      <w:r>
-        <w:rPr>
-          <w:color w:val="0000FF"/>
-        </w:rPr>
-        <w:t>o cenário “Fluxo Básico” do caso de uso.&gt;</w:t>
-      </w:r>
-    </w:p>
-    <w:p/>
-    <w:p>
-      <w:pPr>
-        <w:pStyle w:val="Ttulo3"/>
-      </w:pPr>
-      <w:bookmarkStart w:id="114" w:name="_Toc378408167"/>
-      <w:r>
-        <w:t>Relatório de testes para o Caso de Uso &lt;</w:t>
-      </w:r>
-      <w:proofErr w:type="spellStart"/>
-      <w:r>
-        <w:t>zzzzz</w:t>
-      </w:r>
-      <w:proofErr w:type="spellEnd"/>
-      <w:r>
-        <w:t>&gt;</w:t>
-      </w:r>
-      <w:bookmarkEnd w:id="114"/>
     </w:p>
     <w:p>
       <w:pPr>
@@ -10536,19 +10465,19 @@
         <w:pStyle w:val="Ttulo1"/>
         <w:pageBreakBefore/>
       </w:pPr>
-      <w:bookmarkStart w:id="115" w:name="_Toc269327113"/>
-      <w:bookmarkStart w:id="116" w:name="_Toc269327236"/>
-      <w:bookmarkStart w:id="117" w:name="_Toc378408168"/>
+      <w:bookmarkStart w:id="114" w:name="_Toc269327113"/>
+      <w:bookmarkStart w:id="115" w:name="_Toc269327236"/>
+      <w:bookmarkStart w:id="116" w:name="_Toc382839232"/>
       <w:r>
         <w:lastRenderedPageBreak/>
         <w:t>C</w:t>
       </w:r>
+      <w:bookmarkEnd w:id="114"/>
       <w:bookmarkEnd w:id="115"/>
+      <w:r>
+        <w:t>onclusão</w:t>
+      </w:r>
       <w:bookmarkEnd w:id="116"/>
-      <w:r>
-        <w:t>onclusão</w:t>
-      </w:r>
-      <w:bookmarkEnd w:id="117"/>
     </w:p>
     <w:p>
       <w:pPr>
@@ -10671,18 +10600,18 @@
         <w:pageBreakBefore/>
         <w:ind w:left="431" w:hanging="431"/>
       </w:pPr>
-      <w:bookmarkStart w:id="118" w:name="_Toc283537221"/>
-      <w:bookmarkStart w:id="119" w:name="_Toc296795852"/>
-      <w:bookmarkStart w:id="120" w:name="_Toc301444698"/>
-      <w:bookmarkStart w:id="121" w:name="_Toc378408169"/>
+      <w:bookmarkStart w:id="117" w:name="_Toc283537221"/>
+      <w:bookmarkStart w:id="118" w:name="_Toc296795852"/>
+      <w:bookmarkStart w:id="119" w:name="_Toc301444698"/>
+      <w:bookmarkStart w:id="120" w:name="_Toc382839233"/>
       <w:r>
         <w:lastRenderedPageBreak/>
         <w:t>Bibliografia</w:t>
       </w:r>
+      <w:bookmarkEnd w:id="117"/>
       <w:bookmarkEnd w:id="118"/>
       <w:bookmarkEnd w:id="119"/>
       <w:bookmarkEnd w:id="120"/>
-      <w:bookmarkEnd w:id="121"/>
     </w:p>
     <w:p>
       <w:pPr>
@@ -10801,7 +10730,7 @@
       <w:pPr>
         <w:pStyle w:val="Ttulo1"/>
       </w:pPr>
-      <w:bookmarkStart w:id="122" w:name="_Toc378408170"/>
+      <w:bookmarkStart w:id="121" w:name="_Toc382839234"/>
       <w:r>
         <w:lastRenderedPageBreak/>
         <w:t>Anexo</w:t>
@@ -10809,7 +10738,7 @@
       <w:r>
         <w:t xml:space="preserve"> A</w:t>
       </w:r>
-      <w:bookmarkEnd w:id="122"/>
+      <w:bookmarkEnd w:id="121"/>
     </w:p>
     <w:p/>
     <w:p/>
@@ -10928,28 +10857,7 @@
       </w:r>
     </w:p>
   </w:comment>
-  <w:comment w:id="66" w:author="Helio" w:date="2014-03-08T21:52:00Z" w:initials="ha">
-    <w:p>
-      <w:pPr>
-        <w:pStyle w:val="Textodecomentrio"/>
-      </w:pPr>
-      <w:r>
-        <w:rPr>
-          <w:rStyle w:val="Refdecomentrio"/>
-        </w:rPr>
-        <w:annotationRef/>
-      </w:r>
-      <w:proofErr w:type="spellStart"/>
-      <w:r>
-        <w:t>Tera</w:t>
-      </w:r>
-      <w:proofErr w:type="spellEnd"/>
-      <w:r>
-        <w:t xml:space="preserve"> agendamento?</w:t>
-      </w:r>
-    </w:p>
-  </w:comment>
-  <w:comment w:id="95" w:author="Helio" w:date="2014-03-16T11:12:00Z" w:initials="ha">
+  <w:comment w:id="94" w:author="Helio" w:date="2014-03-16T11:12:00Z" w:initials="ha">
     <w:p>
       <w:pPr>
         <w:pStyle w:val="Textodecomentrio"/>
@@ -11129,7 +11037,6 @@
 <w15:commentsEx xmlns:wpc="http://schemas.microsoft.com/office/word/2010/wordprocessingCanvas" xmlns:mc="http://schemas.openxmlformats.org/markup-compatibility/2006" xmlns:o="urn:schemas-microsoft-com:office:office" xmlns:r="http://schemas.openxmlformats.org/officeDocument/2006/relationships" xmlns:m="http://schemas.openxmlformats.org/officeDocument/2006/math" xmlns:v="urn:schemas-microsoft-com:vml" xmlns:wp14="http://schemas.microsoft.com/office/word/2010/wordprocessingDrawing" xmlns:wp="http://schemas.openxmlformats.org/drawingml/2006/wordprocessingDrawing" xmlns:w10="urn:schemas-microsoft-com:office:word" xmlns:w="http://schemas.openxmlformats.org/wordprocessingml/2006/main" xmlns:w14="http://schemas.microsoft.com/office/word/2010/wordml" xmlns:w15="http://schemas.microsoft.com/office/word/2012/wordml" xmlns:wpg="http://schemas.microsoft.com/office/word/2010/wordprocessingGroup" xmlns:wpi="http://schemas.microsoft.com/office/word/2010/wordprocessingInk" xmlns:wne="http://schemas.microsoft.com/office/word/2006/wordml" xmlns:wps="http://schemas.microsoft.com/office/word/2010/wordprocessingShape" mc:Ignorable="w14 w15 wp14">
   <w15:commentEx w15:paraId="3696B1D5" w15:done="0"/>
   <w15:commentEx w15:paraId="757C7406" w15:done="0"/>
-  <w15:commentEx w15:paraId="427C05A9" w15:done="0"/>
   <w15:commentEx w15:paraId="56FA257C" w15:done="0"/>
 </w15:commentsEx>
 </file>
@@ -11196,7 +11103,7 @@
       <w:rPr>
         <w:noProof/>
       </w:rPr>
-      <w:t>5</w:t>
+      <w:t>7</w:t>
     </w:r>
     <w:r>
       <w:rPr>
@@ -15786,7 +15693,7 @@
 </file>
 
 <file path=customXml/itemProps1.xml><?xml version="1.0" encoding="utf-8"?>
-<ds:datastoreItem xmlns:ds="http://schemas.openxmlformats.org/officeDocument/2006/customXml" ds:itemID="{15A1E119-10F0-4D70-A5C9-30499AA46A43}">
+<ds:datastoreItem xmlns:ds="http://schemas.openxmlformats.org/officeDocument/2006/customXml" ds:itemID="{95466EBD-E4F4-45EF-87E6-5664135AB2BF}">
   <ds:schemaRefs>
     <ds:schemaRef ds:uri="http://schemas.openxmlformats.org/officeDocument/2006/bibliography"/>
   </ds:schemaRefs>

</xml_diff>

<commit_message>
Atualização do topico 3.3 Descrição dos Casos de Uso
</commit_message>
<xml_diff>
--- a/documentacao/G4_Documentacao1sem2014.docx
+++ b/documentacao/G4_Documentacao1sem2014.docx
@@ -1,6 +1,6 @@
 
 <file path=word/document.xml><?xml version="1.0" encoding="utf-8"?>
-<w:document xmlns:wpc="http://schemas.microsoft.com/office/word/2010/wordprocessingCanvas" xmlns:mc="http://schemas.openxmlformats.org/markup-compatibility/2006" xmlns:o="urn:schemas-microsoft-com:office:office" xmlns:r="http://schemas.openxmlformats.org/officeDocument/2006/relationships" xmlns:m="http://schemas.openxmlformats.org/officeDocument/2006/math" xmlns:v="urn:schemas-microsoft-com:vml" xmlns:wp14="http://schemas.microsoft.com/office/word/2010/wordprocessingDrawing" xmlns:wp="http://schemas.openxmlformats.org/drawingml/2006/wordprocessingDrawing" xmlns:w10="urn:schemas-microsoft-com:office:word" xmlns:w="http://schemas.openxmlformats.org/wordprocessingml/2006/main" xmlns:w14="http://schemas.microsoft.com/office/word/2010/wordml" xmlns:w15="http://schemas.microsoft.com/office/word/2012/wordml" xmlns:wpg="http://schemas.microsoft.com/office/word/2010/wordprocessingGroup" xmlns:wpi="http://schemas.microsoft.com/office/word/2010/wordprocessingInk" xmlns:wne="http://schemas.microsoft.com/office/word/2006/wordml" xmlns:wps="http://schemas.microsoft.com/office/word/2010/wordprocessingShape" mc:Ignorable="w14 w15 wp14">
+<w:document xmlns:wpc="http://schemas.microsoft.com/office/word/2010/wordprocessingCanvas" xmlns:mc="http://schemas.openxmlformats.org/markup-compatibility/2006" xmlns:o="urn:schemas-microsoft-com:office:office" xmlns:r="http://schemas.openxmlformats.org/officeDocument/2006/relationships" xmlns:m="http://schemas.openxmlformats.org/officeDocument/2006/math" xmlns:v="urn:schemas-microsoft-com:vml" xmlns:wp14="http://schemas.microsoft.com/office/word/2010/wordprocessingDrawing" xmlns:wp="http://schemas.openxmlformats.org/drawingml/2006/wordprocessingDrawing" xmlns:w10="urn:schemas-microsoft-com:office:word" xmlns:w="http://schemas.openxmlformats.org/wordprocessingml/2006/main" xmlns:w14="http://schemas.microsoft.com/office/word/2010/wordml" xmlns:wpg="http://schemas.microsoft.com/office/word/2010/wordprocessingGroup" xmlns:wpi="http://schemas.microsoft.com/office/word/2010/wordprocessingInk" xmlns:wne="http://schemas.microsoft.com/office/word/2006/wordml" xmlns:wps="http://schemas.microsoft.com/office/word/2010/wordprocessingShape" mc:Ignorable="w14 wp14">
   <w:body>
     <w:p>
       <w:pPr>
@@ -153,15 +153,14 @@
           <w:sz w:val="28"/>
           <w:szCs w:val="28"/>
         </w:rPr>
-        <w:t xml:space="preserve">TÍTULO DO TRABALHO: SUBTÍTULO SE </w:t>
-      </w:r>
-      <w:proofErr w:type="gramStart"/>
+        <w:t>TÍTULO DO TRABALHO: SUBTÍTULO SE HOUVER</w:t>
+      </w:r>
       <w:r>
         <w:rPr>
           <w:sz w:val="28"/>
           <w:szCs w:val="28"/>
         </w:rPr>
-        <w:t>HOUVER</w:t>
+        <w:br/>
       </w:r>
       <w:r>
         <w:rPr>
@@ -177,13 +176,7 @@
         </w:rPr>
         <w:br/>
       </w:r>
-      <w:r>
-        <w:rPr>
-          <w:sz w:val="28"/>
-          <w:szCs w:val="28"/>
-        </w:rPr>
-        <w:br/>
-      </w:r>
+      <w:proofErr w:type="gramStart"/>
       <w:r>
         <w:rPr>
           <w:color w:val="548DD4" w:themeColor="text2" w:themeTint="99"/>
@@ -228,8 +221,8 @@
         <w:spacing w:line="240" w:lineRule="auto"/>
         <w:ind w:firstLine="0"/>
         <w:sectPr>
-          <w:headerReference w:type="default" r:id="rId8"/>
-          <w:headerReference w:type="first" r:id="rId9"/>
+          <w:headerReference w:type="default" r:id="rId9"/>
+          <w:headerReference w:type="first" r:id="rId10"/>
           <w:pgSz w:w="11907" w:h="16840" w:code="9"/>
           <w:pgMar w:top="1701" w:right="1134" w:bottom="1134" w:left="1701" w:header="1134" w:footer="0" w:gutter="0"/>
           <w:pgNumType w:start="1"/>
@@ -452,7 +445,7 @@
           <w:bCs/>
         </w:rPr>
         <w:sectPr>
-          <w:headerReference w:type="default" r:id="rId10"/>
+          <w:headerReference w:type="default" r:id="rId11"/>
           <w:pgSz w:w="11907" w:h="16840" w:code="9"/>
           <w:pgMar w:top="1701" w:right="1134" w:bottom="1134" w:left="1701" w:header="1134" w:footer="0" w:gutter="0"/>
           <w:pgNumType w:start="1"/>
@@ -1061,7 +1054,7 @@
           <w:lang w:val="en-US"/>
         </w:rPr>
         <w:sectPr>
-          <w:headerReference w:type="default" r:id="rId11"/>
+          <w:headerReference w:type="default" r:id="rId12"/>
           <w:pgSz w:w="11907" w:h="16840" w:code="9"/>
           <w:pgMar w:top="1701" w:right="927" w:bottom="1134" w:left="1701" w:header="1134" w:footer="0" w:gutter="0"/>
           <w:pgNumType w:start="12"/>
@@ -6335,8 +6328,8 @@
       <w:bookmarkStart w:id="19" w:name="_Toc452813581"/>
       <w:bookmarkStart w:id="20" w:name="_Toc447960005"/>
       <w:bookmarkStart w:id="21" w:name="_Toc18208268"/>
-      <w:bookmarkStart w:id="22" w:name="_Toc436203381"/>
-      <w:bookmarkStart w:id="23" w:name="_Toc382839205"/>
+      <w:bookmarkStart w:id="22" w:name="_Toc382839205"/>
+      <w:bookmarkStart w:id="23" w:name="_Toc436203381"/>
       <w:r>
         <w:rPr>
           <w:lang w:val="fr-FR"/>
@@ -6347,7 +6340,7 @@
       <w:bookmarkEnd w:id="19"/>
       <w:bookmarkEnd w:id="20"/>
       <w:bookmarkEnd w:id="21"/>
-      <w:bookmarkEnd w:id="23"/>
+      <w:bookmarkEnd w:id="22"/>
     </w:p>
     <w:p>
       <w:pPr>
@@ -7820,109 +7813,108 @@
         </w:rPr>
         <w:commentReference w:id="45"/>
       </w:r>
-      <w:bookmarkStart w:id="46" w:name="_GoBack"/>
       <w:bookmarkEnd w:id="44"/>
+    </w:p>
+    <w:p>
+      <w:pPr>
+        <w:ind w:firstLine="709"/>
+      </w:pPr>
+      <w:r>
+        <w:t xml:space="preserve">A criação de uma equipe para pesquisa de campo será uma forte alternativa e uma solução local </w:t>
+      </w:r>
+      <w:r>
+        <w:t>para estar sempre por dentro das mudanças do mercado e acompanhar as evoluções tecnológicas</w:t>
+      </w:r>
+      <w:r>
+        <w:t>,</w:t>
+      </w:r>
+      <w:r>
+        <w:t xml:space="preserve"> para assim, melhorar e manter o sistema sempre à frente da concorrência. </w:t>
+      </w:r>
+    </w:p>
+    <w:p>
+      <w:pPr>
+        <w:ind w:firstLine="709"/>
+      </w:pPr>
+      <w:r>
+        <w:t xml:space="preserve">Os principais pontos fortes que serão analisados na concorrência são: Fluidez do website e da interface; formas de interação </w:t>
+      </w:r>
+      <w:r>
+        <w:t xml:space="preserve">do sistema </w:t>
+      </w:r>
+      <w:r>
+        <w:t>com o usuário</w:t>
+      </w:r>
+      <w:r>
+        <w:t xml:space="preserve"> e serviços e ferramentas que o sistema oferece para o usuário.</w:t>
+      </w:r>
+    </w:p>
+    <w:p>
+      <w:pPr>
+        <w:ind w:firstLine="709"/>
+      </w:pPr>
+      <w:r>
+        <w:t>A maior exigência do usuário final é ter um sistema e uma interface funcional que atenda todas as suas exigências</w:t>
+      </w:r>
+      <w:r>
+        <w:t xml:space="preserve"> de uma forma rápida e segura.</w:t>
+      </w:r>
+    </w:p>
+    <w:p>
+      <w:pPr>
+        <w:rPr>
+          <w:color w:val="0000FF"/>
+        </w:rPr>
+      </w:pPr>
+    </w:p>
+    <w:p>
+      <w:pPr>
+        <w:pStyle w:val="Ttulo2"/>
+      </w:pPr>
+      <w:bookmarkStart w:id="46" w:name="_Toc512930915"/>
+      <w:bookmarkStart w:id="47" w:name="_Toc452813590"/>
+      <w:bookmarkStart w:id="48" w:name="_Toc436203387"/>
+      <w:bookmarkStart w:id="49" w:name="_Toc18208274"/>
+      <w:bookmarkStart w:id="50" w:name="_Toc382839210"/>
+      <w:bookmarkEnd w:id="23"/>
+      <w:r>
+        <w:t xml:space="preserve">Visão </w:t>
+      </w:r>
+      <w:r>
+        <w:t>Geral</w:t>
+      </w:r>
+      <w:r>
+        <w:t xml:space="preserve"> do Produto</w:t>
+      </w:r>
       <w:bookmarkEnd w:id="46"/>
-    </w:p>
-    <w:p>
-      <w:pPr>
-        <w:ind w:firstLine="709"/>
-      </w:pPr>
-      <w:r>
-        <w:t xml:space="preserve">A criação de uma equipe para pesquisa de campo será uma forte alternativa e uma solução local </w:t>
-      </w:r>
-      <w:r>
-        <w:t>para estar sempre por dentro das mudanças do mercado e acompanhar as evoluções tecnológicas</w:t>
-      </w:r>
-      <w:r>
-        <w:t>,</w:t>
-      </w:r>
-      <w:r>
-        <w:t xml:space="preserve"> para assim, melhorar e manter o sistema sempre à frente da concorrência. </w:t>
-      </w:r>
-    </w:p>
-    <w:p>
-      <w:pPr>
-        <w:ind w:firstLine="709"/>
-      </w:pPr>
-      <w:r>
-        <w:t xml:space="preserve">Os principais pontos fortes que serão analisados na concorrência são: Fluidez do website e da interface; formas de interação </w:t>
-      </w:r>
-      <w:r>
-        <w:t xml:space="preserve">do sistema </w:t>
-      </w:r>
-      <w:r>
-        <w:t>com o usuário</w:t>
-      </w:r>
-      <w:r>
-        <w:t xml:space="preserve"> e serviços e ferramentas que o sistema oferece para o usuário.</w:t>
-      </w:r>
-    </w:p>
-    <w:p>
-      <w:pPr>
-        <w:ind w:firstLine="709"/>
-      </w:pPr>
-      <w:r>
-        <w:t>A maior exigência do usuário final é ter um sistema e uma interface funcional que atenda todas as suas exigências</w:t>
-      </w:r>
-      <w:r>
-        <w:t xml:space="preserve"> de uma forma rápida e segura.</w:t>
-      </w:r>
-    </w:p>
-    <w:p>
-      <w:pPr>
-        <w:rPr>
-          <w:color w:val="0000FF"/>
-        </w:rPr>
-      </w:pPr>
-    </w:p>
-    <w:p>
-      <w:pPr>
-        <w:pStyle w:val="Ttulo2"/>
-      </w:pPr>
-      <w:bookmarkStart w:id="47" w:name="_Toc512930915"/>
-      <w:bookmarkStart w:id="48" w:name="_Toc452813590"/>
-      <w:bookmarkStart w:id="49" w:name="_Toc436203387"/>
-      <w:bookmarkStart w:id="50" w:name="_Toc18208274"/>
-      <w:bookmarkStart w:id="51" w:name="_Toc382839210"/>
-      <w:bookmarkEnd w:id="22"/>
-      <w:r>
-        <w:t xml:space="preserve">Visão </w:t>
-      </w:r>
-      <w:r>
-        <w:t>Geral</w:t>
-      </w:r>
-      <w:r>
-        <w:t xml:space="preserve"> do Produto</w:t>
-      </w:r>
       <w:bookmarkEnd w:id="47"/>
       <w:bookmarkEnd w:id="48"/>
       <w:bookmarkEnd w:id="49"/>
       <w:bookmarkEnd w:id="50"/>
+    </w:p>
+    <w:p>
+      <w:pPr>
+        <w:pStyle w:val="Ttulo3"/>
+      </w:pPr>
+      <w:bookmarkStart w:id="51" w:name="_Toc512930916"/>
+      <w:bookmarkStart w:id="52" w:name="_Toc452813591"/>
+      <w:bookmarkStart w:id="53" w:name="_Toc436203388"/>
+      <w:bookmarkStart w:id="54" w:name="_Toc425054391"/>
+      <w:bookmarkStart w:id="55" w:name="_Toc422186484"/>
+      <w:bookmarkStart w:id="56" w:name="_Toc346297778"/>
+      <w:bookmarkStart w:id="57" w:name="_Toc342757867"/>
+      <w:bookmarkStart w:id="58" w:name="_Toc339784266"/>
+      <w:bookmarkStart w:id="59" w:name="_Toc339783677"/>
+      <w:bookmarkStart w:id="60" w:name="_Toc323533353"/>
+      <w:bookmarkStart w:id="61" w:name="_Toc320279476"/>
+      <w:bookmarkStart w:id="62" w:name="_Toc320274603"/>
+      <w:bookmarkStart w:id="63" w:name="_Toc318088998"/>
+      <w:bookmarkStart w:id="64" w:name="_Toc18208275"/>
+      <w:bookmarkStart w:id="65" w:name="_Toc382839211"/>
+      <w:r>
+        <w:t>Perspectiva do Produto</w:t>
+      </w:r>
       <w:bookmarkEnd w:id="51"/>
-    </w:p>
-    <w:p>
-      <w:pPr>
-        <w:pStyle w:val="Ttulo3"/>
-      </w:pPr>
-      <w:bookmarkStart w:id="52" w:name="_Toc512930916"/>
-      <w:bookmarkStart w:id="53" w:name="_Toc452813591"/>
-      <w:bookmarkStart w:id="54" w:name="_Toc436203388"/>
-      <w:bookmarkStart w:id="55" w:name="_Toc425054391"/>
-      <w:bookmarkStart w:id="56" w:name="_Toc422186484"/>
-      <w:bookmarkStart w:id="57" w:name="_Toc346297778"/>
-      <w:bookmarkStart w:id="58" w:name="_Toc342757867"/>
-      <w:bookmarkStart w:id="59" w:name="_Toc339784266"/>
-      <w:bookmarkStart w:id="60" w:name="_Toc339783677"/>
-      <w:bookmarkStart w:id="61" w:name="_Toc323533353"/>
-      <w:bookmarkStart w:id="62" w:name="_Toc320279476"/>
-      <w:bookmarkStart w:id="63" w:name="_Toc320274603"/>
-      <w:bookmarkStart w:id="64" w:name="_Toc318088998"/>
-      <w:bookmarkStart w:id="65" w:name="_Toc18208275"/>
-      <w:bookmarkStart w:id="66" w:name="_Toc382839211"/>
-      <w:r>
-        <w:t>Perspectiva do Produto</w:t>
-      </w:r>
       <w:bookmarkEnd w:id="52"/>
       <w:bookmarkEnd w:id="53"/>
       <w:bookmarkEnd w:id="54"/>
@@ -7937,75 +7929,75 @@
       <w:bookmarkEnd w:id="63"/>
       <w:bookmarkEnd w:id="64"/>
       <w:bookmarkEnd w:id="65"/>
+    </w:p>
+    <w:p>
+      <w:pPr>
+        <w:ind w:firstLine="709"/>
+      </w:pPr>
+      <w:r>
+        <w:t xml:space="preserve">O produto deverá possuir uma aplicação desktop capaz de ser executada em Sistemas Operacional distintos. Desde que possuam </w:t>
+      </w:r>
+      <w:r>
+        <w:t>suporte a aplicações JAVA, ou seja, possuir uma JVM instalada. Esta aplicação desktop deverá possuir meios para administração/gestão da organização.</w:t>
+      </w:r>
+    </w:p>
+    <w:p>
+      <w:pPr>
+        <w:ind w:firstLine="709"/>
+      </w:pPr>
+      <w:r>
+        <w:t xml:space="preserve">O Produto irá possuir também um website padrão capaz de fornecer informações e </w:t>
+      </w:r>
+      <w:r>
+        <w:t xml:space="preserve">a opção de </w:t>
+      </w:r>
+      <w:r>
+        <w:t>acompanhamento de</w:t>
+      </w:r>
+      <w:r>
+        <w:t xml:space="preserve"> exames </w:t>
+      </w:r>
+      <w:r>
+        <w:t>realizados</w:t>
+      </w:r>
+      <w:r>
+        <w:t xml:space="preserve"> e status dos mesmos para os clientes</w:t>
+      </w:r>
+      <w:r>
+        <w:t>.</w:t>
+      </w:r>
+    </w:p>
+    <w:p>
+      <w:pPr>
+        <w:ind w:firstLine="709"/>
+        <w:rPr>
+          <w:color w:val="0000FF"/>
+        </w:rPr>
+      </w:pPr>
+    </w:p>
+    <w:p>
+      <w:pPr>
+        <w:pStyle w:val="Ttulo3"/>
+      </w:pPr>
+      <w:bookmarkStart w:id="66" w:name="_Toc512930917"/>
+      <w:bookmarkStart w:id="67" w:name="_Toc452813593"/>
+      <w:bookmarkStart w:id="68" w:name="_Toc436203390"/>
+      <w:bookmarkStart w:id="69" w:name="_Toc425054394"/>
+      <w:bookmarkStart w:id="70" w:name="_Toc422186487"/>
+      <w:bookmarkStart w:id="71" w:name="_Toc346297780"/>
+      <w:bookmarkStart w:id="72" w:name="_Toc342757869"/>
+      <w:bookmarkStart w:id="73" w:name="_Toc339784278"/>
+      <w:bookmarkStart w:id="74" w:name="_Toc339783689"/>
+      <w:bookmarkStart w:id="75" w:name="_Toc323533379"/>
+      <w:bookmarkStart w:id="76" w:name="_Toc320279510"/>
+      <w:bookmarkStart w:id="77" w:name="_Toc320274637"/>
+      <w:bookmarkStart w:id="78" w:name="_Toc318089002"/>
+      <w:bookmarkStart w:id="79" w:name="_Toc18208276"/>
+      <w:bookmarkStart w:id="80" w:name="_Toc382839212"/>
+      <w:r>
+        <w:t>Suposições e Dependências</w:t>
+      </w:r>
       <w:bookmarkEnd w:id="66"/>
-    </w:p>
-    <w:p>
-      <w:pPr>
-        <w:ind w:firstLine="709"/>
-      </w:pPr>
-      <w:r>
-        <w:t xml:space="preserve">O produto deverá possuir uma aplicação desktop capaz de ser executada em Sistemas Operacional distintos. Desde que possuam </w:t>
-      </w:r>
-      <w:r>
-        <w:t>suporte a aplicações JAVA, ou seja, possuir uma JVM instalada. Esta aplicação desktop deverá possuir meios para administração/gestão da organização.</w:t>
-      </w:r>
-    </w:p>
-    <w:p>
-      <w:pPr>
-        <w:ind w:firstLine="709"/>
-      </w:pPr>
-      <w:r>
-        <w:t xml:space="preserve">O Produto irá possuir também um website padrão capaz de fornecer informações e </w:t>
-      </w:r>
-      <w:r>
-        <w:t xml:space="preserve">a opção de </w:t>
-      </w:r>
-      <w:r>
-        <w:t>acompanhamento de</w:t>
-      </w:r>
-      <w:r>
-        <w:t xml:space="preserve"> exames </w:t>
-      </w:r>
-      <w:r>
-        <w:t>realizados</w:t>
-      </w:r>
-      <w:r>
-        <w:t xml:space="preserve"> e status dos mesmos para os clientes</w:t>
-      </w:r>
-      <w:r>
-        <w:t>.</w:t>
-      </w:r>
-    </w:p>
-    <w:p>
-      <w:pPr>
-        <w:ind w:firstLine="709"/>
-        <w:rPr>
-          <w:color w:val="0000FF"/>
-        </w:rPr>
-      </w:pPr>
-    </w:p>
-    <w:p>
-      <w:pPr>
-        <w:pStyle w:val="Ttulo3"/>
-      </w:pPr>
-      <w:bookmarkStart w:id="67" w:name="_Toc512930917"/>
-      <w:bookmarkStart w:id="68" w:name="_Toc452813593"/>
-      <w:bookmarkStart w:id="69" w:name="_Toc436203390"/>
-      <w:bookmarkStart w:id="70" w:name="_Toc425054394"/>
-      <w:bookmarkStart w:id="71" w:name="_Toc422186487"/>
-      <w:bookmarkStart w:id="72" w:name="_Toc346297780"/>
-      <w:bookmarkStart w:id="73" w:name="_Toc342757869"/>
-      <w:bookmarkStart w:id="74" w:name="_Toc339784278"/>
-      <w:bookmarkStart w:id="75" w:name="_Toc339783689"/>
-      <w:bookmarkStart w:id="76" w:name="_Toc323533379"/>
-      <w:bookmarkStart w:id="77" w:name="_Toc320279510"/>
-      <w:bookmarkStart w:id="78" w:name="_Toc320274637"/>
-      <w:bookmarkStart w:id="79" w:name="_Toc318089002"/>
-      <w:bookmarkStart w:id="80" w:name="_Toc18208276"/>
-      <w:bookmarkStart w:id="81" w:name="_Toc382839212"/>
-      <w:r>
-        <w:t>Suposições e Dependências</w:t>
-      </w:r>
       <w:bookmarkEnd w:id="67"/>
       <w:bookmarkEnd w:id="68"/>
       <w:bookmarkEnd w:id="69"/>
@@ -8020,7 +8012,6 @@
       <w:bookmarkEnd w:id="78"/>
       <w:bookmarkEnd w:id="79"/>
       <w:bookmarkEnd w:id="80"/>
-      <w:bookmarkEnd w:id="81"/>
     </w:p>
     <w:p>
       <w:pPr>
@@ -8070,11 +8061,11 @@
       <w:pPr>
         <w:pStyle w:val="Ttulo2"/>
       </w:pPr>
-      <w:bookmarkStart w:id="82" w:name="_Toc512930918"/>
-      <w:bookmarkStart w:id="83" w:name="_Toc452813596"/>
-      <w:bookmarkStart w:id="84" w:name="_Toc436203402"/>
-      <w:bookmarkStart w:id="85" w:name="_Toc18208277"/>
-      <w:bookmarkStart w:id="86" w:name="_Toc382839213"/>
+      <w:bookmarkStart w:id="81" w:name="_Toc512930918"/>
+      <w:bookmarkStart w:id="82" w:name="_Toc452813596"/>
+      <w:bookmarkStart w:id="83" w:name="_Toc436203402"/>
+      <w:bookmarkStart w:id="84" w:name="_Toc18208277"/>
+      <w:bookmarkStart w:id="85" w:name="_Toc382839213"/>
       <w:r>
         <w:lastRenderedPageBreak/>
         <w:t>Requisitos</w:t>
@@ -8088,11 +8079,11 @@
       <w:r>
         <w:t>do Produto</w:t>
       </w:r>
+      <w:bookmarkEnd w:id="81"/>
       <w:bookmarkEnd w:id="82"/>
       <w:bookmarkEnd w:id="83"/>
       <w:bookmarkEnd w:id="84"/>
       <w:bookmarkEnd w:id="85"/>
-      <w:bookmarkEnd w:id="86"/>
     </w:p>
     <w:p>
       <w:pPr>
@@ -8631,11 +8622,11 @@
       <w:pPr>
         <w:pStyle w:val="Ttulo2"/>
       </w:pPr>
-      <w:bookmarkStart w:id="87" w:name="_Toc512930919"/>
-      <w:bookmarkStart w:id="88" w:name="_Toc452813602"/>
-      <w:bookmarkStart w:id="89" w:name="_Toc436203408"/>
-      <w:bookmarkStart w:id="90" w:name="_Toc18208278"/>
-      <w:bookmarkStart w:id="91" w:name="_Toc382839214"/>
+      <w:bookmarkStart w:id="86" w:name="_Toc512930919"/>
+      <w:bookmarkStart w:id="87" w:name="_Toc452813602"/>
+      <w:bookmarkStart w:id="88" w:name="_Toc436203408"/>
+      <w:bookmarkStart w:id="89" w:name="_Toc18208278"/>
+      <w:bookmarkStart w:id="90" w:name="_Toc382839214"/>
       <w:r>
         <w:t xml:space="preserve">Requisitos </w:t>
       </w:r>
@@ -8645,11 +8636,11 @@
       <w:r>
         <w:t>do Produto</w:t>
       </w:r>
+      <w:bookmarkEnd w:id="86"/>
       <w:bookmarkEnd w:id="87"/>
       <w:bookmarkEnd w:id="88"/>
       <w:bookmarkEnd w:id="89"/>
       <w:bookmarkEnd w:id="90"/>
-      <w:bookmarkEnd w:id="91"/>
     </w:p>
     <w:p>
       <w:pPr>
@@ -8873,7 +8864,7 @@
       <w:pPr>
         <w:pStyle w:val="Ttulo1"/>
       </w:pPr>
-      <w:bookmarkStart w:id="92" w:name="_Toc382839215"/>
+      <w:bookmarkStart w:id="91" w:name="_Toc382839215"/>
       <w:r>
         <w:lastRenderedPageBreak/>
         <w:t>Análise dos</w:t>
@@ -8881,22 +8872,22 @@
       <w:r>
         <w:t xml:space="preserve"> Requisitos</w:t>
       </w:r>
-      <w:bookmarkEnd w:id="92"/>
+      <w:bookmarkEnd w:id="91"/>
     </w:p>
     <w:p/>
     <w:p>
       <w:pPr>
         <w:pStyle w:val="Ttulo2"/>
       </w:pPr>
-      <w:bookmarkStart w:id="93" w:name="_Toc382839216"/>
+      <w:bookmarkStart w:id="92" w:name="_Toc382839216"/>
       <w:r>
         <w:t xml:space="preserve">Diagrama de Casos de </w:t>
       </w:r>
-      <w:commentRangeStart w:id="94"/>
+      <w:commentRangeStart w:id="93"/>
       <w:r>
         <w:t>Uso</w:t>
       </w:r>
-      <w:commentRangeEnd w:id="94"/>
+      <w:commentRangeEnd w:id="93"/>
       <w:r>
         <w:rPr>
           <w:rStyle w:val="Refdecomentrio"/>
@@ -8904,9 +8895,9 @@
           <w:b w:val="0"/>
           <w:bCs w:val="0"/>
         </w:rPr>
-        <w:commentReference w:id="94"/>
-      </w:r>
-      <w:bookmarkEnd w:id="93"/>
+        <w:commentReference w:id="93"/>
+      </w:r>
+      <w:bookmarkEnd w:id="92"/>
     </w:p>
     <w:p>
       <w:pPr>
@@ -8970,46 +8961,46 @@
       <w:pPr>
         <w:pStyle w:val="Ttulo2"/>
       </w:pPr>
-      <w:bookmarkStart w:id="95" w:name="_Toc382839217"/>
+      <w:bookmarkStart w:id="94" w:name="_Toc382839217"/>
       <w:r>
         <w:t>Descrição dos Atores</w:t>
       </w:r>
+      <w:bookmarkEnd w:id="94"/>
+    </w:p>
+    <w:p/>
+    <w:p>
+      <w:pPr>
+        <w:pStyle w:val="Legenda"/>
+      </w:pPr>
+      <w:bookmarkStart w:id="95" w:name="_Toc378408132"/>
+      <w:r>
+        <w:t xml:space="preserve">Tabela </w:t>
+      </w:r>
+      <w:r>
+        <w:fldChar w:fldCharType="begin"/>
+      </w:r>
+      <w:r>
+        <w:instrText xml:space="preserve"> SEQ Tabela \* ARABIC </w:instrText>
+      </w:r>
+      <w:r>
+        <w:fldChar w:fldCharType="separate"/>
+      </w:r>
+      <w:r>
+        <w:rPr>
+          <w:noProof/>
+        </w:rPr>
+        <w:t>1</w:t>
+      </w:r>
+      <w:r>
+        <w:rPr>
+          <w:noProof/>
+        </w:rPr>
+        <w:fldChar w:fldCharType="end"/>
+      </w:r>
+      <w:r>
+        <w:t>Atroes presentes no sistema</w:t>
+      </w:r>
       <w:bookmarkEnd w:id="95"/>
-    </w:p>
-    <w:p/>
-    <w:p>
-      <w:pPr>
-        <w:pStyle w:val="Legenda"/>
-      </w:pPr>
-      <w:bookmarkStart w:id="96" w:name="_Toc378408132"/>
-      <w:r>
-        <w:t xml:space="preserve">Tabela </w:t>
-      </w:r>
-      <w:r>
-        <w:fldChar w:fldCharType="begin"/>
-      </w:r>
-      <w:r>
-        <w:instrText xml:space="preserve"> SEQ Tabela \* ARABIC </w:instrText>
-      </w:r>
-      <w:r>
-        <w:fldChar w:fldCharType="separate"/>
-      </w:r>
-      <w:r>
-        <w:rPr>
-          <w:noProof/>
-        </w:rPr>
-        <w:t>1</w:t>
-      </w:r>
-      <w:r>
-        <w:rPr>
-          <w:noProof/>
-        </w:rPr>
-        <w:fldChar w:fldCharType="end"/>
-      </w:r>
-      <w:r>
-        <w:t>Atroes presentes no sistema</w:t>
-      </w:r>
-      <w:bookmarkEnd w:id="96"/>
     </w:p>
     <w:tbl>
       <w:tblPr>
@@ -9071,6 +9062,9 @@
             <w:r>
               <w:t>Verificar resultado de exames online</w:t>
             </w:r>
+            <w:r>
+              <w:t xml:space="preserve"> e verificar o status dos exames realizados</w:t>
+            </w:r>
           </w:p>
         </w:tc>
       </w:tr>
@@ -9133,7 +9127,7 @@
       <w:pPr>
         <w:pStyle w:val="Ttulo2"/>
       </w:pPr>
-      <w:bookmarkStart w:id="97" w:name="_Toc382839218"/>
+      <w:bookmarkStart w:id="96" w:name="_Toc382839218"/>
       <w:r>
         <w:t xml:space="preserve">Descrição dos </w:t>
       </w:r>
@@ -9143,7 +9137,7 @@
       <w:r>
         <w:t>so</w:t>
       </w:r>
-      <w:bookmarkEnd w:id="97"/>
+      <w:bookmarkEnd w:id="96"/>
     </w:p>
     <w:p>
       <w:pPr>
@@ -9220,46 +9214,17 @@
         <w:t>estão disponíveis explicações e exemplos adicionais sobre os itens da tabela.</w:t>
       </w:r>
     </w:p>
-    <w:p/>
+    <w:p>
+      <w:pPr>
+        <w:rPr>
+          <w:color w:val="0000FF"/>
+        </w:rPr>
+      </w:pPr>
+    </w:p>
     <w:p>
       <w:pPr>
         <w:pStyle w:val="Legenda"/>
       </w:pPr>
-      <w:bookmarkStart w:id="98" w:name="_Toc378408133"/>
-      <w:r>
-        <w:t xml:space="preserve">Tabela </w:t>
-      </w:r>
-      <w:r>
-        <w:fldChar w:fldCharType="begin"/>
-      </w:r>
-      <w:r>
-        <w:instrText xml:space="preserve"> SEQ Tabela \* ARABIC </w:instrText>
-      </w:r>
-      <w:r>
-        <w:fldChar w:fldCharType="separate"/>
-      </w:r>
-      <w:r>
-        <w:rPr>
-          <w:noProof/>
-        </w:rPr>
-        <w:t>2</w:t>
-      </w:r>
-      <w:r>
-        <w:rPr>
-          <w:noProof/>
-        </w:rPr>
-        <w:fldChar w:fldCharType="end"/>
-      </w:r>
-      <w:r>
-        <w:t xml:space="preserve"> - Modelo para </w:t>
-      </w:r>
-      <w:r>
-        <w:t>descrição</w:t>
-      </w:r>
-      <w:r>
-        <w:t xml:space="preserve"> dos casos de uso</w:t>
-      </w:r>
-      <w:bookmarkEnd w:id="98"/>
     </w:p>
     <w:tbl>
       <w:tblPr>
@@ -9313,6 +9278,324 @@
             <w:tcW w:w="6804" w:type="dxa"/>
           </w:tcPr>
           <w:p>
+            <w:r>
+              <w:t>UC01- Verificar resultado do exame online</w:t>
+            </w:r>
+          </w:p>
+        </w:tc>
+      </w:tr>
+      <w:tr>
+        <w:tc>
+          <w:tcPr>
+            <w:tcW w:w="2658" w:type="dxa"/>
+            <w:shd w:val="clear" w:color="auto" w:fill="D9D9D9"/>
+          </w:tcPr>
+          <w:p>
+            <w:pPr>
+              <w:rPr>
+                <w:b/>
+                <w:bCs/>
+              </w:rPr>
+            </w:pPr>
+            <w:r>
+              <w:rPr>
+                <w:b/>
+                <w:bCs/>
+              </w:rPr>
+              <w:t>Resumo:</w:t>
+            </w:r>
+          </w:p>
+        </w:tc>
+        <w:tc>
+          <w:tcPr>
+            <w:tcW w:w="6804" w:type="dxa"/>
+          </w:tcPr>
+          <w:p>
+            <w:r>
+              <w:t>Verificar resultado do exame via website</w:t>
+            </w:r>
+          </w:p>
+        </w:tc>
+      </w:tr>
+      <w:tr>
+        <w:tc>
+          <w:tcPr>
+            <w:tcW w:w="2658" w:type="dxa"/>
+            <w:shd w:val="clear" w:color="auto" w:fill="D9D9D9"/>
+          </w:tcPr>
+          <w:p>
+            <w:pPr>
+              <w:rPr>
+                <w:b/>
+                <w:bCs/>
+              </w:rPr>
+            </w:pPr>
+            <w:r>
+              <w:rPr>
+                <w:b/>
+                <w:bCs/>
+              </w:rPr>
+              <w:t>Ator Principal:</w:t>
+            </w:r>
+          </w:p>
+        </w:tc>
+        <w:tc>
+          <w:tcPr>
+            <w:tcW w:w="6804" w:type="dxa"/>
+          </w:tcPr>
+          <w:p>
+            <w:r>
+              <w:t>Paciente</w:t>
+            </w:r>
+          </w:p>
+        </w:tc>
+      </w:tr>
+      <w:tr>
+        <w:tc>
+          <w:tcPr>
+            <w:tcW w:w="2658" w:type="dxa"/>
+            <w:shd w:val="clear" w:color="auto" w:fill="D9D9D9"/>
+          </w:tcPr>
+          <w:p>
+            <w:pPr>
+              <w:rPr>
+                <w:b/>
+                <w:bCs/>
+              </w:rPr>
+            </w:pPr>
+            <w:r>
+              <w:rPr>
+                <w:b/>
+                <w:bCs/>
+              </w:rPr>
+              <w:t>Pré-condição</w:t>
+            </w:r>
+          </w:p>
+        </w:tc>
+        <w:tc>
+          <w:tcPr>
+            <w:tcW w:w="6804" w:type="dxa"/>
+          </w:tcPr>
+          <w:p>
+            <w:r>
+              <w:t>Inserir código de identificação do exame</w:t>
+            </w:r>
+          </w:p>
+        </w:tc>
+      </w:tr>
+      <w:tr>
+        <w:tc>
+          <w:tcPr>
+            <w:tcW w:w="2658" w:type="dxa"/>
+            <w:shd w:val="clear" w:color="auto" w:fill="D9D9D9"/>
+          </w:tcPr>
+          <w:p>
+            <w:pPr>
+              <w:rPr>
+                <w:b/>
+                <w:bCs/>
+              </w:rPr>
+            </w:pPr>
+            <w:r>
+              <w:rPr>
+                <w:b/>
+                <w:bCs/>
+              </w:rPr>
+              <w:t>Pós-condição</w:t>
+            </w:r>
+          </w:p>
+        </w:tc>
+        <w:tc>
+          <w:tcPr>
+            <w:tcW w:w="6804" w:type="dxa"/>
+          </w:tcPr>
+          <w:p>
+            <w:pPr>
+              <w:rPr>
+                <w:color w:val="548DD4"/>
+              </w:rPr>
+            </w:pPr>
+          </w:p>
+        </w:tc>
+      </w:tr>
+      <w:tr>
+        <w:tc>
+          <w:tcPr>
+            <w:tcW w:w="9462" w:type="dxa"/>
+            <w:gridSpan w:val="2"/>
+          </w:tcPr>
+          <w:p>
+            <w:pPr>
+              <w:rPr>
+                <w:b/>
+                <w:bCs/>
+              </w:rPr>
+            </w:pPr>
+          </w:p>
+          <w:p>
+            <w:r>
+              <w:rPr>
+                <w:b/>
+                <w:bCs/>
+              </w:rPr>
+              <w:t>Fluxo Principal</w:t>
+            </w:r>
+            <w:r>
+              <w:t>:</w:t>
+            </w:r>
+            <w:r>
+              <w:t xml:space="preserve"> FP01 – Este caso de uso se inicia quando o ator paciente insere o código de identificação no website.</w:t>
+            </w:r>
+          </w:p>
+          <w:p>
+            <w:r>
+              <w:t>FP02 – Após código ser inserido paciente visualizara o status do exame</w:t>
+            </w:r>
+            <w:r>
+              <w:t>, caso exame esteja pronto paciente continua a operação</w:t>
+            </w:r>
+            <w:r>
+              <w:t>.</w:t>
+            </w:r>
+          </w:p>
+          <w:p>
+            <w:r>
+              <w:t>FP03</w:t>
+            </w:r>
+            <w:r>
+              <w:t xml:space="preserve"> – Cliente visualiza exame diretamente na tela podendo imprimir ou retirar diretamente no consultório, dependendo do exame.</w:t>
+            </w:r>
+          </w:p>
+          <w:p>
+            <w:r>
+              <w:t>FP04 – Fim caso de uso.</w:t>
+            </w:r>
+            <w:bookmarkStart w:id="97" w:name="_GoBack"/>
+            <w:bookmarkEnd w:id="97"/>
+          </w:p>
+          <w:p/>
+          <w:p>
+            <w:r>
+              <w:rPr>
+                <w:b/>
+                <w:bCs/>
+              </w:rPr>
+              <w:t>Fluxo Alternativo:</w:t>
+            </w:r>
+            <w:r>
+              <w:rPr>
+                <w:color w:val="548DD4"/>
+              </w:rPr>
+              <w:t xml:space="preserve"> </w:t>
+            </w:r>
+            <w:r>
+              <w:t xml:space="preserve">FA01 – </w:t>
+            </w:r>
+            <w:r>
+              <w:t>Exame não esta pronto</w:t>
+            </w:r>
+          </w:p>
+          <w:p>
+            <w:proofErr w:type="gramStart"/>
+            <w:r>
+              <w:t>FA02.</w:t>
+            </w:r>
+            <w:proofErr w:type="gramEnd"/>
+            <w:r>
+              <w:t>1 – Paciente recebe uma notificação na tela indicando que o exame ainda não esta pronto.</w:t>
+            </w:r>
+          </w:p>
+          <w:p>
+            <w:proofErr w:type="gramStart"/>
+            <w:r>
+              <w:t>FA02.</w:t>
+            </w:r>
+            <w:proofErr w:type="gramEnd"/>
+            <w:r>
+              <w:t>2 – Paciente terá de aguardar para fazer uma nova verificação</w:t>
+            </w:r>
+          </w:p>
+          <w:p>
+            <w:proofErr w:type="gramStart"/>
+            <w:r>
+              <w:t>FA02.</w:t>
+            </w:r>
+            <w:proofErr w:type="gramEnd"/>
+            <w:r>
+              <w:t>3 – Retorna ao passo 1</w:t>
+            </w:r>
+          </w:p>
+          <w:p/>
+          <w:p/>
+          <w:p/>
+        </w:tc>
+      </w:tr>
+    </w:tbl>
+    <w:p>
+      <w:pPr>
+        <w:rPr>
+          <w:color w:val="0000FF"/>
+        </w:rPr>
+      </w:pPr>
+    </w:p>
+    <w:p/>
+    <w:p>
+      <w:pPr>
+        <w:pStyle w:val="Legenda"/>
+      </w:pPr>
+    </w:p>
+    <w:tbl>
+      <w:tblPr>
+        <w:tblW w:w="0" w:type="auto"/>
+        <w:tblInd w:w="2" w:type="dxa"/>
+        <w:tblBorders>
+          <w:top w:val="single" w:sz="4" w:space="0" w:color="auto"/>
+          <w:left w:val="single" w:sz="4" w:space="0" w:color="auto"/>
+          <w:bottom w:val="single" w:sz="4" w:space="0" w:color="auto"/>
+          <w:right w:val="single" w:sz="4" w:space="0" w:color="auto"/>
+          <w:insideH w:val="single" w:sz="4" w:space="0" w:color="auto"/>
+          <w:insideV w:val="single" w:sz="4" w:space="0" w:color="auto"/>
+        </w:tblBorders>
+        <w:tblLook w:val="0000" w:firstRow="0" w:lastRow="0" w:firstColumn="0" w:lastColumn="0" w:noHBand="0" w:noVBand="0"/>
+      </w:tblPr>
+      <w:tblGrid>
+        <w:gridCol w:w="2658"/>
+        <w:gridCol w:w="6804"/>
+      </w:tblGrid>
+      <w:tr>
+        <w:tc>
+          <w:tcPr>
+            <w:tcW w:w="2658" w:type="dxa"/>
+            <w:shd w:val="clear" w:color="auto" w:fill="D9D9D9"/>
+          </w:tcPr>
+          <w:p>
+            <w:pPr>
+              <w:rPr>
+                <w:b/>
+                <w:bCs/>
+              </w:rPr>
+            </w:pPr>
+            <w:r>
+              <w:rPr>
+                <w:b/>
+                <w:bCs/>
+              </w:rPr>
+              <w:t>Nome do C</w:t>
+            </w:r>
+            <w:r>
+              <w:rPr>
+                <w:b/>
+                <w:bCs/>
+              </w:rPr>
+              <w:t>aso de Uso:</w:t>
+            </w:r>
+          </w:p>
+        </w:tc>
+        <w:tc>
+          <w:tcPr>
+            <w:tcW w:w="6804" w:type="dxa"/>
+          </w:tcPr>
+          <w:p>
             <w:pPr>
               <w:rPr>
                 <w:color w:val="548DD4"/>
@@ -9624,62 +9907,68 @@
       <w:pPr>
         <w:pStyle w:val="Ttulo2"/>
       </w:pPr>
-      <w:bookmarkStart w:id="99" w:name="_Toc382839219"/>
-      <w:r>
+      <w:bookmarkStart w:id="98" w:name="_Toc382839219"/>
+      <w:r>
+        <w:t>Delimitando o Escopo do Sistema</w:t>
+      </w:r>
+      <w:bookmarkEnd w:id="98"/>
+    </w:p>
+    <w:p>
+      <w:pPr>
+        <w:rPr>
+          <w:color w:val="0000FF"/>
+        </w:rPr>
+      </w:pPr>
+      <w:r>
+        <w:rPr>
+          <w:color w:val="0000FF"/>
+        </w:rPr>
+        <w:t xml:space="preserve">Até o presente momento nenhuma restrição foi definida sobre o escopo do sistema a ser </w:t>
+      </w:r>
+      <w:r>
+        <w:rPr>
+          <w:color w:val="0000FF"/>
+        </w:rPr>
+        <w:t>implementado</w:t>
+      </w:r>
+      <w:r>
+        <w:rPr>
+          <w:color w:val="0000FF"/>
+        </w:rPr>
+        <w:t xml:space="preserve">. Essa estratégia é apropriada no sentido de abstrair o sistema considerando todas as funcionalidades possíveis. </w:t>
+      </w:r>
+    </w:p>
+    <w:p>
+      <w:pPr>
+        <w:rPr>
+          <w:color w:val="0000FF"/>
+        </w:rPr>
+      </w:pPr>
+    </w:p>
+    <w:p>
+      <w:pPr>
+        <w:rPr>
+          <w:color w:val="0000FF"/>
+        </w:rPr>
+      </w:pPr>
+      <w:r>
+        <w:rPr>
+          <w:color w:val="0000FF"/>
+        </w:rPr>
+        <w:t xml:space="preserve">Uma vez estabelecido os casos de uso do sistema é necessário identificar quais casos de uso comporão a primeira </w:t>
+      </w:r>
+      <w:r>
+        <w:rPr>
+          <w:color w:val="0000FF"/>
+        </w:rPr>
+        <w:t xml:space="preserve">implementação do sistema. Observe que, da mesma forma todos os casos de uso foram desenvolvidos, o modelo conceitual e físico do banco também deve explorar o </w:t>
+      </w:r>
+      <w:r>
+        <w:rPr>
+          <w:color w:val="0000FF"/>
+        </w:rPr>
         <w:lastRenderedPageBreak/>
-        <w:t>Delimitando o Escopo do Sistema</w:t>
-      </w:r>
-      <w:bookmarkEnd w:id="99"/>
-    </w:p>
-    <w:p>
-      <w:pPr>
-        <w:rPr>
-          <w:color w:val="0000FF"/>
-        </w:rPr>
-      </w:pPr>
-      <w:r>
-        <w:rPr>
-          <w:color w:val="0000FF"/>
-        </w:rPr>
-        <w:t xml:space="preserve">Até o presente momento nenhuma restrição foi definida sobre o escopo do sistema a ser </w:t>
-      </w:r>
-      <w:r>
-        <w:rPr>
-          <w:color w:val="0000FF"/>
-        </w:rPr>
-        <w:t>implementado</w:t>
-      </w:r>
-      <w:r>
-        <w:rPr>
-          <w:color w:val="0000FF"/>
-        </w:rPr>
-        <w:t xml:space="preserve">. Essa estratégia é apropriada no sentido de abstrair o sistema considerando todas as funcionalidades possíveis. </w:t>
-      </w:r>
-    </w:p>
-    <w:p>
-      <w:pPr>
-        <w:rPr>
-          <w:color w:val="0000FF"/>
-        </w:rPr>
-      </w:pPr>
-    </w:p>
-    <w:p>
-      <w:pPr>
-        <w:rPr>
-          <w:color w:val="0000FF"/>
-        </w:rPr>
-      </w:pPr>
-      <w:r>
-        <w:rPr>
-          <w:color w:val="0000FF"/>
-        </w:rPr>
-        <w:t xml:space="preserve">Uma vez estabelecido os casos de uso do sistema é necessário identificar quais casos de uso comporão a primeira </w:t>
-      </w:r>
-      <w:r>
-        <w:rPr>
-          <w:color w:val="0000FF"/>
-        </w:rPr>
-        <w:t>implementação do sistema. Observe que, da mesma forma todos os casos de uso foram desenvolvidos, o modelo conceitual e físico do banco também deve explorar o sistema completo. O fechamento do escopo na primeira iteração deve se limitar somente a implementação.</w:t>
+        <w:t>sistema completo. O fechamento do escopo na primeira iteração deve se limitar somente a implementação.</w:t>
       </w:r>
       <w:r>
         <w:rPr>
@@ -9808,7 +10097,7 @@
       <w:pPr>
         <w:pStyle w:val="Legenda"/>
       </w:pPr>
-      <w:bookmarkStart w:id="100" w:name="_Toc378408134"/>
+      <w:bookmarkStart w:id="99" w:name="_Toc378408134"/>
       <w:r>
         <w:t xml:space="preserve">Tabela </w:t>
       </w:r>
@@ -9836,7 +10125,7 @@
       <w:r>
         <w:t xml:space="preserve"> Escopo do Sistema</w:t>
       </w:r>
-      <w:bookmarkEnd w:id="100"/>
+      <w:bookmarkEnd w:id="99"/>
     </w:p>
     <w:tbl>
       <w:tblPr>
@@ -9952,7 +10241,7 @@
         <w:pStyle w:val="Ttulo1"/>
         <w:pageBreakBefore/>
       </w:pPr>
-      <w:bookmarkStart w:id="101" w:name="_Toc382839220"/>
+      <w:bookmarkStart w:id="100" w:name="_Toc382839220"/>
       <w:r>
         <w:lastRenderedPageBreak/>
         <w:t>P</w:t>
@@ -9960,15 +10249,46 @@
       <w:r>
         <w:t>rojeto do Software</w:t>
       </w:r>
+      <w:bookmarkEnd w:id="100"/>
+    </w:p>
+    <w:p>
+      <w:pPr>
+        <w:pStyle w:val="Ttulo2"/>
+      </w:pPr>
+      <w:bookmarkStart w:id="101" w:name="_Toc382839221"/>
+      <w:r>
+        <w:t>Diagrama de Comunicação</w:t>
+      </w:r>
       <w:bookmarkEnd w:id="101"/>
     </w:p>
     <w:p>
       <w:pPr>
-        <w:pStyle w:val="Ttulo2"/>
-      </w:pPr>
-      <w:bookmarkStart w:id="102" w:name="_Toc382839221"/>
-      <w:r>
-        <w:t>Diagrama de Comunicação</w:t>
+        <w:rPr>
+          <w:color w:val="0000FF"/>
+        </w:rPr>
+      </w:pPr>
+      <w:r>
+        <w:rPr>
+          <w:color w:val="0000FF"/>
+        </w:rPr>
+        <w:t xml:space="preserve">Na primeira fase de nossa implementação foram construídos diagramas de comunicação para cada caso de uso presente no sistema. </w:t>
+      </w:r>
+    </w:p>
+    <w:p>
+      <w:pPr>
+        <w:pStyle w:val="Ttulo3"/>
+      </w:pPr>
+      <w:bookmarkStart w:id="102" w:name="_Toc382839222"/>
+      <w:r>
+        <w:t>Diagrama de comunicação: Caso de Uso &lt;</w:t>
+      </w:r>
+      <w:proofErr w:type="spellStart"/>
+      <w:r>
+        <w:t>xxxxxx</w:t>
+      </w:r>
+      <w:proofErr w:type="spellEnd"/>
+      <w:r>
+        <w:t>&gt;</w:t>
       </w:r>
       <w:bookmarkEnd w:id="102"/>
     </w:p>
@@ -9982,20 +10302,21 @@
         <w:rPr>
           <w:color w:val="0000FF"/>
         </w:rPr>
-        <w:t xml:space="preserve">Na primeira fase de nossa implementação foram construídos diagramas de comunicação para cada caso de uso presente no sistema. </w:t>
-      </w:r>
-    </w:p>
+        <w:t>&lt;Represente aqui o diagrama de comunicação para o cenário “Fluxo Básico” do caso de uso.&gt;</w:t>
+      </w:r>
+    </w:p>
+    <w:p/>
     <w:p>
       <w:pPr>
         <w:pStyle w:val="Ttulo3"/>
       </w:pPr>
-      <w:bookmarkStart w:id="103" w:name="_Toc382839222"/>
+      <w:bookmarkStart w:id="103" w:name="_Toc382839223"/>
       <w:r>
         <w:t>Diagrama de comunicação: Caso de Uso &lt;</w:t>
       </w:r>
       <w:proofErr w:type="spellStart"/>
       <w:r>
-        <w:t>xxxxxx</w:t>
+        <w:t>yyyyy</w:t>
       </w:r>
       <w:proofErr w:type="spellEnd"/>
       <w:r>
@@ -10021,51 +10342,19 @@
       <w:pPr>
         <w:pStyle w:val="Ttulo3"/>
       </w:pPr>
-      <w:bookmarkStart w:id="104" w:name="_Toc382839223"/>
+      <w:bookmarkStart w:id="104" w:name="_Toc382839224"/>
       <w:r>
         <w:t>Diagrama de comunicação: Caso de Uso &lt;</w:t>
       </w:r>
       <w:proofErr w:type="spellStart"/>
       <w:r>
-        <w:t>yyyyy</w:t>
+        <w:t>zzzzz</w:t>
       </w:r>
       <w:proofErr w:type="spellEnd"/>
       <w:r>
         <w:t>&gt;</w:t>
       </w:r>
       <w:bookmarkEnd w:id="104"/>
-    </w:p>
-    <w:p>
-      <w:pPr>
-        <w:rPr>
-          <w:color w:val="0000FF"/>
-        </w:rPr>
-      </w:pPr>
-      <w:r>
-        <w:rPr>
-          <w:color w:val="0000FF"/>
-        </w:rPr>
-        <w:t>&lt;Represente aqui o diagrama de comunicação para o cenário “Fluxo Básico” do caso de uso.&gt;</w:t>
-      </w:r>
-    </w:p>
-    <w:p/>
-    <w:p>
-      <w:pPr>
-        <w:pStyle w:val="Ttulo3"/>
-      </w:pPr>
-      <w:bookmarkStart w:id="105" w:name="_Toc382839224"/>
-      <w:r>
-        <w:t>Diagrama de comunicação: Caso de Uso &lt;</w:t>
-      </w:r>
-      <w:proofErr w:type="spellStart"/>
-      <w:r>
-        <w:t>zzzzz</w:t>
-      </w:r>
-      <w:proofErr w:type="spellEnd"/>
-      <w:r>
-        <w:t>&gt;</w:t>
-      </w:r>
-      <w:bookmarkEnd w:id="105"/>
     </w:p>
     <w:p>
       <w:pPr>
@@ -10089,11 +10378,11 @@
       <w:pPr>
         <w:pStyle w:val="Ttulo2"/>
       </w:pPr>
-      <w:bookmarkStart w:id="106" w:name="_Toc382839225"/>
+      <w:bookmarkStart w:id="105" w:name="_Toc382839225"/>
       <w:r>
         <w:t>Diagrama de Classes</w:t>
       </w:r>
-      <w:bookmarkEnd w:id="106"/>
+      <w:bookmarkEnd w:id="105"/>
     </w:p>
     <w:p>
       <w:pPr>
@@ -10159,12 +10448,12 @@
       <w:pPr>
         <w:pStyle w:val="Ttulo3"/>
       </w:pPr>
-      <w:bookmarkStart w:id="107" w:name="_Toc382839226"/>
+      <w:bookmarkStart w:id="106" w:name="_Toc382839226"/>
       <w:r>
         <w:lastRenderedPageBreak/>
         <w:t>Pacote &lt;nome do Pacote&gt;</w:t>
       </w:r>
-      <w:bookmarkEnd w:id="107"/>
+      <w:bookmarkEnd w:id="106"/>
     </w:p>
     <w:p>
       <w:r>
@@ -10251,7 +10540,7 @@
                 </v:textbox>
               </v:shape>
             </v:group>
-            <w10:wrap side="left"/>
+            <w10:wrap type="none" side="left"/>
             <w10:anchorlock/>
           </v:group>
         </w:pict>
@@ -10261,7 +10550,7 @@
       <w:pPr>
         <w:pStyle w:val="Legenda"/>
       </w:pPr>
-      <w:bookmarkStart w:id="108" w:name="_Toc378408215"/>
+      <w:bookmarkStart w:id="107" w:name="_Toc378408215"/>
       <w:r>
         <w:t xml:space="preserve">Figura </w:t>
       </w:r>
@@ -10292,18 +10581,18 @@
       <w:r>
         <w:t>classe para pacote &lt;nome do pacote&gt;</w:t>
       </w:r>
+      <w:bookmarkEnd w:id="107"/>
+    </w:p>
+    <w:p/>
+    <w:p>
+      <w:pPr>
+        <w:pStyle w:val="Ttulo3"/>
+      </w:pPr>
+      <w:bookmarkStart w:id="108" w:name="_Toc382839227"/>
+      <w:r>
+        <w:t>Pacote &lt;nome do Pacote&gt;</w:t>
+      </w:r>
       <w:bookmarkEnd w:id="108"/>
-    </w:p>
-    <w:p/>
-    <w:p>
-      <w:pPr>
-        <w:pStyle w:val="Ttulo3"/>
-      </w:pPr>
-      <w:bookmarkStart w:id="109" w:name="_Toc382839227"/>
-      <w:r>
-        <w:t>Pacote &lt;nome do Pacote&gt;</w:t>
-      </w:r>
-      <w:bookmarkEnd w:id="109"/>
     </w:p>
     <w:p/>
     <w:p>
@@ -10311,18 +10600,106 @@
         <w:pStyle w:val="Ttulo1"/>
         <w:pageBreakBefore/>
       </w:pPr>
-      <w:bookmarkStart w:id="110" w:name="_Toc382839228"/>
+      <w:bookmarkStart w:id="109" w:name="_Toc382839228"/>
       <w:proofErr w:type="spellStart"/>
       <w:r>
         <w:lastRenderedPageBreak/>
         <w:t>TesteUnitário</w:t>
       </w:r>
+      <w:bookmarkEnd w:id="109"/>
+      <w:proofErr w:type="spellEnd"/>
+    </w:p>
+    <w:p>
+      <w:r>
+        <w:t xml:space="preserve">Descreva neste tópico o resultado dos testes realizados apresentando evidencias da execução, erros encontrados e soluções propostas. </w:t>
+      </w:r>
+    </w:p>
+    <w:p/>
+    <w:p>
+      <w:pPr>
+        <w:pStyle w:val="Ttulo3"/>
+      </w:pPr>
+      <w:bookmarkStart w:id="110" w:name="_Toc382839229"/>
+      <w:r>
+        <w:t>Relatório de testes para o Caso de Uso &lt;</w:t>
+      </w:r>
+      <w:proofErr w:type="spellStart"/>
+      <w:r>
+        <w:t>xxxxxx</w:t>
+      </w:r>
+      <w:proofErr w:type="spellEnd"/>
+      <w:r>
+        <w:t>&gt;</w:t>
+      </w:r>
       <w:bookmarkEnd w:id="110"/>
+    </w:p>
+    <w:p>
+      <w:pPr>
+        <w:rPr>
+          <w:color w:val="0000FF"/>
+        </w:rPr>
+      </w:pPr>
+      <w:r>
+        <w:rPr>
+          <w:color w:val="0000FF"/>
+        </w:rPr>
+        <w:t xml:space="preserve">&lt;Represente aqui o </w:t>
+      </w:r>
+      <w:r>
+        <w:rPr>
+          <w:color w:val="0000FF"/>
+        </w:rPr>
+        <w:t xml:space="preserve">resultado dos teses de unidade para </w:t>
+      </w:r>
+      <w:r>
+        <w:rPr>
+          <w:color w:val="0000FF"/>
+        </w:rPr>
+        <w:t>o cenário “Fluxo Básico” do caso de uso.&gt;</w:t>
+      </w:r>
+    </w:p>
+    <w:p/>
+    <w:p>
+      <w:pPr>
+        <w:pStyle w:val="Ttulo3"/>
+      </w:pPr>
+      <w:bookmarkStart w:id="111" w:name="_Toc382839230"/>
+      <w:r>
+        <w:t>Relatório de testes para o Caso de Uso &lt;</w:t>
+      </w:r>
+      <w:proofErr w:type="spellStart"/>
+      <w:r>
+        <w:t>yyyyy</w:t>
+      </w:r>
       <w:proofErr w:type="spellEnd"/>
-    </w:p>
-    <w:p>
-      <w:r>
-        <w:t xml:space="preserve">Descreva neste tópico o resultado dos testes realizados apresentando evidencias da execução, erros encontrados e soluções propostas. </w:t>
+      <w:r>
+        <w:t>&gt;</w:t>
+      </w:r>
+      <w:bookmarkEnd w:id="111"/>
+    </w:p>
+    <w:p>
+      <w:pPr>
+        <w:rPr>
+          <w:color w:val="0000FF"/>
+        </w:rPr>
+      </w:pPr>
+      <w:r>
+        <w:rPr>
+          <w:color w:val="0000FF"/>
+        </w:rPr>
+        <w:t xml:space="preserve">&lt;Represente aqui o </w:t>
+      </w:r>
+      <w:r>
+        <w:rPr>
+          <w:color w:val="0000FF"/>
+        </w:rPr>
+        <w:t xml:space="preserve">resultado dos teses de unidade para </w:t>
+      </w:r>
+      <w:r>
+        <w:rPr>
+          <w:color w:val="0000FF"/>
+        </w:rPr>
+        <w:t>o cenário “Fluxo Básico” do caso de uso.&gt;</w:t>
       </w:r>
     </w:p>
     <w:p/>
@@ -10330,107 +10707,19 @@
       <w:pPr>
         <w:pStyle w:val="Ttulo3"/>
       </w:pPr>
-      <w:bookmarkStart w:id="111" w:name="_Toc382839229"/>
+      <w:bookmarkStart w:id="112" w:name="_Toc382839231"/>
       <w:r>
         <w:t>Relatório de testes para o Caso de Uso &lt;</w:t>
       </w:r>
       <w:proofErr w:type="spellStart"/>
       <w:r>
-        <w:t>xxxxxx</w:t>
+        <w:t>zzzzz</w:t>
       </w:r>
       <w:proofErr w:type="spellEnd"/>
       <w:r>
         <w:t>&gt;</w:t>
       </w:r>
-      <w:bookmarkEnd w:id="111"/>
-    </w:p>
-    <w:p>
-      <w:pPr>
-        <w:rPr>
-          <w:color w:val="0000FF"/>
-        </w:rPr>
-      </w:pPr>
-      <w:r>
-        <w:rPr>
-          <w:color w:val="0000FF"/>
-        </w:rPr>
-        <w:t xml:space="preserve">&lt;Represente aqui o </w:t>
-      </w:r>
-      <w:r>
-        <w:rPr>
-          <w:color w:val="0000FF"/>
-        </w:rPr>
-        <w:t xml:space="preserve">resultado dos teses de unidade para </w:t>
-      </w:r>
-      <w:r>
-        <w:rPr>
-          <w:color w:val="0000FF"/>
-        </w:rPr>
-        <w:t>o cenário “Fluxo Básico” do caso de uso.&gt;</w:t>
-      </w:r>
-    </w:p>
-    <w:p/>
-    <w:p>
-      <w:pPr>
-        <w:pStyle w:val="Ttulo3"/>
-      </w:pPr>
-      <w:bookmarkStart w:id="112" w:name="_Toc382839230"/>
-      <w:r>
-        <w:t>Relatório de testes para o Caso de Uso &lt;</w:t>
-      </w:r>
-      <w:proofErr w:type="spellStart"/>
-      <w:r>
-        <w:t>yyyyy</w:t>
-      </w:r>
-      <w:proofErr w:type="spellEnd"/>
-      <w:r>
-        <w:t>&gt;</w:t>
-      </w:r>
       <w:bookmarkEnd w:id="112"/>
-    </w:p>
-    <w:p>
-      <w:pPr>
-        <w:rPr>
-          <w:color w:val="0000FF"/>
-        </w:rPr>
-      </w:pPr>
-      <w:r>
-        <w:rPr>
-          <w:color w:val="0000FF"/>
-        </w:rPr>
-        <w:t xml:space="preserve">&lt;Represente aqui o </w:t>
-      </w:r>
-      <w:r>
-        <w:rPr>
-          <w:color w:val="0000FF"/>
-        </w:rPr>
-        <w:t xml:space="preserve">resultado dos teses de unidade para </w:t>
-      </w:r>
-      <w:r>
-        <w:rPr>
-          <w:color w:val="0000FF"/>
-        </w:rPr>
-        <w:t>o cenário “Fluxo Básico” do caso de uso.&gt;</w:t>
-      </w:r>
-    </w:p>
-    <w:p/>
-    <w:p>
-      <w:pPr>
-        <w:pStyle w:val="Ttulo3"/>
-      </w:pPr>
-      <w:bookmarkStart w:id="113" w:name="_Toc382839231"/>
-      <w:r>
-        <w:t>Relatório de testes para o Caso de Uso &lt;</w:t>
-      </w:r>
-      <w:proofErr w:type="spellStart"/>
-      <w:r>
-        <w:t>zzzzz</w:t>
-      </w:r>
-      <w:proofErr w:type="spellEnd"/>
-      <w:r>
-        <w:t>&gt;</w:t>
-      </w:r>
-      <w:bookmarkEnd w:id="113"/>
     </w:p>
     <w:p>
       <w:pPr>
@@ -10465,19 +10754,19 @@
         <w:pStyle w:val="Ttulo1"/>
         <w:pageBreakBefore/>
       </w:pPr>
-      <w:bookmarkStart w:id="114" w:name="_Toc269327113"/>
-      <w:bookmarkStart w:id="115" w:name="_Toc269327236"/>
-      <w:bookmarkStart w:id="116" w:name="_Toc382839232"/>
+      <w:bookmarkStart w:id="113" w:name="_Toc269327113"/>
+      <w:bookmarkStart w:id="114" w:name="_Toc269327236"/>
+      <w:bookmarkStart w:id="115" w:name="_Toc382839232"/>
       <w:r>
         <w:lastRenderedPageBreak/>
         <w:t>C</w:t>
       </w:r>
+      <w:bookmarkEnd w:id="113"/>
       <w:bookmarkEnd w:id="114"/>
+      <w:r>
+        <w:t>onclusão</w:t>
+      </w:r>
       <w:bookmarkEnd w:id="115"/>
-      <w:r>
-        <w:t>onclusão</w:t>
-      </w:r>
-      <w:bookmarkEnd w:id="116"/>
     </w:p>
     <w:p>
       <w:pPr>
@@ -10600,18 +10889,18 @@
         <w:pageBreakBefore/>
         <w:ind w:left="431" w:hanging="431"/>
       </w:pPr>
-      <w:bookmarkStart w:id="117" w:name="_Toc283537221"/>
-      <w:bookmarkStart w:id="118" w:name="_Toc296795852"/>
-      <w:bookmarkStart w:id="119" w:name="_Toc301444698"/>
-      <w:bookmarkStart w:id="120" w:name="_Toc382839233"/>
+      <w:bookmarkStart w:id="116" w:name="_Toc283537221"/>
+      <w:bookmarkStart w:id="117" w:name="_Toc296795852"/>
+      <w:bookmarkStart w:id="118" w:name="_Toc301444698"/>
+      <w:bookmarkStart w:id="119" w:name="_Toc382839233"/>
       <w:r>
         <w:lastRenderedPageBreak/>
         <w:t>Bibliografia</w:t>
       </w:r>
+      <w:bookmarkEnd w:id="116"/>
       <w:bookmarkEnd w:id="117"/>
       <w:bookmarkEnd w:id="118"/>
       <w:bookmarkEnd w:id="119"/>
-      <w:bookmarkEnd w:id="120"/>
     </w:p>
     <w:p>
       <w:pPr>
@@ -10730,7 +11019,7 @@
       <w:pPr>
         <w:pStyle w:val="Ttulo1"/>
       </w:pPr>
-      <w:bookmarkStart w:id="121" w:name="_Toc382839234"/>
+      <w:bookmarkStart w:id="120" w:name="_Toc382839234"/>
       <w:r>
         <w:lastRenderedPageBreak/>
         <w:t>Anexo</w:t>
@@ -10738,7 +11027,7 @@
       <w:r>
         <w:t xml:space="preserve"> A</w:t>
       </w:r>
-      <w:bookmarkEnd w:id="121"/>
+      <w:bookmarkEnd w:id="120"/>
     </w:p>
     <w:p/>
     <w:p/>
@@ -10759,7 +11048,7 @@
 </file>
 
 <file path=word/comments.xml><?xml version="1.0" encoding="utf-8"?>
-<w:comments xmlns:wpc="http://schemas.microsoft.com/office/word/2010/wordprocessingCanvas" xmlns:mc="http://schemas.openxmlformats.org/markup-compatibility/2006" xmlns:o="urn:schemas-microsoft-com:office:office" xmlns:r="http://schemas.openxmlformats.org/officeDocument/2006/relationships" xmlns:m="http://schemas.openxmlformats.org/officeDocument/2006/math" xmlns:v="urn:schemas-microsoft-com:vml" xmlns:wp14="http://schemas.microsoft.com/office/word/2010/wordprocessingDrawing" xmlns:wp="http://schemas.openxmlformats.org/drawingml/2006/wordprocessingDrawing" xmlns:w10="urn:schemas-microsoft-com:office:word" xmlns:w="http://schemas.openxmlformats.org/wordprocessingml/2006/main" xmlns:w14="http://schemas.microsoft.com/office/word/2010/wordml" xmlns:w15="http://schemas.microsoft.com/office/word/2012/wordml" xmlns:wpg="http://schemas.microsoft.com/office/word/2010/wordprocessingGroup" xmlns:wpi="http://schemas.microsoft.com/office/word/2010/wordprocessingInk" xmlns:wne="http://schemas.microsoft.com/office/word/2006/wordml" xmlns:wps="http://schemas.microsoft.com/office/word/2010/wordprocessingShape" mc:Ignorable="w14 w15 wp14">
+<w:comments xmlns:wpc="http://schemas.microsoft.com/office/word/2010/wordprocessingCanvas" xmlns:mc="http://schemas.openxmlformats.org/markup-compatibility/2006" xmlns:o="urn:schemas-microsoft-com:office:office" xmlns:r="http://schemas.openxmlformats.org/officeDocument/2006/relationships" xmlns:m="http://schemas.openxmlformats.org/officeDocument/2006/math" xmlns:v="urn:schemas-microsoft-com:vml" xmlns:wp14="http://schemas.microsoft.com/office/word/2010/wordprocessingDrawing" xmlns:wp="http://schemas.openxmlformats.org/drawingml/2006/wordprocessingDrawing" xmlns:w10="urn:schemas-microsoft-com:office:word" xmlns:w="http://schemas.openxmlformats.org/wordprocessingml/2006/main" xmlns:w14="http://schemas.microsoft.com/office/word/2010/wordml" xmlns:wpg="http://schemas.microsoft.com/office/word/2010/wordprocessingGroup" xmlns:wpi="http://schemas.microsoft.com/office/word/2010/wordprocessingInk" xmlns:wne="http://schemas.microsoft.com/office/word/2006/wordml" xmlns:wps="http://schemas.microsoft.com/office/word/2010/wordprocessingShape" mc:Ignorable="w14 wp14">
   <w:comment w:id="12" w:author="Helio" w:date="2014-02-24T19:04:00Z" w:initials="ha">
     <w:p>
       <w:pPr>
@@ -10832,9 +11121,12 @@
       <w:pPr>
         <w:pStyle w:val="Textodecomentrio"/>
       </w:pPr>
+      <w:r>
+        <w:t>“</w:t>
+      </w:r>
       <w:proofErr w:type="gramStart"/>
       <w:r>
-        <w:t>“”</w:t>
+        <w:t>”</w:t>
       </w:r>
       <w:r>
         <w:rPr>
@@ -10857,7 +11149,7 @@
       </w:r>
     </w:p>
   </w:comment>
-  <w:comment w:id="94" w:author="Helio" w:date="2014-03-16T11:12:00Z" w:initials="ha">
+  <w:comment w:id="93" w:author="Helio" w:date="2014-03-16T11:12:00Z" w:initials="ha">
     <w:p>
       <w:pPr>
         <w:pStyle w:val="Textodecomentrio"/>
@@ -11014,11 +11306,11 @@
       </w:r>
       <w:proofErr w:type="gramStart"/>
       <w:r>
-        <w:t>( se</w:t>
+        <w:t xml:space="preserve">( </w:t>
       </w:r>
       <w:proofErr w:type="gramEnd"/>
       <w:r>
-        <w:t xml:space="preserve"> não for implementar deve ser removido de todo o texto)</w:t>
+        <w:t>se não for implementar deve ser removido de todo o texto)</w:t>
       </w:r>
     </w:p>
     <w:p>
@@ -11042,7 +11334,7 @@
 </file>
 
 <file path=word/endnotes.xml><?xml version="1.0" encoding="utf-8"?>
-<w:endnotes xmlns:wpc="http://schemas.microsoft.com/office/word/2010/wordprocessingCanvas" xmlns:mc="http://schemas.openxmlformats.org/markup-compatibility/2006" xmlns:o="urn:schemas-microsoft-com:office:office" xmlns:r="http://schemas.openxmlformats.org/officeDocument/2006/relationships" xmlns:m="http://schemas.openxmlformats.org/officeDocument/2006/math" xmlns:v="urn:schemas-microsoft-com:vml" xmlns:wp14="http://schemas.microsoft.com/office/word/2010/wordprocessingDrawing" xmlns:wp="http://schemas.openxmlformats.org/drawingml/2006/wordprocessingDrawing" xmlns:w10="urn:schemas-microsoft-com:office:word" xmlns:w="http://schemas.openxmlformats.org/wordprocessingml/2006/main" xmlns:w14="http://schemas.microsoft.com/office/word/2010/wordml" xmlns:w15="http://schemas.microsoft.com/office/word/2012/wordml" xmlns:wpg="http://schemas.microsoft.com/office/word/2010/wordprocessingGroup" xmlns:wpi="http://schemas.microsoft.com/office/word/2010/wordprocessingInk" xmlns:wne="http://schemas.microsoft.com/office/word/2006/wordml" xmlns:wps="http://schemas.microsoft.com/office/word/2010/wordprocessingShape" mc:Ignorable="w14 w15 wp14">
+<w:endnotes xmlns:wpc="http://schemas.microsoft.com/office/word/2010/wordprocessingCanvas" xmlns:mc="http://schemas.openxmlformats.org/markup-compatibility/2006" xmlns:o="urn:schemas-microsoft-com:office:office" xmlns:r="http://schemas.openxmlformats.org/officeDocument/2006/relationships" xmlns:m="http://schemas.openxmlformats.org/officeDocument/2006/math" xmlns:v="urn:schemas-microsoft-com:vml" xmlns:wp14="http://schemas.microsoft.com/office/word/2010/wordprocessingDrawing" xmlns:wp="http://schemas.openxmlformats.org/drawingml/2006/wordprocessingDrawing" xmlns:w10="urn:schemas-microsoft-com:office:word" xmlns:w="http://schemas.openxmlformats.org/wordprocessingml/2006/main" xmlns:w14="http://schemas.microsoft.com/office/word/2010/wordml" xmlns:wpg="http://schemas.microsoft.com/office/word/2010/wordprocessingGroup" xmlns:wpi="http://schemas.microsoft.com/office/word/2010/wordprocessingInk" xmlns:wne="http://schemas.microsoft.com/office/word/2006/wordml" xmlns:wps="http://schemas.microsoft.com/office/word/2010/wordprocessingShape" mc:Ignorable="w14 wp14">
   <w:endnote w:type="separator" w:id="-1">
     <w:p>
       <w:r>
@@ -11061,7 +11353,7 @@
 </file>
 
 <file path=word/footer1.xml><?xml version="1.0" encoding="utf-8"?>
-<w:ftr xmlns:wpc="http://schemas.microsoft.com/office/word/2010/wordprocessingCanvas" xmlns:mc="http://schemas.openxmlformats.org/markup-compatibility/2006" xmlns:o="urn:schemas-microsoft-com:office:office" xmlns:r="http://schemas.openxmlformats.org/officeDocument/2006/relationships" xmlns:m="http://schemas.openxmlformats.org/officeDocument/2006/math" xmlns:v="urn:schemas-microsoft-com:vml" xmlns:wp14="http://schemas.microsoft.com/office/word/2010/wordprocessingDrawing" xmlns:wp="http://schemas.openxmlformats.org/drawingml/2006/wordprocessingDrawing" xmlns:w10="urn:schemas-microsoft-com:office:word" xmlns:w="http://schemas.openxmlformats.org/wordprocessingml/2006/main" xmlns:w14="http://schemas.microsoft.com/office/word/2010/wordml" xmlns:w15="http://schemas.microsoft.com/office/word/2012/wordml" xmlns:wpg="http://schemas.microsoft.com/office/word/2010/wordprocessingGroup" xmlns:wpi="http://schemas.microsoft.com/office/word/2010/wordprocessingInk" xmlns:wne="http://schemas.microsoft.com/office/word/2006/wordml" xmlns:wps="http://schemas.microsoft.com/office/word/2010/wordprocessingShape" mc:Ignorable="w14 w15 wp14">
+<w:ftr xmlns:wpc="http://schemas.microsoft.com/office/word/2010/wordprocessingCanvas" xmlns:mc="http://schemas.openxmlformats.org/markup-compatibility/2006" xmlns:o="urn:schemas-microsoft-com:office:office" xmlns:r="http://schemas.openxmlformats.org/officeDocument/2006/relationships" xmlns:m="http://schemas.openxmlformats.org/officeDocument/2006/math" xmlns:v="urn:schemas-microsoft-com:vml" xmlns:wp14="http://schemas.microsoft.com/office/word/2010/wordprocessingDrawing" xmlns:wp="http://schemas.openxmlformats.org/drawingml/2006/wordprocessingDrawing" xmlns:w10="urn:schemas-microsoft-com:office:word" xmlns:w="http://schemas.openxmlformats.org/wordprocessingml/2006/main" xmlns:w14="http://schemas.microsoft.com/office/word/2010/wordml" xmlns:wpg="http://schemas.microsoft.com/office/word/2010/wordprocessingGroup" xmlns:wpi="http://schemas.microsoft.com/office/word/2010/wordprocessingInk" xmlns:wne="http://schemas.microsoft.com/office/word/2006/wordml" xmlns:wps="http://schemas.microsoft.com/office/word/2010/wordprocessingShape" mc:Ignorable="w14 wp14">
   <w:p>
     <w:pPr>
       <w:pStyle w:val="Rodap"/>
@@ -11103,7 +11395,7 @@
       <w:rPr>
         <w:noProof/>
       </w:rPr>
-      <w:t>7</w:t>
+      <w:t>8</w:t>
     </w:r>
     <w:r>
       <w:rPr>
@@ -11125,7 +11417,7 @@
 </file>
 
 <file path=word/footer2.xml><?xml version="1.0" encoding="utf-8"?>
-<w:ftr xmlns:wpc="http://schemas.microsoft.com/office/word/2010/wordprocessingCanvas" xmlns:mc="http://schemas.openxmlformats.org/markup-compatibility/2006" xmlns:o="urn:schemas-microsoft-com:office:office" xmlns:r="http://schemas.openxmlformats.org/officeDocument/2006/relationships" xmlns:m="http://schemas.openxmlformats.org/officeDocument/2006/math" xmlns:v="urn:schemas-microsoft-com:vml" xmlns:wp14="http://schemas.microsoft.com/office/word/2010/wordprocessingDrawing" xmlns:wp="http://schemas.openxmlformats.org/drawingml/2006/wordprocessingDrawing" xmlns:w10="urn:schemas-microsoft-com:office:word" xmlns:w="http://schemas.openxmlformats.org/wordprocessingml/2006/main" xmlns:w14="http://schemas.microsoft.com/office/word/2010/wordml" xmlns:w15="http://schemas.microsoft.com/office/word/2012/wordml" xmlns:wpg="http://schemas.microsoft.com/office/word/2010/wordprocessingGroup" xmlns:wpi="http://schemas.microsoft.com/office/word/2010/wordprocessingInk" xmlns:wne="http://schemas.microsoft.com/office/word/2006/wordml" xmlns:wps="http://schemas.microsoft.com/office/word/2010/wordprocessingShape" mc:Ignorable="w14 w15 wp14">
+<w:ftr xmlns:wpc="http://schemas.microsoft.com/office/word/2010/wordprocessingCanvas" xmlns:mc="http://schemas.openxmlformats.org/markup-compatibility/2006" xmlns:o="urn:schemas-microsoft-com:office:office" xmlns:r="http://schemas.openxmlformats.org/officeDocument/2006/relationships" xmlns:m="http://schemas.openxmlformats.org/officeDocument/2006/math" xmlns:v="urn:schemas-microsoft-com:vml" xmlns:wp14="http://schemas.microsoft.com/office/word/2010/wordprocessingDrawing" xmlns:wp="http://schemas.openxmlformats.org/drawingml/2006/wordprocessingDrawing" xmlns:w10="urn:schemas-microsoft-com:office:word" xmlns:w="http://schemas.openxmlformats.org/wordprocessingml/2006/main" xmlns:w14="http://schemas.microsoft.com/office/word/2010/wordml" xmlns:wpg="http://schemas.microsoft.com/office/word/2010/wordprocessingGroup" xmlns:wpi="http://schemas.microsoft.com/office/word/2010/wordprocessingInk" xmlns:wne="http://schemas.microsoft.com/office/word/2006/wordml" xmlns:wps="http://schemas.microsoft.com/office/word/2010/wordprocessingShape" mc:Ignorable="w14 wp14">
   <w:p>
     <w:pPr>
       <w:pStyle w:val="Rodap"/>
@@ -11167,7 +11459,7 @@
       <w:rPr>
         <w:noProof/>
       </w:rPr>
-      <w:t>14</w:t>
+      <w:t>16</w:t>
     </w:r>
     <w:r>
       <w:rPr>
@@ -11185,7 +11477,7 @@
 </file>
 
 <file path=word/footnotes.xml><?xml version="1.0" encoding="utf-8"?>
-<w:footnotes xmlns:wpc="http://schemas.microsoft.com/office/word/2010/wordprocessingCanvas" xmlns:mc="http://schemas.openxmlformats.org/markup-compatibility/2006" xmlns:o="urn:schemas-microsoft-com:office:office" xmlns:r="http://schemas.openxmlformats.org/officeDocument/2006/relationships" xmlns:m="http://schemas.openxmlformats.org/officeDocument/2006/math" xmlns:v="urn:schemas-microsoft-com:vml" xmlns:wp14="http://schemas.microsoft.com/office/word/2010/wordprocessingDrawing" xmlns:wp="http://schemas.openxmlformats.org/drawingml/2006/wordprocessingDrawing" xmlns:w10="urn:schemas-microsoft-com:office:word" xmlns:w="http://schemas.openxmlformats.org/wordprocessingml/2006/main" xmlns:w14="http://schemas.microsoft.com/office/word/2010/wordml" xmlns:w15="http://schemas.microsoft.com/office/word/2012/wordml" xmlns:wpg="http://schemas.microsoft.com/office/word/2010/wordprocessingGroup" xmlns:wpi="http://schemas.microsoft.com/office/word/2010/wordprocessingInk" xmlns:wne="http://schemas.microsoft.com/office/word/2006/wordml" xmlns:wps="http://schemas.microsoft.com/office/word/2010/wordprocessingShape" mc:Ignorable="w14 w15 wp14">
+<w:footnotes xmlns:wpc="http://schemas.microsoft.com/office/word/2010/wordprocessingCanvas" xmlns:mc="http://schemas.openxmlformats.org/markup-compatibility/2006" xmlns:o="urn:schemas-microsoft-com:office:office" xmlns:r="http://schemas.openxmlformats.org/officeDocument/2006/relationships" xmlns:m="http://schemas.openxmlformats.org/officeDocument/2006/math" xmlns:v="urn:schemas-microsoft-com:vml" xmlns:wp14="http://schemas.microsoft.com/office/word/2010/wordprocessingDrawing" xmlns:wp="http://schemas.openxmlformats.org/drawingml/2006/wordprocessingDrawing" xmlns:w10="urn:schemas-microsoft-com:office:word" xmlns:w="http://schemas.openxmlformats.org/wordprocessingml/2006/main" xmlns:w14="http://schemas.microsoft.com/office/word/2010/wordml" xmlns:wpg="http://schemas.microsoft.com/office/word/2010/wordprocessingGroup" xmlns:wpi="http://schemas.microsoft.com/office/word/2010/wordprocessingInk" xmlns:wne="http://schemas.microsoft.com/office/word/2006/wordml" xmlns:wps="http://schemas.microsoft.com/office/word/2010/wordprocessingShape" mc:Ignorable="w14 wp14">
   <w:footnote w:type="separator" w:id="-1">
     <w:p>
       <w:r>
@@ -11204,7 +11496,7 @@
 </file>
 
 <file path=word/header1.xml><?xml version="1.0" encoding="utf-8"?>
-<w:hdr xmlns:wpc="http://schemas.microsoft.com/office/word/2010/wordprocessingCanvas" xmlns:mc="http://schemas.openxmlformats.org/markup-compatibility/2006" xmlns:o="urn:schemas-microsoft-com:office:office" xmlns:r="http://schemas.openxmlformats.org/officeDocument/2006/relationships" xmlns:m="http://schemas.openxmlformats.org/officeDocument/2006/math" xmlns:v="urn:schemas-microsoft-com:vml" xmlns:wp14="http://schemas.microsoft.com/office/word/2010/wordprocessingDrawing" xmlns:wp="http://schemas.openxmlformats.org/drawingml/2006/wordprocessingDrawing" xmlns:w10="urn:schemas-microsoft-com:office:word" xmlns:w="http://schemas.openxmlformats.org/wordprocessingml/2006/main" xmlns:w14="http://schemas.microsoft.com/office/word/2010/wordml" xmlns:w15="http://schemas.microsoft.com/office/word/2012/wordml" xmlns:wpg="http://schemas.microsoft.com/office/word/2010/wordprocessingGroup" xmlns:wpi="http://schemas.microsoft.com/office/word/2010/wordprocessingInk" xmlns:wne="http://schemas.microsoft.com/office/word/2006/wordml" xmlns:wps="http://schemas.microsoft.com/office/word/2010/wordprocessingShape" mc:Ignorable="w14 w15 wp14">
+<w:hdr xmlns:wpc="http://schemas.microsoft.com/office/word/2010/wordprocessingCanvas" xmlns:mc="http://schemas.openxmlformats.org/markup-compatibility/2006" xmlns:o="urn:schemas-microsoft-com:office:office" xmlns:r="http://schemas.openxmlformats.org/officeDocument/2006/relationships" xmlns:m="http://schemas.openxmlformats.org/officeDocument/2006/math" xmlns:v="urn:schemas-microsoft-com:vml" xmlns:wp14="http://schemas.microsoft.com/office/word/2010/wordprocessingDrawing" xmlns:wp="http://schemas.openxmlformats.org/drawingml/2006/wordprocessingDrawing" xmlns:w10="urn:schemas-microsoft-com:office:word" xmlns:w="http://schemas.openxmlformats.org/wordprocessingml/2006/main" xmlns:w14="http://schemas.microsoft.com/office/word/2010/wordml" xmlns:wpg="http://schemas.microsoft.com/office/word/2010/wordprocessingGroup" xmlns:wpi="http://schemas.microsoft.com/office/word/2010/wordprocessingInk" xmlns:wne="http://schemas.microsoft.com/office/word/2006/wordml" xmlns:wps="http://schemas.microsoft.com/office/word/2010/wordprocessingShape" mc:Ignorable="w14 wp14">
   <w:p>
     <w:pPr>
       <w:pStyle w:val="Cabealho"/>
@@ -11265,7 +11557,7 @@
 </file>
 
 <file path=word/header2.xml><?xml version="1.0" encoding="utf-8"?>
-<w:hdr xmlns:wpc="http://schemas.microsoft.com/office/word/2010/wordprocessingCanvas" xmlns:mc="http://schemas.openxmlformats.org/markup-compatibility/2006" xmlns:o="urn:schemas-microsoft-com:office:office" xmlns:r="http://schemas.openxmlformats.org/officeDocument/2006/relationships" xmlns:m="http://schemas.openxmlformats.org/officeDocument/2006/math" xmlns:v="urn:schemas-microsoft-com:vml" xmlns:wp14="http://schemas.microsoft.com/office/word/2010/wordprocessingDrawing" xmlns:wp="http://schemas.openxmlformats.org/drawingml/2006/wordprocessingDrawing" xmlns:w10="urn:schemas-microsoft-com:office:word" xmlns:w="http://schemas.openxmlformats.org/wordprocessingml/2006/main" xmlns:w14="http://schemas.microsoft.com/office/word/2010/wordml" xmlns:w15="http://schemas.microsoft.com/office/word/2012/wordml" xmlns:wpg="http://schemas.microsoft.com/office/word/2010/wordprocessingGroup" xmlns:wpi="http://schemas.microsoft.com/office/word/2010/wordprocessingInk" xmlns:wne="http://schemas.microsoft.com/office/word/2006/wordml" xmlns:wps="http://schemas.microsoft.com/office/word/2010/wordprocessingShape" mc:Ignorable="w14 w15 wp14">
+<w:hdr xmlns:wpc="http://schemas.microsoft.com/office/word/2010/wordprocessingCanvas" xmlns:mc="http://schemas.openxmlformats.org/markup-compatibility/2006" xmlns:o="urn:schemas-microsoft-com:office:office" xmlns:r="http://schemas.openxmlformats.org/officeDocument/2006/relationships" xmlns:m="http://schemas.openxmlformats.org/officeDocument/2006/math" xmlns:v="urn:schemas-microsoft-com:vml" xmlns:wp14="http://schemas.microsoft.com/office/word/2010/wordprocessingDrawing" xmlns:wp="http://schemas.openxmlformats.org/drawingml/2006/wordprocessingDrawing" xmlns:w10="urn:schemas-microsoft-com:office:word" xmlns:w="http://schemas.openxmlformats.org/wordprocessingml/2006/main" xmlns:w14="http://schemas.microsoft.com/office/word/2010/wordml" xmlns:wpg="http://schemas.microsoft.com/office/word/2010/wordprocessingGroup" xmlns:wpi="http://schemas.microsoft.com/office/word/2010/wordprocessingInk" xmlns:wne="http://schemas.microsoft.com/office/word/2006/wordml" xmlns:wps="http://schemas.microsoft.com/office/word/2010/wordprocessingShape" mc:Ignorable="w14 wp14">
   <w:p>
     <w:pPr>
       <w:pStyle w:val="Cabealho"/>
@@ -11287,7 +11579,7 @@
 </file>
 
 <file path=word/header3.xml><?xml version="1.0" encoding="utf-8"?>
-<w:hdr xmlns:wpc="http://schemas.microsoft.com/office/word/2010/wordprocessingCanvas" xmlns:mc="http://schemas.openxmlformats.org/markup-compatibility/2006" xmlns:o="urn:schemas-microsoft-com:office:office" xmlns:r="http://schemas.openxmlformats.org/officeDocument/2006/relationships" xmlns:m="http://schemas.openxmlformats.org/officeDocument/2006/math" xmlns:v="urn:schemas-microsoft-com:vml" xmlns:wp14="http://schemas.microsoft.com/office/word/2010/wordprocessingDrawing" xmlns:wp="http://schemas.openxmlformats.org/drawingml/2006/wordprocessingDrawing" xmlns:w10="urn:schemas-microsoft-com:office:word" xmlns:w="http://schemas.openxmlformats.org/wordprocessingml/2006/main" xmlns:w14="http://schemas.microsoft.com/office/word/2010/wordml" xmlns:w15="http://schemas.microsoft.com/office/word/2012/wordml" xmlns:wpg="http://schemas.microsoft.com/office/word/2010/wordprocessingGroup" xmlns:wpi="http://schemas.microsoft.com/office/word/2010/wordprocessingInk" xmlns:wne="http://schemas.microsoft.com/office/word/2006/wordml" xmlns:wps="http://schemas.microsoft.com/office/word/2010/wordprocessingShape" mc:Ignorable="w14 w15 wp14">
+<w:hdr xmlns:wpc="http://schemas.microsoft.com/office/word/2010/wordprocessingCanvas" xmlns:mc="http://schemas.openxmlformats.org/markup-compatibility/2006" xmlns:o="urn:schemas-microsoft-com:office:office" xmlns:r="http://schemas.openxmlformats.org/officeDocument/2006/relationships" xmlns:m="http://schemas.openxmlformats.org/officeDocument/2006/math" xmlns:v="urn:schemas-microsoft-com:vml" xmlns:wp14="http://schemas.microsoft.com/office/word/2010/wordprocessingDrawing" xmlns:wp="http://schemas.openxmlformats.org/drawingml/2006/wordprocessingDrawing" xmlns:w10="urn:schemas-microsoft-com:office:word" xmlns:w="http://schemas.openxmlformats.org/wordprocessingml/2006/main" xmlns:w14="http://schemas.microsoft.com/office/word/2010/wordml" xmlns:wpg="http://schemas.microsoft.com/office/word/2010/wordprocessingGroup" xmlns:wpi="http://schemas.microsoft.com/office/word/2010/wordprocessingInk" xmlns:wne="http://schemas.microsoft.com/office/word/2006/wordml" xmlns:wps="http://schemas.microsoft.com/office/word/2010/wordprocessingShape" mc:Ignorable="w14 wp14">
   <w:p>
     <w:pPr>
       <w:pStyle w:val="Cabealho"/>
@@ -11324,7 +11616,7 @@
 </file>
 
 <file path=word/header4.xml><?xml version="1.0" encoding="utf-8"?>
-<w:hdr xmlns:wpc="http://schemas.microsoft.com/office/word/2010/wordprocessingCanvas" xmlns:mc="http://schemas.openxmlformats.org/markup-compatibility/2006" xmlns:o="urn:schemas-microsoft-com:office:office" xmlns:r="http://schemas.openxmlformats.org/officeDocument/2006/relationships" xmlns:m="http://schemas.openxmlformats.org/officeDocument/2006/math" xmlns:v="urn:schemas-microsoft-com:vml" xmlns:wp14="http://schemas.microsoft.com/office/word/2010/wordprocessingDrawing" xmlns:wp="http://schemas.openxmlformats.org/drawingml/2006/wordprocessingDrawing" xmlns:w10="urn:schemas-microsoft-com:office:word" xmlns:w="http://schemas.openxmlformats.org/wordprocessingml/2006/main" xmlns:w14="http://schemas.microsoft.com/office/word/2010/wordml" xmlns:w15="http://schemas.microsoft.com/office/word/2012/wordml" xmlns:wpg="http://schemas.microsoft.com/office/word/2010/wordprocessingGroup" xmlns:wpi="http://schemas.microsoft.com/office/word/2010/wordprocessingInk" xmlns:wne="http://schemas.microsoft.com/office/word/2006/wordml" xmlns:wps="http://schemas.microsoft.com/office/word/2010/wordprocessingShape" mc:Ignorable="w14 w15 wp14">
+<w:hdr xmlns:wpc="http://schemas.microsoft.com/office/word/2010/wordprocessingCanvas" xmlns:mc="http://schemas.openxmlformats.org/markup-compatibility/2006" xmlns:o="urn:schemas-microsoft-com:office:office" xmlns:r="http://schemas.openxmlformats.org/officeDocument/2006/relationships" xmlns:m="http://schemas.openxmlformats.org/officeDocument/2006/math" xmlns:v="urn:schemas-microsoft-com:vml" xmlns:wp14="http://schemas.microsoft.com/office/word/2010/wordprocessingDrawing" xmlns:wp="http://schemas.openxmlformats.org/drawingml/2006/wordprocessingDrawing" xmlns:w10="urn:schemas-microsoft-com:office:word" xmlns:w="http://schemas.openxmlformats.org/wordprocessingml/2006/main" xmlns:w14="http://schemas.microsoft.com/office/word/2010/wordml" xmlns:wpg="http://schemas.microsoft.com/office/word/2010/wordprocessingGroup" xmlns:wpi="http://schemas.microsoft.com/office/word/2010/wordprocessingInk" xmlns:wne="http://schemas.microsoft.com/office/word/2006/wordml" xmlns:wps="http://schemas.microsoft.com/office/word/2010/wordprocessingShape" mc:Ignorable="w14 wp14">
   <w:p>
     <w:pPr>
       <w:pStyle w:val="Cabealho"/>
@@ -11339,7 +11631,7 @@
 </file>
 
 <file path=word/header5.xml><?xml version="1.0" encoding="utf-8"?>
-<w:hdr xmlns:wpc="http://schemas.microsoft.com/office/word/2010/wordprocessingCanvas" xmlns:mc="http://schemas.openxmlformats.org/markup-compatibility/2006" xmlns:o="urn:schemas-microsoft-com:office:office" xmlns:r="http://schemas.openxmlformats.org/officeDocument/2006/relationships" xmlns:m="http://schemas.openxmlformats.org/officeDocument/2006/math" xmlns:v="urn:schemas-microsoft-com:vml" xmlns:wp14="http://schemas.microsoft.com/office/word/2010/wordprocessingDrawing" xmlns:wp="http://schemas.openxmlformats.org/drawingml/2006/wordprocessingDrawing" xmlns:w10="urn:schemas-microsoft-com:office:word" xmlns:w="http://schemas.openxmlformats.org/wordprocessingml/2006/main" xmlns:w14="http://schemas.microsoft.com/office/word/2010/wordml" xmlns:w15="http://schemas.microsoft.com/office/word/2012/wordml" xmlns:wpg="http://schemas.microsoft.com/office/word/2010/wordprocessingGroup" xmlns:wpi="http://schemas.microsoft.com/office/word/2010/wordprocessingInk" xmlns:wne="http://schemas.microsoft.com/office/word/2006/wordml" xmlns:wps="http://schemas.microsoft.com/office/word/2010/wordprocessingShape" mc:Ignorable="w14 w15 wp14">
+<w:hdr xmlns:wpc="http://schemas.microsoft.com/office/word/2010/wordprocessingCanvas" xmlns:mc="http://schemas.openxmlformats.org/markup-compatibility/2006" xmlns:o="urn:schemas-microsoft-com:office:office" xmlns:r="http://schemas.openxmlformats.org/officeDocument/2006/relationships" xmlns:m="http://schemas.openxmlformats.org/officeDocument/2006/math" xmlns:v="urn:schemas-microsoft-com:vml" xmlns:wp14="http://schemas.microsoft.com/office/word/2010/wordprocessingDrawing" xmlns:wp="http://schemas.openxmlformats.org/drawingml/2006/wordprocessingDrawing" xmlns:w10="urn:schemas-microsoft-com:office:word" xmlns:w="http://schemas.openxmlformats.org/wordprocessingml/2006/main" xmlns:w14="http://schemas.microsoft.com/office/word/2010/wordml" xmlns:wpg="http://schemas.microsoft.com/office/word/2010/wordprocessingGroup" xmlns:wpi="http://schemas.microsoft.com/office/word/2010/wordprocessingInk" xmlns:wne="http://schemas.microsoft.com/office/word/2006/wordml" xmlns:wps="http://schemas.microsoft.com/office/word/2010/wordprocessingShape" mc:Ignorable="w14 wp14">
   <w:p>
     <w:pPr>
       <w:pStyle w:val="Cabealho"/>
@@ -11354,7 +11646,7 @@
 </file>
 
 <file path=word/header6.xml><?xml version="1.0" encoding="utf-8"?>
-<w:hdr xmlns:wpc="http://schemas.microsoft.com/office/word/2010/wordprocessingCanvas" xmlns:mc="http://schemas.openxmlformats.org/markup-compatibility/2006" xmlns:o="urn:schemas-microsoft-com:office:office" xmlns:r="http://schemas.openxmlformats.org/officeDocument/2006/relationships" xmlns:m="http://schemas.openxmlformats.org/officeDocument/2006/math" xmlns:v="urn:schemas-microsoft-com:vml" xmlns:wp14="http://schemas.microsoft.com/office/word/2010/wordprocessingDrawing" xmlns:wp="http://schemas.openxmlformats.org/drawingml/2006/wordprocessingDrawing" xmlns:w10="urn:schemas-microsoft-com:office:word" xmlns:w="http://schemas.openxmlformats.org/wordprocessingml/2006/main" xmlns:w14="http://schemas.microsoft.com/office/word/2010/wordml" xmlns:w15="http://schemas.microsoft.com/office/word/2012/wordml" xmlns:wpg="http://schemas.microsoft.com/office/word/2010/wordprocessingGroup" xmlns:wpi="http://schemas.microsoft.com/office/word/2010/wordprocessingInk" xmlns:wne="http://schemas.microsoft.com/office/word/2006/wordml" xmlns:wps="http://schemas.microsoft.com/office/word/2010/wordprocessingShape" mc:Ignorable="w14 w15 wp14">
+<w:hdr xmlns:wpc="http://schemas.microsoft.com/office/word/2010/wordprocessingCanvas" xmlns:mc="http://schemas.openxmlformats.org/markup-compatibility/2006" xmlns:o="urn:schemas-microsoft-com:office:office" xmlns:r="http://schemas.openxmlformats.org/officeDocument/2006/relationships" xmlns:m="http://schemas.openxmlformats.org/officeDocument/2006/math" xmlns:v="urn:schemas-microsoft-com:vml" xmlns:wp14="http://schemas.microsoft.com/office/word/2010/wordprocessingDrawing" xmlns:wp="http://schemas.openxmlformats.org/drawingml/2006/wordprocessingDrawing" xmlns:w10="urn:schemas-microsoft-com:office:word" xmlns:w="http://schemas.openxmlformats.org/wordprocessingml/2006/main" xmlns:w14="http://schemas.microsoft.com/office/word/2010/wordml" xmlns:wpg="http://schemas.microsoft.com/office/word/2010/wordprocessingGroup" xmlns:wpi="http://schemas.microsoft.com/office/word/2010/wordprocessingInk" xmlns:wne="http://schemas.microsoft.com/office/word/2006/wordml" xmlns:wps="http://schemas.microsoft.com/office/word/2010/wordprocessingShape" mc:Ignorable="w14 wp14">
   <w:p>
     <w:pPr>
       <w:pStyle w:val="Cabealho"/>
@@ -11364,7 +11656,7 @@
 </file>
 
 <file path=word/header7.xml><?xml version="1.0" encoding="utf-8"?>
-<w:hdr xmlns:wpc="http://schemas.microsoft.com/office/word/2010/wordprocessingCanvas" xmlns:mc="http://schemas.openxmlformats.org/markup-compatibility/2006" xmlns:o="urn:schemas-microsoft-com:office:office" xmlns:r="http://schemas.openxmlformats.org/officeDocument/2006/relationships" xmlns:m="http://schemas.openxmlformats.org/officeDocument/2006/math" xmlns:v="urn:schemas-microsoft-com:vml" xmlns:wp14="http://schemas.microsoft.com/office/word/2010/wordprocessingDrawing" xmlns:wp="http://schemas.openxmlformats.org/drawingml/2006/wordprocessingDrawing" xmlns:w10="urn:schemas-microsoft-com:office:word" xmlns:w="http://schemas.openxmlformats.org/wordprocessingml/2006/main" xmlns:w14="http://schemas.microsoft.com/office/word/2010/wordml" xmlns:w15="http://schemas.microsoft.com/office/word/2012/wordml" xmlns:wpg="http://schemas.microsoft.com/office/word/2010/wordprocessingGroup" xmlns:wpi="http://schemas.microsoft.com/office/word/2010/wordprocessingInk" xmlns:wne="http://schemas.microsoft.com/office/word/2006/wordml" xmlns:wps="http://schemas.microsoft.com/office/word/2010/wordprocessingShape" mc:Ignorable="w14 w15 wp14">
+<w:hdr xmlns:wpc="http://schemas.microsoft.com/office/word/2010/wordprocessingCanvas" xmlns:mc="http://schemas.openxmlformats.org/markup-compatibility/2006" xmlns:o="urn:schemas-microsoft-com:office:office" xmlns:r="http://schemas.openxmlformats.org/officeDocument/2006/relationships" xmlns:m="http://schemas.openxmlformats.org/officeDocument/2006/math" xmlns:v="urn:schemas-microsoft-com:vml" xmlns:wp14="http://schemas.microsoft.com/office/word/2010/wordprocessingDrawing" xmlns:wp="http://schemas.openxmlformats.org/drawingml/2006/wordprocessingDrawing" xmlns:w10="urn:schemas-microsoft-com:office:word" xmlns:w="http://schemas.openxmlformats.org/wordprocessingml/2006/main" xmlns:w14="http://schemas.microsoft.com/office/word/2010/wordml" xmlns:wpg="http://schemas.microsoft.com/office/word/2010/wordprocessingGroup" xmlns:wpi="http://schemas.microsoft.com/office/word/2010/wordprocessingInk" xmlns:wne="http://schemas.microsoft.com/office/word/2006/wordml" xmlns:wps="http://schemas.microsoft.com/office/word/2010/wordprocessingShape" mc:Ignorable="w14 wp14">
   <w:p>
     <w:pPr>
       <w:pStyle w:val="Cabealho"/>
@@ -11374,7 +11666,7 @@
 </file>
 
 <file path=word/numbering.xml><?xml version="1.0" encoding="utf-8"?>
-<w:numbering xmlns:wpc="http://schemas.microsoft.com/office/word/2010/wordprocessingCanvas" xmlns:mc="http://schemas.openxmlformats.org/markup-compatibility/2006" xmlns:o="urn:schemas-microsoft-com:office:office" xmlns:r="http://schemas.openxmlformats.org/officeDocument/2006/relationships" xmlns:m="http://schemas.openxmlformats.org/officeDocument/2006/math" xmlns:v="urn:schemas-microsoft-com:vml" xmlns:wp14="http://schemas.microsoft.com/office/word/2010/wordprocessingDrawing" xmlns:wp="http://schemas.openxmlformats.org/drawingml/2006/wordprocessingDrawing" xmlns:w10="urn:schemas-microsoft-com:office:word" xmlns:w="http://schemas.openxmlformats.org/wordprocessingml/2006/main" xmlns:w14="http://schemas.microsoft.com/office/word/2010/wordml" xmlns:w15="http://schemas.microsoft.com/office/word/2012/wordml" xmlns:wpg="http://schemas.microsoft.com/office/word/2010/wordprocessingGroup" xmlns:wpi="http://schemas.microsoft.com/office/word/2010/wordprocessingInk" xmlns:wne="http://schemas.microsoft.com/office/word/2006/wordml" xmlns:wps="http://schemas.microsoft.com/office/word/2010/wordprocessingShape" mc:Ignorable="w14 w15 wp14">
+<w:numbering xmlns:wpc="http://schemas.microsoft.com/office/word/2010/wordprocessingCanvas" xmlns:mc="http://schemas.openxmlformats.org/markup-compatibility/2006" xmlns:o="urn:schemas-microsoft-com:office:office" xmlns:r="http://schemas.openxmlformats.org/officeDocument/2006/relationships" xmlns:m="http://schemas.openxmlformats.org/officeDocument/2006/math" xmlns:v="urn:schemas-microsoft-com:vml" xmlns:wp14="http://schemas.microsoft.com/office/word/2010/wordprocessingDrawing" xmlns:wp="http://schemas.openxmlformats.org/drawingml/2006/wordprocessingDrawing" xmlns:w10="urn:schemas-microsoft-com:office:word" xmlns:w="http://schemas.openxmlformats.org/wordprocessingml/2006/main" xmlns:w14="http://schemas.microsoft.com/office/word/2010/wordml" xmlns:wpg="http://schemas.microsoft.com/office/word/2010/wordprocessingGroup" xmlns:wpi="http://schemas.microsoft.com/office/word/2010/wordprocessingInk" xmlns:wne="http://schemas.microsoft.com/office/word/2006/wordml" xmlns:wps="http://schemas.microsoft.com/office/word/2010/wordprocessingShape" mc:Ignorable="w14 wp14">
   <w:abstractNum w:abstractNumId="0">
     <w:nsid w:val="05D72FCF"/>
     <w:multiLevelType w:val="hybridMultilevel"/>
@@ -13725,7 +14017,7 @@
 </file>
 
 <file path=word/styles.xml><?xml version="1.0" encoding="utf-8"?>
-<w:styles xmlns:mc="http://schemas.openxmlformats.org/markup-compatibility/2006" xmlns:r="http://schemas.openxmlformats.org/officeDocument/2006/relationships" xmlns:w="http://schemas.openxmlformats.org/wordprocessingml/2006/main" xmlns:w14="http://schemas.microsoft.com/office/word/2010/wordml" xmlns:w15="http://schemas.microsoft.com/office/word/2012/wordml" mc:Ignorable="w14 w15">
+<w:styles xmlns:mc="http://schemas.openxmlformats.org/markup-compatibility/2006" xmlns:r="http://schemas.openxmlformats.org/officeDocument/2006/relationships" xmlns:w="http://schemas.openxmlformats.org/wordprocessingml/2006/main" xmlns:w14="http://schemas.microsoft.com/office/word/2010/wordml" mc:Ignorable="w14">
   <w:docDefaults>
     <w:rPrDefault>
       <w:rPr>
@@ -13735,378 +14027,139 @@
     </w:rPrDefault>
     <w:pPrDefault/>
   </w:docDefaults>
-  <w:latentStyles w:defLockedState="0" w:defUIPriority="99" w:defSemiHidden="0" w:defUnhideWhenUsed="0" w:defQFormat="0" w:count="371">
-    <w:lsdException w:name="Normal" w:uiPriority="0" w:qFormat="1"/>
-    <w:lsdException w:name="heading 1" w:qFormat="1"/>
-    <w:lsdException w:name="heading 2" w:qFormat="1"/>
-    <w:lsdException w:name="heading 3" w:qFormat="1"/>
-    <w:lsdException w:name="heading 4" w:qFormat="1"/>
-    <w:lsdException w:name="heading 5" w:qFormat="1"/>
-    <w:lsdException w:name="heading 6" w:qFormat="1"/>
-    <w:lsdException w:name="heading 7" w:unhideWhenUsed="1" w:qFormat="1"/>
-    <w:lsdException w:name="heading 8" w:unhideWhenUsed="1" w:qFormat="1"/>
-    <w:lsdException w:name="heading 9" w:unhideWhenUsed="1" w:qFormat="1"/>
-    <w:lsdException w:name="index 1" w:semiHidden="1" w:unhideWhenUsed="1"/>
-    <w:lsdException w:name="index 2" w:semiHidden="1" w:unhideWhenUsed="1"/>
-    <w:lsdException w:name="index 3" w:semiHidden="1" w:unhideWhenUsed="1"/>
-    <w:lsdException w:name="index 4" w:semiHidden="1" w:unhideWhenUsed="1"/>
-    <w:lsdException w:name="index 5" w:semiHidden="1" w:unhideWhenUsed="1"/>
-    <w:lsdException w:name="index 6" w:semiHidden="1" w:unhideWhenUsed="1"/>
-    <w:lsdException w:name="index 7" w:semiHidden="1" w:unhideWhenUsed="1"/>
-    <w:lsdException w:name="index 8" w:semiHidden="1" w:unhideWhenUsed="1"/>
-    <w:lsdException w:name="index 9" w:semiHidden="1" w:unhideWhenUsed="1"/>
-    <w:lsdException w:name="toc 1" w:semiHidden="1" w:uiPriority="39" w:unhideWhenUsed="1"/>
-    <w:lsdException w:name="toc 2" w:semiHidden="1" w:uiPriority="39" w:unhideWhenUsed="1"/>
-    <w:lsdException w:name="toc 3" w:semiHidden="1" w:uiPriority="39" w:unhideWhenUsed="1"/>
-    <w:lsdException w:name="toc 4" w:semiHidden="1" w:unhideWhenUsed="1"/>
-    <w:lsdException w:name="toc 5" w:semiHidden="1" w:unhideWhenUsed="1"/>
-    <w:lsdException w:name="toc 6" w:semiHidden="1" w:unhideWhenUsed="1"/>
-    <w:lsdException w:name="toc 7" w:semiHidden="1" w:unhideWhenUsed="1"/>
-    <w:lsdException w:name="toc 8" w:semiHidden="1" w:unhideWhenUsed="1"/>
-    <w:lsdException w:name="toc 9" w:semiHidden="1" w:unhideWhenUsed="1"/>
-    <w:lsdException w:name="Normal Indent" w:semiHidden="1" w:unhideWhenUsed="1"/>
-    <w:lsdException w:name="footnote text" w:semiHidden="1" w:unhideWhenUsed="1"/>
-    <w:lsdException w:name="annotation text" w:semiHidden="1" w:unhideWhenUsed="1"/>
-    <w:lsdException w:name="header" w:semiHidden="1" w:uiPriority="0" w:unhideWhenUsed="1"/>
-    <w:lsdException w:name="footer" w:semiHidden="1" w:unhideWhenUsed="1"/>
-    <w:lsdException w:name="index heading" w:semiHidden="1" w:unhideWhenUsed="1"/>
-    <w:lsdException w:name="caption" w:unhideWhenUsed="1" w:qFormat="1"/>
-    <w:lsdException w:name="table of figures" w:semiHidden="1" w:unhideWhenUsed="1"/>
-    <w:lsdException w:name="envelope address" w:semiHidden="1" w:unhideWhenUsed="1"/>
-    <w:lsdException w:name="envelope return" w:semiHidden="1" w:unhideWhenUsed="1"/>
-    <w:lsdException w:name="footnote reference" w:semiHidden="1" w:unhideWhenUsed="1"/>
-    <w:lsdException w:name="annotation reference" w:semiHidden="1" w:unhideWhenUsed="1"/>
-    <w:lsdException w:name="line number" w:semiHidden="1" w:unhideWhenUsed="1"/>
-    <w:lsdException w:name="page number" w:semiHidden="1" w:unhideWhenUsed="1"/>
-    <w:lsdException w:name="endnote reference" w:semiHidden="1" w:unhideWhenUsed="1"/>
-    <w:lsdException w:name="endnote text" w:semiHidden="1" w:unhideWhenUsed="1"/>
-    <w:lsdException w:name="table of authorities" w:semiHidden="1" w:unhideWhenUsed="1"/>
-    <w:lsdException w:name="macro" w:semiHidden="1" w:unhideWhenUsed="1"/>
-    <w:lsdException w:name="toa heading" w:semiHidden="1" w:unhideWhenUsed="1"/>
-    <w:lsdException w:name="List" w:semiHidden="1" w:unhideWhenUsed="1"/>
-    <w:lsdException w:name="List Bullet" w:semiHidden="1" w:unhideWhenUsed="1"/>
-    <w:lsdException w:name="List Number" w:semiHidden="1" w:unhideWhenUsed="1"/>
-    <w:lsdException w:name="List 2" w:semiHidden="1" w:unhideWhenUsed="1"/>
-    <w:lsdException w:name="List 3" w:semiHidden="1" w:unhideWhenUsed="1"/>
-    <w:lsdException w:name="List 4" w:semiHidden="1" w:unhideWhenUsed="1"/>
-    <w:lsdException w:name="List 5" w:semiHidden="1" w:unhideWhenUsed="1"/>
-    <w:lsdException w:name="List Bullet 2" w:semiHidden="1" w:unhideWhenUsed="1"/>
-    <w:lsdException w:name="List Bullet 3" w:semiHidden="1" w:unhideWhenUsed="1"/>
-    <w:lsdException w:name="List Bullet 4" w:semiHidden="1" w:unhideWhenUsed="1"/>
-    <w:lsdException w:name="List Bullet 5" w:semiHidden="1" w:unhideWhenUsed="1"/>
-    <w:lsdException w:name="List Number 2" w:semiHidden="1" w:unhideWhenUsed="1"/>
-    <w:lsdException w:name="List Number 3" w:semiHidden="1" w:unhideWhenUsed="1"/>
-    <w:lsdException w:name="List Number 4" w:semiHidden="1" w:unhideWhenUsed="1"/>
-    <w:lsdException w:name="List Number 5" w:semiHidden="1" w:unhideWhenUsed="1"/>
-    <w:lsdException w:name="Title" w:qFormat="1"/>
-    <w:lsdException w:name="Closing" w:semiHidden="1" w:unhideWhenUsed="1"/>
-    <w:lsdException w:name="Signature" w:semiHidden="1" w:unhideWhenUsed="1"/>
-    <w:lsdException w:name="Default Paragraph Font" w:semiHidden="1" w:unhideWhenUsed="1"/>
-    <w:lsdException w:name="Body Text" w:semiHidden="1" w:uiPriority="0" w:unhideWhenUsed="1"/>
-    <w:lsdException w:name="Body Text Indent" w:semiHidden="1" w:unhideWhenUsed="1"/>
-    <w:lsdException w:name="List Continue" w:semiHidden="1" w:unhideWhenUsed="1"/>
-    <w:lsdException w:name="List Continue 2" w:semiHidden="1" w:unhideWhenUsed="1"/>
-    <w:lsdException w:name="List Continue 3" w:semiHidden="1" w:unhideWhenUsed="1"/>
-    <w:lsdException w:name="List Continue 4" w:semiHidden="1" w:unhideWhenUsed="1"/>
-    <w:lsdException w:name="List Continue 5" w:semiHidden="1" w:unhideWhenUsed="1"/>
-    <w:lsdException w:name="Message Header" w:semiHidden="1" w:unhideWhenUsed="1"/>
-    <w:lsdException w:name="Subtitle" w:uiPriority="11" w:qFormat="1"/>
-    <w:lsdException w:name="Salutation" w:semiHidden="1" w:unhideWhenUsed="1"/>
-    <w:lsdException w:name="Date" w:semiHidden="1" w:unhideWhenUsed="1"/>
-    <w:lsdException w:name="Body Text First Indent" w:semiHidden="1" w:unhideWhenUsed="1"/>
-    <w:lsdException w:name="Body Text First Indent 2" w:semiHidden="1" w:unhideWhenUsed="1"/>
-    <w:lsdException w:name="Note Heading" w:semiHidden="1" w:unhideWhenUsed="1"/>
-    <w:lsdException w:name="Body Text 2" w:semiHidden="1" w:unhideWhenUsed="1"/>
-    <w:lsdException w:name="Body Text 3" w:semiHidden="1" w:unhideWhenUsed="1"/>
-    <w:lsdException w:name="Body Text Indent 2" w:semiHidden="1" w:unhideWhenUsed="1"/>
-    <w:lsdException w:name="Body Text Indent 3" w:semiHidden="1" w:unhideWhenUsed="1"/>
-    <w:lsdException w:name="Block Text" w:semiHidden="1" w:unhideWhenUsed="1"/>
-    <w:lsdException w:name="Hyperlink" w:semiHidden="1" w:unhideWhenUsed="1"/>
-    <w:lsdException w:name="FollowedHyperlink" w:semiHidden="1" w:unhideWhenUsed="1"/>
-    <w:lsdException w:name="Strong" w:uiPriority="0" w:qFormat="1"/>
-    <w:lsdException w:name="Emphasis" w:uiPriority="20" w:qFormat="1"/>
-    <w:lsdException w:name="Document Map" w:semiHidden="1" w:unhideWhenUsed="1"/>
-    <w:lsdException w:name="Plain Text" w:semiHidden="1" w:unhideWhenUsed="1"/>
-    <w:lsdException w:name="E-mail Signature" w:semiHidden="1" w:unhideWhenUsed="1"/>
-    <w:lsdException w:name="HTML Top of Form" w:semiHidden="1" w:unhideWhenUsed="1"/>
-    <w:lsdException w:name="HTML Bottom of Form" w:semiHidden="1" w:unhideWhenUsed="1"/>
-    <w:lsdException w:name="Normal (Web)" w:semiHidden="1" w:unhideWhenUsed="1"/>
-    <w:lsdException w:name="HTML Acronym" w:semiHidden="1" w:unhideWhenUsed="1"/>
-    <w:lsdException w:name="HTML Address" w:semiHidden="1" w:unhideWhenUsed="1"/>
-    <w:lsdException w:name="HTML Cite" w:semiHidden="1" w:unhideWhenUsed="1"/>
-    <w:lsdException w:name="HTML Code" w:semiHidden="1" w:unhideWhenUsed="1"/>
-    <w:lsdException w:name="HTML Definition" w:semiHidden="1" w:unhideWhenUsed="1"/>
-    <w:lsdException w:name="HTML Keyboard" w:semiHidden="1" w:unhideWhenUsed="1"/>
-    <w:lsdException w:name="HTML Preformatted" w:semiHidden="1" w:uiPriority="0" w:unhideWhenUsed="1"/>
-    <w:lsdException w:name="HTML Sample" w:semiHidden="1" w:unhideWhenUsed="1"/>
-    <w:lsdException w:name="HTML Typewriter" w:semiHidden="1" w:unhideWhenUsed="1"/>
-    <w:lsdException w:name="HTML Variable" w:semiHidden="1" w:unhideWhenUsed="1"/>
-    <w:lsdException w:name="Normal Table" w:semiHidden="1" w:unhideWhenUsed="1"/>
-    <w:lsdException w:name="annotation subject" w:semiHidden="1" w:unhideWhenUsed="1"/>
-    <w:lsdException w:name="No List" w:semiHidden="1" w:unhideWhenUsed="1"/>
-    <w:lsdException w:name="Outline List 1" w:semiHidden="1" w:unhideWhenUsed="1"/>
-    <w:lsdException w:name="Outline List 2" w:semiHidden="1" w:unhideWhenUsed="1"/>
-    <w:lsdException w:name="Outline List 3" w:semiHidden="1" w:unhideWhenUsed="1"/>
-    <w:lsdException w:name="Table Simple 1" w:semiHidden="1" w:unhideWhenUsed="1"/>
-    <w:lsdException w:name="Table Simple 2" w:semiHidden="1" w:unhideWhenUsed="1"/>
-    <w:lsdException w:name="Table Simple 3" w:semiHidden="1" w:unhideWhenUsed="1"/>
-    <w:lsdException w:name="Table Classic 1" w:semiHidden="1" w:unhideWhenUsed="1"/>
-    <w:lsdException w:name="Table Classic 2" w:semiHidden="1" w:unhideWhenUsed="1"/>
-    <w:lsdException w:name="Table Classic 3" w:semiHidden="1" w:unhideWhenUsed="1"/>
-    <w:lsdException w:name="Table Classic 4" w:semiHidden="1" w:unhideWhenUsed="1"/>
-    <w:lsdException w:name="Table Colorful 1" w:semiHidden="1" w:unhideWhenUsed="1"/>
-    <w:lsdException w:name="Table Colorful 2" w:semiHidden="1" w:unhideWhenUsed="1"/>
-    <w:lsdException w:name="Table Colorful 3" w:semiHidden="1" w:unhideWhenUsed="1"/>
-    <w:lsdException w:name="Table Columns 1" w:semiHidden="1" w:unhideWhenUsed="1"/>
-    <w:lsdException w:name="Table Columns 2" w:semiHidden="1" w:unhideWhenUsed="1"/>
-    <w:lsdException w:name="Table Columns 3" w:semiHidden="1" w:unhideWhenUsed="1"/>
-    <w:lsdException w:name="Table Columns 4" w:semiHidden="1" w:unhideWhenUsed="1"/>
-    <w:lsdException w:name="Table Columns 5" w:semiHidden="1" w:unhideWhenUsed="1"/>
-    <w:lsdException w:name="Table Grid 1" w:semiHidden="1" w:unhideWhenUsed="1"/>
-    <w:lsdException w:name="Table Grid 2" w:semiHidden="1" w:unhideWhenUsed="1"/>
-    <w:lsdException w:name="Table Grid 3" w:semiHidden="1" w:unhideWhenUsed="1"/>
-    <w:lsdException w:name="Table Grid 4" w:semiHidden="1" w:unhideWhenUsed="1"/>
-    <w:lsdException w:name="Table Grid 5" w:semiHidden="1" w:unhideWhenUsed="1"/>
-    <w:lsdException w:name="Table Grid 6" w:semiHidden="1" w:unhideWhenUsed="1"/>
-    <w:lsdException w:name="Table Grid 7" w:semiHidden="1" w:unhideWhenUsed="1"/>
-    <w:lsdException w:name="Table Grid 8" w:semiHidden="1" w:unhideWhenUsed="1"/>
-    <w:lsdException w:name="Table List 1" w:semiHidden="1" w:unhideWhenUsed="1"/>
-    <w:lsdException w:name="Table List 2" w:semiHidden="1" w:unhideWhenUsed="1"/>
-    <w:lsdException w:name="Table List 3" w:semiHidden="1" w:unhideWhenUsed="1"/>
-    <w:lsdException w:name="Table List 4" w:semiHidden="1" w:unhideWhenUsed="1"/>
-    <w:lsdException w:name="Table List 5" w:semiHidden="1" w:unhideWhenUsed="1"/>
-    <w:lsdException w:name="Table List 6" w:semiHidden="1" w:unhideWhenUsed="1"/>
-    <w:lsdException w:name="Table List 7" w:semiHidden="1" w:unhideWhenUsed="1"/>
-    <w:lsdException w:name="Table List 8" w:semiHidden="1" w:unhideWhenUsed="1"/>
-    <w:lsdException w:name="Table 3D effects 1" w:semiHidden="1" w:unhideWhenUsed="1"/>
-    <w:lsdException w:name="Table 3D effects 2" w:semiHidden="1" w:unhideWhenUsed="1"/>
-    <w:lsdException w:name="Table 3D effects 3" w:semiHidden="1" w:unhideWhenUsed="1"/>
-    <w:lsdException w:name="Table Contemporary" w:semiHidden="1" w:unhideWhenUsed="1"/>
-    <w:lsdException w:name="Table Elegant" w:semiHidden="1" w:unhideWhenUsed="1"/>
-    <w:lsdException w:name="Table Professional" w:semiHidden="1" w:unhideWhenUsed="1"/>
-    <w:lsdException w:name="Table Subtle 1" w:semiHidden="1" w:unhideWhenUsed="1"/>
-    <w:lsdException w:name="Table Subtle 2" w:semiHidden="1" w:unhideWhenUsed="1"/>
-    <w:lsdException w:name="Table Web 1" w:semiHidden="1" w:unhideWhenUsed="1"/>
-    <w:lsdException w:name="Table Web 2" w:semiHidden="1" w:unhideWhenUsed="1"/>
-    <w:lsdException w:name="Table Web 3" w:semiHidden="1" w:unhideWhenUsed="1"/>
-    <w:lsdException w:name="Balloon Text" w:semiHidden="1" w:unhideWhenUsed="1"/>
-    <w:lsdException w:name="Table Grid" w:uiPriority="59"/>
-    <w:lsdException w:name="Table Theme" w:semiHidden="1" w:unhideWhenUsed="1"/>
-    <w:lsdException w:name="Placeholder Text" w:semiHidden="1"/>
-    <w:lsdException w:name="No Spacing" w:uiPriority="1" w:qFormat="1"/>
-    <w:lsdException w:name="Light Shading" w:uiPriority="60"/>
-    <w:lsdException w:name="Light List" w:uiPriority="61"/>
-    <w:lsdException w:name="Light Grid" w:uiPriority="62"/>
-    <w:lsdException w:name="Medium Shading 1" w:uiPriority="63"/>
-    <w:lsdException w:name="Medium Shading 2" w:uiPriority="64"/>
-    <w:lsdException w:name="Medium List 1" w:uiPriority="65"/>
-    <w:lsdException w:name="Medium List 2" w:uiPriority="66"/>
-    <w:lsdException w:name="Medium Grid 1" w:uiPriority="67"/>
-    <w:lsdException w:name="Medium Grid 2" w:uiPriority="68"/>
-    <w:lsdException w:name="Medium Grid 3" w:uiPriority="69"/>
-    <w:lsdException w:name="Dark List" w:uiPriority="70"/>
-    <w:lsdException w:name="Colorful Shading" w:uiPriority="71"/>
-    <w:lsdException w:name="Colorful List" w:uiPriority="72"/>
-    <w:lsdException w:name="Colorful Grid" w:uiPriority="73"/>
-    <w:lsdException w:name="Light Shading Accent 1" w:uiPriority="60"/>
-    <w:lsdException w:name="Light List Accent 1" w:uiPriority="61"/>
-    <w:lsdException w:name="Light Grid Accent 1" w:uiPriority="62"/>
-    <w:lsdException w:name="Medium Shading 1 Accent 1" w:uiPriority="63"/>
-    <w:lsdException w:name="Medium Shading 2 Accent 1" w:uiPriority="64"/>
-    <w:lsdException w:name="Medium List 1 Accent 1" w:uiPriority="65"/>
-    <w:lsdException w:name="Revision" w:semiHidden="1"/>
-    <w:lsdException w:name="List Paragraph" w:qFormat="1"/>
-    <w:lsdException w:name="Quote" w:uiPriority="29" w:qFormat="1"/>
-    <w:lsdException w:name="Intense Quote" w:uiPriority="30" w:qFormat="1"/>
-    <w:lsdException w:name="Medium List 2 Accent 1" w:uiPriority="66"/>
-    <w:lsdException w:name="Medium Grid 1 Accent 1" w:uiPriority="67"/>
-    <w:lsdException w:name="Medium Grid 2 Accent 1" w:uiPriority="68"/>
-    <w:lsdException w:name="Medium Grid 3 Accent 1" w:uiPriority="69"/>
-    <w:lsdException w:name="Dark List Accent 1" w:uiPriority="70"/>
-    <w:lsdException w:name="Colorful Shading Accent 1" w:uiPriority="71"/>
-    <w:lsdException w:name="Colorful List Accent 1" w:uiPriority="72"/>
-    <w:lsdException w:name="Colorful Grid Accent 1" w:uiPriority="73"/>
-    <w:lsdException w:name="Light Shading Accent 2" w:uiPriority="60"/>
-    <w:lsdException w:name="Light List Accent 2" w:uiPriority="61"/>
-    <w:lsdException w:name="Light Grid Accent 2" w:uiPriority="62"/>
-    <w:lsdException w:name="Medium Shading 1 Accent 2" w:uiPriority="63"/>
-    <w:lsdException w:name="Medium Shading 2 Accent 2" w:uiPriority="64"/>
-    <w:lsdException w:name="Medium List 1 Accent 2" w:uiPriority="65"/>
-    <w:lsdException w:name="Medium List 2 Accent 2" w:uiPriority="66"/>
-    <w:lsdException w:name="Medium Grid 1 Accent 2" w:uiPriority="67"/>
-    <w:lsdException w:name="Medium Grid 2 Accent 2" w:uiPriority="68"/>
-    <w:lsdException w:name="Medium Grid 3 Accent 2" w:uiPriority="69"/>
-    <w:lsdException w:name="Dark List Accent 2" w:uiPriority="70"/>
-    <w:lsdException w:name="Colorful Shading Accent 2" w:uiPriority="71"/>
-    <w:lsdException w:name="Colorful List Accent 2" w:uiPriority="72"/>
-    <w:lsdException w:name="Colorful Grid Accent 2" w:uiPriority="73"/>
-    <w:lsdException w:name="Light Shading Accent 3" w:uiPriority="60"/>
-    <w:lsdException w:name="Light List Accent 3" w:uiPriority="61"/>
-    <w:lsdException w:name="Light Grid Accent 3" w:uiPriority="62"/>
-    <w:lsdException w:name="Medium Shading 1 Accent 3" w:uiPriority="63"/>
-    <w:lsdException w:name="Medium Shading 2 Accent 3" w:uiPriority="64"/>
-    <w:lsdException w:name="Medium List 1 Accent 3" w:uiPriority="65"/>
-    <w:lsdException w:name="Medium List 2 Accent 3" w:uiPriority="66"/>
-    <w:lsdException w:name="Medium Grid 1 Accent 3" w:uiPriority="67"/>
-    <w:lsdException w:name="Medium Grid 2 Accent 3" w:uiPriority="68"/>
-    <w:lsdException w:name="Medium Grid 3 Accent 3" w:uiPriority="69"/>
-    <w:lsdException w:name="Dark List Accent 3" w:uiPriority="70"/>
-    <w:lsdException w:name="Colorful Shading Accent 3" w:uiPriority="71"/>
-    <w:lsdException w:name="Colorful List Accent 3" w:uiPriority="72"/>
-    <w:lsdException w:name="Colorful Grid Accent 3" w:uiPriority="73"/>
-    <w:lsdException w:name="Light Shading Accent 4" w:uiPriority="60"/>
-    <w:lsdException w:name="Light List Accent 4" w:uiPriority="61"/>
-    <w:lsdException w:name="Light Grid Accent 4" w:uiPriority="62"/>
-    <w:lsdException w:name="Medium Shading 1 Accent 4" w:uiPriority="63"/>
-    <w:lsdException w:name="Medium Shading 2 Accent 4" w:uiPriority="64"/>
-    <w:lsdException w:name="Medium List 1 Accent 4" w:uiPriority="65"/>
-    <w:lsdException w:name="Medium List 2 Accent 4" w:uiPriority="66"/>
-    <w:lsdException w:name="Medium Grid 1 Accent 4" w:uiPriority="67"/>
-    <w:lsdException w:name="Medium Grid 2 Accent 4" w:uiPriority="68"/>
-    <w:lsdException w:name="Medium Grid 3 Accent 4" w:uiPriority="69"/>
-    <w:lsdException w:name="Dark List Accent 4" w:uiPriority="70"/>
-    <w:lsdException w:name="Colorful Shading Accent 4" w:uiPriority="71"/>
-    <w:lsdException w:name="Colorful List Accent 4" w:uiPriority="72"/>
-    <w:lsdException w:name="Colorful Grid Accent 4" w:uiPriority="73"/>
-    <w:lsdException w:name="Light Shading Accent 5" w:uiPriority="60"/>
-    <w:lsdException w:name="Light List Accent 5" w:uiPriority="61"/>
-    <w:lsdException w:name="Light Grid Accent 5" w:uiPriority="62"/>
-    <w:lsdException w:name="Medium Shading 1 Accent 5" w:uiPriority="63"/>
-    <w:lsdException w:name="Medium Shading 2 Accent 5" w:uiPriority="64"/>
-    <w:lsdException w:name="Medium List 1 Accent 5" w:uiPriority="65"/>
-    <w:lsdException w:name="Medium List 2 Accent 5" w:uiPriority="66"/>
-    <w:lsdException w:name="Medium Grid 1 Accent 5" w:uiPriority="67"/>
-    <w:lsdException w:name="Medium Grid 2 Accent 5" w:uiPriority="68"/>
-    <w:lsdException w:name="Medium Grid 3 Accent 5" w:uiPriority="69"/>
-    <w:lsdException w:name="Dark List Accent 5" w:uiPriority="70"/>
-    <w:lsdException w:name="Colorful Shading Accent 5" w:uiPriority="71"/>
-    <w:lsdException w:name="Colorful List Accent 5" w:uiPriority="72"/>
-    <w:lsdException w:name="Colorful Grid Accent 5" w:uiPriority="73"/>
-    <w:lsdException w:name="Light Shading Accent 6" w:uiPriority="60"/>
-    <w:lsdException w:name="Light List Accent 6" w:uiPriority="61"/>
-    <w:lsdException w:name="Light Grid Accent 6" w:uiPriority="62"/>
-    <w:lsdException w:name="Medium Shading 1 Accent 6" w:uiPriority="63"/>
-    <w:lsdException w:name="Medium Shading 2 Accent 6" w:uiPriority="64"/>
-    <w:lsdException w:name="Medium List 1 Accent 6" w:uiPriority="65"/>
-    <w:lsdException w:name="Medium List 2 Accent 6" w:uiPriority="66"/>
-    <w:lsdException w:name="Medium Grid 1 Accent 6" w:uiPriority="67"/>
-    <w:lsdException w:name="Medium Grid 2 Accent 6" w:uiPriority="68"/>
-    <w:lsdException w:name="Medium Grid 3 Accent 6" w:uiPriority="69"/>
-    <w:lsdException w:name="Dark List Accent 6" w:uiPriority="70"/>
-    <w:lsdException w:name="Colorful Shading Accent 6" w:uiPriority="71"/>
-    <w:lsdException w:name="Colorful List Accent 6" w:uiPriority="72"/>
-    <w:lsdException w:name="Colorful Grid Accent 6" w:uiPriority="73"/>
-    <w:lsdException w:name="Subtle Emphasis" w:uiPriority="19" w:qFormat="1"/>
-    <w:lsdException w:name="Intense Emphasis" w:uiPriority="21" w:qFormat="1"/>
-    <w:lsdException w:name="Subtle Reference" w:uiPriority="31" w:qFormat="1"/>
-    <w:lsdException w:name="Intense Reference" w:uiPriority="32" w:qFormat="1"/>
-    <w:lsdException w:name="Book Title" w:uiPriority="33" w:qFormat="1"/>
-    <w:lsdException w:name="Bibliography" w:semiHidden="1" w:unhideWhenUsed="1"/>
-    <w:lsdException w:name="TOC Heading" w:unhideWhenUsed="1" w:qFormat="1"/>
-    <w:lsdException w:name="Plain Table 1" w:uiPriority="41"/>
-    <w:lsdException w:name="Plain Table 2" w:uiPriority="42"/>
-    <w:lsdException w:name="Plain Table 3" w:uiPriority="43"/>
-    <w:lsdException w:name="Plain Table 4" w:uiPriority="44"/>
-    <w:lsdException w:name="Plain Table 5" w:uiPriority="45"/>
-    <w:lsdException w:name="Grid Table Light" w:uiPriority="40"/>
-    <w:lsdException w:name="Grid Table 1 Light" w:uiPriority="46"/>
-    <w:lsdException w:name="Grid Table 2" w:uiPriority="47"/>
-    <w:lsdException w:name="Grid Table 3" w:uiPriority="48"/>
-    <w:lsdException w:name="Grid Table 4" w:uiPriority="49"/>
-    <w:lsdException w:name="Grid Table 5 Dark" w:uiPriority="50"/>
-    <w:lsdException w:name="Grid Table 6 Colorful" w:uiPriority="51"/>
-    <w:lsdException w:name="Grid Table 7 Colorful" w:uiPriority="52"/>
-    <w:lsdException w:name="Grid Table 1 Light Accent 1" w:uiPriority="46"/>
-    <w:lsdException w:name="Grid Table 2 Accent 1" w:uiPriority="47"/>
-    <w:lsdException w:name="Grid Table 3 Accent 1" w:uiPriority="48"/>
-    <w:lsdException w:name="Grid Table 4 Accent 1" w:uiPriority="49"/>
-    <w:lsdException w:name="Grid Table 5 Dark Accent 1" w:uiPriority="50"/>
-    <w:lsdException w:name="Grid Table 6 Colorful Accent 1" w:uiPriority="51"/>
-    <w:lsdException w:name="Grid Table 7 Colorful Accent 1" w:uiPriority="52"/>
-    <w:lsdException w:name="Grid Table 1 Light Accent 2" w:uiPriority="46"/>
-    <w:lsdException w:name="Grid Table 2 Accent 2" w:uiPriority="47"/>
-    <w:lsdException w:name="Grid Table 3 Accent 2" w:uiPriority="48"/>
-    <w:lsdException w:name="Grid Table 4 Accent 2" w:uiPriority="49"/>
-    <w:lsdException w:name="Grid Table 5 Dark Accent 2" w:uiPriority="50"/>
-    <w:lsdException w:name="Grid Table 6 Colorful Accent 2" w:uiPriority="51"/>
-    <w:lsdException w:name="Grid Table 7 Colorful Accent 2" w:uiPriority="52"/>
-    <w:lsdException w:name="Grid Table 1 Light Accent 3" w:uiPriority="46"/>
-    <w:lsdException w:name="Grid Table 2 Accent 3" w:uiPriority="47"/>
-    <w:lsdException w:name="Grid Table 3 Accent 3" w:uiPriority="48"/>
-    <w:lsdException w:name="Grid Table 4 Accent 3" w:uiPriority="49"/>
-    <w:lsdException w:name="Grid Table 5 Dark Accent 3" w:uiPriority="50"/>
-    <w:lsdException w:name="Grid Table 6 Colorful Accent 3" w:uiPriority="51"/>
-    <w:lsdException w:name="Grid Table 7 Colorful Accent 3" w:uiPriority="52"/>
-    <w:lsdException w:name="Grid Table 1 Light Accent 4" w:uiPriority="46"/>
-    <w:lsdException w:name="Grid Table 2 Accent 4" w:uiPriority="47"/>
-    <w:lsdException w:name="Grid Table 3 Accent 4" w:uiPriority="48"/>
-    <w:lsdException w:name="Grid Table 4 Accent 4" w:uiPriority="49"/>
-    <w:lsdException w:name="Grid Table 5 Dark Accent 4" w:uiPriority="50"/>
-    <w:lsdException w:name="Grid Table 6 Colorful Accent 4" w:uiPriority="51"/>
-    <w:lsdException w:name="Grid Table 7 Colorful Accent 4" w:uiPriority="52"/>
-    <w:lsdException w:name="Grid Table 1 Light Accent 5" w:uiPriority="46"/>
-    <w:lsdException w:name="Grid Table 2 Accent 5" w:uiPriority="47"/>
-    <w:lsdException w:name="Grid Table 3 Accent 5" w:uiPriority="48"/>
-    <w:lsdException w:name="Grid Table 4 Accent 5" w:uiPriority="49"/>
-    <w:lsdException w:name="Grid Table 5 Dark Accent 5" w:uiPriority="50"/>
-    <w:lsdException w:name="Grid Table 6 Colorful Accent 5" w:uiPriority="51"/>
-    <w:lsdException w:name="Grid Table 7 Colorful Accent 5" w:uiPriority="52"/>
-    <w:lsdException w:name="Grid Table 1 Light Accent 6" w:uiPriority="46"/>
-    <w:lsdException w:name="Grid Table 2 Accent 6" w:uiPriority="47"/>
-    <w:lsdException w:name="Grid Table 3 Accent 6" w:uiPriority="48"/>
-    <w:lsdException w:name="Grid Table 4 Accent 6" w:uiPriority="49"/>
-    <w:lsdException w:name="Grid Table 5 Dark Accent 6" w:uiPriority="50"/>
-    <w:lsdException w:name="Grid Table 6 Colorful Accent 6" w:uiPriority="51"/>
-    <w:lsdException w:name="Grid Table 7 Colorful Accent 6" w:uiPriority="52"/>
-    <w:lsdException w:name="List Table 1 Light" w:uiPriority="46"/>
-    <w:lsdException w:name="List Table 2" w:uiPriority="47"/>
-    <w:lsdException w:name="List Table 3" w:uiPriority="48"/>
-    <w:lsdException w:name="List Table 4" w:uiPriority="49"/>
-    <w:lsdException w:name="List Table 5 Dark" w:uiPriority="50"/>
-    <w:lsdException w:name="List Table 6 Colorful" w:uiPriority="51"/>
-    <w:lsdException w:name="List Table 7 Colorful" w:uiPriority="52"/>
-    <w:lsdException w:name="List Table 1 Light Accent 1" w:uiPriority="46"/>
-    <w:lsdException w:name="List Table 2 Accent 1" w:uiPriority="47"/>
-    <w:lsdException w:name="List Table 3 Accent 1" w:uiPriority="48"/>
-    <w:lsdException w:name="List Table 4 Accent 1" w:uiPriority="49"/>
-    <w:lsdException w:name="List Table 5 Dark Accent 1" w:uiPriority="50"/>
-    <w:lsdException w:name="List Table 6 Colorful Accent 1" w:uiPriority="51"/>
-    <w:lsdException w:name="List Table 7 Colorful Accent 1" w:uiPriority="52"/>
-    <w:lsdException w:name="List Table 1 Light Accent 2" w:uiPriority="46"/>
-    <w:lsdException w:name="List Table 2 Accent 2" w:uiPriority="47"/>
-    <w:lsdException w:name="List Table 3 Accent 2" w:uiPriority="48"/>
-    <w:lsdException w:name="List Table 4 Accent 2" w:uiPriority="49"/>
-    <w:lsdException w:name="List Table 5 Dark Accent 2" w:uiPriority="50"/>
-    <w:lsdException w:name="List Table 6 Colorful Accent 2" w:uiPriority="51"/>
-    <w:lsdException w:name="List Table 7 Colorful Accent 2" w:uiPriority="52"/>
-    <w:lsdException w:name="List Table 1 Light Accent 3" w:uiPriority="46"/>
-    <w:lsdException w:name="List Table 2 Accent 3" w:uiPriority="47"/>
-    <w:lsdException w:name="List Table 3 Accent 3" w:uiPriority="48"/>
-    <w:lsdException w:name="List Table 4 Accent 3" w:uiPriority="49"/>
-    <w:lsdException w:name="List Table 5 Dark Accent 3" w:uiPriority="50"/>
-    <w:lsdException w:name="List Table 6 Colorful Accent 3" w:uiPriority="51"/>
-    <w:lsdException w:name="List Table 7 Colorful Accent 3" w:uiPriority="52"/>
-    <w:lsdException w:name="List Table 1 Light Accent 4" w:uiPriority="46"/>
-    <w:lsdException w:name="List Table 2 Accent 4" w:uiPriority="47"/>
-    <w:lsdException w:name="List Table 3 Accent 4" w:uiPriority="48"/>
-    <w:lsdException w:name="List Table 4 Accent 4" w:uiPriority="49"/>
-    <w:lsdException w:name="List Table 5 Dark Accent 4" w:uiPriority="50"/>
-    <w:lsdException w:name="List Table 6 Colorful Accent 4" w:uiPriority="51"/>
-    <w:lsdException w:name="List Table 7 Colorful Accent 4" w:uiPriority="52"/>
-    <w:lsdException w:name="List Table 1 Light Accent 5" w:uiPriority="46"/>
-    <w:lsdException w:name="List Table 2 Accent 5" w:uiPriority="47"/>
-    <w:lsdException w:name="List Table 3 Accent 5" w:uiPriority="48"/>
-    <w:lsdException w:name="List Table 4 Accent 5" w:uiPriority="49"/>
-    <w:lsdException w:name="List Table 5 Dark Accent 5" w:uiPriority="50"/>
-    <w:lsdException w:name="List Table 6 Colorful Accent 5" w:uiPriority="51"/>
-    <w:lsdException w:name="List Table 7 Colorful Accent 5" w:uiPriority="52"/>
-    <w:lsdException w:name="List Table 1 Light Accent 6" w:uiPriority="46"/>
-    <w:lsdException w:name="List Table 2 Accent 6" w:uiPriority="47"/>
-    <w:lsdException w:name="List Table 3 Accent 6" w:uiPriority="48"/>
-    <w:lsdException w:name="List Table 4 Accent 6" w:uiPriority="49"/>
-    <w:lsdException w:name="List Table 5 Dark Accent 6" w:uiPriority="50"/>
-    <w:lsdException w:name="List Table 6 Colorful Accent 6" w:uiPriority="51"/>
-    <w:lsdException w:name="List Table 7 Colorful Accent 6" w:uiPriority="52"/>
+  <w:latentStyles w:defLockedState="0" w:defUIPriority="99" w:defSemiHidden="1" w:defUnhideWhenUsed="1" w:defQFormat="0" w:count="267">
+    <w:lsdException w:name="Normal" w:semiHidden="0" w:uiPriority="0" w:unhideWhenUsed="0" w:qFormat="1"/>
+    <w:lsdException w:name="heading 1" w:semiHidden="0" w:unhideWhenUsed="0" w:qFormat="1"/>
+    <w:lsdException w:name="heading 2" w:semiHidden="0" w:unhideWhenUsed="0" w:qFormat="1"/>
+    <w:lsdException w:name="heading 3" w:semiHidden="0" w:unhideWhenUsed="0" w:qFormat="1"/>
+    <w:lsdException w:name="heading 4" w:semiHidden="0" w:unhideWhenUsed="0" w:qFormat="1"/>
+    <w:lsdException w:name="heading 5" w:semiHidden="0" w:unhideWhenUsed="0" w:qFormat="1"/>
+    <w:lsdException w:name="heading 6" w:semiHidden="0" w:unhideWhenUsed="0" w:qFormat="1"/>
+    <w:lsdException w:name="heading 7" w:semiHidden="0" w:qFormat="1"/>
+    <w:lsdException w:name="heading 8" w:semiHidden="0" w:qFormat="1"/>
+    <w:lsdException w:name="heading 9" w:semiHidden="0" w:qFormat="1"/>
+    <w:lsdException w:name="toc 1" w:uiPriority="39"/>
+    <w:lsdException w:name="toc 2" w:uiPriority="39"/>
+    <w:lsdException w:name="toc 3" w:uiPriority="39"/>
+    <w:lsdException w:name="header" w:uiPriority="0"/>
+    <w:lsdException w:name="caption" w:semiHidden="0" w:qFormat="1"/>
+    <w:lsdException w:name="Title" w:semiHidden="0" w:unhideWhenUsed="0" w:qFormat="1"/>
+    <w:lsdException w:name="Body Text" w:uiPriority="0"/>
+    <w:lsdException w:name="Subtitle" w:semiHidden="0" w:uiPriority="11" w:unhideWhenUsed="0" w:qFormat="1"/>
+    <w:lsdException w:name="Strong" w:semiHidden="0" w:uiPriority="0" w:unhideWhenUsed="0" w:qFormat="1"/>
+    <w:lsdException w:name="Emphasis" w:semiHidden="0" w:uiPriority="20" w:unhideWhenUsed="0" w:qFormat="1"/>
+    <w:lsdException w:name="HTML Preformatted" w:uiPriority="0"/>
+    <w:lsdException w:name="Table Grid" w:semiHidden="0" w:uiPriority="59" w:unhideWhenUsed="0"/>
+    <w:lsdException w:name="Placeholder Text" w:unhideWhenUsed="0"/>
+    <w:lsdException w:name="No Spacing" w:semiHidden="0" w:uiPriority="1" w:unhideWhenUsed="0" w:qFormat="1"/>
+    <w:lsdException w:name="Light Shading" w:semiHidden="0" w:uiPriority="60" w:unhideWhenUsed="0"/>
+    <w:lsdException w:name="Light List" w:semiHidden="0" w:uiPriority="61" w:unhideWhenUsed="0"/>
+    <w:lsdException w:name="Light Grid" w:semiHidden="0" w:uiPriority="62" w:unhideWhenUsed="0"/>
+    <w:lsdException w:name="Medium Shading 1" w:semiHidden="0" w:uiPriority="63" w:unhideWhenUsed="0"/>
+    <w:lsdException w:name="Medium Shading 2" w:semiHidden="0" w:uiPriority="64" w:unhideWhenUsed="0"/>
+    <w:lsdException w:name="Medium List 1" w:semiHidden="0" w:uiPriority="65" w:unhideWhenUsed="0"/>
+    <w:lsdException w:name="Medium List 2" w:semiHidden="0" w:uiPriority="66" w:unhideWhenUsed="0"/>
+    <w:lsdException w:name="Medium Grid 1" w:semiHidden="0" w:uiPriority="67" w:unhideWhenUsed="0"/>
+    <w:lsdException w:name="Medium Grid 2" w:semiHidden="0" w:uiPriority="68" w:unhideWhenUsed="0"/>
+    <w:lsdException w:name="Medium Grid 3" w:semiHidden="0" w:uiPriority="69" w:unhideWhenUsed="0"/>
+    <w:lsdException w:name="Dark List" w:semiHidden="0" w:uiPriority="70" w:unhideWhenUsed="0"/>
+    <w:lsdException w:name="Colorful Shading" w:semiHidden="0" w:uiPriority="71" w:unhideWhenUsed="0"/>
+    <w:lsdException w:name="Colorful List" w:semiHidden="0" w:uiPriority="72" w:unhideWhenUsed="0"/>
+    <w:lsdException w:name="Colorful Grid" w:semiHidden="0" w:uiPriority="73" w:unhideWhenUsed="0"/>
+    <w:lsdException w:name="Light Shading Accent 1" w:semiHidden="0" w:uiPriority="60" w:unhideWhenUsed="0"/>
+    <w:lsdException w:name="Light List Accent 1" w:semiHidden="0" w:uiPriority="61" w:unhideWhenUsed="0"/>
+    <w:lsdException w:name="Light Grid Accent 1" w:semiHidden="0" w:uiPriority="62" w:unhideWhenUsed="0"/>
+    <w:lsdException w:name="Medium Shading 1 Accent 1" w:semiHidden="0" w:uiPriority="63" w:unhideWhenUsed="0"/>
+    <w:lsdException w:name="Medium Shading 2 Accent 1" w:semiHidden="0" w:uiPriority="64" w:unhideWhenUsed="0"/>
+    <w:lsdException w:name="Medium List 1 Accent 1" w:semiHidden="0" w:uiPriority="65" w:unhideWhenUsed="0"/>
+    <w:lsdException w:name="Revision" w:unhideWhenUsed="0"/>
+    <w:lsdException w:name="List Paragraph" w:semiHidden="0" w:unhideWhenUsed="0" w:qFormat="1"/>
+    <w:lsdException w:name="Quote" w:semiHidden="0" w:uiPriority="29" w:unhideWhenUsed="0" w:qFormat="1"/>
+    <w:lsdException w:name="Intense Quote" w:semiHidden="0" w:uiPriority="30" w:unhideWhenUsed="0" w:qFormat="1"/>
+    <w:lsdException w:name="Medium List 2 Accent 1" w:semiHidden="0" w:uiPriority="66" w:unhideWhenUsed="0"/>
+    <w:lsdException w:name="Medium Grid 1 Accent 1" w:semiHidden="0" w:uiPriority="67" w:unhideWhenUsed="0"/>
+    <w:lsdException w:name="Medium Grid 2 Accent 1" w:semiHidden="0" w:uiPriority="68" w:unhideWhenUsed="0"/>
+    <w:lsdException w:name="Medium Grid 3 Accent 1" w:semiHidden="0" w:uiPriority="69" w:unhideWhenUsed="0"/>
+    <w:lsdException w:name="Dark List Accent 1" w:semiHidden="0" w:uiPriority="70" w:unhideWhenUsed="0"/>
+    <w:lsdException w:name="Colorful Shading Accent 1" w:semiHidden="0" w:uiPriority="71" w:unhideWhenUsed="0"/>
+    <w:lsdException w:name="Colorful List Accent 1" w:semiHidden="0" w:uiPriority="72" w:unhideWhenUsed="0"/>
+    <w:lsdException w:name="Colorful Grid Accent 1" w:semiHidden="0" w:uiPriority="73" w:unhideWhenUsed="0"/>
+    <w:lsdException w:name="Light Shading Accent 2" w:semiHidden="0" w:uiPriority="60" w:unhideWhenUsed="0"/>
+    <w:lsdException w:name="Light List Accent 2" w:semiHidden="0" w:uiPriority="61" w:unhideWhenUsed="0"/>
+    <w:lsdException w:name="Light Grid Accent 2" w:semiHidden="0" w:uiPriority="62" w:unhideWhenUsed="0"/>
+    <w:lsdException w:name="Medium Shading 1 Accent 2" w:semiHidden="0" w:uiPriority="63" w:unhideWhenUsed="0"/>
+    <w:lsdException w:name="Medium Shading 2 Accent 2" w:semiHidden="0" w:uiPriority="64" w:unhideWhenUsed="0"/>
+    <w:lsdException w:name="Medium List 1 Accent 2" w:semiHidden="0" w:uiPriority="65" w:unhideWhenUsed="0"/>
+    <w:lsdException w:name="Medium List 2 Accent 2" w:semiHidden="0" w:uiPriority="66" w:unhideWhenUsed="0"/>
+    <w:lsdException w:name="Medium Grid 1 Accent 2" w:semiHidden="0" w:uiPriority="67" w:unhideWhenUsed="0"/>
+    <w:lsdException w:name="Medium Grid 2 Accent 2" w:semiHidden="0" w:uiPriority="68" w:unhideWhenUsed="0"/>
+    <w:lsdException w:name="Medium Grid 3 Accent 2" w:semiHidden="0" w:uiPriority="69" w:unhideWhenUsed="0"/>
+    <w:lsdException w:name="Dark List Accent 2" w:semiHidden="0" w:uiPriority="70" w:unhideWhenUsed="0"/>
+    <w:lsdException w:name="Colorful Shading Accent 2" w:semiHidden="0" w:uiPriority="71" w:unhideWhenUsed="0"/>
+    <w:lsdException w:name="Colorful List Accent 2" w:semiHidden="0" w:uiPriority="72" w:unhideWhenUsed="0"/>
+    <w:lsdException w:name="Colorful Grid Accent 2" w:semiHidden="0" w:uiPriority="73" w:unhideWhenUsed="0"/>
+    <w:lsdException w:name="Light Shading Accent 3" w:semiHidden="0" w:uiPriority="60" w:unhideWhenUsed="0"/>
+    <w:lsdException w:name="Light List Accent 3" w:semiHidden="0" w:uiPriority="61" w:unhideWhenUsed="0"/>
+    <w:lsdException w:name="Light Grid Accent 3" w:semiHidden="0" w:uiPriority="62" w:unhideWhenUsed="0"/>
+    <w:lsdException w:name="Medium Shading 1 Accent 3" w:semiHidden="0" w:uiPriority="63" w:unhideWhenUsed="0"/>
+    <w:lsdException w:name="Medium Shading 2 Accent 3" w:semiHidden="0" w:uiPriority="64" w:unhideWhenUsed="0"/>
+    <w:lsdException w:name="Medium List 1 Accent 3" w:semiHidden="0" w:uiPriority="65" w:unhideWhenUsed="0"/>
+    <w:lsdException w:name="Medium List 2 Accent 3" w:semiHidden="0" w:uiPriority="66" w:unhideWhenUsed="0"/>
+    <w:lsdException w:name="Medium Grid 1 Accent 3" w:semiHidden="0" w:uiPriority="67" w:unhideWhenUsed="0"/>
+    <w:lsdException w:name="Medium Grid 2 Accent 3" w:semiHidden="0" w:uiPriority="68" w:unhideWhenUsed="0"/>
+    <w:lsdException w:name="Medium Grid 3 Accent 3" w:semiHidden="0" w:uiPriority="69" w:unhideWhenUsed="0"/>
+    <w:lsdException w:name="Dark List Accent 3" w:semiHidden="0" w:uiPriority="70" w:unhideWhenUsed="0"/>
+    <w:lsdException w:name="Colorful Shading Accent 3" w:semiHidden="0" w:uiPriority="71" w:unhideWhenUsed="0"/>
+    <w:lsdException w:name="Colorful List Accent 3" w:semiHidden="0" w:uiPriority="72" w:unhideWhenUsed="0"/>
+    <w:lsdException w:name="Colorful Grid Accent 3" w:semiHidden="0" w:uiPriority="73" w:unhideWhenUsed="0"/>
+    <w:lsdException w:name="Light Shading Accent 4" w:semiHidden="0" w:uiPriority="60" w:unhideWhenUsed="0"/>
+    <w:lsdException w:name="Light List Accent 4" w:semiHidden="0" w:uiPriority="61" w:unhideWhenUsed="0"/>
+    <w:lsdException w:name="Light Grid Accent 4" w:semiHidden="0" w:uiPriority="62" w:unhideWhenUsed="0"/>
+    <w:lsdException w:name="Medium Shading 1 Accent 4" w:semiHidden="0" w:uiPriority="63" w:unhideWhenUsed="0"/>
+    <w:lsdException w:name="Medium Shading 2 Accent 4" w:semiHidden="0" w:uiPriority="64" w:unhideWhenUsed="0"/>
+    <w:lsdException w:name="Medium List 1 Accent 4" w:semiHidden="0" w:uiPriority="65" w:unhideWhenUsed="0"/>
+    <w:lsdException w:name="Medium List 2 Accent 4" w:semiHidden="0" w:uiPriority="66" w:unhideWhenUsed="0"/>
+    <w:lsdException w:name="Medium Grid 1 Accent 4" w:semiHidden="0" w:uiPriority="67" w:unhideWhenUsed="0"/>
+    <w:lsdException w:name="Medium Grid 2 Accent 4" w:semiHidden="0" w:uiPriority="68" w:unhideWhenUsed="0"/>
+    <w:lsdException w:name="Medium Grid 3 Accent 4" w:semiHidden="0" w:uiPriority="69" w:unhideWhenUsed="0"/>
+    <w:lsdException w:name="Dark List Accent 4" w:semiHidden="0" w:uiPriority="70" w:unhideWhenUsed="0"/>
+    <w:lsdException w:name="Colorful Shading Accent 4" w:semiHidden="0" w:uiPriority="71" w:unhideWhenUsed="0"/>
+    <w:lsdException w:name="Colorful List Accent 4" w:semiHidden="0" w:uiPriority="72" w:unhideWhenUsed="0"/>
+    <w:lsdException w:name="Colorful Grid Accent 4" w:semiHidden="0" w:uiPriority="73" w:unhideWhenUsed="0"/>
+    <w:lsdException w:name="Light Shading Accent 5" w:semiHidden="0" w:uiPriority="60" w:unhideWhenUsed="0"/>
+    <w:lsdException w:name="Light List Accent 5" w:semiHidden="0" w:uiPriority="61" w:unhideWhenUsed="0"/>
+    <w:lsdException w:name="Light Grid Accent 5" w:semiHidden="0" w:uiPriority="62" w:unhideWhenUsed="0"/>
+    <w:lsdException w:name="Medium Shading 1 Accent 5" w:semiHidden="0" w:uiPriority="63" w:unhideWhenUsed="0"/>
+    <w:lsdException w:name="Medium Shading 2 Accent 5" w:semiHidden="0" w:uiPriority="64" w:unhideWhenUsed="0"/>
+    <w:lsdException w:name="Medium List 1 Accent 5" w:semiHidden="0" w:uiPriority="65" w:unhideWhenUsed="0"/>
+    <w:lsdException w:name="Medium List 2 Accent 5" w:semiHidden="0" w:uiPriority="66" w:unhideWhenUsed="0"/>
+    <w:lsdException w:name="Medium Grid 1 Accent 5" w:semiHidden="0" w:uiPriority="67" w:unhideWhenUsed="0"/>
+    <w:lsdException w:name="Medium Grid 2 Accent 5" w:semiHidden="0" w:uiPriority="68" w:unhideWhenUsed="0"/>
+    <w:lsdException w:name="Medium Grid 3 Accent 5" w:semiHidden="0" w:uiPriority="69" w:unhideWhenUsed="0"/>
+    <w:lsdException w:name="Dark List Accent 5" w:semiHidden="0" w:uiPriority="70" w:unhideWhenUsed="0"/>
+    <w:lsdException w:name="Colorful Shading Accent 5" w:semiHidden="0" w:uiPriority="71" w:unhideWhenUsed="0"/>
+    <w:lsdException w:name="Colorful List Accent 5" w:semiHidden="0" w:uiPriority="72" w:unhideWhenUsed="0"/>
+    <w:lsdException w:name="Colorful Grid Accent 5" w:semiHidden="0" w:uiPriority="73" w:unhideWhenUsed="0"/>
+    <w:lsdException w:name="Light Shading Accent 6" w:semiHidden="0" w:uiPriority="60" w:unhideWhenUsed="0"/>
+    <w:lsdException w:name="Light List Accent 6" w:semiHidden="0" w:uiPriority="61" w:unhideWhenUsed="0"/>
+    <w:lsdException w:name="Light Grid Accent 6" w:semiHidden="0" w:uiPriority="62" w:unhideWhenUsed="0"/>
+    <w:lsdException w:name="Medium Shading 1 Accent 6" w:semiHidden="0" w:uiPriority="63" w:unhideWhenUsed="0"/>
+    <w:lsdException w:name="Medium Shading 2 Accent 6" w:semiHidden="0" w:uiPriority="64" w:unhideWhenUsed="0"/>
+    <w:lsdException w:name="Medium List 1 Accent 6" w:semiHidden="0" w:uiPriority="65" w:unhideWhenUsed="0"/>
+    <w:lsdException w:name="Medium List 2 Accent 6" w:semiHidden="0" w:uiPriority="66" w:unhideWhenUsed="0"/>
+    <w:lsdException w:name="Medium Grid 1 Accent 6" w:semiHidden="0" w:uiPriority="67" w:unhideWhenUsed="0"/>
+    <w:lsdException w:name="Medium Grid 2 Accent 6" w:semiHidden="0" w:uiPriority="68" w:unhideWhenUsed="0"/>
+    <w:lsdException w:name="Medium Grid 3 Accent 6" w:semiHidden="0" w:uiPriority="69" w:unhideWhenUsed="0"/>
+    <w:lsdException w:name="Dark List Accent 6" w:semiHidden="0" w:uiPriority="70" w:unhideWhenUsed="0"/>
+    <w:lsdException w:name="Colorful Shading Accent 6" w:semiHidden="0" w:uiPriority="71" w:unhideWhenUsed="0"/>
+    <w:lsdException w:name="Colorful List Accent 6" w:semiHidden="0" w:uiPriority="72" w:unhideWhenUsed="0"/>
+    <w:lsdException w:name="Colorful Grid Accent 6" w:semiHidden="0" w:uiPriority="73" w:unhideWhenUsed="0"/>
+    <w:lsdException w:name="Subtle Emphasis" w:semiHidden="0" w:uiPriority="19" w:unhideWhenUsed="0" w:qFormat="1"/>
+    <w:lsdException w:name="Intense Emphasis" w:semiHidden="0" w:uiPriority="21" w:unhideWhenUsed="0" w:qFormat="1"/>
+    <w:lsdException w:name="Subtle Reference" w:semiHidden="0" w:uiPriority="31" w:unhideWhenUsed="0" w:qFormat="1"/>
+    <w:lsdException w:name="Intense Reference" w:semiHidden="0" w:uiPriority="32" w:unhideWhenUsed="0" w:qFormat="1"/>
+    <w:lsdException w:name="Book Title" w:semiHidden="0" w:uiPriority="33" w:unhideWhenUsed="0" w:qFormat="1"/>
+    <w:lsdException w:name="TOC Heading" w:semiHidden="0" w:qFormat="1"/>
   </w:latentStyles>
   <w:style w:type="paragraph" w:default="1" w:styleId="Normal">
     <w:name w:val="Normal"/>
@@ -15334,6 +15387,196 @@
 </w:styles>
 </file>
 
+<file path=word/stylesWithEffects.xml><?xml version="1.0" encoding="utf-8"?>
+<w:styles xmlns:wpc="http://schemas.microsoft.com/office/word/2010/wordprocessingCanvas" xmlns:mc="http://schemas.openxmlformats.org/markup-compatibility/2006" xmlns:o="urn:schemas-microsoft-com:office:office" xmlns:r="http://schemas.openxmlformats.org/officeDocument/2006/relationships" xmlns:m="http://schemas.openxmlformats.org/officeDocument/2006/math" xmlns:v="urn:schemas-microsoft-com:vml" xmlns:wp14="http://schemas.microsoft.com/office/word/2010/wordprocessingDrawing" xmlns:wp="http://schemas.openxmlformats.org/drawingml/2006/wordprocessingDrawing" xmlns:w10="urn:schemas-microsoft-com:office:word" xmlns:w="http://schemas.openxmlformats.org/wordprocessingml/2006/main" xmlns:w14="http://schemas.microsoft.com/office/word/2010/wordml" xmlns:wpg="http://schemas.microsoft.com/office/word/2010/wordprocessingGroup" xmlns:wpi="http://schemas.microsoft.com/office/word/2010/wordprocessingInk" xmlns:wne="http://schemas.microsoft.com/office/word/2006/wordml" xmlns:wps="http://schemas.microsoft.com/office/word/2010/wordprocessingShape" mc:Ignorable="w14 wp14">
+  <w:docDefaults>
+    <w:rPrDefault>
+      <w:rPr>
+        <w:rFonts w:asciiTheme="minorHAnsi" w:eastAsiaTheme="minorEastAsia" w:hAnsiTheme="minorHAnsi" w:cstheme="minorBidi"/>
+        <w:sz w:val="22"/>
+        <w:szCs w:val="22"/>
+        <w:lang w:val="pt-BR" w:eastAsia="pt-BR" w:bidi="ar-SA"/>
+      </w:rPr>
+    </w:rPrDefault>
+    <w:pPrDefault>
+      <w:pPr>
+        <w:spacing w:after="200" w:line="276" w:lineRule="auto"/>
+      </w:pPr>
+    </w:pPrDefault>
+  </w:docDefaults>
+  <w:latentStyles w:defLockedState="0" w:defUIPriority="99" w:defSemiHidden="1" w:defUnhideWhenUsed="1" w:defQFormat="0" w:count="267">
+    <w:lsdException w:name="Normal" w:semiHidden="0" w:uiPriority="0" w:unhideWhenUsed="0" w:qFormat="1"/>
+    <w:lsdException w:name="heading 1" w:semiHidden="0" w:uiPriority="9" w:unhideWhenUsed="0" w:qFormat="1"/>
+    <w:lsdException w:name="heading 2" w:uiPriority="9" w:qFormat="1"/>
+    <w:lsdException w:name="heading 3" w:uiPriority="9" w:qFormat="1"/>
+    <w:lsdException w:name="heading 4" w:uiPriority="9" w:qFormat="1"/>
+    <w:lsdException w:name="heading 5" w:uiPriority="9" w:qFormat="1"/>
+    <w:lsdException w:name="heading 6" w:uiPriority="9" w:qFormat="1"/>
+    <w:lsdException w:name="heading 7" w:uiPriority="9" w:qFormat="1"/>
+    <w:lsdException w:name="heading 8" w:uiPriority="9" w:qFormat="1"/>
+    <w:lsdException w:name="heading 9" w:uiPriority="9" w:qFormat="1"/>
+    <w:lsdException w:name="toc 1" w:uiPriority="39"/>
+    <w:lsdException w:name="toc 2" w:uiPriority="39"/>
+    <w:lsdException w:name="toc 3" w:uiPriority="39"/>
+    <w:lsdException w:name="toc 4" w:uiPriority="39"/>
+    <w:lsdException w:name="toc 5" w:uiPriority="39"/>
+    <w:lsdException w:name="toc 6" w:uiPriority="39"/>
+    <w:lsdException w:name="toc 7" w:uiPriority="39"/>
+    <w:lsdException w:name="toc 8" w:uiPriority="39"/>
+    <w:lsdException w:name="toc 9" w:uiPriority="39"/>
+    <w:lsdException w:name="caption" w:uiPriority="35" w:qFormat="1"/>
+    <w:lsdException w:name="Title" w:semiHidden="0" w:uiPriority="10" w:unhideWhenUsed="0" w:qFormat="1"/>
+    <w:lsdException w:name="Default Paragraph Font" w:uiPriority="1"/>
+    <w:lsdException w:name="Subtitle" w:semiHidden="0" w:uiPriority="11" w:unhideWhenUsed="0" w:qFormat="1"/>
+    <w:lsdException w:name="Strong" w:semiHidden="0" w:uiPriority="22" w:unhideWhenUsed="0" w:qFormat="1"/>
+    <w:lsdException w:name="Emphasis" w:semiHidden="0" w:uiPriority="20" w:unhideWhenUsed="0" w:qFormat="1"/>
+    <w:lsdException w:name="Table Grid" w:semiHidden="0" w:uiPriority="59" w:unhideWhenUsed="0"/>
+    <w:lsdException w:name="Placeholder Text" w:unhideWhenUsed="0"/>
+    <w:lsdException w:name="No Spacing" w:semiHidden="0" w:uiPriority="1" w:unhideWhenUsed="0" w:qFormat="1"/>
+    <w:lsdException w:name="Light Shading" w:semiHidden="0" w:uiPriority="60" w:unhideWhenUsed="0"/>
+    <w:lsdException w:name="Light List" w:semiHidden="0" w:uiPriority="61" w:unhideWhenUsed="0"/>
+    <w:lsdException w:name="Light Grid" w:semiHidden="0" w:uiPriority="62" w:unhideWhenUsed="0"/>
+    <w:lsdException w:name="Medium Shading 1" w:semiHidden="0" w:uiPriority="63" w:unhideWhenUsed="0"/>
+    <w:lsdException w:name="Medium Shading 2" w:semiHidden="0" w:uiPriority="64" w:unhideWhenUsed="0"/>
+    <w:lsdException w:name="Medium List 1" w:semiHidden="0" w:uiPriority="65" w:unhideWhenUsed="0"/>
+    <w:lsdException w:name="Medium List 2" w:semiHidden="0" w:uiPriority="66" w:unhideWhenUsed="0"/>
+    <w:lsdException w:name="Medium Grid 1" w:semiHidden="0" w:uiPriority="67" w:unhideWhenUsed="0"/>
+    <w:lsdException w:name="Medium Grid 2" w:semiHidden="0" w:uiPriority="68" w:unhideWhenUsed="0"/>
+    <w:lsdException w:name="Medium Grid 3" w:semiHidden="0" w:uiPriority="69" w:unhideWhenUsed="0"/>
+    <w:lsdException w:name="Dark List" w:semiHidden="0" w:uiPriority="70" w:unhideWhenUsed="0"/>
+    <w:lsdException w:name="Colorful Shading" w:semiHidden="0" w:uiPriority="71" w:unhideWhenUsed="0"/>
+    <w:lsdException w:name="Colorful List" w:semiHidden="0" w:uiPriority="72" w:unhideWhenUsed="0"/>
+    <w:lsdException w:name="Colorful Grid" w:semiHidden="0" w:uiPriority="73" w:unhideWhenUsed="0"/>
+    <w:lsdException w:name="Light Shading Accent 1" w:semiHidden="0" w:uiPriority="60" w:unhideWhenUsed="0"/>
+    <w:lsdException w:name="Light List Accent 1" w:semiHidden="0" w:uiPriority="61" w:unhideWhenUsed="0"/>
+    <w:lsdException w:name="Light Grid Accent 1" w:semiHidden="0" w:uiPriority="62" w:unhideWhenUsed="0"/>
+    <w:lsdException w:name="Medium Shading 1 Accent 1" w:semiHidden="0" w:uiPriority="63" w:unhideWhenUsed="0"/>
+    <w:lsdException w:name="Medium Shading 2 Accent 1" w:semiHidden="0" w:uiPriority="64" w:unhideWhenUsed="0"/>
+    <w:lsdException w:name="Medium List 1 Accent 1" w:semiHidden="0" w:uiPriority="65" w:unhideWhenUsed="0"/>
+    <w:lsdException w:name="Revision" w:unhideWhenUsed="0"/>
+    <w:lsdException w:name="List Paragraph" w:semiHidden="0" w:uiPriority="34" w:unhideWhenUsed="0" w:qFormat="1"/>
+    <w:lsdException w:name="Quote" w:semiHidden="0" w:uiPriority="29" w:unhideWhenUsed="0" w:qFormat="1"/>
+    <w:lsdException w:name="Intense Quote" w:semiHidden="0" w:uiPriority="30" w:unhideWhenUsed="0" w:qFormat="1"/>
+    <w:lsdException w:name="Medium List 2 Accent 1" w:semiHidden="0" w:uiPriority="66" w:unhideWhenUsed="0"/>
+    <w:lsdException w:name="Medium Grid 1 Accent 1" w:semiHidden="0" w:uiPriority="67" w:unhideWhenUsed="0"/>
+    <w:lsdException w:name="Medium Grid 2 Accent 1" w:semiHidden="0" w:uiPriority="68" w:unhideWhenUsed="0"/>
+    <w:lsdException w:name="Medium Grid 3 Accent 1" w:semiHidden="0" w:uiPriority="69" w:unhideWhenUsed="0"/>
+    <w:lsdException w:name="Dark List Accent 1" w:semiHidden="0" w:uiPriority="70" w:unhideWhenUsed="0"/>
+    <w:lsdException w:name="Colorful Shading Accent 1" w:semiHidden="0" w:uiPriority="71" w:unhideWhenUsed="0"/>
+    <w:lsdException w:name="Colorful List Accent 1" w:semiHidden="0" w:uiPriority="72" w:unhideWhenUsed="0"/>
+    <w:lsdException w:name="Colorful Grid Accent 1" w:semiHidden="0" w:uiPriority="73" w:unhideWhenUsed="0"/>
+    <w:lsdException w:name="Light Shading Accent 2" w:semiHidden="0" w:uiPriority="60" w:unhideWhenUsed="0"/>
+    <w:lsdException w:name="Light List Accent 2" w:semiHidden="0" w:uiPriority="61" w:unhideWhenUsed="0"/>
+    <w:lsdException w:name="Light Grid Accent 2" w:semiHidden="0" w:uiPriority="62" w:unhideWhenUsed="0"/>
+    <w:lsdException w:name="Medium Shading 1 Accent 2" w:semiHidden="0" w:uiPriority="63" w:unhideWhenUsed="0"/>
+    <w:lsdException w:name="Medium Shading 2 Accent 2" w:semiHidden="0" w:uiPriority="64" w:unhideWhenUsed="0"/>
+    <w:lsdException w:name="Medium List 1 Accent 2" w:semiHidden="0" w:uiPriority="65" w:unhideWhenUsed="0"/>
+    <w:lsdException w:name="Medium List 2 Accent 2" w:semiHidden="0" w:uiPriority="66" w:unhideWhenUsed="0"/>
+    <w:lsdException w:name="Medium Grid 1 Accent 2" w:semiHidden="0" w:uiPriority="67" w:unhideWhenUsed="0"/>
+    <w:lsdException w:name="Medium Grid 2 Accent 2" w:semiHidden="0" w:uiPriority="68" w:unhideWhenUsed="0"/>
+    <w:lsdException w:name="Medium Grid 3 Accent 2" w:semiHidden="0" w:uiPriority="69" w:unhideWhenUsed="0"/>
+    <w:lsdException w:name="Dark List Accent 2" w:semiHidden="0" w:uiPriority="70" w:unhideWhenUsed="0"/>
+    <w:lsdException w:name="Colorful Shading Accent 2" w:semiHidden="0" w:uiPriority="71" w:unhideWhenUsed="0"/>
+    <w:lsdException w:name="Colorful List Accent 2" w:semiHidden="0" w:uiPriority="72" w:unhideWhenUsed="0"/>
+    <w:lsdException w:name="Colorful Grid Accent 2" w:semiHidden="0" w:uiPriority="73" w:unhideWhenUsed="0"/>
+    <w:lsdException w:name="Light Shading Accent 3" w:semiHidden="0" w:uiPriority="60" w:unhideWhenUsed="0"/>
+    <w:lsdException w:name="Light List Accent 3" w:semiHidden="0" w:uiPriority="61" w:unhideWhenUsed="0"/>
+    <w:lsdException w:name="Light Grid Accent 3" w:semiHidden="0" w:uiPriority="62" w:unhideWhenUsed="0"/>
+    <w:lsdException w:name="Medium Shading 1 Accent 3" w:semiHidden="0" w:uiPriority="63" w:unhideWhenUsed="0"/>
+    <w:lsdException w:name="Medium Shading 2 Accent 3" w:semiHidden="0" w:uiPriority="64" w:unhideWhenUsed="0"/>
+    <w:lsdException w:name="Medium List 1 Accent 3" w:semiHidden="0" w:uiPriority="65" w:unhideWhenUsed="0"/>
+    <w:lsdException w:name="Medium List 2 Accent 3" w:semiHidden="0" w:uiPriority="66" w:unhideWhenUsed="0"/>
+    <w:lsdException w:name="Medium Grid 1 Accent 3" w:semiHidden="0" w:uiPriority="67" w:unhideWhenUsed="0"/>
+    <w:lsdException w:name="Medium Grid 2 Accent 3" w:semiHidden="0" w:uiPriority="68" w:unhideWhenUsed="0"/>
+    <w:lsdException w:name="Medium Grid 3 Accent 3" w:semiHidden="0" w:uiPriority="69" w:unhideWhenUsed="0"/>
+    <w:lsdException w:name="Dark List Accent 3" w:semiHidden="0" w:uiPriority="70" w:unhideWhenUsed="0"/>
+    <w:lsdException w:name="Colorful Shading Accent 3" w:semiHidden="0" w:uiPriority="71" w:unhideWhenUsed="0"/>
+    <w:lsdException w:name="Colorful List Accent 3" w:semiHidden="0" w:uiPriority="72" w:unhideWhenUsed="0"/>
+    <w:lsdException w:name="Colorful Grid Accent 3" w:semiHidden="0" w:uiPriority="73" w:unhideWhenUsed="0"/>
+    <w:lsdException w:name="Light Shading Accent 4" w:semiHidden="0" w:uiPriority="60" w:unhideWhenUsed="0"/>
+    <w:lsdException w:name="Light List Accent 4" w:semiHidden="0" w:uiPriority="61" w:unhideWhenUsed="0"/>
+    <w:lsdException w:name="Light Grid Accent 4" w:semiHidden="0" w:uiPriority="62" w:unhideWhenUsed="0"/>
+    <w:lsdException w:name="Medium Shading 1 Accent 4" w:semiHidden="0" w:uiPriority="63" w:unhideWhenUsed="0"/>
+    <w:lsdException w:name="Medium Shading 2 Accent 4" w:semiHidden="0" w:uiPriority="64" w:unhideWhenUsed="0"/>
+    <w:lsdException w:name="Medium List 1 Accent 4" w:semiHidden="0" w:uiPriority="65" w:unhideWhenUsed="0"/>
+    <w:lsdException w:name="Medium List 2 Accent 4" w:semiHidden="0" w:uiPriority="66" w:unhideWhenUsed="0"/>
+    <w:lsdException w:name="Medium Grid 1 Accent 4" w:semiHidden="0" w:uiPriority="67" w:unhideWhenUsed="0"/>
+    <w:lsdException w:name="Medium Grid 2 Accent 4" w:semiHidden="0" w:uiPriority="68" w:unhideWhenUsed="0"/>
+    <w:lsdException w:name="Medium Grid 3 Accent 4" w:semiHidden="0" w:uiPriority="69" w:unhideWhenUsed="0"/>
+    <w:lsdException w:name="Dark List Accent 4" w:semiHidden="0" w:uiPriority="70" w:unhideWhenUsed="0"/>
+    <w:lsdException w:name="Colorful Shading Accent 4" w:semiHidden="0" w:uiPriority="71" w:unhideWhenUsed="0"/>
+    <w:lsdException w:name="Colorful List Accent 4" w:semiHidden="0" w:uiPriority="72" w:unhideWhenUsed="0"/>
+    <w:lsdException w:name="Colorful Grid Accent 4" w:semiHidden="0" w:uiPriority="73" w:unhideWhenUsed="0"/>
+    <w:lsdException w:name="Light Shading Accent 5" w:semiHidden="0" w:uiPriority="60" w:unhideWhenUsed="0"/>
+    <w:lsdException w:name="Light List Accent 5" w:semiHidden="0" w:uiPriority="61" w:unhideWhenUsed="0"/>
+    <w:lsdException w:name="Light Grid Accent 5" w:semiHidden="0" w:uiPriority="62" w:unhideWhenUsed="0"/>
+    <w:lsdException w:name="Medium Shading 1 Accent 5" w:semiHidden="0" w:uiPriority="63" w:unhideWhenUsed="0"/>
+    <w:lsdException w:name="Medium Shading 2 Accent 5" w:semiHidden="0" w:uiPriority="64" w:unhideWhenUsed="0"/>
+    <w:lsdException w:name="Medium List 1 Accent 5" w:semiHidden="0" w:uiPriority="65" w:unhideWhenUsed="0"/>
+    <w:lsdException w:name="Medium List 2 Accent 5" w:semiHidden="0" w:uiPriority="66" w:unhideWhenUsed="0"/>
+    <w:lsdException w:name="Medium Grid 1 Accent 5" w:semiHidden="0" w:uiPriority="67" w:unhideWhenUsed="0"/>
+    <w:lsdException w:name="Medium Grid 2 Accent 5" w:semiHidden="0" w:uiPriority="68" w:unhideWhenUsed="0"/>
+    <w:lsdException w:name="Medium Grid 3 Accent 5" w:semiHidden="0" w:uiPriority="69" w:unhideWhenUsed="0"/>
+    <w:lsdException w:name="Dark List Accent 5" w:semiHidden="0" w:uiPriority="70" w:unhideWhenUsed="0"/>
+    <w:lsdException w:name="Colorful Shading Accent 5" w:semiHidden="0" w:uiPriority="71" w:unhideWhenUsed="0"/>
+    <w:lsdException w:name="Colorful List Accent 5" w:semiHidden="0" w:uiPriority="72" w:unhideWhenUsed="0"/>
+    <w:lsdException w:name="Colorful Grid Accent 5" w:semiHidden="0" w:uiPriority="73" w:unhideWhenUsed="0"/>
+    <w:lsdException w:name="Light Shading Accent 6" w:semiHidden="0" w:uiPriority="60" w:unhideWhenUsed="0"/>
+    <w:lsdException w:name="Light List Accent 6" w:semiHidden="0" w:uiPriority="61" w:unhideWhenUsed="0"/>
+    <w:lsdException w:name="Light Grid Accent 6" w:semiHidden="0" w:uiPriority="62" w:unhideWhenUsed="0"/>
+    <w:lsdException w:name="Medium Shading 1 Accent 6" w:semiHidden="0" w:uiPriority="63" w:unhideWhenUsed="0"/>
+    <w:lsdException w:name="Medium Shading 2 Accent 6" w:semiHidden="0" w:uiPriority="64" w:unhideWhenUsed="0"/>
+    <w:lsdException w:name="Medium List 1 Accent 6" w:semiHidden="0" w:uiPriority="65" w:unhideWhenUsed="0"/>
+    <w:lsdException w:name="Medium List 2 Accent 6" w:semiHidden="0" w:uiPriority="66" w:unhideWhenUsed="0"/>
+    <w:lsdException w:name="Medium Grid 1 Accent 6" w:semiHidden="0" w:uiPriority="67" w:unhideWhenUsed="0"/>
+    <w:lsdException w:name="Medium Grid 2 Accent 6" w:semiHidden="0" w:uiPriority="68" w:unhideWhenUsed="0"/>
+    <w:lsdException w:name="Medium Grid 3 Accent 6" w:semiHidden="0" w:uiPriority="69" w:unhideWhenUsed="0"/>
+    <w:lsdException w:name="Dark List Accent 6" w:semiHidden="0" w:uiPriority="70" w:unhideWhenUsed="0"/>
+    <w:lsdException w:name="Colorful Shading Accent 6" w:semiHidden="0" w:uiPriority="71" w:unhideWhenUsed="0"/>
+    <w:lsdException w:name="Colorful List Accent 6" w:semiHidden="0" w:uiPriority="72" w:unhideWhenUsed="0"/>
+    <w:lsdException w:name="Colorful Grid Accent 6" w:semiHidden="0" w:uiPriority="73" w:unhideWhenUsed="0"/>
+    <w:lsdException w:name="Subtle Emphasis" w:semiHidden="0" w:uiPriority="19" w:unhideWhenUsed="0" w:qFormat="1"/>
+    <w:lsdException w:name="Intense Emphasis" w:semiHidden="0" w:uiPriority="21" w:unhideWhenUsed="0" w:qFormat="1"/>
+    <w:lsdException w:name="Subtle Reference" w:semiHidden="0" w:uiPriority="31" w:unhideWhenUsed="0" w:qFormat="1"/>
+    <w:lsdException w:name="Intense Reference" w:semiHidden="0" w:uiPriority="32" w:unhideWhenUsed="0" w:qFormat="1"/>
+    <w:lsdException w:name="Book Title" w:semiHidden="0" w:uiPriority="33" w:unhideWhenUsed="0" w:qFormat="1"/>
+    <w:lsdException w:name="Bibliography" w:uiPriority="37"/>
+    <w:lsdException w:name="TOC Heading" w:uiPriority="39" w:qFormat="1"/>
+  </w:latentStyles>
+  <w:style w:type="paragraph" w:default="1" w:styleId="Normal">
+    <w:name w:val="Normal"/>
+    <w:qFormat/>
+  </w:style>
+  <w:style w:type="character" w:default="1" w:styleId="Fontepargpadro">
+    <w:name w:val="Default Paragraph Font"/>
+    <w:uiPriority w:val="1"/>
+    <w:semiHidden/>
+    <w:unhideWhenUsed/>
+  </w:style>
+  <w:style w:type="table" w:default="1" w:styleId="Tabelanormal">
+    <w:name w:val="Normal Table"/>
+    <w:uiPriority w:val="99"/>
+    <w:semiHidden/>
+    <w:unhideWhenUsed/>
+    <w:tblPr>
+      <w:tblInd w:w="0" w:type="dxa"/>
+      <w:tblCellMar>
+        <w:top w:w="0" w:type="dxa"/>
+        <w:left w:w="108" w:type="dxa"/>
+        <w:bottom w:w="0" w:type="dxa"/>
+        <w:right w:w="108" w:type="dxa"/>
+      </w:tblCellMar>
+    </w:tblPr>
+  </w:style>
+  <w:style w:type="numbering" w:default="1" w:styleId="Semlista">
+    <w:name w:val="No List"/>
+    <w:uiPriority w:val="99"/>
+    <w:semiHidden/>
+    <w:unhideWhenUsed/>
+  </w:style>
+</w:styles>
+</file>
+
 <file path=word/theme/theme1.xml><?xml version="1.0" encoding="utf-8"?>
 <a:theme xmlns:a="http://schemas.openxmlformats.org/drawingml/2006/main" name="Tema do Office">
   <a:themeElements>
@@ -15693,7 +15936,7 @@
 </file>
 
 <file path=customXml/itemProps1.xml><?xml version="1.0" encoding="utf-8"?>
-<ds:datastoreItem xmlns:ds="http://schemas.openxmlformats.org/officeDocument/2006/customXml" ds:itemID="{95466EBD-E4F4-45EF-87E6-5664135AB2BF}">
+<ds:datastoreItem xmlns:ds="http://schemas.openxmlformats.org/officeDocument/2006/customXml" ds:itemID="{A6BABFCE-8210-4845-AF7B-5C7F68BB738B}">
   <ds:schemaRefs>
     <ds:schemaRef ds:uri="http://schemas.openxmlformats.org/officeDocument/2006/bibliography"/>
   </ds:schemaRefs>

</xml_diff>

<commit_message>
Atualização da tabela do topico 3.3, organização de informações em geral e remoção de informações invalidas
</commit_message>
<xml_diff>
--- a/documentacao/G4_Documentacao1sem2014.docx
+++ b/documentacao/G4_Documentacao1sem2014.docx
@@ -6244,7 +6244,32 @@
         <w:rPr>
           <w:color w:val="000000" w:themeColor="text1"/>
         </w:rPr>
-        <w:t>Cadastrar pacientes para acompanhamento de exames on-line</w:t>
+        <w:t>Cadastrar pacientes</w:t>
+      </w:r>
+      <w:r>
+        <w:rPr>
+          <w:color w:val="000000" w:themeColor="text1"/>
+        </w:rPr>
+        <w:t xml:space="preserve"> no sistema</w:t>
+      </w:r>
+    </w:p>
+    <w:p>
+      <w:pPr>
+        <w:pStyle w:val="PargrafodaLista"/>
+        <w:numPr>
+          <w:ilvl w:val="0"/>
+          <w:numId w:val="18"/>
+        </w:numPr>
+        <w:spacing w:line="276" w:lineRule="auto"/>
+        <w:rPr>
+          <w:color w:val="000000" w:themeColor="text1"/>
+        </w:rPr>
+      </w:pPr>
+      <w:r>
+        <w:rPr>
+          <w:color w:val="000000" w:themeColor="text1"/>
+        </w:rPr>
+        <w:t>Gerar código para acompanhamento de resultado de exame online</w:t>
       </w:r>
     </w:p>
     <w:p>
@@ -7663,26 +7688,6 @@
                 <w:szCs w:val="20"/>
                 <w:lang w:eastAsia="en-US"/>
               </w:rPr>
-              <w:t>-Verificar o status do exame realizado</w:t>
-            </w:r>
-          </w:p>
-          <w:p>
-            <w:pPr>
-              <w:pStyle w:val="Corpodetexto"/>
-              <w:rPr>
-                <w:lang w:eastAsia="en-US"/>
-              </w:rPr>
-            </w:pPr>
-            <w:r>
-              <w:rPr>
-                <w:i/>
-                <w:iCs/>
-                <w:snapToGrid w:val="0"/>
-                <w:color w:val="000000" w:themeColor="text1"/>
-                <w:sz w:val="20"/>
-                <w:szCs w:val="20"/>
-                <w:lang w:eastAsia="en-US"/>
-              </w:rPr>
               <w:t xml:space="preserve">-Verificar </w:t>
             </w:r>
             <w:r>
@@ -7708,6 +7713,52 @@
                 <w:lang w:eastAsia="en-US"/>
               </w:rPr>
               <w:t>realizado</w:t>
+            </w:r>
+          </w:p>
+          <w:p>
+            <w:pPr>
+              <w:pStyle w:val="Corpodetexto"/>
+              <w:rPr>
+                <w:lang w:eastAsia="en-US"/>
+              </w:rPr>
+            </w:pPr>
+            <w:r>
+              <w:rPr>
+                <w:i/>
+                <w:iCs/>
+                <w:snapToGrid w:val="0"/>
+                <w:color w:val="000000" w:themeColor="text1"/>
+                <w:sz w:val="20"/>
+                <w:szCs w:val="20"/>
+                <w:lang w:eastAsia="en-US"/>
+              </w:rPr>
+              <w:t xml:space="preserve">- Tirar </w:t>
+            </w:r>
+            <w:proofErr w:type="gramStart"/>
+            <w:r>
+              <w:rPr>
+                <w:i/>
+                <w:iCs/>
+                <w:snapToGrid w:val="0"/>
+                <w:color w:val="000000" w:themeColor="text1"/>
+                <w:sz w:val="20"/>
+                <w:szCs w:val="20"/>
+                <w:lang w:eastAsia="en-US"/>
+              </w:rPr>
+              <w:t>duvidas</w:t>
+            </w:r>
+            <w:proofErr w:type="gramEnd"/>
+            <w:r>
+              <w:rPr>
+                <w:i/>
+                <w:iCs/>
+                <w:snapToGrid w:val="0"/>
+                <w:color w:val="000000" w:themeColor="text1"/>
+                <w:sz w:val="20"/>
+                <w:szCs w:val="20"/>
+                <w:lang w:eastAsia="en-US"/>
+              </w:rPr>
+              <w:t xml:space="preserve"> em uma área do website</w:t>
             </w:r>
           </w:p>
         </w:tc>
@@ -8518,7 +8569,13 @@
               <w:jc w:val="left"/>
             </w:pPr>
             <w:r>
-              <w:t>Gerenciar status dos exames</w:t>
+              <w:t xml:space="preserve">Gerenciar </w:t>
+            </w:r>
+            <w:r>
+              <w:t>resultado</w:t>
+            </w:r>
+            <w:r>
+              <w:t xml:space="preserve"> dos exames</w:t>
             </w:r>
           </w:p>
         </w:tc>
@@ -8967,12 +9024,15 @@
       </w:r>
       <w:bookmarkEnd w:id="94"/>
     </w:p>
-    <w:p/>
+    <w:p>
+      <w:bookmarkStart w:id="95" w:name="_GoBack"/>
+      <w:bookmarkEnd w:id="95"/>
+    </w:p>
     <w:p>
       <w:pPr>
         <w:pStyle w:val="Legenda"/>
       </w:pPr>
-      <w:bookmarkStart w:id="95" w:name="_Toc378408132"/>
+      <w:bookmarkStart w:id="96" w:name="_Toc378408132"/>
       <w:r>
         <w:t xml:space="preserve">Tabela </w:t>
       </w:r>
@@ -9000,11 +9060,12 @@
       <w:r>
         <w:t>Atroes presentes no sistema</w:t>
       </w:r>
-      <w:bookmarkEnd w:id="95"/>
+      <w:bookmarkEnd w:id="96"/>
     </w:p>
     <w:tbl>
       <w:tblPr>
         <w:tblW w:w="0" w:type="auto"/>
+        <w:jc w:val="center"/>
         <w:tblBorders>
           <w:top w:val="single" w:sz="4" w:space="0" w:color="000000"/>
           <w:left w:val="single" w:sz="4" w:space="0" w:color="000000"/>
@@ -9020,6 +9081,9 @@
         <w:gridCol w:w="4748"/>
       </w:tblGrid>
       <w:tr>
+        <w:trPr>
+          <w:jc w:val="center"/>
+        </w:trPr>
         <w:tc>
           <w:tcPr>
             <w:tcW w:w="4747" w:type="dxa"/>
@@ -9044,6 +9108,9 @@
         </w:tc>
       </w:tr>
       <w:tr>
+        <w:trPr>
+          <w:jc w:val="center"/>
+        </w:trPr>
         <w:tc>
           <w:tcPr>
             <w:tcW w:w="4747" w:type="dxa"/>
@@ -9063,12 +9130,15 @@
               <w:t>Verificar resultado de exames online</w:t>
             </w:r>
             <w:r>
-              <w:t xml:space="preserve"> e verificar o status dos exames realizados</w:t>
+              <w:t xml:space="preserve"> e tirar duvida numa área do website</w:t>
             </w:r>
           </w:p>
         </w:tc>
       </w:tr>
       <w:tr>
+        <w:trPr>
+          <w:jc w:val="center"/>
+        </w:trPr>
         <w:tc>
           <w:tcPr>
             <w:tcW w:w="4747" w:type="dxa"/>
@@ -9087,10 +9157,24 @@
             <w:r>
               <w:t>Cadastrar pacientes, gerar relatório de exames e gerar prontuário digital do paciente</w:t>
             </w:r>
+            <w:r>
+              <w:t xml:space="preserve"> e responder </w:t>
+            </w:r>
+            <w:proofErr w:type="gramStart"/>
+            <w:r>
+              <w:t>duvidas</w:t>
+            </w:r>
+            <w:proofErr w:type="gramEnd"/>
+            <w:r>
+              <w:t xml:space="preserve"> de pacientes</w:t>
+            </w:r>
           </w:p>
         </w:tc>
       </w:tr>
       <w:tr>
+        <w:trPr>
+          <w:jc w:val="center"/>
+        </w:trPr>
         <w:tc>
           <w:tcPr>
             <w:tcW w:w="4747" w:type="dxa"/>
@@ -9107,8 +9191,22 @@
           </w:tcPr>
           <w:p>
             <w:r>
-              <w:t>Cadastrar gestores e administrar o sistema</w:t>
-            </w:r>
+              <w:t>Cadastrar gestores</w:t>
+            </w:r>
+            <w:r>
+              <w:t xml:space="preserve">, </w:t>
+            </w:r>
+            <w:r>
+              <w:t>administrar o sistema</w:t>
+            </w:r>
+            <w:r>
+              <w:t xml:space="preserve"> e liberar visualização do sistema de acordo com o nível de </w:t>
+            </w:r>
+            <w:proofErr w:type="gramStart"/>
+            <w:r>
+              <w:t>usuário</w:t>
+            </w:r>
+            <w:proofErr w:type="gramEnd"/>
           </w:p>
         </w:tc>
       </w:tr>
@@ -9116,19 +9214,10 @@
     <w:p>
       <w:pPr>
         <w:pStyle w:val="Ttulo2"/>
-        <w:numPr>
-          <w:ilvl w:val="0"/>
-          <w:numId w:val="0"/>
-        </w:numPr>
-        <w:ind w:left="578" w:hanging="578"/>
-      </w:pPr>
-    </w:p>
-    <w:p>
-      <w:pPr>
-        <w:pStyle w:val="Ttulo2"/>
-      </w:pPr>
-      <w:bookmarkStart w:id="96" w:name="_Toc382839218"/>
-      <w:r>
+      </w:pPr>
+      <w:bookmarkStart w:id="97" w:name="_Toc382839218"/>
+      <w:r>
+        <w:lastRenderedPageBreak/>
         <w:t xml:space="preserve">Descrição dos </w:t>
       </w:r>
       <w:r>
@@ -9137,7 +9226,323 @@
       <w:r>
         <w:t>so</w:t>
       </w:r>
-      <w:bookmarkEnd w:id="96"/>
+      <w:bookmarkEnd w:id="97"/>
+    </w:p>
+    <w:tbl>
+      <w:tblPr>
+        <w:tblW w:w="0" w:type="auto"/>
+        <w:tblInd w:w="2" w:type="dxa"/>
+        <w:tblBorders>
+          <w:top w:val="single" w:sz="4" w:space="0" w:color="auto"/>
+          <w:left w:val="single" w:sz="4" w:space="0" w:color="auto"/>
+          <w:bottom w:val="single" w:sz="4" w:space="0" w:color="auto"/>
+          <w:right w:val="single" w:sz="4" w:space="0" w:color="auto"/>
+          <w:insideH w:val="single" w:sz="4" w:space="0" w:color="auto"/>
+          <w:insideV w:val="single" w:sz="4" w:space="0" w:color="auto"/>
+        </w:tblBorders>
+        <w:tblLook w:val="0000" w:firstRow="0" w:lastRow="0" w:firstColumn="0" w:lastColumn="0" w:noHBand="0" w:noVBand="0"/>
+      </w:tblPr>
+      <w:tblGrid>
+        <w:gridCol w:w="2658"/>
+        <w:gridCol w:w="6804"/>
+      </w:tblGrid>
+      <w:tr>
+        <w:tc>
+          <w:tcPr>
+            <w:tcW w:w="2658" w:type="dxa"/>
+            <w:shd w:val="clear" w:color="auto" w:fill="D9D9D9"/>
+          </w:tcPr>
+          <w:p>
+            <w:pPr>
+              <w:rPr>
+                <w:b/>
+                <w:bCs/>
+              </w:rPr>
+            </w:pPr>
+            <w:r>
+              <w:rPr>
+                <w:b/>
+                <w:bCs/>
+              </w:rPr>
+              <w:t>Nome do C</w:t>
+            </w:r>
+            <w:r>
+              <w:rPr>
+                <w:b/>
+                <w:bCs/>
+              </w:rPr>
+              <w:t>aso de Uso:</w:t>
+            </w:r>
+          </w:p>
+        </w:tc>
+        <w:tc>
+          <w:tcPr>
+            <w:tcW w:w="6804" w:type="dxa"/>
+          </w:tcPr>
+          <w:p>
+            <w:r>
+              <w:t>UC01- Verificar resultado do exame online</w:t>
+            </w:r>
+          </w:p>
+        </w:tc>
+      </w:tr>
+      <w:tr>
+        <w:tc>
+          <w:tcPr>
+            <w:tcW w:w="2658" w:type="dxa"/>
+            <w:shd w:val="clear" w:color="auto" w:fill="D9D9D9"/>
+          </w:tcPr>
+          <w:p>
+            <w:pPr>
+              <w:rPr>
+                <w:b/>
+                <w:bCs/>
+              </w:rPr>
+            </w:pPr>
+            <w:r>
+              <w:rPr>
+                <w:b/>
+                <w:bCs/>
+              </w:rPr>
+              <w:t>Resumo:</w:t>
+            </w:r>
+          </w:p>
+        </w:tc>
+        <w:tc>
+          <w:tcPr>
+            <w:tcW w:w="6804" w:type="dxa"/>
+          </w:tcPr>
+          <w:p>
+            <w:r>
+              <w:t>Verificar resultado do exame via website</w:t>
+            </w:r>
+          </w:p>
+        </w:tc>
+      </w:tr>
+      <w:tr>
+        <w:tc>
+          <w:tcPr>
+            <w:tcW w:w="2658" w:type="dxa"/>
+            <w:shd w:val="clear" w:color="auto" w:fill="D9D9D9"/>
+          </w:tcPr>
+          <w:p>
+            <w:pPr>
+              <w:rPr>
+                <w:b/>
+                <w:bCs/>
+              </w:rPr>
+            </w:pPr>
+            <w:r>
+              <w:rPr>
+                <w:b/>
+                <w:bCs/>
+              </w:rPr>
+              <w:t>Ator Principal:</w:t>
+            </w:r>
+          </w:p>
+        </w:tc>
+        <w:tc>
+          <w:tcPr>
+            <w:tcW w:w="6804" w:type="dxa"/>
+          </w:tcPr>
+          <w:p>
+            <w:r>
+              <w:t>Paciente</w:t>
+            </w:r>
+          </w:p>
+        </w:tc>
+      </w:tr>
+      <w:tr>
+        <w:tc>
+          <w:tcPr>
+            <w:tcW w:w="2658" w:type="dxa"/>
+            <w:shd w:val="clear" w:color="auto" w:fill="D9D9D9"/>
+          </w:tcPr>
+          <w:p>
+            <w:pPr>
+              <w:rPr>
+                <w:b/>
+                <w:bCs/>
+              </w:rPr>
+            </w:pPr>
+            <w:r>
+              <w:rPr>
+                <w:b/>
+                <w:bCs/>
+              </w:rPr>
+              <w:t>Pré-condição</w:t>
+            </w:r>
+          </w:p>
+        </w:tc>
+        <w:tc>
+          <w:tcPr>
+            <w:tcW w:w="6804" w:type="dxa"/>
+          </w:tcPr>
+          <w:p>
+            <w:r>
+              <w:t>Inserir código de identificação do exame</w:t>
+            </w:r>
+          </w:p>
+        </w:tc>
+      </w:tr>
+      <w:tr>
+        <w:tc>
+          <w:tcPr>
+            <w:tcW w:w="2658" w:type="dxa"/>
+            <w:shd w:val="clear" w:color="auto" w:fill="D9D9D9"/>
+          </w:tcPr>
+          <w:p>
+            <w:pPr>
+              <w:rPr>
+                <w:b/>
+                <w:bCs/>
+              </w:rPr>
+            </w:pPr>
+            <w:r>
+              <w:rPr>
+                <w:b/>
+                <w:bCs/>
+              </w:rPr>
+              <w:t>Pós-condição</w:t>
+            </w:r>
+          </w:p>
+        </w:tc>
+        <w:tc>
+          <w:tcPr>
+            <w:tcW w:w="6804" w:type="dxa"/>
+          </w:tcPr>
+          <w:p>
+            <w:pPr>
+              <w:rPr>
+                <w:color w:val="548DD4"/>
+              </w:rPr>
+            </w:pPr>
+          </w:p>
+        </w:tc>
+      </w:tr>
+      <w:tr>
+        <w:tc>
+          <w:tcPr>
+            <w:tcW w:w="9462" w:type="dxa"/>
+            <w:gridSpan w:val="2"/>
+          </w:tcPr>
+          <w:p>
+            <w:pPr>
+              <w:rPr>
+                <w:b/>
+                <w:bCs/>
+              </w:rPr>
+            </w:pPr>
+          </w:p>
+          <w:p>
+            <w:r>
+              <w:rPr>
+                <w:b/>
+                <w:bCs/>
+              </w:rPr>
+              <w:t>Fluxo Principal</w:t>
+            </w:r>
+            <w:r>
+              <w:t>:</w:t>
+            </w:r>
+            <w:r>
+              <w:t xml:space="preserve"> FP01 – Este caso de uso se inicia quando o ator paciente insere o código de identificação no website.</w:t>
+            </w:r>
+          </w:p>
+          <w:p>
+            <w:r>
+              <w:t xml:space="preserve">FP02 – Após código ser inserido paciente visualizara </w:t>
+            </w:r>
+            <w:r>
+              <w:t xml:space="preserve">resultado do </w:t>
+            </w:r>
+            <w:r>
+              <w:t>exame</w:t>
+            </w:r>
+            <w:r>
+              <w:t>, caso exame esteja pronto paciente continua a operação</w:t>
+            </w:r>
+            <w:r>
+              <w:t>.</w:t>
+            </w:r>
+          </w:p>
+          <w:p>
+            <w:r>
+              <w:t>FP03</w:t>
+            </w:r>
+            <w:r>
+              <w:t xml:space="preserve"> – Cliente visualiza exame diretamente na tela podendo imprimir ou retirar diretamente no consultório, dependendo do exame.</w:t>
+            </w:r>
+          </w:p>
+          <w:p>
+            <w:r>
+              <w:t>FP04 – Fim caso de uso.</w:t>
+            </w:r>
+          </w:p>
+          <w:p/>
+          <w:p>
+            <w:r>
+              <w:rPr>
+                <w:b/>
+                <w:bCs/>
+              </w:rPr>
+              <w:t>Fluxo Alternativo:</w:t>
+            </w:r>
+            <w:r>
+              <w:rPr>
+                <w:color w:val="548DD4"/>
+              </w:rPr>
+              <w:t xml:space="preserve"> </w:t>
+            </w:r>
+            <w:r>
+              <w:t xml:space="preserve">FA01 – </w:t>
+            </w:r>
+            <w:r>
+              <w:t>Exame não esta pronto</w:t>
+            </w:r>
+          </w:p>
+          <w:p>
+            <w:proofErr w:type="gramStart"/>
+            <w:r>
+              <w:t>FA02.</w:t>
+            </w:r>
+            <w:proofErr w:type="gramEnd"/>
+            <w:r>
+              <w:t>1 – Paciente recebe uma notificação na tela indicando que o exame ainda não esta pronto.</w:t>
+            </w:r>
+          </w:p>
+          <w:p>
+            <w:proofErr w:type="gramStart"/>
+            <w:r>
+              <w:t>FA02.</w:t>
+            </w:r>
+            <w:proofErr w:type="gramEnd"/>
+            <w:r>
+              <w:t>2 – Paciente terá de aguardar para fazer uma nova verificação</w:t>
+            </w:r>
+          </w:p>
+          <w:p>
+            <w:proofErr w:type="gramStart"/>
+            <w:r>
+              <w:t>FA02.</w:t>
+            </w:r>
+            <w:proofErr w:type="gramEnd"/>
+            <w:r>
+              <w:t>3 – Retorna ao passo 1</w:t>
+            </w:r>
+          </w:p>
+          <w:p/>
+          <w:p/>
+          <w:p/>
+        </w:tc>
+      </w:tr>
+    </w:tbl>
+    <w:p>
+      <w:pPr>
+        <w:rPr>
+          <w:color w:val="0000FF"/>
+        </w:rPr>
+      </w:pPr>
     </w:p>
     <w:p>
       <w:pPr>
@@ -9216,13 +9621,6 @@
     </w:p>
     <w:p>
       <w:pPr>
-        <w:rPr>
-          <w:color w:val="0000FF"/>
-        </w:rPr>
-      </w:pPr>
-    </w:p>
-    <w:p>
-      <w:pPr>
         <w:pStyle w:val="Legenda"/>
       </w:pPr>
     </w:p>
@@ -9278,8 +9676,16 @@
             <w:tcW w:w="6804" w:type="dxa"/>
           </w:tcPr>
           <w:p>
-            <w:r>
-              <w:t>UC01- Verificar resultado do exame online</w:t>
+            <w:pPr>
+              <w:rPr>
+                <w:color w:val="548DD4"/>
+              </w:rPr>
+            </w:pPr>
+            <w:r>
+              <w:rPr>
+                <w:color w:val="548DD4"/>
+              </w:rPr>
+              <w:t>Nome do caso de uso exemplo UC01- Preencher Cadastro</w:t>
             </w:r>
           </w:p>
         </w:tc>
@@ -9311,8 +9717,16 @@
             <w:tcW w:w="6804" w:type="dxa"/>
           </w:tcPr>
           <w:p>
-            <w:r>
-              <w:t>Verificar resultado do exame via website</w:t>
+            <w:pPr>
+              <w:rPr>
+                <w:color w:val="548DD4"/>
+              </w:rPr>
+            </w:pPr>
+            <w:r>
+              <w:rPr>
+                <w:color w:val="548DD4"/>
+              </w:rPr>
+              <w:t>Descrição sintética do caso de uso</w:t>
             </w:r>
           </w:p>
         </w:tc>
@@ -9344,8 +9758,16 @@
             <w:tcW w:w="6804" w:type="dxa"/>
           </w:tcPr>
           <w:p>
-            <w:r>
-              <w:t>Paciente</w:t>
+            <w:pPr>
+              <w:rPr>
+                <w:color w:val="548DD4"/>
+              </w:rPr>
+            </w:pPr>
+            <w:r>
+              <w:rPr>
+                <w:color w:val="548DD4"/>
+              </w:rPr>
+              <w:t>Ator que aciona o caso de uso</w:t>
             </w:r>
           </w:p>
         </w:tc>
@@ -9377,8 +9799,37 @@
             <w:tcW w:w="6804" w:type="dxa"/>
           </w:tcPr>
           <w:p>
-            <w:r>
-              <w:t>Inserir código de identificação do exame</w:t>
+            <w:pPr>
+              <w:rPr>
+                <w:color w:val="548DD4"/>
+              </w:rPr>
+            </w:pPr>
+            <w:r>
+              <w:rPr>
+                <w:color w:val="548DD4"/>
+              </w:rPr>
+              <w:t xml:space="preserve">Ação, atividade ou estado que deve </w:t>
+            </w:r>
+            <w:proofErr w:type="spellStart"/>
+            <w:r>
+              <w:rPr>
+                <w:color w:val="548DD4"/>
+              </w:rPr>
+              <w:t>ocorrerantes</w:t>
+            </w:r>
+            <w:proofErr w:type="spellEnd"/>
+            <w:r>
+              <w:rPr>
+                <w:color w:val="548DD4"/>
+              </w:rPr>
+              <w:t xml:space="preserve"> do caso de uso ser </w:t>
+            </w:r>
+            <w:r>
+              <w:rPr>
+                <w:color w:val="548DD4"/>
+              </w:rPr>
+              <w:lastRenderedPageBreak/>
+              <w:t>acionado.</w:t>
             </w:r>
           </w:p>
         </w:tc>
@@ -9401,370 +9852,7 @@
                 <w:b/>
                 <w:bCs/>
               </w:rPr>
-              <w:t>Pós-condição</w:t>
-            </w:r>
-          </w:p>
-        </w:tc>
-        <w:tc>
-          <w:tcPr>
-            <w:tcW w:w="6804" w:type="dxa"/>
-          </w:tcPr>
-          <w:p>
-            <w:pPr>
-              <w:rPr>
-                <w:color w:val="548DD4"/>
-              </w:rPr>
-            </w:pPr>
-          </w:p>
-        </w:tc>
-      </w:tr>
-      <w:tr>
-        <w:tc>
-          <w:tcPr>
-            <w:tcW w:w="9462" w:type="dxa"/>
-            <w:gridSpan w:val="2"/>
-          </w:tcPr>
-          <w:p>
-            <w:pPr>
-              <w:rPr>
-                <w:b/>
-                <w:bCs/>
-              </w:rPr>
-            </w:pPr>
-          </w:p>
-          <w:p>
-            <w:r>
-              <w:rPr>
-                <w:b/>
-                <w:bCs/>
-              </w:rPr>
-              <w:t>Fluxo Principal</w:t>
-            </w:r>
-            <w:r>
-              <w:t>:</w:t>
-            </w:r>
-            <w:r>
-              <w:t xml:space="preserve"> FP01 – Este caso de uso se inicia quando o ator paciente insere o código de identificação no website.</w:t>
-            </w:r>
-          </w:p>
-          <w:p>
-            <w:r>
-              <w:t>FP02 – Após código ser inserido paciente visualizara o status do exame</w:t>
-            </w:r>
-            <w:r>
-              <w:t>, caso exame esteja pronto paciente continua a operação</w:t>
-            </w:r>
-            <w:r>
-              <w:t>.</w:t>
-            </w:r>
-          </w:p>
-          <w:p>
-            <w:r>
-              <w:t>FP03</w:t>
-            </w:r>
-            <w:r>
-              <w:t xml:space="preserve"> – Cliente visualiza exame diretamente na tela podendo imprimir ou retirar diretamente no consultório, dependendo do exame.</w:t>
-            </w:r>
-          </w:p>
-          <w:p>
-            <w:r>
-              <w:t>FP04 – Fim caso de uso.</w:t>
-            </w:r>
-            <w:bookmarkStart w:id="97" w:name="_GoBack"/>
-            <w:bookmarkEnd w:id="97"/>
-          </w:p>
-          <w:p/>
-          <w:p>
-            <w:r>
-              <w:rPr>
-                <w:b/>
-                <w:bCs/>
-              </w:rPr>
-              <w:t>Fluxo Alternativo:</w:t>
-            </w:r>
-            <w:r>
-              <w:rPr>
-                <w:color w:val="548DD4"/>
-              </w:rPr>
-              <w:t xml:space="preserve"> </w:t>
-            </w:r>
-            <w:r>
-              <w:t xml:space="preserve">FA01 – </w:t>
-            </w:r>
-            <w:r>
-              <w:t>Exame não esta pronto</w:t>
-            </w:r>
-          </w:p>
-          <w:p>
-            <w:proofErr w:type="gramStart"/>
-            <w:r>
-              <w:t>FA02.</w:t>
-            </w:r>
-            <w:proofErr w:type="gramEnd"/>
-            <w:r>
-              <w:t>1 – Paciente recebe uma notificação na tela indicando que o exame ainda não esta pronto.</w:t>
-            </w:r>
-          </w:p>
-          <w:p>
-            <w:proofErr w:type="gramStart"/>
-            <w:r>
-              <w:t>FA02.</w:t>
-            </w:r>
-            <w:proofErr w:type="gramEnd"/>
-            <w:r>
-              <w:t>2 – Paciente terá de aguardar para fazer uma nova verificação</w:t>
-            </w:r>
-          </w:p>
-          <w:p>
-            <w:proofErr w:type="gramStart"/>
-            <w:r>
-              <w:t>FA02.</w:t>
-            </w:r>
-            <w:proofErr w:type="gramEnd"/>
-            <w:r>
-              <w:t>3 – Retorna ao passo 1</w:t>
-            </w:r>
-          </w:p>
-          <w:p/>
-          <w:p/>
-          <w:p/>
-        </w:tc>
-      </w:tr>
-    </w:tbl>
-    <w:p>
-      <w:pPr>
-        <w:rPr>
-          <w:color w:val="0000FF"/>
-        </w:rPr>
-      </w:pPr>
-    </w:p>
-    <w:p/>
-    <w:p>
-      <w:pPr>
-        <w:pStyle w:val="Legenda"/>
-      </w:pPr>
-    </w:p>
-    <w:tbl>
-      <w:tblPr>
-        <w:tblW w:w="0" w:type="auto"/>
-        <w:tblInd w:w="2" w:type="dxa"/>
-        <w:tblBorders>
-          <w:top w:val="single" w:sz="4" w:space="0" w:color="auto"/>
-          <w:left w:val="single" w:sz="4" w:space="0" w:color="auto"/>
-          <w:bottom w:val="single" w:sz="4" w:space="0" w:color="auto"/>
-          <w:right w:val="single" w:sz="4" w:space="0" w:color="auto"/>
-          <w:insideH w:val="single" w:sz="4" w:space="0" w:color="auto"/>
-          <w:insideV w:val="single" w:sz="4" w:space="0" w:color="auto"/>
-        </w:tblBorders>
-        <w:tblLook w:val="0000" w:firstRow="0" w:lastRow="0" w:firstColumn="0" w:lastColumn="0" w:noHBand="0" w:noVBand="0"/>
-      </w:tblPr>
-      <w:tblGrid>
-        <w:gridCol w:w="2658"/>
-        <w:gridCol w:w="6804"/>
-      </w:tblGrid>
-      <w:tr>
-        <w:tc>
-          <w:tcPr>
-            <w:tcW w:w="2658" w:type="dxa"/>
-            <w:shd w:val="clear" w:color="auto" w:fill="D9D9D9"/>
-          </w:tcPr>
-          <w:p>
-            <w:pPr>
-              <w:rPr>
-                <w:b/>
-                <w:bCs/>
-              </w:rPr>
-            </w:pPr>
-            <w:r>
-              <w:rPr>
-                <w:b/>
-                <w:bCs/>
-              </w:rPr>
-              <w:t>Nome do C</w:t>
-            </w:r>
-            <w:r>
-              <w:rPr>
-                <w:b/>
-                <w:bCs/>
-              </w:rPr>
-              <w:t>aso de Uso:</w:t>
-            </w:r>
-          </w:p>
-        </w:tc>
-        <w:tc>
-          <w:tcPr>
-            <w:tcW w:w="6804" w:type="dxa"/>
-          </w:tcPr>
-          <w:p>
-            <w:pPr>
-              <w:rPr>
-                <w:color w:val="548DD4"/>
-              </w:rPr>
-            </w:pPr>
-            <w:r>
-              <w:rPr>
-                <w:color w:val="548DD4"/>
-              </w:rPr>
-              <w:t>Nome do caso de uso exemplo UC01- Preencher Cadastro</w:t>
-            </w:r>
-          </w:p>
-        </w:tc>
-      </w:tr>
-      <w:tr>
-        <w:tc>
-          <w:tcPr>
-            <w:tcW w:w="2658" w:type="dxa"/>
-            <w:shd w:val="clear" w:color="auto" w:fill="D9D9D9"/>
-          </w:tcPr>
-          <w:p>
-            <w:pPr>
-              <w:rPr>
-                <w:b/>
-                <w:bCs/>
-              </w:rPr>
-            </w:pPr>
-            <w:r>
-              <w:rPr>
-                <w:b/>
-                <w:bCs/>
-              </w:rPr>
-              <w:t>Resumo:</w:t>
-            </w:r>
-          </w:p>
-        </w:tc>
-        <w:tc>
-          <w:tcPr>
-            <w:tcW w:w="6804" w:type="dxa"/>
-          </w:tcPr>
-          <w:p>
-            <w:pPr>
-              <w:rPr>
-                <w:color w:val="548DD4"/>
-              </w:rPr>
-            </w:pPr>
-            <w:r>
-              <w:rPr>
-                <w:color w:val="548DD4"/>
-              </w:rPr>
-              <w:t>Descrição sintética do caso de uso</w:t>
-            </w:r>
-          </w:p>
-        </w:tc>
-      </w:tr>
-      <w:tr>
-        <w:tc>
-          <w:tcPr>
-            <w:tcW w:w="2658" w:type="dxa"/>
-            <w:shd w:val="clear" w:color="auto" w:fill="D9D9D9"/>
-          </w:tcPr>
-          <w:p>
-            <w:pPr>
-              <w:rPr>
-                <w:b/>
-                <w:bCs/>
-              </w:rPr>
-            </w:pPr>
-            <w:r>
-              <w:rPr>
-                <w:b/>
-                <w:bCs/>
-              </w:rPr>
-              <w:t>Ator Principal:</w:t>
-            </w:r>
-          </w:p>
-        </w:tc>
-        <w:tc>
-          <w:tcPr>
-            <w:tcW w:w="6804" w:type="dxa"/>
-          </w:tcPr>
-          <w:p>
-            <w:pPr>
-              <w:rPr>
-                <w:color w:val="548DD4"/>
-              </w:rPr>
-            </w:pPr>
-            <w:r>
-              <w:rPr>
-                <w:color w:val="548DD4"/>
-              </w:rPr>
-              <w:t>Ator que aciona o caso de uso</w:t>
-            </w:r>
-          </w:p>
-        </w:tc>
-      </w:tr>
-      <w:tr>
-        <w:tc>
-          <w:tcPr>
-            <w:tcW w:w="2658" w:type="dxa"/>
-            <w:shd w:val="clear" w:color="auto" w:fill="D9D9D9"/>
-          </w:tcPr>
-          <w:p>
-            <w:pPr>
-              <w:rPr>
-                <w:b/>
-                <w:bCs/>
-              </w:rPr>
-            </w:pPr>
-            <w:r>
-              <w:rPr>
-                <w:b/>
-                <w:bCs/>
-              </w:rPr>
-              <w:t>Pré-condição</w:t>
-            </w:r>
-          </w:p>
-        </w:tc>
-        <w:tc>
-          <w:tcPr>
-            <w:tcW w:w="6804" w:type="dxa"/>
-          </w:tcPr>
-          <w:p>
-            <w:pPr>
-              <w:rPr>
-                <w:color w:val="548DD4"/>
-              </w:rPr>
-            </w:pPr>
-            <w:r>
-              <w:rPr>
-                <w:color w:val="548DD4"/>
-              </w:rPr>
-              <w:t xml:space="preserve">Ação, atividade ou estado que deve </w:t>
-            </w:r>
-            <w:proofErr w:type="spellStart"/>
-            <w:r>
-              <w:rPr>
-                <w:color w:val="548DD4"/>
-              </w:rPr>
-              <w:t>ocorrerantes</w:t>
-            </w:r>
-            <w:proofErr w:type="spellEnd"/>
-            <w:r>
-              <w:rPr>
-                <w:color w:val="548DD4"/>
-              </w:rPr>
-              <w:t xml:space="preserve"> do caso de uso ser acionado.</w:t>
-            </w:r>
-          </w:p>
-        </w:tc>
-      </w:tr>
-      <w:tr>
-        <w:tc>
-          <w:tcPr>
-            <w:tcW w:w="2658" w:type="dxa"/>
-            <w:shd w:val="clear" w:color="auto" w:fill="D9D9D9"/>
-          </w:tcPr>
-          <w:p>
-            <w:pPr>
-              <w:rPr>
-                <w:b/>
-                <w:bCs/>
-              </w:rPr>
-            </w:pPr>
-            <w:r>
-              <w:rPr>
-                <w:b/>
-                <w:bCs/>
-              </w:rPr>
+              <w:lastRenderedPageBreak/>
               <w:t>Pós-condição</w:t>
             </w:r>
           </w:p>
@@ -9961,14 +10049,7 @@
         <w:rPr>
           <w:color w:val="0000FF"/>
         </w:rPr>
-        <w:t xml:space="preserve">implementação do sistema. Observe que, da mesma forma todos os casos de uso foram desenvolvidos, o modelo conceitual e físico do banco também deve explorar o </w:t>
-      </w:r>
-      <w:r>
-        <w:rPr>
-          <w:color w:val="0000FF"/>
-        </w:rPr>
-        <w:lastRenderedPageBreak/>
-        <w:t>sistema completo. O fechamento do escopo na primeira iteração deve se limitar somente a implementação.</w:t>
+        <w:t>implementação do sistema. Observe que, da mesma forma todos os casos de uso foram desenvolvidos, o modelo conceitual e físico do banco também deve explorar o sistema completo. O fechamento do escopo na primeira iteração deve se limitar somente a implementação.</w:t>
       </w:r>
       <w:r>
         <w:rPr>
@@ -10015,6 +10096,7 @@
         <w:rPr>
           <w:color w:val="0000FF"/>
         </w:rPr>
+        <w:lastRenderedPageBreak/>
         <w:t>Administrador: O escopo deve permitir ações no contexto de administrador (com inserção, busca, edição e remoção)</w:t>
       </w:r>
     </w:p>
@@ -11459,7 +11541,7 @@
       <w:rPr>
         <w:noProof/>
       </w:rPr>
-      <w:t>16</w:t>
+      <w:t>15</w:t>
     </w:r>
     <w:r>
       <w:rPr>
@@ -15936,7 +16018,7 @@
 </file>
 
 <file path=customXml/itemProps1.xml><?xml version="1.0" encoding="utf-8"?>
-<ds:datastoreItem xmlns:ds="http://schemas.openxmlformats.org/officeDocument/2006/customXml" ds:itemID="{A6BABFCE-8210-4845-AF7B-5C7F68BB738B}">
+<ds:datastoreItem xmlns:ds="http://schemas.openxmlformats.org/officeDocument/2006/customXml" ds:itemID="{481AF592-2FEF-4711-B8DC-6604DC114E9C}">
   <ds:schemaRefs>
     <ds:schemaRef ds:uri="http://schemas.openxmlformats.org/officeDocument/2006/bibliography"/>
   </ds:schemaRefs>

</xml_diff>

<commit_message>
Atualização do topico 3.4 (escopo)
</commit_message>
<xml_diff>
--- a/documentacao/G4_Documentacao1sem2014.docx
+++ b/documentacao/G4_Documentacao1sem2014.docx
@@ -153,7 +153,15 @@
           <w:sz w:val="28"/>
           <w:szCs w:val="28"/>
         </w:rPr>
-        <w:t>TÍTULO DO TRABALHO: SUBTÍTULO SE HOUVER</w:t>
+        <w:t xml:space="preserve">TÍTULO DO TRABALHO: SUBTÍTULO SE </w:t>
+      </w:r>
+      <w:proofErr w:type="gramStart"/>
+      <w:r>
+        <w:rPr>
+          <w:sz w:val="28"/>
+          <w:szCs w:val="28"/>
+        </w:rPr>
+        <w:t>HOUVER</w:t>
       </w:r>
       <w:r>
         <w:rPr>
@@ -182,7 +190,34 @@
           <w:sz w:val="20"/>
           <w:szCs w:val="20"/>
         </w:rPr>
-        <w:t xml:space="preserve">[O titulo deve refletir a essência de seu projeto e não o nome do produto. </w:t>
+        <w:t>[</w:t>
+      </w:r>
+      <w:proofErr w:type="gramEnd"/>
+      <w:r>
+        <w:rPr>
+          <w:color w:val="548DD4" w:themeColor="text2" w:themeTint="99"/>
+          <w:sz w:val="20"/>
+          <w:szCs w:val="20"/>
+        </w:rPr>
+        <w:t xml:space="preserve">O </w:t>
+      </w:r>
+      <w:proofErr w:type="spellStart"/>
+      <w:r>
+        <w:rPr>
+          <w:color w:val="548DD4" w:themeColor="text2" w:themeTint="99"/>
+          <w:sz w:val="20"/>
+          <w:szCs w:val="20"/>
+        </w:rPr>
+        <w:t>titulo</w:t>
+      </w:r>
+      <w:proofErr w:type="spellEnd"/>
+      <w:r>
+        <w:rPr>
+          <w:color w:val="548DD4" w:themeColor="text2" w:themeTint="99"/>
+          <w:sz w:val="20"/>
+          <w:szCs w:val="20"/>
+        </w:rPr>
+        <w:t xml:space="preserve"> deve refletir a essência de seu projeto e não o nome do produto. </w:t>
       </w:r>
       <w:r>
         <w:rPr>
@@ -391,7 +426,15 @@
         <w:jc w:val="right"/>
       </w:pPr>
       <w:r>
-        <w:t>Orientador: Prof.MScHelio Azevedo</w:t>
+        <w:t xml:space="preserve">Orientador: </w:t>
+      </w:r>
+      <w:proofErr w:type="spellStart"/>
+      <w:r>
+        <w:t>Prof.MScHelio</w:t>
+      </w:r>
+      <w:proofErr w:type="spellEnd"/>
+      <w:r>
+        <w:t xml:space="preserve"> Azevedo</w:t>
       </w:r>
     </w:p>
     <w:p>
@@ -629,8 +672,12 @@
       </w:r>
       <w:r>
         <w:br/>
+      </w:r>
+      <w:proofErr w:type="spellStart"/>
+      <w:r>
         <w:t>Prof.XXXXXX</w:t>
       </w:r>
+      <w:proofErr w:type="spellEnd"/>
       <w:r>
         <w:br/>
       </w:r>
@@ -862,7 +909,15 @@
         <w:pStyle w:val="Corpodetexto"/>
       </w:pPr>
       <w:r>
-        <w:t>Consiste na apresentação dos pontos relevantes de um texto. O resumo deve dar uma visão rápida e clara do trabalho; constitui-se em uma seqüência de frases concisas e objetivas e não de uma simples enumeração de tópicos. Apresenta os objetivos do estudo, o problema, a metodologia, resultados alcançados e conclusão. Deve ser digitado em espaço simples e sem parágrafos, não ultrapassando a 500 palavras.</w:t>
+        <w:t xml:space="preserve">Consiste na apresentação dos pontos relevantes de um texto. O resumo deve dar uma visão rápida e clara do trabalho; constitui-se em uma </w:t>
+      </w:r>
+      <w:proofErr w:type="spellStart"/>
+      <w:r>
+        <w:t>seqüência</w:t>
+      </w:r>
+      <w:proofErr w:type="spellEnd"/>
+      <w:r>
+        <w:t xml:space="preserve"> de frases concisas e objetivas e não de uma simples enumeração de tópicos. Apresenta os objetivos do estudo, o problema, a metodologia, resultados alcançados e conclusão. Deve ser digitado em espaço simples e sem parágrafos, não ultrapassando a 500 palavras.</w:t>
       </w:r>
     </w:p>
     <w:p>
@@ -884,16 +939,40 @@
         <w:t xml:space="preserve">Palavras-chave: </w:t>
       </w:r>
       <w:r>
-        <w:t>São palavras representativas do conteúdo do trabalho, separadas entre si por ponto e vírgula.</w:t>
-      </w:r>
-      <w:r>
-        <w:t>Minimo de 3, máximo de 5</w:t>
+        <w:t xml:space="preserve">São palavras representativas do conteúdo do trabalho, separadas entre si por ponto e </w:t>
+      </w:r>
+      <w:proofErr w:type="spellStart"/>
+      <w:r>
+        <w:t>vírgula.</w:t>
+      </w:r>
+      <w:r>
+        <w:t>Minimo</w:t>
+      </w:r>
+      <w:proofErr w:type="spellEnd"/>
+      <w:r>
+        <w:t xml:space="preserve"> de 3, máximo de 5</w:t>
       </w:r>
       <w:r>
         <w:t>. As p</w:t>
       </w:r>
       <w:r>
-        <w:t>alavras chaves deve refletir a área de seu projeto (gestão, vendas, relacionamentos, etc) e sub área (finanças, almoxarifado, vendas de livros, etc).</w:t>
+        <w:t xml:space="preserve">alavras chaves deve refletir a área de seu projeto (gestão, vendas, relacionamentos, </w:t>
+      </w:r>
+      <w:proofErr w:type="spellStart"/>
+      <w:r>
+        <w:t>etc</w:t>
+      </w:r>
+      <w:proofErr w:type="spellEnd"/>
+      <w:r>
+        <w:t xml:space="preserve">) e sub área (finanças, almoxarifado, vendas de livros, </w:t>
+      </w:r>
+      <w:proofErr w:type="spellStart"/>
+      <w:r>
+        <w:t>etc</w:t>
+      </w:r>
+      <w:proofErr w:type="spellEnd"/>
+      <w:r>
+        <w:t>).</w:t>
       </w:r>
     </w:p>
     <w:p>
@@ -958,7 +1037,21 @@
         <w:rPr>
           <w:lang w:val="en-US"/>
         </w:rPr>
-        <w:t>It consists of the presentation of the excellent points of a text. The summary must give a fast and clear vision of the work; one consists in a sequence of concise and objective phrases and not of a simple enumeration of topics. It presents the reached objectives of the study, problem, methodology, results and conclusion. It must be typed in simple space and without paragraphs, not exceeding the 500 words.</w:t>
+        <w:t xml:space="preserve">It consists of the presentation of the excellent points of a text. The summary must give a fast and clear vision of the work; one consists in a sequence of concise and objective phrases and not of a simple enumeration of topics. It presents the reached objectives of the study, problem, methodology, results and conclusion. It </w:t>
+      </w:r>
+      <w:proofErr w:type="gramStart"/>
+      <w:r>
+        <w:rPr>
+          <w:lang w:val="en-US"/>
+        </w:rPr>
+        <w:t>must be typed</w:t>
+      </w:r>
+      <w:proofErr w:type="gramEnd"/>
+      <w:r>
+        <w:rPr>
+          <w:lang w:val="en-US"/>
+        </w:rPr>
+        <w:t xml:space="preserve"> in simple space and without paragraphs, not exceeding the 500 words.</w:t>
       </w:r>
     </w:p>
     <w:p>
@@ -1014,14 +1107,41 @@
           <w:bCs/>
           <w:lang w:val="en-US"/>
         </w:rPr>
-        <w:t>Key words:</w:t>
+        <w:t xml:space="preserve">Key </w:t>
+      </w:r>
+      <w:proofErr w:type="spellStart"/>
+      <w:r>
+        <w:rPr>
+          <w:b/>
+          <w:bCs/>
+          <w:lang w:val="en-US"/>
+        </w:rPr>
+        <w:t>words</w:t>
+      </w:r>
+      <w:proofErr w:type="gramStart"/>
+      <w:r>
+        <w:rPr>
+          <w:b/>
+          <w:bCs/>
+          <w:lang w:val="en-US"/>
+        </w:rPr>
+        <w:t>:</w:t>
       </w:r>
       <w:r>
         <w:rPr>
           <w:color w:val="000000"/>
           <w:lang w:val="en-US"/>
         </w:rPr>
-        <w:t>They are representative words of the content of the work, separate between itself for point and comma.</w:t>
+        <w:t>They</w:t>
+      </w:r>
+      <w:proofErr w:type="spellEnd"/>
+      <w:proofErr w:type="gramEnd"/>
+      <w:r>
+        <w:rPr>
+          <w:color w:val="000000"/>
+          <w:lang w:val="en-US"/>
+        </w:rPr>
+        <w:t xml:space="preserve"> are representative words of the content of the work, separate between itself for point and comma.</w:t>
       </w:r>
     </w:p>
     <w:p>
@@ -1944,9 +2064,9 @@
         </w:rPr>
         <w:fldChar w:fldCharType="separate"/>
       </w:r>
-      <w:bookmarkStart w:id="4" w:name="OLE_LINK9"/>
+      <w:bookmarkStart w:id="4" w:name="OLE_LINK7"/>
       <w:bookmarkStart w:id="5" w:name="OLE_LINK8"/>
-      <w:bookmarkStart w:id="6" w:name="OLE_LINK7"/>
+      <w:bookmarkStart w:id="6" w:name="OLE_LINK9"/>
       <w:r>
         <w:rPr>
           <w:noProof/>
@@ -2252,7 +2372,21 @@
               <w:rPr>
                 <w:color w:val="0000FF"/>
               </w:rPr>
-              <w:t>Insira neste setor as abreviaturas de seu trabalho. Exmplos:</w:t>
+              <w:t xml:space="preserve">Insira neste setor as abreviaturas de seu trabalho. </w:t>
+            </w:r>
+            <w:proofErr w:type="spellStart"/>
+            <w:r>
+              <w:rPr>
+                <w:color w:val="0000FF"/>
+              </w:rPr>
+              <w:t>Exmplos</w:t>
+            </w:r>
+            <w:proofErr w:type="spellEnd"/>
+            <w:r>
+              <w:rPr>
+                <w:color w:val="0000FF"/>
+              </w:rPr>
+              <w:t>:</w:t>
             </w:r>
           </w:p>
         </w:tc>
@@ -2348,12 +2482,14 @@
                 <w:color w:val="0000FF"/>
               </w:rPr>
             </w:pPr>
+            <w:proofErr w:type="spellStart"/>
             <w:r>
               <w:rPr>
                 <w:color w:val="0000FF"/>
               </w:rPr>
               <w:t>UnifiedModelingLanguage</w:t>
             </w:r>
+            <w:proofErr w:type="spellEnd"/>
           </w:p>
         </w:tc>
       </w:tr>
@@ -2524,8 +2660,6 @@
         <w:lastRenderedPageBreak/>
         <w:t>SUMÁRIO</w:t>
       </w:r>
-      <w:bookmarkStart w:id="10" w:name="_GoBack"/>
-      <w:bookmarkEnd w:id="10"/>
     </w:p>
     <w:p>
       <w:pPr>
@@ -2564,7 +2698,7 @@
         </w:rPr>
         <w:fldChar w:fldCharType="separate"/>
       </w:r>
-      <w:hyperlink w:anchor="_Toc383040176" w:history="1">
+      <w:hyperlink w:anchor="_Toc383212487" w:history="1">
         <w:r>
           <w:rPr>
             <w:rStyle w:val="Hyperlink"/>
@@ -2610,7 +2744,7 @@
             <w:noProof/>
             <w:webHidden/>
           </w:rPr>
-          <w:instrText xml:space="preserve"> PAGEREF _Toc383040176 \h </w:instrText>
+          <w:instrText xml:space="preserve"> PAGEREF _Toc383212487 \h </w:instrText>
         </w:r>
         <w:r>
           <w:rPr>
@@ -2656,7 +2790,7 @@
           <w:szCs w:val="22"/>
         </w:rPr>
       </w:pPr>
-      <w:hyperlink w:anchor="_Toc383040177" w:history="1">
+      <w:hyperlink w:anchor="_Toc383212488" w:history="1">
         <w:r>
           <w:rPr>
             <w:rStyle w:val="Hyperlink"/>
@@ -2700,7 +2834,7 @@
             <w:noProof/>
             <w:webHidden/>
           </w:rPr>
-          <w:instrText xml:space="preserve"> PAGEREF _Toc383040177 \h </w:instrText>
+          <w:instrText xml:space="preserve"> PAGEREF _Toc383212488 \h </w:instrText>
         </w:r>
         <w:r>
           <w:rPr>
@@ -2746,7 +2880,7 @@
           <w:szCs w:val="22"/>
         </w:rPr>
       </w:pPr>
-      <w:hyperlink w:anchor="_Toc383040178" w:history="1">
+      <w:hyperlink w:anchor="_Toc383212489" w:history="1">
         <w:r>
           <w:rPr>
             <w:rStyle w:val="Hyperlink"/>
@@ -2790,7 +2924,7 @@
             <w:noProof/>
             <w:webHidden/>
           </w:rPr>
-          <w:instrText xml:space="preserve"> PAGEREF _Toc383040178 \h </w:instrText>
+          <w:instrText xml:space="preserve"> PAGEREF _Toc383212489 \h </w:instrText>
         </w:r>
         <w:r>
           <w:rPr>
@@ -2837,7 +2971,7 @@
           <w:szCs w:val="22"/>
         </w:rPr>
       </w:pPr>
-      <w:hyperlink w:anchor="_Toc383040179" w:history="1">
+      <w:hyperlink w:anchor="_Toc383212490" w:history="1">
         <w:r>
           <w:rPr>
             <w:rStyle w:val="Hyperlink"/>
@@ -2882,7 +3016,7 @@
             <w:noProof/>
             <w:webHidden/>
           </w:rPr>
-          <w:instrText xml:space="preserve"> PAGEREF _Toc383040179 \h </w:instrText>
+          <w:instrText xml:space="preserve"> PAGEREF _Toc383212490 \h </w:instrText>
         </w:r>
         <w:r>
           <w:rPr>
@@ -2929,7 +3063,7 @@
           <w:szCs w:val="22"/>
         </w:rPr>
       </w:pPr>
-      <w:hyperlink w:anchor="_Toc383040180" w:history="1">
+      <w:hyperlink w:anchor="_Toc383212491" w:history="1">
         <w:r>
           <w:rPr>
             <w:rStyle w:val="Hyperlink"/>
@@ -2974,7 +3108,7 @@
             <w:noProof/>
             <w:webHidden/>
           </w:rPr>
-          <w:instrText xml:space="preserve"> PAGEREF _Toc383040180 \h </w:instrText>
+          <w:instrText xml:space="preserve"> PAGEREF _Toc383212491 \h </w:instrText>
         </w:r>
         <w:r>
           <w:rPr>
@@ -3018,7 +3152,7 @@
           <w:szCs w:val="22"/>
         </w:rPr>
       </w:pPr>
-      <w:hyperlink w:anchor="_Toc383040181" w:history="1">
+      <w:hyperlink w:anchor="_Toc383212492" w:history="1">
         <w:r>
           <w:rPr>
             <w:rStyle w:val="Hyperlink"/>
@@ -3064,7 +3198,7 @@
             <w:noProof/>
             <w:webHidden/>
           </w:rPr>
-          <w:instrText xml:space="preserve"> PAGEREF _Toc383040181 \h </w:instrText>
+          <w:instrText xml:space="preserve"> PAGEREF _Toc383212492 \h </w:instrText>
         </w:r>
         <w:r>
           <w:rPr>
@@ -3110,7 +3244,7 @@
           <w:szCs w:val="22"/>
         </w:rPr>
       </w:pPr>
-      <w:hyperlink w:anchor="_Toc383040182" w:history="1">
+      <w:hyperlink w:anchor="_Toc383212493" w:history="1">
         <w:r>
           <w:rPr>
             <w:rStyle w:val="Hyperlink"/>
@@ -3156,7 +3290,7 @@
             <w:noProof/>
             <w:webHidden/>
           </w:rPr>
-          <w:instrText xml:space="preserve"> PAGEREF _Toc383040182 \h </w:instrText>
+          <w:instrText xml:space="preserve"> PAGEREF _Toc383212493 \h </w:instrText>
         </w:r>
         <w:r>
           <w:rPr>
@@ -3203,7 +3337,7 @@
           <w:szCs w:val="22"/>
         </w:rPr>
       </w:pPr>
-      <w:hyperlink w:anchor="_Toc383040183" w:history="1">
+      <w:hyperlink w:anchor="_Toc383212494" w:history="1">
         <w:r>
           <w:rPr>
             <w:rStyle w:val="Hyperlink"/>
@@ -3248,7 +3382,7 @@
             <w:noProof/>
             <w:webHidden/>
           </w:rPr>
-          <w:instrText xml:space="preserve"> PAGEREF _Toc383040183 \h </w:instrText>
+          <w:instrText xml:space="preserve"> PAGEREF _Toc383212494 \h </w:instrText>
         </w:r>
         <w:r>
           <w:rPr>
@@ -3295,7 +3429,7 @@
           <w:szCs w:val="22"/>
         </w:rPr>
       </w:pPr>
-      <w:hyperlink w:anchor="_Toc383040184" w:history="1">
+      <w:hyperlink w:anchor="_Toc383212495" w:history="1">
         <w:r>
           <w:rPr>
             <w:rStyle w:val="Hyperlink"/>
@@ -3342,7 +3476,7 @@
             <w:noProof/>
             <w:webHidden/>
           </w:rPr>
-          <w:instrText xml:space="preserve"> PAGEREF _Toc383040184 \h </w:instrText>
+          <w:instrText xml:space="preserve"> PAGEREF _Toc383212495 \h </w:instrText>
         </w:r>
         <w:r>
           <w:rPr>
@@ -3389,7 +3523,7 @@
           <w:szCs w:val="22"/>
         </w:rPr>
       </w:pPr>
-      <w:hyperlink w:anchor="_Toc383040185" w:history="1">
+      <w:hyperlink w:anchor="_Toc383212496" w:history="1">
         <w:r>
           <w:rPr>
             <w:rStyle w:val="Hyperlink"/>
@@ -3434,7 +3568,7 @@
             <w:noProof/>
             <w:webHidden/>
           </w:rPr>
-          <w:instrText xml:space="preserve"> PAGEREF _Toc383040185 \h </w:instrText>
+          <w:instrText xml:space="preserve"> PAGEREF _Toc383212496 \h </w:instrText>
         </w:r>
         <w:r>
           <w:rPr>
@@ -3481,7 +3615,7 @@
           <w:szCs w:val="22"/>
         </w:rPr>
       </w:pPr>
-      <w:hyperlink w:anchor="_Toc383040186" w:history="1">
+      <w:hyperlink w:anchor="_Toc383212497" w:history="1">
         <w:r>
           <w:rPr>
             <w:rStyle w:val="Hyperlink"/>
@@ -3526,7 +3660,7 @@
             <w:noProof/>
             <w:webHidden/>
           </w:rPr>
-          <w:instrText xml:space="preserve"> PAGEREF _Toc383040186 \h </w:instrText>
+          <w:instrText xml:space="preserve"> PAGEREF _Toc383212497 \h </w:instrText>
         </w:r>
         <w:r>
           <w:rPr>
@@ -3572,7 +3706,7 @@
           <w:szCs w:val="22"/>
         </w:rPr>
       </w:pPr>
-      <w:hyperlink w:anchor="_Toc383040187" w:history="1">
+      <w:hyperlink w:anchor="_Toc383212498" w:history="1">
         <w:r>
           <w:rPr>
             <w:rStyle w:val="Hyperlink"/>
@@ -3616,7 +3750,7 @@
             <w:noProof/>
             <w:webHidden/>
           </w:rPr>
-          <w:instrText xml:space="preserve"> PAGEREF _Toc383040187 \h </w:instrText>
+          <w:instrText xml:space="preserve"> PAGEREF _Toc383212498 \h </w:instrText>
         </w:r>
         <w:r>
           <w:rPr>
@@ -3663,7 +3797,7 @@
           <w:szCs w:val="22"/>
         </w:rPr>
       </w:pPr>
-      <w:hyperlink w:anchor="_Toc383040188" w:history="1">
+      <w:hyperlink w:anchor="_Toc383212499" w:history="1">
         <w:r>
           <w:rPr>
             <w:rStyle w:val="Hyperlink"/>
@@ -3708,7 +3842,7 @@
             <w:noProof/>
             <w:webHidden/>
           </w:rPr>
-          <w:instrText xml:space="preserve"> PAGEREF _Toc383040188 \h </w:instrText>
+          <w:instrText xml:space="preserve"> PAGEREF _Toc383212499 \h </w:instrText>
         </w:r>
         <w:r>
           <w:rPr>
@@ -3755,7 +3889,7 @@
           <w:szCs w:val="22"/>
         </w:rPr>
       </w:pPr>
-      <w:hyperlink w:anchor="_Toc383040189" w:history="1">
+      <w:hyperlink w:anchor="_Toc383212500" w:history="1">
         <w:r>
           <w:rPr>
             <w:rStyle w:val="Hyperlink"/>
@@ -3800,7 +3934,7 @@
             <w:noProof/>
             <w:webHidden/>
           </w:rPr>
-          <w:instrText xml:space="preserve"> PAGEREF _Toc383040189 \h </w:instrText>
+          <w:instrText xml:space="preserve"> PAGEREF _Toc383212500 \h </w:instrText>
         </w:r>
         <w:r>
           <w:rPr>
@@ -3846,7 +3980,7 @@
           <w:szCs w:val="22"/>
         </w:rPr>
       </w:pPr>
-      <w:hyperlink w:anchor="_Toc383040190" w:history="1">
+      <w:hyperlink w:anchor="_Toc383212501" w:history="1">
         <w:r>
           <w:rPr>
             <w:rStyle w:val="Hyperlink"/>
@@ -3890,7 +4024,7 @@
             <w:noProof/>
             <w:webHidden/>
           </w:rPr>
-          <w:instrText xml:space="preserve"> PAGEREF _Toc383040190 \h </w:instrText>
+          <w:instrText xml:space="preserve"> PAGEREF _Toc383212501 \h </w:instrText>
         </w:r>
         <w:r>
           <w:rPr>
@@ -3936,7 +4070,7 @@
           <w:szCs w:val="22"/>
         </w:rPr>
       </w:pPr>
-      <w:hyperlink w:anchor="_Toc383040191" w:history="1">
+      <w:hyperlink w:anchor="_Toc383212502" w:history="1">
         <w:r>
           <w:rPr>
             <w:rStyle w:val="Hyperlink"/>
@@ -3980,7 +4114,7 @@
             <w:noProof/>
             <w:webHidden/>
           </w:rPr>
-          <w:instrText xml:space="preserve"> PAGEREF _Toc383040191 \h </w:instrText>
+          <w:instrText xml:space="preserve"> PAGEREF _Toc383212502 \h </w:instrText>
         </w:r>
         <w:r>
           <w:rPr>
@@ -4024,7 +4158,7 @@
           <w:szCs w:val="22"/>
         </w:rPr>
       </w:pPr>
-      <w:hyperlink w:anchor="_Toc383040192" w:history="1">
+      <w:hyperlink w:anchor="_Toc383212503" w:history="1">
         <w:r>
           <w:rPr>
             <w:rStyle w:val="Hyperlink"/>
@@ -4070,7 +4204,7 @@
             <w:noProof/>
             <w:webHidden/>
           </w:rPr>
-          <w:instrText xml:space="preserve"> PAGEREF _Toc383040192 \h </w:instrText>
+          <w:instrText xml:space="preserve"> PAGEREF _Toc383212503 \h </w:instrText>
         </w:r>
         <w:r>
           <w:rPr>
@@ -4116,7 +4250,7 @@
           <w:szCs w:val="22"/>
         </w:rPr>
       </w:pPr>
-      <w:hyperlink w:anchor="_Toc383040193" w:history="1">
+      <w:hyperlink w:anchor="_Toc383212504" w:history="1">
         <w:r>
           <w:rPr>
             <w:rStyle w:val="Hyperlink"/>
@@ -4160,7 +4294,7 @@
             <w:noProof/>
             <w:webHidden/>
           </w:rPr>
-          <w:instrText xml:space="preserve"> PAGEREF _Toc383040193 \h </w:instrText>
+          <w:instrText xml:space="preserve"> PAGEREF _Toc383212504 \h </w:instrText>
         </w:r>
         <w:r>
           <w:rPr>
@@ -4206,7 +4340,7 @@
           <w:szCs w:val="22"/>
         </w:rPr>
       </w:pPr>
-      <w:hyperlink w:anchor="_Toc383040194" w:history="1">
+      <w:hyperlink w:anchor="_Toc383212505" w:history="1">
         <w:r>
           <w:rPr>
             <w:rStyle w:val="Hyperlink"/>
@@ -4250,7 +4384,7 @@
             <w:noProof/>
             <w:webHidden/>
           </w:rPr>
-          <w:instrText xml:space="preserve"> PAGEREF _Toc383040194 \h </w:instrText>
+          <w:instrText xml:space="preserve"> PAGEREF _Toc383212505 \h </w:instrText>
         </w:r>
         <w:r>
           <w:rPr>
@@ -4296,7 +4430,7 @@
           <w:szCs w:val="22"/>
         </w:rPr>
       </w:pPr>
-      <w:hyperlink w:anchor="_Toc383040195" w:history="1">
+      <w:hyperlink w:anchor="_Toc383212506" w:history="1">
         <w:r>
           <w:rPr>
             <w:rStyle w:val="Hyperlink"/>
@@ -4340,7 +4474,7 @@
             <w:noProof/>
             <w:webHidden/>
           </w:rPr>
-          <w:instrText xml:space="preserve"> PAGEREF _Toc383040195 \h </w:instrText>
+          <w:instrText xml:space="preserve"> PAGEREF _Toc383212506 \h </w:instrText>
         </w:r>
         <w:r>
           <w:rPr>
@@ -4386,7 +4520,7 @@
           <w:szCs w:val="22"/>
         </w:rPr>
       </w:pPr>
-      <w:hyperlink w:anchor="_Toc383040196" w:history="1">
+      <w:hyperlink w:anchor="_Toc383212507" w:history="1">
         <w:r>
           <w:rPr>
             <w:rStyle w:val="Hyperlink"/>
@@ -4430,7 +4564,7 @@
             <w:noProof/>
             <w:webHidden/>
           </w:rPr>
-          <w:instrText xml:space="preserve"> PAGEREF _Toc383040196 \h </w:instrText>
+          <w:instrText xml:space="preserve"> PAGEREF _Toc383212507 \h </w:instrText>
         </w:r>
         <w:r>
           <w:rPr>
@@ -4474,7 +4608,7 @@
           <w:szCs w:val="22"/>
         </w:rPr>
       </w:pPr>
-      <w:hyperlink w:anchor="_Toc383040197" w:history="1">
+      <w:hyperlink w:anchor="_Toc383212508" w:history="1">
         <w:r>
           <w:rPr>
             <w:rStyle w:val="Hyperlink"/>
@@ -4520,7 +4654,7 @@
             <w:noProof/>
             <w:webHidden/>
           </w:rPr>
-          <w:instrText xml:space="preserve"> PAGEREF _Toc383040197 \h </w:instrText>
+          <w:instrText xml:space="preserve"> PAGEREF _Toc383212508 \h </w:instrText>
         </w:r>
         <w:r>
           <w:rPr>
@@ -4566,7 +4700,7 @@
           <w:szCs w:val="22"/>
         </w:rPr>
       </w:pPr>
-      <w:hyperlink w:anchor="_Toc383040198" w:history="1">
+      <w:hyperlink w:anchor="_Toc383212509" w:history="1">
         <w:r>
           <w:rPr>
             <w:rStyle w:val="Hyperlink"/>
@@ -4610,7 +4744,7 @@
             <w:noProof/>
             <w:webHidden/>
           </w:rPr>
-          <w:instrText xml:space="preserve"> PAGEREF _Toc383040198 \h </w:instrText>
+          <w:instrText xml:space="preserve"> PAGEREF _Toc383212509 \h </w:instrText>
         </w:r>
         <w:r>
           <w:rPr>
@@ -4657,7 +4791,7 @@
           <w:szCs w:val="22"/>
         </w:rPr>
       </w:pPr>
-      <w:hyperlink w:anchor="_Toc383040199" w:history="1">
+      <w:hyperlink w:anchor="_Toc383212510" w:history="1">
         <w:r>
           <w:rPr>
             <w:rStyle w:val="Hyperlink"/>
@@ -4702,7 +4836,7 @@
             <w:noProof/>
             <w:webHidden/>
           </w:rPr>
-          <w:instrText xml:space="preserve"> PAGEREF _Toc383040199 \h </w:instrText>
+          <w:instrText xml:space="preserve"> PAGEREF _Toc383212510 \h </w:instrText>
         </w:r>
         <w:r>
           <w:rPr>
@@ -4749,7 +4883,7 @@
           <w:szCs w:val="22"/>
         </w:rPr>
       </w:pPr>
-      <w:hyperlink w:anchor="_Toc383040200" w:history="1">
+      <w:hyperlink w:anchor="_Toc383212511" w:history="1">
         <w:r>
           <w:rPr>
             <w:rStyle w:val="Hyperlink"/>
@@ -4794,7 +4928,7 @@
             <w:noProof/>
             <w:webHidden/>
           </w:rPr>
-          <w:instrText xml:space="preserve"> PAGEREF _Toc383040200 \h </w:instrText>
+          <w:instrText xml:space="preserve"> PAGEREF _Toc383212511 \h </w:instrText>
         </w:r>
         <w:r>
           <w:rPr>
@@ -4841,7 +4975,7 @@
           <w:szCs w:val="22"/>
         </w:rPr>
       </w:pPr>
-      <w:hyperlink w:anchor="_Toc383040201" w:history="1">
+      <w:hyperlink w:anchor="_Toc383212512" w:history="1">
         <w:r>
           <w:rPr>
             <w:rStyle w:val="Hyperlink"/>
@@ -4886,7 +5020,7 @@
             <w:noProof/>
             <w:webHidden/>
           </w:rPr>
-          <w:instrText xml:space="preserve"> PAGEREF _Toc383040201 \h </w:instrText>
+          <w:instrText xml:space="preserve"> PAGEREF _Toc383212512 \h </w:instrText>
         </w:r>
         <w:r>
           <w:rPr>
@@ -4932,7 +5066,7 @@
           <w:szCs w:val="22"/>
         </w:rPr>
       </w:pPr>
-      <w:hyperlink w:anchor="_Toc383040202" w:history="1">
+      <w:hyperlink w:anchor="_Toc383212513" w:history="1">
         <w:r>
           <w:rPr>
             <w:rStyle w:val="Hyperlink"/>
@@ -4976,7 +5110,7 @@
             <w:noProof/>
             <w:webHidden/>
           </w:rPr>
-          <w:instrText xml:space="preserve"> PAGEREF _Toc383040202 \h </w:instrText>
+          <w:instrText xml:space="preserve"> PAGEREF _Toc383212513 \h </w:instrText>
         </w:r>
         <w:r>
           <w:rPr>
@@ -5023,7 +5157,7 @@
           <w:szCs w:val="22"/>
         </w:rPr>
       </w:pPr>
-      <w:hyperlink w:anchor="_Toc383040203" w:history="1">
+      <w:hyperlink w:anchor="_Toc383212514" w:history="1">
         <w:r>
           <w:rPr>
             <w:rStyle w:val="Hyperlink"/>
@@ -5068,7 +5202,7 @@
             <w:noProof/>
             <w:webHidden/>
           </w:rPr>
-          <w:instrText xml:space="preserve"> PAGEREF _Toc383040203 \h </w:instrText>
+          <w:instrText xml:space="preserve"> PAGEREF _Toc383212514 \h </w:instrText>
         </w:r>
         <w:r>
           <w:rPr>
@@ -5115,7 +5249,7 @@
           <w:szCs w:val="22"/>
         </w:rPr>
       </w:pPr>
-      <w:hyperlink w:anchor="_Toc383040204" w:history="1">
+      <w:hyperlink w:anchor="_Toc383212515" w:history="1">
         <w:r>
           <w:rPr>
             <w:rStyle w:val="Hyperlink"/>
@@ -5160,7 +5294,7 @@
             <w:noProof/>
             <w:webHidden/>
           </w:rPr>
-          <w:instrText xml:space="preserve"> PAGEREF _Toc383040204 \h </w:instrText>
+          <w:instrText xml:space="preserve"> PAGEREF _Toc383212515 \h </w:instrText>
         </w:r>
         <w:r>
           <w:rPr>
@@ -5204,7 +5338,7 @@
           <w:szCs w:val="22"/>
         </w:rPr>
       </w:pPr>
-      <w:hyperlink w:anchor="_Toc383040205" w:history="1">
+      <w:hyperlink w:anchor="_Toc383212516" w:history="1">
         <w:r>
           <w:rPr>
             <w:rStyle w:val="Hyperlink"/>
@@ -5250,7 +5384,7 @@
             <w:noProof/>
             <w:webHidden/>
           </w:rPr>
-          <w:instrText xml:space="preserve"> PAGEREF _Toc383040205 \h </w:instrText>
+          <w:instrText xml:space="preserve"> PAGEREF _Toc383212516 \h </w:instrText>
         </w:r>
         <w:r>
           <w:rPr>
@@ -5297,7 +5431,7 @@
           <w:szCs w:val="22"/>
         </w:rPr>
       </w:pPr>
-      <w:hyperlink w:anchor="_Toc383040206" w:history="1">
+      <w:hyperlink w:anchor="_Toc383212517" w:history="1">
         <w:r>
           <w:rPr>
             <w:rStyle w:val="Hyperlink"/>
@@ -5342,7 +5476,7 @@
             <w:noProof/>
             <w:webHidden/>
           </w:rPr>
-          <w:instrText xml:space="preserve"> PAGEREF _Toc383040206 \h </w:instrText>
+          <w:instrText xml:space="preserve"> PAGEREF _Toc383212517 \h </w:instrText>
         </w:r>
         <w:r>
           <w:rPr>
@@ -5389,7 +5523,7 @@
           <w:szCs w:val="22"/>
         </w:rPr>
       </w:pPr>
-      <w:hyperlink w:anchor="_Toc383040207" w:history="1">
+      <w:hyperlink w:anchor="_Toc383212518" w:history="1">
         <w:r>
           <w:rPr>
             <w:rStyle w:val="Hyperlink"/>
@@ -5434,7 +5568,7 @@
             <w:noProof/>
             <w:webHidden/>
           </w:rPr>
-          <w:instrText xml:space="preserve"> PAGEREF _Toc383040207 \h </w:instrText>
+          <w:instrText xml:space="preserve"> PAGEREF _Toc383212518 \h </w:instrText>
         </w:r>
         <w:r>
           <w:rPr>
@@ -5481,7 +5615,7 @@
           <w:szCs w:val="22"/>
         </w:rPr>
       </w:pPr>
-      <w:hyperlink w:anchor="_Toc383040208" w:history="1">
+      <w:hyperlink w:anchor="_Toc383212519" w:history="1">
         <w:r>
           <w:rPr>
             <w:rStyle w:val="Hyperlink"/>
@@ -5526,7 +5660,7 @@
             <w:noProof/>
             <w:webHidden/>
           </w:rPr>
-          <w:instrText xml:space="preserve"> PAGEREF _Toc383040208 \h </w:instrText>
+          <w:instrText xml:space="preserve"> PAGEREF _Toc383212519 \h </w:instrText>
         </w:r>
         <w:r>
           <w:rPr>
@@ -5570,7 +5704,7 @@
           <w:szCs w:val="22"/>
         </w:rPr>
       </w:pPr>
-      <w:hyperlink w:anchor="_Toc383040209" w:history="1">
+      <w:hyperlink w:anchor="_Toc383212520" w:history="1">
         <w:r>
           <w:rPr>
             <w:rStyle w:val="Hyperlink"/>
@@ -5616,7 +5750,7 @@
             <w:noProof/>
             <w:webHidden/>
           </w:rPr>
-          <w:instrText xml:space="preserve"> PAGEREF _Toc383040209 \h </w:instrText>
+          <w:instrText xml:space="preserve"> PAGEREF _Toc383212520 \h </w:instrText>
         </w:r>
         <w:r>
           <w:rPr>
@@ -5660,7 +5794,7 @@
           <w:szCs w:val="22"/>
         </w:rPr>
       </w:pPr>
-      <w:hyperlink w:anchor="_Toc383040210" w:history="1">
+      <w:hyperlink w:anchor="_Toc383212521" w:history="1">
         <w:r>
           <w:rPr>
             <w:rStyle w:val="Hyperlink"/>
@@ -5706,7 +5840,7 @@
             <w:noProof/>
             <w:webHidden/>
           </w:rPr>
-          <w:instrText xml:space="preserve"> PAGEREF _Toc383040210 \h </w:instrText>
+          <w:instrText xml:space="preserve"> PAGEREF _Toc383212521 \h </w:instrText>
         </w:r>
         <w:r>
           <w:rPr>
@@ -5750,7 +5884,7 @@
           <w:szCs w:val="22"/>
         </w:rPr>
       </w:pPr>
-      <w:hyperlink w:anchor="_Toc383040211" w:history="1">
+      <w:hyperlink w:anchor="_Toc383212522" w:history="1">
         <w:r>
           <w:rPr>
             <w:rStyle w:val="Hyperlink"/>
@@ -5796,7 +5930,7 @@
             <w:noProof/>
             <w:webHidden/>
           </w:rPr>
-          <w:instrText xml:space="preserve"> PAGEREF _Toc383040211 \h </w:instrText>
+          <w:instrText xml:space="preserve"> PAGEREF _Toc383212522 \h </w:instrText>
         </w:r>
         <w:r>
           <w:rPr>
@@ -5939,23 +6073,23 @@
       <w:pPr>
         <w:pStyle w:val="Ttulo1"/>
       </w:pPr>
-      <w:bookmarkStart w:id="11" w:name="_Toc16689521"/>
-      <w:bookmarkStart w:id="12" w:name="_Toc193166270"/>
-      <w:bookmarkStart w:id="13" w:name="_Toc269327100"/>
-      <w:bookmarkStart w:id="14" w:name="_Toc269327223"/>
-      <w:bookmarkStart w:id="15" w:name="_Toc383040176"/>
+      <w:bookmarkStart w:id="10" w:name="_Toc16689521"/>
+      <w:bookmarkStart w:id="11" w:name="_Toc193166270"/>
+      <w:bookmarkStart w:id="12" w:name="_Toc269327100"/>
+      <w:bookmarkStart w:id="13" w:name="_Toc269327223"/>
+      <w:bookmarkStart w:id="14" w:name="_Toc383212487"/>
       <w:r>
         <w:lastRenderedPageBreak/>
         <w:t>I</w:t>
       </w:r>
+      <w:bookmarkEnd w:id="10"/>
       <w:bookmarkEnd w:id="11"/>
       <w:bookmarkEnd w:id="12"/>
       <w:bookmarkEnd w:id="13"/>
+      <w:r>
+        <w:t>ntrodução</w:t>
+      </w:r>
       <w:bookmarkEnd w:id="14"/>
-      <w:r>
-        <w:t>ntrodução</w:t>
-      </w:r>
-      <w:bookmarkEnd w:id="15"/>
     </w:p>
     <w:p>
       <w:pPr>
@@ -5969,13 +6103,13 @@
       <w:pPr>
         <w:pStyle w:val="Ttulo2"/>
       </w:pPr>
-      <w:bookmarkStart w:id="16" w:name="_Toc269829179"/>
-      <w:bookmarkStart w:id="17" w:name="_Toc383040177"/>
+      <w:bookmarkStart w:id="15" w:name="_Toc269829179"/>
+      <w:bookmarkStart w:id="16" w:name="_Toc383212488"/>
       <w:r>
         <w:t>Contexto e Problematização</w:t>
       </w:r>
+      <w:bookmarkEnd w:id="15"/>
       <w:bookmarkEnd w:id="16"/>
-      <w:bookmarkEnd w:id="17"/>
     </w:p>
     <w:p>
       <w:pPr>
@@ -5990,19 +6124,19 @@
         </w:rPr>
         <w:t xml:space="preserve">O projeto envolve um sistema para gerenciamento de um laboratório de exames clínicos. O usuário(paciente) poderá ter acesso ao sistema via website para agendamento virtual de um exame, verificar o andamento e resultado de exames. Haverá também usuários que serão administradores do sistema que irão </w:t>
       </w:r>
-      <w:commentRangeStart w:id="18"/>
+      <w:commentRangeStart w:id="17"/>
       <w:r>
         <w:rPr>
           <w:color w:val="000000" w:themeColor="text1"/>
         </w:rPr>
         <w:t xml:space="preserve">aprovar </w:t>
       </w:r>
-      <w:commentRangeEnd w:id="18"/>
+      <w:commentRangeEnd w:id="17"/>
       <w:r>
         <w:rPr>
           <w:color w:val="000000" w:themeColor="text1"/>
         </w:rPr>
-        <w:commentReference w:id="18"/>
+        <w:commentReference w:id="17"/>
       </w:r>
       <w:r>
         <w:rPr>
@@ -6036,13 +6170,13 @@
       <w:pPr>
         <w:pStyle w:val="Ttulo2"/>
       </w:pPr>
-      <w:bookmarkStart w:id="19" w:name="_Toc269829180"/>
-      <w:bookmarkStart w:id="20" w:name="_Toc383040178"/>
+      <w:bookmarkStart w:id="18" w:name="_Toc269829180"/>
+      <w:bookmarkStart w:id="19" w:name="_Toc383212489"/>
       <w:r>
         <w:t>Objetivos</w:t>
       </w:r>
+      <w:bookmarkEnd w:id="18"/>
       <w:bookmarkEnd w:id="19"/>
-      <w:bookmarkEnd w:id="20"/>
     </w:p>
     <w:p>
       <w:pPr>
@@ -6120,46 +6254,46 @@
       <w:pPr>
         <w:pStyle w:val="Ttulo3"/>
       </w:pPr>
-      <w:bookmarkStart w:id="21" w:name="_Toc383040179"/>
+      <w:bookmarkStart w:id="20" w:name="_Toc383212490"/>
       <w:r>
         <w:t>Objetivo Geral</w:t>
       </w:r>
+      <w:bookmarkEnd w:id="20"/>
+    </w:p>
+    <w:p>
+      <w:pPr>
+        <w:ind w:firstLine="709"/>
+        <w:rPr>
+          <w:color w:val="000000" w:themeColor="text1"/>
+        </w:rPr>
+      </w:pPr>
+      <w:r>
+        <w:rPr>
+          <w:color w:val="000000" w:themeColor="text1"/>
+        </w:rPr>
+        <w:t>Este projeto tem por objetivo a implementação de um sistema que gerencie um laboratório de exames clínicos.</w:t>
+      </w:r>
+    </w:p>
+    <w:p/>
+    <w:p>
+      <w:pPr>
+        <w:spacing w:line="276" w:lineRule="auto"/>
+      </w:pPr>
+    </w:p>
+    <w:p>
+      <w:pPr>
+        <w:spacing w:line="276" w:lineRule="auto"/>
+      </w:pPr>
+    </w:p>
+    <w:p>
+      <w:pPr>
+        <w:pStyle w:val="Ttulo3"/>
+      </w:pPr>
+      <w:bookmarkStart w:id="21" w:name="_Toc383212491"/>
+      <w:r>
+        <w:t>Objetivos Específicos</w:t>
+      </w:r>
       <w:bookmarkEnd w:id="21"/>
-    </w:p>
-    <w:p>
-      <w:pPr>
-        <w:ind w:firstLine="709"/>
-        <w:rPr>
-          <w:color w:val="000000" w:themeColor="text1"/>
-        </w:rPr>
-      </w:pPr>
-      <w:r>
-        <w:rPr>
-          <w:color w:val="000000" w:themeColor="text1"/>
-        </w:rPr>
-        <w:t>Este projeto tem por objetivo a implementação de um sistema que gerencie um laboratório de exames clínicos.</w:t>
-      </w:r>
-    </w:p>
-    <w:p/>
-    <w:p>
-      <w:pPr>
-        <w:spacing w:line="276" w:lineRule="auto"/>
-      </w:pPr>
-    </w:p>
-    <w:p>
-      <w:pPr>
-        <w:spacing w:line="276" w:lineRule="auto"/>
-      </w:pPr>
-    </w:p>
-    <w:p>
-      <w:pPr>
-        <w:pStyle w:val="Ttulo3"/>
-      </w:pPr>
-      <w:bookmarkStart w:id="22" w:name="_Toc383040180"/>
-      <w:r>
-        <w:t>Objetivos Específicos</w:t>
-      </w:r>
-      <w:bookmarkEnd w:id="22"/>
     </w:p>
     <w:p>
       <w:pPr>
@@ -6268,57 +6402,57 @@
       <w:pPr>
         <w:pStyle w:val="Ttulo1"/>
       </w:pPr>
-      <w:bookmarkStart w:id="23" w:name="_Toc383040181"/>
+      <w:bookmarkStart w:id="22" w:name="_Toc383212492"/>
       <w:r>
         <w:lastRenderedPageBreak/>
         <w:t>Visão do Sistema</w:t>
       </w:r>
+      <w:bookmarkEnd w:id="22"/>
+    </w:p>
+    <w:p>
+      <w:pPr>
+        <w:pStyle w:val="Ttulo2"/>
+        <w:rPr>
+          <w:lang w:val="fr-FR"/>
+        </w:rPr>
+      </w:pPr>
+      <w:bookmarkStart w:id="23" w:name="_Toc512930909"/>
+      <w:bookmarkStart w:id="24" w:name="_Toc452813581"/>
+      <w:bookmarkStart w:id="25" w:name="_Toc447960005"/>
+      <w:bookmarkStart w:id="26" w:name="_Toc18208268"/>
+      <w:bookmarkStart w:id="27" w:name="_Toc436203381"/>
+      <w:bookmarkStart w:id="28" w:name="_Toc383212493"/>
+      <w:r>
+        <w:rPr>
+          <w:lang w:val="fr-FR"/>
+        </w:rPr>
+        <w:t>Descrições dos Envolvidos e Usuários</w:t>
+      </w:r>
       <w:bookmarkEnd w:id="23"/>
-    </w:p>
-    <w:p>
-      <w:pPr>
-        <w:pStyle w:val="Ttulo2"/>
-        <w:rPr>
-          <w:lang w:val="fr-FR"/>
-        </w:rPr>
-      </w:pPr>
-      <w:bookmarkStart w:id="24" w:name="_Toc512930909"/>
-      <w:bookmarkStart w:id="25" w:name="_Toc452813581"/>
-      <w:bookmarkStart w:id="26" w:name="_Toc447960005"/>
-      <w:bookmarkStart w:id="27" w:name="_Toc18208268"/>
-      <w:bookmarkStart w:id="28" w:name="_Toc436203381"/>
-      <w:bookmarkStart w:id="29" w:name="_Toc383040182"/>
-      <w:r>
-        <w:rPr>
-          <w:lang w:val="fr-FR"/>
-        </w:rPr>
-        <w:t>Descrições dos Envolvidos e Usuários</w:t>
-      </w:r>
       <w:bookmarkEnd w:id="24"/>
       <w:bookmarkEnd w:id="25"/>
       <w:bookmarkEnd w:id="26"/>
-      <w:bookmarkEnd w:id="27"/>
-      <w:bookmarkEnd w:id="29"/>
+      <w:bookmarkEnd w:id="28"/>
     </w:p>
     <w:p>
       <w:pPr>
         <w:pStyle w:val="Ttulo3"/>
         <w:ind w:right="-187"/>
       </w:pPr>
-      <w:bookmarkStart w:id="30" w:name="_Toc512930910"/>
-      <w:bookmarkStart w:id="31" w:name="_Toc452813583"/>
-      <w:bookmarkStart w:id="32" w:name="_Toc18208269"/>
-      <w:bookmarkStart w:id="33" w:name="_Toc383040183"/>
+      <w:bookmarkStart w:id="29" w:name="_Toc512930910"/>
+      <w:bookmarkStart w:id="30" w:name="_Toc452813583"/>
+      <w:bookmarkStart w:id="31" w:name="_Toc18208269"/>
+      <w:bookmarkStart w:id="32" w:name="_Toc383212494"/>
       <w:r>
         <w:t>Resumo dos Envolvidos</w:t>
       </w:r>
-      <w:bookmarkStart w:id="34" w:name="_Toc512930911"/>
-      <w:bookmarkStart w:id="35" w:name="_Toc452813584"/>
-      <w:bookmarkStart w:id="36" w:name="_Toc18208270"/>
+      <w:bookmarkStart w:id="33" w:name="_Toc512930911"/>
+      <w:bookmarkStart w:id="34" w:name="_Toc452813584"/>
+      <w:bookmarkStart w:id="35" w:name="_Toc18208270"/>
+      <w:bookmarkEnd w:id="29"/>
       <w:bookmarkEnd w:id="30"/>
       <w:bookmarkEnd w:id="31"/>
       <w:bookmarkEnd w:id="32"/>
-      <w:bookmarkEnd w:id="33"/>
     </w:p>
     <w:p/>
     <w:p/>
@@ -7109,7 +7243,7 @@
           <w:lang w:val="fr-FR"/>
         </w:rPr>
       </w:pPr>
-      <w:bookmarkStart w:id="37" w:name="_Toc383040184"/>
+      <w:bookmarkStart w:id="36" w:name="_Toc383212495"/>
       <w:r>
         <w:rPr>
           <w:lang w:val="fr-FR"/>
@@ -7117,10 +7251,10 @@
         <w:lastRenderedPageBreak/>
         <w:t>Resumo dos Usuários</w:t>
       </w:r>
+      <w:bookmarkEnd w:id="33"/>
       <w:bookmarkEnd w:id="34"/>
       <w:bookmarkEnd w:id="35"/>
       <w:bookmarkEnd w:id="36"/>
-      <w:bookmarkEnd w:id="37"/>
     </w:p>
     <w:tbl>
       <w:tblPr>
@@ -7665,7 +7799,33 @@
                 <w:szCs w:val="20"/>
                 <w:lang w:eastAsia="en-US"/>
               </w:rPr>
-              <w:t>- Tirar duvidas em uma área do website</w:t>
+              <w:t xml:space="preserve">- Tirar </w:t>
+            </w:r>
+            <w:proofErr w:type="spellStart"/>
+            <w:r>
+              <w:rPr>
+                <w:i/>
+                <w:iCs/>
+                <w:snapToGrid w:val="0"/>
+                <w:color w:val="000000" w:themeColor="text1"/>
+                <w:sz w:val="20"/>
+                <w:szCs w:val="20"/>
+                <w:lang w:eastAsia="en-US"/>
+              </w:rPr>
+              <w:t>duvidas</w:t>
+            </w:r>
+            <w:proofErr w:type="spellEnd"/>
+            <w:r>
+              <w:rPr>
+                <w:i/>
+                <w:iCs/>
+                <w:snapToGrid w:val="0"/>
+                <w:color w:val="000000" w:themeColor="text1"/>
+                <w:sz w:val="20"/>
+                <w:szCs w:val="20"/>
+                <w:lang w:eastAsia="en-US"/>
+              </w:rPr>
+              <w:t xml:space="preserve"> em uma área do website</w:t>
             </w:r>
           </w:p>
         </w:tc>
@@ -7680,18 +7840,19 @@
       <w:pPr>
         <w:pStyle w:val="Ttulo3"/>
       </w:pPr>
-      <w:bookmarkStart w:id="38" w:name="_Toc512930912"/>
-      <w:bookmarkStart w:id="39" w:name="_Toc452813585"/>
-      <w:bookmarkStart w:id="40" w:name="_Toc436203384"/>
-      <w:bookmarkStart w:id="41" w:name="_Toc425054386"/>
-      <w:bookmarkStart w:id="42" w:name="_Toc422186479"/>
-      <w:bookmarkStart w:id="43" w:name="_Toc346297773"/>
-      <w:bookmarkStart w:id="44" w:name="_Toc342757864"/>
-      <w:bookmarkStart w:id="45" w:name="_Toc18208271"/>
-      <w:bookmarkStart w:id="46" w:name="_Toc383040185"/>
+      <w:bookmarkStart w:id="37" w:name="_Toc512930912"/>
+      <w:bookmarkStart w:id="38" w:name="_Toc452813585"/>
+      <w:bookmarkStart w:id="39" w:name="_Toc436203384"/>
+      <w:bookmarkStart w:id="40" w:name="_Toc425054386"/>
+      <w:bookmarkStart w:id="41" w:name="_Toc422186479"/>
+      <w:bookmarkStart w:id="42" w:name="_Toc346297773"/>
+      <w:bookmarkStart w:id="43" w:name="_Toc342757864"/>
+      <w:bookmarkStart w:id="44" w:name="_Toc18208271"/>
+      <w:bookmarkStart w:id="45" w:name="_Toc383212496"/>
       <w:r>
         <w:t>Ambiente do Usuário</w:t>
       </w:r>
+      <w:bookmarkEnd w:id="37"/>
       <w:bookmarkEnd w:id="38"/>
       <w:bookmarkEnd w:id="39"/>
       <w:bookmarkEnd w:id="40"/>
@@ -7700,7 +7861,6 @@
       <w:bookmarkEnd w:id="43"/>
       <w:bookmarkEnd w:id="44"/>
       <w:bookmarkEnd w:id="45"/>
-      <w:bookmarkEnd w:id="46"/>
     </w:p>
     <w:p>
       <w:pPr>
@@ -7746,22 +7906,22 @@
       <w:pPr>
         <w:pStyle w:val="Ttulo3"/>
       </w:pPr>
-      <w:bookmarkStart w:id="47" w:name="_Toc512930914"/>
-      <w:bookmarkStart w:id="48" w:name="_Toc452813589"/>
-      <w:bookmarkStart w:id="49" w:name="_Toc18208273"/>
-      <w:bookmarkStart w:id="50" w:name="_Toc383040186"/>
+      <w:bookmarkStart w:id="46" w:name="_Toc512930914"/>
+      <w:bookmarkStart w:id="47" w:name="_Toc452813589"/>
+      <w:bookmarkStart w:id="48" w:name="_Toc18208273"/>
+      <w:bookmarkStart w:id="49" w:name="_Toc383212497"/>
       <w:r>
         <w:lastRenderedPageBreak/>
         <w:t xml:space="preserve">Alternativas e </w:t>
       </w:r>
-      <w:commentRangeStart w:id="51"/>
+      <w:commentRangeStart w:id="50"/>
       <w:r>
         <w:t>Concorrência</w:t>
       </w:r>
+      <w:bookmarkEnd w:id="46"/>
       <w:bookmarkEnd w:id="47"/>
       <w:bookmarkEnd w:id="48"/>
-      <w:bookmarkEnd w:id="49"/>
-      <w:commentRangeEnd w:id="51"/>
+      <w:commentRangeEnd w:id="50"/>
       <w:r>
         <w:rPr>
           <w:rStyle w:val="Refdecomentrio"/>
@@ -7769,9 +7929,9 @@
           <w:b w:val="0"/>
           <w:bCs w:val="0"/>
         </w:rPr>
-        <w:commentReference w:id="51"/>
-      </w:r>
-      <w:bookmarkEnd w:id="50"/>
+        <w:commentReference w:id="50"/>
+      </w:r>
+      <w:bookmarkEnd w:id="49"/>
     </w:p>
     <w:p>
       <w:pPr>
@@ -7829,12 +7989,12 @@
       <w:pPr>
         <w:pStyle w:val="Ttulo2"/>
       </w:pPr>
-      <w:bookmarkStart w:id="52" w:name="_Toc512930915"/>
-      <w:bookmarkStart w:id="53" w:name="_Toc452813590"/>
-      <w:bookmarkStart w:id="54" w:name="_Toc436203387"/>
-      <w:bookmarkStart w:id="55" w:name="_Toc18208274"/>
-      <w:bookmarkStart w:id="56" w:name="_Toc383040187"/>
-      <w:bookmarkEnd w:id="28"/>
+      <w:bookmarkStart w:id="51" w:name="_Toc512930915"/>
+      <w:bookmarkStart w:id="52" w:name="_Toc452813590"/>
+      <w:bookmarkStart w:id="53" w:name="_Toc436203387"/>
+      <w:bookmarkStart w:id="54" w:name="_Toc18208274"/>
+      <w:bookmarkStart w:id="55" w:name="_Toc383212498"/>
+      <w:bookmarkEnd w:id="27"/>
       <w:r>
         <w:t xml:space="preserve">Visão </w:t>
       </w:r>
@@ -7844,34 +8004,35 @@
       <w:r>
         <w:t xml:space="preserve"> do Produto</w:t>
       </w:r>
+      <w:bookmarkEnd w:id="51"/>
       <w:bookmarkEnd w:id="52"/>
       <w:bookmarkEnd w:id="53"/>
       <w:bookmarkEnd w:id="54"/>
       <w:bookmarkEnd w:id="55"/>
+    </w:p>
+    <w:p>
+      <w:pPr>
+        <w:pStyle w:val="Ttulo3"/>
+      </w:pPr>
+      <w:bookmarkStart w:id="56" w:name="_Toc512930916"/>
+      <w:bookmarkStart w:id="57" w:name="_Toc452813591"/>
+      <w:bookmarkStart w:id="58" w:name="_Toc436203388"/>
+      <w:bookmarkStart w:id="59" w:name="_Toc425054391"/>
+      <w:bookmarkStart w:id="60" w:name="_Toc422186484"/>
+      <w:bookmarkStart w:id="61" w:name="_Toc346297778"/>
+      <w:bookmarkStart w:id="62" w:name="_Toc342757867"/>
+      <w:bookmarkStart w:id="63" w:name="_Toc339784266"/>
+      <w:bookmarkStart w:id="64" w:name="_Toc339783677"/>
+      <w:bookmarkStart w:id="65" w:name="_Toc323533353"/>
+      <w:bookmarkStart w:id="66" w:name="_Toc320279476"/>
+      <w:bookmarkStart w:id="67" w:name="_Toc320274603"/>
+      <w:bookmarkStart w:id="68" w:name="_Toc318088998"/>
+      <w:bookmarkStart w:id="69" w:name="_Toc18208275"/>
+      <w:bookmarkStart w:id="70" w:name="_Toc383212499"/>
+      <w:r>
+        <w:t>Perspectiva do Produto</w:t>
+      </w:r>
       <w:bookmarkEnd w:id="56"/>
-    </w:p>
-    <w:p>
-      <w:pPr>
-        <w:pStyle w:val="Ttulo3"/>
-      </w:pPr>
-      <w:bookmarkStart w:id="57" w:name="_Toc512930916"/>
-      <w:bookmarkStart w:id="58" w:name="_Toc452813591"/>
-      <w:bookmarkStart w:id="59" w:name="_Toc436203388"/>
-      <w:bookmarkStart w:id="60" w:name="_Toc425054391"/>
-      <w:bookmarkStart w:id="61" w:name="_Toc422186484"/>
-      <w:bookmarkStart w:id="62" w:name="_Toc346297778"/>
-      <w:bookmarkStart w:id="63" w:name="_Toc342757867"/>
-      <w:bookmarkStart w:id="64" w:name="_Toc339784266"/>
-      <w:bookmarkStart w:id="65" w:name="_Toc339783677"/>
-      <w:bookmarkStart w:id="66" w:name="_Toc323533353"/>
-      <w:bookmarkStart w:id="67" w:name="_Toc320279476"/>
-      <w:bookmarkStart w:id="68" w:name="_Toc320274603"/>
-      <w:bookmarkStart w:id="69" w:name="_Toc318088998"/>
-      <w:bookmarkStart w:id="70" w:name="_Toc18208275"/>
-      <w:bookmarkStart w:id="71" w:name="_Toc383040188"/>
-      <w:r>
-        <w:t>Perspectiva do Produto</w:t>
-      </w:r>
       <w:bookmarkEnd w:id="57"/>
       <w:bookmarkEnd w:id="58"/>
       <w:bookmarkEnd w:id="59"/>
@@ -7886,75 +8047,75 @@
       <w:bookmarkEnd w:id="68"/>
       <w:bookmarkEnd w:id="69"/>
       <w:bookmarkEnd w:id="70"/>
+    </w:p>
+    <w:p>
+      <w:pPr>
+        <w:ind w:firstLine="709"/>
+      </w:pPr>
+      <w:r>
+        <w:t xml:space="preserve">O produto deverá possuir uma aplicação desktop capaz de ser executada em Sistemas Operacional distintos. Desde que possuam </w:t>
+      </w:r>
+      <w:r>
+        <w:t>suporte a aplicações JAVA, ou seja, possuir uma JVM instalada. Esta aplicação desktop deverá possuir meios para administração/gestão da organização.</w:t>
+      </w:r>
+    </w:p>
+    <w:p>
+      <w:pPr>
+        <w:ind w:firstLine="709"/>
+      </w:pPr>
+      <w:r>
+        <w:t xml:space="preserve">O Produto irá possuir também um website padrão capaz de fornecer informações e </w:t>
+      </w:r>
+      <w:r>
+        <w:t xml:space="preserve">a opção de </w:t>
+      </w:r>
+      <w:r>
+        <w:t>acompanhamento de</w:t>
+      </w:r>
+      <w:r>
+        <w:t xml:space="preserve"> exames </w:t>
+      </w:r>
+      <w:r>
+        <w:t>realizados</w:t>
+      </w:r>
+      <w:r>
+        <w:t xml:space="preserve"> e status dos mesmos para os clientes</w:t>
+      </w:r>
+      <w:r>
+        <w:t>.</w:t>
+      </w:r>
+    </w:p>
+    <w:p>
+      <w:pPr>
+        <w:ind w:firstLine="709"/>
+        <w:rPr>
+          <w:color w:val="0000FF"/>
+        </w:rPr>
+      </w:pPr>
+    </w:p>
+    <w:p>
+      <w:pPr>
+        <w:pStyle w:val="Ttulo3"/>
+      </w:pPr>
+      <w:bookmarkStart w:id="71" w:name="_Toc512930917"/>
+      <w:bookmarkStart w:id="72" w:name="_Toc452813593"/>
+      <w:bookmarkStart w:id="73" w:name="_Toc436203390"/>
+      <w:bookmarkStart w:id="74" w:name="_Toc425054394"/>
+      <w:bookmarkStart w:id="75" w:name="_Toc422186487"/>
+      <w:bookmarkStart w:id="76" w:name="_Toc346297780"/>
+      <w:bookmarkStart w:id="77" w:name="_Toc342757869"/>
+      <w:bookmarkStart w:id="78" w:name="_Toc339784278"/>
+      <w:bookmarkStart w:id="79" w:name="_Toc339783689"/>
+      <w:bookmarkStart w:id="80" w:name="_Toc323533379"/>
+      <w:bookmarkStart w:id="81" w:name="_Toc320279510"/>
+      <w:bookmarkStart w:id="82" w:name="_Toc320274637"/>
+      <w:bookmarkStart w:id="83" w:name="_Toc318089002"/>
+      <w:bookmarkStart w:id="84" w:name="_Toc18208276"/>
+      <w:bookmarkStart w:id="85" w:name="_Toc383212500"/>
+      <w:r>
+        <w:t>Suposições e Dependências</w:t>
+      </w:r>
       <w:bookmarkEnd w:id="71"/>
-    </w:p>
-    <w:p>
-      <w:pPr>
-        <w:ind w:firstLine="709"/>
-      </w:pPr>
-      <w:r>
-        <w:t xml:space="preserve">O produto deverá possuir uma aplicação desktop capaz de ser executada em Sistemas Operacional distintos. Desde que possuam </w:t>
-      </w:r>
-      <w:r>
-        <w:t>suporte a aplicações JAVA, ou seja, possuir uma JVM instalada. Esta aplicação desktop deverá possuir meios para administração/gestão da organização.</w:t>
-      </w:r>
-    </w:p>
-    <w:p>
-      <w:pPr>
-        <w:ind w:firstLine="709"/>
-      </w:pPr>
-      <w:r>
-        <w:t xml:space="preserve">O Produto irá possuir também um website padrão capaz de fornecer informações e </w:t>
-      </w:r>
-      <w:r>
-        <w:t xml:space="preserve">a opção de </w:t>
-      </w:r>
-      <w:r>
-        <w:t>acompanhamento de</w:t>
-      </w:r>
-      <w:r>
-        <w:t xml:space="preserve"> exames </w:t>
-      </w:r>
-      <w:r>
-        <w:t>realizados</w:t>
-      </w:r>
-      <w:r>
-        <w:t xml:space="preserve"> e status dos mesmos para os clientes</w:t>
-      </w:r>
-      <w:r>
-        <w:t>.</w:t>
-      </w:r>
-    </w:p>
-    <w:p>
-      <w:pPr>
-        <w:ind w:firstLine="709"/>
-        <w:rPr>
-          <w:color w:val="0000FF"/>
-        </w:rPr>
-      </w:pPr>
-    </w:p>
-    <w:p>
-      <w:pPr>
-        <w:pStyle w:val="Ttulo3"/>
-      </w:pPr>
-      <w:bookmarkStart w:id="72" w:name="_Toc512930917"/>
-      <w:bookmarkStart w:id="73" w:name="_Toc452813593"/>
-      <w:bookmarkStart w:id="74" w:name="_Toc436203390"/>
-      <w:bookmarkStart w:id="75" w:name="_Toc425054394"/>
-      <w:bookmarkStart w:id="76" w:name="_Toc422186487"/>
-      <w:bookmarkStart w:id="77" w:name="_Toc346297780"/>
-      <w:bookmarkStart w:id="78" w:name="_Toc342757869"/>
-      <w:bookmarkStart w:id="79" w:name="_Toc339784278"/>
-      <w:bookmarkStart w:id="80" w:name="_Toc339783689"/>
-      <w:bookmarkStart w:id="81" w:name="_Toc323533379"/>
-      <w:bookmarkStart w:id="82" w:name="_Toc320279510"/>
-      <w:bookmarkStart w:id="83" w:name="_Toc320274637"/>
-      <w:bookmarkStart w:id="84" w:name="_Toc318089002"/>
-      <w:bookmarkStart w:id="85" w:name="_Toc18208276"/>
-      <w:bookmarkStart w:id="86" w:name="_Toc383040189"/>
-      <w:r>
-        <w:t>Suposições e Dependências</w:t>
-      </w:r>
       <w:bookmarkEnd w:id="72"/>
       <w:bookmarkEnd w:id="73"/>
       <w:bookmarkEnd w:id="74"/>
@@ -7969,7 +8130,6 @@
       <w:bookmarkEnd w:id="83"/>
       <w:bookmarkEnd w:id="84"/>
       <w:bookmarkEnd w:id="85"/>
-      <w:bookmarkEnd w:id="86"/>
     </w:p>
     <w:p>
       <w:pPr>
@@ -8019,11 +8179,11 @@
       <w:pPr>
         <w:pStyle w:val="Ttulo2"/>
       </w:pPr>
-      <w:bookmarkStart w:id="87" w:name="_Toc512930918"/>
-      <w:bookmarkStart w:id="88" w:name="_Toc452813596"/>
-      <w:bookmarkStart w:id="89" w:name="_Toc436203402"/>
-      <w:bookmarkStart w:id="90" w:name="_Toc18208277"/>
-      <w:bookmarkStart w:id="91" w:name="_Toc383040190"/>
+      <w:bookmarkStart w:id="86" w:name="_Toc512930918"/>
+      <w:bookmarkStart w:id="87" w:name="_Toc452813596"/>
+      <w:bookmarkStart w:id="88" w:name="_Toc436203402"/>
+      <w:bookmarkStart w:id="89" w:name="_Toc18208277"/>
+      <w:bookmarkStart w:id="90" w:name="_Toc383212501"/>
       <w:r>
         <w:lastRenderedPageBreak/>
         <w:t>Requisitos</w:t>
@@ -8037,11 +8197,11 @@
       <w:r>
         <w:t>do Produto</w:t>
       </w:r>
+      <w:bookmarkEnd w:id="86"/>
       <w:bookmarkEnd w:id="87"/>
       <w:bookmarkEnd w:id="88"/>
       <w:bookmarkEnd w:id="89"/>
       <w:bookmarkEnd w:id="90"/>
-      <w:bookmarkEnd w:id="91"/>
     </w:p>
     <w:p>
       <w:pPr>
@@ -8586,11 +8746,11 @@
       <w:pPr>
         <w:pStyle w:val="Ttulo2"/>
       </w:pPr>
-      <w:bookmarkStart w:id="92" w:name="_Toc512930919"/>
-      <w:bookmarkStart w:id="93" w:name="_Toc452813602"/>
-      <w:bookmarkStart w:id="94" w:name="_Toc436203408"/>
-      <w:bookmarkStart w:id="95" w:name="_Toc18208278"/>
-      <w:bookmarkStart w:id="96" w:name="_Toc383040191"/>
+      <w:bookmarkStart w:id="91" w:name="_Toc512930919"/>
+      <w:bookmarkStart w:id="92" w:name="_Toc452813602"/>
+      <w:bookmarkStart w:id="93" w:name="_Toc436203408"/>
+      <w:bookmarkStart w:id="94" w:name="_Toc18208278"/>
+      <w:bookmarkStart w:id="95" w:name="_Toc383212502"/>
       <w:r>
         <w:t xml:space="preserve">Requisitos </w:t>
       </w:r>
@@ -8600,11 +8760,11 @@
       <w:r>
         <w:t>do Produto</w:t>
       </w:r>
+      <w:bookmarkEnd w:id="91"/>
       <w:bookmarkEnd w:id="92"/>
       <w:bookmarkEnd w:id="93"/>
       <w:bookmarkEnd w:id="94"/>
       <w:bookmarkEnd w:id="95"/>
-      <w:bookmarkEnd w:id="96"/>
     </w:p>
     <w:p>
       <w:pPr>
@@ -8648,7 +8808,15 @@
         </w:numPr>
       </w:pPr>
       <w:r>
-        <w:t>Requisitos de Suportabilidade/Ambiente:</w:t>
+        <w:t xml:space="preserve">Requisitos de </w:t>
+      </w:r>
+      <w:proofErr w:type="spellStart"/>
+      <w:r>
+        <w:t>Suportabilidade</w:t>
+      </w:r>
+      <w:proofErr w:type="spellEnd"/>
+      <w:r>
+        <w:t>/Ambiente:</w:t>
       </w:r>
     </w:p>
     <w:p>
@@ -8820,7 +8988,7 @@
       <w:pPr>
         <w:pStyle w:val="Ttulo1"/>
       </w:pPr>
-      <w:bookmarkStart w:id="97" w:name="_Toc383040192"/>
+      <w:bookmarkStart w:id="96" w:name="_Toc383212503"/>
       <w:r>
         <w:lastRenderedPageBreak/>
         <w:t>Análise dos</w:t>
@@ -8828,22 +8996,22 @@
       <w:r>
         <w:t xml:space="preserve"> Requisitos</w:t>
       </w:r>
-      <w:bookmarkEnd w:id="97"/>
+      <w:bookmarkEnd w:id="96"/>
     </w:p>
     <w:p/>
     <w:p>
       <w:pPr>
         <w:pStyle w:val="Ttulo2"/>
       </w:pPr>
-      <w:bookmarkStart w:id="98" w:name="_Toc383040193"/>
+      <w:bookmarkStart w:id="97" w:name="_Toc383212504"/>
       <w:r>
         <w:t xml:space="preserve">Diagrama de Casos de </w:t>
       </w:r>
-      <w:commentRangeStart w:id="99"/>
+      <w:commentRangeStart w:id="98"/>
       <w:r>
         <w:t>Uso</w:t>
       </w:r>
-      <w:commentRangeEnd w:id="99"/>
+      <w:commentRangeEnd w:id="98"/>
       <w:r>
         <w:rPr>
           <w:rStyle w:val="Refdecomentrio"/>
@@ -8851,9 +9019,9 @@
           <w:b w:val="0"/>
           <w:bCs w:val="0"/>
         </w:rPr>
-        <w:commentReference w:id="99"/>
-      </w:r>
-      <w:bookmarkEnd w:id="98"/>
+        <w:commentReference w:id="98"/>
+      </w:r>
+      <w:bookmarkEnd w:id="97"/>
     </w:p>
     <w:p>
       <w:pPr>
@@ -8946,13 +9114,13 @@
         <w:lastRenderedPageBreak/>
         <w:t xml:space="preserve"> </w:t>
       </w:r>
-      <w:bookmarkStart w:id="100" w:name="_Toc383040194"/>
+      <w:bookmarkStart w:id="99" w:name="_Toc383212505"/>
       <w:r>
         <w:t>Descrição dos Atores</w:t>
       </w:r>
-      <w:bookmarkStart w:id="101" w:name="OLE_LINK3"/>
-      <w:bookmarkStart w:id="102" w:name="OLE_LINK4"/>
-      <w:bookmarkEnd w:id="100"/>
+      <w:bookmarkStart w:id="100" w:name="OLE_LINK3"/>
+      <w:bookmarkStart w:id="101" w:name="OLE_LINK4"/>
+      <w:bookmarkEnd w:id="99"/>
     </w:p>
     <w:p>
       <w:pPr>
@@ -8990,7 +9158,7 @@
             <w:shd w:val="clear" w:color="auto" w:fill="0D0D0D"/>
           </w:tcPr>
           <w:p>
-            <w:bookmarkStart w:id="103" w:name="_Toc378408132"/>
+            <w:bookmarkStart w:id="102" w:name="_Toc378408132"/>
             <w:r>
               <w:t>Ator</w:t>
             </w:r>
@@ -9028,7 +9196,15 @@
               <w:t>Verificar resultado de exames online</w:t>
             </w:r>
             <w:r>
-              <w:t xml:space="preserve"> e tirar duvida numa área do website</w:t>
+              <w:t xml:space="preserve"> e tirar </w:t>
+            </w:r>
+            <w:proofErr w:type="spellStart"/>
+            <w:r>
+              <w:t>duvida</w:t>
+            </w:r>
+            <w:proofErr w:type="spellEnd"/>
+            <w:r>
+              <w:t xml:space="preserve"> numa área do website</w:t>
             </w:r>
           </w:p>
         </w:tc>
@@ -9097,29 +9273,29 @@
       <w:pPr>
         <w:pStyle w:val="Legenda"/>
       </w:pPr>
-      <w:bookmarkStart w:id="104" w:name="OLE_LINK10"/>
-      <w:bookmarkStart w:id="105" w:name="OLE_LINK11"/>
+      <w:bookmarkStart w:id="103" w:name="OLE_LINK10"/>
+      <w:bookmarkStart w:id="104" w:name="OLE_LINK11"/>
+      <w:bookmarkEnd w:id="100"/>
       <w:bookmarkEnd w:id="101"/>
       <w:bookmarkEnd w:id="102"/>
+    </w:p>
+    <w:p>
+      <w:pPr>
+        <w:pStyle w:val="Ttulo2"/>
+      </w:pPr>
+      <w:bookmarkStart w:id="105" w:name="_Toc383212506"/>
       <w:bookmarkEnd w:id="103"/>
-    </w:p>
-    <w:p>
-      <w:pPr>
-        <w:pStyle w:val="Ttulo2"/>
-      </w:pPr>
-      <w:bookmarkStart w:id="106" w:name="_Toc383040195"/>
       <w:bookmarkEnd w:id="104"/>
+      <w:r>
+        <w:t xml:space="preserve">Descrição dos </w:t>
+      </w:r>
+      <w:r>
+        <w:t>Casos de U</w:t>
+      </w:r>
+      <w:r>
+        <w:t>so</w:t>
+      </w:r>
       <w:bookmarkEnd w:id="105"/>
-      <w:r>
-        <w:t xml:space="preserve">Descrição dos </w:t>
-      </w:r>
-      <w:r>
-        <w:t>Casos de U</w:t>
-      </w:r>
-      <w:r>
-        <w:t>so</w:t>
-      </w:r>
-      <w:bookmarkEnd w:id="106"/>
     </w:p>
     <w:p>
       <w:pPr>
@@ -9171,8 +9347,8 @@
                 <w:bCs/>
               </w:rPr>
             </w:pPr>
-            <w:bookmarkStart w:id="107" w:name="OLE_LINK12"/>
-            <w:bookmarkStart w:id="108" w:name="OLE_LINK26"/>
+            <w:bookmarkStart w:id="106" w:name="OLE_LINK12"/>
+            <w:bookmarkStart w:id="107" w:name="OLE_LINK26"/>
             <w:r>
               <w:rPr>
                 <w:b/>
@@ -9362,13 +9538,13 @@
             <w:r>
               <w:t xml:space="preserve"> </w:t>
             </w:r>
-            <w:bookmarkStart w:id="109" w:name="OLE_LINK14"/>
-            <w:bookmarkStart w:id="110" w:name="OLE_LINK15"/>
+            <w:bookmarkStart w:id="108" w:name="OLE_LINK14"/>
+            <w:bookmarkStart w:id="109" w:name="OLE_LINK15"/>
             <w:r>
               <w:t>FP01</w:t>
             </w:r>
+            <w:bookmarkEnd w:id="108"/>
             <w:bookmarkEnd w:id="109"/>
-            <w:bookmarkEnd w:id="110"/>
             <w:r>
               <w:t xml:space="preserve"> – Este caso de uso se inicia quando o ator paciente insere o código de identificação no website.</w:t>
             </w:r>
@@ -9437,7 +9613,15 @@
           <w:p>
             <w:r>
               <w:lastRenderedPageBreak/>
-              <w:t>FA02.1 – Paciente recebe uma notificação na tela indicando que o exame ainda não esta pronto.</w:t>
+              <w:t xml:space="preserve">FA02.1 – Paciente recebe uma notificação na tela indicando que o exame ainda não </w:t>
+            </w:r>
+            <w:proofErr w:type="spellStart"/>
+            <w:r>
+              <w:t>esta</w:t>
+            </w:r>
+            <w:proofErr w:type="spellEnd"/>
+            <w:r>
+              <w:t xml:space="preserve"> pronto.</w:t>
             </w:r>
           </w:p>
           <w:p>
@@ -9458,8 +9642,8 @@
           </w:p>
         </w:tc>
       </w:tr>
+      <w:bookmarkEnd w:id="106"/>
       <w:bookmarkEnd w:id="107"/>
-      <w:bookmarkEnd w:id="108"/>
     </w:tbl>
     <w:p>
       <w:pPr>
@@ -9529,11 +9713,11 @@
             <w:r>
               <w:t xml:space="preserve">- </w:t>
             </w:r>
-            <w:bookmarkStart w:id="111" w:name="OLE_LINK13"/>
+            <w:bookmarkStart w:id="110" w:name="OLE_LINK13"/>
             <w:r>
               <w:t>Cadastrar pacientes no sistema</w:t>
             </w:r>
-            <w:bookmarkEnd w:id="111"/>
+            <w:bookmarkEnd w:id="110"/>
           </w:p>
         </w:tc>
       </w:tr>
@@ -9691,8 +9875,8 @@
               </w:rPr>
               <w:t>Fluxo Principal</w:t>
             </w:r>
-            <w:bookmarkStart w:id="112" w:name="OLE_LINK16"/>
-            <w:bookmarkStart w:id="113" w:name="OLE_LINK17"/>
+            <w:bookmarkStart w:id="111" w:name="OLE_LINK16"/>
+            <w:bookmarkStart w:id="112" w:name="OLE_LINK17"/>
             <w:r>
               <w:t>:</w:t>
             </w:r>
@@ -9702,8 +9886,8 @@
             <w:r>
               <w:t xml:space="preserve">FP01 </w:t>
             </w:r>
+            <w:bookmarkEnd w:id="111"/>
             <w:bookmarkEnd w:id="112"/>
-            <w:bookmarkEnd w:id="113"/>
             <w:r>
               <w:t>– Este caso de uso se inicia quando o ator gestor cadastra um paciente no sistema.</w:t>
             </w:r>
@@ -9806,11 +9990,11 @@
             <w:r>
               <w:t xml:space="preserve">- </w:t>
             </w:r>
-            <w:bookmarkStart w:id="114" w:name="OLE_LINK18"/>
+            <w:bookmarkStart w:id="113" w:name="OLE_LINK18"/>
             <w:r>
               <w:t>Gerar relatórios de fluxo de exames</w:t>
             </w:r>
-            <w:bookmarkEnd w:id="114"/>
+            <w:bookmarkEnd w:id="113"/>
           </w:p>
         </w:tc>
       </w:tr>
@@ -9977,13 +10161,13 @@
             <w:r>
               <w:t xml:space="preserve">FP02 – </w:t>
             </w:r>
-            <w:bookmarkStart w:id="115" w:name="OLE_LINK20"/>
-            <w:bookmarkStart w:id="116" w:name="OLE_LINK21"/>
+            <w:bookmarkStart w:id="114" w:name="OLE_LINK20"/>
+            <w:bookmarkStart w:id="115" w:name="OLE_LINK21"/>
             <w:r>
               <w:t>Gestor acessa área de relatório.</w:t>
             </w:r>
+            <w:bookmarkEnd w:id="114"/>
             <w:bookmarkEnd w:id="115"/>
-            <w:bookmarkEnd w:id="116"/>
           </w:p>
           <w:p>
             <w:r>
@@ -10077,14 +10261,14 @@
             <w:r>
               <w:t xml:space="preserve">- </w:t>
             </w:r>
-            <w:bookmarkStart w:id="117" w:name="OLE_LINK19"/>
+            <w:bookmarkStart w:id="116" w:name="OLE_LINK19"/>
             <w:r>
               <w:t>Gerar</w:t>
             </w:r>
             <w:r>
               <w:t xml:space="preserve"> prontuário digital do paciente</w:t>
             </w:r>
-            <w:bookmarkEnd w:id="117"/>
+            <w:bookmarkEnd w:id="116"/>
           </w:p>
         </w:tc>
       </w:tr>
@@ -10254,38 +10438,38 @@
             <w:r>
               <w:t xml:space="preserve">FP01 </w:t>
             </w:r>
-            <w:bookmarkStart w:id="118" w:name="OLE_LINK22"/>
-            <w:bookmarkStart w:id="119" w:name="OLE_LINK23"/>
+            <w:bookmarkStart w:id="117" w:name="OLE_LINK22"/>
+            <w:bookmarkStart w:id="118" w:name="OLE_LINK23"/>
             <w:r>
               <w:t>–</w:t>
             </w:r>
+            <w:bookmarkEnd w:id="117"/>
             <w:bookmarkEnd w:id="118"/>
+            <w:r>
+              <w:t xml:space="preserve"> Este caso de uso se inicia quando o ator gestor deseja gerar um prontuário digital do paciente.</w:t>
+            </w:r>
+          </w:p>
+          <w:p>
+            <w:r>
+              <w:t>FP02 – Gestor acessa área de prontuário digital.</w:t>
+            </w:r>
+          </w:p>
+          <w:p>
+            <w:r>
+              <w:t>FP03 – Seleciona o paciente que deseja criar um prontuário digital.</w:t>
+            </w:r>
+          </w:p>
+          <w:p>
+            <w:r>
+              <w:t xml:space="preserve">FP04 – </w:t>
+            </w:r>
+            <w:bookmarkStart w:id="119" w:name="OLE_LINK24"/>
+            <w:bookmarkStart w:id="120" w:name="OLE_LINK25"/>
+            <w:r>
+              <w:t xml:space="preserve">Sistema busca informações </w:t>
+            </w:r>
             <w:bookmarkEnd w:id="119"/>
-            <w:r>
-              <w:t xml:space="preserve"> Este caso de uso se inicia quando o ator gestor deseja gerar um prontuário digital do paciente.</w:t>
-            </w:r>
-          </w:p>
-          <w:p>
-            <w:r>
-              <w:t>FP02 – Gestor acessa área de prontuário digital.</w:t>
-            </w:r>
-          </w:p>
-          <w:p>
-            <w:r>
-              <w:t>FP03 – Seleciona o paciente que deseja criar um prontuário digital.</w:t>
-            </w:r>
-          </w:p>
-          <w:p>
-            <w:r>
-              <w:t xml:space="preserve">FP04 – </w:t>
-            </w:r>
-            <w:bookmarkStart w:id="120" w:name="OLE_LINK24"/>
-            <w:bookmarkStart w:id="121" w:name="OLE_LINK25"/>
-            <w:r>
-              <w:t xml:space="preserve">Sistema busca informações </w:t>
-            </w:r>
             <w:bookmarkEnd w:id="120"/>
-            <w:bookmarkEnd w:id="121"/>
             <w:r>
               <w:t>sobre paciente e gera p</w:t>
             </w:r>
@@ -10360,6 +10544,7 @@
             <w:tcW w:w="6804" w:type="dxa"/>
           </w:tcPr>
           <w:p>
+            <w:bookmarkStart w:id="121" w:name="OLE_LINK5"/>
             <w:r>
               <w:t>UC0</w:t>
             </w:r>
@@ -10373,6 +10558,7 @@
             <w:r>
               <w:t>Cadastrar Gestores</w:t>
             </w:r>
+            <w:bookmarkEnd w:id="121"/>
             <w:bookmarkEnd w:id="122"/>
           </w:p>
         </w:tc>
@@ -10625,6 +10811,8 @@
             <w:tcW w:w="6804" w:type="dxa"/>
           </w:tcPr>
           <w:p>
+            <w:bookmarkStart w:id="123" w:name="OLE_LINK6"/>
+            <w:bookmarkStart w:id="124" w:name="OLE_LINK40"/>
             <w:r>
               <w:t>UC0</w:t>
             </w:r>
@@ -10634,11 +10822,13 @@
             <w:r>
               <w:t xml:space="preserve">- </w:t>
             </w:r>
-            <w:bookmarkStart w:id="123" w:name="OLE_LINK28"/>
+            <w:bookmarkStart w:id="125" w:name="OLE_LINK28"/>
             <w:r>
               <w:t>Requisitar dados do paciente</w:t>
             </w:r>
             <w:bookmarkEnd w:id="123"/>
+            <w:bookmarkEnd w:id="124"/>
+            <w:bookmarkEnd w:id="125"/>
           </w:p>
         </w:tc>
       </w:tr>
@@ -10857,8 +11047,8 @@
                 <w:bCs/>
               </w:rPr>
             </w:pPr>
-            <w:bookmarkStart w:id="124" w:name="OLE_LINK31"/>
-            <w:bookmarkStart w:id="125" w:name="OLE_LINK32"/>
+            <w:bookmarkStart w:id="126" w:name="OLE_LINK31"/>
+            <w:bookmarkStart w:id="127" w:name="OLE_LINK32"/>
             <w:r>
               <w:rPr>
                 <w:b/>
@@ -10880,6 +11070,8 @@
             <w:tcW w:w="6804" w:type="dxa"/>
           </w:tcPr>
           <w:p>
+            <w:bookmarkStart w:id="128" w:name="OLE_LINK41"/>
+            <w:bookmarkStart w:id="129" w:name="OLE_LINK42"/>
             <w:r>
               <w:t>UC0</w:t>
             </w:r>
@@ -10889,13 +11081,15 @@
             <w:r>
               <w:t xml:space="preserve">- </w:t>
             </w:r>
-            <w:bookmarkStart w:id="126" w:name="OLE_LINK29"/>
-            <w:bookmarkStart w:id="127" w:name="OLE_LINK30"/>
+            <w:bookmarkStart w:id="130" w:name="OLE_LINK29"/>
+            <w:bookmarkStart w:id="131" w:name="OLE_LINK30"/>
             <w:r>
               <w:t>Tirar duvidas</w:t>
             </w:r>
-            <w:bookmarkEnd w:id="126"/>
-            <w:bookmarkEnd w:id="127"/>
+            <w:bookmarkEnd w:id="128"/>
+            <w:bookmarkEnd w:id="129"/>
+            <w:bookmarkEnd w:id="130"/>
+            <w:bookmarkEnd w:id="131"/>
           </w:p>
         </w:tc>
       </w:tr>
@@ -11074,8 +11268,8 @@
           </w:p>
         </w:tc>
       </w:tr>
-      <w:bookmarkEnd w:id="124"/>
-      <w:bookmarkEnd w:id="125"/>
+      <w:bookmarkEnd w:id="126"/>
+      <w:bookmarkEnd w:id="127"/>
     </w:tbl>
     <w:p>
       <w:pPr>
@@ -11136,6 +11330,9 @@
             <w:tcW w:w="6804" w:type="dxa"/>
           </w:tcPr>
           <w:p>
+            <w:bookmarkStart w:id="132" w:name="OLE_LINK43"/>
+            <w:bookmarkStart w:id="133" w:name="OLE_LINK44"/>
+            <w:bookmarkStart w:id="134" w:name="OLE_LINK45"/>
             <w:r>
               <w:t>UC0</w:t>
             </w:r>
@@ -11145,13 +11342,16 @@
             <w:r>
               <w:t xml:space="preserve">- </w:t>
             </w:r>
-            <w:bookmarkStart w:id="128" w:name="OLE_LINK33"/>
-            <w:bookmarkStart w:id="129" w:name="OLE_LINK34"/>
+            <w:bookmarkStart w:id="135" w:name="OLE_LINK33"/>
+            <w:bookmarkStart w:id="136" w:name="OLE_LINK34"/>
             <w:r>
               <w:t>Responder duvidas</w:t>
             </w:r>
-            <w:bookmarkEnd w:id="128"/>
-            <w:bookmarkEnd w:id="129"/>
+            <w:bookmarkEnd w:id="132"/>
+            <w:bookmarkEnd w:id="133"/>
+            <w:bookmarkEnd w:id="134"/>
+            <w:bookmarkEnd w:id="135"/>
+            <w:bookmarkEnd w:id="136"/>
           </w:p>
         </w:tc>
       </w:tr>
@@ -11386,6 +11586,8 @@
             <w:tcW w:w="6804" w:type="dxa"/>
           </w:tcPr>
           <w:p>
+            <w:bookmarkStart w:id="137" w:name="OLE_LINK46"/>
+            <w:bookmarkStart w:id="138" w:name="OLE_LINK47"/>
             <w:r>
               <w:t>UC0</w:t>
             </w:r>
@@ -11395,13 +11597,15 @@
             <w:r>
               <w:t xml:space="preserve">- </w:t>
             </w:r>
-            <w:bookmarkStart w:id="130" w:name="OLE_LINK35"/>
-            <w:bookmarkStart w:id="131" w:name="OLE_LINK36"/>
+            <w:bookmarkStart w:id="139" w:name="OLE_LINK35"/>
+            <w:bookmarkStart w:id="140" w:name="OLE_LINK36"/>
             <w:r>
               <w:t>Gerar código de verificação de exame</w:t>
             </w:r>
-            <w:bookmarkEnd w:id="130"/>
-            <w:bookmarkEnd w:id="131"/>
+            <w:bookmarkEnd w:id="137"/>
+            <w:bookmarkEnd w:id="138"/>
+            <w:bookmarkEnd w:id="139"/>
+            <w:bookmarkEnd w:id="140"/>
           </w:p>
         </w:tc>
       </w:tr>
@@ -11666,6 +11870,7 @@
             <w:tcW w:w="6804" w:type="dxa"/>
           </w:tcPr>
           <w:p>
+            <w:bookmarkStart w:id="141" w:name="OLE_LINK48"/>
             <w:r>
               <w:t>UC</w:t>
             </w:r>
@@ -11675,13 +11880,14 @@
             <w:r>
               <w:t xml:space="preserve">- </w:t>
             </w:r>
-            <w:bookmarkStart w:id="132" w:name="OLE_LINK37"/>
-            <w:bookmarkStart w:id="133" w:name="OLE_LINK38"/>
+            <w:bookmarkStart w:id="142" w:name="OLE_LINK37"/>
+            <w:bookmarkStart w:id="143" w:name="OLE_LINK38"/>
             <w:r>
               <w:t>Liberar visualização de acordo com nível de usuário</w:t>
             </w:r>
-            <w:bookmarkEnd w:id="132"/>
-            <w:bookmarkEnd w:id="133"/>
+            <w:bookmarkEnd w:id="141"/>
+            <w:bookmarkEnd w:id="142"/>
+            <w:bookmarkEnd w:id="143"/>
           </w:p>
         </w:tc>
       </w:tr>
@@ -11712,11 +11918,11 @@
             <w:tcW w:w="6804" w:type="dxa"/>
           </w:tcPr>
           <w:p>
-            <w:bookmarkStart w:id="134" w:name="OLE_LINK39"/>
+            <w:bookmarkStart w:id="144" w:name="OLE_LINK39"/>
             <w:r>
               <w:t>Liberar visualização de acordo com nível de usuário</w:t>
             </w:r>
-            <w:bookmarkEnd w:id="134"/>
+            <w:bookmarkEnd w:id="144"/>
           </w:p>
         </w:tc>
       </w:tr>
@@ -11892,7 +12098,28 @@
         <w:rPr>
           <w:color w:val="0000FF"/>
         </w:rPr>
-        <w:t>A descrição dos casos de uso esclarece a lógica para execução da atividade desempenhada pelo caso de uso. Na tabela apresentada a seguir, é apresentado um modelo para descrição dos casos deuso, em</w:t>
+        <w:t xml:space="preserve">A descrição dos casos de uso esclarece a lógica para execução da atividade desempenhada pelo caso de uso. Na tabela apresentada a seguir, é apresentado um modelo para descrição dos casos </w:t>
+      </w:r>
+      <w:proofErr w:type="spellStart"/>
+      <w:r>
+        <w:rPr>
+          <w:color w:val="0000FF"/>
+        </w:rPr>
+        <w:t>deuso</w:t>
+      </w:r>
+      <w:proofErr w:type="spellEnd"/>
+      <w:r>
+        <w:rPr>
+          <w:color w:val="0000FF"/>
+        </w:rPr>
+        <w:t xml:space="preserve">, </w:t>
+      </w:r>
+      <w:proofErr w:type="gramStart"/>
+      <w:r>
+        <w:rPr>
+          <w:color w:val="0000FF"/>
+        </w:rPr>
+        <w:t>em</w:t>
       </w:r>
       <w:sdt>
         <w:sdtPr>
@@ -11902,7 +12129,6 @@
           <w:id w:val="1826236"/>
           <w:citation/>
         </w:sdtPr>
-        <w:sdtEndPr/>
         <w:sdtContent>
           <w:r>
             <w:rPr>
@@ -11927,7 +12153,15 @@
               <w:noProof/>
               <w:color w:val="0000FF"/>
             </w:rPr>
-            <w:t>(Rational Software, 2001)</w:t>
+            <w:t>(</w:t>
+          </w:r>
+          <w:proofErr w:type="gramEnd"/>
+          <w:r>
+            <w:rPr>
+              <w:noProof/>
+              <w:color w:val="0000FF"/>
+            </w:rPr>
+            <w:t>Rational Software, 2001)</w:t>
           </w:r>
           <w:r>
             <w:rPr>
@@ -12261,13 +12495,28 @@
                 <w:b/>
                 <w:bCs/>
               </w:rPr>
-              <w:t>Fluxo Alternativo:</w:t>
+              <w:t xml:space="preserve">Fluxo </w:t>
+            </w:r>
+            <w:proofErr w:type="spellStart"/>
+            <w:r>
+              <w:rPr>
+                <w:b/>
+                <w:bCs/>
+              </w:rPr>
+              <w:t>Alternativo:</w:t>
             </w:r>
             <w:r>
               <w:rPr>
                 <w:color w:val="548DD4"/>
               </w:rPr>
-              <w:t>descrição das ações que deverão ser realizadas quando ocorrer alguma ação inesperada no fluxo principal.</w:t>
+              <w:t>descrição</w:t>
+            </w:r>
+            <w:proofErr w:type="spellEnd"/>
+            <w:r>
+              <w:rPr>
+                <w:color w:val="548DD4"/>
+              </w:rPr>
+              <w:t xml:space="preserve"> das ações que deverão ser realizadas quando ocorrer alguma ação inesperada no fluxo principal.</w:t>
             </w:r>
           </w:p>
           <w:p>
@@ -12309,11 +12558,11 @@
       <w:pPr>
         <w:pStyle w:val="Ttulo2"/>
       </w:pPr>
-      <w:bookmarkStart w:id="135" w:name="_Toc383040196"/>
+      <w:bookmarkStart w:id="145" w:name="_Toc383212507"/>
       <w:r>
         <w:t>Delimitando o Escopo do Sistema</w:t>
       </w:r>
-      <w:bookmarkEnd w:id="135"/>
+      <w:bookmarkEnd w:id="145"/>
     </w:p>
     <w:p>
       <w:pPr>
@@ -12427,7 +12676,21 @@
         <w:rPr>
           <w:color w:val="0000FF"/>
         </w:rPr>
-        <w:t>Usuário: O escopo deve permitir ações no contexto de usuáriocom manipulação das informações mantidas pelo administrador.</w:t>
+        <w:t xml:space="preserve">Usuário: O escopo deve permitir ações no contexto de </w:t>
+      </w:r>
+      <w:proofErr w:type="spellStart"/>
+      <w:r>
+        <w:rPr>
+          <w:color w:val="0000FF"/>
+        </w:rPr>
+        <w:t>usuáriocom</w:t>
+      </w:r>
+      <w:proofErr w:type="spellEnd"/>
+      <w:r>
+        <w:rPr>
+          <w:color w:val="0000FF"/>
+        </w:rPr>
+        <w:t xml:space="preserve"> manipulação das informações mantidas pelo administrador.</w:t>
       </w:r>
     </w:p>
     <w:p>
@@ -12473,13 +12736,13 @@
         <w:t>tabela abaixo.</w:t>
       </w:r>
     </w:p>
-    <w:p/>
     <w:p>
       <w:pPr>
         <w:pStyle w:val="Legenda"/>
       </w:pPr>
-      <w:bookmarkStart w:id="136" w:name="_Toc378408134"/>
-      <w:r>
+      <w:bookmarkStart w:id="146" w:name="_Toc378408134"/>
+      <w:r>
+        <w:lastRenderedPageBreak/>
         <w:t xml:space="preserve">Tabela </w:t>
       </w:r>
       <w:r>
@@ -12504,9 +12767,14 @@
         <w:fldChar w:fldCharType="end"/>
       </w:r>
       <w:r>
-        <w:t xml:space="preserve"> Escopo do Sistema</w:t>
-      </w:r>
-      <w:bookmarkEnd w:id="136"/>
+        <w:t xml:space="preserve"> Es</w:t>
+      </w:r>
+      <w:bookmarkStart w:id="147" w:name="_GoBack"/>
+      <w:bookmarkEnd w:id="147"/>
+      <w:r>
+        <w:t>copo do Sistema</w:t>
+      </w:r>
+      <w:bookmarkEnd w:id="146"/>
     </w:p>
     <w:tbl>
       <w:tblPr>
@@ -12561,10 +12829,7 @@
               </w:rPr>
             </w:pPr>
             <w:r>
-              <w:rPr>
-                <w:color w:val="8DB3E2" w:themeColor="text2" w:themeTint="66"/>
-              </w:rPr>
-              <w:t>UC01 – Preencher Cadastro</w:t>
+              <w:t>UC01- Verificar resultado do exame online</w:t>
             </w:r>
           </w:p>
         </w:tc>
@@ -12573,16 +12838,8 @@
             <w:tcW w:w="5559" w:type="dxa"/>
           </w:tcPr>
           <w:p>
-            <w:pPr>
-              <w:rPr>
-                <w:color w:val="8DB3E2" w:themeColor="text2" w:themeTint="66"/>
-              </w:rPr>
-            </w:pPr>
-            <w:r>
-              <w:rPr>
-                <w:color w:val="8DB3E2" w:themeColor="text2" w:themeTint="66"/>
-              </w:rPr>
-              <w:t>Permite exercitar ações do Usuário</w:t>
+            <w:r>
+              <w:t>Praticidade para o paciente</w:t>
             </w:r>
           </w:p>
         </w:tc>
@@ -12592,13 +12849,33 @@
           <w:tcPr>
             <w:tcW w:w="3936" w:type="dxa"/>
           </w:tcPr>
-          <w:p/>
+          <w:p>
+            <w:r>
+              <w:t>UC0</w:t>
+            </w:r>
+            <w:r>
+              <w:t>2</w:t>
+            </w:r>
+            <w:r>
+              <w:t xml:space="preserve">- </w:t>
+            </w:r>
+            <w:r>
+              <w:t>Cadastrar pacientes no sistema</w:t>
+            </w:r>
+          </w:p>
         </w:tc>
         <w:tc>
           <w:tcPr>
             <w:tcW w:w="5559" w:type="dxa"/>
           </w:tcPr>
-          <w:p/>
+          <w:p>
+            <w:r>
+              <w:t>Controle de pacientes</w:t>
+            </w:r>
+            <w:r>
+              <w:t xml:space="preserve"> para a clinica</w:t>
+            </w:r>
+          </w:p>
         </w:tc>
       </w:tr>
       <w:tr>
@@ -12606,13 +12883,262 @@
           <w:tcPr>
             <w:tcW w:w="3936" w:type="dxa"/>
           </w:tcPr>
-          <w:p/>
+          <w:p>
+            <w:r>
+              <w:t>UC0</w:t>
+            </w:r>
+            <w:r>
+              <w:t>3</w:t>
+            </w:r>
+            <w:r>
+              <w:t xml:space="preserve">- </w:t>
+            </w:r>
+            <w:r>
+              <w:t>Gerar relatórios de fluxo de exames</w:t>
+            </w:r>
+          </w:p>
         </w:tc>
         <w:tc>
           <w:tcPr>
             <w:tcW w:w="5559" w:type="dxa"/>
           </w:tcPr>
-          <w:p/>
+          <w:p>
+            <w:r>
+              <w:t>Controle para gestão de exames</w:t>
+            </w:r>
+            <w:r>
+              <w:t xml:space="preserve"> da clinica</w:t>
+            </w:r>
+          </w:p>
+        </w:tc>
+      </w:tr>
+      <w:tr>
+        <w:tc>
+          <w:tcPr>
+            <w:tcW w:w="3936" w:type="dxa"/>
+          </w:tcPr>
+          <w:p>
+            <w:r>
+              <w:t>UC0</w:t>
+            </w:r>
+            <w:r>
+              <w:t>4</w:t>
+            </w:r>
+            <w:r>
+              <w:t xml:space="preserve">- </w:t>
+            </w:r>
+            <w:r>
+              <w:t>Gerar prontuário digital do paciente</w:t>
+            </w:r>
+          </w:p>
+        </w:tc>
+        <w:tc>
+          <w:tcPr>
+            <w:tcW w:w="5559" w:type="dxa"/>
+          </w:tcPr>
+          <w:p>
+            <w:r>
+              <w:t>Controle das informações medicas e exames de cada paciente</w:t>
+            </w:r>
+          </w:p>
+        </w:tc>
+      </w:tr>
+      <w:tr>
+        <w:tc>
+          <w:tcPr>
+            <w:tcW w:w="3936" w:type="dxa"/>
+          </w:tcPr>
+          <w:p>
+            <w:r>
+              <w:t>UC0</w:t>
+            </w:r>
+            <w:r>
+              <w:t>5</w:t>
+            </w:r>
+            <w:r>
+              <w:t xml:space="preserve">- </w:t>
+            </w:r>
+            <w:r>
+              <w:t>Cadastrar Gestores</w:t>
+            </w:r>
+          </w:p>
+        </w:tc>
+        <w:tc>
+          <w:tcPr>
+            <w:tcW w:w="5559" w:type="dxa"/>
+          </w:tcPr>
+          <w:p>
+            <w:r>
+              <w:t>Permitir o acesso a funcionários</w:t>
+            </w:r>
+          </w:p>
+        </w:tc>
+      </w:tr>
+      <w:tr>
+        <w:tc>
+          <w:tcPr>
+            <w:tcW w:w="3936" w:type="dxa"/>
+          </w:tcPr>
+          <w:p>
+            <w:r>
+              <w:t>UC0</w:t>
+            </w:r>
+            <w:r>
+              <w:t>6</w:t>
+            </w:r>
+            <w:r>
+              <w:t xml:space="preserve">- </w:t>
+            </w:r>
+            <w:r>
+              <w:t>Requisitar dados do paciente</w:t>
+            </w:r>
+          </w:p>
+        </w:tc>
+        <w:tc>
+          <w:tcPr>
+            <w:tcW w:w="5559" w:type="dxa"/>
+          </w:tcPr>
+          <w:p>
+            <w:r>
+              <w:t>Informações para cadastro</w:t>
+            </w:r>
+          </w:p>
+        </w:tc>
+      </w:tr>
+      <w:tr>
+        <w:tc>
+          <w:tcPr>
+            <w:tcW w:w="3936" w:type="dxa"/>
+          </w:tcPr>
+          <w:p>
+            <w:r>
+              <w:t>UC0</w:t>
+            </w:r>
+            <w:r>
+              <w:t>7</w:t>
+            </w:r>
+            <w:r>
+              <w:t xml:space="preserve">- </w:t>
+            </w:r>
+            <w:r>
+              <w:t>Tirar duvidas</w:t>
+            </w:r>
+          </w:p>
+        </w:tc>
+        <w:tc>
+          <w:tcPr>
+            <w:tcW w:w="5559" w:type="dxa"/>
+          </w:tcPr>
+          <w:p>
+            <w:r>
+              <w:t xml:space="preserve">Disponibilizar meio de contato para </w:t>
+            </w:r>
+            <w:r>
+              <w:t xml:space="preserve">o cliente tirar as </w:t>
+            </w:r>
+            <w:r>
+              <w:t>dúvidas</w:t>
+            </w:r>
+          </w:p>
+        </w:tc>
+      </w:tr>
+      <w:tr>
+        <w:tc>
+          <w:tcPr>
+            <w:tcW w:w="3936" w:type="dxa"/>
+          </w:tcPr>
+          <w:p>
+            <w:r>
+              <w:t>UC0</w:t>
+            </w:r>
+            <w:r>
+              <w:t>8</w:t>
+            </w:r>
+            <w:r>
+              <w:t xml:space="preserve">- </w:t>
+            </w:r>
+            <w:r>
+              <w:t>Responder duvidas</w:t>
+            </w:r>
+          </w:p>
+        </w:tc>
+        <w:tc>
+          <w:tcPr>
+            <w:tcW w:w="5559" w:type="dxa"/>
+          </w:tcPr>
+          <w:p>
+            <w:r>
+              <w:t>Responder</w:t>
+            </w:r>
+            <w:r>
+              <w:t xml:space="preserve"> dúvidas gerais de pacientes</w:t>
+            </w:r>
+          </w:p>
+        </w:tc>
+      </w:tr>
+      <w:tr>
+        <w:tc>
+          <w:tcPr>
+            <w:tcW w:w="3936" w:type="dxa"/>
+          </w:tcPr>
+          <w:p>
+            <w:r>
+              <w:t>UC0</w:t>
+            </w:r>
+            <w:r>
+              <w:t>9</w:t>
+            </w:r>
+            <w:r>
+              <w:t xml:space="preserve">- </w:t>
+            </w:r>
+            <w:r>
+              <w:t>Gerar código de verificação de exame</w:t>
+            </w:r>
+          </w:p>
+        </w:tc>
+        <w:tc>
+          <w:tcPr>
+            <w:tcW w:w="5559" w:type="dxa"/>
+          </w:tcPr>
+          <w:p>
+            <w:r>
+              <w:t>Permitir ao paciente acesso e acompanhamento online aos resultados de exames</w:t>
+            </w:r>
+          </w:p>
+        </w:tc>
+      </w:tr>
+      <w:tr>
+        <w:tc>
+          <w:tcPr>
+            <w:tcW w:w="3936" w:type="dxa"/>
+          </w:tcPr>
+          <w:p>
+            <w:r>
+              <w:t>UC</w:t>
+            </w:r>
+            <w:r>
+              <w:t>10</w:t>
+            </w:r>
+            <w:r>
+              <w:t xml:space="preserve">- </w:t>
+            </w:r>
+            <w:r>
+              <w:t>Liberar visualização de acordo com nível de usuário</w:t>
+            </w:r>
+          </w:p>
+        </w:tc>
+        <w:tc>
+          <w:tcPr>
+            <w:tcW w:w="5559" w:type="dxa"/>
+          </w:tcPr>
+          <w:p>
+            <w:r>
+              <w:t>Permitir ao administrador escolher o nível de visibilidade de cada usuário</w:t>
+            </w:r>
+            <w:r>
+              <w:t xml:space="preserve"> gestor</w:t>
+            </w:r>
+          </w:p>
         </w:tc>
       </w:tr>
     </w:tbl>
@@ -12622,7 +13148,7 @@
         <w:pStyle w:val="Ttulo1"/>
         <w:pageBreakBefore/>
       </w:pPr>
-      <w:bookmarkStart w:id="137" w:name="_Toc383040197"/>
+      <w:bookmarkStart w:id="148" w:name="_Toc383212508"/>
       <w:r>
         <w:lastRenderedPageBreak/>
         <w:t>P</w:t>
@@ -12630,17 +13156,17 @@
       <w:r>
         <w:t>rojeto do Software</w:t>
       </w:r>
-      <w:bookmarkEnd w:id="137"/>
+      <w:bookmarkEnd w:id="148"/>
     </w:p>
     <w:p>
       <w:pPr>
         <w:pStyle w:val="Ttulo2"/>
       </w:pPr>
-      <w:bookmarkStart w:id="138" w:name="_Toc383040198"/>
+      <w:bookmarkStart w:id="149" w:name="_Toc383212509"/>
       <w:r>
         <w:t>Diagrama de Comunicação</w:t>
       </w:r>
-      <w:bookmarkEnd w:id="138"/>
+      <w:bookmarkEnd w:id="149"/>
     </w:p>
     <w:p>
       <w:pPr>
@@ -12659,11 +13185,19 @@
       <w:pPr>
         <w:pStyle w:val="Ttulo3"/>
       </w:pPr>
-      <w:bookmarkStart w:id="139" w:name="_Toc383040199"/>
-      <w:r>
-        <w:t>Diagrama de comunicação: Caso de Uso &lt;xxxxxx&gt;</w:t>
-      </w:r>
-      <w:bookmarkEnd w:id="139"/>
+      <w:bookmarkStart w:id="150" w:name="_Toc383212510"/>
+      <w:r>
+        <w:t>Diagrama de comunicação: Caso de Uso &lt;</w:t>
+      </w:r>
+      <w:proofErr w:type="spellStart"/>
+      <w:r>
+        <w:t>xxxxxx</w:t>
+      </w:r>
+      <w:proofErr w:type="spellEnd"/>
+      <w:r>
+        <w:t>&gt;</w:t>
+      </w:r>
+      <w:bookmarkEnd w:id="150"/>
     </w:p>
     <w:p>
       <w:pPr>
@@ -12683,11 +13217,19 @@
       <w:pPr>
         <w:pStyle w:val="Ttulo3"/>
       </w:pPr>
-      <w:bookmarkStart w:id="140" w:name="_Toc383040200"/>
-      <w:r>
-        <w:t>Diagrama de comunicação: Caso de Uso &lt;yyyyy&gt;</w:t>
-      </w:r>
-      <w:bookmarkEnd w:id="140"/>
+      <w:bookmarkStart w:id="151" w:name="_Toc383212511"/>
+      <w:r>
+        <w:t>Diagrama de comunicação: Caso de Uso &lt;</w:t>
+      </w:r>
+      <w:proofErr w:type="spellStart"/>
+      <w:r>
+        <w:t>yyyyy</w:t>
+      </w:r>
+      <w:proofErr w:type="spellEnd"/>
+      <w:r>
+        <w:t>&gt;</w:t>
+      </w:r>
+      <w:bookmarkEnd w:id="151"/>
     </w:p>
     <w:p>
       <w:pPr>
@@ -12707,11 +13249,19 @@
       <w:pPr>
         <w:pStyle w:val="Ttulo3"/>
       </w:pPr>
-      <w:bookmarkStart w:id="141" w:name="_Toc383040201"/>
-      <w:r>
-        <w:t>Diagrama de comunicação: Caso de Uso &lt;zzzzz&gt;</w:t>
-      </w:r>
-      <w:bookmarkEnd w:id="141"/>
+      <w:bookmarkStart w:id="152" w:name="_Toc383212512"/>
+      <w:r>
+        <w:t>Diagrama de comunicação: Caso de Uso &lt;</w:t>
+      </w:r>
+      <w:proofErr w:type="spellStart"/>
+      <w:r>
+        <w:t>zzzzz</w:t>
+      </w:r>
+      <w:proofErr w:type="spellEnd"/>
+      <w:r>
+        <w:t>&gt;</w:t>
+      </w:r>
+      <w:bookmarkEnd w:id="152"/>
     </w:p>
     <w:p>
       <w:pPr>
@@ -12735,11 +13285,11 @@
       <w:pPr>
         <w:pStyle w:val="Ttulo2"/>
       </w:pPr>
-      <w:bookmarkStart w:id="142" w:name="_Toc383040202"/>
+      <w:bookmarkStart w:id="153" w:name="_Toc383212513"/>
       <w:r>
         <w:t>Diagrama de Classes</w:t>
       </w:r>
-      <w:bookmarkEnd w:id="142"/>
+      <w:bookmarkEnd w:id="153"/>
     </w:p>
     <w:p>
       <w:pPr>
@@ -12751,28 +13301,29 @@
         <w:rPr>
           <w:color w:val="0000FF"/>
         </w:rPr>
-        <w:t xml:space="preserve">A partir das classes de analise obtidas na fase anterior do projeto (primeiro bimestre) associadas a analise dos diagramas de comunicação descritos no item anterior, é possível criar o Diagrama de Classes. Os próximos itens deste capitulo apresentam o diagrama de classe de nosso sistema. </w:t>
-      </w:r>
-    </w:p>
-    <w:p>
-      <w:pPr>
+        <w:t xml:space="preserve">A partir das classes de analise obtidas na fase anterior do projeto (primeiro bimestre) associadas a </w:t>
+      </w:r>
+      <w:proofErr w:type="spellStart"/>
+      <w:r>
         <w:rPr>
           <w:color w:val="0000FF"/>
         </w:rPr>
-      </w:pPr>
-    </w:p>
-    <w:p>
-      <w:pPr>
+        <w:t>analise</w:t>
+      </w:r>
+      <w:proofErr w:type="spellEnd"/>
+      <w:r>
         <w:rPr>
           <w:color w:val="0000FF"/>
         </w:rPr>
-      </w:pPr>
-      <w:r>
+        <w:t xml:space="preserve"> dos diagramas de comunicação descritos no item anterior, é possível criar o Diagrama de Classes. Os próximos itens deste capitulo apresentam o diagrama de classe de nosso sistema. </w:t>
+      </w:r>
+    </w:p>
+    <w:p>
+      <w:pPr>
         <w:rPr>
           <w:color w:val="0000FF"/>
         </w:rPr>
-        <w:t xml:space="preserve">&lt;Observe que, dependendo do numero de classes geradas, é possível que o diagrama de classe não possa ser representado em juma única pagina, nesse cenário divida seu diagrama em pacotes coesos e os apresente em diversas paginas. </w:t>
-      </w:r>
+      </w:pPr>
     </w:p>
     <w:p>
       <w:pPr>
@@ -12784,19 +13335,88 @@
         <w:rPr>
           <w:color w:val="0000FF"/>
         </w:rPr>
-        <w:t>Importante: considere atributos, metodos, visibilidade e associações para as classes apresentadas.&gt;</w:t>
+        <w:t xml:space="preserve">&lt;Observe que, dependendo do </w:t>
+      </w:r>
+      <w:proofErr w:type="spellStart"/>
+      <w:r>
+        <w:rPr>
+          <w:color w:val="0000FF"/>
+        </w:rPr>
+        <w:t>numero</w:t>
+      </w:r>
+      <w:proofErr w:type="spellEnd"/>
+      <w:r>
+        <w:rPr>
+          <w:color w:val="0000FF"/>
+        </w:rPr>
+        <w:t xml:space="preserve"> de classes geradas, é possível que o diagrama de classe não possa ser representado em juma única </w:t>
+      </w:r>
+      <w:proofErr w:type="spellStart"/>
+      <w:r>
+        <w:rPr>
+          <w:color w:val="0000FF"/>
+        </w:rPr>
+        <w:t>pagina</w:t>
+      </w:r>
+      <w:proofErr w:type="spellEnd"/>
+      <w:r>
+        <w:rPr>
+          <w:color w:val="0000FF"/>
+        </w:rPr>
+        <w:t xml:space="preserve">, nesse cenário divida seu diagrama em pacotes coesos e os apresente em diversas </w:t>
+      </w:r>
+      <w:proofErr w:type="spellStart"/>
+      <w:r>
+        <w:rPr>
+          <w:color w:val="0000FF"/>
+        </w:rPr>
+        <w:t>paginas</w:t>
+      </w:r>
+      <w:proofErr w:type="spellEnd"/>
+      <w:r>
+        <w:rPr>
+          <w:color w:val="0000FF"/>
+        </w:rPr>
+        <w:t xml:space="preserve">. </w:t>
+      </w:r>
+    </w:p>
+    <w:p>
+      <w:pPr>
+        <w:rPr>
+          <w:color w:val="0000FF"/>
+        </w:rPr>
+      </w:pPr>
+      <w:r>
+        <w:rPr>
+          <w:color w:val="0000FF"/>
+        </w:rPr>
+        <w:t xml:space="preserve">Importante: considere atributos, </w:t>
+      </w:r>
+      <w:proofErr w:type="spellStart"/>
+      <w:r>
+        <w:rPr>
+          <w:color w:val="0000FF"/>
+        </w:rPr>
+        <w:t>metodos</w:t>
+      </w:r>
+      <w:proofErr w:type="spellEnd"/>
+      <w:r>
+        <w:rPr>
+          <w:color w:val="0000FF"/>
+        </w:rPr>
+        <w:t>, visibilidade e associações para as classes apresentadas.&gt;</w:t>
       </w:r>
     </w:p>
     <w:p>
       <w:pPr>
         <w:pStyle w:val="Ttulo3"/>
       </w:pPr>
-      <w:bookmarkStart w:id="143" w:name="_Toc383040203"/>
+      <w:bookmarkStart w:id="154" w:name="_Toc383212514"/>
       <w:r>
         <w:lastRenderedPageBreak/>
         <w:t>Pacote &lt;nome do Pacote&gt;</w:t>
       </w:r>
-      <w:bookmarkEnd w:id="143"/>
+      <w:bookmarkEnd w:id="154"/>
     </w:p>
     <w:p>
       <w:r>
@@ -12850,7 +13470,23 @@
                           <w:sz w:val="16"/>
                           <w:szCs w:val="16"/>
                         </w:rPr>
-                        <w:t>&lt;nome da Classe&gt;</w:t>
+                        <w:t>&lt;</w:t>
+                      </w:r>
+                      <w:proofErr w:type="gramStart"/>
+                      <w:r>
+                        <w:rPr>
+                          <w:sz w:val="16"/>
+                          <w:szCs w:val="16"/>
+                        </w:rPr>
+                        <w:t>nome</w:t>
+                      </w:r>
+                      <w:proofErr w:type="gramEnd"/>
+                      <w:r>
+                        <w:rPr>
+                          <w:sz w:val="16"/>
+                          <w:szCs w:val="16"/>
+                        </w:rPr>
+                        <w:t xml:space="preserve"> da Classe&gt;</w:t>
                       </w:r>
                     </w:p>
                   </w:txbxContent>
@@ -12876,7 +13512,23 @@
                           <w:sz w:val="16"/>
                           <w:szCs w:val="16"/>
                         </w:rPr>
-                        <w:t>&lt;nome da Classe&gt;</w:t>
+                        <w:t>&lt;</w:t>
+                      </w:r>
+                      <w:proofErr w:type="gramStart"/>
+                      <w:r>
+                        <w:rPr>
+                          <w:sz w:val="16"/>
+                          <w:szCs w:val="16"/>
+                        </w:rPr>
+                        <w:t>nome</w:t>
+                      </w:r>
+                      <w:proofErr w:type="gramEnd"/>
+                      <w:r>
+                        <w:rPr>
+                          <w:sz w:val="16"/>
+                          <w:szCs w:val="16"/>
+                        </w:rPr>
+                        <w:t xml:space="preserve"> da Classe&gt;</w:t>
                       </w:r>
                     </w:p>
                   </w:txbxContent>
@@ -12893,7 +13545,7 @@
       <w:pPr>
         <w:pStyle w:val="Legenda"/>
       </w:pPr>
-      <w:bookmarkStart w:id="144" w:name="_Toc378408215"/>
+      <w:bookmarkStart w:id="155" w:name="_Toc378408215"/>
       <w:r>
         <w:t xml:space="preserve">Figura </w:t>
       </w:r>
@@ -12924,18 +13576,18 @@
       <w:r>
         <w:t>classe para pacote &lt;nome do pacote&gt;</w:t>
       </w:r>
-      <w:bookmarkEnd w:id="144"/>
+      <w:bookmarkEnd w:id="155"/>
     </w:p>
     <w:p/>
     <w:p>
       <w:pPr>
         <w:pStyle w:val="Ttulo3"/>
       </w:pPr>
-      <w:bookmarkStart w:id="145" w:name="_Toc383040204"/>
+      <w:bookmarkStart w:id="156" w:name="_Toc383212515"/>
       <w:r>
         <w:t>Pacote &lt;nome do Pacote&gt;</w:t>
       </w:r>
-      <w:bookmarkEnd w:id="145"/>
+      <w:bookmarkEnd w:id="156"/>
     </w:p>
     <w:p/>
     <w:p>
@@ -12943,12 +13595,14 @@
         <w:pStyle w:val="Ttulo1"/>
         <w:pageBreakBefore/>
       </w:pPr>
-      <w:bookmarkStart w:id="146" w:name="_Toc383040205"/>
+      <w:bookmarkStart w:id="157" w:name="_Toc383212516"/>
+      <w:proofErr w:type="spellStart"/>
       <w:r>
         <w:lastRenderedPageBreak/>
         <w:t>TesteUnitário</w:t>
       </w:r>
-      <w:bookmarkEnd w:id="146"/>
+      <w:bookmarkEnd w:id="157"/>
+      <w:proofErr w:type="spellEnd"/>
     </w:p>
     <w:p>
       <w:r>
@@ -12960,11 +13614,19 @@
       <w:pPr>
         <w:pStyle w:val="Ttulo3"/>
       </w:pPr>
-      <w:bookmarkStart w:id="147" w:name="_Toc383040206"/>
-      <w:r>
-        <w:t>Relatório de testes para o Caso de Uso &lt;xxxxxx&gt;</w:t>
-      </w:r>
-      <w:bookmarkEnd w:id="147"/>
+      <w:bookmarkStart w:id="158" w:name="_Toc383212517"/>
+      <w:r>
+        <w:t>Relatório de testes para o Caso de Uso &lt;</w:t>
+      </w:r>
+      <w:proofErr w:type="spellStart"/>
+      <w:r>
+        <w:t>xxxxxx</w:t>
+      </w:r>
+      <w:proofErr w:type="spellEnd"/>
+      <w:r>
+        <w:t>&gt;</w:t>
+      </w:r>
+      <w:bookmarkEnd w:id="158"/>
     </w:p>
     <w:p>
       <w:pPr>
@@ -12996,11 +13658,19 @@
       <w:pPr>
         <w:pStyle w:val="Ttulo3"/>
       </w:pPr>
-      <w:bookmarkStart w:id="148" w:name="_Toc383040207"/>
-      <w:r>
-        <w:t>Relatório de testes para o Caso de Uso &lt;yyyyy&gt;</w:t>
-      </w:r>
-      <w:bookmarkEnd w:id="148"/>
+      <w:bookmarkStart w:id="159" w:name="_Toc383212518"/>
+      <w:r>
+        <w:t>Relatório de testes para o Caso de Uso &lt;</w:t>
+      </w:r>
+      <w:proofErr w:type="spellStart"/>
+      <w:r>
+        <w:t>yyyyy</w:t>
+      </w:r>
+      <w:proofErr w:type="spellEnd"/>
+      <w:r>
+        <w:t>&gt;</w:t>
+      </w:r>
+      <w:bookmarkEnd w:id="159"/>
     </w:p>
     <w:p>
       <w:pPr>
@@ -13032,11 +13702,19 @@
       <w:pPr>
         <w:pStyle w:val="Ttulo3"/>
       </w:pPr>
-      <w:bookmarkStart w:id="149" w:name="_Toc383040208"/>
-      <w:r>
-        <w:t>Relatório de testes para o Caso de Uso &lt;zzzzz&gt;</w:t>
-      </w:r>
-      <w:bookmarkEnd w:id="149"/>
+      <w:bookmarkStart w:id="160" w:name="_Toc383212519"/>
+      <w:r>
+        <w:t>Relatório de testes para o Caso de Uso &lt;</w:t>
+      </w:r>
+      <w:proofErr w:type="spellStart"/>
+      <w:r>
+        <w:t>zzzzz</w:t>
+      </w:r>
+      <w:proofErr w:type="spellEnd"/>
+      <w:r>
+        <w:t>&gt;</w:t>
+      </w:r>
+      <w:bookmarkEnd w:id="160"/>
     </w:p>
     <w:p>
       <w:pPr>
@@ -13071,19 +13749,19 @@
         <w:pStyle w:val="Ttulo1"/>
         <w:pageBreakBefore/>
       </w:pPr>
-      <w:bookmarkStart w:id="150" w:name="_Toc269327113"/>
-      <w:bookmarkStart w:id="151" w:name="_Toc269327236"/>
-      <w:bookmarkStart w:id="152" w:name="_Toc383040209"/>
+      <w:bookmarkStart w:id="161" w:name="_Toc269327113"/>
+      <w:bookmarkStart w:id="162" w:name="_Toc269327236"/>
+      <w:bookmarkStart w:id="163" w:name="_Toc383212520"/>
       <w:r>
         <w:lastRenderedPageBreak/>
         <w:t>C</w:t>
       </w:r>
-      <w:bookmarkEnd w:id="150"/>
-      <w:bookmarkEnd w:id="151"/>
+      <w:bookmarkEnd w:id="161"/>
+      <w:bookmarkEnd w:id="162"/>
       <w:r>
         <w:t>onclusão</w:t>
       </w:r>
-      <w:bookmarkEnd w:id="152"/>
+      <w:bookmarkEnd w:id="163"/>
     </w:p>
     <w:p>
       <w:pPr>
@@ -13206,18 +13884,18 @@
         <w:pageBreakBefore/>
         <w:ind w:left="431" w:hanging="431"/>
       </w:pPr>
-      <w:bookmarkStart w:id="153" w:name="_Toc283537221"/>
-      <w:bookmarkStart w:id="154" w:name="_Toc296795852"/>
-      <w:bookmarkStart w:id="155" w:name="_Toc301444698"/>
-      <w:bookmarkStart w:id="156" w:name="_Toc383040210"/>
+      <w:bookmarkStart w:id="164" w:name="_Toc283537221"/>
+      <w:bookmarkStart w:id="165" w:name="_Toc296795852"/>
+      <w:bookmarkStart w:id="166" w:name="_Toc301444698"/>
+      <w:bookmarkStart w:id="167" w:name="_Toc383212521"/>
       <w:r>
         <w:lastRenderedPageBreak/>
         <w:t>Bibliografia</w:t>
       </w:r>
-      <w:bookmarkEnd w:id="153"/>
-      <w:bookmarkEnd w:id="154"/>
-      <w:bookmarkEnd w:id="155"/>
-      <w:bookmarkEnd w:id="156"/>
+      <w:bookmarkEnd w:id="164"/>
+      <w:bookmarkEnd w:id="165"/>
+      <w:bookmarkEnd w:id="166"/>
+      <w:bookmarkEnd w:id="167"/>
     </w:p>
     <w:p>
       <w:pPr>
@@ -13228,15 +13906,36 @@
         </w:rPr>
       </w:pPr>
       <w:r>
-        <w:t>LAKATOS, Eva Maria; MARCONI, Marina de Andrade.</w:t>
+        <w:t xml:space="preserve">LAKATOS, Eva Maria; MARCONI, Marina de </w:t>
+      </w:r>
+      <w:proofErr w:type="spellStart"/>
+      <w:r>
+        <w:t>Andrade.</w:t>
       </w:r>
       <w:r>
         <w:rPr>
           <w:b/>
           <w:bCs/>
         </w:rPr>
-        <w:t>Fundamentos de metodologiacientífica</w:t>
-      </w:r>
+        <w:t>Fundamentos</w:t>
+      </w:r>
+      <w:proofErr w:type="spellEnd"/>
+      <w:r>
+        <w:rPr>
+          <w:b/>
+          <w:bCs/>
+        </w:rPr>
+        <w:t xml:space="preserve"> de </w:t>
+      </w:r>
+      <w:proofErr w:type="spellStart"/>
+      <w:r>
+        <w:rPr>
+          <w:b/>
+          <w:bCs/>
+        </w:rPr>
+        <w:t>metodologiacientífica</w:t>
+      </w:r>
+      <w:proofErr w:type="spellEnd"/>
       <w:r>
         <w:rPr>
           <w:bCs/>
@@ -13315,7 +14014,7 @@
       <w:pPr>
         <w:pStyle w:val="Ttulo1"/>
       </w:pPr>
-      <w:bookmarkStart w:id="157" w:name="_Toc383040211"/>
+      <w:bookmarkStart w:id="168" w:name="_Toc383212522"/>
       <w:r>
         <w:lastRenderedPageBreak/>
         <w:t>Anexo</w:t>
@@ -13323,7 +14022,7 @@
       <w:r>
         <w:t xml:space="preserve"> A</w:t>
       </w:r>
-      <w:bookmarkEnd w:id="157"/>
+      <w:bookmarkEnd w:id="168"/>
     </w:p>
     <w:p/>
     <w:p/>
@@ -13345,7 +14044,7 @@
 
 <file path=word/comments.xml><?xml version="1.0" encoding="utf-8"?>
 <w:comments xmlns:wpc="http://schemas.microsoft.com/office/word/2010/wordprocessingCanvas" xmlns:mc="http://schemas.openxmlformats.org/markup-compatibility/2006" xmlns:o="urn:schemas-microsoft-com:office:office" xmlns:r="http://schemas.openxmlformats.org/officeDocument/2006/relationships" xmlns:m="http://schemas.openxmlformats.org/officeDocument/2006/math" xmlns:v="urn:schemas-microsoft-com:vml" xmlns:wp14="http://schemas.microsoft.com/office/word/2010/wordprocessingDrawing" xmlns:wp="http://schemas.openxmlformats.org/drawingml/2006/wordprocessingDrawing" xmlns:w10="urn:schemas-microsoft-com:office:word" xmlns:w="http://schemas.openxmlformats.org/wordprocessingml/2006/main" xmlns:w14="http://schemas.microsoft.com/office/word/2010/wordml" xmlns:w15="http://schemas.microsoft.com/office/word/2012/wordml" xmlns:wpg="http://schemas.microsoft.com/office/word/2010/wordprocessingGroup" xmlns:wpi="http://schemas.microsoft.com/office/word/2010/wordprocessingInk" xmlns:wne="http://schemas.microsoft.com/office/word/2006/wordml" xmlns:wps="http://schemas.microsoft.com/office/word/2010/wordprocessingShape" mc:Ignorable="w14 w15 wp14">
-  <w:comment w:id="18" w:author="Helio" w:date="2014-02-24T19:04:00Z" w:initials="ha">
+  <w:comment w:id="17" w:author="Helio" w:date="2014-02-24T19:04:00Z" w:initials="ha">
     <w:p>
       <w:pPr>
         <w:pStyle w:val="Textodecomentrio"/>
@@ -13357,11 +14056,19 @@
         <w:annotationRef/>
       </w:r>
       <w:r>
-        <w:t>Que tipo de apovação?</w:t>
+        <w:t xml:space="preserve">Que tipo de </w:t>
+      </w:r>
+      <w:proofErr w:type="spellStart"/>
+      <w:r>
+        <w:t>apovação</w:t>
+      </w:r>
+      <w:proofErr w:type="spellEnd"/>
+      <w:r>
+        <w:t>?</w:t>
       </w:r>
     </w:p>
   </w:comment>
-  <w:comment w:id="51" w:author="Helio" w:date="2014-03-08T21:51:00Z" w:initials="ha">
+  <w:comment w:id="50" w:author="Helio" w:date="2014-03-08T21:51:00Z" w:initials="ha">
     <w:p>
       <w:pPr>
         <w:pStyle w:val="Textodecomentrio"/>
@@ -13373,7 +14080,31 @@
         <w:annotationRef/>
       </w:r>
       <w:r>
-        <w:t>Reveja as sugestões presentes no documento orginal. Voce deve pesquisar seus concorncorrentes&gt;</w:t>
+        <w:t xml:space="preserve">Reveja as sugestões presentes no documento </w:t>
+      </w:r>
+      <w:proofErr w:type="spellStart"/>
+      <w:r>
+        <w:t>orginal</w:t>
+      </w:r>
+      <w:proofErr w:type="spellEnd"/>
+      <w:r>
+        <w:t xml:space="preserve">. </w:t>
+      </w:r>
+      <w:proofErr w:type="spellStart"/>
+      <w:r>
+        <w:t>Voce</w:t>
+      </w:r>
+      <w:proofErr w:type="spellEnd"/>
+      <w:r>
+        <w:t xml:space="preserve"> deve pesquisar seus </w:t>
+      </w:r>
+      <w:proofErr w:type="spellStart"/>
+      <w:r>
+        <w:t>concorncorrentes</w:t>
+      </w:r>
+      <w:proofErr w:type="spellEnd"/>
+      <w:r>
+        <w:t>&gt;</w:t>
       </w:r>
     </w:p>
     <w:p>
@@ -13385,6 +14116,7 @@
       <w:pPr>
         <w:pStyle w:val="Textodecomentrio"/>
       </w:pPr>
+      <w:proofErr w:type="gramStart"/>
       <w:r>
         <w:t>“”</w:t>
       </w:r>
@@ -13392,17 +14124,24 @@
         <w:rPr>
           <w:color w:val="0000FF"/>
         </w:rPr>
-        <w:t>Identifique as alternativas que o envolvido considera disponíveis. Entre elas podem estar incluídas a compra de um produto do concorrente, a criação de uma solução local ou a simples manutenção do status quo. Liste todas as opções conhecidas que a concorrência oferece ou que podem se tornar disponíveis. Inclua os principais pontos fortes e pontos fracos de cada concorrente segundo o ponto de vista do envolvido ou do usuário final.]</w:t>
-      </w:r>
+        <w:t>Identifique</w:t>
+      </w:r>
+      <w:proofErr w:type="gramEnd"/>
       <w:r>
         <w:rPr>
           <w:color w:val="0000FF"/>
         </w:rPr>
+        <w:t xml:space="preserve"> as alternativas que o envolvido considera disponíveis. Entre elas podem estar incluídas a compra de um produto do concorrente, a criação de uma solução local ou a simples manutenção do status quo. Liste todas as opções conhecidas que a concorrência oferece ou que podem se tornar disponíveis. Inclua os principais pontos fortes e pontos fracos de cada concorrente segundo o ponto de vista do envolvido ou do usuário final.]</w:t>
+      </w:r>
+      <w:r>
+        <w:rPr>
+          <w:color w:val="0000FF"/>
+        </w:rPr>
         <w:t>”</w:t>
       </w:r>
     </w:p>
   </w:comment>
-  <w:comment w:id="99" w:author="Helio" w:date="2014-03-16T11:12:00Z" w:initials="ha">
+  <w:comment w:id="98" w:author="Helio" w:date="2014-03-16T11:12:00Z" w:initials="ha">
     <w:p>
       <w:pPr>
         <w:pStyle w:val="Textodecomentrio"/>
@@ -13427,8 +14166,13 @@
         <w:pStyle w:val="Textodecomentrio"/>
       </w:pPr>
       <w:r>
-        <w:t>Qual a diferença entre dados paciente e prontuário do paciente ?</w:t>
-      </w:r>
+        <w:t xml:space="preserve">Qual a diferença entre dados paciente e prontuário do </w:t>
+      </w:r>
+      <w:proofErr w:type="gramStart"/>
+      <w:r>
+        <w:t>paciente ?</w:t>
+      </w:r>
+      <w:proofErr w:type="gramEnd"/>
     </w:p>
     <w:p>
       <w:pPr>
@@ -13550,7 +14294,15 @@
         <w:pStyle w:val="Textodecomentrio"/>
       </w:pPr>
       <w:r>
-        <w:t>-Agendar consultas on-line ( se não for implementar deve ser removido de todo o texto)</w:t>
+        <w:t xml:space="preserve">-Agendar consultas on-line </w:t>
+      </w:r>
+      <w:proofErr w:type="gramStart"/>
+      <w:r>
+        <w:t>( se</w:t>
+      </w:r>
+      <w:proofErr w:type="gramEnd"/>
+      <w:r>
+        <w:t xml:space="preserve"> não for implementar deve ser removido de todo o texto)</w:t>
       </w:r>
     </w:p>
     <w:p>
@@ -13635,7 +14387,7 @@
       <w:rPr>
         <w:noProof/>
       </w:rPr>
-      <w:t>10</w:t>
+      <w:t>18</w:t>
     </w:r>
     <w:r>
       <w:rPr>
@@ -15793,7 +16545,7 @@
       <w:lvlText w:val="%1.%2"/>
       <w:lvlJc w:val="left"/>
       <w:pPr>
-        <w:ind w:left="576" w:hanging="576"/>
+        <w:ind w:left="718" w:hanging="576"/>
       </w:pPr>
       <w:rPr>
         <w:rFonts w:ascii="Times New Roman" w:hAnsi="Times New Roman" w:cs="Times New Roman"/>
@@ -18225,7 +18977,7 @@
 </file>
 
 <file path=customXml/itemProps1.xml><?xml version="1.0" encoding="utf-8"?>
-<ds:datastoreItem xmlns:ds="http://schemas.openxmlformats.org/officeDocument/2006/customXml" ds:itemID="{5E580B7B-D39E-4FE6-A522-8333717C2B7A}">
+<ds:datastoreItem xmlns:ds="http://schemas.openxmlformats.org/officeDocument/2006/customXml" ds:itemID="{B5B2A8DE-8532-4653-B2BE-2D779A8F122A}">
   <ds:schemaRefs>
     <ds:schemaRef ds:uri="http://schemas.openxmlformats.org/officeDocument/2006/bibliography"/>
   </ds:schemaRefs>

</xml_diff>

<commit_message>
- Inserir identificação em todas as tabelas de descrição do caso de uso - A descrição dos casos de uso omite detalhes - Varios casos de uso não possuem fluxos alternativos - descrição suscinta e incompleta dos casos de suo
</commit_message>
<xml_diff>
--- a/documentacao/G4_Documentacao1sem2014.docx
+++ b/documentacao/G4_Documentacao1sem2014.docx
@@ -1,6 +1,6 @@
 
 <file path=word/document.xml><?xml version="1.0" encoding="utf-8"?>
-<w:document xmlns:wpc="http://schemas.microsoft.com/office/word/2010/wordprocessingCanvas" xmlns:mc="http://schemas.openxmlformats.org/markup-compatibility/2006" xmlns:o="urn:schemas-microsoft-com:office:office" xmlns:r="http://schemas.openxmlformats.org/officeDocument/2006/relationships" xmlns:m="http://schemas.openxmlformats.org/officeDocument/2006/math" xmlns:v="urn:schemas-microsoft-com:vml" xmlns:wp14="http://schemas.microsoft.com/office/word/2010/wordprocessingDrawing" xmlns:wp="http://schemas.openxmlformats.org/drawingml/2006/wordprocessingDrawing" xmlns:w10="urn:schemas-microsoft-com:office:word" xmlns:w="http://schemas.openxmlformats.org/wordprocessingml/2006/main" xmlns:w14="http://schemas.microsoft.com/office/word/2010/wordml" xmlns:w15="http://schemas.microsoft.com/office/word/2012/wordml" xmlns:wpg="http://schemas.microsoft.com/office/word/2010/wordprocessingGroup" xmlns:wpi="http://schemas.microsoft.com/office/word/2010/wordprocessingInk" xmlns:wne="http://schemas.microsoft.com/office/word/2006/wordml" xmlns:wps="http://schemas.microsoft.com/office/word/2010/wordprocessingShape" mc:Ignorable="w14 w15 wp14">
+<w:document xmlns:ve="http://schemas.openxmlformats.org/markup-compatibility/2006" xmlns:o="urn:schemas-microsoft-com:office:office" xmlns:r="http://schemas.openxmlformats.org/officeDocument/2006/relationships" xmlns:m="http://schemas.openxmlformats.org/officeDocument/2006/math" xmlns:v="urn:schemas-microsoft-com:vml" xmlns:wp="http://schemas.openxmlformats.org/drawingml/2006/wordprocessingDrawing" xmlns:w10="urn:schemas-microsoft-com:office:word" xmlns:w="http://schemas.openxmlformats.org/wordprocessingml/2006/main" xmlns:wne="http://schemas.microsoft.com/office/word/2006/wordml">
   <w:body>
     <w:p>
       <w:pPr>
@@ -10,7 +10,7 @@
         <w:rPr>
           <w:noProof/>
         </w:rPr>
-        <w:pict w14:anchorId="05331D1D">
+        <w:pict>
           <v:line id="_x0000_s1026" style="position:absolute;left:0;text-align:left;z-index:251656704" from="234pt,-36pt" to="234pt,-28.8pt" o:allowincell="f" strokecolor="white">
             <v:stroke startarrow="block" endarrow="block"/>
           </v:line>
@@ -153,15 +153,14 @@
           <w:sz w:val="28"/>
           <w:szCs w:val="28"/>
         </w:rPr>
-        <w:t xml:space="preserve">TÍTULO DO TRABALHO: SUBTÍTULO SE </w:t>
-      </w:r>
-      <w:proofErr w:type="gramStart"/>
+        <w:t>TÍTULO DO TRABALHO: SUBTÍTULO SE HOUVER</w:t>
+      </w:r>
       <w:r>
         <w:rPr>
           <w:sz w:val="28"/>
           <w:szCs w:val="28"/>
         </w:rPr>
-        <w:t>HOUVER</w:t>
+        <w:br/>
       </w:r>
       <w:r>
         <w:rPr>
@@ -177,13 +176,7 @@
         </w:rPr>
         <w:br/>
       </w:r>
-      <w:r>
-        <w:rPr>
-          <w:sz w:val="28"/>
-          <w:szCs w:val="28"/>
-        </w:rPr>
-        <w:br/>
-      </w:r>
+      <w:proofErr w:type="gramStart"/>
       <w:r>
         <w:rPr>
           <w:color w:val="548DD4" w:themeColor="text2" w:themeTint="99"/>
@@ -199,25 +192,7 @@
           <w:sz w:val="20"/>
           <w:szCs w:val="20"/>
         </w:rPr>
-        <w:t xml:space="preserve">O </w:t>
-      </w:r>
-      <w:proofErr w:type="spellStart"/>
-      <w:r>
-        <w:rPr>
-          <w:color w:val="548DD4" w:themeColor="text2" w:themeTint="99"/>
-          <w:sz w:val="20"/>
-          <w:szCs w:val="20"/>
-        </w:rPr>
-        <w:t>titulo</w:t>
-      </w:r>
-      <w:proofErr w:type="spellEnd"/>
-      <w:r>
-        <w:rPr>
-          <w:color w:val="548DD4" w:themeColor="text2" w:themeTint="99"/>
-          <w:sz w:val="20"/>
-          <w:szCs w:val="20"/>
-        </w:rPr>
-        <w:t xml:space="preserve"> deve refletir a essência de seu projeto e não o nome do produto. </w:t>
+        <w:t xml:space="preserve">O titulo deve refletir a essência de seu projeto e não o nome do produto. </w:t>
       </w:r>
       <w:r>
         <w:rPr>
@@ -488,7 +463,6 @@
         <w:rPr>
           <w:color w:val="000000"/>
         </w:rPr>
-        <w:lastRenderedPageBreak/>
         <w:t>Danilo MISSIO</w:t>
       </w:r>
       <w:r>
@@ -723,7 +697,6 @@
         <w:rPr>
           <w:bCs/>
         </w:rPr>
-        <w:lastRenderedPageBreak/>
         <w:t>Aqui você faz dedicatória àqueles (as) que julgar merecedores (as).</w:t>
       </w:r>
     </w:p>
@@ -824,7 +797,6 @@
         <w:rPr>
           <w:bCs/>
         </w:rPr>
-        <w:lastRenderedPageBreak/>
         <w:t>“Este espaço serve para você citar um pensamento de algum autor</w:t>
       </w:r>
       <w:bookmarkEnd w:id="0"/>
@@ -886,7 +858,6 @@
         <w:ind w:firstLine="0"/>
       </w:pPr>
       <w:r>
-        <w:lastRenderedPageBreak/>
         <w:t>RESUMO</w:t>
       </w:r>
     </w:p>
@@ -939,12 +910,9 @@
         <w:t xml:space="preserve">Palavras-chave: </w:t>
       </w:r>
       <w:r>
-        <w:t xml:space="preserve">São palavras representativas do conteúdo do trabalho, separadas entre si por ponto e </w:t>
+        <w:t>São palavras representativas do conteúdo do trabalho, separadas entre si por ponto e vírgula.</w:t>
       </w:r>
       <w:proofErr w:type="spellStart"/>
-      <w:r>
-        <w:t>vírgula.</w:t>
-      </w:r>
       <w:r>
         <w:t>Minimo</w:t>
       </w:r>
@@ -1008,7 +976,6 @@
           <w:bCs/>
           <w:lang w:val="en-US"/>
         </w:rPr>
-        <w:lastRenderedPageBreak/>
         <w:t>ABSTRACT</w:t>
       </w:r>
     </w:p>
@@ -1037,21 +1004,7 @@
         <w:rPr>
           <w:lang w:val="en-US"/>
         </w:rPr>
-        <w:t xml:space="preserve">It consists of the presentation of the excellent points of a text. The summary must give a fast and clear vision of the work; one consists in a sequence of concise and objective phrases and not of a simple enumeration of topics. It presents the reached objectives of the study, problem, methodology, results and conclusion. It </w:t>
-      </w:r>
-      <w:proofErr w:type="gramStart"/>
-      <w:r>
-        <w:rPr>
-          <w:lang w:val="en-US"/>
-        </w:rPr>
-        <w:t>must be typed</w:t>
-      </w:r>
-      <w:proofErr w:type="gramEnd"/>
-      <w:r>
-        <w:rPr>
-          <w:lang w:val="en-US"/>
-        </w:rPr>
-        <w:t xml:space="preserve"> in simple space and without paragraphs, not exceeding the 500 words.</w:t>
+        <w:t>It consists of the presentation of the excellent points of a text. The summary must give a fast and clear vision of the work; one consists in a sequence of concise and objective phrases and not of a simple enumeration of topics. It presents the reached objectives of the study, problem, methodology, results and conclusion. It must be typed in simple space and without paragraphs, not exceeding the 500 words.</w:t>
       </w:r>
     </w:p>
     <w:p>
@@ -1159,7 +1112,6 @@
           <w:bCs/>
           <w:lang w:val="en-US"/>
         </w:rPr>
-        <w:lastRenderedPageBreak/>
         <w:t>LISTA DE ILUSTRAÇÕES</w:t>
       </w:r>
     </w:p>
@@ -2005,7 +1957,6 @@
           <w:bCs/>
           <w:color w:val="000000"/>
         </w:rPr>
-        <w:lastRenderedPageBreak/>
         <w:t>LISTA DE TABELAS</w:t>
       </w:r>
       <w:bookmarkEnd w:id="2"/>
@@ -2064,9 +2015,9 @@
         </w:rPr>
         <w:fldChar w:fldCharType="separate"/>
       </w:r>
-      <w:bookmarkStart w:id="4" w:name="OLE_LINK7"/>
+      <w:bookmarkStart w:id="4" w:name="OLE_LINK9"/>
       <w:bookmarkStart w:id="5" w:name="OLE_LINK8"/>
-      <w:bookmarkStart w:id="6" w:name="OLE_LINK9"/>
+      <w:bookmarkStart w:id="6" w:name="OLE_LINK7"/>
       <w:r>
         <w:rPr>
           <w:noProof/>
@@ -2303,7 +2254,6 @@
           <w:b/>
           <w:bCs/>
         </w:rPr>
-        <w:lastRenderedPageBreak/>
         <w:t xml:space="preserve">LISTA DE </w:t>
       </w:r>
       <w:bookmarkEnd w:id="9"/>
@@ -2321,7 +2271,7 @@
       <w:tblPr>
         <w:tblW w:w="0" w:type="auto"/>
         <w:tblInd w:w="-106" w:type="dxa"/>
-        <w:tblLook w:val="0000" w:firstRow="0" w:lastRow="0" w:firstColumn="0" w:lastColumn="0" w:noHBand="0" w:noVBand="0"/>
+        <w:tblLook w:val="0000"/>
       </w:tblPr>
       <w:tblGrid>
         <w:gridCol w:w="1809"/>
@@ -2657,7 +2607,6 @@
           <w:sz w:val="24"/>
           <w:szCs w:val="24"/>
         </w:rPr>
-        <w:lastRenderedPageBreak/>
         <w:t>SUMÁRIO</w:t>
       </w:r>
     </w:p>
@@ -6079,7 +6028,6 @@
       <w:bookmarkStart w:id="13" w:name="_Toc269327223"/>
       <w:bookmarkStart w:id="14" w:name="_Toc383212487"/>
       <w:r>
-        <w:lastRenderedPageBreak/>
         <w:t>I</w:t>
       </w:r>
       <w:bookmarkEnd w:id="10"/>
@@ -6404,7 +6352,6 @@
       </w:pPr>
       <w:bookmarkStart w:id="22" w:name="_Toc383212492"/>
       <w:r>
-        <w:lastRenderedPageBreak/>
         <w:t>Visão do Sistema</w:t>
       </w:r>
       <w:bookmarkEnd w:id="22"/>
@@ -6420,8 +6367,8 @@
       <w:bookmarkStart w:id="24" w:name="_Toc452813581"/>
       <w:bookmarkStart w:id="25" w:name="_Toc447960005"/>
       <w:bookmarkStart w:id="26" w:name="_Toc18208268"/>
-      <w:bookmarkStart w:id="27" w:name="_Toc436203381"/>
-      <w:bookmarkStart w:id="28" w:name="_Toc383212493"/>
+      <w:bookmarkStart w:id="27" w:name="_Toc383212493"/>
+      <w:bookmarkStart w:id="28" w:name="_Toc436203381"/>
       <w:r>
         <w:rPr>
           <w:lang w:val="fr-FR"/>
@@ -6432,7 +6379,7 @@
       <w:bookmarkEnd w:id="24"/>
       <w:bookmarkEnd w:id="25"/>
       <w:bookmarkEnd w:id="26"/>
-      <w:bookmarkEnd w:id="28"/>
+      <w:bookmarkEnd w:id="27"/>
     </w:p>
     <w:p>
       <w:pPr>
@@ -6472,7 +6419,7 @@
           <w:left w:w="70" w:type="dxa"/>
           <w:right w:w="70" w:type="dxa"/>
         </w:tblCellMar>
-        <w:tblLook w:val="0000" w:firstRow="0" w:lastRow="0" w:firstColumn="0" w:lastColumn="0" w:noHBand="0" w:noVBand="0"/>
+        <w:tblLook w:val="0000"/>
       </w:tblPr>
       <w:tblGrid>
         <w:gridCol w:w="2506"/>
@@ -7248,7 +7195,6 @@
         <w:rPr>
           <w:lang w:val="fr-FR"/>
         </w:rPr>
-        <w:lastRenderedPageBreak/>
         <w:t>Resumo dos Usuários</w:t>
       </w:r>
       <w:bookmarkEnd w:id="33"/>
@@ -7269,7 +7215,7 @@
           <w:insideV w:val="single" w:sz="6" w:space="0" w:color="000000"/>
         </w:tblBorders>
         <w:tblLayout w:type="fixed"/>
-        <w:tblLook w:val="0000" w:firstRow="0" w:lastRow="0" w:firstColumn="0" w:lastColumn="0" w:noHBand="0" w:noVBand="0"/>
+        <w:tblLook w:val="0000"/>
       </w:tblPr>
       <w:tblGrid>
         <w:gridCol w:w="1718"/>
@@ -7799,33 +7745,7 @@
                 <w:szCs w:val="20"/>
                 <w:lang w:eastAsia="en-US"/>
               </w:rPr>
-              <w:t xml:space="preserve">- Tirar </w:t>
-            </w:r>
-            <w:proofErr w:type="spellStart"/>
-            <w:r>
-              <w:rPr>
-                <w:i/>
-                <w:iCs/>
-                <w:snapToGrid w:val="0"/>
-                <w:color w:val="000000" w:themeColor="text1"/>
-                <w:sz w:val="20"/>
-                <w:szCs w:val="20"/>
-                <w:lang w:eastAsia="en-US"/>
-              </w:rPr>
-              <w:t>duvidas</w:t>
-            </w:r>
-            <w:proofErr w:type="spellEnd"/>
-            <w:r>
-              <w:rPr>
-                <w:i/>
-                <w:iCs/>
-                <w:snapToGrid w:val="0"/>
-                <w:color w:val="000000" w:themeColor="text1"/>
-                <w:sz w:val="20"/>
-                <w:szCs w:val="20"/>
-                <w:lang w:eastAsia="en-US"/>
-              </w:rPr>
-              <w:t xml:space="preserve"> em uma área do website</w:t>
+              <w:t>- Tirar duvidas em uma área do website</w:t>
             </w:r>
           </w:p>
         </w:tc>
@@ -7911,7 +7831,6 @@
       <w:bookmarkStart w:id="48" w:name="_Toc18208273"/>
       <w:bookmarkStart w:id="49" w:name="_Toc383212497"/>
       <w:r>
-        <w:lastRenderedPageBreak/>
         <w:t xml:space="preserve">Alternativas e </w:t>
       </w:r>
       <w:commentRangeStart w:id="50"/>
@@ -7994,7 +7913,7 @@
       <w:bookmarkStart w:id="53" w:name="_Toc436203387"/>
       <w:bookmarkStart w:id="54" w:name="_Toc18208274"/>
       <w:bookmarkStart w:id="55" w:name="_Toc383212498"/>
-      <w:bookmarkEnd w:id="27"/>
+      <w:bookmarkEnd w:id="28"/>
       <w:r>
         <w:t xml:space="preserve">Visão </w:t>
       </w:r>
@@ -8185,7 +8104,6 @@
       <w:bookmarkStart w:id="89" w:name="_Toc18208277"/>
       <w:bookmarkStart w:id="90" w:name="_Toc383212501"/>
       <w:r>
-        <w:lastRenderedPageBreak/>
         <w:t>Requisitos</w:t>
       </w:r>
       <w:r>
@@ -8255,7 +8173,7 @@
           <w:insideH w:val="single" w:sz="4" w:space="0" w:color="auto"/>
           <w:insideV w:val="single" w:sz="4" w:space="0" w:color="auto"/>
         </w:tblBorders>
-        <w:tblLook w:val="01E0" w:firstRow="1" w:lastRow="1" w:firstColumn="1" w:lastColumn="1" w:noHBand="0" w:noVBand="0"/>
+        <w:tblLook w:val="01E0"/>
       </w:tblPr>
       <w:tblGrid>
         <w:gridCol w:w="976"/>
@@ -8912,11 +8830,7 @@
         </w:numPr>
       </w:pPr>
       <w:r>
-        <w:t xml:space="preserve">Todo o acesso tanto ao sistema interno do laboratório quanto ao acesso ao site, deve ser controlado através de autenticação de usuário e senha - no </w:t>
-      </w:r>
-      <w:r>
-        <w:lastRenderedPageBreak/>
-        <w:t>caso do sistema interno, o acesso ao mesmo está atrelado à um nível hierárquico de acesso às diversas funções.</w:t>
+        <w:t>Todo o acesso tanto ao sistema interno do laboratório quanto ao acesso ao site, deve ser controlado através de autenticação de usuário e senha - no caso do sistema interno, o acesso ao mesmo está atrelado à um nível hierárquico de acesso às diversas funções.</w:t>
       </w:r>
     </w:p>
     <w:p>
@@ -8990,7 +8904,6 @@
       </w:pPr>
       <w:bookmarkStart w:id="96" w:name="_Toc383212503"/>
       <w:r>
-        <w:lastRenderedPageBreak/>
         <w:t>Análise dos</w:t>
       </w:r>
       <w:r>
@@ -9032,7 +8945,7 @@
           <w:noProof/>
         </w:rPr>
         <w:drawing>
-          <wp:inline distT="0" distB="0" distL="0" distR="0" wp14:anchorId="5C6DEB3A" wp14:editId="785441AC">
+          <wp:inline distT="0" distB="0" distL="0" distR="0">
             <wp:extent cx="5936615" cy="5697855"/>
             <wp:effectExtent l="0" t="0" r="0" b="0"/>
             <wp:docPr id="1" name="Imagem 1" descr="C:\Users\Kami\Desktop\TCM-DiagramaCasodeUso.jpg"/>
@@ -9049,10 +8962,10 @@
                     </pic:cNvPicPr>
                   </pic:nvPicPr>
                   <pic:blipFill>
-                    <a:blip r:embed="rId14">
+                    <a:blip r:embed="rId13">
                       <a:extLst>
                         <a:ext uri="{28A0092B-C50C-407E-A947-70E740481C1C}">
-                          <a14:useLocalDpi xmlns:a14="http://schemas.microsoft.com/office/drawing/2010/main" val="0"/>
+                          <a14:useLocalDpi xmlns:a14="http://schemas.microsoft.com/office/drawing/2010/main" xmlns:wps="http://schemas.microsoft.com/office/word/2010/wordprocessingShape" xmlns:wpi="http://schemas.microsoft.com/office/word/2010/wordprocessingInk" xmlns:wpg="http://schemas.microsoft.com/office/word/2010/wordprocessingGroup" xmlns:w15="http://schemas.microsoft.com/office/word/2012/wordml" xmlns:w14="http://schemas.microsoft.com/office/word/2010/wordml" xmlns:w="http://schemas.openxmlformats.org/wordprocessingml/2006/main" xmlns:w10="urn:schemas-microsoft-com:office:word" xmlns:wp14="http://schemas.microsoft.com/office/word/2010/wordprocessingDrawing" xmlns:v="urn:schemas-microsoft-com:vml" xmlns:o="urn:schemas-microsoft-com:office:office" xmlns:mc="http://schemas.openxmlformats.org/markup-compatibility/2006" xmlns:wpc="http://schemas.microsoft.com/office/word/2010/wordprocessingCanvas" xmlns="" val="0"/>
                         </a:ext>
                       </a:extLst>
                     </a:blip>
@@ -9111,7 +9024,6 @@
         <w:pStyle w:val="Ttulo2"/>
       </w:pPr>
       <w:r>
-        <w:lastRenderedPageBreak/>
         <w:t xml:space="preserve"> </w:t>
       </w:r>
       <w:bookmarkStart w:id="99" w:name="_Toc383212505"/>
@@ -9145,7 +9057,7 @@
           <w:insideH w:val="single" w:sz="4" w:space="0" w:color="000000"/>
           <w:insideV w:val="single" w:sz="4" w:space="0" w:color="000000"/>
         </w:tblBorders>
-        <w:tblLook w:val="04A0" w:firstRow="1" w:lastRow="0" w:firstColumn="1" w:lastColumn="0" w:noHBand="0" w:noVBand="1"/>
+        <w:tblLook w:val="04A0"/>
       </w:tblPr>
       <w:tblGrid>
         <w:gridCol w:w="4747"/>
@@ -9196,15 +9108,7 @@
               <w:t>Verificar resultado de exames online</w:t>
             </w:r>
             <w:r>
-              <w:t xml:space="preserve"> e tirar </w:t>
-            </w:r>
-            <w:proofErr w:type="spellStart"/>
-            <w:r>
-              <w:t>duvida</w:t>
-            </w:r>
-            <w:proofErr w:type="spellEnd"/>
-            <w:r>
-              <w:t xml:space="preserve"> numa área do website</w:t>
+              <w:t xml:space="preserve"> e tirar duvida numa área do website</w:t>
             </w:r>
           </w:p>
         </w:tc>
@@ -9290,12 +9194,26 @@
         <w:t xml:space="preserve">Descrição dos </w:t>
       </w:r>
       <w:r>
-        <w:t>Casos de U</w:t>
+        <w:t xml:space="preserve">Casos de </w:t>
+      </w:r>
+      <w:commentRangeStart w:id="106"/>
+      <w:r>
+        <w:t>U</w:t>
       </w:r>
       <w:r>
         <w:t>so</w:t>
       </w:r>
       <w:bookmarkEnd w:id="105"/>
+      <w:commentRangeEnd w:id="106"/>
+      <w:r>
+        <w:rPr>
+          <w:rStyle w:val="Refdecomentrio"/>
+          <w:rFonts w:cs="Times New Roman"/>
+          <w:b w:val="0"/>
+          <w:bCs w:val="0"/>
+        </w:rPr>
+        <w:commentReference w:id="106"/>
+      </w:r>
     </w:p>
     <w:p>
       <w:pPr>
@@ -9328,7 +9246,7 @@
           <w:insideH w:val="single" w:sz="4" w:space="0" w:color="auto"/>
           <w:insideV w:val="single" w:sz="4" w:space="0" w:color="auto"/>
         </w:tblBorders>
-        <w:tblLook w:val="0000" w:firstRow="0" w:lastRow="0" w:firstColumn="0" w:lastColumn="0" w:noHBand="0" w:noVBand="0"/>
+        <w:tblLook w:val="0000"/>
       </w:tblPr>
       <w:tblGrid>
         <w:gridCol w:w="2658"/>
@@ -9347,8 +9265,8 @@
                 <w:bCs/>
               </w:rPr>
             </w:pPr>
-            <w:bookmarkStart w:id="106" w:name="OLE_LINK12"/>
-            <w:bookmarkStart w:id="107" w:name="OLE_LINK26"/>
+            <w:bookmarkStart w:id="107" w:name="OLE_LINK12"/>
+            <w:bookmarkStart w:id="108" w:name="OLE_LINK26"/>
             <w:r>
               <w:rPr>
                 <w:b/>
@@ -9538,13 +9456,13 @@
             <w:r>
               <w:t xml:space="preserve"> </w:t>
             </w:r>
-            <w:bookmarkStart w:id="108" w:name="OLE_LINK14"/>
-            <w:bookmarkStart w:id="109" w:name="OLE_LINK15"/>
+            <w:bookmarkStart w:id="109" w:name="OLE_LINK14"/>
+            <w:bookmarkStart w:id="110" w:name="OLE_LINK15"/>
             <w:r>
               <w:t>FP01</w:t>
             </w:r>
-            <w:bookmarkEnd w:id="108"/>
             <w:bookmarkEnd w:id="109"/>
+            <w:bookmarkEnd w:id="110"/>
             <w:r>
               <w:t xml:space="preserve"> – Este caso de uso se inicia quando o ator paciente insere o código de identificação no website.</w:t>
             </w:r>
@@ -9571,7 +9489,21 @@
               <w:t>FP03</w:t>
             </w:r>
             <w:r>
-              <w:t xml:space="preserve"> – Cliente visualiza exame diretamente na tela podendo imprimir ou retirar diretamente no consultório, dependendo do exame.</w:t>
+              <w:t xml:space="preserve"> – Cliente visualiza exame diretamente na tela podendo imprimir ou retirar diretamente no </w:t>
+            </w:r>
+            <w:commentRangeStart w:id="111"/>
+            <w:r>
+              <w:t>consultório</w:t>
+            </w:r>
+            <w:commentRangeEnd w:id="111"/>
+            <w:r>
+              <w:rPr>
+                <w:rStyle w:val="Refdecomentrio"/>
+              </w:rPr>
+              <w:commentReference w:id="111"/>
+            </w:r>
+            <w:r>
+              <w:t>, dependendo do exame.</w:t>
             </w:r>
           </w:p>
           <w:p>
@@ -9612,16 +9544,7 @@
           </w:p>
           <w:p>
             <w:r>
-              <w:lastRenderedPageBreak/>
-              <w:t xml:space="preserve">FA02.1 – Paciente recebe uma notificação na tela indicando que o exame ainda não </w:t>
-            </w:r>
-            <w:proofErr w:type="spellStart"/>
-            <w:r>
-              <w:t>esta</w:t>
-            </w:r>
-            <w:proofErr w:type="spellEnd"/>
-            <w:r>
-              <w:t xml:space="preserve"> pronto.</w:t>
+              <w:t>FA02.1 – Paciente recebe uma notificação na tela indicando que o exame ainda não esta pronto.</w:t>
             </w:r>
           </w:p>
           <w:p>
@@ -9642,8 +9565,8 @@
           </w:p>
         </w:tc>
       </w:tr>
-      <w:bookmarkEnd w:id="106"/>
       <w:bookmarkEnd w:id="107"/>
+      <w:bookmarkEnd w:id="108"/>
     </w:tbl>
     <w:p>
       <w:pPr>
@@ -9664,7 +9587,7 @@
           <w:insideH w:val="single" w:sz="4" w:space="0" w:color="auto"/>
           <w:insideV w:val="single" w:sz="4" w:space="0" w:color="auto"/>
         </w:tblBorders>
-        <w:tblLook w:val="0000" w:firstRow="0" w:lastRow="0" w:firstColumn="0" w:lastColumn="0" w:noHBand="0" w:noVBand="0"/>
+        <w:tblLook w:val="0000"/>
       </w:tblPr>
       <w:tblGrid>
         <w:gridCol w:w="2658"/>
@@ -9713,11 +9636,22 @@
             <w:r>
               <w:t xml:space="preserve">- </w:t>
             </w:r>
-            <w:bookmarkStart w:id="110" w:name="OLE_LINK13"/>
-            <w:r>
-              <w:t>Cadastrar pacientes no sistema</w:t>
-            </w:r>
-            <w:bookmarkEnd w:id="110"/>
+            <w:bookmarkStart w:id="112" w:name="OLE_LINK13"/>
+            <w:r>
+              <w:t xml:space="preserve">Cadastrar pacientes no </w:t>
+            </w:r>
+            <w:commentRangeStart w:id="113"/>
+            <w:r>
+              <w:t>sistema</w:t>
+            </w:r>
+            <w:bookmarkEnd w:id="112"/>
+            <w:commentRangeEnd w:id="113"/>
+            <w:r>
+              <w:rPr>
+                <w:rStyle w:val="Refdecomentrio"/>
+              </w:rPr>
+              <w:commentReference w:id="113"/>
+            </w:r>
           </w:p>
         </w:tc>
       </w:tr>
@@ -9875,8 +9809,8 @@
               </w:rPr>
               <w:t>Fluxo Principal</w:t>
             </w:r>
-            <w:bookmarkStart w:id="111" w:name="OLE_LINK16"/>
-            <w:bookmarkStart w:id="112" w:name="OLE_LINK17"/>
+            <w:bookmarkStart w:id="114" w:name="OLE_LINK16"/>
+            <w:bookmarkStart w:id="115" w:name="OLE_LINK17"/>
             <w:r>
               <w:t>:</w:t>
             </w:r>
@@ -9886,8 +9820,8 @@
             <w:r>
               <w:t xml:space="preserve">FP01 </w:t>
             </w:r>
-            <w:bookmarkEnd w:id="111"/>
-            <w:bookmarkEnd w:id="112"/>
+            <w:bookmarkEnd w:id="114"/>
+            <w:bookmarkEnd w:id="115"/>
             <w:r>
               <w:t>– Este caso de uso se inicia quando o ator gestor cadastra um paciente no sistema.</w:t>
             </w:r>
@@ -9941,7 +9875,7 @@
           <w:insideH w:val="single" w:sz="4" w:space="0" w:color="auto"/>
           <w:insideV w:val="single" w:sz="4" w:space="0" w:color="auto"/>
         </w:tblBorders>
-        <w:tblLook w:val="0000" w:firstRow="0" w:lastRow="0" w:firstColumn="0" w:lastColumn="0" w:noHBand="0" w:noVBand="0"/>
+        <w:tblLook w:val="0000"/>
       </w:tblPr>
       <w:tblGrid>
         <w:gridCol w:w="2658"/>
@@ -9990,11 +9924,11 @@
             <w:r>
               <w:t xml:space="preserve">- </w:t>
             </w:r>
-            <w:bookmarkStart w:id="113" w:name="OLE_LINK18"/>
+            <w:bookmarkStart w:id="116" w:name="OLE_LINK18"/>
             <w:r>
               <w:t>Gerar relatórios de fluxo de exames</w:t>
             </w:r>
-            <w:bookmarkEnd w:id="113"/>
+            <w:bookmarkEnd w:id="116"/>
           </w:p>
         </w:tc>
       </w:tr>
@@ -10161,13 +10095,13 @@
             <w:r>
               <w:t xml:space="preserve">FP02 – </w:t>
             </w:r>
-            <w:bookmarkStart w:id="114" w:name="OLE_LINK20"/>
-            <w:bookmarkStart w:id="115" w:name="OLE_LINK21"/>
+            <w:bookmarkStart w:id="117" w:name="OLE_LINK20"/>
+            <w:bookmarkStart w:id="118" w:name="OLE_LINK21"/>
             <w:r>
               <w:t>Gestor acessa área de relatório.</w:t>
             </w:r>
-            <w:bookmarkEnd w:id="114"/>
-            <w:bookmarkEnd w:id="115"/>
+            <w:bookmarkEnd w:id="117"/>
+            <w:bookmarkEnd w:id="118"/>
           </w:p>
           <w:p>
             <w:r>
@@ -10212,7 +10146,7 @@
           <w:insideH w:val="single" w:sz="4" w:space="0" w:color="auto"/>
           <w:insideV w:val="single" w:sz="4" w:space="0" w:color="auto"/>
         </w:tblBorders>
-        <w:tblLook w:val="0000" w:firstRow="0" w:lastRow="0" w:firstColumn="0" w:lastColumn="0" w:noHBand="0" w:noVBand="0"/>
+        <w:tblLook w:val="0000"/>
       </w:tblPr>
       <w:tblGrid>
         <w:gridCol w:w="2658"/>
@@ -10261,14 +10195,14 @@
             <w:r>
               <w:t xml:space="preserve">- </w:t>
             </w:r>
-            <w:bookmarkStart w:id="116" w:name="OLE_LINK19"/>
+            <w:bookmarkStart w:id="119" w:name="OLE_LINK19"/>
             <w:r>
               <w:t>Gerar</w:t>
             </w:r>
             <w:r>
               <w:t xml:space="preserve"> prontuário digital do paciente</w:t>
             </w:r>
-            <w:bookmarkEnd w:id="116"/>
+            <w:bookmarkEnd w:id="119"/>
           </w:p>
         </w:tc>
       </w:tr>
@@ -10389,7 +10323,6 @@
                 <w:b/>
                 <w:bCs/>
               </w:rPr>
-              <w:lastRenderedPageBreak/>
               <w:t>Pós-condição</w:t>
             </w:r>
           </w:p>
@@ -10438,13 +10371,13 @@
             <w:r>
               <w:t xml:space="preserve">FP01 </w:t>
             </w:r>
-            <w:bookmarkStart w:id="117" w:name="OLE_LINK22"/>
-            <w:bookmarkStart w:id="118" w:name="OLE_LINK23"/>
+            <w:bookmarkStart w:id="120" w:name="OLE_LINK22"/>
+            <w:bookmarkStart w:id="121" w:name="OLE_LINK23"/>
             <w:r>
               <w:t>–</w:t>
             </w:r>
-            <w:bookmarkEnd w:id="117"/>
-            <w:bookmarkEnd w:id="118"/>
+            <w:bookmarkEnd w:id="120"/>
+            <w:bookmarkEnd w:id="121"/>
             <w:r>
               <w:t xml:space="preserve"> Este caso de uso se inicia quando o ator gestor deseja gerar um prontuário digital do paciente.</w:t>
             </w:r>
@@ -10463,13 +10396,13 @@
             <w:r>
               <w:t xml:space="preserve">FP04 – </w:t>
             </w:r>
-            <w:bookmarkStart w:id="119" w:name="OLE_LINK24"/>
-            <w:bookmarkStart w:id="120" w:name="OLE_LINK25"/>
+            <w:bookmarkStart w:id="122" w:name="OLE_LINK24"/>
+            <w:bookmarkStart w:id="123" w:name="OLE_LINK25"/>
             <w:r>
               <w:t xml:space="preserve">Sistema busca informações </w:t>
             </w:r>
-            <w:bookmarkEnd w:id="119"/>
-            <w:bookmarkEnd w:id="120"/>
+            <w:bookmarkEnd w:id="122"/>
+            <w:bookmarkEnd w:id="123"/>
             <w:r>
               <w:t>sobre paciente e gera p</w:t>
             </w:r>
@@ -10504,7 +10437,7 @@
           <w:insideH w:val="single" w:sz="4" w:space="0" w:color="auto"/>
           <w:insideV w:val="single" w:sz="4" w:space="0" w:color="auto"/>
         </w:tblBorders>
-        <w:tblLook w:val="0000" w:firstRow="0" w:lastRow="0" w:firstColumn="0" w:lastColumn="0" w:noHBand="0" w:noVBand="0"/>
+        <w:tblLook w:val="0000"/>
       </w:tblPr>
       <w:tblGrid>
         <w:gridCol w:w="2658"/>
@@ -10544,7 +10477,7 @@
             <w:tcW w:w="6804" w:type="dxa"/>
           </w:tcPr>
           <w:p>
-            <w:bookmarkStart w:id="121" w:name="OLE_LINK5"/>
+            <w:bookmarkStart w:id="124" w:name="OLE_LINK5"/>
             <w:r>
               <w:t>UC0</w:t>
             </w:r>
@@ -10554,12 +10487,12 @@
             <w:r>
               <w:t xml:space="preserve">- </w:t>
             </w:r>
-            <w:bookmarkStart w:id="122" w:name="OLE_LINK27"/>
+            <w:bookmarkStart w:id="125" w:name="OLE_LINK27"/>
             <w:r>
               <w:t>Cadastrar Gestores</w:t>
             </w:r>
-            <w:bookmarkEnd w:id="121"/>
-            <w:bookmarkEnd w:id="122"/>
+            <w:bookmarkEnd w:id="124"/>
+            <w:bookmarkEnd w:id="125"/>
           </w:p>
         </w:tc>
       </w:tr>
@@ -10725,7 +10658,21 @@
           </w:p>
           <w:p>
             <w:r>
-              <w:t>FP02 – Administrador requisita informações do funcionário que será cadastrada como gestor.</w:t>
+              <w:t xml:space="preserve">FP02 – Administrador requisita informações do funcionário que será cadastrada como </w:t>
+            </w:r>
+            <w:commentRangeStart w:id="126"/>
+            <w:r>
+              <w:t>gestor</w:t>
+            </w:r>
+            <w:commentRangeEnd w:id="126"/>
+            <w:r>
+              <w:rPr>
+                <w:rStyle w:val="Refdecomentrio"/>
+              </w:rPr>
+              <w:commentReference w:id="126"/>
+            </w:r>
+            <w:r>
+              <w:t>.</w:t>
             </w:r>
           </w:p>
           <w:p>
@@ -10771,7 +10718,7 @@
           <w:insideH w:val="single" w:sz="4" w:space="0" w:color="auto"/>
           <w:insideV w:val="single" w:sz="4" w:space="0" w:color="auto"/>
         </w:tblBorders>
-        <w:tblLook w:val="0000" w:firstRow="0" w:lastRow="0" w:firstColumn="0" w:lastColumn="0" w:noHBand="0" w:noVBand="0"/>
+        <w:tblLook w:val="0000"/>
       </w:tblPr>
       <w:tblGrid>
         <w:gridCol w:w="2658"/>
@@ -10811,8 +10758,8 @@
             <w:tcW w:w="6804" w:type="dxa"/>
           </w:tcPr>
           <w:p>
-            <w:bookmarkStart w:id="123" w:name="OLE_LINK6"/>
-            <w:bookmarkStart w:id="124" w:name="OLE_LINK40"/>
+            <w:bookmarkStart w:id="127" w:name="OLE_LINK6"/>
+            <w:bookmarkStart w:id="128" w:name="OLE_LINK40"/>
             <w:r>
               <w:t>UC0</w:t>
             </w:r>
@@ -10822,13 +10769,24 @@
             <w:r>
               <w:t xml:space="preserve">- </w:t>
             </w:r>
-            <w:bookmarkStart w:id="125" w:name="OLE_LINK28"/>
-            <w:r>
-              <w:t>Requisitar dados do paciente</w:t>
-            </w:r>
-            <w:bookmarkEnd w:id="123"/>
-            <w:bookmarkEnd w:id="124"/>
-            <w:bookmarkEnd w:id="125"/>
+            <w:bookmarkStart w:id="129" w:name="OLE_LINK28"/>
+            <w:r>
+              <w:t xml:space="preserve">Requisitar dados do </w:t>
+            </w:r>
+            <w:commentRangeStart w:id="130"/>
+            <w:r>
+              <w:t>paciente</w:t>
+            </w:r>
+            <w:bookmarkEnd w:id="127"/>
+            <w:bookmarkEnd w:id="128"/>
+            <w:bookmarkEnd w:id="129"/>
+            <w:commentRangeEnd w:id="130"/>
+            <w:r>
+              <w:rPr>
+                <w:rStyle w:val="Refdecomentrio"/>
+              </w:rPr>
+              <w:commentReference w:id="130"/>
+            </w:r>
           </w:p>
         </w:tc>
       </w:tr>
@@ -10993,12 +10951,40 @@
           </w:p>
           <w:p>
             <w:r>
-              <w:t>FP02 – Gestor requisita informações pessoais do paciente.</w:t>
-            </w:r>
-          </w:p>
-          <w:p>
-            <w:r>
-              <w:t>FP03 – Retorna ao caso de uso chamador.</w:t>
+              <w:t xml:space="preserve">FP02 – Gestor requisita informações pessoais do </w:t>
+            </w:r>
+            <w:commentRangeStart w:id="131"/>
+            <w:r>
+              <w:t>paciente</w:t>
+            </w:r>
+            <w:commentRangeEnd w:id="131"/>
+            <w:r>
+              <w:rPr>
+                <w:rStyle w:val="Refdecomentrio"/>
+              </w:rPr>
+              <w:commentReference w:id="131"/>
+            </w:r>
+            <w:r>
+              <w:t>.</w:t>
+            </w:r>
+          </w:p>
+          <w:p>
+            <w:r>
+              <w:t xml:space="preserve">FP03 – Retorna ao caso de uso </w:t>
+            </w:r>
+            <w:commentRangeStart w:id="132"/>
+            <w:r>
+              <w:t>chamador</w:t>
+            </w:r>
+            <w:commentRangeEnd w:id="132"/>
+            <w:r>
+              <w:rPr>
+                <w:rStyle w:val="Refdecomentrio"/>
+              </w:rPr>
+              <w:commentReference w:id="132"/>
+            </w:r>
+            <w:r>
+              <w:t>.</w:t>
             </w:r>
           </w:p>
           <w:p>
@@ -11028,7 +11014,7 @@
           <w:insideH w:val="single" w:sz="4" w:space="0" w:color="auto"/>
           <w:insideV w:val="single" w:sz="4" w:space="0" w:color="auto"/>
         </w:tblBorders>
-        <w:tblLook w:val="0000" w:firstRow="0" w:lastRow="0" w:firstColumn="0" w:lastColumn="0" w:noHBand="0" w:noVBand="0"/>
+        <w:tblLook w:val="0000"/>
       </w:tblPr>
       <w:tblGrid>
         <w:gridCol w:w="2658"/>
@@ -11047,8 +11033,8 @@
                 <w:bCs/>
               </w:rPr>
             </w:pPr>
-            <w:bookmarkStart w:id="126" w:name="OLE_LINK31"/>
-            <w:bookmarkStart w:id="127" w:name="OLE_LINK32"/>
+            <w:bookmarkStart w:id="133" w:name="OLE_LINK31"/>
+            <w:bookmarkStart w:id="134" w:name="OLE_LINK32"/>
             <w:r>
               <w:rPr>
                 <w:b/>
@@ -11070,8 +11056,8 @@
             <w:tcW w:w="6804" w:type="dxa"/>
           </w:tcPr>
           <w:p>
-            <w:bookmarkStart w:id="128" w:name="OLE_LINK41"/>
-            <w:bookmarkStart w:id="129" w:name="OLE_LINK42"/>
+            <w:bookmarkStart w:id="135" w:name="OLE_LINK41"/>
+            <w:bookmarkStart w:id="136" w:name="OLE_LINK42"/>
             <w:r>
               <w:t>UC0</w:t>
             </w:r>
@@ -11081,15 +11067,15 @@
             <w:r>
               <w:t xml:space="preserve">- </w:t>
             </w:r>
-            <w:bookmarkStart w:id="130" w:name="OLE_LINK29"/>
-            <w:bookmarkStart w:id="131" w:name="OLE_LINK30"/>
+            <w:bookmarkStart w:id="137" w:name="OLE_LINK29"/>
+            <w:bookmarkStart w:id="138" w:name="OLE_LINK30"/>
             <w:r>
               <w:t>Tirar duvidas</w:t>
             </w:r>
-            <w:bookmarkEnd w:id="128"/>
-            <w:bookmarkEnd w:id="129"/>
-            <w:bookmarkEnd w:id="130"/>
-            <w:bookmarkEnd w:id="131"/>
+            <w:bookmarkEnd w:id="135"/>
+            <w:bookmarkEnd w:id="136"/>
+            <w:bookmarkEnd w:id="137"/>
+            <w:bookmarkEnd w:id="138"/>
           </w:p>
         </w:tc>
       </w:tr>
@@ -11258,7 +11244,21 @@
           </w:p>
           <w:p>
             <w:r>
-              <w:t>FP04 – Paciente aguarda para receber resposta.</w:t>
+              <w:t xml:space="preserve">FP04 – Paciente aguarda para receber </w:t>
+            </w:r>
+            <w:commentRangeStart w:id="139"/>
+            <w:r>
+              <w:t>resposta</w:t>
+            </w:r>
+            <w:commentRangeEnd w:id="139"/>
+            <w:r>
+              <w:rPr>
+                <w:rStyle w:val="Refdecomentrio"/>
+              </w:rPr>
+              <w:commentReference w:id="139"/>
+            </w:r>
+            <w:r>
+              <w:t>.</w:t>
             </w:r>
           </w:p>
           <w:p>
@@ -11268,8 +11268,8 @@
           </w:p>
         </w:tc>
       </w:tr>
-      <w:bookmarkEnd w:id="126"/>
-      <w:bookmarkEnd w:id="127"/>
+      <w:bookmarkEnd w:id="133"/>
+      <w:bookmarkEnd w:id="134"/>
     </w:tbl>
     <w:p>
       <w:pPr>
@@ -11290,7 +11290,7 @@
           <w:insideH w:val="single" w:sz="4" w:space="0" w:color="auto"/>
           <w:insideV w:val="single" w:sz="4" w:space="0" w:color="auto"/>
         </w:tblBorders>
-        <w:tblLook w:val="0000" w:firstRow="0" w:lastRow="0" w:firstColumn="0" w:lastColumn="0" w:noHBand="0" w:noVBand="0"/>
+        <w:tblLook w:val="0000"/>
       </w:tblPr>
       <w:tblGrid>
         <w:gridCol w:w="2658"/>
@@ -11330,9 +11330,9 @@
             <w:tcW w:w="6804" w:type="dxa"/>
           </w:tcPr>
           <w:p>
-            <w:bookmarkStart w:id="132" w:name="OLE_LINK43"/>
-            <w:bookmarkStart w:id="133" w:name="OLE_LINK44"/>
-            <w:bookmarkStart w:id="134" w:name="OLE_LINK45"/>
+            <w:bookmarkStart w:id="140" w:name="OLE_LINK43"/>
+            <w:bookmarkStart w:id="141" w:name="OLE_LINK44"/>
+            <w:bookmarkStart w:id="142" w:name="OLE_LINK45"/>
             <w:r>
               <w:t>UC0</w:t>
             </w:r>
@@ -11342,16 +11342,16 @@
             <w:r>
               <w:t xml:space="preserve">- </w:t>
             </w:r>
-            <w:bookmarkStart w:id="135" w:name="OLE_LINK33"/>
-            <w:bookmarkStart w:id="136" w:name="OLE_LINK34"/>
+            <w:bookmarkStart w:id="143" w:name="OLE_LINK33"/>
+            <w:bookmarkStart w:id="144" w:name="OLE_LINK34"/>
             <w:r>
               <w:t>Responder duvidas</w:t>
             </w:r>
-            <w:bookmarkEnd w:id="132"/>
-            <w:bookmarkEnd w:id="133"/>
-            <w:bookmarkEnd w:id="134"/>
-            <w:bookmarkEnd w:id="135"/>
-            <w:bookmarkEnd w:id="136"/>
+            <w:bookmarkEnd w:id="140"/>
+            <w:bookmarkEnd w:id="141"/>
+            <w:bookmarkEnd w:id="142"/>
+            <w:bookmarkEnd w:id="143"/>
+            <w:bookmarkEnd w:id="144"/>
           </w:p>
         </w:tc>
       </w:tr>
@@ -11506,7 +11506,21 @@
               <w:t>Fluxo Principal</w:t>
             </w:r>
             <w:r>
-              <w:t>: FP01 – Este caso de uso se inicia quando o ator gestor deseja responder uma dúvida de um paciente.</w:t>
+              <w:t xml:space="preserve">: FP01 – Este caso de uso se inicia quando o ator gestor deseja responder uma dúvida de um </w:t>
+            </w:r>
+            <w:commentRangeStart w:id="145"/>
+            <w:r>
+              <w:t>paciente</w:t>
+            </w:r>
+            <w:commentRangeEnd w:id="145"/>
+            <w:r>
+              <w:rPr>
+                <w:rStyle w:val="Refdecomentrio"/>
+              </w:rPr>
+              <w:commentReference w:id="145"/>
+            </w:r>
+            <w:r>
+              <w:t>.</w:t>
             </w:r>
           </w:p>
           <w:p>
@@ -11546,7 +11560,7 @@
           <w:insideH w:val="single" w:sz="4" w:space="0" w:color="auto"/>
           <w:insideV w:val="single" w:sz="4" w:space="0" w:color="auto"/>
         </w:tblBorders>
-        <w:tblLook w:val="0000" w:firstRow="0" w:lastRow="0" w:firstColumn="0" w:lastColumn="0" w:noHBand="0" w:noVBand="0"/>
+        <w:tblLook w:val="0000"/>
       </w:tblPr>
       <w:tblGrid>
         <w:gridCol w:w="2658"/>
@@ -11586,8 +11600,8 @@
             <w:tcW w:w="6804" w:type="dxa"/>
           </w:tcPr>
           <w:p>
-            <w:bookmarkStart w:id="137" w:name="OLE_LINK46"/>
-            <w:bookmarkStart w:id="138" w:name="OLE_LINK47"/>
+            <w:bookmarkStart w:id="146" w:name="OLE_LINK46"/>
+            <w:bookmarkStart w:id="147" w:name="OLE_LINK47"/>
             <w:r>
               <w:t>UC0</w:t>
             </w:r>
@@ -11597,15 +11611,15 @@
             <w:r>
               <w:t xml:space="preserve">- </w:t>
             </w:r>
-            <w:bookmarkStart w:id="139" w:name="OLE_LINK35"/>
-            <w:bookmarkStart w:id="140" w:name="OLE_LINK36"/>
+            <w:bookmarkStart w:id="148" w:name="OLE_LINK35"/>
+            <w:bookmarkStart w:id="149" w:name="OLE_LINK36"/>
             <w:r>
               <w:t>Gerar código de verificação de exame</w:t>
             </w:r>
-            <w:bookmarkEnd w:id="137"/>
-            <w:bookmarkEnd w:id="138"/>
-            <w:bookmarkEnd w:id="139"/>
-            <w:bookmarkEnd w:id="140"/>
+            <w:bookmarkEnd w:id="146"/>
+            <w:bookmarkEnd w:id="147"/>
+            <w:bookmarkEnd w:id="148"/>
+            <w:bookmarkEnd w:id="149"/>
           </w:p>
         </w:tc>
       </w:tr>
@@ -11778,11 +11792,7 @@
               <w:t xml:space="preserve"> </w:t>
             </w:r>
             <w:r>
-              <w:t xml:space="preserve">deseja gerar um código </w:t>
-            </w:r>
-            <w:r>
-              <w:lastRenderedPageBreak/>
-              <w:t>de verificação de exame.</w:t>
+              <w:t>deseja gerar um código de verificação de exame.</w:t>
             </w:r>
           </w:p>
           <w:p>
@@ -11830,7 +11840,7 @@
           <w:insideH w:val="single" w:sz="4" w:space="0" w:color="auto"/>
           <w:insideV w:val="single" w:sz="4" w:space="0" w:color="auto"/>
         </w:tblBorders>
-        <w:tblLook w:val="0000" w:firstRow="0" w:lastRow="0" w:firstColumn="0" w:lastColumn="0" w:noHBand="0" w:noVBand="0"/>
+        <w:tblLook w:val="0000"/>
       </w:tblPr>
       <w:tblGrid>
         <w:gridCol w:w="2658"/>
@@ -11870,7 +11880,7 @@
             <w:tcW w:w="6804" w:type="dxa"/>
           </w:tcPr>
           <w:p>
-            <w:bookmarkStart w:id="141" w:name="OLE_LINK48"/>
+            <w:bookmarkStart w:id="150" w:name="OLE_LINK48"/>
             <w:r>
               <w:t>UC</w:t>
             </w:r>
@@ -11880,14 +11890,14 @@
             <w:r>
               <w:t xml:space="preserve">- </w:t>
             </w:r>
-            <w:bookmarkStart w:id="142" w:name="OLE_LINK37"/>
-            <w:bookmarkStart w:id="143" w:name="OLE_LINK38"/>
+            <w:bookmarkStart w:id="151" w:name="OLE_LINK37"/>
+            <w:bookmarkStart w:id="152" w:name="OLE_LINK38"/>
             <w:r>
               <w:t>Liberar visualização de acordo com nível de usuário</w:t>
             </w:r>
-            <w:bookmarkEnd w:id="141"/>
-            <w:bookmarkEnd w:id="142"/>
-            <w:bookmarkEnd w:id="143"/>
+            <w:bookmarkEnd w:id="150"/>
+            <w:bookmarkEnd w:id="151"/>
+            <w:bookmarkEnd w:id="152"/>
           </w:p>
         </w:tc>
       </w:tr>
@@ -11918,11 +11928,11 @@
             <w:tcW w:w="6804" w:type="dxa"/>
           </w:tcPr>
           <w:p>
-            <w:bookmarkStart w:id="144" w:name="OLE_LINK39"/>
+            <w:bookmarkStart w:id="153" w:name="OLE_LINK39"/>
             <w:r>
               <w:t>Liberar visualização de acordo com nível de usuário</w:t>
             </w:r>
-            <w:bookmarkEnd w:id="144"/>
+            <w:bookmarkEnd w:id="153"/>
           </w:p>
         </w:tc>
       </w:tr>
@@ -12112,14 +12122,7 @@
         <w:rPr>
           <w:color w:val="0000FF"/>
         </w:rPr>
-        <w:t xml:space="preserve">, </w:t>
-      </w:r>
-      <w:proofErr w:type="gramStart"/>
-      <w:r>
-        <w:rPr>
-          <w:color w:val="0000FF"/>
-        </w:rPr>
-        <w:t>em</w:t>
+        <w:t>, em</w:t>
       </w:r>
       <w:sdt>
         <w:sdtPr>
@@ -12153,15 +12156,7 @@
               <w:noProof/>
               <w:color w:val="0000FF"/>
             </w:rPr>
-            <w:t>(</w:t>
-          </w:r>
-          <w:proofErr w:type="gramEnd"/>
-          <w:r>
-            <w:rPr>
-              <w:noProof/>
-              <w:color w:val="0000FF"/>
-            </w:rPr>
-            <w:t>Rational Software, 2001)</w:t>
+            <w:t>(Rational Software, 2001)</w:t>
           </w:r>
           <w:r>
             <w:rPr>
@@ -12175,7 +12170,27 @@
         <w:rPr>
           <w:color w:val="0000FF"/>
         </w:rPr>
-        <w:t>estão disponíveis explicações e exemplos adicionais sobre os itens da tabela.</w:t>
+        <w:t xml:space="preserve">estão disponíveis explicações e exemplos adicionais sobre os itens da </w:t>
+      </w:r>
+      <w:commentRangeStart w:id="154"/>
+      <w:r>
+        <w:rPr>
+          <w:color w:val="0000FF"/>
+        </w:rPr>
+        <w:t>tabela</w:t>
+      </w:r>
+      <w:commentRangeEnd w:id="154"/>
+      <w:r>
+        <w:rPr>
+          <w:rStyle w:val="Refdecomentrio"/>
+        </w:rPr>
+        <w:commentReference w:id="154"/>
+      </w:r>
+      <w:r>
+        <w:rPr>
+          <w:color w:val="0000FF"/>
+        </w:rPr>
+        <w:t>.</w:t>
       </w:r>
     </w:p>
     <w:p>
@@ -12195,7 +12210,7 @@
           <w:insideH w:val="single" w:sz="4" w:space="0" w:color="auto"/>
           <w:insideV w:val="single" w:sz="4" w:space="0" w:color="auto"/>
         </w:tblBorders>
-        <w:tblLook w:val="0000" w:firstRow="0" w:lastRow="0" w:firstColumn="0" w:lastColumn="0" w:noHBand="0" w:noVBand="0"/>
+        <w:tblLook w:val="0000"/>
       </w:tblPr>
       <w:tblGrid>
         <w:gridCol w:w="2658"/>
@@ -12479,7 +12494,6 @@
               <w:rPr>
                 <w:color w:val="548DD4"/>
               </w:rPr>
-              <w:lastRenderedPageBreak/>
               <w:t>Diretrizes para identificação do fluxo: FP01, FP02, FPNN</w:t>
             </w:r>
           </w:p>
@@ -12495,28 +12509,13 @@
                 <w:b/>
                 <w:bCs/>
               </w:rPr>
-              <w:t xml:space="preserve">Fluxo </w:t>
-            </w:r>
-            <w:proofErr w:type="spellStart"/>
-            <w:r>
-              <w:rPr>
-                <w:b/>
-                <w:bCs/>
-              </w:rPr>
-              <w:t>Alternativo:</w:t>
+              <w:t>Fluxo Alternativo:</w:t>
             </w:r>
             <w:r>
               <w:rPr>
                 <w:color w:val="548DD4"/>
               </w:rPr>
-              <w:t>descrição</w:t>
-            </w:r>
-            <w:proofErr w:type="spellEnd"/>
-            <w:r>
-              <w:rPr>
-                <w:color w:val="548DD4"/>
-              </w:rPr>
-              <w:t xml:space="preserve"> das ações que deverão ser realizadas quando ocorrer alguma ação inesperada no fluxo principal.</w:t>
+              <w:t>descrição das ações que deverão ser realizadas quando ocorrer alguma ação inesperada no fluxo principal.</w:t>
             </w:r>
           </w:p>
           <w:p>
@@ -12558,11 +12557,11 @@
       <w:pPr>
         <w:pStyle w:val="Ttulo2"/>
       </w:pPr>
-      <w:bookmarkStart w:id="145" w:name="_Toc383212507"/>
+      <w:bookmarkStart w:id="155" w:name="_Toc383212507"/>
       <w:r>
         <w:t>Delimitando o Escopo do Sistema</w:t>
       </w:r>
-      <w:bookmarkEnd w:id="145"/>
+      <w:bookmarkEnd w:id="155"/>
     </w:p>
     <w:p>
       <w:pPr>
@@ -12740,9 +12739,8 @@
       <w:pPr>
         <w:pStyle w:val="Legenda"/>
       </w:pPr>
-      <w:bookmarkStart w:id="146" w:name="_Toc378408134"/>
-      <w:r>
-        <w:lastRenderedPageBreak/>
+      <w:bookmarkStart w:id="156" w:name="_Toc378408134"/>
+      <w:r>
         <w:t xml:space="preserve">Tabela </w:t>
       </w:r>
       <w:r>
@@ -12769,12 +12767,12 @@
       <w:r>
         <w:t xml:space="preserve"> Es</w:t>
       </w:r>
-      <w:bookmarkStart w:id="147" w:name="_GoBack"/>
-      <w:bookmarkEnd w:id="147"/>
+      <w:bookmarkStart w:id="157" w:name="_GoBack"/>
+      <w:bookmarkEnd w:id="157"/>
       <w:r>
         <w:t>copo do Sistema</w:t>
       </w:r>
-      <w:bookmarkEnd w:id="146"/>
+      <w:bookmarkEnd w:id="156"/>
     </w:p>
     <w:tbl>
       <w:tblPr>
@@ -12787,7 +12785,7 @@
           <w:insideH w:val="single" w:sz="4" w:space="0" w:color="000000"/>
           <w:insideV w:val="single" w:sz="4" w:space="0" w:color="000000"/>
         </w:tblBorders>
-        <w:tblLook w:val="04A0" w:firstRow="1" w:lastRow="0" w:firstColumn="1" w:lastColumn="0" w:noHBand="0" w:noVBand="1"/>
+        <w:tblLook w:val="04A0"/>
       </w:tblPr>
       <w:tblGrid>
         <w:gridCol w:w="3936"/>
@@ -13148,25 +13146,24 @@
         <w:pStyle w:val="Ttulo1"/>
         <w:pageBreakBefore/>
       </w:pPr>
-      <w:bookmarkStart w:id="148" w:name="_Toc383212508"/>
-      <w:r>
-        <w:lastRenderedPageBreak/>
+      <w:bookmarkStart w:id="158" w:name="_Toc383212508"/>
+      <w:r>
         <w:t>P</w:t>
       </w:r>
       <w:r>
         <w:t>rojeto do Software</w:t>
       </w:r>
-      <w:bookmarkEnd w:id="148"/>
+      <w:bookmarkEnd w:id="158"/>
     </w:p>
     <w:p>
       <w:pPr>
         <w:pStyle w:val="Ttulo2"/>
       </w:pPr>
-      <w:bookmarkStart w:id="149" w:name="_Toc383212509"/>
+      <w:bookmarkStart w:id="159" w:name="_Toc383212509"/>
       <w:r>
         <w:t>Diagrama de Comunicação</w:t>
       </w:r>
-      <w:bookmarkEnd w:id="149"/>
+      <w:bookmarkEnd w:id="159"/>
     </w:p>
     <w:p>
       <w:pPr>
@@ -13185,7 +13182,7 @@
       <w:pPr>
         <w:pStyle w:val="Ttulo3"/>
       </w:pPr>
-      <w:bookmarkStart w:id="150" w:name="_Toc383212510"/>
+      <w:bookmarkStart w:id="160" w:name="_Toc383212510"/>
       <w:r>
         <w:t>Diagrama de comunicação: Caso de Uso &lt;</w:t>
       </w:r>
@@ -13197,7 +13194,7 @@
       <w:r>
         <w:t>&gt;</w:t>
       </w:r>
-      <w:bookmarkEnd w:id="150"/>
+      <w:bookmarkEnd w:id="160"/>
     </w:p>
     <w:p>
       <w:pPr>
@@ -13217,7 +13214,7 @@
       <w:pPr>
         <w:pStyle w:val="Ttulo3"/>
       </w:pPr>
-      <w:bookmarkStart w:id="151" w:name="_Toc383212511"/>
+      <w:bookmarkStart w:id="161" w:name="_Toc383212511"/>
       <w:r>
         <w:t>Diagrama de comunicação: Caso de Uso &lt;</w:t>
       </w:r>
@@ -13229,7 +13226,7 @@
       <w:r>
         <w:t>&gt;</w:t>
       </w:r>
-      <w:bookmarkEnd w:id="151"/>
+      <w:bookmarkEnd w:id="161"/>
     </w:p>
     <w:p>
       <w:pPr>
@@ -13249,7 +13246,7 @@
       <w:pPr>
         <w:pStyle w:val="Ttulo3"/>
       </w:pPr>
-      <w:bookmarkStart w:id="152" w:name="_Toc383212512"/>
+      <w:bookmarkStart w:id="162" w:name="_Toc383212512"/>
       <w:r>
         <w:t>Diagrama de comunicação: Caso de Uso &lt;</w:t>
       </w:r>
@@ -13261,7 +13258,7 @@
       <w:r>
         <w:t>&gt;</w:t>
       </w:r>
-      <w:bookmarkEnd w:id="152"/>
+      <w:bookmarkEnd w:id="162"/>
     </w:p>
     <w:p>
       <w:pPr>
@@ -13285,11 +13282,11 @@
       <w:pPr>
         <w:pStyle w:val="Ttulo2"/>
       </w:pPr>
-      <w:bookmarkStart w:id="153" w:name="_Toc383212513"/>
+      <w:bookmarkStart w:id="163" w:name="_Toc383212513"/>
       <w:r>
         <w:t>Diagrama de Classes</w:t>
       </w:r>
-      <w:bookmarkEnd w:id="153"/>
+      <w:bookmarkEnd w:id="163"/>
     </w:p>
     <w:p>
       <w:pPr>
@@ -13301,109 +13298,53 @@
         <w:rPr>
           <w:color w:val="0000FF"/>
         </w:rPr>
-        <w:t xml:space="preserve">A partir das classes de analise obtidas na fase anterior do projeto (primeiro bimestre) associadas a </w:t>
+        <w:t xml:space="preserve">A partir das classes de analise obtidas na fase anterior do projeto (primeiro bimestre) associadas a analise dos diagramas de comunicação descritos no item anterior, é possível criar o Diagrama de Classes. Os próximos itens deste capitulo apresentam o diagrama de classe de nosso sistema. </w:t>
+      </w:r>
+    </w:p>
+    <w:p>
+      <w:pPr>
+        <w:rPr>
+          <w:color w:val="0000FF"/>
+        </w:rPr>
+      </w:pPr>
+    </w:p>
+    <w:p>
+      <w:pPr>
+        <w:rPr>
+          <w:color w:val="0000FF"/>
+        </w:rPr>
+      </w:pPr>
+      <w:r>
+        <w:rPr>
+          <w:color w:val="0000FF"/>
+        </w:rPr>
+        <w:t xml:space="preserve">&lt;Observe que, dependendo do numero de classes geradas, é possível que o diagrama de classe não possa ser representado em juma única pagina, nesse cenário divida seu diagrama em pacotes coesos e os apresente em diversas paginas. </w:t>
+      </w:r>
+    </w:p>
+    <w:p>
+      <w:pPr>
+        <w:rPr>
+          <w:color w:val="0000FF"/>
+        </w:rPr>
+      </w:pPr>
+      <w:r>
+        <w:rPr>
+          <w:color w:val="0000FF"/>
+        </w:rPr>
+        <w:t xml:space="preserve">Importante: considere atributos, </w:t>
       </w:r>
       <w:proofErr w:type="spellStart"/>
       <w:r>
         <w:rPr>
           <w:color w:val="0000FF"/>
         </w:rPr>
-        <w:t>analise</w:t>
+        <w:t>metodos</w:t>
       </w:r>
       <w:proofErr w:type="spellEnd"/>
       <w:r>
         <w:rPr>
           <w:color w:val="0000FF"/>
         </w:rPr>
-        <w:t xml:space="preserve"> dos diagramas de comunicação descritos no item anterior, é possível criar o Diagrama de Classes. Os próximos itens deste capitulo apresentam o diagrama de classe de nosso sistema. </w:t>
-      </w:r>
-    </w:p>
-    <w:p>
-      <w:pPr>
-        <w:rPr>
-          <w:color w:val="0000FF"/>
-        </w:rPr>
-      </w:pPr>
-    </w:p>
-    <w:p>
-      <w:pPr>
-        <w:rPr>
-          <w:color w:val="0000FF"/>
-        </w:rPr>
-      </w:pPr>
-      <w:r>
-        <w:rPr>
-          <w:color w:val="0000FF"/>
-        </w:rPr>
-        <w:t xml:space="preserve">&lt;Observe que, dependendo do </w:t>
-      </w:r>
-      <w:proofErr w:type="spellStart"/>
-      <w:r>
-        <w:rPr>
-          <w:color w:val="0000FF"/>
-        </w:rPr>
-        <w:t>numero</w:t>
-      </w:r>
-      <w:proofErr w:type="spellEnd"/>
-      <w:r>
-        <w:rPr>
-          <w:color w:val="0000FF"/>
-        </w:rPr>
-        <w:t xml:space="preserve"> de classes geradas, é possível que o diagrama de classe não possa ser representado em juma única </w:t>
-      </w:r>
-      <w:proofErr w:type="spellStart"/>
-      <w:r>
-        <w:rPr>
-          <w:color w:val="0000FF"/>
-        </w:rPr>
-        <w:t>pagina</w:t>
-      </w:r>
-      <w:proofErr w:type="spellEnd"/>
-      <w:r>
-        <w:rPr>
-          <w:color w:val="0000FF"/>
-        </w:rPr>
-        <w:t xml:space="preserve">, nesse cenário divida seu diagrama em pacotes coesos e os apresente em diversas </w:t>
-      </w:r>
-      <w:proofErr w:type="spellStart"/>
-      <w:r>
-        <w:rPr>
-          <w:color w:val="0000FF"/>
-        </w:rPr>
-        <w:t>paginas</w:t>
-      </w:r>
-      <w:proofErr w:type="spellEnd"/>
-      <w:r>
-        <w:rPr>
-          <w:color w:val="0000FF"/>
-        </w:rPr>
-        <w:t xml:space="preserve">. </w:t>
-      </w:r>
-    </w:p>
-    <w:p>
-      <w:pPr>
-        <w:rPr>
-          <w:color w:val="0000FF"/>
-        </w:rPr>
-      </w:pPr>
-      <w:r>
-        <w:rPr>
-          <w:color w:val="0000FF"/>
-        </w:rPr>
-        <w:t xml:space="preserve">Importante: considere atributos, </w:t>
-      </w:r>
-      <w:proofErr w:type="spellStart"/>
-      <w:r>
-        <w:rPr>
-          <w:color w:val="0000FF"/>
-        </w:rPr>
-        <w:t>metodos</w:t>
-      </w:r>
-      <w:proofErr w:type="spellEnd"/>
-      <w:r>
-        <w:rPr>
-          <w:color w:val="0000FF"/>
-        </w:rPr>
         <w:t>, visibilidade e associações para as classes apresentadas.&gt;</w:t>
       </w:r>
     </w:p>
@@ -13411,16 +13352,15 @@
       <w:pPr>
         <w:pStyle w:val="Ttulo3"/>
       </w:pPr>
-      <w:bookmarkStart w:id="154" w:name="_Toc383212514"/>
-      <w:r>
-        <w:lastRenderedPageBreak/>
+      <w:bookmarkStart w:id="164" w:name="_Toc383212514"/>
+      <w:r>
         <w:t>Pacote &lt;nome do Pacote&gt;</w:t>
       </w:r>
-      <w:bookmarkEnd w:id="154"/>
-    </w:p>
-    <w:p>
-      <w:r>
-        <w:pict w14:anchorId="27830CEB">
+      <w:bookmarkEnd w:id="164"/>
+    </w:p>
+    <w:p>
+      <w:r>
+        <w:pict>
           <v:group id="_x0000_s1027" editas="canvas" style="width:441pt;height:4in;mso-position-horizontal-relative:char;mso-position-vertical-relative:line" coordorigin="1702,7010" coordsize="8820,5760">
             <o:lock v:ext="edit" aspectratio="t"/>
             <v:shapetype id="_x0000_t75" coordsize="21600,21600" o:spt="75" o:preferrelative="t" path="m@4@5l@4@11@9@11@9@5xe" filled="f" stroked="f">
@@ -13470,23 +13410,7 @@
                           <w:sz w:val="16"/>
                           <w:szCs w:val="16"/>
                         </w:rPr>
-                        <w:t>&lt;</w:t>
-                      </w:r>
-                      <w:proofErr w:type="gramStart"/>
-                      <w:r>
-                        <w:rPr>
-                          <w:sz w:val="16"/>
-                          <w:szCs w:val="16"/>
-                        </w:rPr>
-                        <w:t>nome</w:t>
-                      </w:r>
-                      <w:proofErr w:type="gramEnd"/>
-                      <w:r>
-                        <w:rPr>
-                          <w:sz w:val="16"/>
-                          <w:szCs w:val="16"/>
-                        </w:rPr>
-                        <w:t xml:space="preserve"> da Classe&gt;</w:t>
+                        <w:t>&lt;nome da Classe&gt;</w:t>
                       </w:r>
                     </w:p>
                   </w:txbxContent>
@@ -13512,30 +13436,14 @@
                           <w:sz w:val="16"/>
                           <w:szCs w:val="16"/>
                         </w:rPr>
-                        <w:t>&lt;</w:t>
-                      </w:r>
-                      <w:proofErr w:type="gramStart"/>
-                      <w:r>
-                        <w:rPr>
-                          <w:sz w:val="16"/>
-                          <w:szCs w:val="16"/>
-                        </w:rPr>
-                        <w:t>nome</w:t>
-                      </w:r>
-                      <w:proofErr w:type="gramEnd"/>
-                      <w:r>
-                        <w:rPr>
-                          <w:sz w:val="16"/>
-                          <w:szCs w:val="16"/>
-                        </w:rPr>
-                        <w:t xml:space="preserve"> da Classe&gt;</w:t>
+                        <w:t>&lt;nome da Classe&gt;</w:t>
                       </w:r>
                     </w:p>
                   </w:txbxContent>
                 </v:textbox>
               </v:shape>
             </v:group>
-            <w10:wrap side="left"/>
+            <w10:wrap type="none" side="left"/>
             <w10:anchorlock/>
           </v:group>
         </w:pict>
@@ -13545,7 +13453,7 @@
       <w:pPr>
         <w:pStyle w:val="Legenda"/>
       </w:pPr>
-      <w:bookmarkStart w:id="155" w:name="_Toc378408215"/>
+      <w:bookmarkStart w:id="165" w:name="_Toc378408215"/>
       <w:r>
         <w:t xml:space="preserve">Figura </w:t>
       </w:r>
@@ -13576,18 +13484,18 @@
       <w:r>
         <w:t>classe para pacote &lt;nome do pacote&gt;</w:t>
       </w:r>
-      <w:bookmarkEnd w:id="155"/>
+      <w:bookmarkEnd w:id="165"/>
     </w:p>
     <w:p/>
     <w:p>
       <w:pPr>
         <w:pStyle w:val="Ttulo3"/>
       </w:pPr>
-      <w:bookmarkStart w:id="156" w:name="_Toc383212515"/>
+      <w:bookmarkStart w:id="166" w:name="_Toc383212515"/>
       <w:r>
         <w:t>Pacote &lt;nome do Pacote&gt;</w:t>
       </w:r>
-      <w:bookmarkEnd w:id="156"/>
+      <w:bookmarkEnd w:id="166"/>
     </w:p>
     <w:p/>
     <w:p>
@@ -13595,13 +13503,12 @@
         <w:pStyle w:val="Ttulo1"/>
         <w:pageBreakBefore/>
       </w:pPr>
-      <w:bookmarkStart w:id="157" w:name="_Toc383212516"/>
+      <w:bookmarkStart w:id="167" w:name="_Toc383212516"/>
       <w:proofErr w:type="spellStart"/>
       <w:r>
-        <w:lastRenderedPageBreak/>
         <w:t>TesteUnitário</w:t>
       </w:r>
-      <w:bookmarkEnd w:id="157"/>
+      <w:bookmarkEnd w:id="167"/>
       <w:proofErr w:type="spellEnd"/>
     </w:p>
     <w:p>
@@ -13614,7 +13521,7 @@
       <w:pPr>
         <w:pStyle w:val="Ttulo3"/>
       </w:pPr>
-      <w:bookmarkStart w:id="158" w:name="_Toc383212517"/>
+      <w:bookmarkStart w:id="168" w:name="_Toc383212517"/>
       <w:r>
         <w:t>Relatório de testes para o Caso de Uso &lt;</w:t>
       </w:r>
@@ -13626,7 +13533,7 @@
       <w:r>
         <w:t>&gt;</w:t>
       </w:r>
-      <w:bookmarkEnd w:id="158"/>
+      <w:bookmarkEnd w:id="168"/>
     </w:p>
     <w:p>
       <w:pPr>
@@ -13658,7 +13565,7 @@
       <w:pPr>
         <w:pStyle w:val="Ttulo3"/>
       </w:pPr>
-      <w:bookmarkStart w:id="159" w:name="_Toc383212518"/>
+      <w:bookmarkStart w:id="169" w:name="_Toc383212518"/>
       <w:r>
         <w:t>Relatório de testes para o Caso de Uso &lt;</w:t>
       </w:r>
@@ -13670,7 +13577,7 @@
       <w:r>
         <w:t>&gt;</w:t>
       </w:r>
-      <w:bookmarkEnd w:id="159"/>
+      <w:bookmarkEnd w:id="169"/>
     </w:p>
     <w:p>
       <w:pPr>
@@ -13702,7 +13609,7 @@
       <w:pPr>
         <w:pStyle w:val="Ttulo3"/>
       </w:pPr>
-      <w:bookmarkStart w:id="160" w:name="_Toc383212519"/>
+      <w:bookmarkStart w:id="170" w:name="_Toc383212519"/>
       <w:r>
         <w:t>Relatório de testes para o Caso de Uso &lt;</w:t>
       </w:r>
@@ -13714,7 +13621,7 @@
       <w:r>
         <w:t>&gt;</w:t>
       </w:r>
-      <w:bookmarkEnd w:id="160"/>
+      <w:bookmarkEnd w:id="170"/>
     </w:p>
     <w:p>
       <w:pPr>
@@ -13749,19 +13656,18 @@
         <w:pStyle w:val="Ttulo1"/>
         <w:pageBreakBefore/>
       </w:pPr>
-      <w:bookmarkStart w:id="161" w:name="_Toc269327113"/>
-      <w:bookmarkStart w:id="162" w:name="_Toc269327236"/>
-      <w:bookmarkStart w:id="163" w:name="_Toc383212520"/>
-      <w:r>
-        <w:lastRenderedPageBreak/>
+      <w:bookmarkStart w:id="171" w:name="_Toc269327113"/>
+      <w:bookmarkStart w:id="172" w:name="_Toc269327236"/>
+      <w:bookmarkStart w:id="173" w:name="_Toc383212520"/>
+      <w:r>
         <w:t>C</w:t>
       </w:r>
-      <w:bookmarkEnd w:id="161"/>
-      <w:bookmarkEnd w:id="162"/>
+      <w:bookmarkEnd w:id="171"/>
+      <w:bookmarkEnd w:id="172"/>
       <w:r>
         <w:t>onclusão</w:t>
       </w:r>
-      <w:bookmarkEnd w:id="163"/>
+      <w:bookmarkEnd w:id="173"/>
     </w:p>
     <w:p>
       <w:pPr>
@@ -13867,9 +13773,9 @@
           <w:color w:val="0000FF"/>
         </w:rPr>
         <w:sectPr>
-          <w:headerReference w:type="default" r:id="rId15"/>
-          <w:footerReference w:type="default" r:id="rId16"/>
-          <w:headerReference w:type="first" r:id="rId17"/>
+          <w:headerReference w:type="default" r:id="rId14"/>
+          <w:footerReference w:type="default" r:id="rId15"/>
+          <w:headerReference w:type="first" r:id="rId16"/>
           <w:pgSz w:w="11907" w:h="16840" w:code="9"/>
           <w:pgMar w:top="1701" w:right="1134" w:bottom="1134" w:left="1418" w:header="1134" w:footer="0" w:gutter="0"/>
           <w:pgNumType w:start="1"/>
@@ -13884,18 +13790,17 @@
         <w:pageBreakBefore/>
         <w:ind w:left="431" w:hanging="431"/>
       </w:pPr>
-      <w:bookmarkStart w:id="164" w:name="_Toc283537221"/>
-      <w:bookmarkStart w:id="165" w:name="_Toc296795852"/>
-      <w:bookmarkStart w:id="166" w:name="_Toc301444698"/>
-      <w:bookmarkStart w:id="167" w:name="_Toc383212521"/>
-      <w:r>
-        <w:lastRenderedPageBreak/>
+      <w:bookmarkStart w:id="174" w:name="_Toc283537221"/>
+      <w:bookmarkStart w:id="175" w:name="_Toc296795852"/>
+      <w:bookmarkStart w:id="176" w:name="_Toc301444698"/>
+      <w:bookmarkStart w:id="177" w:name="_Toc383212521"/>
+      <w:r>
         <w:t>Bibliografia</w:t>
       </w:r>
-      <w:bookmarkEnd w:id="164"/>
-      <w:bookmarkEnd w:id="165"/>
-      <w:bookmarkEnd w:id="166"/>
-      <w:bookmarkEnd w:id="167"/>
+      <w:bookmarkEnd w:id="174"/>
+      <w:bookmarkEnd w:id="175"/>
+      <w:bookmarkEnd w:id="176"/>
+      <w:bookmarkEnd w:id="177"/>
     </w:p>
     <w:p>
       <w:pPr>
@@ -13906,26 +13811,14 @@
         </w:rPr>
       </w:pPr>
       <w:r>
-        <w:t xml:space="preserve">LAKATOS, Eva Maria; MARCONI, Marina de </w:t>
-      </w:r>
-      <w:proofErr w:type="spellStart"/>
-      <w:r>
-        <w:t>Andrade.</w:t>
+        <w:t>LAKATOS, Eva Maria; MARCONI, Marina de Andrade.</w:t>
       </w:r>
       <w:r>
         <w:rPr>
           <w:b/>
           <w:bCs/>
         </w:rPr>
-        <w:t>Fundamentos</w:t>
-      </w:r>
-      <w:proofErr w:type="spellEnd"/>
-      <w:r>
-        <w:rPr>
-          <w:b/>
-          <w:bCs/>
-        </w:rPr>
-        <w:t xml:space="preserve"> de </w:t>
+        <w:t xml:space="preserve">Fundamentos de </w:t>
       </w:r>
       <w:proofErr w:type="spellStart"/>
       <w:r>
@@ -14001,8 +13894,8 @@
     <w:p>
       <w:pPr>
         <w:sectPr>
-          <w:headerReference w:type="first" r:id="rId18"/>
-          <w:footerReference w:type="first" r:id="rId19"/>
+          <w:headerReference w:type="first" r:id="rId17"/>
+          <w:footerReference w:type="first" r:id="rId18"/>
           <w:pgSz w:w="11907" w:h="16840" w:code="9"/>
           <w:pgMar w:top="1701" w:right="1134" w:bottom="1134" w:left="1701" w:header="1134" w:footer="0" w:gutter="0"/>
           <w:cols w:space="720"/>
@@ -14014,15 +13907,14 @@
       <w:pPr>
         <w:pStyle w:val="Ttulo1"/>
       </w:pPr>
-      <w:bookmarkStart w:id="168" w:name="_Toc383212522"/>
-      <w:r>
-        <w:lastRenderedPageBreak/>
+      <w:bookmarkStart w:id="178" w:name="_Toc383212522"/>
+      <w:r>
         <w:t>Anexo</w:t>
       </w:r>
       <w:r>
         <w:t xml:space="preserve"> A</w:t>
       </w:r>
-      <w:bookmarkEnd w:id="168"/>
+      <w:bookmarkEnd w:id="178"/>
     </w:p>
     <w:p/>
     <w:p/>
@@ -14043,7 +13935,7 @@
 </file>
 
 <file path=word/comments.xml><?xml version="1.0" encoding="utf-8"?>
-<w:comments xmlns:wpc="http://schemas.microsoft.com/office/word/2010/wordprocessingCanvas" xmlns:mc="http://schemas.openxmlformats.org/markup-compatibility/2006" xmlns:o="urn:schemas-microsoft-com:office:office" xmlns:r="http://schemas.openxmlformats.org/officeDocument/2006/relationships" xmlns:m="http://schemas.openxmlformats.org/officeDocument/2006/math" xmlns:v="urn:schemas-microsoft-com:vml" xmlns:wp14="http://schemas.microsoft.com/office/word/2010/wordprocessingDrawing" xmlns:wp="http://schemas.openxmlformats.org/drawingml/2006/wordprocessingDrawing" xmlns:w10="urn:schemas-microsoft-com:office:word" xmlns:w="http://schemas.openxmlformats.org/wordprocessingml/2006/main" xmlns:w14="http://schemas.microsoft.com/office/word/2010/wordml" xmlns:w15="http://schemas.microsoft.com/office/word/2012/wordml" xmlns:wpg="http://schemas.microsoft.com/office/word/2010/wordprocessingGroup" xmlns:wpi="http://schemas.microsoft.com/office/word/2010/wordprocessingInk" xmlns:wne="http://schemas.microsoft.com/office/word/2006/wordml" xmlns:wps="http://schemas.microsoft.com/office/word/2010/wordprocessingShape" mc:Ignorable="w14 w15 wp14">
+<w:comments xmlns:ve="http://schemas.openxmlformats.org/markup-compatibility/2006" xmlns:o="urn:schemas-microsoft-com:office:office" xmlns:r="http://schemas.openxmlformats.org/officeDocument/2006/relationships" xmlns:m="http://schemas.openxmlformats.org/officeDocument/2006/math" xmlns:v="urn:schemas-microsoft-com:vml" xmlns:wp="http://schemas.openxmlformats.org/drawingml/2006/wordprocessingDrawing" xmlns:w10="urn:schemas-microsoft-com:office:word" xmlns:w="http://schemas.openxmlformats.org/wordprocessingml/2006/main" xmlns:wne="http://schemas.microsoft.com/office/word/2006/wordml">
   <w:comment w:id="17" w:author="Helio" w:date="2014-02-24T19:04:00Z" w:initials="ha">
     <w:p>
       <w:pPr>
@@ -14116,9 +14008,12 @@
       <w:pPr>
         <w:pStyle w:val="Textodecomentrio"/>
       </w:pPr>
+      <w:r>
+        <w:t>“</w:t>
+      </w:r>
       <w:proofErr w:type="gramStart"/>
       <w:r>
-        <w:t>“”</w:t>
+        <w:t>”</w:t>
       </w:r>
       <w:r>
         <w:rPr>
@@ -14298,11 +14193,11 @@
       </w:r>
       <w:proofErr w:type="gramStart"/>
       <w:r>
-        <w:t>( se</w:t>
+        <w:t xml:space="preserve">( </w:t>
       </w:r>
       <w:proofErr w:type="gramEnd"/>
       <w:r>
-        <w:t xml:space="preserve"> não for implementar deve ser removido de todo o texto)</w:t>
+        <w:t>se não for implementar deve ser removido de todo o texto)</w:t>
       </w:r>
     </w:p>
     <w:p>
@@ -14311,6 +14206,251 @@
       </w:pPr>
       <w:r>
         <w:t>-Verificar o status do exame realizado</w:t>
+      </w:r>
+    </w:p>
+  </w:comment>
+  <w:comment w:id="106" w:author="Helio " w:date="2014-03-23T00:39:00Z" w:initials="ha">
+    <w:p>
+      <w:pPr>
+        <w:pStyle w:val="Textodecomentrio"/>
+      </w:pPr>
+      <w:r>
+        <w:rPr>
+          <w:rStyle w:val="Refdecomentrio"/>
+        </w:rPr>
+        <w:annotationRef/>
+      </w:r>
+      <w:r>
+        <w:t>Não</w:t>
+      </w:r>
+      <w:proofErr w:type="gramStart"/>
+      <w:r>
+        <w:t xml:space="preserve">  </w:t>
+      </w:r>
+      <w:proofErr w:type="gramEnd"/>
+      <w:r>
+        <w:t xml:space="preserve">existe preocupação com </w:t>
+      </w:r>
+      <w:proofErr w:type="spellStart"/>
+      <w:r>
+        <w:t>login</w:t>
+      </w:r>
+      <w:proofErr w:type="spellEnd"/>
+      <w:r>
+        <w:t xml:space="preserve"> de gestor</w:t>
+      </w:r>
+    </w:p>
+  </w:comment>
+  <w:comment w:id="111" w:author="Helio " w:date="2014-03-23T00:34:00Z" w:initials="ha">
+    <w:p>
+      <w:pPr>
+        <w:pStyle w:val="Textodecomentrio"/>
+      </w:pPr>
+      <w:r>
+        <w:rPr>
+          <w:rStyle w:val="Refdecomentrio"/>
+        </w:rPr>
+        <w:annotationRef/>
+      </w:r>
+      <w:proofErr w:type="gramStart"/>
+      <w:r>
+        <w:t>clinica</w:t>
+      </w:r>
+      <w:proofErr w:type="gramEnd"/>
+    </w:p>
+  </w:comment>
+  <w:comment w:id="113" w:author="Helio " w:date="2014-03-23T00:40:00Z" w:initials="ha">
+    <w:p>
+      <w:pPr>
+        <w:pStyle w:val="Textodecomentrio"/>
+      </w:pPr>
+      <w:r>
+        <w:rPr>
+          <w:rStyle w:val="Refdecomentrio"/>
+        </w:rPr>
+        <w:annotationRef/>
+      </w:r>
+      <w:r>
+        <w:t>Fluxo alternativo</w:t>
+      </w:r>
+    </w:p>
+  </w:comment>
+  <w:comment w:id="126" w:author="Helio " w:date="2014-03-23T00:40:00Z" w:initials="ha">
+    <w:p>
+      <w:pPr>
+        <w:pStyle w:val="Textodecomentrio"/>
+      </w:pPr>
+      <w:r>
+        <w:rPr>
+          <w:rStyle w:val="Refdecomentrio"/>
+        </w:rPr>
+        <w:annotationRef/>
+      </w:r>
+      <w:proofErr w:type="gramStart"/>
+      <w:r>
+        <w:t>descreva</w:t>
+      </w:r>
+      <w:proofErr w:type="gramEnd"/>
+      <w:r>
+        <w:t xml:space="preserve"> quais informações</w:t>
+      </w:r>
+    </w:p>
+    <w:p>
+      <w:pPr>
+        <w:pStyle w:val="Textodecomentrio"/>
+      </w:pPr>
+    </w:p>
+  </w:comment>
+  <w:comment w:id="130" w:author="Helio " w:date="2014-03-23T00:46:00Z" w:initials="ha">
+    <w:p>
+      <w:pPr>
+        <w:pStyle w:val="Textodecomentrio"/>
+      </w:pPr>
+      <w:r>
+        <w:rPr>
+          <w:rStyle w:val="Refdecomentrio"/>
+        </w:rPr>
+        <w:annotationRef/>
+      </w:r>
+      <w:proofErr w:type="gramStart"/>
+      <w:r>
+        <w:t>um</w:t>
+      </w:r>
+      <w:proofErr w:type="gramEnd"/>
+      <w:r>
+        <w:t xml:space="preserve"> caso de uso de extensão que tem somente uma linha não necessita </w:t>
+      </w:r>
+      <w:proofErr w:type="spellStart"/>
+      <w:r>
+        <w:t>exisitr</w:t>
+      </w:r>
+      <w:proofErr w:type="spellEnd"/>
+      <w:r>
+        <w:t>.</w:t>
+      </w:r>
+    </w:p>
+  </w:comment>
+  <w:comment w:id="131" w:author="Helio " w:date="2014-03-23T00:35:00Z" w:initials="ha">
+    <w:p>
+      <w:pPr>
+        <w:pStyle w:val="Textodecomentrio"/>
+      </w:pPr>
+      <w:r>
+        <w:rPr>
+          <w:rStyle w:val="Refdecomentrio"/>
+        </w:rPr>
+        <w:annotationRef/>
+      </w:r>
+      <w:proofErr w:type="gramStart"/>
+      <w:r>
+        <w:t>descreva</w:t>
+      </w:r>
+      <w:proofErr w:type="gramEnd"/>
+      <w:r>
+        <w:t xml:space="preserve"> quais informações</w:t>
+      </w:r>
+    </w:p>
+  </w:comment>
+  <w:comment w:id="132" w:author="Helio " w:date="2014-03-23T00:47:00Z" w:initials="ha">
+    <w:p>
+      <w:pPr>
+        <w:pStyle w:val="Textodecomentrio"/>
+      </w:pPr>
+      <w:r>
+        <w:rPr>
+          <w:rStyle w:val="Refdecomentrio"/>
+        </w:rPr>
+        <w:annotationRef/>
+      </w:r>
+      <w:proofErr w:type="gramStart"/>
+      <w:r>
+        <w:t>verificar</w:t>
+      </w:r>
+      <w:proofErr w:type="gramEnd"/>
+      <w:r>
+        <w:t xml:space="preserve"> se paciente já existe. Salvar </w:t>
+      </w:r>
+      <w:proofErr w:type="spellStart"/>
+      <w:r>
+        <w:t>info</w:t>
+      </w:r>
+      <w:proofErr w:type="spellEnd"/>
+      <w:r>
+        <w:t xml:space="preserve"> no banco</w:t>
+      </w:r>
+    </w:p>
+  </w:comment>
+  <w:comment w:id="139" w:author="Helio " w:date="2014-03-23T00:48:00Z" w:initials="ha">
+    <w:p>
+      <w:pPr>
+        <w:pStyle w:val="Textodecomentrio"/>
+      </w:pPr>
+      <w:r>
+        <w:rPr>
+          <w:rStyle w:val="Refdecomentrio"/>
+        </w:rPr>
+        <w:annotationRef/>
+      </w:r>
+      <w:proofErr w:type="spellStart"/>
+      <w:proofErr w:type="gramStart"/>
+      <w:r>
+        <w:t>açoex</w:t>
+      </w:r>
+      <w:proofErr w:type="spellEnd"/>
+      <w:proofErr w:type="gramEnd"/>
+      <w:r>
+        <w:t xml:space="preserve"> </w:t>
+      </w:r>
+      <w:proofErr w:type="spellStart"/>
+      <w:r>
+        <w:t>ececutadas</w:t>
+      </w:r>
+      <w:proofErr w:type="spellEnd"/>
+      <w:r>
+        <w:t xml:space="preserve"> pelo </w:t>
+      </w:r>
+      <w:proofErr w:type="spellStart"/>
+      <w:r>
+        <w:t>paiente</w:t>
+      </w:r>
+      <w:proofErr w:type="spellEnd"/>
+      <w:r>
+        <w:t xml:space="preserve"> não devem ser mapeadas.</w:t>
+      </w:r>
+    </w:p>
+  </w:comment>
+  <w:comment w:id="145" w:author="Helio " w:date="2014-03-23T00:48:00Z" w:initials="ha">
+    <w:p>
+      <w:pPr>
+        <w:pStyle w:val="Textodecomentrio"/>
+      </w:pPr>
+      <w:r>
+        <w:rPr>
+          <w:rStyle w:val="Refdecomentrio"/>
+        </w:rPr>
+        <w:annotationRef/>
+      </w:r>
+      <w:r>
+        <w:t>Como ele busca as duvidas. Como seleciona?</w:t>
+      </w:r>
+    </w:p>
+  </w:comment>
+  <w:comment w:id="154" w:author="Helio " w:date="2014-03-23T00:49:00Z" w:initials="ha">
+    <w:p>
+      <w:pPr>
+        <w:pStyle w:val="Textodecomentrio"/>
+      </w:pPr>
+      <w:r>
+        <w:rPr>
+          <w:rStyle w:val="Refdecomentrio"/>
+        </w:rPr>
+        <w:annotationRef/>
+      </w:r>
+      <w:r>
+        <w:t xml:space="preserve">Remova texto em </w:t>
+      </w:r>
+      <w:r>
+        <w:t>azul.</w:t>
       </w:r>
     </w:p>
   </w:comment>
@@ -14326,7 +14466,7 @@
 </file>
 
 <file path=word/endnotes.xml><?xml version="1.0" encoding="utf-8"?>
-<w:endnotes xmlns:wpc="http://schemas.microsoft.com/office/word/2010/wordprocessingCanvas" xmlns:mc="http://schemas.openxmlformats.org/markup-compatibility/2006" xmlns:o="urn:schemas-microsoft-com:office:office" xmlns:r="http://schemas.openxmlformats.org/officeDocument/2006/relationships" xmlns:m="http://schemas.openxmlformats.org/officeDocument/2006/math" xmlns:v="urn:schemas-microsoft-com:vml" xmlns:wp14="http://schemas.microsoft.com/office/word/2010/wordprocessingDrawing" xmlns:wp="http://schemas.openxmlformats.org/drawingml/2006/wordprocessingDrawing" xmlns:w10="urn:schemas-microsoft-com:office:word" xmlns:w="http://schemas.openxmlformats.org/wordprocessingml/2006/main" xmlns:w14="http://schemas.microsoft.com/office/word/2010/wordml" xmlns:w15="http://schemas.microsoft.com/office/word/2012/wordml" xmlns:wpg="http://schemas.microsoft.com/office/word/2010/wordprocessingGroup" xmlns:wpi="http://schemas.microsoft.com/office/word/2010/wordprocessingInk" xmlns:wne="http://schemas.microsoft.com/office/word/2006/wordml" xmlns:wps="http://schemas.microsoft.com/office/word/2010/wordprocessingShape" mc:Ignorable="w14 w15 wp14">
+<w:endnotes xmlns:ve="http://schemas.openxmlformats.org/markup-compatibility/2006" xmlns:o="urn:schemas-microsoft-com:office:office" xmlns:r="http://schemas.openxmlformats.org/officeDocument/2006/relationships" xmlns:m="http://schemas.openxmlformats.org/officeDocument/2006/math" xmlns:v="urn:schemas-microsoft-com:vml" xmlns:wp="http://schemas.openxmlformats.org/drawingml/2006/wordprocessingDrawing" xmlns:w10="urn:schemas-microsoft-com:office:word" xmlns:w="http://schemas.openxmlformats.org/wordprocessingml/2006/main" xmlns:wne="http://schemas.microsoft.com/office/word/2006/wordml">
   <w:endnote w:type="separator" w:id="-1">
     <w:p>
       <w:r>
@@ -14345,7 +14485,7 @@
 </file>
 
 <file path=word/footer1.xml><?xml version="1.0" encoding="utf-8"?>
-<w:ftr xmlns:wpc="http://schemas.microsoft.com/office/word/2010/wordprocessingCanvas" xmlns:mc="http://schemas.openxmlformats.org/markup-compatibility/2006" xmlns:o="urn:schemas-microsoft-com:office:office" xmlns:r="http://schemas.openxmlformats.org/officeDocument/2006/relationships" xmlns:m="http://schemas.openxmlformats.org/officeDocument/2006/math" xmlns:v="urn:schemas-microsoft-com:vml" xmlns:wp14="http://schemas.microsoft.com/office/word/2010/wordprocessingDrawing" xmlns:wp="http://schemas.openxmlformats.org/drawingml/2006/wordprocessingDrawing" xmlns:w10="urn:schemas-microsoft-com:office:word" xmlns:w="http://schemas.openxmlformats.org/wordprocessingml/2006/main" xmlns:w14="http://schemas.microsoft.com/office/word/2010/wordml" xmlns:w15="http://schemas.microsoft.com/office/word/2012/wordml" xmlns:wpg="http://schemas.microsoft.com/office/word/2010/wordprocessingGroup" xmlns:wpi="http://schemas.microsoft.com/office/word/2010/wordprocessingInk" xmlns:wne="http://schemas.microsoft.com/office/word/2006/wordml" xmlns:wps="http://schemas.microsoft.com/office/word/2010/wordprocessingShape" mc:Ignorable="w14 w15 wp14">
+<w:ftr xmlns:ve="http://schemas.openxmlformats.org/markup-compatibility/2006" xmlns:o="urn:schemas-microsoft-com:office:office" xmlns:r="http://schemas.openxmlformats.org/officeDocument/2006/relationships" xmlns:m="http://schemas.openxmlformats.org/officeDocument/2006/math" xmlns:v="urn:schemas-microsoft-com:vml" xmlns:wp="http://schemas.openxmlformats.org/drawingml/2006/wordprocessingDrawing" xmlns:w10="urn:schemas-microsoft-com:office:word" xmlns:w="http://schemas.openxmlformats.org/wordprocessingml/2006/main" xmlns:wne="http://schemas.microsoft.com/office/word/2006/wordml">
   <w:p>
     <w:pPr>
       <w:pStyle w:val="Rodap"/>
@@ -14374,27 +14514,14 @@
       </w:rPr>
       <w:tab/>
     </w:r>
-    <w:r>
-      <w:fldChar w:fldCharType="begin"/>
-    </w:r>
-    <w:r>
-      <w:instrText xml:space="preserve"> PAGE   \* MERGEFORMAT </w:instrText>
-    </w:r>
-    <w:r>
-      <w:fldChar w:fldCharType="separate"/>
-    </w:r>
-    <w:r>
-      <w:rPr>
-        <w:noProof/>
-      </w:rPr>
-      <w:t>18</w:t>
-    </w:r>
-    <w:r>
-      <w:rPr>
-        <w:noProof/>
-      </w:rPr>
-      <w:fldChar w:fldCharType="end"/>
-    </w:r>
+    <w:fldSimple w:instr=" PAGE   \* MERGEFORMAT ">
+      <w:r>
+        <w:rPr>
+          <w:noProof/>
+        </w:rPr>
+        <w:t>14</w:t>
+      </w:r>
+    </w:fldSimple>
   </w:p>
   <w:p>
     <w:pPr>
@@ -14409,7 +14536,7 @@
 </file>
 
 <file path=word/footer2.xml><?xml version="1.0" encoding="utf-8"?>
-<w:ftr xmlns:wpc="http://schemas.microsoft.com/office/word/2010/wordprocessingCanvas" xmlns:mc="http://schemas.openxmlformats.org/markup-compatibility/2006" xmlns:o="urn:schemas-microsoft-com:office:office" xmlns:r="http://schemas.openxmlformats.org/officeDocument/2006/relationships" xmlns:m="http://schemas.openxmlformats.org/officeDocument/2006/math" xmlns:v="urn:schemas-microsoft-com:vml" xmlns:wp14="http://schemas.microsoft.com/office/word/2010/wordprocessingDrawing" xmlns:wp="http://schemas.openxmlformats.org/drawingml/2006/wordprocessingDrawing" xmlns:w10="urn:schemas-microsoft-com:office:word" xmlns:w="http://schemas.openxmlformats.org/wordprocessingml/2006/main" xmlns:w14="http://schemas.microsoft.com/office/word/2010/wordml" xmlns:w15="http://schemas.microsoft.com/office/word/2012/wordml" xmlns:wpg="http://schemas.microsoft.com/office/word/2010/wordprocessingGroup" xmlns:wpi="http://schemas.microsoft.com/office/word/2010/wordprocessingInk" xmlns:wne="http://schemas.microsoft.com/office/word/2006/wordml" xmlns:wps="http://schemas.microsoft.com/office/word/2010/wordprocessingShape" mc:Ignorable="w14 w15 wp14">
+<w:ftr xmlns:ve="http://schemas.openxmlformats.org/markup-compatibility/2006" xmlns:o="urn:schemas-microsoft-com:office:office" xmlns:r="http://schemas.openxmlformats.org/officeDocument/2006/relationships" xmlns:m="http://schemas.openxmlformats.org/officeDocument/2006/math" xmlns:v="urn:schemas-microsoft-com:vml" xmlns:wp="http://schemas.openxmlformats.org/drawingml/2006/wordprocessingDrawing" xmlns:w10="urn:schemas-microsoft-com:office:word" xmlns:w="http://schemas.openxmlformats.org/wordprocessingml/2006/main" xmlns:wne="http://schemas.microsoft.com/office/word/2006/wordml">
   <w:p>
     <w:pPr>
       <w:pStyle w:val="Rodap"/>
@@ -14438,27 +14565,14 @@
       </w:rPr>
       <w:tab/>
     </w:r>
-    <w:r>
-      <w:fldChar w:fldCharType="begin"/>
-    </w:r>
-    <w:r>
-      <w:instrText xml:space="preserve"> PAGE   \* MERGEFORMAT </w:instrText>
-    </w:r>
-    <w:r>
-      <w:fldChar w:fldCharType="separate"/>
-    </w:r>
-    <w:r>
-      <w:rPr>
-        <w:noProof/>
-      </w:rPr>
-      <w:t>19</w:t>
-    </w:r>
-    <w:r>
-      <w:rPr>
-        <w:noProof/>
-      </w:rPr>
-      <w:fldChar w:fldCharType="end"/>
-    </w:r>
+    <w:fldSimple w:instr=" PAGE   \* MERGEFORMAT ">
+      <w:r>
+        <w:rPr>
+          <w:noProof/>
+        </w:rPr>
+        <w:t>20</w:t>
+      </w:r>
+    </w:fldSimple>
   </w:p>
   <w:p>
     <w:pPr>
@@ -14469,7 +14583,7 @@
 </file>
 
 <file path=word/footnotes.xml><?xml version="1.0" encoding="utf-8"?>
-<w:footnotes xmlns:wpc="http://schemas.microsoft.com/office/word/2010/wordprocessingCanvas" xmlns:mc="http://schemas.openxmlformats.org/markup-compatibility/2006" xmlns:o="urn:schemas-microsoft-com:office:office" xmlns:r="http://schemas.openxmlformats.org/officeDocument/2006/relationships" xmlns:m="http://schemas.openxmlformats.org/officeDocument/2006/math" xmlns:v="urn:schemas-microsoft-com:vml" xmlns:wp14="http://schemas.microsoft.com/office/word/2010/wordprocessingDrawing" xmlns:wp="http://schemas.openxmlformats.org/drawingml/2006/wordprocessingDrawing" xmlns:w10="urn:schemas-microsoft-com:office:word" xmlns:w="http://schemas.openxmlformats.org/wordprocessingml/2006/main" xmlns:w14="http://schemas.microsoft.com/office/word/2010/wordml" xmlns:w15="http://schemas.microsoft.com/office/word/2012/wordml" xmlns:wpg="http://schemas.microsoft.com/office/word/2010/wordprocessingGroup" xmlns:wpi="http://schemas.microsoft.com/office/word/2010/wordprocessingInk" xmlns:wne="http://schemas.microsoft.com/office/word/2006/wordml" xmlns:wps="http://schemas.microsoft.com/office/word/2010/wordprocessingShape" mc:Ignorable="w14 w15 wp14">
+<w:footnotes xmlns:ve="http://schemas.openxmlformats.org/markup-compatibility/2006" xmlns:o="urn:schemas-microsoft-com:office:office" xmlns:r="http://schemas.openxmlformats.org/officeDocument/2006/relationships" xmlns:m="http://schemas.openxmlformats.org/officeDocument/2006/math" xmlns:v="urn:schemas-microsoft-com:vml" xmlns:wp="http://schemas.openxmlformats.org/drawingml/2006/wordprocessingDrawing" xmlns:w10="urn:schemas-microsoft-com:office:word" xmlns:w="http://schemas.openxmlformats.org/wordprocessingml/2006/main" xmlns:wne="http://schemas.microsoft.com/office/word/2006/wordml">
   <w:footnote w:type="separator" w:id="-1">
     <w:p>
       <w:r>
@@ -14488,7 +14602,7 @@
 </file>
 
 <file path=word/header1.xml><?xml version="1.0" encoding="utf-8"?>
-<w:hdr xmlns:wpc="http://schemas.microsoft.com/office/word/2010/wordprocessingCanvas" xmlns:mc="http://schemas.openxmlformats.org/markup-compatibility/2006" xmlns:o="urn:schemas-microsoft-com:office:office" xmlns:r="http://schemas.openxmlformats.org/officeDocument/2006/relationships" xmlns:m="http://schemas.openxmlformats.org/officeDocument/2006/math" xmlns:v="urn:schemas-microsoft-com:vml" xmlns:wp14="http://schemas.microsoft.com/office/word/2010/wordprocessingDrawing" xmlns:wp="http://schemas.openxmlformats.org/drawingml/2006/wordprocessingDrawing" xmlns:w10="urn:schemas-microsoft-com:office:word" xmlns:w="http://schemas.openxmlformats.org/wordprocessingml/2006/main" xmlns:w14="http://schemas.microsoft.com/office/word/2010/wordml" xmlns:w15="http://schemas.microsoft.com/office/word/2012/wordml" xmlns:wpg="http://schemas.microsoft.com/office/word/2010/wordprocessingGroup" xmlns:wpi="http://schemas.microsoft.com/office/word/2010/wordprocessingInk" xmlns:wne="http://schemas.microsoft.com/office/word/2006/wordml" xmlns:wps="http://schemas.microsoft.com/office/word/2010/wordprocessingShape" mc:Ignorable="w14 w15 wp14">
+<w:hdr xmlns:ve="http://schemas.openxmlformats.org/markup-compatibility/2006" xmlns:o="urn:schemas-microsoft-com:office:office" xmlns:r="http://schemas.openxmlformats.org/officeDocument/2006/relationships" xmlns:m="http://schemas.openxmlformats.org/officeDocument/2006/math" xmlns:v="urn:schemas-microsoft-com:vml" xmlns:wp="http://schemas.openxmlformats.org/drawingml/2006/wordprocessingDrawing" xmlns:w10="urn:schemas-microsoft-com:office:word" xmlns:w="http://schemas.openxmlformats.org/wordprocessingml/2006/main" xmlns:wne="http://schemas.microsoft.com/office/word/2006/wordml">
   <w:p>
     <w:pPr>
       <w:pStyle w:val="Cabealho"/>
@@ -14549,7 +14663,7 @@
 </file>
 
 <file path=word/header2.xml><?xml version="1.0" encoding="utf-8"?>
-<w:hdr xmlns:wpc="http://schemas.microsoft.com/office/word/2010/wordprocessingCanvas" xmlns:mc="http://schemas.openxmlformats.org/markup-compatibility/2006" xmlns:o="urn:schemas-microsoft-com:office:office" xmlns:r="http://schemas.openxmlformats.org/officeDocument/2006/relationships" xmlns:m="http://schemas.openxmlformats.org/officeDocument/2006/math" xmlns:v="urn:schemas-microsoft-com:vml" xmlns:wp14="http://schemas.microsoft.com/office/word/2010/wordprocessingDrawing" xmlns:wp="http://schemas.openxmlformats.org/drawingml/2006/wordprocessingDrawing" xmlns:w10="urn:schemas-microsoft-com:office:word" xmlns:w="http://schemas.openxmlformats.org/wordprocessingml/2006/main" xmlns:w14="http://schemas.microsoft.com/office/word/2010/wordml" xmlns:w15="http://schemas.microsoft.com/office/word/2012/wordml" xmlns:wpg="http://schemas.microsoft.com/office/word/2010/wordprocessingGroup" xmlns:wpi="http://schemas.microsoft.com/office/word/2010/wordprocessingInk" xmlns:wne="http://schemas.microsoft.com/office/word/2006/wordml" xmlns:wps="http://schemas.microsoft.com/office/word/2010/wordprocessingShape" mc:Ignorable="w14 w15 wp14">
+<w:hdr xmlns:ve="http://schemas.openxmlformats.org/markup-compatibility/2006" xmlns:o="urn:schemas-microsoft-com:office:office" xmlns:r="http://schemas.openxmlformats.org/officeDocument/2006/relationships" xmlns:m="http://schemas.openxmlformats.org/officeDocument/2006/math" xmlns:v="urn:schemas-microsoft-com:vml" xmlns:wp="http://schemas.openxmlformats.org/drawingml/2006/wordprocessingDrawing" xmlns:w10="urn:schemas-microsoft-com:office:word" xmlns:w="http://schemas.openxmlformats.org/wordprocessingml/2006/main" xmlns:wne="http://schemas.microsoft.com/office/word/2006/wordml">
   <w:p>
     <w:pPr>
       <w:pStyle w:val="Cabealho"/>
@@ -14571,7 +14685,7 @@
 </file>
 
 <file path=word/header3.xml><?xml version="1.0" encoding="utf-8"?>
-<w:hdr xmlns:wpc="http://schemas.microsoft.com/office/word/2010/wordprocessingCanvas" xmlns:mc="http://schemas.openxmlformats.org/markup-compatibility/2006" xmlns:o="urn:schemas-microsoft-com:office:office" xmlns:r="http://schemas.openxmlformats.org/officeDocument/2006/relationships" xmlns:m="http://schemas.openxmlformats.org/officeDocument/2006/math" xmlns:v="urn:schemas-microsoft-com:vml" xmlns:wp14="http://schemas.microsoft.com/office/word/2010/wordprocessingDrawing" xmlns:wp="http://schemas.openxmlformats.org/drawingml/2006/wordprocessingDrawing" xmlns:w10="urn:schemas-microsoft-com:office:word" xmlns:w="http://schemas.openxmlformats.org/wordprocessingml/2006/main" xmlns:w14="http://schemas.microsoft.com/office/word/2010/wordml" xmlns:w15="http://schemas.microsoft.com/office/word/2012/wordml" xmlns:wpg="http://schemas.microsoft.com/office/word/2010/wordprocessingGroup" xmlns:wpi="http://schemas.microsoft.com/office/word/2010/wordprocessingInk" xmlns:wne="http://schemas.microsoft.com/office/word/2006/wordml" xmlns:wps="http://schemas.microsoft.com/office/word/2010/wordprocessingShape" mc:Ignorable="w14 w15 wp14">
+<w:hdr xmlns:ve="http://schemas.openxmlformats.org/markup-compatibility/2006" xmlns:o="urn:schemas-microsoft-com:office:office" xmlns:r="http://schemas.openxmlformats.org/officeDocument/2006/relationships" xmlns:m="http://schemas.openxmlformats.org/officeDocument/2006/math" xmlns:v="urn:schemas-microsoft-com:vml" xmlns:wp="http://schemas.openxmlformats.org/drawingml/2006/wordprocessingDrawing" xmlns:w10="urn:schemas-microsoft-com:office:word" xmlns:w="http://schemas.openxmlformats.org/wordprocessingml/2006/main" xmlns:wne="http://schemas.microsoft.com/office/word/2006/wordml">
   <w:p>
     <w:pPr>
       <w:pStyle w:val="Cabealho"/>
@@ -14608,7 +14722,7 @@
 </file>
 
 <file path=word/header4.xml><?xml version="1.0" encoding="utf-8"?>
-<w:hdr xmlns:wpc="http://schemas.microsoft.com/office/word/2010/wordprocessingCanvas" xmlns:mc="http://schemas.openxmlformats.org/markup-compatibility/2006" xmlns:o="urn:schemas-microsoft-com:office:office" xmlns:r="http://schemas.openxmlformats.org/officeDocument/2006/relationships" xmlns:m="http://schemas.openxmlformats.org/officeDocument/2006/math" xmlns:v="urn:schemas-microsoft-com:vml" xmlns:wp14="http://schemas.microsoft.com/office/word/2010/wordprocessingDrawing" xmlns:wp="http://schemas.openxmlformats.org/drawingml/2006/wordprocessingDrawing" xmlns:w10="urn:schemas-microsoft-com:office:word" xmlns:w="http://schemas.openxmlformats.org/wordprocessingml/2006/main" xmlns:w14="http://schemas.microsoft.com/office/word/2010/wordml" xmlns:w15="http://schemas.microsoft.com/office/word/2012/wordml" xmlns:wpg="http://schemas.microsoft.com/office/word/2010/wordprocessingGroup" xmlns:wpi="http://schemas.microsoft.com/office/word/2010/wordprocessingInk" xmlns:wne="http://schemas.microsoft.com/office/word/2006/wordml" xmlns:wps="http://schemas.microsoft.com/office/word/2010/wordprocessingShape" mc:Ignorable="w14 w15 wp14">
+<w:hdr xmlns:ve="http://schemas.openxmlformats.org/markup-compatibility/2006" xmlns:o="urn:schemas-microsoft-com:office:office" xmlns:r="http://schemas.openxmlformats.org/officeDocument/2006/relationships" xmlns:m="http://schemas.openxmlformats.org/officeDocument/2006/math" xmlns:v="urn:schemas-microsoft-com:vml" xmlns:wp="http://schemas.openxmlformats.org/drawingml/2006/wordprocessingDrawing" xmlns:w10="urn:schemas-microsoft-com:office:word" xmlns:w="http://schemas.openxmlformats.org/wordprocessingml/2006/main" xmlns:wne="http://schemas.microsoft.com/office/word/2006/wordml">
   <w:p>
     <w:pPr>
       <w:pStyle w:val="Cabealho"/>
@@ -14623,7 +14737,7 @@
 </file>
 
 <file path=word/header5.xml><?xml version="1.0" encoding="utf-8"?>
-<w:hdr xmlns:wpc="http://schemas.microsoft.com/office/word/2010/wordprocessingCanvas" xmlns:mc="http://schemas.openxmlformats.org/markup-compatibility/2006" xmlns:o="urn:schemas-microsoft-com:office:office" xmlns:r="http://schemas.openxmlformats.org/officeDocument/2006/relationships" xmlns:m="http://schemas.openxmlformats.org/officeDocument/2006/math" xmlns:v="urn:schemas-microsoft-com:vml" xmlns:wp14="http://schemas.microsoft.com/office/word/2010/wordprocessingDrawing" xmlns:wp="http://schemas.openxmlformats.org/drawingml/2006/wordprocessingDrawing" xmlns:w10="urn:schemas-microsoft-com:office:word" xmlns:w="http://schemas.openxmlformats.org/wordprocessingml/2006/main" xmlns:w14="http://schemas.microsoft.com/office/word/2010/wordml" xmlns:w15="http://schemas.microsoft.com/office/word/2012/wordml" xmlns:wpg="http://schemas.microsoft.com/office/word/2010/wordprocessingGroup" xmlns:wpi="http://schemas.microsoft.com/office/word/2010/wordprocessingInk" xmlns:wne="http://schemas.microsoft.com/office/word/2006/wordml" xmlns:wps="http://schemas.microsoft.com/office/word/2010/wordprocessingShape" mc:Ignorable="w14 w15 wp14">
+<w:hdr xmlns:ve="http://schemas.openxmlformats.org/markup-compatibility/2006" xmlns:o="urn:schemas-microsoft-com:office:office" xmlns:r="http://schemas.openxmlformats.org/officeDocument/2006/relationships" xmlns:m="http://schemas.openxmlformats.org/officeDocument/2006/math" xmlns:v="urn:schemas-microsoft-com:vml" xmlns:wp="http://schemas.openxmlformats.org/drawingml/2006/wordprocessingDrawing" xmlns:w10="urn:schemas-microsoft-com:office:word" xmlns:w="http://schemas.openxmlformats.org/wordprocessingml/2006/main" xmlns:wne="http://schemas.microsoft.com/office/word/2006/wordml">
   <w:p>
     <w:pPr>
       <w:pStyle w:val="Cabealho"/>
@@ -14638,7 +14752,7 @@
 </file>
 
 <file path=word/header6.xml><?xml version="1.0" encoding="utf-8"?>
-<w:hdr xmlns:wpc="http://schemas.microsoft.com/office/word/2010/wordprocessingCanvas" xmlns:mc="http://schemas.openxmlformats.org/markup-compatibility/2006" xmlns:o="urn:schemas-microsoft-com:office:office" xmlns:r="http://schemas.openxmlformats.org/officeDocument/2006/relationships" xmlns:m="http://schemas.openxmlformats.org/officeDocument/2006/math" xmlns:v="urn:schemas-microsoft-com:vml" xmlns:wp14="http://schemas.microsoft.com/office/word/2010/wordprocessingDrawing" xmlns:wp="http://schemas.openxmlformats.org/drawingml/2006/wordprocessingDrawing" xmlns:w10="urn:schemas-microsoft-com:office:word" xmlns:w="http://schemas.openxmlformats.org/wordprocessingml/2006/main" xmlns:w14="http://schemas.microsoft.com/office/word/2010/wordml" xmlns:w15="http://schemas.microsoft.com/office/word/2012/wordml" xmlns:wpg="http://schemas.microsoft.com/office/word/2010/wordprocessingGroup" xmlns:wpi="http://schemas.microsoft.com/office/word/2010/wordprocessingInk" xmlns:wne="http://schemas.microsoft.com/office/word/2006/wordml" xmlns:wps="http://schemas.microsoft.com/office/word/2010/wordprocessingShape" mc:Ignorable="w14 w15 wp14">
+<w:hdr xmlns:ve="http://schemas.openxmlformats.org/markup-compatibility/2006" xmlns:o="urn:schemas-microsoft-com:office:office" xmlns:r="http://schemas.openxmlformats.org/officeDocument/2006/relationships" xmlns:m="http://schemas.openxmlformats.org/officeDocument/2006/math" xmlns:v="urn:schemas-microsoft-com:vml" xmlns:wp="http://schemas.openxmlformats.org/drawingml/2006/wordprocessingDrawing" xmlns:w10="urn:schemas-microsoft-com:office:word" xmlns:w="http://schemas.openxmlformats.org/wordprocessingml/2006/main" xmlns:wne="http://schemas.microsoft.com/office/word/2006/wordml">
   <w:p>
     <w:pPr>
       <w:pStyle w:val="Cabealho"/>
@@ -14648,7 +14762,7 @@
 </file>
 
 <file path=word/header7.xml><?xml version="1.0" encoding="utf-8"?>
-<w:hdr xmlns:wpc="http://schemas.microsoft.com/office/word/2010/wordprocessingCanvas" xmlns:mc="http://schemas.openxmlformats.org/markup-compatibility/2006" xmlns:o="urn:schemas-microsoft-com:office:office" xmlns:r="http://schemas.openxmlformats.org/officeDocument/2006/relationships" xmlns:m="http://schemas.openxmlformats.org/officeDocument/2006/math" xmlns:v="urn:schemas-microsoft-com:vml" xmlns:wp14="http://schemas.microsoft.com/office/word/2010/wordprocessingDrawing" xmlns:wp="http://schemas.openxmlformats.org/drawingml/2006/wordprocessingDrawing" xmlns:w10="urn:schemas-microsoft-com:office:word" xmlns:w="http://schemas.openxmlformats.org/wordprocessingml/2006/main" xmlns:w14="http://schemas.microsoft.com/office/word/2010/wordml" xmlns:w15="http://schemas.microsoft.com/office/word/2012/wordml" xmlns:wpg="http://schemas.microsoft.com/office/word/2010/wordprocessingGroup" xmlns:wpi="http://schemas.microsoft.com/office/word/2010/wordprocessingInk" xmlns:wne="http://schemas.microsoft.com/office/word/2006/wordml" xmlns:wps="http://schemas.microsoft.com/office/word/2010/wordprocessingShape" mc:Ignorable="w14 w15 wp14">
+<w:hdr xmlns:ve="http://schemas.openxmlformats.org/markup-compatibility/2006" xmlns:o="urn:schemas-microsoft-com:office:office" xmlns:r="http://schemas.openxmlformats.org/officeDocument/2006/relationships" xmlns:m="http://schemas.openxmlformats.org/officeDocument/2006/math" xmlns:v="urn:schemas-microsoft-com:vml" xmlns:wp="http://schemas.openxmlformats.org/drawingml/2006/wordprocessingDrawing" xmlns:w10="urn:schemas-microsoft-com:office:word" xmlns:w="http://schemas.openxmlformats.org/wordprocessingml/2006/main" xmlns:wne="http://schemas.microsoft.com/office/word/2006/wordml">
   <w:p>
     <w:pPr>
       <w:pStyle w:val="Cabealho"/>
@@ -14658,7 +14772,7 @@
 </file>
 
 <file path=word/numbering.xml><?xml version="1.0" encoding="utf-8"?>
-<w:numbering xmlns:wpc="http://schemas.microsoft.com/office/word/2010/wordprocessingCanvas" xmlns:mc="http://schemas.openxmlformats.org/markup-compatibility/2006" xmlns:o="urn:schemas-microsoft-com:office:office" xmlns:r="http://schemas.openxmlformats.org/officeDocument/2006/relationships" xmlns:m="http://schemas.openxmlformats.org/officeDocument/2006/math" xmlns:v="urn:schemas-microsoft-com:vml" xmlns:wp14="http://schemas.microsoft.com/office/word/2010/wordprocessingDrawing" xmlns:wp="http://schemas.openxmlformats.org/drawingml/2006/wordprocessingDrawing" xmlns:w10="urn:schemas-microsoft-com:office:word" xmlns:w="http://schemas.openxmlformats.org/wordprocessingml/2006/main" xmlns:w14="http://schemas.microsoft.com/office/word/2010/wordml" xmlns:w15="http://schemas.microsoft.com/office/word/2012/wordml" xmlns:wpg="http://schemas.microsoft.com/office/word/2010/wordprocessingGroup" xmlns:wpi="http://schemas.microsoft.com/office/word/2010/wordprocessingInk" xmlns:wne="http://schemas.microsoft.com/office/word/2006/wordml" xmlns:wps="http://schemas.microsoft.com/office/word/2010/wordprocessingShape" mc:Ignorable="w14 w15 wp14">
+<w:numbering xmlns:ve="http://schemas.openxmlformats.org/markup-compatibility/2006" xmlns:o="urn:schemas-microsoft-com:office:office" xmlns:r="http://schemas.openxmlformats.org/officeDocument/2006/relationships" xmlns:m="http://schemas.openxmlformats.org/officeDocument/2006/math" xmlns:v="urn:schemas-microsoft-com:vml" xmlns:wp="http://schemas.openxmlformats.org/drawingml/2006/wordprocessingDrawing" xmlns:w10="urn:schemas-microsoft-com:office:word" xmlns:w="http://schemas.openxmlformats.org/wordprocessingml/2006/main" xmlns:wne="http://schemas.microsoft.com/office/word/2006/wordml">
   <w:abstractNum w:abstractNumId="0">
     <w:nsid w:val="05D72FCF"/>
     <w:multiLevelType w:val="hybridMultilevel"/>
@@ -17009,7 +17123,7 @@
 </file>
 
 <file path=word/styles.xml><?xml version="1.0" encoding="utf-8"?>
-<w:styles xmlns:mc="http://schemas.openxmlformats.org/markup-compatibility/2006" xmlns:r="http://schemas.openxmlformats.org/officeDocument/2006/relationships" xmlns:w="http://schemas.openxmlformats.org/wordprocessingml/2006/main" xmlns:w14="http://schemas.microsoft.com/office/word/2010/wordml" xmlns:w15="http://schemas.microsoft.com/office/word/2012/wordml" mc:Ignorable="w14 w15">
+<w:styles xmlns:r="http://schemas.openxmlformats.org/officeDocument/2006/relationships" xmlns:w="http://schemas.openxmlformats.org/wordprocessingml/2006/main">
   <w:docDefaults>
     <w:rPrDefault>
       <w:rPr>
@@ -17019,378 +17133,139 @@
     </w:rPrDefault>
     <w:pPrDefault/>
   </w:docDefaults>
-  <w:latentStyles w:defLockedState="0" w:defUIPriority="99" w:defSemiHidden="0" w:defUnhideWhenUsed="0" w:defQFormat="0" w:count="371">
-    <w:lsdException w:name="Normal" w:uiPriority="0" w:qFormat="1"/>
-    <w:lsdException w:name="heading 1" w:qFormat="1"/>
-    <w:lsdException w:name="heading 2" w:qFormat="1"/>
-    <w:lsdException w:name="heading 3" w:qFormat="1"/>
-    <w:lsdException w:name="heading 4" w:qFormat="1"/>
-    <w:lsdException w:name="heading 5" w:qFormat="1"/>
-    <w:lsdException w:name="heading 6" w:qFormat="1"/>
-    <w:lsdException w:name="heading 7" w:unhideWhenUsed="1" w:qFormat="1"/>
-    <w:lsdException w:name="heading 8" w:unhideWhenUsed="1" w:qFormat="1"/>
-    <w:lsdException w:name="heading 9" w:unhideWhenUsed="1" w:qFormat="1"/>
-    <w:lsdException w:name="index 1" w:semiHidden="1" w:unhideWhenUsed="1"/>
-    <w:lsdException w:name="index 2" w:semiHidden="1" w:unhideWhenUsed="1"/>
-    <w:lsdException w:name="index 3" w:semiHidden="1" w:unhideWhenUsed="1"/>
-    <w:lsdException w:name="index 4" w:semiHidden="1" w:unhideWhenUsed="1"/>
-    <w:lsdException w:name="index 5" w:semiHidden="1" w:unhideWhenUsed="1"/>
-    <w:lsdException w:name="index 6" w:semiHidden="1" w:unhideWhenUsed="1"/>
-    <w:lsdException w:name="index 7" w:semiHidden="1" w:unhideWhenUsed="1"/>
-    <w:lsdException w:name="index 8" w:semiHidden="1" w:unhideWhenUsed="1"/>
-    <w:lsdException w:name="index 9" w:semiHidden="1" w:unhideWhenUsed="1"/>
-    <w:lsdException w:name="toc 1" w:semiHidden="1" w:uiPriority="39" w:unhideWhenUsed="1"/>
-    <w:lsdException w:name="toc 2" w:semiHidden="1" w:uiPriority="39" w:unhideWhenUsed="1"/>
-    <w:lsdException w:name="toc 3" w:semiHidden="1" w:uiPriority="39" w:unhideWhenUsed="1"/>
-    <w:lsdException w:name="toc 4" w:semiHidden="1" w:unhideWhenUsed="1"/>
-    <w:lsdException w:name="toc 5" w:semiHidden="1" w:unhideWhenUsed="1"/>
-    <w:lsdException w:name="toc 6" w:semiHidden="1" w:unhideWhenUsed="1"/>
-    <w:lsdException w:name="toc 7" w:semiHidden="1" w:unhideWhenUsed="1"/>
-    <w:lsdException w:name="toc 8" w:semiHidden="1" w:unhideWhenUsed="1"/>
-    <w:lsdException w:name="toc 9" w:semiHidden="1" w:unhideWhenUsed="1"/>
-    <w:lsdException w:name="Normal Indent" w:semiHidden="1" w:unhideWhenUsed="1"/>
-    <w:lsdException w:name="footnote text" w:semiHidden="1" w:unhideWhenUsed="1"/>
-    <w:lsdException w:name="annotation text" w:semiHidden="1" w:unhideWhenUsed="1"/>
-    <w:lsdException w:name="header" w:semiHidden="1" w:uiPriority="0" w:unhideWhenUsed="1"/>
-    <w:lsdException w:name="footer" w:semiHidden="1" w:unhideWhenUsed="1"/>
-    <w:lsdException w:name="index heading" w:semiHidden="1" w:unhideWhenUsed="1"/>
-    <w:lsdException w:name="caption" w:unhideWhenUsed="1" w:qFormat="1"/>
-    <w:lsdException w:name="table of figures" w:semiHidden="1" w:unhideWhenUsed="1"/>
-    <w:lsdException w:name="envelope address" w:semiHidden="1" w:unhideWhenUsed="1"/>
-    <w:lsdException w:name="envelope return" w:semiHidden="1" w:unhideWhenUsed="1"/>
-    <w:lsdException w:name="footnote reference" w:semiHidden="1" w:unhideWhenUsed="1"/>
-    <w:lsdException w:name="annotation reference" w:semiHidden="1" w:unhideWhenUsed="1"/>
-    <w:lsdException w:name="line number" w:semiHidden="1" w:unhideWhenUsed="1"/>
-    <w:lsdException w:name="page number" w:semiHidden="1" w:unhideWhenUsed="1"/>
-    <w:lsdException w:name="endnote reference" w:semiHidden="1" w:unhideWhenUsed="1"/>
-    <w:lsdException w:name="endnote text" w:semiHidden="1" w:unhideWhenUsed="1"/>
-    <w:lsdException w:name="table of authorities" w:semiHidden="1" w:unhideWhenUsed="1"/>
-    <w:lsdException w:name="macro" w:semiHidden="1" w:unhideWhenUsed="1"/>
-    <w:lsdException w:name="toa heading" w:semiHidden="1" w:unhideWhenUsed="1"/>
-    <w:lsdException w:name="List" w:semiHidden="1" w:unhideWhenUsed="1"/>
-    <w:lsdException w:name="List Bullet" w:semiHidden="1" w:unhideWhenUsed="1"/>
-    <w:lsdException w:name="List Number" w:semiHidden="1" w:unhideWhenUsed="1"/>
-    <w:lsdException w:name="List 2" w:semiHidden="1" w:unhideWhenUsed="1"/>
-    <w:lsdException w:name="List 3" w:semiHidden="1" w:unhideWhenUsed="1"/>
-    <w:lsdException w:name="List 4" w:semiHidden="1" w:unhideWhenUsed="1"/>
-    <w:lsdException w:name="List 5" w:semiHidden="1" w:unhideWhenUsed="1"/>
-    <w:lsdException w:name="List Bullet 2" w:semiHidden="1" w:unhideWhenUsed="1"/>
-    <w:lsdException w:name="List Bullet 3" w:semiHidden="1" w:unhideWhenUsed="1"/>
-    <w:lsdException w:name="List Bullet 4" w:semiHidden="1" w:unhideWhenUsed="1"/>
-    <w:lsdException w:name="List Bullet 5" w:semiHidden="1" w:unhideWhenUsed="1"/>
-    <w:lsdException w:name="List Number 2" w:semiHidden="1" w:unhideWhenUsed="1"/>
-    <w:lsdException w:name="List Number 3" w:semiHidden="1" w:unhideWhenUsed="1"/>
-    <w:lsdException w:name="List Number 4" w:semiHidden="1" w:unhideWhenUsed="1"/>
-    <w:lsdException w:name="List Number 5" w:semiHidden="1" w:unhideWhenUsed="1"/>
-    <w:lsdException w:name="Title" w:qFormat="1"/>
-    <w:lsdException w:name="Closing" w:semiHidden="1" w:unhideWhenUsed="1"/>
-    <w:lsdException w:name="Signature" w:semiHidden="1" w:unhideWhenUsed="1"/>
-    <w:lsdException w:name="Default Paragraph Font" w:semiHidden="1" w:unhideWhenUsed="1"/>
-    <w:lsdException w:name="Body Text" w:semiHidden="1" w:uiPriority="0" w:unhideWhenUsed="1"/>
-    <w:lsdException w:name="Body Text Indent" w:semiHidden="1" w:unhideWhenUsed="1"/>
-    <w:lsdException w:name="List Continue" w:semiHidden="1" w:unhideWhenUsed="1"/>
-    <w:lsdException w:name="List Continue 2" w:semiHidden="1" w:unhideWhenUsed="1"/>
-    <w:lsdException w:name="List Continue 3" w:semiHidden="1" w:unhideWhenUsed="1"/>
-    <w:lsdException w:name="List Continue 4" w:semiHidden="1" w:unhideWhenUsed="1"/>
-    <w:lsdException w:name="List Continue 5" w:semiHidden="1" w:unhideWhenUsed="1"/>
-    <w:lsdException w:name="Message Header" w:semiHidden="1" w:unhideWhenUsed="1"/>
-    <w:lsdException w:name="Subtitle" w:uiPriority="11" w:qFormat="1"/>
-    <w:lsdException w:name="Salutation" w:semiHidden="1" w:unhideWhenUsed="1"/>
-    <w:lsdException w:name="Date" w:semiHidden="1" w:unhideWhenUsed="1"/>
-    <w:lsdException w:name="Body Text First Indent" w:semiHidden="1" w:unhideWhenUsed="1"/>
-    <w:lsdException w:name="Body Text First Indent 2" w:semiHidden="1" w:unhideWhenUsed="1"/>
-    <w:lsdException w:name="Note Heading" w:semiHidden="1" w:unhideWhenUsed="1"/>
-    <w:lsdException w:name="Body Text 2" w:semiHidden="1" w:unhideWhenUsed="1"/>
-    <w:lsdException w:name="Body Text 3" w:semiHidden="1" w:unhideWhenUsed="1"/>
-    <w:lsdException w:name="Body Text Indent 2" w:semiHidden="1" w:unhideWhenUsed="1"/>
-    <w:lsdException w:name="Body Text Indent 3" w:semiHidden="1" w:unhideWhenUsed="1"/>
-    <w:lsdException w:name="Block Text" w:semiHidden="1" w:unhideWhenUsed="1"/>
-    <w:lsdException w:name="Hyperlink" w:semiHidden="1" w:unhideWhenUsed="1"/>
-    <w:lsdException w:name="FollowedHyperlink" w:semiHidden="1" w:unhideWhenUsed="1"/>
-    <w:lsdException w:name="Strong" w:uiPriority="0" w:qFormat="1"/>
-    <w:lsdException w:name="Emphasis" w:uiPriority="20" w:qFormat="1"/>
-    <w:lsdException w:name="Document Map" w:semiHidden="1" w:unhideWhenUsed="1"/>
-    <w:lsdException w:name="Plain Text" w:semiHidden="1" w:unhideWhenUsed="1"/>
-    <w:lsdException w:name="E-mail Signature" w:semiHidden="1" w:unhideWhenUsed="1"/>
-    <w:lsdException w:name="HTML Top of Form" w:semiHidden="1" w:unhideWhenUsed="1"/>
-    <w:lsdException w:name="HTML Bottom of Form" w:semiHidden="1" w:unhideWhenUsed="1"/>
-    <w:lsdException w:name="Normal (Web)" w:semiHidden="1" w:unhideWhenUsed="1"/>
-    <w:lsdException w:name="HTML Acronym" w:semiHidden="1" w:unhideWhenUsed="1"/>
-    <w:lsdException w:name="HTML Address" w:semiHidden="1" w:unhideWhenUsed="1"/>
-    <w:lsdException w:name="HTML Cite" w:semiHidden="1" w:unhideWhenUsed="1"/>
-    <w:lsdException w:name="HTML Code" w:semiHidden="1" w:unhideWhenUsed="1"/>
-    <w:lsdException w:name="HTML Definition" w:semiHidden="1" w:unhideWhenUsed="1"/>
-    <w:lsdException w:name="HTML Keyboard" w:semiHidden="1" w:unhideWhenUsed="1"/>
-    <w:lsdException w:name="HTML Preformatted" w:semiHidden="1" w:uiPriority="0" w:unhideWhenUsed="1"/>
-    <w:lsdException w:name="HTML Sample" w:semiHidden="1" w:unhideWhenUsed="1"/>
-    <w:lsdException w:name="HTML Typewriter" w:semiHidden="1" w:unhideWhenUsed="1"/>
-    <w:lsdException w:name="HTML Variable" w:semiHidden="1" w:unhideWhenUsed="1"/>
-    <w:lsdException w:name="Normal Table" w:semiHidden="1" w:unhideWhenUsed="1"/>
-    <w:lsdException w:name="annotation subject" w:semiHidden="1" w:unhideWhenUsed="1"/>
-    <w:lsdException w:name="No List" w:semiHidden="1" w:unhideWhenUsed="1"/>
-    <w:lsdException w:name="Outline List 1" w:semiHidden="1" w:unhideWhenUsed="1"/>
-    <w:lsdException w:name="Outline List 2" w:semiHidden="1" w:unhideWhenUsed="1"/>
-    <w:lsdException w:name="Outline List 3" w:semiHidden="1" w:unhideWhenUsed="1"/>
-    <w:lsdException w:name="Table Simple 1" w:semiHidden="1" w:unhideWhenUsed="1"/>
-    <w:lsdException w:name="Table Simple 2" w:semiHidden="1" w:unhideWhenUsed="1"/>
-    <w:lsdException w:name="Table Simple 3" w:semiHidden="1" w:unhideWhenUsed="1"/>
-    <w:lsdException w:name="Table Classic 1" w:semiHidden="1" w:unhideWhenUsed="1"/>
-    <w:lsdException w:name="Table Classic 2" w:semiHidden="1" w:unhideWhenUsed="1"/>
-    <w:lsdException w:name="Table Classic 3" w:semiHidden="1" w:unhideWhenUsed="1"/>
-    <w:lsdException w:name="Table Classic 4" w:semiHidden="1" w:unhideWhenUsed="1"/>
-    <w:lsdException w:name="Table Colorful 1" w:semiHidden="1" w:unhideWhenUsed="1"/>
-    <w:lsdException w:name="Table Colorful 2" w:semiHidden="1" w:unhideWhenUsed="1"/>
-    <w:lsdException w:name="Table Colorful 3" w:semiHidden="1" w:unhideWhenUsed="1"/>
-    <w:lsdException w:name="Table Columns 1" w:semiHidden="1" w:unhideWhenUsed="1"/>
-    <w:lsdException w:name="Table Columns 2" w:semiHidden="1" w:unhideWhenUsed="1"/>
-    <w:lsdException w:name="Table Columns 3" w:semiHidden="1" w:unhideWhenUsed="1"/>
-    <w:lsdException w:name="Table Columns 4" w:semiHidden="1" w:unhideWhenUsed="1"/>
-    <w:lsdException w:name="Table Columns 5" w:semiHidden="1" w:unhideWhenUsed="1"/>
-    <w:lsdException w:name="Table Grid 1" w:semiHidden="1" w:unhideWhenUsed="1"/>
-    <w:lsdException w:name="Table Grid 2" w:semiHidden="1" w:unhideWhenUsed="1"/>
-    <w:lsdException w:name="Table Grid 3" w:semiHidden="1" w:unhideWhenUsed="1"/>
-    <w:lsdException w:name="Table Grid 4" w:semiHidden="1" w:unhideWhenUsed="1"/>
-    <w:lsdException w:name="Table Grid 5" w:semiHidden="1" w:unhideWhenUsed="1"/>
-    <w:lsdException w:name="Table Grid 6" w:semiHidden="1" w:unhideWhenUsed="1"/>
-    <w:lsdException w:name="Table Grid 7" w:semiHidden="1" w:unhideWhenUsed="1"/>
-    <w:lsdException w:name="Table Grid 8" w:semiHidden="1" w:unhideWhenUsed="1"/>
-    <w:lsdException w:name="Table List 1" w:semiHidden="1" w:unhideWhenUsed="1"/>
-    <w:lsdException w:name="Table List 2" w:semiHidden="1" w:unhideWhenUsed="1"/>
-    <w:lsdException w:name="Table List 3" w:semiHidden="1" w:unhideWhenUsed="1"/>
-    <w:lsdException w:name="Table List 4" w:semiHidden="1" w:unhideWhenUsed="1"/>
-    <w:lsdException w:name="Table List 5" w:semiHidden="1" w:unhideWhenUsed="1"/>
-    <w:lsdException w:name="Table List 6" w:semiHidden="1" w:unhideWhenUsed="1"/>
-    <w:lsdException w:name="Table List 7" w:semiHidden="1" w:unhideWhenUsed="1"/>
-    <w:lsdException w:name="Table List 8" w:semiHidden="1" w:unhideWhenUsed="1"/>
-    <w:lsdException w:name="Table 3D effects 1" w:semiHidden="1" w:unhideWhenUsed="1"/>
-    <w:lsdException w:name="Table 3D effects 2" w:semiHidden="1" w:unhideWhenUsed="1"/>
-    <w:lsdException w:name="Table 3D effects 3" w:semiHidden="1" w:unhideWhenUsed="1"/>
-    <w:lsdException w:name="Table Contemporary" w:semiHidden="1" w:unhideWhenUsed="1"/>
-    <w:lsdException w:name="Table Elegant" w:semiHidden="1" w:unhideWhenUsed="1"/>
-    <w:lsdException w:name="Table Professional" w:semiHidden="1" w:unhideWhenUsed="1"/>
-    <w:lsdException w:name="Table Subtle 1" w:semiHidden="1" w:unhideWhenUsed="1"/>
-    <w:lsdException w:name="Table Subtle 2" w:semiHidden="1" w:unhideWhenUsed="1"/>
-    <w:lsdException w:name="Table Web 1" w:semiHidden="1" w:unhideWhenUsed="1"/>
-    <w:lsdException w:name="Table Web 2" w:semiHidden="1" w:unhideWhenUsed="1"/>
-    <w:lsdException w:name="Table Web 3" w:semiHidden="1" w:unhideWhenUsed="1"/>
-    <w:lsdException w:name="Balloon Text" w:semiHidden="1" w:unhideWhenUsed="1"/>
-    <w:lsdException w:name="Table Grid" w:uiPriority="59"/>
-    <w:lsdException w:name="Table Theme" w:semiHidden="1" w:unhideWhenUsed="1"/>
-    <w:lsdException w:name="Placeholder Text" w:semiHidden="1"/>
-    <w:lsdException w:name="No Spacing" w:uiPriority="1" w:qFormat="1"/>
-    <w:lsdException w:name="Light Shading" w:uiPriority="60"/>
-    <w:lsdException w:name="Light List" w:uiPriority="61"/>
-    <w:lsdException w:name="Light Grid" w:uiPriority="62"/>
-    <w:lsdException w:name="Medium Shading 1" w:uiPriority="63"/>
-    <w:lsdException w:name="Medium Shading 2" w:uiPriority="64"/>
-    <w:lsdException w:name="Medium List 1" w:uiPriority="65"/>
-    <w:lsdException w:name="Medium List 2" w:uiPriority="66"/>
-    <w:lsdException w:name="Medium Grid 1" w:uiPriority="67"/>
-    <w:lsdException w:name="Medium Grid 2" w:uiPriority="68"/>
-    <w:lsdException w:name="Medium Grid 3" w:uiPriority="69"/>
-    <w:lsdException w:name="Dark List" w:uiPriority="70"/>
-    <w:lsdException w:name="Colorful Shading" w:uiPriority="71"/>
-    <w:lsdException w:name="Colorful List" w:uiPriority="72"/>
-    <w:lsdException w:name="Colorful Grid" w:uiPriority="73"/>
-    <w:lsdException w:name="Light Shading Accent 1" w:uiPriority="60"/>
-    <w:lsdException w:name="Light List Accent 1" w:uiPriority="61"/>
-    <w:lsdException w:name="Light Grid Accent 1" w:uiPriority="62"/>
-    <w:lsdException w:name="Medium Shading 1 Accent 1" w:uiPriority="63"/>
-    <w:lsdException w:name="Medium Shading 2 Accent 1" w:uiPriority="64"/>
-    <w:lsdException w:name="Medium List 1 Accent 1" w:uiPriority="65"/>
-    <w:lsdException w:name="Revision" w:semiHidden="1"/>
-    <w:lsdException w:name="List Paragraph" w:qFormat="1"/>
-    <w:lsdException w:name="Quote" w:uiPriority="29" w:qFormat="1"/>
-    <w:lsdException w:name="Intense Quote" w:uiPriority="30" w:qFormat="1"/>
-    <w:lsdException w:name="Medium List 2 Accent 1" w:uiPriority="66"/>
-    <w:lsdException w:name="Medium Grid 1 Accent 1" w:uiPriority="67"/>
-    <w:lsdException w:name="Medium Grid 2 Accent 1" w:uiPriority="68"/>
-    <w:lsdException w:name="Medium Grid 3 Accent 1" w:uiPriority="69"/>
-    <w:lsdException w:name="Dark List Accent 1" w:uiPriority="70"/>
-    <w:lsdException w:name="Colorful Shading Accent 1" w:uiPriority="71"/>
-    <w:lsdException w:name="Colorful List Accent 1" w:uiPriority="72"/>
-    <w:lsdException w:name="Colorful Grid Accent 1" w:uiPriority="73"/>
-    <w:lsdException w:name="Light Shading Accent 2" w:uiPriority="60"/>
-    <w:lsdException w:name="Light List Accent 2" w:uiPriority="61"/>
-    <w:lsdException w:name="Light Grid Accent 2" w:uiPriority="62"/>
-    <w:lsdException w:name="Medium Shading 1 Accent 2" w:uiPriority="63"/>
-    <w:lsdException w:name="Medium Shading 2 Accent 2" w:uiPriority="64"/>
-    <w:lsdException w:name="Medium List 1 Accent 2" w:uiPriority="65"/>
-    <w:lsdException w:name="Medium List 2 Accent 2" w:uiPriority="66"/>
-    <w:lsdException w:name="Medium Grid 1 Accent 2" w:uiPriority="67"/>
-    <w:lsdException w:name="Medium Grid 2 Accent 2" w:uiPriority="68"/>
-    <w:lsdException w:name="Medium Grid 3 Accent 2" w:uiPriority="69"/>
-    <w:lsdException w:name="Dark List Accent 2" w:uiPriority="70"/>
-    <w:lsdException w:name="Colorful Shading Accent 2" w:uiPriority="71"/>
-    <w:lsdException w:name="Colorful List Accent 2" w:uiPriority="72"/>
-    <w:lsdException w:name="Colorful Grid Accent 2" w:uiPriority="73"/>
-    <w:lsdException w:name="Light Shading Accent 3" w:uiPriority="60"/>
-    <w:lsdException w:name="Light List Accent 3" w:uiPriority="61"/>
-    <w:lsdException w:name="Light Grid Accent 3" w:uiPriority="62"/>
-    <w:lsdException w:name="Medium Shading 1 Accent 3" w:uiPriority="63"/>
-    <w:lsdException w:name="Medium Shading 2 Accent 3" w:uiPriority="64"/>
-    <w:lsdException w:name="Medium List 1 Accent 3" w:uiPriority="65"/>
-    <w:lsdException w:name="Medium List 2 Accent 3" w:uiPriority="66"/>
-    <w:lsdException w:name="Medium Grid 1 Accent 3" w:uiPriority="67"/>
-    <w:lsdException w:name="Medium Grid 2 Accent 3" w:uiPriority="68"/>
-    <w:lsdException w:name="Medium Grid 3 Accent 3" w:uiPriority="69"/>
-    <w:lsdException w:name="Dark List Accent 3" w:uiPriority="70"/>
-    <w:lsdException w:name="Colorful Shading Accent 3" w:uiPriority="71"/>
-    <w:lsdException w:name="Colorful List Accent 3" w:uiPriority="72"/>
-    <w:lsdException w:name="Colorful Grid Accent 3" w:uiPriority="73"/>
-    <w:lsdException w:name="Light Shading Accent 4" w:uiPriority="60"/>
-    <w:lsdException w:name="Light List Accent 4" w:uiPriority="61"/>
-    <w:lsdException w:name="Light Grid Accent 4" w:uiPriority="62"/>
-    <w:lsdException w:name="Medium Shading 1 Accent 4" w:uiPriority="63"/>
-    <w:lsdException w:name="Medium Shading 2 Accent 4" w:uiPriority="64"/>
-    <w:lsdException w:name="Medium List 1 Accent 4" w:uiPriority="65"/>
-    <w:lsdException w:name="Medium List 2 Accent 4" w:uiPriority="66"/>
-    <w:lsdException w:name="Medium Grid 1 Accent 4" w:uiPriority="67"/>
-    <w:lsdException w:name="Medium Grid 2 Accent 4" w:uiPriority="68"/>
-    <w:lsdException w:name="Medium Grid 3 Accent 4" w:uiPriority="69"/>
-    <w:lsdException w:name="Dark List Accent 4" w:uiPriority="70"/>
-    <w:lsdException w:name="Colorful Shading Accent 4" w:uiPriority="71"/>
-    <w:lsdException w:name="Colorful List Accent 4" w:uiPriority="72"/>
-    <w:lsdException w:name="Colorful Grid Accent 4" w:uiPriority="73"/>
-    <w:lsdException w:name="Light Shading Accent 5" w:uiPriority="60"/>
-    <w:lsdException w:name="Light List Accent 5" w:uiPriority="61"/>
-    <w:lsdException w:name="Light Grid Accent 5" w:uiPriority="62"/>
-    <w:lsdException w:name="Medium Shading 1 Accent 5" w:uiPriority="63"/>
-    <w:lsdException w:name="Medium Shading 2 Accent 5" w:uiPriority="64"/>
-    <w:lsdException w:name="Medium List 1 Accent 5" w:uiPriority="65"/>
-    <w:lsdException w:name="Medium List 2 Accent 5" w:uiPriority="66"/>
-    <w:lsdException w:name="Medium Grid 1 Accent 5" w:uiPriority="67"/>
-    <w:lsdException w:name="Medium Grid 2 Accent 5" w:uiPriority="68"/>
-    <w:lsdException w:name="Medium Grid 3 Accent 5" w:uiPriority="69"/>
-    <w:lsdException w:name="Dark List Accent 5" w:uiPriority="70"/>
-    <w:lsdException w:name="Colorful Shading Accent 5" w:uiPriority="71"/>
-    <w:lsdException w:name="Colorful List Accent 5" w:uiPriority="72"/>
-    <w:lsdException w:name="Colorful Grid Accent 5" w:uiPriority="73"/>
-    <w:lsdException w:name="Light Shading Accent 6" w:uiPriority="60"/>
-    <w:lsdException w:name="Light List Accent 6" w:uiPriority="61"/>
-    <w:lsdException w:name="Light Grid Accent 6" w:uiPriority="62"/>
-    <w:lsdException w:name="Medium Shading 1 Accent 6" w:uiPriority="63"/>
-    <w:lsdException w:name="Medium Shading 2 Accent 6" w:uiPriority="64"/>
-    <w:lsdException w:name="Medium List 1 Accent 6" w:uiPriority="65"/>
-    <w:lsdException w:name="Medium List 2 Accent 6" w:uiPriority="66"/>
-    <w:lsdException w:name="Medium Grid 1 Accent 6" w:uiPriority="67"/>
-    <w:lsdException w:name="Medium Grid 2 Accent 6" w:uiPriority="68"/>
-    <w:lsdException w:name="Medium Grid 3 Accent 6" w:uiPriority="69"/>
-    <w:lsdException w:name="Dark List Accent 6" w:uiPriority="70"/>
-    <w:lsdException w:name="Colorful Shading Accent 6" w:uiPriority="71"/>
-    <w:lsdException w:name="Colorful List Accent 6" w:uiPriority="72"/>
-    <w:lsdException w:name="Colorful Grid Accent 6" w:uiPriority="73"/>
-    <w:lsdException w:name="Subtle Emphasis" w:uiPriority="19" w:qFormat="1"/>
-    <w:lsdException w:name="Intense Emphasis" w:uiPriority="21" w:qFormat="1"/>
-    <w:lsdException w:name="Subtle Reference" w:uiPriority="31" w:qFormat="1"/>
-    <w:lsdException w:name="Intense Reference" w:uiPriority="32" w:qFormat="1"/>
-    <w:lsdException w:name="Book Title" w:uiPriority="33" w:qFormat="1"/>
-    <w:lsdException w:name="Bibliography" w:semiHidden="1" w:unhideWhenUsed="1"/>
-    <w:lsdException w:name="TOC Heading" w:unhideWhenUsed="1" w:qFormat="1"/>
-    <w:lsdException w:name="Plain Table 1" w:uiPriority="41"/>
-    <w:lsdException w:name="Plain Table 2" w:uiPriority="42"/>
-    <w:lsdException w:name="Plain Table 3" w:uiPriority="43"/>
-    <w:lsdException w:name="Plain Table 4" w:uiPriority="44"/>
-    <w:lsdException w:name="Plain Table 5" w:uiPriority="45"/>
-    <w:lsdException w:name="Grid Table Light" w:uiPriority="40"/>
-    <w:lsdException w:name="Grid Table 1 Light" w:uiPriority="46"/>
-    <w:lsdException w:name="Grid Table 2" w:uiPriority="47"/>
-    <w:lsdException w:name="Grid Table 3" w:uiPriority="48"/>
-    <w:lsdException w:name="Grid Table 4" w:uiPriority="49"/>
-    <w:lsdException w:name="Grid Table 5 Dark" w:uiPriority="50"/>
-    <w:lsdException w:name="Grid Table 6 Colorful" w:uiPriority="51"/>
-    <w:lsdException w:name="Grid Table 7 Colorful" w:uiPriority="52"/>
-    <w:lsdException w:name="Grid Table 1 Light Accent 1" w:uiPriority="46"/>
-    <w:lsdException w:name="Grid Table 2 Accent 1" w:uiPriority="47"/>
-    <w:lsdException w:name="Grid Table 3 Accent 1" w:uiPriority="48"/>
-    <w:lsdException w:name="Grid Table 4 Accent 1" w:uiPriority="49"/>
-    <w:lsdException w:name="Grid Table 5 Dark Accent 1" w:uiPriority="50"/>
-    <w:lsdException w:name="Grid Table 6 Colorful Accent 1" w:uiPriority="51"/>
-    <w:lsdException w:name="Grid Table 7 Colorful Accent 1" w:uiPriority="52"/>
-    <w:lsdException w:name="Grid Table 1 Light Accent 2" w:uiPriority="46"/>
-    <w:lsdException w:name="Grid Table 2 Accent 2" w:uiPriority="47"/>
-    <w:lsdException w:name="Grid Table 3 Accent 2" w:uiPriority="48"/>
-    <w:lsdException w:name="Grid Table 4 Accent 2" w:uiPriority="49"/>
-    <w:lsdException w:name="Grid Table 5 Dark Accent 2" w:uiPriority="50"/>
-    <w:lsdException w:name="Grid Table 6 Colorful Accent 2" w:uiPriority="51"/>
-    <w:lsdException w:name="Grid Table 7 Colorful Accent 2" w:uiPriority="52"/>
-    <w:lsdException w:name="Grid Table 1 Light Accent 3" w:uiPriority="46"/>
-    <w:lsdException w:name="Grid Table 2 Accent 3" w:uiPriority="47"/>
-    <w:lsdException w:name="Grid Table 3 Accent 3" w:uiPriority="48"/>
-    <w:lsdException w:name="Grid Table 4 Accent 3" w:uiPriority="49"/>
-    <w:lsdException w:name="Grid Table 5 Dark Accent 3" w:uiPriority="50"/>
-    <w:lsdException w:name="Grid Table 6 Colorful Accent 3" w:uiPriority="51"/>
-    <w:lsdException w:name="Grid Table 7 Colorful Accent 3" w:uiPriority="52"/>
-    <w:lsdException w:name="Grid Table 1 Light Accent 4" w:uiPriority="46"/>
-    <w:lsdException w:name="Grid Table 2 Accent 4" w:uiPriority="47"/>
-    <w:lsdException w:name="Grid Table 3 Accent 4" w:uiPriority="48"/>
-    <w:lsdException w:name="Grid Table 4 Accent 4" w:uiPriority="49"/>
-    <w:lsdException w:name="Grid Table 5 Dark Accent 4" w:uiPriority="50"/>
-    <w:lsdException w:name="Grid Table 6 Colorful Accent 4" w:uiPriority="51"/>
-    <w:lsdException w:name="Grid Table 7 Colorful Accent 4" w:uiPriority="52"/>
-    <w:lsdException w:name="Grid Table 1 Light Accent 5" w:uiPriority="46"/>
-    <w:lsdException w:name="Grid Table 2 Accent 5" w:uiPriority="47"/>
-    <w:lsdException w:name="Grid Table 3 Accent 5" w:uiPriority="48"/>
-    <w:lsdException w:name="Grid Table 4 Accent 5" w:uiPriority="49"/>
-    <w:lsdException w:name="Grid Table 5 Dark Accent 5" w:uiPriority="50"/>
-    <w:lsdException w:name="Grid Table 6 Colorful Accent 5" w:uiPriority="51"/>
-    <w:lsdException w:name="Grid Table 7 Colorful Accent 5" w:uiPriority="52"/>
-    <w:lsdException w:name="Grid Table 1 Light Accent 6" w:uiPriority="46"/>
-    <w:lsdException w:name="Grid Table 2 Accent 6" w:uiPriority="47"/>
-    <w:lsdException w:name="Grid Table 3 Accent 6" w:uiPriority="48"/>
-    <w:lsdException w:name="Grid Table 4 Accent 6" w:uiPriority="49"/>
-    <w:lsdException w:name="Grid Table 5 Dark Accent 6" w:uiPriority="50"/>
-    <w:lsdException w:name="Grid Table 6 Colorful Accent 6" w:uiPriority="51"/>
-    <w:lsdException w:name="Grid Table 7 Colorful Accent 6" w:uiPriority="52"/>
-    <w:lsdException w:name="List Table 1 Light" w:uiPriority="46"/>
-    <w:lsdException w:name="List Table 2" w:uiPriority="47"/>
-    <w:lsdException w:name="List Table 3" w:uiPriority="48"/>
-    <w:lsdException w:name="List Table 4" w:uiPriority="49"/>
-    <w:lsdException w:name="List Table 5 Dark" w:uiPriority="50"/>
-    <w:lsdException w:name="List Table 6 Colorful" w:uiPriority="51"/>
-    <w:lsdException w:name="List Table 7 Colorful" w:uiPriority="52"/>
-    <w:lsdException w:name="List Table 1 Light Accent 1" w:uiPriority="46"/>
-    <w:lsdException w:name="List Table 2 Accent 1" w:uiPriority="47"/>
-    <w:lsdException w:name="List Table 3 Accent 1" w:uiPriority="48"/>
-    <w:lsdException w:name="List Table 4 Accent 1" w:uiPriority="49"/>
-    <w:lsdException w:name="List Table 5 Dark Accent 1" w:uiPriority="50"/>
-    <w:lsdException w:name="List Table 6 Colorful Accent 1" w:uiPriority="51"/>
-    <w:lsdException w:name="List Table 7 Colorful Accent 1" w:uiPriority="52"/>
-    <w:lsdException w:name="List Table 1 Light Accent 2" w:uiPriority="46"/>
-    <w:lsdException w:name="List Table 2 Accent 2" w:uiPriority="47"/>
-    <w:lsdException w:name="List Table 3 Accent 2" w:uiPriority="48"/>
-    <w:lsdException w:name="List Table 4 Accent 2" w:uiPriority="49"/>
-    <w:lsdException w:name="List Table 5 Dark Accent 2" w:uiPriority="50"/>
-    <w:lsdException w:name="List Table 6 Colorful Accent 2" w:uiPriority="51"/>
-    <w:lsdException w:name="List Table 7 Colorful Accent 2" w:uiPriority="52"/>
-    <w:lsdException w:name="List Table 1 Light Accent 3" w:uiPriority="46"/>
-    <w:lsdException w:name="List Table 2 Accent 3" w:uiPriority="47"/>
-    <w:lsdException w:name="List Table 3 Accent 3" w:uiPriority="48"/>
-    <w:lsdException w:name="List Table 4 Accent 3" w:uiPriority="49"/>
-    <w:lsdException w:name="List Table 5 Dark Accent 3" w:uiPriority="50"/>
-    <w:lsdException w:name="List Table 6 Colorful Accent 3" w:uiPriority="51"/>
-    <w:lsdException w:name="List Table 7 Colorful Accent 3" w:uiPriority="52"/>
-    <w:lsdException w:name="List Table 1 Light Accent 4" w:uiPriority="46"/>
-    <w:lsdException w:name="List Table 2 Accent 4" w:uiPriority="47"/>
-    <w:lsdException w:name="List Table 3 Accent 4" w:uiPriority="48"/>
-    <w:lsdException w:name="List Table 4 Accent 4" w:uiPriority="49"/>
-    <w:lsdException w:name="List Table 5 Dark Accent 4" w:uiPriority="50"/>
-    <w:lsdException w:name="List Table 6 Colorful Accent 4" w:uiPriority="51"/>
-    <w:lsdException w:name="List Table 7 Colorful Accent 4" w:uiPriority="52"/>
-    <w:lsdException w:name="List Table 1 Light Accent 5" w:uiPriority="46"/>
-    <w:lsdException w:name="List Table 2 Accent 5" w:uiPriority="47"/>
-    <w:lsdException w:name="List Table 3 Accent 5" w:uiPriority="48"/>
-    <w:lsdException w:name="List Table 4 Accent 5" w:uiPriority="49"/>
-    <w:lsdException w:name="List Table 5 Dark Accent 5" w:uiPriority="50"/>
-    <w:lsdException w:name="List Table 6 Colorful Accent 5" w:uiPriority="51"/>
-    <w:lsdException w:name="List Table 7 Colorful Accent 5" w:uiPriority="52"/>
-    <w:lsdException w:name="List Table 1 Light Accent 6" w:uiPriority="46"/>
-    <w:lsdException w:name="List Table 2 Accent 6" w:uiPriority="47"/>
-    <w:lsdException w:name="List Table 3 Accent 6" w:uiPriority="48"/>
-    <w:lsdException w:name="List Table 4 Accent 6" w:uiPriority="49"/>
-    <w:lsdException w:name="List Table 5 Dark Accent 6" w:uiPriority="50"/>
-    <w:lsdException w:name="List Table 6 Colorful Accent 6" w:uiPriority="51"/>
-    <w:lsdException w:name="List Table 7 Colorful Accent 6" w:uiPriority="52"/>
+  <w:latentStyles w:defLockedState="0" w:defUIPriority="99" w:defSemiHidden="1" w:defUnhideWhenUsed="1" w:defQFormat="0" w:count="267">
+    <w:lsdException w:name="Normal" w:semiHidden="0" w:uiPriority="0" w:unhideWhenUsed="0" w:qFormat="1"/>
+    <w:lsdException w:name="heading 1" w:semiHidden="0" w:unhideWhenUsed="0" w:qFormat="1"/>
+    <w:lsdException w:name="heading 2" w:semiHidden="0" w:unhideWhenUsed="0" w:qFormat="1"/>
+    <w:lsdException w:name="heading 3" w:semiHidden="0" w:unhideWhenUsed="0" w:qFormat="1"/>
+    <w:lsdException w:name="heading 4" w:semiHidden="0" w:unhideWhenUsed="0" w:qFormat="1"/>
+    <w:lsdException w:name="heading 5" w:semiHidden="0" w:unhideWhenUsed="0" w:qFormat="1"/>
+    <w:lsdException w:name="heading 6" w:semiHidden="0" w:unhideWhenUsed="0" w:qFormat="1"/>
+    <w:lsdException w:name="heading 7" w:semiHidden="0" w:qFormat="1"/>
+    <w:lsdException w:name="heading 8" w:semiHidden="0" w:qFormat="1"/>
+    <w:lsdException w:name="heading 9" w:semiHidden="0" w:qFormat="1"/>
+    <w:lsdException w:name="toc 1" w:uiPriority="39"/>
+    <w:lsdException w:name="toc 2" w:uiPriority="39"/>
+    <w:lsdException w:name="toc 3" w:uiPriority="39"/>
+    <w:lsdException w:name="header" w:uiPriority="0"/>
+    <w:lsdException w:name="caption" w:semiHidden="0" w:qFormat="1"/>
+    <w:lsdException w:name="Title" w:semiHidden="0" w:unhideWhenUsed="0" w:qFormat="1"/>
+    <w:lsdException w:name="Body Text" w:uiPriority="0"/>
+    <w:lsdException w:name="Subtitle" w:semiHidden="0" w:uiPriority="11" w:unhideWhenUsed="0" w:qFormat="1"/>
+    <w:lsdException w:name="Strong" w:semiHidden="0" w:uiPriority="0" w:unhideWhenUsed="0" w:qFormat="1"/>
+    <w:lsdException w:name="Emphasis" w:semiHidden="0" w:uiPriority="20" w:unhideWhenUsed="0" w:qFormat="1"/>
+    <w:lsdException w:name="HTML Preformatted" w:uiPriority="0"/>
+    <w:lsdException w:name="Table Grid" w:semiHidden="0" w:uiPriority="59" w:unhideWhenUsed="0"/>
+    <w:lsdException w:name="Placeholder Text" w:unhideWhenUsed="0"/>
+    <w:lsdException w:name="No Spacing" w:semiHidden="0" w:uiPriority="1" w:unhideWhenUsed="0" w:qFormat="1"/>
+    <w:lsdException w:name="Light Shading" w:semiHidden="0" w:uiPriority="60" w:unhideWhenUsed="0"/>
+    <w:lsdException w:name="Light List" w:semiHidden="0" w:uiPriority="61" w:unhideWhenUsed="0"/>
+    <w:lsdException w:name="Light Grid" w:semiHidden="0" w:uiPriority="62" w:unhideWhenUsed="0"/>
+    <w:lsdException w:name="Medium Shading 1" w:semiHidden="0" w:uiPriority="63" w:unhideWhenUsed="0"/>
+    <w:lsdException w:name="Medium Shading 2" w:semiHidden="0" w:uiPriority="64" w:unhideWhenUsed="0"/>
+    <w:lsdException w:name="Medium List 1" w:semiHidden="0" w:uiPriority="65" w:unhideWhenUsed="0"/>
+    <w:lsdException w:name="Medium List 2" w:semiHidden="0" w:uiPriority="66" w:unhideWhenUsed="0"/>
+    <w:lsdException w:name="Medium Grid 1" w:semiHidden="0" w:uiPriority="67" w:unhideWhenUsed="0"/>
+    <w:lsdException w:name="Medium Grid 2" w:semiHidden="0" w:uiPriority="68" w:unhideWhenUsed="0"/>
+    <w:lsdException w:name="Medium Grid 3" w:semiHidden="0" w:uiPriority="69" w:unhideWhenUsed="0"/>
+    <w:lsdException w:name="Dark List" w:semiHidden="0" w:uiPriority="70" w:unhideWhenUsed="0"/>
+    <w:lsdException w:name="Colorful Shading" w:semiHidden="0" w:uiPriority="71" w:unhideWhenUsed="0"/>
+    <w:lsdException w:name="Colorful List" w:semiHidden="0" w:uiPriority="72" w:unhideWhenUsed="0"/>
+    <w:lsdException w:name="Colorful Grid" w:semiHidden="0" w:uiPriority="73" w:unhideWhenUsed="0"/>
+    <w:lsdException w:name="Light Shading Accent 1" w:semiHidden="0" w:uiPriority="60" w:unhideWhenUsed="0"/>
+    <w:lsdException w:name="Light List Accent 1" w:semiHidden="0" w:uiPriority="61" w:unhideWhenUsed="0"/>
+    <w:lsdException w:name="Light Grid Accent 1" w:semiHidden="0" w:uiPriority="62" w:unhideWhenUsed="0"/>
+    <w:lsdException w:name="Medium Shading 1 Accent 1" w:semiHidden="0" w:uiPriority="63" w:unhideWhenUsed="0"/>
+    <w:lsdException w:name="Medium Shading 2 Accent 1" w:semiHidden="0" w:uiPriority="64" w:unhideWhenUsed="0"/>
+    <w:lsdException w:name="Medium List 1 Accent 1" w:semiHidden="0" w:uiPriority="65" w:unhideWhenUsed="0"/>
+    <w:lsdException w:name="Revision" w:unhideWhenUsed="0"/>
+    <w:lsdException w:name="List Paragraph" w:semiHidden="0" w:unhideWhenUsed="0" w:qFormat="1"/>
+    <w:lsdException w:name="Quote" w:semiHidden="0" w:uiPriority="29" w:unhideWhenUsed="0" w:qFormat="1"/>
+    <w:lsdException w:name="Intense Quote" w:semiHidden="0" w:uiPriority="30" w:unhideWhenUsed="0" w:qFormat="1"/>
+    <w:lsdException w:name="Medium List 2 Accent 1" w:semiHidden="0" w:uiPriority="66" w:unhideWhenUsed="0"/>
+    <w:lsdException w:name="Medium Grid 1 Accent 1" w:semiHidden="0" w:uiPriority="67" w:unhideWhenUsed="0"/>
+    <w:lsdException w:name="Medium Grid 2 Accent 1" w:semiHidden="0" w:uiPriority="68" w:unhideWhenUsed="0"/>
+    <w:lsdException w:name="Medium Grid 3 Accent 1" w:semiHidden="0" w:uiPriority="69" w:unhideWhenUsed="0"/>
+    <w:lsdException w:name="Dark List Accent 1" w:semiHidden="0" w:uiPriority="70" w:unhideWhenUsed="0"/>
+    <w:lsdException w:name="Colorful Shading Accent 1" w:semiHidden="0" w:uiPriority="71" w:unhideWhenUsed="0"/>
+    <w:lsdException w:name="Colorful List Accent 1" w:semiHidden="0" w:uiPriority="72" w:unhideWhenUsed="0"/>
+    <w:lsdException w:name="Colorful Grid Accent 1" w:semiHidden="0" w:uiPriority="73" w:unhideWhenUsed="0"/>
+    <w:lsdException w:name="Light Shading Accent 2" w:semiHidden="0" w:uiPriority="60" w:unhideWhenUsed="0"/>
+    <w:lsdException w:name="Light List Accent 2" w:semiHidden="0" w:uiPriority="61" w:unhideWhenUsed="0"/>
+    <w:lsdException w:name="Light Grid Accent 2" w:semiHidden="0" w:uiPriority="62" w:unhideWhenUsed="0"/>
+    <w:lsdException w:name="Medium Shading 1 Accent 2" w:semiHidden="0" w:uiPriority="63" w:unhideWhenUsed="0"/>
+    <w:lsdException w:name="Medium Shading 2 Accent 2" w:semiHidden="0" w:uiPriority="64" w:unhideWhenUsed="0"/>
+    <w:lsdException w:name="Medium List 1 Accent 2" w:semiHidden="0" w:uiPriority="65" w:unhideWhenUsed="0"/>
+    <w:lsdException w:name="Medium List 2 Accent 2" w:semiHidden="0" w:uiPriority="66" w:unhideWhenUsed="0"/>
+    <w:lsdException w:name="Medium Grid 1 Accent 2" w:semiHidden="0" w:uiPriority="67" w:unhideWhenUsed="0"/>
+    <w:lsdException w:name="Medium Grid 2 Accent 2" w:semiHidden="0" w:uiPriority="68" w:unhideWhenUsed="0"/>
+    <w:lsdException w:name="Medium Grid 3 Accent 2" w:semiHidden="0" w:uiPriority="69" w:unhideWhenUsed="0"/>
+    <w:lsdException w:name="Dark List Accent 2" w:semiHidden="0" w:uiPriority="70" w:unhideWhenUsed="0"/>
+    <w:lsdException w:name="Colorful Shading Accent 2" w:semiHidden="0" w:uiPriority="71" w:unhideWhenUsed="0"/>
+    <w:lsdException w:name="Colorful List Accent 2" w:semiHidden="0" w:uiPriority="72" w:unhideWhenUsed="0"/>
+    <w:lsdException w:name="Colorful Grid Accent 2" w:semiHidden="0" w:uiPriority="73" w:unhideWhenUsed="0"/>
+    <w:lsdException w:name="Light Shading Accent 3" w:semiHidden="0" w:uiPriority="60" w:unhideWhenUsed="0"/>
+    <w:lsdException w:name="Light List Accent 3" w:semiHidden="0" w:uiPriority="61" w:unhideWhenUsed="0"/>
+    <w:lsdException w:name="Light Grid Accent 3" w:semiHidden="0" w:uiPriority="62" w:unhideWhenUsed="0"/>
+    <w:lsdException w:name="Medium Shading 1 Accent 3" w:semiHidden="0" w:uiPriority="63" w:unhideWhenUsed="0"/>
+    <w:lsdException w:name="Medium Shading 2 Accent 3" w:semiHidden="0" w:uiPriority="64" w:unhideWhenUsed="0"/>
+    <w:lsdException w:name="Medium List 1 Accent 3" w:semiHidden="0" w:uiPriority="65" w:unhideWhenUsed="0"/>
+    <w:lsdException w:name="Medium List 2 Accent 3" w:semiHidden="0" w:uiPriority="66" w:unhideWhenUsed="0"/>
+    <w:lsdException w:name="Medium Grid 1 Accent 3" w:semiHidden="0" w:uiPriority="67" w:unhideWhenUsed="0"/>
+    <w:lsdException w:name="Medium Grid 2 Accent 3" w:semiHidden="0" w:uiPriority="68" w:unhideWhenUsed="0"/>
+    <w:lsdException w:name="Medium Grid 3 Accent 3" w:semiHidden="0" w:uiPriority="69" w:unhideWhenUsed="0"/>
+    <w:lsdException w:name="Dark List Accent 3" w:semiHidden="0" w:uiPriority="70" w:unhideWhenUsed="0"/>
+    <w:lsdException w:name="Colorful Shading Accent 3" w:semiHidden="0" w:uiPriority="71" w:unhideWhenUsed="0"/>
+    <w:lsdException w:name="Colorful List Accent 3" w:semiHidden="0" w:uiPriority="72" w:unhideWhenUsed="0"/>
+    <w:lsdException w:name="Colorful Grid Accent 3" w:semiHidden="0" w:uiPriority="73" w:unhideWhenUsed="0"/>
+    <w:lsdException w:name="Light Shading Accent 4" w:semiHidden="0" w:uiPriority="60" w:unhideWhenUsed="0"/>
+    <w:lsdException w:name="Light List Accent 4" w:semiHidden="0" w:uiPriority="61" w:unhideWhenUsed="0"/>
+    <w:lsdException w:name="Light Grid Accent 4" w:semiHidden="0" w:uiPriority="62" w:unhideWhenUsed="0"/>
+    <w:lsdException w:name="Medium Shading 1 Accent 4" w:semiHidden="0" w:uiPriority="63" w:unhideWhenUsed="0"/>
+    <w:lsdException w:name="Medium Shading 2 Accent 4" w:semiHidden="0" w:uiPriority="64" w:unhideWhenUsed="0"/>
+    <w:lsdException w:name="Medium List 1 Accent 4" w:semiHidden="0" w:uiPriority="65" w:unhideWhenUsed="0"/>
+    <w:lsdException w:name="Medium List 2 Accent 4" w:semiHidden="0" w:uiPriority="66" w:unhideWhenUsed="0"/>
+    <w:lsdException w:name="Medium Grid 1 Accent 4" w:semiHidden="0" w:uiPriority="67" w:unhideWhenUsed="0"/>
+    <w:lsdException w:name="Medium Grid 2 Accent 4" w:semiHidden="0" w:uiPriority="68" w:unhideWhenUsed="0"/>
+    <w:lsdException w:name="Medium Grid 3 Accent 4" w:semiHidden="0" w:uiPriority="69" w:unhideWhenUsed="0"/>
+    <w:lsdException w:name="Dark List Accent 4" w:semiHidden="0" w:uiPriority="70" w:unhideWhenUsed="0"/>
+    <w:lsdException w:name="Colorful Shading Accent 4" w:semiHidden="0" w:uiPriority="71" w:unhideWhenUsed="0"/>
+    <w:lsdException w:name="Colorful List Accent 4" w:semiHidden="0" w:uiPriority="72" w:unhideWhenUsed="0"/>
+    <w:lsdException w:name="Colorful Grid Accent 4" w:semiHidden="0" w:uiPriority="73" w:unhideWhenUsed="0"/>
+    <w:lsdException w:name="Light Shading Accent 5" w:semiHidden="0" w:uiPriority="60" w:unhideWhenUsed="0"/>
+    <w:lsdException w:name="Light List Accent 5" w:semiHidden="0" w:uiPriority="61" w:unhideWhenUsed="0"/>
+    <w:lsdException w:name="Light Grid Accent 5" w:semiHidden="0" w:uiPriority="62" w:unhideWhenUsed="0"/>
+    <w:lsdException w:name="Medium Shading 1 Accent 5" w:semiHidden="0" w:uiPriority="63" w:unhideWhenUsed="0"/>
+    <w:lsdException w:name="Medium Shading 2 Accent 5" w:semiHidden="0" w:uiPriority="64" w:unhideWhenUsed="0"/>
+    <w:lsdException w:name="Medium List 1 Accent 5" w:semiHidden="0" w:uiPriority="65" w:unhideWhenUsed="0"/>
+    <w:lsdException w:name="Medium List 2 Accent 5" w:semiHidden="0" w:uiPriority="66" w:unhideWhenUsed="0"/>
+    <w:lsdException w:name="Medium Grid 1 Accent 5" w:semiHidden="0" w:uiPriority="67" w:unhideWhenUsed="0"/>
+    <w:lsdException w:name="Medium Grid 2 Accent 5" w:semiHidden="0" w:uiPriority="68" w:unhideWhenUsed="0"/>
+    <w:lsdException w:name="Medium Grid 3 Accent 5" w:semiHidden="0" w:uiPriority="69" w:unhideWhenUsed="0"/>
+    <w:lsdException w:name="Dark List Accent 5" w:semiHidden="0" w:uiPriority="70" w:unhideWhenUsed="0"/>
+    <w:lsdException w:name="Colorful Shading Accent 5" w:semiHidden="0" w:uiPriority="71" w:unhideWhenUsed="0"/>
+    <w:lsdException w:name="Colorful List Accent 5" w:semiHidden="0" w:uiPriority="72" w:unhideWhenUsed="0"/>
+    <w:lsdException w:name="Colorful Grid Accent 5" w:semiHidden="0" w:uiPriority="73" w:unhideWhenUsed="0"/>
+    <w:lsdException w:name="Light Shading Accent 6" w:semiHidden="0" w:uiPriority="60" w:unhideWhenUsed="0"/>
+    <w:lsdException w:name="Light List Accent 6" w:semiHidden="0" w:uiPriority="61" w:unhideWhenUsed="0"/>
+    <w:lsdException w:name="Light Grid Accent 6" w:semiHidden="0" w:uiPriority="62" w:unhideWhenUsed="0"/>
+    <w:lsdException w:name="Medium Shading 1 Accent 6" w:semiHidden="0" w:uiPriority="63" w:unhideWhenUsed="0"/>
+    <w:lsdException w:name="Medium Shading 2 Accent 6" w:semiHidden="0" w:uiPriority="64" w:unhideWhenUsed="0"/>
+    <w:lsdException w:name="Medium List 1 Accent 6" w:semiHidden="0" w:uiPriority="65" w:unhideWhenUsed="0"/>
+    <w:lsdException w:name="Medium List 2 Accent 6" w:semiHidden="0" w:uiPriority="66" w:unhideWhenUsed="0"/>
+    <w:lsdException w:name="Medium Grid 1 Accent 6" w:semiHidden="0" w:uiPriority="67" w:unhideWhenUsed="0"/>
+    <w:lsdException w:name="Medium Grid 2 Accent 6" w:semiHidden="0" w:uiPriority="68" w:unhideWhenUsed="0"/>
+    <w:lsdException w:name="Medium Grid 3 Accent 6" w:semiHidden="0" w:uiPriority="69" w:unhideWhenUsed="0"/>
+    <w:lsdException w:name="Dark List Accent 6" w:semiHidden="0" w:uiPriority="70" w:unhideWhenUsed="0"/>
+    <w:lsdException w:name="Colorful Shading Accent 6" w:semiHidden="0" w:uiPriority="71" w:unhideWhenUsed="0"/>
+    <w:lsdException w:name="Colorful List Accent 6" w:semiHidden="0" w:uiPriority="72" w:unhideWhenUsed="0"/>
+    <w:lsdException w:name="Colorful Grid Accent 6" w:semiHidden="0" w:uiPriority="73" w:unhideWhenUsed="0"/>
+    <w:lsdException w:name="Subtle Emphasis" w:semiHidden="0" w:uiPriority="19" w:unhideWhenUsed="0" w:qFormat="1"/>
+    <w:lsdException w:name="Intense Emphasis" w:semiHidden="0" w:uiPriority="21" w:unhideWhenUsed="0" w:qFormat="1"/>
+    <w:lsdException w:name="Subtle Reference" w:semiHidden="0" w:uiPriority="31" w:unhideWhenUsed="0" w:qFormat="1"/>
+    <w:lsdException w:name="Intense Reference" w:semiHidden="0" w:uiPriority="32" w:unhideWhenUsed="0" w:qFormat="1"/>
+    <w:lsdException w:name="Book Title" w:semiHidden="0" w:uiPriority="33" w:unhideWhenUsed="0" w:qFormat="1"/>
+    <w:lsdException w:name="TOC Heading" w:semiHidden="0" w:qFormat="1"/>
   </w:latentStyles>
   <w:style w:type="paragraph" w:default="1" w:styleId="Normal">
     <w:name w:val="Normal"/>
@@ -17615,6 +17490,7 @@
     <w:uiPriority w:val="99"/>
     <w:semiHidden/>
     <w:unhideWhenUsed/>
+    <w:qFormat/>
     <w:tblPr>
       <w:tblInd w:w="0" w:type="dxa"/>
       <w:tblCellMar>
@@ -18977,7 +18853,7 @@
 </file>
 
 <file path=customXml/itemProps1.xml><?xml version="1.0" encoding="utf-8"?>
-<ds:datastoreItem xmlns:ds="http://schemas.openxmlformats.org/officeDocument/2006/customXml" ds:itemID="{B5B2A8DE-8532-4653-B2BE-2D779A8F122A}">
+<ds:datastoreItem xmlns:ds="http://schemas.openxmlformats.org/officeDocument/2006/customXml" ds:itemID="{260198F9-FCC4-4994-BA3E-990176E4BB78}">
   <ds:schemaRefs>
     <ds:schemaRef ds:uri="http://schemas.openxmlformats.org/officeDocument/2006/bibliography"/>
   </ds:schemaRefs>

</xml_diff>

<commit_message>
- ignorou comentarios inseridos em revisões anteriores. - detalhar mais a descrição dos casos de uso - gerou indices manualmente
</commit_message>
<xml_diff>
--- a/documentacao/G4_Documentacao1sem2014.docx
+++ b/documentacao/G4_Documentacao1sem2014.docx
@@ -1,6 +1,6 @@
 
 <file path=word/document.xml><?xml version="1.0" encoding="utf-8"?>
-<w:document xmlns:wpc="http://schemas.microsoft.com/office/word/2010/wordprocessingCanvas" xmlns:mc="http://schemas.openxmlformats.org/markup-compatibility/2006" xmlns:o="urn:schemas-microsoft-com:office:office" xmlns:r="http://schemas.openxmlformats.org/officeDocument/2006/relationships" xmlns:m="http://schemas.openxmlformats.org/officeDocument/2006/math" xmlns:v="urn:schemas-microsoft-com:vml" xmlns:wp14="http://schemas.microsoft.com/office/word/2010/wordprocessingDrawing" xmlns:wp="http://schemas.openxmlformats.org/drawingml/2006/wordprocessingDrawing" xmlns:w10="urn:schemas-microsoft-com:office:word" xmlns:w="http://schemas.openxmlformats.org/wordprocessingml/2006/main" xmlns:w14="http://schemas.microsoft.com/office/word/2010/wordml" xmlns:w15="http://schemas.microsoft.com/office/word/2012/wordml" xmlns:wpg="http://schemas.microsoft.com/office/word/2010/wordprocessingGroup" xmlns:wpi="http://schemas.microsoft.com/office/word/2010/wordprocessingInk" xmlns:wne="http://schemas.microsoft.com/office/word/2006/wordml" xmlns:wps="http://schemas.microsoft.com/office/word/2010/wordprocessingShape" mc:Ignorable="w14 w15 wp14">
+<w:document xmlns:ve="http://schemas.openxmlformats.org/markup-compatibility/2006" xmlns:o="urn:schemas-microsoft-com:office:office" xmlns:r="http://schemas.openxmlformats.org/officeDocument/2006/relationships" xmlns:m="http://schemas.openxmlformats.org/officeDocument/2006/math" xmlns:v="urn:schemas-microsoft-com:vml" xmlns:wp="http://schemas.openxmlformats.org/drawingml/2006/wordprocessingDrawing" xmlns:w10="urn:schemas-microsoft-com:office:word" xmlns:w="http://schemas.openxmlformats.org/wordprocessingml/2006/main" xmlns:wne="http://schemas.microsoft.com/office/word/2006/wordml">
   <w:body>
     <w:p>
       <w:pPr>
@@ -10,7 +10,7 @@
         <w:rPr>
           <w:noProof/>
         </w:rPr>
-        <w:pict w14:anchorId="2D14C547">
+        <w:pict>
           <v:line id="_x0000_s1026" style="position:absolute;left:0;text-align:left;z-index:251656704" from="234pt,-36pt" to="234pt,-28.8pt" o:allowincell="f" strokecolor="white">
             <v:stroke startarrow="block" endarrow="block"/>
           </v:line>
@@ -815,7 +815,6 @@
         </w:rPr>
         <w:t xml:space="preserve">Na maioria dos casos, forças e fraquezas são dois lados da mesma moeda. Uma força em uma situação é uma fraqueza em outra, mas </w:t>
       </w:r>
-      <w:proofErr w:type="spellStart"/>
       <w:r>
         <w:rPr>
           <w:rFonts w:ascii="Arial" w:hAnsi="Arial" w:cs="Arial"/>
@@ -824,9 +823,8 @@
           <w:szCs w:val="21"/>
           <w:shd w:val="clear" w:color="auto" w:fill="FFFFFF"/>
         </w:rPr>
-        <w:t>freqüentemente</w:t>
-      </w:r>
-      <w:proofErr w:type="spellEnd"/>
+        <w:t>frequentemente</w:t>
+      </w:r>
       <w:r>
         <w:rPr>
           <w:rFonts w:ascii="Arial" w:hAnsi="Arial" w:cs="Arial"/>
@@ -835,7 +833,7 @@
           <w:szCs w:val="21"/>
           <w:shd w:val="clear" w:color="auto" w:fill="FFFFFF"/>
         </w:rPr>
-        <w:t xml:space="preserve"> as pessoas não conseguem trocar as marchas. É uma coisa muito sutil falar sobre forças e fraquezas porque elas sempre são a mesma </w:t>
+        <w:t xml:space="preserve"> as pessoas não conseguem trocar as marchas. É uma coisa muito sutil falar sobre forças e fraquezas porque elas sempre são a mesma coisa</w:t>
       </w:r>
       <w:proofErr w:type="gramStart"/>
       <w:r>
@@ -846,7 +844,7 @@
           <w:szCs w:val="21"/>
           <w:shd w:val="clear" w:color="auto" w:fill="FFFFFF"/>
         </w:rPr>
-        <w:t>coisa.</w:t>
+        <w:t>.</w:t>
       </w:r>
       <w:r>
         <w:rPr>
@@ -1026,21 +1024,7 @@
         <w:rPr>
           <w:lang w:val="en-US"/>
         </w:rPr>
-        <w:t xml:space="preserve">The job consists in a system for managing a clinic of exams, which will search for the maximum convenience for the patient where he can see the result of their exams online. The system will have management tools for the clinic works correctly and organized, having a history of all that </w:t>
-      </w:r>
-      <w:proofErr w:type="gramStart"/>
-      <w:r>
-        <w:rPr>
-          <w:lang w:val="en-US"/>
-        </w:rPr>
-        <w:t>has been accomplished</w:t>
-      </w:r>
-      <w:proofErr w:type="gramEnd"/>
-      <w:r>
-        <w:rPr>
-          <w:lang w:val="en-US"/>
-        </w:rPr>
-        <w:t>.</w:t>
+        <w:t>The job consists in a system for managing a clinic of exams, which will search for the maximum convenience for the patient where he can see the result of their exams online. The system will have management tools for the clinic works correctly and organized, having a history of all that has been accomplished.</w:t>
       </w:r>
     </w:p>
     <w:p>
@@ -1112,7 +1096,22 @@
           <w:bCs/>
         </w:rPr>
         <w:lastRenderedPageBreak/>
-        <w:t>LISTA DE ILUSTRAÇÕES</w:t>
+        <w:t xml:space="preserve">LISTA DE </w:t>
+      </w:r>
+      <w:commentRangeStart w:id="10"/>
+      <w:r>
+        <w:rPr>
+          <w:b/>
+          <w:bCs/>
+        </w:rPr>
+        <w:t>ILUSTRAÇÕES</w:t>
+      </w:r>
+      <w:commentRangeEnd w:id="10"/>
+      <w:r>
+        <w:rPr>
+          <w:rStyle w:val="Refdecomentrio"/>
+        </w:rPr>
+        <w:commentReference w:id="10"/>
       </w:r>
     </w:p>
     <w:p>
@@ -1224,8 +1223,8 @@
         </w:rPr>
         <w:fldChar w:fldCharType="end"/>
       </w:r>
-      <w:bookmarkStart w:id="10" w:name="_Toc6508669"/>
-      <w:bookmarkStart w:id="11" w:name="_Toc38805114"/>
+      <w:bookmarkStart w:id="11" w:name="_Toc6508669"/>
+      <w:bookmarkStart w:id="12" w:name="_Toc38805114"/>
     </w:p>
     <w:p>
       <w:pPr>
@@ -1275,10 +1274,26 @@
           <w:color w:val="000000"/>
         </w:rPr>
         <w:lastRenderedPageBreak/>
-        <w:t>LISTA DE TABELAS</w:t>
-      </w:r>
-      <w:bookmarkEnd w:id="10"/>
+        <w:t xml:space="preserve">LISTA DE </w:t>
+      </w:r>
+      <w:commentRangeStart w:id="13"/>
+      <w:r>
+        <w:rPr>
+          <w:b/>
+          <w:bCs/>
+          <w:color w:val="000000"/>
+        </w:rPr>
+        <w:t>TABELAS</w:t>
+      </w:r>
       <w:bookmarkEnd w:id="11"/>
+      <w:bookmarkEnd w:id="12"/>
+      <w:commentRangeEnd w:id="13"/>
+      <w:r>
+        <w:rPr>
+          <w:rStyle w:val="Refdecomentrio"/>
+        </w:rPr>
+        <w:commentReference w:id="13"/>
+      </w:r>
     </w:p>
     <w:p>
       <w:pPr>
@@ -1436,7 +1451,7 @@
         </w:rPr>
         <w:fldChar w:fldCharType="end"/>
       </w:r>
-      <w:bookmarkStart w:id="12" w:name="_Toc38805115"/>
+      <w:bookmarkStart w:id="14" w:name="_Toc38805115"/>
       <w:r>
         <w:rPr>
           <w:noProof/>
@@ -1876,7 +1891,7 @@
         </w:rPr>
       </w:pPr>
     </w:p>
-    <w:bookmarkEnd w:id="12"/>
+    <w:bookmarkEnd w:id="14"/>
     <w:p/>
     <w:p/>
     <w:p/>
@@ -1972,7 +1987,7 @@
         </w:rPr>
         <w:fldChar w:fldCharType="separate"/>
       </w:r>
-      <w:hyperlink w:anchor="_Toc384111374" w:history="1">
+      <w:hyperlink w:anchor="_Toc384368037" w:history="1">
         <w:r>
           <w:rPr>
             <w:rStyle w:val="Hyperlink"/>
@@ -2018,7 +2033,7 @@
             <w:noProof/>
             <w:webHidden/>
           </w:rPr>
-          <w:instrText xml:space="preserve"> PAGEREF _Toc384111374 \h </w:instrText>
+          <w:instrText xml:space="preserve"> PAGEREF _Toc384368037 \h </w:instrText>
         </w:r>
         <w:r>
           <w:rPr>
@@ -2064,7 +2079,7 @@
           <w:szCs w:val="22"/>
         </w:rPr>
       </w:pPr>
-      <w:hyperlink w:anchor="_Toc384111375" w:history="1">
+      <w:hyperlink w:anchor="_Toc384368038" w:history="1">
         <w:r>
           <w:rPr>
             <w:rStyle w:val="Hyperlink"/>
@@ -2108,7 +2123,7 @@
             <w:noProof/>
             <w:webHidden/>
           </w:rPr>
-          <w:instrText xml:space="preserve"> PAGEREF _Toc384111375 \h </w:instrText>
+          <w:instrText xml:space="preserve"> PAGEREF _Toc384368038 \h </w:instrText>
         </w:r>
         <w:r>
           <w:rPr>
@@ -2154,7 +2169,7 @@
           <w:szCs w:val="22"/>
         </w:rPr>
       </w:pPr>
-      <w:hyperlink w:anchor="_Toc384111376" w:history="1">
+      <w:hyperlink w:anchor="_Toc384368039" w:history="1">
         <w:r>
           <w:rPr>
             <w:rStyle w:val="Hyperlink"/>
@@ -2198,7 +2213,7 @@
             <w:noProof/>
             <w:webHidden/>
           </w:rPr>
-          <w:instrText xml:space="preserve"> PAGEREF _Toc384111376 \h </w:instrText>
+          <w:instrText xml:space="preserve"> PAGEREF _Toc384368039 \h </w:instrText>
         </w:r>
         <w:r>
           <w:rPr>
@@ -2245,7 +2260,7 @@
           <w:szCs w:val="22"/>
         </w:rPr>
       </w:pPr>
-      <w:hyperlink w:anchor="_Toc384111377" w:history="1">
+      <w:hyperlink w:anchor="_Toc384368040" w:history="1">
         <w:r>
           <w:rPr>
             <w:rStyle w:val="Hyperlink"/>
@@ -2290,7 +2305,7 @@
             <w:noProof/>
             <w:webHidden/>
           </w:rPr>
-          <w:instrText xml:space="preserve"> PAGEREF _Toc384111377 \h </w:instrText>
+          <w:instrText xml:space="preserve"> PAGEREF _Toc384368040 \h </w:instrText>
         </w:r>
         <w:r>
           <w:rPr>
@@ -2337,7 +2352,7 @@
           <w:szCs w:val="22"/>
         </w:rPr>
       </w:pPr>
-      <w:hyperlink w:anchor="_Toc384111378" w:history="1">
+      <w:hyperlink w:anchor="_Toc384368041" w:history="1">
         <w:r>
           <w:rPr>
             <w:rStyle w:val="Hyperlink"/>
@@ -2382,7 +2397,7 @@
             <w:noProof/>
             <w:webHidden/>
           </w:rPr>
-          <w:instrText xml:space="preserve"> PAGEREF _Toc384111378 \h </w:instrText>
+          <w:instrText xml:space="preserve"> PAGEREF _Toc384368041 \h </w:instrText>
         </w:r>
         <w:r>
           <w:rPr>
@@ -2426,7 +2441,7 @@
           <w:szCs w:val="22"/>
         </w:rPr>
       </w:pPr>
-      <w:hyperlink w:anchor="_Toc384111379" w:history="1">
+      <w:hyperlink w:anchor="_Toc384368042" w:history="1">
         <w:r>
           <w:rPr>
             <w:rStyle w:val="Hyperlink"/>
@@ -2472,7 +2487,7 @@
             <w:noProof/>
             <w:webHidden/>
           </w:rPr>
-          <w:instrText xml:space="preserve"> PAGEREF _Toc384111379 \h </w:instrText>
+          <w:instrText xml:space="preserve"> PAGEREF _Toc384368042 \h </w:instrText>
         </w:r>
         <w:r>
           <w:rPr>
@@ -2518,7 +2533,7 @@
           <w:szCs w:val="22"/>
         </w:rPr>
       </w:pPr>
-      <w:hyperlink w:anchor="_Toc384111380" w:history="1">
+      <w:hyperlink w:anchor="_Toc384368043" w:history="1">
         <w:r>
           <w:rPr>
             <w:rStyle w:val="Hyperlink"/>
@@ -2564,7 +2579,7 @@
             <w:noProof/>
             <w:webHidden/>
           </w:rPr>
-          <w:instrText xml:space="preserve"> PAGEREF _Toc384111380 \h </w:instrText>
+          <w:instrText xml:space="preserve"> PAGEREF _Toc384368043 \h </w:instrText>
         </w:r>
         <w:r>
           <w:rPr>
@@ -2611,7 +2626,7 @@
           <w:szCs w:val="22"/>
         </w:rPr>
       </w:pPr>
-      <w:hyperlink w:anchor="_Toc384111381" w:history="1">
+      <w:hyperlink w:anchor="_Toc384368044" w:history="1">
         <w:r>
           <w:rPr>
             <w:rStyle w:val="Hyperlink"/>
@@ -2656,7 +2671,7 @@
             <w:noProof/>
             <w:webHidden/>
           </w:rPr>
-          <w:instrText xml:space="preserve"> PAGEREF _Toc384111381 \h </w:instrText>
+          <w:instrText xml:space="preserve"> PAGEREF _Toc384368044 \h </w:instrText>
         </w:r>
         <w:r>
           <w:rPr>
@@ -2703,7 +2718,7 @@
           <w:szCs w:val="22"/>
         </w:rPr>
       </w:pPr>
-      <w:hyperlink w:anchor="_Toc384111382" w:history="1">
+      <w:hyperlink w:anchor="_Toc384368045" w:history="1">
         <w:r>
           <w:rPr>
             <w:rStyle w:val="Hyperlink"/>
@@ -2750,7 +2765,7 @@
             <w:noProof/>
             <w:webHidden/>
           </w:rPr>
-          <w:instrText xml:space="preserve"> PAGEREF _Toc384111382 \h </w:instrText>
+          <w:instrText xml:space="preserve"> PAGEREF _Toc384368045 \h </w:instrText>
         </w:r>
         <w:r>
           <w:rPr>
@@ -2797,7 +2812,7 @@
           <w:szCs w:val="22"/>
         </w:rPr>
       </w:pPr>
-      <w:hyperlink w:anchor="_Toc384111383" w:history="1">
+      <w:hyperlink w:anchor="_Toc384368046" w:history="1">
         <w:r>
           <w:rPr>
             <w:rStyle w:val="Hyperlink"/>
@@ -2842,7 +2857,7 @@
             <w:noProof/>
             <w:webHidden/>
           </w:rPr>
-          <w:instrText xml:space="preserve"> PAGEREF _Toc384111383 \h </w:instrText>
+          <w:instrText xml:space="preserve"> PAGEREF _Toc384368046 \h </w:instrText>
         </w:r>
         <w:r>
           <w:rPr>
@@ -2889,7 +2904,7 @@
           <w:szCs w:val="22"/>
         </w:rPr>
       </w:pPr>
-      <w:hyperlink w:anchor="_Toc384111384" w:history="1">
+      <w:hyperlink w:anchor="_Toc384368047" w:history="1">
         <w:r>
           <w:rPr>
             <w:rStyle w:val="Hyperlink"/>
@@ -2934,7 +2949,7 @@
             <w:noProof/>
             <w:webHidden/>
           </w:rPr>
-          <w:instrText xml:space="preserve"> PAGEREF _Toc384111384 \h </w:instrText>
+          <w:instrText xml:space="preserve"> PAGEREF _Toc384368047 \h </w:instrText>
         </w:r>
         <w:r>
           <w:rPr>
@@ -2980,7 +2995,7 @@
           <w:szCs w:val="22"/>
         </w:rPr>
       </w:pPr>
-      <w:hyperlink w:anchor="_Toc384111385" w:history="1">
+      <w:hyperlink w:anchor="_Toc384368048" w:history="1">
         <w:r>
           <w:rPr>
             <w:rStyle w:val="Hyperlink"/>
@@ -3024,7 +3039,7 @@
             <w:noProof/>
             <w:webHidden/>
           </w:rPr>
-          <w:instrText xml:space="preserve"> PAGEREF _Toc384111385 \h </w:instrText>
+          <w:instrText xml:space="preserve"> PAGEREF _Toc384368048 \h </w:instrText>
         </w:r>
         <w:r>
           <w:rPr>
@@ -3071,7 +3086,7 @@
           <w:szCs w:val="22"/>
         </w:rPr>
       </w:pPr>
-      <w:hyperlink w:anchor="_Toc384111386" w:history="1">
+      <w:hyperlink w:anchor="_Toc384368049" w:history="1">
         <w:r>
           <w:rPr>
             <w:rStyle w:val="Hyperlink"/>
@@ -3116,7 +3131,7 @@
             <w:noProof/>
             <w:webHidden/>
           </w:rPr>
-          <w:instrText xml:space="preserve"> PAGEREF _Toc384111386 \h </w:instrText>
+          <w:instrText xml:space="preserve"> PAGEREF _Toc384368049 \h </w:instrText>
         </w:r>
         <w:r>
           <w:rPr>
@@ -3163,7 +3178,7 @@
           <w:szCs w:val="22"/>
         </w:rPr>
       </w:pPr>
-      <w:hyperlink w:anchor="_Toc384111387" w:history="1">
+      <w:hyperlink w:anchor="_Toc384368050" w:history="1">
         <w:r>
           <w:rPr>
             <w:rStyle w:val="Hyperlink"/>
@@ -3208,7 +3223,7 @@
             <w:noProof/>
             <w:webHidden/>
           </w:rPr>
-          <w:instrText xml:space="preserve"> PAGEREF _Toc384111387 \h </w:instrText>
+          <w:instrText xml:space="preserve"> PAGEREF _Toc384368050 \h </w:instrText>
         </w:r>
         <w:r>
           <w:rPr>
@@ -3254,7 +3269,7 @@
           <w:szCs w:val="22"/>
         </w:rPr>
       </w:pPr>
-      <w:hyperlink w:anchor="_Toc384111388" w:history="1">
+      <w:hyperlink w:anchor="_Toc384368051" w:history="1">
         <w:r>
           <w:rPr>
             <w:rStyle w:val="Hyperlink"/>
@@ -3298,7 +3313,7 @@
             <w:noProof/>
             <w:webHidden/>
           </w:rPr>
-          <w:instrText xml:space="preserve"> PAGEREF _Toc384111388 \h </w:instrText>
+          <w:instrText xml:space="preserve"> PAGEREF _Toc384368051 \h </w:instrText>
         </w:r>
         <w:r>
           <w:rPr>
@@ -3344,7 +3359,7 @@
           <w:szCs w:val="22"/>
         </w:rPr>
       </w:pPr>
-      <w:hyperlink w:anchor="_Toc384111389" w:history="1">
+      <w:hyperlink w:anchor="_Toc384368052" w:history="1">
         <w:r>
           <w:rPr>
             <w:rStyle w:val="Hyperlink"/>
@@ -3388,7 +3403,7 @@
             <w:noProof/>
             <w:webHidden/>
           </w:rPr>
-          <w:instrText xml:space="preserve"> PAGEREF _Toc384111389 \h </w:instrText>
+          <w:instrText xml:space="preserve"> PAGEREF _Toc384368052 \h </w:instrText>
         </w:r>
         <w:r>
           <w:rPr>
@@ -3432,7 +3447,7 @@
           <w:szCs w:val="22"/>
         </w:rPr>
       </w:pPr>
-      <w:hyperlink w:anchor="_Toc384111390" w:history="1">
+      <w:hyperlink w:anchor="_Toc384368053" w:history="1">
         <w:r>
           <w:rPr>
             <w:rStyle w:val="Hyperlink"/>
@@ -3478,7 +3493,7 @@
             <w:noProof/>
             <w:webHidden/>
           </w:rPr>
-          <w:instrText xml:space="preserve"> PAGEREF _Toc384111390 \h </w:instrText>
+          <w:instrText xml:space="preserve"> PAGEREF _Toc384368053 \h </w:instrText>
         </w:r>
         <w:r>
           <w:rPr>
@@ -3524,7 +3539,7 @@
           <w:szCs w:val="22"/>
         </w:rPr>
       </w:pPr>
-      <w:hyperlink w:anchor="_Toc384111391" w:history="1">
+      <w:hyperlink w:anchor="_Toc384368054" w:history="1">
         <w:r>
           <w:rPr>
             <w:rStyle w:val="Hyperlink"/>
@@ -3568,7 +3583,7 @@
             <w:noProof/>
             <w:webHidden/>
           </w:rPr>
-          <w:instrText xml:space="preserve"> PAGEREF _Toc384111391 \h </w:instrText>
+          <w:instrText xml:space="preserve"> PAGEREF _Toc384368054 \h </w:instrText>
         </w:r>
         <w:r>
           <w:rPr>
@@ -3614,7 +3629,7 @@
           <w:szCs w:val="22"/>
         </w:rPr>
       </w:pPr>
-      <w:hyperlink w:anchor="_Toc384111392" w:history="1">
+      <w:hyperlink w:anchor="_Toc384368055" w:history="1">
         <w:r>
           <w:rPr>
             <w:rStyle w:val="Hyperlink"/>
@@ -3658,7 +3673,7 @@
             <w:noProof/>
             <w:webHidden/>
           </w:rPr>
-          <w:instrText xml:space="preserve"> PAGEREF _Toc384111392 \h </w:instrText>
+          <w:instrText xml:space="preserve"> PAGEREF _Toc384368055 \h </w:instrText>
         </w:r>
         <w:r>
           <w:rPr>
@@ -3704,7 +3719,7 @@
           <w:szCs w:val="22"/>
         </w:rPr>
       </w:pPr>
-      <w:hyperlink w:anchor="_Toc384111393" w:history="1">
+      <w:hyperlink w:anchor="_Toc384368056" w:history="1">
         <w:r>
           <w:rPr>
             <w:rStyle w:val="Hyperlink"/>
@@ -3748,7 +3763,7 @@
             <w:noProof/>
             <w:webHidden/>
           </w:rPr>
-          <w:instrText xml:space="preserve"> PAGEREF _Toc384111393 \h </w:instrText>
+          <w:instrText xml:space="preserve"> PAGEREF _Toc384368056 \h </w:instrText>
         </w:r>
         <w:r>
           <w:rPr>
@@ -3794,7 +3809,7 @@
           <w:szCs w:val="22"/>
         </w:rPr>
       </w:pPr>
-      <w:hyperlink w:anchor="_Toc384111394" w:history="1">
+      <w:hyperlink w:anchor="_Toc384368057" w:history="1">
         <w:r>
           <w:rPr>
             <w:rStyle w:val="Hyperlink"/>
@@ -3838,7 +3853,7 @@
             <w:noProof/>
             <w:webHidden/>
           </w:rPr>
-          <w:instrText xml:space="preserve"> PAGEREF _Toc384111394 \h </w:instrText>
+          <w:instrText xml:space="preserve"> PAGEREF _Toc384368057 \h </w:instrText>
         </w:r>
         <w:r>
           <w:rPr>
@@ -3882,7 +3897,7 @@
           <w:szCs w:val="22"/>
         </w:rPr>
       </w:pPr>
-      <w:hyperlink w:anchor="_Toc384111395" w:history="1">
+      <w:hyperlink w:anchor="_Toc384368058" w:history="1">
         <w:r>
           <w:rPr>
             <w:rStyle w:val="Hyperlink"/>
@@ -3928,7 +3943,7 @@
             <w:noProof/>
             <w:webHidden/>
           </w:rPr>
-          <w:instrText xml:space="preserve"> PAGEREF _Toc384111395 \h </w:instrText>
+          <w:instrText xml:space="preserve"> PAGEREF _Toc384368058 \h </w:instrText>
         </w:r>
         <w:r>
           <w:rPr>
@@ -3974,7 +3989,7 @@
           <w:szCs w:val="22"/>
         </w:rPr>
       </w:pPr>
-      <w:hyperlink w:anchor="_Toc384111396" w:history="1">
+      <w:hyperlink w:anchor="_Toc384368059" w:history="1">
         <w:r>
           <w:rPr>
             <w:rStyle w:val="Hyperlink"/>
@@ -4018,7 +4033,7 @@
             <w:noProof/>
             <w:webHidden/>
           </w:rPr>
-          <w:instrText xml:space="preserve"> PAGEREF _Toc384111396 \h </w:instrText>
+          <w:instrText xml:space="preserve"> PAGEREF _Toc384368059 \h </w:instrText>
         </w:r>
         <w:r>
           <w:rPr>
@@ -4065,7 +4080,7 @@
           <w:szCs w:val="22"/>
         </w:rPr>
       </w:pPr>
-      <w:hyperlink w:anchor="_Toc384111397" w:history="1">
+      <w:hyperlink w:anchor="_Toc384368060" w:history="1">
         <w:r>
           <w:rPr>
             <w:rStyle w:val="Hyperlink"/>
@@ -4110,7 +4125,7 @@
             <w:noProof/>
             <w:webHidden/>
           </w:rPr>
-          <w:instrText xml:space="preserve"> PAGEREF _Toc384111397 \h </w:instrText>
+          <w:instrText xml:space="preserve"> PAGEREF _Toc384368060 \h </w:instrText>
         </w:r>
         <w:r>
           <w:rPr>
@@ -4157,7 +4172,7 @@
           <w:szCs w:val="22"/>
         </w:rPr>
       </w:pPr>
-      <w:hyperlink w:anchor="_Toc384111398" w:history="1">
+      <w:hyperlink w:anchor="_Toc384368061" w:history="1">
         <w:r>
           <w:rPr>
             <w:rStyle w:val="Hyperlink"/>
@@ -4202,7 +4217,7 @@
             <w:noProof/>
             <w:webHidden/>
           </w:rPr>
-          <w:instrText xml:space="preserve"> PAGEREF _Toc384111398 \h </w:instrText>
+          <w:instrText xml:space="preserve"> PAGEREF _Toc384368061 \h </w:instrText>
         </w:r>
         <w:r>
           <w:rPr>
@@ -4249,7 +4264,7 @@
           <w:szCs w:val="22"/>
         </w:rPr>
       </w:pPr>
-      <w:hyperlink w:anchor="_Toc384111399" w:history="1">
+      <w:hyperlink w:anchor="_Toc384368062" w:history="1">
         <w:r>
           <w:rPr>
             <w:rStyle w:val="Hyperlink"/>
@@ -4294,7 +4309,7 @@
             <w:noProof/>
             <w:webHidden/>
           </w:rPr>
-          <w:instrText xml:space="preserve"> PAGEREF _Toc384111399 \h </w:instrText>
+          <w:instrText xml:space="preserve"> PAGEREF _Toc384368062 \h </w:instrText>
         </w:r>
         <w:r>
           <w:rPr>
@@ -4340,7 +4355,7 @@
           <w:szCs w:val="22"/>
         </w:rPr>
       </w:pPr>
-      <w:hyperlink w:anchor="_Toc384111400" w:history="1">
+      <w:hyperlink w:anchor="_Toc384368063" w:history="1">
         <w:r>
           <w:rPr>
             <w:rStyle w:val="Hyperlink"/>
@@ -4384,7 +4399,7 @@
             <w:noProof/>
             <w:webHidden/>
           </w:rPr>
-          <w:instrText xml:space="preserve"> PAGEREF _Toc384111400 \h </w:instrText>
+          <w:instrText xml:space="preserve"> PAGEREF _Toc384368063 \h </w:instrText>
         </w:r>
         <w:r>
           <w:rPr>
@@ -4431,7 +4446,7 @@
           <w:szCs w:val="22"/>
         </w:rPr>
       </w:pPr>
-      <w:hyperlink w:anchor="_Toc384111401" w:history="1">
+      <w:hyperlink w:anchor="_Toc384368064" w:history="1">
         <w:r>
           <w:rPr>
             <w:rStyle w:val="Hyperlink"/>
@@ -4476,7 +4491,7 @@
             <w:noProof/>
             <w:webHidden/>
           </w:rPr>
-          <w:instrText xml:space="preserve"> PAGEREF _Toc384111401 \h </w:instrText>
+          <w:instrText xml:space="preserve"> PAGEREF _Toc384368064 \h </w:instrText>
         </w:r>
         <w:r>
           <w:rPr>
@@ -4523,7 +4538,7 @@
           <w:szCs w:val="22"/>
         </w:rPr>
       </w:pPr>
-      <w:hyperlink w:anchor="_Toc384111402" w:history="1">
+      <w:hyperlink w:anchor="_Toc384368065" w:history="1">
         <w:r>
           <w:rPr>
             <w:rStyle w:val="Hyperlink"/>
@@ -4568,7 +4583,7 @@
             <w:noProof/>
             <w:webHidden/>
           </w:rPr>
-          <w:instrText xml:space="preserve"> PAGEREF _Toc384111402 \h </w:instrText>
+          <w:instrText xml:space="preserve"> PAGEREF _Toc384368065 \h </w:instrText>
         </w:r>
         <w:r>
           <w:rPr>
@@ -4612,7 +4627,7 @@
           <w:szCs w:val="22"/>
         </w:rPr>
       </w:pPr>
-      <w:hyperlink w:anchor="_Toc384111403" w:history="1">
+      <w:hyperlink w:anchor="_Toc384368066" w:history="1">
         <w:r>
           <w:rPr>
             <w:rStyle w:val="Hyperlink"/>
@@ -4658,7 +4673,7 @@
             <w:noProof/>
             <w:webHidden/>
           </w:rPr>
-          <w:instrText xml:space="preserve"> PAGEREF _Toc384111403 \h </w:instrText>
+          <w:instrText xml:space="preserve"> PAGEREF _Toc384368066 \h </w:instrText>
         </w:r>
         <w:r>
           <w:rPr>
@@ -4705,7 +4720,7 @@
           <w:szCs w:val="22"/>
         </w:rPr>
       </w:pPr>
-      <w:hyperlink w:anchor="_Toc384111404" w:history="1">
+      <w:hyperlink w:anchor="_Toc384368067" w:history="1">
         <w:r>
           <w:rPr>
             <w:rStyle w:val="Hyperlink"/>
@@ -4750,7 +4765,7 @@
             <w:noProof/>
             <w:webHidden/>
           </w:rPr>
-          <w:instrText xml:space="preserve"> PAGEREF _Toc384111404 \h </w:instrText>
+          <w:instrText xml:space="preserve"> PAGEREF _Toc384368067 \h </w:instrText>
         </w:r>
         <w:r>
           <w:rPr>
@@ -4797,7 +4812,7 @@
           <w:szCs w:val="22"/>
         </w:rPr>
       </w:pPr>
-      <w:hyperlink w:anchor="_Toc384111405" w:history="1">
+      <w:hyperlink w:anchor="_Toc384368068" w:history="1">
         <w:r>
           <w:rPr>
             <w:rStyle w:val="Hyperlink"/>
@@ -4842,7 +4857,7 @@
             <w:noProof/>
             <w:webHidden/>
           </w:rPr>
-          <w:instrText xml:space="preserve"> PAGEREF _Toc384111405 \h </w:instrText>
+          <w:instrText xml:space="preserve"> PAGEREF _Toc384368068 \h </w:instrText>
         </w:r>
         <w:r>
           <w:rPr>
@@ -4889,7 +4904,7 @@
           <w:szCs w:val="22"/>
         </w:rPr>
       </w:pPr>
-      <w:hyperlink w:anchor="_Toc384111406" w:history="1">
+      <w:hyperlink w:anchor="_Toc384368069" w:history="1">
         <w:r>
           <w:rPr>
             <w:rStyle w:val="Hyperlink"/>
@@ -4934,7 +4949,7 @@
             <w:noProof/>
             <w:webHidden/>
           </w:rPr>
-          <w:instrText xml:space="preserve"> PAGEREF _Toc384111406 \h </w:instrText>
+          <w:instrText xml:space="preserve"> PAGEREF _Toc384368069 \h </w:instrText>
         </w:r>
         <w:r>
           <w:rPr>
@@ -4978,7 +4993,7 @@
           <w:szCs w:val="22"/>
         </w:rPr>
       </w:pPr>
-      <w:hyperlink w:anchor="_Toc384111407" w:history="1">
+      <w:hyperlink w:anchor="_Toc384368070" w:history="1">
         <w:r>
           <w:rPr>
             <w:rStyle w:val="Hyperlink"/>
@@ -5024,7 +5039,7 @@
             <w:noProof/>
             <w:webHidden/>
           </w:rPr>
-          <w:instrText xml:space="preserve"> PAGEREF _Toc384111407 \h </w:instrText>
+          <w:instrText xml:space="preserve"> PAGEREF _Toc384368070 \h </w:instrText>
         </w:r>
         <w:r>
           <w:rPr>
@@ -5068,7 +5083,7 @@
           <w:szCs w:val="22"/>
         </w:rPr>
       </w:pPr>
-      <w:hyperlink w:anchor="_Toc384111408" w:history="1">
+      <w:hyperlink w:anchor="_Toc384368071" w:history="1">
         <w:r>
           <w:rPr>
             <w:rStyle w:val="Hyperlink"/>
@@ -5114,7 +5129,7 @@
             <w:noProof/>
             <w:webHidden/>
           </w:rPr>
-          <w:instrText xml:space="preserve"> PAGEREF _Toc384111408 \h </w:instrText>
+          <w:instrText xml:space="preserve"> PAGEREF _Toc384368071 \h </w:instrText>
         </w:r>
         <w:r>
           <w:rPr>
@@ -5158,7 +5173,7 @@
           <w:szCs w:val="22"/>
         </w:rPr>
       </w:pPr>
-      <w:hyperlink w:anchor="_Toc384111409" w:history="1">
+      <w:hyperlink w:anchor="_Toc384368072" w:history="1">
         <w:r>
           <w:rPr>
             <w:rStyle w:val="Hyperlink"/>
@@ -5204,7 +5219,7 @@
             <w:noProof/>
             <w:webHidden/>
           </w:rPr>
-          <w:instrText xml:space="preserve"> PAGEREF _Toc384111409 \h </w:instrText>
+          <w:instrText xml:space="preserve"> PAGEREF _Toc384368072 \h </w:instrText>
         </w:r>
         <w:r>
           <w:rPr>
@@ -5347,23 +5362,23 @@
       <w:pPr>
         <w:pStyle w:val="Ttulo1"/>
       </w:pPr>
-      <w:bookmarkStart w:id="13" w:name="_Toc16689521"/>
-      <w:bookmarkStart w:id="14" w:name="_Toc193166270"/>
-      <w:bookmarkStart w:id="15" w:name="_Toc269327100"/>
-      <w:bookmarkStart w:id="16" w:name="_Toc269327223"/>
-      <w:bookmarkStart w:id="17" w:name="_Toc384111374"/>
+      <w:bookmarkStart w:id="15" w:name="_Toc16689521"/>
+      <w:bookmarkStart w:id="16" w:name="_Toc193166270"/>
+      <w:bookmarkStart w:id="17" w:name="_Toc269327100"/>
+      <w:bookmarkStart w:id="18" w:name="_Toc269327223"/>
+      <w:bookmarkStart w:id="19" w:name="_Toc384368037"/>
       <w:r>
         <w:lastRenderedPageBreak/>
         <w:t>I</w:t>
       </w:r>
-      <w:bookmarkEnd w:id="13"/>
-      <w:bookmarkEnd w:id="14"/>
       <w:bookmarkEnd w:id="15"/>
       <w:bookmarkEnd w:id="16"/>
+      <w:bookmarkEnd w:id="17"/>
+      <w:bookmarkEnd w:id="18"/>
       <w:r>
         <w:t>ntrodução</w:t>
       </w:r>
-      <w:bookmarkEnd w:id="17"/>
+      <w:bookmarkEnd w:id="19"/>
     </w:p>
     <w:p>
       <w:pPr>
@@ -5377,13 +5392,13 @@
       <w:pPr>
         <w:pStyle w:val="Ttulo2"/>
       </w:pPr>
-      <w:bookmarkStart w:id="18" w:name="_Toc269829179"/>
-      <w:bookmarkStart w:id="19" w:name="_Toc384111375"/>
+      <w:bookmarkStart w:id="20" w:name="_Toc269829179"/>
+      <w:bookmarkStart w:id="21" w:name="_Toc384368038"/>
       <w:r>
         <w:t>Contexto e Problematização</w:t>
       </w:r>
-      <w:bookmarkEnd w:id="18"/>
-      <w:bookmarkEnd w:id="19"/>
+      <w:bookmarkEnd w:id="20"/>
+      <w:bookmarkEnd w:id="21"/>
     </w:p>
     <w:p>
       <w:pPr>
@@ -5396,7 +5411,35 @@
         <w:rPr>
           <w:color w:val="000000" w:themeColor="text1"/>
         </w:rPr>
-        <w:t>O projeto envolve um sistema para gerenciamento de um laboratório de exames clínicos. O usuário(paciente) poderá ter acesso ao sistema via website para</w:t>
+        <w:t xml:space="preserve">O projeto envolve um sistema para gerenciamento de um laboratório de exames clínicos. O </w:t>
+      </w:r>
+      <w:commentRangeStart w:id="22"/>
+      <w:proofErr w:type="gramStart"/>
+      <w:r>
+        <w:rPr>
+          <w:color w:val="000000" w:themeColor="text1"/>
+        </w:rPr>
+        <w:t>usuário(</w:t>
+      </w:r>
+      <w:proofErr w:type="gramEnd"/>
+      <w:r>
+        <w:rPr>
+          <w:color w:val="000000" w:themeColor="text1"/>
+        </w:rPr>
+        <w:t xml:space="preserve">paciente) </w:t>
+      </w:r>
+      <w:commentRangeEnd w:id="22"/>
+      <w:r>
+        <w:rPr>
+          <w:rStyle w:val="Refdecomentrio"/>
+        </w:rPr>
+        <w:commentReference w:id="22"/>
+      </w:r>
+      <w:r>
+        <w:rPr>
+          <w:color w:val="000000" w:themeColor="text1"/>
+        </w:rPr>
+        <w:t>poderá ter acesso ao sistema via website para</w:t>
       </w:r>
       <w:r>
         <w:rPr>
@@ -5498,13 +5541,13 @@
       <w:pPr>
         <w:pStyle w:val="Ttulo2"/>
       </w:pPr>
-      <w:bookmarkStart w:id="20" w:name="_Toc269829180"/>
-      <w:bookmarkStart w:id="21" w:name="_Toc384111376"/>
+      <w:bookmarkStart w:id="23" w:name="_Toc269829180"/>
+      <w:bookmarkStart w:id="24" w:name="_Toc384368039"/>
       <w:r>
         <w:t>Objetivos</w:t>
       </w:r>
-      <w:bookmarkEnd w:id="20"/>
-      <w:bookmarkEnd w:id="21"/>
+      <w:bookmarkEnd w:id="23"/>
+      <w:bookmarkEnd w:id="24"/>
     </w:p>
     <w:p>
       <w:pPr>
@@ -5582,11 +5625,11 @@
       <w:pPr>
         <w:pStyle w:val="Ttulo3"/>
       </w:pPr>
-      <w:bookmarkStart w:id="22" w:name="_Toc384111377"/>
+      <w:bookmarkStart w:id="25" w:name="_Toc384368040"/>
       <w:r>
         <w:t>Objetivo Geral</w:t>
       </w:r>
-      <w:bookmarkEnd w:id="22"/>
+      <w:bookmarkEnd w:id="25"/>
     </w:p>
     <w:p>
       <w:pPr>
@@ -5617,11 +5660,11 @@
       <w:pPr>
         <w:pStyle w:val="Ttulo3"/>
       </w:pPr>
-      <w:bookmarkStart w:id="23" w:name="_Toc384111378"/>
+      <w:bookmarkStart w:id="26" w:name="_Toc384368041"/>
       <w:r>
         <w:t>Objetivos Específicos</w:t>
       </w:r>
-      <w:bookmarkEnd w:id="23"/>
+      <w:bookmarkEnd w:id="26"/>
     </w:p>
     <w:p>
       <w:pPr>
@@ -5730,11 +5773,11 @@
       <w:pPr>
         <w:pStyle w:val="Ttulo1"/>
       </w:pPr>
-      <w:bookmarkStart w:id="24" w:name="_Toc384111379"/>
+      <w:bookmarkStart w:id="27" w:name="_Toc384368042"/>
       <w:r>
         <w:t>Visão do Sistema</w:t>
       </w:r>
-      <w:bookmarkEnd w:id="24"/>
+      <w:bookmarkEnd w:id="27"/>
     </w:p>
     <w:p>
       <w:pPr>
@@ -5743,45 +5786,44 @@
           <w:lang w:val="fr-FR"/>
         </w:rPr>
       </w:pPr>
-      <w:bookmarkStart w:id="25" w:name="_Toc512930909"/>
-      <w:bookmarkStart w:id="26" w:name="_Toc452813581"/>
-      <w:bookmarkStart w:id="27" w:name="_Toc447960005"/>
-      <w:bookmarkStart w:id="28" w:name="_Toc18208268"/>
-      <w:bookmarkStart w:id="29" w:name="_Toc436203381"/>
-      <w:bookmarkStart w:id="30" w:name="_Toc384111380"/>
+      <w:bookmarkStart w:id="28" w:name="_Toc512930909"/>
+      <w:bookmarkStart w:id="29" w:name="_Toc452813581"/>
+      <w:bookmarkStart w:id="30" w:name="_Toc447960005"/>
+      <w:bookmarkStart w:id="31" w:name="_Toc18208268"/>
+      <w:bookmarkStart w:id="32" w:name="_Toc436203381"/>
+      <w:bookmarkStart w:id="33" w:name="_Toc384368043"/>
       <w:r>
         <w:rPr>
           <w:lang w:val="fr-FR"/>
         </w:rPr>
         <w:t>Descrições dos Envolvidos e Usuários</w:t>
       </w:r>
-      <w:bookmarkEnd w:id="25"/>
-      <w:bookmarkEnd w:id="26"/>
-      <w:bookmarkEnd w:id="27"/>
       <w:bookmarkEnd w:id="28"/>
+      <w:bookmarkEnd w:id="29"/>
       <w:bookmarkEnd w:id="30"/>
+      <w:bookmarkEnd w:id="31"/>
+      <w:bookmarkEnd w:id="33"/>
     </w:p>
     <w:p>
       <w:pPr>
         <w:pStyle w:val="Ttulo3"/>
         <w:ind w:right="-187"/>
       </w:pPr>
-      <w:bookmarkStart w:id="31" w:name="_Toc512930910"/>
-      <w:bookmarkStart w:id="32" w:name="_Toc452813583"/>
-      <w:bookmarkStart w:id="33" w:name="_Toc18208269"/>
-      <w:bookmarkStart w:id="34" w:name="_Toc384111381"/>
+      <w:bookmarkStart w:id="34" w:name="_Toc512930910"/>
+      <w:bookmarkStart w:id="35" w:name="_Toc452813583"/>
+      <w:bookmarkStart w:id="36" w:name="_Toc18208269"/>
+      <w:bookmarkStart w:id="37" w:name="_Toc384368044"/>
       <w:r>
         <w:t>Resumo dos Envolvidos</w:t>
       </w:r>
-      <w:bookmarkStart w:id="35" w:name="_Toc512930911"/>
-      <w:bookmarkStart w:id="36" w:name="_Toc452813584"/>
-      <w:bookmarkStart w:id="37" w:name="_Toc18208270"/>
-      <w:bookmarkEnd w:id="31"/>
-      <w:bookmarkEnd w:id="32"/>
-      <w:bookmarkEnd w:id="33"/>
+      <w:bookmarkStart w:id="38" w:name="_Toc512930911"/>
+      <w:bookmarkStart w:id="39" w:name="_Toc452813584"/>
+      <w:bookmarkStart w:id="40" w:name="_Toc18208270"/>
       <w:bookmarkEnd w:id="34"/>
-    </w:p>
-    <w:p/>
+      <w:bookmarkEnd w:id="35"/>
+      <w:bookmarkEnd w:id="36"/>
+      <w:bookmarkEnd w:id="37"/>
+    </w:p>
     <w:p>
       <w:pPr>
         <w:pStyle w:val="Legenda"/>
@@ -5806,7 +5848,7 @@
           <w:left w:w="70" w:type="dxa"/>
           <w:right w:w="70" w:type="dxa"/>
         </w:tblCellMar>
-        <w:tblLook w:val="0000" w:firstRow="0" w:lastRow="0" w:firstColumn="0" w:lastColumn="0" w:noHBand="0" w:noVBand="0"/>
+        <w:tblLook w:val="0000"/>
       </w:tblPr>
       <w:tblGrid>
         <w:gridCol w:w="2506"/>
@@ -6577,7 +6619,7 @@
           <w:lang w:val="fr-FR"/>
         </w:rPr>
       </w:pPr>
-      <w:bookmarkStart w:id="38" w:name="_Toc384111382"/>
+      <w:bookmarkStart w:id="41" w:name="_Toc384368045"/>
       <w:r>
         <w:rPr>
           <w:lang w:val="fr-FR"/>
@@ -6585,10 +6627,10 @@
         <w:lastRenderedPageBreak/>
         <w:t>Resumo dos Usuários</w:t>
       </w:r>
-      <w:bookmarkEnd w:id="35"/>
-      <w:bookmarkEnd w:id="36"/>
-      <w:bookmarkEnd w:id="37"/>
       <w:bookmarkEnd w:id="38"/>
+      <w:bookmarkEnd w:id="39"/>
+      <w:bookmarkEnd w:id="40"/>
+      <w:bookmarkEnd w:id="41"/>
     </w:p>
     <w:p>
       <w:pPr>
@@ -6617,7 +6659,7 @@
           <w:insideV w:val="single" w:sz="6" w:space="0" w:color="000000"/>
         </w:tblBorders>
         <w:tblLayout w:type="fixed"/>
-        <w:tblLook w:val="0000" w:firstRow="0" w:lastRow="0" w:firstColumn="0" w:lastColumn="0" w:noHBand="0" w:noVBand="0"/>
+        <w:tblLook w:val="0000"/>
       </w:tblPr>
       <w:tblGrid>
         <w:gridCol w:w="1718"/>
@@ -7037,8 +7079,29 @@
             <w:pPr>
               <w:pStyle w:val="InfoBlue0"/>
             </w:pPr>
-            <w:r>
-              <w:t>Usuário(Paciente)</w:t>
+            <w:commentRangeStart w:id="42"/>
+            <w:proofErr w:type="gramStart"/>
+            <w:r>
+              <w:t>Usuário(</w:t>
+            </w:r>
+            <w:proofErr w:type="gramEnd"/>
+            <w:r>
+              <w:t>Paciente</w:t>
+            </w:r>
+            <w:commentRangeEnd w:id="42"/>
+            <w:r>
+              <w:rPr>
+                <w:rStyle w:val="Refdecomentrio"/>
+                <w:i w:val="0"/>
+                <w:iCs w:val="0"/>
+                <w:snapToGrid/>
+                <w:color w:val="auto"/>
+                <w:lang w:eastAsia="pt-BR"/>
+              </w:rPr>
+              <w:commentReference w:id="42"/>
+            </w:r>
+            <w:r>
+              <w:t>)</w:t>
             </w:r>
           </w:p>
         </w:tc>
@@ -7147,33 +7210,7 @@
                 <w:szCs w:val="20"/>
                 <w:lang w:eastAsia="en-US"/>
               </w:rPr>
-              <w:t xml:space="preserve">- Tirar </w:t>
-            </w:r>
-            <w:proofErr w:type="spellStart"/>
-            <w:r>
-              <w:rPr>
-                <w:i/>
-                <w:iCs/>
-                <w:snapToGrid w:val="0"/>
-                <w:color w:val="000000" w:themeColor="text1"/>
-                <w:sz w:val="20"/>
-                <w:szCs w:val="20"/>
-                <w:lang w:eastAsia="en-US"/>
-              </w:rPr>
-              <w:t>duvidas</w:t>
-            </w:r>
-            <w:proofErr w:type="spellEnd"/>
-            <w:r>
-              <w:rPr>
-                <w:i/>
-                <w:iCs/>
-                <w:snapToGrid w:val="0"/>
-                <w:color w:val="000000" w:themeColor="text1"/>
-                <w:sz w:val="20"/>
-                <w:szCs w:val="20"/>
-                <w:lang w:eastAsia="en-US"/>
-              </w:rPr>
-              <w:t xml:space="preserve"> em uma área do website</w:t>
+              <w:t>- Tirar duvidas em uma área do website</w:t>
             </w:r>
           </w:p>
         </w:tc>
@@ -7188,189 +7225,94 @@
       <w:pPr>
         <w:pStyle w:val="Ttulo3"/>
       </w:pPr>
-      <w:bookmarkStart w:id="39" w:name="_Toc512930912"/>
-      <w:bookmarkStart w:id="40" w:name="_Toc452813585"/>
-      <w:bookmarkStart w:id="41" w:name="_Toc436203384"/>
-      <w:bookmarkStart w:id="42" w:name="_Toc425054386"/>
-      <w:bookmarkStart w:id="43" w:name="_Toc422186479"/>
-      <w:bookmarkStart w:id="44" w:name="_Toc346297773"/>
-      <w:bookmarkStart w:id="45" w:name="_Toc342757864"/>
-      <w:bookmarkStart w:id="46" w:name="_Toc18208271"/>
-      <w:bookmarkStart w:id="47" w:name="_Toc384111383"/>
-      <w:r>
-        <w:t>Ambiente do Usuário</w:t>
-      </w:r>
-      <w:bookmarkEnd w:id="39"/>
-      <w:bookmarkEnd w:id="40"/>
-      <w:bookmarkEnd w:id="41"/>
-      <w:bookmarkEnd w:id="42"/>
+      <w:bookmarkStart w:id="43" w:name="_Toc512930912"/>
+      <w:bookmarkStart w:id="44" w:name="_Toc452813585"/>
+      <w:bookmarkStart w:id="45" w:name="_Toc436203384"/>
+      <w:bookmarkStart w:id="46" w:name="_Toc425054386"/>
+      <w:bookmarkStart w:id="47" w:name="_Toc422186479"/>
+      <w:bookmarkStart w:id="48" w:name="_Toc346297773"/>
+      <w:bookmarkStart w:id="49" w:name="_Toc342757864"/>
+      <w:bookmarkStart w:id="50" w:name="_Toc18208271"/>
+      <w:bookmarkStart w:id="51" w:name="_Toc384368046"/>
+      <w:r>
+        <w:t xml:space="preserve">Ambiente do </w:t>
+      </w:r>
+      <w:commentRangeStart w:id="52"/>
+      <w:r>
+        <w:t>Usuário</w:t>
+      </w:r>
       <w:bookmarkEnd w:id="43"/>
       <w:bookmarkEnd w:id="44"/>
       <w:bookmarkEnd w:id="45"/>
       <w:bookmarkEnd w:id="46"/>
       <w:bookmarkEnd w:id="47"/>
-    </w:p>
-    <w:p>
-      <w:pPr>
-        <w:ind w:firstLine="709"/>
-      </w:pPr>
-      <w:r>
-        <w:t xml:space="preserve">O Ambiente do usuário é organizado e de fácil entendimento, facilitando as tarefas executadas e diminuindo o tempo gasto para realiza-las. O website </w:t>
-      </w:r>
-      <w:r>
-        <w:t>oferece um sistema de verificação de exames realizados, onde o usuário pode consultar seus exames através de um código recebido por um atendente após fazer seu exame no laboratório</w:t>
-      </w:r>
-      <w:r>
-        <w:t>.</w:t>
-      </w:r>
-    </w:p>
-    <w:p>
-      <w:pPr>
-        <w:ind w:firstLine="709"/>
-      </w:pPr>
-    </w:p>
-    <w:p/>
-    <w:p>
-      <w:pPr>
-        <w:pStyle w:val="Corpodetexto"/>
-      </w:pPr>
-    </w:p>
-    <w:p>
-      <w:pPr>
-        <w:pStyle w:val="Corpodetexto"/>
-      </w:pPr>
-    </w:p>
-    <w:p>
-      <w:pPr>
-        <w:pStyle w:val="Corpodetexto"/>
-      </w:pPr>
-    </w:p>
-    <w:p>
-      <w:pPr>
-        <w:pStyle w:val="Corpodetexto"/>
-      </w:pPr>
-    </w:p>
-    <w:p>
-      <w:pPr>
-        <w:pStyle w:val="Ttulo3"/>
-      </w:pPr>
-      <w:bookmarkStart w:id="48" w:name="_Toc512930914"/>
-      <w:bookmarkStart w:id="49" w:name="_Toc452813589"/>
-      <w:bookmarkStart w:id="50" w:name="_Toc18208273"/>
-      <w:bookmarkStart w:id="51" w:name="_Toc384111384"/>
-      <w:r>
-        <w:lastRenderedPageBreak/>
-        <w:t>Alternativas e Concorrência</w:t>
-      </w:r>
       <w:bookmarkEnd w:id="48"/>
       <w:bookmarkEnd w:id="49"/>
       <w:bookmarkEnd w:id="50"/>
       <w:bookmarkEnd w:id="51"/>
+      <w:commentRangeEnd w:id="52"/>
+      <w:r>
+        <w:rPr>
+          <w:rStyle w:val="Refdecomentrio"/>
+          <w:rFonts w:cs="Times New Roman"/>
+          <w:b w:val="0"/>
+          <w:bCs w:val="0"/>
+        </w:rPr>
+        <w:commentReference w:id="52"/>
+      </w:r>
     </w:p>
     <w:p>
       <w:pPr>
         <w:ind w:firstLine="709"/>
       </w:pPr>
       <w:r>
-        <w:t xml:space="preserve">A criação de uma equipe para pesquisa de campo será uma forte alternativa e uma solução local </w:t>
-      </w:r>
-      <w:r>
-        <w:t>para estar sempre por dentro das mudanças do mercado e acompanhar as evoluções tecnológicas</w:t>
-      </w:r>
-      <w:r>
-        <w:t>,</w:t>
-      </w:r>
-      <w:r>
-        <w:t xml:space="preserve"> para assim, melhorar e manter o sistema sempre à frente da concorrência. </w:t>
+        <w:t xml:space="preserve">O Ambiente do usuário é organizado e de fácil entendimento, facilitando as tarefas executadas e diminuindo o tempo gasto para realiza-las. O website </w:t>
+      </w:r>
+      <w:r>
+        <w:t>oferece um sistema de verificação de exames realizados, onde o usuário pode consultar seus exames através de um código recebido por um atendente após fazer seu exame no laboratório</w:t>
+      </w:r>
+      <w:r>
+        <w:t>.</w:t>
       </w:r>
     </w:p>
     <w:p>
       <w:pPr>
         <w:ind w:firstLine="709"/>
       </w:pPr>
-      <w:r>
-        <w:t xml:space="preserve">Os principais pontos fortes que serão analisados na concorrência são: Fluidez do website e da interface; formas de interação </w:t>
-      </w:r>
-      <w:r>
-        <w:t xml:space="preserve">do sistema </w:t>
-      </w:r>
-      <w:r>
-        <w:t>com o usuário</w:t>
-      </w:r>
-      <w:r>
-        <w:t xml:space="preserve"> e serviços e ferramentas que o sistema oferece para o usuário.</w:t>
-      </w:r>
-    </w:p>
-    <w:p>
-      <w:pPr>
-        <w:ind w:firstLine="709"/>
-      </w:pPr>
-      <w:r>
-        <w:t>A maior exigência do usuário final é ter um sistema e uma interface funcional que atenda todas as suas exigências</w:t>
-      </w:r>
-      <w:r>
-        <w:t xml:space="preserve"> de uma forma rápida e segura.</w:t>
-      </w:r>
-    </w:p>
-    <w:p>
-      <w:pPr>
-        <w:ind w:firstLine="709"/>
-      </w:pPr>
-      <w:r>
-        <w:t xml:space="preserve">Concorrente pesquisado: </w:t>
-      </w:r>
-      <w:proofErr w:type="spellStart"/>
-      <w:r>
-        <w:t>Confiance</w:t>
-      </w:r>
-      <w:proofErr w:type="spellEnd"/>
-      <w:r>
-        <w:t xml:space="preserve"> Medicina Diagnóstica.</w:t>
-      </w:r>
-    </w:p>
-    <w:p>
-      <w:pPr>
-        <w:ind w:firstLine="709"/>
-      </w:pPr>
-      <w:r>
-        <w:t xml:space="preserve">Link para o website do concorrente, que será constantemente pesquisado pela equipe de campo, analisando os aspectos citados acima e que tentara nos manter à frente da concorrência: </w:t>
-      </w:r>
-      <w:hyperlink r:id="rId12" w:history="1">
-        <w:r>
-          <w:rPr>
-            <w:rStyle w:val="Hyperlink"/>
-          </w:rPr>
-          <w:t>http://www.confiance.com.br/</w:t>
-        </w:r>
-      </w:hyperlink>
-    </w:p>
-    <w:p>
-      <w:pPr>
-        <w:rPr>
-          <w:color w:val="0000FF"/>
-        </w:rPr>
-      </w:pPr>
-    </w:p>
-    <w:p>
-      <w:pPr>
-        <w:pStyle w:val="Ttulo2"/>
-      </w:pPr>
-      <w:bookmarkStart w:id="52" w:name="_Toc512930915"/>
-      <w:bookmarkStart w:id="53" w:name="_Toc452813590"/>
-      <w:bookmarkStart w:id="54" w:name="_Toc436203387"/>
-      <w:bookmarkStart w:id="55" w:name="_Toc18208274"/>
-      <w:bookmarkStart w:id="56" w:name="_Toc384111385"/>
-      <w:bookmarkEnd w:id="29"/>
-      <w:r>
-        <w:t xml:space="preserve">Visão </w:t>
-      </w:r>
-      <w:r>
-        <w:t>Geral</w:t>
-      </w:r>
-      <w:r>
-        <w:t xml:space="preserve"> do Produto</w:t>
-      </w:r>
-      <w:bookmarkEnd w:id="52"/>
+    </w:p>
+    <w:p/>
+    <w:p>
+      <w:pPr>
+        <w:pStyle w:val="Corpodetexto"/>
+      </w:pPr>
+    </w:p>
+    <w:p>
+      <w:pPr>
+        <w:pStyle w:val="Corpodetexto"/>
+      </w:pPr>
+    </w:p>
+    <w:p>
+      <w:pPr>
+        <w:pStyle w:val="Corpodetexto"/>
+      </w:pPr>
+    </w:p>
+    <w:p>
+      <w:pPr>
+        <w:pStyle w:val="Corpodetexto"/>
+      </w:pPr>
+    </w:p>
+    <w:p>
+      <w:pPr>
+        <w:pStyle w:val="Ttulo3"/>
+      </w:pPr>
+      <w:bookmarkStart w:id="53" w:name="_Toc512930914"/>
+      <w:bookmarkStart w:id="54" w:name="_Toc452813589"/>
+      <w:bookmarkStart w:id="55" w:name="_Toc18208273"/>
+      <w:bookmarkStart w:id="56" w:name="_Toc384368047"/>
+      <w:r>
+        <w:lastRenderedPageBreak/>
+        <w:t>Alternativas e Concorrência</w:t>
+      </w:r>
       <w:bookmarkEnd w:id="53"/>
       <w:bookmarkEnd w:id="54"/>
       <w:bookmarkEnd w:id="55"/>
@@ -7378,31 +7320,135 @@
     </w:p>
     <w:p>
       <w:pPr>
-        <w:pStyle w:val="Ttulo3"/>
-      </w:pPr>
-      <w:bookmarkStart w:id="57" w:name="_Toc512930916"/>
-      <w:bookmarkStart w:id="58" w:name="_Toc452813591"/>
-      <w:bookmarkStart w:id="59" w:name="_Toc436203388"/>
-      <w:bookmarkStart w:id="60" w:name="_Toc425054391"/>
-      <w:bookmarkStart w:id="61" w:name="_Toc422186484"/>
-      <w:bookmarkStart w:id="62" w:name="_Toc346297778"/>
-      <w:bookmarkStart w:id="63" w:name="_Toc342757867"/>
-      <w:bookmarkStart w:id="64" w:name="_Toc339784266"/>
-      <w:bookmarkStart w:id="65" w:name="_Toc339783677"/>
-      <w:bookmarkStart w:id="66" w:name="_Toc323533353"/>
-      <w:bookmarkStart w:id="67" w:name="_Toc320279476"/>
-      <w:bookmarkStart w:id="68" w:name="_Toc320274603"/>
-      <w:bookmarkStart w:id="69" w:name="_Toc318088998"/>
-      <w:bookmarkStart w:id="70" w:name="_Toc18208275"/>
-      <w:bookmarkStart w:id="71" w:name="_Toc384111386"/>
-      <w:r>
-        <w:t>Perspectiva do Produto</w:t>
+        <w:ind w:firstLine="709"/>
+      </w:pPr>
+      <w:r>
+        <w:t xml:space="preserve">A criação de uma equipe para pesquisa de campo será uma forte alternativa e uma solução local </w:t>
+      </w:r>
+      <w:r>
+        <w:t>para estar sempre por dentro das mudanças do mercado e acompanhar as evoluções tecnológicas</w:t>
+      </w:r>
+      <w:r>
+        <w:t>,</w:t>
+      </w:r>
+      <w:r>
+        <w:t xml:space="preserve"> para assim, melhorar e manter o sistema sempre à frente da concorrência. </w:t>
+      </w:r>
+    </w:p>
+    <w:p>
+      <w:pPr>
+        <w:ind w:firstLine="709"/>
+      </w:pPr>
+      <w:r>
+        <w:t xml:space="preserve">Os principais pontos fortes que serão analisados na concorrência são: Fluidez do website e da interface; formas de interação </w:t>
+      </w:r>
+      <w:r>
+        <w:t xml:space="preserve">do sistema </w:t>
+      </w:r>
+      <w:r>
+        <w:t>com o usuário</w:t>
+      </w:r>
+      <w:r>
+        <w:t xml:space="preserve"> e serviços e ferramentas que o sistema oferece para o usuário.</w:t>
+      </w:r>
+    </w:p>
+    <w:p>
+      <w:pPr>
+        <w:ind w:firstLine="709"/>
+      </w:pPr>
+      <w:r>
+        <w:t>A maior exigência do usuário final é ter um sistema e uma interface funcional que atenda todas as suas exigências</w:t>
+      </w:r>
+      <w:r>
+        <w:t xml:space="preserve"> de uma forma rápida e segura.</w:t>
+      </w:r>
+    </w:p>
+    <w:p>
+      <w:pPr>
+        <w:ind w:firstLine="709"/>
+      </w:pPr>
+      <w:r>
+        <w:t xml:space="preserve">Concorrente pesquisado: </w:t>
+      </w:r>
+      <w:proofErr w:type="spellStart"/>
+      <w:r>
+        <w:t>Confiance</w:t>
+      </w:r>
+      <w:proofErr w:type="spellEnd"/>
+      <w:r>
+        <w:t xml:space="preserve"> Medicina Diagnóstica.</w:t>
+      </w:r>
+    </w:p>
+    <w:p>
+      <w:pPr>
+        <w:ind w:firstLine="709"/>
+      </w:pPr>
+      <w:r>
+        <w:t xml:space="preserve">Link para o website do concorrente, que será constantemente pesquisado pela equipe de campo, analisando os aspectos citados acima e que tentara nos manter à frente da concorrência: </w:t>
+      </w:r>
+      <w:hyperlink r:id="rId13" w:history="1">
+        <w:r>
+          <w:rPr>
+            <w:rStyle w:val="Hyperlink"/>
+          </w:rPr>
+          <w:t>http://www.confiance.com.br/</w:t>
+        </w:r>
+      </w:hyperlink>
+    </w:p>
+    <w:p>
+      <w:pPr>
+        <w:rPr>
+          <w:color w:val="0000FF"/>
+        </w:rPr>
+      </w:pPr>
+    </w:p>
+    <w:p>
+      <w:pPr>
+        <w:pStyle w:val="Ttulo2"/>
+      </w:pPr>
+      <w:bookmarkStart w:id="57" w:name="_Toc512930915"/>
+      <w:bookmarkStart w:id="58" w:name="_Toc452813590"/>
+      <w:bookmarkStart w:id="59" w:name="_Toc436203387"/>
+      <w:bookmarkStart w:id="60" w:name="_Toc18208274"/>
+      <w:bookmarkStart w:id="61" w:name="_Toc384368048"/>
+      <w:bookmarkEnd w:id="32"/>
+      <w:r>
+        <w:t xml:space="preserve">Visão </w:t>
+      </w:r>
+      <w:r>
+        <w:t>Geral</w:t>
+      </w:r>
+      <w:r>
+        <w:t xml:space="preserve"> do Produto</w:t>
       </w:r>
       <w:bookmarkEnd w:id="57"/>
       <w:bookmarkEnd w:id="58"/>
       <w:bookmarkEnd w:id="59"/>
       <w:bookmarkEnd w:id="60"/>
       <w:bookmarkEnd w:id="61"/>
+    </w:p>
+    <w:p>
+      <w:pPr>
+        <w:pStyle w:val="Ttulo3"/>
+      </w:pPr>
+      <w:bookmarkStart w:id="62" w:name="_Toc512930916"/>
+      <w:bookmarkStart w:id="63" w:name="_Toc452813591"/>
+      <w:bookmarkStart w:id="64" w:name="_Toc436203388"/>
+      <w:bookmarkStart w:id="65" w:name="_Toc425054391"/>
+      <w:bookmarkStart w:id="66" w:name="_Toc422186484"/>
+      <w:bookmarkStart w:id="67" w:name="_Toc346297778"/>
+      <w:bookmarkStart w:id="68" w:name="_Toc342757867"/>
+      <w:bookmarkStart w:id="69" w:name="_Toc339784266"/>
+      <w:bookmarkStart w:id="70" w:name="_Toc339783677"/>
+      <w:bookmarkStart w:id="71" w:name="_Toc323533353"/>
+      <w:bookmarkStart w:id="72" w:name="_Toc320279476"/>
+      <w:bookmarkStart w:id="73" w:name="_Toc320274603"/>
+      <w:bookmarkStart w:id="74" w:name="_Toc318088998"/>
+      <w:bookmarkStart w:id="75" w:name="_Toc18208275"/>
+      <w:bookmarkStart w:id="76" w:name="_Toc384368049"/>
+      <w:r>
+        <w:t>Perspectiva do Produto</w:t>
+      </w:r>
       <w:bookmarkEnd w:id="62"/>
       <w:bookmarkEnd w:id="63"/>
       <w:bookmarkEnd w:id="64"/>
@@ -7413,79 +7459,79 @@
       <w:bookmarkEnd w:id="69"/>
       <w:bookmarkEnd w:id="70"/>
       <w:bookmarkEnd w:id="71"/>
-    </w:p>
-    <w:p>
-      <w:pPr>
-        <w:ind w:firstLine="709"/>
-      </w:pPr>
-      <w:r>
-        <w:t xml:space="preserve">O produto deverá possuir uma aplicação desktop capaz de ser executada em Sistemas Operacional distintos. Desde que possuam </w:t>
-      </w:r>
-      <w:r>
-        <w:t>suporte a aplicações JAVA, ou seja, possuir uma JVM instalada. Esta aplicação desktop deverá possuir meios para administração/gestão da organização.</w:t>
-      </w:r>
-    </w:p>
-    <w:p>
-      <w:pPr>
-        <w:ind w:firstLine="709"/>
-      </w:pPr>
-      <w:r>
-        <w:t xml:space="preserve">O Produto irá possuir também um website padrão capaz de fornecer informações e </w:t>
-      </w:r>
-      <w:r>
-        <w:t xml:space="preserve">a opção de </w:t>
-      </w:r>
-      <w:r>
-        <w:t>acompanhamento de</w:t>
-      </w:r>
-      <w:r>
-        <w:t xml:space="preserve"> exames </w:t>
-      </w:r>
-      <w:r>
-        <w:t>realizados</w:t>
-      </w:r>
-      <w:r>
-        <w:t xml:space="preserve"> e status dos mesmos para os clientes</w:t>
-      </w:r>
-      <w:r>
-        <w:t>.</w:t>
-      </w:r>
-    </w:p>
-    <w:p>
-      <w:pPr>
-        <w:ind w:firstLine="709"/>
-        <w:rPr>
-          <w:color w:val="0000FF"/>
-        </w:rPr>
-      </w:pPr>
-    </w:p>
-    <w:p>
-      <w:pPr>
-        <w:pStyle w:val="Ttulo3"/>
-      </w:pPr>
-      <w:bookmarkStart w:id="72" w:name="_Toc512930917"/>
-      <w:bookmarkStart w:id="73" w:name="_Toc452813593"/>
-      <w:bookmarkStart w:id="74" w:name="_Toc436203390"/>
-      <w:bookmarkStart w:id="75" w:name="_Toc425054394"/>
-      <w:bookmarkStart w:id="76" w:name="_Toc422186487"/>
-      <w:bookmarkStart w:id="77" w:name="_Toc346297780"/>
-      <w:bookmarkStart w:id="78" w:name="_Toc342757869"/>
-      <w:bookmarkStart w:id="79" w:name="_Toc339784278"/>
-      <w:bookmarkStart w:id="80" w:name="_Toc339783689"/>
-      <w:bookmarkStart w:id="81" w:name="_Toc323533379"/>
-      <w:bookmarkStart w:id="82" w:name="_Toc320279510"/>
-      <w:bookmarkStart w:id="83" w:name="_Toc320274637"/>
-      <w:bookmarkStart w:id="84" w:name="_Toc318089002"/>
-      <w:bookmarkStart w:id="85" w:name="_Toc18208276"/>
-      <w:bookmarkStart w:id="86" w:name="_Toc384111387"/>
-      <w:r>
-        <w:t>Suposições e Dependências</w:t>
-      </w:r>
       <w:bookmarkEnd w:id="72"/>
       <w:bookmarkEnd w:id="73"/>
       <w:bookmarkEnd w:id="74"/>
       <w:bookmarkEnd w:id="75"/>
       <w:bookmarkEnd w:id="76"/>
+    </w:p>
+    <w:p>
+      <w:pPr>
+        <w:ind w:firstLine="709"/>
+      </w:pPr>
+      <w:r>
+        <w:t xml:space="preserve">O produto deverá possuir uma aplicação desktop capaz de ser executada em Sistemas Operacional distintos. Desde que possuam </w:t>
+      </w:r>
+      <w:r>
+        <w:t>suporte a aplicações JAVA, ou seja, possuir uma JVM instalada. Esta aplicação desktop deverá possuir meios para administração/gestão da organização.</w:t>
+      </w:r>
+    </w:p>
+    <w:p>
+      <w:pPr>
+        <w:ind w:firstLine="709"/>
+      </w:pPr>
+      <w:r>
+        <w:t xml:space="preserve">O Produto irá possuir também um website padrão capaz de fornecer informações e </w:t>
+      </w:r>
+      <w:r>
+        <w:t xml:space="preserve">a opção de </w:t>
+      </w:r>
+      <w:r>
+        <w:t>acompanhamento de</w:t>
+      </w:r>
+      <w:r>
+        <w:t xml:space="preserve"> exames </w:t>
+      </w:r>
+      <w:r>
+        <w:t>realizados</w:t>
+      </w:r>
+      <w:r>
+        <w:t xml:space="preserve"> e status dos mesmos para os clientes</w:t>
+      </w:r>
+      <w:r>
+        <w:t>.</w:t>
+      </w:r>
+    </w:p>
+    <w:p>
+      <w:pPr>
+        <w:ind w:firstLine="709"/>
+        <w:rPr>
+          <w:color w:val="0000FF"/>
+        </w:rPr>
+      </w:pPr>
+    </w:p>
+    <w:p>
+      <w:pPr>
+        <w:pStyle w:val="Ttulo3"/>
+      </w:pPr>
+      <w:bookmarkStart w:id="77" w:name="_Toc512930917"/>
+      <w:bookmarkStart w:id="78" w:name="_Toc452813593"/>
+      <w:bookmarkStart w:id="79" w:name="_Toc436203390"/>
+      <w:bookmarkStart w:id="80" w:name="_Toc425054394"/>
+      <w:bookmarkStart w:id="81" w:name="_Toc422186487"/>
+      <w:bookmarkStart w:id="82" w:name="_Toc346297780"/>
+      <w:bookmarkStart w:id="83" w:name="_Toc342757869"/>
+      <w:bookmarkStart w:id="84" w:name="_Toc339784278"/>
+      <w:bookmarkStart w:id="85" w:name="_Toc339783689"/>
+      <w:bookmarkStart w:id="86" w:name="_Toc323533379"/>
+      <w:bookmarkStart w:id="87" w:name="_Toc320279510"/>
+      <w:bookmarkStart w:id="88" w:name="_Toc320274637"/>
+      <w:bookmarkStart w:id="89" w:name="_Toc318089002"/>
+      <w:bookmarkStart w:id="90" w:name="_Toc18208276"/>
+      <w:bookmarkStart w:id="91" w:name="_Toc384368050"/>
+      <w:r>
+        <w:t>Suposições e Dependências</w:t>
+      </w:r>
       <w:bookmarkEnd w:id="77"/>
       <w:bookmarkEnd w:id="78"/>
       <w:bookmarkEnd w:id="79"/>
@@ -7496,78 +7542,83 @@
       <w:bookmarkEnd w:id="84"/>
       <w:bookmarkEnd w:id="85"/>
       <w:bookmarkEnd w:id="86"/>
-    </w:p>
-    <w:p>
-      <w:pPr>
-        <w:ind w:left="709"/>
-      </w:pPr>
-      <w:r>
-        <w:t>As maquinas clientes deverão possuir disponíveis browser e rede para gerenciamento de</w:t>
-      </w:r>
-      <w:r>
-        <w:t xml:space="preserve"> algumas</w:t>
-      </w:r>
-      <w:r>
-        <w:t xml:space="preserve"> aplicações.</w:t>
-      </w:r>
-    </w:p>
-    <w:p>
-      <w:pPr>
-        <w:ind w:firstLine="709"/>
-      </w:pPr>
-      <w:r>
-        <w:t>As maquinas servidores deverão suportar os servidores de aplicações necessários para o website e banco de dados.</w:t>
-      </w:r>
-    </w:p>
-    <w:p>
-      <w:pPr>
-        <w:ind w:firstLine="709"/>
-      </w:pPr>
-      <w:r>
-        <w:lastRenderedPageBreak/>
-        <w:t>Relatórios de fluxo de exames do sistema geram arquivos com extensões PDF que pode ser lido pelo software Adobe Acrobat Reader e possui versão gratuita. A partir desse documento digital o administrador do sistema poderá imprimir em uma impressora comum.</w:t>
-      </w:r>
-    </w:p>
-    <w:p>
-      <w:pPr>
-        <w:rPr>
-          <w:color w:val="0000FF"/>
-        </w:rPr>
-      </w:pPr>
-    </w:p>
-    <w:p>
-      <w:pPr>
-        <w:rPr>
-          <w:color w:val="0000FF"/>
-        </w:rPr>
-      </w:pPr>
-    </w:p>
-    <w:p>
-      <w:pPr>
-        <w:pStyle w:val="Ttulo2"/>
-      </w:pPr>
-      <w:bookmarkStart w:id="87" w:name="_Toc512930918"/>
-      <w:bookmarkStart w:id="88" w:name="_Toc452813596"/>
-      <w:bookmarkStart w:id="89" w:name="_Toc436203402"/>
-      <w:bookmarkStart w:id="90" w:name="_Toc18208277"/>
-      <w:bookmarkStart w:id="91" w:name="_Toc384111388"/>
-      <w:r>
-        <w:t>Requisitos</w:t>
-      </w:r>
-      <w:r>
-        <w:t xml:space="preserve"> </w:t>
-      </w:r>
-      <w:r>
-        <w:t xml:space="preserve">Funcionais </w:t>
-      </w:r>
-      <w:r>
-        <w:t>do Produto</w:t>
-      </w:r>
       <w:bookmarkEnd w:id="87"/>
       <w:bookmarkEnd w:id="88"/>
       <w:bookmarkEnd w:id="89"/>
       <w:bookmarkEnd w:id="90"/>
       <w:bookmarkEnd w:id="91"/>
+    </w:p>
+    <w:p>
+      <w:pPr>
+        <w:ind w:left="709"/>
+      </w:pPr>
+      <w:r>
+        <w:t>As maquinas clientes deverão possuir disponíveis browser e rede para gerenciamento de</w:t>
+      </w:r>
+      <w:r>
+        <w:t xml:space="preserve"> algumas</w:t>
+      </w:r>
+      <w:r>
+        <w:t xml:space="preserve"> aplicações.</w:t>
+      </w:r>
+    </w:p>
+    <w:p>
+      <w:pPr>
+        <w:ind w:firstLine="709"/>
+      </w:pPr>
+      <w:r>
+        <w:t>As maquinas servidores deverão suportar os servidores de aplicações necessários para o website e banco de dados.</w:t>
+      </w:r>
+    </w:p>
+    <w:p>
+      <w:pPr>
+        <w:ind w:firstLine="709"/>
+      </w:pPr>
+      <w:r>
+        <w:lastRenderedPageBreak/>
+        <w:t>Relatórios de fluxo de exames do sistema geram arquivos com extensões PDF que pode ser lido pelo software Adobe Acrobat Reader e possui versão gratuita. A partir desse documento digital o administrador do sistema poderá imprimir em uma impressora comum.</w:t>
+      </w:r>
+    </w:p>
+    <w:p>
+      <w:pPr>
+        <w:rPr>
+          <w:color w:val="0000FF"/>
+        </w:rPr>
+      </w:pPr>
+    </w:p>
+    <w:p>
+      <w:pPr>
+        <w:rPr>
+          <w:color w:val="0000FF"/>
+        </w:rPr>
+      </w:pPr>
+    </w:p>
+    <w:p>
+      <w:pPr>
+        <w:pStyle w:val="Ttulo2"/>
+      </w:pPr>
+      <w:bookmarkStart w:id="92" w:name="_Toc512930918"/>
+      <w:bookmarkStart w:id="93" w:name="_Toc452813596"/>
+      <w:bookmarkStart w:id="94" w:name="_Toc436203402"/>
+      <w:bookmarkStart w:id="95" w:name="_Toc18208277"/>
+      <w:bookmarkStart w:id="96" w:name="_Toc384368051"/>
+      <w:r>
+        <w:t>Requisitos</w:t>
+      </w:r>
+      <w:r>
+        <w:t xml:space="preserve"> </w:t>
+      </w:r>
+      <w:r>
+        <w:t xml:space="preserve">Funcionais </w:t>
+      </w:r>
+      <w:r>
+        <w:t>do Produto</w:t>
+      </w:r>
+      <w:bookmarkEnd w:id="92"/>
+      <w:bookmarkEnd w:id="93"/>
+      <w:bookmarkEnd w:id="94"/>
+      <w:bookmarkEnd w:id="95"/>
+      <w:bookmarkEnd w:id="96"/>
     </w:p>
     <w:p>
       <w:pPr>
@@ -7597,7 +7648,7 @@
           <w:insideH w:val="single" w:sz="4" w:space="0" w:color="auto"/>
           <w:insideV w:val="single" w:sz="4" w:space="0" w:color="auto"/>
         </w:tblBorders>
-        <w:tblLook w:val="01E0" w:firstRow="1" w:lastRow="1" w:firstColumn="1" w:lastColumn="1" w:noHBand="0" w:noVBand="0"/>
+        <w:tblLook w:val="01E0"/>
       </w:tblPr>
       <w:tblGrid>
         <w:gridCol w:w="976"/>
@@ -8148,11 +8199,11 @@
       <w:pPr>
         <w:pStyle w:val="Ttulo2"/>
       </w:pPr>
-      <w:bookmarkStart w:id="92" w:name="_Toc512930919"/>
-      <w:bookmarkStart w:id="93" w:name="_Toc452813602"/>
-      <w:bookmarkStart w:id="94" w:name="_Toc436203408"/>
-      <w:bookmarkStart w:id="95" w:name="_Toc18208278"/>
-      <w:bookmarkStart w:id="96" w:name="_Toc384111389"/>
+      <w:bookmarkStart w:id="97" w:name="_Toc512930919"/>
+      <w:bookmarkStart w:id="98" w:name="_Toc452813602"/>
+      <w:bookmarkStart w:id="99" w:name="_Toc436203408"/>
+      <w:bookmarkStart w:id="100" w:name="_Toc18208278"/>
+      <w:bookmarkStart w:id="101" w:name="_Toc384368052"/>
       <w:r>
         <w:t xml:space="preserve">Requisitos </w:t>
       </w:r>
@@ -8162,11 +8213,11 @@
       <w:r>
         <w:t>do Produto</w:t>
       </w:r>
-      <w:bookmarkEnd w:id="92"/>
-      <w:bookmarkEnd w:id="93"/>
-      <w:bookmarkEnd w:id="94"/>
-      <w:bookmarkEnd w:id="95"/>
-      <w:bookmarkEnd w:id="96"/>
+      <w:bookmarkEnd w:id="97"/>
+      <w:bookmarkEnd w:id="98"/>
+      <w:bookmarkEnd w:id="99"/>
+      <w:bookmarkEnd w:id="100"/>
+      <w:bookmarkEnd w:id="101"/>
     </w:p>
     <w:p>
       <w:pPr>
@@ -8387,7 +8438,7 @@
       <w:pPr>
         <w:pStyle w:val="Ttulo1"/>
       </w:pPr>
-      <w:bookmarkStart w:id="97" w:name="_Toc384111390"/>
+      <w:bookmarkStart w:id="102" w:name="_Toc384368053"/>
       <w:r>
         <w:lastRenderedPageBreak/>
         <w:t>Análise dos</w:t>
@@ -8395,18 +8446,18 @@
       <w:r>
         <w:t xml:space="preserve"> Requisitos</w:t>
       </w:r>
-      <w:bookmarkEnd w:id="97"/>
+      <w:bookmarkEnd w:id="102"/>
     </w:p>
     <w:p/>
     <w:p>
       <w:pPr>
         <w:pStyle w:val="Ttulo2"/>
       </w:pPr>
-      <w:bookmarkStart w:id="98" w:name="_Toc384111391"/>
+      <w:bookmarkStart w:id="103" w:name="_Toc384368054"/>
       <w:r>
         <w:t>Diagrama de Casos de Uso</w:t>
       </w:r>
-      <w:bookmarkEnd w:id="98"/>
+      <w:bookmarkEnd w:id="103"/>
     </w:p>
     <w:p>
       <w:pPr>
@@ -8437,10 +8488,10 @@
                     </pic:cNvPicPr>
                   </pic:nvPicPr>
                   <pic:blipFill>
-                    <a:blip r:embed="rId13">
+                    <a:blip r:embed="rId14">
                       <a:extLst>
                         <a:ext uri="{28A0092B-C50C-407E-A947-70E740481C1C}">
-                          <a14:useLocalDpi xmlns:a14="http://schemas.microsoft.com/office/drawing/2010/main" val="0"/>
+                          <a14:useLocalDpi xmlns:a14="http://schemas.microsoft.com/office/drawing/2010/main" xmlns:wps="http://schemas.microsoft.com/office/word/2010/wordprocessingShape" xmlns:wpi="http://schemas.microsoft.com/office/word/2010/wordprocessingInk" xmlns:wpg="http://schemas.microsoft.com/office/word/2010/wordprocessingGroup" xmlns:w15="http://schemas.microsoft.com/office/word/2012/wordml" xmlns:w14="http://schemas.microsoft.com/office/word/2010/wordml" xmlns:w="http://schemas.openxmlformats.org/wordprocessingml/2006/main" xmlns:w10="urn:schemas-microsoft-com:office:word" xmlns:wp14="http://schemas.microsoft.com/office/word/2010/wordprocessingDrawing" xmlns:v="urn:schemas-microsoft-com:vml" xmlns:o="urn:schemas-microsoft-com:office:office" xmlns:mc="http://schemas.openxmlformats.org/markup-compatibility/2006" xmlns:wpc="http://schemas.microsoft.com/office/word/2010/wordprocessingCanvas" xmlns="" val="0"/>
                         </a:ext>
                       </a:extLst>
                     </a:blip>
@@ -8477,13 +8528,13 @@
         <w:lastRenderedPageBreak/>
         <w:t xml:space="preserve"> </w:t>
       </w:r>
-      <w:bookmarkStart w:id="99" w:name="_Toc384111392"/>
+      <w:bookmarkStart w:id="104" w:name="_Toc384368055"/>
       <w:r>
         <w:t>Descrição dos Atores</w:t>
       </w:r>
-      <w:bookmarkStart w:id="100" w:name="OLE_LINK3"/>
-      <w:bookmarkStart w:id="101" w:name="OLE_LINK4"/>
-      <w:bookmarkEnd w:id="99"/>
+      <w:bookmarkStart w:id="105" w:name="OLE_LINK3"/>
+      <w:bookmarkStart w:id="106" w:name="OLE_LINK4"/>
+      <w:bookmarkEnd w:id="104"/>
     </w:p>
     <w:p>
       <w:pPr>
@@ -8505,7 +8556,7 @@
           <w:insideH w:val="single" w:sz="4" w:space="0" w:color="000000"/>
           <w:insideV w:val="single" w:sz="4" w:space="0" w:color="000000"/>
         </w:tblBorders>
-        <w:tblLook w:val="04A0" w:firstRow="1" w:lastRow="0" w:firstColumn="1" w:lastColumn="0" w:noHBand="0" w:noVBand="1"/>
+        <w:tblLook w:val="04A0"/>
       </w:tblPr>
       <w:tblGrid>
         <w:gridCol w:w="4747"/>
@@ -8518,7 +8569,7 @@
             <w:shd w:val="clear" w:color="auto" w:fill="0D0D0D"/>
           </w:tcPr>
           <w:p>
-            <w:bookmarkStart w:id="102" w:name="_Toc378408132"/>
+            <w:bookmarkStart w:id="107" w:name="_Toc378408132"/>
             <w:r>
               <w:t>Ator</w:t>
             </w:r>
@@ -8556,15 +8607,7 @@
               <w:t>Verificar resultado de exames online</w:t>
             </w:r>
             <w:r>
-              <w:t xml:space="preserve"> e tirar </w:t>
-            </w:r>
-            <w:proofErr w:type="spellStart"/>
-            <w:r>
-              <w:t>duvida</w:t>
-            </w:r>
-            <w:proofErr w:type="spellEnd"/>
-            <w:r>
-              <w:t xml:space="preserve"> numa área do website</w:t>
+              <w:t xml:space="preserve"> e tirar duvida numa área do website</w:t>
             </w:r>
             <w:r>
               <w:t>.</w:t>
@@ -8639,11 +8682,11 @@
       <w:pPr>
         <w:pStyle w:val="Legenda"/>
       </w:pPr>
-      <w:bookmarkStart w:id="103" w:name="OLE_LINK10"/>
-      <w:bookmarkStart w:id="104" w:name="OLE_LINK11"/>
-      <w:bookmarkEnd w:id="100"/>
-      <w:bookmarkEnd w:id="101"/>
-      <w:bookmarkEnd w:id="102"/>
+      <w:bookmarkStart w:id="108" w:name="OLE_LINK10"/>
+      <w:bookmarkStart w:id="109" w:name="OLE_LINK11"/>
+      <w:bookmarkEnd w:id="105"/>
+      <w:bookmarkEnd w:id="106"/>
+      <w:bookmarkEnd w:id="107"/>
     </w:p>
     <w:p/>
     <w:p/>
@@ -8651,50 +8694,80 @@
       <w:pPr>
         <w:pStyle w:val="Ttulo2"/>
       </w:pPr>
-      <w:bookmarkStart w:id="105" w:name="_Toc384111393"/>
-      <w:bookmarkEnd w:id="103"/>
-      <w:bookmarkEnd w:id="104"/>
+      <w:bookmarkStart w:id="110" w:name="_Toc384368056"/>
+      <w:bookmarkEnd w:id="108"/>
+      <w:bookmarkEnd w:id="109"/>
       <w:r>
         <w:t xml:space="preserve">Descrição dos </w:t>
       </w:r>
       <w:r>
-        <w:t>Casos de U</w:t>
+        <w:t xml:space="preserve">Casos de </w:t>
+      </w:r>
+      <w:commentRangeStart w:id="111"/>
+      <w:r>
+        <w:t>U</w:t>
       </w:r>
       <w:r>
         <w:t>so</w:t>
       </w:r>
-      <w:bookmarkEnd w:id="105"/>
+      <w:bookmarkEnd w:id="110"/>
+      <w:commentRangeEnd w:id="111"/>
+      <w:r>
+        <w:rPr>
+          <w:rStyle w:val="Refdecomentrio"/>
+          <w:rFonts w:cs="Times New Roman"/>
+          <w:b w:val="0"/>
+          <w:bCs w:val="0"/>
+        </w:rPr>
+        <w:commentReference w:id="111"/>
+      </w:r>
     </w:p>
     <w:p>
       <w:pPr>
         <w:pStyle w:val="Legenda"/>
       </w:pPr>
-      <w:bookmarkStart w:id="106" w:name="OLE_LINK96"/>
-      <w:bookmarkStart w:id="107" w:name="OLE_LINK97"/>
-      <w:bookmarkStart w:id="108" w:name="OLE_LINK98"/>
-      <w:bookmarkStart w:id="109" w:name="OLE_LINK99"/>
-      <w:bookmarkStart w:id="110" w:name="OLE_LINK100"/>
-      <w:bookmarkStart w:id="111" w:name="OLE_LINK101"/>
-      <w:bookmarkStart w:id="112" w:name="OLE_LINK102"/>
-      <w:bookmarkStart w:id="113" w:name="OLE_LINK103"/>
-      <w:bookmarkStart w:id="114" w:name="OLE_LINK104"/>
-      <w:bookmarkStart w:id="115" w:name="OLE_LINK105"/>
-      <w:bookmarkStart w:id="116" w:name="OLE_LINK106"/>
-      <w:bookmarkStart w:id="117" w:name="OLE_LINK107"/>
-      <w:bookmarkStart w:id="118" w:name="OLE_LINK108"/>
+      <w:bookmarkStart w:id="112" w:name="OLE_LINK96"/>
+      <w:bookmarkStart w:id="113" w:name="OLE_LINK97"/>
+      <w:bookmarkStart w:id="114" w:name="OLE_LINK98"/>
+      <w:bookmarkStart w:id="115" w:name="OLE_LINK99"/>
+      <w:bookmarkStart w:id="116" w:name="OLE_LINK100"/>
+      <w:bookmarkStart w:id="117" w:name="OLE_LINK101"/>
+      <w:bookmarkStart w:id="118" w:name="OLE_LINK102"/>
+      <w:bookmarkStart w:id="119" w:name="OLE_LINK103"/>
+      <w:bookmarkStart w:id="120" w:name="OLE_LINK104"/>
+      <w:bookmarkStart w:id="121" w:name="OLE_LINK105"/>
+      <w:bookmarkStart w:id="122" w:name="OLE_LINK106"/>
+      <w:bookmarkStart w:id="123" w:name="OLE_LINK107"/>
+      <w:bookmarkStart w:id="124" w:name="OLE_LINK108"/>
       <w:r>
         <w:rPr>
           <w:noProof/>
         </w:rPr>
         <w:t xml:space="preserve">Tabela </w:t>
       </w:r>
-      <w:bookmarkEnd w:id="106"/>
-      <w:bookmarkEnd w:id="107"/>
+      <w:bookmarkEnd w:id="112"/>
+      <w:bookmarkEnd w:id="113"/>
       <w:r>
         <w:rPr>
           <w:noProof/>
         </w:rPr>
-        <w:t>Caso de Uso UC01</w:t>
+        <w:t xml:space="preserve">Caso de Uso </w:t>
+      </w:r>
+      <w:commentRangeStart w:id="125"/>
+      <w:r>
+        <w:rPr>
+          <w:noProof/>
+        </w:rPr>
+        <w:t>UC01</w:t>
+      </w:r>
+      <w:commentRangeEnd w:id="125"/>
+      <w:r>
+        <w:rPr>
+          <w:rStyle w:val="Refdecomentrio"/>
+          <w:b w:val="0"/>
+          <w:bCs w:val="0"/>
+        </w:rPr>
+        <w:commentReference w:id="125"/>
       </w:r>
     </w:p>
     <w:tbl>
@@ -8709,7 +8782,7 @@
           <w:insideH w:val="single" w:sz="4" w:space="0" w:color="auto"/>
           <w:insideV w:val="single" w:sz="4" w:space="0" w:color="auto"/>
         </w:tblBorders>
-        <w:tblLook w:val="0000" w:firstRow="0" w:lastRow="0" w:firstColumn="0" w:lastColumn="0" w:noHBand="0" w:noVBand="0"/>
+        <w:tblLook w:val="0000"/>
       </w:tblPr>
       <w:tblGrid>
         <w:gridCol w:w="2658"/>
@@ -8728,19 +8801,19 @@
                 <w:bCs/>
               </w:rPr>
             </w:pPr>
-            <w:bookmarkStart w:id="119" w:name="OLE_LINK12"/>
-            <w:bookmarkStart w:id="120" w:name="OLE_LINK26"/>
-            <w:bookmarkEnd w:id="108"/>
-            <w:bookmarkEnd w:id="109"/>
-            <w:bookmarkEnd w:id="110"/>
-            <w:bookmarkEnd w:id="111"/>
-            <w:bookmarkEnd w:id="112"/>
-            <w:bookmarkEnd w:id="113"/>
+            <w:bookmarkStart w:id="126" w:name="OLE_LINK12"/>
+            <w:bookmarkStart w:id="127" w:name="OLE_LINK26"/>
             <w:bookmarkEnd w:id="114"/>
             <w:bookmarkEnd w:id="115"/>
             <w:bookmarkEnd w:id="116"/>
             <w:bookmarkEnd w:id="117"/>
             <w:bookmarkEnd w:id="118"/>
+            <w:bookmarkEnd w:id="119"/>
+            <w:bookmarkEnd w:id="120"/>
+            <w:bookmarkEnd w:id="121"/>
+            <w:bookmarkEnd w:id="122"/>
+            <w:bookmarkEnd w:id="123"/>
+            <w:bookmarkEnd w:id="124"/>
             <w:r>
               <w:rPr>
                 <w:b/>
@@ -8922,74 +8995,103 @@
                 <w:b/>
                 <w:bCs/>
               </w:rPr>
-              <w:t>Fluxo Principal</w:t>
-            </w:r>
-            <w:r>
-              <w:t>:</w:t>
-            </w:r>
-            <w:r>
-              <w:t xml:space="preserve"> </w:t>
-            </w:r>
-            <w:bookmarkStart w:id="121" w:name="OLE_LINK14"/>
-            <w:bookmarkStart w:id="122" w:name="OLE_LINK15"/>
-            <w:r>
-              <w:t>FP01</w:t>
-            </w:r>
-            <w:bookmarkEnd w:id="121"/>
-            <w:bookmarkEnd w:id="122"/>
-            <w:r>
-              <w:t xml:space="preserve"> – Este caso de uso se inicia quando o ator paciente insere o código de identificação no website.</w:t>
-            </w:r>
-          </w:p>
-          <w:p>
-            <w:r>
-              <w:t xml:space="preserve">FP02 – Após código ser inserido paciente visualizara </w:t>
-            </w:r>
-            <w:r>
-              <w:t xml:space="preserve">resultado do </w:t>
-            </w:r>
-            <w:r>
-              <w:t>exame</w:t>
-            </w:r>
-            <w:r>
-              <w:t>, caso exame esteja pronto paciente continua a operação</w:t>
-            </w:r>
-            <w:r>
-              <w:t>.</w:t>
-            </w:r>
-          </w:p>
-          <w:p>
-            <w:r>
-              <w:t>FP03</w:t>
-            </w:r>
-            <w:r>
-              <w:t xml:space="preserve"> – Cliente visualiza exame diretamente na tela podendo imprimir ou retirar diretamente </w:t>
-            </w:r>
-            <w:r>
-              <w:t>na clínica</w:t>
-            </w:r>
-            <w:r>
-              <w:t>, dependendo do exame.</w:t>
-            </w:r>
-          </w:p>
-          <w:p>
-            <w:r>
-              <w:t>FP04 – Fim caso de uso.</w:t>
-            </w:r>
-          </w:p>
-          <w:p>
-            <w:bookmarkStart w:id="123" w:name="OLE_LINK56"/>
-            <w:bookmarkStart w:id="124" w:name="OLE_LINK57"/>
-            <w:bookmarkStart w:id="125" w:name="OLE_LINK58"/>
-          </w:p>
-          <w:p>
-            <w:bookmarkStart w:id="126" w:name="OLE_LINK75"/>
-            <w:bookmarkStart w:id="127" w:name="OLE_LINK76"/>
+              <w:t xml:space="preserve">Fluxo </w:t>
+            </w:r>
+            <w:commentRangeStart w:id="128"/>
             <w:r>
               <w:rPr>
                 <w:b/>
                 <w:bCs/>
               </w:rPr>
+              <w:t>Principal</w:t>
+            </w:r>
+            <w:commentRangeEnd w:id="128"/>
+            <w:r>
+              <w:rPr>
+                <w:rStyle w:val="Refdecomentrio"/>
+              </w:rPr>
+              <w:commentReference w:id="128"/>
+            </w:r>
+            <w:r>
+              <w:t>:</w:t>
+            </w:r>
+            <w:r>
+              <w:t xml:space="preserve"> </w:t>
+            </w:r>
+            <w:bookmarkStart w:id="129" w:name="OLE_LINK14"/>
+            <w:bookmarkStart w:id="130" w:name="OLE_LINK15"/>
+            <w:r>
+              <w:t>FP01</w:t>
+            </w:r>
+            <w:bookmarkEnd w:id="129"/>
+            <w:bookmarkEnd w:id="130"/>
+            <w:r>
+              <w:t xml:space="preserve"> – Este caso de uso se inicia quando o ator paciente insere o código de identificação no website.</w:t>
+            </w:r>
+          </w:p>
+          <w:p>
+            <w:r>
+              <w:t xml:space="preserve">FP02 – Após código ser inserido paciente visualizara </w:t>
+            </w:r>
+            <w:r>
+              <w:t xml:space="preserve">resultado do </w:t>
+            </w:r>
+            <w:r>
+              <w:t>exame</w:t>
+            </w:r>
+            <w:r>
+              <w:t>, caso exame esteja pronto paciente continua a operação</w:t>
+            </w:r>
+            <w:r>
+              <w:t>.</w:t>
+            </w:r>
+          </w:p>
+          <w:p>
+            <w:r>
+              <w:t>FP03</w:t>
+            </w:r>
+            <w:r>
+              <w:t xml:space="preserve"> – </w:t>
+            </w:r>
+            <w:commentRangeStart w:id="131"/>
+            <w:r>
+              <w:t xml:space="preserve">Cliente </w:t>
+            </w:r>
+            <w:commentRangeEnd w:id="131"/>
+            <w:r>
+              <w:rPr>
+                <w:rStyle w:val="Refdecomentrio"/>
+              </w:rPr>
+              <w:commentReference w:id="131"/>
+            </w:r>
+            <w:r>
+              <w:t xml:space="preserve">visualiza exame diretamente na tela podendo imprimir ou retirar diretamente </w:t>
+            </w:r>
+            <w:r>
+              <w:t>na clínica</w:t>
+            </w:r>
+            <w:r>
+              <w:t>, dependendo do exame.</w:t>
+            </w:r>
+          </w:p>
+          <w:p>
+            <w:r>
+              <w:t>FP04 – Fim caso de uso.</w:t>
+            </w:r>
+          </w:p>
+          <w:p>
+            <w:bookmarkStart w:id="132" w:name="OLE_LINK56"/>
+            <w:bookmarkStart w:id="133" w:name="OLE_LINK57"/>
+            <w:bookmarkStart w:id="134" w:name="OLE_LINK58"/>
+          </w:p>
+          <w:p>
+            <w:bookmarkStart w:id="135" w:name="OLE_LINK75"/>
+            <w:bookmarkStart w:id="136" w:name="OLE_LINK76"/>
+            <w:r>
+              <w:rPr>
+                <w:b/>
+                <w:bCs/>
+              </w:rPr>
               <w:t>Fluxo Alternativo:</w:t>
             </w:r>
             <w:r>
@@ -9014,19 +9116,11 @@
               <w:t>.</w:t>
             </w:r>
           </w:p>
-          <w:bookmarkEnd w:id="126"/>
-          <w:bookmarkEnd w:id="127"/>
-          <w:p>
-            <w:r>
-              <w:t xml:space="preserve">FA02.1 – Paciente recebe uma notificação na tela indicando que o exame ainda não </w:t>
-            </w:r>
-            <w:proofErr w:type="spellStart"/>
-            <w:r>
-              <w:t>esta</w:t>
-            </w:r>
-            <w:proofErr w:type="spellEnd"/>
-            <w:r>
-              <w:t xml:space="preserve"> pronto.</w:t>
+          <w:bookmarkEnd w:id="135"/>
+          <w:bookmarkEnd w:id="136"/>
+          <w:p>
+            <w:r>
+              <w:t>FA02.1 – Paciente recebe uma notificação na tela indicando que o exame ainda não esta pronto.</w:t>
             </w:r>
           </w:p>
           <w:p>
@@ -9045,14 +9139,14 @@
             <w:r>
               <w:t>.</w:t>
             </w:r>
-            <w:bookmarkEnd w:id="123"/>
-            <w:bookmarkEnd w:id="124"/>
-            <w:bookmarkEnd w:id="125"/>
+            <w:bookmarkEnd w:id="132"/>
+            <w:bookmarkEnd w:id="133"/>
+            <w:bookmarkEnd w:id="134"/>
           </w:p>
         </w:tc>
       </w:tr>
-      <w:bookmarkEnd w:id="119"/>
-      <w:bookmarkEnd w:id="120"/>
+      <w:bookmarkEnd w:id="126"/>
+      <w:bookmarkEnd w:id="127"/>
     </w:tbl>
     <w:p>
       <w:pPr>
@@ -9121,7 +9215,7 @@
           <w:insideH w:val="single" w:sz="4" w:space="0" w:color="auto"/>
           <w:insideV w:val="single" w:sz="4" w:space="0" w:color="auto"/>
         </w:tblBorders>
-        <w:tblLook w:val="0000" w:firstRow="0" w:lastRow="0" w:firstColumn="0" w:lastColumn="0" w:noHBand="0" w:noVBand="0"/>
+        <w:tblLook w:val="0000"/>
       </w:tblPr>
       <w:tblGrid>
         <w:gridCol w:w="2658"/>
@@ -9170,11 +9264,11 @@
             <w:r>
               <w:t xml:space="preserve">- </w:t>
             </w:r>
-            <w:bookmarkStart w:id="128" w:name="OLE_LINK13"/>
+            <w:bookmarkStart w:id="137" w:name="OLE_LINK13"/>
             <w:r>
               <w:t>Cadastrar pacientes no sistema</w:t>
             </w:r>
-            <w:bookmarkEnd w:id="128"/>
+            <w:bookmarkEnd w:id="137"/>
           </w:p>
         </w:tc>
       </w:tr>
@@ -9332,8 +9426,8 @@
               </w:rPr>
               <w:t>Fluxo Principal</w:t>
             </w:r>
-            <w:bookmarkStart w:id="129" w:name="OLE_LINK16"/>
-            <w:bookmarkStart w:id="130" w:name="OLE_LINK17"/>
+            <w:bookmarkStart w:id="138" w:name="OLE_LINK16"/>
+            <w:bookmarkStart w:id="139" w:name="OLE_LINK17"/>
             <w:r>
               <w:t>:</w:t>
             </w:r>
@@ -9343,8 +9437,8 @@
             <w:r>
               <w:t xml:space="preserve">FP01 </w:t>
             </w:r>
-            <w:bookmarkEnd w:id="129"/>
-            <w:bookmarkEnd w:id="130"/>
+            <w:bookmarkEnd w:id="138"/>
+            <w:bookmarkEnd w:id="139"/>
             <w:r>
               <w:t>– Este caso de uso se inicia quando o ator gestor cadastra um paciente no sistema.</w:t>
             </w:r>
@@ -9383,9 +9477,9 @@
             </w:r>
           </w:p>
           <w:p>
-            <w:bookmarkStart w:id="131" w:name="OLE_LINK77"/>
-            <w:bookmarkStart w:id="132" w:name="OLE_LINK78"/>
-            <w:bookmarkStart w:id="133" w:name="OLE_LINK79"/>
+            <w:bookmarkStart w:id="140" w:name="OLE_LINK77"/>
+            <w:bookmarkStart w:id="141" w:name="OLE_LINK78"/>
+            <w:bookmarkStart w:id="142" w:name="OLE_LINK79"/>
             <w:r>
               <w:rPr>
                 <w:b/>
@@ -9403,20 +9497,12 @@
               <w:t>FA01 – Usuário já existe.</w:t>
             </w:r>
           </w:p>
-          <w:bookmarkEnd w:id="131"/>
-          <w:bookmarkEnd w:id="132"/>
-          <w:bookmarkEnd w:id="133"/>
-          <w:p>
-            <w:r>
-              <w:t xml:space="preserve">FA02.1 – Recebe uma notificação de que o usuário já </w:t>
-            </w:r>
-            <w:proofErr w:type="spellStart"/>
-            <w:r>
-              <w:t>esta</w:t>
-            </w:r>
-            <w:proofErr w:type="spellEnd"/>
-            <w:r>
-              <w:t xml:space="preserve"> cadastrado no sistema.</w:t>
+          <w:bookmarkEnd w:id="140"/>
+          <w:bookmarkEnd w:id="141"/>
+          <w:bookmarkEnd w:id="142"/>
+          <w:p>
+            <w:r>
+              <w:t>FA02.1 – Recebe uma notificação de que o usuário já esta cadastrado no sistema.</w:t>
             </w:r>
           </w:p>
           <w:p>
@@ -9426,10 +9512,7 @@
           </w:p>
           <w:p>
             <w:r>
-              <w:t xml:space="preserve">FA02 – </w:t>
-            </w:r>
-            <w:r>
-              <w:t>CPF com formato incorreto.</w:t>
+              <w:t>FA02 – CPF com formato incorreto.</w:t>
             </w:r>
           </w:p>
           <w:p>
@@ -9516,8 +9599,8 @@
         </w:rPr>
         <w:t>Caso de Uso UC03</w:t>
       </w:r>
-      <w:bookmarkStart w:id="134" w:name="_GoBack"/>
-      <w:bookmarkEnd w:id="134"/>
+      <w:bookmarkStart w:id="143" w:name="_GoBack"/>
+      <w:bookmarkEnd w:id="143"/>
     </w:p>
     <w:tbl>
       <w:tblPr>
@@ -9531,7 +9614,7 @@
           <w:insideH w:val="single" w:sz="4" w:space="0" w:color="auto"/>
           <w:insideV w:val="single" w:sz="4" w:space="0" w:color="auto"/>
         </w:tblBorders>
-        <w:tblLook w:val="0000" w:firstRow="0" w:lastRow="0" w:firstColumn="0" w:lastColumn="0" w:noHBand="0" w:noVBand="0"/>
+        <w:tblLook w:val="0000"/>
       </w:tblPr>
       <w:tblGrid>
         <w:gridCol w:w="2658"/>
@@ -9580,11 +9663,11 @@
             <w:r>
               <w:t xml:space="preserve">- </w:t>
             </w:r>
-            <w:bookmarkStart w:id="135" w:name="OLE_LINK18"/>
+            <w:bookmarkStart w:id="144" w:name="OLE_LINK18"/>
             <w:r>
               <w:t>Gerar relatórios de fluxo de exames</w:t>
             </w:r>
-            <w:bookmarkEnd w:id="135"/>
+            <w:bookmarkEnd w:id="144"/>
           </w:p>
         </w:tc>
       </w:tr>
@@ -9744,20 +9827,34 @@
               <w:t>:</w:t>
             </w:r>
             <w:r>
-              <w:t xml:space="preserve"> FP01 – Este caso de uso se inicia quando o ator gestor deseja gerar um relatório de fluxo de exame.</w:t>
+              <w:t xml:space="preserve"> FP01 – Este caso de uso se inicia quando o ator gestor deseja gerar um relatório de fluxo de </w:t>
+            </w:r>
+            <w:commentRangeStart w:id="145"/>
+            <w:r>
+              <w:t>exame</w:t>
+            </w:r>
+            <w:commentRangeEnd w:id="145"/>
+            <w:r>
+              <w:rPr>
+                <w:rStyle w:val="Refdecomentrio"/>
+              </w:rPr>
+              <w:commentReference w:id="145"/>
+            </w:r>
+            <w:r>
+              <w:t>.</w:t>
             </w:r>
           </w:p>
           <w:p>
             <w:r>
               <w:t xml:space="preserve">FP02 – </w:t>
             </w:r>
-            <w:bookmarkStart w:id="136" w:name="OLE_LINK20"/>
-            <w:bookmarkStart w:id="137" w:name="OLE_LINK21"/>
+            <w:bookmarkStart w:id="146" w:name="OLE_LINK20"/>
+            <w:bookmarkStart w:id="147" w:name="OLE_LINK21"/>
             <w:r>
               <w:t>Gestor acessa área de relatório.</w:t>
             </w:r>
-            <w:bookmarkEnd w:id="136"/>
-            <w:bookmarkEnd w:id="137"/>
+            <w:bookmarkEnd w:id="146"/>
+            <w:bookmarkEnd w:id="147"/>
           </w:p>
           <w:p>
             <w:r>
@@ -9858,7 +9955,7 @@
           <w:insideH w:val="single" w:sz="4" w:space="0" w:color="auto"/>
           <w:insideV w:val="single" w:sz="4" w:space="0" w:color="auto"/>
         </w:tblBorders>
-        <w:tblLook w:val="0000" w:firstRow="0" w:lastRow="0" w:firstColumn="0" w:lastColumn="0" w:noHBand="0" w:noVBand="0"/>
+        <w:tblLook w:val="0000"/>
       </w:tblPr>
       <w:tblGrid>
         <w:gridCol w:w="2658"/>
@@ -9907,14 +10004,14 @@
             <w:r>
               <w:t xml:space="preserve">- </w:t>
             </w:r>
-            <w:bookmarkStart w:id="138" w:name="OLE_LINK19"/>
+            <w:bookmarkStart w:id="148" w:name="OLE_LINK19"/>
             <w:r>
               <w:t>Gerar</w:t>
             </w:r>
             <w:r>
               <w:t xml:space="preserve"> prontuário digital do paciente</w:t>
             </w:r>
-            <w:bookmarkEnd w:id="138"/>
+            <w:bookmarkEnd w:id="148"/>
           </w:p>
         </w:tc>
       </w:tr>
@@ -10083,13 +10180,13 @@
             <w:r>
               <w:t xml:space="preserve">FP01 </w:t>
             </w:r>
-            <w:bookmarkStart w:id="139" w:name="OLE_LINK22"/>
-            <w:bookmarkStart w:id="140" w:name="OLE_LINK23"/>
+            <w:bookmarkStart w:id="149" w:name="OLE_LINK22"/>
+            <w:bookmarkStart w:id="150" w:name="OLE_LINK23"/>
             <w:r>
               <w:t>–</w:t>
             </w:r>
-            <w:bookmarkEnd w:id="139"/>
-            <w:bookmarkEnd w:id="140"/>
+            <w:bookmarkEnd w:id="149"/>
+            <w:bookmarkEnd w:id="150"/>
             <w:r>
               <w:t xml:space="preserve"> Este caso de uso se inicia quando o ator gestor deseja gerar um prontuário digital do paciente.</w:t>
             </w:r>
@@ -10108,13 +10205,13 @@
             <w:r>
               <w:t xml:space="preserve">FP04 – </w:t>
             </w:r>
-            <w:bookmarkStart w:id="141" w:name="OLE_LINK24"/>
-            <w:bookmarkStart w:id="142" w:name="OLE_LINK25"/>
+            <w:bookmarkStart w:id="151" w:name="OLE_LINK24"/>
+            <w:bookmarkStart w:id="152" w:name="OLE_LINK25"/>
             <w:r>
               <w:t xml:space="preserve">Sistema busca informações </w:t>
             </w:r>
-            <w:bookmarkEnd w:id="141"/>
-            <w:bookmarkEnd w:id="142"/>
+            <w:bookmarkEnd w:id="151"/>
+            <w:bookmarkEnd w:id="152"/>
             <w:r>
               <w:t>sobre paciente e gera p</w:t>
             </w:r>
@@ -10170,7 +10267,7 @@
           <w:insideH w:val="single" w:sz="4" w:space="0" w:color="auto"/>
           <w:insideV w:val="single" w:sz="4" w:space="0" w:color="auto"/>
         </w:tblBorders>
-        <w:tblLook w:val="0000" w:firstRow="0" w:lastRow="0" w:firstColumn="0" w:lastColumn="0" w:noHBand="0" w:noVBand="0"/>
+        <w:tblLook w:val="0000"/>
       </w:tblPr>
       <w:tblGrid>
         <w:gridCol w:w="2658"/>
@@ -10210,7 +10307,7 @@
             <w:tcW w:w="6804" w:type="dxa"/>
           </w:tcPr>
           <w:p>
-            <w:bookmarkStart w:id="143" w:name="OLE_LINK5"/>
+            <w:bookmarkStart w:id="153" w:name="OLE_LINK5"/>
             <w:r>
               <w:t>UC0</w:t>
             </w:r>
@@ -10220,12 +10317,12 @@
             <w:r>
               <w:t xml:space="preserve">- </w:t>
             </w:r>
-            <w:bookmarkStart w:id="144" w:name="OLE_LINK27"/>
+            <w:bookmarkStart w:id="154" w:name="OLE_LINK27"/>
             <w:r>
               <w:t>Cadastrar Gestores</w:t>
             </w:r>
-            <w:bookmarkEnd w:id="143"/>
-            <w:bookmarkEnd w:id="144"/>
+            <w:bookmarkEnd w:id="153"/>
+            <w:bookmarkEnd w:id="154"/>
           </w:p>
         </w:tc>
       </w:tr>
@@ -10503,7 +10600,7 @@
           <w:insideH w:val="single" w:sz="4" w:space="0" w:color="auto"/>
           <w:insideV w:val="single" w:sz="4" w:space="0" w:color="auto"/>
         </w:tblBorders>
-        <w:tblLook w:val="0000" w:firstRow="0" w:lastRow="0" w:firstColumn="0" w:lastColumn="0" w:noHBand="0" w:noVBand="0"/>
+        <w:tblLook w:val="0000"/>
       </w:tblPr>
       <w:tblGrid>
         <w:gridCol w:w="2658"/>
@@ -10522,8 +10619,8 @@
                 <w:bCs/>
               </w:rPr>
             </w:pPr>
-            <w:bookmarkStart w:id="145" w:name="OLE_LINK31"/>
-            <w:bookmarkStart w:id="146" w:name="OLE_LINK32"/>
+            <w:bookmarkStart w:id="155" w:name="OLE_LINK31"/>
+            <w:bookmarkStart w:id="156" w:name="OLE_LINK32"/>
             <w:r>
               <w:rPr>
                 <w:b/>
@@ -10545,8 +10642,8 @@
             <w:tcW w:w="6804" w:type="dxa"/>
           </w:tcPr>
           <w:p>
-            <w:bookmarkStart w:id="147" w:name="OLE_LINK41"/>
-            <w:bookmarkStart w:id="148" w:name="OLE_LINK42"/>
+            <w:bookmarkStart w:id="157" w:name="OLE_LINK41"/>
+            <w:bookmarkStart w:id="158" w:name="OLE_LINK42"/>
             <w:r>
               <w:t>UC0</w:t>
             </w:r>
@@ -10556,15 +10653,15 @@
             <w:r>
               <w:t xml:space="preserve">- </w:t>
             </w:r>
-            <w:bookmarkStart w:id="149" w:name="OLE_LINK29"/>
-            <w:bookmarkStart w:id="150" w:name="OLE_LINK30"/>
+            <w:bookmarkStart w:id="159" w:name="OLE_LINK29"/>
+            <w:bookmarkStart w:id="160" w:name="OLE_LINK30"/>
             <w:r>
               <w:t>Tirar duvidas</w:t>
             </w:r>
-            <w:bookmarkEnd w:id="147"/>
-            <w:bookmarkEnd w:id="148"/>
-            <w:bookmarkEnd w:id="149"/>
-            <w:bookmarkEnd w:id="150"/>
+            <w:bookmarkEnd w:id="157"/>
+            <w:bookmarkEnd w:id="158"/>
+            <w:bookmarkEnd w:id="159"/>
+            <w:bookmarkEnd w:id="160"/>
           </w:p>
         </w:tc>
       </w:tr>
@@ -10744,8 +10841,8 @@
           </w:p>
         </w:tc>
       </w:tr>
-      <w:bookmarkEnd w:id="145"/>
-      <w:bookmarkEnd w:id="146"/>
+      <w:bookmarkEnd w:id="155"/>
+      <w:bookmarkEnd w:id="156"/>
     </w:tbl>
     <w:p>
       <w:pPr>
@@ -10793,7 +10890,7 @@
           <w:insideH w:val="single" w:sz="4" w:space="0" w:color="auto"/>
           <w:insideV w:val="single" w:sz="4" w:space="0" w:color="auto"/>
         </w:tblBorders>
-        <w:tblLook w:val="0000" w:firstRow="0" w:lastRow="0" w:firstColumn="0" w:lastColumn="0" w:noHBand="0" w:noVBand="0"/>
+        <w:tblLook w:val="0000"/>
       </w:tblPr>
       <w:tblGrid>
         <w:gridCol w:w="2658"/>
@@ -10833,9 +10930,9 @@
             <w:tcW w:w="6804" w:type="dxa"/>
           </w:tcPr>
           <w:p>
-            <w:bookmarkStart w:id="151" w:name="OLE_LINK43"/>
-            <w:bookmarkStart w:id="152" w:name="OLE_LINK44"/>
-            <w:bookmarkStart w:id="153" w:name="OLE_LINK45"/>
+            <w:bookmarkStart w:id="161" w:name="OLE_LINK43"/>
+            <w:bookmarkStart w:id="162" w:name="OLE_LINK44"/>
+            <w:bookmarkStart w:id="163" w:name="OLE_LINK45"/>
             <w:r>
               <w:t>UC0</w:t>
             </w:r>
@@ -10845,16 +10942,16 @@
             <w:r>
               <w:t xml:space="preserve">- </w:t>
             </w:r>
-            <w:bookmarkStart w:id="154" w:name="OLE_LINK33"/>
-            <w:bookmarkStart w:id="155" w:name="OLE_LINK34"/>
+            <w:bookmarkStart w:id="164" w:name="OLE_LINK33"/>
+            <w:bookmarkStart w:id="165" w:name="OLE_LINK34"/>
             <w:r>
               <w:t>Responder duvidas</w:t>
             </w:r>
-            <w:bookmarkEnd w:id="151"/>
-            <w:bookmarkEnd w:id="152"/>
-            <w:bookmarkEnd w:id="153"/>
-            <w:bookmarkEnd w:id="154"/>
-            <w:bookmarkEnd w:id="155"/>
+            <w:bookmarkEnd w:id="161"/>
+            <w:bookmarkEnd w:id="162"/>
+            <w:bookmarkEnd w:id="163"/>
+            <w:bookmarkEnd w:id="164"/>
+            <w:bookmarkEnd w:id="165"/>
           </w:p>
         </w:tc>
       </w:tr>
@@ -11021,15 +11118,15 @@
             <w:r>
               <w:t xml:space="preserve">FP03 </w:t>
             </w:r>
-            <w:bookmarkStart w:id="156" w:name="OLE_LINK93"/>
-            <w:bookmarkStart w:id="157" w:name="OLE_LINK94"/>
-            <w:bookmarkStart w:id="158" w:name="OLE_LINK95"/>
+            <w:bookmarkStart w:id="166" w:name="OLE_LINK93"/>
+            <w:bookmarkStart w:id="167" w:name="OLE_LINK94"/>
+            <w:bookmarkStart w:id="168" w:name="OLE_LINK95"/>
             <w:r>
               <w:t>–</w:t>
             </w:r>
-            <w:bookmarkEnd w:id="156"/>
-            <w:bookmarkEnd w:id="157"/>
-            <w:bookmarkEnd w:id="158"/>
+            <w:bookmarkEnd w:id="166"/>
+            <w:bookmarkEnd w:id="167"/>
+            <w:bookmarkEnd w:id="168"/>
             <w:r>
               <w:t xml:space="preserve"> Gestor seleciona uma das dúvidas pendentes.</w:t>
             </w:r>
@@ -11132,7 +11229,7 @@
           <w:insideH w:val="single" w:sz="4" w:space="0" w:color="auto"/>
           <w:insideV w:val="single" w:sz="4" w:space="0" w:color="auto"/>
         </w:tblBorders>
-        <w:tblLook w:val="0000" w:firstRow="0" w:lastRow="0" w:firstColumn="0" w:lastColumn="0" w:noHBand="0" w:noVBand="0"/>
+        <w:tblLook w:val="0000"/>
       </w:tblPr>
       <w:tblGrid>
         <w:gridCol w:w="2658"/>
@@ -11172,8 +11269,8 @@
             <w:tcW w:w="6804" w:type="dxa"/>
           </w:tcPr>
           <w:p>
-            <w:bookmarkStart w:id="159" w:name="OLE_LINK46"/>
-            <w:bookmarkStart w:id="160" w:name="OLE_LINK47"/>
+            <w:bookmarkStart w:id="169" w:name="OLE_LINK46"/>
+            <w:bookmarkStart w:id="170" w:name="OLE_LINK47"/>
             <w:r>
               <w:t>UC0</w:t>
             </w:r>
@@ -11183,15 +11280,15 @@
             <w:r>
               <w:t xml:space="preserve">- </w:t>
             </w:r>
-            <w:bookmarkStart w:id="161" w:name="OLE_LINK35"/>
-            <w:bookmarkStart w:id="162" w:name="OLE_LINK36"/>
+            <w:bookmarkStart w:id="171" w:name="OLE_LINK35"/>
+            <w:bookmarkStart w:id="172" w:name="OLE_LINK36"/>
             <w:r>
               <w:t>Gerar código de verificação de exame</w:t>
             </w:r>
-            <w:bookmarkEnd w:id="159"/>
-            <w:bookmarkEnd w:id="160"/>
-            <w:bookmarkEnd w:id="161"/>
-            <w:bookmarkEnd w:id="162"/>
+            <w:bookmarkEnd w:id="169"/>
+            <w:bookmarkEnd w:id="170"/>
+            <w:bookmarkEnd w:id="171"/>
+            <w:bookmarkEnd w:id="172"/>
           </w:p>
         </w:tc>
       </w:tr>
@@ -11453,7 +11550,7 @@
           <w:insideH w:val="single" w:sz="4" w:space="0" w:color="auto"/>
           <w:insideV w:val="single" w:sz="4" w:space="0" w:color="auto"/>
         </w:tblBorders>
-        <w:tblLook w:val="0000" w:firstRow="0" w:lastRow="0" w:firstColumn="0" w:lastColumn="0" w:noHBand="0" w:noVBand="0"/>
+        <w:tblLook w:val="0000"/>
       </w:tblPr>
       <w:tblGrid>
         <w:gridCol w:w="2658"/>
@@ -11472,11 +11569,11 @@
                 <w:bCs/>
               </w:rPr>
             </w:pPr>
-            <w:bookmarkStart w:id="163" w:name="OLE_LINK49"/>
-            <w:bookmarkStart w:id="164" w:name="OLE_LINK50"/>
-            <w:bookmarkStart w:id="165" w:name="OLE_LINK51"/>
-            <w:bookmarkStart w:id="166" w:name="OLE_LINK52"/>
-            <w:bookmarkStart w:id="167" w:name="OLE_LINK53"/>
+            <w:bookmarkStart w:id="173" w:name="OLE_LINK49"/>
+            <w:bookmarkStart w:id="174" w:name="OLE_LINK50"/>
+            <w:bookmarkStart w:id="175" w:name="OLE_LINK51"/>
+            <w:bookmarkStart w:id="176" w:name="OLE_LINK52"/>
+            <w:bookmarkStart w:id="177" w:name="OLE_LINK53"/>
             <w:r>
               <w:rPr>
                 <w:b/>
@@ -11498,7 +11595,7 @@
             <w:tcW w:w="6804" w:type="dxa"/>
           </w:tcPr>
           <w:p>
-            <w:bookmarkStart w:id="168" w:name="OLE_LINK48"/>
+            <w:bookmarkStart w:id="178" w:name="OLE_LINK48"/>
             <w:r>
               <w:t>UC</w:t>
             </w:r>
@@ -11508,14 +11605,14 @@
             <w:r>
               <w:t xml:space="preserve">- </w:t>
             </w:r>
-            <w:bookmarkStart w:id="169" w:name="OLE_LINK37"/>
-            <w:bookmarkStart w:id="170" w:name="OLE_LINK38"/>
+            <w:bookmarkStart w:id="179" w:name="OLE_LINK37"/>
+            <w:bookmarkStart w:id="180" w:name="OLE_LINK38"/>
             <w:r>
               <w:t>Liberar visualização de acordo com nível de usuário</w:t>
             </w:r>
-            <w:bookmarkEnd w:id="168"/>
-            <w:bookmarkEnd w:id="169"/>
-            <w:bookmarkEnd w:id="170"/>
+            <w:bookmarkEnd w:id="178"/>
+            <w:bookmarkEnd w:id="179"/>
+            <w:bookmarkEnd w:id="180"/>
           </w:p>
         </w:tc>
       </w:tr>
@@ -11546,11 +11643,11 @@
             <w:tcW w:w="6804" w:type="dxa"/>
           </w:tcPr>
           <w:p>
-            <w:bookmarkStart w:id="171" w:name="OLE_LINK39"/>
+            <w:bookmarkStart w:id="181" w:name="OLE_LINK39"/>
             <w:r>
               <w:t>Liberar visualização de acordo com nível de usuário</w:t>
             </w:r>
-            <w:bookmarkEnd w:id="171"/>
+            <w:bookmarkEnd w:id="181"/>
           </w:p>
         </w:tc>
       </w:tr>
@@ -11686,7 +11783,21 @@
           </w:p>
           <w:p>
             <w:r>
-              <w:t>FP02 – Administrador analisa as funções que um usuário terá no sistema.</w:t>
+              <w:t xml:space="preserve">FP02 – Administrador analisa as funções que um usuário terá no </w:t>
+            </w:r>
+            <w:commentRangeStart w:id="182"/>
+            <w:r>
+              <w:t>sistema</w:t>
+            </w:r>
+            <w:commentRangeEnd w:id="182"/>
+            <w:r>
+              <w:rPr>
+                <w:rStyle w:val="Refdecomentrio"/>
+              </w:rPr>
+              <w:commentReference w:id="182"/>
+            </w:r>
+            <w:r>
+              <w:t>.</w:t>
             </w:r>
           </w:p>
           <w:p>
@@ -11701,11 +11812,11 @@
           </w:p>
         </w:tc>
       </w:tr>
-      <w:bookmarkEnd w:id="163"/>
-      <w:bookmarkEnd w:id="164"/>
-      <w:bookmarkEnd w:id="165"/>
-      <w:bookmarkEnd w:id="166"/>
-      <w:bookmarkEnd w:id="167"/>
+      <w:bookmarkEnd w:id="173"/>
+      <w:bookmarkEnd w:id="174"/>
+      <w:bookmarkEnd w:id="175"/>
+      <w:bookmarkEnd w:id="176"/>
+      <w:bookmarkEnd w:id="177"/>
     </w:tbl>
     <w:p>
       <w:pPr>
@@ -11756,7 +11867,7 @@
           <w:insideH w:val="single" w:sz="4" w:space="0" w:color="auto"/>
           <w:insideV w:val="single" w:sz="4" w:space="0" w:color="auto"/>
         </w:tblBorders>
-        <w:tblLook w:val="0000" w:firstRow="0" w:lastRow="0" w:firstColumn="0" w:lastColumn="0" w:noHBand="0" w:noVBand="0"/>
+        <w:tblLook w:val="0000"/>
       </w:tblPr>
       <w:tblGrid>
         <w:gridCol w:w="2658"/>
@@ -11775,8 +11886,8 @@
                 <w:bCs/>
               </w:rPr>
             </w:pPr>
-            <w:bookmarkStart w:id="172" w:name="OLE_LINK67"/>
-            <w:bookmarkStart w:id="173" w:name="OLE_LINK68"/>
+            <w:bookmarkStart w:id="183" w:name="OLE_LINK67"/>
+            <w:bookmarkStart w:id="184" w:name="OLE_LINK68"/>
             <w:r>
               <w:rPr>
                 <w:b/>
@@ -12041,27 +12152,27 @@
               </w:rPr>
               <w:t xml:space="preserve"> </w:t>
             </w:r>
-            <w:bookmarkStart w:id="174" w:name="OLE_LINK61"/>
-            <w:bookmarkStart w:id="175" w:name="OLE_LINK62"/>
+            <w:bookmarkStart w:id="185" w:name="OLE_LINK61"/>
+            <w:bookmarkStart w:id="186" w:name="OLE_LINK62"/>
             <w:r>
               <w:t>FA01 – Usuário não existe.</w:t>
             </w:r>
           </w:p>
           <w:p>
-            <w:bookmarkStart w:id="176" w:name="OLE_LINK65"/>
-            <w:bookmarkStart w:id="177" w:name="OLE_LINK66"/>
-            <w:bookmarkEnd w:id="174"/>
-            <w:bookmarkEnd w:id="175"/>
+            <w:bookmarkStart w:id="187" w:name="OLE_LINK65"/>
+            <w:bookmarkStart w:id="188" w:name="OLE_LINK66"/>
+            <w:bookmarkEnd w:id="185"/>
+            <w:bookmarkEnd w:id="186"/>
             <w:r>
               <w:t xml:space="preserve">FA02.1 </w:t>
             </w:r>
-            <w:bookmarkStart w:id="178" w:name="OLE_LINK59"/>
-            <w:bookmarkStart w:id="179" w:name="OLE_LINK60"/>
+            <w:bookmarkStart w:id="189" w:name="OLE_LINK59"/>
+            <w:bookmarkStart w:id="190" w:name="OLE_LINK60"/>
             <w:r>
               <w:t>–</w:t>
             </w:r>
-            <w:bookmarkEnd w:id="178"/>
-            <w:bookmarkEnd w:id="179"/>
+            <w:bookmarkEnd w:id="189"/>
+            <w:bookmarkEnd w:id="190"/>
             <w:r>
               <w:t xml:space="preserve"> Usuário recebe uma notificação de que o usuário não existe.</w:t>
             </w:r>
@@ -12070,19 +12181,19 @@
             <w:r>
               <w:t xml:space="preserve">FA02.2 </w:t>
             </w:r>
-            <w:bookmarkStart w:id="180" w:name="OLE_LINK63"/>
-            <w:bookmarkStart w:id="181" w:name="OLE_LINK64"/>
+            <w:bookmarkStart w:id="191" w:name="OLE_LINK63"/>
+            <w:bookmarkStart w:id="192" w:name="OLE_LINK64"/>
             <w:r>
               <w:t xml:space="preserve">– </w:t>
             </w:r>
-            <w:bookmarkEnd w:id="180"/>
-            <w:bookmarkEnd w:id="181"/>
+            <w:bookmarkEnd w:id="191"/>
+            <w:bookmarkEnd w:id="192"/>
             <w:r>
               <w:t>Retorna ao passo 2</w:t>
             </w:r>
           </w:p>
-          <w:bookmarkEnd w:id="176"/>
-          <w:bookmarkEnd w:id="177"/>
+          <w:bookmarkEnd w:id="187"/>
+          <w:bookmarkEnd w:id="188"/>
           <w:p>
             <w:r>
               <w:t>FA02 – Senha incorreta</w:t>
@@ -12090,15 +12201,7 @@
           </w:p>
           <w:p>
             <w:r>
-              <w:t xml:space="preserve">FA02.1 – Usuário recebe uma notificação de que a senha </w:t>
-            </w:r>
-            <w:proofErr w:type="spellStart"/>
-            <w:r>
-              <w:t>esta</w:t>
-            </w:r>
-            <w:proofErr w:type="spellEnd"/>
-            <w:r>
-              <w:t xml:space="preserve"> incorreta.</w:t>
+              <w:t>FA02.1 – Usuário recebe uma notificação de que a senha esta incorreta.</w:t>
             </w:r>
           </w:p>
           <w:p>
@@ -12108,8 +12211,8 @@
           </w:p>
         </w:tc>
       </w:tr>
-      <w:bookmarkEnd w:id="172"/>
-      <w:bookmarkEnd w:id="173"/>
+      <w:bookmarkEnd w:id="183"/>
+      <w:bookmarkEnd w:id="184"/>
     </w:tbl>
     <w:p>
       <w:pPr>
@@ -12157,7 +12260,7 @@
           <w:insideH w:val="single" w:sz="4" w:space="0" w:color="auto"/>
           <w:insideV w:val="single" w:sz="4" w:space="0" w:color="auto"/>
         </w:tblBorders>
-        <w:tblLook w:val="0000" w:firstRow="0" w:lastRow="0" w:firstColumn="0" w:lastColumn="0" w:noHBand="0" w:noVBand="0"/>
+        <w:tblLook w:val="0000"/>
       </w:tblPr>
       <w:tblGrid>
         <w:gridCol w:w="2658"/>
@@ -12406,15 +12509,7 @@
           </w:p>
           <w:p>
             <w:r>
-              <w:t xml:space="preserve">FP02 – Gestor/Administrador clica no botão sair que </w:t>
-            </w:r>
-            <w:proofErr w:type="spellStart"/>
-            <w:r>
-              <w:t>esta</w:t>
-            </w:r>
-            <w:proofErr w:type="spellEnd"/>
-            <w:r>
-              <w:t xml:space="preserve"> na tela do sistema.</w:t>
+              <w:t>FP02 – Gestor/Administrador clica no botão sair que esta na tela do sistema.</w:t>
             </w:r>
           </w:p>
           <w:p>
@@ -12436,11 +12531,25 @@
       <w:pPr>
         <w:pStyle w:val="Ttulo2"/>
       </w:pPr>
-      <w:bookmarkStart w:id="182" w:name="_Toc384111394"/>
-      <w:r>
-        <w:t>Delimitando o Escopo do Sistema</w:t>
-      </w:r>
-      <w:bookmarkEnd w:id="182"/>
+      <w:bookmarkStart w:id="193" w:name="_Toc384368057"/>
+      <w:r>
+        <w:t xml:space="preserve">Delimitando o Escopo do </w:t>
+      </w:r>
+      <w:commentRangeStart w:id="194"/>
+      <w:r>
+        <w:t>Sistema</w:t>
+      </w:r>
+      <w:bookmarkEnd w:id="193"/>
+      <w:commentRangeEnd w:id="194"/>
+      <w:r>
+        <w:rPr>
+          <w:rStyle w:val="Refdecomentrio"/>
+          <w:rFonts w:cs="Times New Roman"/>
+          <w:b w:val="0"/>
+          <w:bCs w:val="0"/>
+        </w:rPr>
+        <w:commentReference w:id="194"/>
+      </w:r>
     </w:p>
     <w:p>
       <w:pPr>
@@ -12471,7 +12580,7 @@
           <w:insideH w:val="single" w:sz="4" w:space="0" w:color="000000"/>
           <w:insideV w:val="single" w:sz="4" w:space="0" w:color="000000"/>
         </w:tblBorders>
-        <w:tblLook w:val="04A0" w:firstRow="1" w:lastRow="0" w:firstColumn="1" w:lastColumn="0" w:noHBand="0" w:noVBand="1"/>
+        <w:tblLook w:val="04A0"/>
       </w:tblPr>
       <w:tblGrid>
         <w:gridCol w:w="3936"/>
@@ -12484,7 +12593,7 @@
             <w:shd w:val="solid" w:color="auto" w:fill="auto"/>
           </w:tcPr>
           <w:p>
-            <w:bookmarkStart w:id="183" w:name="_Toc378408134"/>
+            <w:bookmarkStart w:id="195" w:name="_Toc378408134"/>
             <w:r>
               <w:t>Caso de Uso</w:t>
             </w:r>
@@ -12721,9 +12830,9 @@
             <w:tcW w:w="3936" w:type="dxa"/>
           </w:tcPr>
           <w:p>
-            <w:bookmarkStart w:id="184" w:name="OLE_LINK69"/>
-            <w:bookmarkStart w:id="185" w:name="OLE_LINK70"/>
-            <w:bookmarkStart w:id="186" w:name="OLE_LINK71"/>
+            <w:bookmarkStart w:id="196" w:name="OLE_LINK69"/>
+            <w:bookmarkStart w:id="197" w:name="OLE_LINK70"/>
+            <w:bookmarkStart w:id="198" w:name="OLE_LINK71"/>
             <w:r>
               <w:t>UC</w:t>
             </w:r>
@@ -12736,9 +12845,9 @@
             <w:r>
               <w:t>Liberar visualização de acordo com nível de usuário</w:t>
             </w:r>
-            <w:bookmarkEnd w:id="184"/>
-            <w:bookmarkEnd w:id="185"/>
-            <w:bookmarkEnd w:id="186"/>
+            <w:bookmarkEnd w:id="196"/>
+            <w:bookmarkEnd w:id="197"/>
+            <w:bookmarkEnd w:id="198"/>
           </w:p>
         </w:tc>
         <w:tc>
@@ -12758,9 +12867,9 @@
             <w:tcW w:w="3936" w:type="dxa"/>
           </w:tcPr>
           <w:p>
-            <w:bookmarkStart w:id="187" w:name="OLE_LINK72"/>
-            <w:bookmarkStart w:id="188" w:name="OLE_LINK73"/>
-            <w:bookmarkStart w:id="189" w:name="OLE_LINK74"/>
+            <w:bookmarkStart w:id="199" w:name="OLE_LINK72"/>
+            <w:bookmarkStart w:id="200" w:name="OLE_LINK73"/>
+            <w:bookmarkStart w:id="201" w:name="OLE_LINK74"/>
             <w:r>
               <w:t>UC</w:t>
             </w:r>
@@ -12770,9 +12879,9 @@
             <w:r>
               <w:t xml:space="preserve">- </w:t>
             </w:r>
-            <w:bookmarkEnd w:id="187"/>
-            <w:bookmarkEnd w:id="188"/>
-            <w:bookmarkEnd w:id="189"/>
+            <w:bookmarkEnd w:id="199"/>
+            <w:bookmarkEnd w:id="200"/>
+            <w:bookmarkEnd w:id="201"/>
             <w:proofErr w:type="spellStart"/>
             <w:r>
               <w:t>Login</w:t>
@@ -12848,8 +12957,8 @@
         <w:pStyle w:val="Ttulo1"/>
         <w:pageBreakBefore/>
       </w:pPr>
-      <w:bookmarkStart w:id="190" w:name="_Toc384111395"/>
-      <w:bookmarkEnd w:id="183"/>
+      <w:bookmarkStart w:id="202" w:name="_Toc384368058"/>
+      <w:bookmarkEnd w:id="195"/>
       <w:r>
         <w:lastRenderedPageBreak/>
         <w:t>P</w:t>
@@ -12857,17 +12966,17 @@
       <w:r>
         <w:t>rojeto do Software</w:t>
       </w:r>
-      <w:bookmarkEnd w:id="190"/>
+      <w:bookmarkEnd w:id="202"/>
     </w:p>
     <w:p>
       <w:pPr>
         <w:pStyle w:val="Ttulo2"/>
       </w:pPr>
-      <w:bookmarkStart w:id="191" w:name="_Toc384111396"/>
+      <w:bookmarkStart w:id="203" w:name="_Toc384368059"/>
       <w:r>
         <w:t>Diagrama de Comunicação</w:t>
       </w:r>
-      <w:bookmarkEnd w:id="191"/>
+      <w:bookmarkEnd w:id="203"/>
     </w:p>
     <w:p>
       <w:pPr>
@@ -12886,7 +12995,7 @@
       <w:pPr>
         <w:pStyle w:val="Ttulo3"/>
       </w:pPr>
-      <w:bookmarkStart w:id="192" w:name="_Toc384111397"/>
+      <w:bookmarkStart w:id="204" w:name="_Toc384368060"/>
       <w:r>
         <w:t>Diagrama de comunicação: Caso de Uso &lt;</w:t>
       </w:r>
@@ -12898,7 +13007,7 @@
       <w:r>
         <w:t>&gt;</w:t>
       </w:r>
-      <w:bookmarkEnd w:id="192"/>
+      <w:bookmarkEnd w:id="204"/>
     </w:p>
     <w:p>
       <w:pPr>
@@ -12918,7 +13027,7 @@
       <w:pPr>
         <w:pStyle w:val="Ttulo3"/>
       </w:pPr>
-      <w:bookmarkStart w:id="193" w:name="_Toc384111398"/>
+      <w:bookmarkStart w:id="205" w:name="_Toc384368061"/>
       <w:r>
         <w:t>Diagrama de comunicação: Caso de Uso &lt;</w:t>
       </w:r>
@@ -12930,7 +13039,7 @@
       <w:r>
         <w:t>&gt;</w:t>
       </w:r>
-      <w:bookmarkEnd w:id="193"/>
+      <w:bookmarkEnd w:id="205"/>
     </w:p>
     <w:p>
       <w:pPr>
@@ -12950,7 +13059,7 @@
       <w:pPr>
         <w:pStyle w:val="Ttulo3"/>
       </w:pPr>
-      <w:bookmarkStart w:id="194" w:name="_Toc384111399"/>
+      <w:bookmarkStart w:id="206" w:name="_Toc384368062"/>
       <w:r>
         <w:t>Diagrama de comunicação: Caso de Uso &lt;</w:t>
       </w:r>
@@ -12962,7 +13071,7 @@
       <w:r>
         <w:t>&gt;</w:t>
       </w:r>
-      <w:bookmarkEnd w:id="194"/>
+      <w:bookmarkEnd w:id="206"/>
     </w:p>
     <w:p>
       <w:pPr>
@@ -12986,11 +13095,11 @@
       <w:pPr>
         <w:pStyle w:val="Ttulo2"/>
       </w:pPr>
-      <w:bookmarkStart w:id="195" w:name="_Toc384111400"/>
+      <w:bookmarkStart w:id="207" w:name="_Toc384368063"/>
       <w:r>
         <w:t>Diagrama de Classes</w:t>
       </w:r>
-      <w:bookmarkEnd w:id="195"/>
+      <w:bookmarkEnd w:id="207"/>
     </w:p>
     <w:p>
       <w:pPr>
@@ -13002,109 +13111,53 @@
         <w:rPr>
           <w:color w:val="0000FF"/>
         </w:rPr>
-        <w:t xml:space="preserve">A partir das classes de analise obtidas na fase anterior do projeto (primeiro bimestre) associadas a </w:t>
+        <w:t xml:space="preserve">A partir das classes de analise obtidas na fase anterior do projeto (primeiro bimestre) associadas a analise dos diagramas de comunicação descritos no item anterior, é possível criar o Diagrama de Classes. Os próximos itens deste capitulo apresentam o diagrama de classe de nosso sistema. </w:t>
+      </w:r>
+    </w:p>
+    <w:p>
+      <w:pPr>
+        <w:rPr>
+          <w:color w:val="0000FF"/>
+        </w:rPr>
+      </w:pPr>
+    </w:p>
+    <w:p>
+      <w:pPr>
+        <w:rPr>
+          <w:color w:val="0000FF"/>
+        </w:rPr>
+      </w:pPr>
+      <w:r>
+        <w:rPr>
+          <w:color w:val="0000FF"/>
+        </w:rPr>
+        <w:t xml:space="preserve">&lt;Observe que, dependendo do numero de classes geradas, é possível que o diagrama de classe não possa ser representado em juma única pagina, nesse cenário divida seu diagrama em pacotes coesos e os apresente em diversas paginas. </w:t>
+      </w:r>
+    </w:p>
+    <w:p>
+      <w:pPr>
+        <w:rPr>
+          <w:color w:val="0000FF"/>
+        </w:rPr>
+      </w:pPr>
+      <w:r>
+        <w:rPr>
+          <w:color w:val="0000FF"/>
+        </w:rPr>
+        <w:t xml:space="preserve">Importante: considere atributos, </w:t>
       </w:r>
       <w:proofErr w:type="spellStart"/>
       <w:r>
         <w:rPr>
           <w:color w:val="0000FF"/>
         </w:rPr>
-        <w:t>analise</w:t>
+        <w:t>metodos</w:t>
       </w:r>
       <w:proofErr w:type="spellEnd"/>
       <w:r>
         <w:rPr>
           <w:color w:val="0000FF"/>
         </w:rPr>
-        <w:t xml:space="preserve"> dos diagramas de comunicação descritos no item anterior, é possível criar o Diagrama de Classes. Os próximos itens deste capitulo apresentam o diagrama de classe de nosso sistema. </w:t>
-      </w:r>
-    </w:p>
-    <w:p>
-      <w:pPr>
-        <w:rPr>
-          <w:color w:val="0000FF"/>
-        </w:rPr>
-      </w:pPr>
-    </w:p>
-    <w:p>
-      <w:pPr>
-        <w:rPr>
-          <w:color w:val="0000FF"/>
-        </w:rPr>
-      </w:pPr>
-      <w:r>
-        <w:rPr>
-          <w:color w:val="0000FF"/>
-        </w:rPr>
-        <w:t xml:space="preserve">&lt;Observe que, dependendo do </w:t>
-      </w:r>
-      <w:proofErr w:type="spellStart"/>
-      <w:r>
-        <w:rPr>
-          <w:color w:val="0000FF"/>
-        </w:rPr>
-        <w:t>numero</w:t>
-      </w:r>
-      <w:proofErr w:type="spellEnd"/>
-      <w:r>
-        <w:rPr>
-          <w:color w:val="0000FF"/>
-        </w:rPr>
-        <w:t xml:space="preserve"> de classes geradas, é possível que o diagrama de classe não possa ser representado em juma única </w:t>
-      </w:r>
-      <w:proofErr w:type="spellStart"/>
-      <w:r>
-        <w:rPr>
-          <w:color w:val="0000FF"/>
-        </w:rPr>
-        <w:t>pagina</w:t>
-      </w:r>
-      <w:proofErr w:type="spellEnd"/>
-      <w:r>
-        <w:rPr>
-          <w:color w:val="0000FF"/>
-        </w:rPr>
-        <w:t xml:space="preserve">, nesse cenário divida seu diagrama em pacotes coesos e os apresente em diversas </w:t>
-      </w:r>
-      <w:proofErr w:type="spellStart"/>
-      <w:r>
-        <w:rPr>
-          <w:color w:val="0000FF"/>
-        </w:rPr>
-        <w:t>paginas</w:t>
-      </w:r>
-      <w:proofErr w:type="spellEnd"/>
-      <w:r>
-        <w:rPr>
-          <w:color w:val="0000FF"/>
-        </w:rPr>
-        <w:t xml:space="preserve">. </w:t>
-      </w:r>
-    </w:p>
-    <w:p>
-      <w:pPr>
-        <w:rPr>
-          <w:color w:val="0000FF"/>
-        </w:rPr>
-      </w:pPr>
-      <w:r>
-        <w:rPr>
-          <w:color w:val="0000FF"/>
-        </w:rPr>
-        <w:t xml:space="preserve">Importante: considere atributos, </w:t>
-      </w:r>
-      <w:proofErr w:type="spellStart"/>
-      <w:r>
-        <w:rPr>
-          <w:color w:val="0000FF"/>
-        </w:rPr>
-        <w:t>metodos</w:t>
-      </w:r>
-      <w:proofErr w:type="spellEnd"/>
-      <w:r>
-        <w:rPr>
-          <w:color w:val="0000FF"/>
-        </w:rPr>
         <w:t>, visibilidade e associações para as classes apresentadas.&gt;</w:t>
       </w:r>
     </w:p>
@@ -13112,16 +13165,16 @@
       <w:pPr>
         <w:pStyle w:val="Ttulo3"/>
       </w:pPr>
-      <w:bookmarkStart w:id="196" w:name="_Toc384111401"/>
+      <w:bookmarkStart w:id="208" w:name="_Toc384368064"/>
       <w:r>
         <w:lastRenderedPageBreak/>
         <w:t>Pacote &lt;nome do Pacote&gt;</w:t>
       </w:r>
-      <w:bookmarkEnd w:id="196"/>
-    </w:p>
-    <w:p>
-      <w:r>
-        <w:pict w14:anchorId="622C24BA">
+      <w:bookmarkEnd w:id="208"/>
+    </w:p>
+    <w:p>
+      <w:r>
+        <w:pict>
           <v:group id="_x0000_s1027" editas="canvas" style="width:441pt;height:4in;mso-position-horizontal-relative:char;mso-position-vertical-relative:line" coordorigin="1702,7010" coordsize="8820,5760">
             <o:lock v:ext="edit" aspectratio="t"/>
             <v:shapetype id="_x0000_t75" coordsize="21600,21600" o:spt="75" o:preferrelative="t" path="m@4@5l@4@11@9@11@9@5xe" filled="f" stroked="f">
@@ -13171,23 +13224,7 @@
                           <w:sz w:val="16"/>
                           <w:szCs w:val="16"/>
                         </w:rPr>
-                        <w:t>&lt;</w:t>
-                      </w:r>
-                      <w:proofErr w:type="gramStart"/>
-                      <w:r>
-                        <w:rPr>
-                          <w:sz w:val="16"/>
-                          <w:szCs w:val="16"/>
-                        </w:rPr>
-                        <w:t>nome</w:t>
-                      </w:r>
-                      <w:proofErr w:type="gramEnd"/>
-                      <w:r>
-                        <w:rPr>
-                          <w:sz w:val="16"/>
-                          <w:szCs w:val="16"/>
-                        </w:rPr>
-                        <w:t xml:space="preserve"> da Classe&gt;</w:t>
+                        <w:t>&lt;nome da Classe&gt;</w:t>
                       </w:r>
                     </w:p>
                   </w:txbxContent>
@@ -13213,30 +13250,14 @@
                           <w:sz w:val="16"/>
                           <w:szCs w:val="16"/>
                         </w:rPr>
-                        <w:t>&lt;</w:t>
-                      </w:r>
-                      <w:proofErr w:type="gramStart"/>
-                      <w:r>
-                        <w:rPr>
-                          <w:sz w:val="16"/>
-                          <w:szCs w:val="16"/>
-                        </w:rPr>
-                        <w:t>nome</w:t>
-                      </w:r>
-                      <w:proofErr w:type="gramEnd"/>
-                      <w:r>
-                        <w:rPr>
-                          <w:sz w:val="16"/>
-                          <w:szCs w:val="16"/>
-                        </w:rPr>
-                        <w:t xml:space="preserve"> da Classe&gt;</w:t>
+                        <w:t>&lt;nome da Classe&gt;</w:t>
                       </w:r>
                     </w:p>
                   </w:txbxContent>
                 </v:textbox>
               </v:shape>
             </v:group>
-            <w10:wrap side="left"/>
+            <w10:wrap type="none" side="left"/>
             <w10:anchorlock/>
           </v:group>
         </w:pict>
@@ -13246,7 +13267,7 @@
       <w:pPr>
         <w:pStyle w:val="Legenda"/>
       </w:pPr>
-      <w:bookmarkStart w:id="197" w:name="_Toc384051253"/>
+      <w:bookmarkStart w:id="209" w:name="_Toc384051253"/>
       <w:r>
         <w:t xml:space="preserve">Figura </w:t>
       </w:r>
@@ -13277,18 +13298,18 @@
       <w:r>
         <w:t>classe para pacote &lt;nome do pacote&gt;</w:t>
       </w:r>
-      <w:bookmarkEnd w:id="197"/>
+      <w:bookmarkEnd w:id="209"/>
     </w:p>
     <w:p/>
     <w:p>
       <w:pPr>
         <w:pStyle w:val="Ttulo3"/>
       </w:pPr>
-      <w:bookmarkStart w:id="198" w:name="_Toc384111402"/>
+      <w:bookmarkStart w:id="210" w:name="_Toc384368065"/>
       <w:r>
         <w:t>Pacote &lt;nome do Pacote&gt;</w:t>
       </w:r>
-      <w:bookmarkEnd w:id="198"/>
+      <w:bookmarkEnd w:id="210"/>
     </w:p>
     <w:p/>
     <w:p>
@@ -13296,13 +13317,13 @@
         <w:pStyle w:val="Ttulo1"/>
         <w:pageBreakBefore/>
       </w:pPr>
-      <w:bookmarkStart w:id="199" w:name="_Toc384111403"/>
+      <w:bookmarkStart w:id="211" w:name="_Toc384368066"/>
       <w:proofErr w:type="spellStart"/>
       <w:r>
         <w:lastRenderedPageBreak/>
         <w:t>TesteUnitário</w:t>
       </w:r>
-      <w:bookmarkEnd w:id="199"/>
+      <w:bookmarkEnd w:id="211"/>
       <w:proofErr w:type="spellEnd"/>
     </w:p>
     <w:p>
@@ -13315,7 +13336,7 @@
       <w:pPr>
         <w:pStyle w:val="Ttulo3"/>
       </w:pPr>
-      <w:bookmarkStart w:id="200" w:name="_Toc384111404"/>
+      <w:bookmarkStart w:id="212" w:name="_Toc384368067"/>
       <w:r>
         <w:t>Relatório de testes para o Caso de Uso &lt;</w:t>
       </w:r>
@@ -13327,7 +13348,7 @@
       <w:r>
         <w:t>&gt;</w:t>
       </w:r>
-      <w:bookmarkEnd w:id="200"/>
+      <w:bookmarkEnd w:id="212"/>
     </w:p>
     <w:p>
       <w:pPr>
@@ -13359,7 +13380,7 @@
       <w:pPr>
         <w:pStyle w:val="Ttulo3"/>
       </w:pPr>
-      <w:bookmarkStart w:id="201" w:name="_Toc384111405"/>
+      <w:bookmarkStart w:id="213" w:name="_Toc384368068"/>
       <w:r>
         <w:t>Relatório de testes para o Caso de Uso &lt;</w:t>
       </w:r>
@@ -13371,7 +13392,7 @@
       <w:r>
         <w:t>&gt;</w:t>
       </w:r>
-      <w:bookmarkEnd w:id="201"/>
+      <w:bookmarkEnd w:id="213"/>
     </w:p>
     <w:p>
       <w:pPr>
@@ -13403,7 +13424,7 @@
       <w:pPr>
         <w:pStyle w:val="Ttulo3"/>
       </w:pPr>
-      <w:bookmarkStart w:id="202" w:name="_Toc384111406"/>
+      <w:bookmarkStart w:id="214" w:name="_Toc384368069"/>
       <w:r>
         <w:t>Relatório de testes para o Caso de Uso &lt;</w:t>
       </w:r>
@@ -13415,7 +13436,7 @@
       <w:r>
         <w:t>&gt;</w:t>
       </w:r>
-      <w:bookmarkEnd w:id="202"/>
+      <w:bookmarkEnd w:id="214"/>
     </w:p>
     <w:p>
       <w:pPr>
@@ -13450,19 +13471,19 @@
         <w:pStyle w:val="Ttulo1"/>
         <w:pageBreakBefore/>
       </w:pPr>
-      <w:bookmarkStart w:id="203" w:name="_Toc269327113"/>
-      <w:bookmarkStart w:id="204" w:name="_Toc269327236"/>
-      <w:bookmarkStart w:id="205" w:name="_Toc384111407"/>
+      <w:bookmarkStart w:id="215" w:name="_Toc269327113"/>
+      <w:bookmarkStart w:id="216" w:name="_Toc269327236"/>
+      <w:bookmarkStart w:id="217" w:name="_Toc384368070"/>
       <w:r>
         <w:lastRenderedPageBreak/>
         <w:t>C</w:t>
       </w:r>
-      <w:bookmarkEnd w:id="203"/>
-      <w:bookmarkEnd w:id="204"/>
+      <w:bookmarkEnd w:id="215"/>
+      <w:bookmarkEnd w:id="216"/>
       <w:r>
         <w:t>onclusão</w:t>
       </w:r>
-      <w:bookmarkEnd w:id="205"/>
+      <w:bookmarkEnd w:id="217"/>
     </w:p>
     <w:p>
       <w:pPr>
@@ -13568,9 +13589,9 @@
           <w:color w:val="0000FF"/>
         </w:rPr>
         <w:sectPr>
-          <w:headerReference w:type="default" r:id="rId14"/>
-          <w:footerReference w:type="default" r:id="rId15"/>
-          <w:headerReference w:type="first" r:id="rId16"/>
+          <w:headerReference w:type="default" r:id="rId15"/>
+          <w:footerReference w:type="default" r:id="rId16"/>
+          <w:headerReference w:type="first" r:id="rId17"/>
           <w:pgSz w:w="11907" w:h="16840" w:code="9"/>
           <w:pgMar w:top="1701" w:right="1134" w:bottom="1134" w:left="1418" w:header="1134" w:footer="0" w:gutter="0"/>
           <w:pgNumType w:start="1"/>
@@ -13585,18 +13606,18 @@
         <w:pageBreakBefore/>
         <w:ind w:left="431" w:hanging="431"/>
       </w:pPr>
-      <w:bookmarkStart w:id="206" w:name="_Toc283537221"/>
-      <w:bookmarkStart w:id="207" w:name="_Toc296795852"/>
-      <w:bookmarkStart w:id="208" w:name="_Toc301444698"/>
-      <w:bookmarkStart w:id="209" w:name="_Toc384111408"/>
+      <w:bookmarkStart w:id="218" w:name="_Toc283537221"/>
+      <w:bookmarkStart w:id="219" w:name="_Toc296795852"/>
+      <w:bookmarkStart w:id="220" w:name="_Toc301444698"/>
+      <w:bookmarkStart w:id="221" w:name="_Toc384368071"/>
       <w:r>
         <w:lastRenderedPageBreak/>
         <w:t>Bibliografia</w:t>
       </w:r>
-      <w:bookmarkEnd w:id="206"/>
-      <w:bookmarkEnd w:id="207"/>
-      <w:bookmarkEnd w:id="208"/>
-      <w:bookmarkEnd w:id="209"/>
+      <w:bookmarkEnd w:id="218"/>
+      <w:bookmarkEnd w:id="219"/>
+      <w:bookmarkEnd w:id="220"/>
+      <w:bookmarkEnd w:id="221"/>
     </w:p>
     <w:p>
       <w:pPr>
@@ -13607,26 +13628,14 @@
         </w:rPr>
       </w:pPr>
       <w:r>
-        <w:t xml:space="preserve">LAKATOS, Eva Maria; MARCONI, Marina de </w:t>
-      </w:r>
-      <w:proofErr w:type="spellStart"/>
-      <w:r>
-        <w:t>Andrade.</w:t>
+        <w:t>LAKATOS, Eva Maria; MARCONI, Marina de Andrade.</w:t>
       </w:r>
       <w:r>
         <w:rPr>
           <w:b/>
           <w:bCs/>
         </w:rPr>
-        <w:t>Fundamentos</w:t>
-      </w:r>
-      <w:proofErr w:type="spellEnd"/>
-      <w:r>
-        <w:rPr>
-          <w:b/>
-          <w:bCs/>
-        </w:rPr>
-        <w:t xml:space="preserve"> de </w:t>
+        <w:t xml:space="preserve">Fundamentos de </w:t>
       </w:r>
       <w:proofErr w:type="spellStart"/>
       <w:r>
@@ -13702,8 +13711,8 @@
     <w:p>
       <w:pPr>
         <w:sectPr>
-          <w:headerReference w:type="first" r:id="rId17"/>
-          <w:footerReference w:type="first" r:id="rId18"/>
+          <w:headerReference w:type="first" r:id="rId18"/>
+          <w:footerReference w:type="first" r:id="rId19"/>
           <w:pgSz w:w="11907" w:h="16840" w:code="9"/>
           <w:pgMar w:top="1701" w:right="1134" w:bottom="1134" w:left="1701" w:header="1134" w:footer="0" w:gutter="0"/>
           <w:cols w:space="720"/>
@@ -13715,7 +13724,7 @@
       <w:pPr>
         <w:pStyle w:val="Ttulo1"/>
       </w:pPr>
-      <w:bookmarkStart w:id="210" w:name="_Toc384111409"/>
+      <w:bookmarkStart w:id="222" w:name="_Toc384368072"/>
       <w:r>
         <w:lastRenderedPageBreak/>
         <w:t>Anexo</w:t>
@@ -13723,7 +13732,7 @@
       <w:r>
         <w:t xml:space="preserve"> A</w:t>
       </w:r>
-      <w:bookmarkEnd w:id="210"/>
+      <w:bookmarkEnd w:id="222"/>
     </w:p>
     <w:p/>
     <w:p/>
@@ -13743,8 +13752,506 @@
 </w:document>
 </file>
 
+<file path=word/comments.xml><?xml version="1.0" encoding="utf-8"?>
+<w:comments xmlns:ve="http://schemas.openxmlformats.org/markup-compatibility/2006" xmlns:o="urn:schemas-microsoft-com:office:office" xmlns:r="http://schemas.openxmlformats.org/officeDocument/2006/relationships" xmlns:m="http://schemas.openxmlformats.org/officeDocument/2006/math" xmlns:v="urn:schemas-microsoft-com:vml" xmlns:wp="http://schemas.openxmlformats.org/drawingml/2006/wordprocessingDrawing" xmlns:w10="urn:schemas-microsoft-com:office:word" xmlns:w="http://schemas.openxmlformats.org/wordprocessingml/2006/main" xmlns:wne="http://schemas.microsoft.com/office/word/2006/wordml">
+  <w:comment w:id="10" w:author="hazevedo" w:date="2014-04-04T09:44:00Z" w:initials="ha">
+    <w:p>
+      <w:pPr>
+        <w:pStyle w:val="Textodecomentrio"/>
+      </w:pPr>
+      <w:r>
+        <w:rPr>
+          <w:rStyle w:val="Refdecomentrio"/>
+        </w:rPr>
+        <w:annotationRef/>
+      </w:r>
+      <w:proofErr w:type="spellStart"/>
+      <w:r>
+        <w:t>Voce</w:t>
+      </w:r>
+      <w:proofErr w:type="spellEnd"/>
+      <w:r>
+        <w:t xml:space="preserve"> não esta utilizando o recurso de atualiza o índice de forma automática do Word.</w:t>
+      </w:r>
+    </w:p>
+  </w:comment>
+  <w:comment w:id="13" w:author="hazevedo" w:date="2014-04-04T09:44:00Z" w:initials="ha">
+    <w:p>
+      <w:pPr>
+        <w:pStyle w:val="Textodecomentrio"/>
+      </w:pPr>
+      <w:r>
+        <w:rPr>
+          <w:rStyle w:val="Refdecomentrio"/>
+        </w:rPr>
+        <w:annotationRef/>
+      </w:r>
+      <w:proofErr w:type="spellStart"/>
+      <w:r>
+        <w:t>Voce</w:t>
+      </w:r>
+      <w:proofErr w:type="spellEnd"/>
+      <w:r>
+        <w:t xml:space="preserve"> não esta utilizando o recurso de atualiza o índice de forma automática do Word.</w:t>
+      </w:r>
+    </w:p>
+    <w:p>
+      <w:pPr>
+        <w:pStyle w:val="Textodecomentrio"/>
+      </w:pPr>
+    </w:p>
+    <w:p>
+      <w:pPr>
+        <w:pStyle w:val="Textodecomentrio"/>
+      </w:pPr>
+      <w:r>
+        <w:t xml:space="preserve">Note que resumo dos envolvidos mudou de página. </w:t>
+      </w:r>
+    </w:p>
+  </w:comment>
+  <w:comment w:id="22" w:author="hazevedo" w:date="2014-04-04T09:47:00Z" w:initials="ha">
+    <w:p>
+      <w:pPr>
+        <w:pStyle w:val="Textodecomentrio"/>
+      </w:pPr>
+      <w:r>
+        <w:rPr>
+          <w:rStyle w:val="Refdecomentrio"/>
+        </w:rPr>
+        <w:annotationRef/>
+      </w:r>
+      <w:r>
+        <w:t>Neste contexto Utilize somente a palavra paciente.</w:t>
+      </w:r>
+    </w:p>
+  </w:comment>
+  <w:comment w:id="42" w:author="hazevedo" w:date="2014-04-04T09:47:00Z" w:initials="ha">
+    <w:p>
+      <w:pPr>
+        <w:pStyle w:val="Textodecomentrio"/>
+      </w:pPr>
+      <w:r>
+        <w:rPr>
+          <w:rStyle w:val="Refdecomentrio"/>
+        </w:rPr>
+        <w:annotationRef/>
+      </w:r>
+      <w:r>
+        <w:t>Neste contexto Utilize somente a palavra paciente.</w:t>
+      </w:r>
+    </w:p>
+  </w:comment>
+  <w:comment w:id="52" w:author="hazevedo" w:date="2014-04-04T09:49:00Z" w:initials="ha">
+    <w:p>
+      <w:pPr>
+        <w:pStyle w:val="Textodecomentrio"/>
+      </w:pPr>
+      <w:r>
+        <w:rPr>
+          <w:rStyle w:val="Refdecomentrio"/>
+        </w:rPr>
+        <w:annotationRef/>
+      </w:r>
+      <w:r>
+        <w:t xml:space="preserve">Existem duas classes de usuários&gt; O ambiente </w:t>
+      </w:r>
+      <w:proofErr w:type="spellStart"/>
+      <w:r>
+        <w:t>deos</w:t>
+      </w:r>
+      <w:proofErr w:type="spellEnd"/>
+      <w:r>
+        <w:t xml:space="preserve"> usuários dentro da clinica </w:t>
+      </w:r>
+      <w:proofErr w:type="spellStart"/>
+      <w:r>
+        <w:t>envovle</w:t>
+      </w:r>
+      <w:proofErr w:type="spellEnd"/>
+      <w:r>
+        <w:t xml:space="preserve"> servidor e estações de trabalho para alimentar o </w:t>
+      </w:r>
+      <w:proofErr w:type="spellStart"/>
+      <w:r>
+        <w:t>sistma</w:t>
+      </w:r>
+      <w:proofErr w:type="spellEnd"/>
+      <w:r>
+        <w:t>.</w:t>
+      </w:r>
+    </w:p>
+    <w:p>
+      <w:pPr>
+        <w:pStyle w:val="Textodecomentrio"/>
+      </w:pPr>
+      <w:proofErr w:type="gramStart"/>
+      <w:r>
+        <w:t xml:space="preserve">O ambiente do paciente </w:t>
+      </w:r>
+      <w:proofErr w:type="spellStart"/>
+      <w:r>
+        <w:t>envenove</w:t>
+      </w:r>
+      <w:proofErr w:type="spellEnd"/>
+      <w:r>
+        <w:t xml:space="preserve"> acesso</w:t>
+      </w:r>
+      <w:proofErr w:type="gramEnd"/>
+      <w:r>
+        <w:t xml:space="preserve"> a internet para obter os resultados dos </w:t>
+      </w:r>
+      <w:proofErr w:type="spellStart"/>
+      <w:r>
+        <w:t>exeames</w:t>
+      </w:r>
+      <w:proofErr w:type="spellEnd"/>
+      <w:r>
+        <w:t>.</w:t>
+      </w:r>
+    </w:p>
+  </w:comment>
+  <w:comment w:id="111" w:author="hazevedo" w:date="2014-04-04T10:03:00Z" w:initials="ha">
+    <w:p>
+      <w:pPr>
+        <w:pStyle w:val="Textodecomentrio"/>
+      </w:pPr>
+      <w:r>
+        <w:rPr>
+          <w:rStyle w:val="Refdecomentrio"/>
+        </w:rPr>
+        <w:annotationRef/>
+      </w:r>
+      <w:r>
+        <w:t xml:space="preserve">De forma geral os caos de uso ainda estão </w:t>
+      </w:r>
+      <w:proofErr w:type="spellStart"/>
+      <w:r>
+        <w:t>suscintos</w:t>
+      </w:r>
+      <w:proofErr w:type="spellEnd"/>
+      <w:r>
+        <w:t xml:space="preserve">: veja </w:t>
+      </w:r>
+      <w:proofErr w:type="spellStart"/>
+      <w:r>
+        <w:t>compentario</w:t>
+      </w:r>
+      <w:proofErr w:type="spellEnd"/>
+      <w:r>
+        <w:t xml:space="preserve"> do UC01.</w:t>
+      </w:r>
+    </w:p>
+    <w:p>
+      <w:pPr>
+        <w:pStyle w:val="Textodecomentrio"/>
+      </w:pPr>
+    </w:p>
+    <w:p>
+      <w:pPr>
+        <w:pStyle w:val="Textodecomentrio"/>
+      </w:pPr>
+      <w:r>
+        <w:t>Releia sues casos de uso e complemente o que for necessário.</w:t>
+      </w:r>
+    </w:p>
+  </w:comment>
+  <w:comment w:id="125" w:author="hazevedo" w:date="2014-04-04T09:54:00Z" w:initials="ha">
+    <w:p>
+      <w:pPr>
+        <w:pStyle w:val="Textodecomentrio"/>
+      </w:pPr>
+      <w:r>
+        <w:rPr>
+          <w:rStyle w:val="Refdecomentrio"/>
+        </w:rPr>
+        <w:annotationRef/>
+      </w:r>
+      <w:r>
+        <w:t xml:space="preserve">Utilize o recurso de legenda do Word para controlar as referencias e </w:t>
+      </w:r>
+      <w:proofErr w:type="spellStart"/>
+      <w:r>
+        <w:t>egeração</w:t>
+      </w:r>
+      <w:proofErr w:type="spellEnd"/>
+      <w:r>
+        <w:t xml:space="preserve"> de </w:t>
+      </w:r>
+      <w:proofErr w:type="spellStart"/>
+      <w:r>
+        <w:t>indieces</w:t>
+      </w:r>
+      <w:proofErr w:type="spellEnd"/>
+      <w:r>
+        <w:t>.</w:t>
+      </w:r>
+    </w:p>
+  </w:comment>
+  <w:comment w:id="128" w:author="hazevedo" w:date="2014-04-04T10:02:00Z" w:initials="ha">
+    <w:p>
+      <w:pPr>
+        <w:pStyle w:val="Textodecomentrio"/>
+      </w:pPr>
+      <w:r>
+        <w:rPr>
+          <w:rStyle w:val="Refdecomentrio"/>
+        </w:rPr>
+        <w:annotationRef/>
+      </w:r>
+      <w:r>
+        <w:t xml:space="preserve">Ainda continua </w:t>
+      </w:r>
+      <w:proofErr w:type="spellStart"/>
+      <w:r>
+        <w:t>sucsisto</w:t>
+      </w:r>
+      <w:proofErr w:type="spellEnd"/>
+      <w:r>
+        <w:t>: exemplo:</w:t>
+      </w:r>
+    </w:p>
+    <w:p>
+      <w:pPr>
+        <w:pStyle w:val="Textodecomentrio"/>
+      </w:pPr>
+    </w:p>
+    <w:p>
+      <w:pPr>
+        <w:pStyle w:val="Textodecomentrio"/>
+      </w:pPr>
+      <w:r>
+        <w:t>FP01 – Este caso de uso se inicia quando o ator paciente acessa o site de resultados de exames</w:t>
+      </w:r>
+    </w:p>
+    <w:p>
+      <w:pPr>
+        <w:pStyle w:val="Textodecomentrio"/>
+      </w:pPr>
+      <w:r>
+        <w:t xml:space="preserve">FP02 - Paciente insere o código de identificação recebido por ocasião do exame no </w:t>
+      </w:r>
+      <w:proofErr w:type="spellStart"/>
+      <w:r>
+        <w:t>website</w:t>
+      </w:r>
+      <w:proofErr w:type="spellEnd"/>
+      <w:r>
+        <w:t>.</w:t>
+      </w:r>
+    </w:p>
+    <w:p>
+      <w:pPr>
+        <w:pStyle w:val="Textodecomentrio"/>
+      </w:pPr>
+      <w:r>
+        <w:t>FP03 - Sistema consulta banco de dados para recuperar o resultado</w:t>
+      </w:r>
+    </w:p>
+    <w:p>
+      <w:pPr>
+        <w:pStyle w:val="Textodecomentrio"/>
+      </w:pPr>
+      <w:r>
+        <w:t>FP04 - Sistema apresenta na tela resultado do exame ao paciente</w:t>
+      </w:r>
+    </w:p>
+    <w:p>
+      <w:pPr>
+        <w:pStyle w:val="Textodecomentrio"/>
+      </w:pPr>
+      <w:r>
+        <w:t xml:space="preserve">FP05 - Paciente pode solicitar a geração do exame em </w:t>
+      </w:r>
+      <w:proofErr w:type="spellStart"/>
+      <w:r>
+        <w:t>pdf</w:t>
+      </w:r>
+      <w:proofErr w:type="spellEnd"/>
+      <w:r>
+        <w:t xml:space="preserve"> ou requisitar impressão em papel para retirada na clinica.</w:t>
+      </w:r>
+    </w:p>
+    <w:p>
+      <w:pPr>
+        <w:pStyle w:val="Textodecomentrio"/>
+      </w:pPr>
+      <w:r>
+        <w:t>FP06 - Fim caso de uso.</w:t>
+      </w:r>
+    </w:p>
+    <w:p>
+      <w:pPr>
+        <w:pStyle w:val="Textodecomentrio"/>
+      </w:pPr>
+    </w:p>
+    <w:p>
+      <w:pPr>
+        <w:pStyle w:val="Textodecomentrio"/>
+      </w:pPr>
+      <w:r>
+        <w:t xml:space="preserve">Questão: Se o exame deve ser retirado na clinica, o paciente recebe </w:t>
+      </w:r>
+      <w:proofErr w:type="spellStart"/>
+      <w:r>
+        <w:t>codigo</w:t>
+      </w:r>
+      <w:proofErr w:type="spellEnd"/>
+      <w:r>
+        <w:t xml:space="preserve"> para visualização</w:t>
+      </w:r>
+      <w:proofErr w:type="gramStart"/>
+      <w:r>
+        <w:t>???</w:t>
+      </w:r>
+      <w:proofErr w:type="gramEnd"/>
+    </w:p>
+  </w:comment>
+  <w:comment w:id="131" w:author="hazevedo" w:date="2014-04-04T10:02:00Z" w:initials="ha">
+    <w:p>
+      <w:pPr>
+        <w:pStyle w:val="Textodecomentrio"/>
+      </w:pPr>
+      <w:r>
+        <w:rPr>
+          <w:rStyle w:val="Refdecomentrio"/>
+        </w:rPr>
+        <w:annotationRef/>
+      </w:r>
+      <w:r>
+        <w:t>Cliente ou paciente</w:t>
+      </w:r>
+    </w:p>
+  </w:comment>
+  <w:comment w:id="145" w:author="hazevedo" w:date="2014-04-04T10:07:00Z" w:initials="ha">
+    <w:p>
+      <w:pPr>
+        <w:pStyle w:val="Textodecomentrio"/>
+      </w:pPr>
+      <w:r>
+        <w:rPr>
+          <w:rStyle w:val="Refdecomentrio"/>
+        </w:rPr>
+        <w:annotationRef/>
+      </w:r>
+      <w:r>
+        <w:t xml:space="preserve">Em 10/03/2014 fiz comentários sobre </w:t>
+      </w:r>
+      <w:proofErr w:type="gramStart"/>
+      <w:r>
+        <w:t>esse relatórios</w:t>
+      </w:r>
+      <w:proofErr w:type="gramEnd"/>
+      <w:r>
+        <w:t xml:space="preserve"> que foram ignorados!!!</w:t>
+      </w:r>
+    </w:p>
+    <w:p>
+      <w:pPr>
+        <w:pStyle w:val="Textodecomentrio"/>
+      </w:pPr>
+    </w:p>
+    <w:p>
+      <w:pPr>
+        <w:pStyle w:val="Textodecomentrio"/>
+      </w:pPr>
+      <w:proofErr w:type="spellStart"/>
+      <w:r>
+        <w:t>Recupe</w:t>
+      </w:r>
+      <w:proofErr w:type="spellEnd"/>
+      <w:r>
+        <w:t xml:space="preserve"> versões </w:t>
+      </w:r>
+      <w:proofErr w:type="spellStart"/>
+      <w:r>
+        <w:t>antigass</w:t>
+      </w:r>
+      <w:proofErr w:type="spellEnd"/>
+      <w:r>
+        <w:t xml:space="preserve"> no repositório e faça todas as </w:t>
+      </w:r>
+      <w:proofErr w:type="spellStart"/>
+      <w:r>
+        <w:t>alterções</w:t>
+      </w:r>
+      <w:proofErr w:type="spellEnd"/>
+      <w:r>
+        <w:t xml:space="preserve"> ou justifique sua ação.</w:t>
+      </w:r>
+    </w:p>
+    <w:p>
+      <w:pPr>
+        <w:pStyle w:val="Textodecomentrio"/>
+      </w:pPr>
+    </w:p>
+    <w:p>
+      <w:pPr>
+        <w:pStyle w:val="Textodecomentrio"/>
+      </w:pPr>
+      <w:r>
+        <w:t>“</w:t>
+      </w:r>
+      <w:r>
+        <w:t>Como será a geração de relatórios diários, semanais ou mensais do fluxo de exames?</w:t>
+      </w:r>
+      <w:r>
+        <w:t>”</w:t>
+      </w:r>
+    </w:p>
+  </w:comment>
+  <w:comment w:id="182" w:author="hazevedo" w:date="2014-04-04T10:08:00Z" w:initials="ha">
+    <w:p>
+      <w:pPr>
+        <w:pStyle w:val="Textodecomentrio"/>
+      </w:pPr>
+      <w:r>
+        <w:rPr>
+          <w:rStyle w:val="Refdecomentrio"/>
+        </w:rPr>
+        <w:annotationRef/>
+      </w:r>
+      <w:r>
+        <w:t xml:space="preserve">Você só tem </w:t>
+      </w:r>
+      <w:proofErr w:type="gramStart"/>
+      <w:r>
+        <w:t>3</w:t>
+      </w:r>
+      <w:proofErr w:type="gramEnd"/>
+      <w:r>
+        <w:t xml:space="preserve"> </w:t>
+      </w:r>
+      <w:proofErr w:type="spellStart"/>
+      <w:r>
+        <w:t>niveis</w:t>
+      </w:r>
+      <w:proofErr w:type="spellEnd"/>
+      <w:r>
+        <w:t>!!! Detalhe o acesso de cada nível.</w:t>
+      </w:r>
+    </w:p>
+  </w:comment>
+  <w:comment w:id="194" w:author="hazevedo" w:date="2014-04-04T10:09:00Z" w:initials="ha">
+    <w:p>
+      <w:pPr>
+        <w:pStyle w:val="Textodecomentrio"/>
+      </w:pPr>
+      <w:r>
+        <w:rPr>
+          <w:rStyle w:val="Refdecomentrio"/>
+        </w:rPr>
+        <w:annotationRef/>
+      </w:r>
+      <w:r>
+        <w:t>Mantenha somente o que é necessário para uma primeira interação.</w:t>
+      </w:r>
+    </w:p>
+  </w:comment>
+</w:comments>
+</file>
+
 <file path=word/endnotes.xml><?xml version="1.0" encoding="utf-8"?>
-<w:endnotes xmlns:wpc="http://schemas.microsoft.com/office/word/2010/wordprocessingCanvas" xmlns:mc="http://schemas.openxmlformats.org/markup-compatibility/2006" xmlns:o="urn:schemas-microsoft-com:office:office" xmlns:r="http://schemas.openxmlformats.org/officeDocument/2006/relationships" xmlns:m="http://schemas.openxmlformats.org/officeDocument/2006/math" xmlns:v="urn:schemas-microsoft-com:vml" xmlns:wp14="http://schemas.microsoft.com/office/word/2010/wordprocessingDrawing" xmlns:wp="http://schemas.openxmlformats.org/drawingml/2006/wordprocessingDrawing" xmlns:w10="urn:schemas-microsoft-com:office:word" xmlns:w="http://schemas.openxmlformats.org/wordprocessingml/2006/main" xmlns:w14="http://schemas.microsoft.com/office/word/2010/wordml" xmlns:w15="http://schemas.microsoft.com/office/word/2012/wordml" xmlns:wpg="http://schemas.microsoft.com/office/word/2010/wordprocessingGroup" xmlns:wpi="http://schemas.microsoft.com/office/word/2010/wordprocessingInk" xmlns:wne="http://schemas.microsoft.com/office/word/2006/wordml" xmlns:wps="http://schemas.microsoft.com/office/word/2010/wordprocessingShape" mc:Ignorable="w14 w15 wp14">
+<w:endnotes xmlns:ve="http://schemas.openxmlformats.org/markup-compatibility/2006" xmlns:o="urn:schemas-microsoft-com:office:office" xmlns:r="http://schemas.openxmlformats.org/officeDocument/2006/relationships" xmlns:m="http://schemas.openxmlformats.org/officeDocument/2006/math" xmlns:v="urn:schemas-microsoft-com:vml" xmlns:wp="http://schemas.openxmlformats.org/drawingml/2006/wordprocessingDrawing" xmlns:w10="urn:schemas-microsoft-com:office:word" xmlns:w="http://schemas.openxmlformats.org/wordprocessingml/2006/main" xmlns:wne="http://schemas.microsoft.com/office/word/2006/wordml">
   <w:endnote w:type="separator" w:id="-1">
     <w:p>
       <w:r>
@@ -13763,7 +14270,7 @@
 </file>
 
 <file path=word/footer1.xml><?xml version="1.0" encoding="utf-8"?>
-<w:ftr xmlns:wpc="http://schemas.microsoft.com/office/word/2010/wordprocessingCanvas" xmlns:mc="http://schemas.openxmlformats.org/markup-compatibility/2006" xmlns:o="urn:schemas-microsoft-com:office:office" xmlns:r="http://schemas.openxmlformats.org/officeDocument/2006/relationships" xmlns:m="http://schemas.openxmlformats.org/officeDocument/2006/math" xmlns:v="urn:schemas-microsoft-com:vml" xmlns:wp14="http://schemas.microsoft.com/office/word/2010/wordprocessingDrawing" xmlns:wp="http://schemas.openxmlformats.org/drawingml/2006/wordprocessingDrawing" xmlns:w10="urn:schemas-microsoft-com:office:word" xmlns:w="http://schemas.openxmlformats.org/wordprocessingml/2006/main" xmlns:w14="http://schemas.microsoft.com/office/word/2010/wordml" xmlns:w15="http://schemas.microsoft.com/office/word/2012/wordml" xmlns:wpg="http://schemas.microsoft.com/office/word/2010/wordprocessingGroup" xmlns:wpi="http://schemas.microsoft.com/office/word/2010/wordprocessingInk" xmlns:wne="http://schemas.microsoft.com/office/word/2006/wordml" xmlns:wps="http://schemas.microsoft.com/office/word/2010/wordprocessingShape" mc:Ignorable="w14 w15 wp14">
+<w:ftr xmlns:ve="http://schemas.openxmlformats.org/markup-compatibility/2006" xmlns:o="urn:schemas-microsoft-com:office:office" xmlns:r="http://schemas.openxmlformats.org/officeDocument/2006/relationships" xmlns:m="http://schemas.openxmlformats.org/officeDocument/2006/math" xmlns:v="urn:schemas-microsoft-com:vml" xmlns:wp="http://schemas.openxmlformats.org/drawingml/2006/wordprocessingDrawing" xmlns:w10="urn:schemas-microsoft-com:office:word" xmlns:w="http://schemas.openxmlformats.org/wordprocessingml/2006/main" xmlns:wne="http://schemas.microsoft.com/office/word/2006/wordml">
   <w:p>
     <w:pPr>
       <w:pStyle w:val="Rodap"/>
@@ -13792,27 +14299,14 @@
       </w:rPr>
       <w:tab/>
     </w:r>
-    <w:r>
-      <w:fldChar w:fldCharType="begin"/>
-    </w:r>
-    <w:r>
-      <w:instrText xml:space="preserve"> PAGE   \* MERGEFORMAT </w:instrText>
-    </w:r>
-    <w:r>
-      <w:fldChar w:fldCharType="separate"/>
-    </w:r>
-    <w:r>
-      <w:rPr>
-        <w:noProof/>
-      </w:rPr>
-      <w:t>9</w:t>
-    </w:r>
-    <w:r>
-      <w:rPr>
-        <w:noProof/>
-      </w:rPr>
-      <w:fldChar w:fldCharType="end"/>
-    </w:r>
+    <w:fldSimple w:instr=" PAGE   \* MERGEFORMAT ">
+      <w:r>
+        <w:rPr>
+          <w:noProof/>
+        </w:rPr>
+        <w:t>14</w:t>
+      </w:r>
+    </w:fldSimple>
   </w:p>
   <w:p>
     <w:pPr>
@@ -13827,7 +14321,7 @@
 </file>
 
 <file path=word/footer2.xml><?xml version="1.0" encoding="utf-8"?>
-<w:ftr xmlns:wpc="http://schemas.microsoft.com/office/word/2010/wordprocessingCanvas" xmlns:mc="http://schemas.openxmlformats.org/markup-compatibility/2006" xmlns:o="urn:schemas-microsoft-com:office:office" xmlns:r="http://schemas.openxmlformats.org/officeDocument/2006/relationships" xmlns:m="http://schemas.openxmlformats.org/officeDocument/2006/math" xmlns:v="urn:schemas-microsoft-com:vml" xmlns:wp14="http://schemas.microsoft.com/office/word/2010/wordprocessingDrawing" xmlns:wp="http://schemas.openxmlformats.org/drawingml/2006/wordprocessingDrawing" xmlns:w10="urn:schemas-microsoft-com:office:word" xmlns:w="http://schemas.openxmlformats.org/wordprocessingml/2006/main" xmlns:w14="http://schemas.microsoft.com/office/word/2010/wordml" xmlns:w15="http://schemas.microsoft.com/office/word/2012/wordml" xmlns:wpg="http://schemas.microsoft.com/office/word/2010/wordprocessingGroup" xmlns:wpi="http://schemas.microsoft.com/office/word/2010/wordprocessingInk" xmlns:wne="http://schemas.microsoft.com/office/word/2006/wordml" xmlns:wps="http://schemas.microsoft.com/office/word/2010/wordprocessingShape" mc:Ignorable="w14 w15 wp14">
+<w:ftr xmlns:ve="http://schemas.openxmlformats.org/markup-compatibility/2006" xmlns:o="urn:schemas-microsoft-com:office:office" xmlns:r="http://schemas.openxmlformats.org/officeDocument/2006/relationships" xmlns:m="http://schemas.openxmlformats.org/officeDocument/2006/math" xmlns:v="urn:schemas-microsoft-com:vml" xmlns:wp="http://schemas.openxmlformats.org/drawingml/2006/wordprocessingDrawing" xmlns:w10="urn:schemas-microsoft-com:office:word" xmlns:w="http://schemas.openxmlformats.org/wordprocessingml/2006/main" xmlns:wne="http://schemas.microsoft.com/office/word/2006/wordml">
   <w:p>
     <w:pPr>
       <w:pStyle w:val="Rodap"/>
@@ -13856,27 +14350,14 @@
       </w:rPr>
       <w:tab/>
     </w:r>
-    <w:r>
-      <w:fldChar w:fldCharType="begin"/>
-    </w:r>
-    <w:r>
-      <w:instrText xml:space="preserve"> PAGE   \* MERGEFORMAT </w:instrText>
-    </w:r>
-    <w:r>
-      <w:fldChar w:fldCharType="separate"/>
-    </w:r>
-    <w:r>
-      <w:rPr>
-        <w:noProof/>
-      </w:rPr>
-      <w:t>19</w:t>
-    </w:r>
-    <w:r>
-      <w:rPr>
-        <w:noProof/>
-      </w:rPr>
-      <w:fldChar w:fldCharType="end"/>
-    </w:r>
+    <w:fldSimple w:instr=" PAGE   \* MERGEFORMAT ">
+      <w:r>
+        <w:rPr>
+          <w:noProof/>
+        </w:rPr>
+        <w:t>20</w:t>
+      </w:r>
+    </w:fldSimple>
   </w:p>
   <w:p>
     <w:pPr>
@@ -13887,7 +14368,7 @@
 </file>
 
 <file path=word/footnotes.xml><?xml version="1.0" encoding="utf-8"?>
-<w:footnotes xmlns:wpc="http://schemas.microsoft.com/office/word/2010/wordprocessingCanvas" xmlns:mc="http://schemas.openxmlformats.org/markup-compatibility/2006" xmlns:o="urn:schemas-microsoft-com:office:office" xmlns:r="http://schemas.openxmlformats.org/officeDocument/2006/relationships" xmlns:m="http://schemas.openxmlformats.org/officeDocument/2006/math" xmlns:v="urn:schemas-microsoft-com:vml" xmlns:wp14="http://schemas.microsoft.com/office/word/2010/wordprocessingDrawing" xmlns:wp="http://schemas.openxmlformats.org/drawingml/2006/wordprocessingDrawing" xmlns:w10="urn:schemas-microsoft-com:office:word" xmlns:w="http://schemas.openxmlformats.org/wordprocessingml/2006/main" xmlns:w14="http://schemas.microsoft.com/office/word/2010/wordml" xmlns:w15="http://schemas.microsoft.com/office/word/2012/wordml" xmlns:wpg="http://schemas.microsoft.com/office/word/2010/wordprocessingGroup" xmlns:wpi="http://schemas.microsoft.com/office/word/2010/wordprocessingInk" xmlns:wne="http://schemas.microsoft.com/office/word/2006/wordml" xmlns:wps="http://schemas.microsoft.com/office/word/2010/wordprocessingShape" mc:Ignorable="w14 w15 wp14">
+<w:footnotes xmlns:ve="http://schemas.openxmlformats.org/markup-compatibility/2006" xmlns:o="urn:schemas-microsoft-com:office:office" xmlns:r="http://schemas.openxmlformats.org/officeDocument/2006/relationships" xmlns:m="http://schemas.openxmlformats.org/officeDocument/2006/math" xmlns:v="urn:schemas-microsoft-com:vml" xmlns:wp="http://schemas.openxmlformats.org/drawingml/2006/wordprocessingDrawing" xmlns:w10="urn:schemas-microsoft-com:office:word" xmlns:w="http://schemas.openxmlformats.org/wordprocessingml/2006/main" xmlns:wne="http://schemas.microsoft.com/office/word/2006/wordml">
   <w:footnote w:type="separator" w:id="-1">
     <w:p>
       <w:r>
@@ -13906,7 +14387,7 @@
 </file>
 
 <file path=word/header1.xml><?xml version="1.0" encoding="utf-8"?>
-<w:hdr xmlns:wpc="http://schemas.microsoft.com/office/word/2010/wordprocessingCanvas" xmlns:mc="http://schemas.openxmlformats.org/markup-compatibility/2006" xmlns:o="urn:schemas-microsoft-com:office:office" xmlns:r="http://schemas.openxmlformats.org/officeDocument/2006/relationships" xmlns:m="http://schemas.openxmlformats.org/officeDocument/2006/math" xmlns:v="urn:schemas-microsoft-com:vml" xmlns:wp14="http://schemas.microsoft.com/office/word/2010/wordprocessingDrawing" xmlns:wp="http://schemas.openxmlformats.org/drawingml/2006/wordprocessingDrawing" xmlns:w10="urn:schemas-microsoft-com:office:word" xmlns:w="http://schemas.openxmlformats.org/wordprocessingml/2006/main" xmlns:w14="http://schemas.microsoft.com/office/word/2010/wordml" xmlns:w15="http://schemas.microsoft.com/office/word/2012/wordml" xmlns:wpg="http://schemas.microsoft.com/office/word/2010/wordprocessingGroup" xmlns:wpi="http://schemas.microsoft.com/office/word/2010/wordprocessingInk" xmlns:wne="http://schemas.microsoft.com/office/word/2006/wordml" xmlns:wps="http://schemas.microsoft.com/office/word/2010/wordprocessingShape" mc:Ignorable="w14 w15 wp14">
+<w:hdr xmlns:ve="http://schemas.openxmlformats.org/markup-compatibility/2006" xmlns:o="urn:schemas-microsoft-com:office:office" xmlns:r="http://schemas.openxmlformats.org/officeDocument/2006/relationships" xmlns:m="http://schemas.openxmlformats.org/officeDocument/2006/math" xmlns:v="urn:schemas-microsoft-com:vml" xmlns:wp="http://schemas.openxmlformats.org/drawingml/2006/wordprocessingDrawing" xmlns:w10="urn:schemas-microsoft-com:office:word" xmlns:w="http://schemas.openxmlformats.org/wordprocessingml/2006/main" xmlns:wne="http://schemas.microsoft.com/office/word/2006/wordml">
   <w:p>
     <w:pPr>
       <w:pStyle w:val="Cabealho"/>
@@ -13967,7 +14448,7 @@
 </file>
 
 <file path=word/header2.xml><?xml version="1.0" encoding="utf-8"?>
-<w:hdr xmlns:wpc="http://schemas.microsoft.com/office/word/2010/wordprocessingCanvas" xmlns:mc="http://schemas.openxmlformats.org/markup-compatibility/2006" xmlns:o="urn:schemas-microsoft-com:office:office" xmlns:r="http://schemas.openxmlformats.org/officeDocument/2006/relationships" xmlns:m="http://schemas.openxmlformats.org/officeDocument/2006/math" xmlns:v="urn:schemas-microsoft-com:vml" xmlns:wp14="http://schemas.microsoft.com/office/word/2010/wordprocessingDrawing" xmlns:wp="http://schemas.openxmlformats.org/drawingml/2006/wordprocessingDrawing" xmlns:w10="urn:schemas-microsoft-com:office:word" xmlns:w="http://schemas.openxmlformats.org/wordprocessingml/2006/main" xmlns:w14="http://schemas.microsoft.com/office/word/2010/wordml" xmlns:w15="http://schemas.microsoft.com/office/word/2012/wordml" xmlns:wpg="http://schemas.microsoft.com/office/word/2010/wordprocessingGroup" xmlns:wpi="http://schemas.microsoft.com/office/word/2010/wordprocessingInk" xmlns:wne="http://schemas.microsoft.com/office/word/2006/wordml" xmlns:wps="http://schemas.microsoft.com/office/word/2010/wordprocessingShape" mc:Ignorable="w14 w15 wp14">
+<w:hdr xmlns:ve="http://schemas.openxmlformats.org/markup-compatibility/2006" xmlns:o="urn:schemas-microsoft-com:office:office" xmlns:r="http://schemas.openxmlformats.org/officeDocument/2006/relationships" xmlns:m="http://schemas.openxmlformats.org/officeDocument/2006/math" xmlns:v="urn:schemas-microsoft-com:vml" xmlns:wp="http://schemas.openxmlformats.org/drawingml/2006/wordprocessingDrawing" xmlns:w10="urn:schemas-microsoft-com:office:word" xmlns:w="http://schemas.openxmlformats.org/wordprocessingml/2006/main" xmlns:wne="http://schemas.microsoft.com/office/word/2006/wordml">
   <w:p>
     <w:pPr>
       <w:pStyle w:val="Cabealho"/>
@@ -13989,7 +14470,7 @@
 </file>
 
 <file path=word/header3.xml><?xml version="1.0" encoding="utf-8"?>
-<w:hdr xmlns:wpc="http://schemas.microsoft.com/office/word/2010/wordprocessingCanvas" xmlns:mc="http://schemas.openxmlformats.org/markup-compatibility/2006" xmlns:o="urn:schemas-microsoft-com:office:office" xmlns:r="http://schemas.openxmlformats.org/officeDocument/2006/relationships" xmlns:m="http://schemas.openxmlformats.org/officeDocument/2006/math" xmlns:v="urn:schemas-microsoft-com:vml" xmlns:wp14="http://schemas.microsoft.com/office/word/2010/wordprocessingDrawing" xmlns:wp="http://schemas.openxmlformats.org/drawingml/2006/wordprocessingDrawing" xmlns:w10="urn:schemas-microsoft-com:office:word" xmlns:w="http://schemas.openxmlformats.org/wordprocessingml/2006/main" xmlns:w14="http://schemas.microsoft.com/office/word/2010/wordml" xmlns:w15="http://schemas.microsoft.com/office/word/2012/wordml" xmlns:wpg="http://schemas.microsoft.com/office/word/2010/wordprocessingGroup" xmlns:wpi="http://schemas.microsoft.com/office/word/2010/wordprocessingInk" xmlns:wne="http://schemas.microsoft.com/office/word/2006/wordml" xmlns:wps="http://schemas.microsoft.com/office/word/2010/wordprocessingShape" mc:Ignorable="w14 w15 wp14">
+<w:hdr xmlns:ve="http://schemas.openxmlformats.org/markup-compatibility/2006" xmlns:o="urn:schemas-microsoft-com:office:office" xmlns:r="http://schemas.openxmlformats.org/officeDocument/2006/relationships" xmlns:m="http://schemas.openxmlformats.org/officeDocument/2006/math" xmlns:v="urn:schemas-microsoft-com:vml" xmlns:wp="http://schemas.openxmlformats.org/drawingml/2006/wordprocessingDrawing" xmlns:w10="urn:schemas-microsoft-com:office:word" xmlns:w="http://schemas.openxmlformats.org/wordprocessingml/2006/main" xmlns:wne="http://schemas.microsoft.com/office/word/2006/wordml">
   <w:p>
     <w:pPr>
       <w:pStyle w:val="Cabealho"/>
@@ -14026,7 +14507,7 @@
 </file>
 
 <file path=word/header4.xml><?xml version="1.0" encoding="utf-8"?>
-<w:hdr xmlns:wpc="http://schemas.microsoft.com/office/word/2010/wordprocessingCanvas" xmlns:mc="http://schemas.openxmlformats.org/markup-compatibility/2006" xmlns:o="urn:schemas-microsoft-com:office:office" xmlns:r="http://schemas.openxmlformats.org/officeDocument/2006/relationships" xmlns:m="http://schemas.openxmlformats.org/officeDocument/2006/math" xmlns:v="urn:schemas-microsoft-com:vml" xmlns:wp14="http://schemas.microsoft.com/office/word/2010/wordprocessingDrawing" xmlns:wp="http://schemas.openxmlformats.org/drawingml/2006/wordprocessingDrawing" xmlns:w10="urn:schemas-microsoft-com:office:word" xmlns:w="http://schemas.openxmlformats.org/wordprocessingml/2006/main" xmlns:w14="http://schemas.microsoft.com/office/word/2010/wordml" xmlns:w15="http://schemas.microsoft.com/office/word/2012/wordml" xmlns:wpg="http://schemas.microsoft.com/office/word/2010/wordprocessingGroup" xmlns:wpi="http://schemas.microsoft.com/office/word/2010/wordprocessingInk" xmlns:wne="http://schemas.microsoft.com/office/word/2006/wordml" xmlns:wps="http://schemas.microsoft.com/office/word/2010/wordprocessingShape" mc:Ignorable="w14 w15 wp14">
+<w:hdr xmlns:ve="http://schemas.openxmlformats.org/markup-compatibility/2006" xmlns:o="urn:schemas-microsoft-com:office:office" xmlns:r="http://schemas.openxmlformats.org/officeDocument/2006/relationships" xmlns:m="http://schemas.openxmlformats.org/officeDocument/2006/math" xmlns:v="urn:schemas-microsoft-com:vml" xmlns:wp="http://schemas.openxmlformats.org/drawingml/2006/wordprocessingDrawing" xmlns:w10="urn:schemas-microsoft-com:office:word" xmlns:w="http://schemas.openxmlformats.org/wordprocessingml/2006/main" xmlns:wne="http://schemas.microsoft.com/office/word/2006/wordml">
   <w:p>
     <w:pPr>
       <w:pStyle w:val="Cabealho"/>
@@ -14041,7 +14522,7 @@
 </file>
 
 <file path=word/header5.xml><?xml version="1.0" encoding="utf-8"?>
-<w:hdr xmlns:wpc="http://schemas.microsoft.com/office/word/2010/wordprocessingCanvas" xmlns:mc="http://schemas.openxmlformats.org/markup-compatibility/2006" xmlns:o="urn:schemas-microsoft-com:office:office" xmlns:r="http://schemas.openxmlformats.org/officeDocument/2006/relationships" xmlns:m="http://schemas.openxmlformats.org/officeDocument/2006/math" xmlns:v="urn:schemas-microsoft-com:vml" xmlns:wp14="http://schemas.microsoft.com/office/word/2010/wordprocessingDrawing" xmlns:wp="http://schemas.openxmlformats.org/drawingml/2006/wordprocessingDrawing" xmlns:w10="urn:schemas-microsoft-com:office:word" xmlns:w="http://schemas.openxmlformats.org/wordprocessingml/2006/main" xmlns:w14="http://schemas.microsoft.com/office/word/2010/wordml" xmlns:w15="http://schemas.microsoft.com/office/word/2012/wordml" xmlns:wpg="http://schemas.microsoft.com/office/word/2010/wordprocessingGroup" xmlns:wpi="http://schemas.microsoft.com/office/word/2010/wordprocessingInk" xmlns:wne="http://schemas.microsoft.com/office/word/2006/wordml" xmlns:wps="http://schemas.microsoft.com/office/word/2010/wordprocessingShape" mc:Ignorable="w14 w15 wp14">
+<w:hdr xmlns:ve="http://schemas.openxmlformats.org/markup-compatibility/2006" xmlns:o="urn:schemas-microsoft-com:office:office" xmlns:r="http://schemas.openxmlformats.org/officeDocument/2006/relationships" xmlns:m="http://schemas.openxmlformats.org/officeDocument/2006/math" xmlns:v="urn:schemas-microsoft-com:vml" xmlns:wp="http://schemas.openxmlformats.org/drawingml/2006/wordprocessingDrawing" xmlns:w10="urn:schemas-microsoft-com:office:word" xmlns:w="http://schemas.openxmlformats.org/wordprocessingml/2006/main" xmlns:wne="http://schemas.microsoft.com/office/word/2006/wordml">
   <w:p>
     <w:pPr>
       <w:pStyle w:val="Cabealho"/>
@@ -14056,7 +14537,7 @@
 </file>
 
 <file path=word/header6.xml><?xml version="1.0" encoding="utf-8"?>
-<w:hdr xmlns:wpc="http://schemas.microsoft.com/office/word/2010/wordprocessingCanvas" xmlns:mc="http://schemas.openxmlformats.org/markup-compatibility/2006" xmlns:o="urn:schemas-microsoft-com:office:office" xmlns:r="http://schemas.openxmlformats.org/officeDocument/2006/relationships" xmlns:m="http://schemas.openxmlformats.org/officeDocument/2006/math" xmlns:v="urn:schemas-microsoft-com:vml" xmlns:wp14="http://schemas.microsoft.com/office/word/2010/wordprocessingDrawing" xmlns:wp="http://schemas.openxmlformats.org/drawingml/2006/wordprocessingDrawing" xmlns:w10="urn:schemas-microsoft-com:office:word" xmlns:w="http://schemas.openxmlformats.org/wordprocessingml/2006/main" xmlns:w14="http://schemas.microsoft.com/office/word/2010/wordml" xmlns:w15="http://schemas.microsoft.com/office/word/2012/wordml" xmlns:wpg="http://schemas.microsoft.com/office/word/2010/wordprocessingGroup" xmlns:wpi="http://schemas.microsoft.com/office/word/2010/wordprocessingInk" xmlns:wne="http://schemas.microsoft.com/office/word/2006/wordml" xmlns:wps="http://schemas.microsoft.com/office/word/2010/wordprocessingShape" mc:Ignorable="w14 w15 wp14">
+<w:hdr xmlns:ve="http://schemas.openxmlformats.org/markup-compatibility/2006" xmlns:o="urn:schemas-microsoft-com:office:office" xmlns:r="http://schemas.openxmlformats.org/officeDocument/2006/relationships" xmlns:m="http://schemas.openxmlformats.org/officeDocument/2006/math" xmlns:v="urn:schemas-microsoft-com:vml" xmlns:wp="http://schemas.openxmlformats.org/drawingml/2006/wordprocessingDrawing" xmlns:w10="urn:schemas-microsoft-com:office:word" xmlns:w="http://schemas.openxmlformats.org/wordprocessingml/2006/main" xmlns:wne="http://schemas.microsoft.com/office/word/2006/wordml">
   <w:p>
     <w:pPr>
       <w:pStyle w:val="Cabealho"/>
@@ -14066,7 +14547,7 @@
 </file>
 
 <file path=word/header7.xml><?xml version="1.0" encoding="utf-8"?>
-<w:hdr xmlns:wpc="http://schemas.microsoft.com/office/word/2010/wordprocessingCanvas" xmlns:mc="http://schemas.openxmlformats.org/markup-compatibility/2006" xmlns:o="urn:schemas-microsoft-com:office:office" xmlns:r="http://schemas.openxmlformats.org/officeDocument/2006/relationships" xmlns:m="http://schemas.openxmlformats.org/officeDocument/2006/math" xmlns:v="urn:schemas-microsoft-com:vml" xmlns:wp14="http://schemas.microsoft.com/office/word/2010/wordprocessingDrawing" xmlns:wp="http://schemas.openxmlformats.org/drawingml/2006/wordprocessingDrawing" xmlns:w10="urn:schemas-microsoft-com:office:word" xmlns:w="http://schemas.openxmlformats.org/wordprocessingml/2006/main" xmlns:w14="http://schemas.microsoft.com/office/word/2010/wordml" xmlns:w15="http://schemas.microsoft.com/office/word/2012/wordml" xmlns:wpg="http://schemas.microsoft.com/office/word/2010/wordprocessingGroup" xmlns:wpi="http://schemas.microsoft.com/office/word/2010/wordprocessingInk" xmlns:wne="http://schemas.microsoft.com/office/word/2006/wordml" xmlns:wps="http://schemas.microsoft.com/office/word/2010/wordprocessingShape" mc:Ignorable="w14 w15 wp14">
+<w:hdr xmlns:ve="http://schemas.openxmlformats.org/markup-compatibility/2006" xmlns:o="urn:schemas-microsoft-com:office:office" xmlns:r="http://schemas.openxmlformats.org/officeDocument/2006/relationships" xmlns:m="http://schemas.openxmlformats.org/officeDocument/2006/math" xmlns:v="urn:schemas-microsoft-com:vml" xmlns:wp="http://schemas.openxmlformats.org/drawingml/2006/wordprocessingDrawing" xmlns:w10="urn:schemas-microsoft-com:office:word" xmlns:w="http://schemas.openxmlformats.org/wordprocessingml/2006/main" xmlns:wne="http://schemas.microsoft.com/office/word/2006/wordml">
   <w:p>
     <w:pPr>
       <w:pStyle w:val="Cabealho"/>
@@ -14076,7 +14557,7 @@
 </file>
 
 <file path=word/numbering.xml><?xml version="1.0" encoding="utf-8"?>
-<w:numbering xmlns:wpc="http://schemas.microsoft.com/office/word/2010/wordprocessingCanvas" xmlns:mc="http://schemas.openxmlformats.org/markup-compatibility/2006" xmlns:o="urn:schemas-microsoft-com:office:office" xmlns:r="http://schemas.openxmlformats.org/officeDocument/2006/relationships" xmlns:m="http://schemas.openxmlformats.org/officeDocument/2006/math" xmlns:v="urn:schemas-microsoft-com:vml" xmlns:wp14="http://schemas.microsoft.com/office/word/2010/wordprocessingDrawing" xmlns:wp="http://schemas.openxmlformats.org/drawingml/2006/wordprocessingDrawing" xmlns:w10="urn:schemas-microsoft-com:office:word" xmlns:w="http://schemas.openxmlformats.org/wordprocessingml/2006/main" xmlns:w14="http://schemas.microsoft.com/office/word/2010/wordml" xmlns:w15="http://schemas.microsoft.com/office/word/2012/wordml" xmlns:wpg="http://schemas.microsoft.com/office/word/2010/wordprocessingGroup" xmlns:wpi="http://schemas.microsoft.com/office/word/2010/wordprocessingInk" xmlns:wne="http://schemas.microsoft.com/office/word/2006/wordml" xmlns:wps="http://schemas.microsoft.com/office/word/2010/wordprocessingShape" mc:Ignorable="w14 w15 wp14">
+<w:numbering xmlns:ve="http://schemas.openxmlformats.org/markup-compatibility/2006" xmlns:o="urn:schemas-microsoft-com:office:office" xmlns:r="http://schemas.openxmlformats.org/officeDocument/2006/relationships" xmlns:m="http://schemas.openxmlformats.org/officeDocument/2006/math" xmlns:v="urn:schemas-microsoft-com:vml" xmlns:wp="http://schemas.openxmlformats.org/drawingml/2006/wordprocessingDrawing" xmlns:w10="urn:schemas-microsoft-com:office:word" xmlns:w="http://schemas.openxmlformats.org/wordprocessingml/2006/main" xmlns:wne="http://schemas.microsoft.com/office/word/2006/wordml">
   <w:abstractNum w:abstractNumId="0">
     <w:nsid w:val="05D72FCF"/>
     <w:multiLevelType w:val="hybridMultilevel"/>
@@ -16427,7 +16908,7 @@
 </file>
 
 <file path=word/styles.xml><?xml version="1.0" encoding="utf-8"?>
-<w:styles xmlns:mc="http://schemas.openxmlformats.org/markup-compatibility/2006" xmlns:r="http://schemas.openxmlformats.org/officeDocument/2006/relationships" xmlns:w="http://schemas.openxmlformats.org/wordprocessingml/2006/main" xmlns:w14="http://schemas.microsoft.com/office/word/2010/wordml" xmlns:w15="http://schemas.microsoft.com/office/word/2012/wordml" mc:Ignorable="w14 w15">
+<w:styles xmlns:r="http://schemas.openxmlformats.org/officeDocument/2006/relationships" xmlns:w="http://schemas.openxmlformats.org/wordprocessingml/2006/main">
   <w:docDefaults>
     <w:rPrDefault>
       <w:rPr>
@@ -16437,378 +16918,139 @@
     </w:rPrDefault>
     <w:pPrDefault/>
   </w:docDefaults>
-  <w:latentStyles w:defLockedState="0" w:defUIPriority="99" w:defSemiHidden="0" w:defUnhideWhenUsed="0" w:defQFormat="0" w:count="371">
-    <w:lsdException w:name="Normal" w:uiPriority="0" w:qFormat="1"/>
-    <w:lsdException w:name="heading 1" w:qFormat="1"/>
-    <w:lsdException w:name="heading 2" w:qFormat="1"/>
-    <w:lsdException w:name="heading 3" w:qFormat="1"/>
-    <w:lsdException w:name="heading 4" w:qFormat="1"/>
-    <w:lsdException w:name="heading 5" w:qFormat="1"/>
-    <w:lsdException w:name="heading 6" w:qFormat="1"/>
-    <w:lsdException w:name="heading 7" w:unhideWhenUsed="1" w:qFormat="1"/>
-    <w:lsdException w:name="heading 8" w:unhideWhenUsed="1" w:qFormat="1"/>
-    <w:lsdException w:name="heading 9" w:unhideWhenUsed="1" w:qFormat="1"/>
-    <w:lsdException w:name="index 1" w:semiHidden="1" w:unhideWhenUsed="1"/>
-    <w:lsdException w:name="index 2" w:semiHidden="1" w:unhideWhenUsed="1"/>
-    <w:lsdException w:name="index 3" w:semiHidden="1" w:unhideWhenUsed="1"/>
-    <w:lsdException w:name="index 4" w:semiHidden="1" w:unhideWhenUsed="1"/>
-    <w:lsdException w:name="index 5" w:semiHidden="1" w:unhideWhenUsed="1"/>
-    <w:lsdException w:name="index 6" w:semiHidden="1" w:unhideWhenUsed="1"/>
-    <w:lsdException w:name="index 7" w:semiHidden="1" w:unhideWhenUsed="1"/>
-    <w:lsdException w:name="index 8" w:semiHidden="1" w:unhideWhenUsed="1"/>
-    <w:lsdException w:name="index 9" w:semiHidden="1" w:unhideWhenUsed="1"/>
-    <w:lsdException w:name="toc 1" w:semiHidden="1" w:uiPriority="39" w:unhideWhenUsed="1"/>
-    <w:lsdException w:name="toc 2" w:semiHidden="1" w:uiPriority="39" w:unhideWhenUsed="1"/>
-    <w:lsdException w:name="toc 3" w:semiHidden="1" w:uiPriority="39" w:unhideWhenUsed="1"/>
-    <w:lsdException w:name="toc 4" w:semiHidden="1" w:unhideWhenUsed="1"/>
-    <w:lsdException w:name="toc 5" w:semiHidden="1" w:unhideWhenUsed="1"/>
-    <w:lsdException w:name="toc 6" w:semiHidden="1" w:unhideWhenUsed="1"/>
-    <w:lsdException w:name="toc 7" w:semiHidden="1" w:unhideWhenUsed="1"/>
-    <w:lsdException w:name="toc 8" w:semiHidden="1" w:unhideWhenUsed="1"/>
-    <w:lsdException w:name="toc 9" w:semiHidden="1" w:unhideWhenUsed="1"/>
-    <w:lsdException w:name="Normal Indent" w:semiHidden="1" w:unhideWhenUsed="1"/>
-    <w:lsdException w:name="footnote text" w:semiHidden="1" w:unhideWhenUsed="1"/>
-    <w:lsdException w:name="annotation text" w:semiHidden="1" w:unhideWhenUsed="1"/>
-    <w:lsdException w:name="header" w:semiHidden="1" w:uiPriority="0" w:unhideWhenUsed="1"/>
-    <w:lsdException w:name="footer" w:semiHidden="1" w:unhideWhenUsed="1"/>
-    <w:lsdException w:name="index heading" w:semiHidden="1" w:unhideWhenUsed="1"/>
-    <w:lsdException w:name="caption" w:unhideWhenUsed="1" w:qFormat="1"/>
-    <w:lsdException w:name="table of figures" w:semiHidden="1" w:unhideWhenUsed="1"/>
-    <w:lsdException w:name="envelope address" w:semiHidden="1" w:unhideWhenUsed="1"/>
-    <w:lsdException w:name="envelope return" w:semiHidden="1" w:unhideWhenUsed="1"/>
-    <w:lsdException w:name="footnote reference" w:semiHidden="1" w:unhideWhenUsed="1"/>
-    <w:lsdException w:name="annotation reference" w:semiHidden="1" w:unhideWhenUsed="1"/>
-    <w:lsdException w:name="line number" w:semiHidden="1" w:unhideWhenUsed="1"/>
-    <w:lsdException w:name="page number" w:semiHidden="1" w:unhideWhenUsed="1"/>
-    <w:lsdException w:name="endnote reference" w:semiHidden="1" w:unhideWhenUsed="1"/>
-    <w:lsdException w:name="endnote text" w:semiHidden="1" w:unhideWhenUsed="1"/>
-    <w:lsdException w:name="table of authorities" w:semiHidden="1" w:unhideWhenUsed="1"/>
-    <w:lsdException w:name="macro" w:semiHidden="1" w:unhideWhenUsed="1"/>
-    <w:lsdException w:name="toa heading" w:semiHidden="1" w:unhideWhenUsed="1"/>
-    <w:lsdException w:name="List" w:semiHidden="1" w:unhideWhenUsed="1"/>
-    <w:lsdException w:name="List Bullet" w:semiHidden="1" w:unhideWhenUsed="1"/>
-    <w:lsdException w:name="List Number" w:semiHidden="1" w:unhideWhenUsed="1"/>
-    <w:lsdException w:name="List 2" w:semiHidden="1" w:unhideWhenUsed="1"/>
-    <w:lsdException w:name="List 3" w:semiHidden="1" w:unhideWhenUsed="1"/>
-    <w:lsdException w:name="List 4" w:semiHidden="1" w:unhideWhenUsed="1"/>
-    <w:lsdException w:name="List 5" w:semiHidden="1" w:unhideWhenUsed="1"/>
-    <w:lsdException w:name="List Bullet 2" w:semiHidden="1" w:unhideWhenUsed="1"/>
-    <w:lsdException w:name="List Bullet 3" w:semiHidden="1" w:unhideWhenUsed="1"/>
-    <w:lsdException w:name="List Bullet 4" w:semiHidden="1" w:unhideWhenUsed="1"/>
-    <w:lsdException w:name="List Bullet 5" w:semiHidden="1" w:unhideWhenUsed="1"/>
-    <w:lsdException w:name="List Number 2" w:semiHidden="1" w:unhideWhenUsed="1"/>
-    <w:lsdException w:name="List Number 3" w:semiHidden="1" w:unhideWhenUsed="1"/>
-    <w:lsdException w:name="List Number 4" w:semiHidden="1" w:unhideWhenUsed="1"/>
-    <w:lsdException w:name="List Number 5" w:semiHidden="1" w:unhideWhenUsed="1"/>
-    <w:lsdException w:name="Title" w:qFormat="1"/>
-    <w:lsdException w:name="Closing" w:semiHidden="1" w:unhideWhenUsed="1"/>
-    <w:lsdException w:name="Signature" w:semiHidden="1" w:unhideWhenUsed="1"/>
-    <w:lsdException w:name="Default Paragraph Font" w:semiHidden="1" w:unhideWhenUsed="1"/>
-    <w:lsdException w:name="Body Text" w:semiHidden="1" w:uiPriority="0" w:unhideWhenUsed="1"/>
-    <w:lsdException w:name="Body Text Indent" w:semiHidden="1" w:unhideWhenUsed="1"/>
-    <w:lsdException w:name="List Continue" w:semiHidden="1" w:unhideWhenUsed="1"/>
-    <w:lsdException w:name="List Continue 2" w:semiHidden="1" w:unhideWhenUsed="1"/>
-    <w:lsdException w:name="List Continue 3" w:semiHidden="1" w:unhideWhenUsed="1"/>
-    <w:lsdException w:name="List Continue 4" w:semiHidden="1" w:unhideWhenUsed="1"/>
-    <w:lsdException w:name="List Continue 5" w:semiHidden="1" w:unhideWhenUsed="1"/>
-    <w:lsdException w:name="Message Header" w:semiHidden="1" w:unhideWhenUsed="1"/>
-    <w:lsdException w:name="Subtitle" w:uiPriority="11" w:qFormat="1"/>
-    <w:lsdException w:name="Salutation" w:semiHidden="1" w:unhideWhenUsed="1"/>
-    <w:lsdException w:name="Date" w:semiHidden="1" w:unhideWhenUsed="1"/>
-    <w:lsdException w:name="Body Text First Indent" w:semiHidden="1" w:unhideWhenUsed="1"/>
-    <w:lsdException w:name="Body Text First Indent 2" w:semiHidden="1" w:unhideWhenUsed="1"/>
-    <w:lsdException w:name="Note Heading" w:semiHidden="1" w:unhideWhenUsed="1"/>
-    <w:lsdException w:name="Body Text 2" w:semiHidden="1" w:unhideWhenUsed="1"/>
-    <w:lsdException w:name="Body Text 3" w:semiHidden="1" w:unhideWhenUsed="1"/>
-    <w:lsdException w:name="Body Text Indent 2" w:semiHidden="1" w:unhideWhenUsed="1"/>
-    <w:lsdException w:name="Body Text Indent 3" w:semiHidden="1" w:unhideWhenUsed="1"/>
-    <w:lsdException w:name="Block Text" w:semiHidden="1" w:unhideWhenUsed="1"/>
-    <w:lsdException w:name="Hyperlink" w:semiHidden="1" w:unhideWhenUsed="1"/>
-    <w:lsdException w:name="FollowedHyperlink" w:semiHidden="1" w:unhideWhenUsed="1"/>
-    <w:lsdException w:name="Strong" w:uiPriority="0" w:qFormat="1"/>
-    <w:lsdException w:name="Emphasis" w:uiPriority="20" w:qFormat="1"/>
-    <w:lsdException w:name="Document Map" w:semiHidden="1" w:unhideWhenUsed="1"/>
-    <w:lsdException w:name="Plain Text" w:semiHidden="1" w:unhideWhenUsed="1"/>
-    <w:lsdException w:name="E-mail Signature" w:semiHidden="1" w:unhideWhenUsed="1"/>
-    <w:lsdException w:name="HTML Top of Form" w:semiHidden="1" w:unhideWhenUsed="1"/>
-    <w:lsdException w:name="HTML Bottom of Form" w:semiHidden="1" w:unhideWhenUsed="1"/>
-    <w:lsdException w:name="Normal (Web)" w:semiHidden="1" w:unhideWhenUsed="1"/>
-    <w:lsdException w:name="HTML Acronym" w:semiHidden="1" w:unhideWhenUsed="1"/>
-    <w:lsdException w:name="HTML Address" w:semiHidden="1" w:unhideWhenUsed="1"/>
-    <w:lsdException w:name="HTML Cite" w:semiHidden="1" w:unhideWhenUsed="1"/>
-    <w:lsdException w:name="HTML Code" w:semiHidden="1" w:unhideWhenUsed="1"/>
-    <w:lsdException w:name="HTML Definition" w:semiHidden="1" w:unhideWhenUsed="1"/>
-    <w:lsdException w:name="HTML Keyboard" w:semiHidden="1" w:unhideWhenUsed="1"/>
-    <w:lsdException w:name="HTML Preformatted" w:semiHidden="1" w:uiPriority="0" w:unhideWhenUsed="1"/>
-    <w:lsdException w:name="HTML Sample" w:semiHidden="1" w:unhideWhenUsed="1"/>
-    <w:lsdException w:name="HTML Typewriter" w:semiHidden="1" w:unhideWhenUsed="1"/>
-    <w:lsdException w:name="HTML Variable" w:semiHidden="1" w:unhideWhenUsed="1"/>
-    <w:lsdException w:name="Normal Table" w:semiHidden="1" w:unhideWhenUsed="1"/>
-    <w:lsdException w:name="annotation subject" w:semiHidden="1" w:unhideWhenUsed="1"/>
-    <w:lsdException w:name="No List" w:semiHidden="1" w:unhideWhenUsed="1"/>
-    <w:lsdException w:name="Outline List 1" w:semiHidden="1" w:unhideWhenUsed="1"/>
-    <w:lsdException w:name="Outline List 2" w:semiHidden="1" w:unhideWhenUsed="1"/>
-    <w:lsdException w:name="Outline List 3" w:semiHidden="1" w:unhideWhenUsed="1"/>
-    <w:lsdException w:name="Table Simple 1" w:semiHidden="1" w:unhideWhenUsed="1"/>
-    <w:lsdException w:name="Table Simple 2" w:semiHidden="1" w:unhideWhenUsed="1"/>
-    <w:lsdException w:name="Table Simple 3" w:semiHidden="1" w:unhideWhenUsed="1"/>
-    <w:lsdException w:name="Table Classic 1" w:semiHidden="1" w:unhideWhenUsed="1"/>
-    <w:lsdException w:name="Table Classic 2" w:semiHidden="1" w:unhideWhenUsed="1"/>
-    <w:lsdException w:name="Table Classic 3" w:semiHidden="1" w:unhideWhenUsed="1"/>
-    <w:lsdException w:name="Table Classic 4" w:semiHidden="1" w:unhideWhenUsed="1"/>
-    <w:lsdException w:name="Table Colorful 1" w:semiHidden="1" w:unhideWhenUsed="1"/>
-    <w:lsdException w:name="Table Colorful 2" w:semiHidden="1" w:unhideWhenUsed="1"/>
-    <w:lsdException w:name="Table Colorful 3" w:semiHidden="1" w:unhideWhenUsed="1"/>
-    <w:lsdException w:name="Table Columns 1" w:semiHidden="1" w:unhideWhenUsed="1"/>
-    <w:lsdException w:name="Table Columns 2" w:semiHidden="1" w:unhideWhenUsed="1"/>
-    <w:lsdException w:name="Table Columns 3" w:semiHidden="1" w:unhideWhenUsed="1"/>
-    <w:lsdException w:name="Table Columns 4" w:semiHidden="1" w:unhideWhenUsed="1"/>
-    <w:lsdException w:name="Table Columns 5" w:semiHidden="1" w:unhideWhenUsed="1"/>
-    <w:lsdException w:name="Table Grid 1" w:semiHidden="1" w:unhideWhenUsed="1"/>
-    <w:lsdException w:name="Table Grid 2" w:semiHidden="1" w:unhideWhenUsed="1"/>
-    <w:lsdException w:name="Table Grid 3" w:semiHidden="1" w:unhideWhenUsed="1"/>
-    <w:lsdException w:name="Table Grid 4" w:semiHidden="1" w:unhideWhenUsed="1"/>
-    <w:lsdException w:name="Table Grid 5" w:semiHidden="1" w:unhideWhenUsed="1"/>
-    <w:lsdException w:name="Table Grid 6" w:semiHidden="1" w:unhideWhenUsed="1"/>
-    <w:lsdException w:name="Table Grid 7" w:semiHidden="1" w:unhideWhenUsed="1"/>
-    <w:lsdException w:name="Table Grid 8" w:semiHidden="1" w:unhideWhenUsed="1"/>
-    <w:lsdException w:name="Table List 1" w:semiHidden="1" w:unhideWhenUsed="1"/>
-    <w:lsdException w:name="Table List 2" w:semiHidden="1" w:unhideWhenUsed="1"/>
-    <w:lsdException w:name="Table List 3" w:semiHidden="1" w:unhideWhenUsed="1"/>
-    <w:lsdException w:name="Table List 4" w:semiHidden="1" w:unhideWhenUsed="1"/>
-    <w:lsdException w:name="Table List 5" w:semiHidden="1" w:unhideWhenUsed="1"/>
-    <w:lsdException w:name="Table List 6" w:semiHidden="1" w:unhideWhenUsed="1"/>
-    <w:lsdException w:name="Table List 7" w:semiHidden="1" w:unhideWhenUsed="1"/>
-    <w:lsdException w:name="Table List 8" w:semiHidden="1" w:unhideWhenUsed="1"/>
-    <w:lsdException w:name="Table 3D effects 1" w:semiHidden="1" w:unhideWhenUsed="1"/>
-    <w:lsdException w:name="Table 3D effects 2" w:semiHidden="1" w:unhideWhenUsed="1"/>
-    <w:lsdException w:name="Table 3D effects 3" w:semiHidden="1" w:unhideWhenUsed="1"/>
-    <w:lsdException w:name="Table Contemporary" w:semiHidden="1" w:unhideWhenUsed="1"/>
-    <w:lsdException w:name="Table Elegant" w:semiHidden="1" w:unhideWhenUsed="1"/>
-    <w:lsdException w:name="Table Professional" w:semiHidden="1" w:unhideWhenUsed="1"/>
-    <w:lsdException w:name="Table Subtle 1" w:semiHidden="1" w:unhideWhenUsed="1"/>
-    <w:lsdException w:name="Table Subtle 2" w:semiHidden="1" w:unhideWhenUsed="1"/>
-    <w:lsdException w:name="Table Web 1" w:semiHidden="1" w:unhideWhenUsed="1"/>
-    <w:lsdException w:name="Table Web 2" w:semiHidden="1" w:unhideWhenUsed="1"/>
-    <w:lsdException w:name="Table Web 3" w:semiHidden="1" w:unhideWhenUsed="1"/>
-    <w:lsdException w:name="Balloon Text" w:semiHidden="1" w:unhideWhenUsed="1"/>
-    <w:lsdException w:name="Table Grid" w:uiPriority="59"/>
-    <w:lsdException w:name="Table Theme" w:semiHidden="1" w:unhideWhenUsed="1"/>
-    <w:lsdException w:name="Placeholder Text" w:semiHidden="1"/>
-    <w:lsdException w:name="No Spacing" w:uiPriority="1" w:qFormat="1"/>
-    <w:lsdException w:name="Light Shading" w:uiPriority="60"/>
-    <w:lsdException w:name="Light List" w:uiPriority="61"/>
-    <w:lsdException w:name="Light Grid" w:uiPriority="62"/>
-    <w:lsdException w:name="Medium Shading 1" w:uiPriority="63"/>
-    <w:lsdException w:name="Medium Shading 2" w:uiPriority="64"/>
-    <w:lsdException w:name="Medium List 1" w:uiPriority="65"/>
-    <w:lsdException w:name="Medium List 2" w:uiPriority="66"/>
-    <w:lsdException w:name="Medium Grid 1" w:uiPriority="67"/>
-    <w:lsdException w:name="Medium Grid 2" w:uiPriority="68"/>
-    <w:lsdException w:name="Medium Grid 3" w:uiPriority="69"/>
-    <w:lsdException w:name="Dark List" w:uiPriority="70"/>
-    <w:lsdException w:name="Colorful Shading" w:uiPriority="71"/>
-    <w:lsdException w:name="Colorful List" w:uiPriority="72"/>
-    <w:lsdException w:name="Colorful Grid" w:uiPriority="73"/>
-    <w:lsdException w:name="Light Shading Accent 1" w:uiPriority="60"/>
-    <w:lsdException w:name="Light List Accent 1" w:uiPriority="61"/>
-    <w:lsdException w:name="Light Grid Accent 1" w:uiPriority="62"/>
-    <w:lsdException w:name="Medium Shading 1 Accent 1" w:uiPriority="63"/>
-    <w:lsdException w:name="Medium Shading 2 Accent 1" w:uiPriority="64"/>
-    <w:lsdException w:name="Medium List 1 Accent 1" w:uiPriority="65"/>
-    <w:lsdException w:name="Revision" w:semiHidden="1"/>
-    <w:lsdException w:name="List Paragraph" w:qFormat="1"/>
-    <w:lsdException w:name="Quote" w:uiPriority="29" w:qFormat="1"/>
-    <w:lsdException w:name="Intense Quote" w:uiPriority="30" w:qFormat="1"/>
-    <w:lsdException w:name="Medium List 2 Accent 1" w:uiPriority="66"/>
-    <w:lsdException w:name="Medium Grid 1 Accent 1" w:uiPriority="67"/>
-    <w:lsdException w:name="Medium Grid 2 Accent 1" w:uiPriority="68"/>
-    <w:lsdException w:name="Medium Grid 3 Accent 1" w:uiPriority="69"/>
-    <w:lsdException w:name="Dark List Accent 1" w:uiPriority="70"/>
-    <w:lsdException w:name="Colorful Shading Accent 1" w:uiPriority="71"/>
-    <w:lsdException w:name="Colorful List Accent 1" w:uiPriority="72"/>
-    <w:lsdException w:name="Colorful Grid Accent 1" w:uiPriority="73"/>
-    <w:lsdException w:name="Light Shading Accent 2" w:uiPriority="60"/>
-    <w:lsdException w:name="Light List Accent 2" w:uiPriority="61"/>
-    <w:lsdException w:name="Light Grid Accent 2" w:uiPriority="62"/>
-    <w:lsdException w:name="Medium Shading 1 Accent 2" w:uiPriority="63"/>
-    <w:lsdException w:name="Medium Shading 2 Accent 2" w:uiPriority="64"/>
-    <w:lsdException w:name="Medium List 1 Accent 2" w:uiPriority="65"/>
-    <w:lsdException w:name="Medium List 2 Accent 2" w:uiPriority="66"/>
-    <w:lsdException w:name="Medium Grid 1 Accent 2" w:uiPriority="67"/>
-    <w:lsdException w:name="Medium Grid 2 Accent 2" w:uiPriority="68"/>
-    <w:lsdException w:name="Medium Grid 3 Accent 2" w:uiPriority="69"/>
-    <w:lsdException w:name="Dark List Accent 2" w:uiPriority="70"/>
-    <w:lsdException w:name="Colorful Shading Accent 2" w:uiPriority="71"/>
-    <w:lsdException w:name="Colorful List Accent 2" w:uiPriority="72"/>
-    <w:lsdException w:name="Colorful Grid Accent 2" w:uiPriority="73"/>
-    <w:lsdException w:name="Light Shading Accent 3" w:uiPriority="60"/>
-    <w:lsdException w:name="Light List Accent 3" w:uiPriority="61"/>
-    <w:lsdException w:name="Light Grid Accent 3" w:uiPriority="62"/>
-    <w:lsdException w:name="Medium Shading 1 Accent 3" w:uiPriority="63"/>
-    <w:lsdException w:name="Medium Shading 2 Accent 3" w:uiPriority="64"/>
-    <w:lsdException w:name="Medium List 1 Accent 3" w:uiPriority="65"/>
-    <w:lsdException w:name="Medium List 2 Accent 3" w:uiPriority="66"/>
-    <w:lsdException w:name="Medium Grid 1 Accent 3" w:uiPriority="67"/>
-    <w:lsdException w:name="Medium Grid 2 Accent 3" w:uiPriority="68"/>
-    <w:lsdException w:name="Medium Grid 3 Accent 3" w:uiPriority="69"/>
-    <w:lsdException w:name="Dark List Accent 3" w:uiPriority="70"/>
-    <w:lsdException w:name="Colorful Shading Accent 3" w:uiPriority="71"/>
-    <w:lsdException w:name="Colorful List Accent 3" w:uiPriority="72"/>
-    <w:lsdException w:name="Colorful Grid Accent 3" w:uiPriority="73"/>
-    <w:lsdException w:name="Light Shading Accent 4" w:uiPriority="60"/>
-    <w:lsdException w:name="Light List Accent 4" w:uiPriority="61"/>
-    <w:lsdException w:name="Light Grid Accent 4" w:uiPriority="62"/>
-    <w:lsdException w:name="Medium Shading 1 Accent 4" w:uiPriority="63"/>
-    <w:lsdException w:name="Medium Shading 2 Accent 4" w:uiPriority="64"/>
-    <w:lsdException w:name="Medium List 1 Accent 4" w:uiPriority="65"/>
-    <w:lsdException w:name="Medium List 2 Accent 4" w:uiPriority="66"/>
-    <w:lsdException w:name="Medium Grid 1 Accent 4" w:uiPriority="67"/>
-    <w:lsdException w:name="Medium Grid 2 Accent 4" w:uiPriority="68"/>
-    <w:lsdException w:name="Medium Grid 3 Accent 4" w:uiPriority="69"/>
-    <w:lsdException w:name="Dark List Accent 4" w:uiPriority="70"/>
-    <w:lsdException w:name="Colorful Shading Accent 4" w:uiPriority="71"/>
-    <w:lsdException w:name="Colorful List Accent 4" w:uiPriority="72"/>
-    <w:lsdException w:name="Colorful Grid Accent 4" w:uiPriority="73"/>
-    <w:lsdException w:name="Light Shading Accent 5" w:uiPriority="60"/>
-    <w:lsdException w:name="Light List Accent 5" w:uiPriority="61"/>
-    <w:lsdException w:name="Light Grid Accent 5" w:uiPriority="62"/>
-    <w:lsdException w:name="Medium Shading 1 Accent 5" w:uiPriority="63"/>
-    <w:lsdException w:name="Medium Shading 2 Accent 5" w:uiPriority="64"/>
-    <w:lsdException w:name="Medium List 1 Accent 5" w:uiPriority="65"/>
-    <w:lsdException w:name="Medium List 2 Accent 5" w:uiPriority="66"/>
-    <w:lsdException w:name="Medium Grid 1 Accent 5" w:uiPriority="67"/>
-    <w:lsdException w:name="Medium Grid 2 Accent 5" w:uiPriority="68"/>
-    <w:lsdException w:name="Medium Grid 3 Accent 5" w:uiPriority="69"/>
-    <w:lsdException w:name="Dark List Accent 5" w:uiPriority="70"/>
-    <w:lsdException w:name="Colorful Shading Accent 5" w:uiPriority="71"/>
-    <w:lsdException w:name="Colorful List Accent 5" w:uiPriority="72"/>
-    <w:lsdException w:name="Colorful Grid Accent 5" w:uiPriority="73"/>
-    <w:lsdException w:name="Light Shading Accent 6" w:uiPriority="60"/>
-    <w:lsdException w:name="Light List Accent 6" w:uiPriority="61"/>
-    <w:lsdException w:name="Light Grid Accent 6" w:uiPriority="62"/>
-    <w:lsdException w:name="Medium Shading 1 Accent 6" w:uiPriority="63"/>
-    <w:lsdException w:name="Medium Shading 2 Accent 6" w:uiPriority="64"/>
-    <w:lsdException w:name="Medium List 1 Accent 6" w:uiPriority="65"/>
-    <w:lsdException w:name="Medium List 2 Accent 6" w:uiPriority="66"/>
-    <w:lsdException w:name="Medium Grid 1 Accent 6" w:uiPriority="67"/>
-    <w:lsdException w:name="Medium Grid 2 Accent 6" w:uiPriority="68"/>
-    <w:lsdException w:name="Medium Grid 3 Accent 6" w:uiPriority="69"/>
-    <w:lsdException w:name="Dark List Accent 6" w:uiPriority="70"/>
-    <w:lsdException w:name="Colorful Shading Accent 6" w:uiPriority="71"/>
-    <w:lsdException w:name="Colorful List Accent 6" w:uiPriority="72"/>
-    <w:lsdException w:name="Colorful Grid Accent 6" w:uiPriority="73"/>
-    <w:lsdException w:name="Subtle Emphasis" w:uiPriority="19" w:qFormat="1"/>
-    <w:lsdException w:name="Intense Emphasis" w:uiPriority="21" w:qFormat="1"/>
-    <w:lsdException w:name="Subtle Reference" w:uiPriority="31" w:qFormat="1"/>
-    <w:lsdException w:name="Intense Reference" w:uiPriority="32" w:qFormat="1"/>
-    <w:lsdException w:name="Book Title" w:uiPriority="33" w:qFormat="1"/>
-    <w:lsdException w:name="Bibliography" w:semiHidden="1" w:unhideWhenUsed="1"/>
-    <w:lsdException w:name="TOC Heading" w:unhideWhenUsed="1" w:qFormat="1"/>
-    <w:lsdException w:name="Plain Table 1" w:uiPriority="41"/>
-    <w:lsdException w:name="Plain Table 2" w:uiPriority="42"/>
-    <w:lsdException w:name="Plain Table 3" w:uiPriority="43"/>
-    <w:lsdException w:name="Plain Table 4" w:uiPriority="44"/>
-    <w:lsdException w:name="Plain Table 5" w:uiPriority="45"/>
-    <w:lsdException w:name="Grid Table Light" w:uiPriority="40"/>
-    <w:lsdException w:name="Grid Table 1 Light" w:uiPriority="46"/>
-    <w:lsdException w:name="Grid Table 2" w:uiPriority="47"/>
-    <w:lsdException w:name="Grid Table 3" w:uiPriority="48"/>
-    <w:lsdException w:name="Grid Table 4" w:uiPriority="49"/>
-    <w:lsdException w:name="Grid Table 5 Dark" w:uiPriority="50"/>
-    <w:lsdException w:name="Grid Table 6 Colorful" w:uiPriority="51"/>
-    <w:lsdException w:name="Grid Table 7 Colorful" w:uiPriority="52"/>
-    <w:lsdException w:name="Grid Table 1 Light Accent 1" w:uiPriority="46"/>
-    <w:lsdException w:name="Grid Table 2 Accent 1" w:uiPriority="47"/>
-    <w:lsdException w:name="Grid Table 3 Accent 1" w:uiPriority="48"/>
-    <w:lsdException w:name="Grid Table 4 Accent 1" w:uiPriority="49"/>
-    <w:lsdException w:name="Grid Table 5 Dark Accent 1" w:uiPriority="50"/>
-    <w:lsdException w:name="Grid Table 6 Colorful Accent 1" w:uiPriority="51"/>
-    <w:lsdException w:name="Grid Table 7 Colorful Accent 1" w:uiPriority="52"/>
-    <w:lsdException w:name="Grid Table 1 Light Accent 2" w:uiPriority="46"/>
-    <w:lsdException w:name="Grid Table 2 Accent 2" w:uiPriority="47"/>
-    <w:lsdException w:name="Grid Table 3 Accent 2" w:uiPriority="48"/>
-    <w:lsdException w:name="Grid Table 4 Accent 2" w:uiPriority="49"/>
-    <w:lsdException w:name="Grid Table 5 Dark Accent 2" w:uiPriority="50"/>
-    <w:lsdException w:name="Grid Table 6 Colorful Accent 2" w:uiPriority="51"/>
-    <w:lsdException w:name="Grid Table 7 Colorful Accent 2" w:uiPriority="52"/>
-    <w:lsdException w:name="Grid Table 1 Light Accent 3" w:uiPriority="46"/>
-    <w:lsdException w:name="Grid Table 2 Accent 3" w:uiPriority="47"/>
-    <w:lsdException w:name="Grid Table 3 Accent 3" w:uiPriority="48"/>
-    <w:lsdException w:name="Grid Table 4 Accent 3" w:uiPriority="49"/>
-    <w:lsdException w:name="Grid Table 5 Dark Accent 3" w:uiPriority="50"/>
-    <w:lsdException w:name="Grid Table 6 Colorful Accent 3" w:uiPriority="51"/>
-    <w:lsdException w:name="Grid Table 7 Colorful Accent 3" w:uiPriority="52"/>
-    <w:lsdException w:name="Grid Table 1 Light Accent 4" w:uiPriority="46"/>
-    <w:lsdException w:name="Grid Table 2 Accent 4" w:uiPriority="47"/>
-    <w:lsdException w:name="Grid Table 3 Accent 4" w:uiPriority="48"/>
-    <w:lsdException w:name="Grid Table 4 Accent 4" w:uiPriority="49"/>
-    <w:lsdException w:name="Grid Table 5 Dark Accent 4" w:uiPriority="50"/>
-    <w:lsdException w:name="Grid Table 6 Colorful Accent 4" w:uiPriority="51"/>
-    <w:lsdException w:name="Grid Table 7 Colorful Accent 4" w:uiPriority="52"/>
-    <w:lsdException w:name="Grid Table 1 Light Accent 5" w:uiPriority="46"/>
-    <w:lsdException w:name="Grid Table 2 Accent 5" w:uiPriority="47"/>
-    <w:lsdException w:name="Grid Table 3 Accent 5" w:uiPriority="48"/>
-    <w:lsdException w:name="Grid Table 4 Accent 5" w:uiPriority="49"/>
-    <w:lsdException w:name="Grid Table 5 Dark Accent 5" w:uiPriority="50"/>
-    <w:lsdException w:name="Grid Table 6 Colorful Accent 5" w:uiPriority="51"/>
-    <w:lsdException w:name="Grid Table 7 Colorful Accent 5" w:uiPriority="52"/>
-    <w:lsdException w:name="Grid Table 1 Light Accent 6" w:uiPriority="46"/>
-    <w:lsdException w:name="Grid Table 2 Accent 6" w:uiPriority="47"/>
-    <w:lsdException w:name="Grid Table 3 Accent 6" w:uiPriority="48"/>
-    <w:lsdException w:name="Grid Table 4 Accent 6" w:uiPriority="49"/>
-    <w:lsdException w:name="Grid Table 5 Dark Accent 6" w:uiPriority="50"/>
-    <w:lsdException w:name="Grid Table 6 Colorful Accent 6" w:uiPriority="51"/>
-    <w:lsdException w:name="Grid Table 7 Colorful Accent 6" w:uiPriority="52"/>
-    <w:lsdException w:name="List Table 1 Light" w:uiPriority="46"/>
-    <w:lsdException w:name="List Table 2" w:uiPriority="47"/>
-    <w:lsdException w:name="List Table 3" w:uiPriority="48"/>
-    <w:lsdException w:name="List Table 4" w:uiPriority="49"/>
-    <w:lsdException w:name="List Table 5 Dark" w:uiPriority="50"/>
-    <w:lsdException w:name="List Table 6 Colorful" w:uiPriority="51"/>
-    <w:lsdException w:name="List Table 7 Colorful" w:uiPriority="52"/>
-    <w:lsdException w:name="List Table 1 Light Accent 1" w:uiPriority="46"/>
-    <w:lsdException w:name="List Table 2 Accent 1" w:uiPriority="47"/>
-    <w:lsdException w:name="List Table 3 Accent 1" w:uiPriority="48"/>
-    <w:lsdException w:name="List Table 4 Accent 1" w:uiPriority="49"/>
-    <w:lsdException w:name="List Table 5 Dark Accent 1" w:uiPriority="50"/>
-    <w:lsdException w:name="List Table 6 Colorful Accent 1" w:uiPriority="51"/>
-    <w:lsdException w:name="List Table 7 Colorful Accent 1" w:uiPriority="52"/>
-    <w:lsdException w:name="List Table 1 Light Accent 2" w:uiPriority="46"/>
-    <w:lsdException w:name="List Table 2 Accent 2" w:uiPriority="47"/>
-    <w:lsdException w:name="List Table 3 Accent 2" w:uiPriority="48"/>
-    <w:lsdException w:name="List Table 4 Accent 2" w:uiPriority="49"/>
-    <w:lsdException w:name="List Table 5 Dark Accent 2" w:uiPriority="50"/>
-    <w:lsdException w:name="List Table 6 Colorful Accent 2" w:uiPriority="51"/>
-    <w:lsdException w:name="List Table 7 Colorful Accent 2" w:uiPriority="52"/>
-    <w:lsdException w:name="List Table 1 Light Accent 3" w:uiPriority="46"/>
-    <w:lsdException w:name="List Table 2 Accent 3" w:uiPriority="47"/>
-    <w:lsdException w:name="List Table 3 Accent 3" w:uiPriority="48"/>
-    <w:lsdException w:name="List Table 4 Accent 3" w:uiPriority="49"/>
-    <w:lsdException w:name="List Table 5 Dark Accent 3" w:uiPriority="50"/>
-    <w:lsdException w:name="List Table 6 Colorful Accent 3" w:uiPriority="51"/>
-    <w:lsdException w:name="List Table 7 Colorful Accent 3" w:uiPriority="52"/>
-    <w:lsdException w:name="List Table 1 Light Accent 4" w:uiPriority="46"/>
-    <w:lsdException w:name="List Table 2 Accent 4" w:uiPriority="47"/>
-    <w:lsdException w:name="List Table 3 Accent 4" w:uiPriority="48"/>
-    <w:lsdException w:name="List Table 4 Accent 4" w:uiPriority="49"/>
-    <w:lsdException w:name="List Table 5 Dark Accent 4" w:uiPriority="50"/>
-    <w:lsdException w:name="List Table 6 Colorful Accent 4" w:uiPriority="51"/>
-    <w:lsdException w:name="List Table 7 Colorful Accent 4" w:uiPriority="52"/>
-    <w:lsdException w:name="List Table 1 Light Accent 5" w:uiPriority="46"/>
-    <w:lsdException w:name="List Table 2 Accent 5" w:uiPriority="47"/>
-    <w:lsdException w:name="List Table 3 Accent 5" w:uiPriority="48"/>
-    <w:lsdException w:name="List Table 4 Accent 5" w:uiPriority="49"/>
-    <w:lsdException w:name="List Table 5 Dark Accent 5" w:uiPriority="50"/>
-    <w:lsdException w:name="List Table 6 Colorful Accent 5" w:uiPriority="51"/>
-    <w:lsdException w:name="List Table 7 Colorful Accent 5" w:uiPriority="52"/>
-    <w:lsdException w:name="List Table 1 Light Accent 6" w:uiPriority="46"/>
-    <w:lsdException w:name="List Table 2 Accent 6" w:uiPriority="47"/>
-    <w:lsdException w:name="List Table 3 Accent 6" w:uiPriority="48"/>
-    <w:lsdException w:name="List Table 4 Accent 6" w:uiPriority="49"/>
-    <w:lsdException w:name="List Table 5 Dark Accent 6" w:uiPriority="50"/>
-    <w:lsdException w:name="List Table 6 Colorful Accent 6" w:uiPriority="51"/>
-    <w:lsdException w:name="List Table 7 Colorful Accent 6" w:uiPriority="52"/>
+  <w:latentStyles w:defLockedState="0" w:defUIPriority="99" w:defSemiHidden="1" w:defUnhideWhenUsed="1" w:defQFormat="0" w:count="267">
+    <w:lsdException w:name="Normal" w:semiHidden="0" w:uiPriority="0" w:unhideWhenUsed="0" w:qFormat="1"/>
+    <w:lsdException w:name="heading 1" w:semiHidden="0" w:unhideWhenUsed="0" w:qFormat="1"/>
+    <w:lsdException w:name="heading 2" w:semiHidden="0" w:unhideWhenUsed="0" w:qFormat="1"/>
+    <w:lsdException w:name="heading 3" w:semiHidden="0" w:unhideWhenUsed="0" w:qFormat="1"/>
+    <w:lsdException w:name="heading 4" w:semiHidden="0" w:unhideWhenUsed="0" w:qFormat="1"/>
+    <w:lsdException w:name="heading 5" w:semiHidden="0" w:unhideWhenUsed="0" w:qFormat="1"/>
+    <w:lsdException w:name="heading 6" w:semiHidden="0" w:unhideWhenUsed="0" w:qFormat="1"/>
+    <w:lsdException w:name="heading 7" w:semiHidden="0" w:qFormat="1"/>
+    <w:lsdException w:name="heading 8" w:semiHidden="0" w:qFormat="1"/>
+    <w:lsdException w:name="heading 9" w:semiHidden="0" w:qFormat="1"/>
+    <w:lsdException w:name="toc 1" w:uiPriority="39"/>
+    <w:lsdException w:name="toc 2" w:uiPriority="39"/>
+    <w:lsdException w:name="toc 3" w:uiPriority="39"/>
+    <w:lsdException w:name="header" w:uiPriority="0"/>
+    <w:lsdException w:name="caption" w:semiHidden="0" w:qFormat="1"/>
+    <w:lsdException w:name="Title" w:semiHidden="0" w:unhideWhenUsed="0" w:qFormat="1"/>
+    <w:lsdException w:name="Body Text" w:uiPriority="0"/>
+    <w:lsdException w:name="Subtitle" w:semiHidden="0" w:uiPriority="11" w:unhideWhenUsed="0" w:qFormat="1"/>
+    <w:lsdException w:name="Strong" w:semiHidden="0" w:uiPriority="0" w:unhideWhenUsed="0" w:qFormat="1"/>
+    <w:lsdException w:name="Emphasis" w:semiHidden="0" w:uiPriority="20" w:unhideWhenUsed="0" w:qFormat="1"/>
+    <w:lsdException w:name="HTML Preformatted" w:uiPriority="0"/>
+    <w:lsdException w:name="Table Grid" w:semiHidden="0" w:uiPriority="59" w:unhideWhenUsed="0"/>
+    <w:lsdException w:name="Placeholder Text" w:unhideWhenUsed="0"/>
+    <w:lsdException w:name="No Spacing" w:semiHidden="0" w:uiPriority="1" w:unhideWhenUsed="0" w:qFormat="1"/>
+    <w:lsdException w:name="Light Shading" w:semiHidden="0" w:uiPriority="60" w:unhideWhenUsed="0"/>
+    <w:lsdException w:name="Light List" w:semiHidden="0" w:uiPriority="61" w:unhideWhenUsed="0"/>
+    <w:lsdException w:name="Light Grid" w:semiHidden="0" w:uiPriority="62" w:unhideWhenUsed="0"/>
+    <w:lsdException w:name="Medium Shading 1" w:semiHidden="0" w:uiPriority="63" w:unhideWhenUsed="0"/>
+    <w:lsdException w:name="Medium Shading 2" w:semiHidden="0" w:uiPriority="64" w:unhideWhenUsed="0"/>
+    <w:lsdException w:name="Medium List 1" w:semiHidden="0" w:uiPriority="65" w:unhideWhenUsed="0"/>
+    <w:lsdException w:name="Medium List 2" w:semiHidden="0" w:uiPriority="66" w:unhideWhenUsed="0"/>
+    <w:lsdException w:name="Medium Grid 1" w:semiHidden="0" w:uiPriority="67" w:unhideWhenUsed="0"/>
+    <w:lsdException w:name="Medium Grid 2" w:semiHidden="0" w:uiPriority="68" w:unhideWhenUsed="0"/>
+    <w:lsdException w:name="Medium Grid 3" w:semiHidden="0" w:uiPriority="69" w:unhideWhenUsed="0"/>
+    <w:lsdException w:name="Dark List" w:semiHidden="0" w:uiPriority="70" w:unhideWhenUsed="0"/>
+    <w:lsdException w:name="Colorful Shading" w:semiHidden="0" w:uiPriority="71" w:unhideWhenUsed="0"/>
+    <w:lsdException w:name="Colorful List" w:semiHidden="0" w:uiPriority="72" w:unhideWhenUsed="0"/>
+    <w:lsdException w:name="Colorful Grid" w:semiHidden="0" w:uiPriority="73" w:unhideWhenUsed="0"/>
+    <w:lsdException w:name="Light Shading Accent 1" w:semiHidden="0" w:uiPriority="60" w:unhideWhenUsed="0"/>
+    <w:lsdException w:name="Light List Accent 1" w:semiHidden="0" w:uiPriority="61" w:unhideWhenUsed="0"/>
+    <w:lsdException w:name="Light Grid Accent 1" w:semiHidden="0" w:uiPriority="62" w:unhideWhenUsed="0"/>
+    <w:lsdException w:name="Medium Shading 1 Accent 1" w:semiHidden="0" w:uiPriority="63" w:unhideWhenUsed="0"/>
+    <w:lsdException w:name="Medium Shading 2 Accent 1" w:semiHidden="0" w:uiPriority="64" w:unhideWhenUsed="0"/>
+    <w:lsdException w:name="Medium List 1 Accent 1" w:semiHidden="0" w:uiPriority="65" w:unhideWhenUsed="0"/>
+    <w:lsdException w:name="Revision" w:unhideWhenUsed="0"/>
+    <w:lsdException w:name="List Paragraph" w:semiHidden="0" w:unhideWhenUsed="0" w:qFormat="1"/>
+    <w:lsdException w:name="Quote" w:semiHidden="0" w:uiPriority="29" w:unhideWhenUsed="0" w:qFormat="1"/>
+    <w:lsdException w:name="Intense Quote" w:semiHidden="0" w:uiPriority="30" w:unhideWhenUsed="0" w:qFormat="1"/>
+    <w:lsdException w:name="Medium List 2 Accent 1" w:semiHidden="0" w:uiPriority="66" w:unhideWhenUsed="0"/>
+    <w:lsdException w:name="Medium Grid 1 Accent 1" w:semiHidden="0" w:uiPriority="67" w:unhideWhenUsed="0"/>
+    <w:lsdException w:name="Medium Grid 2 Accent 1" w:semiHidden="0" w:uiPriority="68" w:unhideWhenUsed="0"/>
+    <w:lsdException w:name="Medium Grid 3 Accent 1" w:semiHidden="0" w:uiPriority="69" w:unhideWhenUsed="0"/>
+    <w:lsdException w:name="Dark List Accent 1" w:semiHidden="0" w:uiPriority="70" w:unhideWhenUsed="0"/>
+    <w:lsdException w:name="Colorful Shading Accent 1" w:semiHidden="0" w:uiPriority="71" w:unhideWhenUsed="0"/>
+    <w:lsdException w:name="Colorful List Accent 1" w:semiHidden="0" w:uiPriority="72" w:unhideWhenUsed="0"/>
+    <w:lsdException w:name="Colorful Grid Accent 1" w:semiHidden="0" w:uiPriority="73" w:unhideWhenUsed="0"/>
+    <w:lsdException w:name="Light Shading Accent 2" w:semiHidden="0" w:uiPriority="60" w:unhideWhenUsed="0"/>
+    <w:lsdException w:name="Light List Accent 2" w:semiHidden="0" w:uiPriority="61" w:unhideWhenUsed="0"/>
+    <w:lsdException w:name="Light Grid Accent 2" w:semiHidden="0" w:uiPriority="62" w:unhideWhenUsed="0"/>
+    <w:lsdException w:name="Medium Shading 1 Accent 2" w:semiHidden="0" w:uiPriority="63" w:unhideWhenUsed="0"/>
+    <w:lsdException w:name="Medium Shading 2 Accent 2" w:semiHidden="0" w:uiPriority="64" w:unhideWhenUsed="0"/>
+    <w:lsdException w:name="Medium List 1 Accent 2" w:semiHidden="0" w:uiPriority="65" w:unhideWhenUsed="0"/>
+    <w:lsdException w:name="Medium List 2 Accent 2" w:semiHidden="0" w:uiPriority="66" w:unhideWhenUsed="0"/>
+    <w:lsdException w:name="Medium Grid 1 Accent 2" w:semiHidden="0" w:uiPriority="67" w:unhideWhenUsed="0"/>
+    <w:lsdException w:name="Medium Grid 2 Accent 2" w:semiHidden="0" w:uiPriority="68" w:unhideWhenUsed="0"/>
+    <w:lsdException w:name="Medium Grid 3 Accent 2" w:semiHidden="0" w:uiPriority="69" w:unhideWhenUsed="0"/>
+    <w:lsdException w:name="Dark List Accent 2" w:semiHidden="0" w:uiPriority="70" w:unhideWhenUsed="0"/>
+    <w:lsdException w:name="Colorful Shading Accent 2" w:semiHidden="0" w:uiPriority="71" w:unhideWhenUsed="0"/>
+    <w:lsdException w:name="Colorful List Accent 2" w:semiHidden="0" w:uiPriority="72" w:unhideWhenUsed="0"/>
+    <w:lsdException w:name="Colorful Grid Accent 2" w:semiHidden="0" w:uiPriority="73" w:unhideWhenUsed="0"/>
+    <w:lsdException w:name="Light Shading Accent 3" w:semiHidden="0" w:uiPriority="60" w:unhideWhenUsed="0"/>
+    <w:lsdException w:name="Light List Accent 3" w:semiHidden="0" w:uiPriority="61" w:unhideWhenUsed="0"/>
+    <w:lsdException w:name="Light Grid Accent 3" w:semiHidden="0" w:uiPriority="62" w:unhideWhenUsed="0"/>
+    <w:lsdException w:name="Medium Shading 1 Accent 3" w:semiHidden="0" w:uiPriority="63" w:unhideWhenUsed="0"/>
+    <w:lsdException w:name="Medium Shading 2 Accent 3" w:semiHidden="0" w:uiPriority="64" w:unhideWhenUsed="0"/>
+    <w:lsdException w:name="Medium List 1 Accent 3" w:semiHidden="0" w:uiPriority="65" w:unhideWhenUsed="0"/>
+    <w:lsdException w:name="Medium List 2 Accent 3" w:semiHidden="0" w:uiPriority="66" w:unhideWhenUsed="0"/>
+    <w:lsdException w:name="Medium Grid 1 Accent 3" w:semiHidden="0" w:uiPriority="67" w:unhideWhenUsed="0"/>
+    <w:lsdException w:name="Medium Grid 2 Accent 3" w:semiHidden="0" w:uiPriority="68" w:unhideWhenUsed="0"/>
+    <w:lsdException w:name="Medium Grid 3 Accent 3" w:semiHidden="0" w:uiPriority="69" w:unhideWhenUsed="0"/>
+    <w:lsdException w:name="Dark List Accent 3" w:semiHidden="0" w:uiPriority="70" w:unhideWhenUsed="0"/>
+    <w:lsdException w:name="Colorful Shading Accent 3" w:semiHidden="0" w:uiPriority="71" w:unhideWhenUsed="0"/>
+    <w:lsdException w:name="Colorful List Accent 3" w:semiHidden="0" w:uiPriority="72" w:unhideWhenUsed="0"/>
+    <w:lsdException w:name="Colorful Grid Accent 3" w:semiHidden="0" w:uiPriority="73" w:unhideWhenUsed="0"/>
+    <w:lsdException w:name="Light Shading Accent 4" w:semiHidden="0" w:uiPriority="60" w:unhideWhenUsed="0"/>
+    <w:lsdException w:name="Light List Accent 4" w:semiHidden="0" w:uiPriority="61" w:unhideWhenUsed="0"/>
+    <w:lsdException w:name="Light Grid Accent 4" w:semiHidden="0" w:uiPriority="62" w:unhideWhenUsed="0"/>
+    <w:lsdException w:name="Medium Shading 1 Accent 4" w:semiHidden="0" w:uiPriority="63" w:unhideWhenUsed="0"/>
+    <w:lsdException w:name="Medium Shading 2 Accent 4" w:semiHidden="0" w:uiPriority="64" w:unhideWhenUsed="0"/>
+    <w:lsdException w:name="Medium List 1 Accent 4" w:semiHidden="0" w:uiPriority="65" w:unhideWhenUsed="0"/>
+    <w:lsdException w:name="Medium List 2 Accent 4" w:semiHidden="0" w:uiPriority="66" w:unhideWhenUsed="0"/>
+    <w:lsdException w:name="Medium Grid 1 Accent 4" w:semiHidden="0" w:uiPriority="67" w:unhideWhenUsed="0"/>
+    <w:lsdException w:name="Medium Grid 2 Accent 4" w:semiHidden="0" w:uiPriority="68" w:unhideWhenUsed="0"/>
+    <w:lsdException w:name="Medium Grid 3 Accent 4" w:semiHidden="0" w:uiPriority="69" w:unhideWhenUsed="0"/>
+    <w:lsdException w:name="Dark List Accent 4" w:semiHidden="0" w:uiPriority="70" w:unhideWhenUsed="0"/>
+    <w:lsdException w:name="Colorful Shading Accent 4" w:semiHidden="0" w:uiPriority="71" w:unhideWhenUsed="0"/>
+    <w:lsdException w:name="Colorful List Accent 4" w:semiHidden="0" w:uiPriority="72" w:unhideWhenUsed="0"/>
+    <w:lsdException w:name="Colorful Grid Accent 4" w:semiHidden="0" w:uiPriority="73" w:unhideWhenUsed="0"/>
+    <w:lsdException w:name="Light Shading Accent 5" w:semiHidden="0" w:uiPriority="60" w:unhideWhenUsed="0"/>
+    <w:lsdException w:name="Light List Accent 5" w:semiHidden="0" w:uiPriority="61" w:unhideWhenUsed="0"/>
+    <w:lsdException w:name="Light Grid Accent 5" w:semiHidden="0" w:uiPriority="62" w:unhideWhenUsed="0"/>
+    <w:lsdException w:name="Medium Shading 1 Accent 5" w:semiHidden="0" w:uiPriority="63" w:unhideWhenUsed="0"/>
+    <w:lsdException w:name="Medium Shading 2 Accent 5" w:semiHidden="0" w:uiPriority="64" w:unhideWhenUsed="0"/>
+    <w:lsdException w:name="Medium List 1 Accent 5" w:semiHidden="0" w:uiPriority="65" w:unhideWhenUsed="0"/>
+    <w:lsdException w:name="Medium List 2 Accent 5" w:semiHidden="0" w:uiPriority="66" w:unhideWhenUsed="0"/>
+    <w:lsdException w:name="Medium Grid 1 Accent 5" w:semiHidden="0" w:uiPriority="67" w:unhideWhenUsed="0"/>
+    <w:lsdException w:name="Medium Grid 2 Accent 5" w:semiHidden="0" w:uiPriority="68" w:unhideWhenUsed="0"/>
+    <w:lsdException w:name="Medium Grid 3 Accent 5" w:semiHidden="0" w:uiPriority="69" w:unhideWhenUsed="0"/>
+    <w:lsdException w:name="Dark List Accent 5" w:semiHidden="0" w:uiPriority="70" w:unhideWhenUsed="0"/>
+    <w:lsdException w:name="Colorful Shading Accent 5" w:semiHidden="0" w:uiPriority="71" w:unhideWhenUsed="0"/>
+    <w:lsdException w:name="Colorful List Accent 5" w:semiHidden="0" w:uiPriority="72" w:unhideWhenUsed="0"/>
+    <w:lsdException w:name="Colorful Grid Accent 5" w:semiHidden="0" w:uiPriority="73" w:unhideWhenUsed="0"/>
+    <w:lsdException w:name="Light Shading Accent 6" w:semiHidden="0" w:uiPriority="60" w:unhideWhenUsed="0"/>
+    <w:lsdException w:name="Light List Accent 6" w:semiHidden="0" w:uiPriority="61" w:unhideWhenUsed="0"/>
+    <w:lsdException w:name="Light Grid Accent 6" w:semiHidden="0" w:uiPriority="62" w:unhideWhenUsed="0"/>
+    <w:lsdException w:name="Medium Shading 1 Accent 6" w:semiHidden="0" w:uiPriority="63" w:unhideWhenUsed="0"/>
+    <w:lsdException w:name="Medium Shading 2 Accent 6" w:semiHidden="0" w:uiPriority="64" w:unhideWhenUsed="0"/>
+    <w:lsdException w:name="Medium List 1 Accent 6" w:semiHidden="0" w:uiPriority="65" w:unhideWhenUsed="0"/>
+    <w:lsdException w:name="Medium List 2 Accent 6" w:semiHidden="0" w:uiPriority="66" w:unhideWhenUsed="0"/>
+    <w:lsdException w:name="Medium Grid 1 Accent 6" w:semiHidden="0" w:uiPriority="67" w:unhideWhenUsed="0"/>
+    <w:lsdException w:name="Medium Grid 2 Accent 6" w:semiHidden="0" w:uiPriority="68" w:unhideWhenUsed="0"/>
+    <w:lsdException w:name="Medium Grid 3 Accent 6" w:semiHidden="0" w:uiPriority="69" w:unhideWhenUsed="0"/>
+    <w:lsdException w:name="Dark List Accent 6" w:semiHidden="0" w:uiPriority="70" w:unhideWhenUsed="0"/>
+    <w:lsdException w:name="Colorful Shading Accent 6" w:semiHidden="0" w:uiPriority="71" w:unhideWhenUsed="0"/>
+    <w:lsdException w:name="Colorful List Accent 6" w:semiHidden="0" w:uiPriority="72" w:unhideWhenUsed="0"/>
+    <w:lsdException w:name="Colorful Grid Accent 6" w:semiHidden="0" w:uiPriority="73" w:unhideWhenUsed="0"/>
+    <w:lsdException w:name="Subtle Emphasis" w:semiHidden="0" w:uiPriority="19" w:unhideWhenUsed="0" w:qFormat="1"/>
+    <w:lsdException w:name="Intense Emphasis" w:semiHidden="0" w:uiPriority="21" w:unhideWhenUsed="0" w:qFormat="1"/>
+    <w:lsdException w:name="Subtle Reference" w:semiHidden="0" w:uiPriority="31" w:unhideWhenUsed="0" w:qFormat="1"/>
+    <w:lsdException w:name="Intense Reference" w:semiHidden="0" w:uiPriority="32" w:unhideWhenUsed="0" w:qFormat="1"/>
+    <w:lsdException w:name="Book Title" w:semiHidden="0" w:uiPriority="33" w:unhideWhenUsed="0" w:qFormat="1"/>
+    <w:lsdException w:name="TOC Heading" w:semiHidden="0" w:qFormat="1"/>
   </w:latentStyles>
   <w:style w:type="paragraph" w:default="1" w:styleId="Normal">
     <w:name w:val="Normal"/>
@@ -17033,6 +17275,7 @@
     <w:uiPriority w:val="99"/>
     <w:semiHidden/>
     <w:unhideWhenUsed/>
+    <w:qFormat/>
     <w:tblPr>
       <w:tblInd w:w="0" w:type="dxa"/>
       <w:tblCellMar>
@@ -18394,7 +18637,7 @@
 </file>
 
 <file path=customXml/itemProps1.xml><?xml version="1.0" encoding="utf-8"?>
-<ds:datastoreItem xmlns:ds="http://schemas.openxmlformats.org/officeDocument/2006/customXml" ds:itemID="{135E01F4-ABE8-459B-A801-6F7900D45E76}">
+<ds:datastoreItem xmlns:ds="http://schemas.openxmlformats.org/officeDocument/2006/customXml" ds:itemID="{13904084-90E7-4F86-B8FC-388B8EBCB012}">
   <ds:schemaRefs>
     <ds:schemaRef ds:uri="http://schemas.openxmlformats.org/officeDocument/2006/bibliography"/>
   </ds:schemaRefs>

</xml_diff>

<commit_message>
Atualização de alguns comentários feitos pelo professor
</commit_message>
<xml_diff>
--- a/documentacao/G4_Documentacao1sem2014.docx
+++ b/documentacao/G4_Documentacao1sem2014.docx
@@ -1,6 +1,6 @@
 
 <file path=word/document.xml><?xml version="1.0" encoding="utf-8"?>
-<w:document xmlns:ve="http://schemas.openxmlformats.org/markup-compatibility/2006" xmlns:o="urn:schemas-microsoft-com:office:office" xmlns:r="http://schemas.openxmlformats.org/officeDocument/2006/relationships" xmlns:m="http://schemas.openxmlformats.org/officeDocument/2006/math" xmlns:v="urn:schemas-microsoft-com:vml" xmlns:wp="http://schemas.openxmlformats.org/drawingml/2006/wordprocessingDrawing" xmlns:w10="urn:schemas-microsoft-com:office:word" xmlns:w="http://schemas.openxmlformats.org/wordprocessingml/2006/main" xmlns:wne="http://schemas.microsoft.com/office/word/2006/wordml">
+<w:document xmlns:wpc="http://schemas.microsoft.com/office/word/2010/wordprocessingCanvas" xmlns:mc="http://schemas.openxmlformats.org/markup-compatibility/2006" xmlns:o="urn:schemas-microsoft-com:office:office" xmlns:r="http://schemas.openxmlformats.org/officeDocument/2006/relationships" xmlns:m="http://schemas.openxmlformats.org/officeDocument/2006/math" xmlns:v="urn:schemas-microsoft-com:vml" xmlns:wp14="http://schemas.microsoft.com/office/word/2010/wordprocessingDrawing" xmlns:wp="http://schemas.openxmlformats.org/drawingml/2006/wordprocessingDrawing" xmlns:w10="urn:schemas-microsoft-com:office:word" xmlns:w="http://schemas.openxmlformats.org/wordprocessingml/2006/main" xmlns:w14="http://schemas.microsoft.com/office/word/2010/wordml" xmlns:w15="http://schemas.microsoft.com/office/word/2012/wordml" xmlns:wpg="http://schemas.microsoft.com/office/word/2010/wordprocessingGroup" xmlns:wpi="http://schemas.microsoft.com/office/word/2010/wordprocessingInk" xmlns:wne="http://schemas.microsoft.com/office/word/2006/wordml" xmlns:wps="http://schemas.microsoft.com/office/word/2010/wordprocessingShape" mc:Ignorable="w14 w15 wp14">
   <w:body>
     <w:p>
       <w:pPr>
@@ -10,7 +10,7 @@
         <w:rPr>
           <w:noProof/>
         </w:rPr>
-        <w:pict>
+        <w:pict w14:anchorId="0D1BF8A7">
           <v:line id="_x0000_s1026" style="position:absolute;left:0;text-align:left;z-index:251656704" from="234pt,-36pt" to="234pt,-28.8pt" o:allowincell="f" strokecolor="white">
             <v:stroke startarrow="block" endarrow="block"/>
           </v:line>
@@ -392,15 +392,7 @@
         <w:jc w:val="right"/>
       </w:pPr>
       <w:r>
-        <w:t xml:space="preserve">Orientador: </w:t>
-      </w:r>
-      <w:proofErr w:type="spellStart"/>
-      <w:r>
-        <w:t>Prof.MScHelio</w:t>
-      </w:r>
-      <w:proofErr w:type="spellEnd"/>
-      <w:r>
-        <w:t xml:space="preserve"> Azevedo</w:t>
+        <w:t>Orientador: Prof.MScHelio Azevedo</w:t>
       </w:r>
     </w:p>
     <w:p>
@@ -636,12 +628,8 @@
       </w:r>
       <w:r>
         <w:br/>
-      </w:r>
-      <w:proofErr w:type="spellStart"/>
-      <w:r>
         <w:t>Prof.XXXXXX</w:t>
       </w:r>
-      <w:proofErr w:type="spellEnd"/>
       <w:r>
         <w:br/>
       </w:r>
@@ -748,15 +736,7 @@
         <w:jc w:val="left"/>
       </w:pPr>
       <w:r>
-        <w:t xml:space="preserve">Gostaria de agradecer a todo corpo docente da Instituição de ensino </w:t>
-      </w:r>
-      <w:proofErr w:type="spellStart"/>
-      <w:r>
-        <w:t>Metrocamp</w:t>
-      </w:r>
-      <w:proofErr w:type="spellEnd"/>
-      <w:r>
-        <w:t xml:space="preserve"> e parceiros do grupo.</w:t>
+        <w:t>Gostaria de agradecer a todo corpo docente da Instituição de ensino Metrocamp e parceiros do grupo.</w:t>
       </w:r>
     </w:p>
     <w:p>
@@ -833,31 +813,13 @@
           <w:szCs w:val="21"/>
           <w:shd w:val="clear" w:color="auto" w:fill="FFFFFF"/>
         </w:rPr>
-        <w:t xml:space="preserve"> as pessoas não conseguem trocar as marchas. É uma coisa muito sutil falar sobre forças e fraquezas porque elas sempre são a mesma coisa</w:t>
-      </w:r>
-      <w:proofErr w:type="gramStart"/>
-      <w:r>
-        <w:rPr>
-          <w:rFonts w:ascii="Arial" w:hAnsi="Arial" w:cs="Arial"/>
-          <w:color w:val="000000"/>
-          <w:sz w:val="21"/>
-          <w:szCs w:val="21"/>
-          <w:shd w:val="clear" w:color="auto" w:fill="FFFFFF"/>
-        </w:rPr>
-        <w:t>.</w:t>
+        <w:t xml:space="preserve"> as pessoas não conseguem trocar as marchas. É uma coisa muito sutil falar sobre forças e fraquezas porque elas sempre são a mesma coisa.</w:t>
       </w:r>
       <w:r>
         <w:rPr>
           <w:bCs/>
         </w:rPr>
-        <w:t>.</w:t>
-      </w:r>
-      <w:proofErr w:type="gramEnd"/>
-      <w:r>
-        <w:rPr>
-          <w:bCs/>
-        </w:rPr>
-        <w:t>”</w:t>
+        <w:t>.”</w:t>
       </w:r>
     </w:p>
     <w:p>
@@ -5411,29 +5373,13 @@
         <w:rPr>
           <w:color w:val="000000" w:themeColor="text1"/>
         </w:rPr>
-        <w:t xml:space="preserve">O projeto envolve um sistema para gerenciamento de um laboratório de exames clínicos. O </w:t>
-      </w:r>
-      <w:commentRangeStart w:id="22"/>
-      <w:proofErr w:type="gramStart"/>
+        <w:t>O projeto envolve um sistema para gerenciamento de um laboratório de exames clínicos. O paciente</w:t>
+      </w:r>
       <w:r>
         <w:rPr>
           <w:color w:val="000000" w:themeColor="text1"/>
         </w:rPr>
-        <w:t>usuário(</w:t>
-      </w:r>
-      <w:proofErr w:type="gramEnd"/>
-      <w:r>
-        <w:rPr>
-          <w:color w:val="000000" w:themeColor="text1"/>
-        </w:rPr>
-        <w:t xml:space="preserve">paciente) </w:t>
-      </w:r>
-      <w:commentRangeEnd w:id="22"/>
-      <w:r>
-        <w:rPr>
-          <w:rStyle w:val="Refdecomentrio"/>
-        </w:rPr>
-        <w:commentReference w:id="22"/>
+        <w:t xml:space="preserve"> </w:t>
       </w:r>
       <w:r>
         <w:rPr>
@@ -5541,13 +5487,13 @@
       <w:pPr>
         <w:pStyle w:val="Ttulo2"/>
       </w:pPr>
-      <w:bookmarkStart w:id="23" w:name="_Toc269829180"/>
-      <w:bookmarkStart w:id="24" w:name="_Toc384368039"/>
+      <w:bookmarkStart w:id="22" w:name="_Toc269829180"/>
+      <w:bookmarkStart w:id="23" w:name="_Toc384368039"/>
       <w:r>
         <w:t>Objetivos</w:t>
       </w:r>
+      <w:bookmarkEnd w:id="22"/>
       <w:bookmarkEnd w:id="23"/>
-      <w:bookmarkEnd w:id="24"/>
     </w:p>
     <w:p>
       <w:pPr>
@@ -5625,46 +5571,46 @@
       <w:pPr>
         <w:pStyle w:val="Ttulo3"/>
       </w:pPr>
-      <w:bookmarkStart w:id="25" w:name="_Toc384368040"/>
+      <w:bookmarkStart w:id="24" w:name="_Toc384368040"/>
       <w:r>
         <w:t>Objetivo Geral</w:t>
       </w:r>
+      <w:bookmarkEnd w:id="24"/>
+    </w:p>
+    <w:p>
+      <w:pPr>
+        <w:ind w:firstLine="709"/>
+        <w:rPr>
+          <w:color w:val="000000" w:themeColor="text1"/>
+        </w:rPr>
+      </w:pPr>
+      <w:r>
+        <w:rPr>
+          <w:color w:val="000000" w:themeColor="text1"/>
+        </w:rPr>
+        <w:t>Este projeto tem por objetivo a implementação de um sistema que gerencie um laboratório de exames clínicos.</w:t>
+      </w:r>
+    </w:p>
+    <w:p/>
+    <w:p>
+      <w:pPr>
+        <w:spacing w:line="276" w:lineRule="auto"/>
+      </w:pPr>
+    </w:p>
+    <w:p>
+      <w:pPr>
+        <w:spacing w:line="276" w:lineRule="auto"/>
+      </w:pPr>
+    </w:p>
+    <w:p>
+      <w:pPr>
+        <w:pStyle w:val="Ttulo3"/>
+      </w:pPr>
+      <w:bookmarkStart w:id="25" w:name="_Toc384368041"/>
+      <w:r>
+        <w:t>Objetivos Específicos</w:t>
+      </w:r>
       <w:bookmarkEnd w:id="25"/>
-    </w:p>
-    <w:p>
-      <w:pPr>
-        <w:ind w:firstLine="709"/>
-        <w:rPr>
-          <w:color w:val="000000" w:themeColor="text1"/>
-        </w:rPr>
-      </w:pPr>
-      <w:r>
-        <w:rPr>
-          <w:color w:val="000000" w:themeColor="text1"/>
-        </w:rPr>
-        <w:t>Este projeto tem por objetivo a implementação de um sistema que gerencie um laboratório de exames clínicos.</w:t>
-      </w:r>
-    </w:p>
-    <w:p/>
-    <w:p>
-      <w:pPr>
-        <w:spacing w:line="276" w:lineRule="auto"/>
-      </w:pPr>
-    </w:p>
-    <w:p>
-      <w:pPr>
-        <w:spacing w:line="276" w:lineRule="auto"/>
-      </w:pPr>
-    </w:p>
-    <w:p>
-      <w:pPr>
-        <w:pStyle w:val="Ttulo3"/>
-      </w:pPr>
-      <w:bookmarkStart w:id="26" w:name="_Toc384368041"/>
-      <w:r>
-        <w:t>Objetivos Específicos</w:t>
-      </w:r>
-      <w:bookmarkEnd w:id="26"/>
     </w:p>
     <w:p>
       <w:pPr>
@@ -5773,56 +5719,56 @@
       <w:pPr>
         <w:pStyle w:val="Ttulo1"/>
       </w:pPr>
-      <w:bookmarkStart w:id="27" w:name="_Toc384368042"/>
+      <w:bookmarkStart w:id="26" w:name="_Toc384368042"/>
       <w:r>
         <w:t>Visão do Sistema</w:t>
       </w:r>
+      <w:bookmarkEnd w:id="26"/>
+    </w:p>
+    <w:p>
+      <w:pPr>
+        <w:pStyle w:val="Ttulo2"/>
+        <w:rPr>
+          <w:lang w:val="fr-FR"/>
+        </w:rPr>
+      </w:pPr>
+      <w:bookmarkStart w:id="27" w:name="_Toc512930909"/>
+      <w:bookmarkStart w:id="28" w:name="_Toc452813581"/>
+      <w:bookmarkStart w:id="29" w:name="_Toc447960005"/>
+      <w:bookmarkStart w:id="30" w:name="_Toc18208268"/>
+      <w:bookmarkStart w:id="31" w:name="_Toc384368043"/>
+      <w:bookmarkStart w:id="32" w:name="_Toc436203381"/>
+      <w:r>
+        <w:rPr>
+          <w:lang w:val="fr-FR"/>
+        </w:rPr>
+        <w:t>Descrições dos Envolvidos e Usuários</w:t>
+      </w:r>
       <w:bookmarkEnd w:id="27"/>
-    </w:p>
-    <w:p>
-      <w:pPr>
-        <w:pStyle w:val="Ttulo2"/>
-        <w:rPr>
-          <w:lang w:val="fr-FR"/>
-        </w:rPr>
-      </w:pPr>
-      <w:bookmarkStart w:id="28" w:name="_Toc512930909"/>
-      <w:bookmarkStart w:id="29" w:name="_Toc452813581"/>
-      <w:bookmarkStart w:id="30" w:name="_Toc447960005"/>
-      <w:bookmarkStart w:id="31" w:name="_Toc18208268"/>
-      <w:bookmarkStart w:id="32" w:name="_Toc436203381"/>
-      <w:bookmarkStart w:id="33" w:name="_Toc384368043"/>
-      <w:r>
-        <w:rPr>
-          <w:lang w:val="fr-FR"/>
-        </w:rPr>
-        <w:t>Descrições dos Envolvidos e Usuários</w:t>
-      </w:r>
       <w:bookmarkEnd w:id="28"/>
       <w:bookmarkEnd w:id="29"/>
       <w:bookmarkEnd w:id="30"/>
       <w:bookmarkEnd w:id="31"/>
-      <w:bookmarkEnd w:id="33"/>
     </w:p>
     <w:p>
       <w:pPr>
         <w:pStyle w:val="Ttulo3"/>
         <w:ind w:right="-187"/>
       </w:pPr>
-      <w:bookmarkStart w:id="34" w:name="_Toc512930910"/>
-      <w:bookmarkStart w:id="35" w:name="_Toc452813583"/>
-      <w:bookmarkStart w:id="36" w:name="_Toc18208269"/>
-      <w:bookmarkStart w:id="37" w:name="_Toc384368044"/>
+      <w:bookmarkStart w:id="33" w:name="_Toc512930910"/>
+      <w:bookmarkStart w:id="34" w:name="_Toc452813583"/>
+      <w:bookmarkStart w:id="35" w:name="_Toc18208269"/>
+      <w:bookmarkStart w:id="36" w:name="_Toc384368044"/>
       <w:r>
         <w:t>Resumo dos Envolvidos</w:t>
       </w:r>
-      <w:bookmarkStart w:id="38" w:name="_Toc512930911"/>
-      <w:bookmarkStart w:id="39" w:name="_Toc452813584"/>
-      <w:bookmarkStart w:id="40" w:name="_Toc18208270"/>
+      <w:bookmarkStart w:id="37" w:name="_Toc512930911"/>
+      <w:bookmarkStart w:id="38" w:name="_Toc452813584"/>
+      <w:bookmarkStart w:id="39" w:name="_Toc18208270"/>
+      <w:bookmarkEnd w:id="33"/>
       <w:bookmarkEnd w:id="34"/>
       <w:bookmarkEnd w:id="35"/>
       <w:bookmarkEnd w:id="36"/>
-      <w:bookmarkEnd w:id="37"/>
     </w:p>
     <w:p>
       <w:pPr>
@@ -5848,7 +5794,7 @@
           <w:left w:w="70" w:type="dxa"/>
           <w:right w:w="70" w:type="dxa"/>
         </w:tblCellMar>
-        <w:tblLook w:val="0000"/>
+        <w:tblLook w:val="0000" w:firstRow="0" w:lastRow="0" w:firstColumn="0" w:lastColumn="0" w:noHBand="0" w:noVBand="0"/>
       </w:tblPr>
       <w:tblGrid>
         <w:gridCol w:w="2506"/>
@@ -6619,7 +6565,7 @@
           <w:lang w:val="fr-FR"/>
         </w:rPr>
       </w:pPr>
-      <w:bookmarkStart w:id="41" w:name="_Toc384368045"/>
+      <w:bookmarkStart w:id="40" w:name="_Toc384368045"/>
       <w:r>
         <w:rPr>
           <w:lang w:val="fr-FR"/>
@@ -6627,10 +6573,10 @@
         <w:lastRenderedPageBreak/>
         <w:t>Resumo dos Usuários</w:t>
       </w:r>
+      <w:bookmarkEnd w:id="37"/>
       <w:bookmarkEnd w:id="38"/>
       <w:bookmarkEnd w:id="39"/>
       <w:bookmarkEnd w:id="40"/>
-      <w:bookmarkEnd w:id="41"/>
     </w:p>
     <w:p>
       <w:pPr>
@@ -6659,7 +6605,7 @@
           <w:insideV w:val="single" w:sz="6" w:space="0" w:color="000000"/>
         </w:tblBorders>
         <w:tblLayout w:type="fixed"/>
-        <w:tblLook w:val="0000"/>
+        <w:tblLook w:val="0000" w:firstRow="0" w:lastRow="0" w:firstColumn="0" w:lastColumn="0" w:noHBand="0" w:noVBand="0"/>
       </w:tblPr>
       <w:tblGrid>
         <w:gridCol w:w="1718"/>
@@ -7079,29 +7025,8 @@
             <w:pPr>
               <w:pStyle w:val="InfoBlue0"/>
             </w:pPr>
-            <w:commentRangeStart w:id="42"/>
-            <w:proofErr w:type="gramStart"/>
-            <w:r>
-              <w:t>Usuário(</w:t>
-            </w:r>
-            <w:proofErr w:type="gramEnd"/>
             <w:r>
               <w:t>Paciente</w:t>
-            </w:r>
-            <w:commentRangeEnd w:id="42"/>
-            <w:r>
-              <w:rPr>
-                <w:rStyle w:val="Refdecomentrio"/>
-                <w:i w:val="0"/>
-                <w:iCs w:val="0"/>
-                <w:snapToGrid/>
-                <w:color w:val="auto"/>
-                <w:lang w:eastAsia="pt-BR"/>
-              </w:rPr>
-              <w:commentReference w:id="42"/>
-            </w:r>
-            <w:r>
-              <w:t>)</w:t>
             </w:r>
           </w:p>
         </w:tc>
@@ -7225,22 +7150,20 @@
       <w:pPr>
         <w:pStyle w:val="Ttulo3"/>
       </w:pPr>
-      <w:bookmarkStart w:id="43" w:name="_Toc512930912"/>
-      <w:bookmarkStart w:id="44" w:name="_Toc452813585"/>
-      <w:bookmarkStart w:id="45" w:name="_Toc436203384"/>
-      <w:bookmarkStart w:id="46" w:name="_Toc425054386"/>
-      <w:bookmarkStart w:id="47" w:name="_Toc422186479"/>
-      <w:bookmarkStart w:id="48" w:name="_Toc346297773"/>
-      <w:bookmarkStart w:id="49" w:name="_Toc342757864"/>
-      <w:bookmarkStart w:id="50" w:name="_Toc18208271"/>
-      <w:bookmarkStart w:id="51" w:name="_Toc384368046"/>
-      <w:r>
-        <w:t xml:space="preserve">Ambiente do </w:t>
-      </w:r>
-      <w:commentRangeStart w:id="52"/>
-      <w:r>
-        <w:t>Usuário</w:t>
-      </w:r>
+      <w:bookmarkStart w:id="41" w:name="_Toc512930912"/>
+      <w:bookmarkStart w:id="42" w:name="_Toc452813585"/>
+      <w:bookmarkStart w:id="43" w:name="_Toc436203384"/>
+      <w:bookmarkStart w:id="44" w:name="_Toc425054386"/>
+      <w:bookmarkStart w:id="45" w:name="_Toc422186479"/>
+      <w:bookmarkStart w:id="46" w:name="_Toc346297773"/>
+      <w:bookmarkStart w:id="47" w:name="_Toc342757864"/>
+      <w:bookmarkStart w:id="48" w:name="_Toc18208271"/>
+      <w:bookmarkStart w:id="49" w:name="_Toc384368046"/>
+      <w:r>
+        <w:t>Ambiente do Usuário</w:t>
+      </w:r>
+      <w:bookmarkEnd w:id="41"/>
+      <w:bookmarkEnd w:id="42"/>
       <w:bookmarkEnd w:id="43"/>
       <w:bookmarkEnd w:id="44"/>
       <w:bookmarkEnd w:id="45"/>
@@ -7248,207 +7171,207 @@
       <w:bookmarkEnd w:id="47"/>
       <w:bookmarkEnd w:id="48"/>
       <w:bookmarkEnd w:id="49"/>
+    </w:p>
+    <w:p>
+      <w:pPr>
+        <w:ind w:firstLine="709"/>
+      </w:pPr>
+      <w:r>
+        <w:t xml:space="preserve">O Ambiente do usuário é organizado e de fácil entendimento, facilitando as tarefas executadas e diminuindo o tempo gasto para realiza-las. O website </w:t>
+      </w:r>
+      <w:r>
+        <w:t>oferece um sistema de verificação de e</w:t>
+      </w:r>
+      <w:r>
+        <w:t>xames realizados, onde o paciente</w:t>
+      </w:r>
+      <w:r>
+        <w:t xml:space="preserve"> pode consultar seus exames através de um código recebido por um atendente após fazer seu exame no laboratório</w:t>
+      </w:r>
+      <w:r>
+        <w:t>.</w:t>
+      </w:r>
+    </w:p>
+    <w:p>
+      <w:pPr>
+        <w:ind w:firstLine="709"/>
+      </w:pPr>
+      <w:r>
+        <w:t>O ambiente dos usuários que trabalham na clínica envolve um servidor e estações de trabalho onde os usuários poderão acessar o sistema.</w:t>
+      </w:r>
+      <w:r>
+        <w:tab/>
+      </w:r>
+    </w:p>
+    <w:p>
+      <w:pPr>
+        <w:ind w:firstLine="709"/>
+      </w:pPr>
+    </w:p>
+    <w:p/>
+    <w:p>
+      <w:pPr>
+        <w:pStyle w:val="Corpodetexto"/>
+      </w:pPr>
+    </w:p>
+    <w:p>
+      <w:pPr>
+        <w:pStyle w:val="Corpodetexto"/>
+      </w:pPr>
+    </w:p>
+    <w:p>
+      <w:pPr>
+        <w:pStyle w:val="Corpodetexto"/>
+      </w:pPr>
+    </w:p>
+    <w:p>
+      <w:pPr>
+        <w:pStyle w:val="Corpodetexto"/>
+      </w:pPr>
+    </w:p>
+    <w:p>
+      <w:pPr>
+        <w:pStyle w:val="Ttulo3"/>
+      </w:pPr>
+      <w:bookmarkStart w:id="50" w:name="_Toc512930914"/>
+      <w:bookmarkStart w:id="51" w:name="_Toc452813589"/>
+      <w:bookmarkStart w:id="52" w:name="_Toc18208273"/>
+      <w:bookmarkStart w:id="53" w:name="_Toc384368047"/>
+      <w:r>
+        <w:lastRenderedPageBreak/>
+        <w:t>Alternativas e Concorrência</w:t>
+      </w:r>
       <w:bookmarkEnd w:id="50"/>
       <w:bookmarkEnd w:id="51"/>
-      <w:commentRangeEnd w:id="52"/>
-      <w:r>
-        <w:rPr>
-          <w:rStyle w:val="Refdecomentrio"/>
-          <w:rFonts w:cs="Times New Roman"/>
-          <w:b w:val="0"/>
-          <w:bCs w:val="0"/>
-        </w:rPr>
-        <w:commentReference w:id="52"/>
-      </w:r>
+      <w:bookmarkEnd w:id="52"/>
+      <w:bookmarkEnd w:id="53"/>
     </w:p>
     <w:p>
       <w:pPr>
         <w:ind w:firstLine="709"/>
       </w:pPr>
       <w:r>
-        <w:t xml:space="preserve">O Ambiente do usuário é organizado e de fácil entendimento, facilitando as tarefas executadas e diminuindo o tempo gasto para realiza-las. O website </w:t>
-      </w:r>
-      <w:r>
-        <w:t>oferece um sistema de verificação de exames realizados, onde o usuário pode consultar seus exames através de um código recebido por um atendente após fazer seu exame no laboratório</w:t>
-      </w:r>
-      <w:r>
-        <w:t>.</w:t>
+        <w:t xml:space="preserve">A criação de uma equipe para pesquisa de campo será uma forte alternativa e uma solução local </w:t>
+      </w:r>
+      <w:r>
+        <w:t>para estar sempre por dentro das mudanças do mercado e acompanhar as evoluções tecnológicas</w:t>
+      </w:r>
+      <w:r>
+        <w:t>,</w:t>
+      </w:r>
+      <w:r>
+        <w:t xml:space="preserve"> para assim, melhorar e manter o sistema sempre à frente da concorrência. </w:t>
       </w:r>
     </w:p>
     <w:p>
       <w:pPr>
         <w:ind w:firstLine="709"/>
       </w:pPr>
-    </w:p>
-    <w:p/>
-    <w:p>
-      <w:pPr>
-        <w:pStyle w:val="Corpodetexto"/>
-      </w:pPr>
-    </w:p>
-    <w:p>
-      <w:pPr>
-        <w:pStyle w:val="Corpodetexto"/>
-      </w:pPr>
-    </w:p>
-    <w:p>
-      <w:pPr>
-        <w:pStyle w:val="Corpodetexto"/>
-      </w:pPr>
-    </w:p>
-    <w:p>
-      <w:pPr>
-        <w:pStyle w:val="Corpodetexto"/>
-      </w:pPr>
-    </w:p>
-    <w:p>
-      <w:pPr>
-        <w:pStyle w:val="Ttulo3"/>
-      </w:pPr>
-      <w:bookmarkStart w:id="53" w:name="_Toc512930914"/>
-      <w:bookmarkStart w:id="54" w:name="_Toc452813589"/>
-      <w:bookmarkStart w:id="55" w:name="_Toc18208273"/>
-      <w:bookmarkStart w:id="56" w:name="_Toc384368047"/>
-      <w:r>
-        <w:lastRenderedPageBreak/>
-        <w:t>Alternativas e Concorrência</w:t>
-      </w:r>
-      <w:bookmarkEnd w:id="53"/>
+      <w:r>
+        <w:t xml:space="preserve">Os principais pontos fortes que serão analisados na concorrência são: Fluidez do website e da interface; formas de interação </w:t>
+      </w:r>
+      <w:r>
+        <w:t xml:space="preserve">do sistema </w:t>
+      </w:r>
+      <w:r>
+        <w:t>com o usuário</w:t>
+      </w:r>
+      <w:r>
+        <w:t xml:space="preserve"> e serviços e ferramentas que o sistema oferece para o usuário.</w:t>
+      </w:r>
+    </w:p>
+    <w:p>
+      <w:pPr>
+        <w:ind w:firstLine="709"/>
+      </w:pPr>
+      <w:r>
+        <w:t>A maior exigência do usuário final é ter um sistema e uma interface funcional que atenda todas as suas exigências</w:t>
+      </w:r>
+      <w:r>
+        <w:t xml:space="preserve"> de uma forma rápida e segura.</w:t>
+      </w:r>
+    </w:p>
+    <w:p>
+      <w:pPr>
+        <w:ind w:firstLine="709"/>
+      </w:pPr>
+      <w:r>
+        <w:t>Concorrente pesquisado: Confiance Medicina Diagnóstica.</w:t>
+      </w:r>
+    </w:p>
+    <w:p>
+      <w:pPr>
+        <w:ind w:firstLine="709"/>
+      </w:pPr>
+      <w:r>
+        <w:t xml:space="preserve">Link para o website do concorrente, que será constantemente pesquisado pela equipe de campo, analisando os aspectos citados acima e que tentara nos manter à frente da concorrência: </w:t>
+      </w:r>
+      <w:hyperlink r:id="rId14" w:history="1">
+        <w:r>
+          <w:rPr>
+            <w:rStyle w:val="Hyperlink"/>
+          </w:rPr>
+          <w:t>http://www.confiance.com.br/</w:t>
+        </w:r>
+      </w:hyperlink>
+    </w:p>
+    <w:p>
+      <w:pPr>
+        <w:rPr>
+          <w:color w:val="0000FF"/>
+        </w:rPr>
+      </w:pPr>
+    </w:p>
+    <w:p>
+      <w:pPr>
+        <w:pStyle w:val="Ttulo2"/>
+      </w:pPr>
+      <w:bookmarkStart w:id="54" w:name="_Toc512930915"/>
+      <w:bookmarkStart w:id="55" w:name="_Toc452813590"/>
+      <w:bookmarkStart w:id="56" w:name="_Toc436203387"/>
+      <w:bookmarkStart w:id="57" w:name="_Toc18208274"/>
+      <w:bookmarkStart w:id="58" w:name="_Toc384368048"/>
+      <w:bookmarkEnd w:id="32"/>
+      <w:r>
+        <w:t xml:space="preserve">Visão </w:t>
+      </w:r>
+      <w:r>
+        <w:t>Geral</w:t>
+      </w:r>
+      <w:r>
+        <w:t xml:space="preserve"> do Produto</w:t>
+      </w:r>
       <w:bookmarkEnd w:id="54"/>
       <w:bookmarkEnd w:id="55"/>
       <w:bookmarkEnd w:id="56"/>
-    </w:p>
-    <w:p>
-      <w:pPr>
-        <w:ind w:firstLine="709"/>
-      </w:pPr>
-      <w:r>
-        <w:t xml:space="preserve">A criação de uma equipe para pesquisa de campo será uma forte alternativa e uma solução local </w:t>
-      </w:r>
-      <w:r>
-        <w:t>para estar sempre por dentro das mudanças do mercado e acompanhar as evoluções tecnológicas</w:t>
-      </w:r>
-      <w:r>
-        <w:t>,</w:t>
-      </w:r>
-      <w:r>
-        <w:t xml:space="preserve"> para assim, melhorar e manter o sistema sempre à frente da concorrência. </w:t>
-      </w:r>
-    </w:p>
-    <w:p>
-      <w:pPr>
-        <w:ind w:firstLine="709"/>
-      </w:pPr>
-      <w:r>
-        <w:t xml:space="preserve">Os principais pontos fortes que serão analisados na concorrência são: Fluidez do website e da interface; formas de interação </w:t>
-      </w:r>
-      <w:r>
-        <w:t xml:space="preserve">do sistema </w:t>
-      </w:r>
-      <w:r>
-        <w:t>com o usuário</w:t>
-      </w:r>
-      <w:r>
-        <w:t xml:space="preserve"> e serviços e ferramentas que o sistema oferece para o usuário.</w:t>
-      </w:r>
-    </w:p>
-    <w:p>
-      <w:pPr>
-        <w:ind w:firstLine="709"/>
-      </w:pPr>
-      <w:r>
-        <w:t>A maior exigência do usuário final é ter um sistema e uma interface funcional que atenda todas as suas exigências</w:t>
-      </w:r>
-      <w:r>
-        <w:t xml:space="preserve"> de uma forma rápida e segura.</w:t>
-      </w:r>
-    </w:p>
-    <w:p>
-      <w:pPr>
-        <w:ind w:firstLine="709"/>
-      </w:pPr>
-      <w:r>
-        <w:t xml:space="preserve">Concorrente pesquisado: </w:t>
-      </w:r>
-      <w:proofErr w:type="spellStart"/>
-      <w:r>
-        <w:t>Confiance</w:t>
-      </w:r>
-      <w:proofErr w:type="spellEnd"/>
-      <w:r>
-        <w:t xml:space="preserve"> Medicina Diagnóstica.</w:t>
-      </w:r>
-    </w:p>
-    <w:p>
-      <w:pPr>
-        <w:ind w:firstLine="709"/>
-      </w:pPr>
-      <w:r>
-        <w:t xml:space="preserve">Link para o website do concorrente, que será constantemente pesquisado pela equipe de campo, analisando os aspectos citados acima e que tentara nos manter à frente da concorrência: </w:t>
-      </w:r>
-      <w:hyperlink r:id="rId13" w:history="1">
-        <w:r>
-          <w:rPr>
-            <w:rStyle w:val="Hyperlink"/>
-          </w:rPr>
-          <w:t>http://www.confiance.com.br/</w:t>
-        </w:r>
-      </w:hyperlink>
-    </w:p>
-    <w:p>
-      <w:pPr>
-        <w:rPr>
-          <w:color w:val="0000FF"/>
-        </w:rPr>
-      </w:pPr>
-    </w:p>
-    <w:p>
-      <w:pPr>
-        <w:pStyle w:val="Ttulo2"/>
-      </w:pPr>
-      <w:bookmarkStart w:id="57" w:name="_Toc512930915"/>
-      <w:bookmarkStart w:id="58" w:name="_Toc452813590"/>
-      <w:bookmarkStart w:id="59" w:name="_Toc436203387"/>
-      <w:bookmarkStart w:id="60" w:name="_Toc18208274"/>
-      <w:bookmarkStart w:id="61" w:name="_Toc384368048"/>
-      <w:bookmarkEnd w:id="32"/>
-      <w:r>
-        <w:t xml:space="preserve">Visão </w:t>
-      </w:r>
-      <w:r>
-        <w:t>Geral</w:t>
-      </w:r>
-      <w:r>
-        <w:t xml:space="preserve"> do Produto</w:t>
-      </w:r>
       <w:bookmarkEnd w:id="57"/>
       <w:bookmarkEnd w:id="58"/>
+    </w:p>
+    <w:p>
+      <w:pPr>
+        <w:pStyle w:val="Ttulo3"/>
+      </w:pPr>
+      <w:bookmarkStart w:id="59" w:name="_Toc512930916"/>
+      <w:bookmarkStart w:id="60" w:name="_Toc452813591"/>
+      <w:bookmarkStart w:id="61" w:name="_Toc436203388"/>
+      <w:bookmarkStart w:id="62" w:name="_Toc425054391"/>
+      <w:bookmarkStart w:id="63" w:name="_Toc422186484"/>
+      <w:bookmarkStart w:id="64" w:name="_Toc346297778"/>
+      <w:bookmarkStart w:id="65" w:name="_Toc342757867"/>
+      <w:bookmarkStart w:id="66" w:name="_Toc339784266"/>
+      <w:bookmarkStart w:id="67" w:name="_Toc339783677"/>
+      <w:bookmarkStart w:id="68" w:name="_Toc323533353"/>
+      <w:bookmarkStart w:id="69" w:name="_Toc320279476"/>
+      <w:bookmarkStart w:id="70" w:name="_Toc320274603"/>
+      <w:bookmarkStart w:id="71" w:name="_Toc318088998"/>
+      <w:bookmarkStart w:id="72" w:name="_Toc18208275"/>
+      <w:bookmarkStart w:id="73" w:name="_Toc384368049"/>
+      <w:r>
+        <w:t>Perspectiva do Produto</w:t>
+      </w:r>
       <w:bookmarkEnd w:id="59"/>
       <w:bookmarkEnd w:id="60"/>
       <w:bookmarkEnd w:id="61"/>
-    </w:p>
-    <w:p>
-      <w:pPr>
-        <w:pStyle w:val="Ttulo3"/>
-      </w:pPr>
-      <w:bookmarkStart w:id="62" w:name="_Toc512930916"/>
-      <w:bookmarkStart w:id="63" w:name="_Toc452813591"/>
-      <w:bookmarkStart w:id="64" w:name="_Toc436203388"/>
-      <w:bookmarkStart w:id="65" w:name="_Toc425054391"/>
-      <w:bookmarkStart w:id="66" w:name="_Toc422186484"/>
-      <w:bookmarkStart w:id="67" w:name="_Toc346297778"/>
-      <w:bookmarkStart w:id="68" w:name="_Toc342757867"/>
-      <w:bookmarkStart w:id="69" w:name="_Toc339784266"/>
-      <w:bookmarkStart w:id="70" w:name="_Toc339783677"/>
-      <w:bookmarkStart w:id="71" w:name="_Toc323533353"/>
-      <w:bookmarkStart w:id="72" w:name="_Toc320279476"/>
-      <w:bookmarkStart w:id="73" w:name="_Toc320274603"/>
-      <w:bookmarkStart w:id="74" w:name="_Toc318088998"/>
-      <w:bookmarkStart w:id="75" w:name="_Toc18208275"/>
-      <w:bookmarkStart w:id="76" w:name="_Toc384368049"/>
-      <w:r>
-        <w:t>Perspectiva do Produto</w:t>
-      </w:r>
       <w:bookmarkEnd w:id="62"/>
       <w:bookmarkEnd w:id="63"/>
       <w:bookmarkEnd w:id="64"/>
@@ -7461,77 +7384,77 @@
       <w:bookmarkEnd w:id="71"/>
       <w:bookmarkEnd w:id="72"/>
       <w:bookmarkEnd w:id="73"/>
+    </w:p>
+    <w:p>
+      <w:pPr>
+        <w:ind w:firstLine="709"/>
+      </w:pPr>
+      <w:r>
+        <w:t xml:space="preserve">O produto deverá possuir uma aplicação desktop capaz de ser executada em Sistemas Operacional distintos. Desde que possuam </w:t>
+      </w:r>
+      <w:r>
+        <w:t>suporte a aplicações JAVA, ou seja, possuir uma JVM instalada. Esta aplicação desktop deverá possuir meios para administração/gestão da organização.</w:t>
+      </w:r>
+    </w:p>
+    <w:p>
+      <w:pPr>
+        <w:ind w:firstLine="709"/>
+      </w:pPr>
+      <w:r>
+        <w:t xml:space="preserve">O Produto irá possuir também um website padrão capaz de fornecer informações e </w:t>
+      </w:r>
+      <w:r>
+        <w:t xml:space="preserve">a opção de </w:t>
+      </w:r>
+      <w:r>
+        <w:t>acompanhamento de</w:t>
+      </w:r>
+      <w:r>
+        <w:t xml:space="preserve"> exames </w:t>
+      </w:r>
+      <w:r>
+        <w:t>realizados</w:t>
+      </w:r>
+      <w:r>
+        <w:t xml:space="preserve"> e status dos mesmos para os clientes</w:t>
+      </w:r>
+      <w:r>
+        <w:t>.</w:t>
+      </w:r>
+    </w:p>
+    <w:p>
+      <w:pPr>
+        <w:ind w:firstLine="709"/>
+        <w:rPr>
+          <w:color w:val="0000FF"/>
+        </w:rPr>
+      </w:pPr>
+    </w:p>
+    <w:p>
+      <w:pPr>
+        <w:pStyle w:val="Ttulo3"/>
+      </w:pPr>
+      <w:bookmarkStart w:id="74" w:name="_Toc512930917"/>
+      <w:bookmarkStart w:id="75" w:name="_Toc452813593"/>
+      <w:bookmarkStart w:id="76" w:name="_Toc436203390"/>
+      <w:bookmarkStart w:id="77" w:name="_Toc425054394"/>
+      <w:bookmarkStart w:id="78" w:name="_Toc422186487"/>
+      <w:bookmarkStart w:id="79" w:name="_Toc346297780"/>
+      <w:bookmarkStart w:id="80" w:name="_Toc342757869"/>
+      <w:bookmarkStart w:id="81" w:name="_Toc339784278"/>
+      <w:bookmarkStart w:id="82" w:name="_Toc339783689"/>
+      <w:bookmarkStart w:id="83" w:name="_Toc323533379"/>
+      <w:bookmarkStart w:id="84" w:name="_Toc320279510"/>
+      <w:bookmarkStart w:id="85" w:name="_Toc320274637"/>
+      <w:bookmarkStart w:id="86" w:name="_Toc318089002"/>
+      <w:bookmarkStart w:id="87" w:name="_Toc18208276"/>
+      <w:bookmarkStart w:id="88" w:name="_Toc384368050"/>
+      <w:r>
+        <w:t>Suposições e Dependências</w:t>
+      </w:r>
       <w:bookmarkEnd w:id="74"/>
       <w:bookmarkEnd w:id="75"/>
       <w:bookmarkEnd w:id="76"/>
-    </w:p>
-    <w:p>
-      <w:pPr>
-        <w:ind w:firstLine="709"/>
-      </w:pPr>
-      <w:r>
-        <w:t xml:space="preserve">O produto deverá possuir uma aplicação desktop capaz de ser executada em Sistemas Operacional distintos. Desde que possuam </w:t>
-      </w:r>
-      <w:r>
-        <w:t>suporte a aplicações JAVA, ou seja, possuir uma JVM instalada. Esta aplicação desktop deverá possuir meios para administração/gestão da organização.</w:t>
-      </w:r>
-    </w:p>
-    <w:p>
-      <w:pPr>
-        <w:ind w:firstLine="709"/>
-      </w:pPr>
-      <w:r>
-        <w:t xml:space="preserve">O Produto irá possuir também um website padrão capaz de fornecer informações e </w:t>
-      </w:r>
-      <w:r>
-        <w:t xml:space="preserve">a opção de </w:t>
-      </w:r>
-      <w:r>
-        <w:t>acompanhamento de</w:t>
-      </w:r>
-      <w:r>
-        <w:t xml:space="preserve"> exames </w:t>
-      </w:r>
-      <w:r>
-        <w:t>realizados</w:t>
-      </w:r>
-      <w:r>
-        <w:t xml:space="preserve"> e status dos mesmos para os clientes</w:t>
-      </w:r>
-      <w:r>
-        <w:t>.</w:t>
-      </w:r>
-    </w:p>
-    <w:p>
-      <w:pPr>
-        <w:ind w:firstLine="709"/>
-        <w:rPr>
-          <w:color w:val="0000FF"/>
-        </w:rPr>
-      </w:pPr>
-    </w:p>
-    <w:p>
-      <w:pPr>
-        <w:pStyle w:val="Ttulo3"/>
-      </w:pPr>
-      <w:bookmarkStart w:id="77" w:name="_Toc512930917"/>
-      <w:bookmarkStart w:id="78" w:name="_Toc452813593"/>
-      <w:bookmarkStart w:id="79" w:name="_Toc436203390"/>
-      <w:bookmarkStart w:id="80" w:name="_Toc425054394"/>
-      <w:bookmarkStart w:id="81" w:name="_Toc422186487"/>
-      <w:bookmarkStart w:id="82" w:name="_Toc346297780"/>
-      <w:bookmarkStart w:id="83" w:name="_Toc342757869"/>
-      <w:bookmarkStart w:id="84" w:name="_Toc339784278"/>
-      <w:bookmarkStart w:id="85" w:name="_Toc339783689"/>
-      <w:bookmarkStart w:id="86" w:name="_Toc323533379"/>
-      <w:bookmarkStart w:id="87" w:name="_Toc320279510"/>
-      <w:bookmarkStart w:id="88" w:name="_Toc320274637"/>
-      <w:bookmarkStart w:id="89" w:name="_Toc318089002"/>
-      <w:bookmarkStart w:id="90" w:name="_Toc18208276"/>
-      <w:bookmarkStart w:id="91" w:name="_Toc384368050"/>
-      <w:r>
-        <w:t>Suposições e Dependências</w:t>
-      </w:r>
       <w:bookmarkEnd w:id="77"/>
       <w:bookmarkEnd w:id="78"/>
       <w:bookmarkEnd w:id="79"/>
@@ -7544,81 +7467,78 @@
       <w:bookmarkEnd w:id="86"/>
       <w:bookmarkEnd w:id="87"/>
       <w:bookmarkEnd w:id="88"/>
+    </w:p>
+    <w:p>
+      <w:pPr>
+        <w:ind w:left="709"/>
+      </w:pPr>
+      <w:r>
+        <w:t>As maquinas clientes deverão possuir disponíveis browser e rede para gerenciamento de</w:t>
+      </w:r>
+      <w:r>
+        <w:t xml:space="preserve"> algumas</w:t>
+      </w:r>
+      <w:r>
+        <w:t xml:space="preserve"> aplicações.</w:t>
+      </w:r>
+    </w:p>
+    <w:p>
+      <w:pPr>
+        <w:ind w:firstLine="709"/>
+      </w:pPr>
+      <w:r>
+        <w:t>As maquinas servidores deverão suportar os servidores de aplicações necessários para o website e banco de dados.</w:t>
+      </w:r>
+    </w:p>
+    <w:p>
+      <w:pPr>
+        <w:ind w:firstLine="709"/>
+      </w:pPr>
+      <w:r>
+        <w:lastRenderedPageBreak/>
+        <w:t>Relatórios de fluxo de exames do sistema geram arquivos com extensões PDF que pode ser lido pelo software Adobe Acrobat Reader e possui versão gratuita. A partir desse documento digital o administrador do sistema poderá imprimir em uma impressora comum.</w:t>
+      </w:r>
+    </w:p>
+    <w:p>
+      <w:pPr>
+        <w:rPr>
+          <w:color w:val="0000FF"/>
+        </w:rPr>
+      </w:pPr>
+    </w:p>
+    <w:p>
+      <w:pPr>
+        <w:rPr>
+          <w:color w:val="0000FF"/>
+        </w:rPr>
+      </w:pPr>
+    </w:p>
+    <w:p>
+      <w:pPr>
+        <w:pStyle w:val="Ttulo2"/>
+      </w:pPr>
+      <w:bookmarkStart w:id="89" w:name="_Toc512930918"/>
+      <w:bookmarkStart w:id="90" w:name="_Toc452813596"/>
+      <w:bookmarkStart w:id="91" w:name="_Toc436203402"/>
+      <w:bookmarkStart w:id="92" w:name="_Toc18208277"/>
+      <w:bookmarkStart w:id="93" w:name="_Toc384368051"/>
+      <w:r>
+        <w:t>Requisitos</w:t>
+      </w:r>
+      <w:r>
+        <w:t xml:space="preserve"> </w:t>
+      </w:r>
+      <w:r>
+        <w:t xml:space="preserve">Funcionais </w:t>
+      </w:r>
+      <w:r>
+        <w:t>do Produto</w:t>
+      </w:r>
       <w:bookmarkEnd w:id="89"/>
       <w:bookmarkEnd w:id="90"/>
       <w:bookmarkEnd w:id="91"/>
-    </w:p>
-    <w:p>
-      <w:pPr>
-        <w:ind w:left="709"/>
-      </w:pPr>
-      <w:r>
-        <w:t>As maquinas clientes deverão possuir disponíveis browser e rede para gerenciamento de</w:t>
-      </w:r>
-      <w:r>
-        <w:t xml:space="preserve"> algumas</w:t>
-      </w:r>
-      <w:r>
-        <w:t xml:space="preserve"> aplicações.</w:t>
-      </w:r>
-    </w:p>
-    <w:p>
-      <w:pPr>
-        <w:ind w:firstLine="709"/>
-      </w:pPr>
-      <w:r>
-        <w:t>As maquinas servidores deverão suportar os servidores de aplicações necessários para o website e banco de dados.</w:t>
-      </w:r>
-    </w:p>
-    <w:p>
-      <w:pPr>
-        <w:ind w:firstLine="709"/>
-      </w:pPr>
-      <w:r>
-        <w:lastRenderedPageBreak/>
-        <w:t>Relatórios de fluxo de exames do sistema geram arquivos com extensões PDF que pode ser lido pelo software Adobe Acrobat Reader e possui versão gratuita. A partir desse documento digital o administrador do sistema poderá imprimir em uma impressora comum.</w:t>
-      </w:r>
-    </w:p>
-    <w:p>
-      <w:pPr>
-        <w:rPr>
-          <w:color w:val="0000FF"/>
-        </w:rPr>
-      </w:pPr>
-    </w:p>
-    <w:p>
-      <w:pPr>
-        <w:rPr>
-          <w:color w:val="0000FF"/>
-        </w:rPr>
-      </w:pPr>
-    </w:p>
-    <w:p>
-      <w:pPr>
-        <w:pStyle w:val="Ttulo2"/>
-      </w:pPr>
-      <w:bookmarkStart w:id="92" w:name="_Toc512930918"/>
-      <w:bookmarkStart w:id="93" w:name="_Toc452813596"/>
-      <w:bookmarkStart w:id="94" w:name="_Toc436203402"/>
-      <w:bookmarkStart w:id="95" w:name="_Toc18208277"/>
-      <w:bookmarkStart w:id="96" w:name="_Toc384368051"/>
-      <w:r>
-        <w:t>Requisitos</w:t>
-      </w:r>
-      <w:r>
-        <w:t xml:space="preserve"> </w:t>
-      </w:r>
-      <w:r>
-        <w:t xml:space="preserve">Funcionais </w:t>
-      </w:r>
-      <w:r>
-        <w:t>do Produto</w:t>
-      </w:r>
       <w:bookmarkEnd w:id="92"/>
       <w:bookmarkEnd w:id="93"/>
-      <w:bookmarkEnd w:id="94"/>
-      <w:bookmarkEnd w:id="95"/>
-      <w:bookmarkEnd w:id="96"/>
     </w:p>
     <w:p>
       <w:pPr>
@@ -7648,7 +7568,7 @@
           <w:insideH w:val="single" w:sz="4" w:space="0" w:color="auto"/>
           <w:insideV w:val="single" w:sz="4" w:space="0" w:color="auto"/>
         </w:tblBorders>
-        <w:tblLook w:val="01E0"/>
+        <w:tblLook w:val="01E0" w:firstRow="1" w:lastRow="1" w:firstColumn="1" w:lastColumn="1" w:noHBand="0" w:noVBand="0"/>
       </w:tblPr>
       <w:tblGrid>
         <w:gridCol w:w="976"/>
@@ -8199,11 +8119,11 @@
       <w:pPr>
         <w:pStyle w:val="Ttulo2"/>
       </w:pPr>
-      <w:bookmarkStart w:id="97" w:name="_Toc512930919"/>
-      <w:bookmarkStart w:id="98" w:name="_Toc452813602"/>
-      <w:bookmarkStart w:id="99" w:name="_Toc436203408"/>
-      <w:bookmarkStart w:id="100" w:name="_Toc18208278"/>
-      <w:bookmarkStart w:id="101" w:name="_Toc384368052"/>
+      <w:bookmarkStart w:id="94" w:name="_Toc512930919"/>
+      <w:bookmarkStart w:id="95" w:name="_Toc452813602"/>
+      <w:bookmarkStart w:id="96" w:name="_Toc436203408"/>
+      <w:bookmarkStart w:id="97" w:name="_Toc18208278"/>
+      <w:bookmarkStart w:id="98" w:name="_Toc384368052"/>
       <w:r>
         <w:t xml:space="preserve">Requisitos </w:t>
       </w:r>
@@ -8213,11 +8133,11 @@
       <w:r>
         <w:t>do Produto</w:t>
       </w:r>
+      <w:bookmarkEnd w:id="94"/>
+      <w:bookmarkEnd w:id="95"/>
+      <w:bookmarkEnd w:id="96"/>
       <w:bookmarkEnd w:id="97"/>
       <w:bookmarkEnd w:id="98"/>
-      <w:bookmarkEnd w:id="99"/>
-      <w:bookmarkEnd w:id="100"/>
-      <w:bookmarkEnd w:id="101"/>
     </w:p>
     <w:p>
       <w:pPr>
@@ -8261,15 +8181,7 @@
         </w:numPr>
       </w:pPr>
       <w:r>
-        <w:t xml:space="preserve">Requisitos de </w:t>
-      </w:r>
-      <w:proofErr w:type="spellStart"/>
-      <w:r>
-        <w:t>Suportabilidade</w:t>
-      </w:r>
-      <w:proofErr w:type="spellEnd"/>
-      <w:r>
-        <w:t>/Ambiente:</w:t>
+        <w:t>Requisitos de Suportabilidade/Ambiente:</w:t>
       </w:r>
     </w:p>
     <w:p>
@@ -8438,7 +8350,7 @@
       <w:pPr>
         <w:pStyle w:val="Ttulo1"/>
       </w:pPr>
-      <w:bookmarkStart w:id="102" w:name="_Toc384368053"/>
+      <w:bookmarkStart w:id="99" w:name="_Toc384368053"/>
       <w:r>
         <w:lastRenderedPageBreak/>
         <w:t>Análise dos</w:t>
@@ -8446,18 +8358,18 @@
       <w:r>
         <w:t xml:space="preserve"> Requisitos</w:t>
       </w:r>
-      <w:bookmarkEnd w:id="102"/>
+      <w:bookmarkEnd w:id="99"/>
     </w:p>
     <w:p/>
     <w:p>
       <w:pPr>
         <w:pStyle w:val="Ttulo2"/>
       </w:pPr>
-      <w:bookmarkStart w:id="103" w:name="_Toc384368054"/>
+      <w:bookmarkStart w:id="100" w:name="_Toc384368054"/>
       <w:r>
         <w:t>Diagrama de Casos de Uso</w:t>
       </w:r>
-      <w:bookmarkEnd w:id="103"/>
+      <w:bookmarkEnd w:id="100"/>
     </w:p>
     <w:p>
       <w:pPr>
@@ -8471,7 +8383,7 @@
           <w:noProof/>
         </w:rPr>
         <w:drawing>
-          <wp:inline distT="0" distB="0" distL="0" distR="0">
+          <wp:inline distT="0" distB="0" distL="0" distR="0" wp14:anchorId="051ECC14" wp14:editId="0987D198">
             <wp:extent cx="4557600" cy="7232400"/>
             <wp:effectExtent l="0" t="0" r="0" b="0"/>
             <wp:docPr id="5" name="Imagem 5" descr="C:\Users\Kami\Desktop\ced.jpg"/>
@@ -8488,10 +8400,10 @@
                     </pic:cNvPicPr>
                   </pic:nvPicPr>
                   <pic:blipFill>
-                    <a:blip r:embed="rId14">
+                    <a:blip r:embed="rId15">
                       <a:extLst>
                         <a:ext uri="{28A0092B-C50C-407E-A947-70E740481C1C}">
-                          <a14:useLocalDpi xmlns:a14="http://schemas.microsoft.com/office/drawing/2010/main" xmlns:wps="http://schemas.microsoft.com/office/word/2010/wordprocessingShape" xmlns:wpi="http://schemas.microsoft.com/office/word/2010/wordprocessingInk" xmlns:wpg="http://schemas.microsoft.com/office/word/2010/wordprocessingGroup" xmlns:w15="http://schemas.microsoft.com/office/word/2012/wordml" xmlns:w14="http://schemas.microsoft.com/office/word/2010/wordml" xmlns:w="http://schemas.openxmlformats.org/wordprocessingml/2006/main" xmlns:w10="urn:schemas-microsoft-com:office:word" xmlns:wp14="http://schemas.microsoft.com/office/word/2010/wordprocessingDrawing" xmlns:v="urn:schemas-microsoft-com:vml" xmlns:o="urn:schemas-microsoft-com:office:office" xmlns:mc="http://schemas.openxmlformats.org/markup-compatibility/2006" xmlns:wpc="http://schemas.microsoft.com/office/word/2010/wordprocessingCanvas" xmlns="" val="0"/>
+                          <a14:useLocalDpi xmlns:a14="http://schemas.microsoft.com/office/drawing/2010/main" val="0"/>
                         </a:ext>
                       </a:extLst>
                     </a:blip>
@@ -8528,13 +8440,13 @@
         <w:lastRenderedPageBreak/>
         <w:t xml:space="preserve"> </w:t>
       </w:r>
-      <w:bookmarkStart w:id="104" w:name="_Toc384368055"/>
+      <w:bookmarkStart w:id="101" w:name="_Toc384368055"/>
       <w:r>
         <w:t>Descrição dos Atores</w:t>
       </w:r>
-      <w:bookmarkStart w:id="105" w:name="OLE_LINK3"/>
-      <w:bookmarkStart w:id="106" w:name="OLE_LINK4"/>
-      <w:bookmarkEnd w:id="104"/>
+      <w:bookmarkStart w:id="102" w:name="OLE_LINK3"/>
+      <w:bookmarkStart w:id="103" w:name="OLE_LINK4"/>
+      <w:bookmarkEnd w:id="101"/>
     </w:p>
     <w:p>
       <w:pPr>
@@ -8556,7 +8468,7 @@
           <w:insideH w:val="single" w:sz="4" w:space="0" w:color="000000"/>
           <w:insideV w:val="single" w:sz="4" w:space="0" w:color="000000"/>
         </w:tblBorders>
-        <w:tblLook w:val="04A0"/>
+        <w:tblLook w:val="04A0" w:firstRow="1" w:lastRow="0" w:firstColumn="1" w:lastColumn="0" w:noHBand="0" w:noVBand="1"/>
       </w:tblPr>
       <w:tblGrid>
         <w:gridCol w:w="4747"/>
@@ -8569,7 +8481,7 @@
             <w:shd w:val="clear" w:color="auto" w:fill="0D0D0D"/>
           </w:tcPr>
           <w:p>
-            <w:bookmarkStart w:id="107" w:name="_Toc378408132"/>
+            <w:bookmarkStart w:id="104" w:name="_Toc378408132"/>
             <w:r>
               <w:t>Ator</w:t>
             </w:r>
@@ -8682,36 +8594,51 @@
       <w:pPr>
         <w:pStyle w:val="Legenda"/>
       </w:pPr>
-      <w:bookmarkStart w:id="108" w:name="OLE_LINK10"/>
-      <w:bookmarkStart w:id="109" w:name="OLE_LINK11"/>
+      <w:bookmarkStart w:id="105" w:name="OLE_LINK10"/>
+      <w:bookmarkStart w:id="106" w:name="OLE_LINK11"/>
+      <w:bookmarkEnd w:id="102"/>
+      <w:bookmarkEnd w:id="103"/>
+      <w:bookmarkEnd w:id="104"/>
+    </w:p>
+    <w:p/>
+    <w:p/>
+    <w:p/>
+    <w:p/>
+    <w:p/>
+    <w:p/>
+    <w:p/>
+    <w:p/>
+    <w:p/>
+    <w:p/>
+    <w:p/>
+    <w:p/>
+    <w:p/>
+    <w:p/>
+    <w:p/>
+    <w:p/>
+    <w:p>
+      <w:pPr>
+        <w:pStyle w:val="Ttulo2"/>
+      </w:pPr>
+      <w:bookmarkStart w:id="107" w:name="_Toc384368056"/>
       <w:bookmarkEnd w:id="105"/>
       <w:bookmarkEnd w:id="106"/>
+      <w:r>
+        <w:lastRenderedPageBreak/>
+        <w:t xml:space="preserve">Descrição dos </w:t>
+      </w:r>
+      <w:r>
+        <w:t xml:space="preserve">Casos de </w:t>
+      </w:r>
+      <w:commentRangeStart w:id="108"/>
+      <w:r>
+        <w:t>U</w:t>
+      </w:r>
+      <w:r>
+        <w:t>so</w:t>
+      </w:r>
       <w:bookmarkEnd w:id="107"/>
-    </w:p>
-    <w:p/>
-    <w:p/>
-    <w:p>
-      <w:pPr>
-        <w:pStyle w:val="Ttulo2"/>
-      </w:pPr>
-      <w:bookmarkStart w:id="110" w:name="_Toc384368056"/>
-      <w:bookmarkEnd w:id="108"/>
-      <w:bookmarkEnd w:id="109"/>
-      <w:r>
-        <w:t xml:space="preserve">Descrição dos </w:t>
-      </w:r>
-      <w:r>
-        <w:t xml:space="preserve">Casos de </w:t>
-      </w:r>
-      <w:commentRangeStart w:id="111"/>
-      <w:r>
-        <w:t>U</w:t>
-      </w:r>
-      <w:r>
-        <w:t>so</w:t>
-      </w:r>
-      <w:bookmarkEnd w:id="110"/>
-      <w:commentRangeEnd w:id="111"/>
+      <w:commentRangeEnd w:id="108"/>
       <w:r>
         <w:rPr>
           <w:rStyle w:val="Refdecomentrio"/>
@@ -8719,55 +8646,55 @@
           <w:b w:val="0"/>
           <w:bCs w:val="0"/>
         </w:rPr>
-        <w:commentReference w:id="111"/>
+        <w:commentReference w:id="108"/>
       </w:r>
     </w:p>
     <w:p>
       <w:pPr>
         <w:pStyle w:val="Legenda"/>
       </w:pPr>
-      <w:bookmarkStart w:id="112" w:name="OLE_LINK96"/>
-      <w:bookmarkStart w:id="113" w:name="OLE_LINK97"/>
-      <w:bookmarkStart w:id="114" w:name="OLE_LINK98"/>
-      <w:bookmarkStart w:id="115" w:name="OLE_LINK99"/>
-      <w:bookmarkStart w:id="116" w:name="OLE_LINK100"/>
-      <w:bookmarkStart w:id="117" w:name="OLE_LINK101"/>
-      <w:bookmarkStart w:id="118" w:name="OLE_LINK102"/>
-      <w:bookmarkStart w:id="119" w:name="OLE_LINK103"/>
-      <w:bookmarkStart w:id="120" w:name="OLE_LINK104"/>
-      <w:bookmarkStart w:id="121" w:name="OLE_LINK105"/>
-      <w:bookmarkStart w:id="122" w:name="OLE_LINK106"/>
-      <w:bookmarkStart w:id="123" w:name="OLE_LINK107"/>
-      <w:bookmarkStart w:id="124" w:name="OLE_LINK108"/>
+      <w:bookmarkStart w:id="109" w:name="OLE_LINK96"/>
+      <w:bookmarkStart w:id="110" w:name="OLE_LINK97"/>
+      <w:bookmarkStart w:id="111" w:name="OLE_LINK98"/>
+      <w:bookmarkStart w:id="112" w:name="OLE_LINK99"/>
+      <w:bookmarkStart w:id="113" w:name="OLE_LINK100"/>
+      <w:bookmarkStart w:id="114" w:name="OLE_LINK101"/>
+      <w:bookmarkStart w:id="115" w:name="OLE_LINK102"/>
+      <w:bookmarkStart w:id="116" w:name="OLE_LINK103"/>
+      <w:bookmarkStart w:id="117" w:name="OLE_LINK104"/>
+      <w:bookmarkStart w:id="118" w:name="OLE_LINK105"/>
+      <w:bookmarkStart w:id="119" w:name="OLE_LINK106"/>
+      <w:bookmarkStart w:id="120" w:name="OLE_LINK107"/>
+      <w:bookmarkStart w:id="121" w:name="OLE_LINK108"/>
       <w:r>
         <w:rPr>
           <w:noProof/>
         </w:rPr>
         <w:t xml:space="preserve">Tabela </w:t>
       </w:r>
-      <w:bookmarkEnd w:id="112"/>
-      <w:bookmarkEnd w:id="113"/>
+      <w:bookmarkEnd w:id="109"/>
+      <w:bookmarkEnd w:id="110"/>
       <w:r>
         <w:rPr>
           <w:noProof/>
         </w:rPr>
         <w:t xml:space="preserve">Caso de Uso </w:t>
       </w:r>
-      <w:commentRangeStart w:id="125"/>
+      <w:commentRangeStart w:id="122"/>
       <w:r>
         <w:rPr>
           <w:noProof/>
         </w:rPr>
         <w:t>UC01</w:t>
       </w:r>
-      <w:commentRangeEnd w:id="125"/>
+      <w:commentRangeEnd w:id="122"/>
       <w:r>
         <w:rPr>
           <w:rStyle w:val="Refdecomentrio"/>
           <w:b w:val="0"/>
           <w:bCs w:val="0"/>
         </w:rPr>
-        <w:commentReference w:id="125"/>
+        <w:commentReference w:id="122"/>
       </w:r>
     </w:p>
     <w:tbl>
@@ -8782,7 +8709,7 @@
           <w:insideH w:val="single" w:sz="4" w:space="0" w:color="auto"/>
           <w:insideV w:val="single" w:sz="4" w:space="0" w:color="auto"/>
         </w:tblBorders>
-        <w:tblLook w:val="0000"/>
+        <w:tblLook w:val="0000" w:firstRow="0" w:lastRow="0" w:firstColumn="0" w:lastColumn="0" w:noHBand="0" w:noVBand="0"/>
       </w:tblPr>
       <w:tblGrid>
         <w:gridCol w:w="2658"/>
@@ -8801,8 +8728,11 @@
                 <w:bCs/>
               </w:rPr>
             </w:pPr>
-            <w:bookmarkStart w:id="126" w:name="OLE_LINK12"/>
-            <w:bookmarkStart w:id="127" w:name="OLE_LINK26"/>
+            <w:bookmarkStart w:id="123" w:name="OLE_LINK12"/>
+            <w:bookmarkStart w:id="124" w:name="OLE_LINK26"/>
+            <w:bookmarkEnd w:id="111"/>
+            <w:bookmarkEnd w:id="112"/>
+            <w:bookmarkEnd w:id="113"/>
             <w:bookmarkEnd w:id="114"/>
             <w:bookmarkEnd w:id="115"/>
             <w:bookmarkEnd w:id="116"/>
@@ -8811,9 +8741,6 @@
             <w:bookmarkEnd w:id="119"/>
             <w:bookmarkEnd w:id="120"/>
             <w:bookmarkEnd w:id="121"/>
-            <w:bookmarkEnd w:id="122"/>
-            <w:bookmarkEnd w:id="123"/>
-            <w:bookmarkEnd w:id="124"/>
             <w:r>
               <w:rPr>
                 <w:b/>
@@ -8997,7 +8924,7 @@
               </w:rPr>
               <w:t xml:space="preserve">Fluxo </w:t>
             </w:r>
-            <w:commentRangeStart w:id="128"/>
+            <w:commentRangeStart w:id="125"/>
             <w:r>
               <w:rPr>
                 <w:b/>
@@ -9005,12 +8932,12 @@
               </w:rPr>
               <w:t>Principal</w:t>
             </w:r>
-            <w:commentRangeEnd w:id="128"/>
+            <w:commentRangeEnd w:id="125"/>
             <w:r>
               <w:rPr>
                 <w:rStyle w:val="Refdecomentrio"/>
               </w:rPr>
-              <w:commentReference w:id="128"/>
+              <w:commentReference w:id="125"/>
             </w:r>
             <w:r>
               <w:t>:</w:t>
@@ -9018,32 +8945,26 @@
             <w:r>
               <w:t xml:space="preserve"> </w:t>
             </w:r>
-            <w:bookmarkStart w:id="129" w:name="OLE_LINK14"/>
-            <w:bookmarkStart w:id="130" w:name="OLE_LINK15"/>
+            <w:bookmarkStart w:id="135" w:name="OLE_LINK14"/>
+            <w:bookmarkStart w:id="136" w:name="OLE_LINK15"/>
             <w:r>
               <w:t>FP01</w:t>
             </w:r>
-            <w:bookmarkEnd w:id="129"/>
-            <w:bookmarkEnd w:id="130"/>
-            <w:r>
-              <w:t xml:space="preserve"> – Este caso de uso se inicia quando o ator paciente insere o código de identificação no website.</w:t>
-            </w:r>
-          </w:p>
-          <w:p>
-            <w:r>
-              <w:t xml:space="preserve">FP02 – Após código ser inserido paciente visualizara </w:t>
-            </w:r>
-            <w:r>
-              <w:t xml:space="preserve">resultado do </w:t>
-            </w:r>
-            <w:r>
-              <w:t>exame</w:t>
-            </w:r>
-            <w:r>
-              <w:t>, caso exame esteja pronto paciente continua a operação</w:t>
-            </w:r>
-            <w:r>
-              <w:t>.</w:t>
+            <w:bookmarkEnd w:id="135"/>
+            <w:bookmarkEnd w:id="136"/>
+            <w:r>
+              <w:t xml:space="preserve"> – Este caso de uso se </w:t>
+            </w:r>
+            <w:r>
+              <w:t>inicia quando o ator paciente acessa o site de resultados de exames</w:t>
+            </w:r>
+          </w:p>
+          <w:p>
+            <w:r>
+              <w:t xml:space="preserve">FP02 – </w:t>
+            </w:r>
+            <w:r>
+              <w:t>Paciente insere o código de identificação recebido por ocasião do exame no website.</w:t>
             </w:r>
           </w:p>
           <w:p>
@@ -9051,42 +8972,48 @@
               <w:t>FP03</w:t>
             </w:r>
             <w:r>
-              <w:t xml:space="preserve"> – </w:t>
-            </w:r>
-            <w:commentRangeStart w:id="131"/>
-            <w:r>
-              <w:t xml:space="preserve">Cliente </w:t>
-            </w:r>
-            <w:commentRangeEnd w:id="131"/>
-            <w:r>
-              <w:rPr>
-                <w:rStyle w:val="Refdecomentrio"/>
-              </w:rPr>
-              <w:commentReference w:id="131"/>
-            </w:r>
-            <w:r>
-              <w:t xml:space="preserve">visualiza exame diretamente na tela podendo imprimir ou retirar diretamente </w:t>
-            </w:r>
-            <w:r>
-              <w:t>na clínica</w:t>
-            </w:r>
-            <w:r>
-              <w:t>, dependendo do exame.</w:t>
-            </w:r>
-          </w:p>
-          <w:p>
-            <w:r>
-              <w:t>FP04 – Fim caso de uso.</w:t>
-            </w:r>
-          </w:p>
-          <w:p>
-            <w:bookmarkStart w:id="132" w:name="OLE_LINK56"/>
-            <w:bookmarkStart w:id="133" w:name="OLE_LINK57"/>
-            <w:bookmarkStart w:id="134" w:name="OLE_LINK58"/>
-          </w:p>
-          <w:p>
-            <w:bookmarkStart w:id="135" w:name="OLE_LINK75"/>
-            <w:bookmarkStart w:id="136" w:name="OLE_LINK76"/>
+              <w:t xml:space="preserve"> </w:t>
+            </w:r>
+            <w:r>
+              <w:t>- Sistema consulta banco de dados para recuperar o resultado</w:t>
+            </w:r>
+          </w:p>
+          <w:p>
+            <w:r>
+              <w:t>FP04 - Sistema apresenta na tela resultado do exame ao paciente</w:t>
+            </w:r>
+            <w:bookmarkStart w:id="137" w:name="OLE_LINK56"/>
+            <w:bookmarkStart w:id="138" w:name="OLE_LINK57"/>
+            <w:bookmarkStart w:id="139" w:name="OLE_LINK58"/>
+            <w:r>
+              <w:t xml:space="preserve"> </w:t>
+            </w:r>
+          </w:p>
+          <w:p>
+            <w:r>
+              <w:t>FP05 - Paciente pode solicitar a geração do exame em pdf ou requisitar impressão em papel para retirada na clinica</w:t>
+            </w:r>
+          </w:p>
+          <w:p>
+            <w:pPr>
+              <w:pStyle w:val="Textodecomentrio"/>
+              <w:rPr>
+                <w:sz w:val="24"/>
+                <w:szCs w:val="24"/>
+              </w:rPr>
+            </w:pPr>
+            <w:r>
+              <w:rPr>
+                <w:sz w:val="24"/>
+                <w:szCs w:val="24"/>
+              </w:rPr>
+              <w:t>FP06 - Fim caso de uso.</w:t>
+            </w:r>
+          </w:p>
+          <w:p/>
+          <w:p>
+            <w:bookmarkStart w:id="140" w:name="OLE_LINK75"/>
+            <w:bookmarkStart w:id="141" w:name="OLE_LINK76"/>
             <w:r>
               <w:rPr>
                 <w:b/>
@@ -9116,8 +9043,8 @@
               <w:t>.</w:t>
             </w:r>
           </w:p>
-          <w:bookmarkEnd w:id="135"/>
-          <w:bookmarkEnd w:id="136"/>
+          <w:bookmarkEnd w:id="140"/>
+          <w:bookmarkEnd w:id="141"/>
           <w:p>
             <w:r>
               <w:t>FA02.1 – Paciente recebe uma notificação na tela indicando que o exame ainda não esta pronto.</w:t>
@@ -9139,14 +9066,14 @@
             <w:r>
               <w:t>.</w:t>
             </w:r>
-            <w:bookmarkEnd w:id="132"/>
-            <w:bookmarkEnd w:id="133"/>
-            <w:bookmarkEnd w:id="134"/>
+            <w:bookmarkEnd w:id="137"/>
+            <w:bookmarkEnd w:id="138"/>
+            <w:bookmarkEnd w:id="139"/>
           </w:p>
         </w:tc>
       </w:tr>
-      <w:bookmarkEnd w:id="126"/>
-      <w:bookmarkEnd w:id="127"/>
+      <w:bookmarkEnd w:id="123"/>
+      <w:bookmarkEnd w:id="124"/>
     </w:tbl>
     <w:p>
       <w:pPr>
@@ -9183,6 +9110,14 @@
         </w:rPr>
       </w:pPr>
     </w:p>
+    <w:p/>
+    <w:p/>
+    <w:p/>
+    <w:p/>
+    <w:p/>
+    <w:p/>
+    <w:p/>
+    <w:p/>
     <w:p>
       <w:pPr>
         <w:pStyle w:val="Legenda"/>
@@ -9194,6 +9129,7 @@
         <w:rPr>
           <w:noProof/>
         </w:rPr>
+        <w:lastRenderedPageBreak/>
         <w:t xml:space="preserve">Tabela </w:t>
       </w:r>
       <w:r>
@@ -9215,7 +9151,7 @@
           <w:insideH w:val="single" w:sz="4" w:space="0" w:color="auto"/>
           <w:insideV w:val="single" w:sz="4" w:space="0" w:color="auto"/>
         </w:tblBorders>
-        <w:tblLook w:val="0000"/>
+        <w:tblLook w:val="0000" w:firstRow="0" w:lastRow="0" w:firstColumn="0" w:lastColumn="0" w:noHBand="0" w:noVBand="0"/>
       </w:tblPr>
       <w:tblGrid>
         <w:gridCol w:w="2658"/>
@@ -9264,11 +9200,11 @@
             <w:r>
               <w:t xml:space="preserve">- </w:t>
             </w:r>
-            <w:bookmarkStart w:id="137" w:name="OLE_LINK13"/>
+            <w:bookmarkStart w:id="142" w:name="OLE_LINK13"/>
             <w:r>
               <w:t>Cadastrar pacientes no sistema</w:t>
             </w:r>
-            <w:bookmarkEnd w:id="137"/>
+            <w:bookmarkEnd w:id="142"/>
           </w:p>
         </w:tc>
       </w:tr>
@@ -9426,8 +9362,8 @@
               </w:rPr>
               <w:t>Fluxo Principal</w:t>
             </w:r>
-            <w:bookmarkStart w:id="138" w:name="OLE_LINK16"/>
-            <w:bookmarkStart w:id="139" w:name="OLE_LINK17"/>
+            <w:bookmarkStart w:id="143" w:name="OLE_LINK16"/>
+            <w:bookmarkStart w:id="144" w:name="OLE_LINK17"/>
             <w:r>
               <w:t>:</w:t>
             </w:r>
@@ -9437,8 +9373,8 @@
             <w:r>
               <w:t xml:space="preserve">FP01 </w:t>
             </w:r>
-            <w:bookmarkEnd w:id="138"/>
-            <w:bookmarkEnd w:id="139"/>
+            <w:bookmarkEnd w:id="143"/>
+            <w:bookmarkEnd w:id="144"/>
             <w:r>
               <w:t>– Este caso de uso se inicia quando o ator gestor cadastra um paciente no sistema.</w:t>
             </w:r>
@@ -9477,9 +9413,9 @@
             </w:r>
           </w:p>
           <w:p>
-            <w:bookmarkStart w:id="140" w:name="OLE_LINK77"/>
-            <w:bookmarkStart w:id="141" w:name="OLE_LINK78"/>
-            <w:bookmarkStart w:id="142" w:name="OLE_LINK79"/>
+            <w:bookmarkStart w:id="145" w:name="OLE_LINK77"/>
+            <w:bookmarkStart w:id="146" w:name="OLE_LINK78"/>
+            <w:bookmarkStart w:id="147" w:name="OLE_LINK79"/>
             <w:r>
               <w:rPr>
                 <w:b/>
@@ -9497,9 +9433,9 @@
               <w:t>FA01 – Usuário já existe.</w:t>
             </w:r>
           </w:p>
-          <w:bookmarkEnd w:id="140"/>
-          <w:bookmarkEnd w:id="141"/>
-          <w:bookmarkEnd w:id="142"/>
+          <w:bookmarkEnd w:id="145"/>
+          <w:bookmarkEnd w:id="146"/>
+          <w:bookmarkEnd w:id="147"/>
           <w:p>
             <w:r>
               <w:t>FA02.1 – Recebe uma notificação de que o usuário já esta cadastrado no sistema.</w:t>
@@ -9574,6 +9510,15 @@
         </w:rPr>
       </w:pPr>
     </w:p>
+    <w:p/>
+    <w:p/>
+    <w:p/>
+    <w:p/>
+    <w:p/>
+    <w:p/>
+    <w:p/>
+    <w:p/>
+    <w:p/>
     <w:p>
       <w:pPr>
         <w:pStyle w:val="Legenda"/>
@@ -9599,8 +9544,6 @@
         </w:rPr>
         <w:t>Caso de Uso UC03</w:t>
       </w:r>
-      <w:bookmarkStart w:id="143" w:name="_GoBack"/>
-      <w:bookmarkEnd w:id="143"/>
     </w:p>
     <w:tbl>
       <w:tblPr>
@@ -9614,7 +9557,7 @@
           <w:insideH w:val="single" w:sz="4" w:space="0" w:color="auto"/>
           <w:insideV w:val="single" w:sz="4" w:space="0" w:color="auto"/>
         </w:tblBorders>
-        <w:tblLook w:val="0000"/>
+        <w:tblLook w:val="0000" w:firstRow="0" w:lastRow="0" w:firstColumn="0" w:lastColumn="0" w:noHBand="0" w:noVBand="0"/>
       </w:tblPr>
       <w:tblGrid>
         <w:gridCol w:w="2658"/>
@@ -9663,11 +9606,11 @@
             <w:r>
               <w:t xml:space="preserve">- </w:t>
             </w:r>
-            <w:bookmarkStart w:id="144" w:name="OLE_LINK18"/>
+            <w:bookmarkStart w:id="148" w:name="OLE_LINK18"/>
             <w:r>
               <w:t>Gerar relatórios de fluxo de exames</w:t>
             </w:r>
-            <w:bookmarkEnd w:id="144"/>
+            <w:bookmarkEnd w:id="148"/>
           </w:p>
         </w:tc>
       </w:tr>
@@ -9829,16 +9772,16 @@
             <w:r>
               <w:t xml:space="preserve"> FP01 – Este caso de uso se inicia quando o ator gestor deseja gerar um relatório de fluxo de </w:t>
             </w:r>
-            <w:commentRangeStart w:id="145"/>
+            <w:commentRangeStart w:id="149"/>
             <w:r>
               <w:t>exame</w:t>
             </w:r>
-            <w:commentRangeEnd w:id="145"/>
+            <w:commentRangeEnd w:id="149"/>
             <w:r>
               <w:rPr>
                 <w:rStyle w:val="Refdecomentrio"/>
               </w:rPr>
-              <w:commentReference w:id="145"/>
+              <w:commentReference w:id="149"/>
             </w:r>
             <w:r>
               <w:t>.</w:t>
@@ -9848,13 +9791,13 @@
             <w:r>
               <w:t xml:space="preserve">FP02 – </w:t>
             </w:r>
-            <w:bookmarkStart w:id="146" w:name="OLE_LINK20"/>
-            <w:bookmarkStart w:id="147" w:name="OLE_LINK21"/>
+            <w:bookmarkStart w:id="150" w:name="OLE_LINK20"/>
+            <w:bookmarkStart w:id="151" w:name="OLE_LINK21"/>
             <w:r>
               <w:t>Gestor acessa área de relatório.</w:t>
             </w:r>
-            <w:bookmarkEnd w:id="146"/>
-            <w:bookmarkEnd w:id="147"/>
+            <w:bookmarkEnd w:id="150"/>
+            <w:bookmarkEnd w:id="151"/>
           </w:p>
           <w:p>
             <w:r>
@@ -9955,7 +9898,7 @@
           <w:insideH w:val="single" w:sz="4" w:space="0" w:color="auto"/>
           <w:insideV w:val="single" w:sz="4" w:space="0" w:color="auto"/>
         </w:tblBorders>
-        <w:tblLook w:val="0000"/>
+        <w:tblLook w:val="0000" w:firstRow="0" w:lastRow="0" w:firstColumn="0" w:lastColumn="0" w:noHBand="0" w:noVBand="0"/>
       </w:tblPr>
       <w:tblGrid>
         <w:gridCol w:w="2658"/>
@@ -10004,14 +9947,14 @@
             <w:r>
               <w:t xml:space="preserve">- </w:t>
             </w:r>
-            <w:bookmarkStart w:id="148" w:name="OLE_LINK19"/>
+            <w:bookmarkStart w:id="152" w:name="OLE_LINK19"/>
             <w:r>
               <w:t>Gerar</w:t>
             </w:r>
             <w:r>
               <w:t xml:space="preserve"> prontuário digital do paciente</w:t>
             </w:r>
-            <w:bookmarkEnd w:id="148"/>
+            <w:bookmarkEnd w:id="152"/>
           </w:p>
         </w:tc>
       </w:tr>
@@ -10180,13 +10123,13 @@
             <w:r>
               <w:t xml:space="preserve">FP01 </w:t>
             </w:r>
-            <w:bookmarkStart w:id="149" w:name="OLE_LINK22"/>
-            <w:bookmarkStart w:id="150" w:name="OLE_LINK23"/>
+            <w:bookmarkStart w:id="153" w:name="OLE_LINK22"/>
+            <w:bookmarkStart w:id="154" w:name="OLE_LINK23"/>
             <w:r>
               <w:t>–</w:t>
             </w:r>
-            <w:bookmarkEnd w:id="149"/>
-            <w:bookmarkEnd w:id="150"/>
+            <w:bookmarkEnd w:id="153"/>
+            <w:bookmarkEnd w:id="154"/>
             <w:r>
               <w:t xml:space="preserve"> Este caso de uso se inicia quando o ator gestor deseja gerar um prontuário digital do paciente.</w:t>
             </w:r>
@@ -10205,13 +10148,13 @@
             <w:r>
               <w:t xml:space="preserve">FP04 – </w:t>
             </w:r>
-            <w:bookmarkStart w:id="151" w:name="OLE_LINK24"/>
-            <w:bookmarkStart w:id="152" w:name="OLE_LINK25"/>
+            <w:bookmarkStart w:id="155" w:name="OLE_LINK24"/>
+            <w:bookmarkStart w:id="156" w:name="OLE_LINK25"/>
             <w:r>
               <w:t xml:space="preserve">Sistema busca informações </w:t>
             </w:r>
-            <w:bookmarkEnd w:id="151"/>
-            <w:bookmarkEnd w:id="152"/>
+            <w:bookmarkEnd w:id="155"/>
+            <w:bookmarkEnd w:id="156"/>
             <w:r>
               <w:t>sobre paciente e gera p</w:t>
             </w:r>
@@ -10267,7 +10210,7 @@
           <w:insideH w:val="single" w:sz="4" w:space="0" w:color="auto"/>
           <w:insideV w:val="single" w:sz="4" w:space="0" w:color="auto"/>
         </w:tblBorders>
-        <w:tblLook w:val="0000"/>
+        <w:tblLook w:val="0000" w:firstRow="0" w:lastRow="0" w:firstColumn="0" w:lastColumn="0" w:noHBand="0" w:noVBand="0"/>
       </w:tblPr>
       <w:tblGrid>
         <w:gridCol w:w="2658"/>
@@ -10307,7 +10250,7 @@
             <w:tcW w:w="6804" w:type="dxa"/>
           </w:tcPr>
           <w:p>
-            <w:bookmarkStart w:id="153" w:name="OLE_LINK5"/>
+            <w:bookmarkStart w:id="157" w:name="OLE_LINK5"/>
             <w:r>
               <w:t>UC0</w:t>
             </w:r>
@@ -10317,12 +10260,12 @@
             <w:r>
               <w:t xml:space="preserve">- </w:t>
             </w:r>
-            <w:bookmarkStart w:id="154" w:name="OLE_LINK27"/>
+            <w:bookmarkStart w:id="158" w:name="OLE_LINK27"/>
             <w:r>
               <w:t>Cadastrar Gestores</w:t>
             </w:r>
-            <w:bookmarkEnd w:id="153"/>
-            <w:bookmarkEnd w:id="154"/>
+            <w:bookmarkEnd w:id="157"/>
+            <w:bookmarkEnd w:id="158"/>
           </w:p>
         </w:tc>
       </w:tr>
@@ -10600,7 +10543,7 @@
           <w:insideH w:val="single" w:sz="4" w:space="0" w:color="auto"/>
           <w:insideV w:val="single" w:sz="4" w:space="0" w:color="auto"/>
         </w:tblBorders>
-        <w:tblLook w:val="0000"/>
+        <w:tblLook w:val="0000" w:firstRow="0" w:lastRow="0" w:firstColumn="0" w:lastColumn="0" w:noHBand="0" w:noVBand="0"/>
       </w:tblPr>
       <w:tblGrid>
         <w:gridCol w:w="2658"/>
@@ -10619,8 +10562,8 @@
                 <w:bCs/>
               </w:rPr>
             </w:pPr>
-            <w:bookmarkStart w:id="155" w:name="OLE_LINK31"/>
-            <w:bookmarkStart w:id="156" w:name="OLE_LINK32"/>
+            <w:bookmarkStart w:id="159" w:name="OLE_LINK31"/>
+            <w:bookmarkStart w:id="160" w:name="OLE_LINK32"/>
             <w:r>
               <w:rPr>
                 <w:b/>
@@ -10642,8 +10585,8 @@
             <w:tcW w:w="6804" w:type="dxa"/>
           </w:tcPr>
           <w:p>
-            <w:bookmarkStart w:id="157" w:name="OLE_LINK41"/>
-            <w:bookmarkStart w:id="158" w:name="OLE_LINK42"/>
+            <w:bookmarkStart w:id="161" w:name="OLE_LINK41"/>
+            <w:bookmarkStart w:id="162" w:name="OLE_LINK42"/>
             <w:r>
               <w:t>UC0</w:t>
             </w:r>
@@ -10653,15 +10596,15 @@
             <w:r>
               <w:t xml:space="preserve">- </w:t>
             </w:r>
-            <w:bookmarkStart w:id="159" w:name="OLE_LINK29"/>
-            <w:bookmarkStart w:id="160" w:name="OLE_LINK30"/>
+            <w:bookmarkStart w:id="163" w:name="OLE_LINK29"/>
+            <w:bookmarkStart w:id="164" w:name="OLE_LINK30"/>
             <w:r>
               <w:t>Tirar duvidas</w:t>
             </w:r>
-            <w:bookmarkEnd w:id="157"/>
-            <w:bookmarkEnd w:id="158"/>
-            <w:bookmarkEnd w:id="159"/>
-            <w:bookmarkEnd w:id="160"/>
+            <w:bookmarkEnd w:id="161"/>
+            <w:bookmarkEnd w:id="162"/>
+            <w:bookmarkEnd w:id="163"/>
+            <w:bookmarkEnd w:id="164"/>
           </w:p>
         </w:tc>
       </w:tr>
@@ -10841,8 +10784,8 @@
           </w:p>
         </w:tc>
       </w:tr>
-      <w:bookmarkEnd w:id="155"/>
-      <w:bookmarkEnd w:id="156"/>
+      <w:bookmarkEnd w:id="159"/>
+      <w:bookmarkEnd w:id="160"/>
     </w:tbl>
     <w:p>
       <w:pPr>
@@ -10890,7 +10833,7 @@
           <w:insideH w:val="single" w:sz="4" w:space="0" w:color="auto"/>
           <w:insideV w:val="single" w:sz="4" w:space="0" w:color="auto"/>
         </w:tblBorders>
-        <w:tblLook w:val="0000"/>
+        <w:tblLook w:val="0000" w:firstRow="0" w:lastRow="0" w:firstColumn="0" w:lastColumn="0" w:noHBand="0" w:noVBand="0"/>
       </w:tblPr>
       <w:tblGrid>
         <w:gridCol w:w="2658"/>
@@ -10930,9 +10873,9 @@
             <w:tcW w:w="6804" w:type="dxa"/>
           </w:tcPr>
           <w:p>
-            <w:bookmarkStart w:id="161" w:name="OLE_LINK43"/>
-            <w:bookmarkStart w:id="162" w:name="OLE_LINK44"/>
-            <w:bookmarkStart w:id="163" w:name="OLE_LINK45"/>
+            <w:bookmarkStart w:id="165" w:name="OLE_LINK43"/>
+            <w:bookmarkStart w:id="166" w:name="OLE_LINK44"/>
+            <w:bookmarkStart w:id="167" w:name="OLE_LINK45"/>
             <w:r>
               <w:t>UC0</w:t>
             </w:r>
@@ -10942,191 +10885,191 @@
             <w:r>
               <w:t xml:space="preserve">- </w:t>
             </w:r>
-            <w:bookmarkStart w:id="164" w:name="OLE_LINK33"/>
-            <w:bookmarkStart w:id="165" w:name="OLE_LINK34"/>
+            <w:bookmarkStart w:id="168" w:name="OLE_LINK33"/>
+            <w:bookmarkStart w:id="169" w:name="OLE_LINK34"/>
             <w:r>
               <w:t>Responder duvidas</w:t>
             </w:r>
-            <w:bookmarkEnd w:id="161"/>
-            <w:bookmarkEnd w:id="162"/>
-            <w:bookmarkEnd w:id="163"/>
-            <w:bookmarkEnd w:id="164"/>
             <w:bookmarkEnd w:id="165"/>
-          </w:p>
-        </w:tc>
-      </w:tr>
-      <w:tr>
-        <w:tc>
-          <w:tcPr>
-            <w:tcW w:w="2658" w:type="dxa"/>
-            <w:shd w:val="clear" w:color="auto" w:fill="D9D9D9"/>
-          </w:tcPr>
-          <w:p>
-            <w:pPr>
-              <w:rPr>
-                <w:b/>
-                <w:bCs/>
-              </w:rPr>
-            </w:pPr>
-            <w:r>
-              <w:rPr>
-                <w:b/>
-                <w:bCs/>
-              </w:rPr>
-              <w:t>Resumo:</w:t>
-            </w:r>
-          </w:p>
-        </w:tc>
-        <w:tc>
-          <w:tcPr>
-            <w:tcW w:w="6804" w:type="dxa"/>
-          </w:tcPr>
-          <w:p>
-            <w:r>
-              <w:t>Responder duvidas de pacientes</w:t>
-            </w:r>
-          </w:p>
-        </w:tc>
-      </w:tr>
-      <w:tr>
-        <w:tc>
-          <w:tcPr>
-            <w:tcW w:w="2658" w:type="dxa"/>
-            <w:shd w:val="clear" w:color="auto" w:fill="D9D9D9"/>
-          </w:tcPr>
-          <w:p>
-            <w:pPr>
-              <w:rPr>
-                <w:b/>
-                <w:bCs/>
-              </w:rPr>
-            </w:pPr>
-            <w:r>
-              <w:rPr>
-                <w:b/>
-                <w:bCs/>
-              </w:rPr>
-              <w:t>Ator Principal:</w:t>
-            </w:r>
-          </w:p>
-        </w:tc>
-        <w:tc>
-          <w:tcPr>
-            <w:tcW w:w="6804" w:type="dxa"/>
-          </w:tcPr>
-          <w:p>
-            <w:r>
-              <w:t>Gestor</w:t>
-            </w:r>
-          </w:p>
-        </w:tc>
-      </w:tr>
-      <w:tr>
-        <w:tc>
-          <w:tcPr>
-            <w:tcW w:w="2658" w:type="dxa"/>
-            <w:shd w:val="clear" w:color="auto" w:fill="D9D9D9"/>
-          </w:tcPr>
-          <w:p>
-            <w:pPr>
-              <w:rPr>
-                <w:b/>
-                <w:bCs/>
-              </w:rPr>
-            </w:pPr>
-            <w:r>
-              <w:rPr>
-                <w:b/>
-                <w:bCs/>
-              </w:rPr>
-              <w:t>Pré-condição</w:t>
-            </w:r>
-          </w:p>
-        </w:tc>
-        <w:tc>
-          <w:tcPr>
-            <w:tcW w:w="6804" w:type="dxa"/>
-          </w:tcPr>
-          <w:p>
-            <w:r>
-              <w:t>Receber uma dúvida.</w:t>
-            </w:r>
-          </w:p>
-        </w:tc>
-      </w:tr>
-      <w:tr>
-        <w:tc>
-          <w:tcPr>
-            <w:tcW w:w="2658" w:type="dxa"/>
-            <w:shd w:val="clear" w:color="auto" w:fill="D9D9D9"/>
-          </w:tcPr>
-          <w:p>
-            <w:pPr>
-              <w:rPr>
-                <w:b/>
-                <w:bCs/>
-              </w:rPr>
-            </w:pPr>
-            <w:r>
-              <w:rPr>
-                <w:b/>
-                <w:bCs/>
-              </w:rPr>
-              <w:t>Pós-condição</w:t>
-            </w:r>
-          </w:p>
-        </w:tc>
-        <w:tc>
-          <w:tcPr>
-            <w:tcW w:w="6804" w:type="dxa"/>
-          </w:tcPr>
-          <w:p/>
-        </w:tc>
-      </w:tr>
-      <w:tr>
-        <w:tc>
-          <w:tcPr>
-            <w:tcW w:w="9462" w:type="dxa"/>
-            <w:gridSpan w:val="2"/>
-          </w:tcPr>
-          <w:p>
-            <w:pPr>
-              <w:rPr>
-                <w:b/>
-                <w:bCs/>
-              </w:rPr>
-            </w:pPr>
-          </w:p>
-          <w:p>
-            <w:r>
-              <w:rPr>
-                <w:b/>
-                <w:bCs/>
-              </w:rPr>
-              <w:t>Fluxo Principal</w:t>
-            </w:r>
-            <w:r>
-              <w:t>: FP01 – Este caso de uso se inicia quando o ator gestor deseja responder uma dúvida de um paciente.</w:t>
-            </w:r>
-          </w:p>
-          <w:p>
-            <w:r>
-              <w:t>FP02 – Gestor acessa área do sistema para dúvidas.</w:t>
-            </w:r>
-          </w:p>
-          <w:p>
-            <w:r>
-              <w:t xml:space="preserve">FP03 </w:t>
-            </w:r>
-            <w:bookmarkStart w:id="166" w:name="OLE_LINK93"/>
-            <w:bookmarkStart w:id="167" w:name="OLE_LINK94"/>
-            <w:bookmarkStart w:id="168" w:name="OLE_LINK95"/>
-            <w:r>
-              <w:t>–</w:t>
-            </w:r>
             <w:bookmarkEnd w:id="166"/>
             <w:bookmarkEnd w:id="167"/>
             <w:bookmarkEnd w:id="168"/>
+            <w:bookmarkEnd w:id="169"/>
+          </w:p>
+        </w:tc>
+      </w:tr>
+      <w:tr>
+        <w:tc>
+          <w:tcPr>
+            <w:tcW w:w="2658" w:type="dxa"/>
+            <w:shd w:val="clear" w:color="auto" w:fill="D9D9D9"/>
+          </w:tcPr>
+          <w:p>
+            <w:pPr>
+              <w:rPr>
+                <w:b/>
+                <w:bCs/>
+              </w:rPr>
+            </w:pPr>
+            <w:r>
+              <w:rPr>
+                <w:b/>
+                <w:bCs/>
+              </w:rPr>
+              <w:t>Resumo:</w:t>
+            </w:r>
+          </w:p>
+        </w:tc>
+        <w:tc>
+          <w:tcPr>
+            <w:tcW w:w="6804" w:type="dxa"/>
+          </w:tcPr>
+          <w:p>
+            <w:r>
+              <w:t>Responder duvidas de pacientes</w:t>
+            </w:r>
+          </w:p>
+        </w:tc>
+      </w:tr>
+      <w:tr>
+        <w:tc>
+          <w:tcPr>
+            <w:tcW w:w="2658" w:type="dxa"/>
+            <w:shd w:val="clear" w:color="auto" w:fill="D9D9D9"/>
+          </w:tcPr>
+          <w:p>
+            <w:pPr>
+              <w:rPr>
+                <w:b/>
+                <w:bCs/>
+              </w:rPr>
+            </w:pPr>
+            <w:r>
+              <w:rPr>
+                <w:b/>
+                <w:bCs/>
+              </w:rPr>
+              <w:t>Ator Principal:</w:t>
+            </w:r>
+          </w:p>
+        </w:tc>
+        <w:tc>
+          <w:tcPr>
+            <w:tcW w:w="6804" w:type="dxa"/>
+          </w:tcPr>
+          <w:p>
+            <w:r>
+              <w:t>Gestor</w:t>
+            </w:r>
+          </w:p>
+        </w:tc>
+      </w:tr>
+      <w:tr>
+        <w:tc>
+          <w:tcPr>
+            <w:tcW w:w="2658" w:type="dxa"/>
+            <w:shd w:val="clear" w:color="auto" w:fill="D9D9D9"/>
+          </w:tcPr>
+          <w:p>
+            <w:pPr>
+              <w:rPr>
+                <w:b/>
+                <w:bCs/>
+              </w:rPr>
+            </w:pPr>
+            <w:r>
+              <w:rPr>
+                <w:b/>
+                <w:bCs/>
+              </w:rPr>
+              <w:t>Pré-condição</w:t>
+            </w:r>
+          </w:p>
+        </w:tc>
+        <w:tc>
+          <w:tcPr>
+            <w:tcW w:w="6804" w:type="dxa"/>
+          </w:tcPr>
+          <w:p>
+            <w:r>
+              <w:t>Receber uma dúvida.</w:t>
+            </w:r>
+          </w:p>
+        </w:tc>
+      </w:tr>
+      <w:tr>
+        <w:tc>
+          <w:tcPr>
+            <w:tcW w:w="2658" w:type="dxa"/>
+            <w:shd w:val="clear" w:color="auto" w:fill="D9D9D9"/>
+          </w:tcPr>
+          <w:p>
+            <w:pPr>
+              <w:rPr>
+                <w:b/>
+                <w:bCs/>
+              </w:rPr>
+            </w:pPr>
+            <w:r>
+              <w:rPr>
+                <w:b/>
+                <w:bCs/>
+              </w:rPr>
+              <w:t>Pós-condição</w:t>
+            </w:r>
+          </w:p>
+        </w:tc>
+        <w:tc>
+          <w:tcPr>
+            <w:tcW w:w="6804" w:type="dxa"/>
+          </w:tcPr>
+          <w:p/>
+        </w:tc>
+      </w:tr>
+      <w:tr>
+        <w:tc>
+          <w:tcPr>
+            <w:tcW w:w="9462" w:type="dxa"/>
+            <w:gridSpan w:val="2"/>
+          </w:tcPr>
+          <w:p>
+            <w:pPr>
+              <w:rPr>
+                <w:b/>
+                <w:bCs/>
+              </w:rPr>
+            </w:pPr>
+          </w:p>
+          <w:p>
+            <w:r>
+              <w:rPr>
+                <w:b/>
+                <w:bCs/>
+              </w:rPr>
+              <w:t>Fluxo Principal</w:t>
+            </w:r>
+            <w:r>
+              <w:t>: FP01 – Este caso de uso se inicia quando o ator gestor deseja responder uma dúvida de um paciente.</w:t>
+            </w:r>
+          </w:p>
+          <w:p>
+            <w:r>
+              <w:t>FP02 – Gestor acessa área do sistema para dúvidas.</w:t>
+            </w:r>
+          </w:p>
+          <w:p>
+            <w:r>
+              <w:t xml:space="preserve">FP03 </w:t>
+            </w:r>
+            <w:bookmarkStart w:id="170" w:name="OLE_LINK93"/>
+            <w:bookmarkStart w:id="171" w:name="OLE_LINK94"/>
+            <w:bookmarkStart w:id="172" w:name="OLE_LINK95"/>
+            <w:r>
+              <w:t>–</w:t>
+            </w:r>
+            <w:bookmarkEnd w:id="170"/>
+            <w:bookmarkEnd w:id="171"/>
+            <w:bookmarkEnd w:id="172"/>
             <w:r>
               <w:t xml:space="preserve"> Gestor seleciona uma das dúvidas pendentes.</w:t>
             </w:r>
@@ -11229,7 +11172,7 @@
           <w:insideH w:val="single" w:sz="4" w:space="0" w:color="auto"/>
           <w:insideV w:val="single" w:sz="4" w:space="0" w:color="auto"/>
         </w:tblBorders>
-        <w:tblLook w:val="0000"/>
+        <w:tblLook w:val="0000" w:firstRow="0" w:lastRow="0" w:firstColumn="0" w:lastColumn="0" w:noHBand="0" w:noVBand="0"/>
       </w:tblPr>
       <w:tblGrid>
         <w:gridCol w:w="2658"/>
@@ -11269,8 +11212,8 @@
             <w:tcW w:w="6804" w:type="dxa"/>
           </w:tcPr>
           <w:p>
-            <w:bookmarkStart w:id="169" w:name="OLE_LINK46"/>
-            <w:bookmarkStart w:id="170" w:name="OLE_LINK47"/>
+            <w:bookmarkStart w:id="173" w:name="OLE_LINK46"/>
+            <w:bookmarkStart w:id="174" w:name="OLE_LINK47"/>
             <w:r>
               <w:t>UC0</w:t>
             </w:r>
@@ -11280,15 +11223,15 @@
             <w:r>
               <w:t xml:space="preserve">- </w:t>
             </w:r>
-            <w:bookmarkStart w:id="171" w:name="OLE_LINK35"/>
-            <w:bookmarkStart w:id="172" w:name="OLE_LINK36"/>
+            <w:bookmarkStart w:id="175" w:name="OLE_LINK35"/>
+            <w:bookmarkStart w:id="176" w:name="OLE_LINK36"/>
             <w:r>
               <w:t>Gerar código de verificação de exame</w:t>
             </w:r>
-            <w:bookmarkEnd w:id="169"/>
-            <w:bookmarkEnd w:id="170"/>
-            <w:bookmarkEnd w:id="171"/>
-            <w:bookmarkEnd w:id="172"/>
+            <w:bookmarkEnd w:id="173"/>
+            <w:bookmarkEnd w:id="174"/>
+            <w:bookmarkEnd w:id="175"/>
+            <w:bookmarkEnd w:id="176"/>
           </w:p>
         </w:tc>
       </w:tr>
@@ -11550,7 +11493,7 @@
           <w:insideH w:val="single" w:sz="4" w:space="0" w:color="auto"/>
           <w:insideV w:val="single" w:sz="4" w:space="0" w:color="auto"/>
         </w:tblBorders>
-        <w:tblLook w:val="0000"/>
+        <w:tblLook w:val="0000" w:firstRow="0" w:lastRow="0" w:firstColumn="0" w:lastColumn="0" w:noHBand="0" w:noVBand="0"/>
       </w:tblPr>
       <w:tblGrid>
         <w:gridCol w:w="2658"/>
@@ -11569,11 +11512,11 @@
                 <w:bCs/>
               </w:rPr>
             </w:pPr>
-            <w:bookmarkStart w:id="173" w:name="OLE_LINK49"/>
-            <w:bookmarkStart w:id="174" w:name="OLE_LINK50"/>
-            <w:bookmarkStart w:id="175" w:name="OLE_LINK51"/>
-            <w:bookmarkStart w:id="176" w:name="OLE_LINK52"/>
-            <w:bookmarkStart w:id="177" w:name="OLE_LINK53"/>
+            <w:bookmarkStart w:id="177" w:name="OLE_LINK49"/>
+            <w:bookmarkStart w:id="178" w:name="OLE_LINK50"/>
+            <w:bookmarkStart w:id="179" w:name="OLE_LINK51"/>
+            <w:bookmarkStart w:id="180" w:name="OLE_LINK52"/>
+            <w:bookmarkStart w:id="181" w:name="OLE_LINK53"/>
             <w:r>
               <w:rPr>
                 <w:b/>
@@ -11595,7 +11538,7 @@
             <w:tcW w:w="6804" w:type="dxa"/>
           </w:tcPr>
           <w:p>
-            <w:bookmarkStart w:id="178" w:name="OLE_LINK48"/>
+            <w:bookmarkStart w:id="182" w:name="OLE_LINK48"/>
             <w:r>
               <w:t>UC</w:t>
             </w:r>
@@ -11605,14 +11548,14 @@
             <w:r>
               <w:t xml:space="preserve">- </w:t>
             </w:r>
-            <w:bookmarkStart w:id="179" w:name="OLE_LINK37"/>
-            <w:bookmarkStart w:id="180" w:name="OLE_LINK38"/>
+            <w:bookmarkStart w:id="183" w:name="OLE_LINK37"/>
+            <w:bookmarkStart w:id="184" w:name="OLE_LINK38"/>
             <w:r>
               <w:t>Liberar visualização de acordo com nível de usuário</w:t>
             </w:r>
-            <w:bookmarkEnd w:id="178"/>
-            <w:bookmarkEnd w:id="179"/>
-            <w:bookmarkEnd w:id="180"/>
+            <w:bookmarkEnd w:id="182"/>
+            <w:bookmarkEnd w:id="183"/>
+            <w:bookmarkEnd w:id="184"/>
           </w:p>
         </w:tc>
       </w:tr>
@@ -11643,11 +11586,11 @@
             <w:tcW w:w="6804" w:type="dxa"/>
           </w:tcPr>
           <w:p>
-            <w:bookmarkStart w:id="181" w:name="OLE_LINK39"/>
+            <w:bookmarkStart w:id="185" w:name="OLE_LINK39"/>
             <w:r>
               <w:t>Liberar visualização de acordo com nível de usuário</w:t>
             </w:r>
-            <w:bookmarkEnd w:id="181"/>
+            <w:bookmarkEnd w:id="185"/>
           </w:p>
         </w:tc>
       </w:tr>
@@ -11785,16 +11728,16 @@
             <w:r>
               <w:t xml:space="preserve">FP02 – Administrador analisa as funções que um usuário terá no </w:t>
             </w:r>
-            <w:commentRangeStart w:id="182"/>
+            <w:commentRangeStart w:id="186"/>
             <w:r>
               <w:t>sistema</w:t>
             </w:r>
-            <w:commentRangeEnd w:id="182"/>
+            <w:commentRangeEnd w:id="186"/>
             <w:r>
               <w:rPr>
                 <w:rStyle w:val="Refdecomentrio"/>
               </w:rPr>
-              <w:commentReference w:id="182"/>
+              <w:commentReference w:id="186"/>
             </w:r>
             <w:r>
               <w:t>.</w:t>
@@ -11812,11 +11755,11 @@
           </w:p>
         </w:tc>
       </w:tr>
-      <w:bookmarkEnd w:id="173"/>
-      <w:bookmarkEnd w:id="174"/>
-      <w:bookmarkEnd w:id="175"/>
-      <w:bookmarkEnd w:id="176"/>
       <w:bookmarkEnd w:id="177"/>
+      <w:bookmarkEnd w:id="178"/>
+      <w:bookmarkEnd w:id="179"/>
+      <w:bookmarkEnd w:id="180"/>
+      <w:bookmarkEnd w:id="181"/>
     </w:tbl>
     <w:p>
       <w:pPr>
@@ -11867,7 +11810,7 @@
           <w:insideH w:val="single" w:sz="4" w:space="0" w:color="auto"/>
           <w:insideV w:val="single" w:sz="4" w:space="0" w:color="auto"/>
         </w:tblBorders>
-        <w:tblLook w:val="0000"/>
+        <w:tblLook w:val="0000" w:firstRow="0" w:lastRow="0" w:firstColumn="0" w:lastColumn="0" w:noHBand="0" w:noVBand="0"/>
       </w:tblPr>
       <w:tblGrid>
         <w:gridCol w:w="2658"/>
@@ -11886,8 +11829,8 @@
                 <w:bCs/>
               </w:rPr>
             </w:pPr>
-            <w:bookmarkStart w:id="183" w:name="OLE_LINK67"/>
-            <w:bookmarkStart w:id="184" w:name="OLE_LINK68"/>
+            <w:bookmarkStart w:id="187" w:name="OLE_LINK67"/>
+            <w:bookmarkStart w:id="188" w:name="OLE_LINK68"/>
             <w:r>
               <w:rPr>
                 <w:b/>
@@ -11918,11 +11861,9 @@
             <w:r>
               <w:t xml:space="preserve">- </w:t>
             </w:r>
-            <w:proofErr w:type="spellStart"/>
             <w:r>
               <w:t>Login</w:t>
             </w:r>
-            <w:proofErr w:type="spellEnd"/>
           </w:p>
         </w:tc>
       </w:tr>
@@ -11953,13 +11894,8 @@
             <w:tcW w:w="6804" w:type="dxa"/>
           </w:tcPr>
           <w:p>
-            <w:proofErr w:type="spellStart"/>
-            <w:r>
-              <w:t>Logar</w:t>
-            </w:r>
-            <w:proofErr w:type="spellEnd"/>
-            <w:r>
-              <w:t xml:space="preserve"> no sistema de gerenciamento da clínica</w:t>
+            <w:r>
+              <w:t>Logar no sistema de gerenciamento da clínica</w:t>
             </w:r>
           </w:p>
         </w:tc>
@@ -12058,13 +11994,8 @@
                 <w:color w:val="548DD4"/>
               </w:rPr>
             </w:pPr>
-            <w:proofErr w:type="spellStart"/>
-            <w:r>
-              <w:t>Logado</w:t>
-            </w:r>
-            <w:proofErr w:type="spellEnd"/>
-            <w:r>
-              <w:t xml:space="preserve"> no sistema</w:t>
+            <w:r>
+              <w:t>Logado no sistema</w:t>
             </w:r>
           </w:p>
         </w:tc>
@@ -12095,41 +12026,17 @@
               <w:t>:</w:t>
             </w:r>
             <w:r>
-              <w:t xml:space="preserve"> FP01 – Este caso de uso se inicia quando o ator Gestor ou Administrador deseja </w:t>
-            </w:r>
-            <w:proofErr w:type="spellStart"/>
-            <w:r>
-              <w:t>logar</w:t>
-            </w:r>
-            <w:proofErr w:type="spellEnd"/>
-            <w:r>
-              <w:t xml:space="preserve"> no sistema</w:t>
-            </w:r>
-          </w:p>
-          <w:p>
-            <w:r>
-              <w:t xml:space="preserve">FP02 – Gestor/Administrador digita o </w:t>
-            </w:r>
-            <w:proofErr w:type="spellStart"/>
-            <w:r>
-              <w:t>login</w:t>
-            </w:r>
-            <w:proofErr w:type="spellEnd"/>
-            <w:r>
-              <w:t xml:space="preserve"> e a senha</w:t>
-            </w:r>
-          </w:p>
-          <w:p>
-            <w:r>
-              <w:t xml:space="preserve">FP03 – Gestor/Administrador </w:t>
-            </w:r>
-            <w:proofErr w:type="spellStart"/>
-            <w:r>
-              <w:t>loga</w:t>
-            </w:r>
-            <w:proofErr w:type="spellEnd"/>
-            <w:r>
-              <w:t xml:space="preserve"> no sistema</w:t>
+              <w:t xml:space="preserve"> FP01 – Este caso de uso se inicia quando o ator Gestor ou Administrador deseja logar no sistema</w:t>
+            </w:r>
+          </w:p>
+          <w:p>
+            <w:r>
+              <w:t>FP02 – Gestor/Administrador digita o login e a senha</w:t>
+            </w:r>
+          </w:p>
+          <w:p>
+            <w:r>
+              <w:t>FP03 – Gestor/Administrador loga no sistema</w:t>
             </w:r>
           </w:p>
           <w:p>
@@ -12152,28 +12059,28 @@
               </w:rPr>
               <w:t xml:space="preserve"> </w:t>
             </w:r>
-            <w:bookmarkStart w:id="185" w:name="OLE_LINK61"/>
-            <w:bookmarkStart w:id="186" w:name="OLE_LINK62"/>
+            <w:bookmarkStart w:id="189" w:name="OLE_LINK61"/>
+            <w:bookmarkStart w:id="190" w:name="OLE_LINK62"/>
             <w:r>
               <w:t>FA01 – Usuário não existe.</w:t>
             </w:r>
           </w:p>
           <w:p>
-            <w:bookmarkStart w:id="187" w:name="OLE_LINK65"/>
-            <w:bookmarkStart w:id="188" w:name="OLE_LINK66"/>
-            <w:bookmarkEnd w:id="185"/>
-            <w:bookmarkEnd w:id="186"/>
-            <w:r>
-              <w:t xml:space="preserve">FA02.1 </w:t>
-            </w:r>
-            <w:bookmarkStart w:id="189" w:name="OLE_LINK59"/>
-            <w:bookmarkStart w:id="190" w:name="OLE_LINK60"/>
-            <w:r>
-              <w:t>–</w:t>
-            </w:r>
+            <w:bookmarkStart w:id="191" w:name="OLE_LINK65"/>
+            <w:bookmarkStart w:id="192" w:name="OLE_LINK66"/>
             <w:bookmarkEnd w:id="189"/>
             <w:bookmarkEnd w:id="190"/>
             <w:r>
+              <w:t xml:space="preserve">FA02.1 </w:t>
+            </w:r>
+            <w:bookmarkStart w:id="193" w:name="OLE_LINK59"/>
+            <w:bookmarkStart w:id="194" w:name="OLE_LINK60"/>
+            <w:r>
+              <w:t>–</w:t>
+            </w:r>
+            <w:bookmarkEnd w:id="193"/>
+            <w:bookmarkEnd w:id="194"/>
+            <w:r>
               <w:t xml:space="preserve"> Usuário recebe uma notificação de que o usuário não existe.</w:t>
             </w:r>
           </w:p>
@@ -12181,19 +12088,19 @@
             <w:r>
               <w:t xml:space="preserve">FA02.2 </w:t>
             </w:r>
-            <w:bookmarkStart w:id="191" w:name="OLE_LINK63"/>
-            <w:bookmarkStart w:id="192" w:name="OLE_LINK64"/>
+            <w:bookmarkStart w:id="195" w:name="OLE_LINK63"/>
+            <w:bookmarkStart w:id="196" w:name="OLE_LINK64"/>
             <w:r>
               <w:t xml:space="preserve">– </w:t>
             </w:r>
-            <w:bookmarkEnd w:id="191"/>
-            <w:bookmarkEnd w:id="192"/>
+            <w:bookmarkEnd w:id="195"/>
+            <w:bookmarkEnd w:id="196"/>
             <w:r>
               <w:t>Retorna ao passo 2</w:t>
             </w:r>
           </w:p>
-          <w:bookmarkEnd w:id="187"/>
-          <w:bookmarkEnd w:id="188"/>
+          <w:bookmarkEnd w:id="191"/>
+          <w:bookmarkEnd w:id="192"/>
           <w:p>
             <w:r>
               <w:t>FA02 – Senha incorreta</w:t>
@@ -12211,8 +12118,8 @@
           </w:p>
         </w:tc>
       </w:tr>
-      <w:bookmarkEnd w:id="183"/>
-      <w:bookmarkEnd w:id="184"/>
+      <w:bookmarkEnd w:id="187"/>
+      <w:bookmarkEnd w:id="188"/>
     </w:tbl>
     <w:p>
       <w:pPr>
@@ -12260,7 +12167,7 @@
           <w:insideH w:val="single" w:sz="4" w:space="0" w:color="auto"/>
           <w:insideV w:val="single" w:sz="4" w:space="0" w:color="auto"/>
         </w:tblBorders>
-        <w:tblLook w:val="0000"/>
+        <w:tblLook w:val="0000" w:firstRow="0" w:lastRow="0" w:firstColumn="0" w:lastColumn="0" w:noHBand="0" w:noVBand="0"/>
       </w:tblPr>
       <w:tblGrid>
         <w:gridCol w:w="2658"/>
@@ -12312,11 +12219,9 @@
             <w:r>
               <w:t xml:space="preserve">- </w:t>
             </w:r>
-            <w:proofErr w:type="spellStart"/>
             <w:r>
               <w:t>Logout</w:t>
             </w:r>
-            <w:proofErr w:type="spellEnd"/>
           </w:p>
         </w:tc>
       </w:tr>
@@ -12348,15 +12253,7 @@
           </w:tcPr>
           <w:p>
             <w:r>
-              <w:t xml:space="preserve">Fazer </w:t>
-            </w:r>
-            <w:proofErr w:type="spellStart"/>
-            <w:r>
-              <w:t>logout</w:t>
-            </w:r>
-            <w:proofErr w:type="spellEnd"/>
-            <w:r>
-              <w:t xml:space="preserve"> do sistema de gerenciamento da clínica</w:t>
+              <w:t>Fazer logout do sistema de gerenciamento da clínica</w:t>
             </w:r>
           </w:p>
         </w:tc>
@@ -12422,15 +12319,7 @@
           </w:tcPr>
           <w:p>
             <w:r>
-              <w:t xml:space="preserve">Estar </w:t>
-            </w:r>
-            <w:proofErr w:type="spellStart"/>
-            <w:r>
-              <w:t>logado</w:t>
-            </w:r>
-            <w:proofErr w:type="spellEnd"/>
-            <w:r>
-              <w:t xml:space="preserve"> no sistema</w:t>
+              <w:t>Estar logado no sistema</w:t>
             </w:r>
           </w:p>
         </w:tc>
@@ -12496,15 +12385,7 @@
               <w:t>:</w:t>
             </w:r>
             <w:r>
-              <w:t xml:space="preserve"> FP01 – Este caso de uso se inicia quando o ator Gestor ou Administrador deseja fazer </w:t>
-            </w:r>
-            <w:proofErr w:type="spellStart"/>
-            <w:r>
-              <w:t>logout</w:t>
-            </w:r>
-            <w:proofErr w:type="spellEnd"/>
-            <w:r>
-              <w:t xml:space="preserve"> do sistema</w:t>
+              <w:t xml:space="preserve"> FP01 – Este caso de uso se inicia quando o ator Gestor ou Administrador deseja fazer logout do sistema</w:t>
             </w:r>
           </w:p>
           <w:p>
@@ -12531,16 +12412,16 @@
       <w:pPr>
         <w:pStyle w:val="Ttulo2"/>
       </w:pPr>
-      <w:bookmarkStart w:id="193" w:name="_Toc384368057"/>
+      <w:bookmarkStart w:id="197" w:name="_Toc384368057"/>
       <w:r>
         <w:t xml:space="preserve">Delimitando o Escopo do </w:t>
       </w:r>
-      <w:commentRangeStart w:id="194"/>
+      <w:commentRangeStart w:id="198"/>
       <w:r>
         <w:t>Sistema</w:t>
       </w:r>
-      <w:bookmarkEnd w:id="193"/>
-      <w:commentRangeEnd w:id="194"/>
+      <w:bookmarkEnd w:id="197"/>
+      <w:commentRangeEnd w:id="198"/>
       <w:r>
         <w:rPr>
           <w:rStyle w:val="Refdecomentrio"/>
@@ -12548,7 +12429,7 @@
           <w:b w:val="0"/>
           <w:bCs w:val="0"/>
         </w:rPr>
-        <w:commentReference w:id="194"/>
+        <w:commentReference w:id="198"/>
       </w:r>
     </w:p>
     <w:p>
@@ -12580,7 +12461,7 @@
           <w:insideH w:val="single" w:sz="4" w:space="0" w:color="000000"/>
           <w:insideV w:val="single" w:sz="4" w:space="0" w:color="000000"/>
         </w:tblBorders>
-        <w:tblLook w:val="04A0"/>
+        <w:tblLook w:val="04A0" w:firstRow="1" w:lastRow="0" w:firstColumn="1" w:lastColumn="0" w:noHBand="0" w:noVBand="1"/>
       </w:tblPr>
       <w:tblGrid>
         <w:gridCol w:w="3936"/>
@@ -12593,7 +12474,7 @@
             <w:shd w:val="solid" w:color="auto" w:fill="auto"/>
           </w:tcPr>
           <w:p>
-            <w:bookmarkStart w:id="195" w:name="_Toc378408134"/>
+            <w:bookmarkStart w:id="199" w:name="_Toc378408134"/>
             <w:r>
               <w:t>Caso de Uso</w:t>
             </w:r>
@@ -12780,6 +12661,8 @@
             <w:r>
               <w:t>Tirar duvidas</w:t>
             </w:r>
+            <w:bookmarkStart w:id="200" w:name="_GoBack"/>
+            <w:bookmarkEnd w:id="200"/>
           </w:p>
         </w:tc>
         <w:tc>
@@ -12830,9 +12713,9 @@
             <w:tcW w:w="3936" w:type="dxa"/>
           </w:tcPr>
           <w:p>
-            <w:bookmarkStart w:id="196" w:name="OLE_LINK69"/>
-            <w:bookmarkStart w:id="197" w:name="OLE_LINK70"/>
-            <w:bookmarkStart w:id="198" w:name="OLE_LINK71"/>
+            <w:bookmarkStart w:id="201" w:name="OLE_LINK69"/>
+            <w:bookmarkStart w:id="202" w:name="OLE_LINK70"/>
+            <w:bookmarkStart w:id="203" w:name="OLE_LINK71"/>
             <w:r>
               <w:t>UC</w:t>
             </w:r>
@@ -12845,9 +12728,9 @@
             <w:r>
               <w:t>Liberar visualização de acordo com nível de usuário</w:t>
             </w:r>
-            <w:bookmarkEnd w:id="196"/>
-            <w:bookmarkEnd w:id="197"/>
-            <w:bookmarkEnd w:id="198"/>
+            <w:bookmarkEnd w:id="201"/>
+            <w:bookmarkEnd w:id="202"/>
+            <w:bookmarkEnd w:id="203"/>
           </w:p>
         </w:tc>
         <w:tc>
@@ -12867,9 +12750,9 @@
             <w:tcW w:w="3936" w:type="dxa"/>
           </w:tcPr>
           <w:p>
-            <w:bookmarkStart w:id="199" w:name="OLE_LINK72"/>
-            <w:bookmarkStart w:id="200" w:name="OLE_LINK73"/>
-            <w:bookmarkStart w:id="201" w:name="OLE_LINK74"/>
+            <w:bookmarkStart w:id="204" w:name="OLE_LINK72"/>
+            <w:bookmarkStart w:id="205" w:name="OLE_LINK73"/>
+            <w:bookmarkStart w:id="206" w:name="OLE_LINK74"/>
             <w:r>
               <w:t>UC</w:t>
             </w:r>
@@ -12879,14 +12762,12 @@
             <w:r>
               <w:t xml:space="preserve">- </w:t>
             </w:r>
-            <w:bookmarkEnd w:id="199"/>
-            <w:bookmarkEnd w:id="200"/>
-            <w:bookmarkEnd w:id="201"/>
-            <w:proofErr w:type="spellStart"/>
+            <w:bookmarkEnd w:id="204"/>
+            <w:bookmarkEnd w:id="205"/>
+            <w:bookmarkEnd w:id="206"/>
             <w:r>
               <w:t>Login</w:t>
             </w:r>
-            <w:proofErr w:type="spellEnd"/>
           </w:p>
         </w:tc>
         <w:tc>
@@ -12894,13 +12775,8 @@
             <w:tcW w:w="5559" w:type="dxa"/>
           </w:tcPr>
           <w:p>
-            <w:proofErr w:type="spellStart"/>
-            <w:r>
-              <w:t>Logar</w:t>
-            </w:r>
-            <w:proofErr w:type="spellEnd"/>
-            <w:r>
-              <w:t xml:space="preserve"> no sistema.</w:t>
+            <w:r>
+              <w:t>Logar no sistema.</w:t>
             </w:r>
           </w:p>
         </w:tc>
@@ -12920,11 +12796,9 @@
             <w:r>
               <w:t xml:space="preserve">- </w:t>
             </w:r>
-            <w:proofErr w:type="spellStart"/>
             <w:r>
               <w:t>Logout</w:t>
             </w:r>
-            <w:proofErr w:type="spellEnd"/>
           </w:p>
         </w:tc>
         <w:tc>
@@ -12932,21 +12806,8 @@
             <w:tcW w:w="5559" w:type="dxa"/>
           </w:tcPr>
           <w:p>
-            <w:proofErr w:type="gramStart"/>
-            <w:r>
-              <w:t>Sair(</w:t>
-            </w:r>
-            <w:proofErr w:type="gramEnd"/>
-            <w:r>
-              <w:t xml:space="preserve">fazer </w:t>
-            </w:r>
-            <w:proofErr w:type="spellStart"/>
-            <w:r>
-              <w:t>logout</w:t>
-            </w:r>
-            <w:proofErr w:type="spellEnd"/>
-            <w:r>
-              <w:t>) do sistema.</w:t>
+            <w:r>
+              <w:t>Sair(fazer logout) do sistema.</w:t>
             </w:r>
           </w:p>
         </w:tc>
@@ -12957,8 +12818,8 @@
         <w:pStyle w:val="Ttulo1"/>
         <w:pageBreakBefore/>
       </w:pPr>
-      <w:bookmarkStart w:id="202" w:name="_Toc384368058"/>
-      <w:bookmarkEnd w:id="195"/>
+      <w:bookmarkStart w:id="207" w:name="_Toc384368058"/>
+      <w:bookmarkEnd w:id="199"/>
       <w:r>
         <w:lastRenderedPageBreak/>
         <w:t>P</w:t>
@@ -12966,17 +12827,17 @@
       <w:r>
         <w:t>rojeto do Software</w:t>
       </w:r>
-      <w:bookmarkEnd w:id="202"/>
+      <w:bookmarkEnd w:id="207"/>
     </w:p>
     <w:p>
       <w:pPr>
         <w:pStyle w:val="Ttulo2"/>
       </w:pPr>
-      <w:bookmarkStart w:id="203" w:name="_Toc384368059"/>
+      <w:bookmarkStart w:id="208" w:name="_Toc384368059"/>
       <w:r>
         <w:t>Diagrama de Comunicação</w:t>
       </w:r>
-      <w:bookmarkEnd w:id="203"/>
+      <w:bookmarkEnd w:id="208"/>
     </w:p>
     <w:p>
       <w:pPr>
@@ -12995,19 +12856,11 @@
       <w:pPr>
         <w:pStyle w:val="Ttulo3"/>
       </w:pPr>
-      <w:bookmarkStart w:id="204" w:name="_Toc384368060"/>
-      <w:r>
-        <w:t>Diagrama de comunicação: Caso de Uso &lt;</w:t>
-      </w:r>
-      <w:proofErr w:type="spellStart"/>
-      <w:r>
-        <w:t>xxxxxx</w:t>
-      </w:r>
-      <w:proofErr w:type="spellEnd"/>
-      <w:r>
-        <w:t>&gt;</w:t>
-      </w:r>
-      <w:bookmarkEnd w:id="204"/>
+      <w:bookmarkStart w:id="209" w:name="_Toc384368060"/>
+      <w:r>
+        <w:t>Diagrama de comunicação: Caso de Uso &lt;xxxxxx&gt;</w:t>
+      </w:r>
+      <w:bookmarkEnd w:id="209"/>
     </w:p>
     <w:p>
       <w:pPr>
@@ -13027,19 +12880,11 @@
       <w:pPr>
         <w:pStyle w:val="Ttulo3"/>
       </w:pPr>
-      <w:bookmarkStart w:id="205" w:name="_Toc384368061"/>
-      <w:r>
-        <w:t>Diagrama de comunicação: Caso de Uso &lt;</w:t>
-      </w:r>
-      <w:proofErr w:type="spellStart"/>
-      <w:r>
-        <w:t>yyyyy</w:t>
-      </w:r>
-      <w:proofErr w:type="spellEnd"/>
-      <w:r>
-        <w:t>&gt;</w:t>
-      </w:r>
-      <w:bookmarkEnd w:id="205"/>
+      <w:bookmarkStart w:id="210" w:name="_Toc384368061"/>
+      <w:r>
+        <w:t>Diagrama de comunicação: Caso de Uso &lt;yyyyy&gt;</w:t>
+      </w:r>
+      <w:bookmarkEnd w:id="210"/>
     </w:p>
     <w:p>
       <w:pPr>
@@ -13059,19 +12904,11 @@
       <w:pPr>
         <w:pStyle w:val="Ttulo3"/>
       </w:pPr>
-      <w:bookmarkStart w:id="206" w:name="_Toc384368062"/>
-      <w:r>
-        <w:t>Diagrama de comunicação: Caso de Uso &lt;</w:t>
-      </w:r>
-      <w:proofErr w:type="spellStart"/>
-      <w:r>
-        <w:t>zzzzz</w:t>
-      </w:r>
-      <w:proofErr w:type="spellEnd"/>
-      <w:r>
-        <w:t>&gt;</w:t>
-      </w:r>
-      <w:bookmarkEnd w:id="206"/>
+      <w:bookmarkStart w:id="211" w:name="_Toc384368062"/>
+      <w:r>
+        <w:t>Diagrama de comunicação: Caso de Uso &lt;zzzzz&gt;</w:t>
+      </w:r>
+      <w:bookmarkEnd w:id="211"/>
     </w:p>
     <w:p>
       <w:pPr>
@@ -13095,11 +12932,11 @@
       <w:pPr>
         <w:pStyle w:val="Ttulo2"/>
       </w:pPr>
-      <w:bookmarkStart w:id="207" w:name="_Toc384368063"/>
+      <w:bookmarkStart w:id="212" w:name="_Toc384368063"/>
       <w:r>
         <w:t>Diagrama de Classes</w:t>
       </w:r>
-      <w:bookmarkEnd w:id="207"/>
+      <w:bookmarkEnd w:id="212"/>
     </w:p>
     <w:p>
       <w:pPr>
@@ -13144,37 +12981,23 @@
         <w:rPr>
           <w:color w:val="0000FF"/>
         </w:rPr>
-        <w:t xml:space="preserve">Importante: considere atributos, </w:t>
-      </w:r>
-      <w:proofErr w:type="spellStart"/>
-      <w:r>
-        <w:rPr>
-          <w:color w:val="0000FF"/>
-        </w:rPr>
-        <w:t>metodos</w:t>
-      </w:r>
-      <w:proofErr w:type="spellEnd"/>
-      <w:r>
-        <w:rPr>
-          <w:color w:val="0000FF"/>
-        </w:rPr>
-        <w:t>, visibilidade e associações para as classes apresentadas.&gt;</w:t>
+        <w:t>Importante: considere atributos, metodos, visibilidade e associações para as classes apresentadas.&gt;</w:t>
       </w:r>
     </w:p>
     <w:p>
       <w:pPr>
         <w:pStyle w:val="Ttulo3"/>
       </w:pPr>
-      <w:bookmarkStart w:id="208" w:name="_Toc384368064"/>
+      <w:bookmarkStart w:id="213" w:name="_Toc384368064"/>
       <w:r>
         <w:lastRenderedPageBreak/>
         <w:t>Pacote &lt;nome do Pacote&gt;</w:t>
       </w:r>
-      <w:bookmarkEnd w:id="208"/>
-    </w:p>
-    <w:p>
-      <w:r>
-        <w:pict>
+      <w:bookmarkEnd w:id="213"/>
+    </w:p>
+    <w:p>
+      <w:r>
+        <w:pict w14:anchorId="694DDDE6">
           <v:group id="_x0000_s1027" editas="canvas" style="width:441pt;height:4in;mso-position-horizontal-relative:char;mso-position-vertical-relative:line" coordorigin="1702,7010" coordsize="8820,5760">
             <o:lock v:ext="edit" aspectratio="t"/>
             <v:shapetype id="_x0000_t75" coordsize="21600,21600" o:spt="75" o:preferrelative="t" path="m@4@5l@4@11@9@11@9@5xe" filled="f" stroked="f">
@@ -13267,7 +13090,7 @@
       <w:pPr>
         <w:pStyle w:val="Legenda"/>
       </w:pPr>
-      <w:bookmarkStart w:id="209" w:name="_Toc384051253"/>
+      <w:bookmarkStart w:id="214" w:name="_Toc384051253"/>
       <w:r>
         <w:t xml:space="preserve">Figura </w:t>
       </w:r>
@@ -13298,18 +13121,18 @@
       <w:r>
         <w:t>classe para pacote &lt;nome do pacote&gt;</w:t>
       </w:r>
-      <w:bookmarkEnd w:id="209"/>
+      <w:bookmarkEnd w:id="214"/>
     </w:p>
     <w:p/>
     <w:p>
       <w:pPr>
         <w:pStyle w:val="Ttulo3"/>
       </w:pPr>
-      <w:bookmarkStart w:id="210" w:name="_Toc384368065"/>
+      <w:bookmarkStart w:id="215" w:name="_Toc384368065"/>
       <w:r>
         <w:t>Pacote &lt;nome do Pacote&gt;</w:t>
       </w:r>
-      <w:bookmarkEnd w:id="210"/>
+      <w:bookmarkEnd w:id="215"/>
     </w:p>
     <w:p/>
     <w:p>
@@ -13317,14 +13140,12 @@
         <w:pStyle w:val="Ttulo1"/>
         <w:pageBreakBefore/>
       </w:pPr>
-      <w:bookmarkStart w:id="211" w:name="_Toc384368066"/>
-      <w:proofErr w:type="spellStart"/>
+      <w:bookmarkStart w:id="216" w:name="_Toc384368066"/>
       <w:r>
         <w:lastRenderedPageBreak/>
         <w:t>TesteUnitário</w:t>
       </w:r>
-      <w:bookmarkEnd w:id="211"/>
-      <w:proofErr w:type="spellEnd"/>
+      <w:bookmarkEnd w:id="216"/>
     </w:p>
     <w:p>
       <w:r>
@@ -13336,19 +13157,11 @@
       <w:pPr>
         <w:pStyle w:val="Ttulo3"/>
       </w:pPr>
-      <w:bookmarkStart w:id="212" w:name="_Toc384368067"/>
-      <w:r>
-        <w:t>Relatório de testes para o Caso de Uso &lt;</w:t>
-      </w:r>
-      <w:proofErr w:type="spellStart"/>
-      <w:r>
-        <w:t>xxxxxx</w:t>
-      </w:r>
-      <w:proofErr w:type="spellEnd"/>
-      <w:r>
-        <w:t>&gt;</w:t>
-      </w:r>
-      <w:bookmarkEnd w:id="212"/>
+      <w:bookmarkStart w:id="217" w:name="_Toc384368067"/>
+      <w:r>
+        <w:t>Relatório de testes para o Caso de Uso &lt;xxxxxx&gt;</w:t>
+      </w:r>
+      <w:bookmarkEnd w:id="217"/>
     </w:p>
     <w:p>
       <w:pPr>
@@ -13380,19 +13193,11 @@
       <w:pPr>
         <w:pStyle w:val="Ttulo3"/>
       </w:pPr>
-      <w:bookmarkStart w:id="213" w:name="_Toc384368068"/>
-      <w:r>
-        <w:t>Relatório de testes para o Caso de Uso &lt;</w:t>
-      </w:r>
-      <w:proofErr w:type="spellStart"/>
-      <w:r>
-        <w:t>yyyyy</w:t>
-      </w:r>
-      <w:proofErr w:type="spellEnd"/>
-      <w:r>
-        <w:t>&gt;</w:t>
-      </w:r>
-      <w:bookmarkEnd w:id="213"/>
+      <w:bookmarkStart w:id="218" w:name="_Toc384368068"/>
+      <w:r>
+        <w:t>Relatório de testes para o Caso de Uso &lt;yyyyy&gt;</w:t>
+      </w:r>
+      <w:bookmarkEnd w:id="218"/>
     </w:p>
     <w:p>
       <w:pPr>
@@ -13424,19 +13229,11 @@
       <w:pPr>
         <w:pStyle w:val="Ttulo3"/>
       </w:pPr>
-      <w:bookmarkStart w:id="214" w:name="_Toc384368069"/>
-      <w:r>
-        <w:t>Relatório de testes para o Caso de Uso &lt;</w:t>
-      </w:r>
-      <w:proofErr w:type="spellStart"/>
-      <w:r>
-        <w:t>zzzzz</w:t>
-      </w:r>
-      <w:proofErr w:type="spellEnd"/>
-      <w:r>
-        <w:t>&gt;</w:t>
-      </w:r>
-      <w:bookmarkEnd w:id="214"/>
+      <w:bookmarkStart w:id="219" w:name="_Toc384368069"/>
+      <w:r>
+        <w:t>Relatório de testes para o Caso de Uso &lt;zzzzz&gt;</w:t>
+      </w:r>
+      <w:bookmarkEnd w:id="219"/>
     </w:p>
     <w:p>
       <w:pPr>
@@ -13471,19 +13268,19 @@
         <w:pStyle w:val="Ttulo1"/>
         <w:pageBreakBefore/>
       </w:pPr>
-      <w:bookmarkStart w:id="215" w:name="_Toc269327113"/>
-      <w:bookmarkStart w:id="216" w:name="_Toc269327236"/>
-      <w:bookmarkStart w:id="217" w:name="_Toc384368070"/>
+      <w:bookmarkStart w:id="220" w:name="_Toc269327113"/>
+      <w:bookmarkStart w:id="221" w:name="_Toc269327236"/>
+      <w:bookmarkStart w:id="222" w:name="_Toc384368070"/>
       <w:r>
         <w:lastRenderedPageBreak/>
         <w:t>C</w:t>
       </w:r>
-      <w:bookmarkEnd w:id="215"/>
-      <w:bookmarkEnd w:id="216"/>
+      <w:bookmarkEnd w:id="220"/>
+      <w:bookmarkEnd w:id="221"/>
       <w:r>
         <w:t>onclusão</w:t>
       </w:r>
-      <w:bookmarkEnd w:id="217"/>
+      <w:bookmarkEnd w:id="222"/>
     </w:p>
     <w:p>
       <w:pPr>
@@ -13589,9 +13386,9 @@
           <w:color w:val="0000FF"/>
         </w:rPr>
         <w:sectPr>
-          <w:headerReference w:type="default" r:id="rId15"/>
-          <w:footerReference w:type="default" r:id="rId16"/>
-          <w:headerReference w:type="first" r:id="rId17"/>
+          <w:headerReference w:type="default" r:id="rId16"/>
+          <w:footerReference w:type="default" r:id="rId17"/>
+          <w:headerReference w:type="first" r:id="rId18"/>
           <w:pgSz w:w="11907" w:h="16840" w:code="9"/>
           <w:pgMar w:top="1701" w:right="1134" w:bottom="1134" w:left="1418" w:header="1134" w:footer="0" w:gutter="0"/>
           <w:pgNumType w:start="1"/>
@@ -13606,18 +13403,18 @@
         <w:pageBreakBefore/>
         <w:ind w:left="431" w:hanging="431"/>
       </w:pPr>
-      <w:bookmarkStart w:id="218" w:name="_Toc283537221"/>
-      <w:bookmarkStart w:id="219" w:name="_Toc296795852"/>
-      <w:bookmarkStart w:id="220" w:name="_Toc301444698"/>
-      <w:bookmarkStart w:id="221" w:name="_Toc384368071"/>
+      <w:bookmarkStart w:id="223" w:name="_Toc283537221"/>
+      <w:bookmarkStart w:id="224" w:name="_Toc296795852"/>
+      <w:bookmarkStart w:id="225" w:name="_Toc301444698"/>
+      <w:bookmarkStart w:id="226" w:name="_Toc384368071"/>
       <w:r>
         <w:lastRenderedPageBreak/>
         <w:t>Bibliografia</w:t>
       </w:r>
-      <w:bookmarkEnd w:id="218"/>
-      <w:bookmarkEnd w:id="219"/>
-      <w:bookmarkEnd w:id="220"/>
-      <w:bookmarkEnd w:id="221"/>
+      <w:bookmarkEnd w:id="223"/>
+      <w:bookmarkEnd w:id="224"/>
+      <w:bookmarkEnd w:id="225"/>
+      <w:bookmarkEnd w:id="226"/>
     </w:p>
     <w:p>
       <w:pPr>
@@ -13635,17 +13432,8 @@
           <w:b/>
           <w:bCs/>
         </w:rPr>
-        <w:t xml:space="preserve">Fundamentos de </w:t>
-      </w:r>
-      <w:proofErr w:type="spellStart"/>
-      <w:r>
-        <w:rPr>
-          <w:b/>
-          <w:bCs/>
-        </w:rPr>
-        <w:t>metodologiacientífica</w:t>
-      </w:r>
-      <w:proofErr w:type="spellEnd"/>
+        <w:t>Fundamentos de metodologiacientífica</w:t>
+      </w:r>
       <w:r>
         <w:rPr>
           <w:bCs/>
@@ -13711,8 +13499,8 @@
     <w:p>
       <w:pPr>
         <w:sectPr>
-          <w:headerReference w:type="first" r:id="rId18"/>
-          <w:footerReference w:type="first" r:id="rId19"/>
+          <w:headerReference w:type="first" r:id="rId19"/>
+          <w:footerReference w:type="first" r:id="rId20"/>
           <w:pgSz w:w="11907" w:h="16840" w:code="9"/>
           <w:pgMar w:top="1701" w:right="1134" w:bottom="1134" w:left="1701" w:header="1134" w:footer="0" w:gutter="0"/>
           <w:cols w:space="720"/>
@@ -13724,7 +13512,7 @@
       <w:pPr>
         <w:pStyle w:val="Ttulo1"/>
       </w:pPr>
-      <w:bookmarkStart w:id="222" w:name="_Toc384368072"/>
+      <w:bookmarkStart w:id="227" w:name="_Toc384368072"/>
       <w:r>
         <w:lastRenderedPageBreak/>
         <w:t>Anexo</w:t>
@@ -13732,7 +13520,7 @@
       <w:r>
         <w:t xml:space="preserve"> A</w:t>
       </w:r>
-      <w:bookmarkEnd w:id="222"/>
+      <w:bookmarkEnd w:id="227"/>
     </w:p>
     <w:p/>
     <w:p/>
@@ -13753,7 +13541,7 @@
 </file>
 
 <file path=word/comments.xml><?xml version="1.0" encoding="utf-8"?>
-<w:comments xmlns:ve="http://schemas.openxmlformats.org/markup-compatibility/2006" xmlns:o="urn:schemas-microsoft-com:office:office" xmlns:r="http://schemas.openxmlformats.org/officeDocument/2006/relationships" xmlns:m="http://schemas.openxmlformats.org/officeDocument/2006/math" xmlns:v="urn:schemas-microsoft-com:vml" xmlns:wp="http://schemas.openxmlformats.org/drawingml/2006/wordprocessingDrawing" xmlns:w10="urn:schemas-microsoft-com:office:word" xmlns:w="http://schemas.openxmlformats.org/wordprocessingml/2006/main" xmlns:wne="http://schemas.microsoft.com/office/word/2006/wordml">
+<w:comments xmlns:wpc="http://schemas.microsoft.com/office/word/2010/wordprocessingCanvas" xmlns:mc="http://schemas.openxmlformats.org/markup-compatibility/2006" xmlns:o="urn:schemas-microsoft-com:office:office" xmlns:r="http://schemas.openxmlformats.org/officeDocument/2006/relationships" xmlns:m="http://schemas.openxmlformats.org/officeDocument/2006/math" xmlns:v="urn:schemas-microsoft-com:vml" xmlns:wp14="http://schemas.microsoft.com/office/word/2010/wordprocessingDrawing" xmlns:wp="http://schemas.openxmlformats.org/drawingml/2006/wordprocessingDrawing" xmlns:w10="urn:schemas-microsoft-com:office:word" xmlns:w="http://schemas.openxmlformats.org/wordprocessingml/2006/main" xmlns:w14="http://schemas.microsoft.com/office/word/2010/wordml" xmlns:w15="http://schemas.microsoft.com/office/word/2012/wordml" xmlns:wpg="http://schemas.microsoft.com/office/word/2010/wordprocessingGroup" xmlns:wpi="http://schemas.microsoft.com/office/word/2010/wordprocessingInk" xmlns:wne="http://schemas.microsoft.com/office/word/2006/wordml" xmlns:wps="http://schemas.microsoft.com/office/word/2010/wordprocessingShape" mc:Ignorable="w14 w15 wp14">
   <w:comment w:id="10" w:author="hazevedo" w:date="2014-04-04T09:44:00Z" w:initials="ha">
     <w:p>
       <w:pPr>
@@ -13765,13 +13553,8 @@
         </w:rPr>
         <w:annotationRef/>
       </w:r>
-      <w:proofErr w:type="spellStart"/>
-      <w:r>
-        <w:t>Voce</w:t>
-      </w:r>
-      <w:proofErr w:type="spellEnd"/>
-      <w:r>
-        <w:t xml:space="preserve"> não esta utilizando o recurso de atualiza o índice de forma automática do Word.</w:t>
+      <w:r>
+        <w:t>Voce não esta utilizando o recurso de atualiza o índice de forma automática do Word.</w:t>
       </w:r>
     </w:p>
   </w:comment>
@@ -13786,13 +13569,8 @@
         </w:rPr>
         <w:annotationRef/>
       </w:r>
-      <w:proofErr w:type="spellStart"/>
-      <w:r>
-        <w:t>Voce</w:t>
-      </w:r>
-      <w:proofErr w:type="spellEnd"/>
-      <w:r>
-        <w:t xml:space="preserve"> não esta utilizando o recurso de atualiza o índice de forma automática do Word.</w:t>
+      <w:r>
+        <w:t>Voce não esta utilizando o recurso de atualiza o índice de forma automática do Word.</w:t>
       </w:r>
     </w:p>
     <w:p>
@@ -13809,7 +13587,7 @@
       </w:r>
     </w:p>
   </w:comment>
-  <w:comment w:id="22" w:author="hazevedo" w:date="2014-04-04T09:47:00Z" w:initials="ha">
+  <w:comment w:id="108" w:author="hazevedo" w:date="2014-04-04T10:03:00Z" w:initials="ha">
     <w:p>
       <w:pPr>
         <w:pStyle w:val="Textodecomentrio"/>
@@ -13821,11 +13599,24 @@
         <w:annotationRef/>
       </w:r>
       <w:r>
-        <w:t>Neste contexto Utilize somente a palavra paciente.</w:t>
+        <w:t>De forma geral os caos de uso ainda estão suscintos: veja compentario do UC01.</w:t>
+      </w:r>
+    </w:p>
+    <w:p>
+      <w:pPr>
+        <w:pStyle w:val="Textodecomentrio"/>
+      </w:pPr>
+    </w:p>
+    <w:p>
+      <w:pPr>
+        <w:pStyle w:val="Textodecomentrio"/>
+      </w:pPr>
+      <w:r>
+        <w:t>Releia sues casos de uso e complemente o que for necessário.</w:t>
       </w:r>
     </w:p>
   </w:comment>
-  <w:comment w:id="42" w:author="hazevedo" w:date="2014-04-04T09:47:00Z" w:initials="ha">
+  <w:comment w:id="122" w:author="hazevedo" w:date="2014-04-04T09:54:00Z" w:initials="ha">
     <w:p>
       <w:pPr>
         <w:pStyle w:val="Textodecomentrio"/>
@@ -13837,11 +13628,11 @@
         <w:annotationRef/>
       </w:r>
       <w:r>
-        <w:t>Neste contexto Utilize somente a palavra paciente.</w:t>
+        <w:t>Utilize o recurso de legenda do Word para controlar as referencias e egeração de indieces.</w:t>
       </w:r>
     </w:p>
   </w:comment>
-  <w:comment w:id="52" w:author="hazevedo" w:date="2014-04-04T09:49:00Z" w:initials="ha">
+  <w:comment w:id="125" w:author="hazevedo" w:date="2014-04-04T10:02:00Z" w:initials="ha">
     <w:p>
       <w:pPr>
         <w:pStyle w:val="Textodecomentrio"/>
@@ -13853,29 +13644,75 @@
         <w:annotationRef/>
       </w:r>
       <w:r>
-        <w:t xml:space="preserve">Existem duas classes de usuários&gt; O ambiente </w:t>
-      </w:r>
-      <w:proofErr w:type="spellStart"/>
-      <w:r>
-        <w:t>deos</w:t>
-      </w:r>
-      <w:proofErr w:type="spellEnd"/>
-      <w:r>
-        <w:t xml:space="preserve"> usuários dentro da clinica </w:t>
-      </w:r>
-      <w:proofErr w:type="spellStart"/>
-      <w:r>
-        <w:t>envovle</w:t>
-      </w:r>
-      <w:proofErr w:type="spellEnd"/>
-      <w:r>
-        <w:t xml:space="preserve"> servidor e estações de trabalho para alimentar o </w:t>
-      </w:r>
-      <w:proofErr w:type="spellStart"/>
-      <w:r>
-        <w:t>sistma</w:t>
-      </w:r>
-      <w:proofErr w:type="spellEnd"/>
+        <w:t>Ainda continua sucsisto: exemplo:</w:t>
+      </w:r>
+    </w:p>
+    <w:p>
+      <w:pPr>
+        <w:pStyle w:val="Textodecomentrio"/>
+      </w:pPr>
+    </w:p>
+    <w:p>
+      <w:pPr>
+        <w:pStyle w:val="Textodecomentrio"/>
+      </w:pPr>
+      <w:r>
+        <w:t>FP01 – Este caso de uso se inicia quando o ator paciente acessa o site de resultados de exames</w:t>
+      </w:r>
+    </w:p>
+    <w:p>
+      <w:pPr>
+        <w:pStyle w:val="Textodecomentrio"/>
+      </w:pPr>
+      <w:r>
+        <w:t>FP02 -</w:t>
+      </w:r>
+      <w:bookmarkStart w:id="126" w:name="OLE_LINK1"/>
+      <w:bookmarkStart w:id="127" w:name="OLE_LINK2"/>
+      <w:r>
+        <w:t xml:space="preserve"> Paciente insere o código de identificação recebido por ocasião do exame no website.</w:t>
+      </w:r>
+      <w:bookmarkEnd w:id="126"/>
+      <w:bookmarkEnd w:id="127"/>
+    </w:p>
+    <w:p>
+      <w:pPr>
+        <w:pStyle w:val="Textodecomentrio"/>
+      </w:pPr>
+      <w:r>
+        <w:t xml:space="preserve">FP03 </w:t>
+      </w:r>
+      <w:bookmarkStart w:id="128" w:name="OLE_LINK6"/>
+      <w:bookmarkStart w:id="129" w:name="OLE_LINK7"/>
+      <w:r>
+        <w:t>- Sistema consulta banco de dados para recuperar o resultado</w:t>
+      </w:r>
+      <w:bookmarkEnd w:id="128"/>
+      <w:bookmarkEnd w:id="129"/>
+    </w:p>
+    <w:p>
+      <w:pPr>
+        <w:pStyle w:val="Textodecomentrio"/>
+      </w:pPr>
+      <w:bookmarkStart w:id="130" w:name="OLE_LINK8"/>
+      <w:bookmarkStart w:id="131" w:name="OLE_LINK9"/>
+      <w:bookmarkStart w:id="132" w:name="OLE_LINK28"/>
+      <w:r>
+        <w:t>FP04 - Sistema apresenta na tela resultado do exame ao paciente</w:t>
+      </w:r>
+      <w:bookmarkEnd w:id="130"/>
+      <w:bookmarkEnd w:id="131"/>
+      <w:bookmarkEnd w:id="132"/>
+    </w:p>
+    <w:p>
+      <w:pPr>
+        <w:pStyle w:val="Textodecomentrio"/>
+      </w:pPr>
+      <w:bookmarkStart w:id="133" w:name="OLE_LINK40"/>
+      <w:r>
+        <w:t>FP05 - Paciente pode solicitar a geração do exame em pdf ou requisitar impressão em papel para retirada na clinica</w:t>
+      </w:r>
+      <w:bookmarkEnd w:id="133"/>
       <w:r>
         <w:t>.</w:t>
       </w:r>
@@ -13884,33 +13721,27 @@
       <w:pPr>
         <w:pStyle w:val="Textodecomentrio"/>
       </w:pPr>
-      <w:proofErr w:type="gramStart"/>
-      <w:r>
-        <w:t xml:space="preserve">O ambiente do paciente </w:t>
-      </w:r>
-      <w:proofErr w:type="spellStart"/>
-      <w:r>
-        <w:t>envenove</w:t>
-      </w:r>
-      <w:proofErr w:type="spellEnd"/>
-      <w:r>
-        <w:t xml:space="preserve"> acesso</w:t>
-      </w:r>
-      <w:proofErr w:type="gramEnd"/>
-      <w:r>
-        <w:t xml:space="preserve"> a internet para obter os resultados dos </w:t>
-      </w:r>
-      <w:proofErr w:type="spellStart"/>
-      <w:r>
-        <w:t>exeames</w:t>
-      </w:r>
-      <w:proofErr w:type="spellEnd"/>
-      <w:r>
-        <w:t>.</w:t>
+      <w:bookmarkStart w:id="134" w:name="OLE_LINK54"/>
+      <w:r>
+        <w:t>FP06 - Fim caso de uso.</w:t>
+      </w:r>
+    </w:p>
+    <w:bookmarkEnd w:id="134"/>
+    <w:p>
+      <w:pPr>
+        <w:pStyle w:val="Textodecomentrio"/>
+      </w:pPr>
+    </w:p>
+    <w:p>
+      <w:pPr>
+        <w:pStyle w:val="Textodecomentrio"/>
+      </w:pPr>
+      <w:r>
+        <w:t>Questão: Se o exame deve ser retirado na clinica, o paciente recebe codigo para visualização???</w:t>
       </w:r>
     </w:p>
   </w:comment>
-  <w:comment w:id="111" w:author="hazevedo" w:date="2014-04-04T10:03:00Z" w:initials="ha">
+  <w:comment w:id="149" w:author="hazevedo" w:date="2014-04-04T10:07:00Z" w:initials="ha">
     <w:p>
       <w:pPr>
         <w:pStyle w:val="Textodecomentrio"/>
@@ -13922,23 +13753,7 @@
         <w:annotationRef/>
       </w:r>
       <w:r>
-        <w:t xml:space="preserve">De forma geral os caos de uso ainda estão </w:t>
-      </w:r>
-      <w:proofErr w:type="spellStart"/>
-      <w:r>
-        <w:t>suscintos</w:t>
-      </w:r>
-      <w:proofErr w:type="spellEnd"/>
-      <w:r>
-        <w:t xml:space="preserve">: veja </w:t>
-      </w:r>
-      <w:proofErr w:type="spellStart"/>
-      <w:r>
-        <w:t>compentario</w:t>
-      </w:r>
-      <w:proofErr w:type="spellEnd"/>
-      <w:r>
-        <w:t xml:space="preserve"> do UC01.</w:t>
+        <w:t>Em 10/03/2014 fiz comentários sobre esse relatórios que foram ignorados!!!</w:t>
       </w:r>
     </w:p>
     <w:p>
@@ -13951,11 +13766,30 @@
         <w:pStyle w:val="Textodecomentrio"/>
       </w:pPr>
       <w:r>
-        <w:t>Releia sues casos de uso e complemente o que for necessário.</w:t>
+        <w:t>Recupe versões antigass no repositório e faça todas as alterções ou justifique sua ação.</w:t>
+      </w:r>
+    </w:p>
+    <w:p>
+      <w:pPr>
+        <w:pStyle w:val="Textodecomentrio"/>
+      </w:pPr>
+    </w:p>
+    <w:p>
+      <w:pPr>
+        <w:pStyle w:val="Textodecomentrio"/>
+      </w:pPr>
+      <w:r>
+        <w:t>“</w:t>
+      </w:r>
+      <w:r>
+        <w:t>Como será a geração de relatórios diários, semanais ou mensais do fluxo de exames?</w:t>
+      </w:r>
+      <w:r>
+        <w:t>”</w:t>
       </w:r>
     </w:p>
   </w:comment>
-  <w:comment w:id="125" w:author="hazevedo" w:date="2014-04-04T09:54:00Z" w:initials="ha">
+  <w:comment w:id="186" w:author="hazevedo" w:date="2014-04-04T10:08:00Z" w:initials="ha">
     <w:p>
       <w:pPr>
         <w:pStyle w:val="Textodecomentrio"/>
@@ -13967,271 +13801,11 @@
         <w:annotationRef/>
       </w:r>
       <w:r>
-        <w:t xml:space="preserve">Utilize o recurso de legenda do Word para controlar as referencias e </w:t>
-      </w:r>
-      <w:proofErr w:type="spellStart"/>
-      <w:r>
-        <w:t>egeração</w:t>
-      </w:r>
-      <w:proofErr w:type="spellEnd"/>
-      <w:r>
-        <w:t xml:space="preserve"> de </w:t>
-      </w:r>
-      <w:proofErr w:type="spellStart"/>
-      <w:r>
-        <w:t>indieces</w:t>
-      </w:r>
-      <w:proofErr w:type="spellEnd"/>
-      <w:r>
-        <w:t>.</w:t>
+        <w:t>Você só tem 3 niveis!!! Detalhe o acesso de cada nível.</w:t>
       </w:r>
     </w:p>
   </w:comment>
-  <w:comment w:id="128" w:author="hazevedo" w:date="2014-04-04T10:02:00Z" w:initials="ha">
-    <w:p>
-      <w:pPr>
-        <w:pStyle w:val="Textodecomentrio"/>
-      </w:pPr>
-      <w:r>
-        <w:rPr>
-          <w:rStyle w:val="Refdecomentrio"/>
-        </w:rPr>
-        <w:annotationRef/>
-      </w:r>
-      <w:r>
-        <w:t xml:space="preserve">Ainda continua </w:t>
-      </w:r>
-      <w:proofErr w:type="spellStart"/>
-      <w:r>
-        <w:t>sucsisto</w:t>
-      </w:r>
-      <w:proofErr w:type="spellEnd"/>
-      <w:r>
-        <w:t>: exemplo:</w:t>
-      </w:r>
-    </w:p>
-    <w:p>
-      <w:pPr>
-        <w:pStyle w:val="Textodecomentrio"/>
-      </w:pPr>
-    </w:p>
-    <w:p>
-      <w:pPr>
-        <w:pStyle w:val="Textodecomentrio"/>
-      </w:pPr>
-      <w:r>
-        <w:t>FP01 – Este caso de uso se inicia quando o ator paciente acessa o site de resultados de exames</w:t>
-      </w:r>
-    </w:p>
-    <w:p>
-      <w:pPr>
-        <w:pStyle w:val="Textodecomentrio"/>
-      </w:pPr>
-      <w:r>
-        <w:t xml:space="preserve">FP02 - Paciente insere o código de identificação recebido por ocasião do exame no </w:t>
-      </w:r>
-      <w:proofErr w:type="spellStart"/>
-      <w:r>
-        <w:t>website</w:t>
-      </w:r>
-      <w:proofErr w:type="spellEnd"/>
-      <w:r>
-        <w:t>.</w:t>
-      </w:r>
-    </w:p>
-    <w:p>
-      <w:pPr>
-        <w:pStyle w:val="Textodecomentrio"/>
-      </w:pPr>
-      <w:r>
-        <w:t>FP03 - Sistema consulta banco de dados para recuperar o resultado</w:t>
-      </w:r>
-    </w:p>
-    <w:p>
-      <w:pPr>
-        <w:pStyle w:val="Textodecomentrio"/>
-      </w:pPr>
-      <w:r>
-        <w:t>FP04 - Sistema apresenta na tela resultado do exame ao paciente</w:t>
-      </w:r>
-    </w:p>
-    <w:p>
-      <w:pPr>
-        <w:pStyle w:val="Textodecomentrio"/>
-      </w:pPr>
-      <w:r>
-        <w:t xml:space="preserve">FP05 - Paciente pode solicitar a geração do exame em </w:t>
-      </w:r>
-      <w:proofErr w:type="spellStart"/>
-      <w:r>
-        <w:t>pdf</w:t>
-      </w:r>
-      <w:proofErr w:type="spellEnd"/>
-      <w:r>
-        <w:t xml:space="preserve"> ou requisitar impressão em papel para retirada na clinica.</w:t>
-      </w:r>
-    </w:p>
-    <w:p>
-      <w:pPr>
-        <w:pStyle w:val="Textodecomentrio"/>
-      </w:pPr>
-      <w:r>
-        <w:t>FP06 - Fim caso de uso.</w:t>
-      </w:r>
-    </w:p>
-    <w:p>
-      <w:pPr>
-        <w:pStyle w:val="Textodecomentrio"/>
-      </w:pPr>
-    </w:p>
-    <w:p>
-      <w:pPr>
-        <w:pStyle w:val="Textodecomentrio"/>
-      </w:pPr>
-      <w:r>
-        <w:t xml:space="preserve">Questão: Se o exame deve ser retirado na clinica, o paciente recebe </w:t>
-      </w:r>
-      <w:proofErr w:type="spellStart"/>
-      <w:r>
-        <w:t>codigo</w:t>
-      </w:r>
-      <w:proofErr w:type="spellEnd"/>
-      <w:r>
-        <w:t xml:space="preserve"> para visualização</w:t>
-      </w:r>
-      <w:proofErr w:type="gramStart"/>
-      <w:r>
-        <w:t>???</w:t>
-      </w:r>
-      <w:proofErr w:type="gramEnd"/>
-    </w:p>
-  </w:comment>
-  <w:comment w:id="131" w:author="hazevedo" w:date="2014-04-04T10:02:00Z" w:initials="ha">
-    <w:p>
-      <w:pPr>
-        <w:pStyle w:val="Textodecomentrio"/>
-      </w:pPr>
-      <w:r>
-        <w:rPr>
-          <w:rStyle w:val="Refdecomentrio"/>
-        </w:rPr>
-        <w:annotationRef/>
-      </w:r>
-      <w:r>
-        <w:t>Cliente ou paciente</w:t>
-      </w:r>
-    </w:p>
-  </w:comment>
-  <w:comment w:id="145" w:author="hazevedo" w:date="2014-04-04T10:07:00Z" w:initials="ha">
-    <w:p>
-      <w:pPr>
-        <w:pStyle w:val="Textodecomentrio"/>
-      </w:pPr>
-      <w:r>
-        <w:rPr>
-          <w:rStyle w:val="Refdecomentrio"/>
-        </w:rPr>
-        <w:annotationRef/>
-      </w:r>
-      <w:r>
-        <w:t xml:space="preserve">Em 10/03/2014 fiz comentários sobre </w:t>
-      </w:r>
-      <w:proofErr w:type="gramStart"/>
-      <w:r>
-        <w:t>esse relatórios</w:t>
-      </w:r>
-      <w:proofErr w:type="gramEnd"/>
-      <w:r>
-        <w:t xml:space="preserve"> que foram ignorados!!!</w:t>
-      </w:r>
-    </w:p>
-    <w:p>
-      <w:pPr>
-        <w:pStyle w:val="Textodecomentrio"/>
-      </w:pPr>
-    </w:p>
-    <w:p>
-      <w:pPr>
-        <w:pStyle w:val="Textodecomentrio"/>
-      </w:pPr>
-      <w:proofErr w:type="spellStart"/>
-      <w:r>
-        <w:t>Recupe</w:t>
-      </w:r>
-      <w:proofErr w:type="spellEnd"/>
-      <w:r>
-        <w:t xml:space="preserve"> versões </w:t>
-      </w:r>
-      <w:proofErr w:type="spellStart"/>
-      <w:r>
-        <w:t>antigass</w:t>
-      </w:r>
-      <w:proofErr w:type="spellEnd"/>
-      <w:r>
-        <w:t xml:space="preserve"> no repositório e faça todas as </w:t>
-      </w:r>
-      <w:proofErr w:type="spellStart"/>
-      <w:r>
-        <w:t>alterções</w:t>
-      </w:r>
-      <w:proofErr w:type="spellEnd"/>
-      <w:r>
-        <w:t xml:space="preserve"> ou justifique sua ação.</w:t>
-      </w:r>
-    </w:p>
-    <w:p>
-      <w:pPr>
-        <w:pStyle w:val="Textodecomentrio"/>
-      </w:pPr>
-    </w:p>
-    <w:p>
-      <w:pPr>
-        <w:pStyle w:val="Textodecomentrio"/>
-      </w:pPr>
-      <w:r>
-        <w:t>“</w:t>
-      </w:r>
-      <w:r>
-        <w:t>Como será a geração de relatórios diários, semanais ou mensais do fluxo de exames?</w:t>
-      </w:r>
-      <w:r>
-        <w:t>”</w:t>
-      </w:r>
-    </w:p>
-  </w:comment>
-  <w:comment w:id="182" w:author="hazevedo" w:date="2014-04-04T10:08:00Z" w:initials="ha">
-    <w:p>
-      <w:pPr>
-        <w:pStyle w:val="Textodecomentrio"/>
-      </w:pPr>
-      <w:r>
-        <w:rPr>
-          <w:rStyle w:val="Refdecomentrio"/>
-        </w:rPr>
-        <w:annotationRef/>
-      </w:r>
-      <w:r>
-        <w:t xml:space="preserve">Você só tem </w:t>
-      </w:r>
-      <w:proofErr w:type="gramStart"/>
-      <w:r>
-        <w:t>3</w:t>
-      </w:r>
-      <w:proofErr w:type="gramEnd"/>
-      <w:r>
-        <w:t xml:space="preserve"> </w:t>
-      </w:r>
-      <w:proofErr w:type="spellStart"/>
-      <w:r>
-        <w:t>niveis</w:t>
-      </w:r>
-      <w:proofErr w:type="spellEnd"/>
-      <w:r>
-        <w:t>!!! Detalhe o acesso de cada nível.</w:t>
-      </w:r>
-    </w:p>
-  </w:comment>
-  <w:comment w:id="194" w:author="hazevedo" w:date="2014-04-04T10:09:00Z" w:initials="ha">
+  <w:comment w:id="198" w:author="hazevedo" w:date="2014-04-04T10:09:00Z" w:initials="ha">
     <w:p>
       <w:pPr>
         <w:pStyle w:val="Textodecomentrio"/>
@@ -14250,8 +13824,21 @@
 </w:comments>
 </file>
 
+<file path=word/commentsExtended.xml><?xml version="1.0" encoding="utf-8"?>
+<w15:commentsEx xmlns:wpc="http://schemas.microsoft.com/office/word/2010/wordprocessingCanvas" xmlns:mc="http://schemas.openxmlformats.org/markup-compatibility/2006" xmlns:o="urn:schemas-microsoft-com:office:office" xmlns:r="http://schemas.openxmlformats.org/officeDocument/2006/relationships" xmlns:m="http://schemas.openxmlformats.org/officeDocument/2006/math" xmlns:v="urn:schemas-microsoft-com:vml" xmlns:wp14="http://schemas.microsoft.com/office/word/2010/wordprocessingDrawing" xmlns:wp="http://schemas.openxmlformats.org/drawingml/2006/wordprocessingDrawing" xmlns:w10="urn:schemas-microsoft-com:office:word" xmlns:w="http://schemas.openxmlformats.org/wordprocessingml/2006/main" xmlns:w14="http://schemas.microsoft.com/office/word/2010/wordml" xmlns:w15="http://schemas.microsoft.com/office/word/2012/wordml" xmlns:wpg="http://schemas.microsoft.com/office/word/2010/wordprocessingGroup" xmlns:wpi="http://schemas.microsoft.com/office/word/2010/wordprocessingInk" xmlns:wne="http://schemas.microsoft.com/office/word/2006/wordml" xmlns:wps="http://schemas.microsoft.com/office/word/2010/wordprocessingShape" mc:Ignorable="w14 w15 wp14">
+  <w15:commentEx w15:paraId="7068C5E7" w15:done="0"/>
+  <w15:commentEx w15:paraId="11C786DF" w15:done="0"/>
+  <w15:commentEx w15:paraId="2296835C" w15:done="0"/>
+  <w15:commentEx w15:paraId="033A3253" w15:done="0"/>
+  <w15:commentEx w15:paraId="38855E6B" w15:done="0"/>
+  <w15:commentEx w15:paraId="388C0253" w15:done="0"/>
+  <w15:commentEx w15:paraId="6E4202CA" w15:done="0"/>
+  <w15:commentEx w15:paraId="7571FB03" w15:done="0"/>
+</w15:commentsEx>
+</file>
+
 <file path=word/endnotes.xml><?xml version="1.0" encoding="utf-8"?>
-<w:endnotes xmlns:ve="http://schemas.openxmlformats.org/markup-compatibility/2006" xmlns:o="urn:schemas-microsoft-com:office:office" xmlns:r="http://schemas.openxmlformats.org/officeDocument/2006/relationships" xmlns:m="http://schemas.openxmlformats.org/officeDocument/2006/math" xmlns:v="urn:schemas-microsoft-com:vml" xmlns:wp="http://schemas.openxmlformats.org/drawingml/2006/wordprocessingDrawing" xmlns:w10="urn:schemas-microsoft-com:office:word" xmlns:w="http://schemas.openxmlformats.org/wordprocessingml/2006/main" xmlns:wne="http://schemas.microsoft.com/office/word/2006/wordml">
+<w:endnotes xmlns:wpc="http://schemas.microsoft.com/office/word/2010/wordprocessingCanvas" xmlns:mc="http://schemas.openxmlformats.org/markup-compatibility/2006" xmlns:o="urn:schemas-microsoft-com:office:office" xmlns:r="http://schemas.openxmlformats.org/officeDocument/2006/relationships" xmlns:m="http://schemas.openxmlformats.org/officeDocument/2006/math" xmlns:v="urn:schemas-microsoft-com:vml" xmlns:wp14="http://schemas.microsoft.com/office/word/2010/wordprocessingDrawing" xmlns:wp="http://schemas.openxmlformats.org/drawingml/2006/wordprocessingDrawing" xmlns:w10="urn:schemas-microsoft-com:office:word" xmlns:w="http://schemas.openxmlformats.org/wordprocessingml/2006/main" xmlns:w14="http://schemas.microsoft.com/office/word/2010/wordml" xmlns:w15="http://schemas.microsoft.com/office/word/2012/wordml" xmlns:wpg="http://schemas.microsoft.com/office/word/2010/wordprocessingGroup" xmlns:wpi="http://schemas.microsoft.com/office/word/2010/wordprocessingInk" xmlns:wne="http://schemas.microsoft.com/office/word/2006/wordml" xmlns:wps="http://schemas.microsoft.com/office/word/2010/wordprocessingShape" mc:Ignorable="w14 w15 wp14">
   <w:endnote w:type="separator" w:id="-1">
     <w:p>
       <w:r>
@@ -14270,7 +13857,7 @@
 </file>
 
 <file path=word/footer1.xml><?xml version="1.0" encoding="utf-8"?>
-<w:ftr xmlns:ve="http://schemas.openxmlformats.org/markup-compatibility/2006" xmlns:o="urn:schemas-microsoft-com:office:office" xmlns:r="http://schemas.openxmlformats.org/officeDocument/2006/relationships" xmlns:m="http://schemas.openxmlformats.org/officeDocument/2006/math" xmlns:v="urn:schemas-microsoft-com:vml" xmlns:wp="http://schemas.openxmlformats.org/drawingml/2006/wordprocessingDrawing" xmlns:w10="urn:schemas-microsoft-com:office:word" xmlns:w="http://schemas.openxmlformats.org/wordprocessingml/2006/main" xmlns:wne="http://schemas.microsoft.com/office/word/2006/wordml">
+<w:ftr xmlns:wpc="http://schemas.microsoft.com/office/word/2010/wordprocessingCanvas" xmlns:mc="http://schemas.openxmlformats.org/markup-compatibility/2006" xmlns:o="urn:schemas-microsoft-com:office:office" xmlns:r="http://schemas.openxmlformats.org/officeDocument/2006/relationships" xmlns:m="http://schemas.openxmlformats.org/officeDocument/2006/math" xmlns:v="urn:schemas-microsoft-com:vml" xmlns:wp14="http://schemas.microsoft.com/office/word/2010/wordprocessingDrawing" xmlns:wp="http://schemas.openxmlformats.org/drawingml/2006/wordprocessingDrawing" xmlns:w10="urn:schemas-microsoft-com:office:word" xmlns:w="http://schemas.openxmlformats.org/wordprocessingml/2006/main" xmlns:w14="http://schemas.microsoft.com/office/word/2010/wordml" xmlns:w15="http://schemas.microsoft.com/office/word/2012/wordml" xmlns:wpg="http://schemas.microsoft.com/office/word/2010/wordprocessingGroup" xmlns:wpi="http://schemas.microsoft.com/office/word/2010/wordprocessingInk" xmlns:wne="http://schemas.microsoft.com/office/word/2006/wordml" xmlns:wps="http://schemas.microsoft.com/office/word/2010/wordprocessingShape" mc:Ignorable="w14 w15 wp14">
   <w:p>
     <w:pPr>
       <w:pStyle w:val="Rodap"/>
@@ -14299,14 +13886,27 @@
       </w:rPr>
       <w:tab/>
     </w:r>
-    <w:fldSimple w:instr=" PAGE   \* MERGEFORMAT ">
-      <w:r>
-        <w:rPr>
-          <w:noProof/>
-        </w:rPr>
-        <w:t>14</w:t>
-      </w:r>
-    </w:fldSimple>
+    <w:r>
+      <w:fldChar w:fldCharType="begin"/>
+    </w:r>
+    <w:r>
+      <w:instrText xml:space="preserve"> PAGE   \* MERGEFORMAT </w:instrText>
+    </w:r>
+    <w:r>
+      <w:fldChar w:fldCharType="separate"/>
+    </w:r>
+    <w:r>
+      <w:rPr>
+        <w:noProof/>
+      </w:rPr>
+      <w:t>13</w:t>
+    </w:r>
+    <w:r>
+      <w:rPr>
+        <w:noProof/>
+      </w:rPr>
+      <w:fldChar w:fldCharType="end"/>
+    </w:r>
   </w:p>
   <w:p>
     <w:pPr>
@@ -14321,7 +13921,7 @@
 </file>
 
 <file path=word/footer2.xml><?xml version="1.0" encoding="utf-8"?>
-<w:ftr xmlns:ve="http://schemas.openxmlformats.org/markup-compatibility/2006" xmlns:o="urn:schemas-microsoft-com:office:office" xmlns:r="http://schemas.openxmlformats.org/officeDocument/2006/relationships" xmlns:m="http://schemas.openxmlformats.org/officeDocument/2006/math" xmlns:v="urn:schemas-microsoft-com:vml" xmlns:wp="http://schemas.openxmlformats.org/drawingml/2006/wordprocessingDrawing" xmlns:w10="urn:schemas-microsoft-com:office:word" xmlns:w="http://schemas.openxmlformats.org/wordprocessingml/2006/main" xmlns:wne="http://schemas.microsoft.com/office/word/2006/wordml">
+<w:ftr xmlns:wpc="http://schemas.microsoft.com/office/word/2010/wordprocessingCanvas" xmlns:mc="http://schemas.openxmlformats.org/markup-compatibility/2006" xmlns:o="urn:schemas-microsoft-com:office:office" xmlns:r="http://schemas.openxmlformats.org/officeDocument/2006/relationships" xmlns:m="http://schemas.openxmlformats.org/officeDocument/2006/math" xmlns:v="urn:schemas-microsoft-com:vml" xmlns:wp14="http://schemas.microsoft.com/office/word/2010/wordprocessingDrawing" xmlns:wp="http://schemas.openxmlformats.org/drawingml/2006/wordprocessingDrawing" xmlns:w10="urn:schemas-microsoft-com:office:word" xmlns:w="http://schemas.openxmlformats.org/wordprocessingml/2006/main" xmlns:w14="http://schemas.microsoft.com/office/word/2010/wordml" xmlns:w15="http://schemas.microsoft.com/office/word/2012/wordml" xmlns:wpg="http://schemas.microsoft.com/office/word/2010/wordprocessingGroup" xmlns:wpi="http://schemas.microsoft.com/office/word/2010/wordprocessingInk" xmlns:wne="http://schemas.microsoft.com/office/word/2006/wordml" xmlns:wps="http://schemas.microsoft.com/office/word/2010/wordprocessingShape" mc:Ignorable="w14 w15 wp14">
   <w:p>
     <w:pPr>
       <w:pStyle w:val="Rodap"/>
@@ -14350,14 +13950,27 @@
       </w:rPr>
       <w:tab/>
     </w:r>
-    <w:fldSimple w:instr=" PAGE   \* MERGEFORMAT ">
-      <w:r>
-        <w:rPr>
-          <w:noProof/>
-        </w:rPr>
-        <w:t>20</w:t>
-      </w:r>
-    </w:fldSimple>
+    <w:r>
+      <w:fldChar w:fldCharType="begin"/>
+    </w:r>
+    <w:r>
+      <w:instrText xml:space="preserve"> PAGE   \* MERGEFORMAT </w:instrText>
+    </w:r>
+    <w:r>
+      <w:fldChar w:fldCharType="separate"/>
+    </w:r>
+    <w:r>
+      <w:rPr>
+        <w:noProof/>
+      </w:rPr>
+      <w:t>21</w:t>
+    </w:r>
+    <w:r>
+      <w:rPr>
+        <w:noProof/>
+      </w:rPr>
+      <w:fldChar w:fldCharType="end"/>
+    </w:r>
   </w:p>
   <w:p>
     <w:pPr>
@@ -14368,7 +13981,7 @@
 </file>
 
 <file path=word/footnotes.xml><?xml version="1.0" encoding="utf-8"?>
-<w:footnotes xmlns:ve="http://schemas.openxmlformats.org/markup-compatibility/2006" xmlns:o="urn:schemas-microsoft-com:office:office" xmlns:r="http://schemas.openxmlformats.org/officeDocument/2006/relationships" xmlns:m="http://schemas.openxmlformats.org/officeDocument/2006/math" xmlns:v="urn:schemas-microsoft-com:vml" xmlns:wp="http://schemas.openxmlformats.org/drawingml/2006/wordprocessingDrawing" xmlns:w10="urn:schemas-microsoft-com:office:word" xmlns:w="http://schemas.openxmlformats.org/wordprocessingml/2006/main" xmlns:wne="http://schemas.microsoft.com/office/word/2006/wordml">
+<w:footnotes xmlns:wpc="http://schemas.microsoft.com/office/word/2010/wordprocessingCanvas" xmlns:mc="http://schemas.openxmlformats.org/markup-compatibility/2006" xmlns:o="urn:schemas-microsoft-com:office:office" xmlns:r="http://schemas.openxmlformats.org/officeDocument/2006/relationships" xmlns:m="http://schemas.openxmlformats.org/officeDocument/2006/math" xmlns:v="urn:schemas-microsoft-com:vml" xmlns:wp14="http://schemas.microsoft.com/office/word/2010/wordprocessingDrawing" xmlns:wp="http://schemas.openxmlformats.org/drawingml/2006/wordprocessingDrawing" xmlns:w10="urn:schemas-microsoft-com:office:word" xmlns:w="http://schemas.openxmlformats.org/wordprocessingml/2006/main" xmlns:w14="http://schemas.microsoft.com/office/word/2010/wordml" xmlns:w15="http://schemas.microsoft.com/office/word/2012/wordml" xmlns:wpg="http://schemas.microsoft.com/office/word/2010/wordprocessingGroup" xmlns:wpi="http://schemas.microsoft.com/office/word/2010/wordprocessingInk" xmlns:wne="http://schemas.microsoft.com/office/word/2006/wordml" xmlns:wps="http://schemas.microsoft.com/office/word/2010/wordprocessingShape" mc:Ignorable="w14 w15 wp14">
   <w:footnote w:type="separator" w:id="-1">
     <w:p>
       <w:r>
@@ -14387,7 +14000,7 @@
 </file>
 
 <file path=word/header1.xml><?xml version="1.0" encoding="utf-8"?>
-<w:hdr xmlns:ve="http://schemas.openxmlformats.org/markup-compatibility/2006" xmlns:o="urn:schemas-microsoft-com:office:office" xmlns:r="http://schemas.openxmlformats.org/officeDocument/2006/relationships" xmlns:m="http://schemas.openxmlformats.org/officeDocument/2006/math" xmlns:v="urn:schemas-microsoft-com:vml" xmlns:wp="http://schemas.openxmlformats.org/drawingml/2006/wordprocessingDrawing" xmlns:w10="urn:schemas-microsoft-com:office:word" xmlns:w="http://schemas.openxmlformats.org/wordprocessingml/2006/main" xmlns:wne="http://schemas.microsoft.com/office/word/2006/wordml">
+<w:hdr xmlns:wpc="http://schemas.microsoft.com/office/word/2010/wordprocessingCanvas" xmlns:mc="http://schemas.openxmlformats.org/markup-compatibility/2006" xmlns:o="urn:schemas-microsoft-com:office:office" xmlns:r="http://schemas.openxmlformats.org/officeDocument/2006/relationships" xmlns:m="http://schemas.openxmlformats.org/officeDocument/2006/math" xmlns:v="urn:schemas-microsoft-com:vml" xmlns:wp14="http://schemas.microsoft.com/office/word/2010/wordprocessingDrawing" xmlns:wp="http://schemas.openxmlformats.org/drawingml/2006/wordprocessingDrawing" xmlns:w10="urn:schemas-microsoft-com:office:word" xmlns:w="http://schemas.openxmlformats.org/wordprocessingml/2006/main" xmlns:w14="http://schemas.microsoft.com/office/word/2010/wordml" xmlns:w15="http://schemas.microsoft.com/office/word/2012/wordml" xmlns:wpg="http://schemas.microsoft.com/office/word/2010/wordprocessingGroup" xmlns:wpi="http://schemas.microsoft.com/office/word/2010/wordprocessingInk" xmlns:wne="http://schemas.microsoft.com/office/word/2006/wordml" xmlns:wps="http://schemas.microsoft.com/office/word/2010/wordprocessingShape" mc:Ignorable="w14 w15 wp14">
   <w:p>
     <w:pPr>
       <w:pStyle w:val="Cabealho"/>
@@ -14448,7 +14061,7 @@
 </file>
 
 <file path=word/header2.xml><?xml version="1.0" encoding="utf-8"?>
-<w:hdr xmlns:ve="http://schemas.openxmlformats.org/markup-compatibility/2006" xmlns:o="urn:schemas-microsoft-com:office:office" xmlns:r="http://schemas.openxmlformats.org/officeDocument/2006/relationships" xmlns:m="http://schemas.openxmlformats.org/officeDocument/2006/math" xmlns:v="urn:schemas-microsoft-com:vml" xmlns:wp="http://schemas.openxmlformats.org/drawingml/2006/wordprocessingDrawing" xmlns:w10="urn:schemas-microsoft-com:office:word" xmlns:w="http://schemas.openxmlformats.org/wordprocessingml/2006/main" xmlns:wne="http://schemas.microsoft.com/office/word/2006/wordml">
+<w:hdr xmlns:wpc="http://schemas.microsoft.com/office/word/2010/wordprocessingCanvas" xmlns:mc="http://schemas.openxmlformats.org/markup-compatibility/2006" xmlns:o="urn:schemas-microsoft-com:office:office" xmlns:r="http://schemas.openxmlformats.org/officeDocument/2006/relationships" xmlns:m="http://schemas.openxmlformats.org/officeDocument/2006/math" xmlns:v="urn:schemas-microsoft-com:vml" xmlns:wp14="http://schemas.microsoft.com/office/word/2010/wordprocessingDrawing" xmlns:wp="http://schemas.openxmlformats.org/drawingml/2006/wordprocessingDrawing" xmlns:w10="urn:schemas-microsoft-com:office:word" xmlns:w="http://schemas.openxmlformats.org/wordprocessingml/2006/main" xmlns:w14="http://schemas.microsoft.com/office/word/2010/wordml" xmlns:w15="http://schemas.microsoft.com/office/word/2012/wordml" xmlns:wpg="http://schemas.microsoft.com/office/word/2010/wordprocessingGroup" xmlns:wpi="http://schemas.microsoft.com/office/word/2010/wordprocessingInk" xmlns:wne="http://schemas.microsoft.com/office/word/2006/wordml" xmlns:wps="http://schemas.microsoft.com/office/word/2010/wordprocessingShape" mc:Ignorable="w14 w15 wp14">
   <w:p>
     <w:pPr>
       <w:pStyle w:val="Cabealho"/>
@@ -14470,7 +14083,7 @@
 </file>
 
 <file path=word/header3.xml><?xml version="1.0" encoding="utf-8"?>
-<w:hdr xmlns:ve="http://schemas.openxmlformats.org/markup-compatibility/2006" xmlns:o="urn:schemas-microsoft-com:office:office" xmlns:r="http://schemas.openxmlformats.org/officeDocument/2006/relationships" xmlns:m="http://schemas.openxmlformats.org/officeDocument/2006/math" xmlns:v="urn:schemas-microsoft-com:vml" xmlns:wp="http://schemas.openxmlformats.org/drawingml/2006/wordprocessingDrawing" xmlns:w10="urn:schemas-microsoft-com:office:word" xmlns:w="http://schemas.openxmlformats.org/wordprocessingml/2006/main" xmlns:wne="http://schemas.microsoft.com/office/word/2006/wordml">
+<w:hdr xmlns:wpc="http://schemas.microsoft.com/office/word/2010/wordprocessingCanvas" xmlns:mc="http://schemas.openxmlformats.org/markup-compatibility/2006" xmlns:o="urn:schemas-microsoft-com:office:office" xmlns:r="http://schemas.openxmlformats.org/officeDocument/2006/relationships" xmlns:m="http://schemas.openxmlformats.org/officeDocument/2006/math" xmlns:v="urn:schemas-microsoft-com:vml" xmlns:wp14="http://schemas.microsoft.com/office/word/2010/wordprocessingDrawing" xmlns:wp="http://schemas.openxmlformats.org/drawingml/2006/wordprocessingDrawing" xmlns:w10="urn:schemas-microsoft-com:office:word" xmlns:w="http://schemas.openxmlformats.org/wordprocessingml/2006/main" xmlns:w14="http://schemas.microsoft.com/office/word/2010/wordml" xmlns:w15="http://schemas.microsoft.com/office/word/2012/wordml" xmlns:wpg="http://schemas.microsoft.com/office/word/2010/wordprocessingGroup" xmlns:wpi="http://schemas.microsoft.com/office/word/2010/wordprocessingInk" xmlns:wne="http://schemas.microsoft.com/office/word/2006/wordml" xmlns:wps="http://schemas.microsoft.com/office/word/2010/wordprocessingShape" mc:Ignorable="w14 w15 wp14">
   <w:p>
     <w:pPr>
       <w:pStyle w:val="Cabealho"/>
@@ -14507,7 +14120,7 @@
 </file>
 
 <file path=word/header4.xml><?xml version="1.0" encoding="utf-8"?>
-<w:hdr xmlns:ve="http://schemas.openxmlformats.org/markup-compatibility/2006" xmlns:o="urn:schemas-microsoft-com:office:office" xmlns:r="http://schemas.openxmlformats.org/officeDocument/2006/relationships" xmlns:m="http://schemas.openxmlformats.org/officeDocument/2006/math" xmlns:v="urn:schemas-microsoft-com:vml" xmlns:wp="http://schemas.openxmlformats.org/drawingml/2006/wordprocessingDrawing" xmlns:w10="urn:schemas-microsoft-com:office:word" xmlns:w="http://schemas.openxmlformats.org/wordprocessingml/2006/main" xmlns:wne="http://schemas.microsoft.com/office/word/2006/wordml">
+<w:hdr xmlns:wpc="http://schemas.microsoft.com/office/word/2010/wordprocessingCanvas" xmlns:mc="http://schemas.openxmlformats.org/markup-compatibility/2006" xmlns:o="urn:schemas-microsoft-com:office:office" xmlns:r="http://schemas.openxmlformats.org/officeDocument/2006/relationships" xmlns:m="http://schemas.openxmlformats.org/officeDocument/2006/math" xmlns:v="urn:schemas-microsoft-com:vml" xmlns:wp14="http://schemas.microsoft.com/office/word/2010/wordprocessingDrawing" xmlns:wp="http://schemas.openxmlformats.org/drawingml/2006/wordprocessingDrawing" xmlns:w10="urn:schemas-microsoft-com:office:word" xmlns:w="http://schemas.openxmlformats.org/wordprocessingml/2006/main" xmlns:w14="http://schemas.microsoft.com/office/word/2010/wordml" xmlns:w15="http://schemas.microsoft.com/office/word/2012/wordml" xmlns:wpg="http://schemas.microsoft.com/office/word/2010/wordprocessingGroup" xmlns:wpi="http://schemas.microsoft.com/office/word/2010/wordprocessingInk" xmlns:wne="http://schemas.microsoft.com/office/word/2006/wordml" xmlns:wps="http://schemas.microsoft.com/office/word/2010/wordprocessingShape" mc:Ignorable="w14 w15 wp14">
   <w:p>
     <w:pPr>
       <w:pStyle w:val="Cabealho"/>
@@ -14522,7 +14135,7 @@
 </file>
 
 <file path=word/header5.xml><?xml version="1.0" encoding="utf-8"?>
-<w:hdr xmlns:ve="http://schemas.openxmlformats.org/markup-compatibility/2006" xmlns:o="urn:schemas-microsoft-com:office:office" xmlns:r="http://schemas.openxmlformats.org/officeDocument/2006/relationships" xmlns:m="http://schemas.openxmlformats.org/officeDocument/2006/math" xmlns:v="urn:schemas-microsoft-com:vml" xmlns:wp="http://schemas.openxmlformats.org/drawingml/2006/wordprocessingDrawing" xmlns:w10="urn:schemas-microsoft-com:office:word" xmlns:w="http://schemas.openxmlformats.org/wordprocessingml/2006/main" xmlns:wne="http://schemas.microsoft.com/office/word/2006/wordml">
+<w:hdr xmlns:wpc="http://schemas.microsoft.com/office/word/2010/wordprocessingCanvas" xmlns:mc="http://schemas.openxmlformats.org/markup-compatibility/2006" xmlns:o="urn:schemas-microsoft-com:office:office" xmlns:r="http://schemas.openxmlformats.org/officeDocument/2006/relationships" xmlns:m="http://schemas.openxmlformats.org/officeDocument/2006/math" xmlns:v="urn:schemas-microsoft-com:vml" xmlns:wp14="http://schemas.microsoft.com/office/word/2010/wordprocessingDrawing" xmlns:wp="http://schemas.openxmlformats.org/drawingml/2006/wordprocessingDrawing" xmlns:w10="urn:schemas-microsoft-com:office:word" xmlns:w="http://schemas.openxmlformats.org/wordprocessingml/2006/main" xmlns:w14="http://schemas.microsoft.com/office/word/2010/wordml" xmlns:w15="http://schemas.microsoft.com/office/word/2012/wordml" xmlns:wpg="http://schemas.microsoft.com/office/word/2010/wordprocessingGroup" xmlns:wpi="http://schemas.microsoft.com/office/word/2010/wordprocessingInk" xmlns:wne="http://schemas.microsoft.com/office/word/2006/wordml" xmlns:wps="http://schemas.microsoft.com/office/word/2010/wordprocessingShape" mc:Ignorable="w14 w15 wp14">
   <w:p>
     <w:pPr>
       <w:pStyle w:val="Cabealho"/>
@@ -14537,7 +14150,7 @@
 </file>
 
 <file path=word/header6.xml><?xml version="1.0" encoding="utf-8"?>
-<w:hdr xmlns:ve="http://schemas.openxmlformats.org/markup-compatibility/2006" xmlns:o="urn:schemas-microsoft-com:office:office" xmlns:r="http://schemas.openxmlformats.org/officeDocument/2006/relationships" xmlns:m="http://schemas.openxmlformats.org/officeDocument/2006/math" xmlns:v="urn:schemas-microsoft-com:vml" xmlns:wp="http://schemas.openxmlformats.org/drawingml/2006/wordprocessingDrawing" xmlns:w10="urn:schemas-microsoft-com:office:word" xmlns:w="http://schemas.openxmlformats.org/wordprocessingml/2006/main" xmlns:wne="http://schemas.microsoft.com/office/word/2006/wordml">
+<w:hdr xmlns:wpc="http://schemas.microsoft.com/office/word/2010/wordprocessingCanvas" xmlns:mc="http://schemas.openxmlformats.org/markup-compatibility/2006" xmlns:o="urn:schemas-microsoft-com:office:office" xmlns:r="http://schemas.openxmlformats.org/officeDocument/2006/relationships" xmlns:m="http://schemas.openxmlformats.org/officeDocument/2006/math" xmlns:v="urn:schemas-microsoft-com:vml" xmlns:wp14="http://schemas.microsoft.com/office/word/2010/wordprocessingDrawing" xmlns:wp="http://schemas.openxmlformats.org/drawingml/2006/wordprocessingDrawing" xmlns:w10="urn:schemas-microsoft-com:office:word" xmlns:w="http://schemas.openxmlformats.org/wordprocessingml/2006/main" xmlns:w14="http://schemas.microsoft.com/office/word/2010/wordml" xmlns:w15="http://schemas.microsoft.com/office/word/2012/wordml" xmlns:wpg="http://schemas.microsoft.com/office/word/2010/wordprocessingGroup" xmlns:wpi="http://schemas.microsoft.com/office/word/2010/wordprocessingInk" xmlns:wne="http://schemas.microsoft.com/office/word/2006/wordml" xmlns:wps="http://schemas.microsoft.com/office/word/2010/wordprocessingShape" mc:Ignorable="w14 w15 wp14">
   <w:p>
     <w:pPr>
       <w:pStyle w:val="Cabealho"/>
@@ -14547,7 +14160,7 @@
 </file>
 
 <file path=word/header7.xml><?xml version="1.0" encoding="utf-8"?>
-<w:hdr xmlns:ve="http://schemas.openxmlformats.org/markup-compatibility/2006" xmlns:o="urn:schemas-microsoft-com:office:office" xmlns:r="http://schemas.openxmlformats.org/officeDocument/2006/relationships" xmlns:m="http://schemas.openxmlformats.org/officeDocument/2006/math" xmlns:v="urn:schemas-microsoft-com:vml" xmlns:wp="http://schemas.openxmlformats.org/drawingml/2006/wordprocessingDrawing" xmlns:w10="urn:schemas-microsoft-com:office:word" xmlns:w="http://schemas.openxmlformats.org/wordprocessingml/2006/main" xmlns:wne="http://schemas.microsoft.com/office/word/2006/wordml">
+<w:hdr xmlns:wpc="http://schemas.microsoft.com/office/word/2010/wordprocessingCanvas" xmlns:mc="http://schemas.openxmlformats.org/markup-compatibility/2006" xmlns:o="urn:schemas-microsoft-com:office:office" xmlns:r="http://schemas.openxmlformats.org/officeDocument/2006/relationships" xmlns:m="http://schemas.openxmlformats.org/officeDocument/2006/math" xmlns:v="urn:schemas-microsoft-com:vml" xmlns:wp14="http://schemas.microsoft.com/office/word/2010/wordprocessingDrawing" xmlns:wp="http://schemas.openxmlformats.org/drawingml/2006/wordprocessingDrawing" xmlns:w10="urn:schemas-microsoft-com:office:word" xmlns:w="http://schemas.openxmlformats.org/wordprocessingml/2006/main" xmlns:w14="http://schemas.microsoft.com/office/word/2010/wordml" xmlns:w15="http://schemas.microsoft.com/office/word/2012/wordml" xmlns:wpg="http://schemas.microsoft.com/office/word/2010/wordprocessingGroup" xmlns:wpi="http://schemas.microsoft.com/office/word/2010/wordprocessingInk" xmlns:wne="http://schemas.microsoft.com/office/word/2006/wordml" xmlns:wps="http://schemas.microsoft.com/office/word/2010/wordprocessingShape" mc:Ignorable="w14 w15 wp14">
   <w:p>
     <w:pPr>
       <w:pStyle w:val="Cabealho"/>
@@ -14557,7 +14170,7 @@
 </file>
 
 <file path=word/numbering.xml><?xml version="1.0" encoding="utf-8"?>
-<w:numbering xmlns:ve="http://schemas.openxmlformats.org/markup-compatibility/2006" xmlns:o="urn:schemas-microsoft-com:office:office" xmlns:r="http://schemas.openxmlformats.org/officeDocument/2006/relationships" xmlns:m="http://schemas.openxmlformats.org/officeDocument/2006/math" xmlns:v="urn:schemas-microsoft-com:vml" xmlns:wp="http://schemas.openxmlformats.org/drawingml/2006/wordprocessingDrawing" xmlns:w10="urn:schemas-microsoft-com:office:word" xmlns:w="http://schemas.openxmlformats.org/wordprocessingml/2006/main" xmlns:wne="http://schemas.microsoft.com/office/word/2006/wordml">
+<w:numbering xmlns:wpc="http://schemas.microsoft.com/office/word/2010/wordprocessingCanvas" xmlns:mc="http://schemas.openxmlformats.org/markup-compatibility/2006" xmlns:o="urn:schemas-microsoft-com:office:office" xmlns:r="http://schemas.openxmlformats.org/officeDocument/2006/relationships" xmlns:m="http://schemas.openxmlformats.org/officeDocument/2006/math" xmlns:v="urn:schemas-microsoft-com:vml" xmlns:wp14="http://schemas.microsoft.com/office/word/2010/wordprocessingDrawing" xmlns:wp="http://schemas.openxmlformats.org/drawingml/2006/wordprocessingDrawing" xmlns:w10="urn:schemas-microsoft-com:office:word" xmlns:w="http://schemas.openxmlformats.org/wordprocessingml/2006/main" xmlns:w14="http://schemas.microsoft.com/office/word/2010/wordml" xmlns:w15="http://schemas.microsoft.com/office/word/2012/wordml" xmlns:wpg="http://schemas.microsoft.com/office/word/2010/wordprocessingGroup" xmlns:wpi="http://schemas.microsoft.com/office/word/2010/wordprocessingInk" xmlns:wne="http://schemas.microsoft.com/office/word/2006/wordml" xmlns:wps="http://schemas.microsoft.com/office/word/2010/wordprocessingShape" mc:Ignorable="w14 w15 wp14">
   <w:abstractNum w:abstractNumId="0">
     <w:nsid w:val="05D72FCF"/>
     <w:multiLevelType w:val="hybridMultilevel"/>
@@ -16908,7 +16521,7 @@
 </file>
 
 <file path=word/styles.xml><?xml version="1.0" encoding="utf-8"?>
-<w:styles xmlns:r="http://schemas.openxmlformats.org/officeDocument/2006/relationships" xmlns:w="http://schemas.openxmlformats.org/wordprocessingml/2006/main">
+<w:styles xmlns:mc="http://schemas.openxmlformats.org/markup-compatibility/2006" xmlns:r="http://schemas.openxmlformats.org/officeDocument/2006/relationships" xmlns:w="http://schemas.openxmlformats.org/wordprocessingml/2006/main" xmlns:w14="http://schemas.microsoft.com/office/word/2010/wordml" xmlns:w15="http://schemas.microsoft.com/office/word/2012/wordml" mc:Ignorable="w14 w15">
   <w:docDefaults>
     <w:rPrDefault>
       <w:rPr>
@@ -16918,139 +16531,378 @@
     </w:rPrDefault>
     <w:pPrDefault/>
   </w:docDefaults>
-  <w:latentStyles w:defLockedState="0" w:defUIPriority="99" w:defSemiHidden="1" w:defUnhideWhenUsed="1" w:defQFormat="0" w:count="267">
-    <w:lsdException w:name="Normal" w:semiHidden="0" w:uiPriority="0" w:unhideWhenUsed="0" w:qFormat="1"/>
-    <w:lsdException w:name="heading 1" w:semiHidden="0" w:unhideWhenUsed="0" w:qFormat="1"/>
-    <w:lsdException w:name="heading 2" w:semiHidden="0" w:unhideWhenUsed="0" w:qFormat="1"/>
-    <w:lsdException w:name="heading 3" w:semiHidden="0" w:unhideWhenUsed="0" w:qFormat="1"/>
-    <w:lsdException w:name="heading 4" w:semiHidden="0" w:unhideWhenUsed="0" w:qFormat="1"/>
-    <w:lsdException w:name="heading 5" w:semiHidden="0" w:unhideWhenUsed="0" w:qFormat="1"/>
-    <w:lsdException w:name="heading 6" w:semiHidden="0" w:unhideWhenUsed="0" w:qFormat="1"/>
-    <w:lsdException w:name="heading 7" w:semiHidden="0" w:qFormat="1"/>
-    <w:lsdException w:name="heading 8" w:semiHidden="0" w:qFormat="1"/>
-    <w:lsdException w:name="heading 9" w:semiHidden="0" w:qFormat="1"/>
-    <w:lsdException w:name="toc 1" w:uiPriority="39"/>
-    <w:lsdException w:name="toc 2" w:uiPriority="39"/>
-    <w:lsdException w:name="toc 3" w:uiPriority="39"/>
-    <w:lsdException w:name="header" w:uiPriority="0"/>
-    <w:lsdException w:name="caption" w:semiHidden="0" w:qFormat="1"/>
-    <w:lsdException w:name="Title" w:semiHidden="0" w:unhideWhenUsed="0" w:qFormat="1"/>
-    <w:lsdException w:name="Body Text" w:uiPriority="0"/>
-    <w:lsdException w:name="Subtitle" w:semiHidden="0" w:uiPriority="11" w:unhideWhenUsed="0" w:qFormat="1"/>
-    <w:lsdException w:name="Strong" w:semiHidden="0" w:uiPriority="0" w:unhideWhenUsed="0" w:qFormat="1"/>
-    <w:lsdException w:name="Emphasis" w:semiHidden="0" w:uiPriority="20" w:unhideWhenUsed="0" w:qFormat="1"/>
-    <w:lsdException w:name="HTML Preformatted" w:uiPriority="0"/>
-    <w:lsdException w:name="Table Grid" w:semiHidden="0" w:uiPriority="59" w:unhideWhenUsed="0"/>
-    <w:lsdException w:name="Placeholder Text" w:unhideWhenUsed="0"/>
-    <w:lsdException w:name="No Spacing" w:semiHidden="0" w:uiPriority="1" w:unhideWhenUsed="0" w:qFormat="1"/>
-    <w:lsdException w:name="Light Shading" w:semiHidden="0" w:uiPriority="60" w:unhideWhenUsed="0"/>
-    <w:lsdException w:name="Light List" w:semiHidden="0" w:uiPriority="61" w:unhideWhenUsed="0"/>
-    <w:lsdException w:name="Light Grid" w:semiHidden="0" w:uiPriority="62" w:unhideWhenUsed="0"/>
-    <w:lsdException w:name="Medium Shading 1" w:semiHidden="0" w:uiPriority="63" w:unhideWhenUsed="0"/>
-    <w:lsdException w:name="Medium Shading 2" w:semiHidden="0" w:uiPriority="64" w:unhideWhenUsed="0"/>
-    <w:lsdException w:name="Medium List 1" w:semiHidden="0" w:uiPriority="65" w:unhideWhenUsed="0"/>
-    <w:lsdException w:name="Medium List 2" w:semiHidden="0" w:uiPriority="66" w:unhideWhenUsed="0"/>
-    <w:lsdException w:name="Medium Grid 1" w:semiHidden="0" w:uiPriority="67" w:unhideWhenUsed="0"/>
-    <w:lsdException w:name="Medium Grid 2" w:semiHidden="0" w:uiPriority="68" w:unhideWhenUsed="0"/>
-    <w:lsdException w:name="Medium Grid 3" w:semiHidden="0" w:uiPriority="69" w:unhideWhenUsed="0"/>
-    <w:lsdException w:name="Dark List" w:semiHidden="0" w:uiPriority="70" w:unhideWhenUsed="0"/>
-    <w:lsdException w:name="Colorful Shading" w:semiHidden="0" w:uiPriority="71" w:unhideWhenUsed="0"/>
-    <w:lsdException w:name="Colorful List" w:semiHidden="0" w:uiPriority="72" w:unhideWhenUsed="0"/>
-    <w:lsdException w:name="Colorful Grid" w:semiHidden="0" w:uiPriority="73" w:unhideWhenUsed="0"/>
-    <w:lsdException w:name="Light Shading Accent 1" w:semiHidden="0" w:uiPriority="60" w:unhideWhenUsed="0"/>
-    <w:lsdException w:name="Light List Accent 1" w:semiHidden="0" w:uiPriority="61" w:unhideWhenUsed="0"/>
-    <w:lsdException w:name="Light Grid Accent 1" w:semiHidden="0" w:uiPriority="62" w:unhideWhenUsed="0"/>
-    <w:lsdException w:name="Medium Shading 1 Accent 1" w:semiHidden="0" w:uiPriority="63" w:unhideWhenUsed="0"/>
-    <w:lsdException w:name="Medium Shading 2 Accent 1" w:semiHidden="0" w:uiPriority="64" w:unhideWhenUsed="0"/>
-    <w:lsdException w:name="Medium List 1 Accent 1" w:semiHidden="0" w:uiPriority="65" w:unhideWhenUsed="0"/>
-    <w:lsdException w:name="Revision" w:unhideWhenUsed="0"/>
-    <w:lsdException w:name="List Paragraph" w:semiHidden="0" w:unhideWhenUsed="0" w:qFormat="1"/>
-    <w:lsdException w:name="Quote" w:semiHidden="0" w:uiPriority="29" w:unhideWhenUsed="0" w:qFormat="1"/>
-    <w:lsdException w:name="Intense Quote" w:semiHidden="0" w:uiPriority="30" w:unhideWhenUsed="0" w:qFormat="1"/>
-    <w:lsdException w:name="Medium List 2 Accent 1" w:semiHidden="0" w:uiPriority="66" w:unhideWhenUsed="0"/>
-    <w:lsdException w:name="Medium Grid 1 Accent 1" w:semiHidden="0" w:uiPriority="67" w:unhideWhenUsed="0"/>
-    <w:lsdException w:name="Medium Grid 2 Accent 1" w:semiHidden="0" w:uiPriority="68" w:unhideWhenUsed="0"/>
-    <w:lsdException w:name="Medium Grid 3 Accent 1" w:semiHidden="0" w:uiPriority="69" w:unhideWhenUsed="0"/>
-    <w:lsdException w:name="Dark List Accent 1" w:semiHidden="0" w:uiPriority="70" w:unhideWhenUsed="0"/>
-    <w:lsdException w:name="Colorful Shading Accent 1" w:semiHidden="0" w:uiPriority="71" w:unhideWhenUsed="0"/>
-    <w:lsdException w:name="Colorful List Accent 1" w:semiHidden="0" w:uiPriority="72" w:unhideWhenUsed="0"/>
-    <w:lsdException w:name="Colorful Grid Accent 1" w:semiHidden="0" w:uiPriority="73" w:unhideWhenUsed="0"/>
-    <w:lsdException w:name="Light Shading Accent 2" w:semiHidden="0" w:uiPriority="60" w:unhideWhenUsed="0"/>
-    <w:lsdException w:name="Light List Accent 2" w:semiHidden="0" w:uiPriority="61" w:unhideWhenUsed="0"/>
-    <w:lsdException w:name="Light Grid Accent 2" w:semiHidden="0" w:uiPriority="62" w:unhideWhenUsed="0"/>
-    <w:lsdException w:name="Medium Shading 1 Accent 2" w:semiHidden="0" w:uiPriority="63" w:unhideWhenUsed="0"/>
-    <w:lsdException w:name="Medium Shading 2 Accent 2" w:semiHidden="0" w:uiPriority="64" w:unhideWhenUsed="0"/>
-    <w:lsdException w:name="Medium List 1 Accent 2" w:semiHidden="0" w:uiPriority="65" w:unhideWhenUsed="0"/>
-    <w:lsdException w:name="Medium List 2 Accent 2" w:semiHidden="0" w:uiPriority="66" w:unhideWhenUsed="0"/>
-    <w:lsdException w:name="Medium Grid 1 Accent 2" w:semiHidden="0" w:uiPriority="67" w:unhideWhenUsed="0"/>
-    <w:lsdException w:name="Medium Grid 2 Accent 2" w:semiHidden="0" w:uiPriority="68" w:unhideWhenUsed="0"/>
-    <w:lsdException w:name="Medium Grid 3 Accent 2" w:semiHidden="0" w:uiPriority="69" w:unhideWhenUsed="0"/>
-    <w:lsdException w:name="Dark List Accent 2" w:semiHidden="0" w:uiPriority="70" w:unhideWhenUsed="0"/>
-    <w:lsdException w:name="Colorful Shading Accent 2" w:semiHidden="0" w:uiPriority="71" w:unhideWhenUsed="0"/>
-    <w:lsdException w:name="Colorful List Accent 2" w:semiHidden="0" w:uiPriority="72" w:unhideWhenUsed="0"/>
-    <w:lsdException w:name="Colorful Grid Accent 2" w:semiHidden="0" w:uiPriority="73" w:unhideWhenUsed="0"/>
-    <w:lsdException w:name="Light Shading Accent 3" w:semiHidden="0" w:uiPriority="60" w:unhideWhenUsed="0"/>
-    <w:lsdException w:name="Light List Accent 3" w:semiHidden="0" w:uiPriority="61" w:unhideWhenUsed="0"/>
-    <w:lsdException w:name="Light Grid Accent 3" w:semiHidden="0" w:uiPriority="62" w:unhideWhenUsed="0"/>
-    <w:lsdException w:name="Medium Shading 1 Accent 3" w:semiHidden="0" w:uiPriority="63" w:unhideWhenUsed="0"/>
-    <w:lsdException w:name="Medium Shading 2 Accent 3" w:semiHidden="0" w:uiPriority="64" w:unhideWhenUsed="0"/>
-    <w:lsdException w:name="Medium List 1 Accent 3" w:semiHidden="0" w:uiPriority="65" w:unhideWhenUsed="0"/>
-    <w:lsdException w:name="Medium List 2 Accent 3" w:semiHidden="0" w:uiPriority="66" w:unhideWhenUsed="0"/>
-    <w:lsdException w:name="Medium Grid 1 Accent 3" w:semiHidden="0" w:uiPriority="67" w:unhideWhenUsed="0"/>
-    <w:lsdException w:name="Medium Grid 2 Accent 3" w:semiHidden="0" w:uiPriority="68" w:unhideWhenUsed="0"/>
-    <w:lsdException w:name="Medium Grid 3 Accent 3" w:semiHidden="0" w:uiPriority="69" w:unhideWhenUsed="0"/>
-    <w:lsdException w:name="Dark List Accent 3" w:semiHidden="0" w:uiPriority="70" w:unhideWhenUsed="0"/>
-    <w:lsdException w:name="Colorful Shading Accent 3" w:semiHidden="0" w:uiPriority="71" w:unhideWhenUsed="0"/>
-    <w:lsdException w:name="Colorful List Accent 3" w:semiHidden="0" w:uiPriority="72" w:unhideWhenUsed="0"/>
-    <w:lsdException w:name="Colorful Grid Accent 3" w:semiHidden="0" w:uiPriority="73" w:unhideWhenUsed="0"/>
-    <w:lsdException w:name="Light Shading Accent 4" w:semiHidden="0" w:uiPriority="60" w:unhideWhenUsed="0"/>
-    <w:lsdException w:name="Light List Accent 4" w:semiHidden="0" w:uiPriority="61" w:unhideWhenUsed="0"/>
-    <w:lsdException w:name="Light Grid Accent 4" w:semiHidden="0" w:uiPriority="62" w:unhideWhenUsed="0"/>
-    <w:lsdException w:name="Medium Shading 1 Accent 4" w:semiHidden="0" w:uiPriority="63" w:unhideWhenUsed="0"/>
-    <w:lsdException w:name="Medium Shading 2 Accent 4" w:semiHidden="0" w:uiPriority="64" w:unhideWhenUsed="0"/>
-    <w:lsdException w:name="Medium List 1 Accent 4" w:semiHidden="0" w:uiPriority="65" w:unhideWhenUsed="0"/>
-    <w:lsdException w:name="Medium List 2 Accent 4" w:semiHidden="0" w:uiPriority="66" w:unhideWhenUsed="0"/>
-    <w:lsdException w:name="Medium Grid 1 Accent 4" w:semiHidden="0" w:uiPriority="67" w:unhideWhenUsed="0"/>
-    <w:lsdException w:name="Medium Grid 2 Accent 4" w:semiHidden="0" w:uiPriority="68" w:unhideWhenUsed="0"/>
-    <w:lsdException w:name="Medium Grid 3 Accent 4" w:semiHidden="0" w:uiPriority="69" w:unhideWhenUsed="0"/>
-    <w:lsdException w:name="Dark List Accent 4" w:semiHidden="0" w:uiPriority="70" w:unhideWhenUsed="0"/>
-    <w:lsdException w:name="Colorful Shading Accent 4" w:semiHidden="0" w:uiPriority="71" w:unhideWhenUsed="0"/>
-    <w:lsdException w:name="Colorful List Accent 4" w:semiHidden="0" w:uiPriority="72" w:unhideWhenUsed="0"/>
-    <w:lsdException w:name="Colorful Grid Accent 4" w:semiHidden="0" w:uiPriority="73" w:unhideWhenUsed="0"/>
-    <w:lsdException w:name="Light Shading Accent 5" w:semiHidden="0" w:uiPriority="60" w:unhideWhenUsed="0"/>
-    <w:lsdException w:name="Light List Accent 5" w:semiHidden="0" w:uiPriority="61" w:unhideWhenUsed="0"/>
-    <w:lsdException w:name="Light Grid Accent 5" w:semiHidden="0" w:uiPriority="62" w:unhideWhenUsed="0"/>
-    <w:lsdException w:name="Medium Shading 1 Accent 5" w:semiHidden="0" w:uiPriority="63" w:unhideWhenUsed="0"/>
-    <w:lsdException w:name="Medium Shading 2 Accent 5" w:semiHidden="0" w:uiPriority="64" w:unhideWhenUsed="0"/>
-    <w:lsdException w:name="Medium List 1 Accent 5" w:semiHidden="0" w:uiPriority="65" w:unhideWhenUsed="0"/>
-    <w:lsdException w:name="Medium List 2 Accent 5" w:semiHidden="0" w:uiPriority="66" w:unhideWhenUsed="0"/>
-    <w:lsdException w:name="Medium Grid 1 Accent 5" w:semiHidden="0" w:uiPriority="67" w:unhideWhenUsed="0"/>
-    <w:lsdException w:name="Medium Grid 2 Accent 5" w:semiHidden="0" w:uiPriority="68" w:unhideWhenUsed="0"/>
-    <w:lsdException w:name="Medium Grid 3 Accent 5" w:semiHidden="0" w:uiPriority="69" w:unhideWhenUsed="0"/>
-    <w:lsdException w:name="Dark List Accent 5" w:semiHidden="0" w:uiPriority="70" w:unhideWhenUsed="0"/>
-    <w:lsdException w:name="Colorful Shading Accent 5" w:semiHidden="0" w:uiPriority="71" w:unhideWhenUsed="0"/>
-    <w:lsdException w:name="Colorful List Accent 5" w:semiHidden="0" w:uiPriority="72" w:unhideWhenUsed="0"/>
-    <w:lsdException w:name="Colorful Grid Accent 5" w:semiHidden="0" w:uiPriority="73" w:unhideWhenUsed="0"/>
-    <w:lsdException w:name="Light Shading Accent 6" w:semiHidden="0" w:uiPriority="60" w:unhideWhenUsed="0"/>
-    <w:lsdException w:name="Light List Accent 6" w:semiHidden="0" w:uiPriority="61" w:unhideWhenUsed="0"/>
-    <w:lsdException w:name="Light Grid Accent 6" w:semiHidden="0" w:uiPriority="62" w:unhideWhenUsed="0"/>
-    <w:lsdException w:name="Medium Shading 1 Accent 6" w:semiHidden="0" w:uiPriority="63" w:unhideWhenUsed="0"/>
-    <w:lsdException w:name="Medium Shading 2 Accent 6" w:semiHidden="0" w:uiPriority="64" w:unhideWhenUsed="0"/>
-    <w:lsdException w:name="Medium List 1 Accent 6" w:semiHidden="0" w:uiPriority="65" w:unhideWhenUsed="0"/>
-    <w:lsdException w:name="Medium List 2 Accent 6" w:semiHidden="0" w:uiPriority="66" w:unhideWhenUsed="0"/>
-    <w:lsdException w:name="Medium Grid 1 Accent 6" w:semiHidden="0" w:uiPriority="67" w:unhideWhenUsed="0"/>
-    <w:lsdException w:name="Medium Grid 2 Accent 6" w:semiHidden="0" w:uiPriority="68" w:unhideWhenUsed="0"/>
-    <w:lsdException w:name="Medium Grid 3 Accent 6" w:semiHidden="0" w:uiPriority="69" w:unhideWhenUsed="0"/>
-    <w:lsdException w:name="Dark List Accent 6" w:semiHidden="0" w:uiPriority="70" w:unhideWhenUsed="0"/>
-    <w:lsdException w:name="Colorful Shading Accent 6" w:semiHidden="0" w:uiPriority="71" w:unhideWhenUsed="0"/>
-    <w:lsdException w:name="Colorful List Accent 6" w:semiHidden="0" w:uiPriority="72" w:unhideWhenUsed="0"/>
-    <w:lsdException w:name="Colorful Grid Accent 6" w:semiHidden="0" w:uiPriority="73" w:unhideWhenUsed="0"/>
-    <w:lsdException w:name="Subtle Emphasis" w:semiHidden="0" w:uiPriority="19" w:unhideWhenUsed="0" w:qFormat="1"/>
-    <w:lsdException w:name="Intense Emphasis" w:semiHidden="0" w:uiPriority="21" w:unhideWhenUsed="0" w:qFormat="1"/>
-    <w:lsdException w:name="Subtle Reference" w:semiHidden="0" w:uiPriority="31" w:unhideWhenUsed="0" w:qFormat="1"/>
-    <w:lsdException w:name="Intense Reference" w:semiHidden="0" w:uiPriority="32" w:unhideWhenUsed="0" w:qFormat="1"/>
-    <w:lsdException w:name="Book Title" w:semiHidden="0" w:uiPriority="33" w:unhideWhenUsed="0" w:qFormat="1"/>
-    <w:lsdException w:name="TOC Heading" w:semiHidden="0" w:qFormat="1"/>
+  <w:latentStyles w:defLockedState="0" w:defUIPriority="99" w:defSemiHidden="0" w:defUnhideWhenUsed="0" w:defQFormat="0" w:count="371">
+    <w:lsdException w:name="Normal" w:uiPriority="0" w:qFormat="1"/>
+    <w:lsdException w:name="heading 1" w:qFormat="1"/>
+    <w:lsdException w:name="heading 2" w:qFormat="1"/>
+    <w:lsdException w:name="heading 3" w:qFormat="1"/>
+    <w:lsdException w:name="heading 4" w:qFormat="1"/>
+    <w:lsdException w:name="heading 5" w:qFormat="1"/>
+    <w:lsdException w:name="heading 6" w:qFormat="1"/>
+    <w:lsdException w:name="heading 7" w:unhideWhenUsed="1" w:qFormat="1"/>
+    <w:lsdException w:name="heading 8" w:unhideWhenUsed="1" w:qFormat="1"/>
+    <w:lsdException w:name="heading 9" w:unhideWhenUsed="1" w:qFormat="1"/>
+    <w:lsdException w:name="index 1" w:semiHidden="1" w:unhideWhenUsed="1"/>
+    <w:lsdException w:name="index 2" w:semiHidden="1" w:unhideWhenUsed="1"/>
+    <w:lsdException w:name="index 3" w:semiHidden="1" w:unhideWhenUsed="1"/>
+    <w:lsdException w:name="index 4" w:semiHidden="1" w:unhideWhenUsed="1"/>
+    <w:lsdException w:name="index 5" w:semiHidden="1" w:unhideWhenUsed="1"/>
+    <w:lsdException w:name="index 6" w:semiHidden="1" w:unhideWhenUsed="1"/>
+    <w:lsdException w:name="index 7" w:semiHidden="1" w:unhideWhenUsed="1"/>
+    <w:lsdException w:name="index 8" w:semiHidden="1" w:unhideWhenUsed="1"/>
+    <w:lsdException w:name="index 9" w:semiHidden="1" w:unhideWhenUsed="1"/>
+    <w:lsdException w:name="toc 1" w:semiHidden="1" w:uiPriority="39" w:unhideWhenUsed="1"/>
+    <w:lsdException w:name="toc 2" w:semiHidden="1" w:uiPriority="39" w:unhideWhenUsed="1"/>
+    <w:lsdException w:name="toc 3" w:semiHidden="1" w:uiPriority="39" w:unhideWhenUsed="1"/>
+    <w:lsdException w:name="toc 4" w:semiHidden="1" w:unhideWhenUsed="1"/>
+    <w:lsdException w:name="toc 5" w:semiHidden="1" w:unhideWhenUsed="1"/>
+    <w:lsdException w:name="toc 6" w:semiHidden="1" w:unhideWhenUsed="1"/>
+    <w:lsdException w:name="toc 7" w:semiHidden="1" w:unhideWhenUsed="1"/>
+    <w:lsdException w:name="toc 8" w:semiHidden="1" w:unhideWhenUsed="1"/>
+    <w:lsdException w:name="toc 9" w:semiHidden="1" w:unhideWhenUsed="1"/>
+    <w:lsdException w:name="Normal Indent" w:semiHidden="1" w:unhideWhenUsed="1"/>
+    <w:lsdException w:name="footnote text" w:semiHidden="1" w:unhideWhenUsed="1"/>
+    <w:lsdException w:name="annotation text" w:semiHidden="1" w:unhideWhenUsed="1"/>
+    <w:lsdException w:name="header" w:semiHidden="1" w:uiPriority="0" w:unhideWhenUsed="1"/>
+    <w:lsdException w:name="footer" w:semiHidden="1" w:unhideWhenUsed="1"/>
+    <w:lsdException w:name="index heading" w:semiHidden="1" w:unhideWhenUsed="1"/>
+    <w:lsdException w:name="caption" w:unhideWhenUsed="1" w:qFormat="1"/>
+    <w:lsdException w:name="table of figures" w:semiHidden="1" w:unhideWhenUsed="1"/>
+    <w:lsdException w:name="envelope address" w:semiHidden="1" w:unhideWhenUsed="1"/>
+    <w:lsdException w:name="envelope return" w:semiHidden="1" w:unhideWhenUsed="1"/>
+    <w:lsdException w:name="footnote reference" w:semiHidden="1" w:unhideWhenUsed="1"/>
+    <w:lsdException w:name="annotation reference" w:semiHidden="1" w:unhideWhenUsed="1"/>
+    <w:lsdException w:name="line number" w:semiHidden="1" w:unhideWhenUsed="1"/>
+    <w:lsdException w:name="page number" w:semiHidden="1" w:unhideWhenUsed="1"/>
+    <w:lsdException w:name="endnote reference" w:semiHidden="1" w:unhideWhenUsed="1"/>
+    <w:lsdException w:name="endnote text" w:semiHidden="1" w:unhideWhenUsed="1"/>
+    <w:lsdException w:name="table of authorities" w:semiHidden="1" w:unhideWhenUsed="1"/>
+    <w:lsdException w:name="macro" w:semiHidden="1" w:unhideWhenUsed="1"/>
+    <w:lsdException w:name="toa heading" w:semiHidden="1" w:unhideWhenUsed="1"/>
+    <w:lsdException w:name="List" w:semiHidden="1" w:unhideWhenUsed="1"/>
+    <w:lsdException w:name="List Bullet" w:semiHidden="1" w:unhideWhenUsed="1"/>
+    <w:lsdException w:name="List Number" w:semiHidden="1" w:unhideWhenUsed="1"/>
+    <w:lsdException w:name="List 2" w:semiHidden="1" w:unhideWhenUsed="1"/>
+    <w:lsdException w:name="List 3" w:semiHidden="1" w:unhideWhenUsed="1"/>
+    <w:lsdException w:name="List 4" w:semiHidden="1" w:unhideWhenUsed="1"/>
+    <w:lsdException w:name="List 5" w:semiHidden="1" w:unhideWhenUsed="1"/>
+    <w:lsdException w:name="List Bullet 2" w:semiHidden="1" w:unhideWhenUsed="1"/>
+    <w:lsdException w:name="List Bullet 3" w:semiHidden="1" w:unhideWhenUsed="1"/>
+    <w:lsdException w:name="List Bullet 4" w:semiHidden="1" w:unhideWhenUsed="1"/>
+    <w:lsdException w:name="List Bullet 5" w:semiHidden="1" w:unhideWhenUsed="1"/>
+    <w:lsdException w:name="List Number 2" w:semiHidden="1" w:unhideWhenUsed="1"/>
+    <w:lsdException w:name="List Number 3" w:semiHidden="1" w:unhideWhenUsed="1"/>
+    <w:lsdException w:name="List Number 4" w:semiHidden="1" w:unhideWhenUsed="1"/>
+    <w:lsdException w:name="List Number 5" w:semiHidden="1" w:unhideWhenUsed="1"/>
+    <w:lsdException w:name="Title" w:qFormat="1"/>
+    <w:lsdException w:name="Closing" w:semiHidden="1" w:unhideWhenUsed="1"/>
+    <w:lsdException w:name="Signature" w:semiHidden="1" w:unhideWhenUsed="1"/>
+    <w:lsdException w:name="Default Paragraph Font" w:semiHidden="1" w:unhideWhenUsed="1"/>
+    <w:lsdException w:name="Body Text" w:semiHidden="1" w:uiPriority="0" w:unhideWhenUsed="1"/>
+    <w:lsdException w:name="Body Text Indent" w:semiHidden="1" w:unhideWhenUsed="1"/>
+    <w:lsdException w:name="List Continue" w:semiHidden="1" w:unhideWhenUsed="1"/>
+    <w:lsdException w:name="List Continue 2" w:semiHidden="1" w:unhideWhenUsed="1"/>
+    <w:lsdException w:name="List Continue 3" w:semiHidden="1" w:unhideWhenUsed="1"/>
+    <w:lsdException w:name="List Continue 4" w:semiHidden="1" w:unhideWhenUsed="1"/>
+    <w:lsdException w:name="List Continue 5" w:semiHidden="1" w:unhideWhenUsed="1"/>
+    <w:lsdException w:name="Message Header" w:semiHidden="1" w:unhideWhenUsed="1"/>
+    <w:lsdException w:name="Subtitle" w:uiPriority="11" w:qFormat="1"/>
+    <w:lsdException w:name="Salutation" w:semiHidden="1" w:unhideWhenUsed="1"/>
+    <w:lsdException w:name="Date" w:semiHidden="1" w:unhideWhenUsed="1"/>
+    <w:lsdException w:name="Body Text First Indent" w:semiHidden="1" w:unhideWhenUsed="1"/>
+    <w:lsdException w:name="Body Text First Indent 2" w:semiHidden="1" w:unhideWhenUsed="1"/>
+    <w:lsdException w:name="Note Heading" w:semiHidden="1" w:unhideWhenUsed="1"/>
+    <w:lsdException w:name="Body Text 2" w:semiHidden="1" w:unhideWhenUsed="1"/>
+    <w:lsdException w:name="Body Text 3" w:semiHidden="1" w:unhideWhenUsed="1"/>
+    <w:lsdException w:name="Body Text Indent 2" w:semiHidden="1" w:unhideWhenUsed="1"/>
+    <w:lsdException w:name="Body Text Indent 3" w:semiHidden="1" w:unhideWhenUsed="1"/>
+    <w:lsdException w:name="Block Text" w:semiHidden="1" w:unhideWhenUsed="1"/>
+    <w:lsdException w:name="Hyperlink" w:semiHidden="1" w:unhideWhenUsed="1"/>
+    <w:lsdException w:name="FollowedHyperlink" w:semiHidden="1" w:unhideWhenUsed="1"/>
+    <w:lsdException w:name="Strong" w:uiPriority="0" w:qFormat="1"/>
+    <w:lsdException w:name="Emphasis" w:uiPriority="20" w:qFormat="1"/>
+    <w:lsdException w:name="Document Map" w:semiHidden="1" w:unhideWhenUsed="1"/>
+    <w:lsdException w:name="Plain Text" w:semiHidden="1" w:unhideWhenUsed="1"/>
+    <w:lsdException w:name="E-mail Signature" w:semiHidden="1" w:unhideWhenUsed="1"/>
+    <w:lsdException w:name="HTML Top of Form" w:semiHidden="1" w:unhideWhenUsed="1"/>
+    <w:lsdException w:name="HTML Bottom of Form" w:semiHidden="1" w:unhideWhenUsed="1"/>
+    <w:lsdException w:name="Normal (Web)" w:semiHidden="1" w:unhideWhenUsed="1"/>
+    <w:lsdException w:name="HTML Acronym" w:semiHidden="1" w:unhideWhenUsed="1"/>
+    <w:lsdException w:name="HTML Address" w:semiHidden="1" w:unhideWhenUsed="1"/>
+    <w:lsdException w:name="HTML Cite" w:semiHidden="1" w:unhideWhenUsed="1"/>
+    <w:lsdException w:name="HTML Code" w:semiHidden="1" w:unhideWhenUsed="1"/>
+    <w:lsdException w:name="HTML Definition" w:semiHidden="1" w:unhideWhenUsed="1"/>
+    <w:lsdException w:name="HTML Keyboard" w:semiHidden="1" w:unhideWhenUsed="1"/>
+    <w:lsdException w:name="HTML Preformatted" w:semiHidden="1" w:uiPriority="0" w:unhideWhenUsed="1"/>
+    <w:lsdException w:name="HTML Sample" w:semiHidden="1" w:unhideWhenUsed="1"/>
+    <w:lsdException w:name="HTML Typewriter" w:semiHidden="1" w:unhideWhenUsed="1"/>
+    <w:lsdException w:name="HTML Variable" w:semiHidden="1" w:unhideWhenUsed="1"/>
+    <w:lsdException w:name="Normal Table" w:semiHidden="1" w:unhideWhenUsed="1"/>
+    <w:lsdException w:name="annotation subject" w:semiHidden="1" w:unhideWhenUsed="1"/>
+    <w:lsdException w:name="No List" w:semiHidden="1" w:unhideWhenUsed="1"/>
+    <w:lsdException w:name="Outline List 1" w:semiHidden="1" w:unhideWhenUsed="1"/>
+    <w:lsdException w:name="Outline List 2" w:semiHidden="1" w:unhideWhenUsed="1"/>
+    <w:lsdException w:name="Outline List 3" w:semiHidden="1" w:unhideWhenUsed="1"/>
+    <w:lsdException w:name="Table Simple 1" w:semiHidden="1" w:unhideWhenUsed="1"/>
+    <w:lsdException w:name="Table Simple 2" w:semiHidden="1" w:unhideWhenUsed="1"/>
+    <w:lsdException w:name="Table Simple 3" w:semiHidden="1" w:unhideWhenUsed="1"/>
+    <w:lsdException w:name="Table Classic 1" w:semiHidden="1" w:unhideWhenUsed="1"/>
+    <w:lsdException w:name="Table Classic 2" w:semiHidden="1" w:unhideWhenUsed="1"/>
+    <w:lsdException w:name="Table Classic 3" w:semiHidden="1" w:unhideWhenUsed="1"/>
+    <w:lsdException w:name="Table Classic 4" w:semiHidden="1" w:unhideWhenUsed="1"/>
+    <w:lsdException w:name="Table Colorful 1" w:semiHidden="1" w:unhideWhenUsed="1"/>
+    <w:lsdException w:name="Table Colorful 2" w:semiHidden="1" w:unhideWhenUsed="1"/>
+    <w:lsdException w:name="Table Colorful 3" w:semiHidden="1" w:unhideWhenUsed="1"/>
+    <w:lsdException w:name="Table Columns 1" w:semiHidden="1" w:unhideWhenUsed="1"/>
+    <w:lsdException w:name="Table Columns 2" w:semiHidden="1" w:unhideWhenUsed="1"/>
+    <w:lsdException w:name="Table Columns 3" w:semiHidden="1" w:unhideWhenUsed="1"/>
+    <w:lsdException w:name="Table Columns 4" w:semiHidden="1" w:unhideWhenUsed="1"/>
+    <w:lsdException w:name="Table Columns 5" w:semiHidden="1" w:unhideWhenUsed="1"/>
+    <w:lsdException w:name="Table Grid 1" w:semiHidden="1" w:unhideWhenUsed="1"/>
+    <w:lsdException w:name="Table Grid 2" w:semiHidden="1" w:unhideWhenUsed="1"/>
+    <w:lsdException w:name="Table Grid 3" w:semiHidden="1" w:unhideWhenUsed="1"/>
+    <w:lsdException w:name="Table Grid 4" w:semiHidden="1" w:unhideWhenUsed="1"/>
+    <w:lsdException w:name="Table Grid 5" w:semiHidden="1" w:unhideWhenUsed="1"/>
+    <w:lsdException w:name="Table Grid 6" w:semiHidden="1" w:unhideWhenUsed="1"/>
+    <w:lsdException w:name="Table Grid 7" w:semiHidden="1" w:unhideWhenUsed="1"/>
+    <w:lsdException w:name="Table Grid 8" w:semiHidden="1" w:unhideWhenUsed="1"/>
+    <w:lsdException w:name="Table List 1" w:semiHidden="1" w:unhideWhenUsed="1"/>
+    <w:lsdException w:name="Table List 2" w:semiHidden="1" w:unhideWhenUsed="1"/>
+    <w:lsdException w:name="Table List 3" w:semiHidden="1" w:unhideWhenUsed="1"/>
+    <w:lsdException w:name="Table List 4" w:semiHidden="1" w:unhideWhenUsed="1"/>
+    <w:lsdException w:name="Table List 5" w:semiHidden="1" w:unhideWhenUsed="1"/>
+    <w:lsdException w:name="Table List 6" w:semiHidden="1" w:unhideWhenUsed="1"/>
+    <w:lsdException w:name="Table List 7" w:semiHidden="1" w:unhideWhenUsed="1"/>
+    <w:lsdException w:name="Table List 8" w:semiHidden="1" w:unhideWhenUsed="1"/>
+    <w:lsdException w:name="Table 3D effects 1" w:semiHidden="1" w:unhideWhenUsed="1"/>
+    <w:lsdException w:name="Table 3D effects 2" w:semiHidden="1" w:unhideWhenUsed="1"/>
+    <w:lsdException w:name="Table 3D effects 3" w:semiHidden="1" w:unhideWhenUsed="1"/>
+    <w:lsdException w:name="Table Contemporary" w:semiHidden="1" w:unhideWhenUsed="1"/>
+    <w:lsdException w:name="Table Elegant" w:semiHidden="1" w:unhideWhenUsed="1"/>
+    <w:lsdException w:name="Table Professional" w:semiHidden="1" w:unhideWhenUsed="1"/>
+    <w:lsdException w:name="Table Subtle 1" w:semiHidden="1" w:unhideWhenUsed="1"/>
+    <w:lsdException w:name="Table Subtle 2" w:semiHidden="1" w:unhideWhenUsed="1"/>
+    <w:lsdException w:name="Table Web 1" w:semiHidden="1" w:unhideWhenUsed="1"/>
+    <w:lsdException w:name="Table Web 2" w:semiHidden="1" w:unhideWhenUsed="1"/>
+    <w:lsdException w:name="Table Web 3" w:semiHidden="1" w:unhideWhenUsed="1"/>
+    <w:lsdException w:name="Balloon Text" w:semiHidden="1" w:unhideWhenUsed="1"/>
+    <w:lsdException w:name="Table Grid" w:uiPriority="59"/>
+    <w:lsdException w:name="Table Theme" w:semiHidden="1" w:unhideWhenUsed="1"/>
+    <w:lsdException w:name="Placeholder Text" w:semiHidden="1"/>
+    <w:lsdException w:name="No Spacing" w:uiPriority="1" w:qFormat="1"/>
+    <w:lsdException w:name="Light Shading" w:uiPriority="60"/>
+    <w:lsdException w:name="Light List" w:uiPriority="61"/>
+    <w:lsdException w:name="Light Grid" w:uiPriority="62"/>
+    <w:lsdException w:name="Medium Shading 1" w:uiPriority="63"/>
+    <w:lsdException w:name="Medium Shading 2" w:uiPriority="64"/>
+    <w:lsdException w:name="Medium List 1" w:uiPriority="65"/>
+    <w:lsdException w:name="Medium List 2" w:uiPriority="66"/>
+    <w:lsdException w:name="Medium Grid 1" w:uiPriority="67"/>
+    <w:lsdException w:name="Medium Grid 2" w:uiPriority="68"/>
+    <w:lsdException w:name="Medium Grid 3" w:uiPriority="69"/>
+    <w:lsdException w:name="Dark List" w:uiPriority="70"/>
+    <w:lsdException w:name="Colorful Shading" w:uiPriority="71"/>
+    <w:lsdException w:name="Colorful List" w:uiPriority="72"/>
+    <w:lsdException w:name="Colorful Grid" w:uiPriority="73"/>
+    <w:lsdException w:name="Light Shading Accent 1" w:uiPriority="60"/>
+    <w:lsdException w:name="Light List Accent 1" w:uiPriority="61"/>
+    <w:lsdException w:name="Light Grid Accent 1" w:uiPriority="62"/>
+    <w:lsdException w:name="Medium Shading 1 Accent 1" w:uiPriority="63"/>
+    <w:lsdException w:name="Medium Shading 2 Accent 1" w:uiPriority="64"/>
+    <w:lsdException w:name="Medium List 1 Accent 1" w:uiPriority="65"/>
+    <w:lsdException w:name="Revision" w:semiHidden="1"/>
+    <w:lsdException w:name="List Paragraph" w:qFormat="1"/>
+    <w:lsdException w:name="Quote" w:uiPriority="29" w:qFormat="1"/>
+    <w:lsdException w:name="Intense Quote" w:uiPriority="30" w:qFormat="1"/>
+    <w:lsdException w:name="Medium List 2 Accent 1" w:uiPriority="66"/>
+    <w:lsdException w:name="Medium Grid 1 Accent 1" w:uiPriority="67"/>
+    <w:lsdException w:name="Medium Grid 2 Accent 1" w:uiPriority="68"/>
+    <w:lsdException w:name="Medium Grid 3 Accent 1" w:uiPriority="69"/>
+    <w:lsdException w:name="Dark List Accent 1" w:uiPriority="70"/>
+    <w:lsdException w:name="Colorful Shading Accent 1" w:uiPriority="71"/>
+    <w:lsdException w:name="Colorful List Accent 1" w:uiPriority="72"/>
+    <w:lsdException w:name="Colorful Grid Accent 1" w:uiPriority="73"/>
+    <w:lsdException w:name="Light Shading Accent 2" w:uiPriority="60"/>
+    <w:lsdException w:name="Light List Accent 2" w:uiPriority="61"/>
+    <w:lsdException w:name="Light Grid Accent 2" w:uiPriority="62"/>
+    <w:lsdException w:name="Medium Shading 1 Accent 2" w:uiPriority="63"/>
+    <w:lsdException w:name="Medium Shading 2 Accent 2" w:uiPriority="64"/>
+    <w:lsdException w:name="Medium List 1 Accent 2" w:uiPriority="65"/>
+    <w:lsdException w:name="Medium List 2 Accent 2" w:uiPriority="66"/>
+    <w:lsdException w:name="Medium Grid 1 Accent 2" w:uiPriority="67"/>
+    <w:lsdException w:name="Medium Grid 2 Accent 2" w:uiPriority="68"/>
+    <w:lsdException w:name="Medium Grid 3 Accent 2" w:uiPriority="69"/>
+    <w:lsdException w:name="Dark List Accent 2" w:uiPriority="70"/>
+    <w:lsdException w:name="Colorful Shading Accent 2" w:uiPriority="71"/>
+    <w:lsdException w:name="Colorful List Accent 2" w:uiPriority="72"/>
+    <w:lsdException w:name="Colorful Grid Accent 2" w:uiPriority="73"/>
+    <w:lsdException w:name="Light Shading Accent 3" w:uiPriority="60"/>
+    <w:lsdException w:name="Light List Accent 3" w:uiPriority="61"/>
+    <w:lsdException w:name="Light Grid Accent 3" w:uiPriority="62"/>
+    <w:lsdException w:name="Medium Shading 1 Accent 3" w:uiPriority="63"/>
+    <w:lsdException w:name="Medium Shading 2 Accent 3" w:uiPriority="64"/>
+    <w:lsdException w:name="Medium List 1 Accent 3" w:uiPriority="65"/>
+    <w:lsdException w:name="Medium List 2 Accent 3" w:uiPriority="66"/>
+    <w:lsdException w:name="Medium Grid 1 Accent 3" w:uiPriority="67"/>
+    <w:lsdException w:name="Medium Grid 2 Accent 3" w:uiPriority="68"/>
+    <w:lsdException w:name="Medium Grid 3 Accent 3" w:uiPriority="69"/>
+    <w:lsdException w:name="Dark List Accent 3" w:uiPriority="70"/>
+    <w:lsdException w:name="Colorful Shading Accent 3" w:uiPriority="71"/>
+    <w:lsdException w:name="Colorful List Accent 3" w:uiPriority="72"/>
+    <w:lsdException w:name="Colorful Grid Accent 3" w:uiPriority="73"/>
+    <w:lsdException w:name="Light Shading Accent 4" w:uiPriority="60"/>
+    <w:lsdException w:name="Light List Accent 4" w:uiPriority="61"/>
+    <w:lsdException w:name="Light Grid Accent 4" w:uiPriority="62"/>
+    <w:lsdException w:name="Medium Shading 1 Accent 4" w:uiPriority="63"/>
+    <w:lsdException w:name="Medium Shading 2 Accent 4" w:uiPriority="64"/>
+    <w:lsdException w:name="Medium List 1 Accent 4" w:uiPriority="65"/>
+    <w:lsdException w:name="Medium List 2 Accent 4" w:uiPriority="66"/>
+    <w:lsdException w:name="Medium Grid 1 Accent 4" w:uiPriority="67"/>
+    <w:lsdException w:name="Medium Grid 2 Accent 4" w:uiPriority="68"/>
+    <w:lsdException w:name="Medium Grid 3 Accent 4" w:uiPriority="69"/>
+    <w:lsdException w:name="Dark List Accent 4" w:uiPriority="70"/>
+    <w:lsdException w:name="Colorful Shading Accent 4" w:uiPriority="71"/>
+    <w:lsdException w:name="Colorful List Accent 4" w:uiPriority="72"/>
+    <w:lsdException w:name="Colorful Grid Accent 4" w:uiPriority="73"/>
+    <w:lsdException w:name="Light Shading Accent 5" w:uiPriority="60"/>
+    <w:lsdException w:name="Light List Accent 5" w:uiPriority="61"/>
+    <w:lsdException w:name="Light Grid Accent 5" w:uiPriority="62"/>
+    <w:lsdException w:name="Medium Shading 1 Accent 5" w:uiPriority="63"/>
+    <w:lsdException w:name="Medium Shading 2 Accent 5" w:uiPriority="64"/>
+    <w:lsdException w:name="Medium List 1 Accent 5" w:uiPriority="65"/>
+    <w:lsdException w:name="Medium List 2 Accent 5" w:uiPriority="66"/>
+    <w:lsdException w:name="Medium Grid 1 Accent 5" w:uiPriority="67"/>
+    <w:lsdException w:name="Medium Grid 2 Accent 5" w:uiPriority="68"/>
+    <w:lsdException w:name="Medium Grid 3 Accent 5" w:uiPriority="69"/>
+    <w:lsdException w:name="Dark List Accent 5" w:uiPriority="70"/>
+    <w:lsdException w:name="Colorful Shading Accent 5" w:uiPriority="71"/>
+    <w:lsdException w:name="Colorful List Accent 5" w:uiPriority="72"/>
+    <w:lsdException w:name="Colorful Grid Accent 5" w:uiPriority="73"/>
+    <w:lsdException w:name="Light Shading Accent 6" w:uiPriority="60"/>
+    <w:lsdException w:name="Light List Accent 6" w:uiPriority="61"/>
+    <w:lsdException w:name="Light Grid Accent 6" w:uiPriority="62"/>
+    <w:lsdException w:name="Medium Shading 1 Accent 6" w:uiPriority="63"/>
+    <w:lsdException w:name="Medium Shading 2 Accent 6" w:uiPriority="64"/>
+    <w:lsdException w:name="Medium List 1 Accent 6" w:uiPriority="65"/>
+    <w:lsdException w:name="Medium List 2 Accent 6" w:uiPriority="66"/>
+    <w:lsdException w:name="Medium Grid 1 Accent 6" w:uiPriority="67"/>
+    <w:lsdException w:name="Medium Grid 2 Accent 6" w:uiPriority="68"/>
+    <w:lsdException w:name="Medium Grid 3 Accent 6" w:uiPriority="69"/>
+    <w:lsdException w:name="Dark List Accent 6" w:uiPriority="70"/>
+    <w:lsdException w:name="Colorful Shading Accent 6" w:uiPriority="71"/>
+    <w:lsdException w:name="Colorful List Accent 6" w:uiPriority="72"/>
+    <w:lsdException w:name="Colorful Grid Accent 6" w:uiPriority="73"/>
+    <w:lsdException w:name="Subtle Emphasis" w:uiPriority="19" w:qFormat="1"/>
+    <w:lsdException w:name="Intense Emphasis" w:uiPriority="21" w:qFormat="1"/>
+    <w:lsdException w:name="Subtle Reference" w:uiPriority="31" w:qFormat="1"/>
+    <w:lsdException w:name="Intense Reference" w:uiPriority="32" w:qFormat="1"/>
+    <w:lsdException w:name="Book Title" w:uiPriority="33" w:qFormat="1"/>
+    <w:lsdException w:name="Bibliography" w:semiHidden="1" w:unhideWhenUsed="1"/>
+    <w:lsdException w:name="TOC Heading" w:unhideWhenUsed="1" w:qFormat="1"/>
+    <w:lsdException w:name="Plain Table 1" w:uiPriority="41"/>
+    <w:lsdException w:name="Plain Table 2" w:uiPriority="42"/>
+    <w:lsdException w:name="Plain Table 3" w:uiPriority="43"/>
+    <w:lsdException w:name="Plain Table 4" w:uiPriority="44"/>
+    <w:lsdException w:name="Plain Table 5" w:uiPriority="45"/>
+    <w:lsdException w:name="Grid Table Light" w:uiPriority="40"/>
+    <w:lsdException w:name="Grid Table 1 Light" w:uiPriority="46"/>
+    <w:lsdException w:name="Grid Table 2" w:uiPriority="47"/>
+    <w:lsdException w:name="Grid Table 3" w:uiPriority="48"/>
+    <w:lsdException w:name="Grid Table 4" w:uiPriority="49"/>
+    <w:lsdException w:name="Grid Table 5 Dark" w:uiPriority="50"/>
+    <w:lsdException w:name="Grid Table 6 Colorful" w:uiPriority="51"/>
+    <w:lsdException w:name="Grid Table 7 Colorful" w:uiPriority="52"/>
+    <w:lsdException w:name="Grid Table 1 Light Accent 1" w:uiPriority="46"/>
+    <w:lsdException w:name="Grid Table 2 Accent 1" w:uiPriority="47"/>
+    <w:lsdException w:name="Grid Table 3 Accent 1" w:uiPriority="48"/>
+    <w:lsdException w:name="Grid Table 4 Accent 1" w:uiPriority="49"/>
+    <w:lsdException w:name="Grid Table 5 Dark Accent 1" w:uiPriority="50"/>
+    <w:lsdException w:name="Grid Table 6 Colorful Accent 1" w:uiPriority="51"/>
+    <w:lsdException w:name="Grid Table 7 Colorful Accent 1" w:uiPriority="52"/>
+    <w:lsdException w:name="Grid Table 1 Light Accent 2" w:uiPriority="46"/>
+    <w:lsdException w:name="Grid Table 2 Accent 2" w:uiPriority="47"/>
+    <w:lsdException w:name="Grid Table 3 Accent 2" w:uiPriority="48"/>
+    <w:lsdException w:name="Grid Table 4 Accent 2" w:uiPriority="49"/>
+    <w:lsdException w:name="Grid Table 5 Dark Accent 2" w:uiPriority="50"/>
+    <w:lsdException w:name="Grid Table 6 Colorful Accent 2" w:uiPriority="51"/>
+    <w:lsdException w:name="Grid Table 7 Colorful Accent 2" w:uiPriority="52"/>
+    <w:lsdException w:name="Grid Table 1 Light Accent 3" w:uiPriority="46"/>
+    <w:lsdException w:name="Grid Table 2 Accent 3" w:uiPriority="47"/>
+    <w:lsdException w:name="Grid Table 3 Accent 3" w:uiPriority="48"/>
+    <w:lsdException w:name="Grid Table 4 Accent 3" w:uiPriority="49"/>
+    <w:lsdException w:name="Grid Table 5 Dark Accent 3" w:uiPriority="50"/>
+    <w:lsdException w:name="Grid Table 6 Colorful Accent 3" w:uiPriority="51"/>
+    <w:lsdException w:name="Grid Table 7 Colorful Accent 3" w:uiPriority="52"/>
+    <w:lsdException w:name="Grid Table 1 Light Accent 4" w:uiPriority="46"/>
+    <w:lsdException w:name="Grid Table 2 Accent 4" w:uiPriority="47"/>
+    <w:lsdException w:name="Grid Table 3 Accent 4" w:uiPriority="48"/>
+    <w:lsdException w:name="Grid Table 4 Accent 4" w:uiPriority="49"/>
+    <w:lsdException w:name="Grid Table 5 Dark Accent 4" w:uiPriority="50"/>
+    <w:lsdException w:name="Grid Table 6 Colorful Accent 4" w:uiPriority="51"/>
+    <w:lsdException w:name="Grid Table 7 Colorful Accent 4" w:uiPriority="52"/>
+    <w:lsdException w:name="Grid Table 1 Light Accent 5" w:uiPriority="46"/>
+    <w:lsdException w:name="Grid Table 2 Accent 5" w:uiPriority="47"/>
+    <w:lsdException w:name="Grid Table 3 Accent 5" w:uiPriority="48"/>
+    <w:lsdException w:name="Grid Table 4 Accent 5" w:uiPriority="49"/>
+    <w:lsdException w:name="Grid Table 5 Dark Accent 5" w:uiPriority="50"/>
+    <w:lsdException w:name="Grid Table 6 Colorful Accent 5" w:uiPriority="51"/>
+    <w:lsdException w:name="Grid Table 7 Colorful Accent 5" w:uiPriority="52"/>
+    <w:lsdException w:name="Grid Table 1 Light Accent 6" w:uiPriority="46"/>
+    <w:lsdException w:name="Grid Table 2 Accent 6" w:uiPriority="47"/>
+    <w:lsdException w:name="Grid Table 3 Accent 6" w:uiPriority="48"/>
+    <w:lsdException w:name="Grid Table 4 Accent 6" w:uiPriority="49"/>
+    <w:lsdException w:name="Grid Table 5 Dark Accent 6" w:uiPriority="50"/>
+    <w:lsdException w:name="Grid Table 6 Colorful Accent 6" w:uiPriority="51"/>
+    <w:lsdException w:name="Grid Table 7 Colorful Accent 6" w:uiPriority="52"/>
+    <w:lsdException w:name="List Table 1 Light" w:uiPriority="46"/>
+    <w:lsdException w:name="List Table 2" w:uiPriority="47"/>
+    <w:lsdException w:name="List Table 3" w:uiPriority="48"/>
+    <w:lsdException w:name="List Table 4" w:uiPriority="49"/>
+    <w:lsdException w:name="List Table 5 Dark" w:uiPriority="50"/>
+    <w:lsdException w:name="List Table 6 Colorful" w:uiPriority="51"/>
+    <w:lsdException w:name="List Table 7 Colorful" w:uiPriority="52"/>
+    <w:lsdException w:name="List Table 1 Light Accent 1" w:uiPriority="46"/>
+    <w:lsdException w:name="List Table 2 Accent 1" w:uiPriority="47"/>
+    <w:lsdException w:name="List Table 3 Accent 1" w:uiPriority="48"/>
+    <w:lsdException w:name="List Table 4 Accent 1" w:uiPriority="49"/>
+    <w:lsdException w:name="List Table 5 Dark Accent 1" w:uiPriority="50"/>
+    <w:lsdException w:name="List Table 6 Colorful Accent 1" w:uiPriority="51"/>
+    <w:lsdException w:name="List Table 7 Colorful Accent 1" w:uiPriority="52"/>
+    <w:lsdException w:name="List Table 1 Light Accent 2" w:uiPriority="46"/>
+    <w:lsdException w:name="List Table 2 Accent 2" w:uiPriority="47"/>
+    <w:lsdException w:name="List Table 3 Accent 2" w:uiPriority="48"/>
+    <w:lsdException w:name="List Table 4 Accent 2" w:uiPriority="49"/>
+    <w:lsdException w:name="List Table 5 Dark Accent 2" w:uiPriority="50"/>
+    <w:lsdException w:name="List Table 6 Colorful Accent 2" w:uiPriority="51"/>
+    <w:lsdException w:name="List Table 7 Colorful Accent 2" w:uiPriority="52"/>
+    <w:lsdException w:name="List Table 1 Light Accent 3" w:uiPriority="46"/>
+    <w:lsdException w:name="List Table 2 Accent 3" w:uiPriority="47"/>
+    <w:lsdException w:name="List Table 3 Accent 3" w:uiPriority="48"/>
+    <w:lsdException w:name="List Table 4 Accent 3" w:uiPriority="49"/>
+    <w:lsdException w:name="List Table 5 Dark Accent 3" w:uiPriority="50"/>
+    <w:lsdException w:name="List Table 6 Colorful Accent 3" w:uiPriority="51"/>
+    <w:lsdException w:name="List Table 7 Colorful Accent 3" w:uiPriority="52"/>
+    <w:lsdException w:name="List Table 1 Light Accent 4" w:uiPriority="46"/>
+    <w:lsdException w:name="List Table 2 Accent 4" w:uiPriority="47"/>
+    <w:lsdException w:name="List Table 3 Accent 4" w:uiPriority="48"/>
+    <w:lsdException w:name="List Table 4 Accent 4" w:uiPriority="49"/>
+    <w:lsdException w:name="List Table 5 Dark Accent 4" w:uiPriority="50"/>
+    <w:lsdException w:name="List Table 6 Colorful Accent 4" w:uiPriority="51"/>
+    <w:lsdException w:name="List Table 7 Colorful Accent 4" w:uiPriority="52"/>
+    <w:lsdException w:name="List Table 1 Light Accent 5" w:uiPriority="46"/>
+    <w:lsdException w:name="List Table 2 Accent 5" w:uiPriority="47"/>
+    <w:lsdException w:name="List Table 3 Accent 5" w:uiPriority="48"/>
+    <w:lsdException w:name="List Table 4 Accent 5" w:uiPriority="49"/>
+    <w:lsdException w:name="List Table 5 Dark Accent 5" w:uiPriority="50"/>
+    <w:lsdException w:name="List Table 6 Colorful Accent 5" w:uiPriority="51"/>
+    <w:lsdException w:name="List Table 7 Colorful Accent 5" w:uiPriority="52"/>
+    <w:lsdException w:name="List Table 1 Light Accent 6" w:uiPriority="46"/>
+    <w:lsdException w:name="List Table 2 Accent 6" w:uiPriority="47"/>
+    <w:lsdException w:name="List Table 3 Accent 6" w:uiPriority="48"/>
+    <w:lsdException w:name="List Table 4 Accent 6" w:uiPriority="49"/>
+    <w:lsdException w:name="List Table 5 Dark Accent 6" w:uiPriority="50"/>
+    <w:lsdException w:name="List Table 6 Colorful Accent 6" w:uiPriority="51"/>
+    <w:lsdException w:name="List Table 7 Colorful Accent 6" w:uiPriority="52"/>
   </w:latentStyles>
   <w:style w:type="paragraph" w:default="1" w:styleId="Normal">
     <w:name w:val="Normal"/>
@@ -17275,7 +17127,6 @@
     <w:uiPriority w:val="99"/>
     <w:semiHidden/>
     <w:unhideWhenUsed/>
-    <w:qFormat/>
     <w:tblPr>
       <w:tblInd w:w="0" w:type="dxa"/>
       <w:tblCellMar>
@@ -18637,7 +18488,7 @@
 </file>
 
 <file path=customXml/itemProps1.xml><?xml version="1.0" encoding="utf-8"?>
-<ds:datastoreItem xmlns:ds="http://schemas.openxmlformats.org/officeDocument/2006/customXml" ds:itemID="{13904084-90E7-4F86-B8FC-388B8EBCB012}">
+<ds:datastoreItem xmlns:ds="http://schemas.openxmlformats.org/officeDocument/2006/customXml" ds:itemID="{0DCD65D5-8D5D-472C-9DC6-5F073B044F94}">
   <ds:schemaRefs>
     <ds:schemaRef ds:uri="http://schemas.openxmlformats.org/officeDocument/2006/bibliography"/>
   </ds:schemaRefs>

</xml_diff>

<commit_message>
Remoção das seguintes informações: - Removemos a existencia do caso de uso "Libera visualização" (Caso do administrador). - Removemos a quantidade de casos de uso no escopo (primeira iteração).
Atualizamos:
- Todas as informações (fluxo principal e alternativo) das tabelas de Caso de Uso, para atender as exigencias feitas pelo professor.
- A realização das atividades propostas: Topico 4.1 (diagramas de comunicação) e topico 4.2 (diagramas de classe).
- Atualização geral de informações para atender os comentarios  feitos pelo professor.
</commit_message>
<xml_diff>
--- a/documentacao/G4_Documentacao1sem2014.docx
+++ b/documentacao/G4_Documentacao1sem2014.docx
@@ -6758,33 +6758,10 @@
               <w:pStyle w:val="InfoBlue0"/>
             </w:pPr>
             <w:r>
-              <w:t>-Cadastra os usuários gestores do sistema</w:t>
-            </w:r>
-          </w:p>
-          <w:p>
-            <w:pPr>
-              <w:pStyle w:val="Corpodetexto"/>
-              <w:rPr>
-                <w:i/>
-                <w:iCs/>
-                <w:snapToGrid w:val="0"/>
-                <w:color w:val="000000" w:themeColor="text1"/>
-                <w:sz w:val="20"/>
-                <w:szCs w:val="20"/>
-                <w:lang w:eastAsia="en-US"/>
-              </w:rPr>
-            </w:pPr>
-            <w:r>
-              <w:rPr>
-                <w:i/>
-                <w:iCs/>
-                <w:snapToGrid w:val="0"/>
-                <w:color w:val="000000" w:themeColor="text1"/>
-                <w:sz w:val="20"/>
-                <w:szCs w:val="20"/>
-                <w:lang w:eastAsia="en-US"/>
-              </w:rPr>
-              <w:t>-Libera visualização do sistema de acordo com o nível do usuário no sistema</w:t>
+              <w:t xml:space="preserve">-Cadastra </w:t>
+            </w:r>
+            <w:r>
+              <w:t>os usuários gestores do sistema</w:t>
             </w:r>
           </w:p>
           <w:p>
@@ -8042,66 +8019,6 @@
           </w:p>
         </w:tc>
       </w:tr>
-      <w:tr>
-        <w:tc>
-          <w:tcPr>
-            <w:tcW w:w="976" w:type="dxa"/>
-            <w:vAlign w:val="center"/>
-          </w:tcPr>
-          <w:p>
-            <w:pPr>
-              <w:tabs>
-                <w:tab w:val="center" w:pos="882"/>
-                <w:tab w:val="right" w:pos="1764"/>
-              </w:tabs>
-              <w:jc w:val="center"/>
-            </w:pPr>
-            <w:r>
-              <w:t>RF07</w:t>
-            </w:r>
-          </w:p>
-        </w:tc>
-        <w:tc>
-          <w:tcPr>
-            <w:tcW w:w="7161" w:type="dxa"/>
-          </w:tcPr>
-          <w:p>
-            <w:pPr>
-              <w:tabs>
-                <w:tab w:val="center" w:pos="882"/>
-                <w:tab w:val="right" w:pos="1764"/>
-              </w:tabs>
-              <w:spacing w:line="276" w:lineRule="auto"/>
-              <w:jc w:val="left"/>
-            </w:pPr>
-            <w:r>
-              <w:t>Liberar visualização de gestores de acordo com o nível dele</w:t>
-            </w:r>
-          </w:p>
-        </w:tc>
-        <w:tc>
-          <w:tcPr>
-            <w:tcW w:w="897" w:type="dxa"/>
-            <w:vAlign w:val="center"/>
-          </w:tcPr>
-          <w:p>
-            <w:pPr>
-              <w:jc w:val="center"/>
-              <w:rPr>
-                <w:rFonts w:eastAsia="Arial"/>
-                <w:color w:val="000000"/>
-              </w:rPr>
-            </w:pPr>
-            <w:r>
-              <w:rPr>
-                <w:rFonts w:eastAsia="Arial"/>
-                <w:color w:val="000000"/>
-              </w:rPr>
-              <w:t>S</w:t>
-            </w:r>
-          </w:p>
-        </w:tc>
-      </w:tr>
     </w:tbl>
     <w:p>
       <w:pPr>
@@ -8241,7 +8158,6 @@
         </w:numPr>
       </w:pPr>
       <w:r>
-        <w:lastRenderedPageBreak/>
         <w:t>Requisitos de Confiabilidade:</w:t>
       </w:r>
     </w:p>
@@ -8254,6 +8170,7 @@
         </w:numPr>
       </w:pPr>
       <w:r>
+        <w:lastRenderedPageBreak/>
         <w:t>O Sistema (site) deve estar disponível 24hs por dia para o acesso do paciente.</w:t>
       </w:r>
     </w:p>
@@ -8367,6 +8284,7 @@
       </w:pPr>
       <w:bookmarkStart w:id="100" w:name="_Toc384368054"/>
       <w:r>
+        <w:lastRenderedPageBreak/>
         <w:t>Diagrama de Casos de Uso</w:t>
       </w:r>
       <w:bookmarkEnd w:id="100"/>
@@ -8379,59 +8297,33 @@
         <w:t>Diagrama de Caso de Uso</w:t>
       </w:r>
       <w:r>
-        <w:rPr>
-          <w:noProof/>
-        </w:rPr>
-        <w:drawing>
-          <wp:inline distT="0" distB="0" distL="0" distR="0" wp14:anchorId="051ECC14" wp14:editId="0987D198">
-            <wp:extent cx="4557600" cy="7232400"/>
-            <wp:effectExtent l="0" t="0" r="0" b="0"/>
-            <wp:docPr id="5" name="Imagem 5" descr="C:\Users\Kami\Desktop\ced.jpg"/>
-            <wp:cNvGraphicFramePr>
-              <a:graphicFrameLocks xmlns:a="http://schemas.openxmlformats.org/drawingml/2006/main" noChangeAspect="1"/>
-            </wp:cNvGraphicFramePr>
-            <a:graphic xmlns:a="http://schemas.openxmlformats.org/drawingml/2006/main">
-              <a:graphicData uri="http://schemas.openxmlformats.org/drawingml/2006/picture">
-                <pic:pic xmlns:pic="http://schemas.openxmlformats.org/drawingml/2006/picture">
-                  <pic:nvPicPr>
-                    <pic:cNvPr id="0" name="Picture 13" descr="C:\Users\Kami\Desktop\ced.jpg"/>
-                    <pic:cNvPicPr>
-                      <a:picLocks noChangeAspect="1" noChangeArrowheads="1"/>
-                    </pic:cNvPicPr>
-                  </pic:nvPicPr>
-                  <pic:blipFill>
-                    <a:blip r:embed="rId15">
-                      <a:extLst>
-                        <a:ext uri="{28A0092B-C50C-407E-A947-70E740481C1C}">
-                          <a14:useLocalDpi xmlns:a14="http://schemas.microsoft.com/office/drawing/2010/main" val="0"/>
-                        </a:ext>
-                      </a:extLst>
-                    </a:blip>
-                    <a:srcRect/>
-                    <a:stretch>
-                      <a:fillRect/>
-                    </a:stretch>
-                  </pic:blipFill>
-                  <pic:spPr bwMode="auto">
-                    <a:xfrm>
-                      <a:off x="0" y="0"/>
-                      <a:ext cx="4557600" cy="7232400"/>
-                    </a:xfrm>
-                    <a:prstGeom prst="rect">
-                      <a:avLst/>
-                    </a:prstGeom>
-                    <a:noFill/>
-                    <a:ln>
-                      <a:noFill/>
-                    </a:ln>
-                  </pic:spPr>
-                </pic:pic>
-              </a:graphicData>
-            </a:graphic>
-          </wp:inline>
-        </w:drawing>
-      </w:r>
-    </w:p>
+        <w:pict w14:anchorId="06B648CD">
+          <v:shapetype id="_x0000_t75" coordsize="21600,21600" o:spt="75" o:preferrelative="t" path="m@4@5l@4@11@9@11@9@5xe" filled="f" stroked="f">
+            <v:stroke joinstyle="miter"/>
+            <v:formulas>
+              <v:f eqn="if lineDrawn pixelLineWidth 0"/>
+              <v:f eqn="sum @0 1 0"/>
+              <v:f eqn="sum 0 0 @1"/>
+              <v:f eqn="prod @2 1 2"/>
+              <v:f eqn="prod @3 21600 pixelWidth"/>
+              <v:f eqn="prod @3 21600 pixelHeight"/>
+              <v:f eqn="sum @0 0 1"/>
+              <v:f eqn="prod @6 1 2"/>
+              <v:f eqn="prod @7 21600 pixelWidth"/>
+              <v:f eqn="sum @8 21600 0"/>
+              <v:f eqn="prod @7 21600 pixelHeight"/>
+              <v:f eqn="sum @10 21600 0"/>
+            </v:formulas>
+            <v:path o:extrusionok="f" gradientshapeok="t" o:connecttype="rect"/>
+            <o:lock v:ext="edit" aspectratio="t"/>
+          </v:shapetype>
+          <v:shape id="_x0000_i1039" type="#_x0000_t75" style="width:389.25pt;height:577.5pt">
+            <v:imagedata r:id="rId15" o:title="DiagramaPrincipalCasodeuso"/>
+          </v:shape>
+        </w:pict>
+      </w:r>
+    </w:p>
+    <w:p/>
     <w:p>
       <w:pPr>
         <w:pStyle w:val="Ttulo2"/>
@@ -8581,10 +8473,13 @@
           </w:tcPr>
           <w:p>
             <w:r>
-              <w:t>Cadastrar gestores, administrar o sistema e liberar visualização do sistema de acordo com o nível de usuário</w:t>
-            </w:r>
-            <w:r>
-              <w:t>.</w:t>
+              <w:t>Cadastrar gestores</w:t>
+            </w:r>
+            <w:r>
+              <w:t xml:space="preserve"> e</w:t>
+            </w:r>
+            <w:r>
+              <w:t xml:space="preserve"> administrar o sistema </w:t>
             </w:r>
           </w:p>
         </w:tc>
@@ -8602,20 +8497,6 @@
     </w:p>
     <w:p/>
     <w:p/>
-    <w:p/>
-    <w:p/>
-    <w:p/>
-    <w:p/>
-    <w:p/>
-    <w:p/>
-    <w:p/>
-    <w:p/>
-    <w:p/>
-    <w:p/>
-    <w:p/>
-    <w:p/>
-    <w:p/>
-    <w:p/>
     <w:p>
       <w:pPr>
         <w:pStyle w:val="Ttulo2"/>
@@ -8624,7 +8505,6 @@
       <w:bookmarkEnd w:id="105"/>
       <w:bookmarkEnd w:id="106"/>
       <w:r>
-        <w:lastRenderedPageBreak/>
         <w:t xml:space="preserve">Descrição dos </w:t>
       </w:r>
       <w:r>
@@ -9019,6 +8899,7 @@
                 <w:b/>
                 <w:bCs/>
               </w:rPr>
+              <w:lastRenderedPageBreak/>
               <w:t>Fluxo Alternativo:</w:t>
             </w:r>
             <w:r>
@@ -9086,38 +8967,8 @@
         </w:rPr>
       </w:pPr>
     </w:p>
-    <w:p>
-      <w:pPr>
-        <w:pStyle w:val="Legenda"/>
-        <w:rPr>
-          <w:noProof/>
-        </w:rPr>
-      </w:pPr>
-    </w:p>
-    <w:p>
-      <w:pPr>
-        <w:pStyle w:val="Legenda"/>
-        <w:rPr>
-          <w:noProof/>
-        </w:rPr>
-      </w:pPr>
-    </w:p>
-    <w:p>
-      <w:pPr>
-        <w:pStyle w:val="Legenda"/>
-        <w:rPr>
-          <w:noProof/>
-        </w:rPr>
-      </w:pPr>
-    </w:p>
     <w:p/>
     <w:p/>
-    <w:p/>
-    <w:p/>
-    <w:p/>
-    <w:p/>
-    <w:p/>
-    <w:p/>
     <w:p>
       <w:pPr>
         <w:pStyle w:val="Legenda"/>
@@ -9129,7 +8980,6 @@
         <w:rPr>
           <w:noProof/>
         </w:rPr>
-        <w:lastRenderedPageBreak/>
         <w:t xml:space="preserve">Tabela </w:t>
       </w:r>
       <w:r>
@@ -9392,13 +9242,22 @@
           </w:p>
           <w:p>
             <w:r>
-              <w:t>FP03 – Paciente cadastrado</w:t>
-            </w:r>
-            <w:r>
-              <w:t xml:space="preserve"> e as informações são salvas no banco de dados</w:t>
-            </w:r>
-            <w:r>
-              <w:t>.</w:t>
+              <w:t>FP03 – Sistema salva informações do paciente no banco de dados.</w:t>
+            </w:r>
+          </w:p>
+          <w:p>
+            <w:r>
+              <w:t xml:space="preserve">FP04 </w:t>
+            </w:r>
+            <w:bookmarkStart w:id="145" w:name="OLE_LINK55"/>
+            <w:bookmarkStart w:id="146" w:name="OLE_LINK80"/>
+            <w:r>
+              <w:t>–</w:t>
+            </w:r>
+            <w:bookmarkEnd w:id="145"/>
+            <w:bookmarkEnd w:id="146"/>
+            <w:r>
+              <w:t xml:space="preserve"> Sistema mostra uma mensagem confirmando que o paciente foi cadastrado no sistema.</w:t>
             </w:r>
           </w:p>
           <w:p>
@@ -9406,16 +9265,16 @@
               <w:t>FP0</w:t>
             </w:r>
             <w:r>
-              <w:t>4</w:t>
+              <w:t>5</w:t>
             </w:r>
             <w:r>
               <w:t xml:space="preserve"> – Fim caso de uso.</w:t>
             </w:r>
           </w:p>
           <w:p>
-            <w:bookmarkStart w:id="145" w:name="OLE_LINK77"/>
-            <w:bookmarkStart w:id="146" w:name="OLE_LINK78"/>
-            <w:bookmarkStart w:id="147" w:name="OLE_LINK79"/>
+            <w:bookmarkStart w:id="147" w:name="OLE_LINK77"/>
+            <w:bookmarkStart w:id="148" w:name="OLE_LINK78"/>
+            <w:bookmarkStart w:id="149" w:name="OLE_LINK79"/>
             <w:r>
               <w:rPr>
                 <w:b/>
@@ -9433,12 +9292,18 @@
               <w:t>FA01 – Usuário já existe.</w:t>
             </w:r>
           </w:p>
-          <w:bookmarkEnd w:id="145"/>
-          <w:bookmarkEnd w:id="146"/>
           <w:bookmarkEnd w:id="147"/>
-          <w:p>
-            <w:r>
-              <w:t>FA02.1 – Recebe uma notificação de que o usuário já esta cadastrado no sistema.</w:t>
+          <w:bookmarkEnd w:id="148"/>
+          <w:bookmarkEnd w:id="149"/>
+          <w:p>
+            <w:r>
+              <w:t xml:space="preserve">FA02.1 – Recebe uma notificação de que o usuário já </w:t>
+            </w:r>
+            <w:r>
+              <w:t>está</w:t>
+            </w:r>
+            <w:r>
+              <w:t xml:space="preserve"> cadastrado no sistema.</w:t>
             </w:r>
           </w:p>
           <w:p>
@@ -9513,20 +9378,6 @@
     <w:p/>
     <w:p/>
     <w:p/>
-    <w:p/>
-    <w:p/>
-    <w:p/>
-    <w:p/>
-    <w:p/>
-    <w:p/>
-    <w:p>
-      <w:pPr>
-        <w:pStyle w:val="Legenda"/>
-        <w:rPr>
-          <w:noProof/>
-        </w:rPr>
-      </w:pPr>
-    </w:p>
     <w:p>
       <w:pPr>
         <w:pStyle w:val="Legenda"/>
@@ -9606,11 +9457,11 @@
             <w:r>
               <w:t xml:space="preserve">- </w:t>
             </w:r>
-            <w:bookmarkStart w:id="148" w:name="OLE_LINK18"/>
+            <w:bookmarkStart w:id="150" w:name="OLE_LINK18"/>
             <w:r>
               <w:t>Gerar relatórios de fluxo de exames</w:t>
             </w:r>
-            <w:bookmarkEnd w:id="148"/>
+            <w:bookmarkEnd w:id="150"/>
           </w:p>
         </w:tc>
       </w:tr>
@@ -9772,16 +9623,16 @@
             <w:r>
               <w:t xml:space="preserve"> FP01 – Este caso de uso se inicia quando o ator gestor deseja gerar um relatório de fluxo de </w:t>
             </w:r>
-            <w:commentRangeStart w:id="149"/>
+            <w:commentRangeStart w:id="151"/>
             <w:r>
               <w:t>exame</w:t>
             </w:r>
-            <w:commentRangeEnd w:id="149"/>
+            <w:commentRangeEnd w:id="151"/>
             <w:r>
               <w:rPr>
                 <w:rStyle w:val="Refdecomentrio"/>
               </w:rPr>
-              <w:commentReference w:id="149"/>
+              <w:commentReference w:id="151"/>
             </w:r>
             <w:r>
               <w:t>.</w:t>
@@ -9791,33 +9642,72 @@
             <w:r>
               <w:t xml:space="preserve">FP02 – </w:t>
             </w:r>
-            <w:bookmarkStart w:id="150" w:name="OLE_LINK20"/>
-            <w:bookmarkStart w:id="151" w:name="OLE_LINK21"/>
-            <w:r>
-              <w:t>Gestor acessa área de relatório.</w:t>
-            </w:r>
-            <w:bookmarkEnd w:id="150"/>
-            <w:bookmarkEnd w:id="151"/>
-          </w:p>
-          <w:p>
-            <w:r>
-              <w:t>FP03 – Seleciona o período que ele deseja verificar o fluxo de exames.</w:t>
-            </w:r>
-          </w:p>
-          <w:p>
-            <w:r>
-              <w:t xml:space="preserve">FP04 – </w:t>
-            </w:r>
-            <w:r>
-              <w:t>Sistema busca informações e</w:t>
-            </w:r>
-            <w:r>
-              <w:t xml:space="preserve"> relatório é gerado na tela.</w:t>
-            </w:r>
-          </w:p>
-          <w:p>
-            <w:r>
-              <w:t>FP05 – Fim caso de uso.</w:t>
+            <w:bookmarkStart w:id="152" w:name="OLE_LINK20"/>
+            <w:bookmarkStart w:id="153" w:name="OLE_LINK21"/>
+            <w:r>
+              <w:t>Gestor acessa área de relatório</w:t>
+            </w:r>
+            <w:r>
+              <w:t xml:space="preserve"> no sistema</w:t>
+            </w:r>
+            <w:r>
+              <w:t>.</w:t>
+            </w:r>
+            <w:bookmarkEnd w:id="152"/>
+            <w:bookmarkEnd w:id="153"/>
+          </w:p>
+          <w:p>
+            <w:r>
+              <w:t xml:space="preserve">FP03 – </w:t>
+            </w:r>
+            <w:r>
+              <w:t>Gestor s</w:t>
+            </w:r>
+            <w:r>
+              <w:t>eleciona o período que ele deseja verificar o fluxo de exames</w:t>
+            </w:r>
+            <w:r>
+              <w:t>: diário, semanal ou mensal</w:t>
+            </w:r>
+            <w:r>
+              <w:t>.</w:t>
+            </w:r>
+          </w:p>
+          <w:p>
+            <w:r>
+              <w:t xml:space="preserve">FP04 </w:t>
+            </w:r>
+            <w:bookmarkStart w:id="154" w:name="OLE_LINK81"/>
+            <w:r>
+              <w:t>–</w:t>
+            </w:r>
+            <w:bookmarkEnd w:id="154"/>
+            <w:r>
+              <w:t xml:space="preserve"> </w:t>
+            </w:r>
+            <w:r>
+              <w:t xml:space="preserve">Sistema busca informações </w:t>
+            </w:r>
+            <w:r>
+              <w:t>no banco de dados</w:t>
+            </w:r>
+          </w:p>
+          <w:p>
+            <w:r>
+              <w:t>FP05 – Sistema mostra relatório na tela</w:t>
+            </w:r>
+          </w:p>
+          <w:p>
+            <w:r>
+              <w:t>FP06 – Gestor seleciona se deseja imprimir relatório ou exportar para pdf</w:t>
+            </w:r>
+          </w:p>
+          <w:p>
+            <w:r>
+              <w:t>FP07</w:t>
+            </w:r>
+            <w:r>
+              <w:t xml:space="preserve"> – Fim caso de uso.</w:t>
             </w:r>
           </w:p>
         </w:tc>
@@ -9831,30 +9721,6 @@
           <w:noProof/>
           <w:sz w:val="20"/>
           <w:szCs w:val="20"/>
-        </w:rPr>
-      </w:pPr>
-    </w:p>
-    <w:p>
-      <w:pPr>
-        <w:pStyle w:val="Legenda"/>
-        <w:rPr>
-          <w:noProof/>
-        </w:rPr>
-      </w:pPr>
-    </w:p>
-    <w:p>
-      <w:pPr>
-        <w:pStyle w:val="Legenda"/>
-        <w:rPr>
-          <w:noProof/>
-        </w:rPr>
-      </w:pPr>
-    </w:p>
-    <w:p>
-      <w:pPr>
-        <w:pStyle w:val="Legenda"/>
-        <w:rPr>
-          <w:noProof/>
         </w:rPr>
       </w:pPr>
     </w:p>
@@ -9947,14 +9813,14 @@
             <w:r>
               <w:t xml:space="preserve">- </w:t>
             </w:r>
-            <w:bookmarkStart w:id="152" w:name="OLE_LINK19"/>
+            <w:bookmarkStart w:id="155" w:name="OLE_LINK19"/>
             <w:r>
               <w:t>Gerar</w:t>
             </w:r>
             <w:r>
               <w:t xml:space="preserve"> prontuário digital do paciente</w:t>
             </w:r>
-            <w:bookmarkEnd w:id="152"/>
+            <w:bookmarkEnd w:id="155"/>
           </w:p>
         </w:tc>
       </w:tr>
@@ -10123,13 +9989,13 @@
             <w:r>
               <w:t xml:space="preserve">FP01 </w:t>
             </w:r>
-            <w:bookmarkStart w:id="153" w:name="OLE_LINK22"/>
-            <w:bookmarkStart w:id="154" w:name="OLE_LINK23"/>
+            <w:bookmarkStart w:id="156" w:name="OLE_LINK22"/>
+            <w:bookmarkStart w:id="157" w:name="OLE_LINK23"/>
             <w:r>
               <w:t>–</w:t>
             </w:r>
-            <w:bookmarkEnd w:id="153"/>
-            <w:bookmarkEnd w:id="154"/>
+            <w:bookmarkEnd w:id="156"/>
+            <w:bookmarkEnd w:id="157"/>
             <w:r>
               <w:t xml:space="preserve"> Este caso de uso se inicia quando o ator gestor deseja gerar um prontuário digital do paciente.</w:t>
             </w:r>
@@ -10148,13 +10014,13 @@
             <w:r>
               <w:t xml:space="preserve">FP04 – </w:t>
             </w:r>
-            <w:bookmarkStart w:id="155" w:name="OLE_LINK24"/>
-            <w:bookmarkStart w:id="156" w:name="OLE_LINK25"/>
+            <w:bookmarkStart w:id="158" w:name="OLE_LINK24"/>
+            <w:bookmarkStart w:id="159" w:name="OLE_LINK25"/>
             <w:r>
               <w:t xml:space="preserve">Sistema busca informações </w:t>
             </w:r>
-            <w:bookmarkEnd w:id="155"/>
-            <w:bookmarkEnd w:id="156"/>
+            <w:bookmarkEnd w:id="158"/>
+            <w:bookmarkEnd w:id="159"/>
             <w:r>
               <w:t>sobre paciente e gera p</w:t>
             </w:r>
@@ -10174,6 +10040,14 @@
       <w:pPr>
         <w:rPr>
           <w:color w:val="0000FF"/>
+        </w:rPr>
+      </w:pPr>
+    </w:p>
+    <w:p>
+      <w:pPr>
+        <w:pStyle w:val="Legenda"/>
+        <w:rPr>
+          <w:noProof/>
         </w:rPr>
       </w:pPr>
     </w:p>
@@ -10250,7 +10124,7 @@
             <w:tcW w:w="6804" w:type="dxa"/>
           </w:tcPr>
           <w:p>
-            <w:bookmarkStart w:id="157" w:name="OLE_LINK5"/>
+            <w:bookmarkStart w:id="160" w:name="OLE_LINK5"/>
             <w:r>
               <w:t>UC0</w:t>
             </w:r>
@@ -10260,12 +10134,12 @@
             <w:r>
               <w:t xml:space="preserve">- </w:t>
             </w:r>
-            <w:bookmarkStart w:id="158" w:name="OLE_LINK27"/>
+            <w:bookmarkStart w:id="161" w:name="OLE_LINK27"/>
             <w:r>
               <w:t>Cadastrar Gestores</w:t>
             </w:r>
-            <w:bookmarkEnd w:id="157"/>
-            <w:bookmarkEnd w:id="158"/>
+            <w:bookmarkEnd w:id="160"/>
+            <w:bookmarkEnd w:id="161"/>
           </w:p>
         </w:tc>
       </w:tr>
@@ -10442,15 +10316,7 @@
           </w:p>
           <w:p>
             <w:r>
-              <w:t>FP03 – Funcionário é cadastrado no sistema.</w:t>
-            </w:r>
-          </w:p>
-          <w:p>
-            <w:r>
-              <w:t>FP04 – Ativa caso de uso “Liberar visualização de acordo com o nível de usuário</w:t>
-            </w:r>
-            <w:r>
-              <w:t>”</w:t>
+              <w:t>FP03 – Informações são salvas no banco de dados</w:t>
             </w:r>
             <w:r>
               <w:t>.</w:t>
@@ -10458,7 +10324,29 @@
           </w:p>
           <w:p>
             <w:r>
-              <w:t>FP05 – Fim caso de uso.</w:t>
+              <w:t xml:space="preserve">FP03 </w:t>
+            </w:r>
+            <w:bookmarkStart w:id="162" w:name="OLE_LINK82"/>
+            <w:r>
+              <w:t>–</w:t>
+            </w:r>
+            <w:bookmarkEnd w:id="162"/>
+            <w:r>
+              <w:t xml:space="preserve"> Sistema mostra mensagem confirmando que o gestor foi cadastrado</w:t>
+            </w:r>
+            <w:r>
+              <w:t>.</w:t>
+            </w:r>
+          </w:p>
+          <w:p>
+            <w:r>
+              <w:t>FP0</w:t>
+            </w:r>
+            <w:r>
+              <w:t>4</w:t>
+            </w:r>
+            <w:r>
+              <w:t xml:space="preserve"> – Fim caso de uso.</w:t>
             </w:r>
           </w:p>
           <w:p>
@@ -10497,13 +10385,6 @@
         </w:tc>
       </w:tr>
     </w:tbl>
-    <w:p>
-      <w:pPr>
-        <w:rPr>
-          <w:color w:val="0000FF"/>
-        </w:rPr>
-      </w:pPr>
-    </w:p>
     <w:p>
       <w:pPr>
         <w:rPr>
@@ -10562,8 +10443,8 @@
                 <w:bCs/>
               </w:rPr>
             </w:pPr>
-            <w:bookmarkStart w:id="159" w:name="OLE_LINK31"/>
-            <w:bookmarkStart w:id="160" w:name="OLE_LINK32"/>
+            <w:bookmarkStart w:id="163" w:name="OLE_LINK31"/>
+            <w:bookmarkStart w:id="164" w:name="OLE_LINK32"/>
             <w:r>
               <w:rPr>
                 <w:b/>
@@ -10585,8 +10466,8 @@
             <w:tcW w:w="6804" w:type="dxa"/>
           </w:tcPr>
           <w:p>
-            <w:bookmarkStart w:id="161" w:name="OLE_LINK41"/>
-            <w:bookmarkStart w:id="162" w:name="OLE_LINK42"/>
+            <w:bookmarkStart w:id="165" w:name="OLE_LINK41"/>
+            <w:bookmarkStart w:id="166" w:name="OLE_LINK42"/>
             <w:r>
               <w:t>UC0</w:t>
             </w:r>
@@ -10596,15 +10477,15 @@
             <w:r>
               <w:t xml:space="preserve">- </w:t>
             </w:r>
-            <w:bookmarkStart w:id="163" w:name="OLE_LINK29"/>
-            <w:bookmarkStart w:id="164" w:name="OLE_LINK30"/>
+            <w:bookmarkStart w:id="167" w:name="OLE_LINK29"/>
+            <w:bookmarkStart w:id="168" w:name="OLE_LINK30"/>
             <w:r>
               <w:t>Tirar duvidas</w:t>
             </w:r>
-            <w:bookmarkEnd w:id="161"/>
-            <w:bookmarkEnd w:id="162"/>
-            <w:bookmarkEnd w:id="163"/>
-            <w:bookmarkEnd w:id="164"/>
+            <w:bookmarkEnd w:id="165"/>
+            <w:bookmarkEnd w:id="166"/>
+            <w:bookmarkEnd w:id="167"/>
+            <w:bookmarkEnd w:id="168"/>
           </w:p>
         </w:tc>
       </w:tr>
@@ -10768,7 +10649,20 @@
           </w:p>
           <w:p>
             <w:r>
-              <w:t>FP03 – Um formulário com sua dúvida é preenchido e enviado.</w:t>
+              <w:t xml:space="preserve">FP03 </w:t>
+            </w:r>
+            <w:bookmarkStart w:id="169" w:name="OLE_LINK83"/>
+            <w:r>
+              <w:t>–</w:t>
+            </w:r>
+            <w:bookmarkEnd w:id="169"/>
+            <w:r>
+              <w:t xml:space="preserve"> Um formulário com sua dúvida é preenchido e enviado.</w:t>
+            </w:r>
+          </w:p>
+          <w:p>
+            <w:r>
+              <w:t>FP04 – Dúvida é enviada ao e-mail de contato da clínica.</w:t>
             </w:r>
           </w:p>
           <w:p>
@@ -10776,7 +10670,10 @@
               <w:t>F</w:t>
             </w:r>
             <w:r>
-              <w:t>P04</w:t>
+              <w:t>P0</w:t>
+            </w:r>
+            <w:r>
+              <w:t>5</w:t>
             </w:r>
             <w:r>
               <w:t xml:space="preserve"> – Fim caso de uso.</w:t>
@@ -10784,8 +10681,8 @@
           </w:p>
         </w:tc>
       </w:tr>
-      <w:bookmarkEnd w:id="159"/>
-      <w:bookmarkEnd w:id="160"/>
+      <w:bookmarkEnd w:id="163"/>
+      <w:bookmarkEnd w:id="164"/>
     </w:tbl>
     <w:p>
       <w:pPr>
@@ -10873,9 +10770,9 @@
             <w:tcW w:w="6804" w:type="dxa"/>
           </w:tcPr>
           <w:p>
-            <w:bookmarkStart w:id="165" w:name="OLE_LINK43"/>
-            <w:bookmarkStart w:id="166" w:name="OLE_LINK44"/>
-            <w:bookmarkStart w:id="167" w:name="OLE_LINK45"/>
+            <w:bookmarkStart w:id="170" w:name="OLE_LINK43"/>
+            <w:bookmarkStart w:id="171" w:name="OLE_LINK44"/>
+            <w:bookmarkStart w:id="172" w:name="OLE_LINK45"/>
             <w:r>
               <w:t>UC0</w:t>
             </w:r>
@@ -10885,191 +10782,191 @@
             <w:r>
               <w:t xml:space="preserve">- </w:t>
             </w:r>
-            <w:bookmarkStart w:id="168" w:name="OLE_LINK33"/>
-            <w:bookmarkStart w:id="169" w:name="OLE_LINK34"/>
+            <w:bookmarkStart w:id="173" w:name="OLE_LINK33"/>
+            <w:bookmarkStart w:id="174" w:name="OLE_LINK34"/>
             <w:r>
               <w:t>Responder duvidas</w:t>
-            </w:r>
-            <w:bookmarkEnd w:id="165"/>
-            <w:bookmarkEnd w:id="166"/>
-            <w:bookmarkEnd w:id="167"/>
-            <w:bookmarkEnd w:id="168"/>
-            <w:bookmarkEnd w:id="169"/>
-          </w:p>
-        </w:tc>
-      </w:tr>
-      <w:tr>
-        <w:tc>
-          <w:tcPr>
-            <w:tcW w:w="2658" w:type="dxa"/>
-            <w:shd w:val="clear" w:color="auto" w:fill="D9D9D9"/>
-          </w:tcPr>
-          <w:p>
-            <w:pPr>
-              <w:rPr>
-                <w:b/>
-                <w:bCs/>
-              </w:rPr>
-            </w:pPr>
-            <w:r>
-              <w:rPr>
-                <w:b/>
-                <w:bCs/>
-              </w:rPr>
-              <w:t>Resumo:</w:t>
-            </w:r>
-          </w:p>
-        </w:tc>
-        <w:tc>
-          <w:tcPr>
-            <w:tcW w:w="6804" w:type="dxa"/>
-          </w:tcPr>
-          <w:p>
-            <w:r>
-              <w:t>Responder duvidas de pacientes</w:t>
-            </w:r>
-          </w:p>
-        </w:tc>
-      </w:tr>
-      <w:tr>
-        <w:tc>
-          <w:tcPr>
-            <w:tcW w:w="2658" w:type="dxa"/>
-            <w:shd w:val="clear" w:color="auto" w:fill="D9D9D9"/>
-          </w:tcPr>
-          <w:p>
-            <w:pPr>
-              <w:rPr>
-                <w:b/>
-                <w:bCs/>
-              </w:rPr>
-            </w:pPr>
-            <w:r>
-              <w:rPr>
-                <w:b/>
-                <w:bCs/>
-              </w:rPr>
-              <w:t>Ator Principal:</w:t>
-            </w:r>
-          </w:p>
-        </w:tc>
-        <w:tc>
-          <w:tcPr>
-            <w:tcW w:w="6804" w:type="dxa"/>
-          </w:tcPr>
-          <w:p>
-            <w:r>
-              <w:t>Gestor</w:t>
-            </w:r>
-          </w:p>
-        </w:tc>
-      </w:tr>
-      <w:tr>
-        <w:tc>
-          <w:tcPr>
-            <w:tcW w:w="2658" w:type="dxa"/>
-            <w:shd w:val="clear" w:color="auto" w:fill="D9D9D9"/>
-          </w:tcPr>
-          <w:p>
-            <w:pPr>
-              <w:rPr>
-                <w:b/>
-                <w:bCs/>
-              </w:rPr>
-            </w:pPr>
-            <w:r>
-              <w:rPr>
-                <w:b/>
-                <w:bCs/>
-              </w:rPr>
-              <w:t>Pré-condição</w:t>
-            </w:r>
-          </w:p>
-        </w:tc>
-        <w:tc>
-          <w:tcPr>
-            <w:tcW w:w="6804" w:type="dxa"/>
-          </w:tcPr>
-          <w:p>
-            <w:r>
-              <w:t>Receber uma dúvida.</w:t>
-            </w:r>
-          </w:p>
-        </w:tc>
-      </w:tr>
-      <w:tr>
-        <w:tc>
-          <w:tcPr>
-            <w:tcW w:w="2658" w:type="dxa"/>
-            <w:shd w:val="clear" w:color="auto" w:fill="D9D9D9"/>
-          </w:tcPr>
-          <w:p>
-            <w:pPr>
-              <w:rPr>
-                <w:b/>
-                <w:bCs/>
-              </w:rPr>
-            </w:pPr>
-            <w:r>
-              <w:rPr>
-                <w:b/>
-                <w:bCs/>
-              </w:rPr>
-              <w:t>Pós-condição</w:t>
-            </w:r>
-          </w:p>
-        </w:tc>
-        <w:tc>
-          <w:tcPr>
-            <w:tcW w:w="6804" w:type="dxa"/>
-          </w:tcPr>
-          <w:p/>
-        </w:tc>
-      </w:tr>
-      <w:tr>
-        <w:tc>
-          <w:tcPr>
-            <w:tcW w:w="9462" w:type="dxa"/>
-            <w:gridSpan w:val="2"/>
-          </w:tcPr>
-          <w:p>
-            <w:pPr>
-              <w:rPr>
-                <w:b/>
-                <w:bCs/>
-              </w:rPr>
-            </w:pPr>
-          </w:p>
-          <w:p>
-            <w:r>
-              <w:rPr>
-                <w:b/>
-                <w:bCs/>
-              </w:rPr>
-              <w:t>Fluxo Principal</w:t>
-            </w:r>
-            <w:r>
-              <w:t>: FP01 – Este caso de uso se inicia quando o ator gestor deseja responder uma dúvida de um paciente.</w:t>
-            </w:r>
-          </w:p>
-          <w:p>
-            <w:r>
-              <w:t>FP02 – Gestor acessa área do sistema para dúvidas.</w:t>
-            </w:r>
-          </w:p>
-          <w:p>
-            <w:r>
-              <w:t xml:space="preserve">FP03 </w:t>
-            </w:r>
-            <w:bookmarkStart w:id="170" w:name="OLE_LINK93"/>
-            <w:bookmarkStart w:id="171" w:name="OLE_LINK94"/>
-            <w:bookmarkStart w:id="172" w:name="OLE_LINK95"/>
-            <w:r>
-              <w:t>–</w:t>
             </w:r>
             <w:bookmarkEnd w:id="170"/>
             <w:bookmarkEnd w:id="171"/>
             <w:bookmarkEnd w:id="172"/>
+            <w:bookmarkEnd w:id="173"/>
+            <w:bookmarkEnd w:id="174"/>
+          </w:p>
+        </w:tc>
+      </w:tr>
+      <w:tr>
+        <w:tc>
+          <w:tcPr>
+            <w:tcW w:w="2658" w:type="dxa"/>
+            <w:shd w:val="clear" w:color="auto" w:fill="D9D9D9"/>
+          </w:tcPr>
+          <w:p>
+            <w:pPr>
+              <w:rPr>
+                <w:b/>
+                <w:bCs/>
+              </w:rPr>
+            </w:pPr>
+            <w:r>
+              <w:rPr>
+                <w:b/>
+                <w:bCs/>
+              </w:rPr>
+              <w:t>Resumo:</w:t>
+            </w:r>
+          </w:p>
+        </w:tc>
+        <w:tc>
+          <w:tcPr>
+            <w:tcW w:w="6804" w:type="dxa"/>
+          </w:tcPr>
+          <w:p>
+            <w:r>
+              <w:t>Responder duvidas de pacientes</w:t>
+            </w:r>
+          </w:p>
+        </w:tc>
+      </w:tr>
+      <w:tr>
+        <w:tc>
+          <w:tcPr>
+            <w:tcW w:w="2658" w:type="dxa"/>
+            <w:shd w:val="clear" w:color="auto" w:fill="D9D9D9"/>
+          </w:tcPr>
+          <w:p>
+            <w:pPr>
+              <w:rPr>
+                <w:b/>
+                <w:bCs/>
+              </w:rPr>
+            </w:pPr>
+            <w:r>
+              <w:rPr>
+                <w:b/>
+                <w:bCs/>
+              </w:rPr>
+              <w:t>Ator Principal:</w:t>
+            </w:r>
+          </w:p>
+        </w:tc>
+        <w:tc>
+          <w:tcPr>
+            <w:tcW w:w="6804" w:type="dxa"/>
+          </w:tcPr>
+          <w:p>
+            <w:r>
+              <w:t>Gestor</w:t>
+            </w:r>
+          </w:p>
+        </w:tc>
+      </w:tr>
+      <w:tr>
+        <w:tc>
+          <w:tcPr>
+            <w:tcW w:w="2658" w:type="dxa"/>
+            <w:shd w:val="clear" w:color="auto" w:fill="D9D9D9"/>
+          </w:tcPr>
+          <w:p>
+            <w:pPr>
+              <w:rPr>
+                <w:b/>
+                <w:bCs/>
+              </w:rPr>
+            </w:pPr>
+            <w:r>
+              <w:rPr>
+                <w:b/>
+                <w:bCs/>
+              </w:rPr>
+              <w:t>Pré-condição</w:t>
+            </w:r>
+          </w:p>
+        </w:tc>
+        <w:tc>
+          <w:tcPr>
+            <w:tcW w:w="6804" w:type="dxa"/>
+          </w:tcPr>
+          <w:p>
+            <w:r>
+              <w:t>Receber uma dúvida.</w:t>
+            </w:r>
+          </w:p>
+        </w:tc>
+      </w:tr>
+      <w:tr>
+        <w:tc>
+          <w:tcPr>
+            <w:tcW w:w="2658" w:type="dxa"/>
+            <w:shd w:val="clear" w:color="auto" w:fill="D9D9D9"/>
+          </w:tcPr>
+          <w:p>
+            <w:pPr>
+              <w:rPr>
+                <w:b/>
+                <w:bCs/>
+              </w:rPr>
+            </w:pPr>
+            <w:r>
+              <w:rPr>
+                <w:b/>
+                <w:bCs/>
+              </w:rPr>
+              <w:t>Pós-condição</w:t>
+            </w:r>
+          </w:p>
+        </w:tc>
+        <w:tc>
+          <w:tcPr>
+            <w:tcW w:w="6804" w:type="dxa"/>
+          </w:tcPr>
+          <w:p/>
+        </w:tc>
+      </w:tr>
+      <w:tr>
+        <w:tc>
+          <w:tcPr>
+            <w:tcW w:w="9462" w:type="dxa"/>
+            <w:gridSpan w:val="2"/>
+          </w:tcPr>
+          <w:p>
+            <w:pPr>
+              <w:rPr>
+                <w:b/>
+                <w:bCs/>
+              </w:rPr>
+            </w:pPr>
+          </w:p>
+          <w:p>
+            <w:r>
+              <w:rPr>
+                <w:b/>
+                <w:bCs/>
+              </w:rPr>
+              <w:t>Fluxo Principal</w:t>
+            </w:r>
+            <w:r>
+              <w:t>: FP01 – Este caso de uso se inicia quando o ator gestor deseja responder uma dúvida de um paciente.</w:t>
+            </w:r>
+          </w:p>
+          <w:p>
+            <w:r>
+              <w:t>FP02 – Gestor acessa área do sistema para dúvidas.</w:t>
+            </w:r>
+          </w:p>
+          <w:p>
+            <w:r>
+              <w:t xml:space="preserve">FP03 </w:t>
+            </w:r>
+            <w:bookmarkStart w:id="175" w:name="OLE_LINK93"/>
+            <w:bookmarkStart w:id="176" w:name="OLE_LINK94"/>
+            <w:bookmarkStart w:id="177" w:name="OLE_LINK95"/>
+            <w:r>
+              <w:t>–</w:t>
+            </w:r>
+            <w:bookmarkEnd w:id="175"/>
+            <w:bookmarkEnd w:id="176"/>
+            <w:bookmarkEnd w:id="177"/>
             <w:r>
               <w:t xml:space="preserve"> Gestor seleciona uma das dúvidas pendentes.</w:t>
             </w:r>
@@ -11212,8 +11109,8 @@
             <w:tcW w:w="6804" w:type="dxa"/>
           </w:tcPr>
           <w:p>
-            <w:bookmarkStart w:id="173" w:name="OLE_LINK46"/>
-            <w:bookmarkStart w:id="174" w:name="OLE_LINK47"/>
+            <w:bookmarkStart w:id="178" w:name="OLE_LINK46"/>
+            <w:bookmarkStart w:id="179" w:name="OLE_LINK47"/>
             <w:r>
               <w:t>UC0</w:t>
             </w:r>
@@ -11223,15 +11120,15 @@
             <w:r>
               <w:t xml:space="preserve">- </w:t>
             </w:r>
-            <w:bookmarkStart w:id="175" w:name="OLE_LINK35"/>
-            <w:bookmarkStart w:id="176" w:name="OLE_LINK36"/>
+            <w:bookmarkStart w:id="180" w:name="OLE_LINK35"/>
+            <w:bookmarkStart w:id="181" w:name="OLE_LINK36"/>
             <w:r>
               <w:t>Gerar código de verificação de exame</w:t>
             </w:r>
-            <w:bookmarkEnd w:id="173"/>
-            <w:bookmarkEnd w:id="174"/>
-            <w:bookmarkEnd w:id="175"/>
-            <w:bookmarkEnd w:id="176"/>
+            <w:bookmarkEnd w:id="178"/>
+            <w:bookmarkEnd w:id="179"/>
+            <w:bookmarkEnd w:id="180"/>
+            <w:bookmarkEnd w:id="181"/>
           </w:p>
         </w:tc>
       </w:tr>
@@ -11409,25 +11306,95 @@
           </w:p>
           <w:p>
             <w:r>
-              <w:t xml:space="preserve">FP02 – </w:t>
-            </w:r>
-            <w:r>
-              <w:t>Gestor seleciona o paciente que deseja gerar um código.</w:t>
-            </w:r>
-          </w:p>
-          <w:p>
-            <w:r>
-              <w:t>FP03 – Código é gerado na tela.</w:t>
-            </w:r>
-          </w:p>
-          <w:p>
-            <w:r>
-              <w:t>FP04 – Código é impresso e entregue para o paciente.</w:t>
-            </w:r>
-          </w:p>
-          <w:p>
-            <w:r>
-              <w:t>FP05 – Fim caso de uso.</w:t>
+              <w:t>FP02 – Gestor acessa a área de geração de código no sistema.</w:t>
+            </w:r>
+          </w:p>
+          <w:p>
+            <w:r>
+              <w:t>FP03</w:t>
+            </w:r>
+            <w:r>
+              <w:t xml:space="preserve"> </w:t>
+            </w:r>
+            <w:bookmarkStart w:id="182" w:name="OLE_LINK84"/>
+            <w:bookmarkStart w:id="183" w:name="OLE_LINK85"/>
+            <w:r>
+              <w:t>–</w:t>
+            </w:r>
+            <w:bookmarkEnd w:id="182"/>
+            <w:bookmarkEnd w:id="183"/>
+            <w:r>
+              <w:t xml:space="preserve"> </w:t>
+            </w:r>
+            <w:r>
+              <w:t>Gestor seleciona o</w:t>
+            </w:r>
+            <w:r>
+              <w:t xml:space="preserve"> paciente que deseja gerar um código.</w:t>
+            </w:r>
+          </w:p>
+          <w:p>
+            <w:r>
+              <w:t>FP04</w:t>
+            </w:r>
+            <w:r>
+              <w:t xml:space="preserve"> – Gestor seleciona exames que o paciente realizou.</w:t>
+            </w:r>
+          </w:p>
+          <w:p>
+            <w:r>
+              <w:t>FP05</w:t>
+            </w:r>
+            <w:r>
+              <w:t xml:space="preserve"> – Sistema gera um código para a consulta.</w:t>
+            </w:r>
+          </w:p>
+          <w:p>
+            <w:r>
+              <w:t>FP06</w:t>
+            </w:r>
+            <w:r>
+              <w:t xml:space="preserve"> – Sistema salva no banco de dados código referente ao paciente.</w:t>
+            </w:r>
+          </w:p>
+          <w:p>
+            <w:r>
+              <w:t>FP07</w:t>
+            </w:r>
+            <w:r>
+              <w:t xml:space="preserve"> – Código é apresentado</w:t>
+            </w:r>
+            <w:r>
+              <w:t xml:space="preserve"> na tela</w:t>
+            </w:r>
+            <w:r>
+              <w:t xml:space="preserve"> para o gestor</w:t>
+            </w:r>
+            <w:r>
+              <w:t>.</w:t>
+            </w:r>
+          </w:p>
+          <w:p>
+            <w:r>
+              <w:lastRenderedPageBreak/>
+              <w:t>FP08</w:t>
+            </w:r>
+            <w:r>
+              <w:t xml:space="preserve"> </w:t>
+            </w:r>
+            <w:r>
+              <w:t>– Gestor imprime o código para o paciente</w:t>
+            </w:r>
+            <w:r>
+              <w:t>.</w:t>
+            </w:r>
+          </w:p>
+          <w:p>
+            <w:r>
+              <w:t>FP09</w:t>
+            </w:r>
+            <w:r>
+              <w:t xml:space="preserve"> – Fim caso de uso.</w:t>
             </w:r>
           </w:p>
         </w:tc>
@@ -11442,30 +11409,15 @@
     </w:p>
     <w:p>
       <w:pPr>
+        <w:pStyle w:val="Legenda"/>
         <w:rPr>
           <w:color w:val="0000FF"/>
         </w:rPr>
       </w:pPr>
-    </w:p>
-    <w:p>
-      <w:pPr>
-        <w:rPr>
-          <w:color w:val="0000FF"/>
-        </w:rPr>
-      </w:pPr>
-    </w:p>
-    <w:p>
-      <w:pPr>
-        <w:pStyle w:val="Legenda"/>
-        <w:rPr>
-          <w:color w:val="0000FF"/>
-        </w:rPr>
-      </w:pPr>
       <w:r>
         <w:rPr>
           <w:noProof/>
         </w:rPr>
-        <w:lastRenderedPageBreak/>
         <w:t xml:space="preserve">Tabela </w:t>
       </w:r>
       <w:r>
@@ -11478,7 +11430,13 @@
         <w:rPr>
           <w:noProof/>
         </w:rPr>
-        <w:t>09</w:t>
+        <w:t>0</w:t>
+      </w:r>
+      <w:r>
+        <w:rPr>
+          <w:noProof/>
+        </w:rPr>
+        <w:t>9</w:t>
       </w:r>
     </w:p>
     <w:tbl>
@@ -11512,11 +11470,8 @@
                 <w:bCs/>
               </w:rPr>
             </w:pPr>
-            <w:bookmarkStart w:id="177" w:name="OLE_LINK49"/>
-            <w:bookmarkStart w:id="178" w:name="OLE_LINK50"/>
-            <w:bookmarkStart w:id="179" w:name="OLE_LINK51"/>
-            <w:bookmarkStart w:id="180" w:name="OLE_LINK52"/>
-            <w:bookmarkStart w:id="181" w:name="OLE_LINK53"/>
+            <w:bookmarkStart w:id="184" w:name="OLE_LINK67"/>
+            <w:bookmarkStart w:id="185" w:name="OLE_LINK68"/>
             <w:r>
               <w:rPr>
                 <w:b/>
@@ -11538,7 +11493,6 @@
             <w:tcW w:w="6804" w:type="dxa"/>
           </w:tcPr>
           <w:p>
-            <w:bookmarkStart w:id="182" w:name="OLE_LINK48"/>
             <w:r>
               <w:t>UC</w:t>
             </w:r>
@@ -11548,14 +11502,9 @@
             <w:r>
               <w:t xml:space="preserve">- </w:t>
             </w:r>
-            <w:bookmarkStart w:id="183" w:name="OLE_LINK37"/>
-            <w:bookmarkStart w:id="184" w:name="OLE_LINK38"/>
-            <w:r>
-              <w:t>Liberar visualização de acordo com nível de usuário</w:t>
-            </w:r>
-            <w:bookmarkEnd w:id="182"/>
-            <w:bookmarkEnd w:id="183"/>
-            <w:bookmarkEnd w:id="184"/>
+            <w:r>
+              <w:t>Login</w:t>
+            </w:r>
           </w:p>
         </w:tc>
       </w:tr>
@@ -11586,11 +11535,9 @@
             <w:tcW w:w="6804" w:type="dxa"/>
           </w:tcPr>
           <w:p>
-            <w:bookmarkStart w:id="185" w:name="OLE_LINK39"/>
-            <w:r>
-              <w:t>Liberar visualização de acordo com nível de usuário</w:t>
-            </w:r>
-            <w:bookmarkEnd w:id="185"/>
+            <w:r>
+              <w:t>Logar no sistema de gerenciamento da clínica</w:t>
+            </w:r>
           </w:p>
         </w:tc>
       </w:tr>
@@ -11622,7 +11569,7 @@
           </w:tcPr>
           <w:p>
             <w:r>
-              <w:t>Administrador</w:t>
+              <w:t>Gestor e Administrador</w:t>
             </w:r>
           </w:p>
         </w:tc>
@@ -11653,11 +11600,7 @@
           <w:tcPr>
             <w:tcW w:w="6804" w:type="dxa"/>
           </w:tcPr>
-          <w:p>
-            <w:r>
-              <w:t>Inserir código de identificação do exame</w:t>
-            </w:r>
-          </w:p>
+          <w:p/>
         </w:tc>
       </w:tr>
       <w:tr>
@@ -11692,6 +11635,9 @@
                 <w:color w:val="548DD4"/>
               </w:rPr>
             </w:pPr>
+            <w:r>
+              <w:t>Logado no sistema</w:t>
+            </w:r>
           </w:p>
         </w:tc>
       </w:tr>
@@ -11721,23 +11667,7 @@
               <w:t>:</w:t>
             </w:r>
             <w:r>
-              <w:t xml:space="preserve"> FP01 – Este caso de uso se inicia quando o ator administrador deseja liberar a visualização de acordo com as funções que um usuário terá no sistema.</w:t>
-            </w:r>
-          </w:p>
-          <w:p>
-            <w:r>
-              <w:t xml:space="preserve">FP02 – Administrador analisa as funções que um usuário terá no </w:t>
-            </w:r>
-            <w:commentRangeStart w:id="186"/>
-            <w:r>
-              <w:t>sistema</w:t>
-            </w:r>
-            <w:commentRangeEnd w:id="186"/>
-            <w:r>
-              <w:rPr>
-                <w:rStyle w:val="Refdecomentrio"/>
-              </w:rPr>
-              <w:commentReference w:id="186"/>
+              <w:t xml:space="preserve"> FP01 – Este caso de uso se inicia quando o ator Gestor ou Administrador deseja logar no sistema</w:t>
             </w:r>
             <w:r>
               <w:t>.</w:t>
@@ -11745,30 +11675,118 @@
           </w:p>
           <w:p>
             <w:r>
-              <w:t>FP03 – Acesso é liberado de acordo com as funções.</w:t>
-            </w:r>
-          </w:p>
-          <w:p>
-            <w:r>
-              <w:t>FP04 – Fim caso de uso.</w:t>
+              <w:t>FP02 – Gestor/Administrador digita o login e a senha</w:t>
+            </w:r>
+            <w:r>
+              <w:t>.</w:t>
+            </w:r>
+          </w:p>
+          <w:p>
+            <w:r>
+              <w:t>FP03 – Gestor/Administrador loga no sistema</w:t>
+            </w:r>
+            <w:r>
+              <w:t>.</w:t>
+            </w:r>
+          </w:p>
+          <w:p>
+            <w:r>
+              <w:t>FP04 – Fim caso de uso</w:t>
+            </w:r>
+            <w:r>
+              <w:t>.</w:t>
+            </w:r>
+          </w:p>
+          <w:p/>
+          <w:p>
+            <w:r>
+              <w:rPr>
+                <w:b/>
+                <w:bCs/>
+              </w:rPr>
+              <w:t>Fluxo Alternativo:</w:t>
+            </w:r>
+            <w:r>
+              <w:rPr>
+                <w:color w:val="548DD4"/>
+              </w:rPr>
+              <w:t xml:space="preserve"> </w:t>
+            </w:r>
+            <w:bookmarkStart w:id="186" w:name="OLE_LINK61"/>
+            <w:bookmarkStart w:id="187" w:name="OLE_LINK62"/>
+            <w:r>
+              <w:t>FA01 – Usuário não existe.</w:t>
+            </w:r>
+          </w:p>
+          <w:p>
+            <w:bookmarkStart w:id="188" w:name="OLE_LINK65"/>
+            <w:bookmarkStart w:id="189" w:name="OLE_LINK66"/>
+            <w:bookmarkEnd w:id="186"/>
+            <w:bookmarkEnd w:id="187"/>
+            <w:r>
+              <w:t xml:space="preserve">FA02.1 </w:t>
+            </w:r>
+            <w:bookmarkStart w:id="190" w:name="OLE_LINK59"/>
+            <w:bookmarkStart w:id="191" w:name="OLE_LINK60"/>
+            <w:r>
+              <w:t>–</w:t>
+            </w:r>
+            <w:bookmarkEnd w:id="190"/>
+            <w:bookmarkEnd w:id="191"/>
+            <w:r>
+              <w:t xml:space="preserve"> Usuário recebe uma notificação de que o usuário não existe.</w:t>
+            </w:r>
+          </w:p>
+          <w:p>
+            <w:r>
+              <w:t xml:space="preserve">FA02.2 </w:t>
+            </w:r>
+            <w:bookmarkStart w:id="192" w:name="OLE_LINK63"/>
+            <w:bookmarkStart w:id="193" w:name="OLE_LINK64"/>
+            <w:r>
+              <w:t xml:space="preserve">– </w:t>
+            </w:r>
+            <w:bookmarkEnd w:id="192"/>
+            <w:bookmarkEnd w:id="193"/>
+            <w:r>
+              <w:t>Retorna ao passo 2</w:t>
+            </w:r>
+            <w:r>
+              <w:t>.</w:t>
+            </w:r>
+          </w:p>
+          <w:bookmarkEnd w:id="188"/>
+          <w:bookmarkEnd w:id="189"/>
+          <w:p>
+            <w:r>
+              <w:t>FA02 – Senha incorreta</w:t>
+            </w:r>
+            <w:r>
+              <w:t>.</w:t>
+            </w:r>
+          </w:p>
+          <w:p>
+            <w:r>
+              <w:t>FA02.1 – Usuário recebe uma notificação de que a senha esta incorreta.</w:t>
+            </w:r>
+          </w:p>
+          <w:p>
+            <w:r>
+              <w:t>FA02.2 – Retorna ao passo 2</w:t>
+            </w:r>
+            <w:r>
+              <w:t>.</w:t>
             </w:r>
           </w:p>
         </w:tc>
       </w:tr>
-      <w:bookmarkEnd w:id="177"/>
-      <w:bookmarkEnd w:id="178"/>
-      <w:bookmarkEnd w:id="179"/>
-      <w:bookmarkEnd w:id="180"/>
-      <w:bookmarkEnd w:id="181"/>
+      <w:bookmarkEnd w:id="184"/>
+      <w:bookmarkEnd w:id="185"/>
     </w:tbl>
     <w:p>
       <w:pPr>
-        <w:jc w:val="center"/>
-        <w:rPr>
-          <w:b/>
-          <w:noProof/>
-          <w:sz w:val="20"/>
-          <w:szCs w:val="20"/>
+        <w:rPr>
+          <w:color w:val="0000FF"/>
         </w:rPr>
       </w:pPr>
     </w:p>
@@ -11829,8 +11847,6 @@
                 <w:bCs/>
               </w:rPr>
             </w:pPr>
-            <w:bookmarkStart w:id="187" w:name="OLE_LINK67"/>
-            <w:bookmarkStart w:id="188" w:name="OLE_LINK68"/>
             <w:r>
               <w:rPr>
                 <w:b/>
@@ -11862,7 +11878,7 @@
               <w:t xml:space="preserve">- </w:t>
             </w:r>
             <w:r>
-              <w:t>Login</w:t>
+              <w:t>Logout</w:t>
             </w:r>
           </w:p>
         </w:tc>
@@ -11895,7 +11911,7 @@
           </w:tcPr>
           <w:p>
             <w:r>
-              <w:t>Logar no sistema de gerenciamento da clínica</w:t>
+              <w:t>Fazer logout do sistema de gerenciamento da clínica</w:t>
             </w:r>
           </w:p>
         </w:tc>
@@ -11959,7 +11975,11 @@
           <w:tcPr>
             <w:tcW w:w="6804" w:type="dxa"/>
           </w:tcPr>
-          <w:p/>
+          <w:p>
+            <w:r>
+              <w:t>Estar logado no sistema</w:t>
+            </w:r>
+          </w:p>
         </w:tc>
       </w:tr>
       <w:tr>
@@ -11994,9 +12014,6 @@
                 <w:color w:val="548DD4"/>
               </w:rPr>
             </w:pPr>
-            <w:r>
-              <w:t>Logado no sistema</w:t>
-            </w:r>
           </w:p>
         </w:tc>
       </w:tr>
@@ -12026,376 +12043,30 @@
               <w:t>:</w:t>
             </w:r>
             <w:r>
-              <w:t xml:space="preserve"> FP01 – Este caso de uso se inicia quando o ator Gestor ou Administrador deseja logar no sistema</w:t>
-            </w:r>
-          </w:p>
-          <w:p>
-            <w:r>
-              <w:t>FP02 – Gestor/Administrador digita o login e a senha</w:t>
-            </w:r>
-          </w:p>
-          <w:p>
-            <w:r>
-              <w:t>FP03 – Gestor/Administrador loga no sistema</w:t>
+              <w:t xml:space="preserve"> FP01 – Este caso de uso se inicia quando o ator Gestor ou Administrador deseja fazer logout do sistema</w:t>
+            </w:r>
+            <w:r>
+              <w:t>.</w:t>
+            </w:r>
+          </w:p>
+          <w:p>
+            <w:r>
+              <w:lastRenderedPageBreak/>
+              <w:t xml:space="preserve">FP02 – Gestor/Administrador clica no botão sair que </w:t>
+            </w:r>
+            <w:r>
+              <w:t>está</w:t>
+            </w:r>
+            <w:r>
+              <w:t xml:space="preserve"> na tela do sistema.</w:t>
             </w:r>
           </w:p>
           <w:p>
             <w:r>
               <w:t>FP04 – Fim caso de uso</w:t>
             </w:r>
-          </w:p>
-          <w:p/>
-          <w:p>
-            <w:r>
-              <w:rPr>
-                <w:b/>
-                <w:bCs/>
-              </w:rPr>
-              <w:t>Fluxo Alternativo:</w:t>
-            </w:r>
-            <w:r>
-              <w:rPr>
-                <w:color w:val="548DD4"/>
-              </w:rPr>
-              <w:t xml:space="preserve"> </w:t>
-            </w:r>
-            <w:bookmarkStart w:id="189" w:name="OLE_LINK61"/>
-            <w:bookmarkStart w:id="190" w:name="OLE_LINK62"/>
-            <w:r>
-              <w:t>FA01 – Usuário não existe.</w:t>
-            </w:r>
-          </w:p>
-          <w:p>
-            <w:bookmarkStart w:id="191" w:name="OLE_LINK65"/>
-            <w:bookmarkStart w:id="192" w:name="OLE_LINK66"/>
-            <w:bookmarkEnd w:id="189"/>
-            <w:bookmarkEnd w:id="190"/>
-            <w:r>
-              <w:t xml:space="preserve">FA02.1 </w:t>
-            </w:r>
-            <w:bookmarkStart w:id="193" w:name="OLE_LINK59"/>
-            <w:bookmarkStart w:id="194" w:name="OLE_LINK60"/>
-            <w:r>
-              <w:t>–</w:t>
-            </w:r>
-            <w:bookmarkEnd w:id="193"/>
-            <w:bookmarkEnd w:id="194"/>
-            <w:r>
-              <w:t xml:space="preserve"> Usuário recebe uma notificação de que o usuário não existe.</w:t>
-            </w:r>
-          </w:p>
-          <w:p>
-            <w:r>
-              <w:t xml:space="preserve">FA02.2 </w:t>
-            </w:r>
-            <w:bookmarkStart w:id="195" w:name="OLE_LINK63"/>
-            <w:bookmarkStart w:id="196" w:name="OLE_LINK64"/>
-            <w:r>
-              <w:t xml:space="preserve">– </w:t>
-            </w:r>
-            <w:bookmarkEnd w:id="195"/>
-            <w:bookmarkEnd w:id="196"/>
-            <w:r>
-              <w:t>Retorna ao passo 2</w:t>
-            </w:r>
-          </w:p>
-          <w:bookmarkEnd w:id="191"/>
-          <w:bookmarkEnd w:id="192"/>
-          <w:p>
-            <w:r>
-              <w:t>FA02 – Senha incorreta</w:t>
-            </w:r>
-          </w:p>
-          <w:p>
-            <w:r>
-              <w:t>FA02.1 – Usuário recebe uma notificação de que a senha esta incorreta.</w:t>
-            </w:r>
-          </w:p>
-          <w:p>
-            <w:r>
-              <w:t>FA02.2 – Retorna ao passo 2</w:t>
-            </w:r>
-          </w:p>
-        </w:tc>
-      </w:tr>
-      <w:bookmarkEnd w:id="187"/>
-      <w:bookmarkEnd w:id="188"/>
-    </w:tbl>
-    <w:p>
-      <w:pPr>
-        <w:rPr>
-          <w:color w:val="0000FF"/>
-        </w:rPr>
-      </w:pPr>
-    </w:p>
-    <w:p>
-      <w:pPr>
-        <w:pStyle w:val="Legenda"/>
-        <w:rPr>
-          <w:color w:val="0000FF"/>
-        </w:rPr>
-      </w:pPr>
-      <w:r>
-        <w:rPr>
-          <w:noProof/>
-        </w:rPr>
-        <w:lastRenderedPageBreak/>
-        <w:t xml:space="preserve">Tabela </w:t>
-      </w:r>
-      <w:r>
-        <w:rPr>
-          <w:noProof/>
-        </w:rPr>
-        <w:t>Caso de Uso UC1</w:t>
-      </w:r>
-      <w:r>
-        <w:rPr>
-          <w:noProof/>
-        </w:rPr>
-        <w:t>1</w:t>
-      </w:r>
-    </w:p>
-    <w:tbl>
-      <w:tblPr>
-        <w:tblW w:w="0" w:type="auto"/>
-        <w:tblInd w:w="2" w:type="dxa"/>
-        <w:tblBorders>
-          <w:top w:val="single" w:sz="4" w:space="0" w:color="auto"/>
-          <w:left w:val="single" w:sz="4" w:space="0" w:color="auto"/>
-          <w:bottom w:val="single" w:sz="4" w:space="0" w:color="auto"/>
-          <w:right w:val="single" w:sz="4" w:space="0" w:color="auto"/>
-          <w:insideH w:val="single" w:sz="4" w:space="0" w:color="auto"/>
-          <w:insideV w:val="single" w:sz="4" w:space="0" w:color="auto"/>
-        </w:tblBorders>
-        <w:tblLook w:val="0000" w:firstRow="0" w:lastRow="0" w:firstColumn="0" w:lastColumn="0" w:noHBand="0" w:noVBand="0"/>
-      </w:tblPr>
-      <w:tblGrid>
-        <w:gridCol w:w="2658"/>
-        <w:gridCol w:w="6804"/>
-      </w:tblGrid>
-      <w:tr>
-        <w:tc>
-          <w:tcPr>
-            <w:tcW w:w="2658" w:type="dxa"/>
-            <w:shd w:val="clear" w:color="auto" w:fill="D9D9D9"/>
-          </w:tcPr>
-          <w:p>
-            <w:pPr>
-              <w:rPr>
-                <w:b/>
-                <w:bCs/>
-              </w:rPr>
-            </w:pPr>
-            <w:r>
-              <w:rPr>
-                <w:b/>
-                <w:bCs/>
-              </w:rPr>
-              <w:t>Nome do C</w:t>
-            </w:r>
-            <w:r>
-              <w:rPr>
-                <w:b/>
-                <w:bCs/>
-              </w:rPr>
-              <w:t>aso de Uso:</w:t>
-            </w:r>
-          </w:p>
-        </w:tc>
-        <w:tc>
-          <w:tcPr>
-            <w:tcW w:w="6804" w:type="dxa"/>
-          </w:tcPr>
-          <w:p>
-            <w:r>
-              <w:t>UC</w:t>
-            </w:r>
-            <w:r>
-              <w:t>1</w:t>
-            </w:r>
-            <w:r>
-              <w:t>1</w:t>
-            </w:r>
-            <w:r>
-              <w:t xml:space="preserve">- </w:t>
-            </w:r>
-            <w:r>
-              <w:t>Logout</w:t>
-            </w:r>
-          </w:p>
-        </w:tc>
-      </w:tr>
-      <w:tr>
-        <w:tc>
-          <w:tcPr>
-            <w:tcW w:w="2658" w:type="dxa"/>
-            <w:shd w:val="clear" w:color="auto" w:fill="D9D9D9"/>
-          </w:tcPr>
-          <w:p>
-            <w:pPr>
-              <w:rPr>
-                <w:b/>
-                <w:bCs/>
-              </w:rPr>
-            </w:pPr>
-            <w:r>
-              <w:rPr>
-                <w:b/>
-                <w:bCs/>
-              </w:rPr>
-              <w:t>Resumo:</w:t>
-            </w:r>
-          </w:p>
-        </w:tc>
-        <w:tc>
-          <w:tcPr>
-            <w:tcW w:w="6804" w:type="dxa"/>
-          </w:tcPr>
-          <w:p>
-            <w:r>
-              <w:t>Fazer logout do sistema de gerenciamento da clínica</w:t>
-            </w:r>
-          </w:p>
-        </w:tc>
-      </w:tr>
-      <w:tr>
-        <w:tc>
-          <w:tcPr>
-            <w:tcW w:w="2658" w:type="dxa"/>
-            <w:shd w:val="clear" w:color="auto" w:fill="D9D9D9"/>
-          </w:tcPr>
-          <w:p>
-            <w:pPr>
-              <w:rPr>
-                <w:b/>
-                <w:bCs/>
-              </w:rPr>
-            </w:pPr>
-            <w:r>
-              <w:rPr>
-                <w:b/>
-                <w:bCs/>
-              </w:rPr>
-              <w:t>Ator Principal:</w:t>
-            </w:r>
-          </w:p>
-        </w:tc>
-        <w:tc>
-          <w:tcPr>
-            <w:tcW w:w="6804" w:type="dxa"/>
-          </w:tcPr>
-          <w:p>
-            <w:r>
-              <w:t>Gestor e Administrador</w:t>
-            </w:r>
-          </w:p>
-        </w:tc>
-      </w:tr>
-      <w:tr>
-        <w:tc>
-          <w:tcPr>
-            <w:tcW w:w="2658" w:type="dxa"/>
-            <w:shd w:val="clear" w:color="auto" w:fill="D9D9D9"/>
-          </w:tcPr>
-          <w:p>
-            <w:pPr>
-              <w:rPr>
-                <w:b/>
-                <w:bCs/>
-              </w:rPr>
-            </w:pPr>
-            <w:r>
-              <w:rPr>
-                <w:b/>
-                <w:bCs/>
-              </w:rPr>
-              <w:t>Pré-condição</w:t>
-            </w:r>
-          </w:p>
-        </w:tc>
-        <w:tc>
-          <w:tcPr>
-            <w:tcW w:w="6804" w:type="dxa"/>
-          </w:tcPr>
-          <w:p>
-            <w:r>
-              <w:t>Estar logado no sistema</w:t>
-            </w:r>
-          </w:p>
-        </w:tc>
-      </w:tr>
-      <w:tr>
-        <w:tc>
-          <w:tcPr>
-            <w:tcW w:w="2658" w:type="dxa"/>
-            <w:shd w:val="clear" w:color="auto" w:fill="D9D9D9"/>
-          </w:tcPr>
-          <w:p>
-            <w:pPr>
-              <w:rPr>
-                <w:b/>
-                <w:bCs/>
-              </w:rPr>
-            </w:pPr>
-            <w:r>
-              <w:rPr>
-                <w:b/>
-                <w:bCs/>
-              </w:rPr>
-              <w:t>Pós-condição</w:t>
-            </w:r>
-          </w:p>
-        </w:tc>
-        <w:tc>
-          <w:tcPr>
-            <w:tcW w:w="6804" w:type="dxa"/>
-          </w:tcPr>
-          <w:p>
-            <w:pPr>
-              <w:rPr>
-                <w:color w:val="548DD4"/>
-              </w:rPr>
-            </w:pPr>
-          </w:p>
-        </w:tc>
-      </w:tr>
-      <w:tr>
-        <w:tc>
-          <w:tcPr>
-            <w:tcW w:w="9462" w:type="dxa"/>
-            <w:gridSpan w:val="2"/>
-          </w:tcPr>
-          <w:p>
-            <w:pPr>
-              <w:rPr>
-                <w:b/>
-                <w:bCs/>
-              </w:rPr>
-            </w:pPr>
-          </w:p>
-          <w:p>
-            <w:r>
-              <w:rPr>
-                <w:b/>
-                <w:bCs/>
-              </w:rPr>
-              <w:t>Fluxo Principal</w:t>
-            </w:r>
-            <w:r>
-              <w:t>:</w:t>
-            </w:r>
-            <w:r>
-              <w:t xml:space="preserve"> FP01 – Este caso de uso se inicia quando o ator Gestor ou Administrador deseja fazer logout do sistema</w:t>
-            </w:r>
-          </w:p>
-          <w:p>
-            <w:r>
-              <w:t>FP02 – Gestor/Administrador clica no botão sair que esta na tela do sistema.</w:t>
-            </w:r>
-          </w:p>
-          <w:p>
-            <w:r>
-              <w:t>FP04 – Fim caso de uso</w:t>
+            <w:r>
+              <w:t>.</w:t>
             </w:r>
           </w:p>
         </w:tc>
@@ -12412,25 +12083,11 @@
       <w:pPr>
         <w:pStyle w:val="Ttulo2"/>
       </w:pPr>
-      <w:bookmarkStart w:id="197" w:name="_Toc384368057"/>
-      <w:r>
-        <w:t xml:space="preserve">Delimitando o Escopo do </w:t>
-      </w:r>
-      <w:commentRangeStart w:id="198"/>
-      <w:r>
-        <w:t>Sistema</w:t>
-      </w:r>
-      <w:bookmarkEnd w:id="197"/>
-      <w:commentRangeEnd w:id="198"/>
-      <w:r>
-        <w:rPr>
-          <w:rStyle w:val="Refdecomentrio"/>
-          <w:rFonts w:cs="Times New Roman"/>
-          <w:b w:val="0"/>
-          <w:bCs w:val="0"/>
-        </w:rPr>
-        <w:commentReference w:id="198"/>
-      </w:r>
+      <w:bookmarkStart w:id="194" w:name="_Toc384368057"/>
+      <w:r>
+        <w:t>Delimitando o Escopo do Sistema</w:t>
+      </w:r>
+      <w:bookmarkEnd w:id="194"/>
     </w:p>
     <w:p>
       <w:pPr>
@@ -12474,7 +12131,7 @@
             <w:shd w:val="solid" w:color="auto" w:fill="auto"/>
           </w:tcPr>
           <w:p>
-            <w:bookmarkStart w:id="199" w:name="_Toc378408134"/>
+            <w:bookmarkStart w:id="195" w:name="_Toc378408134"/>
             <w:r>
               <w:t>Caso de Uso</w:t>
             </w:r>
@@ -12591,13 +12248,13 @@
               <w:t>UC0</w:t>
             </w:r>
             <w:r>
-              <w:t>4</w:t>
+              <w:t>5</w:t>
             </w:r>
             <w:r>
               <w:t xml:space="preserve">- </w:t>
             </w:r>
             <w:r>
-              <w:t>Gerar prontuário digital do paciente</w:t>
+              <w:t>Cadastrar Gestores</w:t>
             </w:r>
           </w:p>
         </w:tc>
@@ -12607,7 +12264,7 @@
           </w:tcPr>
           <w:p>
             <w:r>
-              <w:t>Controle das informações medicas e exames de cada paciente</w:t>
+              <w:t>Permitir o acesso a funcionários</w:t>
             </w:r>
           </w:p>
         </w:tc>
@@ -12622,13 +12279,13 @@
               <w:t>UC0</w:t>
             </w:r>
             <w:r>
-              <w:t>5</w:t>
+              <w:t>6</w:t>
             </w:r>
             <w:r>
               <w:t xml:space="preserve">- </w:t>
             </w:r>
             <w:r>
-              <w:t>Cadastrar Gestores</w:t>
+              <w:t>Tirar duvidas</w:t>
             </w:r>
           </w:p>
         </w:tc>
@@ -12638,7 +12295,7 @@
           </w:tcPr>
           <w:p>
             <w:r>
-              <w:t>Permitir o acesso a funcionários</w:t>
+              <w:t>Disponibilizar meio de contato para o cliente tirar as dúvidas</w:t>
             </w:r>
           </w:p>
         </w:tc>
@@ -12653,16 +12310,14 @@
               <w:t>UC0</w:t>
             </w:r>
             <w:r>
-              <w:t>6</w:t>
+              <w:t>8</w:t>
             </w:r>
             <w:r>
               <w:t xml:space="preserve">- </w:t>
             </w:r>
             <w:r>
-              <w:t>Tirar duvidas</w:t>
-            </w:r>
-            <w:bookmarkStart w:id="200" w:name="_GoBack"/>
-            <w:bookmarkEnd w:id="200"/>
+              <w:t>Gerar código de verificação de exame</w:t>
+            </w:r>
           </w:p>
         </w:tc>
         <w:tc>
@@ -12671,7 +12326,7 @@
           </w:tcPr>
           <w:p>
             <w:r>
-              <w:t>Disponibilizar meio de contato para o cliente tirar as dúvidas</w:t>
+              <w:t>Permitir ao paciente acesso e acompanhamento online aos resultados de exames</w:t>
             </w:r>
           </w:p>
         </w:tc>
@@ -12682,17 +12337,23 @@
             <w:tcW w:w="3936" w:type="dxa"/>
           </w:tcPr>
           <w:p>
-            <w:r>
-              <w:t>UC0</w:t>
-            </w:r>
-            <w:r>
-              <w:t>8</w:t>
+            <w:bookmarkStart w:id="196" w:name="OLE_LINK72"/>
+            <w:bookmarkStart w:id="197" w:name="OLE_LINK73"/>
+            <w:bookmarkStart w:id="198" w:name="OLE_LINK74"/>
+            <w:r>
+              <w:t>UC</w:t>
+            </w:r>
+            <w:r>
+              <w:t>09</w:t>
             </w:r>
             <w:r>
               <w:t xml:space="preserve">- </w:t>
             </w:r>
-            <w:r>
-              <w:t>Gerar código de verificação de exame</w:t>
+            <w:bookmarkEnd w:id="196"/>
+            <w:bookmarkEnd w:id="197"/>
+            <w:bookmarkEnd w:id="198"/>
+            <w:r>
+              <w:t>Login</w:t>
             </w:r>
           </w:p>
         </w:tc>
@@ -12702,112 +12363,7 @@
           </w:tcPr>
           <w:p>
             <w:r>
-              <w:t>Permitir ao paciente acesso e acompanhamento online aos resultados de exames</w:t>
-            </w:r>
-          </w:p>
-        </w:tc>
-      </w:tr>
-      <w:tr>
-        <w:tc>
-          <w:tcPr>
-            <w:tcW w:w="3936" w:type="dxa"/>
-          </w:tcPr>
-          <w:p>
-            <w:bookmarkStart w:id="201" w:name="OLE_LINK69"/>
-            <w:bookmarkStart w:id="202" w:name="OLE_LINK70"/>
-            <w:bookmarkStart w:id="203" w:name="OLE_LINK71"/>
-            <w:r>
-              <w:t>UC</w:t>
-            </w:r>
-            <w:r>
-              <w:t>09</w:t>
-            </w:r>
-            <w:r>
-              <w:t xml:space="preserve">- </w:t>
-            </w:r>
-            <w:r>
-              <w:t>Liberar visualização de acordo com nível de usuário</w:t>
-            </w:r>
-            <w:bookmarkEnd w:id="201"/>
-            <w:bookmarkEnd w:id="202"/>
-            <w:bookmarkEnd w:id="203"/>
-          </w:p>
-        </w:tc>
-        <w:tc>
-          <w:tcPr>
-            <w:tcW w:w="5559" w:type="dxa"/>
-          </w:tcPr>
-          <w:p>
-            <w:r>
-              <w:t>Permitir ao administrador escolher o nível de visibilidade de cada usuário gestor</w:t>
-            </w:r>
-          </w:p>
-        </w:tc>
-      </w:tr>
-      <w:tr>
-        <w:tc>
-          <w:tcPr>
-            <w:tcW w:w="3936" w:type="dxa"/>
-          </w:tcPr>
-          <w:p>
-            <w:bookmarkStart w:id="204" w:name="OLE_LINK72"/>
-            <w:bookmarkStart w:id="205" w:name="OLE_LINK73"/>
-            <w:bookmarkStart w:id="206" w:name="OLE_LINK74"/>
-            <w:r>
-              <w:t>UC</w:t>
-            </w:r>
-            <w:r>
-              <w:t>10</w:t>
-            </w:r>
-            <w:r>
-              <w:t xml:space="preserve">- </w:t>
-            </w:r>
-            <w:bookmarkEnd w:id="204"/>
-            <w:bookmarkEnd w:id="205"/>
-            <w:bookmarkEnd w:id="206"/>
-            <w:r>
-              <w:t>Login</w:t>
-            </w:r>
-          </w:p>
-        </w:tc>
-        <w:tc>
-          <w:tcPr>
-            <w:tcW w:w="5559" w:type="dxa"/>
-          </w:tcPr>
-          <w:p>
-            <w:r>
               <w:t>Logar no sistema.</w:t>
-            </w:r>
-          </w:p>
-        </w:tc>
-      </w:tr>
-      <w:tr>
-        <w:tc>
-          <w:tcPr>
-            <w:tcW w:w="3936" w:type="dxa"/>
-          </w:tcPr>
-          <w:p>
-            <w:r>
-              <w:t>UC</w:t>
-            </w:r>
-            <w:r>
-              <w:t>11</w:t>
-            </w:r>
-            <w:r>
-              <w:t xml:space="preserve">- </w:t>
-            </w:r>
-            <w:r>
-              <w:t>Logout</w:t>
-            </w:r>
-          </w:p>
-        </w:tc>
-        <w:tc>
-          <w:tcPr>
-            <w:tcW w:w="5559" w:type="dxa"/>
-          </w:tcPr>
-          <w:p>
-            <w:r>
-              <w:t>Sair(fazer logout) do sistema.</w:t>
             </w:r>
           </w:p>
         </w:tc>
@@ -12818,8 +12374,8 @@
         <w:pStyle w:val="Ttulo1"/>
         <w:pageBreakBefore/>
       </w:pPr>
-      <w:bookmarkStart w:id="207" w:name="_Toc384368058"/>
-      <w:bookmarkEnd w:id="199"/>
+      <w:bookmarkStart w:id="199" w:name="_Toc384368058"/>
+      <w:bookmarkEnd w:id="195"/>
       <w:r>
         <w:lastRenderedPageBreak/>
         <w:t>P</w:t>
@@ -12827,100 +12383,307 @@
       <w:r>
         <w:t>rojeto do Software</w:t>
       </w:r>
-      <w:bookmarkEnd w:id="207"/>
+      <w:bookmarkStart w:id="200" w:name="_GoBack"/>
+      <w:bookmarkEnd w:id="199"/>
+      <w:bookmarkEnd w:id="200"/>
     </w:p>
     <w:p>
       <w:pPr>
         <w:pStyle w:val="Ttulo2"/>
       </w:pPr>
-      <w:bookmarkStart w:id="208" w:name="_Toc384368059"/>
+      <w:bookmarkStart w:id="201" w:name="_Toc384368059"/>
       <w:r>
         <w:t>Diagrama de Comunicação</w:t>
       </w:r>
+      <w:bookmarkEnd w:id="201"/>
+    </w:p>
+    <w:p>
+      <w:pPr>
+        <w:pStyle w:val="Ttulo3"/>
+      </w:pPr>
+      <w:bookmarkStart w:id="202" w:name="_Toc384368060"/>
+      <w:r>
+        <w:t xml:space="preserve">Diagrama de comunicação: Caso de Uso </w:t>
+      </w:r>
+      <w:bookmarkEnd w:id="202"/>
+      <w:r>
+        <w:t>01</w:t>
+      </w:r>
+    </w:p>
+    <w:p>
+      <w:r>
+        <w:pict w14:anchorId="31AD03AB">
+          <v:shape id="_x0000_i1025" type="#_x0000_t75" style="width:467.25pt;height:201pt">
+            <v:imagedata r:id="rId16" o:title="DiagCaso1"/>
+          </v:shape>
+        </w:pict>
+      </w:r>
+    </w:p>
+    <w:p/>
+    <w:p>
+      <w:pPr>
+        <w:pStyle w:val="Ttulo3"/>
+      </w:pPr>
+      <w:bookmarkStart w:id="203" w:name="_Toc384368061"/>
+      <w:r>
+        <w:t xml:space="preserve">Diagrama de comunicação: Caso de Uso </w:t>
+      </w:r>
+      <w:bookmarkEnd w:id="203"/>
+      <w:r>
+        <w:t>02</w:t>
+      </w:r>
+    </w:p>
+    <w:p>
+      <w:r>
+        <w:pict w14:anchorId="27994A8E">
+          <v:shape id="_x0000_i1026" type="#_x0000_t75" style="width:467.25pt;height:263.25pt">
+            <v:imagedata r:id="rId17" o:title="DiagCaso2"/>
+          </v:shape>
+        </w:pict>
+      </w:r>
+    </w:p>
+    <w:p/>
+    <w:p>
+      <w:pPr>
+        <w:pStyle w:val="Ttulo3"/>
+      </w:pPr>
+      <w:bookmarkStart w:id="204" w:name="_Toc384368062"/>
+      <w:bookmarkStart w:id="205" w:name="OLE_LINK86"/>
+      <w:r>
+        <w:lastRenderedPageBreak/>
+        <w:t xml:space="preserve">Diagrama de comunicação: Caso de Uso </w:t>
+      </w:r>
+      <w:bookmarkEnd w:id="204"/>
+      <w:r>
+        <w:t>03</w:t>
+      </w:r>
+    </w:p>
+    <w:p>
+      <w:r>
+        <w:pict w14:anchorId="74B6840E">
+          <v:shape id="_x0000_i1027" type="#_x0000_t75" style="width:467.25pt;height:271.5pt">
+            <v:imagedata r:id="rId18" o:title="DiagCaso3"/>
+          </v:shape>
+        </w:pict>
+      </w:r>
+    </w:p>
+    <w:bookmarkEnd w:id="205"/>
+    <w:p/>
+    <w:p>
+      <w:pPr>
+        <w:pStyle w:val="Ttulo3"/>
+      </w:pPr>
+      <w:bookmarkStart w:id="206" w:name="OLE_LINK87"/>
+      <w:bookmarkStart w:id="207" w:name="OLE_LINK88"/>
+      <w:r>
+        <w:t>Diagrama de comunicação: Caso de Uso 05</w:t>
+      </w:r>
+    </w:p>
+    <w:bookmarkEnd w:id="206"/>
+    <w:bookmarkEnd w:id="207"/>
+    <w:p>
+      <w:r>
+        <w:pict w14:anchorId="551D919B">
+          <v:shape id="_x0000_i1028" type="#_x0000_t75" style="width:467.25pt;height:252pt">
+            <v:imagedata r:id="rId19" o:title="DiagCaso5"/>
+          </v:shape>
+        </w:pict>
+      </w:r>
+    </w:p>
+    <w:p/>
+    <w:p/>
+    <w:p>
+      <w:pPr>
+        <w:pStyle w:val="Ttulo3"/>
+      </w:pPr>
+      <w:bookmarkStart w:id="208" w:name="OLE_LINK89"/>
+      <w:bookmarkStart w:id="209" w:name="OLE_LINK90"/>
+      <w:r>
+        <w:lastRenderedPageBreak/>
+        <w:t>Diagrama de comunicação: Caso de Uso 06</w:t>
+      </w:r>
+    </w:p>
+    <w:p>
+      <w:r>
+        <w:pict w14:anchorId="418BE1ED">
+          <v:shape id="_x0000_i1029" type="#_x0000_t75" style="width:467.25pt;height:229.5pt">
+            <v:imagedata r:id="rId20" o:title="DiagCaso6"/>
+          </v:shape>
+        </w:pict>
+      </w:r>
+    </w:p>
+    <w:p/>
+    <w:p>
+      <w:pPr>
+        <w:pStyle w:val="Ttulo3"/>
+      </w:pPr>
+      <w:bookmarkStart w:id="210" w:name="OLE_LINK91"/>
+      <w:bookmarkStart w:id="211" w:name="OLE_LINK92"/>
+      <w:r>
+        <w:t>Diagrama de comunicação: Caso de Uso 08</w:t>
+      </w:r>
+    </w:p>
+    <w:p>
+      <w:r>
+        <w:pict w14:anchorId="331E59C6">
+          <v:shape id="_x0000_i1030" type="#_x0000_t75" style="width:468pt;height:249pt">
+            <v:imagedata r:id="rId21" o:title="DiagCaso8"/>
+          </v:shape>
+        </w:pict>
+      </w:r>
+    </w:p>
+    <w:p/>
+    <w:p/>
+    <w:p/>
+    <w:p>
+      <w:pPr>
+        <w:pStyle w:val="Ttulo3"/>
+      </w:pPr>
+      <w:r>
+        <w:lastRenderedPageBreak/>
+        <w:t>Diagrama de comunicação: Caso de Uso 09</w:t>
+      </w:r>
+      <w:bookmarkEnd w:id="210"/>
+      <w:bookmarkEnd w:id="211"/>
+    </w:p>
+    <w:p>
+      <w:r>
+        <w:pict w14:anchorId="2E58981C">
+          <v:shape id="_x0000_i1031" type="#_x0000_t75" style="width:467.25pt;height:280.5pt">
+            <v:imagedata r:id="rId22" o:title="DiagCaso9"/>
+          </v:shape>
+        </w:pict>
+      </w:r>
+    </w:p>
+    <w:p>
+      <w:pPr>
+        <w:pStyle w:val="Ttulo2"/>
+      </w:pPr>
+      <w:bookmarkStart w:id="212" w:name="_Toc384368063"/>
       <w:bookmarkEnd w:id="208"/>
-    </w:p>
-    <w:p>
-      <w:pPr>
-        <w:rPr>
-          <w:color w:val="0000FF"/>
-        </w:rPr>
-      </w:pPr>
-      <w:r>
-        <w:rPr>
-          <w:color w:val="0000FF"/>
-        </w:rPr>
-        <w:t xml:space="preserve">Na primeira fase de nossa implementação foram construídos diagramas de comunicação para cada caso de uso presente no sistema. </w:t>
-      </w:r>
+      <w:bookmarkEnd w:id="209"/>
+      <w:r>
+        <w:lastRenderedPageBreak/>
+        <w:t>Diagrama de Classes</w:t>
+      </w:r>
+      <w:bookmarkEnd w:id="212"/>
     </w:p>
     <w:p>
       <w:pPr>
         <w:pStyle w:val="Ttulo3"/>
       </w:pPr>
-      <w:bookmarkStart w:id="209" w:name="_Toc384368060"/>
-      <w:r>
-        <w:t>Diagrama de comunicação: Caso de Uso &lt;xxxxxx&gt;</w:t>
-      </w:r>
-      <w:bookmarkEnd w:id="209"/>
-    </w:p>
-    <w:p>
-      <w:pPr>
-        <w:rPr>
-          <w:color w:val="0000FF"/>
-        </w:rPr>
-      </w:pPr>
-      <w:r>
-        <w:rPr>
-          <w:color w:val="0000FF"/>
-        </w:rPr>
-        <w:t>&lt;Represente aqui o diagrama de comunicação para o cenário “Fluxo Básico” do caso de uso.&gt;</w:t>
+      <w:bookmarkStart w:id="213" w:name="_Toc384368064"/>
+      <w:r>
+        <w:t xml:space="preserve">Pacote </w:t>
+      </w:r>
+      <w:bookmarkEnd w:id="213"/>
+      <w:r>
+        <w:t>Caso de Uso 01</w:t>
+      </w:r>
+    </w:p>
+    <w:p>
+      <w:r>
+        <w:pict w14:anchorId="0D6159C7">
+          <v:shape id="_x0000_i1032" type="#_x0000_t75" style="width:467.25pt;height:453.75pt">
+            <v:imagedata r:id="rId23" o:title="ClasseCaso1"/>
+          </v:shape>
+        </w:pict>
+      </w:r>
+    </w:p>
+    <w:p>
+      <w:pPr>
+        <w:pStyle w:val="Legenda"/>
+      </w:pPr>
+      <w:bookmarkStart w:id="214" w:name="_Toc384051253"/>
+      <w:bookmarkStart w:id="215" w:name="OLE_LINK109"/>
+      <w:bookmarkStart w:id="216" w:name="OLE_LINK110"/>
+      <w:bookmarkStart w:id="217" w:name="OLE_LINK111"/>
+      <w:r>
+        <w:t xml:space="preserve">Figura </w:t>
+      </w:r>
+      <w:r>
+        <w:fldChar w:fldCharType="begin"/>
+      </w:r>
+      <w:r>
+        <w:instrText xml:space="preserve"> SEQ Figura \* ARABIC </w:instrText>
+      </w:r>
+      <w:r>
+        <w:fldChar w:fldCharType="separate"/>
+      </w:r>
+      <w:r>
+        <w:rPr>
+          <w:noProof/>
+        </w:rPr>
+        <w:t>10</w:t>
+      </w:r>
+      <w:r>
+        <w:rPr>
+          <w:noProof/>
+        </w:rPr>
+        <w:fldChar w:fldCharType="end"/>
+      </w:r>
+      <w:r>
+        <w:t xml:space="preserve"> - Diagrama de </w:t>
+      </w:r>
+      <w:r>
+        <w:t xml:space="preserve">classe para pacote </w:t>
+      </w:r>
+      <w:bookmarkEnd w:id="214"/>
+      <w:r>
+        <w:t>Caso de Uso 01</w:t>
       </w:r>
     </w:p>
     <w:p/>
+    <w:p/>
+    <w:p/>
+    <w:bookmarkEnd w:id="215"/>
+    <w:bookmarkEnd w:id="216"/>
+    <w:bookmarkEnd w:id="217"/>
+    <w:p/>
     <w:p>
       <w:pPr>
         <w:pStyle w:val="Ttulo3"/>
       </w:pPr>
-      <w:bookmarkStart w:id="210" w:name="_Toc384368061"/>
-      <w:r>
-        <w:t>Diagrama de comunicação: Caso de Uso &lt;yyyyy&gt;</w:t>
-      </w:r>
-      <w:bookmarkEnd w:id="210"/>
-    </w:p>
-    <w:p>
-      <w:pPr>
-        <w:rPr>
-          <w:color w:val="0000FF"/>
-        </w:rPr>
-      </w:pPr>
-      <w:r>
-        <w:rPr>
-          <w:color w:val="0000FF"/>
-        </w:rPr>
-        <w:t>&lt;Represente aqui o diagrama de comunicação para o cenário “Fluxo Básico” do caso de uso.&gt;</w:t>
-      </w:r>
-    </w:p>
-    <w:p/>
-    <w:p>
-      <w:pPr>
-        <w:pStyle w:val="Ttulo3"/>
-      </w:pPr>
-      <w:bookmarkStart w:id="211" w:name="_Toc384368062"/>
-      <w:r>
-        <w:t>Diagrama de comunicação: Caso de Uso &lt;zzzzz&gt;</w:t>
-      </w:r>
-      <w:bookmarkEnd w:id="211"/>
-    </w:p>
-    <w:p>
-      <w:pPr>
-        <w:rPr>
-          <w:color w:val="0000FF"/>
-        </w:rPr>
-      </w:pPr>
-      <w:r>
-        <w:rPr>
-          <w:color w:val="0000FF"/>
-        </w:rPr>
-        <w:t>&lt;Represente aqui o diagrama de comunicação para o cenário “Fluxo Básico” do caso de uso.&gt;</w:t>
+      <w:bookmarkStart w:id="218" w:name="_Toc384368065"/>
+      <w:bookmarkStart w:id="219" w:name="OLE_LINK118"/>
+      <w:r>
+        <w:lastRenderedPageBreak/>
+        <w:t xml:space="preserve">Pacote </w:t>
+      </w:r>
+      <w:bookmarkEnd w:id="218"/>
+      <w:r>
+        <w:t>Caso de Uso 02</w:t>
+      </w:r>
+    </w:p>
+    <w:p>
+      <w:r>
+        <w:pict w14:anchorId="47E138F9">
+          <v:shape id="_x0000_i1033" type="#_x0000_t75" style="width:435.75pt;height:466.5pt">
+            <v:imagedata r:id="rId24" o:title="ClasseCaso2"/>
+          </v:shape>
+        </w:pict>
+      </w:r>
+    </w:p>
+    <w:p>
+      <w:pPr>
+        <w:pStyle w:val="Legenda"/>
+      </w:pPr>
+      <w:r>
+        <w:t xml:space="preserve">Figura </w:t>
+      </w:r>
+      <w:fldSimple w:instr=" SEQ Figura \* ARABIC ">
+        <w:r>
+          <w:rPr>
+            <w:noProof/>
+          </w:rPr>
+          <w:t>10</w:t>
+        </w:r>
+      </w:fldSimple>
+      <w:r>
+        <w:t xml:space="preserve"> - Diagrama de </w:t>
+      </w:r>
+      <w:r>
+        <w:t>classe para pacote Caso de Uso 02</w:t>
       </w:r>
     </w:p>
     <w:p/>
@@ -12930,159 +12693,19 @@
     <w:p/>
     <w:p>
       <w:pPr>
-        <w:pStyle w:val="Ttulo2"/>
-      </w:pPr>
-      <w:bookmarkStart w:id="212" w:name="_Toc384368063"/>
-      <w:r>
-        <w:t>Diagrama de Classes</w:t>
-      </w:r>
-      <w:bookmarkEnd w:id="212"/>
-    </w:p>
-    <w:p>
-      <w:pPr>
-        <w:rPr>
-          <w:color w:val="0000FF"/>
-        </w:rPr>
-      </w:pPr>
-      <w:r>
-        <w:rPr>
-          <w:color w:val="0000FF"/>
-        </w:rPr>
-        <w:t xml:space="preserve">A partir das classes de analise obtidas na fase anterior do projeto (primeiro bimestre) associadas a analise dos diagramas de comunicação descritos no item anterior, é possível criar o Diagrama de Classes. Os próximos itens deste capitulo apresentam o diagrama de classe de nosso sistema. </w:t>
-      </w:r>
-    </w:p>
-    <w:p>
-      <w:pPr>
-        <w:rPr>
-          <w:color w:val="0000FF"/>
-        </w:rPr>
-      </w:pPr>
-    </w:p>
-    <w:p>
-      <w:pPr>
-        <w:rPr>
-          <w:color w:val="0000FF"/>
-        </w:rPr>
-      </w:pPr>
-      <w:r>
-        <w:rPr>
-          <w:color w:val="0000FF"/>
-        </w:rPr>
-        <w:t xml:space="preserve">&lt;Observe que, dependendo do numero de classes geradas, é possível que o diagrama de classe não possa ser representado em juma única pagina, nesse cenário divida seu diagrama em pacotes coesos e os apresente em diversas paginas. </w:t>
-      </w:r>
-    </w:p>
-    <w:p>
-      <w:pPr>
-        <w:rPr>
-          <w:color w:val="0000FF"/>
-        </w:rPr>
-      </w:pPr>
-      <w:r>
-        <w:rPr>
-          <w:color w:val="0000FF"/>
-        </w:rPr>
-        <w:t>Importante: considere atributos, metodos, visibilidade e associações para as classes apresentadas.&gt;</w:t>
-      </w:r>
-    </w:p>
-    <w:p>
-      <w:pPr>
         <w:pStyle w:val="Ttulo3"/>
       </w:pPr>
-      <w:bookmarkStart w:id="213" w:name="_Toc384368064"/>
       <w:r>
         <w:lastRenderedPageBreak/>
-        <w:t>Pacote &lt;nome do Pacote&gt;</w:t>
-      </w:r>
-      <w:bookmarkEnd w:id="213"/>
-    </w:p>
-    <w:p>
-      <w:r>
-        <w:pict w14:anchorId="694DDDE6">
-          <v:group id="_x0000_s1027" editas="canvas" style="width:441pt;height:4in;mso-position-horizontal-relative:char;mso-position-vertical-relative:line" coordorigin="1702,7010" coordsize="8820,5760">
-            <o:lock v:ext="edit" aspectratio="t"/>
-            <v:shapetype id="_x0000_t75" coordsize="21600,21600" o:spt="75" o:preferrelative="t" path="m@4@5l@4@11@9@11@9@5xe" filled="f" stroked="f">
-              <v:stroke joinstyle="miter"/>
-              <v:formulas>
-                <v:f eqn="if lineDrawn pixelLineWidth 0"/>
-                <v:f eqn="sum @0 1 0"/>
-                <v:f eqn="sum 0 0 @1"/>
-                <v:f eqn="prod @2 1 2"/>
-                <v:f eqn="prod @3 21600 pixelWidth"/>
-                <v:f eqn="prod @3 21600 pixelHeight"/>
-                <v:f eqn="sum @0 0 1"/>
-                <v:f eqn="prod @6 1 2"/>
-                <v:f eqn="prod @7 21600 pixelWidth"/>
-                <v:f eqn="sum @8 21600 0"/>
-                <v:f eqn="prod @7 21600 pixelHeight"/>
-                <v:f eqn="sum @10 21600 0"/>
-              </v:formulas>
-              <v:path o:extrusionok="f" gradientshapeok="t" o:connecttype="rect"/>
-              <o:lock v:ext="edit" aspectratio="t"/>
-            </v:shapetype>
-            <v:shape id="_x0000_s1028" type="#_x0000_t75" style="position:absolute;left:1702;top:7010;width:8820;height:5760" o:preferrelative="f" stroked="t">
-              <v:fill o:detectmouseclick="t"/>
-              <v:path o:extrusionok="t" o:connecttype="none"/>
-              <o:lock v:ext="edit" text="t"/>
-            </v:shape>
-            <v:group id="_x0000_s1029" style="position:absolute;left:2963;top:7550;width:1439;height:1080" coordorigin="2963,7550" coordsize="1439,1080">
-              <v:rect id="_x0000_s1030" style="position:absolute;left:2963;top:7565;width:1439;height:1065"/>
-              <v:line id="_x0000_s1031" style="position:absolute" from="2963,7880" to="4401,7881"/>
-              <v:line id="_x0000_s1032" style="position:absolute" from="2963,8270" to="4401,8272"/>
-              <v:shapetype id="_x0000_t202" coordsize="21600,21600" o:spt="202" path="m,l,21600r21600,l21600,xe">
-                <v:stroke joinstyle="miter"/>
-                <v:path gradientshapeok="t" o:connecttype="rect"/>
-              </v:shapetype>
-              <v:shape id="_x0000_s1033" type="#_x0000_t202" style="position:absolute;left:2963;top:7550;width:1438;height:360" filled="f" stroked="f">
-                <v:textbox style="mso-next-textbox:#_x0000_s1033" inset="0,0,0,0">
-                  <w:txbxContent>
-                    <w:p>
-                      <w:pPr>
-                        <w:rPr>
-                          <w:sz w:val="16"/>
-                          <w:szCs w:val="16"/>
-                        </w:rPr>
-                      </w:pPr>
-                      <w:r>
-                        <w:rPr>
-                          <w:sz w:val="16"/>
-                          <w:szCs w:val="16"/>
-                        </w:rPr>
-                        <w:t>&lt;nome da Classe&gt;</w:t>
-                      </w:r>
-                    </w:p>
-                  </w:txbxContent>
-                </v:textbox>
-              </v:shape>
-            </v:group>
-            <v:group id="_x0000_s1034" style="position:absolute;left:7560;top:8512;width:1439;height:1080" coordorigin="2963,7550" coordsize="1439,1080">
-              <v:rect id="_x0000_s1035" style="position:absolute;left:2963;top:7565;width:1439;height:1065"/>
-              <v:line id="_x0000_s1036" style="position:absolute" from="2963,7880" to="4401,7881"/>
-              <v:line id="_x0000_s1037" style="position:absolute" from="2963,8270" to="4401,8272"/>
-              <v:shape id="_x0000_s1038" type="#_x0000_t202" style="position:absolute;left:2963;top:7550;width:1438;height:360" filled="f" stroked="f">
-                <v:textbox style="mso-next-textbox:#_x0000_s1038" inset="0,0,0,0">
-                  <w:txbxContent>
-                    <w:p>
-                      <w:pPr>
-                        <w:rPr>
-                          <w:sz w:val="16"/>
-                          <w:szCs w:val="16"/>
-                        </w:rPr>
-                      </w:pPr>
-                      <w:r>
-                        <w:rPr>
-                          <w:sz w:val="16"/>
-                          <w:szCs w:val="16"/>
-                        </w:rPr>
-                        <w:t>&lt;nome da Classe&gt;</w:t>
-                      </w:r>
-                    </w:p>
-                  </w:txbxContent>
-                </v:textbox>
-              </v:shape>
-            </v:group>
-            <w10:wrap type="none" side="left"/>
-            <w10:anchorlock/>
-          </v:group>
+        <w:t>Pacote Caso de Uso 03</w:t>
+      </w:r>
+    </w:p>
+    <w:p>
+      <w:r>
+        <w:pict w14:anchorId="243DCADE">
+          <v:shape id="_x0000_i1034" type="#_x0000_t75" style="width:442.5pt;height:466.5pt">
+            <v:imagedata r:id="rId25" o:title="ClasseCaso3"/>
+          </v:shape>
         </w:pict>
       </w:r>
     </w:p>
@@ -13090,197 +12713,349 @@
       <w:pPr>
         <w:pStyle w:val="Legenda"/>
       </w:pPr>
-      <w:bookmarkStart w:id="214" w:name="_Toc384051253"/>
       <w:r>
         <w:t xml:space="preserve">Figura </w:t>
       </w:r>
-      <w:r>
-        <w:fldChar w:fldCharType="begin"/>
-      </w:r>
-      <w:r>
-        <w:instrText xml:space="preserve"> SEQ Figura \* ARABIC </w:instrText>
-      </w:r>
-      <w:r>
-        <w:fldChar w:fldCharType="separate"/>
-      </w:r>
-      <w:r>
-        <w:rPr>
-          <w:noProof/>
-        </w:rPr>
-        <w:t>10</w:t>
-      </w:r>
-      <w:r>
-        <w:rPr>
-          <w:noProof/>
-        </w:rPr>
-        <w:fldChar w:fldCharType="end"/>
-      </w:r>
+      <w:fldSimple w:instr=" SEQ Figura \* ARABIC ">
+        <w:r>
+          <w:rPr>
+            <w:noProof/>
+          </w:rPr>
+          <w:t>10</w:t>
+        </w:r>
+      </w:fldSimple>
       <w:r>
         <w:t xml:space="preserve"> - Diagrama de </w:t>
       </w:r>
       <w:r>
-        <w:t>classe para pacote &lt;nome do pacote&gt;</w:t>
-      </w:r>
-      <w:bookmarkEnd w:id="214"/>
-    </w:p>
-    <w:p/>
+        <w:t>classe para pacote Caso de Uso 03</w:t>
+      </w:r>
+    </w:p>
     <w:p>
       <w:pPr>
         <w:pStyle w:val="Ttulo3"/>
       </w:pPr>
-      <w:bookmarkStart w:id="215" w:name="_Toc384368065"/>
-      <w:r>
-        <w:t>Pacote &lt;nome do Pacote&gt;</w:t>
-      </w:r>
-      <w:bookmarkEnd w:id="215"/>
-    </w:p>
-    <w:p/>
-    <w:p>
-      <w:pPr>
-        <w:pStyle w:val="Ttulo1"/>
-        <w:pageBreakBefore/>
-      </w:pPr>
-      <w:bookmarkStart w:id="216" w:name="_Toc384368066"/>
       <w:r>
         <w:lastRenderedPageBreak/>
-        <w:t>TesteUnitário</w:t>
-      </w:r>
-      <w:bookmarkEnd w:id="216"/>
-    </w:p>
-    <w:p>
-      <w:r>
-        <w:t xml:space="preserve">Descreva neste tópico o resultado dos testes realizados apresentando evidencias da execução, erros encontrados e soluções propostas. </w:t>
-      </w:r>
-    </w:p>
-    <w:p/>
-    <w:p>
-      <w:pPr>
-        <w:pStyle w:val="Ttulo3"/>
-      </w:pPr>
-      <w:bookmarkStart w:id="217" w:name="_Toc384368067"/>
-      <w:r>
-        <w:t>Relatório de testes para o Caso de Uso &lt;xxxxxx&gt;</w:t>
-      </w:r>
-      <w:bookmarkEnd w:id="217"/>
-    </w:p>
-    <w:p>
-      <w:pPr>
-        <w:rPr>
-          <w:color w:val="0000FF"/>
-        </w:rPr>
-      </w:pPr>
-      <w:r>
-        <w:rPr>
-          <w:color w:val="0000FF"/>
-        </w:rPr>
-        <w:t xml:space="preserve">&lt;Represente aqui o </w:t>
-      </w:r>
-      <w:r>
-        <w:rPr>
-          <w:color w:val="0000FF"/>
-        </w:rPr>
-        <w:t xml:space="preserve">resultado dos teses de unidade para </w:t>
-      </w:r>
-      <w:r>
-        <w:rPr>
-          <w:color w:val="0000FF"/>
-        </w:rPr>
-        <w:t>o cenário “Fluxo Básico” do caso de uso.&gt;</w:t>
-      </w:r>
-    </w:p>
-    <w:p/>
-    <w:p>
-      <w:pPr>
-        <w:pStyle w:val="Ttulo3"/>
-      </w:pPr>
-      <w:bookmarkStart w:id="218" w:name="_Toc384368068"/>
-      <w:r>
-        <w:t>Relatório de testes para o Caso de Uso &lt;yyyyy&gt;</w:t>
-      </w:r>
-      <w:bookmarkEnd w:id="218"/>
-    </w:p>
-    <w:p>
-      <w:pPr>
-        <w:rPr>
-          <w:color w:val="0000FF"/>
-        </w:rPr>
-      </w:pPr>
-      <w:r>
-        <w:rPr>
-          <w:color w:val="0000FF"/>
-        </w:rPr>
-        <w:t xml:space="preserve">&lt;Represente aqui o </w:t>
-      </w:r>
-      <w:r>
-        <w:rPr>
-          <w:color w:val="0000FF"/>
-        </w:rPr>
-        <w:t xml:space="preserve">resultado dos teses de unidade para </w:t>
-      </w:r>
-      <w:r>
-        <w:rPr>
-          <w:color w:val="0000FF"/>
-        </w:rPr>
-        <w:t>o cenário “Fluxo Básico” do caso de uso.&gt;</w:t>
-      </w:r>
-    </w:p>
-    <w:p/>
-    <w:p>
-      <w:pPr>
-        <w:pStyle w:val="Ttulo3"/>
-      </w:pPr>
-      <w:bookmarkStart w:id="219" w:name="_Toc384368069"/>
-      <w:r>
-        <w:t>Relatório de testes para o Caso de Uso &lt;zzzzz&gt;</w:t>
-      </w:r>
-      <w:bookmarkEnd w:id="219"/>
-    </w:p>
-    <w:p>
-      <w:pPr>
-        <w:rPr>
-          <w:color w:val="0000FF"/>
-        </w:rPr>
-      </w:pPr>
-      <w:r>
-        <w:rPr>
-          <w:color w:val="0000FF"/>
-        </w:rPr>
-        <w:t xml:space="preserve">&lt;Represente aqui o </w:t>
-      </w:r>
-      <w:r>
-        <w:rPr>
-          <w:color w:val="0000FF"/>
-        </w:rPr>
-        <w:t xml:space="preserve">resultado dos teses de unidade para </w:t>
-      </w:r>
-      <w:r>
-        <w:rPr>
-          <w:color w:val="0000FF"/>
-        </w:rPr>
-        <w:t>o cenário “Fluxo Básico” do caso de uso.&gt;</w:t>
+        <w:t>Pacote Caso de Uso 05</w:t>
+      </w:r>
+    </w:p>
+    <w:p>
+      <w:r>
+        <w:pict w14:anchorId="674586D7">
+          <v:shape id="_x0000_i1035" type="#_x0000_t75" style="width:442.5pt;height:463.5pt">
+            <v:imagedata r:id="rId26" o:title="ClasseCaso5"/>
+          </v:shape>
+        </w:pict>
+      </w:r>
+    </w:p>
+    <w:p>
+      <w:pPr>
+        <w:pStyle w:val="Legenda"/>
+      </w:pPr>
+      <w:r>
+        <w:t xml:space="preserve">Figura </w:t>
+      </w:r>
+      <w:fldSimple w:instr=" SEQ Figura \* ARABIC ">
+        <w:r>
+          <w:rPr>
+            <w:noProof/>
+          </w:rPr>
+          <w:t>10</w:t>
+        </w:r>
+      </w:fldSimple>
+      <w:r>
+        <w:t xml:space="preserve"> - Diagrama de </w:t>
+      </w:r>
+      <w:r>
+        <w:t>classe para pacote Caso de Uso 05</w:t>
       </w:r>
     </w:p>
     <w:p/>
     <w:p/>
     <w:p/>
+    <w:p/>
+    <w:p/>
+    <w:p>
+      <w:pPr>
+        <w:pStyle w:val="Ttulo3"/>
+      </w:pPr>
+      <w:r>
+        <w:lastRenderedPageBreak/>
+        <w:t>Pacote Caso de Uso 06</w:t>
+      </w:r>
+    </w:p>
+    <w:p>
+      <w:r>
+        <w:pict w14:anchorId="41C2E196">
+          <v:shape id="_x0000_i1036" type="#_x0000_t75" style="width:459pt;height:463.5pt">
+            <v:imagedata r:id="rId27" o:title="ClasseCaso6"/>
+          </v:shape>
+        </w:pict>
+      </w:r>
+    </w:p>
+    <w:p>
+      <w:pPr>
+        <w:pStyle w:val="Legenda"/>
+      </w:pPr>
+      <w:r>
+        <w:t xml:space="preserve">Figura </w:t>
+      </w:r>
+      <w:fldSimple w:instr=" SEQ Figura \* ARABIC ">
+        <w:r>
+          <w:rPr>
+            <w:noProof/>
+          </w:rPr>
+          <w:t>10</w:t>
+        </w:r>
+      </w:fldSimple>
+      <w:r>
+        <w:t xml:space="preserve"> - Diagrama de </w:t>
+      </w:r>
+      <w:r>
+        <w:t>classe para pacote Caso de Uso 06</w:t>
+      </w:r>
+    </w:p>
+    <w:p/>
+    <w:p/>
+    <w:p/>
+    <w:p/>
+    <w:p/>
+    <w:p>
+      <w:pPr>
+        <w:pStyle w:val="Ttulo3"/>
+      </w:pPr>
+      <w:r>
+        <w:lastRenderedPageBreak/>
+        <w:t>Pacote Caso de Uso 08</w:t>
+      </w:r>
+    </w:p>
+    <w:p>
+      <w:r>
+        <w:pict w14:anchorId="774B2941">
+          <v:shape id="_x0000_i1037" type="#_x0000_t75" style="width:447pt;height:475.5pt">
+            <v:imagedata r:id="rId28" o:title="ClasseCaso8"/>
+          </v:shape>
+        </w:pict>
+      </w:r>
+    </w:p>
+    <w:p>
+      <w:pPr>
+        <w:pStyle w:val="Legenda"/>
+      </w:pPr>
+      <w:r>
+        <w:t xml:space="preserve">Figura </w:t>
+      </w:r>
+      <w:fldSimple w:instr=" SEQ Figura \* ARABIC ">
+        <w:r>
+          <w:rPr>
+            <w:noProof/>
+          </w:rPr>
+          <w:t>10</w:t>
+        </w:r>
+      </w:fldSimple>
+      <w:r>
+        <w:t xml:space="preserve"> - Diagrama de </w:t>
+      </w:r>
+      <w:r>
+        <w:t>classe para pacote Caso de Uso 08</w:t>
+      </w:r>
+    </w:p>
+    <w:p/>
+    <w:p/>
+    <w:p/>
+    <w:p/>
+    <w:p/>
+    <w:p>
+      <w:pPr>
+        <w:pStyle w:val="Ttulo3"/>
+      </w:pPr>
+      <w:r>
+        <w:lastRenderedPageBreak/>
+        <w:t>Pacote Caso de Uso 09</w:t>
+      </w:r>
+    </w:p>
+    <w:p>
+      <w:r>
+        <w:pict w14:anchorId="4FCE04E9">
+          <v:shape id="_x0000_i1038" type="#_x0000_t75" style="width:453pt;height:487.5pt">
+            <v:imagedata r:id="rId29" o:title="ClasseCaso9"/>
+          </v:shape>
+        </w:pict>
+      </w:r>
+    </w:p>
+    <w:p>
+      <w:pPr>
+        <w:pStyle w:val="Legenda"/>
+      </w:pPr>
+      <w:r>
+        <w:t xml:space="preserve">Figura </w:t>
+      </w:r>
+      <w:fldSimple w:instr=" SEQ Figura \* ARABIC ">
+        <w:r>
+          <w:rPr>
+            <w:noProof/>
+          </w:rPr>
+          <w:t>10</w:t>
+        </w:r>
+      </w:fldSimple>
+      <w:r>
+        <w:t xml:space="preserve"> - Diagrama de </w:t>
+      </w:r>
+      <w:r>
+        <w:t>classe para pacote Caso de Uso 09</w:t>
+      </w:r>
+    </w:p>
+    <w:p/>
+    <w:p/>
+    <w:bookmarkEnd w:id="219"/>
+    <w:p/>
     <w:p>
       <w:pPr>
         <w:pStyle w:val="Ttulo1"/>
         <w:pageBreakBefore/>
       </w:pPr>
-      <w:bookmarkStart w:id="220" w:name="_Toc269327113"/>
-      <w:bookmarkStart w:id="221" w:name="_Toc269327236"/>
-      <w:bookmarkStart w:id="222" w:name="_Toc384368070"/>
+      <w:bookmarkStart w:id="220" w:name="_Toc384368066"/>
+      <w:r>
+        <w:lastRenderedPageBreak/>
+        <w:t>TesteUnitário</w:t>
+      </w:r>
+      <w:bookmarkEnd w:id="220"/>
+    </w:p>
+    <w:p>
+      <w:r>
+        <w:t xml:space="preserve">Descreva neste tópico o resultado dos testes realizados apresentando evidencias da execução, erros encontrados e soluções propostas. </w:t>
+      </w:r>
+    </w:p>
+    <w:p/>
+    <w:p>
+      <w:pPr>
+        <w:pStyle w:val="Ttulo3"/>
+      </w:pPr>
+      <w:bookmarkStart w:id="221" w:name="_Toc384368067"/>
+      <w:r>
+        <w:t>Relatório de testes para o Caso de Uso &lt;xxxxxx&gt;</w:t>
+      </w:r>
+      <w:bookmarkEnd w:id="221"/>
+    </w:p>
+    <w:p>
+      <w:pPr>
+        <w:rPr>
+          <w:color w:val="0000FF"/>
+        </w:rPr>
+      </w:pPr>
+      <w:r>
+        <w:rPr>
+          <w:color w:val="0000FF"/>
+        </w:rPr>
+        <w:t xml:space="preserve">&lt;Represente aqui o </w:t>
+      </w:r>
+      <w:r>
+        <w:rPr>
+          <w:color w:val="0000FF"/>
+        </w:rPr>
+        <w:t xml:space="preserve">resultado dos teses de unidade para </w:t>
+      </w:r>
+      <w:r>
+        <w:rPr>
+          <w:color w:val="0000FF"/>
+        </w:rPr>
+        <w:t>o cenário “Fluxo Básico” do caso de uso.&gt;</w:t>
+      </w:r>
+    </w:p>
+    <w:p/>
+    <w:p>
+      <w:pPr>
+        <w:pStyle w:val="Ttulo3"/>
+      </w:pPr>
+      <w:bookmarkStart w:id="222" w:name="_Toc384368068"/>
+      <w:r>
+        <w:t>Relatório de testes para o Caso de Uso &lt;yyyyy&gt;</w:t>
+      </w:r>
+      <w:bookmarkEnd w:id="222"/>
+    </w:p>
+    <w:p>
+      <w:pPr>
+        <w:rPr>
+          <w:color w:val="0000FF"/>
+        </w:rPr>
+      </w:pPr>
+      <w:r>
+        <w:rPr>
+          <w:color w:val="0000FF"/>
+        </w:rPr>
+        <w:t xml:space="preserve">&lt;Represente aqui o </w:t>
+      </w:r>
+      <w:r>
+        <w:rPr>
+          <w:color w:val="0000FF"/>
+        </w:rPr>
+        <w:t xml:space="preserve">resultado dos teses de unidade para </w:t>
+      </w:r>
+      <w:r>
+        <w:rPr>
+          <w:color w:val="0000FF"/>
+        </w:rPr>
+        <w:t>o cenário “Fluxo Básico” do caso de uso.&gt;</w:t>
+      </w:r>
+    </w:p>
+    <w:p/>
+    <w:p>
+      <w:pPr>
+        <w:pStyle w:val="Ttulo3"/>
+      </w:pPr>
+      <w:bookmarkStart w:id="223" w:name="_Toc384368069"/>
+      <w:r>
+        <w:t>Relatório de testes para o Caso de Uso &lt;zzzzz&gt;</w:t>
+      </w:r>
+      <w:bookmarkEnd w:id="223"/>
+    </w:p>
+    <w:p>
+      <w:pPr>
+        <w:rPr>
+          <w:color w:val="0000FF"/>
+        </w:rPr>
+      </w:pPr>
+      <w:r>
+        <w:rPr>
+          <w:color w:val="0000FF"/>
+        </w:rPr>
+        <w:t xml:space="preserve">&lt;Represente aqui o </w:t>
+      </w:r>
+      <w:r>
+        <w:rPr>
+          <w:color w:val="0000FF"/>
+        </w:rPr>
+        <w:t xml:space="preserve">resultado dos teses de unidade para </w:t>
+      </w:r>
+      <w:r>
+        <w:rPr>
+          <w:color w:val="0000FF"/>
+        </w:rPr>
+        <w:t>o cenário “Fluxo Básico” do caso de uso.&gt;</w:t>
+      </w:r>
+    </w:p>
+    <w:p/>
+    <w:p/>
+    <w:p/>
+    <w:p>
+      <w:pPr>
+        <w:pStyle w:val="Ttulo1"/>
+        <w:pageBreakBefore/>
+      </w:pPr>
+      <w:bookmarkStart w:id="224" w:name="_Toc269327113"/>
+      <w:bookmarkStart w:id="225" w:name="_Toc269327236"/>
+      <w:bookmarkStart w:id="226" w:name="_Toc384368070"/>
       <w:r>
         <w:lastRenderedPageBreak/>
         <w:t>C</w:t>
       </w:r>
-      <w:bookmarkEnd w:id="220"/>
-      <w:bookmarkEnd w:id="221"/>
+      <w:bookmarkEnd w:id="224"/>
+      <w:bookmarkEnd w:id="225"/>
       <w:r>
         <w:t>onclusão</w:t>
       </w:r>
-      <w:bookmarkEnd w:id="222"/>
+      <w:bookmarkEnd w:id="226"/>
     </w:p>
     <w:p>
       <w:pPr>
@@ -13386,9 +13161,9 @@
           <w:color w:val="0000FF"/>
         </w:rPr>
         <w:sectPr>
-          <w:headerReference w:type="default" r:id="rId16"/>
-          <w:footerReference w:type="default" r:id="rId17"/>
-          <w:headerReference w:type="first" r:id="rId18"/>
+          <w:headerReference w:type="default" r:id="rId30"/>
+          <w:footerReference w:type="default" r:id="rId31"/>
+          <w:headerReference w:type="first" r:id="rId32"/>
           <w:pgSz w:w="11907" w:h="16840" w:code="9"/>
           <w:pgMar w:top="1701" w:right="1134" w:bottom="1134" w:left="1418" w:header="1134" w:footer="0" w:gutter="0"/>
           <w:pgNumType w:start="1"/>
@@ -13403,18 +13178,18 @@
         <w:pageBreakBefore/>
         <w:ind w:left="431" w:hanging="431"/>
       </w:pPr>
-      <w:bookmarkStart w:id="223" w:name="_Toc283537221"/>
-      <w:bookmarkStart w:id="224" w:name="_Toc296795852"/>
-      <w:bookmarkStart w:id="225" w:name="_Toc301444698"/>
-      <w:bookmarkStart w:id="226" w:name="_Toc384368071"/>
+      <w:bookmarkStart w:id="227" w:name="_Toc283537221"/>
+      <w:bookmarkStart w:id="228" w:name="_Toc296795852"/>
+      <w:bookmarkStart w:id="229" w:name="_Toc301444698"/>
+      <w:bookmarkStart w:id="230" w:name="_Toc384368071"/>
       <w:r>
         <w:lastRenderedPageBreak/>
         <w:t>Bibliografia</w:t>
       </w:r>
-      <w:bookmarkEnd w:id="223"/>
-      <w:bookmarkEnd w:id="224"/>
-      <w:bookmarkEnd w:id="225"/>
-      <w:bookmarkEnd w:id="226"/>
+      <w:bookmarkEnd w:id="227"/>
+      <w:bookmarkEnd w:id="228"/>
+      <w:bookmarkEnd w:id="229"/>
+      <w:bookmarkEnd w:id="230"/>
     </w:p>
     <w:p>
       <w:pPr>
@@ -13499,8 +13274,8 @@
     <w:p>
       <w:pPr>
         <w:sectPr>
-          <w:headerReference w:type="first" r:id="rId19"/>
-          <w:footerReference w:type="first" r:id="rId20"/>
+          <w:headerReference w:type="first" r:id="rId33"/>
+          <w:footerReference w:type="first" r:id="rId34"/>
           <w:pgSz w:w="11907" w:h="16840" w:code="9"/>
           <w:pgMar w:top="1701" w:right="1134" w:bottom="1134" w:left="1701" w:header="1134" w:footer="0" w:gutter="0"/>
           <w:cols w:space="720"/>
@@ -13512,7 +13287,7 @@
       <w:pPr>
         <w:pStyle w:val="Ttulo1"/>
       </w:pPr>
-      <w:bookmarkStart w:id="227" w:name="_Toc384368072"/>
+      <w:bookmarkStart w:id="231" w:name="_Toc384368072"/>
       <w:r>
         <w:lastRenderedPageBreak/>
         <w:t>Anexo</w:t>
@@ -13520,7 +13295,7 @@
       <w:r>
         <w:t xml:space="preserve"> A</w:t>
       </w:r>
-      <w:bookmarkEnd w:id="227"/>
+      <w:bookmarkEnd w:id="231"/>
     </w:p>
     <w:p/>
     <w:p/>
@@ -13741,7 +13516,7 @@
       </w:r>
     </w:p>
   </w:comment>
-  <w:comment w:id="149" w:author="hazevedo" w:date="2014-04-04T10:07:00Z" w:initials="ha">
+  <w:comment w:id="151" w:author="hazevedo" w:date="2014-04-04T10:07:00Z" w:initials="ha">
     <w:p>
       <w:pPr>
         <w:pStyle w:val="Textodecomentrio"/>
@@ -13786,38 +13561,6 @@
       </w:r>
       <w:r>
         <w:t>”</w:t>
-      </w:r>
-    </w:p>
-  </w:comment>
-  <w:comment w:id="186" w:author="hazevedo" w:date="2014-04-04T10:08:00Z" w:initials="ha">
-    <w:p>
-      <w:pPr>
-        <w:pStyle w:val="Textodecomentrio"/>
-      </w:pPr>
-      <w:r>
-        <w:rPr>
-          <w:rStyle w:val="Refdecomentrio"/>
-        </w:rPr>
-        <w:annotationRef/>
-      </w:r>
-      <w:r>
-        <w:t>Você só tem 3 niveis!!! Detalhe o acesso de cada nível.</w:t>
-      </w:r>
-    </w:p>
-  </w:comment>
-  <w:comment w:id="198" w:author="hazevedo" w:date="2014-04-04T10:09:00Z" w:initials="ha">
-    <w:p>
-      <w:pPr>
-        <w:pStyle w:val="Textodecomentrio"/>
-      </w:pPr>
-      <w:r>
-        <w:rPr>
-          <w:rStyle w:val="Refdecomentrio"/>
-        </w:rPr>
-        <w:annotationRef/>
-      </w:r>
-      <w:r>
-        <w:t>Mantenha somente o que é necessário para uma primeira interação.</w:t>
       </w:r>
     </w:p>
   </w:comment>
@@ -13832,8 +13575,6 @@
   <w15:commentEx w15:paraId="033A3253" w15:done="0"/>
   <w15:commentEx w15:paraId="38855E6B" w15:done="0"/>
   <w15:commentEx w15:paraId="388C0253" w15:done="0"/>
-  <w15:commentEx w15:paraId="6E4202CA" w15:done="0"/>
-  <w15:commentEx w15:paraId="7571FB03" w15:done="0"/>
 </w15:commentsEx>
 </file>
 
@@ -13899,7 +13640,7 @@
       <w:rPr>
         <w:noProof/>
       </w:rPr>
-      <w:t>13</w:t>
+      <w:t>15</w:t>
     </w:r>
     <w:r>
       <w:rPr>
@@ -13963,7 +13704,7 @@
       <w:rPr>
         <w:noProof/>
       </w:rPr>
-      <w:t>21</w:t>
+      <w:t>30</w:t>
     </w:r>
     <w:r>
       <w:rPr>
@@ -17175,6 +16916,7 @@
     <w:name w:val="Título 3 Char"/>
     <w:basedOn w:val="Fontepargpadro"/>
     <w:link w:val="Ttulo3"/>
+    <w:uiPriority w:val="99"/>
     <w:rsid w:val="007F2903"/>
     <w:rPr>
       <w:rFonts w:ascii="Times New Roman" w:hAnsi="Times New Roman" w:cs="Arial"/>
@@ -18488,7 +18230,7 @@
 </file>
 
 <file path=customXml/itemProps1.xml><?xml version="1.0" encoding="utf-8"?>
-<ds:datastoreItem xmlns:ds="http://schemas.openxmlformats.org/officeDocument/2006/customXml" ds:itemID="{0DCD65D5-8D5D-472C-9DC6-5F073B044F94}">
+<ds:datastoreItem xmlns:ds="http://schemas.openxmlformats.org/officeDocument/2006/customXml" ds:itemID="{ECD1C195-C329-4E7A-9A7E-64114FFBB1E7}">
   <ds:schemaRefs>
     <ds:schemaRef ds:uri="http://schemas.openxmlformats.org/officeDocument/2006/bibliography"/>
   </ds:schemaRefs>

</xml_diff>

<commit_message>
Atualização da imagem do Diagrama de Caso de Uso (Figura 1), pois dois casos de uso estavam com identificação errada.
</commit_message>
<xml_diff>
--- a/documentacao/G4_Documentacao1sem2014.docx
+++ b/documentacao/G4_Documentacao1sem2014.docx
@@ -392,7 +392,15 @@
         <w:jc w:val="right"/>
       </w:pPr>
       <w:r>
-        <w:t>Orientador: Prof.MScHelio Azevedo</w:t>
+        <w:t xml:space="preserve">Orientador: </w:t>
+      </w:r>
+      <w:proofErr w:type="spellStart"/>
+      <w:r>
+        <w:t>Prof.MScHelio</w:t>
+      </w:r>
+      <w:proofErr w:type="spellEnd"/>
+      <w:r>
+        <w:t xml:space="preserve"> Azevedo</w:t>
       </w:r>
     </w:p>
     <w:p>
@@ -628,8 +636,12 @@
       </w:r>
       <w:r>
         <w:br/>
+      </w:r>
+      <w:proofErr w:type="spellStart"/>
+      <w:r>
         <w:t>Prof.XXXXXX</w:t>
       </w:r>
+      <w:proofErr w:type="spellEnd"/>
       <w:r>
         <w:br/>
       </w:r>
@@ -736,7 +748,15 @@
         <w:jc w:val="left"/>
       </w:pPr>
       <w:r>
-        <w:t>Gostaria de agradecer a todo corpo docente da Instituição de ensino Metrocamp e parceiros do grupo.</w:t>
+        <w:t xml:space="preserve">Gostaria de agradecer a todo corpo docente da Instituição de ensino </w:t>
+      </w:r>
+      <w:proofErr w:type="spellStart"/>
+      <w:r>
+        <w:t>Metrocamp</w:t>
+      </w:r>
+      <w:proofErr w:type="spellEnd"/>
+      <w:r>
+        <w:t xml:space="preserve"> e parceiros do grupo.</w:t>
       </w:r>
     </w:p>
     <w:p>
@@ -813,13 +833,31 @@
           <w:szCs w:val="21"/>
           <w:shd w:val="clear" w:color="auto" w:fill="FFFFFF"/>
         </w:rPr>
-        <w:t xml:space="preserve"> as pessoas não conseguem trocar as marchas. É uma coisa muito sutil falar sobre forças e fraquezas porque elas sempre são a mesma coisa.</w:t>
+        <w:t xml:space="preserve"> as pessoas não conseguem trocar as marchas. É uma coisa muito sutil falar sobre forças e fraquezas porque elas sempre são a mesma </w:t>
+      </w:r>
+      <w:proofErr w:type="gramStart"/>
+      <w:r>
+        <w:rPr>
+          <w:rFonts w:ascii="Arial" w:hAnsi="Arial" w:cs="Arial"/>
+          <w:color w:val="000000"/>
+          <w:sz w:val="21"/>
+          <w:szCs w:val="21"/>
+          <w:shd w:val="clear" w:color="auto" w:fill="FFFFFF"/>
+        </w:rPr>
+        <w:t>coisa.</w:t>
       </w:r>
       <w:r>
         <w:rPr>
           <w:bCs/>
         </w:rPr>
-        <w:t>.”</w:t>
+        <w:t>.</w:t>
+      </w:r>
+      <w:proofErr w:type="gramEnd"/>
+      <w:r>
+        <w:rPr>
+          <w:bCs/>
+        </w:rPr>
+        <w:t>”</w:t>
       </w:r>
     </w:p>
     <w:p>
@@ -986,7 +1024,21 @@
         <w:rPr>
           <w:lang w:val="en-US"/>
         </w:rPr>
-        <w:t>The job consists in a system for managing a clinic of exams, which will search for the maximum convenience for the patient where he can see the result of their exams online. The system will have management tools for the clinic works correctly and organized, having a history of all that has been accomplished.</w:t>
+        <w:t xml:space="preserve">The job consists in a system for managing a clinic of exams, which will search for the maximum convenience for the patient where he can see the result of their exams online. The system will have management tools for the clinic works correctly and organized, having a history of all that </w:t>
+      </w:r>
+      <w:proofErr w:type="gramStart"/>
+      <w:r>
+        <w:rPr>
+          <w:lang w:val="en-US"/>
+        </w:rPr>
+        <w:t>has been accomplished</w:t>
+      </w:r>
+      <w:proofErr w:type="gramEnd"/>
+      <w:r>
+        <w:rPr>
+          <w:lang w:val="en-US"/>
+        </w:rPr>
+        <w:t>.</w:t>
       </w:r>
     </w:p>
     <w:p>
@@ -1126,7 +1178,7 @@
         </w:rPr>
         <w:fldChar w:fldCharType="separate"/>
       </w:r>
-      <w:hyperlink w:anchor="_Toc385049560" w:history="1">
+      <w:hyperlink w:anchor="_Toc385050775" w:history="1">
         <w:r>
           <w:rPr>
             <w:rStyle w:val="Hyperlink"/>
@@ -1153,7 +1205,7 @@
             <w:noProof/>
             <w:webHidden/>
           </w:rPr>
-          <w:instrText xml:space="preserve"> PAGEREF _Toc385049560 \h </w:instrText>
+          <w:instrText xml:space="preserve"> PAGEREF _Toc385050775 \h </w:instrText>
         </w:r>
         <w:r>
           <w:rPr>
@@ -1197,7 +1249,7 @@
           <w:szCs w:val="22"/>
         </w:rPr>
       </w:pPr>
-      <w:hyperlink w:anchor="_Toc385049561" w:history="1">
+      <w:hyperlink w:anchor="_Toc385050776" w:history="1">
         <w:r>
           <w:rPr>
             <w:rStyle w:val="Hyperlink"/>
@@ -1224,7 +1276,7 @@
             <w:noProof/>
             <w:webHidden/>
           </w:rPr>
-          <w:instrText xml:space="preserve"> PAGEREF _Toc385049561 \h </w:instrText>
+          <w:instrText xml:space="preserve"> PAGEREF _Toc385050776 \h </w:instrText>
         </w:r>
         <w:r>
           <w:rPr>
@@ -1268,7 +1320,7 @@
           <w:szCs w:val="22"/>
         </w:rPr>
       </w:pPr>
-      <w:hyperlink w:anchor="_Toc385049562" w:history="1">
+      <w:hyperlink w:anchor="_Toc385050777" w:history="1">
         <w:r>
           <w:rPr>
             <w:rStyle w:val="Hyperlink"/>
@@ -1295,7 +1347,7 @@
             <w:noProof/>
             <w:webHidden/>
           </w:rPr>
-          <w:instrText xml:space="preserve"> PAGEREF _Toc385049562 \h </w:instrText>
+          <w:instrText xml:space="preserve"> PAGEREF _Toc385050777 \h </w:instrText>
         </w:r>
         <w:r>
           <w:rPr>
@@ -1339,7 +1391,7 @@
           <w:szCs w:val="22"/>
         </w:rPr>
       </w:pPr>
-      <w:hyperlink w:anchor="_Toc385049563" w:history="1">
+      <w:hyperlink w:anchor="_Toc385050778" w:history="1">
         <w:r>
           <w:rPr>
             <w:rStyle w:val="Hyperlink"/>
@@ -1366,7 +1418,7 @@
             <w:noProof/>
             <w:webHidden/>
           </w:rPr>
-          <w:instrText xml:space="preserve"> PAGEREF _Toc385049563 \h </w:instrText>
+          <w:instrText xml:space="preserve"> PAGEREF _Toc385050778 \h </w:instrText>
         </w:r>
         <w:r>
           <w:rPr>
@@ -1410,7 +1462,7 @@
           <w:szCs w:val="22"/>
         </w:rPr>
       </w:pPr>
-      <w:hyperlink w:anchor="_Toc385049564" w:history="1">
+      <w:hyperlink w:anchor="_Toc385050779" w:history="1">
         <w:r>
           <w:rPr>
             <w:rStyle w:val="Hyperlink"/>
@@ -1437,7 +1489,7 @@
             <w:noProof/>
             <w:webHidden/>
           </w:rPr>
-          <w:instrText xml:space="preserve"> PAGEREF _Toc385049564 \h </w:instrText>
+          <w:instrText xml:space="preserve"> PAGEREF _Toc385050779 \h </w:instrText>
         </w:r>
         <w:r>
           <w:rPr>
@@ -1481,7 +1533,7 @@
           <w:szCs w:val="22"/>
         </w:rPr>
       </w:pPr>
-      <w:hyperlink w:anchor="_Toc385049565" w:history="1">
+      <w:hyperlink w:anchor="_Toc385050780" w:history="1">
         <w:r>
           <w:rPr>
             <w:rStyle w:val="Hyperlink"/>
@@ -1508,7 +1560,7 @@
             <w:noProof/>
             <w:webHidden/>
           </w:rPr>
-          <w:instrText xml:space="preserve"> PAGEREF _Toc385049565 \h </w:instrText>
+          <w:instrText xml:space="preserve"> PAGEREF _Toc385050780 \h </w:instrText>
         </w:r>
         <w:r>
           <w:rPr>
@@ -1552,7 +1604,7 @@
           <w:szCs w:val="22"/>
         </w:rPr>
       </w:pPr>
-      <w:hyperlink w:anchor="_Toc385049566" w:history="1">
+      <w:hyperlink w:anchor="_Toc385050781" w:history="1">
         <w:r>
           <w:rPr>
             <w:rStyle w:val="Hyperlink"/>
@@ -1579,7 +1631,7 @@
             <w:noProof/>
             <w:webHidden/>
           </w:rPr>
-          <w:instrText xml:space="preserve"> PAGEREF _Toc385049566 \h </w:instrText>
+          <w:instrText xml:space="preserve"> PAGEREF _Toc385050781 \h </w:instrText>
         </w:r>
         <w:r>
           <w:rPr>
@@ -1623,7 +1675,7 @@
           <w:szCs w:val="22"/>
         </w:rPr>
       </w:pPr>
-      <w:hyperlink w:anchor="_Toc385049567" w:history="1">
+      <w:hyperlink w:anchor="_Toc385050782" w:history="1">
         <w:r>
           <w:rPr>
             <w:rStyle w:val="Hyperlink"/>
@@ -1650,7 +1702,7 @@
             <w:noProof/>
             <w:webHidden/>
           </w:rPr>
-          <w:instrText xml:space="preserve"> PAGEREF _Toc385049567 \h </w:instrText>
+          <w:instrText xml:space="preserve"> PAGEREF _Toc385050782 \h </w:instrText>
         </w:r>
         <w:r>
           <w:rPr>
@@ -1694,7 +1746,7 @@
           <w:szCs w:val="22"/>
         </w:rPr>
       </w:pPr>
-      <w:hyperlink w:anchor="_Toc385049568" w:history="1">
+      <w:hyperlink w:anchor="_Toc385050783" w:history="1">
         <w:r>
           <w:rPr>
             <w:rStyle w:val="Hyperlink"/>
@@ -1721,7 +1773,7 @@
             <w:noProof/>
             <w:webHidden/>
           </w:rPr>
-          <w:instrText xml:space="preserve"> PAGEREF _Toc385049568 \h </w:instrText>
+          <w:instrText xml:space="preserve"> PAGEREF _Toc385050783 \h </w:instrText>
         </w:r>
         <w:r>
           <w:rPr>
@@ -1765,7 +1817,7 @@
           <w:szCs w:val="22"/>
         </w:rPr>
       </w:pPr>
-      <w:hyperlink w:anchor="_Toc385049569" w:history="1">
+      <w:hyperlink w:anchor="_Toc385050784" w:history="1">
         <w:r>
           <w:rPr>
             <w:rStyle w:val="Hyperlink"/>
@@ -1792,7 +1844,7 @@
             <w:noProof/>
             <w:webHidden/>
           </w:rPr>
-          <w:instrText xml:space="preserve"> PAGEREF _Toc385049569 \h </w:instrText>
+          <w:instrText xml:space="preserve"> PAGEREF _Toc385050784 \h </w:instrText>
         </w:r>
         <w:r>
           <w:rPr>
@@ -1836,7 +1888,7 @@
           <w:szCs w:val="22"/>
         </w:rPr>
       </w:pPr>
-      <w:hyperlink w:anchor="_Toc385049570" w:history="1">
+      <w:hyperlink w:anchor="_Toc385050785" w:history="1">
         <w:r>
           <w:rPr>
             <w:rStyle w:val="Hyperlink"/>
@@ -1863,7 +1915,7 @@
             <w:noProof/>
             <w:webHidden/>
           </w:rPr>
-          <w:instrText xml:space="preserve"> PAGEREF _Toc385049570 \h </w:instrText>
+          <w:instrText xml:space="preserve"> PAGEREF _Toc385050785 \h </w:instrText>
         </w:r>
         <w:r>
           <w:rPr>
@@ -1907,7 +1959,7 @@
           <w:szCs w:val="22"/>
         </w:rPr>
       </w:pPr>
-      <w:hyperlink w:anchor="_Toc385049571" w:history="1">
+      <w:hyperlink w:anchor="_Toc385050786" w:history="1">
         <w:r>
           <w:rPr>
             <w:rStyle w:val="Hyperlink"/>
@@ -1934,7 +1986,7 @@
             <w:noProof/>
             <w:webHidden/>
           </w:rPr>
-          <w:instrText xml:space="preserve"> PAGEREF _Toc385049571 \h </w:instrText>
+          <w:instrText xml:space="preserve"> PAGEREF _Toc385050786 \h </w:instrText>
         </w:r>
         <w:r>
           <w:rPr>
@@ -1978,7 +2030,7 @@
           <w:szCs w:val="22"/>
         </w:rPr>
       </w:pPr>
-      <w:hyperlink w:anchor="_Toc385049572" w:history="1">
+      <w:hyperlink w:anchor="_Toc385050787" w:history="1">
         <w:r>
           <w:rPr>
             <w:rStyle w:val="Hyperlink"/>
@@ -2005,7 +2057,7 @@
             <w:noProof/>
             <w:webHidden/>
           </w:rPr>
-          <w:instrText xml:space="preserve"> PAGEREF _Toc385049572 \h </w:instrText>
+          <w:instrText xml:space="preserve"> PAGEREF _Toc385050787 \h </w:instrText>
         </w:r>
         <w:r>
           <w:rPr>
@@ -2049,7 +2101,7 @@
           <w:szCs w:val="22"/>
         </w:rPr>
       </w:pPr>
-      <w:hyperlink w:anchor="_Toc385049573" w:history="1">
+      <w:hyperlink w:anchor="_Toc385050788" w:history="1">
         <w:r>
           <w:rPr>
             <w:rStyle w:val="Hyperlink"/>
@@ -2076,7 +2128,7 @@
             <w:noProof/>
             <w:webHidden/>
           </w:rPr>
-          <w:instrText xml:space="preserve"> PAGEREF _Toc385049573 \h </w:instrText>
+          <w:instrText xml:space="preserve"> PAGEREF _Toc385050788 \h </w:instrText>
         </w:r>
         <w:r>
           <w:rPr>
@@ -2120,7 +2172,7 @@
           <w:szCs w:val="22"/>
         </w:rPr>
       </w:pPr>
-      <w:hyperlink w:anchor="_Toc385049574" w:history="1">
+      <w:hyperlink w:anchor="_Toc385050789" w:history="1">
         <w:r>
           <w:rPr>
             <w:rStyle w:val="Hyperlink"/>
@@ -2147,7 +2199,7 @@
             <w:noProof/>
             <w:webHidden/>
           </w:rPr>
-          <w:instrText xml:space="preserve"> PAGEREF _Toc385049574 \h </w:instrText>
+          <w:instrText xml:space="preserve"> PAGEREF _Toc385050789 \h </w:instrText>
         </w:r>
         <w:r>
           <w:rPr>
@@ -2326,7 +2378,7 @@
         <w:rPr>
           <w:noProof/>
         </w:rPr>
-        <w:instrText xml:space="preserve"> PAGEREF _Toc385049635 \h </w:instrText>
+        <w:instrText xml:space="preserve"> PAGEREF _Toc385050790 \h </w:instrText>
       </w:r>
       <w:r>
         <w:rPr>
@@ -2387,7 +2439,7 @@
         <w:rPr>
           <w:noProof/>
         </w:rPr>
-        <w:instrText xml:space="preserve"> PAGEREF _Toc385049636 \h </w:instrText>
+        <w:instrText xml:space="preserve"> PAGEREF _Toc385050791 \h </w:instrText>
       </w:r>
       <w:r>
         <w:rPr>
@@ -2448,7 +2500,7 @@
         <w:rPr>
           <w:noProof/>
         </w:rPr>
-        <w:instrText xml:space="preserve"> PAGEREF _Toc385049637 \h </w:instrText>
+        <w:instrText xml:space="preserve"> PAGEREF _Toc385050792 \h </w:instrText>
       </w:r>
       <w:r>
         <w:rPr>
@@ -2509,7 +2561,7 @@
         <w:rPr>
           <w:noProof/>
         </w:rPr>
-        <w:instrText xml:space="preserve"> PAGEREF _Toc385049638 \h </w:instrText>
+        <w:instrText xml:space="preserve"> PAGEREF _Toc385050793 \h </w:instrText>
       </w:r>
       <w:r>
         <w:rPr>
@@ -2570,7 +2622,7 @@
         <w:rPr>
           <w:noProof/>
         </w:rPr>
-        <w:instrText xml:space="preserve"> PAGEREF _Toc385049639 \h </w:instrText>
+        <w:instrText xml:space="preserve"> PAGEREF _Toc385050794 \h </w:instrText>
       </w:r>
       <w:r>
         <w:rPr>
@@ -2631,7 +2683,7 @@
         <w:rPr>
           <w:noProof/>
         </w:rPr>
-        <w:instrText xml:space="preserve"> PAGEREF _Toc385049640 \h </w:instrText>
+        <w:instrText xml:space="preserve"> PAGEREF _Toc385050795 \h </w:instrText>
       </w:r>
       <w:r>
         <w:rPr>
@@ -2692,7 +2744,7 @@
         <w:rPr>
           <w:noProof/>
         </w:rPr>
-        <w:instrText xml:space="preserve"> PAGEREF _Toc385049641 \h </w:instrText>
+        <w:instrText xml:space="preserve"> PAGEREF _Toc385050796 \h </w:instrText>
       </w:r>
       <w:r>
         <w:rPr>
@@ -2753,7 +2805,7 @@
         <w:rPr>
           <w:noProof/>
         </w:rPr>
-        <w:instrText xml:space="preserve"> PAGEREF _Toc385049642 \h </w:instrText>
+        <w:instrText xml:space="preserve"> PAGEREF _Toc385050797 \h </w:instrText>
       </w:r>
       <w:r>
         <w:rPr>
@@ -2814,7 +2866,7 @@
         <w:rPr>
           <w:noProof/>
         </w:rPr>
-        <w:instrText xml:space="preserve"> PAGEREF _Toc385049643 \h </w:instrText>
+        <w:instrText xml:space="preserve"> PAGEREF _Toc385050798 \h </w:instrText>
       </w:r>
       <w:r>
         <w:rPr>
@@ -2875,7 +2927,7 @@
         <w:rPr>
           <w:noProof/>
         </w:rPr>
-        <w:instrText xml:space="preserve"> PAGEREF _Toc385049644 \h </w:instrText>
+        <w:instrText xml:space="preserve"> PAGEREF _Toc385050799 \h </w:instrText>
       </w:r>
       <w:r>
         <w:rPr>
@@ -2936,7 +2988,7 @@
         <w:rPr>
           <w:noProof/>
         </w:rPr>
-        <w:instrText xml:space="preserve"> PAGEREF _Toc385049645 \h </w:instrText>
+        <w:instrText xml:space="preserve"> PAGEREF _Toc385050800 \h </w:instrText>
       </w:r>
       <w:r>
         <w:rPr>
@@ -2997,7 +3049,7 @@
         <w:rPr>
           <w:noProof/>
         </w:rPr>
-        <w:instrText xml:space="preserve"> PAGEREF _Toc385049646 \h </w:instrText>
+        <w:instrText xml:space="preserve"> PAGEREF _Toc385050801 \h </w:instrText>
       </w:r>
       <w:r>
         <w:rPr>
@@ -3058,7 +3110,7 @@
         <w:rPr>
           <w:noProof/>
         </w:rPr>
-        <w:instrText xml:space="preserve"> PAGEREF _Toc385049647 \h </w:instrText>
+        <w:instrText xml:space="preserve"> PAGEREF _Toc385050802 \h </w:instrText>
       </w:r>
       <w:r>
         <w:rPr>
@@ -3119,7 +3171,7 @@
         <w:rPr>
           <w:noProof/>
         </w:rPr>
-        <w:instrText xml:space="preserve"> PAGEREF _Toc385049648 \h </w:instrText>
+        <w:instrText xml:space="preserve"> PAGEREF _Toc385050803 \h </w:instrText>
       </w:r>
       <w:r>
         <w:rPr>
@@ -3180,7 +3232,7 @@
         <w:rPr>
           <w:noProof/>
         </w:rPr>
-        <w:instrText xml:space="preserve"> PAGEREF _Toc385049649 \h </w:instrText>
+        <w:instrText xml:space="preserve"> PAGEREF _Toc385050804 \h </w:instrText>
       </w:r>
       <w:r>
         <w:rPr>
@@ -3335,7 +3387,7 @@
         </w:rPr>
         <w:fldChar w:fldCharType="separate"/>
       </w:r>
-      <w:hyperlink w:anchor="_Toc385049650" w:history="1">
+      <w:hyperlink w:anchor="_Toc385050805" w:history="1">
         <w:r>
           <w:rPr>
             <w:rStyle w:val="Hyperlink"/>
@@ -3381,7 +3433,7 @@
             <w:noProof/>
             <w:webHidden/>
           </w:rPr>
-          <w:instrText xml:space="preserve"> PAGEREF _Toc385049650 \h </w:instrText>
+          <w:instrText xml:space="preserve"> PAGEREF _Toc385050805 \h </w:instrText>
         </w:r>
         <w:r>
           <w:rPr>
@@ -3427,7 +3479,7 @@
           <w:szCs w:val="22"/>
         </w:rPr>
       </w:pPr>
-      <w:hyperlink w:anchor="_Toc385049651" w:history="1">
+      <w:hyperlink w:anchor="_Toc385050806" w:history="1">
         <w:r>
           <w:rPr>
             <w:rStyle w:val="Hyperlink"/>
@@ -3471,7 +3523,7 @@
             <w:noProof/>
             <w:webHidden/>
           </w:rPr>
-          <w:instrText xml:space="preserve"> PAGEREF _Toc385049651 \h </w:instrText>
+          <w:instrText xml:space="preserve"> PAGEREF _Toc385050806 \h </w:instrText>
         </w:r>
         <w:r>
           <w:rPr>
@@ -3517,7 +3569,7 @@
           <w:szCs w:val="22"/>
         </w:rPr>
       </w:pPr>
-      <w:hyperlink w:anchor="_Toc385049652" w:history="1">
+      <w:hyperlink w:anchor="_Toc385050807" w:history="1">
         <w:r>
           <w:rPr>
             <w:rStyle w:val="Hyperlink"/>
@@ -3561,7 +3613,7 @@
             <w:noProof/>
             <w:webHidden/>
           </w:rPr>
-          <w:instrText xml:space="preserve"> PAGEREF _Toc385049652 \h </w:instrText>
+          <w:instrText xml:space="preserve"> PAGEREF _Toc385050807 \h </w:instrText>
         </w:r>
         <w:r>
           <w:rPr>
@@ -3608,7 +3660,7 @@
           <w:szCs w:val="22"/>
         </w:rPr>
       </w:pPr>
-      <w:hyperlink w:anchor="_Toc385049653" w:history="1">
+      <w:hyperlink w:anchor="_Toc385050808" w:history="1">
         <w:r>
           <w:rPr>
             <w:rStyle w:val="Hyperlink"/>
@@ -3653,7 +3705,7 @@
             <w:noProof/>
             <w:webHidden/>
           </w:rPr>
-          <w:instrText xml:space="preserve"> PAGEREF _Toc385049653 \h </w:instrText>
+          <w:instrText xml:space="preserve"> PAGEREF _Toc385050808 \h </w:instrText>
         </w:r>
         <w:r>
           <w:rPr>
@@ -3700,7 +3752,7 @@
           <w:szCs w:val="22"/>
         </w:rPr>
       </w:pPr>
-      <w:hyperlink w:anchor="_Toc385049654" w:history="1">
+      <w:hyperlink w:anchor="_Toc385050809" w:history="1">
         <w:r>
           <w:rPr>
             <w:rStyle w:val="Hyperlink"/>
@@ -3745,7 +3797,7 @@
             <w:noProof/>
             <w:webHidden/>
           </w:rPr>
-          <w:instrText xml:space="preserve"> PAGEREF _Toc385049654 \h </w:instrText>
+          <w:instrText xml:space="preserve"> PAGEREF _Toc385050809 \h </w:instrText>
         </w:r>
         <w:r>
           <w:rPr>
@@ -3789,7 +3841,7 @@
           <w:szCs w:val="22"/>
         </w:rPr>
       </w:pPr>
-      <w:hyperlink w:anchor="_Toc385049655" w:history="1">
+      <w:hyperlink w:anchor="_Toc385050810" w:history="1">
         <w:r>
           <w:rPr>
             <w:rStyle w:val="Hyperlink"/>
@@ -3835,7 +3887,7 @@
             <w:noProof/>
             <w:webHidden/>
           </w:rPr>
-          <w:instrText xml:space="preserve"> PAGEREF _Toc385049655 \h </w:instrText>
+          <w:instrText xml:space="preserve"> PAGEREF _Toc385050810 \h </w:instrText>
         </w:r>
         <w:r>
           <w:rPr>
@@ -3881,7 +3933,7 @@
           <w:szCs w:val="22"/>
         </w:rPr>
       </w:pPr>
-      <w:hyperlink w:anchor="_Toc385049656" w:history="1">
+      <w:hyperlink w:anchor="_Toc385050811" w:history="1">
         <w:r>
           <w:rPr>
             <w:rStyle w:val="Hyperlink"/>
@@ -3927,7 +3979,7 @@
             <w:noProof/>
             <w:webHidden/>
           </w:rPr>
-          <w:instrText xml:space="preserve"> PAGEREF _Toc385049656 \h </w:instrText>
+          <w:instrText xml:space="preserve"> PAGEREF _Toc385050811 \h </w:instrText>
         </w:r>
         <w:r>
           <w:rPr>
@@ -3974,7 +4026,7 @@
           <w:szCs w:val="22"/>
         </w:rPr>
       </w:pPr>
-      <w:hyperlink w:anchor="_Toc385049657" w:history="1">
+      <w:hyperlink w:anchor="_Toc385050812" w:history="1">
         <w:r>
           <w:rPr>
             <w:rStyle w:val="Hyperlink"/>
@@ -4019,7 +4071,7 @@
             <w:noProof/>
             <w:webHidden/>
           </w:rPr>
-          <w:instrText xml:space="preserve"> PAGEREF _Toc385049657 \h </w:instrText>
+          <w:instrText xml:space="preserve"> PAGEREF _Toc385050812 \h </w:instrText>
         </w:r>
         <w:r>
           <w:rPr>
@@ -4066,7 +4118,7 @@
           <w:szCs w:val="22"/>
         </w:rPr>
       </w:pPr>
-      <w:hyperlink w:anchor="_Toc385049658" w:history="1">
+      <w:hyperlink w:anchor="_Toc385050813" w:history="1">
         <w:r>
           <w:rPr>
             <w:rStyle w:val="Hyperlink"/>
@@ -4113,7 +4165,7 @@
             <w:noProof/>
             <w:webHidden/>
           </w:rPr>
-          <w:instrText xml:space="preserve"> PAGEREF _Toc385049658 \h </w:instrText>
+          <w:instrText xml:space="preserve"> PAGEREF _Toc385050813 \h </w:instrText>
         </w:r>
         <w:r>
           <w:rPr>
@@ -4160,7 +4212,7 @@
           <w:szCs w:val="22"/>
         </w:rPr>
       </w:pPr>
-      <w:hyperlink w:anchor="_Toc385049659" w:history="1">
+      <w:hyperlink w:anchor="_Toc385050814" w:history="1">
         <w:r>
           <w:rPr>
             <w:rStyle w:val="Hyperlink"/>
@@ -4205,7 +4257,7 @@
             <w:noProof/>
             <w:webHidden/>
           </w:rPr>
-          <w:instrText xml:space="preserve"> PAGEREF _Toc385049659 \h </w:instrText>
+          <w:instrText xml:space="preserve"> PAGEREF _Toc385050814 \h </w:instrText>
         </w:r>
         <w:r>
           <w:rPr>
@@ -4252,7 +4304,7 @@
           <w:szCs w:val="22"/>
         </w:rPr>
       </w:pPr>
-      <w:hyperlink w:anchor="_Toc385049660" w:history="1">
+      <w:hyperlink w:anchor="_Toc385050815" w:history="1">
         <w:r>
           <w:rPr>
             <w:rStyle w:val="Hyperlink"/>
@@ -4297,7 +4349,7 @@
             <w:noProof/>
             <w:webHidden/>
           </w:rPr>
-          <w:instrText xml:space="preserve"> PAGEREF _Toc385049660 \h </w:instrText>
+          <w:instrText xml:space="preserve"> PAGEREF _Toc385050815 \h </w:instrText>
         </w:r>
         <w:r>
           <w:rPr>
@@ -4343,7 +4395,7 @@
           <w:szCs w:val="22"/>
         </w:rPr>
       </w:pPr>
-      <w:hyperlink w:anchor="_Toc385049661" w:history="1">
+      <w:hyperlink w:anchor="_Toc385050816" w:history="1">
         <w:r>
           <w:rPr>
             <w:rStyle w:val="Hyperlink"/>
@@ -4387,7 +4439,7 @@
             <w:noProof/>
             <w:webHidden/>
           </w:rPr>
-          <w:instrText xml:space="preserve"> PAGEREF _Toc385049661 \h </w:instrText>
+          <w:instrText xml:space="preserve"> PAGEREF _Toc385050816 \h </w:instrText>
         </w:r>
         <w:r>
           <w:rPr>
@@ -4434,7 +4486,7 @@
           <w:szCs w:val="22"/>
         </w:rPr>
       </w:pPr>
-      <w:hyperlink w:anchor="_Toc385049662" w:history="1">
+      <w:hyperlink w:anchor="_Toc385050817" w:history="1">
         <w:r>
           <w:rPr>
             <w:rStyle w:val="Hyperlink"/>
@@ -4479,7 +4531,7 @@
             <w:noProof/>
             <w:webHidden/>
           </w:rPr>
-          <w:instrText xml:space="preserve"> PAGEREF _Toc385049662 \h </w:instrText>
+          <w:instrText xml:space="preserve"> PAGEREF _Toc385050817 \h </w:instrText>
         </w:r>
         <w:r>
           <w:rPr>
@@ -4526,7 +4578,7 @@
           <w:szCs w:val="22"/>
         </w:rPr>
       </w:pPr>
-      <w:hyperlink w:anchor="_Toc385049663" w:history="1">
+      <w:hyperlink w:anchor="_Toc385050818" w:history="1">
         <w:r>
           <w:rPr>
             <w:rStyle w:val="Hyperlink"/>
@@ -4571,7 +4623,7 @@
             <w:noProof/>
             <w:webHidden/>
           </w:rPr>
-          <w:instrText xml:space="preserve"> PAGEREF _Toc385049663 \h </w:instrText>
+          <w:instrText xml:space="preserve"> PAGEREF _Toc385050818 \h </w:instrText>
         </w:r>
         <w:r>
           <w:rPr>
@@ -4617,7 +4669,7 @@
           <w:szCs w:val="22"/>
         </w:rPr>
       </w:pPr>
-      <w:hyperlink w:anchor="_Toc385049664" w:history="1">
+      <w:hyperlink w:anchor="_Toc385050819" w:history="1">
         <w:r>
           <w:rPr>
             <w:rStyle w:val="Hyperlink"/>
@@ -4661,7 +4713,7 @@
             <w:noProof/>
             <w:webHidden/>
           </w:rPr>
-          <w:instrText xml:space="preserve"> PAGEREF _Toc385049664 \h </w:instrText>
+          <w:instrText xml:space="preserve"> PAGEREF _Toc385050819 \h </w:instrText>
         </w:r>
         <w:r>
           <w:rPr>
@@ -4707,7 +4759,7 @@
           <w:szCs w:val="22"/>
         </w:rPr>
       </w:pPr>
-      <w:hyperlink w:anchor="_Toc385049665" w:history="1">
+      <w:hyperlink w:anchor="_Toc385050820" w:history="1">
         <w:r>
           <w:rPr>
             <w:rStyle w:val="Hyperlink"/>
@@ -4751,7 +4803,7 @@
             <w:noProof/>
             <w:webHidden/>
           </w:rPr>
-          <w:instrText xml:space="preserve"> PAGEREF _Toc385049665 \h </w:instrText>
+          <w:instrText xml:space="preserve"> PAGEREF _Toc385050820 \h </w:instrText>
         </w:r>
         <w:r>
           <w:rPr>
@@ -4795,7 +4847,7 @@
           <w:szCs w:val="22"/>
         </w:rPr>
       </w:pPr>
-      <w:hyperlink w:anchor="_Toc385049666" w:history="1">
+      <w:hyperlink w:anchor="_Toc385050821" w:history="1">
         <w:r>
           <w:rPr>
             <w:rStyle w:val="Hyperlink"/>
@@ -4841,7 +4893,7 @@
             <w:noProof/>
             <w:webHidden/>
           </w:rPr>
-          <w:instrText xml:space="preserve"> PAGEREF _Toc385049666 \h </w:instrText>
+          <w:instrText xml:space="preserve"> PAGEREF _Toc385050821 \h </w:instrText>
         </w:r>
         <w:r>
           <w:rPr>
@@ -4887,7 +4939,7 @@
           <w:szCs w:val="22"/>
         </w:rPr>
       </w:pPr>
-      <w:hyperlink w:anchor="_Toc385049667" w:history="1">
+      <w:hyperlink w:anchor="_Toc385050822" w:history="1">
         <w:r>
           <w:rPr>
             <w:rStyle w:val="Hyperlink"/>
@@ -4931,7 +4983,7 @@
             <w:noProof/>
             <w:webHidden/>
           </w:rPr>
-          <w:instrText xml:space="preserve"> PAGEREF _Toc385049667 \h </w:instrText>
+          <w:instrText xml:space="preserve"> PAGEREF _Toc385050822 \h </w:instrText>
         </w:r>
         <w:r>
           <w:rPr>
@@ -4977,7 +5029,7 @@
           <w:szCs w:val="22"/>
         </w:rPr>
       </w:pPr>
-      <w:hyperlink w:anchor="_Toc385049668" w:history="1">
+      <w:hyperlink w:anchor="_Toc385050823" w:history="1">
         <w:r>
           <w:rPr>
             <w:rStyle w:val="Hyperlink"/>
@@ -5021,7 +5073,7 @@
             <w:noProof/>
             <w:webHidden/>
           </w:rPr>
-          <w:instrText xml:space="preserve"> PAGEREF _Toc385049668 \h </w:instrText>
+          <w:instrText xml:space="preserve"> PAGEREF _Toc385050823 \h </w:instrText>
         </w:r>
         <w:r>
           <w:rPr>
@@ -5067,7 +5119,7 @@
           <w:szCs w:val="22"/>
         </w:rPr>
       </w:pPr>
-      <w:hyperlink w:anchor="_Toc385049669" w:history="1">
+      <w:hyperlink w:anchor="_Toc385050824" w:history="1">
         <w:r>
           <w:rPr>
             <w:rStyle w:val="Hyperlink"/>
@@ -5111,7 +5163,7 @@
             <w:noProof/>
             <w:webHidden/>
           </w:rPr>
-          <w:instrText xml:space="preserve"> PAGEREF _Toc385049669 \h </w:instrText>
+          <w:instrText xml:space="preserve"> PAGEREF _Toc385050824 \h </w:instrText>
         </w:r>
         <w:r>
           <w:rPr>
@@ -5157,7 +5209,7 @@
           <w:szCs w:val="22"/>
         </w:rPr>
       </w:pPr>
-      <w:hyperlink w:anchor="_Toc385049670" w:history="1">
+      <w:hyperlink w:anchor="_Toc385050825" w:history="1">
         <w:r>
           <w:rPr>
             <w:rStyle w:val="Hyperlink"/>
@@ -5201,7 +5253,7 @@
             <w:noProof/>
             <w:webHidden/>
           </w:rPr>
-          <w:instrText xml:space="preserve"> PAGEREF _Toc385049670 \h </w:instrText>
+          <w:instrText xml:space="preserve"> PAGEREF _Toc385050825 \h </w:instrText>
         </w:r>
         <w:r>
           <w:rPr>
@@ -5245,7 +5297,7 @@
           <w:szCs w:val="22"/>
         </w:rPr>
       </w:pPr>
-      <w:hyperlink w:anchor="_Toc385049671" w:history="1">
+      <w:hyperlink w:anchor="_Toc385050826" w:history="1">
         <w:r>
           <w:rPr>
             <w:rStyle w:val="Hyperlink"/>
@@ -5291,7 +5343,7 @@
             <w:noProof/>
             <w:webHidden/>
           </w:rPr>
-          <w:instrText xml:space="preserve"> PAGEREF _Toc385049671 \h </w:instrText>
+          <w:instrText xml:space="preserve"> PAGEREF _Toc385050826 \h </w:instrText>
         </w:r>
         <w:r>
           <w:rPr>
@@ -5337,7 +5389,7 @@
           <w:szCs w:val="22"/>
         </w:rPr>
       </w:pPr>
-      <w:hyperlink w:anchor="_Toc385049672" w:history="1">
+      <w:hyperlink w:anchor="_Toc385050827" w:history="1">
         <w:r>
           <w:rPr>
             <w:rStyle w:val="Hyperlink"/>
@@ -5381,7 +5433,7 @@
             <w:noProof/>
             <w:webHidden/>
           </w:rPr>
-          <w:instrText xml:space="preserve"> PAGEREF _Toc385049672 \h </w:instrText>
+          <w:instrText xml:space="preserve"> PAGEREF _Toc385050827 \h </w:instrText>
         </w:r>
         <w:r>
           <w:rPr>
@@ -5428,7 +5480,7 @@
           <w:szCs w:val="22"/>
         </w:rPr>
       </w:pPr>
-      <w:hyperlink w:anchor="_Toc385049673" w:history="1">
+      <w:hyperlink w:anchor="_Toc385050828" w:history="1">
         <w:r>
           <w:rPr>
             <w:rStyle w:val="Hyperlink"/>
@@ -5473,7 +5525,7 @@
             <w:noProof/>
             <w:webHidden/>
           </w:rPr>
-          <w:instrText xml:space="preserve"> PAGEREF _Toc385049673 \h </w:instrText>
+          <w:instrText xml:space="preserve"> PAGEREF _Toc385050828 \h </w:instrText>
         </w:r>
         <w:r>
           <w:rPr>
@@ -5520,7 +5572,7 @@
           <w:szCs w:val="22"/>
         </w:rPr>
       </w:pPr>
-      <w:hyperlink w:anchor="_Toc385049674" w:history="1">
+      <w:hyperlink w:anchor="_Toc385050829" w:history="1">
         <w:r>
           <w:rPr>
             <w:rStyle w:val="Hyperlink"/>
@@ -5565,7 +5617,7 @@
             <w:noProof/>
             <w:webHidden/>
           </w:rPr>
-          <w:instrText xml:space="preserve"> PAGEREF _Toc385049674 \h </w:instrText>
+          <w:instrText xml:space="preserve"> PAGEREF _Toc385050829 \h </w:instrText>
         </w:r>
         <w:r>
           <w:rPr>
@@ -5612,7 +5664,7 @@
           <w:szCs w:val="22"/>
         </w:rPr>
       </w:pPr>
-      <w:hyperlink w:anchor="_Toc385049675" w:history="1">
+      <w:hyperlink w:anchor="_Toc385050830" w:history="1">
         <w:r>
           <w:rPr>
             <w:rStyle w:val="Hyperlink"/>
@@ -5657,7 +5709,7 @@
             <w:noProof/>
             <w:webHidden/>
           </w:rPr>
-          <w:instrText xml:space="preserve"> PAGEREF _Toc385049675 \h </w:instrText>
+          <w:instrText xml:space="preserve"> PAGEREF _Toc385050830 \h </w:instrText>
         </w:r>
         <w:r>
           <w:rPr>
@@ -5704,7 +5756,7 @@
           <w:szCs w:val="22"/>
         </w:rPr>
       </w:pPr>
-      <w:hyperlink w:anchor="_Toc385049676" w:history="1">
+      <w:hyperlink w:anchor="_Toc385050831" w:history="1">
         <w:r>
           <w:rPr>
             <w:rStyle w:val="Hyperlink"/>
@@ -5749,7 +5801,7 @@
             <w:noProof/>
             <w:webHidden/>
           </w:rPr>
-          <w:instrText xml:space="preserve"> PAGEREF _Toc385049676 \h </w:instrText>
+          <w:instrText xml:space="preserve"> PAGEREF _Toc385050831 \h </w:instrText>
         </w:r>
         <w:r>
           <w:rPr>
@@ -5796,7 +5848,7 @@
           <w:szCs w:val="22"/>
         </w:rPr>
       </w:pPr>
-      <w:hyperlink w:anchor="_Toc385049677" w:history="1">
+      <w:hyperlink w:anchor="_Toc385050832" w:history="1">
         <w:r>
           <w:rPr>
             <w:rStyle w:val="Hyperlink"/>
@@ -5841,7 +5893,7 @@
             <w:noProof/>
             <w:webHidden/>
           </w:rPr>
-          <w:instrText xml:space="preserve"> PAGEREF _Toc385049677 \h </w:instrText>
+          <w:instrText xml:space="preserve"> PAGEREF _Toc385050832 \h </w:instrText>
         </w:r>
         <w:r>
           <w:rPr>
@@ -5888,7 +5940,7 @@
           <w:szCs w:val="22"/>
         </w:rPr>
       </w:pPr>
-      <w:hyperlink w:anchor="_Toc385049678" w:history="1">
+      <w:hyperlink w:anchor="_Toc385050833" w:history="1">
         <w:r>
           <w:rPr>
             <w:rStyle w:val="Hyperlink"/>
@@ -5933,7 +5985,7 @@
             <w:noProof/>
             <w:webHidden/>
           </w:rPr>
-          <w:instrText xml:space="preserve"> PAGEREF _Toc385049678 \h </w:instrText>
+          <w:instrText xml:space="preserve"> PAGEREF _Toc385050833 \h </w:instrText>
         </w:r>
         <w:r>
           <w:rPr>
@@ -5980,7 +6032,7 @@
           <w:szCs w:val="22"/>
         </w:rPr>
       </w:pPr>
-      <w:hyperlink w:anchor="_Toc385049679" w:history="1">
+      <w:hyperlink w:anchor="_Toc385050834" w:history="1">
         <w:r>
           <w:rPr>
             <w:rStyle w:val="Hyperlink"/>
@@ -6025,7 +6077,7 @@
             <w:noProof/>
             <w:webHidden/>
           </w:rPr>
-          <w:instrText xml:space="preserve"> PAGEREF _Toc385049679 \h </w:instrText>
+          <w:instrText xml:space="preserve"> PAGEREF _Toc385050834 \h </w:instrText>
         </w:r>
         <w:r>
           <w:rPr>
@@ -6071,7 +6123,7 @@
           <w:szCs w:val="22"/>
         </w:rPr>
       </w:pPr>
-      <w:hyperlink w:anchor="_Toc385049680" w:history="1">
+      <w:hyperlink w:anchor="_Toc385050835" w:history="1">
         <w:r>
           <w:rPr>
             <w:rStyle w:val="Hyperlink"/>
@@ -6115,7 +6167,7 @@
             <w:noProof/>
             <w:webHidden/>
           </w:rPr>
-          <w:instrText xml:space="preserve"> PAGEREF _Toc385049680 \h </w:instrText>
+          <w:instrText xml:space="preserve"> PAGEREF _Toc385050835 \h </w:instrText>
         </w:r>
         <w:r>
           <w:rPr>
@@ -6162,7 +6214,7 @@
           <w:szCs w:val="22"/>
         </w:rPr>
       </w:pPr>
-      <w:hyperlink w:anchor="_Toc385049681" w:history="1">
+      <w:hyperlink w:anchor="_Toc385050836" w:history="1">
         <w:r>
           <w:rPr>
             <w:rStyle w:val="Hyperlink"/>
@@ -6207,7 +6259,7 @@
             <w:noProof/>
             <w:webHidden/>
           </w:rPr>
-          <w:instrText xml:space="preserve"> PAGEREF _Toc385049681 \h </w:instrText>
+          <w:instrText xml:space="preserve"> PAGEREF _Toc385050836 \h </w:instrText>
         </w:r>
         <w:r>
           <w:rPr>
@@ -6254,7 +6306,7 @@
           <w:szCs w:val="22"/>
         </w:rPr>
       </w:pPr>
-      <w:hyperlink w:anchor="_Toc385049682" w:history="1">
+      <w:hyperlink w:anchor="_Toc385050837" w:history="1">
         <w:r>
           <w:rPr>
             <w:rStyle w:val="Hyperlink"/>
@@ -6299,7 +6351,7 @@
             <w:noProof/>
             <w:webHidden/>
           </w:rPr>
-          <w:instrText xml:space="preserve"> PAGEREF _Toc385049682 \h </w:instrText>
+          <w:instrText xml:space="preserve"> PAGEREF _Toc385050837 \h </w:instrText>
         </w:r>
         <w:r>
           <w:rPr>
@@ -6346,7 +6398,7 @@
           <w:szCs w:val="22"/>
         </w:rPr>
       </w:pPr>
-      <w:hyperlink w:anchor="_Toc385049683" w:history="1">
+      <w:hyperlink w:anchor="_Toc385050838" w:history="1">
         <w:r>
           <w:rPr>
             <w:rStyle w:val="Hyperlink"/>
@@ -6391,7 +6443,7 @@
             <w:noProof/>
             <w:webHidden/>
           </w:rPr>
-          <w:instrText xml:space="preserve"> PAGEREF _Toc385049683 \h </w:instrText>
+          <w:instrText xml:space="preserve"> PAGEREF _Toc385050838 \h </w:instrText>
         </w:r>
         <w:r>
           <w:rPr>
@@ -6438,7 +6490,7 @@
           <w:szCs w:val="22"/>
         </w:rPr>
       </w:pPr>
-      <w:hyperlink w:anchor="_Toc385049684" w:history="1">
+      <w:hyperlink w:anchor="_Toc385050839" w:history="1">
         <w:r>
           <w:rPr>
             <w:rStyle w:val="Hyperlink"/>
@@ -6483,7 +6535,7 @@
             <w:noProof/>
             <w:webHidden/>
           </w:rPr>
-          <w:instrText xml:space="preserve"> PAGEREF _Toc385049684 \h </w:instrText>
+          <w:instrText xml:space="preserve"> PAGEREF _Toc385050839 \h </w:instrText>
         </w:r>
         <w:r>
           <w:rPr>
@@ -6530,7 +6582,7 @@
           <w:szCs w:val="22"/>
         </w:rPr>
       </w:pPr>
-      <w:hyperlink w:anchor="_Toc385049685" w:history="1">
+      <w:hyperlink w:anchor="_Toc385050840" w:history="1">
         <w:r>
           <w:rPr>
             <w:rStyle w:val="Hyperlink"/>
@@ -6575,7 +6627,7 @@
             <w:noProof/>
             <w:webHidden/>
           </w:rPr>
-          <w:instrText xml:space="preserve"> PAGEREF _Toc385049685 \h </w:instrText>
+          <w:instrText xml:space="preserve"> PAGEREF _Toc385050840 \h </w:instrText>
         </w:r>
         <w:r>
           <w:rPr>
@@ -6622,7 +6674,7 @@
           <w:szCs w:val="22"/>
         </w:rPr>
       </w:pPr>
-      <w:hyperlink w:anchor="_Toc385049686" w:history="1">
+      <w:hyperlink w:anchor="_Toc385050841" w:history="1">
         <w:r>
           <w:rPr>
             <w:rStyle w:val="Hyperlink"/>
@@ -6667,7 +6719,7 @@
             <w:noProof/>
             <w:webHidden/>
           </w:rPr>
-          <w:instrText xml:space="preserve"> PAGEREF _Toc385049686 \h </w:instrText>
+          <w:instrText xml:space="preserve"> PAGEREF _Toc385050841 \h </w:instrText>
         </w:r>
         <w:r>
           <w:rPr>
@@ -6714,7 +6766,7 @@
           <w:szCs w:val="22"/>
         </w:rPr>
       </w:pPr>
-      <w:hyperlink w:anchor="_Toc385049687" w:history="1">
+      <w:hyperlink w:anchor="_Toc385050842" w:history="1">
         <w:r>
           <w:rPr>
             <w:rStyle w:val="Hyperlink"/>
@@ -6759,7 +6811,7 @@
             <w:noProof/>
             <w:webHidden/>
           </w:rPr>
-          <w:instrText xml:space="preserve"> PAGEREF _Toc385049687 \h </w:instrText>
+          <w:instrText xml:space="preserve"> PAGEREF _Toc385050842 \h </w:instrText>
         </w:r>
         <w:r>
           <w:rPr>
@@ -6803,7 +6855,7 @@
           <w:szCs w:val="22"/>
         </w:rPr>
       </w:pPr>
-      <w:hyperlink w:anchor="_Toc385049688" w:history="1">
+      <w:hyperlink w:anchor="_Toc385050843" w:history="1">
         <w:r>
           <w:rPr>
             <w:rStyle w:val="Hyperlink"/>
@@ -6849,7 +6901,7 @@
             <w:noProof/>
             <w:webHidden/>
           </w:rPr>
-          <w:instrText xml:space="preserve"> PAGEREF _Toc385049688 \h </w:instrText>
+          <w:instrText xml:space="preserve"> PAGEREF _Toc385050843 \h </w:instrText>
         </w:r>
         <w:r>
           <w:rPr>
@@ -6896,7 +6948,7 @@
           <w:szCs w:val="22"/>
         </w:rPr>
       </w:pPr>
-      <w:hyperlink w:anchor="_Toc385049689" w:history="1">
+      <w:hyperlink w:anchor="_Toc385050844" w:history="1">
         <w:r>
           <w:rPr>
             <w:rStyle w:val="Hyperlink"/>
@@ -6941,7 +6993,7 @@
             <w:noProof/>
             <w:webHidden/>
           </w:rPr>
-          <w:instrText xml:space="preserve"> PAGEREF _Toc385049689 \h </w:instrText>
+          <w:instrText xml:space="preserve"> PAGEREF _Toc385050844 \h </w:instrText>
         </w:r>
         <w:r>
           <w:rPr>
@@ -6988,7 +7040,7 @@
           <w:szCs w:val="22"/>
         </w:rPr>
       </w:pPr>
-      <w:hyperlink w:anchor="_Toc385049690" w:history="1">
+      <w:hyperlink w:anchor="_Toc385050845" w:history="1">
         <w:r>
           <w:rPr>
             <w:rStyle w:val="Hyperlink"/>
@@ -7033,7 +7085,7 @@
             <w:noProof/>
             <w:webHidden/>
           </w:rPr>
-          <w:instrText xml:space="preserve"> PAGEREF _Toc385049690 \h </w:instrText>
+          <w:instrText xml:space="preserve"> PAGEREF _Toc385050845 \h </w:instrText>
         </w:r>
         <w:r>
           <w:rPr>
@@ -7080,7 +7132,7 @@
           <w:szCs w:val="22"/>
         </w:rPr>
       </w:pPr>
-      <w:hyperlink w:anchor="_Toc385049691" w:history="1">
+      <w:hyperlink w:anchor="_Toc385050846" w:history="1">
         <w:r>
           <w:rPr>
             <w:rStyle w:val="Hyperlink"/>
@@ -7125,7 +7177,7 @@
             <w:noProof/>
             <w:webHidden/>
           </w:rPr>
-          <w:instrText xml:space="preserve"> PAGEREF _Toc385049691 \h </w:instrText>
+          <w:instrText xml:space="preserve"> PAGEREF _Toc385050846 \h </w:instrText>
         </w:r>
         <w:r>
           <w:rPr>
@@ -7169,7 +7221,7 @@
           <w:szCs w:val="22"/>
         </w:rPr>
       </w:pPr>
-      <w:hyperlink w:anchor="_Toc385049692" w:history="1">
+      <w:hyperlink w:anchor="_Toc385050847" w:history="1">
         <w:r>
           <w:rPr>
             <w:rStyle w:val="Hyperlink"/>
@@ -7215,7 +7267,7 @@
             <w:noProof/>
             <w:webHidden/>
           </w:rPr>
-          <w:instrText xml:space="preserve"> PAGEREF _Toc385049692 \h </w:instrText>
+          <w:instrText xml:space="preserve"> PAGEREF _Toc385050847 \h </w:instrText>
         </w:r>
         <w:r>
           <w:rPr>
@@ -7259,7 +7311,7 @@
           <w:szCs w:val="22"/>
         </w:rPr>
       </w:pPr>
-      <w:hyperlink w:anchor="_Toc385049693" w:history="1">
+      <w:hyperlink w:anchor="_Toc385050848" w:history="1">
         <w:r>
           <w:rPr>
             <w:rStyle w:val="Hyperlink"/>
@@ -7305,7 +7357,7 @@
             <w:noProof/>
             <w:webHidden/>
           </w:rPr>
-          <w:instrText xml:space="preserve"> PAGEREF _Toc385049693 \h </w:instrText>
+          <w:instrText xml:space="preserve"> PAGEREF _Toc385050848 \h </w:instrText>
         </w:r>
         <w:r>
           <w:rPr>
@@ -7349,7 +7401,7 @@
           <w:szCs w:val="22"/>
         </w:rPr>
       </w:pPr>
-      <w:hyperlink w:anchor="_Toc385049694" w:history="1">
+      <w:hyperlink w:anchor="_Toc385050849" w:history="1">
         <w:r>
           <w:rPr>
             <w:rStyle w:val="Hyperlink"/>
@@ -7395,7 +7447,7 @@
             <w:noProof/>
             <w:webHidden/>
           </w:rPr>
-          <w:instrText xml:space="preserve"> PAGEREF _Toc385049694 \h </w:instrText>
+          <w:instrText xml:space="preserve"> PAGEREF _Toc385050849 \h </w:instrText>
         </w:r>
         <w:r>
           <w:rPr>
@@ -7542,7 +7594,7 @@
       <w:bookmarkStart w:id="14" w:name="_Toc193166270"/>
       <w:bookmarkStart w:id="15" w:name="_Toc269327100"/>
       <w:bookmarkStart w:id="16" w:name="_Toc269327223"/>
-      <w:bookmarkStart w:id="17" w:name="_Toc385049650"/>
+      <w:bookmarkStart w:id="17" w:name="_Toc385050805"/>
       <w:r>
         <w:lastRenderedPageBreak/>
         <w:t>I</w:t>
@@ -7554,9 +7606,7 @@
       <w:r>
         <w:t>ntrodução</w:t>
       </w:r>
-      <w:bookmarkStart w:id="18" w:name="_GoBack"/>
       <w:bookmarkEnd w:id="17"/>
-      <w:bookmarkEnd w:id="18"/>
     </w:p>
     <w:p>
       <w:pPr>
@@ -7570,13 +7620,13 @@
       <w:pPr>
         <w:pStyle w:val="Ttulo2"/>
       </w:pPr>
-      <w:bookmarkStart w:id="19" w:name="_Toc269829179"/>
-      <w:bookmarkStart w:id="20" w:name="_Toc385049651"/>
+      <w:bookmarkStart w:id="18" w:name="_Toc269829179"/>
+      <w:bookmarkStart w:id="19" w:name="_Toc385050806"/>
       <w:r>
         <w:t>Contexto e Problematização</w:t>
       </w:r>
+      <w:bookmarkEnd w:id="18"/>
       <w:bookmarkEnd w:id="19"/>
-      <w:bookmarkEnd w:id="20"/>
     </w:p>
     <w:p>
       <w:pPr>
@@ -7703,13 +7753,13 @@
       <w:pPr>
         <w:pStyle w:val="Ttulo2"/>
       </w:pPr>
-      <w:bookmarkStart w:id="21" w:name="_Toc269829180"/>
-      <w:bookmarkStart w:id="22" w:name="_Toc385049652"/>
+      <w:bookmarkStart w:id="20" w:name="_Toc269829180"/>
+      <w:bookmarkStart w:id="21" w:name="_Toc385050807"/>
       <w:r>
         <w:t>Objetivos</w:t>
       </w:r>
+      <w:bookmarkEnd w:id="20"/>
       <w:bookmarkEnd w:id="21"/>
-      <w:bookmarkEnd w:id="22"/>
     </w:p>
     <w:p>
       <w:pPr>
@@ -7787,46 +7837,46 @@
       <w:pPr>
         <w:pStyle w:val="Ttulo3"/>
       </w:pPr>
-      <w:bookmarkStart w:id="23" w:name="_Toc385049653"/>
+      <w:bookmarkStart w:id="22" w:name="_Toc385050808"/>
       <w:r>
         <w:t>Objetivo Geral</w:t>
       </w:r>
+      <w:bookmarkEnd w:id="22"/>
+    </w:p>
+    <w:p>
+      <w:pPr>
+        <w:ind w:firstLine="709"/>
+        <w:rPr>
+          <w:color w:val="000000" w:themeColor="text1"/>
+        </w:rPr>
+      </w:pPr>
+      <w:r>
+        <w:rPr>
+          <w:color w:val="000000" w:themeColor="text1"/>
+        </w:rPr>
+        <w:t>Este projeto tem por objetivo a implementação de um sistema que gerencie um laboratório de exames clínicos.</w:t>
+      </w:r>
+    </w:p>
+    <w:p/>
+    <w:p>
+      <w:pPr>
+        <w:spacing w:line="276" w:lineRule="auto"/>
+      </w:pPr>
+    </w:p>
+    <w:p>
+      <w:pPr>
+        <w:spacing w:line="276" w:lineRule="auto"/>
+      </w:pPr>
+    </w:p>
+    <w:p>
+      <w:pPr>
+        <w:pStyle w:val="Ttulo3"/>
+      </w:pPr>
+      <w:bookmarkStart w:id="23" w:name="_Toc385050809"/>
+      <w:r>
+        <w:t>Objetivos Específicos</w:t>
+      </w:r>
       <w:bookmarkEnd w:id="23"/>
-    </w:p>
-    <w:p>
-      <w:pPr>
-        <w:ind w:firstLine="709"/>
-        <w:rPr>
-          <w:color w:val="000000" w:themeColor="text1"/>
-        </w:rPr>
-      </w:pPr>
-      <w:r>
-        <w:rPr>
-          <w:color w:val="000000" w:themeColor="text1"/>
-        </w:rPr>
-        <w:t>Este projeto tem por objetivo a implementação de um sistema que gerencie um laboratório de exames clínicos.</w:t>
-      </w:r>
-    </w:p>
-    <w:p/>
-    <w:p>
-      <w:pPr>
-        <w:spacing w:line="276" w:lineRule="auto"/>
-      </w:pPr>
-    </w:p>
-    <w:p>
-      <w:pPr>
-        <w:spacing w:line="276" w:lineRule="auto"/>
-      </w:pPr>
-    </w:p>
-    <w:p>
-      <w:pPr>
-        <w:pStyle w:val="Ttulo3"/>
-      </w:pPr>
-      <w:bookmarkStart w:id="24" w:name="_Toc385049654"/>
-      <w:r>
-        <w:t>Objetivos Específicos</w:t>
-      </w:r>
-      <w:bookmarkEnd w:id="24"/>
     </w:p>
     <w:p>
       <w:pPr>
@@ -7933,63 +7983,63 @@
       <w:pPr>
         <w:pStyle w:val="Ttulo1"/>
       </w:pPr>
-      <w:bookmarkStart w:id="25" w:name="_Toc385049655"/>
+      <w:bookmarkStart w:id="24" w:name="_Toc385050810"/>
       <w:r>
         <w:lastRenderedPageBreak/>
         <w:t>Visão do Sistema</w:t>
       </w:r>
+      <w:bookmarkEnd w:id="24"/>
+    </w:p>
+    <w:p>
+      <w:pPr>
+        <w:pStyle w:val="Ttulo2"/>
+        <w:rPr>
+          <w:lang w:val="fr-FR"/>
+        </w:rPr>
+      </w:pPr>
+      <w:bookmarkStart w:id="25" w:name="_Toc512930909"/>
+      <w:bookmarkStart w:id="26" w:name="_Toc452813581"/>
+      <w:bookmarkStart w:id="27" w:name="_Toc447960005"/>
+      <w:bookmarkStart w:id="28" w:name="_Toc18208268"/>
+      <w:bookmarkStart w:id="29" w:name="_Toc436203381"/>
+      <w:bookmarkStart w:id="30" w:name="_Toc385050811"/>
+      <w:r>
+        <w:rPr>
+          <w:lang w:val="fr-FR"/>
+        </w:rPr>
+        <w:t>Descrições dos Envolvidos e Usuários</w:t>
+      </w:r>
       <w:bookmarkEnd w:id="25"/>
-    </w:p>
-    <w:p>
-      <w:pPr>
-        <w:pStyle w:val="Ttulo2"/>
-        <w:rPr>
-          <w:lang w:val="fr-FR"/>
-        </w:rPr>
-      </w:pPr>
-      <w:bookmarkStart w:id="26" w:name="_Toc512930909"/>
-      <w:bookmarkStart w:id="27" w:name="_Toc452813581"/>
-      <w:bookmarkStart w:id="28" w:name="_Toc447960005"/>
-      <w:bookmarkStart w:id="29" w:name="_Toc18208268"/>
-      <w:bookmarkStart w:id="30" w:name="_Toc436203381"/>
-      <w:bookmarkStart w:id="31" w:name="_Toc385049656"/>
-      <w:r>
-        <w:rPr>
-          <w:lang w:val="fr-FR"/>
-        </w:rPr>
-        <w:t>Descrições dos Envolvidos e Usuários</w:t>
-      </w:r>
       <w:bookmarkEnd w:id="26"/>
       <w:bookmarkEnd w:id="27"/>
       <w:bookmarkEnd w:id="28"/>
-      <w:bookmarkEnd w:id="29"/>
-      <w:bookmarkEnd w:id="31"/>
+      <w:bookmarkEnd w:id="30"/>
     </w:p>
     <w:p>
       <w:pPr>
         <w:pStyle w:val="Ttulo3"/>
         <w:ind w:right="-187"/>
       </w:pPr>
-      <w:bookmarkStart w:id="32" w:name="_Toc512930910"/>
-      <w:bookmarkStart w:id="33" w:name="_Toc452813583"/>
-      <w:bookmarkStart w:id="34" w:name="_Toc18208269"/>
-      <w:bookmarkStart w:id="35" w:name="_Toc385049657"/>
+      <w:bookmarkStart w:id="31" w:name="_Toc512930910"/>
+      <w:bookmarkStart w:id="32" w:name="_Toc452813583"/>
+      <w:bookmarkStart w:id="33" w:name="_Toc18208269"/>
+      <w:bookmarkStart w:id="34" w:name="_Toc385050812"/>
       <w:r>
         <w:t>Resumo dos Envolvidos</w:t>
       </w:r>
-      <w:bookmarkStart w:id="36" w:name="_Toc512930911"/>
-      <w:bookmarkStart w:id="37" w:name="_Toc452813584"/>
-      <w:bookmarkStart w:id="38" w:name="_Toc18208270"/>
+      <w:bookmarkStart w:id="35" w:name="_Toc512930911"/>
+      <w:bookmarkStart w:id="36" w:name="_Toc452813584"/>
+      <w:bookmarkStart w:id="37" w:name="_Toc18208270"/>
+      <w:bookmarkEnd w:id="31"/>
       <w:bookmarkEnd w:id="32"/>
       <w:bookmarkEnd w:id="33"/>
       <w:bookmarkEnd w:id="34"/>
-      <w:bookmarkEnd w:id="35"/>
     </w:p>
     <w:p>
       <w:pPr>
         <w:pStyle w:val="Legenda"/>
       </w:pPr>
-      <w:bookmarkStart w:id="39" w:name="_Toc385049635"/>
+      <w:bookmarkStart w:id="38" w:name="_Toc385050790"/>
       <w:r>
         <w:t xml:space="preserve">Tabela </w:t>
       </w:r>
@@ -8004,7 +8054,7 @@
       <w:r>
         <w:t xml:space="preserve"> - Resumo dos Envolvidos</w:t>
       </w:r>
-      <w:bookmarkEnd w:id="39"/>
+      <w:bookmarkEnd w:id="38"/>
     </w:p>
     <w:tbl>
       <w:tblPr>
@@ -8795,7 +8845,7 @@
           <w:lang w:val="fr-FR"/>
         </w:rPr>
       </w:pPr>
-      <w:bookmarkStart w:id="40" w:name="_Toc385049658"/>
+      <w:bookmarkStart w:id="39" w:name="_Toc385050813"/>
       <w:r>
         <w:rPr>
           <w:lang w:val="fr-FR"/>
@@ -8803,37 +8853,37 @@
         <w:lastRenderedPageBreak/>
         <w:t>Resumo dos Usuários</w:t>
       </w:r>
+      <w:bookmarkEnd w:id="35"/>
       <w:bookmarkEnd w:id="36"/>
       <w:bookmarkEnd w:id="37"/>
-      <w:bookmarkEnd w:id="38"/>
+      <w:bookmarkEnd w:id="39"/>
+    </w:p>
+    <w:p>
+      <w:pPr>
+        <w:pStyle w:val="Legenda"/>
+        <w:rPr>
+          <w:lang w:val="fr-FR"/>
+        </w:rPr>
+      </w:pPr>
+      <w:bookmarkStart w:id="40" w:name="_Toc385050791"/>
+      <w:r>
+        <w:t xml:space="preserve">Tabela </w:t>
+      </w:r>
+      <w:fldSimple w:instr=" SEQ Tabela \* ARABIC ">
+        <w:r>
+          <w:rPr>
+            <w:noProof/>
+          </w:rPr>
+          <w:t>2</w:t>
+        </w:r>
+      </w:fldSimple>
+      <w:r>
+        <w:t xml:space="preserve"> - </w:t>
+      </w:r>
+      <w:r>
+        <w:t>Resumo dos Usuários</w:t>
+      </w:r>
       <w:bookmarkEnd w:id="40"/>
-    </w:p>
-    <w:p>
-      <w:pPr>
-        <w:pStyle w:val="Legenda"/>
-        <w:rPr>
-          <w:lang w:val="fr-FR"/>
-        </w:rPr>
-      </w:pPr>
-      <w:bookmarkStart w:id="41" w:name="_Toc385049636"/>
-      <w:r>
-        <w:t xml:space="preserve">Tabela </w:t>
-      </w:r>
-      <w:fldSimple w:instr=" SEQ Tabela \* ARABIC ">
-        <w:r>
-          <w:rPr>
-            <w:noProof/>
-          </w:rPr>
-          <w:t>2</w:t>
-        </w:r>
-      </w:fldSimple>
-      <w:r>
-        <w:t xml:space="preserve"> - </w:t>
-      </w:r>
-      <w:r>
-        <w:t>Resumo dos Usuários</w:t>
-      </w:r>
-      <w:bookmarkEnd w:id="41"/>
     </w:p>
     <w:tbl>
       <w:tblPr>
@@ -9355,7 +9405,33 @@
                 <w:szCs w:val="20"/>
                 <w:lang w:eastAsia="en-US"/>
               </w:rPr>
-              <w:t>- Tirar duvidas em uma área do website</w:t>
+              <w:t xml:space="preserve">- Tirar </w:t>
+            </w:r>
+            <w:proofErr w:type="spellStart"/>
+            <w:r>
+              <w:rPr>
+                <w:i/>
+                <w:iCs/>
+                <w:snapToGrid w:val="0"/>
+                <w:color w:val="000000" w:themeColor="text1"/>
+                <w:sz w:val="20"/>
+                <w:szCs w:val="20"/>
+                <w:lang w:eastAsia="en-US"/>
+              </w:rPr>
+              <w:t>duvidas</w:t>
+            </w:r>
+            <w:proofErr w:type="spellEnd"/>
+            <w:r>
+              <w:rPr>
+                <w:i/>
+                <w:iCs/>
+                <w:snapToGrid w:val="0"/>
+                <w:color w:val="000000" w:themeColor="text1"/>
+                <w:sz w:val="20"/>
+                <w:szCs w:val="20"/>
+                <w:lang w:eastAsia="en-US"/>
+              </w:rPr>
+              <w:t xml:space="preserve"> em uma área do website</w:t>
             </w:r>
           </w:p>
         </w:tc>
@@ -9370,18 +9446,19 @@
       <w:pPr>
         <w:pStyle w:val="Ttulo3"/>
       </w:pPr>
-      <w:bookmarkStart w:id="42" w:name="_Toc512930912"/>
-      <w:bookmarkStart w:id="43" w:name="_Toc452813585"/>
-      <w:bookmarkStart w:id="44" w:name="_Toc436203384"/>
-      <w:bookmarkStart w:id="45" w:name="_Toc425054386"/>
-      <w:bookmarkStart w:id="46" w:name="_Toc422186479"/>
-      <w:bookmarkStart w:id="47" w:name="_Toc346297773"/>
-      <w:bookmarkStart w:id="48" w:name="_Toc342757864"/>
-      <w:bookmarkStart w:id="49" w:name="_Toc18208271"/>
-      <w:bookmarkStart w:id="50" w:name="_Toc385049659"/>
+      <w:bookmarkStart w:id="41" w:name="_Toc512930912"/>
+      <w:bookmarkStart w:id="42" w:name="_Toc452813585"/>
+      <w:bookmarkStart w:id="43" w:name="_Toc436203384"/>
+      <w:bookmarkStart w:id="44" w:name="_Toc425054386"/>
+      <w:bookmarkStart w:id="45" w:name="_Toc422186479"/>
+      <w:bookmarkStart w:id="46" w:name="_Toc346297773"/>
+      <w:bookmarkStart w:id="47" w:name="_Toc342757864"/>
+      <w:bookmarkStart w:id="48" w:name="_Toc18208271"/>
+      <w:bookmarkStart w:id="49" w:name="_Toc385050814"/>
       <w:r>
         <w:t>Ambiente do Usuário</w:t>
       </w:r>
+      <w:bookmarkEnd w:id="41"/>
       <w:bookmarkEnd w:id="42"/>
       <w:bookmarkEnd w:id="43"/>
       <w:bookmarkEnd w:id="44"/>
@@ -9390,7 +9467,6 @@
       <w:bookmarkEnd w:id="47"/>
       <w:bookmarkEnd w:id="48"/>
       <w:bookmarkEnd w:id="49"/>
-      <w:bookmarkEnd w:id="50"/>
     </w:p>
     <w:p>
       <w:pPr>
@@ -9453,142 +9529,151 @@
       <w:pPr>
         <w:pStyle w:val="Ttulo3"/>
       </w:pPr>
-      <w:bookmarkStart w:id="51" w:name="_Toc512930914"/>
-      <w:bookmarkStart w:id="52" w:name="_Toc452813589"/>
-      <w:bookmarkStart w:id="53" w:name="_Toc18208273"/>
-      <w:bookmarkStart w:id="54" w:name="_Toc385049660"/>
+      <w:bookmarkStart w:id="50" w:name="_Toc512930914"/>
+      <w:bookmarkStart w:id="51" w:name="_Toc452813589"/>
+      <w:bookmarkStart w:id="52" w:name="_Toc18208273"/>
+      <w:bookmarkStart w:id="53" w:name="_Toc385050815"/>
       <w:r>
         <w:lastRenderedPageBreak/>
         <w:t>Alternativas e Concorrência</w:t>
       </w:r>
+      <w:bookmarkEnd w:id="50"/>
       <w:bookmarkEnd w:id="51"/>
       <w:bookmarkEnd w:id="52"/>
       <w:bookmarkEnd w:id="53"/>
+    </w:p>
+    <w:p>
+      <w:pPr>
+        <w:ind w:firstLine="709"/>
+      </w:pPr>
+      <w:r>
+        <w:t xml:space="preserve">A criação de uma equipe para pesquisa de campo será uma forte alternativa e uma solução local </w:t>
+      </w:r>
+      <w:r>
+        <w:t>para estar sempre por dentro das mudanças do mercado e acompanhar as evoluções tecnológicas</w:t>
+      </w:r>
+      <w:r>
+        <w:t>,</w:t>
+      </w:r>
+      <w:r>
+        <w:t xml:space="preserve"> para assim, melhorar e manter o sistema sempre à frente da concorrência. </w:t>
+      </w:r>
+    </w:p>
+    <w:p>
+      <w:pPr>
+        <w:ind w:firstLine="709"/>
+      </w:pPr>
+      <w:r>
+        <w:t xml:space="preserve">Os principais pontos fortes que serão analisados na concorrência são: Fluidez do website e da interface; formas de interação </w:t>
+      </w:r>
+      <w:r>
+        <w:t xml:space="preserve">do sistema </w:t>
+      </w:r>
+      <w:r>
+        <w:t>com o usuário</w:t>
+      </w:r>
+      <w:r>
+        <w:t xml:space="preserve"> e serviços e ferramentas que o sistema oferece para o usuário.</w:t>
+      </w:r>
+    </w:p>
+    <w:p>
+      <w:pPr>
+        <w:ind w:firstLine="709"/>
+      </w:pPr>
+      <w:r>
+        <w:t>A maior exigência do usuário final é ter um sistema e uma interface funcional que atenda todas as suas exigências</w:t>
+      </w:r>
+      <w:r>
+        <w:t xml:space="preserve"> de uma forma rápida e segura.</w:t>
+      </w:r>
+    </w:p>
+    <w:p>
+      <w:pPr>
+        <w:ind w:firstLine="709"/>
+      </w:pPr>
+      <w:r>
+        <w:t xml:space="preserve">Concorrente pesquisado: </w:t>
+      </w:r>
+      <w:proofErr w:type="spellStart"/>
+      <w:r>
+        <w:t>Confiance</w:t>
+      </w:r>
+      <w:proofErr w:type="spellEnd"/>
+      <w:r>
+        <w:t xml:space="preserve"> Medicina Diagnóstica.</w:t>
+      </w:r>
+    </w:p>
+    <w:p>
+      <w:pPr>
+        <w:ind w:firstLine="709"/>
+      </w:pPr>
+      <w:r>
+        <w:t xml:space="preserve">Link para o website do concorrente, que será constantemente pesquisado pela equipe de campo, analisando os aspectos citados acima e que tentara nos manter à frente da concorrência: </w:t>
+      </w:r>
+      <w:hyperlink r:id="rId12" w:history="1">
+        <w:r>
+          <w:rPr>
+            <w:rStyle w:val="Hyperlink"/>
+          </w:rPr>
+          <w:t>http://www.confiance.com.br/</w:t>
+        </w:r>
+      </w:hyperlink>
+    </w:p>
+    <w:p>
+      <w:pPr>
+        <w:rPr>
+          <w:color w:val="0000FF"/>
+        </w:rPr>
+      </w:pPr>
+    </w:p>
+    <w:p>
+      <w:pPr>
+        <w:pStyle w:val="Ttulo2"/>
+      </w:pPr>
+      <w:bookmarkStart w:id="54" w:name="_Toc512930915"/>
+      <w:bookmarkStart w:id="55" w:name="_Toc452813590"/>
+      <w:bookmarkStart w:id="56" w:name="_Toc436203387"/>
+      <w:bookmarkStart w:id="57" w:name="_Toc18208274"/>
+      <w:bookmarkStart w:id="58" w:name="_Toc385050816"/>
+      <w:bookmarkEnd w:id="29"/>
+      <w:r>
+        <w:t xml:space="preserve">Visão </w:t>
+      </w:r>
+      <w:r>
+        <w:t>Geral</w:t>
+      </w:r>
+      <w:r>
+        <w:t xml:space="preserve"> do Produto</w:t>
+      </w:r>
       <w:bookmarkEnd w:id="54"/>
-    </w:p>
-    <w:p>
-      <w:pPr>
-        <w:ind w:firstLine="709"/>
-      </w:pPr>
-      <w:r>
-        <w:t xml:space="preserve">A criação de uma equipe para pesquisa de campo será uma forte alternativa e uma solução local </w:t>
-      </w:r>
-      <w:r>
-        <w:t>para estar sempre por dentro das mudanças do mercado e acompanhar as evoluções tecnológicas</w:t>
-      </w:r>
-      <w:r>
-        <w:t>,</w:t>
-      </w:r>
-      <w:r>
-        <w:t xml:space="preserve"> para assim, melhorar e manter o sistema sempre à frente da concorrência. </w:t>
-      </w:r>
-    </w:p>
-    <w:p>
-      <w:pPr>
-        <w:ind w:firstLine="709"/>
-      </w:pPr>
-      <w:r>
-        <w:t xml:space="preserve">Os principais pontos fortes que serão analisados na concorrência são: Fluidez do website e da interface; formas de interação </w:t>
-      </w:r>
-      <w:r>
-        <w:t xml:space="preserve">do sistema </w:t>
-      </w:r>
-      <w:r>
-        <w:t>com o usuário</w:t>
-      </w:r>
-      <w:r>
-        <w:t xml:space="preserve"> e serviços e ferramentas que o sistema oferece para o usuário.</w:t>
-      </w:r>
-    </w:p>
-    <w:p>
-      <w:pPr>
-        <w:ind w:firstLine="709"/>
-      </w:pPr>
-      <w:r>
-        <w:t>A maior exigência do usuário final é ter um sistema e uma interface funcional que atenda todas as suas exigências</w:t>
-      </w:r>
-      <w:r>
-        <w:t xml:space="preserve"> de uma forma rápida e segura.</w:t>
-      </w:r>
-    </w:p>
-    <w:p>
-      <w:pPr>
-        <w:ind w:firstLine="709"/>
-      </w:pPr>
-      <w:r>
-        <w:t>Concorrente pesquisado: Confiance Medicina Diagnóstica.</w:t>
-      </w:r>
-    </w:p>
-    <w:p>
-      <w:pPr>
-        <w:ind w:firstLine="709"/>
-      </w:pPr>
-      <w:r>
-        <w:t xml:space="preserve">Link para o website do concorrente, que será constantemente pesquisado pela equipe de campo, analisando os aspectos citados acima e que tentara nos manter à frente da concorrência: </w:t>
-      </w:r>
-      <w:hyperlink r:id="rId12" w:history="1">
-        <w:r>
-          <w:rPr>
-            <w:rStyle w:val="Hyperlink"/>
-          </w:rPr>
-          <w:t>http://www.confiance.com.br/</w:t>
-        </w:r>
-      </w:hyperlink>
-    </w:p>
-    <w:p>
-      <w:pPr>
-        <w:rPr>
-          <w:color w:val="0000FF"/>
-        </w:rPr>
-      </w:pPr>
-    </w:p>
-    <w:p>
-      <w:pPr>
-        <w:pStyle w:val="Ttulo2"/>
-      </w:pPr>
-      <w:bookmarkStart w:id="55" w:name="_Toc512930915"/>
-      <w:bookmarkStart w:id="56" w:name="_Toc452813590"/>
-      <w:bookmarkStart w:id="57" w:name="_Toc436203387"/>
-      <w:bookmarkStart w:id="58" w:name="_Toc18208274"/>
-      <w:bookmarkStart w:id="59" w:name="_Toc385049661"/>
-      <w:bookmarkEnd w:id="30"/>
-      <w:r>
-        <w:t xml:space="preserve">Visão </w:t>
-      </w:r>
-      <w:r>
-        <w:t>Geral</w:t>
-      </w:r>
-      <w:r>
-        <w:t xml:space="preserve"> do Produto</w:t>
-      </w:r>
       <w:bookmarkEnd w:id="55"/>
       <w:bookmarkEnd w:id="56"/>
       <w:bookmarkEnd w:id="57"/>
       <w:bookmarkEnd w:id="58"/>
+    </w:p>
+    <w:p>
+      <w:pPr>
+        <w:pStyle w:val="Ttulo3"/>
+      </w:pPr>
+      <w:bookmarkStart w:id="59" w:name="_Toc512930916"/>
+      <w:bookmarkStart w:id="60" w:name="_Toc452813591"/>
+      <w:bookmarkStart w:id="61" w:name="_Toc436203388"/>
+      <w:bookmarkStart w:id="62" w:name="_Toc425054391"/>
+      <w:bookmarkStart w:id="63" w:name="_Toc422186484"/>
+      <w:bookmarkStart w:id="64" w:name="_Toc346297778"/>
+      <w:bookmarkStart w:id="65" w:name="_Toc342757867"/>
+      <w:bookmarkStart w:id="66" w:name="_Toc339784266"/>
+      <w:bookmarkStart w:id="67" w:name="_Toc339783677"/>
+      <w:bookmarkStart w:id="68" w:name="_Toc323533353"/>
+      <w:bookmarkStart w:id="69" w:name="_Toc320279476"/>
+      <w:bookmarkStart w:id="70" w:name="_Toc320274603"/>
+      <w:bookmarkStart w:id="71" w:name="_Toc318088998"/>
+      <w:bookmarkStart w:id="72" w:name="_Toc18208275"/>
+      <w:bookmarkStart w:id="73" w:name="_Toc385050817"/>
+      <w:r>
+        <w:t>Perspectiva do Produto</w:t>
+      </w:r>
       <w:bookmarkEnd w:id="59"/>
-    </w:p>
-    <w:p>
-      <w:pPr>
-        <w:pStyle w:val="Ttulo3"/>
-      </w:pPr>
-      <w:bookmarkStart w:id="60" w:name="_Toc512930916"/>
-      <w:bookmarkStart w:id="61" w:name="_Toc452813591"/>
-      <w:bookmarkStart w:id="62" w:name="_Toc436203388"/>
-      <w:bookmarkStart w:id="63" w:name="_Toc425054391"/>
-      <w:bookmarkStart w:id="64" w:name="_Toc422186484"/>
-      <w:bookmarkStart w:id="65" w:name="_Toc346297778"/>
-      <w:bookmarkStart w:id="66" w:name="_Toc342757867"/>
-      <w:bookmarkStart w:id="67" w:name="_Toc339784266"/>
-      <w:bookmarkStart w:id="68" w:name="_Toc339783677"/>
-      <w:bookmarkStart w:id="69" w:name="_Toc323533353"/>
-      <w:bookmarkStart w:id="70" w:name="_Toc320279476"/>
-      <w:bookmarkStart w:id="71" w:name="_Toc320274603"/>
-      <w:bookmarkStart w:id="72" w:name="_Toc318088998"/>
-      <w:bookmarkStart w:id="73" w:name="_Toc18208275"/>
-      <w:bookmarkStart w:id="74" w:name="_Toc385049662"/>
-      <w:r>
-        <w:t>Perspectiva do Produto</w:t>
-      </w:r>
       <w:bookmarkEnd w:id="60"/>
       <w:bookmarkEnd w:id="61"/>
       <w:bookmarkEnd w:id="62"/>
@@ -9603,75 +9688,75 @@
       <w:bookmarkEnd w:id="71"/>
       <w:bookmarkEnd w:id="72"/>
       <w:bookmarkEnd w:id="73"/>
+    </w:p>
+    <w:p>
+      <w:pPr>
+        <w:ind w:firstLine="709"/>
+      </w:pPr>
+      <w:r>
+        <w:t xml:space="preserve">O produto deverá possuir uma aplicação desktop capaz de ser executada em Sistemas Operacional distintos. Desde que possuam </w:t>
+      </w:r>
+      <w:r>
+        <w:t>suporte a aplicações JAVA, ou seja, possuir uma JVM instalada. Esta aplicação desktop deverá possuir meios para administração/gestão da organização.</w:t>
+      </w:r>
+    </w:p>
+    <w:p>
+      <w:pPr>
+        <w:ind w:firstLine="709"/>
+      </w:pPr>
+      <w:r>
+        <w:t xml:space="preserve">O Produto irá possuir também um website padrão capaz de fornecer informações e </w:t>
+      </w:r>
+      <w:r>
+        <w:t xml:space="preserve">a opção de </w:t>
+      </w:r>
+      <w:r>
+        <w:t>acompanhamento de</w:t>
+      </w:r>
+      <w:r>
+        <w:t xml:space="preserve"> exames </w:t>
+      </w:r>
+      <w:r>
+        <w:t>realizados</w:t>
+      </w:r>
+      <w:r>
+        <w:t xml:space="preserve"> e status dos mesmos para os clientes</w:t>
+      </w:r>
+      <w:r>
+        <w:t>.</w:t>
+      </w:r>
+    </w:p>
+    <w:p>
+      <w:pPr>
+        <w:ind w:firstLine="709"/>
+        <w:rPr>
+          <w:color w:val="0000FF"/>
+        </w:rPr>
+      </w:pPr>
+    </w:p>
+    <w:p>
+      <w:pPr>
+        <w:pStyle w:val="Ttulo3"/>
+      </w:pPr>
+      <w:bookmarkStart w:id="74" w:name="_Toc512930917"/>
+      <w:bookmarkStart w:id="75" w:name="_Toc452813593"/>
+      <w:bookmarkStart w:id="76" w:name="_Toc436203390"/>
+      <w:bookmarkStart w:id="77" w:name="_Toc425054394"/>
+      <w:bookmarkStart w:id="78" w:name="_Toc422186487"/>
+      <w:bookmarkStart w:id="79" w:name="_Toc346297780"/>
+      <w:bookmarkStart w:id="80" w:name="_Toc342757869"/>
+      <w:bookmarkStart w:id="81" w:name="_Toc339784278"/>
+      <w:bookmarkStart w:id="82" w:name="_Toc339783689"/>
+      <w:bookmarkStart w:id="83" w:name="_Toc323533379"/>
+      <w:bookmarkStart w:id="84" w:name="_Toc320279510"/>
+      <w:bookmarkStart w:id="85" w:name="_Toc320274637"/>
+      <w:bookmarkStart w:id="86" w:name="_Toc318089002"/>
+      <w:bookmarkStart w:id="87" w:name="_Toc18208276"/>
+      <w:bookmarkStart w:id="88" w:name="_Toc385050818"/>
+      <w:r>
+        <w:t>Suposições e Dependências</w:t>
+      </w:r>
       <w:bookmarkEnd w:id="74"/>
-    </w:p>
-    <w:p>
-      <w:pPr>
-        <w:ind w:firstLine="709"/>
-      </w:pPr>
-      <w:r>
-        <w:t xml:space="preserve">O produto deverá possuir uma aplicação desktop capaz de ser executada em Sistemas Operacional distintos. Desde que possuam </w:t>
-      </w:r>
-      <w:r>
-        <w:t>suporte a aplicações JAVA, ou seja, possuir uma JVM instalada. Esta aplicação desktop deverá possuir meios para administração/gestão da organização.</w:t>
-      </w:r>
-    </w:p>
-    <w:p>
-      <w:pPr>
-        <w:ind w:firstLine="709"/>
-      </w:pPr>
-      <w:r>
-        <w:t xml:space="preserve">O Produto irá possuir também um website padrão capaz de fornecer informações e </w:t>
-      </w:r>
-      <w:r>
-        <w:t xml:space="preserve">a opção de </w:t>
-      </w:r>
-      <w:r>
-        <w:t>acompanhamento de</w:t>
-      </w:r>
-      <w:r>
-        <w:t xml:space="preserve"> exames </w:t>
-      </w:r>
-      <w:r>
-        <w:t>realizados</w:t>
-      </w:r>
-      <w:r>
-        <w:t xml:space="preserve"> e status dos mesmos para os clientes</w:t>
-      </w:r>
-      <w:r>
-        <w:t>.</w:t>
-      </w:r>
-    </w:p>
-    <w:p>
-      <w:pPr>
-        <w:ind w:firstLine="709"/>
-        <w:rPr>
-          <w:color w:val="0000FF"/>
-        </w:rPr>
-      </w:pPr>
-    </w:p>
-    <w:p>
-      <w:pPr>
-        <w:pStyle w:val="Ttulo3"/>
-      </w:pPr>
-      <w:bookmarkStart w:id="75" w:name="_Toc512930917"/>
-      <w:bookmarkStart w:id="76" w:name="_Toc452813593"/>
-      <w:bookmarkStart w:id="77" w:name="_Toc436203390"/>
-      <w:bookmarkStart w:id="78" w:name="_Toc425054394"/>
-      <w:bookmarkStart w:id="79" w:name="_Toc422186487"/>
-      <w:bookmarkStart w:id="80" w:name="_Toc346297780"/>
-      <w:bookmarkStart w:id="81" w:name="_Toc342757869"/>
-      <w:bookmarkStart w:id="82" w:name="_Toc339784278"/>
-      <w:bookmarkStart w:id="83" w:name="_Toc339783689"/>
-      <w:bookmarkStart w:id="84" w:name="_Toc323533379"/>
-      <w:bookmarkStart w:id="85" w:name="_Toc320279510"/>
-      <w:bookmarkStart w:id="86" w:name="_Toc320274637"/>
-      <w:bookmarkStart w:id="87" w:name="_Toc318089002"/>
-      <w:bookmarkStart w:id="88" w:name="_Toc18208276"/>
-      <w:bookmarkStart w:id="89" w:name="_Toc385049663"/>
-      <w:r>
-        <w:t>Suposições e Dependências</w:t>
-      </w:r>
       <w:bookmarkEnd w:id="75"/>
       <w:bookmarkEnd w:id="76"/>
       <w:bookmarkEnd w:id="77"/>
@@ -9686,7 +9771,6 @@
       <w:bookmarkEnd w:id="86"/>
       <w:bookmarkEnd w:id="87"/>
       <w:bookmarkEnd w:id="88"/>
-      <w:bookmarkEnd w:id="89"/>
     </w:p>
     <w:p>
       <w:pPr>
@@ -9737,11 +9821,11 @@
       <w:pPr>
         <w:pStyle w:val="Ttulo2"/>
       </w:pPr>
-      <w:bookmarkStart w:id="90" w:name="_Toc512930918"/>
-      <w:bookmarkStart w:id="91" w:name="_Toc452813596"/>
-      <w:bookmarkStart w:id="92" w:name="_Toc436203402"/>
-      <w:bookmarkStart w:id="93" w:name="_Toc18208277"/>
-      <w:bookmarkStart w:id="94" w:name="_Toc385049664"/>
+      <w:bookmarkStart w:id="89" w:name="_Toc512930918"/>
+      <w:bookmarkStart w:id="90" w:name="_Toc452813596"/>
+      <w:bookmarkStart w:id="91" w:name="_Toc436203402"/>
+      <w:bookmarkStart w:id="92" w:name="_Toc18208277"/>
+      <w:bookmarkStart w:id="93" w:name="_Toc385050819"/>
       <w:r>
         <w:t>Requisitos</w:t>
       </w:r>
@@ -9754,11 +9838,11 @@
       <w:r>
         <w:t>do Produto</w:t>
       </w:r>
+      <w:bookmarkEnd w:id="89"/>
       <w:bookmarkEnd w:id="90"/>
       <w:bookmarkEnd w:id="91"/>
       <w:bookmarkEnd w:id="92"/>
       <w:bookmarkEnd w:id="93"/>
-      <w:bookmarkEnd w:id="94"/>
     </w:p>
     <w:p>
       <w:pPr>
@@ -9772,7 +9856,7 @@
         </w:rPr>
         <w:tab/>
       </w:r>
-      <w:bookmarkStart w:id="95" w:name="_Toc385049637"/>
+      <w:bookmarkStart w:id="94" w:name="_Toc385050792"/>
       <w:r>
         <w:t xml:space="preserve">Tabela </w:t>
       </w:r>
@@ -9790,7 +9874,7 @@
       <w:r>
         <w:t>Requisitos Funcionais</w:t>
       </w:r>
-      <w:bookmarkEnd w:id="95"/>
+      <w:bookmarkEnd w:id="94"/>
     </w:p>
     <w:tbl>
       <w:tblPr>
@@ -10295,11 +10379,11 @@
       <w:pPr>
         <w:pStyle w:val="Ttulo2"/>
       </w:pPr>
-      <w:bookmarkStart w:id="96" w:name="_Toc512930919"/>
-      <w:bookmarkStart w:id="97" w:name="_Toc452813602"/>
-      <w:bookmarkStart w:id="98" w:name="_Toc436203408"/>
-      <w:bookmarkStart w:id="99" w:name="_Toc18208278"/>
-      <w:bookmarkStart w:id="100" w:name="_Toc385049665"/>
+      <w:bookmarkStart w:id="95" w:name="_Toc512930919"/>
+      <w:bookmarkStart w:id="96" w:name="_Toc452813602"/>
+      <w:bookmarkStart w:id="97" w:name="_Toc436203408"/>
+      <w:bookmarkStart w:id="98" w:name="_Toc18208278"/>
+      <w:bookmarkStart w:id="99" w:name="_Toc385050820"/>
       <w:r>
         <w:t xml:space="preserve">Requisitos </w:t>
       </w:r>
@@ -10309,11 +10393,11 @@
       <w:r>
         <w:t>do Produto</w:t>
       </w:r>
+      <w:bookmarkEnd w:id="95"/>
       <w:bookmarkEnd w:id="96"/>
       <w:bookmarkEnd w:id="97"/>
       <w:bookmarkEnd w:id="98"/>
       <w:bookmarkEnd w:id="99"/>
-      <w:bookmarkEnd w:id="100"/>
     </w:p>
     <w:p>
       <w:pPr>
@@ -10357,7 +10441,15 @@
         </w:numPr>
       </w:pPr>
       <w:r>
-        <w:t>Requisitos de Suportabilidade/Ambiente:</w:t>
+        <w:t xml:space="preserve">Requisitos de </w:t>
+      </w:r>
+      <w:proofErr w:type="spellStart"/>
+      <w:r>
+        <w:t>Suportabilidade</w:t>
+      </w:r>
+      <w:proofErr w:type="spellEnd"/>
+      <w:r>
+        <w:t>/Ambiente:</w:t>
       </w:r>
     </w:p>
     <w:p>
@@ -10526,7 +10618,7 @@
       <w:pPr>
         <w:pStyle w:val="Ttulo1"/>
       </w:pPr>
-      <w:bookmarkStart w:id="101" w:name="_Toc385049666"/>
+      <w:bookmarkStart w:id="100" w:name="_Toc385050821"/>
       <w:r>
         <w:lastRenderedPageBreak/>
         <w:t>Análise dos</w:t>
@@ -10534,15 +10626,36 @@
       <w:r>
         <w:t xml:space="preserve"> Requisitos</w:t>
       </w:r>
+      <w:bookmarkEnd w:id="100"/>
+    </w:p>
+    <w:p>
+      <w:pPr>
+        <w:pStyle w:val="Ttulo2"/>
+      </w:pPr>
+      <w:bookmarkStart w:id="101" w:name="_Toc385050822"/>
+      <w:r>
+        <w:t>Diagrama de Casos de Uso</w:t>
+      </w:r>
       <w:bookmarkEnd w:id="101"/>
     </w:p>
     <w:p>
       <w:pPr>
-        <w:pStyle w:val="Ttulo2"/>
-      </w:pPr>
-      <w:bookmarkStart w:id="102" w:name="_Toc385049667"/>
-      <w:r>
-        <w:t>Diagrama de Casos de Uso</w:t>
+        <w:pStyle w:val="Legenda"/>
+      </w:pPr>
+      <w:bookmarkStart w:id="102" w:name="_Toc385050775"/>
+      <w:r>
+        <w:t xml:space="preserve">Figura </w:t>
+      </w:r>
+      <w:fldSimple w:instr=" SEQ Figura \* ARABIC ">
+        <w:r>
+          <w:rPr>
+            <w:noProof/>
+          </w:rPr>
+          <w:t>1</w:t>
+        </w:r>
+      </w:fldSimple>
+      <w:r>
+        <w:t xml:space="preserve"> - Diagrama Caso de Uso</w:t>
       </w:r>
       <w:bookmarkEnd w:id="102"/>
     </w:p>
@@ -10550,52 +10663,58 @@
       <w:pPr>
         <w:pStyle w:val="Legenda"/>
       </w:pPr>
-      <w:bookmarkStart w:id="103" w:name="_Toc385049560"/>
-      <w:r>
-        <w:t xml:space="preserve">Figura </w:t>
-      </w:r>
-      <w:fldSimple w:instr=" SEQ Figura \* ARABIC ">
-        <w:r>
-          <w:rPr>
-            <w:noProof/>
-          </w:rPr>
-          <w:t>1</w:t>
-        </w:r>
-      </w:fldSimple>
-      <w:r>
-        <w:t xml:space="preserve"> - Diagrama Caso de Uso</w:t>
-      </w:r>
-      <w:bookmarkEnd w:id="103"/>
-    </w:p>
-    <w:p>
-      <w:pPr>
-        <w:pStyle w:val="Legenda"/>
-      </w:pPr>
-      <w:r>
-        <w:pict w14:anchorId="06B648CD">
-          <v:shapetype id="_x0000_t75" coordsize="21600,21600" o:spt="75" o:preferrelative="t" path="m@4@5l@4@11@9@11@9@5xe" filled="f" stroked="f">
-            <v:stroke joinstyle="miter"/>
-            <v:formulas>
-              <v:f eqn="if lineDrawn pixelLineWidth 0"/>
-              <v:f eqn="sum @0 1 0"/>
-              <v:f eqn="sum 0 0 @1"/>
-              <v:f eqn="prod @2 1 2"/>
-              <v:f eqn="prod @3 21600 pixelWidth"/>
-              <v:f eqn="prod @3 21600 pixelHeight"/>
-              <v:f eqn="sum @0 0 1"/>
-              <v:f eqn="prod @6 1 2"/>
-              <v:f eqn="prod @7 21600 pixelWidth"/>
-              <v:f eqn="sum @8 21600 0"/>
-              <v:f eqn="prod @7 21600 pixelHeight"/>
-              <v:f eqn="sum @10 21600 0"/>
-            </v:formulas>
-            <v:path o:extrusionok="f" gradientshapeok="t" o:connecttype="rect"/>
-            <o:lock v:ext="edit" aspectratio="t"/>
-          </v:shapetype>
-          <v:shape id="_x0000_i1033" type="#_x0000_t75" style="width:389.25pt;height:577.5pt">
-            <v:imagedata r:id="rId13" o:title="DiagramaPrincipalCasodeuso"/>
-          </v:shape>
-        </w:pict>
+      <w:r>
+        <w:rPr>
+          <w:noProof/>
+        </w:rPr>
+        <w:drawing>
+          <wp:inline distT="0" distB="0" distL="0" distR="0" wp14:anchorId="71232DE2" wp14:editId="4806A6D3">
+            <wp:extent cx="4791075" cy="7340021"/>
+            <wp:effectExtent l="0" t="0" r="0" b="0"/>
+            <wp:docPr id="1" name="Imagem 1" descr="C:\Users\Kami\Desktop\DiagramaPrincipalCasodeuso.jpg"/>
+            <wp:cNvGraphicFramePr>
+              <a:graphicFrameLocks xmlns:a="http://schemas.openxmlformats.org/drawingml/2006/main" noChangeAspect="1"/>
+            </wp:cNvGraphicFramePr>
+            <a:graphic xmlns:a="http://schemas.openxmlformats.org/drawingml/2006/main">
+              <a:graphicData uri="http://schemas.openxmlformats.org/drawingml/2006/picture">
+                <pic:pic xmlns:pic="http://schemas.openxmlformats.org/drawingml/2006/picture">
+                  <pic:nvPicPr>
+                    <pic:cNvPr id="0" name="Picture 17" descr="C:\Users\Kami\Desktop\DiagramaPrincipalCasodeuso.jpg"/>
+                    <pic:cNvPicPr>
+                      <a:picLocks noChangeAspect="1" noChangeArrowheads="1"/>
+                    </pic:cNvPicPr>
+                  </pic:nvPicPr>
+                  <pic:blipFill>
+                    <a:blip r:embed="rId13">
+                      <a:extLst>
+                        <a:ext uri="{28A0092B-C50C-407E-A947-70E740481C1C}">
+                          <a14:useLocalDpi xmlns:a14="http://schemas.microsoft.com/office/drawing/2010/main" val="0"/>
+                        </a:ext>
+                      </a:extLst>
+                    </a:blip>
+                    <a:srcRect/>
+                    <a:stretch>
+                      <a:fillRect/>
+                    </a:stretch>
+                  </pic:blipFill>
+                  <pic:spPr bwMode="auto">
+                    <a:xfrm>
+                      <a:off x="0" y="0"/>
+                      <a:ext cx="4804626" cy="7360782"/>
+                    </a:xfrm>
+                    <a:prstGeom prst="rect">
+                      <a:avLst/>
+                    </a:prstGeom>
+                    <a:noFill/>
+                    <a:ln>
+                      <a:noFill/>
+                    </a:ln>
+                  </pic:spPr>
+                </pic:pic>
+              </a:graphicData>
+            </a:graphic>
+          </wp:inline>
+        </w:drawing>
       </w:r>
     </w:p>
     <w:p>
@@ -10606,19 +10725,19 @@
         <w:lastRenderedPageBreak/>
         <w:t xml:space="preserve"> </w:t>
       </w:r>
-      <w:bookmarkStart w:id="104" w:name="_Toc385049668"/>
+      <w:bookmarkStart w:id="103" w:name="_Toc385050823"/>
       <w:r>
         <w:t>Descrição dos Atores</w:t>
       </w:r>
-      <w:bookmarkEnd w:id="104"/>
+      <w:bookmarkEnd w:id="103"/>
     </w:p>
     <w:p>
       <w:pPr>
         <w:pStyle w:val="Legenda"/>
       </w:pPr>
-      <w:bookmarkStart w:id="105" w:name="OLE_LINK3"/>
-      <w:bookmarkStart w:id="106" w:name="OLE_LINK4"/>
-      <w:bookmarkStart w:id="107" w:name="_Toc385049638"/>
+      <w:bookmarkStart w:id="104" w:name="OLE_LINK3"/>
+      <w:bookmarkStart w:id="105" w:name="OLE_LINK4"/>
+      <w:bookmarkStart w:id="106" w:name="_Toc385050793"/>
       <w:r>
         <w:t xml:space="preserve">Tabela </w:t>
       </w:r>
@@ -10636,7 +10755,7 @@
       <w:r>
         <w:t>Atores presentes no sistema</w:t>
       </w:r>
-      <w:bookmarkEnd w:id="107"/>
+      <w:bookmarkEnd w:id="106"/>
     </w:p>
     <w:tbl>
       <w:tblPr>
@@ -10663,7 +10782,7 @@
             <w:shd w:val="clear" w:color="auto" w:fill="0D0D0D"/>
           </w:tcPr>
           <w:p>
-            <w:bookmarkStart w:id="108" w:name="_Toc378408132"/>
+            <w:bookmarkStart w:id="107" w:name="_Toc378408132"/>
             <w:r>
               <w:t>Ator</w:t>
             </w:r>
@@ -10785,11 +10904,11 @@
       <w:pPr>
         <w:pStyle w:val="Legenda"/>
       </w:pPr>
-      <w:bookmarkStart w:id="109" w:name="OLE_LINK10"/>
-      <w:bookmarkStart w:id="110" w:name="OLE_LINK11"/>
+      <w:bookmarkStart w:id="108" w:name="OLE_LINK10"/>
+      <w:bookmarkStart w:id="109" w:name="OLE_LINK11"/>
+      <w:bookmarkEnd w:id="104"/>
       <w:bookmarkEnd w:id="105"/>
-      <w:bookmarkEnd w:id="106"/>
-      <w:bookmarkEnd w:id="108"/>
+      <w:bookmarkEnd w:id="107"/>
     </w:p>
     <w:p/>
     <w:p/>
@@ -10797,36 +10916,36 @@
       <w:pPr>
         <w:pStyle w:val="Ttulo2"/>
       </w:pPr>
-      <w:bookmarkStart w:id="111" w:name="_Toc385049669"/>
+      <w:bookmarkStart w:id="110" w:name="_Toc385050824"/>
+      <w:bookmarkEnd w:id="108"/>
       <w:bookmarkEnd w:id="109"/>
+      <w:r>
+        <w:t xml:space="preserve">Descrição dos </w:t>
+      </w:r>
+      <w:r>
+        <w:t>Casos de U</w:t>
+      </w:r>
+      <w:r>
+        <w:t>so</w:t>
+      </w:r>
       <w:bookmarkEnd w:id="110"/>
-      <w:r>
-        <w:t xml:space="preserve">Descrição dos </w:t>
-      </w:r>
-      <w:r>
-        <w:t>Casos de U</w:t>
-      </w:r>
-      <w:r>
-        <w:t>so</w:t>
-      </w:r>
-      <w:bookmarkEnd w:id="111"/>
     </w:p>
     <w:p>
       <w:pPr>
         <w:pStyle w:val="Legenda"/>
       </w:pPr>
-      <w:bookmarkStart w:id="112" w:name="OLE_LINK98"/>
-      <w:bookmarkStart w:id="113" w:name="OLE_LINK99"/>
-      <w:bookmarkStart w:id="114" w:name="OLE_LINK100"/>
-      <w:bookmarkStart w:id="115" w:name="OLE_LINK101"/>
-      <w:bookmarkStart w:id="116" w:name="OLE_LINK102"/>
-      <w:bookmarkStart w:id="117" w:name="OLE_LINK103"/>
-      <w:bookmarkStart w:id="118" w:name="OLE_LINK104"/>
-      <w:bookmarkStart w:id="119" w:name="OLE_LINK105"/>
-      <w:bookmarkStart w:id="120" w:name="OLE_LINK106"/>
-      <w:bookmarkStart w:id="121" w:name="OLE_LINK107"/>
-      <w:bookmarkStart w:id="122" w:name="OLE_LINK108"/>
-      <w:bookmarkStart w:id="123" w:name="_Toc385049639"/>
+      <w:bookmarkStart w:id="111" w:name="OLE_LINK98"/>
+      <w:bookmarkStart w:id="112" w:name="OLE_LINK99"/>
+      <w:bookmarkStart w:id="113" w:name="OLE_LINK100"/>
+      <w:bookmarkStart w:id="114" w:name="OLE_LINK101"/>
+      <w:bookmarkStart w:id="115" w:name="OLE_LINK102"/>
+      <w:bookmarkStart w:id="116" w:name="OLE_LINK103"/>
+      <w:bookmarkStart w:id="117" w:name="OLE_LINK104"/>
+      <w:bookmarkStart w:id="118" w:name="OLE_LINK105"/>
+      <w:bookmarkStart w:id="119" w:name="OLE_LINK106"/>
+      <w:bookmarkStart w:id="120" w:name="OLE_LINK107"/>
+      <w:bookmarkStart w:id="121" w:name="OLE_LINK108"/>
+      <w:bookmarkStart w:id="122" w:name="_Toc385050794"/>
       <w:r>
         <w:t xml:space="preserve">Tabela </w:t>
       </w:r>
@@ -10841,7 +10960,7 @@
       <w:r>
         <w:t xml:space="preserve"> - Caso de Uso UC01</w:t>
       </w:r>
-      <w:bookmarkEnd w:id="123"/>
+      <w:bookmarkEnd w:id="122"/>
     </w:p>
     <w:tbl>
       <w:tblPr>
@@ -10874,8 +10993,9 @@
                 <w:bCs/>
               </w:rPr>
             </w:pPr>
-            <w:bookmarkStart w:id="124" w:name="OLE_LINK12"/>
-            <w:bookmarkStart w:id="125" w:name="OLE_LINK26"/>
+            <w:bookmarkStart w:id="123" w:name="OLE_LINK12"/>
+            <w:bookmarkStart w:id="124" w:name="OLE_LINK26"/>
+            <w:bookmarkEnd w:id="111"/>
             <w:bookmarkEnd w:id="112"/>
             <w:bookmarkEnd w:id="113"/>
             <w:bookmarkEnd w:id="114"/>
@@ -10886,7 +11006,6 @@
             <w:bookmarkEnd w:id="119"/>
             <w:bookmarkEnd w:id="120"/>
             <w:bookmarkEnd w:id="121"/>
-            <w:bookmarkEnd w:id="122"/>
             <w:r>
               <w:rPr>
                 <w:b/>
@@ -11076,13 +11195,13 @@
             <w:r>
               <w:t xml:space="preserve"> </w:t>
             </w:r>
-            <w:bookmarkStart w:id="126" w:name="OLE_LINK14"/>
-            <w:bookmarkStart w:id="127" w:name="OLE_LINK15"/>
+            <w:bookmarkStart w:id="125" w:name="OLE_LINK14"/>
+            <w:bookmarkStart w:id="126" w:name="OLE_LINK15"/>
             <w:r>
               <w:t>FP01</w:t>
             </w:r>
+            <w:bookmarkEnd w:id="125"/>
             <w:bookmarkEnd w:id="126"/>
-            <w:bookmarkEnd w:id="127"/>
             <w:r>
               <w:t xml:space="preserve"> – Este caso de uso se </w:t>
             </w:r>
@@ -11119,16 +11238,24 @@
             <w:r>
               <w:t>FP04 - Sistema apresenta na tela resultado do exame ao paciente</w:t>
             </w:r>
-            <w:bookmarkStart w:id="128" w:name="OLE_LINK56"/>
-            <w:bookmarkStart w:id="129" w:name="OLE_LINK57"/>
-            <w:bookmarkStart w:id="130" w:name="OLE_LINK58"/>
+            <w:bookmarkStart w:id="127" w:name="OLE_LINK56"/>
+            <w:bookmarkStart w:id="128" w:name="OLE_LINK57"/>
+            <w:bookmarkStart w:id="129" w:name="OLE_LINK58"/>
             <w:r>
               <w:t>.</w:t>
             </w:r>
           </w:p>
           <w:p>
             <w:r>
-              <w:t xml:space="preserve">FP05 - Paciente pode solicitar a geração do exame em pdf ou requisitar impressão em papel para retirada na </w:t>
+              <w:t xml:space="preserve">FP05 - Paciente pode solicitar a geração do exame em </w:t>
+            </w:r>
+            <w:proofErr w:type="spellStart"/>
+            <w:r>
+              <w:t>pdf</w:t>
+            </w:r>
+            <w:proofErr w:type="spellEnd"/>
+            <w:r>
+              <w:t xml:space="preserve"> ou requisitar impressão em papel para retirada na </w:t>
             </w:r>
             <w:r>
               <w:t>clínica.</w:t>
@@ -11152,8 +11279,8 @@
           </w:p>
           <w:p/>
           <w:p>
-            <w:bookmarkStart w:id="131" w:name="OLE_LINK75"/>
-            <w:bookmarkStart w:id="132" w:name="OLE_LINK76"/>
+            <w:bookmarkStart w:id="130" w:name="OLE_LINK75"/>
+            <w:bookmarkStart w:id="131" w:name="OLE_LINK76"/>
             <w:r>
               <w:rPr>
                 <w:b/>
@@ -11184,11 +11311,19 @@
               <w:t>.</w:t>
             </w:r>
           </w:p>
+          <w:bookmarkEnd w:id="130"/>
           <w:bookmarkEnd w:id="131"/>
-          <w:bookmarkEnd w:id="132"/>
-          <w:p>
-            <w:r>
-              <w:t>FA02.1 – Paciente recebe uma notificação na tela indicando que o exame ainda não esta pronto.</w:t>
+          <w:p>
+            <w:r>
+              <w:t xml:space="preserve">FA02.1 – Paciente recebe uma notificação na tela indicando que o exame ainda não </w:t>
+            </w:r>
+            <w:proofErr w:type="spellStart"/>
+            <w:r>
+              <w:t>esta</w:t>
+            </w:r>
+            <w:proofErr w:type="spellEnd"/>
+            <w:r>
+              <w:t xml:space="preserve"> pronto.</w:t>
             </w:r>
           </w:p>
           <w:p>
@@ -11207,14 +11342,14 @@
             <w:r>
               <w:t>.</w:t>
             </w:r>
+            <w:bookmarkEnd w:id="127"/>
             <w:bookmarkEnd w:id="128"/>
             <w:bookmarkEnd w:id="129"/>
-            <w:bookmarkEnd w:id="130"/>
           </w:p>
         </w:tc>
       </w:tr>
+      <w:bookmarkEnd w:id="123"/>
       <w:bookmarkEnd w:id="124"/>
-      <w:bookmarkEnd w:id="125"/>
     </w:tbl>
     <w:p>
       <w:pPr>
@@ -11236,7 +11371,7 @@
           <w:color w:val="0000FF"/>
         </w:rPr>
       </w:pPr>
-      <w:bookmarkStart w:id="133" w:name="_Toc385049640"/>
+      <w:bookmarkStart w:id="132" w:name="_Toc385050795"/>
       <w:r>
         <w:t xml:space="preserve">Tabela </w:t>
       </w:r>
@@ -11251,7 +11386,7 @@
       <w:r>
         <w:t xml:space="preserve"> - Caso de Uso UC02</w:t>
       </w:r>
-      <w:bookmarkEnd w:id="133"/>
+      <w:bookmarkEnd w:id="132"/>
     </w:p>
     <w:tbl>
       <w:tblPr>
@@ -11314,11 +11449,11 @@
             <w:r>
               <w:t xml:space="preserve">- </w:t>
             </w:r>
-            <w:bookmarkStart w:id="134" w:name="OLE_LINK13"/>
+            <w:bookmarkStart w:id="133" w:name="OLE_LINK13"/>
             <w:r>
               <w:t>Cadastrar pacientes no sistema</w:t>
             </w:r>
-            <w:bookmarkEnd w:id="134"/>
+            <w:bookmarkEnd w:id="133"/>
           </w:p>
         </w:tc>
       </w:tr>
@@ -11476,8 +11611,8 @@
               </w:rPr>
               <w:t>Fluxo Principal</w:t>
             </w:r>
-            <w:bookmarkStart w:id="135" w:name="OLE_LINK16"/>
-            <w:bookmarkStart w:id="136" w:name="OLE_LINK17"/>
+            <w:bookmarkStart w:id="134" w:name="OLE_LINK16"/>
+            <w:bookmarkStart w:id="135" w:name="OLE_LINK17"/>
             <w:r>
               <w:t>:</w:t>
             </w:r>
@@ -11487,39 +11622,39 @@
             <w:r>
               <w:t xml:space="preserve">FP01 </w:t>
             </w:r>
+            <w:bookmarkEnd w:id="134"/>
             <w:bookmarkEnd w:id="135"/>
+            <w:r>
+              <w:t>– Este caso de uso se inicia quando o ator gestor cadastra um paciente no sistema.</w:t>
+            </w:r>
+          </w:p>
+          <w:p>
+            <w:r>
+              <w:t>FP02 –</w:t>
+            </w:r>
+            <w:r>
+              <w:t xml:space="preserve"> </w:t>
+            </w:r>
+            <w:r>
+              <w:t>Gestor requisita informações pessoais do paciente: Nome, RG, CPF, Data de Nascimento, Endereço, Telefone para contato, Convênio.</w:t>
+            </w:r>
+          </w:p>
+          <w:p>
+            <w:r>
+              <w:t>FP03 – Sistema salva informações do paciente no banco de dados.</w:t>
+            </w:r>
+          </w:p>
+          <w:p>
+            <w:r>
+              <w:t xml:space="preserve">FP04 </w:t>
+            </w:r>
+            <w:bookmarkStart w:id="136" w:name="OLE_LINK55"/>
+            <w:bookmarkStart w:id="137" w:name="OLE_LINK80"/>
+            <w:r>
+              <w:t>–</w:t>
+            </w:r>
             <w:bookmarkEnd w:id="136"/>
-            <w:r>
-              <w:t>– Este caso de uso se inicia quando o ator gestor cadastra um paciente no sistema.</w:t>
-            </w:r>
-          </w:p>
-          <w:p>
-            <w:r>
-              <w:t>FP02 –</w:t>
-            </w:r>
-            <w:r>
-              <w:t xml:space="preserve"> </w:t>
-            </w:r>
-            <w:r>
-              <w:t>Gestor requisita informações pessoais do paciente: Nome, RG, CPF, Data de Nascimento, Endereço, Telefone para contato, Convênio.</w:t>
-            </w:r>
-          </w:p>
-          <w:p>
-            <w:r>
-              <w:t>FP03 – Sistema salva informações do paciente no banco de dados.</w:t>
-            </w:r>
-          </w:p>
-          <w:p>
-            <w:r>
-              <w:t xml:space="preserve">FP04 </w:t>
-            </w:r>
-            <w:bookmarkStart w:id="137" w:name="OLE_LINK55"/>
-            <w:bookmarkStart w:id="138" w:name="OLE_LINK80"/>
-            <w:r>
-              <w:t>–</w:t>
-            </w:r>
             <w:bookmarkEnd w:id="137"/>
-            <w:bookmarkEnd w:id="138"/>
             <w:r>
               <w:t xml:space="preserve"> Sistema mostra uma mensagem confirmando que o paciente foi cadastrado no sistema.</w:t>
             </w:r>
@@ -11536,9 +11671,9 @@
             </w:r>
           </w:p>
           <w:p>
-            <w:bookmarkStart w:id="139" w:name="OLE_LINK77"/>
-            <w:bookmarkStart w:id="140" w:name="OLE_LINK78"/>
-            <w:bookmarkStart w:id="141" w:name="OLE_LINK79"/>
+            <w:bookmarkStart w:id="138" w:name="OLE_LINK77"/>
+            <w:bookmarkStart w:id="139" w:name="OLE_LINK78"/>
+            <w:bookmarkStart w:id="140" w:name="OLE_LINK79"/>
             <w:r>
               <w:rPr>
                 <w:b/>
@@ -11556,9 +11691,9 @@
               <w:t>FA01 – Usuário já existe.</w:t>
             </w:r>
           </w:p>
+          <w:bookmarkEnd w:id="138"/>
           <w:bookmarkEnd w:id="139"/>
           <w:bookmarkEnd w:id="140"/>
-          <w:bookmarkEnd w:id="141"/>
           <w:p>
             <w:r>
               <w:t xml:space="preserve">FA02.1 – Recebe uma notificação de que o usuário já </w:t>
@@ -11646,7 +11781,7 @@
       <w:pPr>
         <w:pStyle w:val="Legenda"/>
       </w:pPr>
-      <w:bookmarkStart w:id="142" w:name="_Toc385049641"/>
+      <w:bookmarkStart w:id="141" w:name="_Toc385050796"/>
       <w:r>
         <w:lastRenderedPageBreak/>
         <w:t xml:space="preserve">Tabela </w:t>
@@ -11662,7 +11797,7 @@
       <w:r>
         <w:t xml:space="preserve"> - Caso de Uso UC03</w:t>
       </w:r>
-      <w:bookmarkEnd w:id="142"/>
+      <w:bookmarkEnd w:id="141"/>
     </w:p>
     <w:tbl>
       <w:tblPr>
@@ -11725,11 +11860,11 @@
             <w:r>
               <w:t xml:space="preserve">- </w:t>
             </w:r>
-            <w:bookmarkStart w:id="143" w:name="OLE_LINK18"/>
+            <w:bookmarkStart w:id="142" w:name="OLE_LINK18"/>
             <w:r>
               <w:t>Gerar relatórios de fluxo de exames</w:t>
             </w:r>
-            <w:bookmarkEnd w:id="143"/>
+            <w:bookmarkEnd w:id="142"/>
           </w:p>
         </w:tc>
       </w:tr>
@@ -11896,8 +12031,8 @@
             <w:r>
               <w:t xml:space="preserve">FP02 – </w:t>
             </w:r>
-            <w:bookmarkStart w:id="144" w:name="OLE_LINK20"/>
-            <w:bookmarkStart w:id="145" w:name="OLE_LINK21"/>
+            <w:bookmarkStart w:id="143" w:name="OLE_LINK20"/>
+            <w:bookmarkStart w:id="144" w:name="OLE_LINK21"/>
             <w:r>
               <w:t>Gestor acessa área de relatório</w:t>
             </w:r>
@@ -11907,21 +12042,43 @@
             <w:r>
               <w:t>.</w:t>
             </w:r>
+            <w:bookmarkEnd w:id="143"/>
             <w:bookmarkEnd w:id="144"/>
+          </w:p>
+          <w:p>
+            <w:r>
+              <w:t xml:space="preserve">FP03 – </w:t>
+            </w:r>
+            <w:r>
+              <w:t>Gestor s</w:t>
+            </w:r>
+            <w:r>
+              <w:t>eleciona o período que ele deseja verificar o fluxo de exames</w:t>
+            </w:r>
+            <w:r>
+              <w:t>: diário, semanal ou mensal</w:t>
+            </w:r>
+            <w:r>
+              <w:t>.</w:t>
+            </w:r>
+          </w:p>
+          <w:p>
+            <w:r>
+              <w:t xml:space="preserve">FP04 </w:t>
+            </w:r>
+            <w:bookmarkStart w:id="145" w:name="OLE_LINK81"/>
+            <w:r>
+              <w:t>–</w:t>
+            </w:r>
             <w:bookmarkEnd w:id="145"/>
-          </w:p>
-          <w:p>
-            <w:r>
-              <w:t xml:space="preserve">FP03 – </w:t>
-            </w:r>
-            <w:r>
-              <w:t>Gestor s</w:t>
-            </w:r>
-            <w:r>
-              <w:t>eleciona o período que ele deseja verificar o fluxo de exames</w:t>
-            </w:r>
-            <w:r>
-              <w:t>: diário, semanal ou mensal</w:t>
+            <w:r>
+              <w:t xml:space="preserve"> </w:t>
+            </w:r>
+            <w:r>
+              <w:t xml:space="preserve">Sistema busca informações </w:t>
+            </w:r>
+            <w:r>
+              <w:t>no banco de dados</w:t>
             </w:r>
             <w:r>
               <w:t>.</w:t>
@@ -11929,21 +12086,7 @@
           </w:p>
           <w:p>
             <w:r>
-              <w:t xml:space="preserve">FP04 </w:t>
-            </w:r>
-            <w:bookmarkStart w:id="146" w:name="OLE_LINK81"/>
-            <w:r>
-              <w:t>–</w:t>
-            </w:r>
-            <w:bookmarkEnd w:id="146"/>
-            <w:r>
-              <w:t xml:space="preserve"> </w:t>
-            </w:r>
-            <w:r>
-              <w:t xml:space="preserve">Sistema busca informações </w:t>
-            </w:r>
-            <w:r>
-              <w:t>no banco de dados</w:t>
+              <w:t>FP05 – Sistema mostra relatório na tela</w:t>
             </w:r>
             <w:r>
               <w:t>.</w:t>
@@ -11951,16 +12094,13 @@
           </w:p>
           <w:p>
             <w:r>
-              <w:t>FP05 – Sistema mostra relatório na tela</w:t>
-            </w:r>
-            <w:r>
-              <w:t>.</w:t>
-            </w:r>
-          </w:p>
-          <w:p>
-            <w:r>
-              <w:t>FP06 – Gestor seleciona se deseja imprimir relatório ou exportar para pdf</w:t>
-            </w:r>
+              <w:t xml:space="preserve">FP06 – Gestor seleciona se deseja imprimir relatório ou exportar para </w:t>
+            </w:r>
+            <w:proofErr w:type="spellStart"/>
+            <w:r>
+              <w:t>pdf</w:t>
+            </w:r>
+            <w:proofErr w:type="spellEnd"/>
             <w:r>
               <w:t>.</w:t>
             </w:r>
@@ -12002,7 +12142,7 @@
           <w:color w:val="0000FF"/>
         </w:rPr>
       </w:pPr>
-      <w:bookmarkStart w:id="147" w:name="_Toc385049642"/>
+      <w:bookmarkStart w:id="146" w:name="_Toc385050797"/>
       <w:r>
         <w:t xml:space="preserve">Tabela </w:t>
       </w:r>
@@ -12023,7 +12163,7 @@
       <w:r>
         <w:t>4</w:t>
       </w:r>
-      <w:bookmarkEnd w:id="147"/>
+      <w:bookmarkEnd w:id="146"/>
     </w:p>
     <w:tbl>
       <w:tblPr>
@@ -12086,14 +12226,14 @@
             <w:r>
               <w:t xml:space="preserve">- </w:t>
             </w:r>
-            <w:bookmarkStart w:id="148" w:name="OLE_LINK19"/>
+            <w:bookmarkStart w:id="147" w:name="OLE_LINK19"/>
             <w:r>
               <w:t>Gerar</w:t>
             </w:r>
             <w:r>
               <w:t xml:space="preserve"> prontuário digital do paciente</w:t>
             </w:r>
-            <w:bookmarkEnd w:id="148"/>
+            <w:bookmarkEnd w:id="147"/>
           </w:p>
         </w:tc>
       </w:tr>
@@ -12262,38 +12402,38 @@
             <w:r>
               <w:t xml:space="preserve">FP01 </w:t>
             </w:r>
-            <w:bookmarkStart w:id="149" w:name="OLE_LINK22"/>
-            <w:bookmarkStart w:id="150" w:name="OLE_LINK23"/>
+            <w:bookmarkStart w:id="148" w:name="OLE_LINK22"/>
+            <w:bookmarkStart w:id="149" w:name="OLE_LINK23"/>
             <w:r>
               <w:t>–</w:t>
             </w:r>
+            <w:bookmarkEnd w:id="148"/>
             <w:bookmarkEnd w:id="149"/>
+            <w:r>
+              <w:t xml:space="preserve"> Este caso de uso se inicia quando o ator gestor deseja gerar um prontuário digital do paciente.</w:t>
+            </w:r>
+          </w:p>
+          <w:p>
+            <w:r>
+              <w:t>FP02 – Gestor acessa área de prontuário digital.</w:t>
+            </w:r>
+          </w:p>
+          <w:p>
+            <w:r>
+              <w:t>FP03 – Seleciona o paciente que deseja criar um prontuário digital.</w:t>
+            </w:r>
+          </w:p>
+          <w:p>
+            <w:r>
+              <w:t xml:space="preserve">FP04 – </w:t>
+            </w:r>
+            <w:bookmarkStart w:id="150" w:name="OLE_LINK24"/>
+            <w:bookmarkStart w:id="151" w:name="OLE_LINK25"/>
+            <w:r>
+              <w:t xml:space="preserve">Sistema busca informações </w:t>
+            </w:r>
             <w:bookmarkEnd w:id="150"/>
-            <w:r>
-              <w:t xml:space="preserve"> Este caso de uso se inicia quando o ator gestor deseja gerar um prontuário digital do paciente.</w:t>
-            </w:r>
-          </w:p>
-          <w:p>
-            <w:r>
-              <w:t>FP02 – Gestor acessa área de prontuário digital.</w:t>
-            </w:r>
-          </w:p>
-          <w:p>
-            <w:r>
-              <w:t>FP03 – Seleciona o paciente que deseja criar um prontuário digital.</w:t>
-            </w:r>
-          </w:p>
-          <w:p>
-            <w:r>
-              <w:t xml:space="preserve">FP04 – </w:t>
-            </w:r>
-            <w:bookmarkStart w:id="151" w:name="OLE_LINK24"/>
-            <w:bookmarkStart w:id="152" w:name="OLE_LINK25"/>
-            <w:r>
-              <w:t xml:space="preserve">Sistema busca informações </w:t>
-            </w:r>
             <w:bookmarkEnd w:id="151"/>
-            <w:bookmarkEnd w:id="152"/>
             <w:r>
               <w:t>sobre paciente e gera p</w:t>
             </w:r>
@@ -12331,7 +12471,7 @@
           <w:color w:val="0000FF"/>
         </w:rPr>
       </w:pPr>
-      <w:bookmarkStart w:id="153" w:name="_Toc385049643"/>
+      <w:bookmarkStart w:id="152" w:name="_Toc385050798"/>
       <w:r>
         <w:lastRenderedPageBreak/>
         <w:t xml:space="preserve">Tabela </w:t>
@@ -12347,7 +12487,7 @@
       <w:r>
         <w:t xml:space="preserve"> - Caso de Uso UC05</w:t>
       </w:r>
-      <w:bookmarkEnd w:id="153"/>
+      <w:bookmarkEnd w:id="152"/>
     </w:p>
     <w:tbl>
       <w:tblPr>
@@ -12401,7 +12541,7 @@
             <w:tcW w:w="6804" w:type="dxa"/>
           </w:tcPr>
           <w:p>
-            <w:bookmarkStart w:id="154" w:name="OLE_LINK5"/>
+            <w:bookmarkStart w:id="153" w:name="OLE_LINK5"/>
             <w:r>
               <w:t>UC0</w:t>
             </w:r>
@@ -12411,12 +12551,12 @@
             <w:r>
               <w:t xml:space="preserve">- </w:t>
             </w:r>
-            <w:bookmarkStart w:id="155" w:name="OLE_LINK27"/>
+            <w:bookmarkStart w:id="154" w:name="OLE_LINK27"/>
             <w:r>
               <w:t>Cadastrar Gestores</w:t>
             </w:r>
+            <w:bookmarkEnd w:id="153"/>
             <w:bookmarkEnd w:id="154"/>
-            <w:bookmarkEnd w:id="155"/>
           </w:p>
         </w:tc>
       </w:tr>
@@ -12603,11 +12743,11 @@
             <w:r>
               <w:t xml:space="preserve">FP03 </w:t>
             </w:r>
-            <w:bookmarkStart w:id="156" w:name="OLE_LINK82"/>
+            <w:bookmarkStart w:id="155" w:name="OLE_LINK82"/>
             <w:r>
               <w:t>–</w:t>
             </w:r>
-            <w:bookmarkEnd w:id="156"/>
+            <w:bookmarkEnd w:id="155"/>
             <w:r>
               <w:t xml:space="preserve"> Sistema mostra mensagem confirmando que o gestor foi cadastrado</w:t>
             </w:r>
@@ -12676,7 +12816,7 @@
           <w:color w:val="0000FF"/>
         </w:rPr>
       </w:pPr>
-      <w:bookmarkStart w:id="157" w:name="_Toc385049644"/>
+      <w:bookmarkStart w:id="156" w:name="_Toc385050799"/>
       <w:r>
         <w:t xml:space="preserve">Tabela </w:t>
       </w:r>
@@ -12691,7 +12831,7 @@
       <w:r>
         <w:t xml:space="preserve"> - Caso de Uso UC06</w:t>
       </w:r>
-      <w:bookmarkEnd w:id="157"/>
+      <w:bookmarkEnd w:id="156"/>
     </w:p>
     <w:tbl>
       <w:tblPr>
@@ -12724,8 +12864,8 @@
                 <w:bCs/>
               </w:rPr>
             </w:pPr>
-            <w:bookmarkStart w:id="158" w:name="OLE_LINK31"/>
-            <w:bookmarkStart w:id="159" w:name="OLE_LINK32"/>
+            <w:bookmarkStart w:id="157" w:name="OLE_LINK31"/>
+            <w:bookmarkStart w:id="158" w:name="OLE_LINK32"/>
             <w:r>
               <w:rPr>
                 <w:b/>
@@ -12747,8 +12887,8 @@
             <w:tcW w:w="6804" w:type="dxa"/>
           </w:tcPr>
           <w:p>
-            <w:bookmarkStart w:id="160" w:name="OLE_LINK41"/>
-            <w:bookmarkStart w:id="161" w:name="OLE_LINK42"/>
+            <w:bookmarkStart w:id="159" w:name="OLE_LINK41"/>
+            <w:bookmarkStart w:id="160" w:name="OLE_LINK42"/>
             <w:r>
               <w:t>UC0</w:t>
             </w:r>
@@ -12758,15 +12898,15 @@
             <w:r>
               <w:t xml:space="preserve">- </w:t>
             </w:r>
-            <w:bookmarkStart w:id="162" w:name="OLE_LINK29"/>
-            <w:bookmarkStart w:id="163" w:name="OLE_LINK30"/>
+            <w:bookmarkStart w:id="161" w:name="OLE_LINK29"/>
+            <w:bookmarkStart w:id="162" w:name="OLE_LINK30"/>
             <w:r>
               <w:t>Tirar duvidas</w:t>
             </w:r>
+            <w:bookmarkEnd w:id="159"/>
             <w:bookmarkEnd w:id="160"/>
             <w:bookmarkEnd w:id="161"/>
             <w:bookmarkEnd w:id="162"/>
-            <w:bookmarkEnd w:id="163"/>
           </w:p>
         </w:tc>
       </w:tr>
@@ -12932,11 +13072,11 @@
             <w:r>
               <w:t xml:space="preserve">FP03 </w:t>
             </w:r>
-            <w:bookmarkStart w:id="164" w:name="OLE_LINK83"/>
+            <w:bookmarkStart w:id="163" w:name="OLE_LINK83"/>
             <w:r>
               <w:t>–</w:t>
             </w:r>
-            <w:bookmarkEnd w:id="164"/>
+            <w:bookmarkEnd w:id="163"/>
             <w:r>
               <w:t xml:space="preserve"> Um formulário com sua dúvida é preenchido e enviado.</w:t>
             </w:r>
@@ -12962,8 +13102,8 @@
           </w:p>
         </w:tc>
       </w:tr>
+      <w:bookmarkEnd w:id="157"/>
       <w:bookmarkEnd w:id="158"/>
-      <w:bookmarkEnd w:id="159"/>
     </w:tbl>
     <w:p>
       <w:pPr>
@@ -12979,7 +13119,7 @@
           <w:color w:val="0000FF"/>
         </w:rPr>
       </w:pPr>
-      <w:bookmarkStart w:id="165" w:name="_Toc385049645"/>
+      <w:bookmarkStart w:id="164" w:name="_Toc385050800"/>
       <w:r>
         <w:lastRenderedPageBreak/>
         <w:t xml:space="preserve">Tabela </w:t>
@@ -12995,7 +13135,7 @@
       <w:r>
         <w:t xml:space="preserve"> - Caso de Uso UC07</w:t>
       </w:r>
-      <w:bookmarkEnd w:id="165"/>
+      <w:bookmarkEnd w:id="164"/>
     </w:p>
     <w:tbl>
       <w:tblPr>
@@ -13049,9 +13189,9 @@
             <w:tcW w:w="6804" w:type="dxa"/>
           </w:tcPr>
           <w:p>
-            <w:bookmarkStart w:id="166" w:name="OLE_LINK43"/>
-            <w:bookmarkStart w:id="167" w:name="OLE_LINK44"/>
-            <w:bookmarkStart w:id="168" w:name="OLE_LINK45"/>
+            <w:bookmarkStart w:id="165" w:name="OLE_LINK43"/>
+            <w:bookmarkStart w:id="166" w:name="OLE_LINK44"/>
+            <w:bookmarkStart w:id="167" w:name="OLE_LINK45"/>
             <w:r>
               <w:t>UC0</w:t>
             </w:r>
@@ -13061,16 +13201,16 @@
             <w:r>
               <w:t xml:space="preserve">- </w:t>
             </w:r>
-            <w:bookmarkStart w:id="169" w:name="OLE_LINK33"/>
-            <w:bookmarkStart w:id="170" w:name="OLE_LINK34"/>
+            <w:bookmarkStart w:id="168" w:name="OLE_LINK33"/>
+            <w:bookmarkStart w:id="169" w:name="OLE_LINK34"/>
             <w:r>
               <w:t>Responder duvidas</w:t>
             </w:r>
+            <w:bookmarkEnd w:id="165"/>
             <w:bookmarkEnd w:id="166"/>
             <w:bookmarkEnd w:id="167"/>
             <w:bookmarkEnd w:id="168"/>
             <w:bookmarkEnd w:id="169"/>
-            <w:bookmarkEnd w:id="170"/>
           </w:p>
         </w:tc>
       </w:tr>
@@ -13237,15 +13377,15 @@
             <w:r>
               <w:t xml:space="preserve">FP03 </w:t>
             </w:r>
-            <w:bookmarkStart w:id="171" w:name="OLE_LINK93"/>
-            <w:bookmarkStart w:id="172" w:name="OLE_LINK94"/>
-            <w:bookmarkStart w:id="173" w:name="OLE_LINK95"/>
+            <w:bookmarkStart w:id="170" w:name="OLE_LINK93"/>
+            <w:bookmarkStart w:id="171" w:name="OLE_LINK94"/>
+            <w:bookmarkStart w:id="172" w:name="OLE_LINK95"/>
             <w:r>
               <w:t>–</w:t>
             </w:r>
+            <w:bookmarkEnd w:id="170"/>
             <w:bookmarkEnd w:id="171"/>
             <w:bookmarkEnd w:id="172"/>
-            <w:bookmarkEnd w:id="173"/>
             <w:r>
               <w:t xml:space="preserve"> Gestor seleciona uma das dúvidas pendentes.</w:t>
             </w:r>
@@ -13301,7 +13441,7 @@
           <w:color w:val="0000FF"/>
         </w:rPr>
       </w:pPr>
-      <w:bookmarkStart w:id="174" w:name="_Toc385049646"/>
+      <w:bookmarkStart w:id="173" w:name="_Toc385050801"/>
       <w:r>
         <w:t xml:space="preserve">Tabela </w:t>
       </w:r>
@@ -13322,7 +13462,7 @@
       <w:r>
         <w:t>o UC08</w:t>
       </w:r>
-      <w:bookmarkEnd w:id="174"/>
+      <w:bookmarkEnd w:id="173"/>
     </w:p>
     <w:tbl>
       <w:tblPr>
@@ -13376,8 +13516,8 @@
             <w:tcW w:w="6804" w:type="dxa"/>
           </w:tcPr>
           <w:p>
-            <w:bookmarkStart w:id="175" w:name="OLE_LINK46"/>
-            <w:bookmarkStart w:id="176" w:name="OLE_LINK47"/>
+            <w:bookmarkStart w:id="174" w:name="OLE_LINK46"/>
+            <w:bookmarkStart w:id="175" w:name="OLE_LINK47"/>
             <w:r>
               <w:t>UC0</w:t>
             </w:r>
@@ -13387,15 +13527,15 @@
             <w:r>
               <w:t xml:space="preserve">- </w:t>
             </w:r>
-            <w:bookmarkStart w:id="177" w:name="OLE_LINK35"/>
-            <w:bookmarkStart w:id="178" w:name="OLE_LINK36"/>
+            <w:bookmarkStart w:id="176" w:name="OLE_LINK35"/>
+            <w:bookmarkStart w:id="177" w:name="OLE_LINK36"/>
             <w:r>
               <w:t>Gerar código de verificação de exame</w:t>
             </w:r>
+            <w:bookmarkEnd w:id="174"/>
             <w:bookmarkEnd w:id="175"/>
             <w:bookmarkEnd w:id="176"/>
             <w:bookmarkEnd w:id="177"/>
-            <w:bookmarkEnd w:id="178"/>
           </w:p>
         </w:tc>
       </w:tr>
@@ -13583,13 +13723,13 @@
             <w:r>
               <w:t xml:space="preserve"> </w:t>
             </w:r>
-            <w:bookmarkStart w:id="179" w:name="OLE_LINK84"/>
-            <w:bookmarkStart w:id="180" w:name="OLE_LINK85"/>
+            <w:bookmarkStart w:id="178" w:name="OLE_LINK84"/>
+            <w:bookmarkStart w:id="179" w:name="OLE_LINK85"/>
             <w:r>
               <w:t>–</w:t>
             </w:r>
+            <w:bookmarkEnd w:id="178"/>
             <w:bookmarkEnd w:id="179"/>
-            <w:bookmarkEnd w:id="180"/>
             <w:r>
               <w:t xml:space="preserve"> </w:t>
             </w:r>
@@ -13680,7 +13820,7 @@
           <w:color w:val="0000FF"/>
         </w:rPr>
       </w:pPr>
-      <w:bookmarkStart w:id="181" w:name="_Toc385049647"/>
+      <w:bookmarkStart w:id="180" w:name="_Toc385050802"/>
       <w:r>
         <w:lastRenderedPageBreak/>
         <w:t xml:space="preserve">Tabela </w:t>
@@ -13696,7 +13836,7 @@
       <w:r>
         <w:t xml:space="preserve"> - Caso de Uso UC09</w:t>
       </w:r>
-      <w:bookmarkEnd w:id="181"/>
+      <w:bookmarkEnd w:id="180"/>
     </w:p>
     <w:tbl>
       <w:tblPr>
@@ -13729,8 +13869,8 @@
                 <w:bCs/>
               </w:rPr>
             </w:pPr>
-            <w:bookmarkStart w:id="182" w:name="OLE_LINK67"/>
-            <w:bookmarkStart w:id="183" w:name="OLE_LINK68"/>
+            <w:bookmarkStart w:id="181" w:name="OLE_LINK67"/>
+            <w:bookmarkStart w:id="182" w:name="OLE_LINK68"/>
             <w:r>
               <w:rPr>
                 <w:b/>
@@ -13761,9 +13901,11 @@
             <w:r>
               <w:t xml:space="preserve">- </w:t>
             </w:r>
+            <w:proofErr w:type="spellStart"/>
             <w:r>
               <w:t>Login</w:t>
             </w:r>
+            <w:proofErr w:type="spellEnd"/>
           </w:p>
         </w:tc>
       </w:tr>
@@ -13794,8 +13936,13 @@
             <w:tcW w:w="6804" w:type="dxa"/>
           </w:tcPr>
           <w:p>
-            <w:r>
-              <w:t>Logar no sistema de gerenciamento da clínica</w:t>
+            <w:proofErr w:type="spellStart"/>
+            <w:r>
+              <w:t>Logar</w:t>
+            </w:r>
+            <w:proofErr w:type="spellEnd"/>
+            <w:r>
+              <w:t xml:space="preserve"> no sistema de gerenciamento da clínica</w:t>
             </w:r>
           </w:p>
         </w:tc>
@@ -13894,8 +14041,13 @@
                 <w:color w:val="548DD4"/>
               </w:rPr>
             </w:pPr>
-            <w:r>
-              <w:t>Logado no sistema</w:t>
+            <w:proofErr w:type="spellStart"/>
+            <w:r>
+              <w:t>Logado</w:t>
+            </w:r>
+            <w:proofErr w:type="spellEnd"/>
+            <w:r>
+              <w:t xml:space="preserve"> no sistema</w:t>
             </w:r>
           </w:p>
         </w:tc>
@@ -13926,7 +14078,15 @@
               <w:t>:</w:t>
             </w:r>
             <w:r>
-              <w:t xml:space="preserve"> FP01 – Este caso de uso se inicia quando o ator Gestor ou Administrador deseja logar no sistema</w:t>
+              <w:t xml:space="preserve"> FP01 – Este caso de uso se inicia quando o ator Gestor ou Administrador deseja </w:t>
+            </w:r>
+            <w:proofErr w:type="spellStart"/>
+            <w:r>
+              <w:t>logar</w:t>
+            </w:r>
+            <w:proofErr w:type="spellEnd"/>
+            <w:r>
+              <w:t xml:space="preserve"> no sistema</w:t>
             </w:r>
             <w:r>
               <w:t>.</w:t>
@@ -13934,7 +14094,15 @@
           </w:p>
           <w:p>
             <w:r>
-              <w:t>FP02 – Gestor/Administrador digita o login e a senha</w:t>
+              <w:t xml:space="preserve">FP02 – Gestor/Administrador digita o </w:t>
+            </w:r>
+            <w:proofErr w:type="spellStart"/>
+            <w:r>
+              <w:t>login</w:t>
+            </w:r>
+            <w:proofErr w:type="spellEnd"/>
+            <w:r>
+              <w:t xml:space="preserve"> e a senha</w:t>
             </w:r>
             <w:r>
               <w:t>.</w:t>
@@ -13942,7 +14110,15 @@
           </w:p>
           <w:p>
             <w:r>
-              <w:t>FP03 – Gestor/Administrador loga no sistema</w:t>
+              <w:t xml:space="preserve">FP03 – Gestor/Administrador </w:t>
+            </w:r>
+            <w:proofErr w:type="spellStart"/>
+            <w:r>
+              <w:t>loga</w:t>
+            </w:r>
+            <w:proofErr w:type="spellEnd"/>
+            <w:r>
+              <w:t xml:space="preserve"> no sistema</w:t>
             </w:r>
             <w:r>
               <w:t>.</w:t>
@@ -13971,42 +14147,42 @@
               </w:rPr>
               <w:t xml:space="preserve"> </w:t>
             </w:r>
-            <w:bookmarkStart w:id="184" w:name="OLE_LINK61"/>
-            <w:bookmarkStart w:id="185" w:name="OLE_LINK62"/>
+            <w:bookmarkStart w:id="183" w:name="OLE_LINK61"/>
+            <w:bookmarkStart w:id="184" w:name="OLE_LINK62"/>
             <w:r>
               <w:t>FA01 – Usuário não existe.</w:t>
             </w:r>
           </w:p>
           <w:p>
-            <w:bookmarkStart w:id="186" w:name="OLE_LINK65"/>
-            <w:bookmarkStart w:id="187" w:name="OLE_LINK66"/>
+            <w:bookmarkStart w:id="185" w:name="OLE_LINK65"/>
+            <w:bookmarkStart w:id="186" w:name="OLE_LINK66"/>
+            <w:bookmarkEnd w:id="183"/>
             <w:bookmarkEnd w:id="184"/>
-            <w:bookmarkEnd w:id="185"/>
             <w:r>
               <w:t xml:space="preserve">FA02.1 </w:t>
             </w:r>
-            <w:bookmarkStart w:id="188" w:name="OLE_LINK59"/>
-            <w:bookmarkStart w:id="189" w:name="OLE_LINK60"/>
+            <w:bookmarkStart w:id="187" w:name="OLE_LINK59"/>
+            <w:bookmarkStart w:id="188" w:name="OLE_LINK60"/>
             <w:r>
               <w:t>–</w:t>
             </w:r>
+            <w:bookmarkEnd w:id="187"/>
             <w:bookmarkEnd w:id="188"/>
+            <w:r>
+              <w:t xml:space="preserve"> Usuário recebe uma notificação de que o usuário não existe.</w:t>
+            </w:r>
+          </w:p>
+          <w:p>
+            <w:r>
+              <w:t xml:space="preserve">FA02.2 </w:t>
+            </w:r>
+            <w:bookmarkStart w:id="189" w:name="OLE_LINK63"/>
+            <w:bookmarkStart w:id="190" w:name="OLE_LINK64"/>
+            <w:r>
+              <w:t xml:space="preserve">– </w:t>
+            </w:r>
             <w:bookmarkEnd w:id="189"/>
-            <w:r>
-              <w:t xml:space="preserve"> Usuário recebe uma notificação de que o usuário não existe.</w:t>
-            </w:r>
-          </w:p>
-          <w:p>
-            <w:r>
-              <w:t xml:space="preserve">FA02.2 </w:t>
-            </w:r>
-            <w:bookmarkStart w:id="190" w:name="OLE_LINK63"/>
-            <w:bookmarkStart w:id="191" w:name="OLE_LINK64"/>
-            <w:r>
-              <w:t xml:space="preserve">– </w:t>
-            </w:r>
             <w:bookmarkEnd w:id="190"/>
-            <w:bookmarkEnd w:id="191"/>
             <w:r>
               <w:t>Retorna ao passo 2</w:t>
             </w:r>
@@ -14014,8 +14190,8 @@
               <w:t>.</w:t>
             </w:r>
           </w:p>
+          <w:bookmarkEnd w:id="185"/>
           <w:bookmarkEnd w:id="186"/>
-          <w:bookmarkEnd w:id="187"/>
           <w:p>
             <w:r>
               <w:t>FA02 – Senha incorreta</w:t>
@@ -14026,7 +14202,15 @@
           </w:p>
           <w:p>
             <w:r>
-              <w:t>FA02.1 – Usuário recebe uma notificação de que a senha esta incorreta.</w:t>
+              <w:t xml:space="preserve">FA02.1 – Usuário recebe uma notificação de que a senha </w:t>
+            </w:r>
+            <w:proofErr w:type="spellStart"/>
+            <w:r>
+              <w:t>esta</w:t>
+            </w:r>
+            <w:proofErr w:type="spellEnd"/>
+            <w:r>
+              <w:t xml:space="preserve"> incorreta.</w:t>
             </w:r>
           </w:p>
           <w:p>
@@ -14039,8 +14223,8 @@
           </w:p>
         </w:tc>
       </w:tr>
+      <w:bookmarkEnd w:id="181"/>
       <w:bookmarkEnd w:id="182"/>
-      <w:bookmarkEnd w:id="183"/>
     </w:tbl>
     <w:p>
       <w:pPr>
@@ -14051,7 +14235,7 @@
       <w:pPr>
         <w:pStyle w:val="Legenda"/>
       </w:pPr>
-      <w:bookmarkStart w:id="192" w:name="_Toc385049648"/>
+      <w:bookmarkStart w:id="191" w:name="_Toc385050803"/>
       <w:r>
         <w:t xml:space="preserve">Tabela </w:t>
       </w:r>
@@ -14066,7 +14250,7 @@
       <w:r>
         <w:t xml:space="preserve"> - Caso de Uso UC10</w:t>
       </w:r>
-      <w:bookmarkEnd w:id="192"/>
+      <w:bookmarkEnd w:id="191"/>
     </w:p>
     <w:tbl>
       <w:tblPr>
@@ -14129,9 +14313,11 @@
             <w:r>
               <w:t xml:space="preserve">- </w:t>
             </w:r>
+            <w:proofErr w:type="spellStart"/>
             <w:r>
               <w:t>Logout</w:t>
             </w:r>
+            <w:proofErr w:type="spellEnd"/>
           </w:p>
         </w:tc>
       </w:tr>
@@ -14163,7 +14349,15 @@
           </w:tcPr>
           <w:p>
             <w:r>
-              <w:t>Fazer logout do sistema de gerenciamento da clínica</w:t>
+              <w:t xml:space="preserve">Fazer </w:t>
+            </w:r>
+            <w:proofErr w:type="spellStart"/>
+            <w:r>
+              <w:t>logout</w:t>
+            </w:r>
+            <w:proofErr w:type="spellEnd"/>
+            <w:r>
+              <w:t xml:space="preserve"> do sistema de gerenciamento da clínica</w:t>
             </w:r>
           </w:p>
         </w:tc>
@@ -14229,7 +14423,15 @@
           </w:tcPr>
           <w:p>
             <w:r>
-              <w:t>Estar logado no sistema</w:t>
+              <w:t xml:space="preserve">Estar </w:t>
+            </w:r>
+            <w:proofErr w:type="spellStart"/>
+            <w:r>
+              <w:t>logado</w:t>
+            </w:r>
+            <w:proofErr w:type="spellEnd"/>
+            <w:r>
+              <w:t xml:space="preserve"> no sistema</w:t>
             </w:r>
           </w:p>
         </w:tc>
@@ -14295,7 +14497,15 @@
               <w:t>:</w:t>
             </w:r>
             <w:r>
-              <w:t xml:space="preserve"> FP01 – Este caso de uso se inicia quando o ator Gestor ou Administrador deseja fazer logout do sistema</w:t>
+              <w:t xml:space="preserve"> FP01 – Este caso de uso se inicia quando o ator Gestor ou Administrador deseja fazer </w:t>
+            </w:r>
+            <w:proofErr w:type="spellStart"/>
+            <w:r>
+              <w:t>logout</w:t>
+            </w:r>
+            <w:proofErr w:type="spellEnd"/>
+            <w:r>
+              <w:t xml:space="preserve"> do sistema</w:t>
             </w:r>
             <w:r>
               <w:t>.</w:t>
@@ -14334,33 +14544,33 @@
       <w:pPr>
         <w:pStyle w:val="Ttulo2"/>
       </w:pPr>
-      <w:bookmarkStart w:id="193" w:name="_Toc385049670"/>
+      <w:bookmarkStart w:id="192" w:name="_Toc385050825"/>
       <w:r>
         <w:lastRenderedPageBreak/>
         <w:t>Delimitando o Escopo do Sistema</w:t>
       </w:r>
+      <w:bookmarkEnd w:id="192"/>
+    </w:p>
+    <w:p>
+      <w:pPr>
+        <w:pStyle w:val="Legenda"/>
+      </w:pPr>
+      <w:bookmarkStart w:id="193" w:name="_Toc385050804"/>
+      <w:r>
+        <w:t xml:space="preserve">Tabela </w:t>
+      </w:r>
+      <w:fldSimple w:instr=" SEQ Tabela \* ARABIC ">
+        <w:r>
+          <w:rPr>
+            <w:noProof/>
+          </w:rPr>
+          <w:t>15</w:t>
+        </w:r>
+      </w:fldSimple>
+      <w:r>
+        <w:t xml:space="preserve"> - Escopo do Sistema</w:t>
+      </w:r>
       <w:bookmarkEnd w:id="193"/>
-    </w:p>
-    <w:p>
-      <w:pPr>
-        <w:pStyle w:val="Legenda"/>
-      </w:pPr>
-      <w:bookmarkStart w:id="194" w:name="_Toc385049649"/>
-      <w:r>
-        <w:t xml:space="preserve">Tabela </w:t>
-      </w:r>
-      <w:fldSimple w:instr=" SEQ Tabela \* ARABIC ">
-        <w:r>
-          <w:rPr>
-            <w:noProof/>
-          </w:rPr>
-          <w:t>15</w:t>
-        </w:r>
-      </w:fldSimple>
-      <w:r>
-        <w:t xml:space="preserve"> - Escopo do Sistema</w:t>
-      </w:r>
-      <w:bookmarkEnd w:id="194"/>
     </w:p>
     <w:tbl>
       <w:tblPr>
@@ -14387,7 +14597,7 @@
             <w:shd w:val="solid" w:color="auto" w:fill="auto"/>
           </w:tcPr>
           <w:p>
-            <w:bookmarkStart w:id="195" w:name="_Toc378408134"/>
+            <w:bookmarkStart w:id="194" w:name="_Toc378408134"/>
             <w:r>
               <w:t>Caso de Uso</w:t>
             </w:r>
@@ -14593,9 +14803,9 @@
             <w:tcW w:w="3936" w:type="dxa"/>
           </w:tcPr>
           <w:p>
-            <w:bookmarkStart w:id="196" w:name="OLE_LINK72"/>
-            <w:bookmarkStart w:id="197" w:name="OLE_LINK73"/>
-            <w:bookmarkStart w:id="198" w:name="OLE_LINK74"/>
+            <w:bookmarkStart w:id="195" w:name="OLE_LINK72"/>
+            <w:bookmarkStart w:id="196" w:name="OLE_LINK73"/>
+            <w:bookmarkStart w:id="197" w:name="OLE_LINK74"/>
             <w:r>
               <w:t>UC</w:t>
             </w:r>
@@ -14605,12 +14815,14 @@
             <w:r>
               <w:t xml:space="preserve">- </w:t>
             </w:r>
+            <w:bookmarkEnd w:id="195"/>
             <w:bookmarkEnd w:id="196"/>
             <w:bookmarkEnd w:id="197"/>
-            <w:bookmarkEnd w:id="198"/>
+            <w:proofErr w:type="spellStart"/>
             <w:r>
               <w:t>Login</w:t>
             </w:r>
+            <w:proofErr w:type="spellEnd"/>
           </w:p>
         </w:tc>
         <w:tc>
@@ -14618,8 +14830,13 @@
             <w:tcW w:w="5559" w:type="dxa"/>
           </w:tcPr>
           <w:p>
-            <w:r>
-              <w:t>Logar no sistema.</w:t>
+            <w:proofErr w:type="spellStart"/>
+            <w:r>
+              <w:t>Logar</w:t>
+            </w:r>
+            <w:proofErr w:type="spellEnd"/>
+            <w:r>
+              <w:t xml:space="preserve"> no sistema.</w:t>
             </w:r>
           </w:p>
         </w:tc>
@@ -14630,8 +14847,8 @@
         <w:pStyle w:val="Ttulo1"/>
         <w:pageBreakBefore/>
       </w:pPr>
-      <w:bookmarkStart w:id="199" w:name="_Toc385049671"/>
-      <w:bookmarkEnd w:id="195"/>
+      <w:bookmarkStart w:id="198" w:name="_Toc385050826"/>
+      <w:bookmarkEnd w:id="194"/>
       <w:r>
         <w:lastRenderedPageBreak/>
         <w:t>P</w:t>
@@ -14639,95 +14856,160 @@
       <w:r>
         <w:t>rojeto do Software</w:t>
       </w:r>
+      <w:bookmarkEnd w:id="198"/>
+    </w:p>
+    <w:p>
+      <w:pPr>
+        <w:pStyle w:val="Ttulo2"/>
+      </w:pPr>
+      <w:bookmarkStart w:id="199" w:name="_Toc385050827"/>
+      <w:r>
+        <w:t>Diagrama de Comunicação</w:t>
+      </w:r>
       <w:bookmarkEnd w:id="199"/>
     </w:p>
     <w:p>
       <w:pPr>
-        <w:pStyle w:val="Ttulo2"/>
-      </w:pPr>
-      <w:bookmarkStart w:id="200" w:name="_Toc385049672"/>
-      <w:r>
-        <w:t>Diagrama de Comunicação</w:t>
+        <w:pStyle w:val="Ttulo3"/>
+      </w:pPr>
+      <w:bookmarkStart w:id="200" w:name="_Toc385050828"/>
+      <w:r>
+        <w:t xml:space="preserve">Diagrama de comunicação: Caso de Uso </w:t>
+      </w:r>
+      <w:r>
+        <w:t>01</w:t>
       </w:r>
       <w:bookmarkEnd w:id="200"/>
     </w:p>
     <w:p>
+      <w:r>
+        <w:rPr>
+          <w:noProof/>
+        </w:rPr>
+        <w:drawing>
+          <wp:inline distT="0" distB="0" distL="0" distR="0" wp14:anchorId="380FE15B" wp14:editId="2046C12A">
+            <wp:extent cx="5934075" cy="2752725"/>
+            <wp:effectExtent l="0" t="0" r="0" b="0"/>
+            <wp:docPr id="2" name="Imagem 2" descr="C:\Users\Kami\Desktop\Diagramas astah\Diagramas astah\DiagCaso1.jpg"/>
+            <wp:cNvGraphicFramePr>
+              <a:graphicFrameLocks xmlns:a="http://schemas.openxmlformats.org/drawingml/2006/main" noChangeAspect="1"/>
+            </wp:cNvGraphicFramePr>
+            <a:graphic xmlns:a="http://schemas.openxmlformats.org/drawingml/2006/main">
+              <a:graphicData uri="http://schemas.openxmlformats.org/drawingml/2006/picture">
+                <pic:pic xmlns:pic="http://schemas.openxmlformats.org/drawingml/2006/picture">
+                  <pic:nvPicPr>
+                    <pic:cNvPr id="0" name="Picture 501" descr="C:\Users\Kami\Desktop\Diagramas astah\Diagramas astah\DiagCaso1.jpg"/>
+                    <pic:cNvPicPr>
+                      <a:picLocks noChangeAspect="1" noChangeArrowheads="1"/>
+                    </pic:cNvPicPr>
+                  </pic:nvPicPr>
+                  <pic:blipFill>
+                    <a:blip r:embed="rId14">
+                      <a:extLst>
+                        <a:ext uri="{28A0092B-C50C-407E-A947-70E740481C1C}">
+                          <a14:useLocalDpi xmlns:a14="http://schemas.microsoft.com/office/drawing/2010/main" val="0"/>
+                        </a:ext>
+                      </a:extLst>
+                    </a:blip>
+                    <a:srcRect/>
+                    <a:stretch>
+                      <a:fillRect/>
+                    </a:stretch>
+                  </pic:blipFill>
+                  <pic:spPr bwMode="auto">
+                    <a:xfrm>
+                      <a:off x="0" y="0"/>
+                      <a:ext cx="5934075" cy="2752725"/>
+                    </a:xfrm>
+                    <a:prstGeom prst="rect">
+                      <a:avLst/>
+                    </a:prstGeom>
+                    <a:noFill/>
+                    <a:ln>
+                      <a:noFill/>
+                    </a:ln>
+                  </pic:spPr>
+                </pic:pic>
+              </a:graphicData>
+            </a:graphic>
+          </wp:inline>
+        </w:drawing>
+      </w:r>
+    </w:p>
+    <w:p>
+      <w:pPr>
+        <w:pStyle w:val="Legenda"/>
+      </w:pPr>
+      <w:bookmarkStart w:id="201" w:name="_Toc385050776"/>
+      <w:r>
+        <w:t xml:space="preserve">Figura </w:t>
+      </w:r>
+      <w:fldSimple w:instr=" SEQ Figura \* ARABIC ">
+        <w:r>
+          <w:rPr>
+            <w:noProof/>
+          </w:rPr>
+          <w:t>2</w:t>
+        </w:r>
+      </w:fldSimple>
+      <w:r>
+        <w:t xml:space="preserve"> - </w:t>
+      </w:r>
+      <w:r>
+        <w:t>Diagrama de comunicação: Caso de Uso 01</w:t>
+      </w:r>
+      <w:bookmarkEnd w:id="201"/>
+    </w:p>
+    <w:p>
       <w:pPr>
         <w:pStyle w:val="Ttulo3"/>
       </w:pPr>
-      <w:bookmarkStart w:id="201" w:name="_Toc385049673"/>
+      <w:bookmarkStart w:id="202" w:name="_Toc385050829"/>
       <w:r>
         <w:t xml:space="preserve">Diagrama de comunicação: Caso de Uso </w:t>
       </w:r>
       <w:r>
-        <w:t>01</w:t>
-      </w:r>
-      <w:bookmarkEnd w:id="201"/>
-    </w:p>
-    <w:p>
-      <w:r>
-        <w:pict w14:anchorId="31AD03AB">
-          <v:shape id="_x0000_i1034" type="#_x0000_t75" style="width:467.25pt;height:201pt">
-            <v:imagedata r:id="rId14" o:title="DiagCaso1"/>
-          </v:shape>
-        </w:pict>
-      </w:r>
+        <w:t>02</w:t>
+      </w:r>
+      <w:bookmarkEnd w:id="202"/>
     </w:p>
     <w:p>
       <w:pPr>
         <w:pStyle w:val="Legenda"/>
       </w:pPr>
-      <w:bookmarkStart w:id="202" w:name="_Toc385049561"/>
-      <w:r>
-        <w:t xml:space="preserve">Figura </w:t>
-      </w:r>
-      <w:fldSimple w:instr=" SEQ Figura \* ARABIC ">
-        <w:r>
-          <w:rPr>
-            <w:noProof/>
-          </w:rPr>
-          <w:t>2</w:t>
-        </w:r>
-      </w:fldSimple>
-      <w:r>
-        <w:t xml:space="preserve"> - </w:t>
-      </w:r>
-      <w:r>
-        <w:t>Diagrama de comunicação: Caso de Uso 01</w:t>
-      </w:r>
-      <w:bookmarkEnd w:id="202"/>
-    </w:p>
-    <w:p>
-      <w:pPr>
-        <w:pStyle w:val="Ttulo3"/>
-      </w:pPr>
-      <w:bookmarkStart w:id="203" w:name="_Toc385049674"/>
-      <w:r>
-        <w:t xml:space="preserve">Diagrama de comunicação: Caso de Uso </w:t>
-      </w:r>
-      <w:r>
-        <w:t>02</w:t>
-      </w:r>
-      <w:bookmarkEnd w:id="203"/>
-    </w:p>
-    <w:p>
-      <w:pPr>
-        <w:pStyle w:val="Legenda"/>
-      </w:pPr>
       <w:r>
         <w:pict w14:anchorId="27994A8E">
-          <v:shape id="_x0000_i1038" type="#_x0000_t75" style="width:456pt;height:257.25pt">
+          <v:shapetype id="_x0000_t75" coordsize="21600,21600" o:spt="75" o:preferrelative="t" path="m@4@5l@4@11@9@11@9@5xe" filled="f" stroked="f">
+            <v:stroke joinstyle="miter"/>
+            <v:formulas>
+              <v:f eqn="if lineDrawn pixelLineWidth 0"/>
+              <v:f eqn="sum @0 1 0"/>
+              <v:f eqn="sum 0 0 @1"/>
+              <v:f eqn="prod @2 1 2"/>
+              <v:f eqn="prod @3 21600 pixelWidth"/>
+              <v:f eqn="prod @3 21600 pixelHeight"/>
+              <v:f eqn="sum @0 0 1"/>
+              <v:f eqn="prod @6 1 2"/>
+              <v:f eqn="prod @7 21600 pixelWidth"/>
+              <v:f eqn="sum @8 21600 0"/>
+              <v:f eqn="prod @7 21600 pixelHeight"/>
+              <v:f eqn="sum @10 21600 0"/>
+            </v:formulas>
+            <v:path o:extrusionok="f" gradientshapeok="t" o:connecttype="rect"/>
+            <o:lock v:ext="edit" aspectratio="t"/>
+          </v:shapetype>
+          <v:shape id="_x0000_i1025" type="#_x0000_t75" style="width:434.25pt;height:245.25pt">
             <v:imagedata r:id="rId15" o:title="DiagCaso2"/>
           </v:shape>
         </w:pict>
       </w:r>
-      <w:bookmarkStart w:id="204" w:name="OLE_LINK86"/>
+      <w:bookmarkStart w:id="203" w:name="OLE_LINK86"/>
     </w:p>
     <w:p>
       <w:pPr>
         <w:pStyle w:val="Legenda"/>
       </w:pPr>
-      <w:bookmarkStart w:id="205" w:name="_Toc385049562"/>
+      <w:bookmarkStart w:id="204" w:name="_Toc385050777"/>
       <w:r>
         <w:t xml:space="preserve">Figura </w:t>
       </w:r>
@@ -14745,26 +15027,23 @@
       <w:r>
         <w:t>ma de comunicação: Caso de Uso 02</w:t>
       </w:r>
+      <w:bookmarkEnd w:id="204"/>
+    </w:p>
+    <w:p>
+      <w:pPr>
+        <w:pStyle w:val="Ttulo3"/>
+      </w:pPr>
+      <w:bookmarkStart w:id="205" w:name="_Toc385050830"/>
+      <w:r>
+        <w:lastRenderedPageBreak/>
+        <w:t>Diagrama de comunicação: Caso de Uso 03</w:t>
+      </w:r>
       <w:bookmarkEnd w:id="205"/>
     </w:p>
     <w:p>
-      <w:pPr>
-        <w:pStyle w:val="Ttulo3"/>
-      </w:pPr>
-      <w:bookmarkStart w:id="206" w:name="_Toc385049675"/>
-      <w:r>
-        <w:lastRenderedPageBreak/>
-        <w:t>Diagrama de comunicação: Caso de Uso 0</w:t>
-      </w:r>
-      <w:r>
-        <w:t>3</w:t>
-      </w:r>
-      <w:bookmarkEnd w:id="206"/>
-    </w:p>
-    <w:p>
       <w:r>
         <w:pict w14:anchorId="74B6840E">
-          <v:shape id="_x0000_i1039" type="#_x0000_t75" style="width:467.25pt;height:271.5pt">
+          <v:shape id="_x0000_i1026" type="#_x0000_t75" style="width:467.25pt;height:271.5pt">
             <v:imagedata r:id="rId16" o:title="DiagCaso3"/>
           </v:shape>
         </w:pict>
@@ -14774,7 +15053,7 @@
       <w:pPr>
         <w:pStyle w:val="Legenda"/>
       </w:pPr>
-      <w:bookmarkStart w:id="207" w:name="_Toc385049563"/>
+      <w:bookmarkStart w:id="206" w:name="_Toc385050778"/>
       <w:r>
         <w:t xml:space="preserve">Figura </w:t>
       </w:r>
@@ -14792,28 +15071,28 @@
       <w:r>
         <w:t>3</w:t>
       </w:r>
-      <w:bookmarkEnd w:id="207"/>
-    </w:p>
-    <w:bookmarkEnd w:id="204"/>
+      <w:bookmarkEnd w:id="206"/>
+    </w:p>
+    <w:bookmarkEnd w:id="203"/>
     <w:p/>
     <w:p>
       <w:pPr>
         <w:pStyle w:val="Ttulo3"/>
       </w:pPr>
-      <w:bookmarkStart w:id="208" w:name="OLE_LINK87"/>
-      <w:bookmarkStart w:id="209" w:name="OLE_LINK88"/>
-      <w:bookmarkStart w:id="210" w:name="_Toc385049676"/>
+      <w:bookmarkStart w:id="207" w:name="OLE_LINK87"/>
+      <w:bookmarkStart w:id="208" w:name="OLE_LINK88"/>
+      <w:bookmarkStart w:id="209" w:name="_Toc385050831"/>
       <w:r>
         <w:t>Diagrama de comunicação: Caso de Uso 05</w:t>
       </w:r>
-      <w:bookmarkEnd w:id="210"/>
-    </w:p>
+      <w:bookmarkEnd w:id="209"/>
+    </w:p>
+    <w:bookmarkEnd w:id="207"/>
     <w:bookmarkEnd w:id="208"/>
-    <w:bookmarkEnd w:id="209"/>
     <w:p>
       <w:r>
         <w:pict w14:anchorId="551D919B">
-          <v:shape id="_x0000_i1032" type="#_x0000_t75" style="width:467.25pt;height:252pt">
+          <v:shape id="_x0000_i1027" type="#_x0000_t75" style="width:467.25pt;height:252pt">
             <v:imagedata r:id="rId17" o:title="DiagCaso5"/>
           </v:shape>
         </w:pict>
@@ -14823,7 +15102,7 @@
       <w:pPr>
         <w:pStyle w:val="Legenda"/>
       </w:pPr>
-      <w:bookmarkStart w:id="211" w:name="_Toc385049564"/>
+      <w:bookmarkStart w:id="210" w:name="_Toc385050779"/>
       <w:r>
         <w:t xml:space="preserve">Figura </w:t>
       </w:r>
@@ -14841,25 +15120,25 @@
       <w:r>
         <w:t>5</w:t>
       </w:r>
-      <w:bookmarkEnd w:id="211"/>
+      <w:bookmarkEnd w:id="210"/>
     </w:p>
     <w:p>
       <w:pPr>
         <w:pStyle w:val="Ttulo3"/>
       </w:pPr>
-      <w:bookmarkStart w:id="212" w:name="OLE_LINK89"/>
-      <w:bookmarkStart w:id="213" w:name="OLE_LINK90"/>
-      <w:bookmarkStart w:id="214" w:name="_Toc385049677"/>
+      <w:bookmarkStart w:id="211" w:name="OLE_LINK89"/>
+      <w:bookmarkStart w:id="212" w:name="OLE_LINK90"/>
+      <w:bookmarkStart w:id="213" w:name="_Toc385050832"/>
       <w:r>
         <w:lastRenderedPageBreak/>
         <w:t>Diagrama de comunicação: Caso de Uso 06</w:t>
       </w:r>
-      <w:bookmarkEnd w:id="214"/>
+      <w:bookmarkEnd w:id="213"/>
     </w:p>
     <w:p>
       <w:r>
         <w:pict w14:anchorId="418BE1ED">
-          <v:shape id="_x0000_i1035" type="#_x0000_t75" style="width:467.25pt;height:229.5pt">
+          <v:shape id="_x0000_i1028" type="#_x0000_t75" style="width:467.25pt;height:229.5pt">
             <v:imagedata r:id="rId18" o:title="DiagCaso6"/>
           </v:shape>
         </w:pict>
@@ -14869,7 +15148,7 @@
       <w:pPr>
         <w:pStyle w:val="Legenda"/>
       </w:pPr>
-      <w:bookmarkStart w:id="215" w:name="_Toc385049565"/>
+      <w:bookmarkStart w:id="214" w:name="_Toc385050780"/>
       <w:r>
         <w:t xml:space="preserve">Figura </w:t>
       </w:r>
@@ -14887,25 +15166,25 @@
       <w:r>
         <w:t>6</w:t>
       </w:r>
-      <w:bookmarkEnd w:id="215"/>
+      <w:bookmarkEnd w:id="214"/>
     </w:p>
     <w:p/>
     <w:p>
       <w:pPr>
         <w:pStyle w:val="Ttulo3"/>
       </w:pPr>
-      <w:bookmarkStart w:id="216" w:name="OLE_LINK91"/>
-      <w:bookmarkStart w:id="217" w:name="OLE_LINK92"/>
-      <w:bookmarkStart w:id="218" w:name="_Toc385049678"/>
+      <w:bookmarkStart w:id="215" w:name="OLE_LINK91"/>
+      <w:bookmarkStart w:id="216" w:name="OLE_LINK92"/>
+      <w:bookmarkStart w:id="217" w:name="_Toc385050833"/>
       <w:r>
         <w:t>Diagrama de comunicação: Caso de Uso 08</w:t>
       </w:r>
-      <w:bookmarkEnd w:id="218"/>
+      <w:bookmarkEnd w:id="217"/>
     </w:p>
     <w:p>
       <w:r>
         <w:pict w14:anchorId="331E59C6">
-          <v:shape id="_x0000_i1036" type="#_x0000_t75" style="width:468pt;height:249pt">
+          <v:shape id="_x0000_i1029" type="#_x0000_t75" style="width:468pt;height:249pt">
             <v:imagedata r:id="rId19" o:title="DiagCaso8"/>
           </v:shape>
         </w:pict>
@@ -14915,7 +15194,7 @@
       <w:pPr>
         <w:pStyle w:val="Legenda"/>
       </w:pPr>
-      <w:bookmarkStart w:id="219" w:name="_Toc385049566"/>
+      <w:bookmarkStart w:id="218" w:name="_Toc385050781"/>
       <w:r>
         <w:t xml:space="preserve">Figura </w:t>
       </w:r>
@@ -14933,7 +15212,7 @@
       <w:r>
         <w:t>8</w:t>
       </w:r>
-      <w:bookmarkEnd w:id="219"/>
+      <w:bookmarkEnd w:id="218"/>
     </w:p>
     <w:p/>
     <w:p/>
@@ -14941,19 +15220,19 @@
       <w:pPr>
         <w:pStyle w:val="Ttulo3"/>
       </w:pPr>
-      <w:bookmarkStart w:id="220" w:name="_Toc385049679"/>
+      <w:bookmarkStart w:id="219" w:name="_Toc385050834"/>
       <w:r>
         <w:lastRenderedPageBreak/>
         <w:t>Diagrama de comunicação: Caso de Uso 09</w:t>
       </w:r>
+      <w:bookmarkEnd w:id="215"/>
       <w:bookmarkEnd w:id="216"/>
-      <w:bookmarkEnd w:id="217"/>
-      <w:bookmarkEnd w:id="220"/>
+      <w:bookmarkEnd w:id="219"/>
     </w:p>
     <w:p>
       <w:r>
         <w:pict w14:anchorId="2E58981C">
-          <v:shape id="_x0000_i1037" type="#_x0000_t75" style="width:467.25pt;height:280.5pt">
+          <v:shape id="_x0000_i1030" type="#_x0000_t75" style="width:467.25pt;height:280.5pt">
             <v:imagedata r:id="rId20" o:title="DiagCaso9"/>
           </v:shape>
         </w:pict>
@@ -14963,7 +15242,7 @@
       <w:pPr>
         <w:pStyle w:val="Legenda"/>
       </w:pPr>
-      <w:bookmarkStart w:id="221" w:name="_Toc385049567"/>
+      <w:bookmarkStart w:id="220" w:name="_Toc385050782"/>
       <w:r>
         <w:t xml:space="preserve">Figura </w:t>
       </w:r>
@@ -14981,33 +15260,33 @@
       <w:r>
         <w:t>9</w:t>
       </w:r>
-      <w:bookmarkEnd w:id="221"/>
+      <w:bookmarkEnd w:id="220"/>
     </w:p>
     <w:p>
       <w:pPr>
         <w:pStyle w:val="Ttulo2"/>
       </w:pPr>
-      <w:bookmarkStart w:id="222" w:name="_Toc385049680"/>
+      <w:bookmarkStart w:id="221" w:name="_Toc385050835"/>
+      <w:bookmarkEnd w:id="211"/>
       <w:bookmarkEnd w:id="212"/>
-      <w:bookmarkEnd w:id="213"/>
       <w:r>
         <w:lastRenderedPageBreak/>
         <w:t>Diagrama de Classes</w:t>
       </w:r>
+      <w:bookmarkEnd w:id="221"/>
+    </w:p>
+    <w:p>
+      <w:pPr>
+        <w:pStyle w:val="Ttulo3"/>
+      </w:pPr>
+      <w:bookmarkStart w:id="222" w:name="_Toc385050836"/>
+      <w:r>
+        <w:t xml:space="preserve">Pacote </w:t>
+      </w:r>
+      <w:r>
+        <w:t>Caso de Uso 01</w:t>
+      </w:r>
       <w:bookmarkEnd w:id="222"/>
-    </w:p>
-    <w:p>
-      <w:pPr>
-        <w:pStyle w:val="Ttulo3"/>
-      </w:pPr>
-      <w:bookmarkStart w:id="223" w:name="_Toc385049681"/>
-      <w:r>
-        <w:t xml:space="preserve">Pacote </w:t>
-      </w:r>
-      <w:r>
-        <w:t>Caso de Uso 01</w:t>
-      </w:r>
-      <w:bookmarkEnd w:id="223"/>
     </w:p>
     <w:p>
       <w:r>
@@ -15022,10 +15301,10 @@
       <w:pPr>
         <w:pStyle w:val="Legenda"/>
       </w:pPr>
-      <w:bookmarkStart w:id="224" w:name="OLE_LINK109"/>
-      <w:bookmarkStart w:id="225" w:name="OLE_LINK110"/>
-      <w:bookmarkStart w:id="226" w:name="OLE_LINK111"/>
-      <w:bookmarkStart w:id="227" w:name="_Toc385049568"/>
+      <w:bookmarkStart w:id="223" w:name="OLE_LINK109"/>
+      <w:bookmarkStart w:id="224" w:name="OLE_LINK110"/>
+      <w:bookmarkStart w:id="225" w:name="OLE_LINK111"/>
+      <w:bookmarkStart w:id="226" w:name="_Toc385050783"/>
       <w:r>
         <w:t xml:space="preserve">Figura </w:t>
       </w:r>
@@ -15059,21 +15338,21 @@
       <w:r>
         <w:t>Caso de Uso 01</w:t>
       </w:r>
-      <w:bookmarkEnd w:id="227"/>
+      <w:bookmarkEnd w:id="226"/>
     </w:p>
     <w:p/>
     <w:p/>
     <w:p/>
+    <w:bookmarkEnd w:id="223"/>
     <w:bookmarkEnd w:id="224"/>
     <w:bookmarkEnd w:id="225"/>
-    <w:bookmarkEnd w:id="226"/>
     <w:p/>
     <w:p>
       <w:pPr>
         <w:pStyle w:val="Ttulo3"/>
       </w:pPr>
-      <w:bookmarkStart w:id="228" w:name="OLE_LINK118"/>
-      <w:bookmarkStart w:id="229" w:name="_Toc385049682"/>
+      <w:bookmarkStart w:id="227" w:name="OLE_LINK118"/>
+      <w:bookmarkStart w:id="228" w:name="_Toc385050837"/>
       <w:r>
         <w:lastRenderedPageBreak/>
         <w:t xml:space="preserve">Pacote </w:t>
@@ -15081,12 +15360,12 @@
       <w:r>
         <w:t>Caso de Uso 02</w:t>
       </w:r>
-      <w:bookmarkEnd w:id="229"/>
+      <w:bookmarkEnd w:id="228"/>
     </w:p>
     <w:p>
       <w:r>
         <w:pict w14:anchorId="47E138F9">
-          <v:shape id="_x0000_i1025" type="#_x0000_t75" style="width:435.75pt;height:466.5pt">
+          <v:shape id="_x0000_i1032" type="#_x0000_t75" style="width:435.75pt;height:466.5pt">
             <v:imagedata r:id="rId22" o:title="ClasseCaso2"/>
           </v:shape>
         </w:pict>
@@ -15096,7 +15375,7 @@
       <w:pPr>
         <w:pStyle w:val="Legenda"/>
       </w:pPr>
-      <w:bookmarkStart w:id="230" w:name="_Toc385049569"/>
+      <w:bookmarkStart w:id="229" w:name="_Toc385050784"/>
       <w:r>
         <w:t xml:space="preserve">Figura </w:t>
       </w:r>
@@ -15114,7 +15393,7 @@
       <w:r>
         <w:t>classe para pacote Caso de Uso 02</w:t>
       </w:r>
-      <w:bookmarkEnd w:id="230"/>
+      <w:bookmarkEnd w:id="229"/>
     </w:p>
     <w:p/>
     <w:p/>
@@ -15125,17 +15404,17 @@
       <w:pPr>
         <w:pStyle w:val="Ttulo3"/>
       </w:pPr>
-      <w:bookmarkStart w:id="231" w:name="_Toc385049683"/>
+      <w:bookmarkStart w:id="230" w:name="_Toc385050838"/>
       <w:r>
         <w:lastRenderedPageBreak/>
         <w:t>Pacote Caso de Uso 03</w:t>
       </w:r>
-      <w:bookmarkEnd w:id="231"/>
+      <w:bookmarkEnd w:id="230"/>
     </w:p>
     <w:p>
       <w:r>
         <w:pict w14:anchorId="243DCADE">
-          <v:shape id="_x0000_i1026" type="#_x0000_t75" style="width:442.5pt;height:466.5pt">
+          <v:shape id="_x0000_i1033" type="#_x0000_t75" style="width:442.5pt;height:466.5pt">
             <v:imagedata r:id="rId23" o:title="ClasseCaso3"/>
           </v:shape>
         </w:pict>
@@ -15145,7 +15424,7 @@
       <w:pPr>
         <w:pStyle w:val="Legenda"/>
       </w:pPr>
-      <w:bookmarkStart w:id="232" w:name="_Toc385049570"/>
+      <w:bookmarkStart w:id="231" w:name="_Toc385050785"/>
       <w:r>
         <w:t xml:space="preserve">Figura </w:t>
       </w:r>
@@ -15163,23 +15442,23 @@
       <w:r>
         <w:t>classe para pacote Caso de Uso 03</w:t>
       </w:r>
-      <w:bookmarkEnd w:id="232"/>
+      <w:bookmarkEnd w:id="231"/>
     </w:p>
     <w:p>
       <w:pPr>
         <w:pStyle w:val="Ttulo3"/>
       </w:pPr>
-      <w:bookmarkStart w:id="233" w:name="_Toc385049684"/>
+      <w:bookmarkStart w:id="232" w:name="_Toc385050839"/>
       <w:r>
         <w:lastRenderedPageBreak/>
         <w:t>Pacote Caso de Uso 05</w:t>
       </w:r>
-      <w:bookmarkEnd w:id="233"/>
+      <w:bookmarkEnd w:id="232"/>
     </w:p>
     <w:p>
       <w:r>
         <w:pict w14:anchorId="674586D7">
-          <v:shape id="_x0000_i1027" type="#_x0000_t75" style="width:442.5pt;height:463.5pt">
+          <v:shape id="_x0000_i1034" type="#_x0000_t75" style="width:442.5pt;height:463.5pt">
             <v:imagedata r:id="rId24" o:title="ClasseCaso5"/>
           </v:shape>
         </w:pict>
@@ -15189,7 +15468,7 @@
       <w:pPr>
         <w:pStyle w:val="Legenda"/>
       </w:pPr>
-      <w:bookmarkStart w:id="234" w:name="_Toc385049571"/>
+      <w:bookmarkStart w:id="233" w:name="_Toc385050786"/>
       <w:r>
         <w:t xml:space="preserve">Figura </w:t>
       </w:r>
@@ -15207,7 +15486,7 @@
       <w:r>
         <w:t>classe para pacote Caso de Uso 05</w:t>
       </w:r>
-      <w:bookmarkEnd w:id="234"/>
+      <w:bookmarkEnd w:id="233"/>
     </w:p>
     <w:p/>
     <w:p/>
@@ -15218,17 +15497,17 @@
       <w:pPr>
         <w:pStyle w:val="Ttulo3"/>
       </w:pPr>
-      <w:bookmarkStart w:id="235" w:name="_Toc385049685"/>
+      <w:bookmarkStart w:id="234" w:name="_Toc385050840"/>
       <w:r>
         <w:lastRenderedPageBreak/>
         <w:t>Pacote Caso de Uso 06</w:t>
       </w:r>
-      <w:bookmarkEnd w:id="235"/>
+      <w:bookmarkEnd w:id="234"/>
     </w:p>
     <w:p>
       <w:r>
         <w:pict w14:anchorId="41C2E196">
-          <v:shape id="_x0000_i1028" type="#_x0000_t75" style="width:459pt;height:463.5pt">
+          <v:shape id="_x0000_i1035" type="#_x0000_t75" style="width:459pt;height:463.5pt">
             <v:imagedata r:id="rId25" o:title="ClasseCaso6"/>
           </v:shape>
         </w:pict>
@@ -15238,7 +15517,7 @@
       <w:pPr>
         <w:pStyle w:val="Legenda"/>
       </w:pPr>
-      <w:bookmarkStart w:id="236" w:name="_Toc385049572"/>
+      <w:bookmarkStart w:id="235" w:name="_Toc385050787"/>
       <w:r>
         <w:t xml:space="preserve">Figura </w:t>
       </w:r>
@@ -15256,7 +15535,7 @@
       <w:r>
         <w:t>classe para pacote Caso de Uso 06</w:t>
       </w:r>
-      <w:bookmarkEnd w:id="236"/>
+      <w:bookmarkEnd w:id="235"/>
     </w:p>
     <w:p/>
     <w:p/>
@@ -15267,17 +15546,17 @@
       <w:pPr>
         <w:pStyle w:val="Ttulo3"/>
       </w:pPr>
-      <w:bookmarkStart w:id="237" w:name="_Toc385049686"/>
+      <w:bookmarkStart w:id="236" w:name="_Toc385050841"/>
       <w:r>
         <w:lastRenderedPageBreak/>
         <w:t>Pacote Caso de Uso 08</w:t>
       </w:r>
-      <w:bookmarkEnd w:id="237"/>
+      <w:bookmarkEnd w:id="236"/>
     </w:p>
     <w:p>
       <w:r>
         <w:pict w14:anchorId="774B2941">
-          <v:shape id="_x0000_i1029" type="#_x0000_t75" style="width:447pt;height:475.5pt">
+          <v:shape id="_x0000_i1036" type="#_x0000_t75" style="width:447pt;height:475.5pt">
             <v:imagedata r:id="rId26" o:title="ClasseCaso8"/>
           </v:shape>
         </w:pict>
@@ -15287,7 +15566,7 @@
       <w:pPr>
         <w:pStyle w:val="Legenda"/>
       </w:pPr>
-      <w:bookmarkStart w:id="238" w:name="_Toc385049573"/>
+      <w:bookmarkStart w:id="237" w:name="_Toc385050788"/>
       <w:r>
         <w:t xml:space="preserve">Figura </w:t>
       </w:r>
@@ -15305,7 +15584,7 @@
       <w:r>
         <w:t>classe para pacote Caso de Uso 08</w:t>
       </w:r>
-      <w:bookmarkEnd w:id="238"/>
+      <w:bookmarkEnd w:id="237"/>
     </w:p>
     <w:p/>
     <w:p/>
@@ -15316,17 +15595,17 @@
       <w:pPr>
         <w:pStyle w:val="Ttulo3"/>
       </w:pPr>
-      <w:bookmarkStart w:id="239" w:name="_Toc385049687"/>
+      <w:bookmarkStart w:id="238" w:name="_Toc385050842"/>
       <w:r>
         <w:lastRenderedPageBreak/>
         <w:t>Pacote Caso de Uso 09</w:t>
       </w:r>
-      <w:bookmarkEnd w:id="239"/>
+      <w:bookmarkEnd w:id="238"/>
     </w:p>
     <w:p>
       <w:r>
         <w:pict w14:anchorId="4FCE04E9">
-          <v:shape id="_x0000_i1030" type="#_x0000_t75" style="width:453pt;height:487.5pt">
+          <v:shape id="_x0000_i1037" type="#_x0000_t75" style="width:453pt;height:487.5pt">
             <v:imagedata r:id="rId27" o:title="ClasseCaso9"/>
           </v:shape>
         </w:pict>
@@ -15336,7 +15615,7 @@
       <w:pPr>
         <w:pStyle w:val="Legenda"/>
       </w:pPr>
-      <w:bookmarkStart w:id="240" w:name="_Toc385049574"/>
+      <w:bookmarkStart w:id="239" w:name="_Toc385050789"/>
       <w:r>
         <w:t xml:space="preserve">Figura </w:t>
       </w:r>
@@ -15354,23 +15633,27 @@
       <w:r>
         <w:t>classe para pacote Caso de Uso 09</w:t>
       </w:r>
-      <w:bookmarkEnd w:id="240"/>
+      <w:bookmarkEnd w:id="239"/>
     </w:p>
     <w:p/>
     <w:p/>
-    <w:bookmarkEnd w:id="228"/>
+    <w:bookmarkEnd w:id="227"/>
     <w:p/>
     <w:p>
       <w:pPr>
         <w:pStyle w:val="Ttulo1"/>
         <w:pageBreakBefore/>
       </w:pPr>
-      <w:bookmarkStart w:id="241" w:name="_Toc385049688"/>
+      <w:bookmarkStart w:id="240" w:name="_Toc385050843"/>
+      <w:proofErr w:type="spellStart"/>
       <w:r>
         <w:lastRenderedPageBreak/>
         <w:t>TesteUnitário</w:t>
       </w:r>
+      <w:bookmarkStart w:id="241" w:name="_GoBack"/>
+      <w:bookmarkEnd w:id="240"/>
       <w:bookmarkEnd w:id="241"/>
+      <w:proofErr w:type="spellEnd"/>
     </w:p>
     <w:p>
       <w:r>
@@ -15382,9 +15665,17 @@
       <w:pPr>
         <w:pStyle w:val="Ttulo3"/>
       </w:pPr>
-      <w:bookmarkStart w:id="242" w:name="_Toc385049689"/>
-      <w:r>
-        <w:t>Relatório de testes para o Caso de Uso &lt;xxxxxx&gt;</w:t>
+      <w:bookmarkStart w:id="242" w:name="_Toc385050844"/>
+      <w:r>
+        <w:t>Relatório de testes para o Caso de Uso &lt;</w:t>
+      </w:r>
+      <w:proofErr w:type="spellStart"/>
+      <w:r>
+        <w:t>xxxxxx</w:t>
+      </w:r>
+      <w:proofErr w:type="spellEnd"/>
+      <w:r>
+        <w:t>&gt;</w:t>
       </w:r>
       <w:bookmarkEnd w:id="242"/>
     </w:p>
@@ -15418,9 +15709,17 @@
       <w:pPr>
         <w:pStyle w:val="Ttulo3"/>
       </w:pPr>
-      <w:bookmarkStart w:id="243" w:name="_Toc385049690"/>
-      <w:r>
-        <w:t>Relatório de testes para o Caso de Uso &lt;yyyyy&gt;</w:t>
+      <w:bookmarkStart w:id="243" w:name="_Toc385050845"/>
+      <w:r>
+        <w:t>Relatório de testes para o Caso de Uso &lt;</w:t>
+      </w:r>
+      <w:proofErr w:type="spellStart"/>
+      <w:r>
+        <w:t>yyyyy</w:t>
+      </w:r>
+      <w:proofErr w:type="spellEnd"/>
+      <w:r>
+        <w:t>&gt;</w:t>
       </w:r>
       <w:bookmarkEnd w:id="243"/>
     </w:p>
@@ -15454,9 +15753,17 @@
       <w:pPr>
         <w:pStyle w:val="Ttulo3"/>
       </w:pPr>
-      <w:bookmarkStart w:id="244" w:name="_Toc385049691"/>
-      <w:r>
-        <w:t>Relatório de testes para o Caso de Uso &lt;zzzzz&gt;</w:t>
+      <w:bookmarkStart w:id="244" w:name="_Toc385050846"/>
+      <w:r>
+        <w:t>Relatório de testes para o Caso de Uso &lt;</w:t>
+      </w:r>
+      <w:proofErr w:type="spellStart"/>
+      <w:r>
+        <w:t>zzzzz</w:t>
+      </w:r>
+      <w:proofErr w:type="spellEnd"/>
+      <w:r>
+        <w:t>&gt;</w:t>
       </w:r>
       <w:bookmarkEnd w:id="244"/>
     </w:p>
@@ -15495,7 +15802,7 @@
       </w:pPr>
       <w:bookmarkStart w:id="245" w:name="_Toc269327113"/>
       <w:bookmarkStart w:id="246" w:name="_Toc269327236"/>
-      <w:bookmarkStart w:id="247" w:name="_Toc385049692"/>
+      <w:bookmarkStart w:id="247" w:name="_Toc385050847"/>
       <w:r>
         <w:lastRenderedPageBreak/>
         <w:t>C</w:t>
@@ -15631,7 +15938,7 @@
       <w:bookmarkStart w:id="248" w:name="_Toc283537221"/>
       <w:bookmarkStart w:id="249" w:name="_Toc296795852"/>
       <w:bookmarkStart w:id="250" w:name="_Toc301444698"/>
-      <w:bookmarkStart w:id="251" w:name="_Toc385049693"/>
+      <w:bookmarkStart w:id="251" w:name="_Toc385050848"/>
       <w:r>
         <w:lastRenderedPageBreak/>
         <w:t>Bibliografia</w:t>
@@ -15650,15 +15957,36 @@
         </w:rPr>
       </w:pPr>
       <w:r>
-        <w:t>LAKATOS, Eva Maria; MARCONI, Marina de Andrade.</w:t>
+        <w:t xml:space="preserve">LAKATOS, Eva Maria; MARCONI, Marina de </w:t>
+      </w:r>
+      <w:proofErr w:type="spellStart"/>
+      <w:r>
+        <w:t>Andrade.</w:t>
       </w:r>
       <w:r>
         <w:rPr>
           <w:b/>
           <w:bCs/>
         </w:rPr>
-        <w:t>Fundamentos de metodologiacientífica</w:t>
-      </w:r>
+        <w:t>Fundamentos</w:t>
+      </w:r>
+      <w:proofErr w:type="spellEnd"/>
+      <w:r>
+        <w:rPr>
+          <w:b/>
+          <w:bCs/>
+        </w:rPr>
+        <w:t xml:space="preserve"> de </w:t>
+      </w:r>
+      <w:proofErr w:type="spellStart"/>
+      <w:r>
+        <w:rPr>
+          <w:b/>
+          <w:bCs/>
+        </w:rPr>
+        <w:t>metodologiacientífica</w:t>
+      </w:r>
+      <w:proofErr w:type="spellEnd"/>
       <w:r>
         <w:rPr>
           <w:bCs/>
@@ -15737,7 +16065,7 @@
       <w:pPr>
         <w:pStyle w:val="Ttulo1"/>
       </w:pPr>
-      <w:bookmarkStart w:id="252" w:name="_Toc385049694"/>
+      <w:bookmarkStart w:id="252" w:name="_Toc385050849"/>
       <w:r>
         <w:lastRenderedPageBreak/>
         <w:t>Anexo</w:t>
@@ -15827,7 +16155,7 @@
       <w:rPr>
         <w:noProof/>
       </w:rPr>
-      <w:t>11</w:t>
+      <w:t>26</w:t>
     </w:r>
     <w:r>
       <w:rPr>
@@ -15891,7 +16219,7 @@
       <w:rPr>
         <w:noProof/>
       </w:rPr>
-      <w:t>29</w:t>
+      <w:t>28</w:t>
     </w:r>
     <w:r>
       <w:rPr>
@@ -20417,7 +20745,7 @@
 </file>
 
 <file path=customXml/itemProps1.xml><?xml version="1.0" encoding="utf-8"?>
-<ds:datastoreItem xmlns:ds="http://schemas.openxmlformats.org/officeDocument/2006/customXml" ds:itemID="{624B7AB1-09AE-4ABF-8602-083DC2C61EFB}">
+<ds:datastoreItem xmlns:ds="http://schemas.openxmlformats.org/officeDocument/2006/customXml" ds:itemID="{68CD282C-C032-4B37-BDDC-9D8A93C7FDEA}">
   <ds:schemaRefs>
     <ds:schemaRef ds:uri="http://schemas.openxmlformats.org/officeDocument/2006/bibliography"/>
   </ds:schemaRefs>

</xml_diff>

<commit_message>
- comunicação: insira o nome do caso de uso em todos os títulos. pode remover a string “Diagrama de Comunicação” presente no titulo - comunicação: O Ator deve sempre ter contato com uma classe de fronteira. - comunicação: insira parâmetros em seus métodos. - comunicação:  O cadastro de Gestor não pode ser igual a de Pacientes - classe: os atores não fazem parte do diagrama - classe: Insira papel  nos relacionamentos
</commit_message>
<xml_diff>
--- a/documentacao/G4_Documentacao1sem2014.docx
+++ b/documentacao/G4_Documentacao1sem2014.docx
@@ -1,6 +1,6 @@
 
 <file path=word/document.xml><?xml version="1.0" encoding="utf-8"?>
-<w:document xmlns:wpc="http://schemas.microsoft.com/office/word/2010/wordprocessingCanvas" xmlns:mc="http://schemas.openxmlformats.org/markup-compatibility/2006" xmlns:o="urn:schemas-microsoft-com:office:office" xmlns:r="http://schemas.openxmlformats.org/officeDocument/2006/relationships" xmlns:m="http://schemas.openxmlformats.org/officeDocument/2006/math" xmlns:v="urn:schemas-microsoft-com:vml" xmlns:wp14="http://schemas.microsoft.com/office/word/2010/wordprocessingDrawing" xmlns:wp="http://schemas.openxmlformats.org/drawingml/2006/wordprocessingDrawing" xmlns:w10="urn:schemas-microsoft-com:office:word" xmlns:w="http://schemas.openxmlformats.org/wordprocessingml/2006/main" xmlns:w14="http://schemas.microsoft.com/office/word/2010/wordml" xmlns:w15="http://schemas.microsoft.com/office/word/2012/wordml" xmlns:wpg="http://schemas.microsoft.com/office/word/2010/wordprocessingGroup" xmlns:wpi="http://schemas.microsoft.com/office/word/2010/wordprocessingInk" xmlns:wne="http://schemas.microsoft.com/office/word/2006/wordml" xmlns:wps="http://schemas.microsoft.com/office/word/2010/wordprocessingShape" mc:Ignorable="w14 w15 wp14">
+<w:document xmlns:ve="http://schemas.openxmlformats.org/markup-compatibility/2006" xmlns:o="urn:schemas-microsoft-com:office:office" xmlns:r="http://schemas.openxmlformats.org/officeDocument/2006/relationships" xmlns:m="http://schemas.openxmlformats.org/officeDocument/2006/math" xmlns:v="urn:schemas-microsoft-com:vml" xmlns:wp="http://schemas.openxmlformats.org/drawingml/2006/wordprocessingDrawing" xmlns:w10="urn:schemas-microsoft-com:office:word" xmlns:w="http://schemas.openxmlformats.org/wordprocessingml/2006/main" xmlns:wne="http://schemas.microsoft.com/office/word/2006/wordml">
   <w:body>
     <w:p>
       <w:pPr>
@@ -10,7 +10,7 @@
         <w:rPr>
           <w:noProof/>
         </w:rPr>
-        <w:pict w14:anchorId="0D1BF8A7">
+        <w:pict>
           <v:line id="_x0000_s1026" style="position:absolute;left:0;text-align:left;z-index:251656704" from="234pt,-36pt" to="234pt,-28.8pt" o:allowincell="f" strokecolor="white">
             <v:stroke startarrow="block" endarrow="block"/>
           </v:line>
@@ -687,7 +687,6 @@
         <w:rPr>
           <w:bCs/>
         </w:rPr>
-        <w:lastRenderedPageBreak/>
         <w:t>Aqui você faz dedicatória àqueles (as) que julgar merecedores (as).</w:t>
       </w:r>
     </w:p>
@@ -801,7 +800,6 @@
         <w:rPr>
           <w:bCs/>
         </w:rPr>
-        <w:lastRenderedPageBreak/>
         <w:t>“</w:t>
       </w:r>
       <w:bookmarkEnd w:id="2"/>
@@ -833,7 +831,7 @@
           <w:szCs w:val="21"/>
           <w:shd w:val="clear" w:color="auto" w:fill="FFFFFF"/>
         </w:rPr>
-        <w:t xml:space="preserve"> as pessoas não conseguem trocar as marchas. É uma coisa muito sutil falar sobre forças e fraquezas porque elas sempre são a mesma </w:t>
+        <w:t xml:space="preserve"> as pessoas não conseguem trocar as marchas. É uma coisa muito sutil falar sobre forças e fraquezas porque elas sempre são a mesma coisa</w:t>
       </w:r>
       <w:proofErr w:type="gramStart"/>
       <w:r>
@@ -844,7 +842,7 @@
           <w:szCs w:val="21"/>
           <w:shd w:val="clear" w:color="auto" w:fill="FFFFFF"/>
         </w:rPr>
-        <w:t>coisa.</w:t>
+        <w:t>.</w:t>
       </w:r>
       <w:r>
         <w:rPr>
@@ -909,7 +907,6 @@
         <w:ind w:firstLine="0"/>
       </w:pPr>
       <w:r>
-        <w:lastRenderedPageBreak/>
         <w:t>RESUMO</w:t>
       </w:r>
     </w:p>
@@ -1002,7 +999,6 @@
           <w:bCs/>
           <w:lang w:val="en-US"/>
         </w:rPr>
-        <w:lastRenderedPageBreak/>
         <w:t>ABSTRACT</w:t>
       </w:r>
     </w:p>
@@ -1024,21 +1020,7 @@
         <w:rPr>
           <w:lang w:val="en-US"/>
         </w:rPr>
-        <w:t xml:space="preserve">The job consists in a system for managing a clinic of exams, which will search for the maximum convenience for the patient where he can see the result of their exams online. The system will have management tools for the clinic works correctly and organized, having a history of all that </w:t>
-      </w:r>
-      <w:proofErr w:type="gramStart"/>
-      <w:r>
-        <w:rPr>
-          <w:lang w:val="en-US"/>
-        </w:rPr>
-        <w:t>has been accomplished</w:t>
-      </w:r>
-      <w:proofErr w:type="gramEnd"/>
-      <w:r>
-        <w:rPr>
-          <w:lang w:val="en-US"/>
-        </w:rPr>
-        <w:t>.</w:t>
+        <w:t>The job consists in a system for managing a clinic of exams, which will search for the maximum convenience for the patient where he can see the result of their exams online. The system will have management tools for the clinic works correctly and organized, having a history of all that has been accomplished.</w:t>
       </w:r>
     </w:p>
     <w:p>
@@ -1109,7 +1091,6 @@
           <w:b/>
           <w:bCs/>
         </w:rPr>
-        <w:lastRenderedPageBreak/>
         <w:t>LISTA DE ILUSTRAÇÕES</w:t>
       </w:r>
     </w:p>
@@ -2298,7 +2279,6 @@
           <w:bCs/>
           <w:color w:val="000000"/>
         </w:rPr>
-        <w:lastRenderedPageBreak/>
         <w:t>LISTA DE TABELAS</w:t>
       </w:r>
       <w:bookmarkEnd w:id="10"/>
@@ -3346,7 +3326,6 @@
           <w:sz w:val="24"/>
           <w:szCs w:val="24"/>
         </w:rPr>
-        <w:lastRenderedPageBreak/>
         <w:t>SUMÁRIO</w:t>
       </w:r>
     </w:p>
@@ -3387,7 +3366,7 @@
         </w:rPr>
         <w:fldChar w:fldCharType="separate"/>
       </w:r>
-      <w:hyperlink w:anchor="_Toc385050805" w:history="1">
+      <w:hyperlink w:anchor="_Toc385143870" w:history="1">
         <w:r>
           <w:rPr>
             <w:rStyle w:val="Hyperlink"/>
@@ -3433,7 +3412,7 @@
             <w:noProof/>
             <w:webHidden/>
           </w:rPr>
-          <w:instrText xml:space="preserve"> PAGEREF _Toc385050805 \h </w:instrText>
+          <w:instrText xml:space="preserve"> PAGEREF _Toc385143870 \h </w:instrText>
         </w:r>
         <w:r>
           <w:rPr>
@@ -3479,7 +3458,7 @@
           <w:szCs w:val="22"/>
         </w:rPr>
       </w:pPr>
-      <w:hyperlink w:anchor="_Toc385050806" w:history="1">
+      <w:hyperlink w:anchor="_Toc385143871" w:history="1">
         <w:r>
           <w:rPr>
             <w:rStyle w:val="Hyperlink"/>
@@ -3523,7 +3502,7 @@
             <w:noProof/>
             <w:webHidden/>
           </w:rPr>
-          <w:instrText xml:space="preserve"> PAGEREF _Toc385050806 \h </w:instrText>
+          <w:instrText xml:space="preserve"> PAGEREF _Toc385143871 \h </w:instrText>
         </w:r>
         <w:r>
           <w:rPr>
@@ -3569,7 +3548,7 @@
           <w:szCs w:val="22"/>
         </w:rPr>
       </w:pPr>
-      <w:hyperlink w:anchor="_Toc385050807" w:history="1">
+      <w:hyperlink w:anchor="_Toc385143872" w:history="1">
         <w:r>
           <w:rPr>
             <w:rStyle w:val="Hyperlink"/>
@@ -3613,7 +3592,7 @@
             <w:noProof/>
             <w:webHidden/>
           </w:rPr>
-          <w:instrText xml:space="preserve"> PAGEREF _Toc385050807 \h </w:instrText>
+          <w:instrText xml:space="preserve"> PAGEREF _Toc385143872 \h </w:instrText>
         </w:r>
         <w:r>
           <w:rPr>
@@ -3660,7 +3639,7 @@
           <w:szCs w:val="22"/>
         </w:rPr>
       </w:pPr>
-      <w:hyperlink w:anchor="_Toc385050808" w:history="1">
+      <w:hyperlink w:anchor="_Toc385143873" w:history="1">
         <w:r>
           <w:rPr>
             <w:rStyle w:val="Hyperlink"/>
@@ -3705,7 +3684,7 @@
             <w:noProof/>
             <w:webHidden/>
           </w:rPr>
-          <w:instrText xml:space="preserve"> PAGEREF _Toc385050808 \h </w:instrText>
+          <w:instrText xml:space="preserve"> PAGEREF _Toc385143873 \h </w:instrText>
         </w:r>
         <w:r>
           <w:rPr>
@@ -3752,7 +3731,7 @@
           <w:szCs w:val="22"/>
         </w:rPr>
       </w:pPr>
-      <w:hyperlink w:anchor="_Toc385050809" w:history="1">
+      <w:hyperlink w:anchor="_Toc385143874" w:history="1">
         <w:r>
           <w:rPr>
             <w:rStyle w:val="Hyperlink"/>
@@ -3797,7 +3776,7 @@
             <w:noProof/>
             <w:webHidden/>
           </w:rPr>
-          <w:instrText xml:space="preserve"> PAGEREF _Toc385050809 \h </w:instrText>
+          <w:instrText xml:space="preserve"> PAGEREF _Toc385143874 \h </w:instrText>
         </w:r>
         <w:r>
           <w:rPr>
@@ -3841,7 +3820,7 @@
           <w:szCs w:val="22"/>
         </w:rPr>
       </w:pPr>
-      <w:hyperlink w:anchor="_Toc385050810" w:history="1">
+      <w:hyperlink w:anchor="_Toc385143875" w:history="1">
         <w:r>
           <w:rPr>
             <w:rStyle w:val="Hyperlink"/>
@@ -3887,7 +3866,7 @@
             <w:noProof/>
             <w:webHidden/>
           </w:rPr>
-          <w:instrText xml:space="preserve"> PAGEREF _Toc385050810 \h </w:instrText>
+          <w:instrText xml:space="preserve"> PAGEREF _Toc385143875 \h </w:instrText>
         </w:r>
         <w:r>
           <w:rPr>
@@ -3933,7 +3912,7 @@
           <w:szCs w:val="22"/>
         </w:rPr>
       </w:pPr>
-      <w:hyperlink w:anchor="_Toc385050811" w:history="1">
+      <w:hyperlink w:anchor="_Toc385143876" w:history="1">
         <w:r>
           <w:rPr>
             <w:rStyle w:val="Hyperlink"/>
@@ -3979,7 +3958,7 @@
             <w:noProof/>
             <w:webHidden/>
           </w:rPr>
-          <w:instrText xml:space="preserve"> PAGEREF _Toc385050811 \h </w:instrText>
+          <w:instrText xml:space="preserve"> PAGEREF _Toc385143876 \h </w:instrText>
         </w:r>
         <w:r>
           <w:rPr>
@@ -4026,7 +4005,7 @@
           <w:szCs w:val="22"/>
         </w:rPr>
       </w:pPr>
-      <w:hyperlink w:anchor="_Toc385050812" w:history="1">
+      <w:hyperlink w:anchor="_Toc385143877" w:history="1">
         <w:r>
           <w:rPr>
             <w:rStyle w:val="Hyperlink"/>
@@ -4071,7 +4050,7 @@
             <w:noProof/>
             <w:webHidden/>
           </w:rPr>
-          <w:instrText xml:space="preserve"> PAGEREF _Toc385050812 \h </w:instrText>
+          <w:instrText xml:space="preserve"> PAGEREF _Toc385143877 \h </w:instrText>
         </w:r>
         <w:r>
           <w:rPr>
@@ -4118,7 +4097,7 @@
           <w:szCs w:val="22"/>
         </w:rPr>
       </w:pPr>
-      <w:hyperlink w:anchor="_Toc385050813" w:history="1">
+      <w:hyperlink w:anchor="_Toc385143878" w:history="1">
         <w:r>
           <w:rPr>
             <w:rStyle w:val="Hyperlink"/>
@@ -4165,7 +4144,7 @@
             <w:noProof/>
             <w:webHidden/>
           </w:rPr>
-          <w:instrText xml:space="preserve"> PAGEREF _Toc385050813 \h </w:instrText>
+          <w:instrText xml:space="preserve"> PAGEREF _Toc385143878 \h </w:instrText>
         </w:r>
         <w:r>
           <w:rPr>
@@ -4212,7 +4191,7 @@
           <w:szCs w:val="22"/>
         </w:rPr>
       </w:pPr>
-      <w:hyperlink w:anchor="_Toc385050814" w:history="1">
+      <w:hyperlink w:anchor="_Toc385143879" w:history="1">
         <w:r>
           <w:rPr>
             <w:rStyle w:val="Hyperlink"/>
@@ -4257,7 +4236,7 @@
             <w:noProof/>
             <w:webHidden/>
           </w:rPr>
-          <w:instrText xml:space="preserve"> PAGEREF _Toc385050814 \h </w:instrText>
+          <w:instrText xml:space="preserve"> PAGEREF _Toc385143879 \h </w:instrText>
         </w:r>
         <w:r>
           <w:rPr>
@@ -4304,7 +4283,7 @@
           <w:szCs w:val="22"/>
         </w:rPr>
       </w:pPr>
-      <w:hyperlink w:anchor="_Toc385050815" w:history="1">
+      <w:hyperlink w:anchor="_Toc385143880" w:history="1">
         <w:r>
           <w:rPr>
             <w:rStyle w:val="Hyperlink"/>
@@ -4349,7 +4328,7 @@
             <w:noProof/>
             <w:webHidden/>
           </w:rPr>
-          <w:instrText xml:space="preserve"> PAGEREF _Toc385050815 \h </w:instrText>
+          <w:instrText xml:space="preserve"> PAGEREF _Toc385143880 \h </w:instrText>
         </w:r>
         <w:r>
           <w:rPr>
@@ -4395,7 +4374,7 @@
           <w:szCs w:val="22"/>
         </w:rPr>
       </w:pPr>
-      <w:hyperlink w:anchor="_Toc385050816" w:history="1">
+      <w:hyperlink w:anchor="_Toc385143881" w:history="1">
         <w:r>
           <w:rPr>
             <w:rStyle w:val="Hyperlink"/>
@@ -4439,7 +4418,7 @@
             <w:noProof/>
             <w:webHidden/>
           </w:rPr>
-          <w:instrText xml:space="preserve"> PAGEREF _Toc385050816 \h </w:instrText>
+          <w:instrText xml:space="preserve"> PAGEREF _Toc385143881 \h </w:instrText>
         </w:r>
         <w:r>
           <w:rPr>
@@ -4486,7 +4465,7 @@
           <w:szCs w:val="22"/>
         </w:rPr>
       </w:pPr>
-      <w:hyperlink w:anchor="_Toc385050817" w:history="1">
+      <w:hyperlink w:anchor="_Toc385143882" w:history="1">
         <w:r>
           <w:rPr>
             <w:rStyle w:val="Hyperlink"/>
@@ -4531,7 +4510,7 @@
             <w:noProof/>
             <w:webHidden/>
           </w:rPr>
-          <w:instrText xml:space="preserve"> PAGEREF _Toc385050817 \h </w:instrText>
+          <w:instrText xml:space="preserve"> PAGEREF _Toc385143882 \h </w:instrText>
         </w:r>
         <w:r>
           <w:rPr>
@@ -4578,7 +4557,7 @@
           <w:szCs w:val="22"/>
         </w:rPr>
       </w:pPr>
-      <w:hyperlink w:anchor="_Toc385050818" w:history="1">
+      <w:hyperlink w:anchor="_Toc385143883" w:history="1">
         <w:r>
           <w:rPr>
             <w:rStyle w:val="Hyperlink"/>
@@ -4623,7 +4602,7 @@
             <w:noProof/>
             <w:webHidden/>
           </w:rPr>
-          <w:instrText xml:space="preserve"> PAGEREF _Toc385050818 \h </w:instrText>
+          <w:instrText xml:space="preserve"> PAGEREF _Toc385143883 \h </w:instrText>
         </w:r>
         <w:r>
           <w:rPr>
@@ -4669,7 +4648,7 @@
           <w:szCs w:val="22"/>
         </w:rPr>
       </w:pPr>
-      <w:hyperlink w:anchor="_Toc385050819" w:history="1">
+      <w:hyperlink w:anchor="_Toc385143884" w:history="1">
         <w:r>
           <w:rPr>
             <w:rStyle w:val="Hyperlink"/>
@@ -4713,7 +4692,7 @@
             <w:noProof/>
             <w:webHidden/>
           </w:rPr>
-          <w:instrText xml:space="preserve"> PAGEREF _Toc385050819 \h </w:instrText>
+          <w:instrText xml:space="preserve"> PAGEREF _Toc385143884 \h </w:instrText>
         </w:r>
         <w:r>
           <w:rPr>
@@ -4759,7 +4738,7 @@
           <w:szCs w:val="22"/>
         </w:rPr>
       </w:pPr>
-      <w:hyperlink w:anchor="_Toc385050820" w:history="1">
+      <w:hyperlink w:anchor="_Toc385143885" w:history="1">
         <w:r>
           <w:rPr>
             <w:rStyle w:val="Hyperlink"/>
@@ -4803,7 +4782,7 @@
             <w:noProof/>
             <w:webHidden/>
           </w:rPr>
-          <w:instrText xml:space="preserve"> PAGEREF _Toc385050820 \h </w:instrText>
+          <w:instrText xml:space="preserve"> PAGEREF _Toc385143885 \h </w:instrText>
         </w:r>
         <w:r>
           <w:rPr>
@@ -4847,7 +4826,7 @@
           <w:szCs w:val="22"/>
         </w:rPr>
       </w:pPr>
-      <w:hyperlink w:anchor="_Toc385050821" w:history="1">
+      <w:hyperlink w:anchor="_Toc385143886" w:history="1">
         <w:r>
           <w:rPr>
             <w:rStyle w:val="Hyperlink"/>
@@ -4893,7 +4872,7 @@
             <w:noProof/>
             <w:webHidden/>
           </w:rPr>
-          <w:instrText xml:space="preserve"> PAGEREF _Toc385050821 \h </w:instrText>
+          <w:instrText xml:space="preserve"> PAGEREF _Toc385143886 \h </w:instrText>
         </w:r>
         <w:r>
           <w:rPr>
@@ -4939,7 +4918,7 @@
           <w:szCs w:val="22"/>
         </w:rPr>
       </w:pPr>
-      <w:hyperlink w:anchor="_Toc385050822" w:history="1">
+      <w:hyperlink w:anchor="_Toc385143887" w:history="1">
         <w:r>
           <w:rPr>
             <w:rStyle w:val="Hyperlink"/>
@@ -4983,7 +4962,7 @@
             <w:noProof/>
             <w:webHidden/>
           </w:rPr>
-          <w:instrText xml:space="preserve"> PAGEREF _Toc385050822 \h </w:instrText>
+          <w:instrText xml:space="preserve"> PAGEREF _Toc385143887 \h </w:instrText>
         </w:r>
         <w:r>
           <w:rPr>
@@ -5029,7 +5008,7 @@
           <w:szCs w:val="22"/>
         </w:rPr>
       </w:pPr>
-      <w:hyperlink w:anchor="_Toc385050823" w:history="1">
+      <w:hyperlink w:anchor="_Toc385143888" w:history="1">
         <w:r>
           <w:rPr>
             <w:rStyle w:val="Hyperlink"/>
@@ -5073,7 +5052,7 @@
             <w:noProof/>
             <w:webHidden/>
           </w:rPr>
-          <w:instrText xml:space="preserve"> PAGEREF _Toc385050823 \h </w:instrText>
+          <w:instrText xml:space="preserve"> PAGEREF _Toc385143888 \h </w:instrText>
         </w:r>
         <w:r>
           <w:rPr>
@@ -5119,7 +5098,7 @@
           <w:szCs w:val="22"/>
         </w:rPr>
       </w:pPr>
-      <w:hyperlink w:anchor="_Toc385050824" w:history="1">
+      <w:hyperlink w:anchor="_Toc385143889" w:history="1">
         <w:r>
           <w:rPr>
             <w:rStyle w:val="Hyperlink"/>
@@ -5163,7 +5142,7 @@
             <w:noProof/>
             <w:webHidden/>
           </w:rPr>
-          <w:instrText xml:space="preserve"> PAGEREF _Toc385050824 \h </w:instrText>
+          <w:instrText xml:space="preserve"> PAGEREF _Toc385143889 \h </w:instrText>
         </w:r>
         <w:r>
           <w:rPr>
@@ -5209,7 +5188,7 @@
           <w:szCs w:val="22"/>
         </w:rPr>
       </w:pPr>
-      <w:hyperlink w:anchor="_Toc385050825" w:history="1">
+      <w:hyperlink w:anchor="_Toc385143890" w:history="1">
         <w:r>
           <w:rPr>
             <w:rStyle w:val="Hyperlink"/>
@@ -5253,7 +5232,7 @@
             <w:noProof/>
             <w:webHidden/>
           </w:rPr>
-          <w:instrText xml:space="preserve"> PAGEREF _Toc385050825 \h </w:instrText>
+          <w:instrText xml:space="preserve"> PAGEREF _Toc385143890 \h </w:instrText>
         </w:r>
         <w:r>
           <w:rPr>
@@ -5273,7 +5252,14 @@
             <w:noProof/>
             <w:webHidden/>
           </w:rPr>
-          <w:t>14</w:t>
+          <w:t>1</w:t>
+        </w:r>
+        <w:r>
+          <w:rPr>
+            <w:noProof/>
+            <w:webHidden/>
+          </w:rPr>
+          <w:t>4</w:t>
         </w:r>
         <w:r>
           <w:rPr>
@@ -5297,7 +5283,7 @@
           <w:szCs w:val="22"/>
         </w:rPr>
       </w:pPr>
-      <w:hyperlink w:anchor="_Toc385050826" w:history="1">
+      <w:hyperlink w:anchor="_Toc385143891" w:history="1">
         <w:r>
           <w:rPr>
             <w:rStyle w:val="Hyperlink"/>
@@ -5343,7 +5329,7 @@
             <w:noProof/>
             <w:webHidden/>
           </w:rPr>
-          <w:instrText xml:space="preserve"> PAGEREF _Toc385050826 \h </w:instrText>
+          <w:instrText xml:space="preserve"> PAGEREF _Toc385143891 \h </w:instrText>
         </w:r>
         <w:r>
           <w:rPr>
@@ -5389,7 +5375,7 @@
           <w:szCs w:val="22"/>
         </w:rPr>
       </w:pPr>
-      <w:hyperlink w:anchor="_Toc385050827" w:history="1">
+      <w:hyperlink w:anchor="_Toc385143892" w:history="1">
         <w:r>
           <w:rPr>
             <w:rStyle w:val="Hyperlink"/>
@@ -5433,7 +5419,7 @@
             <w:noProof/>
             <w:webHidden/>
           </w:rPr>
-          <w:instrText xml:space="preserve"> PAGEREF _Toc385050827 \h </w:instrText>
+          <w:instrText xml:space="preserve"> PAGEREF _Toc385143892 \h </w:instrText>
         </w:r>
         <w:r>
           <w:rPr>
@@ -5480,7 +5466,7 @@
           <w:szCs w:val="22"/>
         </w:rPr>
       </w:pPr>
-      <w:hyperlink w:anchor="_Toc385050828" w:history="1">
+      <w:hyperlink w:anchor="_Toc385143893" w:history="1">
         <w:r>
           <w:rPr>
             <w:rStyle w:val="Hyperlink"/>
@@ -5525,7 +5511,7 @@
             <w:noProof/>
             <w:webHidden/>
           </w:rPr>
-          <w:instrText xml:space="preserve"> PAGEREF _Toc385050828 \h </w:instrText>
+          <w:instrText xml:space="preserve"> PAGEREF _Toc385143893 \h </w:instrText>
         </w:r>
         <w:r>
           <w:rPr>
@@ -5572,7 +5558,7 @@
           <w:szCs w:val="22"/>
         </w:rPr>
       </w:pPr>
-      <w:hyperlink w:anchor="_Toc385050829" w:history="1">
+      <w:hyperlink w:anchor="_Toc385143894" w:history="1">
         <w:r>
           <w:rPr>
             <w:rStyle w:val="Hyperlink"/>
@@ -5617,7 +5603,7 @@
             <w:noProof/>
             <w:webHidden/>
           </w:rPr>
-          <w:instrText xml:space="preserve"> PAGEREF _Toc385050829 \h </w:instrText>
+          <w:instrText xml:space="preserve"> PAGEREF _Toc385143894 \h </w:instrText>
         </w:r>
         <w:r>
           <w:rPr>
@@ -5664,7 +5650,7 @@
           <w:szCs w:val="22"/>
         </w:rPr>
       </w:pPr>
-      <w:hyperlink w:anchor="_Toc385050830" w:history="1">
+      <w:hyperlink w:anchor="_Toc385143895" w:history="1">
         <w:r>
           <w:rPr>
             <w:rStyle w:val="Hyperlink"/>
@@ -5709,7 +5695,7 @@
             <w:noProof/>
             <w:webHidden/>
           </w:rPr>
-          <w:instrText xml:space="preserve"> PAGEREF _Toc385050830 \h </w:instrText>
+          <w:instrText xml:space="preserve"> PAGEREF _Toc385143895 \h </w:instrText>
         </w:r>
         <w:r>
           <w:rPr>
@@ -5756,7 +5742,7 @@
           <w:szCs w:val="22"/>
         </w:rPr>
       </w:pPr>
-      <w:hyperlink w:anchor="_Toc385050831" w:history="1">
+      <w:hyperlink w:anchor="_Toc385143896" w:history="1">
         <w:r>
           <w:rPr>
             <w:rStyle w:val="Hyperlink"/>
@@ -5801,7 +5787,7 @@
             <w:noProof/>
             <w:webHidden/>
           </w:rPr>
-          <w:instrText xml:space="preserve"> PAGEREF _Toc385050831 \h </w:instrText>
+          <w:instrText xml:space="preserve"> PAGEREF _Toc385143896 \h </w:instrText>
         </w:r>
         <w:r>
           <w:rPr>
@@ -5848,7 +5834,7 @@
           <w:szCs w:val="22"/>
         </w:rPr>
       </w:pPr>
-      <w:hyperlink w:anchor="_Toc385050832" w:history="1">
+      <w:hyperlink w:anchor="_Toc385143897" w:history="1">
         <w:r>
           <w:rPr>
             <w:rStyle w:val="Hyperlink"/>
@@ -5893,7 +5879,7 @@
             <w:noProof/>
             <w:webHidden/>
           </w:rPr>
-          <w:instrText xml:space="preserve"> PAGEREF _Toc385050832 \h </w:instrText>
+          <w:instrText xml:space="preserve"> PAGEREF _Toc385143897 \h </w:instrText>
         </w:r>
         <w:r>
           <w:rPr>
@@ -5940,7 +5926,7 @@
           <w:szCs w:val="22"/>
         </w:rPr>
       </w:pPr>
-      <w:hyperlink w:anchor="_Toc385050833" w:history="1">
+      <w:hyperlink w:anchor="_Toc385143898" w:history="1">
         <w:r>
           <w:rPr>
             <w:rStyle w:val="Hyperlink"/>
@@ -5985,7 +5971,7 @@
             <w:noProof/>
             <w:webHidden/>
           </w:rPr>
-          <w:instrText xml:space="preserve"> PAGEREF _Toc385050833 \h </w:instrText>
+          <w:instrText xml:space="preserve"> PAGEREF _Toc385143898 \h </w:instrText>
         </w:r>
         <w:r>
           <w:rPr>
@@ -6032,7 +6018,7 @@
           <w:szCs w:val="22"/>
         </w:rPr>
       </w:pPr>
-      <w:hyperlink w:anchor="_Toc385050834" w:history="1">
+      <w:hyperlink w:anchor="_Toc385143899" w:history="1">
         <w:r>
           <w:rPr>
             <w:rStyle w:val="Hyperlink"/>
@@ -6077,7 +6063,7 @@
             <w:noProof/>
             <w:webHidden/>
           </w:rPr>
-          <w:instrText xml:space="preserve"> PAGEREF _Toc385050834 \h </w:instrText>
+          <w:instrText xml:space="preserve"> PAGEREF _Toc385143899 \h </w:instrText>
         </w:r>
         <w:r>
           <w:rPr>
@@ -6123,7 +6109,7 @@
           <w:szCs w:val="22"/>
         </w:rPr>
       </w:pPr>
-      <w:hyperlink w:anchor="_Toc385050835" w:history="1">
+      <w:hyperlink w:anchor="_Toc385143900" w:history="1">
         <w:r>
           <w:rPr>
             <w:rStyle w:val="Hyperlink"/>
@@ -6167,7 +6153,7 @@
             <w:noProof/>
             <w:webHidden/>
           </w:rPr>
-          <w:instrText xml:space="preserve"> PAGEREF _Toc385050835 \h </w:instrText>
+          <w:instrText xml:space="preserve"> PAGEREF _Toc385143900 \h </w:instrText>
         </w:r>
         <w:r>
           <w:rPr>
@@ -6214,7 +6200,7 @@
           <w:szCs w:val="22"/>
         </w:rPr>
       </w:pPr>
-      <w:hyperlink w:anchor="_Toc385050836" w:history="1">
+      <w:hyperlink w:anchor="_Toc385143901" w:history="1">
         <w:r>
           <w:rPr>
             <w:rStyle w:val="Hyperlink"/>
@@ -6259,7 +6245,7 @@
             <w:noProof/>
             <w:webHidden/>
           </w:rPr>
-          <w:instrText xml:space="preserve"> PAGEREF _Toc385050836 \h </w:instrText>
+          <w:instrText xml:space="preserve"> PAGEREF _Toc385143901 \h </w:instrText>
         </w:r>
         <w:r>
           <w:rPr>
@@ -6306,7 +6292,7 @@
           <w:szCs w:val="22"/>
         </w:rPr>
       </w:pPr>
-      <w:hyperlink w:anchor="_Toc385050837" w:history="1">
+      <w:hyperlink w:anchor="_Toc385143902" w:history="1">
         <w:r>
           <w:rPr>
             <w:rStyle w:val="Hyperlink"/>
@@ -6351,7 +6337,7 @@
             <w:noProof/>
             <w:webHidden/>
           </w:rPr>
-          <w:instrText xml:space="preserve"> PAGEREF _Toc385050837 \h </w:instrText>
+          <w:instrText xml:space="preserve"> PAGEREF _Toc385143902 \h </w:instrText>
         </w:r>
         <w:r>
           <w:rPr>
@@ -6398,7 +6384,7 @@
           <w:szCs w:val="22"/>
         </w:rPr>
       </w:pPr>
-      <w:hyperlink w:anchor="_Toc385050838" w:history="1">
+      <w:hyperlink w:anchor="_Toc385143903" w:history="1">
         <w:r>
           <w:rPr>
             <w:rStyle w:val="Hyperlink"/>
@@ -6443,7 +6429,7 @@
             <w:noProof/>
             <w:webHidden/>
           </w:rPr>
-          <w:instrText xml:space="preserve"> PAGEREF _Toc385050838 \h </w:instrText>
+          <w:instrText xml:space="preserve"> PAGEREF _Toc385143903 \h </w:instrText>
         </w:r>
         <w:r>
           <w:rPr>
@@ -6490,7 +6476,7 @@
           <w:szCs w:val="22"/>
         </w:rPr>
       </w:pPr>
-      <w:hyperlink w:anchor="_Toc385050839" w:history="1">
+      <w:hyperlink w:anchor="_Toc385143904" w:history="1">
         <w:r>
           <w:rPr>
             <w:rStyle w:val="Hyperlink"/>
@@ -6535,7 +6521,7 @@
             <w:noProof/>
             <w:webHidden/>
           </w:rPr>
-          <w:instrText xml:space="preserve"> PAGEREF _Toc385050839 \h </w:instrText>
+          <w:instrText xml:space="preserve"> PAGEREF _Toc385143904 \h </w:instrText>
         </w:r>
         <w:r>
           <w:rPr>
@@ -6582,7 +6568,7 @@
           <w:szCs w:val="22"/>
         </w:rPr>
       </w:pPr>
-      <w:hyperlink w:anchor="_Toc385050840" w:history="1">
+      <w:hyperlink w:anchor="_Toc385143905" w:history="1">
         <w:r>
           <w:rPr>
             <w:rStyle w:val="Hyperlink"/>
@@ -6627,7 +6613,7 @@
             <w:noProof/>
             <w:webHidden/>
           </w:rPr>
-          <w:instrText xml:space="preserve"> PAGEREF _Toc385050840 \h </w:instrText>
+          <w:instrText xml:space="preserve"> PAGEREF _Toc385143905 \h </w:instrText>
         </w:r>
         <w:r>
           <w:rPr>
@@ -6674,7 +6660,7 @@
           <w:szCs w:val="22"/>
         </w:rPr>
       </w:pPr>
-      <w:hyperlink w:anchor="_Toc385050841" w:history="1">
+      <w:hyperlink w:anchor="_Toc385143906" w:history="1">
         <w:r>
           <w:rPr>
             <w:rStyle w:val="Hyperlink"/>
@@ -6719,7 +6705,7 @@
             <w:noProof/>
             <w:webHidden/>
           </w:rPr>
-          <w:instrText xml:space="preserve"> PAGEREF _Toc385050841 \h </w:instrText>
+          <w:instrText xml:space="preserve"> PAGEREF _Toc385143906 \h </w:instrText>
         </w:r>
         <w:r>
           <w:rPr>
@@ -6766,7 +6752,7 @@
           <w:szCs w:val="22"/>
         </w:rPr>
       </w:pPr>
-      <w:hyperlink w:anchor="_Toc385050842" w:history="1">
+      <w:hyperlink w:anchor="_Toc385143907" w:history="1">
         <w:r>
           <w:rPr>
             <w:rStyle w:val="Hyperlink"/>
@@ -6811,7 +6797,7 @@
             <w:noProof/>
             <w:webHidden/>
           </w:rPr>
-          <w:instrText xml:space="preserve"> PAGEREF _Toc385050842 \h </w:instrText>
+          <w:instrText xml:space="preserve"> PAGEREF _Toc385143907 \h </w:instrText>
         </w:r>
         <w:r>
           <w:rPr>
@@ -6855,7 +6841,7 @@
           <w:szCs w:val="22"/>
         </w:rPr>
       </w:pPr>
-      <w:hyperlink w:anchor="_Toc385050843" w:history="1">
+      <w:hyperlink w:anchor="_Toc385143908" w:history="1">
         <w:r>
           <w:rPr>
             <w:rStyle w:val="Hyperlink"/>
@@ -6901,7 +6887,7 @@
             <w:noProof/>
             <w:webHidden/>
           </w:rPr>
-          <w:instrText xml:space="preserve"> PAGEREF _Toc385050843 \h </w:instrText>
+          <w:instrText xml:space="preserve"> PAGEREF _Toc385143908 \h </w:instrText>
         </w:r>
         <w:r>
           <w:rPr>
@@ -6948,7 +6934,7 @@
           <w:szCs w:val="22"/>
         </w:rPr>
       </w:pPr>
-      <w:hyperlink w:anchor="_Toc385050844" w:history="1">
+      <w:hyperlink w:anchor="_Toc385143909" w:history="1">
         <w:r>
           <w:rPr>
             <w:rStyle w:val="Hyperlink"/>
@@ -6993,7 +6979,7 @@
             <w:noProof/>
             <w:webHidden/>
           </w:rPr>
-          <w:instrText xml:space="preserve"> PAGEREF _Toc385050844 \h </w:instrText>
+          <w:instrText xml:space="preserve"> PAGEREF _Toc385143909 \h </w:instrText>
         </w:r>
         <w:r>
           <w:rPr>
@@ -7040,7 +7026,7 @@
           <w:szCs w:val="22"/>
         </w:rPr>
       </w:pPr>
-      <w:hyperlink w:anchor="_Toc385050845" w:history="1">
+      <w:hyperlink w:anchor="_Toc385143910" w:history="1">
         <w:r>
           <w:rPr>
             <w:rStyle w:val="Hyperlink"/>
@@ -7085,7 +7071,7 @@
             <w:noProof/>
             <w:webHidden/>
           </w:rPr>
-          <w:instrText xml:space="preserve"> PAGEREF _Toc385050845 \h </w:instrText>
+          <w:instrText xml:space="preserve"> PAGEREF _Toc385143910 \h </w:instrText>
         </w:r>
         <w:r>
           <w:rPr>
@@ -7132,7 +7118,7 @@
           <w:szCs w:val="22"/>
         </w:rPr>
       </w:pPr>
-      <w:hyperlink w:anchor="_Toc385050846" w:history="1">
+      <w:hyperlink w:anchor="_Toc385143911" w:history="1">
         <w:r>
           <w:rPr>
             <w:rStyle w:val="Hyperlink"/>
@@ -7177,7 +7163,7 @@
             <w:noProof/>
             <w:webHidden/>
           </w:rPr>
-          <w:instrText xml:space="preserve"> PAGEREF _Toc385050846 \h </w:instrText>
+          <w:instrText xml:space="preserve"> PAGEREF _Toc385143911 \h </w:instrText>
         </w:r>
         <w:r>
           <w:rPr>
@@ -7221,7 +7207,7 @@
           <w:szCs w:val="22"/>
         </w:rPr>
       </w:pPr>
-      <w:hyperlink w:anchor="_Toc385050847" w:history="1">
+      <w:hyperlink w:anchor="_Toc385143912" w:history="1">
         <w:r>
           <w:rPr>
             <w:rStyle w:val="Hyperlink"/>
@@ -7267,7 +7253,7 @@
             <w:noProof/>
             <w:webHidden/>
           </w:rPr>
-          <w:instrText xml:space="preserve"> PAGEREF _Toc385050847 \h </w:instrText>
+          <w:instrText xml:space="preserve"> PAGEREF _Toc385143912 \h </w:instrText>
         </w:r>
         <w:r>
           <w:rPr>
@@ -7311,7 +7297,7 @@
           <w:szCs w:val="22"/>
         </w:rPr>
       </w:pPr>
-      <w:hyperlink w:anchor="_Toc385050848" w:history="1">
+      <w:hyperlink w:anchor="_Toc385143913" w:history="1">
         <w:r>
           <w:rPr>
             <w:rStyle w:val="Hyperlink"/>
@@ -7357,7 +7343,7 @@
             <w:noProof/>
             <w:webHidden/>
           </w:rPr>
-          <w:instrText xml:space="preserve"> PAGEREF _Toc385050848 \h </w:instrText>
+          <w:instrText xml:space="preserve"> PAGEREF _Toc385143913 \h </w:instrText>
         </w:r>
         <w:r>
           <w:rPr>
@@ -7401,7 +7387,7 @@
           <w:szCs w:val="22"/>
         </w:rPr>
       </w:pPr>
-      <w:hyperlink w:anchor="_Toc385050849" w:history="1">
+      <w:hyperlink w:anchor="_Toc385143914" w:history="1">
         <w:r>
           <w:rPr>
             <w:rStyle w:val="Hyperlink"/>
@@ -7447,7 +7433,7 @@
             <w:noProof/>
             <w:webHidden/>
           </w:rPr>
-          <w:instrText xml:space="preserve"> PAGEREF _Toc385050849 \h </w:instrText>
+          <w:instrText xml:space="preserve"> PAGEREF _Toc385143914 \h </w:instrText>
         </w:r>
         <w:r>
           <w:rPr>
@@ -7594,9 +7580,8 @@
       <w:bookmarkStart w:id="14" w:name="_Toc193166270"/>
       <w:bookmarkStart w:id="15" w:name="_Toc269327100"/>
       <w:bookmarkStart w:id="16" w:name="_Toc269327223"/>
-      <w:bookmarkStart w:id="17" w:name="_Toc385050805"/>
-      <w:r>
-        <w:lastRenderedPageBreak/>
+      <w:bookmarkStart w:id="17" w:name="_Toc385143870"/>
+      <w:r>
         <w:t>I</w:t>
       </w:r>
       <w:bookmarkEnd w:id="13"/>
@@ -7621,7 +7606,7 @@
         <w:pStyle w:val="Ttulo2"/>
       </w:pPr>
       <w:bookmarkStart w:id="18" w:name="_Toc269829179"/>
-      <w:bookmarkStart w:id="19" w:name="_Toc385050806"/>
+      <w:bookmarkStart w:id="19" w:name="_Toc385143871"/>
       <w:r>
         <w:t>Contexto e Problematização</w:t>
       </w:r>
@@ -7754,7 +7739,7 @@
         <w:pStyle w:val="Ttulo2"/>
       </w:pPr>
       <w:bookmarkStart w:id="20" w:name="_Toc269829180"/>
-      <w:bookmarkStart w:id="21" w:name="_Toc385050807"/>
+      <w:bookmarkStart w:id="21" w:name="_Toc385143872"/>
       <w:r>
         <w:t>Objetivos</w:t>
       </w:r>
@@ -7837,7 +7822,7 @@
       <w:pPr>
         <w:pStyle w:val="Ttulo3"/>
       </w:pPr>
-      <w:bookmarkStart w:id="22" w:name="_Toc385050808"/>
+      <w:bookmarkStart w:id="22" w:name="_Toc385143873"/>
       <w:r>
         <w:t>Objetivo Geral</w:t>
       </w:r>
@@ -7872,7 +7857,7 @@
       <w:pPr>
         <w:pStyle w:val="Ttulo3"/>
       </w:pPr>
-      <w:bookmarkStart w:id="23" w:name="_Toc385050809"/>
+      <w:bookmarkStart w:id="23" w:name="_Toc385143874"/>
       <w:r>
         <w:t>Objetivos Específicos</w:t>
       </w:r>
@@ -7983,9 +7968,8 @@
       <w:pPr>
         <w:pStyle w:val="Ttulo1"/>
       </w:pPr>
-      <w:bookmarkStart w:id="24" w:name="_Toc385050810"/>
-      <w:r>
-        <w:lastRenderedPageBreak/>
+      <w:bookmarkStart w:id="24" w:name="_Toc385143875"/>
+      <w:r>
         <w:t>Visão do Sistema</w:t>
       </w:r>
       <w:bookmarkEnd w:id="24"/>
@@ -8002,7 +7986,7 @@
       <w:bookmarkStart w:id="27" w:name="_Toc447960005"/>
       <w:bookmarkStart w:id="28" w:name="_Toc18208268"/>
       <w:bookmarkStart w:id="29" w:name="_Toc436203381"/>
-      <w:bookmarkStart w:id="30" w:name="_Toc385050811"/>
+      <w:bookmarkStart w:id="30" w:name="_Toc385143876"/>
       <w:r>
         <w:rPr>
           <w:lang w:val="fr-FR"/>
@@ -8023,7 +8007,7 @@
       <w:bookmarkStart w:id="31" w:name="_Toc512930910"/>
       <w:bookmarkStart w:id="32" w:name="_Toc452813583"/>
       <w:bookmarkStart w:id="33" w:name="_Toc18208269"/>
-      <w:bookmarkStart w:id="34" w:name="_Toc385050812"/>
+      <w:bookmarkStart w:id="34" w:name="_Toc385143877"/>
       <w:r>
         <w:t>Resumo dos Envolvidos</w:t>
       </w:r>
@@ -8072,7 +8056,7 @@
           <w:left w:w="70" w:type="dxa"/>
           <w:right w:w="70" w:type="dxa"/>
         </w:tblCellMar>
-        <w:tblLook w:val="0000" w:firstRow="0" w:lastRow="0" w:firstColumn="0" w:lastColumn="0" w:noHBand="0" w:noVBand="0"/>
+        <w:tblLook w:val="0000"/>
       </w:tblPr>
       <w:tblGrid>
         <w:gridCol w:w="2506"/>
@@ -8845,12 +8829,11 @@
           <w:lang w:val="fr-FR"/>
         </w:rPr>
       </w:pPr>
-      <w:bookmarkStart w:id="39" w:name="_Toc385050813"/>
+      <w:bookmarkStart w:id="39" w:name="_Toc385143878"/>
       <w:r>
         <w:rPr>
           <w:lang w:val="fr-FR"/>
         </w:rPr>
-        <w:lastRenderedPageBreak/>
         <w:t>Resumo dos Usuários</w:t>
       </w:r>
       <w:bookmarkEnd w:id="35"/>
@@ -8898,7 +8881,7 @@
           <w:insideV w:val="single" w:sz="6" w:space="0" w:color="000000"/>
         </w:tblBorders>
         <w:tblLayout w:type="fixed"/>
-        <w:tblLook w:val="0000" w:firstRow="0" w:lastRow="0" w:firstColumn="0" w:lastColumn="0" w:noHBand="0" w:noVBand="0"/>
+        <w:tblLook w:val="0000"/>
       </w:tblPr>
       <w:tblGrid>
         <w:gridCol w:w="1718"/>
@@ -9405,33 +9388,7 @@
                 <w:szCs w:val="20"/>
                 <w:lang w:eastAsia="en-US"/>
               </w:rPr>
-              <w:t xml:space="preserve">- Tirar </w:t>
-            </w:r>
-            <w:proofErr w:type="spellStart"/>
-            <w:r>
-              <w:rPr>
-                <w:i/>
-                <w:iCs/>
-                <w:snapToGrid w:val="0"/>
-                <w:color w:val="000000" w:themeColor="text1"/>
-                <w:sz w:val="20"/>
-                <w:szCs w:val="20"/>
-                <w:lang w:eastAsia="en-US"/>
-              </w:rPr>
-              <w:t>duvidas</w:t>
-            </w:r>
-            <w:proofErr w:type="spellEnd"/>
-            <w:r>
-              <w:rPr>
-                <w:i/>
-                <w:iCs/>
-                <w:snapToGrid w:val="0"/>
-                <w:color w:val="000000" w:themeColor="text1"/>
-                <w:sz w:val="20"/>
-                <w:szCs w:val="20"/>
-                <w:lang w:eastAsia="en-US"/>
-              </w:rPr>
-              <w:t xml:space="preserve"> em uma área do website</w:t>
+              <w:t>- Tirar duvidas em uma área do website</w:t>
             </w:r>
           </w:p>
         </w:tc>
@@ -9454,7 +9411,7 @@
       <w:bookmarkStart w:id="46" w:name="_Toc346297773"/>
       <w:bookmarkStart w:id="47" w:name="_Toc342757864"/>
       <w:bookmarkStart w:id="48" w:name="_Toc18208271"/>
-      <w:bookmarkStart w:id="49" w:name="_Toc385050814"/>
+      <w:bookmarkStart w:id="49" w:name="_Toc385143879"/>
       <w:r>
         <w:t>Ambiente do Usuário</w:t>
       </w:r>
@@ -9532,9 +9489,8 @@
       <w:bookmarkStart w:id="50" w:name="_Toc512930914"/>
       <w:bookmarkStart w:id="51" w:name="_Toc452813589"/>
       <w:bookmarkStart w:id="52" w:name="_Toc18208273"/>
-      <w:bookmarkStart w:id="53" w:name="_Toc385050815"/>
-      <w:r>
-        <w:lastRenderedPageBreak/>
+      <w:bookmarkStart w:id="53" w:name="_Toc385143880"/>
+      <w:r>
         <w:t>Alternativas e Concorrência</w:t>
       </w:r>
       <w:bookmarkEnd w:id="50"/>
@@ -9634,7 +9590,7 @@
       <w:bookmarkStart w:id="55" w:name="_Toc452813590"/>
       <w:bookmarkStart w:id="56" w:name="_Toc436203387"/>
       <w:bookmarkStart w:id="57" w:name="_Toc18208274"/>
-      <w:bookmarkStart w:id="58" w:name="_Toc385050816"/>
+      <w:bookmarkStart w:id="58" w:name="_Toc385143881"/>
       <w:bookmarkEnd w:id="29"/>
       <w:r>
         <w:t xml:space="preserve">Visão </w:t>
@@ -9669,7 +9625,7 @@
       <w:bookmarkStart w:id="70" w:name="_Toc320274603"/>
       <w:bookmarkStart w:id="71" w:name="_Toc318088998"/>
       <w:bookmarkStart w:id="72" w:name="_Toc18208275"/>
-      <w:bookmarkStart w:id="73" w:name="_Toc385050817"/>
+      <w:bookmarkStart w:id="73" w:name="_Toc385143882"/>
       <w:r>
         <w:t>Perspectiva do Produto</w:t>
       </w:r>
@@ -9752,7 +9708,7 @@
       <w:bookmarkStart w:id="85" w:name="_Toc320274637"/>
       <w:bookmarkStart w:id="86" w:name="_Toc318089002"/>
       <w:bookmarkStart w:id="87" w:name="_Toc18208276"/>
-      <w:bookmarkStart w:id="88" w:name="_Toc385050818"/>
+      <w:bookmarkStart w:id="88" w:name="_Toc385143883"/>
       <w:r>
         <w:t>Suposições e Dependências</w:t>
       </w:r>
@@ -9799,7 +9755,6 @@
         <w:ind w:firstLine="709"/>
       </w:pPr>
       <w:r>
-        <w:lastRenderedPageBreak/>
         <w:t>Relatórios de fluxo de exames do sistema geram arquivos com extensões PDF que pode ser lido pelo software Adobe Acrobat Reader e possui versão gratuita. A partir desse documento digital o administrador do sistema poderá imprimir em uma impressora comum.</w:t>
       </w:r>
     </w:p>
@@ -9825,7 +9780,7 @@
       <w:bookmarkStart w:id="90" w:name="_Toc452813596"/>
       <w:bookmarkStart w:id="91" w:name="_Toc436203402"/>
       <w:bookmarkStart w:id="92" w:name="_Toc18208277"/>
-      <w:bookmarkStart w:id="93" w:name="_Toc385050819"/>
+      <w:bookmarkStart w:id="93" w:name="_Toc385143884"/>
       <w:r>
         <w:t>Requisitos</w:t>
       </w:r>
@@ -9888,7 +9843,7 @@
           <w:insideH w:val="single" w:sz="4" w:space="0" w:color="auto"/>
           <w:insideV w:val="single" w:sz="4" w:space="0" w:color="auto"/>
         </w:tblBorders>
-        <w:tblLook w:val="01E0" w:firstRow="1" w:lastRow="1" w:firstColumn="1" w:lastColumn="1" w:noHBand="0" w:noVBand="0"/>
+        <w:tblLook w:val="01E0"/>
       </w:tblPr>
       <w:tblGrid>
         <w:gridCol w:w="976"/>
@@ -10383,7 +10338,7 @@
       <w:bookmarkStart w:id="96" w:name="_Toc452813602"/>
       <w:bookmarkStart w:id="97" w:name="_Toc436203408"/>
       <w:bookmarkStart w:id="98" w:name="_Toc18208278"/>
-      <w:bookmarkStart w:id="99" w:name="_Toc385050820"/>
+      <w:bookmarkStart w:id="99" w:name="_Toc385143885"/>
       <w:r>
         <w:t xml:space="preserve">Requisitos </w:t>
       </w:r>
@@ -10521,7 +10476,6 @@
         </w:numPr>
       </w:pPr>
       <w:r>
-        <w:lastRenderedPageBreak/>
         <w:t>O Sistema (site) deve estar disponível 24hs por dia para o acesso do paciente.</w:t>
       </w:r>
     </w:p>
@@ -10618,9 +10572,8 @@
       <w:pPr>
         <w:pStyle w:val="Ttulo1"/>
       </w:pPr>
-      <w:bookmarkStart w:id="100" w:name="_Toc385050821"/>
-      <w:r>
-        <w:lastRenderedPageBreak/>
+      <w:bookmarkStart w:id="100" w:name="_Toc385143886"/>
+      <w:r>
         <w:t>Análise dos</w:t>
       </w:r>
       <w:r>
@@ -10632,7 +10585,7 @@
       <w:pPr>
         <w:pStyle w:val="Ttulo2"/>
       </w:pPr>
-      <w:bookmarkStart w:id="101" w:name="_Toc385050822"/>
+      <w:bookmarkStart w:id="101" w:name="_Toc385143887"/>
       <w:r>
         <w:t>Diagrama de Casos de Uso</w:t>
       </w:r>
@@ -10668,7 +10621,7 @@
           <w:noProof/>
         </w:rPr>
         <w:drawing>
-          <wp:inline distT="0" distB="0" distL="0" distR="0" wp14:anchorId="71232DE2" wp14:editId="4806A6D3">
+          <wp:inline distT="0" distB="0" distL="0" distR="0">
             <wp:extent cx="4791075" cy="7340021"/>
             <wp:effectExtent l="0" t="0" r="0" b="0"/>
             <wp:docPr id="1" name="Imagem 1" descr="C:\Users\Kami\Desktop\DiagramaPrincipalCasodeuso.jpg"/>
@@ -10688,7 +10641,7 @@
                     <a:blip r:embed="rId13">
                       <a:extLst>
                         <a:ext uri="{28A0092B-C50C-407E-A947-70E740481C1C}">
-                          <a14:useLocalDpi xmlns:a14="http://schemas.microsoft.com/office/drawing/2010/main" val="0"/>
+                          <a14:useLocalDpi xmlns:a14="http://schemas.microsoft.com/office/drawing/2010/main" xmlns:wps="http://schemas.microsoft.com/office/word/2010/wordprocessingShape" xmlns:wpi="http://schemas.microsoft.com/office/word/2010/wordprocessingInk" xmlns:wpg="http://schemas.microsoft.com/office/word/2010/wordprocessingGroup" xmlns:w15="http://schemas.microsoft.com/office/word/2012/wordml" xmlns:w14="http://schemas.microsoft.com/office/word/2010/wordml" xmlns:w="http://schemas.openxmlformats.org/wordprocessingml/2006/main" xmlns:w10="urn:schemas-microsoft-com:office:word" xmlns:wp14="http://schemas.microsoft.com/office/word/2010/wordprocessingDrawing" xmlns:v="urn:schemas-microsoft-com:vml" xmlns:o="urn:schemas-microsoft-com:office:office" xmlns:mc="http://schemas.openxmlformats.org/markup-compatibility/2006" xmlns:wpc="http://schemas.microsoft.com/office/word/2010/wordprocessingCanvas" xmlns="" val="0"/>
                         </a:ext>
                       </a:extLst>
                     </a:blip>
@@ -10722,10 +10675,9 @@
         <w:pStyle w:val="Ttulo2"/>
       </w:pPr>
       <w:r>
-        <w:lastRenderedPageBreak/>
         <w:t xml:space="preserve"> </w:t>
       </w:r>
-      <w:bookmarkStart w:id="103" w:name="_Toc385050823"/>
+      <w:bookmarkStart w:id="103" w:name="_Toc385143888"/>
       <w:r>
         <w:t>Descrição dos Atores</w:t>
       </w:r>
@@ -10735,9 +10687,9 @@
       <w:pPr>
         <w:pStyle w:val="Legenda"/>
       </w:pPr>
-      <w:bookmarkStart w:id="104" w:name="OLE_LINK3"/>
-      <w:bookmarkStart w:id="105" w:name="OLE_LINK4"/>
-      <w:bookmarkStart w:id="106" w:name="_Toc385050793"/>
+      <w:bookmarkStart w:id="104" w:name="_Toc385050793"/>
+      <w:bookmarkStart w:id="105" w:name="OLE_LINK3"/>
+      <w:bookmarkStart w:id="106" w:name="OLE_LINK4"/>
       <w:r>
         <w:t xml:space="preserve">Tabela </w:t>
       </w:r>
@@ -10755,7 +10707,7 @@
       <w:r>
         <w:t>Atores presentes no sistema</w:t>
       </w:r>
-      <w:bookmarkEnd w:id="106"/>
+      <w:bookmarkEnd w:id="104"/>
     </w:p>
     <w:tbl>
       <w:tblPr>
@@ -10769,7 +10721,7 @@
           <w:insideH w:val="single" w:sz="4" w:space="0" w:color="000000"/>
           <w:insideV w:val="single" w:sz="4" w:space="0" w:color="000000"/>
         </w:tblBorders>
-        <w:tblLook w:val="04A0" w:firstRow="1" w:lastRow="0" w:firstColumn="1" w:lastColumn="0" w:noHBand="0" w:noVBand="1"/>
+        <w:tblLook w:val="04A0"/>
       </w:tblPr>
       <w:tblGrid>
         <w:gridCol w:w="4747"/>
@@ -10906,8 +10858,8 @@
       </w:pPr>
       <w:bookmarkStart w:id="108" w:name="OLE_LINK10"/>
       <w:bookmarkStart w:id="109" w:name="OLE_LINK11"/>
-      <w:bookmarkEnd w:id="104"/>
       <w:bookmarkEnd w:id="105"/>
+      <w:bookmarkEnd w:id="106"/>
       <w:bookmarkEnd w:id="107"/>
     </w:p>
     <w:p/>
@@ -10916,7 +10868,7 @@
       <w:pPr>
         <w:pStyle w:val="Ttulo2"/>
       </w:pPr>
-      <w:bookmarkStart w:id="110" w:name="_Toc385050824"/>
+      <w:bookmarkStart w:id="110" w:name="_Toc385143889"/>
       <w:bookmarkEnd w:id="108"/>
       <w:bookmarkEnd w:id="109"/>
       <w:r>
@@ -10934,18 +10886,18 @@
       <w:pPr>
         <w:pStyle w:val="Legenda"/>
       </w:pPr>
-      <w:bookmarkStart w:id="111" w:name="OLE_LINK98"/>
-      <w:bookmarkStart w:id="112" w:name="OLE_LINK99"/>
-      <w:bookmarkStart w:id="113" w:name="OLE_LINK100"/>
-      <w:bookmarkStart w:id="114" w:name="OLE_LINK101"/>
-      <w:bookmarkStart w:id="115" w:name="OLE_LINK102"/>
-      <w:bookmarkStart w:id="116" w:name="OLE_LINK103"/>
-      <w:bookmarkStart w:id="117" w:name="OLE_LINK104"/>
-      <w:bookmarkStart w:id="118" w:name="OLE_LINK105"/>
-      <w:bookmarkStart w:id="119" w:name="OLE_LINK106"/>
-      <w:bookmarkStart w:id="120" w:name="OLE_LINK107"/>
-      <w:bookmarkStart w:id="121" w:name="OLE_LINK108"/>
-      <w:bookmarkStart w:id="122" w:name="_Toc385050794"/>
+      <w:bookmarkStart w:id="111" w:name="_Toc385050794"/>
+      <w:bookmarkStart w:id="112" w:name="OLE_LINK98"/>
+      <w:bookmarkStart w:id="113" w:name="OLE_LINK99"/>
+      <w:bookmarkStart w:id="114" w:name="OLE_LINK100"/>
+      <w:bookmarkStart w:id="115" w:name="OLE_LINK101"/>
+      <w:bookmarkStart w:id="116" w:name="OLE_LINK102"/>
+      <w:bookmarkStart w:id="117" w:name="OLE_LINK103"/>
+      <w:bookmarkStart w:id="118" w:name="OLE_LINK104"/>
+      <w:bookmarkStart w:id="119" w:name="OLE_LINK105"/>
+      <w:bookmarkStart w:id="120" w:name="OLE_LINK106"/>
+      <w:bookmarkStart w:id="121" w:name="OLE_LINK107"/>
+      <w:bookmarkStart w:id="122" w:name="OLE_LINK108"/>
       <w:r>
         <w:t xml:space="preserve">Tabela </w:t>
       </w:r>
@@ -10960,7 +10912,7 @@
       <w:r>
         <w:t xml:space="preserve"> - Caso de Uso UC01</w:t>
       </w:r>
-      <w:bookmarkEnd w:id="122"/>
+      <w:bookmarkEnd w:id="111"/>
     </w:p>
     <w:tbl>
       <w:tblPr>
@@ -10974,7 +10926,7 @@
           <w:insideH w:val="single" w:sz="4" w:space="0" w:color="auto"/>
           <w:insideV w:val="single" w:sz="4" w:space="0" w:color="auto"/>
         </w:tblBorders>
-        <w:tblLook w:val="0000" w:firstRow="0" w:lastRow="0" w:firstColumn="0" w:lastColumn="0" w:noHBand="0" w:noVBand="0"/>
+        <w:tblLook w:val="0000"/>
       </w:tblPr>
       <w:tblGrid>
         <w:gridCol w:w="2658"/>
@@ -10995,7 +10947,6 @@
             </w:pPr>
             <w:bookmarkStart w:id="123" w:name="OLE_LINK12"/>
             <w:bookmarkStart w:id="124" w:name="OLE_LINK26"/>
-            <w:bookmarkEnd w:id="111"/>
             <w:bookmarkEnd w:id="112"/>
             <w:bookmarkEnd w:id="113"/>
             <w:bookmarkEnd w:id="114"/>
@@ -11006,6 +10957,7 @@
             <w:bookmarkEnd w:id="119"/>
             <w:bookmarkEnd w:id="120"/>
             <w:bookmarkEnd w:id="121"/>
+            <w:bookmarkEnd w:id="122"/>
             <w:r>
               <w:rPr>
                 <w:b/>
@@ -11286,7 +11238,6 @@
                 <w:b/>
                 <w:bCs/>
               </w:rPr>
-              <w:lastRenderedPageBreak/>
               <w:t>Fluxo Alternativo:</w:t>
             </w:r>
             <w:r>
@@ -11315,15 +11266,7 @@
           <w:bookmarkEnd w:id="131"/>
           <w:p>
             <w:r>
-              <w:t xml:space="preserve">FA02.1 – Paciente recebe uma notificação na tela indicando que o exame ainda não </w:t>
-            </w:r>
-            <w:proofErr w:type="spellStart"/>
-            <w:r>
-              <w:t>esta</w:t>
-            </w:r>
-            <w:proofErr w:type="spellEnd"/>
-            <w:r>
-              <w:t xml:space="preserve"> pronto.</w:t>
+              <w:t>FA02.1 – Paciente recebe uma notificação na tela indicando que o exame ainda não esta pronto.</w:t>
             </w:r>
           </w:p>
           <w:p>
@@ -11400,7 +11343,7 @@
           <w:insideH w:val="single" w:sz="4" w:space="0" w:color="auto"/>
           <w:insideV w:val="single" w:sz="4" w:space="0" w:color="auto"/>
         </w:tblBorders>
-        <w:tblLook w:val="0000" w:firstRow="0" w:lastRow="0" w:firstColumn="0" w:lastColumn="0" w:noHBand="0" w:noVBand="0"/>
+        <w:tblLook w:val="0000"/>
       </w:tblPr>
       <w:tblGrid>
         <w:gridCol w:w="2658"/>
@@ -11783,7 +11726,6 @@
       </w:pPr>
       <w:bookmarkStart w:id="141" w:name="_Toc385050796"/>
       <w:r>
-        <w:lastRenderedPageBreak/>
         <w:t xml:space="preserve">Tabela </w:t>
       </w:r>
       <w:fldSimple w:instr=" SEQ Tabela \* ARABIC ">
@@ -11811,7 +11753,7 @@
           <w:insideH w:val="single" w:sz="4" w:space="0" w:color="auto"/>
           <w:insideV w:val="single" w:sz="4" w:space="0" w:color="auto"/>
         </w:tblBorders>
-        <w:tblLook w:val="0000" w:firstRow="0" w:lastRow="0" w:firstColumn="0" w:lastColumn="0" w:noHBand="0" w:noVBand="0"/>
+        <w:tblLook w:val="0000"/>
       </w:tblPr>
       <w:tblGrid>
         <w:gridCol w:w="2658"/>
@@ -12177,7 +12119,7 @@
           <w:insideH w:val="single" w:sz="4" w:space="0" w:color="auto"/>
           <w:insideV w:val="single" w:sz="4" w:space="0" w:color="auto"/>
         </w:tblBorders>
-        <w:tblLook w:val="0000" w:firstRow="0" w:lastRow="0" w:firstColumn="0" w:lastColumn="0" w:noHBand="0" w:noVBand="0"/>
+        <w:tblLook w:val="0000"/>
       </w:tblPr>
       <w:tblGrid>
         <w:gridCol w:w="2658"/>
@@ -12473,7 +12415,6 @@
       </w:pPr>
       <w:bookmarkStart w:id="152" w:name="_Toc385050798"/>
       <w:r>
-        <w:lastRenderedPageBreak/>
         <w:t xml:space="preserve">Tabela </w:t>
       </w:r>
       <w:fldSimple w:instr=" SEQ Tabela \* ARABIC ">
@@ -12501,7 +12442,7 @@
           <w:insideH w:val="single" w:sz="4" w:space="0" w:color="auto"/>
           <w:insideV w:val="single" w:sz="4" w:space="0" w:color="auto"/>
         </w:tblBorders>
-        <w:tblLook w:val="0000" w:firstRow="0" w:lastRow="0" w:firstColumn="0" w:lastColumn="0" w:noHBand="0" w:noVBand="0"/>
+        <w:tblLook w:val="0000"/>
       </w:tblPr>
       <w:tblGrid>
         <w:gridCol w:w="2658"/>
@@ -12845,7 +12786,7 @@
           <w:insideH w:val="single" w:sz="4" w:space="0" w:color="auto"/>
           <w:insideV w:val="single" w:sz="4" w:space="0" w:color="auto"/>
         </w:tblBorders>
-        <w:tblLook w:val="0000" w:firstRow="0" w:lastRow="0" w:firstColumn="0" w:lastColumn="0" w:noHBand="0" w:noVBand="0"/>
+        <w:tblLook w:val="0000"/>
       </w:tblPr>
       <w:tblGrid>
         <w:gridCol w:w="2658"/>
@@ -13121,7 +13062,6 @@
       </w:pPr>
       <w:bookmarkStart w:id="164" w:name="_Toc385050800"/>
       <w:r>
-        <w:lastRenderedPageBreak/>
         <w:t xml:space="preserve">Tabela </w:t>
       </w:r>
       <w:fldSimple w:instr=" SEQ Tabela \* ARABIC ">
@@ -13149,7 +13089,7 @@
           <w:insideH w:val="single" w:sz="4" w:space="0" w:color="auto"/>
           <w:insideV w:val="single" w:sz="4" w:space="0" w:color="auto"/>
         </w:tblBorders>
-        <w:tblLook w:val="0000" w:firstRow="0" w:lastRow="0" w:firstColumn="0" w:lastColumn="0" w:noHBand="0" w:noVBand="0"/>
+        <w:tblLook w:val="0000"/>
       </w:tblPr>
       <w:tblGrid>
         <w:gridCol w:w="2658"/>
@@ -13476,7 +13416,7 @@
           <w:insideH w:val="single" w:sz="4" w:space="0" w:color="auto"/>
           <w:insideV w:val="single" w:sz="4" w:space="0" w:color="auto"/>
         </w:tblBorders>
-        <w:tblLook w:val="0000" w:firstRow="0" w:lastRow="0" w:firstColumn="0" w:lastColumn="0" w:noHBand="0" w:noVBand="0"/>
+        <w:tblLook w:val="0000"/>
       </w:tblPr>
       <w:tblGrid>
         <w:gridCol w:w="2658"/>
@@ -13822,7 +13762,6 @@
       </w:pPr>
       <w:bookmarkStart w:id="180" w:name="_Toc385050802"/>
       <w:r>
-        <w:lastRenderedPageBreak/>
         <w:t xml:space="preserve">Tabela </w:t>
       </w:r>
       <w:fldSimple w:instr=" SEQ Tabela \* ARABIC ">
@@ -13850,7 +13789,7 @@
           <w:insideH w:val="single" w:sz="4" w:space="0" w:color="auto"/>
           <w:insideV w:val="single" w:sz="4" w:space="0" w:color="auto"/>
         </w:tblBorders>
-        <w:tblLook w:val="0000" w:firstRow="0" w:lastRow="0" w:firstColumn="0" w:lastColumn="0" w:noHBand="0" w:noVBand="0"/>
+        <w:tblLook w:val="0000"/>
       </w:tblPr>
       <w:tblGrid>
         <w:gridCol w:w="2658"/>
@@ -14202,15 +14141,7 @@
           </w:p>
           <w:p>
             <w:r>
-              <w:t xml:space="preserve">FA02.1 – Usuário recebe uma notificação de que a senha </w:t>
-            </w:r>
-            <w:proofErr w:type="spellStart"/>
-            <w:r>
-              <w:t>esta</w:t>
-            </w:r>
-            <w:proofErr w:type="spellEnd"/>
-            <w:r>
-              <w:t xml:space="preserve"> incorreta.</w:t>
+              <w:t>FA02.1 – Usuário recebe uma notificação de que a senha esta incorreta.</w:t>
             </w:r>
           </w:p>
           <w:p>
@@ -14264,7 +14195,7 @@
           <w:insideH w:val="single" w:sz="4" w:space="0" w:color="auto"/>
           <w:insideV w:val="single" w:sz="4" w:space="0" w:color="auto"/>
         </w:tblBorders>
-        <w:tblLook w:val="0000" w:firstRow="0" w:lastRow="0" w:firstColumn="0" w:lastColumn="0" w:noHBand="0" w:noVBand="0"/>
+        <w:tblLook w:val="0000"/>
       </w:tblPr>
       <w:tblGrid>
         <w:gridCol w:w="2658"/>
@@ -14544,9 +14475,8 @@
       <w:pPr>
         <w:pStyle w:val="Ttulo2"/>
       </w:pPr>
-      <w:bookmarkStart w:id="192" w:name="_Toc385050825"/>
-      <w:r>
-        <w:lastRenderedPageBreak/>
+      <w:bookmarkStart w:id="192" w:name="_Toc385143890"/>
+      <w:r>
         <w:t>Delimitando o Escopo do Sistema</w:t>
       </w:r>
       <w:bookmarkEnd w:id="192"/>
@@ -14584,7 +14514,7 @@
           <w:insideH w:val="single" w:sz="4" w:space="0" w:color="000000"/>
           <w:insideV w:val="single" w:sz="4" w:space="0" w:color="000000"/>
         </w:tblBorders>
-        <w:tblLook w:val="04A0" w:firstRow="1" w:lastRow="0" w:firstColumn="1" w:lastColumn="0" w:noHBand="0" w:noVBand="1"/>
+        <w:tblLook w:val="04A0"/>
       </w:tblPr>
       <w:tblGrid>
         <w:gridCol w:w="3936"/>
@@ -14847,10 +14777,9 @@
         <w:pStyle w:val="Ttulo1"/>
         <w:pageBreakBefore/>
       </w:pPr>
-      <w:bookmarkStart w:id="198" w:name="_Toc385050826"/>
+      <w:bookmarkStart w:id="198" w:name="_Toc385143891"/>
       <w:bookmarkEnd w:id="194"/>
       <w:r>
-        <w:lastRenderedPageBreak/>
         <w:t>P</w:t>
       </w:r>
       <w:r>
@@ -14862,24 +14791,49 @@
       <w:pPr>
         <w:pStyle w:val="Ttulo2"/>
       </w:pPr>
-      <w:bookmarkStart w:id="199" w:name="_Toc385050827"/>
-      <w:r>
-        <w:t>Diagrama de Comunicação</w:t>
+      <w:bookmarkStart w:id="199" w:name="_Toc385143892"/>
+      <w:r>
+        <w:t xml:space="preserve">Diagrama de </w:t>
+      </w:r>
+      <w:commentRangeStart w:id="200"/>
+      <w:r>
+        <w:t>Comunicação</w:t>
       </w:r>
       <w:bookmarkEnd w:id="199"/>
+      <w:commentRangeEnd w:id="200"/>
+      <w:r>
+        <w:rPr>
+          <w:rStyle w:val="Refdecomentrio"/>
+          <w:rFonts w:cs="Times New Roman"/>
+          <w:b w:val="0"/>
+          <w:bCs w:val="0"/>
+        </w:rPr>
+        <w:commentReference w:id="200"/>
+      </w:r>
     </w:p>
     <w:p>
       <w:pPr>
         <w:pStyle w:val="Ttulo3"/>
       </w:pPr>
-      <w:bookmarkStart w:id="200" w:name="_Toc385050828"/>
+      <w:bookmarkStart w:id="201" w:name="_Toc385143893"/>
       <w:r>
         <w:t xml:space="preserve">Diagrama de comunicação: Caso de Uso </w:t>
       </w:r>
+      <w:commentRangeStart w:id="202"/>
       <w:r>
         <w:t>01</w:t>
       </w:r>
-      <w:bookmarkEnd w:id="200"/>
+      <w:bookmarkEnd w:id="201"/>
+      <w:commentRangeEnd w:id="202"/>
+      <w:r>
+        <w:rPr>
+          <w:rStyle w:val="Refdecomentrio"/>
+          <w:rFonts w:cs="Times New Roman"/>
+          <w:b w:val="0"/>
+          <w:bCs w:val="0"/>
+        </w:rPr>
+        <w:commentReference w:id="202"/>
+      </w:r>
     </w:p>
     <w:p>
       <w:r>
@@ -14887,7 +14841,7 @@
           <w:noProof/>
         </w:rPr>
         <w:drawing>
-          <wp:inline distT="0" distB="0" distL="0" distR="0" wp14:anchorId="380FE15B" wp14:editId="2046C12A">
+          <wp:inline distT="0" distB="0" distL="0" distR="0">
             <wp:extent cx="5934075" cy="2752725"/>
             <wp:effectExtent l="0" t="0" r="0" b="0"/>
             <wp:docPr id="2" name="Imagem 2" descr="C:\Users\Kami\Desktop\Diagramas astah\Diagramas astah\DiagCaso1.jpg"/>
@@ -14904,10 +14858,10 @@
                     </pic:cNvPicPr>
                   </pic:nvPicPr>
                   <pic:blipFill>
-                    <a:blip r:embed="rId14">
+                    <a:blip r:embed="rId15">
                       <a:extLst>
                         <a:ext uri="{28A0092B-C50C-407E-A947-70E740481C1C}">
-                          <a14:useLocalDpi xmlns:a14="http://schemas.microsoft.com/office/drawing/2010/main" val="0"/>
+                          <a14:useLocalDpi xmlns:a14="http://schemas.microsoft.com/office/drawing/2010/main" xmlns:wps="http://schemas.microsoft.com/office/word/2010/wordprocessingShape" xmlns:wpi="http://schemas.microsoft.com/office/word/2010/wordprocessingInk" xmlns:wpg="http://schemas.microsoft.com/office/word/2010/wordprocessingGroup" xmlns:w15="http://schemas.microsoft.com/office/word/2012/wordml" xmlns:w14="http://schemas.microsoft.com/office/word/2010/wordml" xmlns:w="http://schemas.openxmlformats.org/wordprocessingml/2006/main" xmlns:w10="urn:schemas-microsoft-com:office:word" xmlns:wp14="http://schemas.microsoft.com/office/word/2010/wordprocessingDrawing" xmlns:v="urn:schemas-microsoft-com:vml" xmlns:o="urn:schemas-microsoft-com:office:office" xmlns:mc="http://schemas.openxmlformats.org/markup-compatibility/2006" xmlns:wpc="http://schemas.microsoft.com/office/word/2010/wordprocessingCanvas" xmlns="" val="0"/>
                         </a:ext>
                       </a:extLst>
                     </a:blip>
@@ -14940,7 +14894,7 @@
       <w:pPr>
         <w:pStyle w:val="Legenda"/>
       </w:pPr>
-      <w:bookmarkStart w:id="201" w:name="_Toc385050776"/>
+      <w:bookmarkStart w:id="203" w:name="_Toc385050776"/>
       <w:r>
         <w:t xml:space="preserve">Figura </w:t>
       </w:r>
@@ -14958,27 +14912,38 @@
       <w:r>
         <w:t>Diagrama de comunicação: Caso de Uso 01</w:t>
       </w:r>
-      <w:bookmarkEnd w:id="201"/>
+      <w:bookmarkEnd w:id="203"/>
     </w:p>
     <w:p>
       <w:pPr>
         <w:pStyle w:val="Ttulo3"/>
       </w:pPr>
-      <w:bookmarkStart w:id="202" w:name="_Toc385050829"/>
+      <w:bookmarkStart w:id="204" w:name="_Toc385143894"/>
       <w:r>
         <w:t xml:space="preserve">Diagrama de comunicação: Caso de Uso </w:t>
       </w:r>
+      <w:commentRangeStart w:id="205"/>
       <w:r>
         <w:t>02</w:t>
       </w:r>
-      <w:bookmarkEnd w:id="202"/>
+      <w:bookmarkEnd w:id="204"/>
+      <w:commentRangeEnd w:id="205"/>
+      <w:r>
+        <w:rPr>
+          <w:rStyle w:val="Refdecomentrio"/>
+          <w:rFonts w:cs="Times New Roman"/>
+          <w:b w:val="0"/>
+          <w:bCs w:val="0"/>
+        </w:rPr>
+        <w:commentReference w:id="205"/>
+      </w:r>
     </w:p>
     <w:p>
       <w:pPr>
         <w:pStyle w:val="Legenda"/>
       </w:pPr>
       <w:r>
-        <w:pict w14:anchorId="27994A8E">
+        <w:pict>
           <v:shapetype id="_x0000_t75" coordsize="21600,21600" o:spt="75" o:preferrelative="t" path="m@4@5l@4@11@9@11@9@5xe" filled="f" stroked="f">
             <v:stroke joinstyle="miter"/>
             <v:formulas>
@@ -14998,18 +14963,18 @@
             <v:path o:extrusionok="f" gradientshapeok="t" o:connecttype="rect"/>
             <o:lock v:ext="edit" aspectratio="t"/>
           </v:shapetype>
-          <v:shape id="_x0000_i1025" type="#_x0000_t75" style="width:434.25pt;height:245.25pt">
-            <v:imagedata r:id="rId15" o:title="DiagCaso2"/>
+          <v:shape id="_x0000_i1025" type="#_x0000_t75" style="width:434.4pt;height:245.4pt">
+            <v:imagedata r:id="rId16" o:title="DiagCaso2"/>
           </v:shape>
         </w:pict>
       </w:r>
-      <w:bookmarkStart w:id="203" w:name="OLE_LINK86"/>
+      <w:bookmarkStart w:id="206" w:name="OLE_LINK86"/>
     </w:p>
     <w:p>
       <w:pPr>
         <w:pStyle w:val="Legenda"/>
       </w:pPr>
-      <w:bookmarkStart w:id="204" w:name="_Toc385050777"/>
+      <w:bookmarkStart w:id="207" w:name="_Toc385050777"/>
       <w:r>
         <w:t xml:space="preserve">Figura </w:t>
       </w:r>
@@ -15027,24 +14992,37 @@
       <w:r>
         <w:t>ma de comunicação: Caso de Uso 02</w:t>
       </w:r>
-      <w:bookmarkEnd w:id="204"/>
+      <w:bookmarkEnd w:id="207"/>
     </w:p>
     <w:p>
       <w:pPr>
         <w:pStyle w:val="Ttulo3"/>
       </w:pPr>
-      <w:bookmarkStart w:id="205" w:name="_Toc385050830"/>
-      <w:r>
-        <w:lastRenderedPageBreak/>
-        <w:t>Diagrama de comunicação: Caso de Uso 03</w:t>
-      </w:r>
-      <w:bookmarkEnd w:id="205"/>
-    </w:p>
-    <w:p>
-      <w:r>
-        <w:pict w14:anchorId="74B6840E">
-          <v:shape id="_x0000_i1026" type="#_x0000_t75" style="width:467.25pt;height:271.5pt">
-            <v:imagedata r:id="rId16" o:title="DiagCaso3"/>
+      <w:bookmarkStart w:id="208" w:name="_Toc385143895"/>
+      <w:r>
+        <w:t xml:space="preserve">Diagrama de comunicação: Caso de Uso </w:t>
+      </w:r>
+      <w:commentRangeStart w:id="209"/>
+      <w:r>
+        <w:t>03</w:t>
+      </w:r>
+      <w:bookmarkEnd w:id="208"/>
+      <w:commentRangeEnd w:id="209"/>
+      <w:r>
+        <w:rPr>
+          <w:rStyle w:val="Refdecomentrio"/>
+          <w:rFonts w:cs="Times New Roman"/>
+          <w:b w:val="0"/>
+          <w:bCs w:val="0"/>
+        </w:rPr>
+        <w:commentReference w:id="209"/>
+      </w:r>
+    </w:p>
+    <w:p>
+      <w:r>
+        <w:pict>
+          <v:shape id="_x0000_i1026" type="#_x0000_t75" style="width:467.4pt;height:271.2pt">
+            <v:imagedata r:id="rId17" o:title="DiagCaso3"/>
           </v:shape>
         </w:pict>
       </w:r>
@@ -15053,7 +15031,7 @@
       <w:pPr>
         <w:pStyle w:val="Legenda"/>
       </w:pPr>
-      <w:bookmarkStart w:id="206" w:name="_Toc385050778"/>
+      <w:bookmarkStart w:id="210" w:name="_Toc385050778"/>
       <w:r>
         <w:t xml:space="preserve">Figura </w:t>
       </w:r>
@@ -15071,29 +15049,43 @@
       <w:r>
         <w:t>3</w:t>
       </w:r>
-      <w:bookmarkEnd w:id="206"/>
-    </w:p>
-    <w:bookmarkEnd w:id="203"/>
+      <w:bookmarkEnd w:id="210"/>
+    </w:p>
+    <w:bookmarkEnd w:id="206"/>
     <w:p/>
     <w:p>
       <w:pPr>
         <w:pStyle w:val="Ttulo3"/>
       </w:pPr>
-      <w:bookmarkStart w:id="207" w:name="OLE_LINK87"/>
-      <w:bookmarkStart w:id="208" w:name="OLE_LINK88"/>
-      <w:bookmarkStart w:id="209" w:name="_Toc385050831"/>
-      <w:r>
-        <w:t>Diagrama de comunicação: Caso de Uso 05</w:t>
-      </w:r>
-      <w:bookmarkEnd w:id="209"/>
-    </w:p>
-    <w:bookmarkEnd w:id="207"/>
-    <w:bookmarkEnd w:id="208"/>
-    <w:p>
-      <w:r>
-        <w:pict w14:anchorId="551D919B">
-          <v:shape id="_x0000_i1027" type="#_x0000_t75" style="width:467.25pt;height:252pt">
-            <v:imagedata r:id="rId17" o:title="DiagCaso5"/>
+      <w:bookmarkStart w:id="211" w:name="OLE_LINK87"/>
+      <w:bookmarkStart w:id="212" w:name="OLE_LINK88"/>
+      <w:bookmarkStart w:id="213" w:name="_Toc385143896"/>
+      <w:r>
+        <w:t xml:space="preserve">Diagrama de comunicação: Caso de Uso </w:t>
+      </w:r>
+      <w:commentRangeStart w:id="214"/>
+      <w:r>
+        <w:t>05</w:t>
+      </w:r>
+      <w:bookmarkEnd w:id="213"/>
+      <w:commentRangeEnd w:id="214"/>
+      <w:r>
+        <w:rPr>
+          <w:rStyle w:val="Refdecomentrio"/>
+          <w:rFonts w:cs="Times New Roman"/>
+          <w:b w:val="0"/>
+          <w:bCs w:val="0"/>
+        </w:rPr>
+        <w:commentReference w:id="214"/>
+      </w:r>
+    </w:p>
+    <w:bookmarkEnd w:id="211"/>
+    <w:bookmarkEnd w:id="212"/>
+    <w:p>
+      <w:r>
+        <w:pict>
+          <v:shape id="_x0000_i1027" type="#_x0000_t75" style="width:467.4pt;height:252pt">
+            <v:imagedata r:id="rId18" o:title="DiagCaso5"/>
           </v:shape>
         </w:pict>
       </w:r>
@@ -15102,7 +15094,7 @@
       <w:pPr>
         <w:pStyle w:val="Legenda"/>
       </w:pPr>
-      <w:bookmarkStart w:id="210" w:name="_Toc385050779"/>
+      <w:bookmarkStart w:id="215" w:name="_Toc385050779"/>
       <w:r>
         <w:t xml:space="preserve">Figura </w:t>
       </w:r>
@@ -15120,26 +15112,39 @@
       <w:r>
         <w:t>5</w:t>
       </w:r>
-      <w:bookmarkEnd w:id="210"/>
+      <w:bookmarkEnd w:id="215"/>
     </w:p>
     <w:p>
       <w:pPr>
         <w:pStyle w:val="Ttulo3"/>
       </w:pPr>
-      <w:bookmarkStart w:id="211" w:name="OLE_LINK89"/>
-      <w:bookmarkStart w:id="212" w:name="OLE_LINK90"/>
-      <w:bookmarkStart w:id="213" w:name="_Toc385050832"/>
-      <w:r>
-        <w:lastRenderedPageBreak/>
-        <w:t>Diagrama de comunicação: Caso de Uso 06</w:t>
-      </w:r>
-      <w:bookmarkEnd w:id="213"/>
-    </w:p>
-    <w:p>
-      <w:r>
-        <w:pict w14:anchorId="418BE1ED">
-          <v:shape id="_x0000_i1028" type="#_x0000_t75" style="width:467.25pt;height:229.5pt">
-            <v:imagedata r:id="rId18" o:title="DiagCaso6"/>
+      <w:bookmarkStart w:id="216" w:name="OLE_LINK89"/>
+      <w:bookmarkStart w:id="217" w:name="OLE_LINK90"/>
+      <w:bookmarkStart w:id="218" w:name="_Toc385143897"/>
+      <w:r>
+        <w:t xml:space="preserve">Diagrama de comunicação: Caso de Uso </w:t>
+      </w:r>
+      <w:commentRangeStart w:id="219"/>
+      <w:r>
+        <w:t>06</w:t>
+      </w:r>
+      <w:bookmarkEnd w:id="218"/>
+      <w:commentRangeEnd w:id="219"/>
+      <w:r>
+        <w:rPr>
+          <w:rStyle w:val="Refdecomentrio"/>
+          <w:rFonts w:cs="Times New Roman"/>
+          <w:b w:val="0"/>
+          <w:bCs w:val="0"/>
+        </w:rPr>
+        <w:commentReference w:id="219"/>
+      </w:r>
+    </w:p>
+    <w:p>
+      <w:r>
+        <w:pict>
+          <v:shape id="_x0000_i1028" type="#_x0000_t75" style="width:467.4pt;height:229.8pt">
+            <v:imagedata r:id="rId19" o:title="DiagCaso6"/>
           </v:shape>
         </w:pict>
       </w:r>
@@ -15148,7 +15153,7 @@
       <w:pPr>
         <w:pStyle w:val="Legenda"/>
       </w:pPr>
-      <w:bookmarkStart w:id="214" w:name="_Toc385050780"/>
+      <w:bookmarkStart w:id="220" w:name="_Toc385050780"/>
       <w:r>
         <w:t xml:space="preserve">Figura </w:t>
       </w:r>
@@ -15166,26 +15171,40 @@
       <w:r>
         <w:t>6</w:t>
       </w:r>
-      <w:bookmarkEnd w:id="214"/>
+      <w:bookmarkEnd w:id="220"/>
     </w:p>
     <w:p/>
     <w:p>
       <w:pPr>
         <w:pStyle w:val="Ttulo3"/>
       </w:pPr>
-      <w:bookmarkStart w:id="215" w:name="OLE_LINK91"/>
-      <w:bookmarkStart w:id="216" w:name="OLE_LINK92"/>
-      <w:bookmarkStart w:id="217" w:name="_Toc385050833"/>
-      <w:r>
-        <w:t>Diagrama de comunicação: Caso de Uso 08</w:t>
-      </w:r>
-      <w:bookmarkEnd w:id="217"/>
-    </w:p>
-    <w:p>
-      <w:r>
-        <w:pict w14:anchorId="331E59C6">
+      <w:bookmarkStart w:id="221" w:name="OLE_LINK91"/>
+      <w:bookmarkStart w:id="222" w:name="OLE_LINK92"/>
+      <w:bookmarkStart w:id="223" w:name="_Toc385143898"/>
+      <w:r>
+        <w:t xml:space="preserve">Diagrama de comunicação: Caso de Uso </w:t>
+      </w:r>
+      <w:commentRangeStart w:id="224"/>
+      <w:r>
+        <w:t>08</w:t>
+      </w:r>
+      <w:bookmarkEnd w:id="223"/>
+      <w:commentRangeEnd w:id="224"/>
+      <w:r>
+        <w:rPr>
+          <w:rStyle w:val="Refdecomentrio"/>
+          <w:rFonts w:cs="Times New Roman"/>
+          <w:b w:val="0"/>
+          <w:bCs w:val="0"/>
+        </w:rPr>
+        <w:commentReference w:id="224"/>
+      </w:r>
+    </w:p>
+    <w:p>
+      <w:r>
+        <w:pict>
           <v:shape id="_x0000_i1029" type="#_x0000_t75" style="width:468pt;height:249pt">
-            <v:imagedata r:id="rId19" o:title="DiagCaso8"/>
+            <v:imagedata r:id="rId20" o:title="DiagCaso8"/>
           </v:shape>
         </w:pict>
       </w:r>
@@ -15194,7 +15213,7 @@
       <w:pPr>
         <w:pStyle w:val="Legenda"/>
       </w:pPr>
-      <w:bookmarkStart w:id="218" w:name="_Toc385050781"/>
+      <w:bookmarkStart w:id="225" w:name="_Toc385050781"/>
       <w:r>
         <w:t xml:space="preserve">Figura </w:t>
       </w:r>
@@ -15212,7 +15231,7 @@
       <w:r>
         <w:t>8</w:t>
       </w:r>
-      <w:bookmarkEnd w:id="218"/>
+      <w:bookmarkEnd w:id="225"/>
     </w:p>
     <w:p/>
     <w:p/>
@@ -15220,20 +15239,33 @@
       <w:pPr>
         <w:pStyle w:val="Ttulo3"/>
       </w:pPr>
-      <w:bookmarkStart w:id="219" w:name="_Toc385050834"/>
-      <w:r>
-        <w:lastRenderedPageBreak/>
-        <w:t>Diagrama de comunicação: Caso de Uso 09</w:t>
-      </w:r>
-      <w:bookmarkEnd w:id="215"/>
-      <w:bookmarkEnd w:id="216"/>
-      <w:bookmarkEnd w:id="219"/>
-    </w:p>
-    <w:p>
-      <w:r>
-        <w:pict w14:anchorId="2E58981C">
-          <v:shape id="_x0000_i1030" type="#_x0000_t75" style="width:467.25pt;height:280.5pt">
-            <v:imagedata r:id="rId20" o:title="DiagCaso9"/>
+      <w:bookmarkStart w:id="226" w:name="_Toc385143899"/>
+      <w:r>
+        <w:t xml:space="preserve">Diagrama de comunicação: Caso de Uso </w:t>
+      </w:r>
+      <w:commentRangeStart w:id="227"/>
+      <w:r>
+        <w:t>09</w:t>
+      </w:r>
+      <w:bookmarkEnd w:id="221"/>
+      <w:bookmarkEnd w:id="222"/>
+      <w:bookmarkEnd w:id="226"/>
+      <w:commentRangeEnd w:id="227"/>
+      <w:r>
+        <w:rPr>
+          <w:rStyle w:val="Refdecomentrio"/>
+          <w:rFonts w:cs="Times New Roman"/>
+          <w:b w:val="0"/>
+          <w:bCs w:val="0"/>
+        </w:rPr>
+        <w:commentReference w:id="227"/>
+      </w:r>
+    </w:p>
+    <w:p>
+      <w:r>
+        <w:pict>
+          <v:shape id="_x0000_i1030" type="#_x0000_t75" style="width:467.4pt;height:280.8pt">
+            <v:imagedata r:id="rId21" o:title="DiagCaso9"/>
           </v:shape>
         </w:pict>
       </w:r>
@@ -15242,7 +15274,7 @@
       <w:pPr>
         <w:pStyle w:val="Legenda"/>
       </w:pPr>
-      <w:bookmarkStart w:id="220" w:name="_Toc385050782"/>
+      <w:bookmarkStart w:id="228" w:name="_Toc385050782"/>
       <w:r>
         <w:t xml:space="preserve">Figura </w:t>
       </w:r>
@@ -15260,39 +15292,52 @@
       <w:r>
         <w:t>9</w:t>
       </w:r>
-      <w:bookmarkEnd w:id="220"/>
+      <w:bookmarkEnd w:id="228"/>
     </w:p>
     <w:p>
       <w:pPr>
         <w:pStyle w:val="Ttulo2"/>
       </w:pPr>
-      <w:bookmarkStart w:id="221" w:name="_Toc385050835"/>
-      <w:bookmarkEnd w:id="211"/>
-      <w:bookmarkEnd w:id="212"/>
-      <w:r>
-        <w:lastRenderedPageBreak/>
-        <w:t>Diagrama de Classes</w:t>
-      </w:r>
-      <w:bookmarkEnd w:id="221"/>
+      <w:bookmarkStart w:id="229" w:name="_Toc385143900"/>
+      <w:bookmarkEnd w:id="216"/>
+      <w:bookmarkEnd w:id="217"/>
+      <w:r>
+        <w:t xml:space="preserve">Diagrama de </w:t>
+      </w:r>
+      <w:commentRangeStart w:id="230"/>
+      <w:r>
+        <w:t>Classes</w:t>
+      </w:r>
+      <w:bookmarkEnd w:id="229"/>
+      <w:commentRangeEnd w:id="230"/>
+      <w:r>
+        <w:rPr>
+          <w:rStyle w:val="Refdecomentrio"/>
+          <w:rFonts w:cs="Times New Roman"/>
+          <w:b w:val="0"/>
+          <w:bCs w:val="0"/>
+        </w:rPr>
+        <w:commentReference w:id="230"/>
+      </w:r>
     </w:p>
     <w:p>
       <w:pPr>
         <w:pStyle w:val="Ttulo3"/>
       </w:pPr>
-      <w:bookmarkStart w:id="222" w:name="_Toc385050836"/>
+      <w:bookmarkStart w:id="231" w:name="_Toc385143901"/>
       <w:r>
         <w:t xml:space="preserve">Pacote </w:t>
       </w:r>
       <w:r>
         <w:t>Caso de Uso 01</w:t>
       </w:r>
-      <w:bookmarkEnd w:id="222"/>
-    </w:p>
-    <w:p>
-      <w:r>
-        <w:pict w14:anchorId="0D6159C7">
-          <v:shape id="_x0000_i1031" type="#_x0000_t75" style="width:467.25pt;height:453.75pt">
-            <v:imagedata r:id="rId21" o:title="ClasseCaso1"/>
+      <w:bookmarkEnd w:id="231"/>
+    </w:p>
+    <w:p>
+      <w:r>
+        <w:pict>
+          <v:shape id="_x0000_i1031" type="#_x0000_t75" style="width:467.4pt;height:454.2pt">
+            <v:imagedata r:id="rId22" o:title="ClasseCaso1"/>
           </v:shape>
         </w:pict>
       </w:r>
@@ -15301,10 +15346,10 @@
       <w:pPr>
         <w:pStyle w:val="Legenda"/>
       </w:pPr>
-      <w:bookmarkStart w:id="223" w:name="OLE_LINK109"/>
-      <w:bookmarkStart w:id="224" w:name="OLE_LINK110"/>
-      <w:bookmarkStart w:id="225" w:name="OLE_LINK111"/>
-      <w:bookmarkStart w:id="226" w:name="_Toc385050783"/>
+      <w:bookmarkStart w:id="232" w:name="_Toc385050783"/>
+      <w:bookmarkStart w:id="233" w:name="OLE_LINK109"/>
+      <w:bookmarkStart w:id="234" w:name="OLE_LINK110"/>
+      <w:bookmarkStart w:id="235" w:name="OLE_LINK111"/>
       <w:r>
         <w:t xml:space="preserve">Figura </w:t>
       </w:r>
@@ -15338,35 +15383,34 @@
       <w:r>
         <w:t>Caso de Uso 01</w:t>
       </w:r>
-      <w:bookmarkEnd w:id="226"/>
+      <w:bookmarkEnd w:id="232"/>
     </w:p>
     <w:p/>
     <w:p/>
     <w:p/>
-    <w:bookmarkEnd w:id="223"/>
-    <w:bookmarkEnd w:id="224"/>
-    <w:bookmarkEnd w:id="225"/>
+    <w:bookmarkEnd w:id="233"/>
+    <w:bookmarkEnd w:id="234"/>
+    <w:bookmarkEnd w:id="235"/>
     <w:p/>
     <w:p>
       <w:pPr>
         <w:pStyle w:val="Ttulo3"/>
       </w:pPr>
-      <w:bookmarkStart w:id="227" w:name="OLE_LINK118"/>
-      <w:bookmarkStart w:id="228" w:name="_Toc385050837"/>
-      <w:r>
-        <w:lastRenderedPageBreak/>
+      <w:bookmarkStart w:id="236" w:name="OLE_LINK118"/>
+      <w:bookmarkStart w:id="237" w:name="_Toc385143902"/>
+      <w:r>
         <w:t xml:space="preserve">Pacote </w:t>
       </w:r>
       <w:r>
         <w:t>Caso de Uso 02</w:t>
       </w:r>
-      <w:bookmarkEnd w:id="228"/>
-    </w:p>
-    <w:p>
-      <w:r>
-        <w:pict w14:anchorId="47E138F9">
-          <v:shape id="_x0000_i1032" type="#_x0000_t75" style="width:435.75pt;height:466.5pt">
-            <v:imagedata r:id="rId22" o:title="ClasseCaso2"/>
+      <w:bookmarkEnd w:id="237"/>
+    </w:p>
+    <w:p>
+      <w:r>
+        <w:pict>
+          <v:shape id="_x0000_i1032" type="#_x0000_t75" style="width:435.6pt;height:466.8pt">
+            <v:imagedata r:id="rId23" o:title="ClasseCaso2"/>
           </v:shape>
         </w:pict>
       </w:r>
@@ -15375,7 +15419,7 @@
       <w:pPr>
         <w:pStyle w:val="Legenda"/>
       </w:pPr>
-      <w:bookmarkStart w:id="229" w:name="_Toc385050784"/>
+      <w:bookmarkStart w:id="238" w:name="_Toc385050784"/>
       <w:r>
         <w:t xml:space="preserve">Figura </w:t>
       </w:r>
@@ -15393,7 +15437,7 @@
       <w:r>
         <w:t>classe para pacote Caso de Uso 02</w:t>
       </w:r>
-      <w:bookmarkEnd w:id="229"/>
+      <w:bookmarkEnd w:id="238"/>
     </w:p>
     <w:p/>
     <w:p/>
@@ -15404,18 +15448,17 @@
       <w:pPr>
         <w:pStyle w:val="Ttulo3"/>
       </w:pPr>
-      <w:bookmarkStart w:id="230" w:name="_Toc385050838"/>
-      <w:r>
-        <w:lastRenderedPageBreak/>
+      <w:bookmarkStart w:id="239" w:name="_Toc385143903"/>
+      <w:r>
         <w:t>Pacote Caso de Uso 03</w:t>
       </w:r>
-      <w:bookmarkEnd w:id="230"/>
-    </w:p>
-    <w:p>
-      <w:r>
-        <w:pict w14:anchorId="243DCADE">
-          <v:shape id="_x0000_i1033" type="#_x0000_t75" style="width:442.5pt;height:466.5pt">
-            <v:imagedata r:id="rId23" o:title="ClasseCaso3"/>
+      <w:bookmarkEnd w:id="239"/>
+    </w:p>
+    <w:p>
+      <w:r>
+        <w:pict>
+          <v:shape id="_x0000_i1033" type="#_x0000_t75" style="width:442.8pt;height:466.8pt">
+            <v:imagedata r:id="rId24" o:title="ClasseCaso3"/>
           </v:shape>
         </w:pict>
       </w:r>
@@ -15424,7 +15467,7 @@
       <w:pPr>
         <w:pStyle w:val="Legenda"/>
       </w:pPr>
-      <w:bookmarkStart w:id="231" w:name="_Toc385050785"/>
+      <w:bookmarkStart w:id="240" w:name="_Toc385050785"/>
       <w:r>
         <w:t xml:space="preserve">Figura </w:t>
       </w:r>
@@ -15442,24 +15485,23 @@
       <w:r>
         <w:t>classe para pacote Caso de Uso 03</w:t>
       </w:r>
-      <w:bookmarkEnd w:id="231"/>
+      <w:bookmarkEnd w:id="240"/>
     </w:p>
     <w:p>
       <w:pPr>
         <w:pStyle w:val="Ttulo3"/>
       </w:pPr>
-      <w:bookmarkStart w:id="232" w:name="_Toc385050839"/>
-      <w:r>
-        <w:lastRenderedPageBreak/>
+      <w:bookmarkStart w:id="241" w:name="_Toc385143904"/>
+      <w:r>
         <w:t>Pacote Caso de Uso 05</w:t>
       </w:r>
-      <w:bookmarkEnd w:id="232"/>
-    </w:p>
-    <w:p>
-      <w:r>
-        <w:pict w14:anchorId="674586D7">
-          <v:shape id="_x0000_i1034" type="#_x0000_t75" style="width:442.5pt;height:463.5pt">
-            <v:imagedata r:id="rId24" o:title="ClasseCaso5"/>
+      <w:bookmarkEnd w:id="241"/>
+    </w:p>
+    <w:p>
+      <w:r>
+        <w:pict>
+          <v:shape id="_x0000_i1034" type="#_x0000_t75" style="width:442.8pt;height:463.8pt">
+            <v:imagedata r:id="rId25" o:title="ClasseCaso5"/>
           </v:shape>
         </w:pict>
       </w:r>
@@ -15468,7 +15510,7 @@
       <w:pPr>
         <w:pStyle w:val="Legenda"/>
       </w:pPr>
-      <w:bookmarkStart w:id="233" w:name="_Toc385050786"/>
+      <w:bookmarkStart w:id="242" w:name="_Toc385050786"/>
       <w:r>
         <w:t xml:space="preserve">Figura </w:t>
       </w:r>
@@ -15486,7 +15528,7 @@
       <w:r>
         <w:t>classe para pacote Caso de Uso 05</w:t>
       </w:r>
-      <w:bookmarkEnd w:id="233"/>
+      <w:bookmarkEnd w:id="242"/>
     </w:p>
     <w:p/>
     <w:p/>
@@ -15497,18 +15539,17 @@
       <w:pPr>
         <w:pStyle w:val="Ttulo3"/>
       </w:pPr>
-      <w:bookmarkStart w:id="234" w:name="_Toc385050840"/>
-      <w:r>
-        <w:lastRenderedPageBreak/>
+      <w:bookmarkStart w:id="243" w:name="_Toc385143905"/>
+      <w:r>
         <w:t>Pacote Caso de Uso 06</w:t>
       </w:r>
-      <w:bookmarkEnd w:id="234"/>
-    </w:p>
-    <w:p>
-      <w:r>
-        <w:pict w14:anchorId="41C2E196">
-          <v:shape id="_x0000_i1035" type="#_x0000_t75" style="width:459pt;height:463.5pt">
-            <v:imagedata r:id="rId25" o:title="ClasseCaso6"/>
+      <w:bookmarkEnd w:id="243"/>
+    </w:p>
+    <w:p>
+      <w:r>
+        <w:pict>
+          <v:shape id="_x0000_i1035" type="#_x0000_t75" style="width:459pt;height:463.8pt">
+            <v:imagedata r:id="rId26" o:title="ClasseCaso6"/>
           </v:shape>
         </w:pict>
       </w:r>
@@ -15517,7 +15558,7 @@
       <w:pPr>
         <w:pStyle w:val="Legenda"/>
       </w:pPr>
-      <w:bookmarkStart w:id="235" w:name="_Toc385050787"/>
+      <w:bookmarkStart w:id="244" w:name="_Toc385050787"/>
       <w:r>
         <w:t xml:space="preserve">Figura </w:t>
       </w:r>
@@ -15535,7 +15576,7 @@
       <w:r>
         <w:t>classe para pacote Caso de Uso 06</w:t>
       </w:r>
-      <w:bookmarkEnd w:id="235"/>
+      <w:bookmarkEnd w:id="244"/>
     </w:p>
     <w:p/>
     <w:p/>
@@ -15546,18 +15587,17 @@
       <w:pPr>
         <w:pStyle w:val="Ttulo3"/>
       </w:pPr>
-      <w:bookmarkStart w:id="236" w:name="_Toc385050841"/>
-      <w:r>
-        <w:lastRenderedPageBreak/>
+      <w:bookmarkStart w:id="245" w:name="_Toc385143906"/>
+      <w:r>
         <w:t>Pacote Caso de Uso 08</w:t>
       </w:r>
-      <w:bookmarkEnd w:id="236"/>
-    </w:p>
-    <w:p>
-      <w:r>
-        <w:pict w14:anchorId="774B2941">
-          <v:shape id="_x0000_i1036" type="#_x0000_t75" style="width:447pt;height:475.5pt">
-            <v:imagedata r:id="rId26" o:title="ClasseCaso8"/>
+      <w:bookmarkEnd w:id="245"/>
+    </w:p>
+    <w:p>
+      <w:r>
+        <w:pict>
+          <v:shape id="_x0000_i1036" type="#_x0000_t75" style="width:447pt;height:475.8pt">
+            <v:imagedata r:id="rId27" o:title="ClasseCaso8"/>
           </v:shape>
         </w:pict>
       </w:r>
@@ -15566,7 +15606,7 @@
       <w:pPr>
         <w:pStyle w:val="Legenda"/>
       </w:pPr>
-      <w:bookmarkStart w:id="237" w:name="_Toc385050788"/>
+      <w:bookmarkStart w:id="246" w:name="_Toc385050788"/>
       <w:r>
         <w:t xml:space="preserve">Figura </w:t>
       </w:r>
@@ -15584,7 +15624,7 @@
       <w:r>
         <w:t>classe para pacote Caso de Uso 08</w:t>
       </w:r>
-      <w:bookmarkEnd w:id="237"/>
+      <w:bookmarkEnd w:id="246"/>
     </w:p>
     <w:p/>
     <w:p/>
@@ -15595,18 +15635,17 @@
       <w:pPr>
         <w:pStyle w:val="Ttulo3"/>
       </w:pPr>
-      <w:bookmarkStart w:id="238" w:name="_Toc385050842"/>
-      <w:r>
-        <w:lastRenderedPageBreak/>
+      <w:bookmarkStart w:id="247" w:name="_Toc385143907"/>
+      <w:r>
         <w:t>Pacote Caso de Uso 09</w:t>
       </w:r>
-      <w:bookmarkEnd w:id="238"/>
-    </w:p>
-    <w:p>
-      <w:r>
-        <w:pict w14:anchorId="4FCE04E9">
-          <v:shape id="_x0000_i1037" type="#_x0000_t75" style="width:453pt;height:487.5pt">
-            <v:imagedata r:id="rId27" o:title="ClasseCaso9"/>
+      <w:bookmarkEnd w:id="247"/>
+    </w:p>
+    <w:p>
+      <w:r>
+        <w:pict>
+          <v:shape id="_x0000_i1037" type="#_x0000_t75" style="width:453pt;height:487.8pt">
+            <v:imagedata r:id="rId28" o:title="ClasseCaso9"/>
           </v:shape>
         </w:pict>
       </w:r>
@@ -15615,7 +15654,7 @@
       <w:pPr>
         <w:pStyle w:val="Legenda"/>
       </w:pPr>
-      <w:bookmarkStart w:id="239" w:name="_Toc385050789"/>
+      <w:bookmarkStart w:id="248" w:name="_Toc385050789"/>
       <w:r>
         <w:t xml:space="preserve">Figura </w:t>
       </w:r>
@@ -15633,26 +15672,25 @@
       <w:r>
         <w:t>classe para pacote Caso de Uso 09</w:t>
       </w:r>
-      <w:bookmarkEnd w:id="239"/>
+      <w:bookmarkEnd w:id="248"/>
     </w:p>
     <w:p/>
     <w:p/>
-    <w:bookmarkEnd w:id="227"/>
+    <w:bookmarkEnd w:id="236"/>
     <w:p/>
     <w:p>
       <w:pPr>
         <w:pStyle w:val="Ttulo1"/>
         <w:pageBreakBefore/>
       </w:pPr>
-      <w:bookmarkStart w:id="240" w:name="_Toc385050843"/>
+      <w:bookmarkStart w:id="249" w:name="_Toc385143908"/>
       <w:proofErr w:type="spellStart"/>
       <w:r>
-        <w:lastRenderedPageBreak/>
         <w:t>TesteUnitário</w:t>
       </w:r>
-      <w:bookmarkStart w:id="241" w:name="_GoBack"/>
-      <w:bookmarkEnd w:id="240"/>
-      <w:bookmarkEnd w:id="241"/>
+      <w:bookmarkStart w:id="250" w:name="_GoBack"/>
+      <w:bookmarkEnd w:id="250"/>
+      <w:bookmarkEnd w:id="249"/>
       <w:proofErr w:type="spellEnd"/>
     </w:p>
     <w:p>
@@ -15665,7 +15703,7 @@
       <w:pPr>
         <w:pStyle w:val="Ttulo3"/>
       </w:pPr>
-      <w:bookmarkStart w:id="242" w:name="_Toc385050844"/>
+      <w:bookmarkStart w:id="251" w:name="_Toc385143909"/>
       <w:r>
         <w:t>Relatório de testes para o Caso de Uso &lt;</w:t>
       </w:r>
@@ -15677,7 +15715,7 @@
       <w:r>
         <w:t>&gt;</w:t>
       </w:r>
-      <w:bookmarkEnd w:id="242"/>
+      <w:bookmarkEnd w:id="251"/>
     </w:p>
     <w:p>
       <w:pPr>
@@ -15709,7 +15747,7 @@
       <w:pPr>
         <w:pStyle w:val="Ttulo3"/>
       </w:pPr>
-      <w:bookmarkStart w:id="243" w:name="_Toc385050845"/>
+      <w:bookmarkStart w:id="252" w:name="_Toc385143910"/>
       <w:r>
         <w:t>Relatório de testes para o Caso de Uso &lt;</w:t>
       </w:r>
@@ -15721,7 +15759,7 @@
       <w:r>
         <w:t>&gt;</w:t>
       </w:r>
-      <w:bookmarkEnd w:id="243"/>
+      <w:bookmarkEnd w:id="252"/>
     </w:p>
     <w:p>
       <w:pPr>
@@ -15753,7 +15791,7 @@
       <w:pPr>
         <w:pStyle w:val="Ttulo3"/>
       </w:pPr>
-      <w:bookmarkStart w:id="244" w:name="_Toc385050846"/>
+      <w:bookmarkStart w:id="253" w:name="_Toc385143911"/>
       <w:r>
         <w:t>Relatório de testes para o Caso de Uso &lt;</w:t>
       </w:r>
@@ -15765,7 +15803,7 @@
       <w:r>
         <w:t>&gt;</w:t>
       </w:r>
-      <w:bookmarkEnd w:id="244"/>
+      <w:bookmarkEnd w:id="253"/>
     </w:p>
     <w:p>
       <w:pPr>
@@ -15800,19 +15838,18 @@
         <w:pStyle w:val="Ttulo1"/>
         <w:pageBreakBefore/>
       </w:pPr>
-      <w:bookmarkStart w:id="245" w:name="_Toc269327113"/>
-      <w:bookmarkStart w:id="246" w:name="_Toc269327236"/>
-      <w:bookmarkStart w:id="247" w:name="_Toc385050847"/>
-      <w:r>
-        <w:lastRenderedPageBreak/>
+      <w:bookmarkStart w:id="254" w:name="_Toc269327113"/>
+      <w:bookmarkStart w:id="255" w:name="_Toc269327236"/>
+      <w:bookmarkStart w:id="256" w:name="_Toc385143912"/>
+      <w:r>
         <w:t>C</w:t>
       </w:r>
-      <w:bookmarkEnd w:id="245"/>
-      <w:bookmarkEnd w:id="246"/>
+      <w:bookmarkEnd w:id="254"/>
+      <w:bookmarkEnd w:id="255"/>
       <w:r>
         <w:t>onclusão</w:t>
       </w:r>
-      <w:bookmarkEnd w:id="247"/>
+      <w:bookmarkEnd w:id="256"/>
     </w:p>
     <w:p>
       <w:pPr>
@@ -15918,9 +15955,9 @@
           <w:color w:val="0000FF"/>
         </w:rPr>
         <w:sectPr>
-          <w:headerReference w:type="default" r:id="rId28"/>
-          <w:footerReference w:type="default" r:id="rId29"/>
-          <w:headerReference w:type="first" r:id="rId30"/>
+          <w:headerReference w:type="default" r:id="rId29"/>
+          <w:footerReference w:type="default" r:id="rId30"/>
+          <w:headerReference w:type="first" r:id="rId31"/>
           <w:pgSz w:w="11907" w:h="16840" w:code="9"/>
           <w:pgMar w:top="1701" w:right="1134" w:bottom="1134" w:left="1418" w:header="1134" w:footer="0" w:gutter="0"/>
           <w:pgNumType w:start="1"/>
@@ -15935,18 +15972,17 @@
         <w:pageBreakBefore/>
         <w:ind w:left="431" w:hanging="431"/>
       </w:pPr>
-      <w:bookmarkStart w:id="248" w:name="_Toc283537221"/>
-      <w:bookmarkStart w:id="249" w:name="_Toc296795852"/>
-      <w:bookmarkStart w:id="250" w:name="_Toc301444698"/>
-      <w:bookmarkStart w:id="251" w:name="_Toc385050848"/>
-      <w:r>
-        <w:lastRenderedPageBreak/>
+      <w:bookmarkStart w:id="257" w:name="_Toc283537221"/>
+      <w:bookmarkStart w:id="258" w:name="_Toc296795852"/>
+      <w:bookmarkStart w:id="259" w:name="_Toc301444698"/>
+      <w:bookmarkStart w:id="260" w:name="_Toc385143913"/>
+      <w:r>
         <w:t>Bibliografia</w:t>
       </w:r>
-      <w:bookmarkEnd w:id="248"/>
-      <w:bookmarkEnd w:id="249"/>
-      <w:bookmarkEnd w:id="250"/>
-      <w:bookmarkEnd w:id="251"/>
+      <w:bookmarkEnd w:id="257"/>
+      <w:bookmarkEnd w:id="258"/>
+      <w:bookmarkEnd w:id="259"/>
+      <w:bookmarkEnd w:id="260"/>
     </w:p>
     <w:p>
       <w:pPr>
@@ -15957,26 +15993,14 @@
         </w:rPr>
       </w:pPr>
       <w:r>
-        <w:t xml:space="preserve">LAKATOS, Eva Maria; MARCONI, Marina de </w:t>
-      </w:r>
-      <w:proofErr w:type="spellStart"/>
-      <w:r>
-        <w:t>Andrade.</w:t>
+        <w:t>LAKATOS, Eva Maria; MARCONI, Marina de Andrade.</w:t>
       </w:r>
       <w:r>
         <w:rPr>
           <w:b/>
           <w:bCs/>
         </w:rPr>
-        <w:t>Fundamentos</w:t>
-      </w:r>
-      <w:proofErr w:type="spellEnd"/>
-      <w:r>
-        <w:rPr>
-          <w:b/>
-          <w:bCs/>
-        </w:rPr>
-        <w:t xml:space="preserve"> de </w:t>
+        <w:t xml:space="preserve">Fundamentos de </w:t>
       </w:r>
       <w:proofErr w:type="spellStart"/>
       <w:r>
@@ -16052,8 +16076,8 @@
     <w:p>
       <w:pPr>
         <w:sectPr>
-          <w:headerReference w:type="first" r:id="rId31"/>
-          <w:footerReference w:type="first" r:id="rId32"/>
+          <w:headerReference w:type="first" r:id="rId32"/>
+          <w:footerReference w:type="first" r:id="rId33"/>
           <w:pgSz w:w="11907" w:h="16840" w:code="9"/>
           <w:pgMar w:top="1701" w:right="1134" w:bottom="1134" w:left="1701" w:header="1134" w:footer="0" w:gutter="0"/>
           <w:cols w:space="720"/>
@@ -16065,15 +16089,14 @@
       <w:pPr>
         <w:pStyle w:val="Ttulo1"/>
       </w:pPr>
-      <w:bookmarkStart w:id="252" w:name="_Toc385050849"/>
-      <w:r>
-        <w:lastRenderedPageBreak/>
+      <w:bookmarkStart w:id="261" w:name="_Toc385143914"/>
+      <w:r>
         <w:t>Anexo</w:t>
       </w:r>
       <w:r>
         <w:t xml:space="preserve"> A</w:t>
       </w:r>
-      <w:bookmarkEnd w:id="252"/>
+      <w:bookmarkEnd w:id="261"/>
     </w:p>
     <w:p/>
     <w:p/>
@@ -16093,8 +16116,468 @@
 </w:document>
 </file>
 
+<file path=word/comments.xml><?xml version="1.0" encoding="utf-8"?>
+<w:comments xmlns:ve="http://schemas.openxmlformats.org/markup-compatibility/2006" xmlns:o="urn:schemas-microsoft-com:office:office" xmlns:r="http://schemas.openxmlformats.org/officeDocument/2006/relationships" xmlns:m="http://schemas.openxmlformats.org/officeDocument/2006/math" xmlns:v="urn:schemas-microsoft-com:vml" xmlns:wp="http://schemas.openxmlformats.org/drawingml/2006/wordprocessingDrawing" xmlns:w10="urn:schemas-microsoft-com:office:word" xmlns:w="http://schemas.openxmlformats.org/wordprocessingml/2006/main" xmlns:wne="http://schemas.microsoft.com/office/word/2006/wordml">
+  <w:comment w:id="200" w:author="Helio " w:date="2014-04-13T09:21:00Z" w:initials="ha">
+    <w:p>
+      <w:pPr>
+        <w:pStyle w:val="Textodecomentrio"/>
+      </w:pPr>
+      <w:r>
+        <w:rPr>
+          <w:rStyle w:val="Refdecomentrio"/>
+        </w:rPr>
+        <w:annotationRef/>
+      </w:r>
+      <w:r>
+        <w:rPr>
+          <w:rStyle w:val="Refdecomentrio"/>
+        </w:rPr>
+        <w:annotationRef/>
+      </w:r>
+      <w:proofErr w:type="gramStart"/>
+      <w:r>
+        <w:t>insira</w:t>
+      </w:r>
+      <w:proofErr w:type="gramEnd"/>
+      <w:r>
+        <w:t xml:space="preserve"> o nome do caso de uso em todos os títulos. </w:t>
+      </w:r>
+      <w:proofErr w:type="gramStart"/>
+      <w:r>
+        <w:t>pode</w:t>
+      </w:r>
+      <w:proofErr w:type="gramEnd"/>
+      <w:r>
+        <w:t xml:space="preserve"> remover a string “Diagrama de Comunicação” </w:t>
+      </w:r>
+      <w:proofErr w:type="spellStart"/>
+      <w:r>
+        <w:t>pesente</w:t>
+      </w:r>
+      <w:proofErr w:type="spellEnd"/>
+      <w:r>
+        <w:t xml:space="preserve"> no titulo</w:t>
+      </w:r>
+    </w:p>
+    <w:p>
+      <w:pPr>
+        <w:pStyle w:val="Textodecomentrio"/>
+      </w:pPr>
+    </w:p>
+  </w:comment>
+  <w:comment w:id="202" w:author="Helio " w:date="2014-04-13T09:28:00Z" w:initials="ha">
+    <w:p>
+      <w:pPr>
+        <w:pStyle w:val="Textodecomentrio"/>
+      </w:pPr>
+      <w:r>
+        <w:rPr>
+          <w:rStyle w:val="Refdecomentrio"/>
+        </w:rPr>
+        <w:annotationRef/>
+      </w:r>
+    </w:p>
+    <w:p>
+      <w:pPr>
+        <w:pStyle w:val="Textodecomentrio"/>
+      </w:pPr>
+      <w:r>
+        <w:t>O Ator deve sempre ter contato com uma classe de fronteira.</w:t>
+      </w:r>
+    </w:p>
+    <w:p>
+      <w:pPr>
+        <w:pStyle w:val="Textodecomentrio"/>
+      </w:pPr>
+    </w:p>
+    <w:p>
+      <w:pPr>
+        <w:pStyle w:val="Textodecomentrio"/>
+      </w:pPr>
+      <w:r>
+        <w:t>Deve ser oferecida passo</w:t>
+      </w:r>
+      <w:proofErr w:type="gramStart"/>
+      <w:r>
+        <w:t xml:space="preserve">  </w:t>
+      </w:r>
+      <w:proofErr w:type="gramEnd"/>
+      <w:r>
+        <w:t>para fechar o resultado</w:t>
+      </w:r>
+    </w:p>
+    <w:p>
+      <w:pPr>
+        <w:pStyle w:val="Textodecomentrio"/>
+      </w:pPr>
+    </w:p>
+    <w:p>
+      <w:pPr>
+        <w:pStyle w:val="Textodecomentrio"/>
+      </w:pPr>
+      <w:proofErr w:type="gramStart"/>
+      <w:r>
+        <w:t>não</w:t>
+      </w:r>
+      <w:proofErr w:type="gramEnd"/>
+      <w:r>
+        <w:t xml:space="preserve"> é correto a  mensagem de retorno de informações</w:t>
+      </w:r>
+    </w:p>
+    <w:p>
+      <w:pPr>
+        <w:pStyle w:val="Textodecomentrio"/>
+      </w:pPr>
+    </w:p>
+  </w:comment>
+  <w:comment w:id="205" w:author="Helio " w:date="2014-04-13T09:23:00Z" w:initials="ha">
+    <w:p>
+      <w:pPr>
+        <w:pStyle w:val="Textodecomentrio"/>
+      </w:pPr>
+      <w:r>
+        <w:rPr>
+          <w:rStyle w:val="Refdecomentrio"/>
+        </w:rPr>
+        <w:annotationRef/>
+      </w:r>
+    </w:p>
+    <w:p>
+      <w:pPr>
+        <w:pStyle w:val="Textodecomentrio"/>
+      </w:pPr>
+      <w:r>
+        <w:t>O Ator deve sempre ter contato com uma classe de fronteira.</w:t>
+      </w:r>
+    </w:p>
+    <w:p>
+      <w:pPr>
+        <w:pStyle w:val="Textodecomentrio"/>
+      </w:pPr>
+    </w:p>
+    <w:p>
+      <w:pPr>
+        <w:pStyle w:val="Textodecomentrio"/>
+      </w:pPr>
+      <w:r>
+        <w:t>- insira parâmetros em seus métodos. No caso faltou</w:t>
+      </w:r>
+      <w:proofErr w:type="gramStart"/>
+      <w:r>
+        <w:t xml:space="preserve">  </w:t>
+      </w:r>
+      <w:proofErr w:type="gramEnd"/>
+      <w:r>
+        <w:t>o parâmetro Paciente.</w:t>
+      </w:r>
+    </w:p>
+    <w:p>
+      <w:pPr>
+        <w:pStyle w:val="Textodecomentrio"/>
+      </w:pPr>
+    </w:p>
+  </w:comment>
+  <w:comment w:id="209" w:author="Helio " w:date="2014-04-13T09:28:00Z" w:initials="ha">
+    <w:p>
+      <w:pPr>
+        <w:pStyle w:val="Textodecomentrio"/>
+      </w:pPr>
+      <w:r>
+        <w:rPr>
+          <w:rStyle w:val="Refdecomentrio"/>
+        </w:rPr>
+        <w:annotationRef/>
+      </w:r>
+      <w:r>
+        <w:t>-</w:t>
+      </w:r>
+    </w:p>
+    <w:p>
+      <w:pPr>
+        <w:pStyle w:val="Textodecomentrio"/>
+      </w:pPr>
+      <w:r>
+        <w:t>O Ator deve sempre ter contato com uma classe de fronteira</w:t>
+      </w:r>
+    </w:p>
+    <w:p>
+      <w:pPr>
+        <w:pStyle w:val="Textodecomentrio"/>
+      </w:pPr>
+    </w:p>
+    <w:p>
+      <w:pPr>
+        <w:pStyle w:val="Textodecomentrio"/>
+      </w:pPr>
+      <w:r>
+        <w:t xml:space="preserve"> </w:t>
+      </w:r>
+      <w:proofErr w:type="gramStart"/>
+      <w:r>
+        <w:t>insira</w:t>
+      </w:r>
+      <w:proofErr w:type="gramEnd"/>
+      <w:r>
+        <w:t xml:space="preserve"> parâmetros em seus métodos.</w:t>
+      </w:r>
+    </w:p>
+    <w:p>
+      <w:pPr>
+        <w:pStyle w:val="Textodecomentrio"/>
+      </w:pPr>
+    </w:p>
+    <w:p>
+      <w:pPr>
+        <w:pStyle w:val="Textodecomentrio"/>
+      </w:pPr>
+      <w:proofErr w:type="gramStart"/>
+      <w:r>
+        <w:t>não</w:t>
+      </w:r>
+      <w:proofErr w:type="gramEnd"/>
+      <w:r>
+        <w:t xml:space="preserve"> é correto a  mensagem de retorno de informações</w:t>
+      </w:r>
+    </w:p>
+    <w:p>
+      <w:pPr>
+        <w:pStyle w:val="Textodecomentrio"/>
+      </w:pPr>
+    </w:p>
+  </w:comment>
+  <w:comment w:id="214" w:author="Helio " w:date="2014-04-13T09:28:00Z" w:initials="ha">
+    <w:p>
+      <w:pPr>
+        <w:pStyle w:val="Textodecomentrio"/>
+      </w:pPr>
+      <w:r>
+        <w:rPr>
+          <w:rStyle w:val="Refdecomentrio"/>
+        </w:rPr>
+        <w:annotationRef/>
+      </w:r>
+    </w:p>
+    <w:p>
+      <w:pPr>
+        <w:pStyle w:val="Textodecomentrio"/>
+      </w:pPr>
+      <w:r>
+        <w:t>O Ator deve sempre ter contato com uma classe de fronteira</w:t>
+      </w:r>
+    </w:p>
+    <w:p>
+      <w:pPr>
+        <w:pStyle w:val="Textodecomentrio"/>
+      </w:pPr>
+    </w:p>
+    <w:p>
+      <w:pPr>
+        <w:pStyle w:val="Textodecomentrio"/>
+      </w:pPr>
+      <w:r>
+        <w:t xml:space="preserve">O cadastro de Gestor não pode ser igual </w:t>
+      </w:r>
+      <w:proofErr w:type="gramStart"/>
+      <w:r>
+        <w:t>a</w:t>
+      </w:r>
+      <w:proofErr w:type="gramEnd"/>
+      <w:r>
+        <w:t xml:space="preserve"> de Pacientes</w:t>
+      </w:r>
+    </w:p>
+    <w:p>
+      <w:pPr>
+        <w:pStyle w:val="Textodecomentrio"/>
+      </w:pPr>
+    </w:p>
+    <w:p>
+      <w:pPr>
+        <w:pStyle w:val="Textodecomentrio"/>
+      </w:pPr>
+      <w:proofErr w:type="gramStart"/>
+      <w:r>
+        <w:t>não</w:t>
+      </w:r>
+      <w:proofErr w:type="gramEnd"/>
+      <w:r>
+        <w:t xml:space="preserve"> é correto a  mensagem de retorno de informações</w:t>
+      </w:r>
+    </w:p>
+    <w:p>
+      <w:pPr>
+        <w:pStyle w:val="Textodecomentrio"/>
+      </w:pPr>
+    </w:p>
+  </w:comment>
+  <w:comment w:id="219" w:author="Helio " w:date="2014-04-13T09:30:00Z" w:initials="ha">
+    <w:p>
+      <w:pPr>
+        <w:pStyle w:val="Textodecomentrio"/>
+      </w:pPr>
+      <w:r>
+        <w:rPr>
+          <w:rStyle w:val="Refdecomentrio"/>
+        </w:rPr>
+        <w:annotationRef/>
+      </w:r>
+    </w:p>
+    <w:p>
+      <w:pPr>
+        <w:pStyle w:val="Textodecomentrio"/>
+      </w:pPr>
+      <w:r>
+        <w:t>O Ator deve sempre ter contato com uma classe de fronteira</w:t>
+      </w:r>
+    </w:p>
+    <w:p>
+      <w:pPr>
+        <w:pStyle w:val="Textodecomentrio"/>
+      </w:pPr>
+    </w:p>
+    <w:p>
+      <w:pPr>
+        <w:pStyle w:val="Textodecomentrio"/>
+      </w:pPr>
+      <w:proofErr w:type="spellStart"/>
+      <w:r>
+        <w:t>Website</w:t>
+      </w:r>
+      <w:proofErr w:type="spellEnd"/>
+      <w:r>
+        <w:t xml:space="preserve"> não é uma classe apropriada, faça a interação direta com </w:t>
+      </w:r>
+      <w:proofErr w:type="spellStart"/>
+      <w:proofErr w:type="gramStart"/>
+      <w:r>
+        <w:t>FormDivuida</w:t>
+      </w:r>
+      <w:proofErr w:type="spellEnd"/>
+      <w:proofErr w:type="gramEnd"/>
+      <w:r>
+        <w:t xml:space="preserve">. Note que essa classe </w:t>
+      </w:r>
+      <w:proofErr w:type="spellStart"/>
+      <w:r>
+        <w:t>exisitr</w:t>
+      </w:r>
+      <w:proofErr w:type="spellEnd"/>
+      <w:r>
+        <w:t xml:space="preserve"> ela deve estar presentes nos outros casos de uso.</w:t>
+      </w:r>
+    </w:p>
+  </w:comment>
+  <w:comment w:id="224" w:author="Helio " w:date="2014-04-13T09:27:00Z" w:initials="ha">
+    <w:p>
+      <w:pPr>
+        <w:pStyle w:val="Textodecomentrio"/>
+      </w:pPr>
+      <w:r>
+        <w:rPr>
+          <w:rStyle w:val="Refdecomentrio"/>
+        </w:rPr>
+        <w:annotationRef/>
+      </w:r>
+    </w:p>
+    <w:p>
+      <w:pPr>
+        <w:pStyle w:val="Textodecomentrio"/>
+      </w:pPr>
+      <w:r>
+        <w:t>O Ator deve sempre ter contato com uma classe de fronteira</w:t>
+      </w:r>
+    </w:p>
+    <w:p>
+      <w:pPr>
+        <w:pStyle w:val="Textodecomentrio"/>
+      </w:pPr>
+    </w:p>
+    <w:p>
+      <w:pPr>
+        <w:pStyle w:val="Textodecomentrio"/>
+      </w:pPr>
+    </w:p>
+  </w:comment>
+  <w:comment w:id="227" w:author="Helio " w:date="2014-04-13T09:31:00Z" w:initials="ha">
+    <w:p>
+      <w:pPr>
+        <w:pStyle w:val="Textodecomentrio"/>
+      </w:pPr>
+      <w:r>
+        <w:rPr>
+          <w:rStyle w:val="Refdecomentrio"/>
+        </w:rPr>
+        <w:annotationRef/>
+      </w:r>
+      <w:r>
+        <w:t>O Ator deve sempre ter contato com uma classe de fronteira</w:t>
+      </w:r>
+    </w:p>
+    <w:p>
+      <w:pPr>
+        <w:pStyle w:val="Textodecomentrio"/>
+      </w:pPr>
+    </w:p>
+    <w:p>
+      <w:pPr>
+        <w:pStyle w:val="Textodecomentrio"/>
+      </w:pPr>
+      <w:r>
+        <w:t xml:space="preserve">O retorno de </w:t>
+      </w:r>
+      <w:proofErr w:type="spellStart"/>
+      <w:r>
+        <w:t>info</w:t>
+      </w:r>
+      <w:proofErr w:type="spellEnd"/>
+      <w:r>
+        <w:t xml:space="preserve"> não deve ser apresentado</w:t>
+      </w:r>
+    </w:p>
+  </w:comment>
+  <w:comment w:id="230" w:author="Helio " w:date="2014-04-13T09:34:00Z" w:initials="ha">
+    <w:p>
+      <w:pPr>
+        <w:pStyle w:val="Textodecomentrio"/>
+      </w:pPr>
+      <w:r>
+        <w:rPr>
+          <w:rStyle w:val="Refdecomentrio"/>
+        </w:rPr>
+        <w:annotationRef/>
+      </w:r>
+      <w:r>
+        <w:t>O ator não deve aparecer no caso de uso.</w:t>
+      </w:r>
+    </w:p>
+    <w:p>
+      <w:pPr>
+        <w:pStyle w:val="Textodecomentrio"/>
+      </w:pPr>
+    </w:p>
+    <w:p>
+      <w:pPr>
+        <w:pStyle w:val="Textodecomentrio"/>
+      </w:pPr>
+      <w:r>
+        <w:t>Insira papel</w:t>
+      </w:r>
+      <w:proofErr w:type="gramStart"/>
+      <w:r>
+        <w:t xml:space="preserve">  </w:t>
+      </w:r>
+      <w:proofErr w:type="gramEnd"/>
+      <w:r>
+        <w:t>nos relacionamentos</w:t>
+      </w:r>
+    </w:p>
+  </w:comment>
+</w:comments>
+</file>
+
 <file path=word/endnotes.xml><?xml version="1.0" encoding="utf-8"?>
-<w:endnotes xmlns:wpc="http://schemas.microsoft.com/office/word/2010/wordprocessingCanvas" xmlns:mc="http://schemas.openxmlformats.org/markup-compatibility/2006" xmlns:o="urn:schemas-microsoft-com:office:office" xmlns:r="http://schemas.openxmlformats.org/officeDocument/2006/relationships" xmlns:m="http://schemas.openxmlformats.org/officeDocument/2006/math" xmlns:v="urn:schemas-microsoft-com:vml" xmlns:wp14="http://schemas.microsoft.com/office/word/2010/wordprocessingDrawing" xmlns:wp="http://schemas.openxmlformats.org/drawingml/2006/wordprocessingDrawing" xmlns:w10="urn:schemas-microsoft-com:office:word" xmlns:w="http://schemas.openxmlformats.org/wordprocessingml/2006/main" xmlns:w14="http://schemas.microsoft.com/office/word/2010/wordml" xmlns:w15="http://schemas.microsoft.com/office/word/2012/wordml" xmlns:wpg="http://schemas.microsoft.com/office/word/2010/wordprocessingGroup" xmlns:wpi="http://schemas.microsoft.com/office/word/2010/wordprocessingInk" xmlns:wne="http://schemas.microsoft.com/office/word/2006/wordml" xmlns:wps="http://schemas.microsoft.com/office/word/2010/wordprocessingShape" mc:Ignorable="w14 w15 wp14">
+<w:endnotes xmlns:ve="http://schemas.openxmlformats.org/markup-compatibility/2006" xmlns:o="urn:schemas-microsoft-com:office:office" xmlns:r="http://schemas.openxmlformats.org/officeDocument/2006/relationships" xmlns:m="http://schemas.openxmlformats.org/officeDocument/2006/math" xmlns:v="urn:schemas-microsoft-com:vml" xmlns:wp="http://schemas.openxmlformats.org/drawingml/2006/wordprocessingDrawing" xmlns:w10="urn:schemas-microsoft-com:office:word" xmlns:w="http://schemas.openxmlformats.org/wordprocessingml/2006/main" xmlns:wne="http://schemas.microsoft.com/office/word/2006/wordml">
   <w:endnote w:type="separator" w:id="-1">
     <w:p>
       <w:r>
@@ -16113,7 +16596,7 @@
 </file>
 
 <file path=word/footer1.xml><?xml version="1.0" encoding="utf-8"?>
-<w:ftr xmlns:wpc="http://schemas.microsoft.com/office/word/2010/wordprocessingCanvas" xmlns:mc="http://schemas.openxmlformats.org/markup-compatibility/2006" xmlns:o="urn:schemas-microsoft-com:office:office" xmlns:r="http://schemas.openxmlformats.org/officeDocument/2006/relationships" xmlns:m="http://schemas.openxmlformats.org/officeDocument/2006/math" xmlns:v="urn:schemas-microsoft-com:vml" xmlns:wp14="http://schemas.microsoft.com/office/word/2010/wordprocessingDrawing" xmlns:wp="http://schemas.openxmlformats.org/drawingml/2006/wordprocessingDrawing" xmlns:w10="urn:schemas-microsoft-com:office:word" xmlns:w="http://schemas.openxmlformats.org/wordprocessingml/2006/main" xmlns:w14="http://schemas.microsoft.com/office/word/2010/wordml" xmlns:w15="http://schemas.microsoft.com/office/word/2012/wordml" xmlns:wpg="http://schemas.microsoft.com/office/word/2010/wordprocessingGroup" xmlns:wpi="http://schemas.microsoft.com/office/word/2010/wordprocessingInk" xmlns:wne="http://schemas.microsoft.com/office/word/2006/wordml" xmlns:wps="http://schemas.microsoft.com/office/word/2010/wordprocessingShape" mc:Ignorable="w14 w15 wp14">
+<w:ftr xmlns:ve="http://schemas.openxmlformats.org/markup-compatibility/2006" xmlns:o="urn:schemas-microsoft-com:office:office" xmlns:r="http://schemas.openxmlformats.org/officeDocument/2006/relationships" xmlns:m="http://schemas.openxmlformats.org/officeDocument/2006/math" xmlns:v="urn:schemas-microsoft-com:vml" xmlns:wp="http://schemas.openxmlformats.org/drawingml/2006/wordprocessingDrawing" xmlns:w10="urn:schemas-microsoft-com:office:word" xmlns:w="http://schemas.openxmlformats.org/wordprocessingml/2006/main" xmlns:wne="http://schemas.microsoft.com/office/word/2006/wordml">
   <w:p>
     <w:pPr>
       <w:pStyle w:val="Rodap"/>
@@ -16142,27 +16625,14 @@
       </w:rPr>
       <w:tab/>
     </w:r>
-    <w:r>
-      <w:fldChar w:fldCharType="begin"/>
-    </w:r>
-    <w:r>
-      <w:instrText xml:space="preserve"> PAGE   \* MERGEFORMAT </w:instrText>
-    </w:r>
-    <w:r>
-      <w:fldChar w:fldCharType="separate"/>
-    </w:r>
-    <w:r>
-      <w:rPr>
-        <w:noProof/>
-      </w:rPr>
-      <w:t>26</w:t>
-    </w:r>
-    <w:r>
-      <w:rPr>
-        <w:noProof/>
-      </w:rPr>
-      <w:fldChar w:fldCharType="end"/>
-    </w:r>
+    <w:fldSimple w:instr=" PAGE   \* MERGEFORMAT ">
+      <w:r>
+        <w:rPr>
+          <w:noProof/>
+        </w:rPr>
+        <w:t>15</w:t>
+      </w:r>
+    </w:fldSimple>
   </w:p>
   <w:p>
     <w:pPr>
@@ -16177,7 +16647,7 @@
 </file>
 
 <file path=word/footer2.xml><?xml version="1.0" encoding="utf-8"?>
-<w:ftr xmlns:wpc="http://schemas.microsoft.com/office/word/2010/wordprocessingCanvas" xmlns:mc="http://schemas.openxmlformats.org/markup-compatibility/2006" xmlns:o="urn:schemas-microsoft-com:office:office" xmlns:r="http://schemas.openxmlformats.org/officeDocument/2006/relationships" xmlns:m="http://schemas.openxmlformats.org/officeDocument/2006/math" xmlns:v="urn:schemas-microsoft-com:vml" xmlns:wp14="http://schemas.microsoft.com/office/word/2010/wordprocessingDrawing" xmlns:wp="http://schemas.openxmlformats.org/drawingml/2006/wordprocessingDrawing" xmlns:w10="urn:schemas-microsoft-com:office:word" xmlns:w="http://schemas.openxmlformats.org/wordprocessingml/2006/main" xmlns:w14="http://schemas.microsoft.com/office/word/2010/wordml" xmlns:w15="http://schemas.microsoft.com/office/word/2012/wordml" xmlns:wpg="http://schemas.microsoft.com/office/word/2010/wordprocessingGroup" xmlns:wpi="http://schemas.microsoft.com/office/word/2010/wordprocessingInk" xmlns:wne="http://schemas.microsoft.com/office/word/2006/wordml" xmlns:wps="http://schemas.microsoft.com/office/word/2010/wordprocessingShape" mc:Ignorable="w14 w15 wp14">
+<w:ftr xmlns:ve="http://schemas.openxmlformats.org/markup-compatibility/2006" xmlns:o="urn:schemas-microsoft-com:office:office" xmlns:r="http://schemas.openxmlformats.org/officeDocument/2006/relationships" xmlns:m="http://schemas.openxmlformats.org/officeDocument/2006/math" xmlns:v="urn:schemas-microsoft-com:vml" xmlns:wp="http://schemas.openxmlformats.org/drawingml/2006/wordprocessingDrawing" xmlns:w10="urn:schemas-microsoft-com:office:word" xmlns:w="http://schemas.openxmlformats.org/wordprocessingml/2006/main" xmlns:wne="http://schemas.microsoft.com/office/word/2006/wordml">
   <w:p>
     <w:pPr>
       <w:pStyle w:val="Rodap"/>
@@ -16206,27 +16676,14 @@
       </w:rPr>
       <w:tab/>
     </w:r>
-    <w:r>
-      <w:fldChar w:fldCharType="begin"/>
-    </w:r>
-    <w:r>
-      <w:instrText xml:space="preserve"> PAGE   \* MERGEFORMAT </w:instrText>
-    </w:r>
-    <w:r>
-      <w:fldChar w:fldCharType="separate"/>
-    </w:r>
-    <w:r>
-      <w:rPr>
-        <w:noProof/>
-      </w:rPr>
-      <w:t>28</w:t>
-    </w:r>
-    <w:r>
-      <w:rPr>
-        <w:noProof/>
-      </w:rPr>
-      <w:fldChar w:fldCharType="end"/>
-    </w:r>
+    <w:fldSimple w:instr=" PAGE   \* MERGEFORMAT ">
+      <w:r>
+        <w:rPr>
+          <w:noProof/>
+        </w:rPr>
+        <w:t>29</w:t>
+      </w:r>
+    </w:fldSimple>
   </w:p>
   <w:p>
     <w:pPr>
@@ -16237,7 +16694,7 @@
 </file>
 
 <file path=word/footnotes.xml><?xml version="1.0" encoding="utf-8"?>
-<w:footnotes xmlns:wpc="http://schemas.microsoft.com/office/word/2010/wordprocessingCanvas" xmlns:mc="http://schemas.openxmlformats.org/markup-compatibility/2006" xmlns:o="urn:schemas-microsoft-com:office:office" xmlns:r="http://schemas.openxmlformats.org/officeDocument/2006/relationships" xmlns:m="http://schemas.openxmlformats.org/officeDocument/2006/math" xmlns:v="urn:schemas-microsoft-com:vml" xmlns:wp14="http://schemas.microsoft.com/office/word/2010/wordprocessingDrawing" xmlns:wp="http://schemas.openxmlformats.org/drawingml/2006/wordprocessingDrawing" xmlns:w10="urn:schemas-microsoft-com:office:word" xmlns:w="http://schemas.openxmlformats.org/wordprocessingml/2006/main" xmlns:w14="http://schemas.microsoft.com/office/word/2010/wordml" xmlns:w15="http://schemas.microsoft.com/office/word/2012/wordml" xmlns:wpg="http://schemas.microsoft.com/office/word/2010/wordprocessingGroup" xmlns:wpi="http://schemas.microsoft.com/office/word/2010/wordprocessingInk" xmlns:wne="http://schemas.microsoft.com/office/word/2006/wordml" xmlns:wps="http://schemas.microsoft.com/office/word/2010/wordprocessingShape" mc:Ignorable="w14 w15 wp14">
+<w:footnotes xmlns:ve="http://schemas.openxmlformats.org/markup-compatibility/2006" xmlns:o="urn:schemas-microsoft-com:office:office" xmlns:r="http://schemas.openxmlformats.org/officeDocument/2006/relationships" xmlns:m="http://schemas.openxmlformats.org/officeDocument/2006/math" xmlns:v="urn:schemas-microsoft-com:vml" xmlns:wp="http://schemas.openxmlformats.org/drawingml/2006/wordprocessingDrawing" xmlns:w10="urn:schemas-microsoft-com:office:word" xmlns:w="http://schemas.openxmlformats.org/wordprocessingml/2006/main" xmlns:wne="http://schemas.microsoft.com/office/word/2006/wordml">
   <w:footnote w:type="separator" w:id="-1">
     <w:p>
       <w:r>
@@ -16256,7 +16713,7 @@
 </file>
 
 <file path=word/header1.xml><?xml version="1.0" encoding="utf-8"?>
-<w:hdr xmlns:wpc="http://schemas.microsoft.com/office/word/2010/wordprocessingCanvas" xmlns:mc="http://schemas.openxmlformats.org/markup-compatibility/2006" xmlns:o="urn:schemas-microsoft-com:office:office" xmlns:r="http://schemas.openxmlformats.org/officeDocument/2006/relationships" xmlns:m="http://schemas.openxmlformats.org/officeDocument/2006/math" xmlns:v="urn:schemas-microsoft-com:vml" xmlns:wp14="http://schemas.microsoft.com/office/word/2010/wordprocessingDrawing" xmlns:wp="http://schemas.openxmlformats.org/drawingml/2006/wordprocessingDrawing" xmlns:w10="urn:schemas-microsoft-com:office:word" xmlns:w="http://schemas.openxmlformats.org/wordprocessingml/2006/main" xmlns:w14="http://schemas.microsoft.com/office/word/2010/wordml" xmlns:w15="http://schemas.microsoft.com/office/word/2012/wordml" xmlns:wpg="http://schemas.microsoft.com/office/word/2010/wordprocessingGroup" xmlns:wpi="http://schemas.microsoft.com/office/word/2010/wordprocessingInk" xmlns:wne="http://schemas.microsoft.com/office/word/2006/wordml" xmlns:wps="http://schemas.microsoft.com/office/word/2010/wordprocessingShape" mc:Ignorable="w14 w15 wp14">
+<w:hdr xmlns:ve="http://schemas.openxmlformats.org/markup-compatibility/2006" xmlns:o="urn:schemas-microsoft-com:office:office" xmlns:r="http://schemas.openxmlformats.org/officeDocument/2006/relationships" xmlns:m="http://schemas.openxmlformats.org/officeDocument/2006/math" xmlns:v="urn:schemas-microsoft-com:vml" xmlns:wp="http://schemas.openxmlformats.org/drawingml/2006/wordprocessingDrawing" xmlns:w10="urn:schemas-microsoft-com:office:word" xmlns:w="http://schemas.openxmlformats.org/wordprocessingml/2006/main" xmlns:wne="http://schemas.microsoft.com/office/word/2006/wordml">
   <w:p>
     <w:pPr>
       <w:pStyle w:val="Cabealho"/>
@@ -16317,7 +16774,7 @@
 </file>
 
 <file path=word/header2.xml><?xml version="1.0" encoding="utf-8"?>
-<w:hdr xmlns:wpc="http://schemas.microsoft.com/office/word/2010/wordprocessingCanvas" xmlns:mc="http://schemas.openxmlformats.org/markup-compatibility/2006" xmlns:o="urn:schemas-microsoft-com:office:office" xmlns:r="http://schemas.openxmlformats.org/officeDocument/2006/relationships" xmlns:m="http://schemas.openxmlformats.org/officeDocument/2006/math" xmlns:v="urn:schemas-microsoft-com:vml" xmlns:wp14="http://schemas.microsoft.com/office/word/2010/wordprocessingDrawing" xmlns:wp="http://schemas.openxmlformats.org/drawingml/2006/wordprocessingDrawing" xmlns:w10="urn:schemas-microsoft-com:office:word" xmlns:w="http://schemas.openxmlformats.org/wordprocessingml/2006/main" xmlns:w14="http://schemas.microsoft.com/office/word/2010/wordml" xmlns:w15="http://schemas.microsoft.com/office/word/2012/wordml" xmlns:wpg="http://schemas.microsoft.com/office/word/2010/wordprocessingGroup" xmlns:wpi="http://schemas.microsoft.com/office/word/2010/wordprocessingInk" xmlns:wne="http://schemas.microsoft.com/office/word/2006/wordml" xmlns:wps="http://schemas.microsoft.com/office/word/2010/wordprocessingShape" mc:Ignorable="w14 w15 wp14">
+<w:hdr xmlns:ve="http://schemas.openxmlformats.org/markup-compatibility/2006" xmlns:o="urn:schemas-microsoft-com:office:office" xmlns:r="http://schemas.openxmlformats.org/officeDocument/2006/relationships" xmlns:m="http://schemas.openxmlformats.org/officeDocument/2006/math" xmlns:v="urn:schemas-microsoft-com:vml" xmlns:wp="http://schemas.openxmlformats.org/drawingml/2006/wordprocessingDrawing" xmlns:w10="urn:schemas-microsoft-com:office:word" xmlns:w="http://schemas.openxmlformats.org/wordprocessingml/2006/main" xmlns:wne="http://schemas.microsoft.com/office/word/2006/wordml">
   <w:p>
     <w:pPr>
       <w:pStyle w:val="Cabealho"/>
@@ -16339,7 +16796,7 @@
 </file>
 
 <file path=word/header3.xml><?xml version="1.0" encoding="utf-8"?>
-<w:hdr xmlns:wpc="http://schemas.microsoft.com/office/word/2010/wordprocessingCanvas" xmlns:mc="http://schemas.openxmlformats.org/markup-compatibility/2006" xmlns:o="urn:schemas-microsoft-com:office:office" xmlns:r="http://schemas.openxmlformats.org/officeDocument/2006/relationships" xmlns:m="http://schemas.openxmlformats.org/officeDocument/2006/math" xmlns:v="urn:schemas-microsoft-com:vml" xmlns:wp14="http://schemas.microsoft.com/office/word/2010/wordprocessingDrawing" xmlns:wp="http://schemas.openxmlformats.org/drawingml/2006/wordprocessingDrawing" xmlns:w10="urn:schemas-microsoft-com:office:word" xmlns:w="http://schemas.openxmlformats.org/wordprocessingml/2006/main" xmlns:w14="http://schemas.microsoft.com/office/word/2010/wordml" xmlns:w15="http://schemas.microsoft.com/office/word/2012/wordml" xmlns:wpg="http://schemas.microsoft.com/office/word/2010/wordprocessingGroup" xmlns:wpi="http://schemas.microsoft.com/office/word/2010/wordprocessingInk" xmlns:wne="http://schemas.microsoft.com/office/word/2006/wordml" xmlns:wps="http://schemas.microsoft.com/office/word/2010/wordprocessingShape" mc:Ignorable="w14 w15 wp14">
+<w:hdr xmlns:ve="http://schemas.openxmlformats.org/markup-compatibility/2006" xmlns:o="urn:schemas-microsoft-com:office:office" xmlns:r="http://schemas.openxmlformats.org/officeDocument/2006/relationships" xmlns:m="http://schemas.openxmlformats.org/officeDocument/2006/math" xmlns:v="urn:schemas-microsoft-com:vml" xmlns:wp="http://schemas.openxmlformats.org/drawingml/2006/wordprocessingDrawing" xmlns:w10="urn:schemas-microsoft-com:office:word" xmlns:w="http://schemas.openxmlformats.org/wordprocessingml/2006/main" xmlns:wne="http://schemas.microsoft.com/office/word/2006/wordml">
   <w:p>
     <w:pPr>
       <w:pStyle w:val="Cabealho"/>
@@ -16376,7 +16833,7 @@
 </file>
 
 <file path=word/header4.xml><?xml version="1.0" encoding="utf-8"?>
-<w:hdr xmlns:wpc="http://schemas.microsoft.com/office/word/2010/wordprocessingCanvas" xmlns:mc="http://schemas.openxmlformats.org/markup-compatibility/2006" xmlns:o="urn:schemas-microsoft-com:office:office" xmlns:r="http://schemas.openxmlformats.org/officeDocument/2006/relationships" xmlns:m="http://schemas.openxmlformats.org/officeDocument/2006/math" xmlns:v="urn:schemas-microsoft-com:vml" xmlns:wp14="http://schemas.microsoft.com/office/word/2010/wordprocessingDrawing" xmlns:wp="http://schemas.openxmlformats.org/drawingml/2006/wordprocessingDrawing" xmlns:w10="urn:schemas-microsoft-com:office:word" xmlns:w="http://schemas.openxmlformats.org/wordprocessingml/2006/main" xmlns:w14="http://schemas.microsoft.com/office/word/2010/wordml" xmlns:w15="http://schemas.microsoft.com/office/word/2012/wordml" xmlns:wpg="http://schemas.microsoft.com/office/word/2010/wordprocessingGroup" xmlns:wpi="http://schemas.microsoft.com/office/word/2010/wordprocessingInk" xmlns:wne="http://schemas.microsoft.com/office/word/2006/wordml" xmlns:wps="http://schemas.microsoft.com/office/word/2010/wordprocessingShape" mc:Ignorable="w14 w15 wp14">
+<w:hdr xmlns:ve="http://schemas.openxmlformats.org/markup-compatibility/2006" xmlns:o="urn:schemas-microsoft-com:office:office" xmlns:r="http://schemas.openxmlformats.org/officeDocument/2006/relationships" xmlns:m="http://schemas.openxmlformats.org/officeDocument/2006/math" xmlns:v="urn:schemas-microsoft-com:vml" xmlns:wp="http://schemas.openxmlformats.org/drawingml/2006/wordprocessingDrawing" xmlns:w10="urn:schemas-microsoft-com:office:word" xmlns:w="http://schemas.openxmlformats.org/wordprocessingml/2006/main" xmlns:wne="http://schemas.microsoft.com/office/word/2006/wordml">
   <w:p>
     <w:pPr>
       <w:pStyle w:val="Cabealho"/>
@@ -16391,7 +16848,7 @@
 </file>
 
 <file path=word/header5.xml><?xml version="1.0" encoding="utf-8"?>
-<w:hdr xmlns:wpc="http://schemas.microsoft.com/office/word/2010/wordprocessingCanvas" xmlns:mc="http://schemas.openxmlformats.org/markup-compatibility/2006" xmlns:o="urn:schemas-microsoft-com:office:office" xmlns:r="http://schemas.openxmlformats.org/officeDocument/2006/relationships" xmlns:m="http://schemas.openxmlformats.org/officeDocument/2006/math" xmlns:v="urn:schemas-microsoft-com:vml" xmlns:wp14="http://schemas.microsoft.com/office/word/2010/wordprocessingDrawing" xmlns:wp="http://schemas.openxmlformats.org/drawingml/2006/wordprocessingDrawing" xmlns:w10="urn:schemas-microsoft-com:office:word" xmlns:w="http://schemas.openxmlformats.org/wordprocessingml/2006/main" xmlns:w14="http://schemas.microsoft.com/office/word/2010/wordml" xmlns:w15="http://schemas.microsoft.com/office/word/2012/wordml" xmlns:wpg="http://schemas.microsoft.com/office/word/2010/wordprocessingGroup" xmlns:wpi="http://schemas.microsoft.com/office/word/2010/wordprocessingInk" xmlns:wne="http://schemas.microsoft.com/office/word/2006/wordml" xmlns:wps="http://schemas.microsoft.com/office/word/2010/wordprocessingShape" mc:Ignorable="w14 w15 wp14">
+<w:hdr xmlns:ve="http://schemas.openxmlformats.org/markup-compatibility/2006" xmlns:o="urn:schemas-microsoft-com:office:office" xmlns:r="http://schemas.openxmlformats.org/officeDocument/2006/relationships" xmlns:m="http://schemas.openxmlformats.org/officeDocument/2006/math" xmlns:v="urn:schemas-microsoft-com:vml" xmlns:wp="http://schemas.openxmlformats.org/drawingml/2006/wordprocessingDrawing" xmlns:w10="urn:schemas-microsoft-com:office:word" xmlns:w="http://schemas.openxmlformats.org/wordprocessingml/2006/main" xmlns:wne="http://schemas.microsoft.com/office/word/2006/wordml">
   <w:p>
     <w:pPr>
       <w:pStyle w:val="Cabealho"/>
@@ -16406,7 +16863,7 @@
 </file>
 
 <file path=word/header6.xml><?xml version="1.0" encoding="utf-8"?>
-<w:hdr xmlns:wpc="http://schemas.microsoft.com/office/word/2010/wordprocessingCanvas" xmlns:mc="http://schemas.openxmlformats.org/markup-compatibility/2006" xmlns:o="urn:schemas-microsoft-com:office:office" xmlns:r="http://schemas.openxmlformats.org/officeDocument/2006/relationships" xmlns:m="http://schemas.openxmlformats.org/officeDocument/2006/math" xmlns:v="urn:schemas-microsoft-com:vml" xmlns:wp14="http://schemas.microsoft.com/office/word/2010/wordprocessingDrawing" xmlns:wp="http://schemas.openxmlformats.org/drawingml/2006/wordprocessingDrawing" xmlns:w10="urn:schemas-microsoft-com:office:word" xmlns:w="http://schemas.openxmlformats.org/wordprocessingml/2006/main" xmlns:w14="http://schemas.microsoft.com/office/word/2010/wordml" xmlns:w15="http://schemas.microsoft.com/office/word/2012/wordml" xmlns:wpg="http://schemas.microsoft.com/office/word/2010/wordprocessingGroup" xmlns:wpi="http://schemas.microsoft.com/office/word/2010/wordprocessingInk" xmlns:wne="http://schemas.microsoft.com/office/word/2006/wordml" xmlns:wps="http://schemas.microsoft.com/office/word/2010/wordprocessingShape" mc:Ignorable="w14 w15 wp14">
+<w:hdr xmlns:ve="http://schemas.openxmlformats.org/markup-compatibility/2006" xmlns:o="urn:schemas-microsoft-com:office:office" xmlns:r="http://schemas.openxmlformats.org/officeDocument/2006/relationships" xmlns:m="http://schemas.openxmlformats.org/officeDocument/2006/math" xmlns:v="urn:schemas-microsoft-com:vml" xmlns:wp="http://schemas.openxmlformats.org/drawingml/2006/wordprocessingDrawing" xmlns:w10="urn:schemas-microsoft-com:office:word" xmlns:w="http://schemas.openxmlformats.org/wordprocessingml/2006/main" xmlns:wne="http://schemas.microsoft.com/office/word/2006/wordml">
   <w:p>
     <w:pPr>
       <w:pStyle w:val="Cabealho"/>
@@ -16416,7 +16873,7 @@
 </file>
 
 <file path=word/header7.xml><?xml version="1.0" encoding="utf-8"?>
-<w:hdr xmlns:wpc="http://schemas.microsoft.com/office/word/2010/wordprocessingCanvas" xmlns:mc="http://schemas.openxmlformats.org/markup-compatibility/2006" xmlns:o="urn:schemas-microsoft-com:office:office" xmlns:r="http://schemas.openxmlformats.org/officeDocument/2006/relationships" xmlns:m="http://schemas.openxmlformats.org/officeDocument/2006/math" xmlns:v="urn:schemas-microsoft-com:vml" xmlns:wp14="http://schemas.microsoft.com/office/word/2010/wordprocessingDrawing" xmlns:wp="http://schemas.openxmlformats.org/drawingml/2006/wordprocessingDrawing" xmlns:w10="urn:schemas-microsoft-com:office:word" xmlns:w="http://schemas.openxmlformats.org/wordprocessingml/2006/main" xmlns:w14="http://schemas.microsoft.com/office/word/2010/wordml" xmlns:w15="http://schemas.microsoft.com/office/word/2012/wordml" xmlns:wpg="http://schemas.microsoft.com/office/word/2010/wordprocessingGroup" xmlns:wpi="http://schemas.microsoft.com/office/word/2010/wordprocessingInk" xmlns:wne="http://schemas.microsoft.com/office/word/2006/wordml" xmlns:wps="http://schemas.microsoft.com/office/word/2010/wordprocessingShape" mc:Ignorable="w14 w15 wp14">
+<w:hdr xmlns:ve="http://schemas.openxmlformats.org/markup-compatibility/2006" xmlns:o="urn:schemas-microsoft-com:office:office" xmlns:r="http://schemas.openxmlformats.org/officeDocument/2006/relationships" xmlns:m="http://schemas.openxmlformats.org/officeDocument/2006/math" xmlns:v="urn:schemas-microsoft-com:vml" xmlns:wp="http://schemas.openxmlformats.org/drawingml/2006/wordprocessingDrawing" xmlns:w10="urn:schemas-microsoft-com:office:word" xmlns:w="http://schemas.openxmlformats.org/wordprocessingml/2006/main" xmlns:wne="http://schemas.microsoft.com/office/word/2006/wordml">
   <w:p>
     <w:pPr>
       <w:pStyle w:val="Cabealho"/>
@@ -16426,7 +16883,7 @@
 </file>
 
 <file path=word/numbering.xml><?xml version="1.0" encoding="utf-8"?>
-<w:numbering xmlns:wpc="http://schemas.microsoft.com/office/word/2010/wordprocessingCanvas" xmlns:mc="http://schemas.openxmlformats.org/markup-compatibility/2006" xmlns:o="urn:schemas-microsoft-com:office:office" xmlns:r="http://schemas.openxmlformats.org/officeDocument/2006/relationships" xmlns:m="http://schemas.openxmlformats.org/officeDocument/2006/math" xmlns:v="urn:schemas-microsoft-com:vml" xmlns:wp14="http://schemas.microsoft.com/office/word/2010/wordprocessingDrawing" xmlns:wp="http://schemas.openxmlformats.org/drawingml/2006/wordprocessingDrawing" xmlns:w10="urn:schemas-microsoft-com:office:word" xmlns:w="http://schemas.openxmlformats.org/wordprocessingml/2006/main" xmlns:w14="http://schemas.microsoft.com/office/word/2010/wordml" xmlns:w15="http://schemas.microsoft.com/office/word/2012/wordml" xmlns:wpg="http://schemas.microsoft.com/office/word/2010/wordprocessingGroup" xmlns:wpi="http://schemas.microsoft.com/office/word/2010/wordprocessingInk" xmlns:wne="http://schemas.microsoft.com/office/word/2006/wordml" xmlns:wps="http://schemas.microsoft.com/office/word/2010/wordprocessingShape" mc:Ignorable="w14 w15 wp14">
+<w:numbering xmlns:ve="http://schemas.openxmlformats.org/markup-compatibility/2006" xmlns:o="urn:schemas-microsoft-com:office:office" xmlns:r="http://schemas.openxmlformats.org/officeDocument/2006/relationships" xmlns:m="http://schemas.openxmlformats.org/officeDocument/2006/math" xmlns:v="urn:schemas-microsoft-com:vml" xmlns:wp="http://schemas.openxmlformats.org/drawingml/2006/wordprocessingDrawing" xmlns:w10="urn:schemas-microsoft-com:office:word" xmlns:w="http://schemas.openxmlformats.org/wordprocessingml/2006/main" xmlns:wne="http://schemas.microsoft.com/office/word/2006/wordml">
   <w:abstractNum w:abstractNumId="0">
     <w:nsid w:val="05D72FCF"/>
     <w:multiLevelType w:val="hybridMultilevel"/>
@@ -18777,7 +19234,7 @@
 </file>
 
 <file path=word/styles.xml><?xml version="1.0" encoding="utf-8"?>
-<w:styles xmlns:mc="http://schemas.openxmlformats.org/markup-compatibility/2006" xmlns:r="http://schemas.openxmlformats.org/officeDocument/2006/relationships" xmlns:w="http://schemas.openxmlformats.org/wordprocessingml/2006/main" xmlns:w14="http://schemas.microsoft.com/office/word/2010/wordml" xmlns:w15="http://schemas.microsoft.com/office/word/2012/wordml" mc:Ignorable="w14 w15">
+<w:styles xmlns:r="http://schemas.openxmlformats.org/officeDocument/2006/relationships" xmlns:w="http://schemas.openxmlformats.org/wordprocessingml/2006/main">
   <w:docDefaults>
     <w:rPrDefault>
       <w:rPr>
@@ -18787,378 +19244,139 @@
     </w:rPrDefault>
     <w:pPrDefault/>
   </w:docDefaults>
-  <w:latentStyles w:defLockedState="0" w:defUIPriority="99" w:defSemiHidden="0" w:defUnhideWhenUsed="0" w:defQFormat="0" w:count="371">
-    <w:lsdException w:name="Normal" w:uiPriority="0" w:qFormat="1"/>
-    <w:lsdException w:name="heading 1" w:qFormat="1"/>
-    <w:lsdException w:name="heading 2" w:qFormat="1"/>
-    <w:lsdException w:name="heading 3" w:qFormat="1"/>
-    <w:lsdException w:name="heading 4" w:qFormat="1"/>
-    <w:lsdException w:name="heading 5" w:qFormat="1"/>
-    <w:lsdException w:name="heading 6" w:qFormat="1"/>
-    <w:lsdException w:name="heading 7" w:unhideWhenUsed="1" w:qFormat="1"/>
-    <w:lsdException w:name="heading 8" w:unhideWhenUsed="1" w:qFormat="1"/>
-    <w:lsdException w:name="heading 9" w:unhideWhenUsed="1" w:qFormat="1"/>
-    <w:lsdException w:name="index 1" w:semiHidden="1" w:unhideWhenUsed="1"/>
-    <w:lsdException w:name="index 2" w:semiHidden="1" w:unhideWhenUsed="1"/>
-    <w:lsdException w:name="index 3" w:semiHidden="1" w:unhideWhenUsed="1"/>
-    <w:lsdException w:name="index 4" w:semiHidden="1" w:unhideWhenUsed="1"/>
-    <w:lsdException w:name="index 5" w:semiHidden="1" w:unhideWhenUsed="1"/>
-    <w:lsdException w:name="index 6" w:semiHidden="1" w:unhideWhenUsed="1"/>
-    <w:lsdException w:name="index 7" w:semiHidden="1" w:unhideWhenUsed="1"/>
-    <w:lsdException w:name="index 8" w:semiHidden="1" w:unhideWhenUsed="1"/>
-    <w:lsdException w:name="index 9" w:semiHidden="1" w:unhideWhenUsed="1"/>
-    <w:lsdException w:name="toc 1" w:semiHidden="1" w:uiPriority="39" w:unhideWhenUsed="1"/>
-    <w:lsdException w:name="toc 2" w:semiHidden="1" w:uiPriority="39" w:unhideWhenUsed="1"/>
-    <w:lsdException w:name="toc 3" w:semiHidden="1" w:uiPriority="39" w:unhideWhenUsed="1"/>
-    <w:lsdException w:name="toc 4" w:semiHidden="1" w:unhideWhenUsed="1"/>
-    <w:lsdException w:name="toc 5" w:semiHidden="1" w:unhideWhenUsed="1"/>
-    <w:lsdException w:name="toc 6" w:semiHidden="1" w:unhideWhenUsed="1"/>
-    <w:lsdException w:name="toc 7" w:semiHidden="1" w:unhideWhenUsed="1"/>
-    <w:lsdException w:name="toc 8" w:semiHidden="1" w:unhideWhenUsed="1"/>
-    <w:lsdException w:name="toc 9" w:semiHidden="1" w:unhideWhenUsed="1"/>
-    <w:lsdException w:name="Normal Indent" w:semiHidden="1" w:unhideWhenUsed="1"/>
-    <w:lsdException w:name="footnote text" w:semiHidden="1" w:unhideWhenUsed="1"/>
-    <w:lsdException w:name="annotation text" w:semiHidden="1" w:unhideWhenUsed="1"/>
-    <w:lsdException w:name="header" w:semiHidden="1" w:uiPriority="0" w:unhideWhenUsed="1"/>
-    <w:lsdException w:name="footer" w:semiHidden="1" w:unhideWhenUsed="1"/>
-    <w:lsdException w:name="index heading" w:semiHidden="1" w:unhideWhenUsed="1"/>
-    <w:lsdException w:name="caption" w:unhideWhenUsed="1" w:qFormat="1"/>
-    <w:lsdException w:name="table of figures" w:semiHidden="1" w:unhideWhenUsed="1"/>
-    <w:lsdException w:name="envelope address" w:semiHidden="1" w:unhideWhenUsed="1"/>
-    <w:lsdException w:name="envelope return" w:semiHidden="1" w:unhideWhenUsed="1"/>
-    <w:lsdException w:name="footnote reference" w:semiHidden="1" w:unhideWhenUsed="1"/>
-    <w:lsdException w:name="annotation reference" w:semiHidden="1" w:unhideWhenUsed="1"/>
-    <w:lsdException w:name="line number" w:semiHidden="1" w:unhideWhenUsed="1"/>
-    <w:lsdException w:name="page number" w:semiHidden="1" w:unhideWhenUsed="1"/>
-    <w:lsdException w:name="endnote reference" w:semiHidden="1" w:unhideWhenUsed="1"/>
-    <w:lsdException w:name="endnote text" w:semiHidden="1" w:unhideWhenUsed="1"/>
-    <w:lsdException w:name="table of authorities" w:semiHidden="1" w:unhideWhenUsed="1"/>
-    <w:lsdException w:name="macro" w:semiHidden="1" w:unhideWhenUsed="1"/>
-    <w:lsdException w:name="toa heading" w:semiHidden="1" w:unhideWhenUsed="1"/>
-    <w:lsdException w:name="List" w:semiHidden="1" w:unhideWhenUsed="1"/>
-    <w:lsdException w:name="List Bullet" w:semiHidden="1" w:unhideWhenUsed="1"/>
-    <w:lsdException w:name="List Number" w:semiHidden="1" w:unhideWhenUsed="1"/>
-    <w:lsdException w:name="List 2" w:semiHidden="1" w:unhideWhenUsed="1"/>
-    <w:lsdException w:name="List 3" w:semiHidden="1" w:unhideWhenUsed="1"/>
-    <w:lsdException w:name="List 4" w:semiHidden="1" w:unhideWhenUsed="1"/>
-    <w:lsdException w:name="List 5" w:semiHidden="1" w:unhideWhenUsed="1"/>
-    <w:lsdException w:name="List Bullet 2" w:semiHidden="1" w:unhideWhenUsed="1"/>
-    <w:lsdException w:name="List Bullet 3" w:semiHidden="1" w:unhideWhenUsed="1"/>
-    <w:lsdException w:name="List Bullet 4" w:semiHidden="1" w:unhideWhenUsed="1"/>
-    <w:lsdException w:name="List Bullet 5" w:semiHidden="1" w:unhideWhenUsed="1"/>
-    <w:lsdException w:name="List Number 2" w:semiHidden="1" w:unhideWhenUsed="1"/>
-    <w:lsdException w:name="List Number 3" w:semiHidden="1" w:unhideWhenUsed="1"/>
-    <w:lsdException w:name="List Number 4" w:semiHidden="1" w:unhideWhenUsed="1"/>
-    <w:lsdException w:name="List Number 5" w:semiHidden="1" w:unhideWhenUsed="1"/>
-    <w:lsdException w:name="Title" w:qFormat="1"/>
-    <w:lsdException w:name="Closing" w:semiHidden="1" w:unhideWhenUsed="1"/>
-    <w:lsdException w:name="Signature" w:semiHidden="1" w:unhideWhenUsed="1"/>
-    <w:lsdException w:name="Default Paragraph Font" w:semiHidden="1" w:unhideWhenUsed="1"/>
-    <w:lsdException w:name="Body Text" w:semiHidden="1" w:uiPriority="0" w:unhideWhenUsed="1"/>
-    <w:lsdException w:name="Body Text Indent" w:semiHidden="1" w:unhideWhenUsed="1"/>
-    <w:lsdException w:name="List Continue" w:semiHidden="1" w:unhideWhenUsed="1"/>
-    <w:lsdException w:name="List Continue 2" w:semiHidden="1" w:unhideWhenUsed="1"/>
-    <w:lsdException w:name="List Continue 3" w:semiHidden="1" w:unhideWhenUsed="1"/>
-    <w:lsdException w:name="List Continue 4" w:semiHidden="1" w:unhideWhenUsed="1"/>
-    <w:lsdException w:name="List Continue 5" w:semiHidden="1" w:unhideWhenUsed="1"/>
-    <w:lsdException w:name="Message Header" w:semiHidden="1" w:unhideWhenUsed="1"/>
-    <w:lsdException w:name="Subtitle" w:uiPriority="11" w:qFormat="1"/>
-    <w:lsdException w:name="Salutation" w:semiHidden="1" w:unhideWhenUsed="1"/>
-    <w:lsdException w:name="Date" w:semiHidden="1" w:unhideWhenUsed="1"/>
-    <w:lsdException w:name="Body Text First Indent" w:semiHidden="1" w:unhideWhenUsed="1"/>
-    <w:lsdException w:name="Body Text First Indent 2" w:semiHidden="1" w:unhideWhenUsed="1"/>
-    <w:lsdException w:name="Note Heading" w:semiHidden="1" w:unhideWhenUsed="1"/>
-    <w:lsdException w:name="Body Text 2" w:semiHidden="1" w:unhideWhenUsed="1"/>
-    <w:lsdException w:name="Body Text 3" w:semiHidden="1" w:unhideWhenUsed="1"/>
-    <w:lsdException w:name="Body Text Indent 2" w:semiHidden="1" w:unhideWhenUsed="1"/>
-    <w:lsdException w:name="Body Text Indent 3" w:semiHidden="1" w:unhideWhenUsed="1"/>
-    <w:lsdException w:name="Block Text" w:semiHidden="1" w:unhideWhenUsed="1"/>
-    <w:lsdException w:name="Hyperlink" w:semiHidden="1" w:unhideWhenUsed="1"/>
-    <w:lsdException w:name="FollowedHyperlink" w:semiHidden="1" w:unhideWhenUsed="1"/>
-    <w:lsdException w:name="Strong" w:uiPriority="0" w:qFormat="1"/>
-    <w:lsdException w:name="Emphasis" w:uiPriority="20" w:qFormat="1"/>
-    <w:lsdException w:name="Document Map" w:semiHidden="1" w:unhideWhenUsed="1"/>
-    <w:lsdException w:name="Plain Text" w:semiHidden="1" w:unhideWhenUsed="1"/>
-    <w:lsdException w:name="E-mail Signature" w:semiHidden="1" w:unhideWhenUsed="1"/>
-    <w:lsdException w:name="HTML Top of Form" w:semiHidden="1" w:unhideWhenUsed="1"/>
-    <w:lsdException w:name="HTML Bottom of Form" w:semiHidden="1" w:unhideWhenUsed="1"/>
-    <w:lsdException w:name="Normal (Web)" w:semiHidden="1" w:unhideWhenUsed="1"/>
-    <w:lsdException w:name="HTML Acronym" w:semiHidden="1" w:unhideWhenUsed="1"/>
-    <w:lsdException w:name="HTML Address" w:semiHidden="1" w:unhideWhenUsed="1"/>
-    <w:lsdException w:name="HTML Cite" w:semiHidden="1" w:unhideWhenUsed="1"/>
-    <w:lsdException w:name="HTML Code" w:semiHidden="1" w:unhideWhenUsed="1"/>
-    <w:lsdException w:name="HTML Definition" w:semiHidden="1" w:unhideWhenUsed="1"/>
-    <w:lsdException w:name="HTML Keyboard" w:semiHidden="1" w:unhideWhenUsed="1"/>
-    <w:lsdException w:name="HTML Preformatted" w:semiHidden="1" w:uiPriority="0" w:unhideWhenUsed="1"/>
-    <w:lsdException w:name="HTML Sample" w:semiHidden="1" w:unhideWhenUsed="1"/>
-    <w:lsdException w:name="HTML Typewriter" w:semiHidden="1" w:unhideWhenUsed="1"/>
-    <w:lsdException w:name="HTML Variable" w:semiHidden="1" w:unhideWhenUsed="1"/>
-    <w:lsdException w:name="Normal Table" w:semiHidden="1" w:unhideWhenUsed="1"/>
-    <w:lsdException w:name="annotation subject" w:semiHidden="1" w:unhideWhenUsed="1"/>
-    <w:lsdException w:name="No List" w:semiHidden="1" w:unhideWhenUsed="1"/>
-    <w:lsdException w:name="Outline List 1" w:semiHidden="1" w:unhideWhenUsed="1"/>
-    <w:lsdException w:name="Outline List 2" w:semiHidden="1" w:unhideWhenUsed="1"/>
-    <w:lsdException w:name="Outline List 3" w:semiHidden="1" w:unhideWhenUsed="1"/>
-    <w:lsdException w:name="Table Simple 1" w:semiHidden="1" w:unhideWhenUsed="1"/>
-    <w:lsdException w:name="Table Simple 2" w:semiHidden="1" w:unhideWhenUsed="1"/>
-    <w:lsdException w:name="Table Simple 3" w:semiHidden="1" w:unhideWhenUsed="1"/>
-    <w:lsdException w:name="Table Classic 1" w:semiHidden="1" w:unhideWhenUsed="1"/>
-    <w:lsdException w:name="Table Classic 2" w:semiHidden="1" w:unhideWhenUsed="1"/>
-    <w:lsdException w:name="Table Classic 3" w:semiHidden="1" w:unhideWhenUsed="1"/>
-    <w:lsdException w:name="Table Classic 4" w:semiHidden="1" w:unhideWhenUsed="1"/>
-    <w:lsdException w:name="Table Colorful 1" w:semiHidden="1" w:unhideWhenUsed="1"/>
-    <w:lsdException w:name="Table Colorful 2" w:semiHidden="1" w:unhideWhenUsed="1"/>
-    <w:lsdException w:name="Table Colorful 3" w:semiHidden="1" w:unhideWhenUsed="1"/>
-    <w:lsdException w:name="Table Columns 1" w:semiHidden="1" w:unhideWhenUsed="1"/>
-    <w:lsdException w:name="Table Columns 2" w:semiHidden="1" w:unhideWhenUsed="1"/>
-    <w:lsdException w:name="Table Columns 3" w:semiHidden="1" w:unhideWhenUsed="1"/>
-    <w:lsdException w:name="Table Columns 4" w:semiHidden="1" w:unhideWhenUsed="1"/>
-    <w:lsdException w:name="Table Columns 5" w:semiHidden="1" w:unhideWhenUsed="1"/>
-    <w:lsdException w:name="Table Grid 1" w:semiHidden="1" w:unhideWhenUsed="1"/>
-    <w:lsdException w:name="Table Grid 2" w:semiHidden="1" w:unhideWhenUsed="1"/>
-    <w:lsdException w:name="Table Grid 3" w:semiHidden="1" w:unhideWhenUsed="1"/>
-    <w:lsdException w:name="Table Grid 4" w:semiHidden="1" w:unhideWhenUsed="1"/>
-    <w:lsdException w:name="Table Grid 5" w:semiHidden="1" w:unhideWhenUsed="1"/>
-    <w:lsdException w:name="Table Grid 6" w:semiHidden="1" w:unhideWhenUsed="1"/>
-    <w:lsdException w:name="Table Grid 7" w:semiHidden="1" w:unhideWhenUsed="1"/>
-    <w:lsdException w:name="Table Grid 8" w:semiHidden="1" w:unhideWhenUsed="1"/>
-    <w:lsdException w:name="Table List 1" w:semiHidden="1" w:unhideWhenUsed="1"/>
-    <w:lsdException w:name="Table List 2" w:semiHidden="1" w:unhideWhenUsed="1"/>
-    <w:lsdException w:name="Table List 3" w:semiHidden="1" w:unhideWhenUsed="1"/>
-    <w:lsdException w:name="Table List 4" w:semiHidden="1" w:unhideWhenUsed="1"/>
-    <w:lsdException w:name="Table List 5" w:semiHidden="1" w:unhideWhenUsed="1"/>
-    <w:lsdException w:name="Table List 6" w:semiHidden="1" w:unhideWhenUsed="1"/>
-    <w:lsdException w:name="Table List 7" w:semiHidden="1" w:unhideWhenUsed="1"/>
-    <w:lsdException w:name="Table List 8" w:semiHidden="1" w:unhideWhenUsed="1"/>
-    <w:lsdException w:name="Table 3D effects 1" w:semiHidden="1" w:unhideWhenUsed="1"/>
-    <w:lsdException w:name="Table 3D effects 2" w:semiHidden="1" w:unhideWhenUsed="1"/>
-    <w:lsdException w:name="Table 3D effects 3" w:semiHidden="1" w:unhideWhenUsed="1"/>
-    <w:lsdException w:name="Table Contemporary" w:semiHidden="1" w:unhideWhenUsed="1"/>
-    <w:lsdException w:name="Table Elegant" w:semiHidden="1" w:unhideWhenUsed="1"/>
-    <w:lsdException w:name="Table Professional" w:semiHidden="1" w:unhideWhenUsed="1"/>
-    <w:lsdException w:name="Table Subtle 1" w:semiHidden="1" w:unhideWhenUsed="1"/>
-    <w:lsdException w:name="Table Subtle 2" w:semiHidden="1" w:unhideWhenUsed="1"/>
-    <w:lsdException w:name="Table Web 1" w:semiHidden="1" w:unhideWhenUsed="1"/>
-    <w:lsdException w:name="Table Web 2" w:semiHidden="1" w:unhideWhenUsed="1"/>
-    <w:lsdException w:name="Table Web 3" w:semiHidden="1" w:unhideWhenUsed="1"/>
-    <w:lsdException w:name="Balloon Text" w:semiHidden="1" w:unhideWhenUsed="1"/>
-    <w:lsdException w:name="Table Grid" w:uiPriority="59"/>
-    <w:lsdException w:name="Table Theme" w:semiHidden="1" w:unhideWhenUsed="1"/>
-    <w:lsdException w:name="Placeholder Text" w:semiHidden="1"/>
-    <w:lsdException w:name="No Spacing" w:uiPriority="1" w:qFormat="1"/>
-    <w:lsdException w:name="Light Shading" w:uiPriority="60"/>
-    <w:lsdException w:name="Light List" w:uiPriority="61"/>
-    <w:lsdException w:name="Light Grid" w:uiPriority="62"/>
-    <w:lsdException w:name="Medium Shading 1" w:uiPriority="63"/>
-    <w:lsdException w:name="Medium Shading 2" w:uiPriority="64"/>
-    <w:lsdException w:name="Medium List 1" w:uiPriority="65"/>
-    <w:lsdException w:name="Medium List 2" w:uiPriority="66"/>
-    <w:lsdException w:name="Medium Grid 1" w:uiPriority="67"/>
-    <w:lsdException w:name="Medium Grid 2" w:uiPriority="68"/>
-    <w:lsdException w:name="Medium Grid 3" w:uiPriority="69"/>
-    <w:lsdException w:name="Dark List" w:uiPriority="70"/>
-    <w:lsdException w:name="Colorful Shading" w:uiPriority="71"/>
-    <w:lsdException w:name="Colorful List" w:uiPriority="72"/>
-    <w:lsdException w:name="Colorful Grid" w:uiPriority="73"/>
-    <w:lsdException w:name="Light Shading Accent 1" w:uiPriority="60"/>
-    <w:lsdException w:name="Light List Accent 1" w:uiPriority="61"/>
-    <w:lsdException w:name="Light Grid Accent 1" w:uiPriority="62"/>
-    <w:lsdException w:name="Medium Shading 1 Accent 1" w:uiPriority="63"/>
-    <w:lsdException w:name="Medium Shading 2 Accent 1" w:uiPriority="64"/>
-    <w:lsdException w:name="Medium List 1 Accent 1" w:uiPriority="65"/>
-    <w:lsdException w:name="Revision" w:semiHidden="1"/>
-    <w:lsdException w:name="List Paragraph" w:qFormat="1"/>
-    <w:lsdException w:name="Quote" w:uiPriority="29" w:qFormat="1"/>
-    <w:lsdException w:name="Intense Quote" w:uiPriority="30" w:qFormat="1"/>
-    <w:lsdException w:name="Medium List 2 Accent 1" w:uiPriority="66"/>
-    <w:lsdException w:name="Medium Grid 1 Accent 1" w:uiPriority="67"/>
-    <w:lsdException w:name="Medium Grid 2 Accent 1" w:uiPriority="68"/>
-    <w:lsdException w:name="Medium Grid 3 Accent 1" w:uiPriority="69"/>
-    <w:lsdException w:name="Dark List Accent 1" w:uiPriority="70"/>
-    <w:lsdException w:name="Colorful Shading Accent 1" w:uiPriority="71"/>
-    <w:lsdException w:name="Colorful List Accent 1" w:uiPriority="72"/>
-    <w:lsdException w:name="Colorful Grid Accent 1" w:uiPriority="73"/>
-    <w:lsdException w:name="Light Shading Accent 2" w:uiPriority="60"/>
-    <w:lsdException w:name="Light List Accent 2" w:uiPriority="61"/>
-    <w:lsdException w:name="Light Grid Accent 2" w:uiPriority="62"/>
-    <w:lsdException w:name="Medium Shading 1 Accent 2" w:uiPriority="63"/>
-    <w:lsdException w:name="Medium Shading 2 Accent 2" w:uiPriority="64"/>
-    <w:lsdException w:name="Medium List 1 Accent 2" w:uiPriority="65"/>
-    <w:lsdException w:name="Medium List 2 Accent 2" w:uiPriority="66"/>
-    <w:lsdException w:name="Medium Grid 1 Accent 2" w:uiPriority="67"/>
-    <w:lsdException w:name="Medium Grid 2 Accent 2" w:uiPriority="68"/>
-    <w:lsdException w:name="Medium Grid 3 Accent 2" w:uiPriority="69"/>
-    <w:lsdException w:name="Dark List Accent 2" w:uiPriority="70"/>
-    <w:lsdException w:name="Colorful Shading Accent 2" w:uiPriority="71"/>
-    <w:lsdException w:name="Colorful List Accent 2" w:uiPriority="72"/>
-    <w:lsdException w:name="Colorful Grid Accent 2" w:uiPriority="73"/>
-    <w:lsdException w:name="Light Shading Accent 3" w:uiPriority="60"/>
-    <w:lsdException w:name="Light List Accent 3" w:uiPriority="61"/>
-    <w:lsdException w:name="Light Grid Accent 3" w:uiPriority="62"/>
-    <w:lsdException w:name="Medium Shading 1 Accent 3" w:uiPriority="63"/>
-    <w:lsdException w:name="Medium Shading 2 Accent 3" w:uiPriority="64"/>
-    <w:lsdException w:name="Medium List 1 Accent 3" w:uiPriority="65"/>
-    <w:lsdException w:name="Medium List 2 Accent 3" w:uiPriority="66"/>
-    <w:lsdException w:name="Medium Grid 1 Accent 3" w:uiPriority="67"/>
-    <w:lsdException w:name="Medium Grid 2 Accent 3" w:uiPriority="68"/>
-    <w:lsdException w:name="Medium Grid 3 Accent 3" w:uiPriority="69"/>
-    <w:lsdException w:name="Dark List Accent 3" w:uiPriority="70"/>
-    <w:lsdException w:name="Colorful Shading Accent 3" w:uiPriority="71"/>
-    <w:lsdException w:name="Colorful List Accent 3" w:uiPriority="72"/>
-    <w:lsdException w:name="Colorful Grid Accent 3" w:uiPriority="73"/>
-    <w:lsdException w:name="Light Shading Accent 4" w:uiPriority="60"/>
-    <w:lsdException w:name="Light List Accent 4" w:uiPriority="61"/>
-    <w:lsdException w:name="Light Grid Accent 4" w:uiPriority="62"/>
-    <w:lsdException w:name="Medium Shading 1 Accent 4" w:uiPriority="63"/>
-    <w:lsdException w:name="Medium Shading 2 Accent 4" w:uiPriority="64"/>
-    <w:lsdException w:name="Medium List 1 Accent 4" w:uiPriority="65"/>
-    <w:lsdException w:name="Medium List 2 Accent 4" w:uiPriority="66"/>
-    <w:lsdException w:name="Medium Grid 1 Accent 4" w:uiPriority="67"/>
-    <w:lsdException w:name="Medium Grid 2 Accent 4" w:uiPriority="68"/>
-    <w:lsdException w:name="Medium Grid 3 Accent 4" w:uiPriority="69"/>
-    <w:lsdException w:name="Dark List Accent 4" w:uiPriority="70"/>
-    <w:lsdException w:name="Colorful Shading Accent 4" w:uiPriority="71"/>
-    <w:lsdException w:name="Colorful List Accent 4" w:uiPriority="72"/>
-    <w:lsdException w:name="Colorful Grid Accent 4" w:uiPriority="73"/>
-    <w:lsdException w:name="Light Shading Accent 5" w:uiPriority="60"/>
-    <w:lsdException w:name="Light List Accent 5" w:uiPriority="61"/>
-    <w:lsdException w:name="Light Grid Accent 5" w:uiPriority="62"/>
-    <w:lsdException w:name="Medium Shading 1 Accent 5" w:uiPriority="63"/>
-    <w:lsdException w:name="Medium Shading 2 Accent 5" w:uiPriority="64"/>
-    <w:lsdException w:name="Medium List 1 Accent 5" w:uiPriority="65"/>
-    <w:lsdException w:name="Medium List 2 Accent 5" w:uiPriority="66"/>
-    <w:lsdException w:name="Medium Grid 1 Accent 5" w:uiPriority="67"/>
-    <w:lsdException w:name="Medium Grid 2 Accent 5" w:uiPriority="68"/>
-    <w:lsdException w:name="Medium Grid 3 Accent 5" w:uiPriority="69"/>
-    <w:lsdException w:name="Dark List Accent 5" w:uiPriority="70"/>
-    <w:lsdException w:name="Colorful Shading Accent 5" w:uiPriority="71"/>
-    <w:lsdException w:name="Colorful List Accent 5" w:uiPriority="72"/>
-    <w:lsdException w:name="Colorful Grid Accent 5" w:uiPriority="73"/>
-    <w:lsdException w:name="Light Shading Accent 6" w:uiPriority="60"/>
-    <w:lsdException w:name="Light List Accent 6" w:uiPriority="61"/>
-    <w:lsdException w:name="Light Grid Accent 6" w:uiPriority="62"/>
-    <w:lsdException w:name="Medium Shading 1 Accent 6" w:uiPriority="63"/>
-    <w:lsdException w:name="Medium Shading 2 Accent 6" w:uiPriority="64"/>
-    <w:lsdException w:name="Medium List 1 Accent 6" w:uiPriority="65"/>
-    <w:lsdException w:name="Medium List 2 Accent 6" w:uiPriority="66"/>
-    <w:lsdException w:name="Medium Grid 1 Accent 6" w:uiPriority="67"/>
-    <w:lsdException w:name="Medium Grid 2 Accent 6" w:uiPriority="68"/>
-    <w:lsdException w:name="Medium Grid 3 Accent 6" w:uiPriority="69"/>
-    <w:lsdException w:name="Dark List Accent 6" w:uiPriority="70"/>
-    <w:lsdException w:name="Colorful Shading Accent 6" w:uiPriority="71"/>
-    <w:lsdException w:name="Colorful List Accent 6" w:uiPriority="72"/>
-    <w:lsdException w:name="Colorful Grid Accent 6" w:uiPriority="73"/>
-    <w:lsdException w:name="Subtle Emphasis" w:uiPriority="19" w:qFormat="1"/>
-    <w:lsdException w:name="Intense Emphasis" w:uiPriority="21" w:qFormat="1"/>
-    <w:lsdException w:name="Subtle Reference" w:uiPriority="31" w:qFormat="1"/>
-    <w:lsdException w:name="Intense Reference" w:uiPriority="32" w:qFormat="1"/>
-    <w:lsdException w:name="Book Title" w:uiPriority="33" w:qFormat="1"/>
-    <w:lsdException w:name="Bibliography" w:semiHidden="1" w:unhideWhenUsed="1"/>
-    <w:lsdException w:name="TOC Heading" w:unhideWhenUsed="1" w:qFormat="1"/>
-    <w:lsdException w:name="Plain Table 1" w:uiPriority="41"/>
-    <w:lsdException w:name="Plain Table 2" w:uiPriority="42"/>
-    <w:lsdException w:name="Plain Table 3" w:uiPriority="43"/>
-    <w:lsdException w:name="Plain Table 4" w:uiPriority="44"/>
-    <w:lsdException w:name="Plain Table 5" w:uiPriority="45"/>
-    <w:lsdException w:name="Grid Table Light" w:uiPriority="40"/>
-    <w:lsdException w:name="Grid Table 1 Light" w:uiPriority="46"/>
-    <w:lsdException w:name="Grid Table 2" w:uiPriority="47"/>
-    <w:lsdException w:name="Grid Table 3" w:uiPriority="48"/>
-    <w:lsdException w:name="Grid Table 4" w:uiPriority="49"/>
-    <w:lsdException w:name="Grid Table 5 Dark" w:uiPriority="50"/>
-    <w:lsdException w:name="Grid Table 6 Colorful" w:uiPriority="51"/>
-    <w:lsdException w:name="Grid Table 7 Colorful" w:uiPriority="52"/>
-    <w:lsdException w:name="Grid Table 1 Light Accent 1" w:uiPriority="46"/>
-    <w:lsdException w:name="Grid Table 2 Accent 1" w:uiPriority="47"/>
-    <w:lsdException w:name="Grid Table 3 Accent 1" w:uiPriority="48"/>
-    <w:lsdException w:name="Grid Table 4 Accent 1" w:uiPriority="49"/>
-    <w:lsdException w:name="Grid Table 5 Dark Accent 1" w:uiPriority="50"/>
-    <w:lsdException w:name="Grid Table 6 Colorful Accent 1" w:uiPriority="51"/>
-    <w:lsdException w:name="Grid Table 7 Colorful Accent 1" w:uiPriority="52"/>
-    <w:lsdException w:name="Grid Table 1 Light Accent 2" w:uiPriority="46"/>
-    <w:lsdException w:name="Grid Table 2 Accent 2" w:uiPriority="47"/>
-    <w:lsdException w:name="Grid Table 3 Accent 2" w:uiPriority="48"/>
-    <w:lsdException w:name="Grid Table 4 Accent 2" w:uiPriority="49"/>
-    <w:lsdException w:name="Grid Table 5 Dark Accent 2" w:uiPriority="50"/>
-    <w:lsdException w:name="Grid Table 6 Colorful Accent 2" w:uiPriority="51"/>
-    <w:lsdException w:name="Grid Table 7 Colorful Accent 2" w:uiPriority="52"/>
-    <w:lsdException w:name="Grid Table 1 Light Accent 3" w:uiPriority="46"/>
-    <w:lsdException w:name="Grid Table 2 Accent 3" w:uiPriority="47"/>
-    <w:lsdException w:name="Grid Table 3 Accent 3" w:uiPriority="48"/>
-    <w:lsdException w:name="Grid Table 4 Accent 3" w:uiPriority="49"/>
-    <w:lsdException w:name="Grid Table 5 Dark Accent 3" w:uiPriority="50"/>
-    <w:lsdException w:name="Grid Table 6 Colorful Accent 3" w:uiPriority="51"/>
-    <w:lsdException w:name="Grid Table 7 Colorful Accent 3" w:uiPriority="52"/>
-    <w:lsdException w:name="Grid Table 1 Light Accent 4" w:uiPriority="46"/>
-    <w:lsdException w:name="Grid Table 2 Accent 4" w:uiPriority="47"/>
-    <w:lsdException w:name="Grid Table 3 Accent 4" w:uiPriority="48"/>
-    <w:lsdException w:name="Grid Table 4 Accent 4" w:uiPriority="49"/>
-    <w:lsdException w:name="Grid Table 5 Dark Accent 4" w:uiPriority="50"/>
-    <w:lsdException w:name="Grid Table 6 Colorful Accent 4" w:uiPriority="51"/>
-    <w:lsdException w:name="Grid Table 7 Colorful Accent 4" w:uiPriority="52"/>
-    <w:lsdException w:name="Grid Table 1 Light Accent 5" w:uiPriority="46"/>
-    <w:lsdException w:name="Grid Table 2 Accent 5" w:uiPriority="47"/>
-    <w:lsdException w:name="Grid Table 3 Accent 5" w:uiPriority="48"/>
-    <w:lsdException w:name="Grid Table 4 Accent 5" w:uiPriority="49"/>
-    <w:lsdException w:name="Grid Table 5 Dark Accent 5" w:uiPriority="50"/>
-    <w:lsdException w:name="Grid Table 6 Colorful Accent 5" w:uiPriority="51"/>
-    <w:lsdException w:name="Grid Table 7 Colorful Accent 5" w:uiPriority="52"/>
-    <w:lsdException w:name="Grid Table 1 Light Accent 6" w:uiPriority="46"/>
-    <w:lsdException w:name="Grid Table 2 Accent 6" w:uiPriority="47"/>
-    <w:lsdException w:name="Grid Table 3 Accent 6" w:uiPriority="48"/>
-    <w:lsdException w:name="Grid Table 4 Accent 6" w:uiPriority="49"/>
-    <w:lsdException w:name="Grid Table 5 Dark Accent 6" w:uiPriority="50"/>
-    <w:lsdException w:name="Grid Table 6 Colorful Accent 6" w:uiPriority="51"/>
-    <w:lsdException w:name="Grid Table 7 Colorful Accent 6" w:uiPriority="52"/>
-    <w:lsdException w:name="List Table 1 Light" w:uiPriority="46"/>
-    <w:lsdException w:name="List Table 2" w:uiPriority="47"/>
-    <w:lsdException w:name="List Table 3" w:uiPriority="48"/>
-    <w:lsdException w:name="List Table 4" w:uiPriority="49"/>
-    <w:lsdException w:name="List Table 5 Dark" w:uiPriority="50"/>
-    <w:lsdException w:name="List Table 6 Colorful" w:uiPriority="51"/>
-    <w:lsdException w:name="List Table 7 Colorful" w:uiPriority="52"/>
-    <w:lsdException w:name="List Table 1 Light Accent 1" w:uiPriority="46"/>
-    <w:lsdException w:name="List Table 2 Accent 1" w:uiPriority="47"/>
-    <w:lsdException w:name="List Table 3 Accent 1" w:uiPriority="48"/>
-    <w:lsdException w:name="List Table 4 Accent 1" w:uiPriority="49"/>
-    <w:lsdException w:name="List Table 5 Dark Accent 1" w:uiPriority="50"/>
-    <w:lsdException w:name="List Table 6 Colorful Accent 1" w:uiPriority="51"/>
-    <w:lsdException w:name="List Table 7 Colorful Accent 1" w:uiPriority="52"/>
-    <w:lsdException w:name="List Table 1 Light Accent 2" w:uiPriority="46"/>
-    <w:lsdException w:name="List Table 2 Accent 2" w:uiPriority="47"/>
-    <w:lsdException w:name="List Table 3 Accent 2" w:uiPriority="48"/>
-    <w:lsdException w:name="List Table 4 Accent 2" w:uiPriority="49"/>
-    <w:lsdException w:name="List Table 5 Dark Accent 2" w:uiPriority="50"/>
-    <w:lsdException w:name="List Table 6 Colorful Accent 2" w:uiPriority="51"/>
-    <w:lsdException w:name="List Table 7 Colorful Accent 2" w:uiPriority="52"/>
-    <w:lsdException w:name="List Table 1 Light Accent 3" w:uiPriority="46"/>
-    <w:lsdException w:name="List Table 2 Accent 3" w:uiPriority="47"/>
-    <w:lsdException w:name="List Table 3 Accent 3" w:uiPriority="48"/>
-    <w:lsdException w:name="List Table 4 Accent 3" w:uiPriority="49"/>
-    <w:lsdException w:name="List Table 5 Dark Accent 3" w:uiPriority="50"/>
-    <w:lsdException w:name="List Table 6 Colorful Accent 3" w:uiPriority="51"/>
-    <w:lsdException w:name="List Table 7 Colorful Accent 3" w:uiPriority="52"/>
-    <w:lsdException w:name="List Table 1 Light Accent 4" w:uiPriority="46"/>
-    <w:lsdException w:name="List Table 2 Accent 4" w:uiPriority="47"/>
-    <w:lsdException w:name="List Table 3 Accent 4" w:uiPriority="48"/>
-    <w:lsdException w:name="List Table 4 Accent 4" w:uiPriority="49"/>
-    <w:lsdException w:name="List Table 5 Dark Accent 4" w:uiPriority="50"/>
-    <w:lsdException w:name="List Table 6 Colorful Accent 4" w:uiPriority="51"/>
-    <w:lsdException w:name="List Table 7 Colorful Accent 4" w:uiPriority="52"/>
-    <w:lsdException w:name="List Table 1 Light Accent 5" w:uiPriority="46"/>
-    <w:lsdException w:name="List Table 2 Accent 5" w:uiPriority="47"/>
-    <w:lsdException w:name="List Table 3 Accent 5" w:uiPriority="48"/>
-    <w:lsdException w:name="List Table 4 Accent 5" w:uiPriority="49"/>
-    <w:lsdException w:name="List Table 5 Dark Accent 5" w:uiPriority="50"/>
-    <w:lsdException w:name="List Table 6 Colorful Accent 5" w:uiPriority="51"/>
-    <w:lsdException w:name="List Table 7 Colorful Accent 5" w:uiPriority="52"/>
-    <w:lsdException w:name="List Table 1 Light Accent 6" w:uiPriority="46"/>
-    <w:lsdException w:name="List Table 2 Accent 6" w:uiPriority="47"/>
-    <w:lsdException w:name="List Table 3 Accent 6" w:uiPriority="48"/>
-    <w:lsdException w:name="List Table 4 Accent 6" w:uiPriority="49"/>
-    <w:lsdException w:name="List Table 5 Dark Accent 6" w:uiPriority="50"/>
-    <w:lsdException w:name="List Table 6 Colorful Accent 6" w:uiPriority="51"/>
-    <w:lsdException w:name="List Table 7 Colorful Accent 6" w:uiPriority="52"/>
+  <w:latentStyles w:defLockedState="0" w:defUIPriority="99" w:defSemiHidden="1" w:defUnhideWhenUsed="1" w:defQFormat="0" w:count="267">
+    <w:lsdException w:name="Normal" w:semiHidden="0" w:uiPriority="0" w:unhideWhenUsed="0" w:qFormat="1"/>
+    <w:lsdException w:name="heading 1" w:semiHidden="0" w:unhideWhenUsed="0" w:qFormat="1"/>
+    <w:lsdException w:name="heading 2" w:semiHidden="0" w:unhideWhenUsed="0" w:qFormat="1"/>
+    <w:lsdException w:name="heading 3" w:semiHidden="0" w:unhideWhenUsed="0" w:qFormat="1"/>
+    <w:lsdException w:name="heading 4" w:semiHidden="0" w:unhideWhenUsed="0" w:qFormat="1"/>
+    <w:lsdException w:name="heading 5" w:semiHidden="0" w:unhideWhenUsed="0" w:qFormat="1"/>
+    <w:lsdException w:name="heading 6" w:semiHidden="0" w:unhideWhenUsed="0" w:qFormat="1"/>
+    <w:lsdException w:name="heading 7" w:semiHidden="0" w:qFormat="1"/>
+    <w:lsdException w:name="heading 8" w:semiHidden="0" w:qFormat="1"/>
+    <w:lsdException w:name="heading 9" w:semiHidden="0" w:qFormat="1"/>
+    <w:lsdException w:name="toc 1" w:uiPriority="39"/>
+    <w:lsdException w:name="toc 2" w:uiPriority="39"/>
+    <w:lsdException w:name="toc 3" w:uiPriority="39"/>
+    <w:lsdException w:name="header" w:uiPriority="0"/>
+    <w:lsdException w:name="caption" w:semiHidden="0" w:qFormat="1"/>
+    <w:lsdException w:name="Title" w:semiHidden="0" w:unhideWhenUsed="0" w:qFormat="1"/>
+    <w:lsdException w:name="Body Text" w:uiPriority="0"/>
+    <w:lsdException w:name="Subtitle" w:semiHidden="0" w:uiPriority="11" w:unhideWhenUsed="0" w:qFormat="1"/>
+    <w:lsdException w:name="Strong" w:semiHidden="0" w:uiPriority="0" w:unhideWhenUsed="0" w:qFormat="1"/>
+    <w:lsdException w:name="Emphasis" w:semiHidden="0" w:uiPriority="20" w:unhideWhenUsed="0" w:qFormat="1"/>
+    <w:lsdException w:name="HTML Preformatted" w:uiPriority="0"/>
+    <w:lsdException w:name="Table Grid" w:semiHidden="0" w:uiPriority="59" w:unhideWhenUsed="0"/>
+    <w:lsdException w:name="Placeholder Text" w:unhideWhenUsed="0"/>
+    <w:lsdException w:name="No Spacing" w:semiHidden="0" w:uiPriority="1" w:unhideWhenUsed="0" w:qFormat="1"/>
+    <w:lsdException w:name="Light Shading" w:semiHidden="0" w:uiPriority="60" w:unhideWhenUsed="0"/>
+    <w:lsdException w:name="Light List" w:semiHidden="0" w:uiPriority="61" w:unhideWhenUsed="0"/>
+    <w:lsdException w:name="Light Grid" w:semiHidden="0" w:uiPriority="62" w:unhideWhenUsed="0"/>
+    <w:lsdException w:name="Medium Shading 1" w:semiHidden="0" w:uiPriority="63" w:unhideWhenUsed="0"/>
+    <w:lsdException w:name="Medium Shading 2" w:semiHidden="0" w:uiPriority="64" w:unhideWhenUsed="0"/>
+    <w:lsdException w:name="Medium List 1" w:semiHidden="0" w:uiPriority="65" w:unhideWhenUsed="0"/>
+    <w:lsdException w:name="Medium List 2" w:semiHidden="0" w:uiPriority="66" w:unhideWhenUsed="0"/>
+    <w:lsdException w:name="Medium Grid 1" w:semiHidden="0" w:uiPriority="67" w:unhideWhenUsed="0"/>
+    <w:lsdException w:name="Medium Grid 2" w:semiHidden="0" w:uiPriority="68" w:unhideWhenUsed="0"/>
+    <w:lsdException w:name="Medium Grid 3" w:semiHidden="0" w:uiPriority="69" w:unhideWhenUsed="0"/>
+    <w:lsdException w:name="Dark List" w:semiHidden="0" w:uiPriority="70" w:unhideWhenUsed="0"/>
+    <w:lsdException w:name="Colorful Shading" w:semiHidden="0" w:uiPriority="71" w:unhideWhenUsed="0"/>
+    <w:lsdException w:name="Colorful List" w:semiHidden="0" w:uiPriority="72" w:unhideWhenUsed="0"/>
+    <w:lsdException w:name="Colorful Grid" w:semiHidden="0" w:uiPriority="73" w:unhideWhenUsed="0"/>
+    <w:lsdException w:name="Light Shading Accent 1" w:semiHidden="0" w:uiPriority="60" w:unhideWhenUsed="0"/>
+    <w:lsdException w:name="Light List Accent 1" w:semiHidden="0" w:uiPriority="61" w:unhideWhenUsed="0"/>
+    <w:lsdException w:name="Light Grid Accent 1" w:semiHidden="0" w:uiPriority="62" w:unhideWhenUsed="0"/>
+    <w:lsdException w:name="Medium Shading 1 Accent 1" w:semiHidden="0" w:uiPriority="63" w:unhideWhenUsed="0"/>
+    <w:lsdException w:name="Medium Shading 2 Accent 1" w:semiHidden="0" w:uiPriority="64" w:unhideWhenUsed="0"/>
+    <w:lsdException w:name="Medium List 1 Accent 1" w:semiHidden="0" w:uiPriority="65" w:unhideWhenUsed="0"/>
+    <w:lsdException w:name="Revision" w:unhideWhenUsed="0"/>
+    <w:lsdException w:name="List Paragraph" w:semiHidden="0" w:unhideWhenUsed="0" w:qFormat="1"/>
+    <w:lsdException w:name="Quote" w:semiHidden="0" w:uiPriority="29" w:unhideWhenUsed="0" w:qFormat="1"/>
+    <w:lsdException w:name="Intense Quote" w:semiHidden="0" w:uiPriority="30" w:unhideWhenUsed="0" w:qFormat="1"/>
+    <w:lsdException w:name="Medium List 2 Accent 1" w:semiHidden="0" w:uiPriority="66" w:unhideWhenUsed="0"/>
+    <w:lsdException w:name="Medium Grid 1 Accent 1" w:semiHidden="0" w:uiPriority="67" w:unhideWhenUsed="0"/>
+    <w:lsdException w:name="Medium Grid 2 Accent 1" w:semiHidden="0" w:uiPriority="68" w:unhideWhenUsed="0"/>
+    <w:lsdException w:name="Medium Grid 3 Accent 1" w:semiHidden="0" w:uiPriority="69" w:unhideWhenUsed="0"/>
+    <w:lsdException w:name="Dark List Accent 1" w:semiHidden="0" w:uiPriority="70" w:unhideWhenUsed="0"/>
+    <w:lsdException w:name="Colorful Shading Accent 1" w:semiHidden="0" w:uiPriority="71" w:unhideWhenUsed="0"/>
+    <w:lsdException w:name="Colorful List Accent 1" w:semiHidden="0" w:uiPriority="72" w:unhideWhenUsed="0"/>
+    <w:lsdException w:name="Colorful Grid Accent 1" w:semiHidden="0" w:uiPriority="73" w:unhideWhenUsed="0"/>
+    <w:lsdException w:name="Light Shading Accent 2" w:semiHidden="0" w:uiPriority="60" w:unhideWhenUsed="0"/>
+    <w:lsdException w:name="Light List Accent 2" w:semiHidden="0" w:uiPriority="61" w:unhideWhenUsed="0"/>
+    <w:lsdException w:name="Light Grid Accent 2" w:semiHidden="0" w:uiPriority="62" w:unhideWhenUsed="0"/>
+    <w:lsdException w:name="Medium Shading 1 Accent 2" w:semiHidden="0" w:uiPriority="63" w:unhideWhenUsed="0"/>
+    <w:lsdException w:name="Medium Shading 2 Accent 2" w:semiHidden="0" w:uiPriority="64" w:unhideWhenUsed="0"/>
+    <w:lsdException w:name="Medium List 1 Accent 2" w:semiHidden="0" w:uiPriority="65" w:unhideWhenUsed="0"/>
+    <w:lsdException w:name="Medium List 2 Accent 2" w:semiHidden="0" w:uiPriority="66" w:unhideWhenUsed="0"/>
+    <w:lsdException w:name="Medium Grid 1 Accent 2" w:semiHidden="0" w:uiPriority="67" w:unhideWhenUsed="0"/>
+    <w:lsdException w:name="Medium Grid 2 Accent 2" w:semiHidden="0" w:uiPriority="68" w:unhideWhenUsed="0"/>
+    <w:lsdException w:name="Medium Grid 3 Accent 2" w:semiHidden="0" w:uiPriority="69" w:unhideWhenUsed="0"/>
+    <w:lsdException w:name="Dark List Accent 2" w:semiHidden="0" w:uiPriority="70" w:unhideWhenUsed="0"/>
+    <w:lsdException w:name="Colorful Shading Accent 2" w:semiHidden="0" w:uiPriority="71" w:unhideWhenUsed="0"/>
+    <w:lsdException w:name="Colorful List Accent 2" w:semiHidden="0" w:uiPriority="72" w:unhideWhenUsed="0"/>
+    <w:lsdException w:name="Colorful Grid Accent 2" w:semiHidden="0" w:uiPriority="73" w:unhideWhenUsed="0"/>
+    <w:lsdException w:name="Light Shading Accent 3" w:semiHidden="0" w:uiPriority="60" w:unhideWhenUsed="0"/>
+    <w:lsdException w:name="Light List Accent 3" w:semiHidden="0" w:uiPriority="61" w:unhideWhenUsed="0"/>
+    <w:lsdException w:name="Light Grid Accent 3" w:semiHidden="0" w:uiPriority="62" w:unhideWhenUsed="0"/>
+    <w:lsdException w:name="Medium Shading 1 Accent 3" w:semiHidden="0" w:uiPriority="63" w:unhideWhenUsed="0"/>
+    <w:lsdException w:name="Medium Shading 2 Accent 3" w:semiHidden="0" w:uiPriority="64" w:unhideWhenUsed="0"/>
+    <w:lsdException w:name="Medium List 1 Accent 3" w:semiHidden="0" w:uiPriority="65" w:unhideWhenUsed="0"/>
+    <w:lsdException w:name="Medium List 2 Accent 3" w:semiHidden="0" w:uiPriority="66" w:unhideWhenUsed="0"/>
+    <w:lsdException w:name="Medium Grid 1 Accent 3" w:semiHidden="0" w:uiPriority="67" w:unhideWhenUsed="0"/>
+    <w:lsdException w:name="Medium Grid 2 Accent 3" w:semiHidden="0" w:uiPriority="68" w:unhideWhenUsed="0"/>
+    <w:lsdException w:name="Medium Grid 3 Accent 3" w:semiHidden="0" w:uiPriority="69" w:unhideWhenUsed="0"/>
+    <w:lsdException w:name="Dark List Accent 3" w:semiHidden="0" w:uiPriority="70" w:unhideWhenUsed="0"/>
+    <w:lsdException w:name="Colorful Shading Accent 3" w:semiHidden="0" w:uiPriority="71" w:unhideWhenUsed="0"/>
+    <w:lsdException w:name="Colorful List Accent 3" w:semiHidden="0" w:uiPriority="72" w:unhideWhenUsed="0"/>
+    <w:lsdException w:name="Colorful Grid Accent 3" w:semiHidden="0" w:uiPriority="73" w:unhideWhenUsed="0"/>
+    <w:lsdException w:name="Light Shading Accent 4" w:semiHidden="0" w:uiPriority="60" w:unhideWhenUsed="0"/>
+    <w:lsdException w:name="Light List Accent 4" w:semiHidden="0" w:uiPriority="61" w:unhideWhenUsed="0"/>
+    <w:lsdException w:name="Light Grid Accent 4" w:semiHidden="0" w:uiPriority="62" w:unhideWhenUsed="0"/>
+    <w:lsdException w:name="Medium Shading 1 Accent 4" w:semiHidden="0" w:uiPriority="63" w:unhideWhenUsed="0"/>
+    <w:lsdException w:name="Medium Shading 2 Accent 4" w:semiHidden="0" w:uiPriority="64" w:unhideWhenUsed="0"/>
+    <w:lsdException w:name="Medium List 1 Accent 4" w:semiHidden="0" w:uiPriority="65" w:unhideWhenUsed="0"/>
+    <w:lsdException w:name="Medium List 2 Accent 4" w:semiHidden="0" w:uiPriority="66" w:unhideWhenUsed="0"/>
+    <w:lsdException w:name="Medium Grid 1 Accent 4" w:semiHidden="0" w:uiPriority="67" w:unhideWhenUsed="0"/>
+    <w:lsdException w:name="Medium Grid 2 Accent 4" w:semiHidden="0" w:uiPriority="68" w:unhideWhenUsed="0"/>
+    <w:lsdException w:name="Medium Grid 3 Accent 4" w:semiHidden="0" w:uiPriority="69" w:unhideWhenUsed="0"/>
+    <w:lsdException w:name="Dark List Accent 4" w:semiHidden="0" w:uiPriority="70" w:unhideWhenUsed="0"/>
+    <w:lsdException w:name="Colorful Shading Accent 4" w:semiHidden="0" w:uiPriority="71" w:unhideWhenUsed="0"/>
+    <w:lsdException w:name="Colorful List Accent 4" w:semiHidden="0" w:uiPriority="72" w:unhideWhenUsed="0"/>
+    <w:lsdException w:name="Colorful Grid Accent 4" w:semiHidden="0" w:uiPriority="73" w:unhideWhenUsed="0"/>
+    <w:lsdException w:name="Light Shading Accent 5" w:semiHidden="0" w:uiPriority="60" w:unhideWhenUsed="0"/>
+    <w:lsdException w:name="Light List Accent 5" w:semiHidden="0" w:uiPriority="61" w:unhideWhenUsed="0"/>
+    <w:lsdException w:name="Light Grid Accent 5" w:semiHidden="0" w:uiPriority="62" w:unhideWhenUsed="0"/>
+    <w:lsdException w:name="Medium Shading 1 Accent 5" w:semiHidden="0" w:uiPriority="63" w:unhideWhenUsed="0"/>
+    <w:lsdException w:name="Medium Shading 2 Accent 5" w:semiHidden="0" w:uiPriority="64" w:unhideWhenUsed="0"/>
+    <w:lsdException w:name="Medium List 1 Accent 5" w:semiHidden="0" w:uiPriority="65" w:unhideWhenUsed="0"/>
+    <w:lsdException w:name="Medium List 2 Accent 5" w:semiHidden="0" w:uiPriority="66" w:unhideWhenUsed="0"/>
+    <w:lsdException w:name="Medium Grid 1 Accent 5" w:semiHidden="0" w:uiPriority="67" w:unhideWhenUsed="0"/>
+    <w:lsdException w:name="Medium Grid 2 Accent 5" w:semiHidden="0" w:uiPriority="68" w:unhideWhenUsed="0"/>
+    <w:lsdException w:name="Medium Grid 3 Accent 5" w:semiHidden="0" w:uiPriority="69" w:unhideWhenUsed="0"/>
+    <w:lsdException w:name="Dark List Accent 5" w:semiHidden="0" w:uiPriority="70" w:unhideWhenUsed="0"/>
+    <w:lsdException w:name="Colorful Shading Accent 5" w:semiHidden="0" w:uiPriority="71" w:unhideWhenUsed="0"/>
+    <w:lsdException w:name="Colorful List Accent 5" w:semiHidden="0" w:uiPriority="72" w:unhideWhenUsed="0"/>
+    <w:lsdException w:name="Colorful Grid Accent 5" w:semiHidden="0" w:uiPriority="73" w:unhideWhenUsed="0"/>
+    <w:lsdException w:name="Light Shading Accent 6" w:semiHidden="0" w:uiPriority="60" w:unhideWhenUsed="0"/>
+    <w:lsdException w:name="Light List Accent 6" w:semiHidden="0" w:uiPriority="61" w:unhideWhenUsed="0"/>
+    <w:lsdException w:name="Light Grid Accent 6" w:semiHidden="0" w:uiPriority="62" w:unhideWhenUsed="0"/>
+    <w:lsdException w:name="Medium Shading 1 Accent 6" w:semiHidden="0" w:uiPriority="63" w:unhideWhenUsed="0"/>
+    <w:lsdException w:name="Medium Shading 2 Accent 6" w:semiHidden="0" w:uiPriority="64" w:unhideWhenUsed="0"/>
+    <w:lsdException w:name="Medium List 1 Accent 6" w:semiHidden="0" w:uiPriority="65" w:unhideWhenUsed="0"/>
+    <w:lsdException w:name="Medium List 2 Accent 6" w:semiHidden="0" w:uiPriority="66" w:unhideWhenUsed="0"/>
+    <w:lsdException w:name="Medium Grid 1 Accent 6" w:semiHidden="0" w:uiPriority="67" w:unhideWhenUsed="0"/>
+    <w:lsdException w:name="Medium Grid 2 Accent 6" w:semiHidden="0" w:uiPriority="68" w:unhideWhenUsed="0"/>
+    <w:lsdException w:name="Medium Grid 3 Accent 6" w:semiHidden="0" w:uiPriority="69" w:unhideWhenUsed="0"/>
+    <w:lsdException w:name="Dark List Accent 6" w:semiHidden="0" w:uiPriority="70" w:unhideWhenUsed="0"/>
+    <w:lsdException w:name="Colorful Shading Accent 6" w:semiHidden="0" w:uiPriority="71" w:unhideWhenUsed="0"/>
+    <w:lsdException w:name="Colorful List Accent 6" w:semiHidden="0" w:uiPriority="72" w:unhideWhenUsed="0"/>
+    <w:lsdException w:name="Colorful Grid Accent 6" w:semiHidden="0" w:uiPriority="73" w:unhideWhenUsed="0"/>
+    <w:lsdException w:name="Subtle Emphasis" w:semiHidden="0" w:uiPriority="19" w:unhideWhenUsed="0" w:qFormat="1"/>
+    <w:lsdException w:name="Intense Emphasis" w:semiHidden="0" w:uiPriority="21" w:unhideWhenUsed="0" w:qFormat="1"/>
+    <w:lsdException w:name="Subtle Reference" w:semiHidden="0" w:uiPriority="31" w:unhideWhenUsed="0" w:qFormat="1"/>
+    <w:lsdException w:name="Intense Reference" w:semiHidden="0" w:uiPriority="32" w:unhideWhenUsed="0" w:qFormat="1"/>
+    <w:lsdException w:name="Book Title" w:semiHidden="0" w:uiPriority="33" w:unhideWhenUsed="0" w:qFormat="1"/>
+    <w:lsdException w:name="TOC Heading" w:semiHidden="0" w:qFormat="1"/>
   </w:latentStyles>
   <w:style w:type="paragraph" w:default="1" w:styleId="Normal">
     <w:name w:val="Normal"/>
@@ -19383,6 +19601,7 @@
     <w:uiPriority w:val="99"/>
     <w:semiHidden/>
     <w:unhideWhenUsed/>
+    <w:qFormat/>
     <w:tblPr>
       <w:tblInd w:w="0" w:type="dxa"/>
       <w:tblCellMar>
@@ -20745,7 +20964,7 @@
 </file>
 
 <file path=customXml/itemProps1.xml><?xml version="1.0" encoding="utf-8"?>
-<ds:datastoreItem xmlns:ds="http://schemas.openxmlformats.org/officeDocument/2006/customXml" ds:itemID="{68CD282C-C032-4B37-BDDC-9D8A93C7FDEA}">
+<ds:datastoreItem xmlns:ds="http://schemas.openxmlformats.org/officeDocument/2006/customXml" ds:itemID="{99590457-C062-4C33-9828-C953403A6899}">
   <ds:schemaRefs>
     <ds:schemaRef ds:uri="http://schemas.openxmlformats.org/officeDocument/2006/bibliography"/>
   </ds:schemaRefs>

</xml_diff>

<commit_message>
- Todos os construturores devem ter o mesmo nome da classe (estão iniciando com letra minuscula - na classe BD; buscaInformacoes() e salvaInformacoes() são muito genéricas. como saber qual informação esta sendo tratada?
</commit_message>
<xml_diff>
--- a/documentacao/G4_Documentacao1sem2014.docx
+++ b/documentacao/G4_Documentacao1sem2014.docx
@@ -1,6 +1,6 @@
 
 <file path=word/document.xml><?xml version="1.0" encoding="utf-8"?>
-<w:document xmlns:wpc="http://schemas.microsoft.com/office/word/2010/wordprocessingCanvas" xmlns:mc="http://schemas.openxmlformats.org/markup-compatibility/2006" xmlns:o="urn:schemas-microsoft-com:office:office" xmlns:r="http://schemas.openxmlformats.org/officeDocument/2006/relationships" xmlns:m="http://schemas.openxmlformats.org/officeDocument/2006/math" xmlns:v="urn:schemas-microsoft-com:vml" xmlns:wp14="http://schemas.microsoft.com/office/word/2010/wordprocessingDrawing" xmlns:wp="http://schemas.openxmlformats.org/drawingml/2006/wordprocessingDrawing" xmlns:w10="urn:schemas-microsoft-com:office:word" xmlns:w="http://schemas.openxmlformats.org/wordprocessingml/2006/main" xmlns:w14="http://schemas.microsoft.com/office/word/2010/wordml" xmlns:w15="http://schemas.microsoft.com/office/word/2012/wordml" xmlns:wpg="http://schemas.microsoft.com/office/word/2010/wordprocessingGroup" xmlns:wpi="http://schemas.microsoft.com/office/word/2010/wordprocessingInk" xmlns:wne="http://schemas.microsoft.com/office/word/2006/wordml" xmlns:wps="http://schemas.microsoft.com/office/word/2010/wordprocessingShape" mc:Ignorable="w14 w15 wp14">
+<w:document xmlns:ve="http://schemas.openxmlformats.org/markup-compatibility/2006" xmlns:o="urn:schemas-microsoft-com:office:office" xmlns:r="http://schemas.openxmlformats.org/officeDocument/2006/relationships" xmlns:m="http://schemas.openxmlformats.org/officeDocument/2006/math" xmlns:v="urn:schemas-microsoft-com:vml" xmlns:wp="http://schemas.openxmlformats.org/drawingml/2006/wordprocessingDrawing" xmlns:w10="urn:schemas-microsoft-com:office:word" xmlns:w="http://schemas.openxmlformats.org/wordprocessingml/2006/main" xmlns:wne="http://schemas.microsoft.com/office/word/2006/wordml">
   <w:body>
     <w:p>
       <w:pPr>
@@ -10,7 +10,7 @@
         <w:rPr>
           <w:noProof/>
         </w:rPr>
-        <w:pict w14:anchorId="7A24E2EF">
+        <w:pict>
           <v:line id="_x0000_s1026" style="position:absolute;left:0;text-align:left;z-index:251656704" from="234pt,-36pt" to="234pt,-28.8pt" o:allowincell="f" strokecolor="white">
             <v:stroke startarrow="block" endarrow="block"/>
           </v:line>
@@ -394,8 +394,13 @@
         <w:t>IBTA</w:t>
       </w:r>
       <w:r>
-        <w:t xml:space="preserve"> para a obtenção da certificação de Analista e Desenvolvedor de Sistemas Web</w:t>
-      </w:r>
+        <w:t xml:space="preserve"> para a obtenção da certificação de Analista e Desenvolvedor de Sistemas </w:t>
+      </w:r>
+      <w:proofErr w:type="gramStart"/>
+      <w:r>
+        <w:t>Web</w:t>
+      </w:r>
+      <w:proofErr w:type="gramEnd"/>
     </w:p>
     <w:p>
       <w:pPr>
@@ -404,7 +409,20 @@
         <w:jc w:val="right"/>
       </w:pPr>
       <w:r>
-        <w:t>Orientador: Prof.MScHelio Azevedo</w:t>
+        <w:t xml:space="preserve">Orientador: </w:t>
+      </w:r>
+      <w:proofErr w:type="spellStart"/>
+      <w:r>
+        <w:t>Prof.</w:t>
+      </w:r>
+      <w:proofErr w:type="gramStart"/>
+      <w:r>
+        <w:t>MScHelio</w:t>
+      </w:r>
+      <w:proofErr w:type="spellEnd"/>
+      <w:proofErr w:type="gramEnd"/>
+      <w:r>
+        <w:t xml:space="preserve"> Azevedo</w:t>
       </w:r>
     </w:p>
     <w:p>
@@ -646,8 +664,12 @@
       </w:r>
       <w:r>
         <w:br/>
+      </w:r>
+      <w:proofErr w:type="spellStart"/>
+      <w:r>
         <w:t>Prof.XXXXXX</w:t>
       </w:r>
+      <w:proofErr w:type="spellEnd"/>
       <w:r>
         <w:br/>
       </w:r>
@@ -693,9 +715,9 @@
         <w:rPr>
           <w:bCs/>
         </w:rPr>
-        <w:lastRenderedPageBreak/>
         <w:t>Aqui você faz dedicatória àqueles (as) que julgar merecedores (as).</w:t>
       </w:r>
+      <w:proofErr w:type="gramStart"/>
     </w:p>
     <w:p>
       <w:pPr>
@@ -706,6 +728,7 @@
           <w:bCs/>
         </w:rPr>
       </w:pPr>
+      <w:proofErr w:type="gramEnd"/>
     </w:p>
     <w:p>
       <w:pPr>
@@ -754,7 +777,15 @@
         <w:jc w:val="left"/>
       </w:pPr>
       <w:r>
-        <w:t>Gostaria de agradecer a todo corpo docente da Instituição de ensino Metrocamp e parceiros do grupo.</w:t>
+        <w:t xml:space="preserve">Gostaria de agradecer a todo corpo docente da Instituição de ensino </w:t>
+      </w:r>
+      <w:proofErr w:type="spellStart"/>
+      <w:r>
+        <w:t>Metrocamp</w:t>
+      </w:r>
+      <w:proofErr w:type="spellEnd"/>
+      <w:r>
+        <w:t xml:space="preserve"> e parceiros do grupo.</w:t>
       </w:r>
     </w:p>
     <w:p>
@@ -799,7 +830,6 @@
         <w:rPr>
           <w:bCs/>
         </w:rPr>
-        <w:lastRenderedPageBreak/>
         <w:t>“</w:t>
       </w:r>
       <w:bookmarkEnd w:id="2"/>
@@ -831,13 +861,31 @@
           <w:szCs w:val="21"/>
           <w:shd w:val="clear" w:color="auto" w:fill="FFFFFF"/>
         </w:rPr>
-        <w:t xml:space="preserve"> as pessoas não conseguem trocar as marchas. É uma coisa muito sutil falar sobre forças e fraquezas porque elas sempre são a mesma coisa.</w:t>
+        <w:t xml:space="preserve"> as pessoas não conseguem trocar as marchas. É uma coisa muito sutil falar sobre forças e fraquezas porque elas sempre são a mesma coisa</w:t>
+      </w:r>
+      <w:proofErr w:type="gramStart"/>
+      <w:r>
+        <w:rPr>
+          <w:rFonts w:ascii="Arial" w:hAnsi="Arial" w:cs="Arial"/>
+          <w:color w:val="000000"/>
+          <w:sz w:val="21"/>
+          <w:szCs w:val="21"/>
+          <w:shd w:val="clear" w:color="auto" w:fill="FFFFFF"/>
+        </w:rPr>
+        <w:t>.</w:t>
       </w:r>
       <w:r>
         <w:rPr>
           <w:bCs/>
         </w:rPr>
-        <w:t>.”</w:t>
+        <w:t>.</w:t>
+      </w:r>
+      <w:proofErr w:type="gramEnd"/>
+      <w:r>
+        <w:rPr>
+          <w:bCs/>
+        </w:rPr>
+        <w:t>”</w:t>
       </w:r>
     </w:p>
     <w:p>
@@ -889,7 +937,6 @@
         <w:ind w:firstLine="0"/>
       </w:pPr>
       <w:r>
-        <w:lastRenderedPageBreak/>
         <w:t>RESUMO</w:t>
       </w:r>
     </w:p>
@@ -982,7 +1029,6 @@
           <w:bCs/>
           <w:lang w:val="en-US"/>
         </w:rPr>
-        <w:lastRenderedPageBreak/>
         <w:t>ABSTRACT</w:t>
       </w:r>
     </w:p>
@@ -1075,7 +1121,6 @@
           <w:b/>
           <w:bCs/>
         </w:rPr>
-        <w:lastRenderedPageBreak/>
         <w:t>LISTA DE ILUSTRAÇÕES</w:t>
       </w:r>
     </w:p>
@@ -2264,7 +2309,6 @@
           <w:bCs/>
           <w:color w:val="000000"/>
         </w:rPr>
-        <w:lastRenderedPageBreak/>
         <w:t>LISTA DE TABELAS</w:t>
       </w:r>
       <w:bookmarkEnd w:id="10"/>
@@ -3312,7 +3356,6 @@
           <w:sz w:val="24"/>
           <w:szCs w:val="24"/>
         </w:rPr>
-        <w:lastRenderedPageBreak/>
         <w:t>SUMÁRIO</w:t>
       </w:r>
     </w:p>
@@ -7562,7 +7605,6 @@
       <w:bookmarkStart w:id="16" w:name="_Toc269327223"/>
       <w:bookmarkStart w:id="17" w:name="_Toc386261633"/>
       <w:r>
-        <w:lastRenderedPageBreak/>
         <w:t>I</w:t>
       </w:r>
       <w:bookmarkEnd w:id="13"/>
@@ -7589,10 +7631,15 @@
       <w:bookmarkStart w:id="18" w:name="_Toc269829179"/>
       <w:bookmarkStart w:id="19" w:name="_Toc386261634"/>
       <w:r>
-        <w:t>Contexto e Problematização</w:t>
+        <w:t xml:space="preserve">Contexto e </w:t>
+      </w:r>
+      <w:proofErr w:type="spellStart"/>
+      <w:r>
+        <w:t>Problematização</w:t>
       </w:r>
       <w:bookmarkEnd w:id="18"/>
       <w:bookmarkEnd w:id="19"/>
+      <w:proofErr w:type="spellEnd"/>
     </w:p>
     <w:p>
       <w:pPr>
@@ -7617,7 +7664,21 @@
         <w:rPr>
           <w:color w:val="000000" w:themeColor="text1"/>
         </w:rPr>
-        <w:t>poderá ter acesso ao sistema via website para</w:t>
+        <w:t xml:space="preserve">poderá ter acesso ao sistema via </w:t>
+      </w:r>
+      <w:proofErr w:type="spellStart"/>
+      <w:r>
+        <w:rPr>
+          <w:color w:val="000000" w:themeColor="text1"/>
+        </w:rPr>
+        <w:t>website</w:t>
+      </w:r>
+      <w:proofErr w:type="spellEnd"/>
+      <w:r>
+        <w:rPr>
+          <w:color w:val="000000" w:themeColor="text1"/>
+        </w:rPr>
+        <w:t xml:space="preserve"> para</w:t>
       </w:r>
       <w:r>
         <w:rPr>
@@ -7705,7 +7766,35 @@
         <w:rPr>
           <w:color w:val="000000" w:themeColor="text1"/>
         </w:rPr>
-        <w:t>As interfaces serão, um website para acesso do paciente e um sistema para os administradores poderem realizar todas as tarefas que forem necessárias para a gestão.</w:t>
+        <w:t xml:space="preserve">As interfaces </w:t>
+      </w:r>
+      <w:proofErr w:type="gramStart"/>
+      <w:r>
+        <w:rPr>
+          <w:color w:val="000000" w:themeColor="text1"/>
+        </w:rPr>
+        <w:t>serão,</w:t>
+      </w:r>
+      <w:proofErr w:type="gramEnd"/>
+      <w:r>
+        <w:rPr>
+          <w:color w:val="000000" w:themeColor="text1"/>
+        </w:rPr>
+        <w:t xml:space="preserve"> um </w:t>
+      </w:r>
+      <w:proofErr w:type="spellStart"/>
+      <w:r>
+        <w:rPr>
+          <w:color w:val="000000" w:themeColor="text1"/>
+        </w:rPr>
+        <w:t>website</w:t>
+      </w:r>
+      <w:proofErr w:type="spellEnd"/>
+      <w:r>
+        <w:rPr>
+          <w:color w:val="000000" w:themeColor="text1"/>
+        </w:rPr>
+        <w:t xml:space="preserve"> para acesso do paciente e um sistema para os administradores poderem realizar todas as tarefas que forem necessárias para a gestão.</w:t>
       </w:r>
     </w:p>
     <w:p>
@@ -7765,19 +7854,19 @@
           <w:sz w:val="24"/>
           <w:szCs w:val="24"/>
         </w:rPr>
-        <w:t>Aprimorar o gerenciamento de um consultório clinico.</w:t>
-      </w:r>
-    </w:p>
-    <w:p>
-      <w:pPr>
-        <w:pStyle w:val="Pargrafonormal"/>
+        <w:t xml:space="preserve">Aprimorar o gerenciamento de um consultório </w:t>
+      </w:r>
+      <w:proofErr w:type="gramStart"/>
+      <w:r>
         <w:rPr>
           <w:rFonts w:ascii="Times New Roman" w:hAnsi="Times New Roman"/>
           <w:color w:val="000000" w:themeColor="text1"/>
           <w:sz w:val="24"/>
           <w:szCs w:val="24"/>
         </w:rPr>
-      </w:pPr>
+        <w:t>clinico</w:t>
+      </w:r>
+      <w:proofErr w:type="gramEnd"/>
       <w:r>
         <w:rPr>
           <w:rFonts w:ascii="Times New Roman" w:hAnsi="Times New Roman"/>
@@ -7785,7 +7874,47 @@
           <w:sz w:val="24"/>
           <w:szCs w:val="24"/>
         </w:rPr>
-        <w:t>Ter o controle e histórico de todas consultas de algum paciente.</w:t>
+        <w:t>.</w:t>
+      </w:r>
+    </w:p>
+    <w:p>
+      <w:pPr>
+        <w:pStyle w:val="Pargrafonormal"/>
+        <w:rPr>
+          <w:rFonts w:ascii="Times New Roman" w:hAnsi="Times New Roman"/>
+          <w:color w:val="000000" w:themeColor="text1"/>
+          <w:sz w:val="24"/>
+          <w:szCs w:val="24"/>
+        </w:rPr>
+      </w:pPr>
+      <w:r>
+        <w:rPr>
+          <w:rFonts w:ascii="Times New Roman" w:hAnsi="Times New Roman"/>
+          <w:color w:val="000000" w:themeColor="text1"/>
+          <w:sz w:val="24"/>
+          <w:szCs w:val="24"/>
+        </w:rPr>
+        <w:t xml:space="preserve">Ter o controle e histórico de </w:t>
+      </w:r>
+      <w:proofErr w:type="gramStart"/>
+      <w:r>
+        <w:rPr>
+          <w:rFonts w:ascii="Times New Roman" w:hAnsi="Times New Roman"/>
+          <w:color w:val="000000" w:themeColor="text1"/>
+          <w:sz w:val="24"/>
+          <w:szCs w:val="24"/>
+        </w:rPr>
+        <w:t>todas</w:t>
+      </w:r>
+      <w:proofErr w:type="gramEnd"/>
+      <w:r>
+        <w:rPr>
+          <w:rFonts w:ascii="Times New Roman" w:hAnsi="Times New Roman"/>
+          <w:color w:val="000000" w:themeColor="text1"/>
+          <w:sz w:val="24"/>
+          <w:szCs w:val="24"/>
+        </w:rPr>
+        <w:t xml:space="preserve"> consultas de algum paciente.</w:t>
       </w:r>
     </w:p>
     <w:p>
@@ -7820,7 +7949,21 @@
         <w:rPr>
           <w:color w:val="000000" w:themeColor="text1"/>
         </w:rPr>
-        <w:t>Este projeto tem por objetivo a implementação de um sistema que gerencie um laboratório de exames clínicos.</w:t>
+        <w:t xml:space="preserve">Este projeto tem por objetivo a </w:t>
+      </w:r>
+      <w:proofErr w:type="gramStart"/>
+      <w:r>
+        <w:rPr>
+          <w:color w:val="000000" w:themeColor="text1"/>
+        </w:rPr>
+        <w:t>implementação</w:t>
+      </w:r>
+      <w:proofErr w:type="gramEnd"/>
+      <w:r>
+        <w:rPr>
+          <w:color w:val="000000" w:themeColor="text1"/>
+        </w:rPr>
+        <w:t xml:space="preserve"> de um sistema que gerencie um laboratório de exames clínicos.</w:t>
       </w:r>
     </w:p>
     <w:p/>
@@ -7942,8 +8085,16 @@
         <w:rPr>
           <w:color w:val="000000" w:themeColor="text1"/>
         </w:rPr>
-        <w:t>Gerar relatórios diários, semanais ou mensais do fluxo de exames</w:t>
-      </w:r>
+        <w:t xml:space="preserve">Gerar relatórios diários, semanais ou mensais do fluxo de </w:t>
+      </w:r>
+      <w:proofErr w:type="gramStart"/>
+      <w:r>
+        <w:rPr>
+          <w:color w:val="000000" w:themeColor="text1"/>
+        </w:rPr>
+        <w:t>exames</w:t>
+      </w:r>
+      <w:proofErr w:type="gramEnd"/>
     </w:p>
     <w:p>
       <w:pPr>
@@ -7951,7 +8102,6 @@
       </w:pPr>
       <w:bookmarkStart w:id="24" w:name="_Toc386261638"/>
       <w:r>
-        <w:lastRenderedPageBreak/>
         <w:t>Visão do Sistema</w:t>
       </w:r>
       <w:bookmarkEnd w:id="24"/>
@@ -7967,8 +8117,8 @@
       <w:bookmarkStart w:id="26" w:name="_Toc452813581"/>
       <w:bookmarkStart w:id="27" w:name="_Toc447960005"/>
       <w:bookmarkStart w:id="28" w:name="_Toc18208268"/>
-      <w:bookmarkStart w:id="29" w:name="_Toc436203381"/>
-      <w:bookmarkStart w:id="30" w:name="_Toc386261639"/>
+      <w:bookmarkStart w:id="29" w:name="_Toc386261639"/>
+      <w:bookmarkStart w:id="30" w:name="_Toc436203381"/>
       <w:r>
         <w:rPr>
           <w:lang w:val="fr-FR"/>
@@ -7979,7 +8129,7 @@
       <w:bookmarkEnd w:id="26"/>
       <w:bookmarkEnd w:id="27"/>
       <w:bookmarkEnd w:id="28"/>
-      <w:bookmarkEnd w:id="30"/>
+      <w:bookmarkEnd w:id="29"/>
     </w:p>
     <w:p>
       <w:pPr>
@@ -8038,7 +8188,7 @@
           <w:left w:w="70" w:type="dxa"/>
           <w:right w:w="70" w:type="dxa"/>
         </w:tblCellMar>
-        <w:tblLook w:val="0000" w:firstRow="0" w:lastRow="0" w:firstColumn="0" w:lastColumn="0" w:noHBand="0" w:noVBand="0"/>
+        <w:tblLook w:val="0000"/>
       </w:tblPr>
       <w:tblGrid>
         <w:gridCol w:w="2506"/>
@@ -8161,8 +8311,13 @@
               <w:pStyle w:val="InfoBlue0"/>
             </w:pPr>
             <w:r>
-              <w:t>Danilo Missio</w:t>
-            </w:r>
+              <w:t xml:space="preserve">Danilo </w:t>
+            </w:r>
+            <w:proofErr w:type="spellStart"/>
+            <w:r>
+              <w:t>Missio</w:t>
+            </w:r>
+            <w:proofErr w:type="spellEnd"/>
           </w:p>
           <w:p>
             <w:pPr>
@@ -8237,8 +8392,9 @@
                 <w:szCs w:val="20"/>
                 <w:lang w:eastAsia="en-US"/>
               </w:rPr>
-              <w:t>Pedro Gimene</w:t>
-            </w:r>
+              <w:t xml:space="preserve">Pedro </w:t>
+            </w:r>
+            <w:proofErr w:type="spellStart"/>
             <w:r>
               <w:rPr>
                 <w:i/>
@@ -8249,8 +8405,21 @@
                 <w:szCs w:val="20"/>
                 <w:lang w:eastAsia="en-US"/>
               </w:rPr>
+              <w:t>Gimene</w:t>
+            </w:r>
+            <w:r>
+              <w:rPr>
+                <w:i/>
+                <w:iCs/>
+                <w:snapToGrid w:val="0"/>
+                <w:color w:val="000000" w:themeColor="text1"/>
+                <w:sz w:val="20"/>
+                <w:szCs w:val="20"/>
+                <w:lang w:eastAsia="en-US"/>
+              </w:rPr>
               <w:t>s</w:t>
             </w:r>
+            <w:proofErr w:type="spellEnd"/>
           </w:p>
           <w:p>
             <w:pPr>
@@ -8316,8 +8485,13 @@
               <w:pStyle w:val="InfoBlue0"/>
             </w:pPr>
             <w:r>
-              <w:t>Danilo Missio</w:t>
-            </w:r>
+              <w:t xml:space="preserve">Danilo </w:t>
+            </w:r>
+            <w:proofErr w:type="spellStart"/>
+            <w:r>
+              <w:t>Missio</w:t>
+            </w:r>
+            <w:proofErr w:type="spellEnd"/>
           </w:p>
           <w:p>
             <w:pPr>
@@ -8336,8 +8510,9 @@
                 <w:szCs w:val="20"/>
                 <w:lang w:eastAsia="en-US"/>
               </w:rPr>
-              <w:t>Pedro Gimene</w:t>
-            </w:r>
+              <w:t xml:space="preserve">Pedro </w:t>
+            </w:r>
+            <w:proofErr w:type="spellStart"/>
             <w:r>
               <w:rPr>
                 <w:i/>
@@ -8348,8 +8523,21 @@
                 <w:szCs w:val="20"/>
                 <w:lang w:eastAsia="en-US"/>
               </w:rPr>
+              <w:t>Gimene</w:t>
+            </w:r>
+            <w:r>
+              <w:rPr>
+                <w:i/>
+                <w:iCs/>
+                <w:snapToGrid w:val="0"/>
+                <w:color w:val="000000" w:themeColor="text1"/>
+                <w:sz w:val="20"/>
+                <w:szCs w:val="20"/>
+                <w:lang w:eastAsia="en-US"/>
+              </w:rPr>
               <w:t>s</w:t>
             </w:r>
+            <w:proofErr w:type="spellEnd"/>
           </w:p>
         </w:tc>
       </w:tr>
@@ -8392,8 +8580,13 @@
               <w:pStyle w:val="InfoBlue0"/>
             </w:pPr>
             <w:r>
-              <w:t>Danilo Missio</w:t>
-            </w:r>
+              <w:t xml:space="preserve">Danilo </w:t>
+            </w:r>
+            <w:proofErr w:type="spellStart"/>
+            <w:r>
+              <w:t>Missio</w:t>
+            </w:r>
+            <w:proofErr w:type="spellEnd"/>
           </w:p>
         </w:tc>
       </w:tr>
@@ -8436,8 +8629,13 @@
               <w:pStyle w:val="InfoBlue0"/>
             </w:pPr>
             <w:r>
-              <w:t>Danilo Missio</w:t>
-            </w:r>
+              <w:t xml:space="preserve">Danilo </w:t>
+            </w:r>
+            <w:proofErr w:type="spellStart"/>
+            <w:r>
+              <w:t>Missio</w:t>
+            </w:r>
+            <w:proofErr w:type="spellEnd"/>
           </w:p>
           <w:p>
             <w:pPr>
@@ -8486,8 +8684,13 @@
             <w:pPr>
               <w:pStyle w:val="InfoBlue0"/>
             </w:pPr>
-            <w:r>
-              <w:t>Implementar o sistema conforme as especificações.</w:t>
+            <w:proofErr w:type="gramStart"/>
+            <w:r>
+              <w:t>Implementar</w:t>
+            </w:r>
+            <w:proofErr w:type="gramEnd"/>
+            <w:r>
+              <w:t xml:space="preserve"> o sistema conforme as especificações.</w:t>
             </w:r>
           </w:p>
         </w:tc>
@@ -8500,8 +8703,13 @@
               <w:pStyle w:val="InfoBlue0"/>
             </w:pPr>
             <w:r>
-              <w:t>Danilo Missio</w:t>
-            </w:r>
+              <w:t xml:space="preserve">Danilo </w:t>
+            </w:r>
+            <w:proofErr w:type="spellStart"/>
+            <w:r>
+              <w:t>Missio</w:t>
+            </w:r>
+            <w:proofErr w:type="spellEnd"/>
           </w:p>
           <w:p>
             <w:pPr>
@@ -8576,8 +8784,9 @@
                 <w:szCs w:val="20"/>
                 <w:lang w:eastAsia="en-US"/>
               </w:rPr>
-              <w:t>Pedro Gimene</w:t>
-            </w:r>
+              <w:t xml:space="preserve">Pedro </w:t>
+            </w:r>
+            <w:proofErr w:type="spellStart"/>
             <w:r>
               <w:rPr>
                 <w:i/>
@@ -8588,8 +8797,21 @@
                 <w:szCs w:val="20"/>
                 <w:lang w:eastAsia="en-US"/>
               </w:rPr>
+              <w:t>Gimene</w:t>
+            </w:r>
+            <w:r>
+              <w:rPr>
+                <w:i/>
+                <w:iCs/>
+                <w:snapToGrid w:val="0"/>
+                <w:color w:val="000000" w:themeColor="text1"/>
+                <w:sz w:val="20"/>
+                <w:szCs w:val="20"/>
+                <w:lang w:eastAsia="en-US"/>
+              </w:rPr>
               <w:t>s</w:t>
             </w:r>
+            <w:proofErr w:type="spellEnd"/>
           </w:p>
           <w:p>
             <w:pPr>
@@ -8690,8 +8912,13 @@
               <w:pStyle w:val="InfoBlue0"/>
             </w:pPr>
             <w:r>
-              <w:t>Danilo Missio</w:t>
-            </w:r>
+              <w:t xml:space="preserve">Danilo </w:t>
+            </w:r>
+            <w:proofErr w:type="spellStart"/>
+            <w:r>
+              <w:t>Missio</w:t>
+            </w:r>
+            <w:proofErr w:type="spellEnd"/>
           </w:p>
           <w:p>
             <w:pPr>
@@ -8739,8 +8966,13 @@
               <w:pStyle w:val="InfoBlue0"/>
             </w:pPr>
             <w:r>
-              <w:t>Danilo Missio</w:t>
-            </w:r>
+              <w:t xml:space="preserve">Danilo </w:t>
+            </w:r>
+            <w:proofErr w:type="spellStart"/>
+            <w:r>
+              <w:t>Missio</w:t>
+            </w:r>
+            <w:proofErr w:type="spellEnd"/>
           </w:p>
           <w:p>
             <w:pPr>
@@ -8815,8 +9047,9 @@
                 <w:szCs w:val="20"/>
                 <w:lang w:eastAsia="en-US"/>
               </w:rPr>
-              <w:t>Pedro Gimene</w:t>
-            </w:r>
+              <w:t xml:space="preserve">Pedro </w:t>
+            </w:r>
+            <w:proofErr w:type="spellStart"/>
             <w:r>
               <w:rPr>
                 <w:i/>
@@ -8827,8 +9060,21 @@
                 <w:szCs w:val="20"/>
                 <w:lang w:eastAsia="en-US"/>
               </w:rPr>
+              <w:t>Gimene</w:t>
+            </w:r>
+            <w:r>
+              <w:rPr>
+                <w:i/>
+                <w:iCs/>
+                <w:snapToGrid w:val="0"/>
+                <w:color w:val="000000" w:themeColor="text1"/>
+                <w:sz w:val="20"/>
+                <w:szCs w:val="20"/>
+                <w:lang w:eastAsia="en-US"/>
+              </w:rPr>
               <w:t>s</w:t>
             </w:r>
+            <w:proofErr w:type="spellEnd"/>
           </w:p>
           <w:p>
             <w:pPr>
@@ -8864,7 +9110,6 @@
         <w:rPr>
           <w:lang w:val="fr-FR"/>
         </w:rPr>
-        <w:lastRenderedPageBreak/>
         <w:t>Resumo dos Usuários</w:t>
       </w:r>
       <w:bookmarkEnd w:id="35"/>
@@ -8912,7 +9157,7 @@
           <w:insideV w:val="single" w:sz="6" w:space="0" w:color="000000"/>
         </w:tblBorders>
         <w:tblLayout w:type="fixed"/>
-        <w:tblLook w:val="0000" w:firstRow="0" w:lastRow="0" w:firstColumn="0" w:lastColumn="0" w:noHBand="0" w:noVBand="0"/>
+        <w:tblLook w:val="0000"/>
       </w:tblPr>
       <w:tblGrid>
         <w:gridCol w:w="1718"/>
@@ -9274,6 +9519,7 @@
               </w:rPr>
               <w:t xml:space="preserve">acompanhar o exame via </w:t>
             </w:r>
+            <w:proofErr w:type="spellStart"/>
             <w:r>
               <w:rPr>
                 <w:i/>
@@ -9286,6 +9532,7 @@
               </w:rPr>
               <w:t>website</w:t>
             </w:r>
+            <w:proofErr w:type="spellEnd"/>
           </w:p>
           <w:p>
             <w:pPr>
@@ -9563,8 +9810,48 @@
                 <w:szCs w:val="20"/>
                 <w:lang w:eastAsia="en-US"/>
               </w:rPr>
-              <w:t>- Tirar duvidas em uma área do website</w:t>
-            </w:r>
+              <w:t xml:space="preserve">- Tirar </w:t>
+            </w:r>
+            <w:proofErr w:type="gramStart"/>
+            <w:r>
+              <w:rPr>
+                <w:i/>
+                <w:iCs/>
+                <w:snapToGrid w:val="0"/>
+                <w:color w:val="000000" w:themeColor="text1"/>
+                <w:sz w:val="20"/>
+                <w:szCs w:val="20"/>
+                <w:lang w:eastAsia="en-US"/>
+              </w:rPr>
+              <w:t>duvidas</w:t>
+            </w:r>
+            <w:proofErr w:type="gramEnd"/>
+            <w:r>
+              <w:rPr>
+                <w:i/>
+                <w:iCs/>
+                <w:snapToGrid w:val="0"/>
+                <w:color w:val="000000" w:themeColor="text1"/>
+                <w:sz w:val="20"/>
+                <w:szCs w:val="20"/>
+                <w:lang w:eastAsia="en-US"/>
+              </w:rPr>
+              <w:t xml:space="preserve"> em uma área do </w:t>
+            </w:r>
+            <w:proofErr w:type="spellStart"/>
+            <w:r>
+              <w:rPr>
+                <w:i/>
+                <w:iCs/>
+                <w:snapToGrid w:val="0"/>
+                <w:color w:val="000000" w:themeColor="text1"/>
+                <w:sz w:val="20"/>
+                <w:szCs w:val="20"/>
+                <w:lang w:eastAsia="en-US"/>
+              </w:rPr>
+              <w:t>website</w:t>
+            </w:r>
+            <w:proofErr w:type="spellEnd"/>
           </w:p>
         </w:tc>
       </w:tr>
@@ -9605,7 +9892,15 @@
         <w:ind w:firstLine="709"/>
       </w:pPr>
       <w:r>
-        <w:t xml:space="preserve">O Ambiente do usuário é organizado e de fácil entendimento, facilitando as tarefas executadas e diminuindo o tempo gasto para realiza-las. O website </w:t>
+        <w:t xml:space="preserve">O Ambiente do usuário é organizado e de fácil entendimento, facilitando as tarefas executadas e diminuindo o tempo gasto para realiza-las. O </w:t>
+      </w:r>
+      <w:proofErr w:type="spellStart"/>
+      <w:r>
+        <w:t>website</w:t>
+      </w:r>
+      <w:proofErr w:type="spellEnd"/>
+      <w:r>
+        <w:t xml:space="preserve"> </w:t>
       </w:r>
       <w:r>
         <w:t>oferece um sistema de verificação de e</w:t>
@@ -9627,9 +9922,11 @@
       <w:r>
         <w:t>O ambiente dos usuários que trabalham na clínica envolve um servidor e estações de trabalho onde os usuários poderão acessar o sistema.</w:t>
       </w:r>
+      <w:proofErr w:type="gramStart"/>
       <w:r>
         <w:tab/>
       </w:r>
+      <w:proofErr w:type="gramEnd"/>
     </w:p>
     <w:p>
       <w:pPr>
@@ -9666,7 +9963,6 @@
       <w:bookmarkStart w:id="52" w:name="_Toc18208273"/>
       <w:bookmarkStart w:id="53" w:name="_Toc386261643"/>
       <w:r>
-        <w:lastRenderedPageBreak/>
         <w:t>Alternativas e Concorrência</w:t>
       </w:r>
       <w:bookmarkEnd w:id="50"/>
@@ -9696,7 +9992,15 @@
         <w:ind w:firstLine="709"/>
       </w:pPr>
       <w:r>
-        <w:t xml:space="preserve">Os principais pontos fortes que serão analisados na concorrência são: Fluidez do website e da interface; formas de interação </w:t>
+        <w:t xml:space="preserve">Os principais pontos fortes que serão analisados na concorrência são: Fluidez do </w:t>
+      </w:r>
+      <w:proofErr w:type="spellStart"/>
+      <w:r>
+        <w:t>website</w:t>
+      </w:r>
+      <w:proofErr w:type="spellEnd"/>
+      <w:r>
+        <w:t xml:space="preserve"> e da interface; formas de interação </w:t>
       </w:r>
       <w:r>
         <w:t xml:space="preserve">do sistema </w:t>
@@ -9724,7 +10028,15 @@
         <w:ind w:firstLine="709"/>
       </w:pPr>
       <w:r>
-        <w:t>Concorrente pesquisado: Confiance Medicina Diagnóstica.</w:t>
+        <w:t xml:space="preserve">Concorrente pesquisado: </w:t>
+      </w:r>
+      <w:proofErr w:type="spellStart"/>
+      <w:r>
+        <w:t>Confiance</w:t>
+      </w:r>
+      <w:proofErr w:type="spellEnd"/>
+      <w:r>
+        <w:t xml:space="preserve"> Medicina Diagnóstica.</w:t>
       </w:r>
     </w:p>
     <w:p>
@@ -9732,7 +10044,23 @@
         <w:ind w:firstLine="709"/>
       </w:pPr>
       <w:r>
-        <w:t xml:space="preserve">Link para o website do concorrente, que será constantemente pesquisado pela equipe de campo, analisando os aspectos citados acima e que tentara nos manter à frente da concorrência: </w:t>
+        <w:t xml:space="preserve">Link para o </w:t>
+      </w:r>
+      <w:proofErr w:type="spellStart"/>
+      <w:r>
+        <w:t>website</w:t>
+      </w:r>
+      <w:proofErr w:type="spellEnd"/>
+      <w:r>
+        <w:t xml:space="preserve"> do concorrente, que será constantemente pesquisado pela equipe de campo, analisando os aspectos citados acima e que tentara nos manter </w:t>
+      </w:r>
+      <w:proofErr w:type="gramStart"/>
+      <w:r>
+        <w:t>à</w:t>
+      </w:r>
+      <w:proofErr w:type="gramEnd"/>
+      <w:r>
+        <w:t xml:space="preserve"> frente da concorrência: </w:t>
       </w:r>
       <w:hyperlink r:id="rId12" w:history="1">
         <w:r>
@@ -9759,7 +10087,7 @@
       <w:bookmarkStart w:id="56" w:name="_Toc436203387"/>
       <w:bookmarkStart w:id="57" w:name="_Toc18208274"/>
       <w:bookmarkStart w:id="58" w:name="_Toc386261644"/>
-      <w:bookmarkEnd w:id="29"/>
+      <w:bookmarkEnd w:id="30"/>
       <w:r>
         <w:t xml:space="preserve">Visão </w:t>
       </w:r>
@@ -9829,7 +10157,15 @@
         <w:ind w:firstLine="709"/>
       </w:pPr>
       <w:r>
-        <w:t xml:space="preserve">O Produto irá possuir também um website padrão capaz de fornecer informações e </w:t>
+        <w:t xml:space="preserve">O Produto irá possuir também um </w:t>
+      </w:r>
+      <w:proofErr w:type="spellStart"/>
+      <w:r>
+        <w:t>website</w:t>
+      </w:r>
+      <w:proofErr w:type="spellEnd"/>
+      <w:r>
+        <w:t xml:space="preserve"> padrão capaz de fornecer informações e </w:t>
       </w:r>
       <w:r>
         <w:t xml:space="preserve">a opção de </w:t>
@@ -9901,7 +10237,15 @@
         <w:ind w:left="709"/>
       </w:pPr>
       <w:r>
-        <w:t>As maquinas clientes deverão possuir disponíveis browser e rede para gerenciamento de</w:t>
+        <w:t xml:space="preserve">As maquinas clientes deverão possuir </w:t>
+      </w:r>
+      <w:proofErr w:type="gramStart"/>
+      <w:r>
+        <w:t>disponíveis browser</w:t>
+      </w:r>
+      <w:proofErr w:type="gramEnd"/>
+      <w:r>
+        <w:t xml:space="preserve"> e rede para gerenciamento de</w:t>
       </w:r>
       <w:r>
         <w:t xml:space="preserve"> algumas</w:t>
@@ -9915,7 +10259,15 @@
         <w:ind w:firstLine="709"/>
       </w:pPr>
       <w:r>
-        <w:t>As maquinas servidores deverão suportar os servidores de aplicações necessários para o website e banco de dados.</w:t>
+        <w:t xml:space="preserve">As maquinas servidores deverão suportar os servidores de aplicações necessários para o </w:t>
+      </w:r>
+      <w:proofErr w:type="spellStart"/>
+      <w:r>
+        <w:t>website</w:t>
+      </w:r>
+      <w:proofErr w:type="spellEnd"/>
+      <w:r>
+        <w:t xml:space="preserve"> e banco de dados.</w:t>
       </w:r>
     </w:p>
     <w:p>
@@ -9923,8 +10275,23 @@
         <w:ind w:firstLine="709"/>
       </w:pPr>
       <w:r>
-        <w:lastRenderedPageBreak/>
-        <w:t>Relatórios de fluxo de exames do sistema geram arquivos com extensões PDF que pode ser lido pelo software Adobe Acrobat Reader e possui versão gratuita. A partir desse documento digital o administrador do sistema poderá imprimir em uma impressora comum.</w:t>
+        <w:t xml:space="preserve">Relatórios de fluxo de exames do sistema geram arquivos com extensões PDF que pode ser lido pelo software Adobe </w:t>
+      </w:r>
+      <w:proofErr w:type="spellStart"/>
+      <w:r>
+        <w:t>Acrobat</w:t>
+      </w:r>
+      <w:proofErr w:type="spellEnd"/>
+      <w:r>
+        <w:t xml:space="preserve"> </w:t>
+      </w:r>
+      <w:proofErr w:type="spellStart"/>
+      <w:r>
+        <w:t>Reader</w:t>
+      </w:r>
+      <w:proofErr w:type="spellEnd"/>
+      <w:r>
+        <w:t xml:space="preserve"> e possui versão gratuita. A partir desse documento digital o administrador do sistema poderá imprimir em uma impressora comum.</w:t>
       </w:r>
     </w:p>
     <w:p>
@@ -10012,7 +10379,7 @@
           <w:insideH w:val="single" w:sz="4" w:space="0" w:color="auto"/>
           <w:insideV w:val="single" w:sz="4" w:space="0" w:color="auto"/>
         </w:tblBorders>
-        <w:tblLook w:val="01E0" w:firstRow="1" w:lastRow="1" w:firstColumn="1" w:lastColumn="1" w:noHBand="0" w:noVBand="0"/>
+        <w:tblLook w:val="01E0"/>
       </w:tblPr>
       <w:tblGrid>
         <w:gridCol w:w="976"/>
@@ -10565,7 +10932,15 @@
         </w:numPr>
       </w:pPr>
       <w:r>
-        <w:t>Requisitos de Suportabilidade/Ambiente:</w:t>
+        <w:t xml:space="preserve">Requisitos de </w:t>
+      </w:r>
+      <w:proofErr w:type="spellStart"/>
+      <w:r>
+        <w:t>Suportabilidade</w:t>
+      </w:r>
+      <w:proofErr w:type="spellEnd"/>
+      <w:r>
+        <w:t>/Ambiente:</w:t>
       </w:r>
     </w:p>
     <w:p>
@@ -10637,7 +11012,6 @@
         </w:numPr>
       </w:pPr>
       <w:r>
-        <w:lastRenderedPageBreak/>
         <w:t>O Sistema (site) deve estar disponível 24hs por dia para o acesso do paciente.</w:t>
       </w:r>
     </w:p>
@@ -10662,7 +11036,15 @@
         </w:numPr>
       </w:pPr>
       <w:r>
-        <w:t>Todo o acesso tanto ao sistema interno do laboratório quanto ao acesso ao site, deve ser controlado através de autenticação de usuário e senha - no caso do sistema interno, o acesso ao mesmo está atrelado à um nível hierárquico de acesso às diversas funções.</w:t>
+        <w:t xml:space="preserve">Todo o acesso tanto ao sistema interno do laboratório quanto ao acesso ao site, deve ser controlado através de autenticação de usuário e senha - no caso do sistema interno, o acesso ao mesmo está atrelado </w:t>
+      </w:r>
+      <w:proofErr w:type="gramStart"/>
+      <w:r>
+        <w:t>à</w:t>
+      </w:r>
+      <w:proofErr w:type="gramEnd"/>
+      <w:r>
+        <w:t xml:space="preserve"> um nível hierárquico de acesso às diversas funções.</w:t>
       </w:r>
     </w:p>
     <w:p>
@@ -10685,9 +11067,11 @@
       <w:r>
         <w:t xml:space="preserve"> de resultado do exame via código gerado na hora do exame, pelo </w:t>
       </w:r>
+      <w:proofErr w:type="spellStart"/>
       <w:r>
         <w:t>website</w:t>
       </w:r>
+      <w:proofErr w:type="spellEnd"/>
       <w:r>
         <w:t>. Esse código terá uma complexidade de caracteres alta e o paciente além do código deverá preencher outro campo com algum dado pessoal para que seja seguro que ninguém além do próprio paciente, consiga verificar o resultado do seu exame.</w:t>
       </w:r>
@@ -10736,7 +11120,6 @@
       </w:pPr>
       <w:bookmarkStart w:id="100" w:name="_Toc386261649"/>
       <w:r>
-        <w:lastRenderedPageBreak/>
         <w:t>Análise dos</w:t>
       </w:r>
       <w:r>
@@ -10784,7 +11167,7 @@
           <w:noProof/>
         </w:rPr>
         <w:drawing>
-          <wp:inline distT="0" distB="0" distL="0" distR="0" wp14:anchorId="7422D512" wp14:editId="77550341">
+          <wp:inline distT="0" distB="0" distL="0" distR="0">
             <wp:extent cx="4791075" cy="7340021"/>
             <wp:effectExtent l="0" t="0" r="0" b="0"/>
             <wp:docPr id="1" name="Imagem 1" descr="C:\Users\Kami\Desktop\DiagramaPrincipalCasodeuso.jpg"/>
@@ -10804,7 +11187,7 @@
                     <a:blip r:embed="rId13">
                       <a:extLst>
                         <a:ext uri="{28A0092B-C50C-407E-A947-70E740481C1C}">
-                          <a14:useLocalDpi xmlns:a14="http://schemas.microsoft.com/office/drawing/2010/main" val="0"/>
+                          <a14:useLocalDpi xmlns:a14="http://schemas.microsoft.com/office/drawing/2010/main" xmlns:wps="http://schemas.microsoft.com/office/word/2010/wordprocessingShape" xmlns:wpi="http://schemas.microsoft.com/office/word/2010/wordprocessingInk" xmlns:wpg="http://schemas.microsoft.com/office/word/2010/wordprocessingGroup" xmlns:w15="http://schemas.microsoft.com/office/word/2012/wordml" xmlns:w14="http://schemas.microsoft.com/office/word/2010/wordml" xmlns:w="http://schemas.openxmlformats.org/wordprocessingml/20